<commit_message>
Escrita da introdução no documento para o PFC
</commit_message>
<xml_diff>
--- a/docs/projeto-final/documento-final/etanois-pfc.docx
+++ b/docs/projeto-final/documento-final/etanois-pfc.docx
@@ -756,6 +756,13 @@
     </w:p>
     <w:sdt>
       <w:sdtPr>
+        <w:rPr>
+          <w:rFonts w:ascii="Times New Roman" w:eastAsiaTheme="minorHAnsi" w:hAnsi="Times New Roman" w:cstheme="minorBidi"/>
+          <w:color w:val="000000" w:themeColor="text1"/>
+          <w:sz w:val="24"/>
+          <w:szCs w:val="22"/>
+          <w:lang w:eastAsia="en-US"/>
+        </w:rPr>
         <w:id w:val="-1040592232"/>
         <w:docPartObj>
           <w:docPartGallery w:val="Table of Contents"/>
@@ -764,13 +771,8 @@
       </w:sdtPr>
       <w:sdtEndPr>
         <w:rPr>
-          <w:rFonts w:ascii="Times New Roman" w:eastAsiaTheme="minorHAnsi" w:hAnsi="Times New Roman" w:cstheme="minorBidi"/>
-          <w:b/>
-          <w:bCs/>
-          <w:color w:val="000000" w:themeColor="text1"/>
-          <w:sz w:val="24"/>
-          <w:szCs w:val="22"/>
-          <w:lang w:eastAsia="en-US"/>
+          <w:b/>
+          <w:bCs/>
         </w:rPr>
       </w:sdtEndPr>
       <w:sdtContent>
@@ -820,93 +822,67 @@
           <w:r>
             <w:fldChar w:fldCharType="separate"/>
           </w:r>
-          <w:bookmarkStart w:id="0" w:name="_GoBack"/>
-          <w:bookmarkEnd w:id="0"/>
-          <w:r>
-            <w:rPr>
-              <w:rStyle w:val="Hyperlink"/>
-            </w:rPr>
-            <w:fldChar w:fldCharType="begin"/>
-          </w:r>
-          <w:r>
-            <w:rPr>
-              <w:rStyle w:val="Hyperlink"/>
-            </w:rPr>
-            <w:instrText xml:space="preserve"> </w:instrText>
-          </w:r>
-          <w:r>
-            <w:instrText>HYPERLINK \l "_Toc34245253"</w:instrText>
-          </w:r>
-          <w:r>
-            <w:rPr>
-              <w:rStyle w:val="Hyperlink"/>
-            </w:rPr>
-            <w:instrText xml:space="preserve"> </w:instrText>
-          </w:r>
-          <w:r>
-            <w:rPr>
-              <w:rStyle w:val="Hyperlink"/>
-            </w:rPr>
-          </w:r>
-          <w:r>
-            <w:rPr>
-              <w:rStyle w:val="Hyperlink"/>
-            </w:rPr>
-            <w:fldChar w:fldCharType="separate"/>
-          </w:r>
-          <w:r>
-            <w:rPr>
-              <w:rStyle w:val="Hyperlink"/>
-            </w:rPr>
-            <w:t>1 INTRODUÇÃO</w:t>
-          </w:r>
-          <w:r>
-            <w:rPr>
-              <w:webHidden/>
-            </w:rPr>
-            <w:tab/>
-          </w:r>
-          <w:r>
-            <w:rPr>
-              <w:webHidden/>
-            </w:rPr>
-            <w:fldChar w:fldCharType="begin"/>
-          </w:r>
-          <w:r>
-            <w:rPr>
-              <w:webHidden/>
-            </w:rPr>
-            <w:instrText xml:space="preserve"> PAGEREF _Toc34245253 \h </w:instrText>
-          </w:r>
-          <w:r>
-            <w:rPr>
-              <w:webHidden/>
-            </w:rPr>
-          </w:r>
-          <w:r>
-            <w:rPr>
-              <w:webHidden/>
-            </w:rPr>
-            <w:fldChar w:fldCharType="separate"/>
-          </w:r>
-          <w:r>
-            <w:rPr>
-              <w:webHidden/>
-            </w:rPr>
-            <w:t>11</w:t>
-          </w:r>
-          <w:r>
-            <w:rPr>
-              <w:webHidden/>
-            </w:rPr>
-            <w:fldChar w:fldCharType="end"/>
-          </w:r>
-          <w:r>
-            <w:rPr>
-              <w:rStyle w:val="Hyperlink"/>
-            </w:rPr>
-            <w:fldChar w:fldCharType="end"/>
-          </w:r>
+          <w:hyperlink w:anchor="_Toc34245253" w:history="1">
+            <w:r>
+              <w:rPr>
+                <w:rStyle w:val="Hyperlink"/>
+              </w:rPr>
+              <w:t>1 INTRO</w:t>
+            </w:r>
+            <w:r>
+              <w:rPr>
+                <w:rStyle w:val="Hyperlink"/>
+              </w:rPr>
+              <w:t>D</w:t>
+            </w:r>
+            <w:r>
+              <w:rPr>
+                <w:rStyle w:val="Hyperlink"/>
+              </w:rPr>
+              <w:t>UÇÃO</w:t>
+            </w:r>
+            <w:r>
+              <w:rPr>
+                <w:webHidden/>
+              </w:rPr>
+              <w:tab/>
+            </w:r>
+            <w:r>
+              <w:rPr>
+                <w:webHidden/>
+              </w:rPr>
+              <w:fldChar w:fldCharType="begin"/>
+            </w:r>
+            <w:r>
+              <w:rPr>
+                <w:webHidden/>
+              </w:rPr>
+              <w:instrText xml:space="preserve"> PAGEREF _Toc34245253 \h </w:instrText>
+            </w:r>
+            <w:r>
+              <w:rPr>
+                <w:webHidden/>
+              </w:rPr>
+            </w:r>
+            <w:r>
+              <w:rPr>
+                <w:webHidden/>
+              </w:rPr>
+              <w:fldChar w:fldCharType="separate"/>
+            </w:r>
+            <w:r>
+              <w:rPr>
+                <w:webHidden/>
+              </w:rPr>
+              <w:t>11</w:t>
+            </w:r>
+            <w:r>
+              <w:rPr>
+                <w:webHidden/>
+              </w:rPr>
+              <w:fldChar w:fldCharType="end"/>
+            </w:r>
+          </w:hyperlink>
         </w:p>
         <w:p>
           <w:pPr>
@@ -2116,11 +2092,60 @@
       <w:pPr>
         <w:pStyle w:val="Ttulo1"/>
       </w:pPr>
-      <w:bookmarkStart w:id="1" w:name="_Toc34245253"/>
+      <w:bookmarkStart w:id="0" w:name="_Toc34245253"/>
       <w:r>
         <w:lastRenderedPageBreak/>
         <w:t>1 INTRODUÇÃO</w:t>
       </w:r>
+      <w:bookmarkEnd w:id="0"/>
+    </w:p>
+    <w:p>
+      <w:r>
+        <w:t>“Petrobras reduz preço do diesel em 4,1% e o da gasolina em 1,5%” (VALOR, 23/01/2020)</w:t>
+      </w:r>
+    </w:p>
+    <w:p>
+      <w:r>
+        <w:t>“Petrobras corta em 3% preço médio da gasolina e do diesel nas refinarias” (G1 ECONOMIA, 30/01/2020)</w:t>
+      </w:r>
+    </w:p>
+    <w:p>
+      <w:r>
+        <w:t>“Petrobras aumenta preço da gasolina em 3% a partir desta quinta” (O GLOBO, 19/02/2020)</w:t>
+      </w:r>
+    </w:p>
+    <w:p>
+      <w:r>
+        <w:t>Os noticiários bombardeiam manchetes sobre alta ou baixa nos preços dos combustíveis quase que semanalmente e quem sofre diretamente com isso é o consumidor direto, o motorista. É perceptível que os postos de combustível não acompanham a alta ou a baixa instantaneamente e isso é concluído ao momento em que se depara com a discrepância de um posto ao outro.</w:t>
+      </w:r>
+    </w:p>
+    <w:p>
+      <w:r>
+        <w:t>I</w:t>
+      </w:r>
+      <w:r>
+        <w:t>magine uma viagem, o medidor de combustível aponta 30%</w:t>
+      </w:r>
+      <w:r>
+        <w:t xml:space="preserve">. </w:t>
+      </w:r>
+      <w:r>
+        <w:t>Quantos postos ainda existem no trajeto? Qual é o mais barato? Caso o motorista não conheça o percurso, ele está à mercê da sorte.</w:t>
+      </w:r>
+    </w:p>
+    <w:p>
+      <w:r>
+        <w:t>Com esse problema, apresenta-se o Etanóis, um motor para busca de preços de combustível para auxiliar o motorista na melhor escolha. A localização do automóvel já é o suficiente para que se realize o propósito da aplicação: economizar!</w:t>
+      </w:r>
+    </w:p>
+    <w:p>
+      <w:r>
+        <w:t xml:space="preserve">Para o desenvolvimento da ideia do Etanóis, este documento contará com diversos tópicos. Iniciando por uma revisão bibliográfica sobre o cenário em que o projeto se encaixa, falando sobre logística de distribuição dos combustíveis e os fatores macroeconômicos que influenciam nos valores dos mesmos, depois </w:t>
+      </w:r>
+      <w:r>
+        <w:t>será realizado um levantamento de objetivos do Etanóis, os métodos de gerência, ou seja, a organização da equipe e dos artefatos que conceberam a aplicação. Depois, o documento apresenta os requisitos funcionais e não funcionais do sistema e por fim, a arquitetura do projeto, que engloba a visão de dados, comportamental e de interação com o usuário. Com todos esses pontos à vista, encerra-se com a conclusão, os apêndices e anexos.</w:t>
+      </w:r>
+      <w:bookmarkStart w:id="1" w:name="_GoBack"/>
       <w:bookmarkEnd w:id="1"/>
     </w:p>
     <w:p/>
@@ -2534,6 +2559,7 @@
         <w:docPartUnique/>
       </w:docPartObj>
     </w:sdtPr>
+    <w:sdtEndPr/>
     <w:sdtContent>
       <w:p>
         <w:pPr>
@@ -3632,7 +3658,7 @@
 </file>
 
 <file path=customXml/itemProps1.xml><?xml version="1.0" encoding="utf-8"?>
-<ds:datastoreItem xmlns:ds="http://schemas.openxmlformats.org/officeDocument/2006/customXml" ds:itemID="{6407C599-EF0A-47B5-9492-67101429198A}">
+<ds:datastoreItem xmlns:ds="http://schemas.openxmlformats.org/officeDocument/2006/customXml" ds:itemID="{25DBE3B7-1B38-4E0B-A8C0-5BA524C6CD51}">
   <ds:schemaRefs>
     <ds:schemaRef ds:uri="http://schemas.openxmlformats.org/officeDocument/2006/bibliography"/>
   </ds:schemaRefs>

</xml_diff>

<commit_message>
Inserção dos objetivos do projeto. Falta a formulação do problema.
</commit_message>
<xml_diff>
--- a/docs/projeto-final/documento-final/etanois-pfc.docx
+++ b/docs/projeto-final/documento-final/etanois-pfc.docx
@@ -572,25 +572,41 @@
           <w:tcPr>
             <w:tcW w:w="2265" w:type="dxa"/>
           </w:tcPr>
-          <w:p/>
+          <w:p>
+            <w:r>
+              <w:t>06/03/2020</w:t>
+            </w:r>
+          </w:p>
         </w:tc>
         <w:tc>
           <w:tcPr>
             <w:tcW w:w="2265" w:type="dxa"/>
           </w:tcPr>
-          <w:p/>
+          <w:p>
+            <w:r>
+              <w:t>0.1</w:t>
+            </w:r>
+          </w:p>
         </w:tc>
         <w:tc>
           <w:tcPr>
             <w:tcW w:w="2265" w:type="dxa"/>
           </w:tcPr>
-          <w:p/>
+          <w:p>
+            <w:r>
+              <w:t>Mateus José Barbosa</w:t>
+            </w:r>
+          </w:p>
         </w:tc>
         <w:tc>
           <w:tcPr>
             <w:tcW w:w="2266" w:type="dxa"/>
           </w:tcPr>
-          <w:p/>
+          <w:p>
+            <w:r>
+              <w:t>Formatação inicial do documento e escrita da introdução.</w:t>
+            </w:r>
+          </w:p>
         </w:tc>
       </w:tr>
     </w:tbl>
@@ -744,7 +760,23 @@
         <w:t>LISTA DE ABREVIATURAS E SIGLAS</w:t>
       </w:r>
     </w:p>
-    <w:p/>
+    <w:p>
+      <w:r>
+        <w:t>FAI – Centro de Ensino Superior em Gestão, Tecnologia e Educação</w:t>
+      </w:r>
+    </w:p>
+    <w:p>
+      <w:r>
+        <w:t xml:space="preserve">GPS – </w:t>
+      </w:r>
+      <w:r>
+        <w:rPr>
+          <w:i/>
+          <w:iCs/>
+        </w:rPr>
+        <w:t>Global Positioning System</w:t>
+      </w:r>
+    </w:p>
     <w:p>
       <w:pPr>
         <w:spacing w:before="0" w:after="160" w:line="259" w:lineRule="auto"/>
@@ -827,19 +859,7 @@
               <w:rPr>
                 <w:rStyle w:val="Hyperlink"/>
               </w:rPr>
-              <w:t>1 INTRO</w:t>
-            </w:r>
-            <w:r>
-              <w:rPr>
-                <w:rStyle w:val="Hyperlink"/>
-              </w:rPr>
-              <w:t>D</w:t>
-            </w:r>
-            <w:r>
-              <w:rPr>
-                <w:rStyle w:val="Hyperlink"/>
-              </w:rPr>
-              <w:t>UÇÃO</w:t>
+              <w:t>1 INTRODUÇÃO</w:t>
             </w:r>
             <w:r>
               <w:rPr>
@@ -1100,7 +1120,21 @@
                 <w:rStyle w:val="Hyperlink"/>
                 <w:noProof/>
               </w:rPr>
-              <w:t>3.2 OBJETIVOS</w:t>
+              <w:t>3.2 OBJE</w:t>
+            </w:r>
+            <w:r>
+              <w:rPr>
+                <w:rStyle w:val="Hyperlink"/>
+                <w:noProof/>
+              </w:rPr>
+              <w:t>T</w:t>
+            </w:r>
+            <w:r>
+              <w:rPr>
+                <w:rStyle w:val="Hyperlink"/>
+                <w:noProof/>
+              </w:rPr>
+              <w:t>IVOS</w:t>
             </w:r>
             <w:r>
               <w:rPr>
@@ -2078,7 +2112,7 @@
     <w:p>
       <w:pPr>
         <w:sectPr>
-          <w:headerReference w:type="default" r:id="rId7"/>
+          <w:headerReference w:type="default" r:id="rId8"/>
           <w:pgSz w:w="11906" w:h="16838"/>
           <w:pgMar w:top="1701" w:right="1134" w:bottom="1134" w:left="1701" w:header="709" w:footer="709" w:gutter="0"/>
           <w:pgNumType w:fmt="lowerRoman"/>
@@ -2140,135 +2174,17 @@
     </w:p>
     <w:p>
       <w:r>
+        <w:t>Este documento se dá como requisito parcial para a concessão de título de Bacharel em Sistemas de Informação para os autores deste, na instituição FAI – Centro de Ensino Superior em Gestão, Tecnologia de Educação, localizada em Santa Rita do Sapucaí, Minas Gerais, o Vale da Eletrônica.</w:t>
+      </w:r>
+    </w:p>
+    <w:p>
+      <w:r>
         <w:t xml:space="preserve">Para o desenvolvimento da ideia do Etanóis, este documento contará com diversos tópicos. Iniciando por uma revisão bibliográfica sobre o cenário em que o projeto se encaixa, falando sobre logística de distribuição dos combustíveis e os fatores macroeconômicos que influenciam nos valores dos mesmos, depois </w:t>
       </w:r>
       <w:r>
         <w:t>será realizado um levantamento de objetivos do Etanóis, os métodos de gerência, ou seja, a organização da equipe e dos artefatos que conceberam a aplicação. Depois, o documento apresenta os requisitos funcionais e não funcionais do sistema e por fim, a arquitetura do projeto, que engloba a visão de dados, comportamental e de interação com o usuário. Com todos esses pontos à vista, encerra-se com a conclusão, os apêndices e anexos.</w:t>
       </w:r>
-      <w:bookmarkStart w:id="1" w:name="_GoBack"/>
-      <w:bookmarkEnd w:id="1"/>
-    </w:p>
-    <w:p/>
-    <w:p>
-      <w:pPr>
-        <w:sectPr>
-          <w:headerReference w:type="first" r:id="rId8"/>
-          <w:pgSz w:w="11906" w:h="16838"/>
-          <w:pgMar w:top="1701" w:right="1134" w:bottom="1134" w:left="1701" w:header="709" w:footer="709" w:gutter="0"/>
-          <w:cols w:space="708"/>
-          <w:titlePg/>
-          <w:docGrid w:linePitch="360"/>
-        </w:sectPr>
-      </w:pPr>
-    </w:p>
-    <w:p>
-      <w:pPr>
-        <w:pStyle w:val="Ttulo1"/>
-      </w:pPr>
-      <w:bookmarkStart w:id="2" w:name="_Toc34245254"/>
-      <w:r>
-        <w:lastRenderedPageBreak/>
-        <w:t>2 REVISÃO BIBLIOGRÁFICA</w:t>
-      </w:r>
-      <w:bookmarkEnd w:id="2"/>
-    </w:p>
-    <w:p/>
-    <w:p>
-      <w:pPr>
-        <w:sectPr>
-          <w:pgSz w:w="11906" w:h="16838"/>
-          <w:pgMar w:top="1701" w:right="1134" w:bottom="1134" w:left="1701" w:header="709" w:footer="709" w:gutter="0"/>
-          <w:cols w:space="708"/>
-          <w:titlePg/>
-          <w:docGrid w:linePitch="360"/>
-        </w:sectPr>
-      </w:pPr>
-    </w:p>
-    <w:p>
-      <w:pPr>
-        <w:pStyle w:val="Ttulo1"/>
-      </w:pPr>
-      <w:bookmarkStart w:id="3" w:name="_Toc34245255"/>
-      <w:r>
-        <w:lastRenderedPageBreak/>
-        <w:t>3 OBJETIVO DO PROJETO</w:t>
-      </w:r>
-      <w:bookmarkEnd w:id="3"/>
-    </w:p>
-    <w:p/>
-    <w:p>
-      <w:pPr>
-        <w:pStyle w:val="Ttulo2"/>
-      </w:pPr>
-      <w:bookmarkStart w:id="4" w:name="_Toc34245256"/>
-      <w:r>
-        <w:t>3.1 FORMULAÇÃO DO PROBLEMA</w:t>
-      </w:r>
-      <w:bookmarkEnd w:id="4"/>
-    </w:p>
-    <w:p/>
-    <w:p>
-      <w:pPr>
-        <w:pStyle w:val="Ttulo2"/>
-      </w:pPr>
-      <w:bookmarkStart w:id="5" w:name="_Toc34245257"/>
-      <w:r>
-        <w:t>3.2 OBJETIVOS</w:t>
-      </w:r>
-      <w:bookmarkEnd w:id="5"/>
-    </w:p>
-    <w:p/>
-    <w:p>
-      <w:pPr>
-        <w:pStyle w:val="Ttulo3"/>
-      </w:pPr>
-      <w:r>
-        <w:t>3.2.1 Objetivo geral</w:t>
-      </w:r>
-    </w:p>
-    <w:p/>
-    <w:p>
-      <w:pPr>
-        <w:pStyle w:val="Ttulo3"/>
-      </w:pPr>
-      <w:r>
-        <w:t>3.2.2 Objetivos específicos</w:t>
-      </w:r>
-    </w:p>
-    <w:p/>
-    <w:p>
-      <w:pPr>
-        <w:pStyle w:val="Ttulo2"/>
-      </w:pPr>
-      <w:bookmarkStart w:id="6" w:name="_Toc34245258"/>
-      <w:r>
-        <w:t>3.3 JUSTIFICATIVA</w:t>
-      </w:r>
-      <w:bookmarkEnd w:id="6"/>
-    </w:p>
-    <w:p/>
-    <w:p>
-      <w:pPr>
-        <w:pStyle w:val="Ttulo2"/>
-      </w:pPr>
-      <w:bookmarkStart w:id="7" w:name="_Toc34245259"/>
-      <w:r>
-        <w:t>3.4 PÚBLICO-ALVO</w:t>
-      </w:r>
-      <w:bookmarkEnd w:id="7"/>
-    </w:p>
-    <w:p/>
-    <w:p>
-      <w:pPr>
-        <w:pStyle w:val="Ttulo2"/>
-      </w:pPr>
-      <w:bookmarkStart w:id="8" w:name="_Toc34245260"/>
-      <w:r>
-        <w:t>3.5 NÍVEIS DE DECISÃO E GRUPOS FUNCIONAIS</w:t>
-      </w:r>
-      <w:bookmarkEnd w:id="8"/>
-    </w:p>
-    <w:p/>
+    </w:p>
     <w:p>
       <w:pPr>
         <w:sectPr>
@@ -2285,87 +2201,617 @@
       <w:pPr>
         <w:pStyle w:val="Ttulo1"/>
       </w:pPr>
-      <w:bookmarkStart w:id="9" w:name="_Toc34245261"/>
+      <w:bookmarkStart w:id="1" w:name="_Toc34245254"/>
       <w:r>
         <w:lastRenderedPageBreak/>
-        <w:t>4 MÉTODOS GERENCIAIS</w:t>
-      </w:r>
-      <w:bookmarkEnd w:id="9"/>
+        <w:t>2 REVISÃO BIBLIOGRÁFICA</w:t>
+      </w:r>
+      <w:bookmarkEnd w:id="1"/>
     </w:p>
     <w:p/>
     <w:p>
       <w:pPr>
+        <w:sectPr>
+          <w:pgSz w:w="11906" w:h="16838"/>
+          <w:pgMar w:top="1701" w:right="1134" w:bottom="1134" w:left="1701" w:header="709" w:footer="709" w:gutter="0"/>
+          <w:cols w:space="708"/>
+          <w:titlePg/>
+          <w:docGrid w:linePitch="360"/>
+        </w:sectPr>
+      </w:pPr>
+    </w:p>
+    <w:p>
+      <w:pPr>
+        <w:pStyle w:val="Ttulo1"/>
+      </w:pPr>
+      <w:bookmarkStart w:id="2" w:name="_Toc34245255"/>
+      <w:r>
+        <w:lastRenderedPageBreak/>
+        <w:t>3 OBJETIVO DO PROJETO</w:t>
+      </w:r>
+      <w:bookmarkEnd w:id="2"/>
+    </w:p>
+    <w:p>
+      <w:r>
+        <w:t xml:space="preserve">Esta seção consiste em demonstrar </w:t>
+      </w:r>
+      <w:r>
+        <w:t>o porquê</w:t>
+      </w:r>
+      <w:r>
+        <w:t xml:space="preserve"> do projeto, começando pela formulação do </w:t>
+      </w:r>
+      <w:r>
+        <w:t>problema</w:t>
+      </w:r>
+      <w:r>
+        <w:t xml:space="preserve">, tópico que irá apresentar </w:t>
+      </w:r>
+      <w:r>
+        <w:t xml:space="preserve">o contexto de aplicação do sistema desenvolvido do e as </w:t>
+      </w:r>
+      <w:r>
+        <w:t xml:space="preserve">pesquisas </w:t>
+      </w:r>
+      <w:r>
+        <w:t>realizadas</w:t>
+      </w:r>
+      <w:r>
+        <w:t xml:space="preserve"> pelos idealizadores do Etanóis </w:t>
+      </w:r>
+      <w:r>
+        <w:t>que colaboram com a justificativa</w:t>
+      </w:r>
+      <w:r>
+        <w:t xml:space="preserve"> </w:t>
+      </w:r>
+      <w:r>
+        <w:t>do projeto.</w:t>
+      </w:r>
+      <w:r>
+        <w:t xml:space="preserve"> Depois, serão apresentados os objetivos gerais e específicos, ajudando a compreender onde o Etanóis quer chegar. Ao final desta seção, será possível identificar o público-alvo e grupos funcionais que serão atingidos com o sistema desenvolvido.</w:t>
+      </w:r>
+    </w:p>
+    <w:p/>
+    <w:p>
+      <w:pPr>
         <w:pStyle w:val="Ttulo2"/>
       </w:pPr>
-      <w:bookmarkStart w:id="10" w:name="_Toc34245262"/>
-      <w:r>
-        <w:t>4.1 PLANO DE ELABORAÇÃO E GERENCIAMENTO DO PROJETO</w:t>
-      </w:r>
-      <w:bookmarkEnd w:id="10"/>
+      <w:bookmarkStart w:id="3" w:name="_Toc34245256"/>
+      <w:r>
+        <w:t>3.1 FORMULAÇÃO DO PROBLEMA</w:t>
+      </w:r>
+      <w:bookmarkEnd w:id="3"/>
     </w:p>
     <w:p/>
+    <w:p/>
     <w:p>
       <w:pPr>
         <w:pStyle w:val="Ttulo2"/>
       </w:pPr>
-      <w:bookmarkStart w:id="11" w:name="_Toc34245263"/>
-      <w:r>
-        <w:t>4.2 MODELO DE CICLO DE VIDA</w:t>
-      </w:r>
-      <w:bookmarkEnd w:id="11"/>
+      <w:bookmarkStart w:id="4" w:name="_Toc34245257"/>
+      <w:r>
+        <w:t>3.2 OBJETIVOS</w:t>
+      </w:r>
+      <w:bookmarkEnd w:id="4"/>
+    </w:p>
+    <w:p>
+      <w:r>
+        <w:t>Este tópico apresenta os pontos que o Etanóis atinge para colaborar com o motorista no quesito combustível. Aqui será possível visualizar o objetivo geral do projeto e seus objetivos específicos.</w:t>
+      </w:r>
+    </w:p>
+    <w:p>
+      <w:pPr>
+        <w:rPr>
+          <w:color w:val="FF0000"/>
+        </w:rPr>
+      </w:pPr>
+      <w:r>
+        <w:t xml:space="preserve"> </w:t>
+      </w:r>
+      <w:r>
+        <w:rPr>
+          <w:color w:val="FF0000"/>
+        </w:rPr>
+        <w:t>[Inserir citação]</w:t>
+      </w:r>
+      <w:bookmarkStart w:id="5" w:name="_GoBack"/>
+      <w:bookmarkEnd w:id="5"/>
+    </w:p>
+    <w:p>
+      <w:pPr>
+        <w:pStyle w:val="Ttulo3"/>
+      </w:pPr>
+      <w:r>
+        <w:t>3.2.1 Objetivo geral</w:t>
+      </w:r>
+    </w:p>
+    <w:p>
+      <w:r>
+        <w:t>Tem-se por objetivo geral do projeto ser um</w:t>
+      </w:r>
+      <w:r>
+        <w:t xml:space="preserve"> motor para busca de preços de combustível para auxiliar o motorista na melhor escolha</w:t>
+      </w:r>
+      <w:r>
+        <w:t>, a partir de sua localização atual ou rota pré-definida.</w:t>
+      </w:r>
+    </w:p>
+    <w:p>
+      <w:r>
+        <w:t>Dessa forma, a finalidade do projeto é ajudar o motorista no planejamento de suas viagens e gastos, no que se delimita a combustível.</w:t>
+      </w:r>
+    </w:p>
+    <w:p>
+      <w:r>
+        <w:t xml:space="preserve"> </w:t>
+      </w:r>
+    </w:p>
+    <w:p>
+      <w:pPr>
+        <w:pStyle w:val="Ttulo3"/>
+      </w:pPr>
+      <w:r>
+        <w:t>3.2.2 Objetivos específicos</w:t>
+      </w:r>
+    </w:p>
+    <w:p>
+      <w:pPr>
+        <w:spacing w:before="0" w:after="0"/>
+      </w:pPr>
+      <w:r>
+        <w:t>Já como objetivos específicos, o Etanóis consiste em:</w:t>
+      </w:r>
+    </w:p>
+    <w:p>
+      <w:pPr>
+        <w:pStyle w:val="PargrafodaLista"/>
+        <w:numPr>
+          <w:ilvl w:val="0"/>
+          <w:numId w:val="1"/>
+        </w:numPr>
+        <w:spacing w:before="0" w:after="0"/>
+        <w:ind w:left="568" w:hanging="284"/>
+      </w:pPr>
+      <w:r>
+        <w:t>s</w:t>
+      </w:r>
+      <w:r>
+        <w:t>er um facilitador para o motorista no momento de planejamento de viagens, no</w:t>
+      </w:r>
+      <w:r>
+        <w:t xml:space="preserve"> </w:t>
+      </w:r>
+      <w:r>
+        <w:t>quesito combustível;</w:t>
+      </w:r>
+    </w:p>
+    <w:p>
+      <w:pPr>
+        <w:pStyle w:val="PargrafodaLista"/>
+        <w:numPr>
+          <w:ilvl w:val="0"/>
+          <w:numId w:val="1"/>
+        </w:numPr>
+        <w:spacing w:before="0" w:after="0"/>
+        <w:ind w:left="568" w:hanging="284"/>
+      </w:pPr>
+      <w:r>
+        <w:lastRenderedPageBreak/>
+        <w:t>s</w:t>
+      </w:r>
+      <w:r>
+        <w:t>er uma plataforma tanto de divulgação quanto de aumento de concorrência aos</w:t>
+      </w:r>
+      <w:r>
+        <w:t xml:space="preserve"> </w:t>
+      </w:r>
+      <w:r>
+        <w:t>postos de combustível, uma vez que, o motorista tende a escolher o com melhor</w:t>
+      </w:r>
+      <w:r>
+        <w:t xml:space="preserve"> </w:t>
+      </w:r>
+      <w:r>
+        <w:t>custo/benefício, fazendo com que os postos melhorem seus serviços para</w:t>
+      </w:r>
+      <w:r>
+        <w:t xml:space="preserve"> </w:t>
+      </w:r>
+      <w:r>
+        <w:t>conquistar mais clientes;</w:t>
+      </w:r>
+    </w:p>
+    <w:p>
+      <w:pPr>
+        <w:pStyle w:val="PargrafodaLista"/>
+        <w:numPr>
+          <w:ilvl w:val="0"/>
+          <w:numId w:val="1"/>
+        </w:numPr>
+        <w:spacing w:before="0" w:after="0"/>
+        <w:ind w:left="568" w:hanging="284"/>
+      </w:pPr>
+      <w:r>
+        <w:t>p</w:t>
+      </w:r>
+      <w:r>
+        <w:t>ossuir uma experiência de usuário voltado a fidelidade, com a possibilidade de</w:t>
+      </w:r>
+      <w:r>
+        <w:t xml:space="preserve"> </w:t>
+      </w:r>
+      <w:r>
+        <w:t>conquistas aos usuários que utilizam o sistema. Os pontos ganhos podem ser</w:t>
+      </w:r>
+      <w:r>
+        <w:t xml:space="preserve"> </w:t>
+      </w:r>
+      <w:r>
+        <w:t>trocados em combustível, tornando o Etanóis uma aplicação indispensável ao</w:t>
+      </w:r>
+      <w:r>
+        <w:t xml:space="preserve"> </w:t>
+      </w:r>
+      <w:r>
+        <w:t>motorista, uma vez que quanto mais utilizado, mais pontos o usuário ganha e</w:t>
+      </w:r>
+      <w:r>
+        <w:t xml:space="preserve"> </w:t>
+      </w:r>
+      <w:r>
+        <w:t>com isso menos dinheiro gasta;</w:t>
+      </w:r>
+    </w:p>
+    <w:p>
+      <w:pPr>
+        <w:pStyle w:val="PargrafodaLista"/>
+        <w:numPr>
+          <w:ilvl w:val="0"/>
+          <w:numId w:val="1"/>
+        </w:numPr>
+        <w:spacing w:before="0" w:after="0"/>
+        <w:ind w:left="624" w:hanging="284"/>
+      </w:pPr>
+      <w:r>
+        <w:t>a</w:t>
+      </w:r>
+      <w:r>
+        <w:t>gregar valor no quesito facilidade financeira, já que com o Etanóis o motorista</w:t>
+      </w:r>
+      <w:r>
+        <w:t xml:space="preserve"> </w:t>
+      </w:r>
+      <w:r>
+        <w:t>pode realizar a compra do combustível no próprio aplicativo;</w:t>
+      </w:r>
+    </w:p>
+    <w:p>
+      <w:pPr>
+        <w:pStyle w:val="PargrafodaLista"/>
+        <w:numPr>
+          <w:ilvl w:val="0"/>
+          <w:numId w:val="1"/>
+        </w:numPr>
+        <w:spacing w:before="0" w:after="0"/>
+        <w:ind w:left="568" w:hanging="284"/>
+      </w:pPr>
+      <w:r>
+        <w:t>s</w:t>
+      </w:r>
+      <w:r>
+        <w:t>er um gestor no consumo de combustível, pois a aplicação possui um histórico</w:t>
+      </w:r>
+      <w:r>
+        <w:t xml:space="preserve"> </w:t>
+      </w:r>
+      <w:r>
+        <w:t>dos abastecimentos do motorista, ajudando-o na gestão de gastos e consumo do</w:t>
+      </w:r>
+      <w:r>
+        <w:t xml:space="preserve"> </w:t>
+      </w:r>
+      <w:r>
+        <w:t>automóvel</w:t>
+      </w:r>
+      <w:r>
+        <w:t>;</w:t>
+      </w:r>
+    </w:p>
+    <w:p>
+      <w:pPr>
+        <w:pStyle w:val="PargrafodaLista"/>
+        <w:numPr>
+          <w:ilvl w:val="0"/>
+          <w:numId w:val="1"/>
+        </w:numPr>
+        <w:spacing w:before="0" w:after="0"/>
+        <w:ind w:left="568" w:hanging="284"/>
+      </w:pPr>
+      <w:r>
+        <w:t xml:space="preserve">ser um módulo adicional a aplicações de mobilidade urbana e de </w:t>
+      </w:r>
+      <w:r>
+        <w:rPr>
+          <w:i/>
+          <w:iCs/>
+        </w:rPr>
+        <w:t xml:space="preserve">delivery </w:t>
+      </w:r>
+      <w:r>
+        <w:t xml:space="preserve">existentes, como: </w:t>
+      </w:r>
+      <w:r>
+        <w:rPr>
+          <w:i/>
+          <w:iCs/>
+        </w:rPr>
+        <w:t xml:space="preserve">iFood, Localiza Hertz, Uber </w:t>
+      </w:r>
+      <w:r>
+        <w:t>e</w:t>
+      </w:r>
+      <w:r>
+        <w:rPr>
+          <w:i/>
+          <w:iCs/>
+        </w:rPr>
+        <w:t xml:space="preserve"> Waze</w:t>
+      </w:r>
+      <w:r>
+        <w:t xml:space="preserve">, por exemplo, pois, o Etanóis não será um aplicativo de </w:t>
+      </w:r>
+      <w:r>
+        <w:rPr>
+          <w:i/>
+          <w:iCs/>
+        </w:rPr>
+        <w:t xml:space="preserve">Global Positioning System </w:t>
+      </w:r>
+      <w:r>
+        <w:t>(GPS).</w:t>
+      </w:r>
     </w:p>
     <w:p/>
     <w:p>
       <w:pPr>
         <w:pStyle w:val="Ttulo2"/>
       </w:pPr>
-      <w:bookmarkStart w:id="12" w:name="_Toc34245264"/>
-      <w:r>
-        <w:t>4.3 RECURSOS NECESSÁRIOS</w:t>
-      </w:r>
-      <w:bookmarkEnd w:id="12"/>
+      <w:bookmarkStart w:id="6" w:name="_Toc34245258"/>
+      <w:r>
+        <w:t>3.3 JUSTIFICATIVA</w:t>
+      </w:r>
+      <w:bookmarkEnd w:id="6"/>
+    </w:p>
+    <w:p>
+      <w:r>
+        <w:t>Entende-se por justificativa de desenvolvimento da solução</w:t>
+      </w:r>
+      <w:r>
+        <w:t>,</w:t>
+      </w:r>
+      <w:r>
+        <w:t xml:space="preserve"> a demanda por</w:t>
+      </w:r>
+      <w:r>
+        <w:t xml:space="preserve"> </w:t>
+      </w:r>
+      <w:r>
+        <w:t>conhecimento dos preços dos combustíveis com antecedência, pois a variação entre os</w:t>
+      </w:r>
+      <w:r>
+        <w:t xml:space="preserve"> </w:t>
+      </w:r>
+      <w:r>
+        <w:t>postos é visível e em alguns casos muito alta. Dessa forma, o Etanóis é justificável ao</w:t>
+      </w:r>
+      <w:r>
+        <w:t xml:space="preserve"> </w:t>
+      </w:r>
+      <w:r>
+        <w:t xml:space="preserve">ponto de disponibilizar integralmente os valores de venda dos combustíveis </w:t>
+      </w:r>
+      <w:r>
+        <w:t xml:space="preserve">e serviços </w:t>
+      </w:r>
+      <w:r>
+        <w:t>prestados no pátio d</w:t>
+      </w:r>
+      <w:r>
+        <w:t>os postos</w:t>
+      </w:r>
+      <w:r>
+        <w:t xml:space="preserve"> encontrados</w:t>
+      </w:r>
+      <w:r>
+        <w:t xml:space="preserve"> no momento da pesquisa pelo interessado.</w:t>
+      </w:r>
     </w:p>
     <w:p/>
     <w:p>
       <w:pPr>
         <w:pStyle w:val="Ttulo2"/>
       </w:pPr>
-      <w:bookmarkStart w:id="13" w:name="_Toc34245265"/>
-      <w:r>
-        <w:t>4.4 RELATÓRIO DE DESEMPENHO</w:t>
-      </w:r>
-      <w:bookmarkEnd w:id="13"/>
+      <w:bookmarkStart w:id="7" w:name="_Toc34245259"/>
+      <w:r>
+        <w:t>3.4 PÚBLICO-ALVO</w:t>
+      </w:r>
+      <w:bookmarkEnd w:id="7"/>
+    </w:p>
+    <w:p>
+      <w:r>
+        <w:t xml:space="preserve">Também chamados como </w:t>
+      </w:r>
+      <w:r>
+        <w:rPr>
+          <w:i/>
+          <w:iCs/>
+        </w:rPr>
+        <w:t>stakeholders</w:t>
+      </w:r>
+      <w:r>
+        <w:t xml:space="preserve">, o público-alvo </w:t>
+      </w:r>
+      <w:r>
+        <w:t>consiste nos interessados diretamente ao projeto, ou seja, aqueles que se beneficiam com o funcionamento do Etanóis.</w:t>
+      </w:r>
+    </w:p>
+    <w:p>
+      <w:pPr>
+        <w:rPr>
+          <w:color w:val="FF0000"/>
+        </w:rPr>
+      </w:pPr>
+      <w:r>
+        <w:rPr>
+          <w:color w:val="FF0000"/>
+        </w:rPr>
+        <w:t>[Inserir citação]</w:t>
+      </w:r>
+    </w:p>
+    <w:p>
+      <w:r>
+        <w:t>Para o Etanóis, identifica-se como público-alvo: o motorista (consumidor final dos postos de combustível), os gerentes dos postos de combustível e pesquisadores do setor.</w:t>
+      </w:r>
+    </w:p>
+    <w:p>
+      <w:r>
+        <w:lastRenderedPageBreak/>
+        <w:t>O motorista é interessado no momento de consulta dos valores e serviços prestados pelos postos de combustível, ou seja, conveniência, restaurantes, manutenção de veículos etc.</w:t>
+      </w:r>
+    </w:p>
+    <w:p>
+      <w:r>
+        <w:t>O gerente do posto de combustível se interessa ao ponto de divulgar seu posto no aplicativo, pois, estará visível para os motoristas, dando vantagem perante os demais que não estão.</w:t>
+      </w:r>
+    </w:p>
+    <w:p>
+      <w:r>
+        <w:t>Por fim, os pesquisadores do setor terão em mãos os dados de postos de combustível para pesquisa e com isso terem mais facilidade do que ir de posto em posto para verificar os valores e fazerem suas pesquisas.</w:t>
+      </w:r>
+    </w:p>
+    <w:p>
+      <w:r>
+        <w:t xml:space="preserve"> </w:t>
+      </w:r>
+    </w:p>
+    <w:p>
+      <w:pPr>
+        <w:pStyle w:val="Ttulo2"/>
+      </w:pPr>
+      <w:bookmarkStart w:id="8" w:name="_Toc34245260"/>
+      <w:r>
+        <w:t>3.5 NÍVEIS DE DECISÃO E GRUPOS FUNCIONAIS</w:t>
+      </w:r>
+      <w:bookmarkEnd w:id="8"/>
+    </w:p>
+    <w:p>
+      <w:pPr>
+        <w:rPr>
+          <w:color w:val="FF0000"/>
+        </w:rPr>
+      </w:pPr>
+      <w:r>
+        <w:rPr>
+          <w:color w:val="FF0000"/>
+        </w:rPr>
+        <w:t>[Inserir citação]</w:t>
+      </w:r>
+    </w:p>
+    <w:p>
+      <w:pPr>
+        <w:rPr>
+          <w:color w:val="FF0000"/>
+        </w:rPr>
+      </w:pPr>
+      <w:r>
+        <w:rPr>
+          <w:color w:val="FF0000"/>
+        </w:rPr>
+        <w:t>[Inserir imagem]</w:t>
+      </w:r>
+    </w:p>
+    <w:p>
+      <w:pPr>
+        <w:pStyle w:val="Ttulo3"/>
+      </w:pPr>
+      <w:r>
+        <w:t>3.5.1 Decisões estratégicas</w:t>
+      </w:r>
+    </w:p>
+    <w:p>
+      <w:r>
+        <w:t xml:space="preserve">Entende-se decisões estratégicas como escolhas que influenciam a empresa em partes </w:t>
+      </w:r>
+      <w:r>
+        <w:t xml:space="preserve">ou como um todo. Essas escolhas são para cumprir objetivos e geralmente são a longo prazo. Pode ser uma grande mudança nos paradigmas da empresa ou em processos internos para obtenção de resultados. Essas decisões são tomadas pelo nível superior da empresa, ou seja, </w:t>
+      </w:r>
+      <w:r>
+        <w:t>conselho</w:t>
+      </w:r>
+      <w:r>
+        <w:t>, diretores etc.</w:t>
+      </w:r>
+    </w:p>
+    <w:p>
+      <w:r>
+        <w:t>O Etanóis, aplicado em empresas que possuem funcionários que se deslocam com certa frequência, pode ser uma aplicação que</w:t>
+      </w:r>
+      <w:r>
+        <w:t xml:space="preserve"> colaboração na redução de custos</w:t>
+      </w:r>
+      <w:r>
+        <w:t xml:space="preserve"> com a manutenção do veículo, pois eles usarão menos recursos com combustível.</w:t>
+      </w:r>
     </w:p>
     <w:p/>
     <w:p>
       <w:pPr>
-        <w:pStyle w:val="Ttulo2"/>
-      </w:pPr>
-      <w:bookmarkStart w:id="14" w:name="_Toc34245266"/>
-      <w:r>
-        <w:t>4.5 ESTIMATIVAS DE TAMANHO E ESFORÇO</w:t>
-      </w:r>
-      <w:bookmarkEnd w:id="14"/>
+        <w:pStyle w:val="Ttulo3"/>
+      </w:pPr>
+      <w:r>
+        <w:t>3.5.2 Decisões táticas</w:t>
+      </w:r>
+    </w:p>
+    <w:p>
+      <w:r>
+        <w:t>Aqui estão as decisões que serão tomadas para implementar o que foi decidido pelo nível estratégico, ou seja, reduzir custos de manutenção dos veículos da empresa. Essas decisões são tomadas pelo nível médio de gerência da empresa, ou seja, coordenadores dos setores, gerentes etc.</w:t>
+      </w:r>
+    </w:p>
+    <w:p>
+      <w:r>
+        <w:lastRenderedPageBreak/>
+        <w:t>Com o Etanóis, estes coordenadores e gerentes podem definir os postos que os seus subordinados abastecerão a partir das rotas que farão. A aplicação dará as informações relevantes dos postos disponíveis, as quais impactarão nas decisões tomadas.</w:t>
+      </w:r>
     </w:p>
     <w:p/>
     <w:p>
       <w:pPr>
-        <w:pStyle w:val="Ttulo2"/>
-      </w:pPr>
-      <w:bookmarkStart w:id="15" w:name="_Toc34245267"/>
-      <w:r>
-        <w:t>4.6 GERENCIAMENTO DE CONFIGURAÇÃO</w:t>
-      </w:r>
-      <w:bookmarkEnd w:id="15"/>
-    </w:p>
-    <w:p>
-      <w:pPr>
-        <w:pStyle w:val="Ttulo1"/>
-      </w:pPr>
-    </w:p>
-    <w:p>
-      <w:pPr>
-        <w:pStyle w:val="Ttulo1"/>
+        <w:pStyle w:val="Ttulo3"/>
+      </w:pPr>
+      <w:r>
+        <w:t>3.5.3 Decisões operacionais</w:t>
+      </w:r>
+    </w:p>
+    <w:p>
+      <w:r>
+        <w:t>Por fim, as decisões operacionais são aquelas que o chão de fábrica ou funcionários sem subordinado tomam. No caso de utilização do Etanóis, seria o abastecimento nos postos decididos pelo nível tático.</w:t>
+      </w:r>
+    </w:p>
+    <w:p>
+      <w:r>
+        <w:t xml:space="preserve">Com o Etanóis, cabe ao nível operacional, avaliar os postos escolhidos na aplicação. Com isso, o nível tático, ao fazer um novo planejamento, dar-se-á verificar a avaliação do posto que escolheu e decidir </w:t>
+      </w:r>
+      <w:r>
+        <w:t>o escolherá</w:t>
+      </w:r>
+      <w:r>
+        <w:t xml:space="preserve"> novamente ou não.</w:t>
+      </w:r>
+    </w:p>
+    <w:p/>
+    <w:p>
+      <w:pPr>
         <w:sectPr>
           <w:headerReference w:type="first" r:id="rId10"/>
           <w:pgSz w:w="11906" w:h="16838"/>
@@ -2380,6 +2826,101 @@
       <w:pPr>
         <w:pStyle w:val="Ttulo1"/>
       </w:pPr>
+      <w:bookmarkStart w:id="9" w:name="_Toc34245261"/>
+      <w:r>
+        <w:lastRenderedPageBreak/>
+        <w:t>4 MÉTODOS GERENCIAIS</w:t>
+      </w:r>
+      <w:bookmarkEnd w:id="9"/>
+    </w:p>
+    <w:p/>
+    <w:p>
+      <w:pPr>
+        <w:pStyle w:val="Ttulo2"/>
+      </w:pPr>
+      <w:bookmarkStart w:id="10" w:name="_Toc34245262"/>
+      <w:r>
+        <w:t>4.1 PLANO DE ELABORAÇÃO E GERENCIAMENTO DO PROJETO</w:t>
+      </w:r>
+      <w:bookmarkEnd w:id="10"/>
+    </w:p>
+    <w:p/>
+    <w:p>
+      <w:pPr>
+        <w:pStyle w:val="Ttulo2"/>
+      </w:pPr>
+      <w:bookmarkStart w:id="11" w:name="_Toc34245263"/>
+      <w:r>
+        <w:t>4.2 MODELO DE CICLO DE VIDA</w:t>
+      </w:r>
+      <w:bookmarkEnd w:id="11"/>
+    </w:p>
+    <w:p/>
+    <w:p>
+      <w:pPr>
+        <w:pStyle w:val="Ttulo2"/>
+      </w:pPr>
+      <w:bookmarkStart w:id="12" w:name="_Toc34245264"/>
+      <w:r>
+        <w:t>4.3 RECURSOS NECESSÁRIOS</w:t>
+      </w:r>
+      <w:bookmarkEnd w:id="12"/>
+    </w:p>
+    <w:p/>
+    <w:p>
+      <w:pPr>
+        <w:pStyle w:val="Ttulo2"/>
+      </w:pPr>
+      <w:bookmarkStart w:id="13" w:name="_Toc34245265"/>
+      <w:r>
+        <w:t>4.4 RELATÓRIO DE DESEMPENHO</w:t>
+      </w:r>
+      <w:bookmarkEnd w:id="13"/>
+    </w:p>
+    <w:p/>
+    <w:p>
+      <w:pPr>
+        <w:pStyle w:val="Ttulo2"/>
+      </w:pPr>
+      <w:bookmarkStart w:id="14" w:name="_Toc34245266"/>
+      <w:r>
+        <w:t>4.5 ESTIMATIVAS DE TAMANHO E ESFORÇO</w:t>
+      </w:r>
+      <w:bookmarkEnd w:id="14"/>
+    </w:p>
+    <w:p/>
+    <w:p>
+      <w:pPr>
+        <w:pStyle w:val="Ttulo2"/>
+      </w:pPr>
+      <w:bookmarkStart w:id="15" w:name="_Toc34245267"/>
+      <w:r>
+        <w:t>4.6 GERENCIAMENTO DE CONFIGURAÇÃO</w:t>
+      </w:r>
+      <w:bookmarkEnd w:id="15"/>
+    </w:p>
+    <w:p>
+      <w:pPr>
+        <w:pStyle w:val="Ttulo1"/>
+      </w:pPr>
+    </w:p>
+    <w:p>
+      <w:pPr>
+        <w:pStyle w:val="Ttulo1"/>
+        <w:sectPr>
+          <w:headerReference w:type="first" r:id="rId11"/>
+          <w:pgSz w:w="11906" w:h="16838"/>
+          <w:pgMar w:top="1701" w:right="1134" w:bottom="1134" w:left="1701" w:header="709" w:footer="709" w:gutter="0"/>
+          <w:cols w:space="708"/>
+          <w:titlePg/>
+          <w:docGrid w:linePitch="360"/>
+        </w:sectPr>
+      </w:pPr>
+    </w:p>
+    <w:p>
+      <w:pPr>
+        <w:pStyle w:val="Ttulo1"/>
+      </w:pPr>
       <w:bookmarkStart w:id="16" w:name="_Toc34245268"/>
       <w:r>
         <w:lastRenderedPageBreak/>
@@ -2488,7 +3029,7 @@
     <w:p/>
     <w:p/>
     <w:sectPr>
-      <w:headerReference w:type="first" r:id="rId11"/>
+      <w:headerReference w:type="first" r:id="rId12"/>
       <w:pgSz w:w="11906" w:h="16838"/>
       <w:pgMar w:top="1701" w:right="1134" w:bottom="1134" w:left="1701" w:header="709" w:footer="709" w:gutter="0"/>
       <w:cols w:space="708"/>
@@ -2630,6 +3171,100 @@
     </w:pPr>
   </w:p>
 </w:hdr>
+</file>
+
+<file path=word/numbering.xml><?xml version="1.0" encoding="utf-8"?>
+<w:numbering xmlns:wpc="http://schemas.microsoft.com/office/word/2010/wordprocessingCanvas" xmlns:cx="http://schemas.microsoft.com/office/drawing/2014/chartex" xmlns:cx1="http://schemas.microsoft.com/office/drawing/2015/9/8/chartex" xmlns:cx2="http://schemas.microsoft.com/office/drawing/2015/10/21/chartex" xmlns:cx3="http://schemas.microsoft.com/office/drawing/2016/5/9/chartex" xmlns:cx4="http://schemas.microsoft.com/office/drawing/2016/5/10/chartex" xmlns:cx5="http://schemas.microsoft.com/office/drawing/2016/5/11/chartex" xmlns:cx6="http://schemas.microsoft.com/office/drawing/2016/5/12/chartex" xmlns:cx7="http://schemas.microsoft.com/office/drawing/2016/5/13/chartex" xmlns:cx8="http://schemas.microsoft.com/office/drawing/2016/5/14/chartex" xmlns:mc="http://schemas.openxmlformats.org/markup-compatibility/2006" xmlns:aink="http://schemas.microsoft.com/office/drawing/2016/ink" xmlns:am3d="http://schemas.microsoft.com/office/drawing/2017/model3d" xmlns:o="urn:schemas-microsoft-com:office:office" xmlns:r="http://schemas.openxmlformats.org/officeDocument/2006/relationships" xmlns:m="http://schemas.openxmlformats.org/officeDocument/2006/math" xmlns:v="urn:schemas-microsoft-com:vml" xmlns:wp14="http://schemas.microsoft.com/office/word/2010/wordprocessingDrawing" xmlns:wp="http://schemas.openxmlformats.org/drawingml/2006/wordprocessingDrawing" xmlns:w10="urn:schemas-microsoft-com:office:word" xmlns:w="http://schemas.openxmlformats.org/wordprocessingml/2006/main" xmlns:w14="http://schemas.microsoft.com/office/word/2010/wordml" xmlns:w15="http://schemas.microsoft.com/office/word/2012/wordml" xmlns:w16cid="http://schemas.microsoft.com/office/word/2016/wordml/cid" xmlns:w16se="http://schemas.microsoft.com/office/word/2015/wordml/symex" xmlns:wpg="http://schemas.microsoft.com/office/word/2010/wordprocessingGroup" xmlns:wpi="http://schemas.microsoft.com/office/word/2010/wordprocessingInk" xmlns:wne="http://schemas.microsoft.com/office/word/2006/wordml" xmlns:wps="http://schemas.microsoft.com/office/word/2010/wordprocessingShape" mc:Ignorable="w14 w15 w16se w16cid wp14">
+  <w:abstractNum w:abstractNumId="0" w15:restartNumberingAfterBreak="0">
+    <w:nsid w:val="29432A7C"/>
+    <w:multiLevelType w:val="hybridMultilevel"/>
+    <w:tmpl w:val="7A44FBA4"/>
+    <w:lvl w:ilvl="0" w:tplc="04160017">
+      <w:start w:val="1"/>
+      <w:numFmt w:val="lowerLetter"/>
+      <w:lvlText w:val="%1)"/>
+      <w:lvlJc w:val="left"/>
+      <w:pPr>
+        <w:ind w:left="783" w:hanging="360"/>
+      </w:pPr>
+    </w:lvl>
+    <w:lvl w:ilvl="1" w:tplc="04160019" w:tentative="1">
+      <w:start w:val="1"/>
+      <w:numFmt w:val="lowerLetter"/>
+      <w:lvlText w:val="%2."/>
+      <w:lvlJc w:val="left"/>
+      <w:pPr>
+        <w:ind w:left="1503" w:hanging="360"/>
+      </w:pPr>
+    </w:lvl>
+    <w:lvl w:ilvl="2" w:tplc="0416001B" w:tentative="1">
+      <w:start w:val="1"/>
+      <w:numFmt w:val="lowerRoman"/>
+      <w:lvlText w:val="%3."/>
+      <w:lvlJc w:val="right"/>
+      <w:pPr>
+        <w:ind w:left="2223" w:hanging="180"/>
+      </w:pPr>
+    </w:lvl>
+    <w:lvl w:ilvl="3" w:tplc="0416000F" w:tentative="1">
+      <w:start w:val="1"/>
+      <w:numFmt w:val="decimal"/>
+      <w:lvlText w:val="%4."/>
+      <w:lvlJc w:val="left"/>
+      <w:pPr>
+        <w:ind w:left="2943" w:hanging="360"/>
+      </w:pPr>
+    </w:lvl>
+    <w:lvl w:ilvl="4" w:tplc="04160019" w:tentative="1">
+      <w:start w:val="1"/>
+      <w:numFmt w:val="lowerLetter"/>
+      <w:lvlText w:val="%5."/>
+      <w:lvlJc w:val="left"/>
+      <w:pPr>
+        <w:ind w:left="3663" w:hanging="360"/>
+      </w:pPr>
+    </w:lvl>
+    <w:lvl w:ilvl="5" w:tplc="0416001B" w:tentative="1">
+      <w:start w:val="1"/>
+      <w:numFmt w:val="lowerRoman"/>
+      <w:lvlText w:val="%6."/>
+      <w:lvlJc w:val="right"/>
+      <w:pPr>
+        <w:ind w:left="4383" w:hanging="180"/>
+      </w:pPr>
+    </w:lvl>
+    <w:lvl w:ilvl="6" w:tplc="0416000F" w:tentative="1">
+      <w:start w:val="1"/>
+      <w:numFmt w:val="decimal"/>
+      <w:lvlText w:val="%7."/>
+      <w:lvlJc w:val="left"/>
+      <w:pPr>
+        <w:ind w:left="5103" w:hanging="360"/>
+      </w:pPr>
+    </w:lvl>
+    <w:lvl w:ilvl="7" w:tplc="04160019" w:tentative="1">
+      <w:start w:val="1"/>
+      <w:numFmt w:val="lowerLetter"/>
+      <w:lvlText w:val="%8."/>
+      <w:lvlJc w:val="left"/>
+      <w:pPr>
+        <w:ind w:left="5823" w:hanging="360"/>
+      </w:pPr>
+    </w:lvl>
+    <w:lvl w:ilvl="8" w:tplc="0416001B" w:tentative="1">
+      <w:start w:val="1"/>
+      <w:numFmt w:val="lowerRoman"/>
+      <w:lvlText w:val="%9."/>
+      <w:lvlJc w:val="right"/>
+      <w:pPr>
+        <w:ind w:left="6543" w:hanging="180"/>
+      </w:pPr>
+    </w:lvl>
+  </w:abstractNum>
+  <w:num w:numId="1">
+    <w:abstractNumId w:val="0"/>
+  </w:num>
+</w:numbering>
 </file>
 
 <file path=word/styles.xml><?xml version="1.0" encoding="utf-8"?>
@@ -3355,6 +3990,17 @@
       <w:u w:val="single"/>
     </w:rPr>
   </w:style>
+  <w:style w:type="paragraph" w:styleId="PargrafodaLista">
+    <w:name w:val="List Paragraph"/>
+    <w:basedOn w:val="Normal"/>
+    <w:uiPriority w:val="34"/>
+    <w:qFormat/>
+    <w:rsid w:val="00F829F5"/>
+    <w:pPr>
+      <w:ind w:left="720"/>
+      <w:contextualSpacing/>
+    </w:pPr>
+  </w:style>
 </w:styles>
 </file>
 
@@ -3658,7 +4304,7 @@
 </file>
 
 <file path=customXml/itemProps1.xml><?xml version="1.0" encoding="utf-8"?>
-<ds:datastoreItem xmlns:ds="http://schemas.openxmlformats.org/officeDocument/2006/customXml" ds:itemID="{25DBE3B7-1B38-4E0B-A8C0-5BA524C6CD51}">
+<ds:datastoreItem xmlns:ds="http://schemas.openxmlformats.org/officeDocument/2006/customXml" ds:itemID="{1DB36150-59F0-4597-936C-6F10D315731F}">
   <ds:schemaRefs>
     <ds:schemaRef ds:uri="http://schemas.openxmlformats.org/officeDocument/2006/bibliography"/>
   </ds:schemaRefs>

</xml_diff>

<commit_message>
Início da escrita da formulação do problema no documento final
</commit_message>
<xml_diff>
--- a/docs/projeto-final/documento-final/etanois-pfc.docx
+++ b/docs/projeto-final/documento-final/etanois-pfc.docx
@@ -1120,21 +1120,7 @@
                 <w:rStyle w:val="Hyperlink"/>
                 <w:noProof/>
               </w:rPr>
-              <w:t>3.2 OBJE</w:t>
-            </w:r>
-            <w:r>
-              <w:rPr>
-                <w:rStyle w:val="Hyperlink"/>
-                <w:noProof/>
-              </w:rPr>
-              <w:t>T</w:t>
-            </w:r>
-            <w:r>
-              <w:rPr>
-                <w:rStyle w:val="Hyperlink"/>
-                <w:noProof/>
-              </w:rPr>
-              <w:t>IVOS</w:t>
+              <w:t>3.2 OBJETIVOS</w:t>
             </w:r>
             <w:r>
               <w:rPr>
@@ -2283,17 +2269,548 @@
       </w:r>
       <w:bookmarkEnd w:id="3"/>
     </w:p>
-    <w:p/>
-    <w:p/>
+    <w:p>
+      <w:r>
+        <w:t>“</w:t>
+      </w:r>
+      <w:r>
+        <w:t>Rodovia Fernão Dias deve ter fluxo de mais de 1 milhão de veículos no carnaval</w:t>
+      </w:r>
+      <w:r>
+        <w:t>” (G1, 21/02/2020)</w:t>
+      </w:r>
+    </w:p>
+    <w:p>
+      <w:r>
+        <w:t xml:space="preserve">Todos os dias, </w:t>
+      </w:r>
+      <w:r>
+        <w:t>uma quantidade incontável de veículos, dos mais variados tamanhos, atravessa</w:t>
+      </w:r>
+      <w:r>
+        <w:t xml:space="preserve"> as rodovias do país, seja a passeio ou a trabalho</w:t>
+      </w:r>
+      <w:r>
+        <w:t xml:space="preserve"> e t</w:t>
+      </w:r>
+      <w:r>
+        <w:t>odos eles possuem um item em comum: combustível.</w:t>
+      </w:r>
+    </w:p>
+    <w:p>
+      <w:r>
+        <w:t>Há uma grande quantidade de pátios de abastecimento nas cidades e rodovias do Brasil, cada um com a sua rede – bandeira – e seus valores.</w:t>
+      </w:r>
+      <w:r>
+        <w:t xml:space="preserve"> Aqui há um problema: variação entre os valores. Para colaborar com a comprovação dessa afirmação, foi realizada entre os dias 06/01/2020 e 06/03/2020, um acompanhamento dos valores da Gasolina Comum e do Etanol nos pátios de abastecimento da cidade de Santa Rita do Sapucaí, Minas Gerais. Nela </w:t>
+      </w:r>
+      <w:r>
+        <w:t>existem 6</w:t>
+      </w:r>
+      <w:r>
+        <w:t xml:space="preserve"> postos de combustível: Avenida II, de bandeira branca; Brusamolin, BR; Combo, branca; Shell; Sêda, branca e Zezão, BR.</w:t>
+      </w:r>
+    </w:p>
+    <w:p>
+      <w:r>
+        <w:t>Conforme o</w:t>
+      </w:r>
+      <w:r>
+        <w:t>s</w:t>
+      </w:r>
+      <w:r>
+        <w:t xml:space="preserve"> gráfico</w:t>
+      </w:r>
+      <w:r>
+        <w:t>s</w:t>
+      </w:r>
+      <w:r>
+        <w:t xml:space="preserve"> apresentado</w:t>
+      </w:r>
+      <w:r>
+        <w:t>s</w:t>
+      </w:r>
+      <w:r>
+        <w:t xml:space="preserve"> abaixo, os valores tiveram uma variação significativa e em um curto espaço de tempo, o qual impacta o consumidor final, o motorista, pois ele fica a mercê das alterações, somente descobrindo-a ao chegar próximo a bomba de combustível.</w:t>
+      </w:r>
+    </w:p>
+    <w:p>
+      <w:pPr>
+        <w:keepNext/>
+      </w:pPr>
+      <w:r>
+        <w:rPr>
+          <w:noProof/>
+        </w:rPr>
+        <w:lastRenderedPageBreak/>
+        <w:drawing>
+          <wp:inline distT="0" distB="0" distL="0" distR="0" wp14:anchorId="6A620C34" wp14:editId="40860CAE">
+            <wp:extent cx="5760085" cy="4223385"/>
+            <wp:effectExtent l="0" t="0" r="12065" b="5715"/>
+            <wp:docPr id="1" name="Gráfico 1">
+              <a:extLst xmlns:a="http://schemas.openxmlformats.org/drawingml/2006/main">
+                <a:ext uri="{FF2B5EF4-FFF2-40B4-BE49-F238E27FC236}">
+                  <a16:creationId xmlns:a16="http://schemas.microsoft.com/office/drawing/2014/main" id="{D84F5650-C85E-4159-8742-2196B70611FD}"/>
+                </a:ext>
+              </a:extLst>
+            </wp:docPr>
+            <wp:cNvGraphicFramePr/>
+            <a:graphic xmlns:a="http://schemas.openxmlformats.org/drawingml/2006/main">
+              <a:graphicData uri="http://schemas.openxmlformats.org/drawingml/2006/chart">
+                <c:chart xmlns:c="http://schemas.openxmlformats.org/drawingml/2006/chart" xmlns:r="http://schemas.openxmlformats.org/officeDocument/2006/relationships" r:id="rId10"/>
+              </a:graphicData>
+            </a:graphic>
+          </wp:inline>
+        </w:drawing>
+      </w:r>
+    </w:p>
+    <w:p>
+      <w:pPr>
+        <w:pStyle w:val="Legenda"/>
+      </w:pPr>
+      <w:r>
+        <w:t xml:space="preserve">FIGURA </w:t>
+      </w:r>
+      <w:r>
+        <w:fldChar w:fldCharType="begin"/>
+      </w:r>
+      <w:r>
+        <w:instrText xml:space="preserve"> SEQ Figura \* ARABIC </w:instrText>
+      </w:r>
+      <w:r>
+        <w:fldChar w:fldCharType="separate"/>
+      </w:r>
+      <w:r>
+        <w:rPr>
+          <w:noProof/>
+        </w:rPr>
+        <w:t>1</w:t>
+      </w:r>
+      <w:r>
+        <w:fldChar w:fldCharType="end"/>
+      </w:r>
+      <w:r>
+        <w:t xml:space="preserve"> - </w:t>
+      </w:r>
+      <w:r>
+        <w:t xml:space="preserve">Valores da Gasolina Comum em Santa Rita do </w:t>
+      </w:r>
+      <w:r>
+        <w:t>Sapucaí</w:t>
+      </w:r>
+      <w:r>
+        <w:t>-MG entre 06/01/2020 e 06/03/2020</w:t>
+      </w:r>
+    </w:p>
+    <w:p>
+      <w:pPr>
+        <w:pStyle w:val="Legenda"/>
+      </w:pPr>
+      <w:r>
+        <w:t>FONTE: Elaboração própria</w:t>
+      </w:r>
+    </w:p>
+    <w:p>
+      <w:r>
+        <w:t>Os valores da Gasolina Comum estiveram na faixa de R$ 4,859 e R$ 5,199 durante o período, sendo assim, uma diferença de R$ 0,34.</w:t>
+      </w:r>
+    </w:p>
+    <w:p>
+      <w:pPr>
+        <w:rPr>
+          <w:color w:val="FF0000"/>
+        </w:rPr>
+      </w:pPr>
+      <w:r>
+        <w:t>Os postos de bandeira branca, com exceção do Sêda, permaneceram estáveis durante o acompanhamento.</w:t>
+      </w:r>
+      <w:r>
+        <w:t xml:space="preserve"> </w:t>
+      </w:r>
+      <w:r>
+        <w:rPr>
+          <w:color w:val="FF0000"/>
+        </w:rPr>
+        <w:t>[Confirmar motivo: já estar muito abaixo dos demais]</w:t>
+      </w:r>
+    </w:p>
+    <w:p>
+      <w:pPr>
+        <w:spacing w:before="0" w:after="0"/>
+      </w:pPr>
+      <w:r>
+        <w:t xml:space="preserve">Criando um </w:t>
+      </w:r>
+      <w:r>
+        <w:rPr>
+          <w:i/>
+          <w:iCs/>
+        </w:rPr>
+        <w:t xml:space="preserve">ranking </w:t>
+      </w:r>
+      <w:r>
+        <w:t>de postos com mais variações nos 60 dias de acompanhamento, tem-se:</w:t>
+      </w:r>
+    </w:p>
+    <w:p>
+      <w:pPr>
+        <w:pStyle w:val="PargrafodaLista"/>
+        <w:numPr>
+          <w:ilvl w:val="0"/>
+          <w:numId w:val="3"/>
+        </w:numPr>
+        <w:spacing w:before="0" w:after="0"/>
+        <w:ind w:left="568" w:hanging="284"/>
+      </w:pPr>
+      <w:r>
+        <w:t xml:space="preserve">Shell com 5 </w:t>
+      </w:r>
+      <w:r>
+        <w:t>alterações</w:t>
+      </w:r>
+      <w:r>
+        <w:t>;</w:t>
+      </w:r>
+    </w:p>
+    <w:p>
+      <w:pPr>
+        <w:pStyle w:val="PargrafodaLista"/>
+        <w:numPr>
+          <w:ilvl w:val="0"/>
+          <w:numId w:val="3"/>
+        </w:numPr>
+        <w:spacing w:before="0" w:after="0"/>
+        <w:ind w:left="568" w:hanging="284"/>
+      </w:pPr>
+      <w:r>
+        <w:t>Zezão com 4 alterações;</w:t>
+      </w:r>
+    </w:p>
+    <w:p>
+      <w:pPr>
+        <w:pStyle w:val="PargrafodaLista"/>
+        <w:numPr>
+          <w:ilvl w:val="0"/>
+          <w:numId w:val="3"/>
+        </w:numPr>
+        <w:spacing w:before="0" w:after="0"/>
+        <w:ind w:left="568" w:hanging="284"/>
+      </w:pPr>
+      <w:r>
+        <w:t>Brusamolin com 2 alterações;</w:t>
+      </w:r>
+    </w:p>
+    <w:p>
+      <w:pPr>
+        <w:pStyle w:val="PargrafodaLista"/>
+        <w:numPr>
+          <w:ilvl w:val="0"/>
+          <w:numId w:val="3"/>
+        </w:numPr>
+        <w:spacing w:before="0" w:after="0"/>
+        <w:ind w:left="568" w:hanging="284"/>
+      </w:pPr>
+      <w:r>
+        <w:t>Sêda com 2 alterações</w:t>
+      </w:r>
+      <w:r>
+        <w:rPr>
+          <w:rStyle w:val="Refdenotaderodap"/>
+        </w:rPr>
+        <w:footnoteReference w:id="1"/>
+      </w:r>
+      <w:r>
+        <w:t>;</w:t>
+      </w:r>
+    </w:p>
+    <w:p>
+      <w:pPr>
+        <w:pStyle w:val="PargrafodaLista"/>
+        <w:numPr>
+          <w:ilvl w:val="0"/>
+          <w:numId w:val="3"/>
+        </w:numPr>
+        <w:spacing w:before="0" w:after="0"/>
+        <w:ind w:left="568" w:hanging="284"/>
+      </w:pPr>
+      <w:r>
+        <w:t>Avenida II e Combo empatados com 0 alterações.</w:t>
+      </w:r>
+    </w:p>
+    <w:p>
+      <w:pPr>
+        <w:rPr>
+          <w:color w:val="FF0000"/>
+        </w:rPr>
+      </w:pPr>
+      <w:r>
+        <w:rPr>
+          <w:color w:val="FF0000"/>
+        </w:rPr>
+        <w:t>[Adicionar notícias do período</w:t>
+      </w:r>
+      <w:r>
+        <w:rPr>
+          <w:color w:val="FF0000"/>
+        </w:rPr>
+        <w:t xml:space="preserve"> </w:t>
+      </w:r>
+      <w:r>
+        <w:rPr>
+          <w:color w:val="FF0000"/>
+        </w:rPr>
+        <w:t>que explicam o motivo da variação</w:t>
+      </w:r>
+      <w:bookmarkStart w:id="4" w:name="_GoBack"/>
+      <w:bookmarkEnd w:id="4"/>
+      <w:r>
+        <w:rPr>
+          <w:color w:val="FF0000"/>
+        </w:rPr>
+        <w:t xml:space="preserve">] </w:t>
+      </w:r>
+    </w:p>
+    <w:p>
+      <w:pPr>
+        <w:keepNext/>
+      </w:pPr>
+      <w:r>
+        <w:rPr>
+          <w:noProof/>
+        </w:rPr>
+        <w:lastRenderedPageBreak/>
+        <w:drawing>
+          <wp:inline distT="0" distB="0" distL="0" distR="0" wp14:anchorId="4BA6A110" wp14:editId="6981BC2D">
+            <wp:extent cx="5760085" cy="4244340"/>
+            <wp:effectExtent l="0" t="0" r="12065" b="3810"/>
+            <wp:docPr id="2" name="Gráfico 2">
+              <a:extLst xmlns:a="http://schemas.openxmlformats.org/drawingml/2006/main">
+                <a:ext uri="{FF2B5EF4-FFF2-40B4-BE49-F238E27FC236}">
+                  <a16:creationId xmlns:a16="http://schemas.microsoft.com/office/drawing/2014/main" id="{D42BCD72-D796-4996-82A1-9088FE4F815C}"/>
+                </a:ext>
+              </a:extLst>
+            </wp:docPr>
+            <wp:cNvGraphicFramePr/>
+            <a:graphic xmlns:a="http://schemas.openxmlformats.org/drawingml/2006/main">
+              <a:graphicData uri="http://schemas.openxmlformats.org/drawingml/2006/chart">
+                <c:chart xmlns:c="http://schemas.openxmlformats.org/drawingml/2006/chart" xmlns:r="http://schemas.openxmlformats.org/officeDocument/2006/relationships" r:id="rId11"/>
+              </a:graphicData>
+            </a:graphic>
+          </wp:inline>
+        </w:drawing>
+      </w:r>
+    </w:p>
+    <w:p>
+      <w:pPr>
+        <w:pStyle w:val="Legenda"/>
+      </w:pPr>
+      <w:r>
+        <w:t xml:space="preserve">FIGURA </w:t>
+      </w:r>
+      <w:r>
+        <w:fldChar w:fldCharType="begin"/>
+      </w:r>
+      <w:r>
+        <w:instrText xml:space="preserve"> SEQ Figura \* ARABIC </w:instrText>
+      </w:r>
+      <w:r>
+        <w:fldChar w:fldCharType="separate"/>
+      </w:r>
+      <w:r>
+        <w:rPr>
+          <w:noProof/>
+        </w:rPr>
+        <w:t>2</w:t>
+      </w:r>
+      <w:r>
+        <w:fldChar w:fldCharType="end"/>
+      </w:r>
+      <w:r>
+        <w:t xml:space="preserve"> - Valores do Etanol em Santa Rita do Sapucaí-MG entre 06/01/2020 e 06/03/2020</w:t>
+      </w:r>
+    </w:p>
+    <w:p>
+      <w:pPr>
+        <w:pStyle w:val="Legenda"/>
+      </w:pPr>
+      <w:r>
+        <w:t>FONTE: Elaboração própria</w:t>
+      </w:r>
+    </w:p>
+    <w:p>
+      <w:r>
+        <w:t>Já para o Etanol, a</w:t>
+      </w:r>
+      <w:r>
+        <w:t xml:space="preserve"> diferença na faixa de valores foi </w:t>
+      </w:r>
+      <w:r>
+        <w:t xml:space="preserve">ainda </w:t>
+      </w:r>
+      <w:r>
+        <w:t>maior</w:t>
+      </w:r>
+      <w:r>
+        <w:t xml:space="preserve">. Nos 60 dias, o </w:t>
+      </w:r>
+      <w:r>
+        <w:t>derivado da cana-de-açúcar</w:t>
+      </w:r>
+      <w:r>
+        <w:t xml:space="preserve"> em Santa Rita do Sapucaí apresentou uma diferença de R$ 0,42, entre os valores de R$ 3,349 e R$ 3,769.</w:t>
+      </w:r>
+      <w:r>
+        <w:t xml:space="preserve"> </w:t>
+      </w:r>
+      <w:r>
+        <w:t>Diferente da Gasolina Comum, todos os postos apresentaram mudanças</w:t>
+      </w:r>
+      <w:r>
+        <w:t>.</w:t>
+      </w:r>
+    </w:p>
+    <w:p>
+      <w:pPr>
+        <w:spacing w:before="0" w:after="0"/>
+      </w:pPr>
+      <w:r>
+        <w:t>Também elencando os postos com mais variaç</w:t>
+      </w:r>
+      <w:r>
+        <w:t>ões</w:t>
+      </w:r>
+      <w:r>
+        <w:t>, tem-se:</w:t>
+      </w:r>
+    </w:p>
+    <w:p>
+      <w:pPr>
+        <w:pStyle w:val="PargrafodaLista"/>
+        <w:numPr>
+          <w:ilvl w:val="0"/>
+          <w:numId w:val="4"/>
+        </w:numPr>
+        <w:spacing w:before="0" w:after="0"/>
+        <w:ind w:left="568" w:hanging="284"/>
+      </w:pPr>
+      <w:r>
+        <w:t>Zezão com 3 alterações;</w:t>
+      </w:r>
+    </w:p>
+    <w:p>
+      <w:pPr>
+        <w:pStyle w:val="PargrafodaLista"/>
+        <w:numPr>
+          <w:ilvl w:val="0"/>
+          <w:numId w:val="4"/>
+        </w:numPr>
+        <w:spacing w:before="0" w:after="0"/>
+        <w:ind w:left="568" w:hanging="284"/>
+      </w:pPr>
+      <w:r>
+        <w:t>Brusamolin com 2 alterações;</w:t>
+      </w:r>
+    </w:p>
+    <w:p>
+      <w:pPr>
+        <w:pStyle w:val="PargrafodaLista"/>
+        <w:numPr>
+          <w:ilvl w:val="0"/>
+          <w:numId w:val="4"/>
+        </w:numPr>
+        <w:spacing w:before="0" w:after="0"/>
+        <w:ind w:left="568" w:hanging="284"/>
+      </w:pPr>
+      <w:r>
+        <w:t>Combo com 2 alterações;</w:t>
+      </w:r>
+    </w:p>
+    <w:p>
+      <w:pPr>
+        <w:pStyle w:val="PargrafodaLista"/>
+        <w:numPr>
+          <w:ilvl w:val="0"/>
+          <w:numId w:val="4"/>
+        </w:numPr>
+        <w:spacing w:before="0" w:after="0"/>
+        <w:ind w:left="568" w:hanging="284"/>
+      </w:pPr>
+      <w:r>
+        <w:t>Avenida II com 1 alteração;</w:t>
+      </w:r>
+    </w:p>
+    <w:p>
+      <w:pPr>
+        <w:pStyle w:val="PargrafodaLista"/>
+        <w:numPr>
+          <w:ilvl w:val="0"/>
+          <w:numId w:val="4"/>
+        </w:numPr>
+        <w:spacing w:before="0" w:after="0"/>
+        <w:ind w:left="568" w:hanging="284"/>
+      </w:pPr>
+      <w:r>
+        <w:t>Shell com 1 alteração;</w:t>
+      </w:r>
+    </w:p>
+    <w:p>
+      <w:pPr>
+        <w:pStyle w:val="PargrafodaLista"/>
+        <w:numPr>
+          <w:ilvl w:val="0"/>
+          <w:numId w:val="4"/>
+        </w:numPr>
+        <w:spacing w:before="0" w:after="0"/>
+        <w:ind w:left="568" w:hanging="284"/>
+      </w:pPr>
+      <w:r>
+        <w:t>Sêda com 1 alteração</w:t>
+      </w:r>
+      <w:r>
+        <w:rPr>
+          <w:rStyle w:val="Refdenotaderodap"/>
+        </w:rPr>
+        <w:footnoteReference w:id="2"/>
+      </w:r>
+      <w:r>
+        <w:t>.</w:t>
+      </w:r>
+    </w:p>
+    <w:p>
+      <w:pPr>
+        <w:rPr>
+          <w:color w:val="FF0000"/>
+        </w:rPr>
+      </w:pPr>
+      <w:r>
+        <w:rPr>
+          <w:color w:val="FF0000"/>
+        </w:rPr>
+        <w:t>[Adicionar notícias do período</w:t>
+      </w:r>
+      <w:r>
+        <w:rPr>
+          <w:color w:val="FF0000"/>
+        </w:rPr>
+        <w:t xml:space="preserve"> que explicam o motivo da variação</w:t>
+      </w:r>
+      <w:r>
+        <w:rPr>
+          <w:color w:val="FF0000"/>
+        </w:rPr>
+        <w:t>]</w:t>
+      </w:r>
+    </w:p>
     <w:p>
       <w:pPr>
         <w:pStyle w:val="Ttulo2"/>
       </w:pPr>
-      <w:bookmarkStart w:id="4" w:name="_Toc34245257"/>
-      <w:r>
+      <w:bookmarkStart w:id="5" w:name="_Toc34245257"/>
+      <w:r>
+        <w:lastRenderedPageBreak/>
         <w:t>3.2 OBJETIVOS</w:t>
       </w:r>
-      <w:bookmarkEnd w:id="4"/>
+      <w:bookmarkEnd w:id="5"/>
     </w:p>
     <w:p>
       <w:r>
@@ -2315,8 +2832,6 @@
         </w:rPr>
         <w:t>[Inserir citação]</w:t>
       </w:r>
-      <w:bookmarkStart w:id="5" w:name="_GoBack"/>
-      <w:bookmarkEnd w:id="5"/>
     </w:p>
     <w:p>
       <w:pPr>
@@ -2374,16 +2889,7 @@
         <w:ind w:left="568" w:hanging="284"/>
       </w:pPr>
       <w:r>
-        <w:t>s</w:t>
-      </w:r>
-      <w:r>
-        <w:t>er um facilitador para o motorista no momento de planejamento de viagens, no</w:t>
-      </w:r>
-      <w:r>
-        <w:t xml:space="preserve"> </w:t>
-      </w:r>
-      <w:r>
-        <w:t>quesito combustível;</w:t>
+        <w:t>ser um facilitador para o motorista no momento de planejamento de viagens, no quesito combustível;</w:t>
       </w:r>
     </w:p>
     <w:p>
@@ -2397,29 +2903,7 @@
         <w:ind w:left="568" w:hanging="284"/>
       </w:pPr>
       <w:r>
-        <w:lastRenderedPageBreak/>
-        <w:t>s</w:t>
-      </w:r>
-      <w:r>
-        <w:t>er uma plataforma tanto de divulgação quanto de aumento de concorrência aos</w:t>
-      </w:r>
-      <w:r>
-        <w:t xml:space="preserve"> </w:t>
-      </w:r>
-      <w:r>
-        <w:t>postos de combustível, uma vez que, o motorista tende a escolher o com melhor</w:t>
-      </w:r>
-      <w:r>
-        <w:t xml:space="preserve"> </w:t>
-      </w:r>
-      <w:r>
-        <w:t>custo/benefício, fazendo com que os postos melhorem seus serviços para</w:t>
-      </w:r>
-      <w:r>
-        <w:t xml:space="preserve"> </w:t>
-      </w:r>
-      <w:r>
-        <w:t>conquistar mais clientes;</w:t>
+        <w:t>ser uma plataforma tanto de divulgação quanto de aumento de concorrência aos postos de combustível, uma vez que, o motorista tende a escolher o com melhor custo/benefício, fazendo com que os postos melhorem seus serviços para conquistar mais clientes;</w:t>
       </w:r>
     </w:p>
     <w:p>
@@ -2433,34 +2917,7 @@
         <w:ind w:left="568" w:hanging="284"/>
       </w:pPr>
       <w:r>
-        <w:t>p</w:t>
-      </w:r>
-      <w:r>
-        <w:t>ossuir uma experiência de usuário voltado a fidelidade, com a possibilidade de</w:t>
-      </w:r>
-      <w:r>
-        <w:t xml:space="preserve"> </w:t>
-      </w:r>
-      <w:r>
-        <w:t>conquistas aos usuários que utilizam o sistema. Os pontos ganhos podem ser</w:t>
-      </w:r>
-      <w:r>
-        <w:t xml:space="preserve"> </w:t>
-      </w:r>
-      <w:r>
-        <w:t>trocados em combustível, tornando o Etanóis uma aplicação indispensável ao</w:t>
-      </w:r>
-      <w:r>
-        <w:t xml:space="preserve"> </w:t>
-      </w:r>
-      <w:r>
-        <w:t>motorista, uma vez que quanto mais utilizado, mais pontos o usuário ganha e</w:t>
-      </w:r>
-      <w:r>
-        <w:t xml:space="preserve"> </w:t>
-      </w:r>
-      <w:r>
-        <w:t>com isso menos dinheiro gasta;</w:t>
+        <w:t>possuir uma experiência de usuário voltado a fidelidade, com a possibilidade de conquistas aos usuários que utilizam o sistema. Os pontos ganhos podem ser trocados em combustível, tornando o Etanóis uma aplicação indispensável ao motorista, uma vez que quanto mais utilizado, mais pontos o usuário ganha e com isso menos dinheiro gasta;</w:t>
       </w:r>
     </w:p>
     <w:p>
@@ -2474,16 +2931,7 @@
         <w:ind w:left="624" w:hanging="284"/>
       </w:pPr>
       <w:r>
-        <w:t>a</w:t>
-      </w:r>
-      <w:r>
-        <w:t>gregar valor no quesito facilidade financeira, já que com o Etanóis o motorista</w:t>
-      </w:r>
-      <w:r>
-        <w:t xml:space="preserve"> </w:t>
-      </w:r>
-      <w:r>
-        <w:t>pode realizar a compra do combustível no próprio aplicativo;</w:t>
+        <w:t>agregar valor no quesito facilidade financeira, já que com o Etanóis o motorista pode realizar a compra do combustível no próprio aplicativo;</w:t>
       </w:r>
     </w:p>
     <w:p>
@@ -2497,22 +2945,7 @@
         <w:ind w:left="568" w:hanging="284"/>
       </w:pPr>
       <w:r>
-        <w:t>s</w:t>
-      </w:r>
-      <w:r>
-        <w:t>er um gestor no consumo de combustível, pois a aplicação possui um histórico</w:t>
-      </w:r>
-      <w:r>
-        <w:t xml:space="preserve"> </w:t>
-      </w:r>
-      <w:r>
-        <w:t>dos abastecimentos do motorista, ajudando-o na gestão de gastos e consumo do</w:t>
-      </w:r>
-      <w:r>
-        <w:t xml:space="preserve"> </w:t>
-      </w:r>
-      <w:r>
-        <w:t>automóvel</w:t>
+        <w:t>ser um gestor no consumo de combustível, pois a aplicação possui um histórico dos abastecimentos do motorista, ajudando-o na gestão de gastos e consumo do automóvel</w:t>
       </w:r>
       <w:r>
         <w:t>;</w:t>
@@ -2585,46 +3018,13 @@
     </w:p>
     <w:p>
       <w:r>
-        <w:t>Entende-se por justificativa de desenvolvimento da solução</w:t>
-      </w:r>
-      <w:r>
-        <w:t>,</w:t>
-      </w:r>
-      <w:r>
-        <w:t xml:space="preserve"> a demanda por</w:t>
-      </w:r>
-      <w:r>
-        <w:t xml:space="preserve"> </w:t>
-      </w:r>
-      <w:r>
-        <w:t>conhecimento dos preços dos combustíveis com antecedência, pois a variação entre os</w:t>
-      </w:r>
-      <w:r>
-        <w:t xml:space="preserve"> </w:t>
-      </w:r>
-      <w:r>
-        <w:t>postos é visível e em alguns casos muito alta. Dessa forma, o Etanóis é justificável ao</w:t>
-      </w:r>
-      <w:r>
-        <w:t xml:space="preserve"> </w:t>
-      </w:r>
-      <w:r>
-        <w:t xml:space="preserve">ponto de disponibilizar integralmente os valores de venda dos combustíveis </w:t>
-      </w:r>
-      <w:r>
-        <w:t xml:space="preserve">e serviços </w:t>
+        <w:t xml:space="preserve">Entende-se por justificativa de desenvolvimento da solução, a demanda por conhecimento dos preços dos combustíveis com antecedência, pois a variação entre os postos é visível e em alguns casos muito alta. Dessa forma, o Etanóis é justificável ao ponto de disponibilizar integralmente os valores de venda dos combustíveis e serviços </w:t>
       </w:r>
       <w:r>
         <w:t>prestados no pátio d</w:t>
       </w:r>
       <w:r>
-        <w:t>os postos</w:t>
-      </w:r>
-      <w:r>
-        <w:t xml:space="preserve"> encontrados</w:t>
-      </w:r>
-      <w:r>
-        <w:t xml:space="preserve"> no momento da pesquisa pelo interessado.</w:t>
+        <w:t>os postos encontrados no momento da pesquisa pelo interessado.</w:t>
       </w:r>
     </w:p>
     <w:p/>
@@ -2676,92 +3076,111 @@
     </w:p>
     <w:p>
       <w:r>
+        <w:t>O motorista é interessado no momento de consulta dos valores e serviços prestados pelos postos de combustível, ou seja, conveniência, restaurantes, manutenção de veículos etc.</w:t>
+      </w:r>
+    </w:p>
+    <w:p>
+      <w:r>
+        <w:t>O gerente do posto de combustível se interessa ao ponto de divulgar seu posto no aplicativo, pois, estará visível para os motoristas, dando vantagem perante os demais que não estão.</w:t>
+      </w:r>
+    </w:p>
+    <w:p>
+      <w:r>
+        <w:t>Por fim, os pesquisadores do setor terão em mãos os dados de postos de combustível para pesquisa e com isso terem mais facilidade do que ir de posto em posto para verificar os valores e fazerem suas pesquisas.</w:t>
+      </w:r>
+    </w:p>
+    <w:p>
+      <w:r>
+        <w:t xml:space="preserve"> </w:t>
+      </w:r>
+    </w:p>
+    <w:p>
+      <w:pPr>
+        <w:pStyle w:val="Ttulo2"/>
+      </w:pPr>
+      <w:bookmarkStart w:id="8" w:name="_Toc34245260"/>
+      <w:r>
+        <w:t>3.5 NÍVEIS DE DECISÃO E GRUPOS FUNCIONAIS</w:t>
+      </w:r>
+      <w:bookmarkEnd w:id="8"/>
+    </w:p>
+    <w:p>
+      <w:pPr>
+        <w:rPr>
+          <w:color w:val="FF0000"/>
+        </w:rPr>
+      </w:pPr>
+      <w:r>
+        <w:rPr>
+          <w:color w:val="FF0000"/>
+        </w:rPr>
+        <w:t>[Inserir citação]</w:t>
+      </w:r>
+    </w:p>
+    <w:p>
+      <w:pPr>
+        <w:rPr>
+          <w:color w:val="FF0000"/>
+        </w:rPr>
+      </w:pPr>
+      <w:r>
+        <w:rPr>
+          <w:color w:val="FF0000"/>
+        </w:rPr>
+        <w:t>[Inserir imagem]</w:t>
+      </w:r>
+    </w:p>
+    <w:p>
+      <w:pPr>
+        <w:pStyle w:val="Ttulo3"/>
+      </w:pPr>
+      <w:r>
         <w:lastRenderedPageBreak/>
-        <w:t>O motorista é interessado no momento de consulta dos valores e serviços prestados pelos postos de combustível, ou seja, conveniência, restaurantes, manutenção de veículos etc.</w:t>
-      </w:r>
-    </w:p>
-    <w:p>
-      <w:r>
-        <w:t>O gerente do posto de combustível se interessa ao ponto de divulgar seu posto no aplicativo, pois, estará visível para os motoristas, dando vantagem perante os demais que não estão.</w:t>
-      </w:r>
-    </w:p>
-    <w:p>
-      <w:r>
-        <w:t>Por fim, os pesquisadores do setor terão em mãos os dados de postos de combustível para pesquisa e com isso terem mais facilidade do que ir de posto em posto para verificar os valores e fazerem suas pesquisas.</w:t>
-      </w:r>
-    </w:p>
-    <w:p>
-      <w:r>
-        <w:t xml:space="preserve"> </w:t>
-      </w:r>
-    </w:p>
-    <w:p>
-      <w:pPr>
-        <w:pStyle w:val="Ttulo2"/>
-      </w:pPr>
-      <w:bookmarkStart w:id="8" w:name="_Toc34245260"/>
-      <w:r>
-        <w:t>3.5 NÍVEIS DE DECISÃO E GRUPOS FUNCIONAIS</w:t>
-      </w:r>
-      <w:bookmarkEnd w:id="8"/>
-    </w:p>
-    <w:p>
-      <w:pPr>
-        <w:rPr>
-          <w:color w:val="FF0000"/>
-        </w:rPr>
-      </w:pPr>
-      <w:r>
-        <w:rPr>
-          <w:color w:val="FF0000"/>
-        </w:rPr>
-        <w:t>[Inserir citação]</w:t>
-      </w:r>
-    </w:p>
-    <w:p>
-      <w:pPr>
-        <w:rPr>
-          <w:color w:val="FF0000"/>
-        </w:rPr>
-      </w:pPr>
-      <w:r>
-        <w:rPr>
-          <w:color w:val="FF0000"/>
-        </w:rPr>
-        <w:t>[Inserir imagem]</w:t>
-      </w:r>
-    </w:p>
+        <w:t>3.5.1 Decisões estratégicas</w:t>
+      </w:r>
+    </w:p>
+    <w:p>
+      <w:r>
+        <w:t xml:space="preserve">Entende-se decisões estratégicas como escolhas que influenciam a empresa em partes </w:t>
+      </w:r>
+      <w:r>
+        <w:t xml:space="preserve">ou como um todo. Essas escolhas são para cumprir objetivos e geralmente são a longo prazo. Pode ser uma grande mudança nos paradigmas da empresa ou em processos internos para obtenção de resultados. Essas decisões são tomadas pelo nível superior da empresa, ou seja, </w:t>
+      </w:r>
+      <w:r>
+        <w:t>conselho</w:t>
+      </w:r>
+      <w:r>
+        <w:t>, diretores etc.</w:t>
+      </w:r>
+    </w:p>
+    <w:p>
+      <w:r>
+        <w:t>O Etanóis, aplicado em empresas que possuem funcionários que se deslocam com certa frequência, pode ser uma aplicação que</w:t>
+      </w:r>
+      <w:r>
+        <w:t xml:space="preserve"> colaboração na redução de custos</w:t>
+      </w:r>
+      <w:r>
+        <w:t xml:space="preserve"> com a manutenção do veículo, pois eles usarão menos recursos com combustível.</w:t>
+      </w:r>
+    </w:p>
+    <w:p/>
     <w:p>
       <w:pPr>
         <w:pStyle w:val="Ttulo3"/>
       </w:pPr>
       <w:r>
-        <w:t>3.5.1 Decisões estratégicas</w:t>
-      </w:r>
-    </w:p>
-    <w:p>
-      <w:r>
-        <w:t xml:space="preserve">Entende-se decisões estratégicas como escolhas que influenciam a empresa em partes </w:t>
-      </w:r>
-      <w:r>
-        <w:t xml:space="preserve">ou como um todo. Essas escolhas são para cumprir objetivos e geralmente são a longo prazo. Pode ser uma grande mudança nos paradigmas da empresa ou em processos internos para obtenção de resultados. Essas decisões são tomadas pelo nível superior da empresa, ou seja, </w:t>
-      </w:r>
-      <w:r>
-        <w:t>conselho</w:t>
-      </w:r>
-      <w:r>
-        <w:t>, diretores etc.</w:t>
-      </w:r>
-    </w:p>
-    <w:p>
-      <w:r>
-        <w:t>O Etanóis, aplicado em empresas que possuem funcionários que se deslocam com certa frequência, pode ser uma aplicação que</w:t>
-      </w:r>
-      <w:r>
-        <w:t xml:space="preserve"> colaboração na redução de custos</w:t>
-      </w:r>
-      <w:r>
-        <w:t xml:space="preserve"> com a manutenção do veículo, pois eles usarão menos recursos com combustível.</w:t>
+        <w:t>3.5.2 Decisões táticas</w:t>
+      </w:r>
+    </w:p>
+    <w:p>
+      <w:r>
+        <w:t>Aqui estão as decisões que serão tomadas para implementar o que foi decidido pelo nível estratégico, ou seja, reduzir custos de manutenção dos veículos da empresa. Essas decisões são tomadas pelo nível médio de gerência da empresa, ou seja, coordenadores dos setores, gerentes etc.</w:t>
+      </w:r>
+    </w:p>
+    <w:p>
+      <w:r>
+        <w:t>Com o Etanóis, estes coordenadores e gerentes podem definir os postos que os seus subordinados abastecerão a partir das rotas que farão. A aplicação dará as informações relevantes dos postos disponíveis, as quais impactarão nas decisões tomadas.</w:t>
       </w:r>
     </w:p>
     <w:p/>
@@ -2770,50 +3189,30 @@
         <w:pStyle w:val="Ttulo3"/>
       </w:pPr>
       <w:r>
-        <w:t>3.5.2 Decisões táticas</w:t>
-      </w:r>
-    </w:p>
-    <w:p>
-      <w:r>
-        <w:t>Aqui estão as decisões que serão tomadas para implementar o que foi decidido pelo nível estratégico, ou seja, reduzir custos de manutenção dos veículos da empresa. Essas decisões são tomadas pelo nível médio de gerência da empresa, ou seja, coordenadores dos setores, gerentes etc.</w:t>
-      </w:r>
-    </w:p>
-    <w:p>
-      <w:r>
-        <w:lastRenderedPageBreak/>
-        <w:t>Com o Etanóis, estes coordenadores e gerentes podem definir os postos que os seus subordinados abastecerão a partir das rotas que farão. A aplicação dará as informações relevantes dos postos disponíveis, as quais impactarão nas decisões tomadas.</w:t>
+        <w:t>3.5.3 Decisões operacionais</w:t>
+      </w:r>
+    </w:p>
+    <w:p>
+      <w:r>
+        <w:t>Por fim, as decisões operacionais são aquelas que o chão de fábrica ou funcionários sem subordinado tomam. No caso de utilização do Etanóis, seria o abastecimento nos postos decididos pelo nível tático.</w:t>
+      </w:r>
+    </w:p>
+    <w:p>
+      <w:r>
+        <w:t xml:space="preserve">Com o Etanóis, cabe ao nível operacional, avaliar os postos escolhidos na aplicação. Com isso, o nível tático, ao fazer um novo planejamento, dar-se-á verificar a avaliação do posto que escolheu e decidir </w:t>
+      </w:r>
+      <w:r>
+        <w:t>o escolherá</w:t>
+      </w:r>
+      <w:r>
+        <w:t xml:space="preserve"> novamente ou não.</w:t>
       </w:r>
     </w:p>
     <w:p/>
     <w:p>
       <w:pPr>
-        <w:pStyle w:val="Ttulo3"/>
-      </w:pPr>
-      <w:r>
-        <w:t>3.5.3 Decisões operacionais</w:t>
-      </w:r>
-    </w:p>
-    <w:p>
-      <w:r>
-        <w:t>Por fim, as decisões operacionais são aquelas que o chão de fábrica ou funcionários sem subordinado tomam. No caso de utilização do Etanóis, seria o abastecimento nos postos decididos pelo nível tático.</w:t>
-      </w:r>
-    </w:p>
-    <w:p>
-      <w:r>
-        <w:t xml:space="preserve">Com o Etanóis, cabe ao nível operacional, avaliar os postos escolhidos na aplicação. Com isso, o nível tático, ao fazer um novo planejamento, dar-se-á verificar a avaliação do posto que escolheu e decidir </w:t>
-      </w:r>
-      <w:r>
-        <w:t>o escolherá</w:t>
-      </w:r>
-      <w:r>
-        <w:t xml:space="preserve"> novamente ou não.</w:t>
-      </w:r>
-    </w:p>
-    <w:p/>
-    <w:p>
-      <w:pPr>
         <w:sectPr>
-          <w:headerReference w:type="first" r:id="rId10"/>
+          <w:headerReference w:type="first" r:id="rId12"/>
           <w:pgSz w:w="11906" w:h="16838"/>
           <w:pgMar w:top="1701" w:right="1134" w:bottom="1134" w:left="1701" w:header="709" w:footer="709" w:gutter="0"/>
           <w:cols w:space="708"/>
@@ -2908,7 +3307,7 @@
       <w:pPr>
         <w:pStyle w:val="Ttulo1"/>
         <w:sectPr>
-          <w:headerReference w:type="first" r:id="rId11"/>
+          <w:headerReference w:type="first" r:id="rId13"/>
           <w:pgSz w:w="11906" w:h="16838"/>
           <w:pgMar w:top="1701" w:right="1134" w:bottom="1134" w:left="1701" w:header="709" w:footer="709" w:gutter="0"/>
           <w:cols w:space="708"/>
@@ -3029,7 +3428,7 @@
     <w:p/>
     <w:p/>
     <w:sectPr>
-      <w:headerReference w:type="first" r:id="rId12"/>
+      <w:headerReference w:type="first" r:id="rId14"/>
       <w:pgSz w:w="11906" w:h="16838"/>
       <w:pgMar w:top="1701" w:right="1134" w:bottom="1134" w:left="1701" w:header="709" w:footer="709" w:gutter="0"/>
       <w:cols w:space="708"/>
@@ -3084,6 +3483,64 @@
       </w:pPr>
       <w:r>
         <w:continuationSeparator/>
+      </w:r>
+    </w:p>
+  </w:footnote>
+  <w:footnote w:id="1">
+    <w:p>
+      <w:pPr>
+        <w:pStyle w:val="Notaderodap"/>
+      </w:pPr>
+      <w:r>
+        <w:rPr>
+          <w:rStyle w:val="Refdenotaderodap"/>
+          <w:vertAlign w:val="baseline"/>
+        </w:rPr>
+        <w:footnoteRef/>
+      </w:r>
+      <w:r>
+        <w:t xml:space="preserve"> O posto Sêda participou d</w:t>
+      </w:r>
+      <w:r>
+        <w:t xml:space="preserve">a pesquisa </w:t>
+      </w:r>
+      <w:r>
+        <w:t xml:space="preserve">somente após 30 </w:t>
+      </w:r>
+      <w:r>
+        <w:t>de acompanhamento</w:t>
+      </w:r>
+      <w:r>
+        <w:t>.</w:t>
+      </w:r>
+    </w:p>
+  </w:footnote>
+  <w:footnote w:id="2">
+    <w:p>
+      <w:pPr>
+        <w:pStyle w:val="Notaderodap"/>
+      </w:pPr>
+      <w:r>
+        <w:rPr>
+          <w:rStyle w:val="Refdenotaderodap"/>
+          <w:vertAlign w:val="baseline"/>
+        </w:rPr>
+        <w:footnoteRef/>
+      </w:r>
+      <w:r>
+        <w:t xml:space="preserve"> </w:t>
+      </w:r>
+      <w:r>
+        <w:t>O posto Sêda participou d</w:t>
+      </w:r>
+      <w:r>
+        <w:t xml:space="preserve">a pesquisa </w:t>
+      </w:r>
+      <w:r>
+        <w:t>somente após 30 de acompanhamento</w:t>
+      </w:r>
+      <w:r>
+        <w:t>.</w:t>
       </w:r>
     </w:p>
   </w:footnote>
@@ -3176,6 +3633,92 @@
 <file path=word/numbering.xml><?xml version="1.0" encoding="utf-8"?>
 <w:numbering xmlns:wpc="http://schemas.microsoft.com/office/word/2010/wordprocessingCanvas" xmlns:cx="http://schemas.microsoft.com/office/drawing/2014/chartex" xmlns:cx1="http://schemas.microsoft.com/office/drawing/2015/9/8/chartex" xmlns:cx2="http://schemas.microsoft.com/office/drawing/2015/10/21/chartex" xmlns:cx3="http://schemas.microsoft.com/office/drawing/2016/5/9/chartex" xmlns:cx4="http://schemas.microsoft.com/office/drawing/2016/5/10/chartex" xmlns:cx5="http://schemas.microsoft.com/office/drawing/2016/5/11/chartex" xmlns:cx6="http://schemas.microsoft.com/office/drawing/2016/5/12/chartex" xmlns:cx7="http://schemas.microsoft.com/office/drawing/2016/5/13/chartex" xmlns:cx8="http://schemas.microsoft.com/office/drawing/2016/5/14/chartex" xmlns:mc="http://schemas.openxmlformats.org/markup-compatibility/2006" xmlns:aink="http://schemas.microsoft.com/office/drawing/2016/ink" xmlns:am3d="http://schemas.microsoft.com/office/drawing/2017/model3d" xmlns:o="urn:schemas-microsoft-com:office:office" xmlns:r="http://schemas.openxmlformats.org/officeDocument/2006/relationships" xmlns:m="http://schemas.openxmlformats.org/officeDocument/2006/math" xmlns:v="urn:schemas-microsoft-com:vml" xmlns:wp14="http://schemas.microsoft.com/office/word/2010/wordprocessingDrawing" xmlns:wp="http://schemas.openxmlformats.org/drawingml/2006/wordprocessingDrawing" xmlns:w10="urn:schemas-microsoft-com:office:word" xmlns:w="http://schemas.openxmlformats.org/wordprocessingml/2006/main" xmlns:w14="http://schemas.microsoft.com/office/word/2010/wordml" xmlns:w15="http://schemas.microsoft.com/office/word/2012/wordml" xmlns:w16cid="http://schemas.microsoft.com/office/word/2016/wordml/cid" xmlns:w16se="http://schemas.microsoft.com/office/word/2015/wordml/symex" xmlns:wpg="http://schemas.microsoft.com/office/word/2010/wordprocessingGroup" xmlns:wpi="http://schemas.microsoft.com/office/word/2010/wordprocessingInk" xmlns:wne="http://schemas.microsoft.com/office/word/2006/wordml" xmlns:wps="http://schemas.microsoft.com/office/word/2010/wordprocessingShape" mc:Ignorable="w14 w15 w16se w16cid wp14">
   <w:abstractNum w:abstractNumId="0" w15:restartNumberingAfterBreak="0">
+    <w:nsid w:val="209935BD"/>
+    <w:multiLevelType w:val="hybridMultilevel"/>
+    <w:tmpl w:val="8E48FD5E"/>
+    <w:lvl w:ilvl="0" w:tplc="8A12459A">
+      <w:start w:val="1"/>
+      <w:numFmt w:val="decimal"/>
+      <w:lvlText w:val="%1)"/>
+      <w:lvlJc w:val="left"/>
+      <w:pPr>
+        <w:ind w:left="720" w:hanging="360"/>
+      </w:pPr>
+    </w:lvl>
+    <w:lvl w:ilvl="1" w:tplc="04160019" w:tentative="1">
+      <w:start w:val="1"/>
+      <w:numFmt w:val="lowerLetter"/>
+      <w:lvlText w:val="%2."/>
+      <w:lvlJc w:val="left"/>
+      <w:pPr>
+        <w:ind w:left="1440" w:hanging="360"/>
+      </w:pPr>
+    </w:lvl>
+    <w:lvl w:ilvl="2" w:tplc="0416001B" w:tentative="1">
+      <w:start w:val="1"/>
+      <w:numFmt w:val="lowerRoman"/>
+      <w:lvlText w:val="%3."/>
+      <w:lvlJc w:val="right"/>
+      <w:pPr>
+        <w:ind w:left="2160" w:hanging="180"/>
+      </w:pPr>
+    </w:lvl>
+    <w:lvl w:ilvl="3" w:tplc="0416000F" w:tentative="1">
+      <w:start w:val="1"/>
+      <w:numFmt w:val="decimal"/>
+      <w:lvlText w:val="%4."/>
+      <w:lvlJc w:val="left"/>
+      <w:pPr>
+        <w:ind w:left="2880" w:hanging="360"/>
+      </w:pPr>
+    </w:lvl>
+    <w:lvl w:ilvl="4" w:tplc="04160019" w:tentative="1">
+      <w:start w:val="1"/>
+      <w:numFmt w:val="lowerLetter"/>
+      <w:lvlText w:val="%5."/>
+      <w:lvlJc w:val="left"/>
+      <w:pPr>
+        <w:ind w:left="3600" w:hanging="360"/>
+      </w:pPr>
+    </w:lvl>
+    <w:lvl w:ilvl="5" w:tplc="0416001B" w:tentative="1">
+      <w:start w:val="1"/>
+      <w:numFmt w:val="lowerRoman"/>
+      <w:lvlText w:val="%6."/>
+      <w:lvlJc w:val="right"/>
+      <w:pPr>
+        <w:ind w:left="4320" w:hanging="180"/>
+      </w:pPr>
+    </w:lvl>
+    <w:lvl w:ilvl="6" w:tplc="0416000F" w:tentative="1">
+      <w:start w:val="1"/>
+      <w:numFmt w:val="decimal"/>
+      <w:lvlText w:val="%7."/>
+      <w:lvlJc w:val="left"/>
+      <w:pPr>
+        <w:ind w:left="5040" w:hanging="360"/>
+      </w:pPr>
+    </w:lvl>
+    <w:lvl w:ilvl="7" w:tplc="04160019" w:tentative="1">
+      <w:start w:val="1"/>
+      <w:numFmt w:val="lowerLetter"/>
+      <w:lvlText w:val="%8."/>
+      <w:lvlJc w:val="left"/>
+      <w:pPr>
+        <w:ind w:left="5760" w:hanging="360"/>
+      </w:pPr>
+    </w:lvl>
+    <w:lvl w:ilvl="8" w:tplc="0416001B" w:tentative="1">
+      <w:start w:val="1"/>
+      <w:numFmt w:val="lowerRoman"/>
+      <w:lvlText w:val="%9."/>
+      <w:lvlJc w:val="right"/>
+      <w:pPr>
+        <w:ind w:left="6480" w:hanging="180"/>
+      </w:pPr>
+    </w:lvl>
+  </w:abstractNum>
+  <w:abstractNum w:abstractNumId="1" w15:restartNumberingAfterBreak="0">
     <w:nsid w:val="29432A7C"/>
     <w:multiLevelType w:val="hybridMultilevel"/>
     <w:tmpl w:val="7A44FBA4"/>
@@ -3261,8 +3804,189 @@
       </w:pPr>
     </w:lvl>
   </w:abstractNum>
+  <w:abstractNum w:abstractNumId="2" w15:restartNumberingAfterBreak="0">
+    <w:nsid w:val="299B5884"/>
+    <w:multiLevelType w:val="hybridMultilevel"/>
+    <w:tmpl w:val="F23A36C4"/>
+    <w:lvl w:ilvl="0" w:tplc="8A12459A">
+      <w:start w:val="1"/>
+      <w:numFmt w:val="decimal"/>
+      <w:lvlText w:val="%1)"/>
+      <w:lvlJc w:val="left"/>
+      <w:pPr>
+        <w:ind w:left="720" w:hanging="360"/>
+      </w:pPr>
+    </w:lvl>
+    <w:lvl w:ilvl="1" w:tplc="04160019" w:tentative="1">
+      <w:start w:val="1"/>
+      <w:numFmt w:val="lowerLetter"/>
+      <w:lvlText w:val="%2."/>
+      <w:lvlJc w:val="left"/>
+      <w:pPr>
+        <w:ind w:left="1440" w:hanging="360"/>
+      </w:pPr>
+    </w:lvl>
+    <w:lvl w:ilvl="2" w:tplc="0416001B" w:tentative="1">
+      <w:start w:val="1"/>
+      <w:numFmt w:val="lowerRoman"/>
+      <w:lvlText w:val="%3."/>
+      <w:lvlJc w:val="right"/>
+      <w:pPr>
+        <w:ind w:left="2160" w:hanging="180"/>
+      </w:pPr>
+    </w:lvl>
+    <w:lvl w:ilvl="3" w:tplc="0416000F" w:tentative="1">
+      <w:start w:val="1"/>
+      <w:numFmt w:val="decimal"/>
+      <w:lvlText w:val="%4."/>
+      <w:lvlJc w:val="left"/>
+      <w:pPr>
+        <w:ind w:left="2880" w:hanging="360"/>
+      </w:pPr>
+    </w:lvl>
+    <w:lvl w:ilvl="4" w:tplc="04160019" w:tentative="1">
+      <w:start w:val="1"/>
+      <w:numFmt w:val="lowerLetter"/>
+      <w:lvlText w:val="%5."/>
+      <w:lvlJc w:val="left"/>
+      <w:pPr>
+        <w:ind w:left="3600" w:hanging="360"/>
+      </w:pPr>
+    </w:lvl>
+    <w:lvl w:ilvl="5" w:tplc="0416001B" w:tentative="1">
+      <w:start w:val="1"/>
+      <w:numFmt w:val="lowerRoman"/>
+      <w:lvlText w:val="%6."/>
+      <w:lvlJc w:val="right"/>
+      <w:pPr>
+        <w:ind w:left="4320" w:hanging="180"/>
+      </w:pPr>
+    </w:lvl>
+    <w:lvl w:ilvl="6" w:tplc="0416000F" w:tentative="1">
+      <w:start w:val="1"/>
+      <w:numFmt w:val="decimal"/>
+      <w:lvlText w:val="%7."/>
+      <w:lvlJc w:val="left"/>
+      <w:pPr>
+        <w:ind w:left="5040" w:hanging="360"/>
+      </w:pPr>
+    </w:lvl>
+    <w:lvl w:ilvl="7" w:tplc="04160019" w:tentative="1">
+      <w:start w:val="1"/>
+      <w:numFmt w:val="lowerLetter"/>
+      <w:lvlText w:val="%8."/>
+      <w:lvlJc w:val="left"/>
+      <w:pPr>
+        <w:ind w:left="5760" w:hanging="360"/>
+      </w:pPr>
+    </w:lvl>
+    <w:lvl w:ilvl="8" w:tplc="0416001B" w:tentative="1">
+      <w:start w:val="1"/>
+      <w:numFmt w:val="lowerRoman"/>
+      <w:lvlText w:val="%9."/>
+      <w:lvlJc w:val="right"/>
+      <w:pPr>
+        <w:ind w:left="6480" w:hanging="180"/>
+      </w:pPr>
+    </w:lvl>
+  </w:abstractNum>
+  <w:abstractNum w:abstractNumId="3" w15:restartNumberingAfterBreak="0">
+    <w:nsid w:val="469B7BDC"/>
+    <w:multiLevelType w:val="hybridMultilevel"/>
+    <w:tmpl w:val="DD86E470"/>
+    <w:lvl w:ilvl="0" w:tplc="8A12459A">
+      <w:start w:val="1"/>
+      <w:numFmt w:val="decimal"/>
+      <w:lvlText w:val="%1)"/>
+      <w:lvlJc w:val="left"/>
+      <w:pPr>
+        <w:ind w:left="720" w:hanging="360"/>
+      </w:pPr>
+    </w:lvl>
+    <w:lvl w:ilvl="1" w:tplc="04160019" w:tentative="1">
+      <w:start w:val="1"/>
+      <w:numFmt w:val="lowerLetter"/>
+      <w:lvlText w:val="%2."/>
+      <w:lvlJc w:val="left"/>
+      <w:pPr>
+        <w:ind w:left="1440" w:hanging="360"/>
+      </w:pPr>
+    </w:lvl>
+    <w:lvl w:ilvl="2" w:tplc="0416001B" w:tentative="1">
+      <w:start w:val="1"/>
+      <w:numFmt w:val="lowerRoman"/>
+      <w:lvlText w:val="%3."/>
+      <w:lvlJc w:val="right"/>
+      <w:pPr>
+        <w:ind w:left="2160" w:hanging="180"/>
+      </w:pPr>
+    </w:lvl>
+    <w:lvl w:ilvl="3" w:tplc="0416000F" w:tentative="1">
+      <w:start w:val="1"/>
+      <w:numFmt w:val="decimal"/>
+      <w:lvlText w:val="%4."/>
+      <w:lvlJc w:val="left"/>
+      <w:pPr>
+        <w:ind w:left="2880" w:hanging="360"/>
+      </w:pPr>
+    </w:lvl>
+    <w:lvl w:ilvl="4" w:tplc="04160019" w:tentative="1">
+      <w:start w:val="1"/>
+      <w:numFmt w:val="lowerLetter"/>
+      <w:lvlText w:val="%5."/>
+      <w:lvlJc w:val="left"/>
+      <w:pPr>
+        <w:ind w:left="3600" w:hanging="360"/>
+      </w:pPr>
+    </w:lvl>
+    <w:lvl w:ilvl="5" w:tplc="0416001B" w:tentative="1">
+      <w:start w:val="1"/>
+      <w:numFmt w:val="lowerRoman"/>
+      <w:lvlText w:val="%6."/>
+      <w:lvlJc w:val="right"/>
+      <w:pPr>
+        <w:ind w:left="4320" w:hanging="180"/>
+      </w:pPr>
+    </w:lvl>
+    <w:lvl w:ilvl="6" w:tplc="0416000F" w:tentative="1">
+      <w:start w:val="1"/>
+      <w:numFmt w:val="decimal"/>
+      <w:lvlText w:val="%7."/>
+      <w:lvlJc w:val="left"/>
+      <w:pPr>
+        <w:ind w:left="5040" w:hanging="360"/>
+      </w:pPr>
+    </w:lvl>
+    <w:lvl w:ilvl="7" w:tplc="04160019" w:tentative="1">
+      <w:start w:val="1"/>
+      <w:numFmt w:val="lowerLetter"/>
+      <w:lvlText w:val="%8."/>
+      <w:lvlJc w:val="left"/>
+      <w:pPr>
+        <w:ind w:left="5760" w:hanging="360"/>
+      </w:pPr>
+    </w:lvl>
+    <w:lvl w:ilvl="8" w:tplc="0416001B" w:tentative="1">
+      <w:start w:val="1"/>
+      <w:numFmt w:val="lowerRoman"/>
+      <w:lvlText w:val="%9."/>
+      <w:lvlJc w:val="right"/>
+      <w:pPr>
+        <w:ind w:left="6480" w:hanging="180"/>
+      </w:pPr>
+    </w:lvl>
+  </w:abstractNum>
   <w:num w:numId="1">
+    <w:abstractNumId w:val="1"/>
+  </w:num>
+  <w:num w:numId="2">
     <w:abstractNumId w:val="0"/>
+  </w:num>
+  <w:num w:numId="3">
+    <w:abstractNumId w:val="2"/>
+  </w:num>
+  <w:num w:numId="4">
+    <w:abstractNumId w:val="3"/>
   </w:num>
 </w:numbering>
 </file>
@@ -4001,7 +4725,3416 @@
       <w:contextualSpacing/>
     </w:pPr>
   </w:style>
+  <w:style w:type="paragraph" w:styleId="Legenda">
+    <w:name w:val="caption"/>
+    <w:basedOn w:val="Normal"/>
+    <w:next w:val="Normal"/>
+    <w:uiPriority w:val="35"/>
+    <w:unhideWhenUsed/>
+    <w:qFormat/>
+    <w:rsid w:val="00D44B06"/>
+    <w:pPr>
+      <w:spacing w:before="0" w:after="0" w:line="240" w:lineRule="auto"/>
+    </w:pPr>
+    <w:rPr>
+      <w:iCs/>
+      <w:sz w:val="20"/>
+      <w:szCs w:val="18"/>
+    </w:rPr>
+  </w:style>
+  <w:style w:type="paragraph" w:styleId="Textodenotaderodap">
+    <w:name w:val="footnote text"/>
+    <w:basedOn w:val="Normal"/>
+    <w:link w:val="TextodenotaderodapChar"/>
+    <w:uiPriority w:val="99"/>
+    <w:semiHidden/>
+    <w:unhideWhenUsed/>
+    <w:rsid w:val="00C25350"/>
+    <w:pPr>
+      <w:spacing w:before="0" w:after="0" w:line="240" w:lineRule="auto"/>
+    </w:pPr>
+    <w:rPr>
+      <w:sz w:val="20"/>
+      <w:szCs w:val="20"/>
+    </w:rPr>
+  </w:style>
+  <w:style w:type="character" w:customStyle="1" w:styleId="TextodenotaderodapChar">
+    <w:name w:val="Texto de nota de rodapé Char"/>
+    <w:basedOn w:val="Fontepargpadro"/>
+    <w:link w:val="Textodenotaderodap"/>
+    <w:uiPriority w:val="99"/>
+    <w:semiHidden/>
+    <w:rsid w:val="00C25350"/>
+    <w:rPr>
+      <w:rFonts w:ascii="Times New Roman" w:hAnsi="Times New Roman"/>
+      <w:color w:val="000000" w:themeColor="text1"/>
+      <w:sz w:val="20"/>
+      <w:szCs w:val="20"/>
+    </w:rPr>
+  </w:style>
+  <w:style w:type="character" w:styleId="Refdenotaderodap">
+    <w:name w:val="footnote reference"/>
+    <w:basedOn w:val="Fontepargpadro"/>
+    <w:uiPriority w:val="99"/>
+    <w:semiHidden/>
+    <w:unhideWhenUsed/>
+    <w:rsid w:val="00C25350"/>
+    <w:rPr>
+      <w:vertAlign w:val="superscript"/>
+    </w:rPr>
+  </w:style>
+  <w:style w:type="paragraph" w:customStyle="1" w:styleId="Notaderodap">
+    <w:name w:val="Nota de rodapé"/>
+    <w:basedOn w:val="PargrafodaLista"/>
+    <w:qFormat/>
+    <w:rsid w:val="00B627A7"/>
+    <w:pPr>
+      <w:spacing w:before="0" w:after="0" w:line="240" w:lineRule="auto"/>
+      <w:ind w:left="0"/>
+    </w:pPr>
+    <w:rPr>
+      <w:sz w:val="20"/>
+    </w:rPr>
+  </w:style>
 </w:styles>
+</file>
+
+<file path=word/charts/chart1.xml><?xml version="1.0" encoding="utf-8"?>
+<c:chartSpace xmlns:c="http://schemas.openxmlformats.org/drawingml/2006/chart" xmlns:a="http://schemas.openxmlformats.org/drawingml/2006/main" xmlns:r="http://schemas.openxmlformats.org/officeDocument/2006/relationships" xmlns:c16r2="http://schemas.microsoft.com/office/drawing/2015/06/chart">
+  <c:date1904 val="0"/>
+  <c:lang val="pt-BR"/>
+  <c:roundedCorners val="0"/>
+  <mc:AlternateContent xmlns:mc="http://schemas.openxmlformats.org/markup-compatibility/2006">
+    <mc:Choice xmlns:c14="http://schemas.microsoft.com/office/drawing/2007/8/2/chart" Requires="c14">
+      <c14:style val="102"/>
+    </mc:Choice>
+    <mc:Fallback>
+      <c:style val="2"/>
+    </mc:Fallback>
+  </mc:AlternateContent>
+  <c:chart>
+    <c:title>
+      <c:tx>
+        <c:rich>
+          <a:bodyPr rot="0" spcFirstLastPara="1" vertOverflow="ellipsis" vert="horz" wrap="square" anchor="ctr" anchorCtr="1"/>
+          <a:lstStyle/>
+          <a:p>
+            <a:pPr>
+              <a:defRPr sz="1400" b="1" i="0" u="none" strike="noStrike" kern="1200" spc="0" baseline="0">
+                <a:solidFill>
+                  <a:schemeClr val="tx1"/>
+                </a:solidFill>
+                <a:latin typeface="+mn-lt"/>
+                <a:ea typeface="+mn-ea"/>
+                <a:cs typeface="+mn-cs"/>
+              </a:defRPr>
+            </a:pPr>
+            <a:r>
+              <a:rPr lang="pt-BR" b="1">
+                <a:solidFill>
+                  <a:schemeClr val="tx1"/>
+                </a:solidFill>
+              </a:rPr>
+              <a:t>Valores da Gasolina Comum</a:t>
+            </a:r>
+            <a:r>
+              <a:rPr lang="pt-BR" b="1" baseline="0">
+                <a:solidFill>
+                  <a:schemeClr val="tx1"/>
+                </a:solidFill>
+              </a:rPr>
+              <a:t> em Santa Rita do Sapucaí-MG entre 06/01/2020 e 06/03/2020</a:t>
+            </a:r>
+            <a:endParaRPr lang="pt-BR" b="1">
+              <a:solidFill>
+                <a:schemeClr val="tx1"/>
+              </a:solidFill>
+            </a:endParaRPr>
+          </a:p>
+        </c:rich>
+      </c:tx>
+      <c:overlay val="0"/>
+      <c:spPr>
+        <a:noFill/>
+        <a:ln>
+          <a:noFill/>
+        </a:ln>
+        <a:effectLst/>
+      </c:spPr>
+      <c:txPr>
+        <a:bodyPr rot="0" spcFirstLastPara="1" vertOverflow="ellipsis" vert="horz" wrap="square" anchor="ctr" anchorCtr="1"/>
+        <a:lstStyle/>
+        <a:p>
+          <a:pPr>
+            <a:defRPr sz="1400" b="1" i="0" u="none" strike="noStrike" kern="1200" spc="0" baseline="0">
+              <a:solidFill>
+                <a:schemeClr val="tx1"/>
+              </a:solidFill>
+              <a:latin typeface="+mn-lt"/>
+              <a:ea typeface="+mn-ea"/>
+              <a:cs typeface="+mn-cs"/>
+            </a:defRPr>
+          </a:pPr>
+          <a:endParaRPr lang="pt-BR"/>
+        </a:p>
+      </c:txPr>
+    </c:title>
+    <c:autoTitleDeleted val="0"/>
+    <c:plotArea>
+      <c:layout/>
+      <c:lineChart>
+        <c:grouping val="standard"/>
+        <c:varyColors val="0"/>
+        <c:ser>
+          <c:idx val="0"/>
+          <c:order val="0"/>
+          <c:tx>
+            <c:strRef>
+              <c:f>'Pesquisa #01 - Valores'!$B$6</c:f>
+              <c:strCache>
+                <c:ptCount val="1"/>
+                <c:pt idx="0">
+                  <c:v>Avenida II (Branca)</c:v>
+                </c:pt>
+              </c:strCache>
+            </c:strRef>
+          </c:tx>
+          <c:spPr>
+            <a:ln w="28575" cap="rnd">
+              <a:solidFill>
+                <a:schemeClr val="accent1"/>
+              </a:solidFill>
+              <a:round/>
+            </a:ln>
+            <a:effectLst/>
+          </c:spPr>
+          <c:marker>
+            <c:symbol val="circle"/>
+            <c:size val="5"/>
+            <c:spPr>
+              <a:solidFill>
+                <a:schemeClr val="accent1"/>
+              </a:solidFill>
+              <a:ln w="9525">
+                <a:solidFill>
+                  <a:schemeClr val="accent1"/>
+                </a:solidFill>
+              </a:ln>
+              <a:effectLst/>
+            </c:spPr>
+          </c:marker>
+          <c:cat>
+            <c:numRef>
+              <c:f>'Pesquisa #01 - Valores'!$C$5:$Q$5</c:f>
+              <c:numCache>
+                <c:formatCode>m/d/yyyy</c:formatCode>
+                <c:ptCount val="15"/>
+                <c:pt idx="0">
+                  <c:v>43836</c:v>
+                </c:pt>
+                <c:pt idx="1">
+                  <c:v>43837</c:v>
+                </c:pt>
+                <c:pt idx="2">
+                  <c:v>43839</c:v>
+                </c:pt>
+                <c:pt idx="3">
+                  <c:v>43840</c:v>
+                </c:pt>
+                <c:pt idx="4">
+                  <c:v>43844</c:v>
+                </c:pt>
+                <c:pt idx="5">
+                  <c:v>43845</c:v>
+                </c:pt>
+                <c:pt idx="6">
+                  <c:v>43851</c:v>
+                </c:pt>
+                <c:pt idx="7">
+                  <c:v>43864</c:v>
+                </c:pt>
+                <c:pt idx="8">
+                  <c:v>43871</c:v>
+                </c:pt>
+                <c:pt idx="9">
+                  <c:v>43873</c:v>
+                </c:pt>
+                <c:pt idx="10">
+                  <c:v>43874</c:v>
+                </c:pt>
+                <c:pt idx="11">
+                  <c:v>43882</c:v>
+                </c:pt>
+                <c:pt idx="12">
+                  <c:v>43889</c:v>
+                </c:pt>
+                <c:pt idx="13">
+                  <c:v>43894</c:v>
+                </c:pt>
+                <c:pt idx="14">
+                  <c:v>43896</c:v>
+                </c:pt>
+              </c:numCache>
+            </c:numRef>
+          </c:cat>
+          <c:val>
+            <c:numRef>
+              <c:f>'Pesquisa #01 - Valores'!$C$6:$Q$6</c:f>
+              <c:numCache>
+                <c:formatCode>_-"R$"\ * #,##0.000_-;\-"R$"\ * #,##0.000_-;_-"R$"\ * "-"??_-;_-@_-</c:formatCode>
+                <c:ptCount val="15"/>
+                <c:pt idx="0">
+                  <c:v>4.859</c:v>
+                </c:pt>
+                <c:pt idx="1">
+                  <c:v>4.859</c:v>
+                </c:pt>
+                <c:pt idx="2">
+                  <c:v>4.859</c:v>
+                </c:pt>
+                <c:pt idx="3">
+                  <c:v>4.859</c:v>
+                </c:pt>
+                <c:pt idx="4">
+                  <c:v>4.859</c:v>
+                </c:pt>
+                <c:pt idx="5">
+                  <c:v>4.859</c:v>
+                </c:pt>
+                <c:pt idx="6">
+                  <c:v>4.859</c:v>
+                </c:pt>
+                <c:pt idx="7">
+                  <c:v>4.859</c:v>
+                </c:pt>
+                <c:pt idx="8">
+                  <c:v>4.859</c:v>
+                </c:pt>
+                <c:pt idx="9">
+                  <c:v>4.859</c:v>
+                </c:pt>
+                <c:pt idx="10">
+                  <c:v>4.859</c:v>
+                </c:pt>
+                <c:pt idx="11">
+                  <c:v>4.859</c:v>
+                </c:pt>
+                <c:pt idx="12">
+                  <c:v>4.859</c:v>
+                </c:pt>
+                <c:pt idx="13">
+                  <c:v>4.859</c:v>
+                </c:pt>
+                <c:pt idx="14">
+                  <c:v>4.859</c:v>
+                </c:pt>
+              </c:numCache>
+            </c:numRef>
+          </c:val>
+          <c:smooth val="0"/>
+          <c:extLst>
+            <c:ext xmlns:c16="http://schemas.microsoft.com/office/drawing/2014/chart" uri="{C3380CC4-5D6E-409C-BE32-E72D297353CC}">
+              <c16:uniqueId val="{00000000-8F04-473C-8553-271995B86F80}"/>
+            </c:ext>
+          </c:extLst>
+        </c:ser>
+        <c:ser>
+          <c:idx val="1"/>
+          <c:order val="1"/>
+          <c:tx>
+            <c:strRef>
+              <c:f>'Pesquisa #01 - Valores'!$B$7</c:f>
+              <c:strCache>
+                <c:ptCount val="1"/>
+                <c:pt idx="0">
+                  <c:v>Brusamolin (BR)</c:v>
+                </c:pt>
+              </c:strCache>
+            </c:strRef>
+          </c:tx>
+          <c:spPr>
+            <a:ln w="28575" cap="rnd">
+              <a:solidFill>
+                <a:schemeClr val="accent2"/>
+              </a:solidFill>
+              <a:round/>
+            </a:ln>
+            <a:effectLst/>
+          </c:spPr>
+          <c:marker>
+            <c:symbol val="circle"/>
+            <c:size val="5"/>
+            <c:spPr>
+              <a:solidFill>
+                <a:schemeClr val="accent2"/>
+              </a:solidFill>
+              <a:ln w="9525">
+                <a:solidFill>
+                  <a:schemeClr val="accent2"/>
+                </a:solidFill>
+              </a:ln>
+              <a:effectLst/>
+            </c:spPr>
+          </c:marker>
+          <c:cat>
+            <c:numRef>
+              <c:f>'Pesquisa #01 - Valores'!$C$5:$Q$5</c:f>
+              <c:numCache>
+                <c:formatCode>m/d/yyyy</c:formatCode>
+                <c:ptCount val="15"/>
+                <c:pt idx="0">
+                  <c:v>43836</c:v>
+                </c:pt>
+                <c:pt idx="1">
+                  <c:v>43837</c:v>
+                </c:pt>
+                <c:pt idx="2">
+                  <c:v>43839</c:v>
+                </c:pt>
+                <c:pt idx="3">
+                  <c:v>43840</c:v>
+                </c:pt>
+                <c:pt idx="4">
+                  <c:v>43844</c:v>
+                </c:pt>
+                <c:pt idx="5">
+                  <c:v>43845</c:v>
+                </c:pt>
+                <c:pt idx="6">
+                  <c:v>43851</c:v>
+                </c:pt>
+                <c:pt idx="7">
+                  <c:v>43864</c:v>
+                </c:pt>
+                <c:pt idx="8">
+                  <c:v>43871</c:v>
+                </c:pt>
+                <c:pt idx="9">
+                  <c:v>43873</c:v>
+                </c:pt>
+                <c:pt idx="10">
+                  <c:v>43874</c:v>
+                </c:pt>
+                <c:pt idx="11">
+                  <c:v>43882</c:v>
+                </c:pt>
+                <c:pt idx="12">
+                  <c:v>43889</c:v>
+                </c:pt>
+                <c:pt idx="13">
+                  <c:v>43894</c:v>
+                </c:pt>
+                <c:pt idx="14">
+                  <c:v>43896</c:v>
+                </c:pt>
+              </c:numCache>
+            </c:numRef>
+          </c:cat>
+          <c:val>
+            <c:numRef>
+              <c:f>'Pesquisa #01 - Valores'!$C$7:$Q$7</c:f>
+              <c:numCache>
+                <c:formatCode>_-"R$"\ * #,##0.000_-;\-"R$"\ * #,##0.000_-;_-"R$"\ * "-"??_-;_-@_-</c:formatCode>
+                <c:ptCount val="15"/>
+                <c:pt idx="1">
+                  <c:v>5.0890000000000004</c:v>
+                </c:pt>
+                <c:pt idx="2">
+                  <c:v>5.0890000000000004</c:v>
+                </c:pt>
+                <c:pt idx="3">
+                  <c:v>5.0890000000000004</c:v>
+                </c:pt>
+                <c:pt idx="4">
+                  <c:v>5.1589999999999998</c:v>
+                </c:pt>
+                <c:pt idx="5">
+                  <c:v>5.1589999999999998</c:v>
+                </c:pt>
+                <c:pt idx="6">
+                  <c:v>5.1589999999999998</c:v>
+                </c:pt>
+                <c:pt idx="7">
+                  <c:v>5.1589999999999998</c:v>
+                </c:pt>
+                <c:pt idx="8">
+                  <c:v>5.1589999999999998</c:v>
+                </c:pt>
+                <c:pt idx="9">
+                  <c:v>5.1589999999999998</c:v>
+                </c:pt>
+                <c:pt idx="10">
+                  <c:v>5.0789999999999997</c:v>
+                </c:pt>
+                <c:pt idx="11">
+                  <c:v>5.0789999999999997</c:v>
+                </c:pt>
+                <c:pt idx="12">
+                  <c:v>5.0789999999999997</c:v>
+                </c:pt>
+                <c:pt idx="13">
+                  <c:v>5.0789999999999997</c:v>
+                </c:pt>
+                <c:pt idx="14">
+                  <c:v>5.0789999999999997</c:v>
+                </c:pt>
+              </c:numCache>
+            </c:numRef>
+          </c:val>
+          <c:smooth val="0"/>
+          <c:extLst>
+            <c:ext xmlns:c16="http://schemas.microsoft.com/office/drawing/2014/chart" uri="{C3380CC4-5D6E-409C-BE32-E72D297353CC}">
+              <c16:uniqueId val="{00000001-8F04-473C-8553-271995B86F80}"/>
+            </c:ext>
+          </c:extLst>
+        </c:ser>
+        <c:ser>
+          <c:idx val="2"/>
+          <c:order val="2"/>
+          <c:tx>
+            <c:strRef>
+              <c:f>'Pesquisa #01 - Valores'!$B$8</c:f>
+              <c:strCache>
+                <c:ptCount val="1"/>
+                <c:pt idx="0">
+                  <c:v>Combo (Branca)</c:v>
+                </c:pt>
+              </c:strCache>
+            </c:strRef>
+          </c:tx>
+          <c:spPr>
+            <a:ln w="28575" cap="rnd">
+              <a:solidFill>
+                <a:schemeClr val="accent3"/>
+              </a:solidFill>
+              <a:round/>
+            </a:ln>
+            <a:effectLst/>
+          </c:spPr>
+          <c:marker>
+            <c:symbol val="circle"/>
+            <c:size val="5"/>
+            <c:spPr>
+              <a:solidFill>
+                <a:schemeClr val="accent3"/>
+              </a:solidFill>
+              <a:ln w="9525">
+                <a:solidFill>
+                  <a:schemeClr val="accent3"/>
+                </a:solidFill>
+              </a:ln>
+              <a:effectLst/>
+            </c:spPr>
+          </c:marker>
+          <c:cat>
+            <c:numRef>
+              <c:f>'Pesquisa #01 - Valores'!$C$5:$Q$5</c:f>
+              <c:numCache>
+                <c:formatCode>m/d/yyyy</c:formatCode>
+                <c:ptCount val="15"/>
+                <c:pt idx="0">
+                  <c:v>43836</c:v>
+                </c:pt>
+                <c:pt idx="1">
+                  <c:v>43837</c:v>
+                </c:pt>
+                <c:pt idx="2">
+                  <c:v>43839</c:v>
+                </c:pt>
+                <c:pt idx="3">
+                  <c:v>43840</c:v>
+                </c:pt>
+                <c:pt idx="4">
+                  <c:v>43844</c:v>
+                </c:pt>
+                <c:pt idx="5">
+                  <c:v>43845</c:v>
+                </c:pt>
+                <c:pt idx="6">
+                  <c:v>43851</c:v>
+                </c:pt>
+                <c:pt idx="7">
+                  <c:v>43864</c:v>
+                </c:pt>
+                <c:pt idx="8">
+                  <c:v>43871</c:v>
+                </c:pt>
+                <c:pt idx="9">
+                  <c:v>43873</c:v>
+                </c:pt>
+                <c:pt idx="10">
+                  <c:v>43874</c:v>
+                </c:pt>
+                <c:pt idx="11">
+                  <c:v>43882</c:v>
+                </c:pt>
+                <c:pt idx="12">
+                  <c:v>43889</c:v>
+                </c:pt>
+                <c:pt idx="13">
+                  <c:v>43894</c:v>
+                </c:pt>
+                <c:pt idx="14">
+                  <c:v>43896</c:v>
+                </c:pt>
+              </c:numCache>
+            </c:numRef>
+          </c:cat>
+          <c:val>
+            <c:numRef>
+              <c:f>'Pesquisa #01 - Valores'!$C$8:$Q$8</c:f>
+              <c:numCache>
+                <c:formatCode>General</c:formatCode>
+                <c:ptCount val="15"/>
+                <c:pt idx="3" formatCode="_-&quot;R$&quot;\ * #,##0.000_-;\-&quot;R$&quot;\ * #,##0.000_-;_-&quot;R$&quot;\ * &quot;-&quot;??_-;_-@_-">
+                  <c:v>4.9489999999999998</c:v>
+                </c:pt>
+                <c:pt idx="4" formatCode="_-&quot;R$&quot;\ * #,##0.000_-;\-&quot;R$&quot;\ * #,##0.000_-;_-&quot;R$&quot;\ * &quot;-&quot;??_-;_-@_-">
+                  <c:v>4.9489999999999998</c:v>
+                </c:pt>
+                <c:pt idx="5" formatCode="_-&quot;R$&quot;\ * #,##0.000_-;\-&quot;R$&quot;\ * #,##0.000_-;_-&quot;R$&quot;\ * &quot;-&quot;??_-;_-@_-">
+                  <c:v>4.9489999999999998</c:v>
+                </c:pt>
+                <c:pt idx="6" formatCode="_-&quot;R$&quot;\ * #,##0.000_-;\-&quot;R$&quot;\ * #,##0.000_-;_-&quot;R$&quot;\ * &quot;-&quot;??_-;_-@_-">
+                  <c:v>4.9489999999999998</c:v>
+                </c:pt>
+                <c:pt idx="7" formatCode="_-&quot;R$&quot;\ * #,##0.000_-;\-&quot;R$&quot;\ * #,##0.000_-;_-&quot;R$&quot;\ * &quot;-&quot;??_-;_-@_-">
+                  <c:v>4.9489999999999998</c:v>
+                </c:pt>
+                <c:pt idx="8" formatCode="_-&quot;R$&quot;\ * #,##0.000_-;\-&quot;R$&quot;\ * #,##0.000_-;_-&quot;R$&quot;\ * &quot;-&quot;??_-;_-@_-">
+                  <c:v>4.9489999999999998</c:v>
+                </c:pt>
+                <c:pt idx="9" formatCode="_-&quot;R$&quot;\ * #,##0.000_-;\-&quot;R$&quot;\ * #,##0.000_-;_-&quot;R$&quot;\ * &quot;-&quot;??_-;_-@_-">
+                  <c:v>4.9489999999999998</c:v>
+                </c:pt>
+                <c:pt idx="10" formatCode="_-&quot;R$&quot;\ * #,##0.000_-;\-&quot;R$&quot;\ * #,##0.000_-;_-&quot;R$&quot;\ * &quot;-&quot;??_-;_-@_-">
+                  <c:v>4.9489999999999998</c:v>
+                </c:pt>
+                <c:pt idx="11" formatCode="_-&quot;R$&quot;\ * #,##0.000_-;\-&quot;R$&quot;\ * #,##0.000_-;_-&quot;R$&quot;\ * &quot;-&quot;??_-;_-@_-">
+                  <c:v>4.9489999999999998</c:v>
+                </c:pt>
+                <c:pt idx="12" formatCode="_-&quot;R$&quot;\ * #,##0.000_-;\-&quot;R$&quot;\ * #,##0.000_-;_-&quot;R$&quot;\ * &quot;-&quot;??_-;_-@_-">
+                  <c:v>4.9489999999999998</c:v>
+                </c:pt>
+                <c:pt idx="13" formatCode="_-&quot;R$&quot;\ * #,##0.000_-;\-&quot;R$&quot;\ * #,##0.000_-;_-&quot;R$&quot;\ * &quot;-&quot;??_-;_-@_-">
+                  <c:v>4.9489999999999998</c:v>
+                </c:pt>
+                <c:pt idx="14" formatCode="_-&quot;R$&quot;\ * #,##0.000_-;\-&quot;R$&quot;\ * #,##0.000_-;_-&quot;R$&quot;\ * &quot;-&quot;??_-;_-@_-">
+                  <c:v>4.9489999999999998</c:v>
+                </c:pt>
+              </c:numCache>
+            </c:numRef>
+          </c:val>
+          <c:smooth val="0"/>
+          <c:extLst>
+            <c:ext xmlns:c16="http://schemas.microsoft.com/office/drawing/2014/chart" uri="{C3380CC4-5D6E-409C-BE32-E72D297353CC}">
+              <c16:uniqueId val="{00000002-8F04-473C-8553-271995B86F80}"/>
+            </c:ext>
+          </c:extLst>
+        </c:ser>
+        <c:ser>
+          <c:idx val="3"/>
+          <c:order val="3"/>
+          <c:tx>
+            <c:strRef>
+              <c:f>'Pesquisa #01 - Valores'!$B$9</c:f>
+              <c:strCache>
+                <c:ptCount val="1"/>
+                <c:pt idx="0">
+                  <c:v>Shell (Shell)</c:v>
+                </c:pt>
+              </c:strCache>
+            </c:strRef>
+          </c:tx>
+          <c:spPr>
+            <a:ln w="28575" cap="rnd">
+              <a:solidFill>
+                <a:schemeClr val="accent4"/>
+              </a:solidFill>
+              <a:round/>
+            </a:ln>
+            <a:effectLst/>
+          </c:spPr>
+          <c:marker>
+            <c:symbol val="circle"/>
+            <c:size val="5"/>
+            <c:spPr>
+              <a:solidFill>
+                <a:schemeClr val="accent4"/>
+              </a:solidFill>
+              <a:ln w="9525">
+                <a:solidFill>
+                  <a:schemeClr val="accent4"/>
+                </a:solidFill>
+              </a:ln>
+              <a:effectLst/>
+            </c:spPr>
+          </c:marker>
+          <c:cat>
+            <c:numRef>
+              <c:f>'Pesquisa #01 - Valores'!$C$5:$Q$5</c:f>
+              <c:numCache>
+                <c:formatCode>m/d/yyyy</c:formatCode>
+                <c:ptCount val="15"/>
+                <c:pt idx="0">
+                  <c:v>43836</c:v>
+                </c:pt>
+                <c:pt idx="1">
+                  <c:v>43837</c:v>
+                </c:pt>
+                <c:pt idx="2">
+                  <c:v>43839</c:v>
+                </c:pt>
+                <c:pt idx="3">
+                  <c:v>43840</c:v>
+                </c:pt>
+                <c:pt idx="4">
+                  <c:v>43844</c:v>
+                </c:pt>
+                <c:pt idx="5">
+                  <c:v>43845</c:v>
+                </c:pt>
+                <c:pt idx="6">
+                  <c:v>43851</c:v>
+                </c:pt>
+                <c:pt idx="7">
+                  <c:v>43864</c:v>
+                </c:pt>
+                <c:pt idx="8">
+                  <c:v>43871</c:v>
+                </c:pt>
+                <c:pt idx="9">
+                  <c:v>43873</c:v>
+                </c:pt>
+                <c:pt idx="10">
+                  <c:v>43874</c:v>
+                </c:pt>
+                <c:pt idx="11">
+                  <c:v>43882</c:v>
+                </c:pt>
+                <c:pt idx="12">
+                  <c:v>43889</c:v>
+                </c:pt>
+                <c:pt idx="13">
+                  <c:v>43894</c:v>
+                </c:pt>
+                <c:pt idx="14">
+                  <c:v>43896</c:v>
+                </c:pt>
+              </c:numCache>
+            </c:numRef>
+          </c:cat>
+          <c:val>
+            <c:numRef>
+              <c:f>'Pesquisa #01 - Valores'!$C$9:$Q$9</c:f>
+              <c:numCache>
+                <c:formatCode>_-"R$"\ * #,##0.000_-;\-"R$"\ * #,##0.000_-;_-"R$"\ * "-"??_-;_-@_-</c:formatCode>
+                <c:ptCount val="15"/>
+                <c:pt idx="1">
+                  <c:v>5.149</c:v>
+                </c:pt>
+                <c:pt idx="2">
+                  <c:v>5.1989999999999998</c:v>
+                </c:pt>
+                <c:pt idx="3">
+                  <c:v>5.1989999999999998</c:v>
+                </c:pt>
+                <c:pt idx="4">
+                  <c:v>5.1989999999999998</c:v>
+                </c:pt>
+                <c:pt idx="5">
+                  <c:v>5.1989999999999998</c:v>
+                </c:pt>
+                <c:pt idx="6">
+                  <c:v>5.149</c:v>
+                </c:pt>
+                <c:pt idx="7">
+                  <c:v>5.149</c:v>
+                </c:pt>
+                <c:pt idx="8">
+                  <c:v>5.149</c:v>
+                </c:pt>
+                <c:pt idx="9">
+                  <c:v>5.0990000000000002</c:v>
+                </c:pt>
+                <c:pt idx="10">
+                  <c:v>5.0990000000000002</c:v>
+                </c:pt>
+                <c:pt idx="11">
+                  <c:v>5.149</c:v>
+                </c:pt>
+                <c:pt idx="12">
+                  <c:v>5.0490000000000004</c:v>
+                </c:pt>
+                <c:pt idx="13">
+                  <c:v>5.0490000000000004</c:v>
+                </c:pt>
+                <c:pt idx="14">
+                  <c:v>5.0490000000000004</c:v>
+                </c:pt>
+              </c:numCache>
+            </c:numRef>
+          </c:val>
+          <c:smooth val="0"/>
+          <c:extLst>
+            <c:ext xmlns:c16="http://schemas.microsoft.com/office/drawing/2014/chart" uri="{C3380CC4-5D6E-409C-BE32-E72D297353CC}">
+              <c16:uniqueId val="{00000003-8F04-473C-8553-271995B86F80}"/>
+            </c:ext>
+          </c:extLst>
+        </c:ser>
+        <c:ser>
+          <c:idx val="4"/>
+          <c:order val="4"/>
+          <c:tx>
+            <c:strRef>
+              <c:f>'Pesquisa #01 - Valores'!$B$10</c:f>
+              <c:strCache>
+                <c:ptCount val="1"/>
+                <c:pt idx="0">
+                  <c:v>Sêda (Branca)</c:v>
+                </c:pt>
+              </c:strCache>
+            </c:strRef>
+          </c:tx>
+          <c:spPr>
+            <a:ln w="28575" cap="rnd">
+              <a:solidFill>
+                <a:schemeClr val="accent5"/>
+              </a:solidFill>
+              <a:round/>
+            </a:ln>
+            <a:effectLst/>
+          </c:spPr>
+          <c:marker>
+            <c:symbol val="circle"/>
+            <c:size val="5"/>
+            <c:spPr>
+              <a:solidFill>
+                <a:schemeClr val="accent5"/>
+              </a:solidFill>
+              <a:ln w="9525">
+                <a:solidFill>
+                  <a:schemeClr val="accent5"/>
+                </a:solidFill>
+              </a:ln>
+              <a:effectLst/>
+            </c:spPr>
+          </c:marker>
+          <c:cat>
+            <c:numRef>
+              <c:f>'Pesquisa #01 - Valores'!$C$5:$Q$5</c:f>
+              <c:numCache>
+                <c:formatCode>m/d/yyyy</c:formatCode>
+                <c:ptCount val="15"/>
+                <c:pt idx="0">
+                  <c:v>43836</c:v>
+                </c:pt>
+                <c:pt idx="1">
+                  <c:v>43837</c:v>
+                </c:pt>
+                <c:pt idx="2">
+                  <c:v>43839</c:v>
+                </c:pt>
+                <c:pt idx="3">
+                  <c:v>43840</c:v>
+                </c:pt>
+                <c:pt idx="4">
+                  <c:v>43844</c:v>
+                </c:pt>
+                <c:pt idx="5">
+                  <c:v>43845</c:v>
+                </c:pt>
+                <c:pt idx="6">
+                  <c:v>43851</c:v>
+                </c:pt>
+                <c:pt idx="7">
+                  <c:v>43864</c:v>
+                </c:pt>
+                <c:pt idx="8">
+                  <c:v>43871</c:v>
+                </c:pt>
+                <c:pt idx="9">
+                  <c:v>43873</c:v>
+                </c:pt>
+                <c:pt idx="10">
+                  <c:v>43874</c:v>
+                </c:pt>
+                <c:pt idx="11">
+                  <c:v>43882</c:v>
+                </c:pt>
+                <c:pt idx="12">
+                  <c:v>43889</c:v>
+                </c:pt>
+                <c:pt idx="13">
+                  <c:v>43894</c:v>
+                </c:pt>
+                <c:pt idx="14">
+                  <c:v>43896</c:v>
+                </c:pt>
+              </c:numCache>
+            </c:numRef>
+          </c:cat>
+          <c:val>
+            <c:numRef>
+              <c:f>'Pesquisa #01 - Valores'!$C$10:$Q$10</c:f>
+              <c:numCache>
+                <c:formatCode>General</c:formatCode>
+                <c:ptCount val="15"/>
+                <c:pt idx="7" formatCode="_-&quot;R$&quot;\ * #,##0.000_-;\-&quot;R$&quot;\ * #,##0.000_-;_-&quot;R$&quot;\ * &quot;-&quot;??_-;_-@_-">
+                  <c:v>5.149</c:v>
+                </c:pt>
+                <c:pt idx="8" formatCode="_-&quot;R$&quot;\ * #,##0.000_-;\-&quot;R$&quot;\ * #,##0.000_-;_-&quot;R$&quot;\ * &quot;-&quot;??_-;_-@_-">
+                  <c:v>5.149</c:v>
+                </c:pt>
+                <c:pt idx="9" formatCode="_-&quot;R$&quot;\ * #,##0.000_-;\-&quot;R$&quot;\ * #,##0.000_-;_-&quot;R$&quot;\ * &quot;-&quot;??_-;_-@_-">
+                  <c:v>5.0990000000000002</c:v>
+                </c:pt>
+                <c:pt idx="10" formatCode="_-&quot;R$&quot;\ * #,##0.000_-;\-&quot;R$&quot;\ * #,##0.000_-;_-&quot;R$&quot;\ * &quot;-&quot;??_-;_-@_-">
+                  <c:v>5.0990000000000002</c:v>
+                </c:pt>
+                <c:pt idx="11" formatCode="_-&quot;R$&quot;\ * #,##0.000_-;\-&quot;R$&quot;\ * #,##0.000_-;_-&quot;R$&quot;\ * &quot;-&quot;??_-;_-@_-">
+                  <c:v>5.0990000000000002</c:v>
+                </c:pt>
+                <c:pt idx="12" formatCode="_-&quot;R$&quot;\ * #,##0.000_-;\-&quot;R$&quot;\ * #,##0.000_-;_-&quot;R$&quot;\ * &quot;-&quot;??_-;_-@_-">
+                  <c:v>5.0990000000000002</c:v>
+                </c:pt>
+                <c:pt idx="13" formatCode="_-&quot;R$&quot;\ * #,##0.000_-;\-&quot;R$&quot;\ * #,##0.000_-;_-&quot;R$&quot;\ * &quot;-&quot;??_-;_-@_-">
+                  <c:v>5.0990000000000002</c:v>
+                </c:pt>
+                <c:pt idx="14" formatCode="_-&quot;R$&quot;\ * #,##0.000_-;\-&quot;R$&quot;\ * #,##0.000_-;_-&quot;R$&quot;\ * &quot;-&quot;??_-;_-@_-">
+                  <c:v>5.1989999999999998</c:v>
+                </c:pt>
+              </c:numCache>
+            </c:numRef>
+          </c:val>
+          <c:smooth val="0"/>
+          <c:extLst>
+            <c:ext xmlns:c16="http://schemas.microsoft.com/office/drawing/2014/chart" uri="{C3380CC4-5D6E-409C-BE32-E72D297353CC}">
+              <c16:uniqueId val="{00000004-8F04-473C-8553-271995B86F80}"/>
+            </c:ext>
+          </c:extLst>
+        </c:ser>
+        <c:ser>
+          <c:idx val="5"/>
+          <c:order val="5"/>
+          <c:tx>
+            <c:strRef>
+              <c:f>'Pesquisa #01 - Valores'!$B$11</c:f>
+              <c:strCache>
+                <c:ptCount val="1"/>
+                <c:pt idx="0">
+                  <c:v>Zezão (BR)</c:v>
+                </c:pt>
+              </c:strCache>
+            </c:strRef>
+          </c:tx>
+          <c:spPr>
+            <a:ln w="28575" cap="rnd">
+              <a:solidFill>
+                <a:schemeClr val="accent6"/>
+              </a:solidFill>
+              <a:round/>
+            </a:ln>
+            <a:effectLst/>
+          </c:spPr>
+          <c:marker>
+            <c:symbol val="circle"/>
+            <c:size val="5"/>
+            <c:spPr>
+              <a:solidFill>
+                <a:schemeClr val="accent6"/>
+              </a:solidFill>
+              <a:ln w="9525">
+                <a:solidFill>
+                  <a:schemeClr val="accent6"/>
+                </a:solidFill>
+              </a:ln>
+              <a:effectLst/>
+            </c:spPr>
+          </c:marker>
+          <c:cat>
+            <c:numRef>
+              <c:f>'Pesquisa #01 - Valores'!$C$5:$Q$5</c:f>
+              <c:numCache>
+                <c:formatCode>m/d/yyyy</c:formatCode>
+                <c:ptCount val="15"/>
+                <c:pt idx="0">
+                  <c:v>43836</c:v>
+                </c:pt>
+                <c:pt idx="1">
+                  <c:v>43837</c:v>
+                </c:pt>
+                <c:pt idx="2">
+                  <c:v>43839</c:v>
+                </c:pt>
+                <c:pt idx="3">
+                  <c:v>43840</c:v>
+                </c:pt>
+                <c:pt idx="4">
+                  <c:v>43844</c:v>
+                </c:pt>
+                <c:pt idx="5">
+                  <c:v>43845</c:v>
+                </c:pt>
+                <c:pt idx="6">
+                  <c:v>43851</c:v>
+                </c:pt>
+                <c:pt idx="7">
+                  <c:v>43864</c:v>
+                </c:pt>
+                <c:pt idx="8">
+                  <c:v>43871</c:v>
+                </c:pt>
+                <c:pt idx="9">
+                  <c:v>43873</c:v>
+                </c:pt>
+                <c:pt idx="10">
+                  <c:v>43874</c:v>
+                </c:pt>
+                <c:pt idx="11">
+                  <c:v>43882</c:v>
+                </c:pt>
+                <c:pt idx="12">
+                  <c:v>43889</c:v>
+                </c:pt>
+                <c:pt idx="13">
+                  <c:v>43894</c:v>
+                </c:pt>
+                <c:pt idx="14">
+                  <c:v>43896</c:v>
+                </c:pt>
+              </c:numCache>
+            </c:numRef>
+          </c:cat>
+          <c:val>
+            <c:numRef>
+              <c:f>'Pesquisa #01 - Valores'!$C$11:$Q$11</c:f>
+              <c:numCache>
+                <c:formatCode>_-"R$"\ * #,##0.000_-;\-"R$"\ * #,##0.000_-;_-"R$"\ * "-"??_-;_-@_-</c:formatCode>
+                <c:ptCount val="15"/>
+                <c:pt idx="0">
+                  <c:v>5.1390000000000002</c:v>
+                </c:pt>
+                <c:pt idx="1">
+                  <c:v>5.1390000000000002</c:v>
+                </c:pt>
+                <c:pt idx="2">
+                  <c:v>5.1390000000000002</c:v>
+                </c:pt>
+                <c:pt idx="3">
+                  <c:v>5.1390000000000002</c:v>
+                </c:pt>
+                <c:pt idx="4">
+                  <c:v>5.1390000000000002</c:v>
+                </c:pt>
+                <c:pt idx="5">
+                  <c:v>5.1589999999999998</c:v>
+                </c:pt>
+                <c:pt idx="6">
+                  <c:v>5.1589999999999998</c:v>
+                </c:pt>
+                <c:pt idx="7">
+                  <c:v>5.1589999999999998</c:v>
+                </c:pt>
+                <c:pt idx="8">
+                  <c:v>5.0789999999999997</c:v>
+                </c:pt>
+                <c:pt idx="9">
+                  <c:v>5.0789999999999997</c:v>
+                </c:pt>
+                <c:pt idx="10">
+                  <c:v>5.0789999999999997</c:v>
+                </c:pt>
+                <c:pt idx="11">
+                  <c:v>5.149</c:v>
+                </c:pt>
+                <c:pt idx="12">
+                  <c:v>5.149</c:v>
+                </c:pt>
+                <c:pt idx="13">
+                  <c:v>5.0590000000000002</c:v>
+                </c:pt>
+                <c:pt idx="14">
+                  <c:v>5.0590000000000002</c:v>
+                </c:pt>
+              </c:numCache>
+            </c:numRef>
+          </c:val>
+          <c:smooth val="0"/>
+          <c:extLst>
+            <c:ext xmlns:c16="http://schemas.microsoft.com/office/drawing/2014/chart" uri="{C3380CC4-5D6E-409C-BE32-E72D297353CC}">
+              <c16:uniqueId val="{00000005-8F04-473C-8553-271995B86F80}"/>
+            </c:ext>
+          </c:extLst>
+        </c:ser>
+        <c:dLbls>
+          <c:showLegendKey val="0"/>
+          <c:showVal val="0"/>
+          <c:showCatName val="0"/>
+          <c:showSerName val="0"/>
+          <c:showPercent val="0"/>
+          <c:showBubbleSize val="0"/>
+        </c:dLbls>
+        <c:marker val="1"/>
+        <c:smooth val="0"/>
+        <c:axId val="1669594240"/>
+        <c:axId val="1669464176"/>
+      </c:lineChart>
+      <c:catAx>
+        <c:axId val="1669594240"/>
+        <c:scaling>
+          <c:orientation val="minMax"/>
+        </c:scaling>
+        <c:delete val="0"/>
+        <c:axPos val="b"/>
+        <c:numFmt formatCode="m/d/yyyy" sourceLinked="1"/>
+        <c:majorTickMark val="out"/>
+        <c:minorTickMark val="none"/>
+        <c:tickLblPos val="nextTo"/>
+        <c:spPr>
+          <a:noFill/>
+          <a:ln w="9525" cap="flat" cmpd="sng" algn="ctr">
+            <a:solidFill>
+              <a:schemeClr val="tx1">
+                <a:lumMod val="15000"/>
+                <a:lumOff val="85000"/>
+              </a:schemeClr>
+            </a:solidFill>
+            <a:round/>
+          </a:ln>
+          <a:effectLst/>
+        </c:spPr>
+        <c:txPr>
+          <a:bodyPr rot="-60000000" spcFirstLastPara="1" vertOverflow="ellipsis" vert="horz" wrap="square" anchor="ctr" anchorCtr="1"/>
+          <a:lstStyle/>
+          <a:p>
+            <a:pPr>
+              <a:defRPr sz="900" b="1" i="0" u="none" strike="noStrike" kern="1200" baseline="0">
+                <a:solidFill>
+                  <a:schemeClr val="tx1"/>
+                </a:solidFill>
+                <a:latin typeface="+mn-lt"/>
+                <a:ea typeface="+mn-ea"/>
+                <a:cs typeface="+mn-cs"/>
+              </a:defRPr>
+            </a:pPr>
+            <a:endParaRPr lang="pt-BR"/>
+          </a:p>
+        </c:txPr>
+        <c:crossAx val="1669464176"/>
+        <c:crosses val="autoZero"/>
+        <c:auto val="0"/>
+        <c:lblAlgn val="ctr"/>
+        <c:lblOffset val="100"/>
+        <c:noMultiLvlLbl val="0"/>
+      </c:catAx>
+      <c:valAx>
+        <c:axId val="1669464176"/>
+        <c:scaling>
+          <c:orientation val="minMax"/>
+          <c:max val="5.2"/>
+          <c:min val="4.8"/>
+        </c:scaling>
+        <c:delete val="0"/>
+        <c:axPos val="l"/>
+        <c:majorGridlines>
+          <c:spPr>
+            <a:ln w="9525" cap="flat" cmpd="sng" algn="ctr">
+              <a:solidFill>
+                <a:schemeClr val="tx1">
+                  <a:lumMod val="15000"/>
+                  <a:lumOff val="85000"/>
+                </a:schemeClr>
+              </a:solidFill>
+              <a:round/>
+            </a:ln>
+            <a:effectLst/>
+          </c:spPr>
+        </c:majorGridlines>
+        <c:numFmt formatCode="_-&quot;R$&quot;\ * #,##0.000_-;\-&quot;R$&quot;\ * #,##0.000_-;_-&quot;R$&quot;\ * &quot;-&quot;??_-;_-@_-" sourceLinked="1"/>
+        <c:majorTickMark val="none"/>
+        <c:minorTickMark val="none"/>
+        <c:tickLblPos val="nextTo"/>
+        <c:spPr>
+          <a:noFill/>
+          <a:ln>
+            <a:noFill/>
+          </a:ln>
+          <a:effectLst/>
+        </c:spPr>
+        <c:txPr>
+          <a:bodyPr rot="-60000000" spcFirstLastPara="1" vertOverflow="ellipsis" vert="horz" wrap="square" anchor="ctr" anchorCtr="1"/>
+          <a:lstStyle/>
+          <a:p>
+            <a:pPr>
+              <a:defRPr sz="900" b="0" i="0" u="none" strike="noStrike" kern="1200" baseline="0">
+                <a:solidFill>
+                  <a:schemeClr val="tx1"/>
+                </a:solidFill>
+                <a:latin typeface="+mn-lt"/>
+                <a:ea typeface="+mn-ea"/>
+                <a:cs typeface="+mn-cs"/>
+              </a:defRPr>
+            </a:pPr>
+            <a:endParaRPr lang="pt-BR"/>
+          </a:p>
+        </c:txPr>
+        <c:crossAx val="1669594240"/>
+        <c:crosses val="autoZero"/>
+        <c:crossBetween val="between"/>
+      </c:valAx>
+      <c:spPr>
+        <a:noFill/>
+        <a:ln>
+          <a:noFill/>
+        </a:ln>
+        <a:effectLst/>
+      </c:spPr>
+    </c:plotArea>
+    <c:legend>
+      <c:legendPos val="b"/>
+      <c:overlay val="0"/>
+      <c:spPr>
+        <a:noFill/>
+        <a:ln>
+          <a:noFill/>
+        </a:ln>
+        <a:effectLst/>
+      </c:spPr>
+      <c:txPr>
+        <a:bodyPr rot="0" spcFirstLastPara="1" vertOverflow="ellipsis" vert="horz" wrap="square" anchor="ctr" anchorCtr="1"/>
+        <a:lstStyle/>
+        <a:p>
+          <a:pPr>
+            <a:defRPr sz="900" b="1" i="0" u="none" strike="noStrike" kern="1200" baseline="0">
+              <a:solidFill>
+                <a:schemeClr val="tx1"/>
+              </a:solidFill>
+              <a:latin typeface="+mn-lt"/>
+              <a:ea typeface="+mn-ea"/>
+              <a:cs typeface="+mn-cs"/>
+            </a:defRPr>
+          </a:pPr>
+          <a:endParaRPr lang="pt-BR"/>
+        </a:p>
+      </c:txPr>
+    </c:legend>
+    <c:plotVisOnly val="1"/>
+    <c:dispBlanksAs val="gap"/>
+    <c:showDLblsOverMax val="0"/>
+  </c:chart>
+  <c:spPr>
+    <a:solidFill>
+      <a:schemeClr val="bg1"/>
+    </a:solidFill>
+    <a:ln w="9525" cap="flat" cmpd="sng" algn="ctr">
+      <a:solidFill>
+        <a:schemeClr val="tx1">
+          <a:lumMod val="15000"/>
+          <a:lumOff val="85000"/>
+        </a:schemeClr>
+      </a:solidFill>
+      <a:round/>
+    </a:ln>
+    <a:effectLst/>
+  </c:spPr>
+  <c:txPr>
+    <a:bodyPr/>
+    <a:lstStyle/>
+    <a:p>
+      <a:pPr>
+        <a:defRPr/>
+      </a:pPr>
+      <a:endParaRPr lang="pt-BR"/>
+    </a:p>
+  </c:txPr>
+  <c:externalData r:id="rId3">
+    <c:autoUpdate val="0"/>
+  </c:externalData>
+</c:chartSpace>
+</file>
+
+<file path=word/charts/chart2.xml><?xml version="1.0" encoding="utf-8"?>
+<c:chartSpace xmlns:c="http://schemas.openxmlformats.org/drawingml/2006/chart" xmlns:a="http://schemas.openxmlformats.org/drawingml/2006/main" xmlns:r="http://schemas.openxmlformats.org/officeDocument/2006/relationships" xmlns:c16r2="http://schemas.microsoft.com/office/drawing/2015/06/chart">
+  <c:date1904 val="0"/>
+  <c:lang val="pt-BR"/>
+  <c:roundedCorners val="0"/>
+  <mc:AlternateContent xmlns:mc="http://schemas.openxmlformats.org/markup-compatibility/2006">
+    <mc:Choice xmlns:c14="http://schemas.microsoft.com/office/drawing/2007/8/2/chart" Requires="c14">
+      <c14:style val="102"/>
+    </mc:Choice>
+    <mc:Fallback>
+      <c:style val="2"/>
+    </mc:Fallback>
+  </mc:AlternateContent>
+  <c:chart>
+    <c:title>
+      <c:tx>
+        <c:rich>
+          <a:bodyPr rot="0" spcFirstLastPara="1" vertOverflow="ellipsis" vert="horz" wrap="square" anchor="ctr" anchorCtr="1"/>
+          <a:lstStyle/>
+          <a:p>
+            <a:pPr>
+              <a:defRPr sz="1400" b="1" i="0" u="none" strike="noStrike" kern="1200" spc="0" baseline="0">
+                <a:solidFill>
+                  <a:schemeClr val="tx1"/>
+                </a:solidFill>
+                <a:latin typeface="+mn-lt"/>
+                <a:ea typeface="+mn-ea"/>
+                <a:cs typeface="+mn-cs"/>
+              </a:defRPr>
+            </a:pPr>
+            <a:r>
+              <a:rPr lang="pt-BR" sz="1400" b="1" i="0" baseline="0">
+                <a:solidFill>
+                  <a:schemeClr val="tx1"/>
+                </a:solidFill>
+                <a:effectLst/>
+              </a:rPr>
+              <a:t>Valores do Etanol em Santa Rita do Sapucaí-MG entre 06/01/2020 e 06/03/2020</a:t>
+            </a:r>
+            <a:endParaRPr lang="pt-BR" sz="1400" b="1" i="0">
+              <a:solidFill>
+                <a:schemeClr val="tx1"/>
+              </a:solidFill>
+              <a:effectLst/>
+            </a:endParaRPr>
+          </a:p>
+        </c:rich>
+      </c:tx>
+      <c:overlay val="0"/>
+      <c:spPr>
+        <a:noFill/>
+        <a:ln>
+          <a:noFill/>
+        </a:ln>
+        <a:effectLst/>
+      </c:spPr>
+      <c:txPr>
+        <a:bodyPr rot="0" spcFirstLastPara="1" vertOverflow="ellipsis" vert="horz" wrap="square" anchor="ctr" anchorCtr="1"/>
+        <a:lstStyle/>
+        <a:p>
+          <a:pPr>
+            <a:defRPr sz="1400" b="1" i="0" u="none" strike="noStrike" kern="1200" spc="0" baseline="0">
+              <a:solidFill>
+                <a:schemeClr val="tx1"/>
+              </a:solidFill>
+              <a:latin typeface="+mn-lt"/>
+              <a:ea typeface="+mn-ea"/>
+              <a:cs typeface="+mn-cs"/>
+            </a:defRPr>
+          </a:pPr>
+          <a:endParaRPr lang="pt-BR"/>
+        </a:p>
+      </c:txPr>
+    </c:title>
+    <c:autoTitleDeleted val="0"/>
+    <c:plotArea>
+      <c:layout/>
+      <c:lineChart>
+        <c:grouping val="standard"/>
+        <c:varyColors val="0"/>
+        <c:ser>
+          <c:idx val="0"/>
+          <c:order val="0"/>
+          <c:tx>
+            <c:strRef>
+              <c:f>'Pesquisa #01 - Valores'!$B$15</c:f>
+              <c:strCache>
+                <c:ptCount val="1"/>
+                <c:pt idx="0">
+                  <c:v>Avenida II (Branca)</c:v>
+                </c:pt>
+              </c:strCache>
+            </c:strRef>
+          </c:tx>
+          <c:spPr>
+            <a:ln w="28575" cap="rnd">
+              <a:solidFill>
+                <a:schemeClr val="accent1"/>
+              </a:solidFill>
+              <a:round/>
+            </a:ln>
+            <a:effectLst/>
+          </c:spPr>
+          <c:marker>
+            <c:symbol val="circle"/>
+            <c:size val="5"/>
+            <c:spPr>
+              <a:solidFill>
+                <a:schemeClr val="accent1"/>
+              </a:solidFill>
+              <a:ln w="9525">
+                <a:solidFill>
+                  <a:schemeClr val="accent1"/>
+                </a:solidFill>
+              </a:ln>
+              <a:effectLst/>
+            </c:spPr>
+          </c:marker>
+          <c:cat>
+            <c:numRef>
+              <c:f>'Pesquisa #01 - Valores'!$C$14:$O$14</c:f>
+              <c:numCache>
+                <c:formatCode>m/d/yyyy</c:formatCode>
+                <c:ptCount val="13"/>
+                <c:pt idx="0">
+                  <c:v>43836</c:v>
+                </c:pt>
+                <c:pt idx="1">
+                  <c:v>43837</c:v>
+                </c:pt>
+                <c:pt idx="2">
+                  <c:v>43839</c:v>
+                </c:pt>
+                <c:pt idx="3">
+                  <c:v>43840</c:v>
+                </c:pt>
+                <c:pt idx="4">
+                  <c:v>43844</c:v>
+                </c:pt>
+                <c:pt idx="5">
+                  <c:v>43845</c:v>
+                </c:pt>
+                <c:pt idx="6">
+                  <c:v>43864</c:v>
+                </c:pt>
+                <c:pt idx="7">
+                  <c:v>43874</c:v>
+                </c:pt>
+                <c:pt idx="8">
+                  <c:v>43881</c:v>
+                </c:pt>
+                <c:pt idx="9">
+                  <c:v>43882</c:v>
+                </c:pt>
+                <c:pt idx="10">
+                  <c:v>43888</c:v>
+                </c:pt>
+                <c:pt idx="11">
+                  <c:v>43894</c:v>
+                </c:pt>
+                <c:pt idx="12">
+                  <c:v>43896</c:v>
+                </c:pt>
+              </c:numCache>
+            </c:numRef>
+          </c:cat>
+          <c:val>
+            <c:numRef>
+              <c:f>'Pesquisa #01 - Valores'!$C$15:$O$15</c:f>
+              <c:numCache>
+                <c:formatCode>_-"R$"\ * #,##0.000_-;\-"R$"\ * #,##0.000_-;_-"R$"\ * "-"??_-;_-@_-</c:formatCode>
+                <c:ptCount val="13"/>
+                <c:pt idx="1">
+                  <c:v>3.359</c:v>
+                </c:pt>
+                <c:pt idx="2">
+                  <c:v>3.359</c:v>
+                </c:pt>
+                <c:pt idx="3">
+                  <c:v>3.359</c:v>
+                </c:pt>
+                <c:pt idx="4">
+                  <c:v>3.359</c:v>
+                </c:pt>
+                <c:pt idx="5">
+                  <c:v>3.359</c:v>
+                </c:pt>
+                <c:pt idx="6">
+                  <c:v>3.359</c:v>
+                </c:pt>
+                <c:pt idx="7">
+                  <c:v>3.359</c:v>
+                </c:pt>
+                <c:pt idx="8">
+                  <c:v>3.399</c:v>
+                </c:pt>
+                <c:pt idx="9">
+                  <c:v>3.399</c:v>
+                </c:pt>
+                <c:pt idx="10">
+                  <c:v>3.399</c:v>
+                </c:pt>
+                <c:pt idx="11">
+                  <c:v>3.399</c:v>
+                </c:pt>
+                <c:pt idx="12">
+                  <c:v>3.399</c:v>
+                </c:pt>
+              </c:numCache>
+            </c:numRef>
+          </c:val>
+          <c:smooth val="0"/>
+          <c:extLst>
+            <c:ext xmlns:c16="http://schemas.microsoft.com/office/drawing/2014/chart" uri="{C3380CC4-5D6E-409C-BE32-E72D297353CC}">
+              <c16:uniqueId val="{00000000-9FFF-457D-BD16-8CD1D2CA330E}"/>
+            </c:ext>
+          </c:extLst>
+        </c:ser>
+        <c:ser>
+          <c:idx val="1"/>
+          <c:order val="1"/>
+          <c:tx>
+            <c:strRef>
+              <c:f>'Pesquisa #01 - Valores'!$B$16</c:f>
+              <c:strCache>
+                <c:ptCount val="1"/>
+                <c:pt idx="0">
+                  <c:v>Brusamolin (BR)</c:v>
+                </c:pt>
+              </c:strCache>
+            </c:strRef>
+          </c:tx>
+          <c:spPr>
+            <a:ln w="28575" cap="rnd">
+              <a:solidFill>
+                <a:schemeClr val="accent2"/>
+              </a:solidFill>
+              <a:round/>
+            </a:ln>
+            <a:effectLst/>
+          </c:spPr>
+          <c:marker>
+            <c:symbol val="circle"/>
+            <c:size val="5"/>
+            <c:spPr>
+              <a:solidFill>
+                <a:schemeClr val="accent2"/>
+              </a:solidFill>
+              <a:ln w="9525">
+                <a:solidFill>
+                  <a:schemeClr val="accent2"/>
+                </a:solidFill>
+              </a:ln>
+              <a:effectLst/>
+            </c:spPr>
+          </c:marker>
+          <c:cat>
+            <c:numRef>
+              <c:f>'Pesquisa #01 - Valores'!$C$14:$O$14</c:f>
+              <c:numCache>
+                <c:formatCode>m/d/yyyy</c:formatCode>
+                <c:ptCount val="13"/>
+                <c:pt idx="0">
+                  <c:v>43836</c:v>
+                </c:pt>
+                <c:pt idx="1">
+                  <c:v>43837</c:v>
+                </c:pt>
+                <c:pt idx="2">
+                  <c:v>43839</c:v>
+                </c:pt>
+                <c:pt idx="3">
+                  <c:v>43840</c:v>
+                </c:pt>
+                <c:pt idx="4">
+                  <c:v>43844</c:v>
+                </c:pt>
+                <c:pt idx="5">
+                  <c:v>43845</c:v>
+                </c:pt>
+                <c:pt idx="6">
+                  <c:v>43864</c:v>
+                </c:pt>
+                <c:pt idx="7">
+                  <c:v>43874</c:v>
+                </c:pt>
+                <c:pt idx="8">
+                  <c:v>43881</c:v>
+                </c:pt>
+                <c:pt idx="9">
+                  <c:v>43882</c:v>
+                </c:pt>
+                <c:pt idx="10">
+                  <c:v>43888</c:v>
+                </c:pt>
+                <c:pt idx="11">
+                  <c:v>43894</c:v>
+                </c:pt>
+                <c:pt idx="12">
+                  <c:v>43896</c:v>
+                </c:pt>
+              </c:numCache>
+            </c:numRef>
+          </c:cat>
+          <c:val>
+            <c:numRef>
+              <c:f>'Pesquisa #01 - Valores'!$C$16:$O$16</c:f>
+              <c:numCache>
+                <c:formatCode>_-"R$"\ * #,##0.000_-;\-"R$"\ * #,##0.000_-;_-"R$"\ * "-"??_-;_-@_-</c:formatCode>
+                <c:ptCount val="13"/>
+                <c:pt idx="1">
+                  <c:v>3.4590000000000001</c:v>
+                </c:pt>
+                <c:pt idx="2">
+                  <c:v>3.4590000000000001</c:v>
+                </c:pt>
+                <c:pt idx="3">
+                  <c:v>3.4590000000000001</c:v>
+                </c:pt>
+                <c:pt idx="4">
+                  <c:v>3.5990000000000002</c:v>
+                </c:pt>
+                <c:pt idx="5">
+                  <c:v>3.5990000000000002</c:v>
+                </c:pt>
+                <c:pt idx="6">
+                  <c:v>3.5990000000000002</c:v>
+                </c:pt>
+                <c:pt idx="7">
+                  <c:v>3.669</c:v>
+                </c:pt>
+                <c:pt idx="8">
+                  <c:v>3.669</c:v>
+                </c:pt>
+                <c:pt idx="9">
+                  <c:v>3.669</c:v>
+                </c:pt>
+                <c:pt idx="10">
+                  <c:v>3.669</c:v>
+                </c:pt>
+                <c:pt idx="11">
+                  <c:v>3.669</c:v>
+                </c:pt>
+                <c:pt idx="12">
+                  <c:v>3.669</c:v>
+                </c:pt>
+              </c:numCache>
+            </c:numRef>
+          </c:val>
+          <c:smooth val="0"/>
+          <c:extLst>
+            <c:ext xmlns:c16="http://schemas.microsoft.com/office/drawing/2014/chart" uri="{C3380CC4-5D6E-409C-BE32-E72D297353CC}">
+              <c16:uniqueId val="{00000001-9FFF-457D-BD16-8CD1D2CA330E}"/>
+            </c:ext>
+          </c:extLst>
+        </c:ser>
+        <c:ser>
+          <c:idx val="2"/>
+          <c:order val="2"/>
+          <c:tx>
+            <c:strRef>
+              <c:f>'Pesquisa #01 - Valores'!$B$17</c:f>
+              <c:strCache>
+                <c:ptCount val="1"/>
+                <c:pt idx="0">
+                  <c:v>Combo (Branca)</c:v>
+                </c:pt>
+              </c:strCache>
+            </c:strRef>
+          </c:tx>
+          <c:spPr>
+            <a:ln w="28575" cap="rnd">
+              <a:solidFill>
+                <a:schemeClr val="accent3"/>
+              </a:solidFill>
+              <a:round/>
+            </a:ln>
+            <a:effectLst/>
+          </c:spPr>
+          <c:marker>
+            <c:symbol val="circle"/>
+            <c:size val="5"/>
+            <c:spPr>
+              <a:solidFill>
+                <a:schemeClr val="accent3"/>
+              </a:solidFill>
+              <a:ln w="9525">
+                <a:solidFill>
+                  <a:schemeClr val="accent3"/>
+                </a:solidFill>
+              </a:ln>
+              <a:effectLst/>
+            </c:spPr>
+          </c:marker>
+          <c:cat>
+            <c:numRef>
+              <c:f>'Pesquisa #01 - Valores'!$C$14:$O$14</c:f>
+              <c:numCache>
+                <c:formatCode>m/d/yyyy</c:formatCode>
+                <c:ptCount val="13"/>
+                <c:pt idx="0">
+                  <c:v>43836</c:v>
+                </c:pt>
+                <c:pt idx="1">
+                  <c:v>43837</c:v>
+                </c:pt>
+                <c:pt idx="2">
+                  <c:v>43839</c:v>
+                </c:pt>
+                <c:pt idx="3">
+                  <c:v>43840</c:v>
+                </c:pt>
+                <c:pt idx="4">
+                  <c:v>43844</c:v>
+                </c:pt>
+                <c:pt idx="5">
+                  <c:v>43845</c:v>
+                </c:pt>
+                <c:pt idx="6">
+                  <c:v>43864</c:v>
+                </c:pt>
+                <c:pt idx="7">
+                  <c:v>43874</c:v>
+                </c:pt>
+                <c:pt idx="8">
+                  <c:v>43881</c:v>
+                </c:pt>
+                <c:pt idx="9">
+                  <c:v>43882</c:v>
+                </c:pt>
+                <c:pt idx="10">
+                  <c:v>43888</c:v>
+                </c:pt>
+                <c:pt idx="11">
+                  <c:v>43894</c:v>
+                </c:pt>
+                <c:pt idx="12">
+                  <c:v>43896</c:v>
+                </c:pt>
+              </c:numCache>
+            </c:numRef>
+          </c:cat>
+          <c:val>
+            <c:numRef>
+              <c:f>'Pesquisa #01 - Valores'!$C$17:$O$17</c:f>
+              <c:numCache>
+                <c:formatCode>General</c:formatCode>
+                <c:ptCount val="13"/>
+                <c:pt idx="3" formatCode="_-&quot;R$&quot;\ * #,##0.000_-;\-&quot;R$&quot;\ * #,##0.000_-;_-&quot;R$&quot;\ * &quot;-&quot;??_-;_-@_-">
+                  <c:v>3.4590000000000001</c:v>
+                </c:pt>
+                <c:pt idx="4" formatCode="_-&quot;R$&quot;\ * #,##0.000_-;\-&quot;R$&quot;\ * #,##0.000_-;_-&quot;R$&quot;\ * &quot;-&quot;??_-;_-@_-">
+                  <c:v>3.3490000000000002</c:v>
+                </c:pt>
+                <c:pt idx="5" formatCode="_-&quot;R$&quot;\ * #,##0.000_-;\-&quot;R$&quot;\ * #,##0.000_-;_-&quot;R$&quot;\ * &quot;-&quot;??_-;_-@_-">
+                  <c:v>3.3490000000000002</c:v>
+                </c:pt>
+                <c:pt idx="6" formatCode="_-&quot;R$&quot;\ * #,##0.000_-;\-&quot;R$&quot;\ * #,##0.000_-;_-&quot;R$&quot;\ * &quot;-&quot;??_-;_-@_-">
+                  <c:v>3.3490000000000002</c:v>
+                </c:pt>
+                <c:pt idx="7" formatCode="_-&quot;R$&quot;\ * #,##0.000_-;\-&quot;R$&quot;\ * #,##0.000_-;_-&quot;R$&quot;\ * &quot;-&quot;??_-;_-@_-">
+                  <c:v>3.3490000000000002</c:v>
+                </c:pt>
+                <c:pt idx="8" formatCode="_-&quot;R$&quot;\ * #,##0.000_-;\-&quot;R$&quot;\ * #,##0.000_-;_-&quot;R$&quot;\ * &quot;-&quot;??_-;_-@_-">
+                  <c:v>3.3490000000000002</c:v>
+                </c:pt>
+                <c:pt idx="9" formatCode="_-&quot;R$&quot;\ * #,##0.000_-;\-&quot;R$&quot;\ * #,##0.000_-;_-&quot;R$&quot;\ * &quot;-&quot;??_-;_-@_-">
+                  <c:v>3.3490000000000002</c:v>
+                </c:pt>
+                <c:pt idx="10" formatCode="_-&quot;R$&quot;\ * #,##0.000_-;\-&quot;R$&quot;\ * #,##0.000_-;_-&quot;R$&quot;\ * &quot;-&quot;??_-;_-@_-">
+                  <c:v>3.3889999999999998</c:v>
+                </c:pt>
+                <c:pt idx="11" formatCode="_-&quot;R$&quot;\ * #,##0.000_-;\-&quot;R$&quot;\ * #,##0.000_-;_-&quot;R$&quot;\ * &quot;-&quot;??_-;_-@_-">
+                  <c:v>3.3889999999999998</c:v>
+                </c:pt>
+                <c:pt idx="12" formatCode="_-&quot;R$&quot;\ * #,##0.000_-;\-&quot;R$&quot;\ * #,##0.000_-;_-&quot;R$&quot;\ * &quot;-&quot;??_-;_-@_-">
+                  <c:v>3.3889999999999998</c:v>
+                </c:pt>
+              </c:numCache>
+            </c:numRef>
+          </c:val>
+          <c:smooth val="0"/>
+          <c:extLst>
+            <c:ext xmlns:c16="http://schemas.microsoft.com/office/drawing/2014/chart" uri="{C3380CC4-5D6E-409C-BE32-E72D297353CC}">
+              <c16:uniqueId val="{00000002-9FFF-457D-BD16-8CD1D2CA330E}"/>
+            </c:ext>
+          </c:extLst>
+        </c:ser>
+        <c:ser>
+          <c:idx val="3"/>
+          <c:order val="3"/>
+          <c:tx>
+            <c:strRef>
+              <c:f>'Pesquisa #01 - Valores'!$B$18</c:f>
+              <c:strCache>
+                <c:ptCount val="1"/>
+                <c:pt idx="0">
+                  <c:v>Shell (Shell)</c:v>
+                </c:pt>
+              </c:strCache>
+            </c:strRef>
+          </c:tx>
+          <c:spPr>
+            <a:ln w="28575" cap="rnd">
+              <a:solidFill>
+                <a:schemeClr val="accent4"/>
+              </a:solidFill>
+              <a:round/>
+            </a:ln>
+            <a:effectLst/>
+          </c:spPr>
+          <c:marker>
+            <c:symbol val="circle"/>
+            <c:size val="5"/>
+            <c:spPr>
+              <a:solidFill>
+                <a:schemeClr val="accent4"/>
+              </a:solidFill>
+              <a:ln w="9525">
+                <a:solidFill>
+                  <a:schemeClr val="accent4"/>
+                </a:solidFill>
+              </a:ln>
+              <a:effectLst/>
+            </c:spPr>
+          </c:marker>
+          <c:cat>
+            <c:numRef>
+              <c:f>'Pesquisa #01 - Valores'!$C$14:$O$14</c:f>
+              <c:numCache>
+                <c:formatCode>m/d/yyyy</c:formatCode>
+                <c:ptCount val="13"/>
+                <c:pt idx="0">
+                  <c:v>43836</c:v>
+                </c:pt>
+                <c:pt idx="1">
+                  <c:v>43837</c:v>
+                </c:pt>
+                <c:pt idx="2">
+                  <c:v>43839</c:v>
+                </c:pt>
+                <c:pt idx="3">
+                  <c:v>43840</c:v>
+                </c:pt>
+                <c:pt idx="4">
+                  <c:v>43844</c:v>
+                </c:pt>
+                <c:pt idx="5">
+                  <c:v>43845</c:v>
+                </c:pt>
+                <c:pt idx="6">
+                  <c:v>43864</c:v>
+                </c:pt>
+                <c:pt idx="7">
+                  <c:v>43874</c:v>
+                </c:pt>
+                <c:pt idx="8">
+                  <c:v>43881</c:v>
+                </c:pt>
+                <c:pt idx="9">
+                  <c:v>43882</c:v>
+                </c:pt>
+                <c:pt idx="10">
+                  <c:v>43888</c:v>
+                </c:pt>
+                <c:pt idx="11">
+                  <c:v>43894</c:v>
+                </c:pt>
+                <c:pt idx="12">
+                  <c:v>43896</c:v>
+                </c:pt>
+              </c:numCache>
+            </c:numRef>
+          </c:cat>
+          <c:val>
+            <c:numRef>
+              <c:f>'Pesquisa #01 - Valores'!$C$18:$O$18</c:f>
+              <c:numCache>
+                <c:formatCode>_-"R$"\ * #,##0.000_-;\-"R$"\ * #,##0.000_-;_-"R$"\ * "-"??_-;_-@_-</c:formatCode>
+                <c:ptCount val="13"/>
+                <c:pt idx="1">
+                  <c:v>3.4990000000000001</c:v>
+                </c:pt>
+                <c:pt idx="2">
+                  <c:v>3.5990000000000002</c:v>
+                </c:pt>
+                <c:pt idx="3">
+                  <c:v>3.5990000000000002</c:v>
+                </c:pt>
+                <c:pt idx="4">
+                  <c:v>3.5990000000000002</c:v>
+                </c:pt>
+                <c:pt idx="5">
+                  <c:v>3.5990000000000002</c:v>
+                </c:pt>
+                <c:pt idx="6">
+                  <c:v>3.5990000000000002</c:v>
+                </c:pt>
+                <c:pt idx="7">
+                  <c:v>3.5990000000000002</c:v>
+                </c:pt>
+                <c:pt idx="8">
+                  <c:v>3.5990000000000002</c:v>
+                </c:pt>
+                <c:pt idx="9">
+                  <c:v>3.5990000000000002</c:v>
+                </c:pt>
+                <c:pt idx="10">
+                  <c:v>3.5990000000000002</c:v>
+                </c:pt>
+                <c:pt idx="11">
+                  <c:v>3.5990000000000002</c:v>
+                </c:pt>
+                <c:pt idx="12">
+                  <c:v>3.5990000000000002</c:v>
+                </c:pt>
+              </c:numCache>
+            </c:numRef>
+          </c:val>
+          <c:smooth val="0"/>
+          <c:extLst>
+            <c:ext xmlns:c16="http://schemas.microsoft.com/office/drawing/2014/chart" uri="{C3380CC4-5D6E-409C-BE32-E72D297353CC}">
+              <c16:uniqueId val="{00000003-9FFF-457D-BD16-8CD1D2CA330E}"/>
+            </c:ext>
+          </c:extLst>
+        </c:ser>
+        <c:ser>
+          <c:idx val="4"/>
+          <c:order val="4"/>
+          <c:tx>
+            <c:strRef>
+              <c:f>'Pesquisa #01 - Valores'!$B$19</c:f>
+              <c:strCache>
+                <c:ptCount val="1"/>
+                <c:pt idx="0">
+                  <c:v>Sêda (Branca)</c:v>
+                </c:pt>
+              </c:strCache>
+            </c:strRef>
+          </c:tx>
+          <c:spPr>
+            <a:ln w="28575" cap="rnd">
+              <a:solidFill>
+                <a:schemeClr val="accent5"/>
+              </a:solidFill>
+              <a:round/>
+            </a:ln>
+            <a:effectLst/>
+          </c:spPr>
+          <c:marker>
+            <c:symbol val="circle"/>
+            <c:size val="5"/>
+            <c:spPr>
+              <a:solidFill>
+                <a:schemeClr val="accent5"/>
+              </a:solidFill>
+              <a:ln w="9525">
+                <a:solidFill>
+                  <a:schemeClr val="accent5"/>
+                </a:solidFill>
+              </a:ln>
+              <a:effectLst/>
+            </c:spPr>
+          </c:marker>
+          <c:cat>
+            <c:numRef>
+              <c:f>'Pesquisa #01 - Valores'!$C$14:$O$14</c:f>
+              <c:numCache>
+                <c:formatCode>m/d/yyyy</c:formatCode>
+                <c:ptCount val="13"/>
+                <c:pt idx="0">
+                  <c:v>43836</c:v>
+                </c:pt>
+                <c:pt idx="1">
+                  <c:v>43837</c:v>
+                </c:pt>
+                <c:pt idx="2">
+                  <c:v>43839</c:v>
+                </c:pt>
+                <c:pt idx="3">
+                  <c:v>43840</c:v>
+                </c:pt>
+                <c:pt idx="4">
+                  <c:v>43844</c:v>
+                </c:pt>
+                <c:pt idx="5">
+                  <c:v>43845</c:v>
+                </c:pt>
+                <c:pt idx="6">
+                  <c:v>43864</c:v>
+                </c:pt>
+                <c:pt idx="7">
+                  <c:v>43874</c:v>
+                </c:pt>
+                <c:pt idx="8">
+                  <c:v>43881</c:v>
+                </c:pt>
+                <c:pt idx="9">
+                  <c:v>43882</c:v>
+                </c:pt>
+                <c:pt idx="10">
+                  <c:v>43888</c:v>
+                </c:pt>
+                <c:pt idx="11">
+                  <c:v>43894</c:v>
+                </c:pt>
+                <c:pt idx="12">
+                  <c:v>43896</c:v>
+                </c:pt>
+              </c:numCache>
+            </c:numRef>
+          </c:cat>
+          <c:val>
+            <c:numRef>
+              <c:f>'Pesquisa #01 - Valores'!$C$19:$O$19</c:f>
+              <c:numCache>
+                <c:formatCode>General</c:formatCode>
+                <c:ptCount val="13"/>
+                <c:pt idx="6" formatCode="_-&quot;R$&quot;\ * #,##0.000_-;\-&quot;R$&quot;\ * #,##0.000_-;_-&quot;R$&quot;\ * &quot;-&quot;??_-;_-@_-">
+                  <c:v>3.5990000000000002</c:v>
+                </c:pt>
+                <c:pt idx="7" formatCode="_-&quot;R$&quot;\ * #,##0.000_-;\-&quot;R$&quot;\ * #,##0.000_-;_-&quot;R$&quot;\ * &quot;-&quot;??_-;_-@_-">
+                  <c:v>3.5990000000000002</c:v>
+                </c:pt>
+                <c:pt idx="8" formatCode="_-&quot;R$&quot;\ * #,##0.000_-;\-&quot;R$&quot;\ * #,##0.000_-;_-&quot;R$&quot;\ * &quot;-&quot;??_-;_-@_-">
+                  <c:v>3.5990000000000002</c:v>
+                </c:pt>
+                <c:pt idx="9" formatCode="_-&quot;R$&quot;\ * #,##0.000_-;\-&quot;R$&quot;\ * #,##0.000_-;_-&quot;R$&quot;\ * &quot;-&quot;??_-;_-@_-">
+                  <c:v>3.5990000000000002</c:v>
+                </c:pt>
+                <c:pt idx="10" formatCode="_-&quot;R$&quot;\ * #,##0.000_-;\-&quot;R$&quot;\ * #,##0.000_-;_-&quot;R$&quot;\ * &quot;-&quot;??_-;_-@_-">
+                  <c:v>3.5990000000000002</c:v>
+                </c:pt>
+                <c:pt idx="11" formatCode="_-&quot;R$&quot;\ * #,##0.000_-;\-&quot;R$&quot;\ * #,##0.000_-;_-&quot;R$&quot;\ * &quot;-&quot;??_-;_-@_-">
+                  <c:v>3.5990000000000002</c:v>
+                </c:pt>
+                <c:pt idx="12" formatCode="_-&quot;R$&quot;\ * #,##0.000_-;\-&quot;R$&quot;\ * #,##0.000_-;_-&quot;R$&quot;\ * &quot;-&quot;??_-;_-@_-">
+                  <c:v>3.669</c:v>
+                </c:pt>
+              </c:numCache>
+            </c:numRef>
+          </c:val>
+          <c:smooth val="0"/>
+          <c:extLst>
+            <c:ext xmlns:c16="http://schemas.microsoft.com/office/drawing/2014/chart" uri="{C3380CC4-5D6E-409C-BE32-E72D297353CC}">
+              <c16:uniqueId val="{00000004-9FFF-457D-BD16-8CD1D2CA330E}"/>
+            </c:ext>
+          </c:extLst>
+        </c:ser>
+        <c:ser>
+          <c:idx val="5"/>
+          <c:order val="5"/>
+          <c:tx>
+            <c:strRef>
+              <c:f>'Pesquisa #01 - Valores'!$B$20</c:f>
+              <c:strCache>
+                <c:ptCount val="1"/>
+                <c:pt idx="0">
+                  <c:v>Zezão (BR)</c:v>
+                </c:pt>
+              </c:strCache>
+            </c:strRef>
+          </c:tx>
+          <c:spPr>
+            <a:ln w="28575" cap="rnd">
+              <a:solidFill>
+                <a:schemeClr val="accent6"/>
+              </a:solidFill>
+              <a:round/>
+            </a:ln>
+            <a:effectLst/>
+          </c:spPr>
+          <c:marker>
+            <c:symbol val="circle"/>
+            <c:size val="5"/>
+            <c:spPr>
+              <a:solidFill>
+                <a:schemeClr val="accent6"/>
+              </a:solidFill>
+              <a:ln w="9525">
+                <a:solidFill>
+                  <a:schemeClr val="accent6"/>
+                </a:solidFill>
+              </a:ln>
+              <a:effectLst/>
+            </c:spPr>
+          </c:marker>
+          <c:cat>
+            <c:numRef>
+              <c:f>'Pesquisa #01 - Valores'!$C$14:$O$14</c:f>
+              <c:numCache>
+                <c:formatCode>m/d/yyyy</c:formatCode>
+                <c:ptCount val="13"/>
+                <c:pt idx="0">
+                  <c:v>43836</c:v>
+                </c:pt>
+                <c:pt idx="1">
+                  <c:v>43837</c:v>
+                </c:pt>
+                <c:pt idx="2">
+                  <c:v>43839</c:v>
+                </c:pt>
+                <c:pt idx="3">
+                  <c:v>43840</c:v>
+                </c:pt>
+                <c:pt idx="4">
+                  <c:v>43844</c:v>
+                </c:pt>
+                <c:pt idx="5">
+                  <c:v>43845</c:v>
+                </c:pt>
+                <c:pt idx="6">
+                  <c:v>43864</c:v>
+                </c:pt>
+                <c:pt idx="7">
+                  <c:v>43874</c:v>
+                </c:pt>
+                <c:pt idx="8">
+                  <c:v>43881</c:v>
+                </c:pt>
+                <c:pt idx="9">
+                  <c:v>43882</c:v>
+                </c:pt>
+                <c:pt idx="10">
+                  <c:v>43888</c:v>
+                </c:pt>
+                <c:pt idx="11">
+                  <c:v>43894</c:v>
+                </c:pt>
+                <c:pt idx="12">
+                  <c:v>43896</c:v>
+                </c:pt>
+              </c:numCache>
+            </c:numRef>
+          </c:cat>
+          <c:val>
+            <c:numRef>
+              <c:f>'Pesquisa #01 - Valores'!$C$20:$O$20</c:f>
+              <c:numCache>
+                <c:formatCode>_-"R$"\ * #,##0.000_-;\-"R$"\ * #,##0.000_-;_-"R$"\ * "-"??_-;_-@_-</c:formatCode>
+                <c:ptCount val="13"/>
+                <c:pt idx="0">
+                  <c:v>3.5190000000000001</c:v>
+                </c:pt>
+                <c:pt idx="1">
+                  <c:v>3.5190000000000001</c:v>
+                </c:pt>
+                <c:pt idx="2">
+                  <c:v>3.5190000000000001</c:v>
+                </c:pt>
+                <c:pt idx="3">
+                  <c:v>3.5190000000000001</c:v>
+                </c:pt>
+                <c:pt idx="4">
+                  <c:v>3.5190000000000001</c:v>
+                </c:pt>
+                <c:pt idx="5">
+                  <c:v>3.5990000000000002</c:v>
+                </c:pt>
+                <c:pt idx="6">
+                  <c:v>3.5990000000000002</c:v>
+                </c:pt>
+                <c:pt idx="7">
+                  <c:v>3.5990000000000002</c:v>
+                </c:pt>
+                <c:pt idx="8">
+                  <c:v>3.7690000000000001</c:v>
+                </c:pt>
+                <c:pt idx="9">
+                  <c:v>3.7690000000000001</c:v>
+                </c:pt>
+                <c:pt idx="10">
+                  <c:v>3.7690000000000001</c:v>
+                </c:pt>
+                <c:pt idx="11">
+                  <c:v>3.6589999999999998</c:v>
+                </c:pt>
+                <c:pt idx="12">
+                  <c:v>3.6589999999999998</c:v>
+                </c:pt>
+              </c:numCache>
+            </c:numRef>
+          </c:val>
+          <c:smooth val="0"/>
+          <c:extLst>
+            <c:ext xmlns:c16="http://schemas.microsoft.com/office/drawing/2014/chart" uri="{C3380CC4-5D6E-409C-BE32-E72D297353CC}">
+              <c16:uniqueId val="{00000005-9FFF-457D-BD16-8CD1D2CA330E}"/>
+            </c:ext>
+          </c:extLst>
+        </c:ser>
+        <c:dLbls>
+          <c:showLegendKey val="0"/>
+          <c:showVal val="0"/>
+          <c:showCatName val="0"/>
+          <c:showSerName val="0"/>
+          <c:showPercent val="0"/>
+          <c:showBubbleSize val="0"/>
+        </c:dLbls>
+        <c:marker val="1"/>
+        <c:smooth val="0"/>
+        <c:axId val="1848667776"/>
+        <c:axId val="1667319408"/>
+      </c:lineChart>
+      <c:catAx>
+        <c:axId val="1848667776"/>
+        <c:scaling>
+          <c:orientation val="minMax"/>
+        </c:scaling>
+        <c:delete val="0"/>
+        <c:axPos val="b"/>
+        <c:numFmt formatCode="m/d/yyyy" sourceLinked="1"/>
+        <c:majorTickMark val="out"/>
+        <c:minorTickMark val="none"/>
+        <c:tickLblPos val="nextTo"/>
+        <c:spPr>
+          <a:noFill/>
+          <a:ln w="9525" cap="flat" cmpd="sng" algn="ctr">
+            <a:solidFill>
+              <a:schemeClr val="tx1">
+                <a:lumMod val="15000"/>
+                <a:lumOff val="85000"/>
+              </a:schemeClr>
+            </a:solidFill>
+            <a:round/>
+          </a:ln>
+          <a:effectLst/>
+        </c:spPr>
+        <c:txPr>
+          <a:bodyPr rot="-60000000" spcFirstLastPara="1" vertOverflow="ellipsis" vert="horz" wrap="square" anchor="ctr" anchorCtr="1"/>
+          <a:lstStyle/>
+          <a:p>
+            <a:pPr>
+              <a:defRPr sz="900" b="1" i="0" u="none" strike="noStrike" kern="1200" baseline="0">
+                <a:solidFill>
+                  <a:schemeClr val="tx1"/>
+                </a:solidFill>
+                <a:latin typeface="+mn-lt"/>
+                <a:ea typeface="+mn-ea"/>
+                <a:cs typeface="+mn-cs"/>
+              </a:defRPr>
+            </a:pPr>
+            <a:endParaRPr lang="pt-BR"/>
+          </a:p>
+        </c:txPr>
+        <c:crossAx val="1667319408"/>
+        <c:crosses val="autoZero"/>
+        <c:auto val="0"/>
+        <c:lblAlgn val="ctr"/>
+        <c:lblOffset val="100"/>
+        <c:noMultiLvlLbl val="0"/>
+      </c:catAx>
+      <c:valAx>
+        <c:axId val="1667319408"/>
+        <c:scaling>
+          <c:orientation val="minMax"/>
+          <c:max val="3.8"/>
+          <c:min val="3.3"/>
+        </c:scaling>
+        <c:delete val="0"/>
+        <c:axPos val="l"/>
+        <c:majorGridlines>
+          <c:spPr>
+            <a:ln w="9525" cap="flat" cmpd="sng" algn="ctr">
+              <a:solidFill>
+                <a:schemeClr val="tx1">
+                  <a:lumMod val="15000"/>
+                  <a:lumOff val="85000"/>
+                </a:schemeClr>
+              </a:solidFill>
+              <a:round/>
+            </a:ln>
+            <a:effectLst/>
+          </c:spPr>
+        </c:majorGridlines>
+        <c:numFmt formatCode="_-&quot;R$&quot;\ * #,##0.000_-;\-&quot;R$&quot;\ * #,##0.000_-;_-&quot;R$&quot;\ * &quot;-&quot;??_-;_-@_-" sourceLinked="1"/>
+        <c:majorTickMark val="none"/>
+        <c:minorTickMark val="none"/>
+        <c:tickLblPos val="nextTo"/>
+        <c:spPr>
+          <a:noFill/>
+          <a:ln>
+            <a:noFill/>
+          </a:ln>
+          <a:effectLst/>
+        </c:spPr>
+        <c:txPr>
+          <a:bodyPr rot="-60000000" spcFirstLastPara="1" vertOverflow="ellipsis" vert="horz" wrap="square" anchor="ctr" anchorCtr="1"/>
+          <a:lstStyle/>
+          <a:p>
+            <a:pPr>
+              <a:defRPr sz="900" b="1" i="0" u="none" strike="noStrike" kern="1200" baseline="0">
+                <a:solidFill>
+                  <a:schemeClr val="tx1"/>
+                </a:solidFill>
+                <a:latin typeface="+mn-lt"/>
+                <a:ea typeface="+mn-ea"/>
+                <a:cs typeface="+mn-cs"/>
+              </a:defRPr>
+            </a:pPr>
+            <a:endParaRPr lang="pt-BR"/>
+          </a:p>
+        </c:txPr>
+        <c:crossAx val="1848667776"/>
+        <c:crosses val="autoZero"/>
+        <c:crossBetween val="between"/>
+      </c:valAx>
+      <c:spPr>
+        <a:noFill/>
+        <a:ln>
+          <a:noFill/>
+        </a:ln>
+        <a:effectLst/>
+      </c:spPr>
+    </c:plotArea>
+    <c:legend>
+      <c:legendPos val="b"/>
+      <c:overlay val="0"/>
+      <c:spPr>
+        <a:noFill/>
+        <a:ln>
+          <a:noFill/>
+        </a:ln>
+        <a:effectLst/>
+      </c:spPr>
+      <c:txPr>
+        <a:bodyPr rot="0" spcFirstLastPara="1" vertOverflow="ellipsis" vert="horz" wrap="square" anchor="ctr" anchorCtr="1"/>
+        <a:lstStyle/>
+        <a:p>
+          <a:pPr>
+            <a:defRPr sz="900" b="1" i="0" u="none" strike="noStrike" kern="1200" baseline="0">
+              <a:solidFill>
+                <a:schemeClr val="tx1"/>
+              </a:solidFill>
+              <a:latin typeface="+mn-lt"/>
+              <a:ea typeface="+mn-ea"/>
+              <a:cs typeface="+mn-cs"/>
+            </a:defRPr>
+          </a:pPr>
+          <a:endParaRPr lang="pt-BR"/>
+        </a:p>
+      </c:txPr>
+    </c:legend>
+    <c:plotVisOnly val="1"/>
+    <c:dispBlanksAs val="gap"/>
+    <c:extLst>
+      <c:ext xmlns:c16r3="http://schemas.microsoft.com/office/drawing/2017/03/chart" uri="{56B9EC1D-385E-4148-901F-78D8002777C0}">
+        <c16r3:dataDisplayOptions16>
+          <c16r3:dispNaAsBlank val="1"/>
+        </c16r3:dataDisplayOptions16>
+      </c:ext>
+    </c:extLst>
+    <c:showDLblsOverMax val="0"/>
+  </c:chart>
+  <c:spPr>
+    <a:solidFill>
+      <a:schemeClr val="bg1"/>
+    </a:solidFill>
+    <a:ln w="9525" cap="flat" cmpd="sng" algn="ctr">
+      <a:solidFill>
+        <a:schemeClr val="tx1">
+          <a:lumMod val="15000"/>
+          <a:lumOff val="85000"/>
+        </a:schemeClr>
+      </a:solidFill>
+      <a:round/>
+    </a:ln>
+    <a:effectLst/>
+  </c:spPr>
+  <c:txPr>
+    <a:bodyPr/>
+    <a:lstStyle/>
+    <a:p>
+      <a:pPr>
+        <a:defRPr/>
+      </a:pPr>
+      <a:endParaRPr lang="pt-BR"/>
+    </a:p>
+  </c:txPr>
+  <c:externalData r:id="rId3">
+    <c:autoUpdate val="0"/>
+  </c:externalData>
+</c:chartSpace>
+</file>
+
+<file path=word/charts/colors1.xml><?xml version="1.0" encoding="utf-8"?>
+<cs:colorStyle xmlns:cs="http://schemas.microsoft.com/office/drawing/2012/chartStyle" xmlns:a="http://schemas.openxmlformats.org/drawingml/2006/main" meth="cycle" id="10">
+  <a:schemeClr val="accent1"/>
+  <a:schemeClr val="accent2"/>
+  <a:schemeClr val="accent3"/>
+  <a:schemeClr val="accent4"/>
+  <a:schemeClr val="accent5"/>
+  <a:schemeClr val="accent6"/>
+  <cs:variation/>
+  <cs:variation>
+    <a:lumMod val="60000"/>
+  </cs:variation>
+  <cs:variation>
+    <a:lumMod val="80000"/>
+    <a:lumOff val="20000"/>
+  </cs:variation>
+  <cs:variation>
+    <a:lumMod val="80000"/>
+  </cs:variation>
+  <cs:variation>
+    <a:lumMod val="60000"/>
+    <a:lumOff val="40000"/>
+  </cs:variation>
+  <cs:variation>
+    <a:lumMod val="50000"/>
+  </cs:variation>
+  <cs:variation>
+    <a:lumMod val="70000"/>
+    <a:lumOff val="30000"/>
+  </cs:variation>
+  <cs:variation>
+    <a:lumMod val="70000"/>
+  </cs:variation>
+  <cs:variation>
+    <a:lumMod val="50000"/>
+    <a:lumOff val="50000"/>
+  </cs:variation>
+</cs:colorStyle>
+</file>
+
+<file path=word/charts/colors2.xml><?xml version="1.0" encoding="utf-8"?>
+<cs:colorStyle xmlns:cs="http://schemas.microsoft.com/office/drawing/2012/chartStyle" xmlns:a="http://schemas.openxmlformats.org/drawingml/2006/main" meth="cycle" id="10">
+  <a:schemeClr val="accent1"/>
+  <a:schemeClr val="accent2"/>
+  <a:schemeClr val="accent3"/>
+  <a:schemeClr val="accent4"/>
+  <a:schemeClr val="accent5"/>
+  <a:schemeClr val="accent6"/>
+  <cs:variation/>
+  <cs:variation>
+    <a:lumMod val="60000"/>
+  </cs:variation>
+  <cs:variation>
+    <a:lumMod val="80000"/>
+    <a:lumOff val="20000"/>
+  </cs:variation>
+  <cs:variation>
+    <a:lumMod val="80000"/>
+  </cs:variation>
+  <cs:variation>
+    <a:lumMod val="60000"/>
+    <a:lumOff val="40000"/>
+  </cs:variation>
+  <cs:variation>
+    <a:lumMod val="50000"/>
+  </cs:variation>
+  <cs:variation>
+    <a:lumMod val="70000"/>
+    <a:lumOff val="30000"/>
+  </cs:variation>
+  <cs:variation>
+    <a:lumMod val="70000"/>
+  </cs:variation>
+  <cs:variation>
+    <a:lumMod val="50000"/>
+    <a:lumOff val="50000"/>
+  </cs:variation>
+</cs:colorStyle>
+</file>
+
+<file path=word/charts/style1.xml><?xml version="1.0" encoding="utf-8"?>
+<cs:chartStyle xmlns:cs="http://schemas.microsoft.com/office/drawing/2012/chartStyle" xmlns:a="http://schemas.openxmlformats.org/drawingml/2006/main" id="227">
+  <cs:axisTitle>
+    <cs:lnRef idx="0"/>
+    <cs:fillRef idx="0"/>
+    <cs:effectRef idx="0"/>
+    <cs:fontRef idx="minor">
+      <a:schemeClr val="tx1">
+        <a:lumMod val="65000"/>
+        <a:lumOff val="35000"/>
+      </a:schemeClr>
+    </cs:fontRef>
+    <cs:defRPr sz="1000" kern="1200"/>
+  </cs:axisTitle>
+  <cs:categoryAxis>
+    <cs:lnRef idx="0"/>
+    <cs:fillRef idx="0"/>
+    <cs:effectRef idx="0"/>
+    <cs:fontRef idx="minor">
+      <a:schemeClr val="tx1">
+        <a:lumMod val="65000"/>
+        <a:lumOff val="35000"/>
+      </a:schemeClr>
+    </cs:fontRef>
+    <cs:spPr>
+      <a:ln w="9525" cap="flat" cmpd="sng" algn="ctr">
+        <a:solidFill>
+          <a:schemeClr val="tx1">
+            <a:lumMod val="15000"/>
+            <a:lumOff val="85000"/>
+          </a:schemeClr>
+        </a:solidFill>
+        <a:round/>
+      </a:ln>
+    </cs:spPr>
+    <cs:defRPr sz="900" kern="1200"/>
+  </cs:categoryAxis>
+  <cs:chartArea mods="allowNoFillOverride allowNoLineOverride">
+    <cs:lnRef idx="0"/>
+    <cs:fillRef idx="0"/>
+    <cs:effectRef idx="0"/>
+    <cs:fontRef idx="minor">
+      <a:schemeClr val="tx1"/>
+    </cs:fontRef>
+    <cs:spPr>
+      <a:solidFill>
+        <a:schemeClr val="bg1"/>
+      </a:solidFill>
+      <a:ln w="9525" cap="flat" cmpd="sng" algn="ctr">
+        <a:solidFill>
+          <a:schemeClr val="tx1">
+            <a:lumMod val="15000"/>
+            <a:lumOff val="85000"/>
+          </a:schemeClr>
+        </a:solidFill>
+        <a:round/>
+      </a:ln>
+    </cs:spPr>
+    <cs:defRPr sz="1000" kern="1200"/>
+  </cs:chartArea>
+  <cs:dataLabel>
+    <cs:lnRef idx="0"/>
+    <cs:fillRef idx="0"/>
+    <cs:effectRef idx="0"/>
+    <cs:fontRef idx="minor">
+      <a:schemeClr val="tx1">
+        <a:lumMod val="75000"/>
+        <a:lumOff val="25000"/>
+      </a:schemeClr>
+    </cs:fontRef>
+    <cs:defRPr sz="900" kern="1200"/>
+  </cs:dataLabel>
+  <cs:dataLabelCallout>
+    <cs:lnRef idx="0"/>
+    <cs:fillRef idx="0"/>
+    <cs:effectRef idx="0"/>
+    <cs:fontRef idx="minor">
+      <a:schemeClr val="dk1">
+        <a:lumMod val="65000"/>
+        <a:lumOff val="35000"/>
+      </a:schemeClr>
+    </cs:fontRef>
+    <cs:spPr>
+      <a:solidFill>
+        <a:schemeClr val="lt1"/>
+      </a:solidFill>
+      <a:ln>
+        <a:solidFill>
+          <a:schemeClr val="dk1">
+            <a:lumMod val="25000"/>
+            <a:lumOff val="75000"/>
+          </a:schemeClr>
+        </a:solidFill>
+      </a:ln>
+    </cs:spPr>
+    <cs:defRPr sz="900" kern="1200"/>
+    <cs:bodyPr rot="0" spcFirstLastPara="1" vertOverflow="clip" horzOverflow="clip" vert="horz" wrap="square" lIns="36576" tIns="18288" rIns="36576" bIns="18288" anchor="ctr" anchorCtr="1">
+      <a:spAutoFit/>
+    </cs:bodyPr>
+  </cs:dataLabelCallout>
+  <cs:dataPoint>
+    <cs:lnRef idx="0"/>
+    <cs:fillRef idx="1">
+      <cs:styleClr val="auto"/>
+    </cs:fillRef>
+    <cs:effectRef idx="0"/>
+    <cs:fontRef idx="minor">
+      <a:schemeClr val="tx1"/>
+    </cs:fontRef>
+    <cs:spPr>
+      <a:solidFill>
+        <a:schemeClr val="phClr"/>
+      </a:solidFill>
+    </cs:spPr>
+  </cs:dataPoint>
+  <cs:dataPoint3D>
+    <cs:lnRef idx="0"/>
+    <cs:fillRef idx="1">
+      <cs:styleClr val="auto"/>
+    </cs:fillRef>
+    <cs:effectRef idx="0"/>
+    <cs:fontRef idx="minor">
+      <a:schemeClr val="tx1"/>
+    </cs:fontRef>
+    <cs:spPr>
+      <a:solidFill>
+        <a:schemeClr val="phClr"/>
+      </a:solidFill>
+    </cs:spPr>
+  </cs:dataPoint3D>
+  <cs:dataPointLine>
+    <cs:lnRef idx="0">
+      <cs:styleClr val="auto"/>
+    </cs:lnRef>
+    <cs:fillRef idx="1"/>
+    <cs:effectRef idx="0"/>
+    <cs:fontRef idx="minor">
+      <a:schemeClr val="tx1"/>
+    </cs:fontRef>
+    <cs:spPr>
+      <a:ln w="28575" cap="rnd">
+        <a:solidFill>
+          <a:schemeClr val="phClr"/>
+        </a:solidFill>
+        <a:round/>
+      </a:ln>
+    </cs:spPr>
+  </cs:dataPointLine>
+  <cs:dataPointMarker>
+    <cs:lnRef idx="0">
+      <cs:styleClr val="auto"/>
+    </cs:lnRef>
+    <cs:fillRef idx="1">
+      <cs:styleClr val="auto"/>
+    </cs:fillRef>
+    <cs:effectRef idx="0"/>
+    <cs:fontRef idx="minor">
+      <a:schemeClr val="tx1"/>
+    </cs:fontRef>
+    <cs:spPr>
+      <a:solidFill>
+        <a:schemeClr val="phClr"/>
+      </a:solidFill>
+      <a:ln w="9525">
+        <a:solidFill>
+          <a:schemeClr val="phClr"/>
+        </a:solidFill>
+      </a:ln>
+    </cs:spPr>
+  </cs:dataPointMarker>
+  <cs:dataPointMarkerLayout symbol="circle" size="5"/>
+  <cs:dataPointWireframe>
+    <cs:lnRef idx="0">
+      <cs:styleClr val="auto"/>
+    </cs:lnRef>
+    <cs:fillRef idx="1"/>
+    <cs:effectRef idx="0"/>
+    <cs:fontRef idx="minor">
+      <a:schemeClr val="tx1"/>
+    </cs:fontRef>
+    <cs:spPr>
+      <a:ln w="9525" cap="rnd">
+        <a:solidFill>
+          <a:schemeClr val="phClr"/>
+        </a:solidFill>
+        <a:round/>
+      </a:ln>
+    </cs:spPr>
+  </cs:dataPointWireframe>
+  <cs:dataTable>
+    <cs:lnRef idx="0"/>
+    <cs:fillRef idx="0"/>
+    <cs:effectRef idx="0"/>
+    <cs:fontRef idx="minor">
+      <a:schemeClr val="tx1">
+        <a:lumMod val="65000"/>
+        <a:lumOff val="35000"/>
+      </a:schemeClr>
+    </cs:fontRef>
+    <cs:spPr>
+      <a:noFill/>
+      <a:ln w="9525" cap="flat" cmpd="sng" algn="ctr">
+        <a:solidFill>
+          <a:schemeClr val="tx1">
+            <a:lumMod val="15000"/>
+            <a:lumOff val="85000"/>
+          </a:schemeClr>
+        </a:solidFill>
+        <a:round/>
+      </a:ln>
+    </cs:spPr>
+    <cs:defRPr sz="900" kern="1200"/>
+  </cs:dataTable>
+  <cs:downBar>
+    <cs:lnRef idx="0"/>
+    <cs:fillRef idx="0"/>
+    <cs:effectRef idx="0"/>
+    <cs:fontRef idx="minor">
+      <a:schemeClr val="dk1"/>
+    </cs:fontRef>
+    <cs:spPr>
+      <a:solidFill>
+        <a:schemeClr val="dk1">
+          <a:lumMod val="65000"/>
+          <a:lumOff val="35000"/>
+        </a:schemeClr>
+      </a:solidFill>
+      <a:ln w="9525">
+        <a:solidFill>
+          <a:schemeClr val="tx1">
+            <a:lumMod val="65000"/>
+            <a:lumOff val="35000"/>
+          </a:schemeClr>
+        </a:solidFill>
+      </a:ln>
+    </cs:spPr>
+  </cs:downBar>
+  <cs:dropLine>
+    <cs:lnRef idx="0"/>
+    <cs:fillRef idx="0"/>
+    <cs:effectRef idx="0"/>
+    <cs:fontRef idx="minor">
+      <a:schemeClr val="tx1"/>
+    </cs:fontRef>
+    <cs:spPr>
+      <a:ln w="9525" cap="flat" cmpd="sng" algn="ctr">
+        <a:solidFill>
+          <a:schemeClr val="tx1">
+            <a:lumMod val="35000"/>
+            <a:lumOff val="65000"/>
+          </a:schemeClr>
+        </a:solidFill>
+        <a:round/>
+      </a:ln>
+    </cs:spPr>
+  </cs:dropLine>
+  <cs:errorBar>
+    <cs:lnRef idx="0"/>
+    <cs:fillRef idx="0"/>
+    <cs:effectRef idx="0"/>
+    <cs:fontRef idx="minor">
+      <a:schemeClr val="tx1"/>
+    </cs:fontRef>
+    <cs:spPr>
+      <a:ln w="9525" cap="flat" cmpd="sng" algn="ctr">
+        <a:solidFill>
+          <a:schemeClr val="tx1">
+            <a:lumMod val="65000"/>
+            <a:lumOff val="35000"/>
+          </a:schemeClr>
+        </a:solidFill>
+        <a:round/>
+      </a:ln>
+    </cs:spPr>
+  </cs:errorBar>
+  <cs:floor>
+    <cs:lnRef idx="0"/>
+    <cs:fillRef idx="0"/>
+    <cs:effectRef idx="0"/>
+    <cs:fontRef idx="minor">
+      <a:schemeClr val="tx1"/>
+    </cs:fontRef>
+    <cs:spPr>
+      <a:noFill/>
+      <a:ln>
+        <a:noFill/>
+      </a:ln>
+    </cs:spPr>
+  </cs:floor>
+  <cs:gridlineMajor>
+    <cs:lnRef idx="0"/>
+    <cs:fillRef idx="0"/>
+    <cs:effectRef idx="0"/>
+    <cs:fontRef idx="minor">
+      <a:schemeClr val="tx1"/>
+    </cs:fontRef>
+    <cs:spPr>
+      <a:ln w="9525" cap="flat" cmpd="sng" algn="ctr">
+        <a:solidFill>
+          <a:schemeClr val="tx1">
+            <a:lumMod val="15000"/>
+            <a:lumOff val="85000"/>
+          </a:schemeClr>
+        </a:solidFill>
+        <a:round/>
+      </a:ln>
+    </cs:spPr>
+  </cs:gridlineMajor>
+  <cs:gridlineMinor>
+    <cs:lnRef idx="0"/>
+    <cs:fillRef idx="0"/>
+    <cs:effectRef idx="0"/>
+    <cs:fontRef idx="minor">
+      <a:schemeClr val="tx1"/>
+    </cs:fontRef>
+    <cs:spPr>
+      <a:ln w="9525" cap="flat" cmpd="sng" algn="ctr">
+        <a:solidFill>
+          <a:schemeClr val="tx1">
+            <a:lumMod val="5000"/>
+            <a:lumOff val="95000"/>
+          </a:schemeClr>
+        </a:solidFill>
+        <a:round/>
+      </a:ln>
+    </cs:spPr>
+  </cs:gridlineMinor>
+  <cs:hiLoLine>
+    <cs:lnRef idx="0"/>
+    <cs:fillRef idx="0"/>
+    <cs:effectRef idx="0"/>
+    <cs:fontRef idx="minor">
+      <a:schemeClr val="tx1"/>
+    </cs:fontRef>
+    <cs:spPr>
+      <a:ln w="9525" cap="flat" cmpd="sng" algn="ctr">
+        <a:solidFill>
+          <a:schemeClr val="tx1">
+            <a:lumMod val="75000"/>
+            <a:lumOff val="25000"/>
+          </a:schemeClr>
+        </a:solidFill>
+        <a:round/>
+      </a:ln>
+    </cs:spPr>
+  </cs:hiLoLine>
+  <cs:leaderLine>
+    <cs:lnRef idx="0"/>
+    <cs:fillRef idx="0"/>
+    <cs:effectRef idx="0"/>
+    <cs:fontRef idx="minor">
+      <a:schemeClr val="tx1"/>
+    </cs:fontRef>
+    <cs:spPr>
+      <a:ln w="9525" cap="flat" cmpd="sng" algn="ctr">
+        <a:solidFill>
+          <a:schemeClr val="tx1">
+            <a:lumMod val="35000"/>
+            <a:lumOff val="65000"/>
+          </a:schemeClr>
+        </a:solidFill>
+        <a:round/>
+      </a:ln>
+    </cs:spPr>
+  </cs:leaderLine>
+  <cs:legend>
+    <cs:lnRef idx="0"/>
+    <cs:fillRef idx="0"/>
+    <cs:effectRef idx="0"/>
+    <cs:fontRef idx="minor">
+      <a:schemeClr val="tx1">
+        <a:lumMod val="65000"/>
+        <a:lumOff val="35000"/>
+      </a:schemeClr>
+    </cs:fontRef>
+    <cs:defRPr sz="900" kern="1200"/>
+  </cs:legend>
+  <cs:plotArea mods="allowNoFillOverride allowNoLineOverride">
+    <cs:lnRef idx="0"/>
+    <cs:fillRef idx="0"/>
+    <cs:effectRef idx="0"/>
+    <cs:fontRef idx="minor">
+      <a:schemeClr val="tx1"/>
+    </cs:fontRef>
+  </cs:plotArea>
+  <cs:plotArea3D mods="allowNoFillOverride allowNoLineOverride">
+    <cs:lnRef idx="0"/>
+    <cs:fillRef idx="0"/>
+    <cs:effectRef idx="0"/>
+    <cs:fontRef idx="minor">
+      <a:schemeClr val="tx1"/>
+    </cs:fontRef>
+  </cs:plotArea3D>
+  <cs:seriesAxis>
+    <cs:lnRef idx="0"/>
+    <cs:fillRef idx="0"/>
+    <cs:effectRef idx="0"/>
+    <cs:fontRef idx="minor">
+      <a:schemeClr val="tx1">
+        <a:lumMod val="65000"/>
+        <a:lumOff val="35000"/>
+      </a:schemeClr>
+    </cs:fontRef>
+    <cs:defRPr sz="900" kern="1200"/>
+  </cs:seriesAxis>
+  <cs:seriesLine>
+    <cs:lnRef idx="0"/>
+    <cs:fillRef idx="0"/>
+    <cs:effectRef idx="0"/>
+    <cs:fontRef idx="minor">
+      <a:schemeClr val="tx1"/>
+    </cs:fontRef>
+    <cs:spPr>
+      <a:ln w="9525" cap="flat" cmpd="sng" algn="ctr">
+        <a:solidFill>
+          <a:schemeClr val="tx1">
+            <a:lumMod val="35000"/>
+            <a:lumOff val="65000"/>
+          </a:schemeClr>
+        </a:solidFill>
+        <a:round/>
+      </a:ln>
+    </cs:spPr>
+  </cs:seriesLine>
+  <cs:title>
+    <cs:lnRef idx="0"/>
+    <cs:fillRef idx="0"/>
+    <cs:effectRef idx="0"/>
+    <cs:fontRef idx="minor">
+      <a:schemeClr val="tx1">
+        <a:lumMod val="65000"/>
+        <a:lumOff val="35000"/>
+      </a:schemeClr>
+    </cs:fontRef>
+    <cs:defRPr sz="1400" b="0" kern="1200" spc="0" baseline="0"/>
+  </cs:title>
+  <cs:trendline>
+    <cs:lnRef idx="0">
+      <cs:styleClr val="auto"/>
+    </cs:lnRef>
+    <cs:fillRef idx="0"/>
+    <cs:effectRef idx="0"/>
+    <cs:fontRef idx="minor">
+      <a:schemeClr val="tx1"/>
+    </cs:fontRef>
+    <cs:spPr>
+      <a:ln w="19050" cap="rnd">
+        <a:solidFill>
+          <a:schemeClr val="phClr"/>
+        </a:solidFill>
+        <a:prstDash val="sysDot"/>
+      </a:ln>
+    </cs:spPr>
+  </cs:trendline>
+  <cs:trendlineLabel>
+    <cs:lnRef idx="0"/>
+    <cs:fillRef idx="0"/>
+    <cs:effectRef idx="0"/>
+    <cs:fontRef idx="minor">
+      <a:schemeClr val="tx1">
+        <a:lumMod val="65000"/>
+        <a:lumOff val="35000"/>
+      </a:schemeClr>
+    </cs:fontRef>
+    <cs:defRPr sz="900" kern="1200"/>
+  </cs:trendlineLabel>
+  <cs:upBar>
+    <cs:lnRef idx="0"/>
+    <cs:fillRef idx="0"/>
+    <cs:effectRef idx="0"/>
+    <cs:fontRef idx="minor">
+      <a:schemeClr val="dk1"/>
+    </cs:fontRef>
+    <cs:spPr>
+      <a:solidFill>
+        <a:schemeClr val="lt1"/>
+      </a:solidFill>
+      <a:ln w="9525">
+        <a:solidFill>
+          <a:schemeClr val="tx1">
+            <a:lumMod val="15000"/>
+            <a:lumOff val="85000"/>
+          </a:schemeClr>
+        </a:solidFill>
+      </a:ln>
+    </cs:spPr>
+  </cs:upBar>
+  <cs:valueAxis>
+    <cs:lnRef idx="0"/>
+    <cs:fillRef idx="0"/>
+    <cs:effectRef idx="0"/>
+    <cs:fontRef idx="minor">
+      <a:schemeClr val="tx1">
+        <a:lumMod val="65000"/>
+        <a:lumOff val="35000"/>
+      </a:schemeClr>
+    </cs:fontRef>
+    <cs:defRPr sz="900" kern="1200"/>
+  </cs:valueAxis>
+  <cs:wall>
+    <cs:lnRef idx="0"/>
+    <cs:fillRef idx="0"/>
+    <cs:effectRef idx="0"/>
+    <cs:fontRef idx="minor">
+      <a:schemeClr val="tx1"/>
+    </cs:fontRef>
+    <cs:spPr>
+      <a:noFill/>
+      <a:ln>
+        <a:noFill/>
+      </a:ln>
+    </cs:spPr>
+  </cs:wall>
+</cs:chartStyle>
+</file>
+
+<file path=word/charts/style2.xml><?xml version="1.0" encoding="utf-8"?>
+<cs:chartStyle xmlns:cs="http://schemas.microsoft.com/office/drawing/2012/chartStyle" xmlns:a="http://schemas.openxmlformats.org/drawingml/2006/main" id="332">
+  <cs:axisTitle>
+    <cs:lnRef idx="0"/>
+    <cs:fillRef idx="0"/>
+    <cs:effectRef idx="0"/>
+    <cs:fontRef idx="minor">
+      <a:schemeClr val="tx1">
+        <a:lumMod val="65000"/>
+        <a:lumOff val="35000"/>
+      </a:schemeClr>
+    </cs:fontRef>
+    <cs:defRPr sz="1000" kern="1200"/>
+  </cs:axisTitle>
+  <cs:categoryAxis>
+    <cs:lnRef idx="0"/>
+    <cs:fillRef idx="0"/>
+    <cs:effectRef idx="0"/>
+    <cs:fontRef idx="minor">
+      <a:schemeClr val="tx1">
+        <a:lumMod val="65000"/>
+        <a:lumOff val="35000"/>
+      </a:schemeClr>
+    </cs:fontRef>
+    <cs:spPr>
+      <a:ln w="9525" cap="flat" cmpd="sng" algn="ctr">
+        <a:solidFill>
+          <a:schemeClr val="tx1">
+            <a:lumMod val="15000"/>
+            <a:lumOff val="85000"/>
+          </a:schemeClr>
+        </a:solidFill>
+        <a:round/>
+      </a:ln>
+    </cs:spPr>
+    <cs:defRPr sz="900" kern="1200"/>
+  </cs:categoryAxis>
+  <cs:chartArea mods="allowNoFillOverride allowNoLineOverride">
+    <cs:lnRef idx="0"/>
+    <cs:fillRef idx="0"/>
+    <cs:effectRef idx="0"/>
+    <cs:fontRef idx="minor">
+      <a:schemeClr val="tx1"/>
+    </cs:fontRef>
+    <cs:spPr>
+      <a:solidFill>
+        <a:schemeClr val="bg1"/>
+      </a:solidFill>
+      <a:ln w="9525" cap="flat" cmpd="sng" algn="ctr">
+        <a:solidFill>
+          <a:schemeClr val="tx1">
+            <a:lumMod val="15000"/>
+            <a:lumOff val="85000"/>
+          </a:schemeClr>
+        </a:solidFill>
+        <a:round/>
+      </a:ln>
+    </cs:spPr>
+    <cs:defRPr sz="1000" kern="1200"/>
+  </cs:chartArea>
+  <cs:dataLabel>
+    <cs:lnRef idx="0"/>
+    <cs:fillRef idx="0"/>
+    <cs:effectRef idx="0"/>
+    <cs:fontRef idx="minor">
+      <a:schemeClr val="tx1">
+        <a:lumMod val="75000"/>
+        <a:lumOff val="25000"/>
+      </a:schemeClr>
+    </cs:fontRef>
+    <cs:defRPr sz="900" kern="1200"/>
+  </cs:dataLabel>
+  <cs:dataLabelCallout>
+    <cs:lnRef idx="0"/>
+    <cs:fillRef idx="0"/>
+    <cs:effectRef idx="0"/>
+    <cs:fontRef idx="minor">
+      <a:schemeClr val="dk1">
+        <a:lumMod val="65000"/>
+        <a:lumOff val="35000"/>
+      </a:schemeClr>
+    </cs:fontRef>
+    <cs:spPr>
+      <a:solidFill>
+        <a:schemeClr val="lt1"/>
+      </a:solidFill>
+      <a:ln>
+        <a:solidFill>
+          <a:schemeClr val="dk1">
+            <a:lumMod val="25000"/>
+            <a:lumOff val="75000"/>
+          </a:schemeClr>
+        </a:solidFill>
+      </a:ln>
+    </cs:spPr>
+    <cs:defRPr sz="900" kern="1200"/>
+    <cs:bodyPr rot="0" spcFirstLastPara="1" vertOverflow="clip" horzOverflow="clip" vert="horz" wrap="square" lIns="36576" tIns="18288" rIns="36576" bIns="18288" anchor="ctr" anchorCtr="1">
+      <a:spAutoFit/>
+    </cs:bodyPr>
+  </cs:dataLabelCallout>
+  <cs:dataPoint>
+    <cs:lnRef idx="0"/>
+    <cs:fillRef idx="1">
+      <cs:styleClr val="auto"/>
+    </cs:fillRef>
+    <cs:effectRef idx="0"/>
+    <cs:fontRef idx="minor">
+      <a:schemeClr val="tx1"/>
+    </cs:fontRef>
+  </cs:dataPoint>
+  <cs:dataPoint3D>
+    <cs:lnRef idx="0"/>
+    <cs:fillRef idx="1">
+      <cs:styleClr val="auto"/>
+    </cs:fillRef>
+    <cs:effectRef idx="0"/>
+    <cs:fontRef idx="minor">
+      <a:schemeClr val="tx1"/>
+    </cs:fontRef>
+  </cs:dataPoint3D>
+  <cs:dataPointLine>
+    <cs:lnRef idx="0">
+      <cs:styleClr val="auto"/>
+    </cs:lnRef>
+    <cs:fillRef idx="1"/>
+    <cs:effectRef idx="0"/>
+    <cs:fontRef idx="minor">
+      <a:schemeClr val="tx1"/>
+    </cs:fontRef>
+    <cs:spPr>
+      <a:ln w="28575" cap="rnd">
+        <a:solidFill>
+          <a:schemeClr val="phClr"/>
+        </a:solidFill>
+        <a:round/>
+      </a:ln>
+    </cs:spPr>
+  </cs:dataPointLine>
+  <cs:dataPointMarker>
+    <cs:lnRef idx="0">
+      <cs:styleClr val="auto"/>
+    </cs:lnRef>
+    <cs:fillRef idx="1">
+      <cs:styleClr val="auto"/>
+    </cs:fillRef>
+    <cs:effectRef idx="0"/>
+    <cs:fontRef idx="minor">
+      <a:schemeClr val="tx1"/>
+    </cs:fontRef>
+    <cs:spPr>
+      <a:ln w="9525">
+        <a:solidFill>
+          <a:schemeClr val="phClr"/>
+        </a:solidFill>
+      </a:ln>
+    </cs:spPr>
+  </cs:dataPointMarker>
+  <cs:dataPointMarkerLayout symbol="circle" size="5"/>
+  <cs:dataPointWireframe>
+    <cs:lnRef idx="0">
+      <cs:styleClr val="auto"/>
+    </cs:lnRef>
+    <cs:fillRef idx="1"/>
+    <cs:effectRef idx="0"/>
+    <cs:fontRef idx="minor">
+      <a:schemeClr val="tx1"/>
+    </cs:fontRef>
+    <cs:spPr>
+      <a:ln w="9525" cap="rnd">
+        <a:solidFill>
+          <a:schemeClr val="phClr"/>
+        </a:solidFill>
+        <a:round/>
+      </a:ln>
+    </cs:spPr>
+  </cs:dataPointWireframe>
+  <cs:dataTable>
+    <cs:lnRef idx="0"/>
+    <cs:fillRef idx="0"/>
+    <cs:effectRef idx="0"/>
+    <cs:fontRef idx="minor">
+      <a:schemeClr val="tx1">
+        <a:lumMod val="65000"/>
+        <a:lumOff val="35000"/>
+      </a:schemeClr>
+    </cs:fontRef>
+    <cs:spPr>
+      <a:noFill/>
+      <a:ln w="9525" cap="flat" cmpd="sng" algn="ctr">
+        <a:solidFill>
+          <a:schemeClr val="tx1">
+            <a:lumMod val="15000"/>
+            <a:lumOff val="85000"/>
+          </a:schemeClr>
+        </a:solidFill>
+        <a:round/>
+      </a:ln>
+    </cs:spPr>
+    <cs:defRPr sz="900" kern="1200"/>
+  </cs:dataTable>
+  <cs:downBar>
+    <cs:lnRef idx="0"/>
+    <cs:fillRef idx="0"/>
+    <cs:effectRef idx="0"/>
+    <cs:fontRef idx="minor">
+      <a:schemeClr val="dk1"/>
+    </cs:fontRef>
+    <cs:spPr>
+      <a:solidFill>
+        <a:schemeClr val="dk1">
+          <a:lumMod val="65000"/>
+          <a:lumOff val="35000"/>
+        </a:schemeClr>
+      </a:solidFill>
+      <a:ln w="9525">
+        <a:solidFill>
+          <a:schemeClr val="tx1">
+            <a:lumMod val="65000"/>
+            <a:lumOff val="35000"/>
+          </a:schemeClr>
+        </a:solidFill>
+      </a:ln>
+    </cs:spPr>
+  </cs:downBar>
+  <cs:dropLine>
+    <cs:lnRef idx="0"/>
+    <cs:fillRef idx="0"/>
+    <cs:effectRef idx="0"/>
+    <cs:fontRef idx="minor">
+      <a:schemeClr val="tx1"/>
+    </cs:fontRef>
+    <cs:spPr>
+      <a:ln w="9525" cap="flat" cmpd="sng" algn="ctr">
+        <a:solidFill>
+          <a:schemeClr val="tx1">
+            <a:lumMod val="35000"/>
+            <a:lumOff val="65000"/>
+          </a:schemeClr>
+        </a:solidFill>
+        <a:round/>
+      </a:ln>
+    </cs:spPr>
+  </cs:dropLine>
+  <cs:errorBar>
+    <cs:lnRef idx="0"/>
+    <cs:fillRef idx="0"/>
+    <cs:effectRef idx="0"/>
+    <cs:fontRef idx="minor">
+      <a:schemeClr val="tx1"/>
+    </cs:fontRef>
+    <cs:spPr>
+      <a:ln w="9525" cap="flat" cmpd="sng" algn="ctr">
+        <a:solidFill>
+          <a:schemeClr val="tx1">
+            <a:lumMod val="65000"/>
+            <a:lumOff val="35000"/>
+          </a:schemeClr>
+        </a:solidFill>
+        <a:round/>
+      </a:ln>
+    </cs:spPr>
+  </cs:errorBar>
+  <cs:floor>
+    <cs:lnRef idx="0"/>
+    <cs:fillRef idx="0"/>
+    <cs:effectRef idx="0"/>
+    <cs:fontRef idx="minor">
+      <a:schemeClr val="tx1"/>
+    </cs:fontRef>
+    <cs:spPr>
+      <a:noFill/>
+      <a:ln>
+        <a:noFill/>
+      </a:ln>
+    </cs:spPr>
+  </cs:floor>
+  <cs:gridlineMajor>
+    <cs:lnRef idx="0"/>
+    <cs:fillRef idx="0"/>
+    <cs:effectRef idx="0"/>
+    <cs:fontRef idx="minor">
+      <a:schemeClr val="tx1"/>
+    </cs:fontRef>
+    <cs:spPr>
+      <a:ln w="9525" cap="flat" cmpd="sng" algn="ctr">
+        <a:solidFill>
+          <a:schemeClr val="tx1">
+            <a:lumMod val="15000"/>
+            <a:lumOff val="85000"/>
+          </a:schemeClr>
+        </a:solidFill>
+        <a:round/>
+      </a:ln>
+    </cs:spPr>
+  </cs:gridlineMajor>
+  <cs:gridlineMinor>
+    <cs:lnRef idx="0"/>
+    <cs:fillRef idx="0"/>
+    <cs:effectRef idx="0"/>
+    <cs:fontRef idx="minor">
+      <a:schemeClr val="tx1"/>
+    </cs:fontRef>
+    <cs:spPr>
+      <a:ln w="9525" cap="flat" cmpd="sng" algn="ctr">
+        <a:solidFill>
+          <a:schemeClr val="tx1">
+            <a:lumMod val="5000"/>
+            <a:lumOff val="95000"/>
+          </a:schemeClr>
+        </a:solidFill>
+        <a:round/>
+      </a:ln>
+    </cs:spPr>
+  </cs:gridlineMinor>
+  <cs:hiLoLine>
+    <cs:lnRef idx="0"/>
+    <cs:fillRef idx="0"/>
+    <cs:effectRef idx="0"/>
+    <cs:fontRef idx="minor">
+      <a:schemeClr val="tx1"/>
+    </cs:fontRef>
+    <cs:spPr>
+      <a:ln w="9525" cap="flat" cmpd="sng" algn="ctr">
+        <a:solidFill>
+          <a:schemeClr val="tx1">
+            <a:lumMod val="75000"/>
+            <a:lumOff val="25000"/>
+          </a:schemeClr>
+        </a:solidFill>
+        <a:round/>
+      </a:ln>
+    </cs:spPr>
+  </cs:hiLoLine>
+  <cs:leaderLine>
+    <cs:lnRef idx="0"/>
+    <cs:fillRef idx="0"/>
+    <cs:effectRef idx="0"/>
+    <cs:fontRef idx="minor">
+      <a:schemeClr val="tx1"/>
+    </cs:fontRef>
+    <cs:spPr>
+      <a:ln w="9525" cap="flat" cmpd="sng" algn="ctr">
+        <a:solidFill>
+          <a:schemeClr val="tx1">
+            <a:lumMod val="35000"/>
+            <a:lumOff val="65000"/>
+          </a:schemeClr>
+        </a:solidFill>
+        <a:round/>
+      </a:ln>
+    </cs:spPr>
+  </cs:leaderLine>
+  <cs:legend>
+    <cs:lnRef idx="0"/>
+    <cs:fillRef idx="0"/>
+    <cs:effectRef idx="0"/>
+    <cs:fontRef idx="minor">
+      <a:schemeClr val="tx1">
+        <a:lumMod val="65000"/>
+        <a:lumOff val="35000"/>
+      </a:schemeClr>
+    </cs:fontRef>
+    <cs:defRPr sz="900" kern="1200"/>
+  </cs:legend>
+  <cs:plotArea mods="allowNoFillOverride allowNoLineOverride">
+    <cs:lnRef idx="0"/>
+    <cs:fillRef idx="0"/>
+    <cs:effectRef idx="0"/>
+    <cs:fontRef idx="minor">
+      <a:schemeClr val="tx1"/>
+    </cs:fontRef>
+  </cs:plotArea>
+  <cs:plotArea3D mods="allowNoFillOverride allowNoLineOverride">
+    <cs:lnRef idx="0"/>
+    <cs:fillRef idx="0"/>
+    <cs:effectRef idx="0"/>
+    <cs:fontRef idx="minor">
+      <a:schemeClr val="tx1"/>
+    </cs:fontRef>
+  </cs:plotArea3D>
+  <cs:seriesAxis>
+    <cs:lnRef idx="0"/>
+    <cs:fillRef idx="0"/>
+    <cs:effectRef idx="0"/>
+    <cs:fontRef idx="minor">
+      <a:schemeClr val="tx1">
+        <a:lumMod val="65000"/>
+        <a:lumOff val="35000"/>
+      </a:schemeClr>
+    </cs:fontRef>
+    <cs:defRPr sz="900" kern="1200"/>
+  </cs:seriesAxis>
+  <cs:seriesLine>
+    <cs:lnRef idx="0"/>
+    <cs:fillRef idx="0"/>
+    <cs:effectRef idx="0"/>
+    <cs:fontRef idx="minor">
+      <a:schemeClr val="tx1"/>
+    </cs:fontRef>
+    <cs:spPr>
+      <a:ln w="9525" cap="flat" cmpd="sng" algn="ctr">
+        <a:solidFill>
+          <a:schemeClr val="tx1">
+            <a:lumMod val="35000"/>
+            <a:lumOff val="65000"/>
+          </a:schemeClr>
+        </a:solidFill>
+        <a:round/>
+      </a:ln>
+    </cs:spPr>
+  </cs:seriesLine>
+  <cs:title>
+    <cs:lnRef idx="0"/>
+    <cs:fillRef idx="0"/>
+    <cs:effectRef idx="0"/>
+    <cs:fontRef idx="minor">
+      <a:schemeClr val="tx1">
+        <a:lumMod val="65000"/>
+        <a:lumOff val="35000"/>
+      </a:schemeClr>
+    </cs:fontRef>
+    <cs:defRPr sz="1400" b="0" kern="1200" spc="0" baseline="0"/>
+  </cs:title>
+  <cs:trendline>
+    <cs:lnRef idx="0">
+      <cs:styleClr val="auto"/>
+    </cs:lnRef>
+    <cs:fillRef idx="0"/>
+    <cs:effectRef idx="0"/>
+    <cs:fontRef idx="minor">
+      <a:schemeClr val="tx1"/>
+    </cs:fontRef>
+    <cs:spPr>
+      <a:ln w="19050" cap="rnd">
+        <a:solidFill>
+          <a:schemeClr val="phClr"/>
+        </a:solidFill>
+        <a:prstDash val="sysDot"/>
+      </a:ln>
+    </cs:spPr>
+  </cs:trendline>
+  <cs:trendlineLabel>
+    <cs:lnRef idx="0"/>
+    <cs:fillRef idx="0"/>
+    <cs:effectRef idx="0"/>
+    <cs:fontRef idx="minor">
+      <a:schemeClr val="tx1">
+        <a:lumMod val="65000"/>
+        <a:lumOff val="35000"/>
+      </a:schemeClr>
+    </cs:fontRef>
+    <cs:defRPr sz="900" kern="1200"/>
+  </cs:trendlineLabel>
+  <cs:upBar>
+    <cs:lnRef idx="0"/>
+    <cs:fillRef idx="0"/>
+    <cs:effectRef idx="0"/>
+    <cs:fontRef idx="minor">
+      <a:schemeClr val="dk1"/>
+    </cs:fontRef>
+    <cs:spPr>
+      <a:solidFill>
+        <a:schemeClr val="lt1"/>
+      </a:solidFill>
+      <a:ln w="9525">
+        <a:solidFill>
+          <a:schemeClr val="tx1">
+            <a:lumMod val="15000"/>
+            <a:lumOff val="85000"/>
+          </a:schemeClr>
+        </a:solidFill>
+      </a:ln>
+    </cs:spPr>
+  </cs:upBar>
+  <cs:valueAxis>
+    <cs:lnRef idx="0"/>
+    <cs:fillRef idx="0"/>
+    <cs:effectRef idx="0"/>
+    <cs:fontRef idx="minor">
+      <a:schemeClr val="tx1">
+        <a:lumMod val="65000"/>
+        <a:lumOff val="35000"/>
+      </a:schemeClr>
+    </cs:fontRef>
+    <cs:defRPr sz="900" kern="1200"/>
+  </cs:valueAxis>
+  <cs:wall>
+    <cs:lnRef idx="0"/>
+    <cs:fillRef idx="0"/>
+    <cs:effectRef idx="0"/>
+    <cs:fontRef idx="minor">
+      <a:schemeClr val="tx1"/>
+    </cs:fontRef>
+    <cs:spPr>
+      <a:noFill/>
+      <a:ln>
+        <a:noFill/>
+      </a:ln>
+    </cs:spPr>
+  </cs:wall>
+</cs:chartStyle>
 </file>
 
 <file path=word/theme/theme1.xml><?xml version="1.0" encoding="utf-8"?>
@@ -4304,7 +8437,7 @@
 </file>
 
 <file path=customXml/itemProps1.xml><?xml version="1.0" encoding="utf-8"?>
-<ds:datastoreItem xmlns:ds="http://schemas.openxmlformats.org/officeDocument/2006/customXml" ds:itemID="{1DB36150-59F0-4597-936C-6F10D315731F}">
+<ds:datastoreItem xmlns:ds="http://schemas.openxmlformats.org/officeDocument/2006/customXml" ds:itemID="{6959FAA8-8F22-4B0F-9640-A16D269FB091}">
   <ds:schemaRefs>
     <ds:schemaRef ds:uri="http://schemas.openxmlformats.org/officeDocument/2006/bibliography"/>
   </ds:schemaRefs>

</xml_diff>

<commit_message>
Continuação da formulação do problema. Faltam as citações e a revisão do capítulo todo.
</commit_message>
<xml_diff>
--- a/docs/projeto-final/documento-final/etanois-pfc.docx
+++ b/docs/projeto-final/documento-final/etanois-pfc.docx
@@ -761,20 +761,84 @@
       </w:r>
     </w:p>
     <w:p>
-      <w:r>
-        <w:t>FAI – Centro de Ensino Superior em Gestão, Tecnologia e Educação</w:t>
-      </w:r>
-    </w:p>
-    <w:p>
-      <w:r>
-        <w:t xml:space="preserve">GPS – </w:t>
-      </w:r>
-      <w:r>
+      <w:pPr>
         <w:rPr>
           <w:i/>
           <w:iCs/>
         </w:rPr>
-        <w:t>Global Positioning System</w:t>
+      </w:pPr>
+      <w:r>
+        <w:t xml:space="preserve">API – </w:t>
+      </w:r>
+      <w:proofErr w:type="spellStart"/>
+      <w:r>
+        <w:rPr>
+          <w:i/>
+          <w:iCs/>
+        </w:rPr>
+        <w:t>Application</w:t>
+      </w:r>
+      <w:proofErr w:type="spellEnd"/>
+      <w:r>
+        <w:rPr>
+          <w:i/>
+          <w:iCs/>
+        </w:rPr>
+        <w:t xml:space="preserve"> </w:t>
+      </w:r>
+      <w:proofErr w:type="spellStart"/>
+      <w:r>
+        <w:rPr>
+          <w:i/>
+          <w:iCs/>
+        </w:rPr>
+        <w:t>Programming</w:t>
+      </w:r>
+      <w:proofErr w:type="spellEnd"/>
+      <w:r>
+        <w:rPr>
+          <w:i/>
+          <w:iCs/>
+        </w:rPr>
+        <w:t xml:space="preserve"> Interface</w:t>
+      </w:r>
+    </w:p>
+    <w:p>
+      <w:r>
+        <w:t>FAI – Centro de Ensino Superior em Gestão, Tecnologia e Educação</w:t>
+      </w:r>
+    </w:p>
+    <w:p>
+      <w:r>
+        <w:t xml:space="preserve">GPS – </w:t>
+      </w:r>
+      <w:r>
+        <w:rPr>
+          <w:i/>
+          <w:iCs/>
+        </w:rPr>
+        <w:t xml:space="preserve">Global </w:t>
+      </w:r>
+      <w:proofErr w:type="spellStart"/>
+      <w:r>
+        <w:rPr>
+          <w:i/>
+          <w:iCs/>
+        </w:rPr>
+        <w:t>Positioning</w:t>
+      </w:r>
+      <w:proofErr w:type="spellEnd"/>
+      <w:r>
+        <w:rPr>
+          <w:i/>
+          <w:iCs/>
+        </w:rPr>
+        <w:t xml:space="preserve"> System</w:t>
+      </w:r>
+    </w:p>
+    <w:p>
+      <w:r>
+        <w:t>GNV – Gás Natural Veicular</w:t>
       </w:r>
     </w:p>
     <w:p>
@@ -854,7 +918,7 @@
           <w:r>
             <w:fldChar w:fldCharType="separate"/>
           </w:r>
-          <w:hyperlink w:anchor="_Toc34245253" w:history="1">
+          <w:hyperlink w:anchor="_Toc34751987" w:history="1">
             <w:r>
               <w:rPr>
                 <w:rStyle w:val="Hyperlink"/>
@@ -877,7 +941,7 @@
               <w:rPr>
                 <w:webHidden/>
               </w:rPr>
-              <w:instrText xml:space="preserve"> PAGEREF _Toc34245253 \h </w:instrText>
+              <w:instrText xml:space="preserve"> PAGEREF _Toc34751987 \h </w:instrText>
             </w:r>
             <w:r>
               <w:rPr>
@@ -916,7 +980,7 @@
               <w:lang w:eastAsia="pt-BR"/>
             </w:rPr>
           </w:pPr>
-          <w:hyperlink w:anchor="_Toc34245254" w:history="1">
+          <w:hyperlink w:anchor="_Toc34751988" w:history="1">
             <w:r>
               <w:rPr>
                 <w:rStyle w:val="Hyperlink"/>
@@ -939,7 +1003,7 @@
               <w:rPr>
                 <w:webHidden/>
               </w:rPr>
-              <w:instrText xml:space="preserve"> PAGEREF _Toc34245254 \h </w:instrText>
+              <w:instrText xml:space="preserve"> PAGEREF _Toc34751988 \h </w:instrText>
             </w:r>
             <w:r>
               <w:rPr>
@@ -978,7 +1042,7 @@
               <w:lang w:eastAsia="pt-BR"/>
             </w:rPr>
           </w:pPr>
-          <w:hyperlink w:anchor="_Toc34245255" w:history="1">
+          <w:hyperlink w:anchor="_Toc34751989" w:history="1">
             <w:r>
               <w:rPr>
                 <w:rStyle w:val="Hyperlink"/>
@@ -1001,7 +1065,7 @@
               <w:rPr>
                 <w:webHidden/>
               </w:rPr>
-              <w:instrText xml:space="preserve"> PAGEREF _Toc34245255 \h </w:instrText>
+              <w:instrText xml:space="preserve"> PAGEREF _Toc34751989 \h </w:instrText>
             </w:r>
             <w:r>
               <w:rPr>
@@ -1042,7 +1106,7 @@
               <w:lang w:eastAsia="pt-BR"/>
             </w:rPr>
           </w:pPr>
-          <w:hyperlink w:anchor="_Toc34245256" w:history="1">
+          <w:hyperlink w:anchor="_Toc34751990" w:history="1">
             <w:r>
               <w:rPr>
                 <w:rStyle w:val="Hyperlink"/>
@@ -1069,7 +1133,7 @@
                 <w:noProof/>
                 <w:webHidden/>
               </w:rPr>
-              <w:instrText xml:space="preserve"> PAGEREF _Toc34245256 \h </w:instrText>
+              <w:instrText xml:space="preserve"> PAGEREF _Toc34751990 \h </w:instrText>
             </w:r>
             <w:r>
               <w:rPr>
@@ -1114,7 +1178,7 @@
               <w:lang w:eastAsia="pt-BR"/>
             </w:rPr>
           </w:pPr>
-          <w:hyperlink w:anchor="_Toc34245257" w:history="1">
+          <w:hyperlink w:anchor="_Toc34751991" w:history="1">
             <w:r>
               <w:rPr>
                 <w:rStyle w:val="Hyperlink"/>
@@ -1141,7 +1205,7 @@
                 <w:noProof/>
                 <w:webHidden/>
               </w:rPr>
-              <w:instrText xml:space="preserve"> PAGEREF _Toc34245257 \h </w:instrText>
+              <w:instrText xml:space="preserve"> PAGEREF _Toc34751991 \h </w:instrText>
             </w:r>
             <w:r>
               <w:rPr>
@@ -1161,7 +1225,7 @@
                 <w:noProof/>
                 <w:webHidden/>
               </w:rPr>
-              <w:t>13</w:t>
+              <w:t>17</w:t>
             </w:r>
             <w:r>
               <w:rPr>
@@ -1186,7 +1250,7 @@
               <w:lang w:eastAsia="pt-BR"/>
             </w:rPr>
           </w:pPr>
-          <w:hyperlink w:anchor="_Toc34245258" w:history="1">
+          <w:hyperlink w:anchor="_Toc34751992" w:history="1">
             <w:r>
               <w:rPr>
                 <w:rStyle w:val="Hyperlink"/>
@@ -1213,7 +1277,7 @@
                 <w:noProof/>
                 <w:webHidden/>
               </w:rPr>
-              <w:instrText xml:space="preserve"> PAGEREF _Toc34245258 \h </w:instrText>
+              <w:instrText xml:space="preserve"> PAGEREF _Toc34751992 \h </w:instrText>
             </w:r>
             <w:r>
               <w:rPr>
@@ -1233,7 +1297,7 @@
                 <w:noProof/>
                 <w:webHidden/>
               </w:rPr>
-              <w:t>13</w:t>
+              <w:t>18</w:t>
             </w:r>
             <w:r>
               <w:rPr>
@@ -1258,7 +1322,7 @@
               <w:lang w:eastAsia="pt-BR"/>
             </w:rPr>
           </w:pPr>
-          <w:hyperlink w:anchor="_Toc34245259" w:history="1">
+          <w:hyperlink w:anchor="_Toc34751993" w:history="1">
             <w:r>
               <w:rPr>
                 <w:rStyle w:val="Hyperlink"/>
@@ -1285,7 +1349,7 @@
                 <w:noProof/>
                 <w:webHidden/>
               </w:rPr>
-              <w:instrText xml:space="preserve"> PAGEREF _Toc34245259 \h </w:instrText>
+              <w:instrText xml:space="preserve"> PAGEREF _Toc34751993 \h </w:instrText>
             </w:r>
             <w:r>
               <w:rPr>
@@ -1305,7 +1369,7 @@
                 <w:noProof/>
                 <w:webHidden/>
               </w:rPr>
-              <w:t>13</w:t>
+              <w:t>18</w:t>
             </w:r>
             <w:r>
               <w:rPr>
@@ -1330,7 +1394,7 @@
               <w:lang w:eastAsia="pt-BR"/>
             </w:rPr>
           </w:pPr>
-          <w:hyperlink w:anchor="_Toc34245260" w:history="1">
+          <w:hyperlink w:anchor="_Toc34751994" w:history="1">
             <w:r>
               <w:rPr>
                 <w:rStyle w:val="Hyperlink"/>
@@ -1357,7 +1421,7 @@
                 <w:noProof/>
                 <w:webHidden/>
               </w:rPr>
-              <w:instrText xml:space="preserve"> PAGEREF _Toc34245260 \h </w:instrText>
+              <w:instrText xml:space="preserve"> PAGEREF _Toc34751994 \h </w:instrText>
             </w:r>
             <w:r>
               <w:rPr>
@@ -1377,7 +1441,7 @@
                 <w:noProof/>
                 <w:webHidden/>
               </w:rPr>
-              <w:t>13</w:t>
+              <w:t>19</w:t>
             </w:r>
             <w:r>
               <w:rPr>
@@ -1400,7 +1464,7 @@
               <w:lang w:eastAsia="pt-BR"/>
             </w:rPr>
           </w:pPr>
-          <w:hyperlink w:anchor="_Toc34245261" w:history="1">
+          <w:hyperlink w:anchor="_Toc34751995" w:history="1">
             <w:r>
               <w:rPr>
                 <w:rStyle w:val="Hyperlink"/>
@@ -1423,7 +1487,7 @@
               <w:rPr>
                 <w:webHidden/>
               </w:rPr>
-              <w:instrText xml:space="preserve"> PAGEREF _Toc34245261 \h </w:instrText>
+              <w:instrText xml:space="preserve"> PAGEREF _Toc34751995 \h </w:instrText>
             </w:r>
             <w:r>
               <w:rPr>
@@ -1440,7 +1504,7 @@
               <w:rPr>
                 <w:webHidden/>
               </w:rPr>
-              <w:t>14</w:t>
+              <w:t>21</w:t>
             </w:r>
             <w:r>
               <w:rPr>
@@ -1464,7 +1528,7 @@
               <w:lang w:eastAsia="pt-BR"/>
             </w:rPr>
           </w:pPr>
-          <w:hyperlink w:anchor="_Toc34245262" w:history="1">
+          <w:hyperlink w:anchor="_Toc34751996" w:history="1">
             <w:r>
               <w:rPr>
                 <w:rStyle w:val="Hyperlink"/>
@@ -1491,7 +1555,7 @@
                 <w:noProof/>
                 <w:webHidden/>
               </w:rPr>
-              <w:instrText xml:space="preserve"> PAGEREF _Toc34245262 \h </w:instrText>
+              <w:instrText xml:space="preserve"> PAGEREF _Toc34751996 \h </w:instrText>
             </w:r>
             <w:r>
               <w:rPr>
@@ -1511,7 +1575,7 @@
                 <w:noProof/>
                 <w:webHidden/>
               </w:rPr>
-              <w:t>14</w:t>
+              <w:t>21</w:t>
             </w:r>
             <w:r>
               <w:rPr>
@@ -1536,7 +1600,7 @@
               <w:lang w:eastAsia="pt-BR"/>
             </w:rPr>
           </w:pPr>
-          <w:hyperlink w:anchor="_Toc34245263" w:history="1">
+          <w:hyperlink w:anchor="_Toc34751997" w:history="1">
             <w:r>
               <w:rPr>
                 <w:rStyle w:val="Hyperlink"/>
@@ -1563,7 +1627,7 @@
                 <w:noProof/>
                 <w:webHidden/>
               </w:rPr>
-              <w:instrText xml:space="preserve"> PAGEREF _Toc34245263 \h </w:instrText>
+              <w:instrText xml:space="preserve"> PAGEREF _Toc34751997 \h </w:instrText>
             </w:r>
             <w:r>
               <w:rPr>
@@ -1583,7 +1647,7 @@
                 <w:noProof/>
                 <w:webHidden/>
               </w:rPr>
-              <w:t>14</w:t>
+              <w:t>21</w:t>
             </w:r>
             <w:r>
               <w:rPr>
@@ -1608,7 +1672,7 @@
               <w:lang w:eastAsia="pt-BR"/>
             </w:rPr>
           </w:pPr>
-          <w:hyperlink w:anchor="_Toc34245264" w:history="1">
+          <w:hyperlink w:anchor="_Toc34751998" w:history="1">
             <w:r>
               <w:rPr>
                 <w:rStyle w:val="Hyperlink"/>
@@ -1635,7 +1699,7 @@
                 <w:noProof/>
                 <w:webHidden/>
               </w:rPr>
-              <w:instrText xml:space="preserve"> PAGEREF _Toc34245264 \h </w:instrText>
+              <w:instrText xml:space="preserve"> PAGEREF _Toc34751998 \h </w:instrText>
             </w:r>
             <w:r>
               <w:rPr>
@@ -1655,7 +1719,7 @@
                 <w:noProof/>
                 <w:webHidden/>
               </w:rPr>
-              <w:t>14</w:t>
+              <w:t>21</w:t>
             </w:r>
             <w:r>
               <w:rPr>
@@ -1680,7 +1744,7 @@
               <w:lang w:eastAsia="pt-BR"/>
             </w:rPr>
           </w:pPr>
-          <w:hyperlink w:anchor="_Toc34245265" w:history="1">
+          <w:hyperlink w:anchor="_Toc34751999" w:history="1">
             <w:r>
               <w:rPr>
                 <w:rStyle w:val="Hyperlink"/>
@@ -1707,7 +1771,7 @@
                 <w:noProof/>
                 <w:webHidden/>
               </w:rPr>
-              <w:instrText xml:space="preserve"> PAGEREF _Toc34245265 \h </w:instrText>
+              <w:instrText xml:space="preserve"> PAGEREF _Toc34751999 \h </w:instrText>
             </w:r>
             <w:r>
               <w:rPr>
@@ -1727,7 +1791,7 @@
                 <w:noProof/>
                 <w:webHidden/>
               </w:rPr>
-              <w:t>14</w:t>
+              <w:t>21</w:t>
             </w:r>
             <w:r>
               <w:rPr>
@@ -1752,7 +1816,7 @@
               <w:lang w:eastAsia="pt-BR"/>
             </w:rPr>
           </w:pPr>
-          <w:hyperlink w:anchor="_Toc34245266" w:history="1">
+          <w:hyperlink w:anchor="_Toc34752000" w:history="1">
             <w:r>
               <w:rPr>
                 <w:rStyle w:val="Hyperlink"/>
@@ -1779,7 +1843,7 @@
                 <w:noProof/>
                 <w:webHidden/>
               </w:rPr>
-              <w:instrText xml:space="preserve"> PAGEREF _Toc34245266 \h </w:instrText>
+              <w:instrText xml:space="preserve"> PAGEREF _Toc34752000 \h </w:instrText>
             </w:r>
             <w:r>
               <w:rPr>
@@ -1799,7 +1863,7 @@
                 <w:noProof/>
                 <w:webHidden/>
               </w:rPr>
-              <w:t>14</w:t>
+              <w:t>21</w:t>
             </w:r>
             <w:r>
               <w:rPr>
@@ -1824,7 +1888,7 @@
               <w:lang w:eastAsia="pt-BR"/>
             </w:rPr>
           </w:pPr>
-          <w:hyperlink w:anchor="_Toc34245267" w:history="1">
+          <w:hyperlink w:anchor="_Toc34752001" w:history="1">
             <w:r>
               <w:rPr>
                 <w:rStyle w:val="Hyperlink"/>
@@ -1851,7 +1915,7 @@
                 <w:noProof/>
                 <w:webHidden/>
               </w:rPr>
-              <w:instrText xml:space="preserve"> PAGEREF _Toc34245267 \h </w:instrText>
+              <w:instrText xml:space="preserve"> PAGEREF _Toc34752001 \h </w:instrText>
             </w:r>
             <w:r>
               <w:rPr>
@@ -1871,7 +1935,7 @@
                 <w:noProof/>
                 <w:webHidden/>
               </w:rPr>
-              <w:t>14</w:t>
+              <w:t>21</w:t>
             </w:r>
             <w:r>
               <w:rPr>
@@ -1894,7 +1958,7 @@
               <w:lang w:eastAsia="pt-BR"/>
             </w:rPr>
           </w:pPr>
-          <w:hyperlink w:anchor="_Toc34245268" w:history="1">
+          <w:hyperlink w:anchor="_Toc34752002" w:history="1">
             <w:r>
               <w:rPr>
                 <w:rStyle w:val="Hyperlink"/>
@@ -1917,7 +1981,7 @@
               <w:rPr>
                 <w:webHidden/>
               </w:rPr>
-              <w:instrText xml:space="preserve"> PAGEREF _Toc34245268 \h </w:instrText>
+              <w:instrText xml:space="preserve"> PAGEREF _Toc34752002 \h </w:instrText>
             </w:r>
             <w:r>
               <w:rPr>
@@ -1934,7 +1998,7 @@
               <w:rPr>
                 <w:webHidden/>
               </w:rPr>
-              <w:t>15</w:t>
+              <w:t>22</w:t>
             </w:r>
             <w:r>
               <w:rPr>
@@ -1958,7 +2022,7 @@
               <w:lang w:eastAsia="pt-BR"/>
             </w:rPr>
           </w:pPr>
-          <w:hyperlink w:anchor="_Toc34245269" w:history="1">
+          <w:hyperlink w:anchor="_Toc34752003" w:history="1">
             <w:r>
               <w:rPr>
                 <w:rStyle w:val="Hyperlink"/>
@@ -1985,7 +2049,7 @@
                 <w:noProof/>
                 <w:webHidden/>
               </w:rPr>
-              <w:instrText xml:space="preserve"> PAGEREF _Toc34245269 \h </w:instrText>
+              <w:instrText xml:space="preserve"> PAGEREF _Toc34752003 \h </w:instrText>
             </w:r>
             <w:r>
               <w:rPr>
@@ -2005,7 +2069,7 @@
                 <w:noProof/>
                 <w:webHidden/>
               </w:rPr>
-              <w:t>15</w:t>
+              <w:t>22</w:t>
             </w:r>
             <w:r>
               <w:rPr>
@@ -2030,7 +2094,7 @@
               <w:lang w:eastAsia="pt-BR"/>
             </w:rPr>
           </w:pPr>
-          <w:hyperlink w:anchor="_Toc34245270" w:history="1">
+          <w:hyperlink w:anchor="_Toc34752004" w:history="1">
             <w:r>
               <w:rPr>
                 <w:rStyle w:val="Hyperlink"/>
@@ -2057,7 +2121,7 @@
                 <w:noProof/>
                 <w:webHidden/>
               </w:rPr>
-              <w:instrText xml:space="preserve"> PAGEREF _Toc34245270 \h </w:instrText>
+              <w:instrText xml:space="preserve"> PAGEREF _Toc34752004 \h </w:instrText>
             </w:r>
             <w:r>
               <w:rPr>
@@ -2077,7 +2141,7 @@
                 <w:noProof/>
                 <w:webHidden/>
               </w:rPr>
-              <w:t>15</w:t>
+              <w:t>22</w:t>
             </w:r>
             <w:r>
               <w:rPr>
@@ -2112,7 +2176,7 @@
       <w:pPr>
         <w:pStyle w:val="Ttulo1"/>
       </w:pPr>
-      <w:bookmarkStart w:id="0" w:name="_Toc34245253"/>
+      <w:bookmarkStart w:id="0" w:name="_Toc34751987"/>
       <w:r>
         <w:lastRenderedPageBreak/>
         <w:t>1 INTRODUÇÃO</w:t>
@@ -2187,7 +2251,7 @@
       <w:pPr>
         <w:pStyle w:val="Ttulo1"/>
       </w:pPr>
-      <w:bookmarkStart w:id="1" w:name="_Toc34245254"/>
+      <w:bookmarkStart w:id="1" w:name="_Toc34751988"/>
       <w:r>
         <w:lastRenderedPageBreak/>
         <w:t>2 REVISÃO BIBLIOGRÁFICA</w:t>
@@ -2210,7 +2274,7 @@
       <w:pPr>
         <w:pStyle w:val="Ttulo1"/>
       </w:pPr>
-      <w:bookmarkStart w:id="2" w:name="_Toc34245255"/>
+      <w:bookmarkStart w:id="2" w:name="_Toc34751989"/>
       <w:r>
         <w:lastRenderedPageBreak/>
         <w:t>3 OBJETIVO DO PROJETO</w:t>
@@ -2263,7 +2327,7 @@
       <w:pPr>
         <w:pStyle w:val="Ttulo2"/>
       </w:pPr>
-      <w:bookmarkStart w:id="3" w:name="_Toc34245256"/>
+      <w:bookmarkStart w:id="3" w:name="_Toc34751990"/>
       <w:r>
         <w:t>3.1 FORMULAÇÃO DO PROBLEMA</w:t>
       </w:r>
@@ -2308,7 +2372,31 @@
         <w:t>existem 6</w:t>
       </w:r>
       <w:r>
-        <w:t xml:space="preserve"> postos de combustível: Avenida II, de bandeira branca; Brusamolin, BR; Combo, branca; Shell; Sêda, branca e Zezão, BR.</w:t>
+        <w:t xml:space="preserve"> postos de combustível: Avenida II, de bandeira branca; </w:t>
+      </w:r>
+      <w:proofErr w:type="spellStart"/>
+      <w:r>
+        <w:t>Brusamolin</w:t>
+      </w:r>
+      <w:proofErr w:type="spellEnd"/>
+      <w:r>
+        <w:t xml:space="preserve">, BR; Combo, branca; Shell; </w:t>
+      </w:r>
+      <w:proofErr w:type="spellStart"/>
+      <w:r>
+        <w:t>Sêda</w:t>
+      </w:r>
+      <w:proofErr w:type="spellEnd"/>
+      <w:r>
+        <w:t xml:space="preserve">, branca e </w:t>
+      </w:r>
+      <w:proofErr w:type="spellStart"/>
+      <w:r>
+        <w:t>Zezão</w:t>
+      </w:r>
+      <w:proofErr w:type="spellEnd"/>
+      <w:r>
+        <w:t>, BR.</w:t>
       </w:r>
     </w:p>
     <w:p>
@@ -2331,7 +2419,15 @@
         <w:t>s</w:t>
       </w:r>
       <w:r>
-        <w:t xml:space="preserve"> abaixo, os valores tiveram uma variação significativa e em um curto espaço de tempo, o qual impacta o consumidor final, o motorista, pois ele fica a mercê das alterações, somente descobrindo-a ao chegar próximo a bomba de combustível.</w:t>
+        <w:t xml:space="preserve"> abaixo, os valores tiveram uma variação significativa e em um curto espaço de tempo, o qual impacta o consumidor final, o motorista, pois ele fica </w:t>
+      </w:r>
+      <w:proofErr w:type="spellStart"/>
+      <w:r>
+        <w:t>a</w:t>
+      </w:r>
+      <w:proofErr w:type="spellEnd"/>
+      <w:r>
+        <w:t xml:space="preserve"> mercê das alterações, somente descobrindo-a ao chegar próximo a bomba de combustível.</w:t>
       </w:r>
     </w:p>
     <w:p>
@@ -2387,6 +2483,9 @@
         <w:t>1</w:t>
       </w:r>
       <w:r>
+        <w:rPr>
+          <w:noProof/>
+        </w:rPr>
         <w:fldChar w:fldCharType="end"/>
       </w:r>
       <w:r>
@@ -2422,7 +2521,15 @@
         </w:rPr>
       </w:pPr>
       <w:r>
-        <w:t>Os postos de bandeira branca, com exceção do Sêda, permaneceram estáveis durante o acompanhamento.</w:t>
+        <w:t xml:space="preserve">Os postos de bandeira branca, com exceção do </w:t>
+      </w:r>
+      <w:proofErr w:type="spellStart"/>
+      <w:r>
+        <w:t>Sêda</w:t>
+      </w:r>
+      <w:proofErr w:type="spellEnd"/>
+      <w:r>
+        <w:t>, permaneceram estáveis durante o acompanhamento.</w:t>
       </w:r>
       <w:r>
         <w:t xml:space="preserve"> </w:t>
@@ -2482,8 +2589,13 @@
         <w:spacing w:before="0" w:after="0"/>
         <w:ind w:left="568" w:hanging="284"/>
       </w:pPr>
-      <w:r>
-        <w:t>Zezão com 4 alterações;</w:t>
+      <w:proofErr w:type="spellStart"/>
+      <w:r>
+        <w:t>Zezão</w:t>
+      </w:r>
+      <w:proofErr w:type="spellEnd"/>
+      <w:r>
+        <w:t xml:space="preserve"> com 4 alterações;</w:t>
       </w:r>
     </w:p>
     <w:p>
@@ -2496,8 +2608,13 @@
         <w:spacing w:before="0" w:after="0"/>
         <w:ind w:left="568" w:hanging="284"/>
       </w:pPr>
-      <w:r>
-        <w:t>Brusamolin com 2 alterações;</w:t>
+      <w:proofErr w:type="spellStart"/>
+      <w:r>
+        <w:t>Brusamolin</w:t>
+      </w:r>
+      <w:proofErr w:type="spellEnd"/>
+      <w:r>
+        <w:t xml:space="preserve"> com 2 alterações;</w:t>
       </w:r>
     </w:p>
     <w:p>
@@ -2510,8 +2627,13 @@
         <w:spacing w:before="0" w:after="0"/>
         <w:ind w:left="568" w:hanging="284"/>
       </w:pPr>
-      <w:r>
-        <w:t>Sêda com 2 alterações</w:t>
+      <w:proofErr w:type="spellStart"/>
+      <w:r>
+        <w:t>Sêda</w:t>
+      </w:r>
+      <w:proofErr w:type="spellEnd"/>
+      <w:r>
+        <w:t xml:space="preserve"> com 2 alterações</w:t>
       </w:r>
       <w:r>
         <w:rPr>
@@ -2553,16 +2675,8 @@
         <w:rPr>
           <w:color w:val="FF0000"/>
         </w:rPr>
-        <w:t xml:space="preserve"> </w:t>
-      </w:r>
-      <w:r>
-        <w:rPr>
-          <w:color w:val="FF0000"/>
-        </w:rPr>
-        <w:t>que explicam o motivo da variação</w:t>
-      </w:r>
-      <w:bookmarkStart w:id="4" w:name="_GoBack"/>
-      <w:bookmarkEnd w:id="4"/>
+        <w:t xml:space="preserve"> que explicam o motivo da variação</w:t>
+      </w:r>
       <w:r>
         <w:rPr>
           <w:color w:val="FF0000"/>
@@ -2623,6 +2737,9 @@
         <w:t>2</w:t>
       </w:r>
       <w:r>
+        <w:rPr>
+          <w:noProof/>
+        </w:rPr>
         <w:fldChar w:fldCharType="end"/>
       </w:r>
       <w:r>
@@ -2693,8 +2810,13 @@
         <w:spacing w:before="0" w:after="0"/>
         <w:ind w:left="568" w:hanging="284"/>
       </w:pPr>
-      <w:r>
-        <w:t>Zezão com 3 alterações;</w:t>
+      <w:proofErr w:type="spellStart"/>
+      <w:r>
+        <w:t>Zezão</w:t>
+      </w:r>
+      <w:proofErr w:type="spellEnd"/>
+      <w:r>
+        <w:t xml:space="preserve"> com 3 alterações;</w:t>
       </w:r>
     </w:p>
     <w:p>
@@ -2707,8 +2829,13 @@
         <w:spacing w:before="0" w:after="0"/>
         <w:ind w:left="568" w:hanging="284"/>
       </w:pPr>
-      <w:r>
-        <w:t>Brusamolin com 2 alterações;</w:t>
+      <w:proofErr w:type="spellStart"/>
+      <w:r>
+        <w:t>Brusamolin</w:t>
+      </w:r>
+      <w:proofErr w:type="spellEnd"/>
+      <w:r>
+        <w:t xml:space="preserve"> com 2 alterações;</w:t>
       </w:r>
     </w:p>
     <w:p>
@@ -2763,8 +2890,13 @@
         <w:spacing w:before="0" w:after="0"/>
         <w:ind w:left="568" w:hanging="284"/>
       </w:pPr>
-      <w:r>
-        <w:t>Sêda com 1 alteração</w:t>
+      <w:proofErr w:type="spellStart"/>
+      <w:r>
+        <w:t>Sêda</w:t>
+      </w:r>
+      <w:proofErr w:type="spellEnd"/>
+      <w:r>
+        <w:t xml:space="preserve"> com 1 alteração</w:t>
       </w:r>
       <w:r>
         <w:rPr>
@@ -2802,42 +2934,1878 @@
       </w:r>
     </w:p>
     <w:p>
+      <w:r>
+        <w:lastRenderedPageBreak/>
+        <w:t>Com esses dados levantados e analisados, apresenta-se o Etanóis, um motor de busca que tem por funcionalidade principal a entrega de uma lista de postos de combustível presentes em uma rota pré-definida ou a partir da localização atual do motorista, nesse caso a lista é dinâmica, atualizando-se de acordo com que a posição do automóvel é alterada.</w:t>
+      </w:r>
+    </w:p>
+    <w:p>
+      <w:pPr>
+        <w:spacing w:before="0" w:after="0"/>
+      </w:pPr>
+      <w:r>
+        <w:t>Existem 3 tipos de usuário no sistema:</w:t>
+      </w:r>
+    </w:p>
+    <w:p>
+      <w:pPr>
+        <w:pStyle w:val="PargrafodaLista"/>
+        <w:numPr>
+          <w:ilvl w:val="0"/>
+          <w:numId w:val="6"/>
+        </w:numPr>
+        <w:spacing w:before="0" w:after="0"/>
+        <w:ind w:left="568" w:hanging="284"/>
+      </w:pPr>
+      <w:r>
+        <w:t xml:space="preserve">o </w:t>
+      </w:r>
+      <w:r>
+        <w:t>motorista;</w:t>
+      </w:r>
+    </w:p>
+    <w:p>
+      <w:pPr>
+        <w:pStyle w:val="PargrafodaLista"/>
+        <w:numPr>
+          <w:ilvl w:val="0"/>
+          <w:numId w:val="6"/>
+        </w:numPr>
+        <w:spacing w:before="0" w:after="0"/>
+        <w:ind w:left="568" w:hanging="284"/>
+      </w:pPr>
+      <w:r>
+        <w:t>o</w:t>
+      </w:r>
+      <w:r>
+        <w:t xml:space="preserve"> gerente do posto de combustível;</w:t>
+      </w:r>
+    </w:p>
+    <w:p>
+      <w:pPr>
+        <w:pStyle w:val="PargrafodaLista"/>
+        <w:numPr>
+          <w:ilvl w:val="0"/>
+          <w:numId w:val="6"/>
+        </w:numPr>
+        <w:spacing w:before="0" w:after="0"/>
+        <w:ind w:left="568" w:hanging="284"/>
+      </w:pPr>
+      <w:r>
+        <w:t>o</w:t>
+      </w:r>
+      <w:r>
+        <w:t xml:space="preserve"> frentista ou funcionário administrativo do posto.</w:t>
+      </w:r>
+    </w:p>
+    <w:p>
+      <w:r>
+        <w:t>O motorista é o usuário que utilizará o aplicativo como cliente, ou seja, usufruirá dos recursos de pesquisa, compra e premiações por fidelidade e utilização. Todo gerente e frentista/funcionário é um motorista no sistema.</w:t>
+      </w:r>
+    </w:p>
+    <w:p>
+      <w:pPr>
+        <w:spacing w:before="0" w:after="0"/>
+      </w:pPr>
+      <w:r>
+        <w:t>Cabe ao motorista definir suas preferências, sendo:</w:t>
+      </w:r>
+    </w:p>
+    <w:p>
+      <w:pPr>
+        <w:pStyle w:val="PargrafodaLista"/>
+        <w:numPr>
+          <w:ilvl w:val="0"/>
+          <w:numId w:val="7"/>
+        </w:numPr>
+        <w:spacing w:before="0" w:after="0"/>
+        <w:ind w:left="568" w:hanging="284"/>
+      </w:pPr>
+      <w:r>
+        <w:t>c</w:t>
+      </w:r>
+      <w:r>
+        <w:t>ombustível preferido</w:t>
+      </w:r>
+      <w:r>
+        <w:t>,</w:t>
+      </w:r>
+      <w:r>
+        <w:t xml:space="preserve"> o qual será utilizado como filtro nas buscas do sistema. Poderão ser definidos dois combustíveis, um primário (obrigatório) e um alternativo (opcional). Serão opções: </w:t>
+      </w:r>
+      <w:r>
+        <w:t>gasolina comum, gasolina aditivada, etanol, diesel, diesel s10 e Gás Natural Veicular (GNV);</w:t>
+      </w:r>
+    </w:p>
+    <w:p>
+      <w:pPr>
+        <w:pStyle w:val="PargrafodaLista"/>
+        <w:numPr>
+          <w:ilvl w:val="0"/>
+          <w:numId w:val="7"/>
+        </w:numPr>
+        <w:spacing w:before="0" w:after="0"/>
+        <w:ind w:left="568" w:hanging="284"/>
+      </w:pPr>
+      <w:r>
+        <w:t>d</w:t>
+      </w:r>
+      <w:r>
+        <w:t>istância de busca</w:t>
+      </w:r>
+      <w:r>
+        <w:t>,</w:t>
+      </w:r>
+      <w:r>
+        <w:t xml:space="preserve"> este definirá a distância em que o sistema buscará por postos em volta da localização atual do motorista com um mínimo de 100 metros e um máximo 10 quilômetros;</w:t>
+      </w:r>
+    </w:p>
+    <w:p>
+      <w:pPr>
+        <w:pStyle w:val="PargrafodaLista"/>
+        <w:numPr>
+          <w:ilvl w:val="0"/>
+          <w:numId w:val="7"/>
+        </w:numPr>
+        <w:spacing w:before="0" w:after="0"/>
+        <w:ind w:left="568" w:hanging="284"/>
+      </w:pPr>
+      <w:r>
+        <w:t xml:space="preserve">código de endereçamento postal (CEP), </w:t>
+      </w:r>
+      <w:r>
+        <w:t>este dado irá dar a visualização ao usuário de todos os postos da sua cidade;</w:t>
+      </w:r>
+    </w:p>
+    <w:p>
+      <w:pPr>
+        <w:pStyle w:val="PargrafodaLista"/>
+        <w:numPr>
+          <w:ilvl w:val="0"/>
+          <w:numId w:val="7"/>
+        </w:numPr>
+        <w:spacing w:before="0" w:after="0"/>
+        <w:ind w:left="568" w:hanging="284"/>
+      </w:pPr>
+      <w:r>
+        <w:t>formas de pagamento, por fim, o</w:t>
+      </w:r>
+      <w:r>
+        <w:t xml:space="preserve"> </w:t>
+      </w:r>
+      <w:r>
+        <w:t xml:space="preserve">usuário definirá a(s) forma(s) de pagamentos que utilizará </w:t>
+      </w:r>
+      <w:r>
+        <w:t>dentro do Etanóis</w:t>
+      </w:r>
+      <w:r>
+        <w:t xml:space="preserve">, dinheiro será </w:t>
+      </w:r>
+      <w:r>
+        <w:rPr>
+          <w:i/>
+          <w:iCs/>
+        </w:rPr>
+        <w:t>default</w:t>
+      </w:r>
+      <w:r>
+        <w:t xml:space="preserve">. Serão opções: dinheiro e cartão de crédito/débito. </w:t>
+      </w:r>
+    </w:p>
+    <w:p>
+      <w:r>
+        <w:t>Ao definir suas preferências, o usuário poderá navegar na aplicação. Com a premissa da localização do dispositivo estar ligada, o mapa do Etanóis carregará a lista de postos disponíveis no raio de localização atual do usuário no item “Radar”. Este item dispõe os postos disponíveis a partir da distância definida nas preferências.</w:t>
+      </w:r>
+      <w:r>
+        <w:t xml:space="preserve"> </w:t>
+      </w:r>
+      <w:r>
+        <w:t>Caso o usuário definir uma rota de viagem, a lista de resultados será de acordo com a rota definida, mostrando os postos credenciados em torno deste percurso.</w:t>
+      </w:r>
+      <w:r>
+        <w:t xml:space="preserve"> </w:t>
+      </w:r>
+    </w:p>
+    <w:p>
+      <w:r>
+        <w:lastRenderedPageBreak/>
+        <w:t xml:space="preserve">Quando o motorista escolher </w:t>
+      </w:r>
+      <w:r>
+        <w:t>um</w:t>
+      </w:r>
+      <w:r>
+        <w:t xml:space="preserve"> posto </w:t>
+      </w:r>
+      <w:r>
+        <w:t xml:space="preserve">dentre </w:t>
+      </w:r>
+      <w:r>
+        <w:t>os resultados, o Etanóis traçará uma rota da localização atual do automóvel até o posto selecionado</w:t>
+      </w:r>
+      <w:r>
+        <w:t xml:space="preserve">. </w:t>
+      </w:r>
+      <w:r>
+        <w:t xml:space="preserve">Quando estiver na bomba de abastecimento, o motorista deverá pressionar o botão “Realizar compra”, o qual abrirá um leitor de </w:t>
+      </w:r>
+      <w:r>
+        <w:rPr>
+          <w:i/>
+          <w:iCs/>
+        </w:rPr>
+        <w:t xml:space="preserve">QR </w:t>
+      </w:r>
+      <w:proofErr w:type="spellStart"/>
+      <w:r>
+        <w:rPr>
+          <w:i/>
+          <w:iCs/>
+        </w:rPr>
+        <w:t>Code</w:t>
+      </w:r>
+      <w:proofErr w:type="spellEnd"/>
+      <w:r>
+        <w:t xml:space="preserve">. Enquanto isso, o frentista em seu dispositivo, irá acessar o item “Área do Frentista” o qual possuirá um item “Abastecimento”, este abrirá um pequeno </w:t>
+      </w:r>
+      <w:r>
+        <w:rPr>
+          <w:i/>
+          <w:iCs/>
+        </w:rPr>
+        <w:t>pop-up</w:t>
+      </w:r>
+      <w:r>
+        <w:t xml:space="preserve"> ao frentista, no qual irá inserir o tipo de combustível abastecido e a quantidade que o motorista adquiriu. Essa ação gerará um </w:t>
+      </w:r>
+      <w:r>
+        <w:rPr>
+          <w:i/>
+          <w:iCs/>
+        </w:rPr>
+        <w:t xml:space="preserve">QR </w:t>
+      </w:r>
+      <w:proofErr w:type="spellStart"/>
+      <w:r>
+        <w:rPr>
+          <w:i/>
+          <w:iCs/>
+        </w:rPr>
+        <w:t>Code</w:t>
+      </w:r>
+      <w:proofErr w:type="spellEnd"/>
+      <w:r>
+        <w:t xml:space="preserve"> que será mostrado ao comprador para que seja lido. Ao ler o código, poderá ser escolhido a opção de pagamento e a compra será realizada.</w:t>
+      </w:r>
+    </w:p>
+    <w:p>
+      <w:r>
+        <w:t>O Etanóis, a fim de despertar ainda mais o interesse na utilização, entrega ao motorista a experiência de como se estivesse em um jogo, utilizando da metodologia de Gamificação</w:t>
+      </w:r>
+      <w:r>
+        <w:rPr>
+          <w:rStyle w:val="Refdenotaderodap"/>
+        </w:rPr>
+        <w:footnoteReference w:id="3"/>
+      </w:r>
+      <w:r>
+        <w:t>. Ao estar no Etanóis, ganhará pontos por simplesmente utilizá-lo. Realizar compras, acumular quilômetros no aplicativo, indicar amigos e reportar inconformidades gerarão pontos, os quais podem ser trocados em combustível posteriormente.</w:t>
+      </w:r>
+      <w:r>
+        <w:t xml:space="preserve"> Dessa forma, o</w:t>
+      </w:r>
+      <w:r>
+        <w:t>s pontos de fidelidade citados serão um tipo de moeda dentro da aplicação.</w:t>
+      </w:r>
+      <w:r>
+        <w:t xml:space="preserve"> </w:t>
+      </w:r>
+      <w:r>
+        <w:t xml:space="preserve">Essa moeda se chama </w:t>
+      </w:r>
+      <w:proofErr w:type="spellStart"/>
+      <w:r>
+        <w:rPr>
+          <w:i/>
+          <w:iCs/>
+        </w:rPr>
+        <w:t>Etacoins</w:t>
+      </w:r>
+      <w:proofErr w:type="spellEnd"/>
+      <w:r>
+        <w:t xml:space="preserve"> e corresponde ao valor da moeda corrente no país, ou seja, e$ 1 (</w:t>
+      </w:r>
+      <w:r>
+        <w:t>u</w:t>
+      </w:r>
+      <w:r>
+        <w:t xml:space="preserve">m </w:t>
+      </w:r>
+      <w:proofErr w:type="spellStart"/>
+      <w:r>
+        <w:rPr>
+          <w:i/>
+          <w:iCs/>
+        </w:rPr>
+        <w:t>Etacoin</w:t>
+      </w:r>
+      <w:proofErr w:type="spellEnd"/>
+      <w:r>
+        <w:t>) equivale a R$ 1 (</w:t>
+      </w:r>
+      <w:r>
+        <w:t>u</w:t>
+      </w:r>
+      <w:r>
+        <w:t>m Real).</w:t>
+      </w:r>
+      <w:r>
+        <w:t xml:space="preserve"> </w:t>
+      </w:r>
+      <w:r>
+        <w:t xml:space="preserve">Os usuários também poderão adicionar </w:t>
+      </w:r>
+      <w:proofErr w:type="spellStart"/>
+      <w:r>
+        <w:rPr>
+          <w:i/>
+          <w:iCs/>
+        </w:rPr>
+        <w:t>Etacoin</w:t>
+      </w:r>
+      <w:r>
+        <w:rPr>
+          <w:i/>
+          <w:iCs/>
+        </w:rPr>
+        <w:t>s</w:t>
+      </w:r>
+      <w:proofErr w:type="spellEnd"/>
+      <w:r>
+        <w:t>, como uma forma de manter um saldo controlado dentro do Etanóis, via pagamento de boleto ou transferência.</w:t>
+      </w:r>
+    </w:p>
+    <w:p>
+      <w:r>
+        <w:t xml:space="preserve">Esta forma de comercialização pode ser injusta para os postos, uma vez que o usuário não pagará em dinheiro pelo combustível. Dessa forma, o Etanóis, repassará uma parcela do valor da compra realizado com </w:t>
+      </w:r>
+      <w:proofErr w:type="spellStart"/>
+      <w:r>
+        <w:t>Etacoins</w:t>
+      </w:r>
+      <w:proofErr w:type="spellEnd"/>
+      <w:r>
+        <w:t xml:space="preserve"> em dinheiro para o posto de combustível. Essa parcela tem o percentual de 80% do valor da compra, ou seja, em uma compra de e$ 50 – R$ 50 reais – o posto receberá e$ 40 convertidos em reais, ou seja, R$ 40. Esse valor será debitado do valor de repasse que o posto tem com o Etanóis, mais detalhes sobre o repasse no </w:t>
+      </w:r>
+      <w:r>
+        <w:t>tópico</w:t>
+      </w:r>
+      <w:bookmarkStart w:id="4" w:name="_Hlk34753462"/>
+      <w:r>
+        <w:t xml:space="preserve">: </w:t>
+      </w:r>
+      <w:r>
+        <w:rPr>
+          <w:i/>
+          <w:iCs/>
+        </w:rPr>
+        <w:t>Receitas do Etanóis</w:t>
+      </w:r>
+      <w:r>
+        <w:t>.</w:t>
+      </w:r>
+      <w:bookmarkEnd w:id="4"/>
+    </w:p>
+    <w:p>
+      <w:r>
+        <w:t xml:space="preserve">Todas as compras realizadas por um motorista no Etanóis serão adicionadas ao extrato de compras realizadas e ao histórico de abastecimento. O extrato de compras tem por funcionalidade o controle financeiro do motorista, mostrando-o seus gastos mensais ou de um determinado período. Já o histórico de abastecimento, dispõe ao motorista a visualização de seu consumo de combustível, dando a possibilidade ao motorista de analisar o consumo de seu </w:t>
+      </w:r>
+      <w:r>
+        <w:lastRenderedPageBreak/>
+        <w:t>veículo. Quanto mais o motorista dirigir com o aplicativo ativo, maior a precisão de acerto do consumo do veículo.</w:t>
+      </w:r>
+    </w:p>
+    <w:p/>
+    <w:p>
+      <w:pPr>
+        <w:pStyle w:val="Ttulo3"/>
+      </w:pPr>
+      <w:r>
+        <w:t>3.1.1 Cadastro dos postos de combustível</w:t>
+      </w:r>
+    </w:p>
+    <w:p>
+      <w:r>
+        <w:t>Todo o credenciamento de postos de combustível será realizado pelo site institucional do Etanóis na seção “Seja um credenciado!”. O gerente do posto deverá inserir todas as informações necessárias de credenciamento e cadastrar seu funcionário responsável, caso seja de seu interesse. Ao final do credenciamento, o gerente</w:t>
+      </w:r>
+      <w:r>
+        <w:t xml:space="preserve"> e o funcionário</w:t>
+      </w:r>
+      <w:r>
+        <w:t xml:space="preserve"> </w:t>
+      </w:r>
+      <w:r>
+        <w:t>ter</w:t>
+      </w:r>
+      <w:r>
+        <w:t>ão</w:t>
+      </w:r>
+      <w:r>
+        <w:t xml:space="preserve"> acesso ao aplicativo Etanóis</w:t>
+      </w:r>
+      <w:r>
+        <w:t xml:space="preserve">, com a possibilidade de acesso a seção “Área do Frentista”. Essa seção solicitará um código gerado no credenciamento e nela poderá ser realizado a geração dos </w:t>
+      </w:r>
+      <w:r>
+        <w:rPr>
+          <w:i/>
+          <w:iCs/>
+        </w:rPr>
+        <w:t>QR Codes</w:t>
+      </w:r>
+      <w:r>
+        <w:t xml:space="preserve"> de pagamento e a atualização dos valores vigentes no estabelecimento.</w:t>
+      </w:r>
+    </w:p>
+    <w:p>
+      <w:r>
+        <w:t>Após o credenciamento, o gerente possuirá acesso à uma área administrativa no site do Etanóis. Nela, ele poderá visualizar as movimentações geradas ao estabelecimento através da aplicação, terá a possibilidade de atualização dos valores vigentes, poderá alterar dados no cadastro do funcionário responsável e será permitido ao gerente a manutenção dos dados do posto de combustível cadastrado no credenciamento. Nesta seção o gerente também possuirá o saldo de repasse para o Etanóis em compras por dinheiro. Mais informações sobre este item no tópico</w:t>
+      </w:r>
+      <w:r>
+        <w:t>:</w:t>
+      </w:r>
+      <w:r>
+        <w:rPr>
+          <w:i/>
+          <w:iCs/>
+        </w:rPr>
+        <w:t xml:space="preserve"> Receitas do Etanóis</w:t>
+      </w:r>
+      <w:r>
+        <w:t>.</w:t>
+      </w:r>
+    </w:p>
+    <w:p>
+      <w:r>
+        <w:t>Os gerentes serão notificados semanalmente para atualização dos valores vigentes. Em situações que os valores não sejam atualizados após 3 (três) notificações, o gerente será alertado por uma última vez seguido de multa.</w:t>
+      </w:r>
+    </w:p>
+    <w:p>
+      <w:r>
+        <w:t>Um usuário comum do sistema pode enviar notificações ao sistema em caso de valores incorretos. Esta será encaminhada ao gerente que deverá atualizar os valores. A notificação gerada pelo usuário possui um peso maior, fazendo com que o gerente possua somente mais uma notificação de alerta. Caso ele já possua, a notificação do usuário já será entregue seguida de multa.</w:t>
+      </w:r>
+    </w:p>
+    <w:p>
+      <w:r>
+        <w:t>Se o gerente não realizar o procedimento até o prazo de validade, 3 dias úteis, serão cobrados juros sobre o montante e o posto será retirado do sistema até o pagamento e a correção dos valores.</w:t>
+      </w:r>
+    </w:p>
+    <w:p>
+      <w:r>
+        <w:lastRenderedPageBreak/>
+        <w:t>Pode-se encontrar cenários em que os valores não sejam alterados de uma notificação para outra, dessa forma, basta o gerente confirmar os valores vigentes.</w:t>
+      </w:r>
+    </w:p>
+    <w:p>
+      <w:r>
+        <w:t xml:space="preserve">O motorista pode indicar postos que não estão cadastrados no sistema. Para realizar essa ação, existirá uma funcionalidade “Existe um posto aqui!” disponível no menu da aplicação. Ao utilizar essa funcionalidade, será aberto um </w:t>
+      </w:r>
+      <w:r>
+        <w:rPr>
+          <w:i/>
+          <w:iCs/>
+        </w:rPr>
+        <w:t>pop-up</w:t>
+      </w:r>
+      <w:r>
+        <w:t xml:space="preserve"> em que o motorista adicionará uma forma de contato para que a equipe do Etanóis fale com o gerente do posto para informá-lo do aplicativo e que um ou mais de seus clientes solicitaram seu credenciamento. Essa indicação gerará uma premiação</w:t>
+      </w:r>
+      <w:r>
+        <w:t xml:space="preserve"> ao usuário.</w:t>
+      </w:r>
+    </w:p>
+    <w:p/>
+    <w:p>
+      <w:pPr>
+        <w:pStyle w:val="Ttulo3"/>
+      </w:pPr>
+      <w:r>
+        <w:t>3.1.2 Receitas do Etanóis</w:t>
+      </w:r>
+    </w:p>
+    <w:p>
+      <w:r>
+        <w:t>A proposta de negócio do Etanóis é simples: entregar os melhores preços de combustível aos motoristas e auxiliá-los com os gastos nos postos.</w:t>
+      </w:r>
+    </w:p>
+    <w:p>
+      <w:pPr>
+        <w:spacing w:before="0" w:after="0"/>
+      </w:pPr>
+      <w:r>
+        <w:t>Com esse ponto em questão, a aplicação lucra em quatro linhas de frente:</w:t>
+      </w:r>
+    </w:p>
+    <w:p>
+      <w:pPr>
+        <w:pStyle w:val="PargrafodaLista"/>
+        <w:numPr>
+          <w:ilvl w:val="0"/>
+          <w:numId w:val="8"/>
+        </w:numPr>
+        <w:spacing w:before="0" w:after="0"/>
+      </w:pPr>
+      <w:r>
+        <w:t>Obtendo uma pequena porcentagem das vendas realizadas;</w:t>
+      </w:r>
+    </w:p>
+    <w:p>
+      <w:pPr>
+        <w:pStyle w:val="PargrafodaLista"/>
+        <w:numPr>
+          <w:ilvl w:val="0"/>
+          <w:numId w:val="8"/>
+        </w:numPr>
+        <w:spacing w:before="0" w:after="0"/>
+      </w:pPr>
+      <w:r>
+        <w:t>No credenciamento dos postos de combustível;</w:t>
+      </w:r>
+    </w:p>
+    <w:p>
+      <w:pPr>
+        <w:pStyle w:val="PargrafodaLista"/>
+        <w:numPr>
+          <w:ilvl w:val="0"/>
+          <w:numId w:val="8"/>
+        </w:numPr>
+        <w:spacing w:before="0" w:after="0"/>
+      </w:pPr>
+      <w:r>
+        <w:t>Em anúncios no site institucional e na aplicação mobile;</w:t>
+      </w:r>
+    </w:p>
+    <w:p>
+      <w:pPr>
+        <w:pStyle w:val="PargrafodaLista"/>
+        <w:numPr>
+          <w:ilvl w:val="0"/>
+          <w:numId w:val="8"/>
+        </w:numPr>
+        <w:spacing w:before="0" w:after="0"/>
+      </w:pPr>
+      <w:r>
+        <w:t xml:space="preserve">Em </w:t>
+      </w:r>
+      <w:r>
+        <w:rPr>
+          <w:i/>
+          <w:iCs/>
+        </w:rPr>
+        <w:t xml:space="preserve">No </w:t>
+      </w:r>
+      <w:proofErr w:type="spellStart"/>
+      <w:r>
+        <w:rPr>
+          <w:i/>
+          <w:iCs/>
+        </w:rPr>
+        <w:t>Ads</w:t>
+      </w:r>
+      <w:proofErr w:type="spellEnd"/>
+      <w:r>
+        <w:t xml:space="preserve"> no aplicativo a partir da compra do recurso na loja de aplicativos.</w:t>
+      </w:r>
+    </w:p>
+    <w:p>
+      <w:r>
+        <w:t>A primeira forma de lucro é com base nas vendas realizadas na aplicação mobile, sendo elas por cartões</w:t>
+      </w:r>
+      <w:r>
+        <w:t xml:space="preserve"> </w:t>
+      </w:r>
+      <w:r>
+        <w:t>ou por dinheiro.</w:t>
+      </w:r>
+    </w:p>
+    <w:p>
+      <w:r>
+        <w:t xml:space="preserve">Para compras pelos cartões, o Etanóis desconta a taxa de serviço do </w:t>
+      </w:r>
+      <w:proofErr w:type="spellStart"/>
+      <w:r>
+        <w:rPr>
+          <w:i/>
+          <w:iCs/>
+        </w:rPr>
+        <w:t>PagSeguro</w:t>
+      </w:r>
+      <w:proofErr w:type="spellEnd"/>
+      <w:r>
+        <w:rPr>
+          <w:rStyle w:val="Refdenotaderodap"/>
+          <w:i/>
+          <w:iCs/>
+        </w:rPr>
+        <w:footnoteReference w:id="4"/>
+      </w:r>
+      <w:r>
+        <w:t xml:space="preserve"> e insere uma taxa de 1% do valor total bruto de venda. Para uma melhor exemplificação, confira a tabela abaixo:</w:t>
+      </w:r>
+    </w:p>
+    <w:p>
+      <w:pPr>
+        <w:pStyle w:val="Legenda"/>
+      </w:pPr>
+      <w:r>
+        <w:t xml:space="preserve">TABELA </w:t>
+      </w:r>
+      <w:r>
+        <w:fldChar w:fldCharType="begin"/>
+      </w:r>
+      <w:r>
+        <w:instrText xml:space="preserve"> SEQ Tabela \* ARABIC </w:instrText>
+      </w:r>
+      <w:r>
+        <w:fldChar w:fldCharType="separate"/>
+      </w:r>
+      <w:r>
+        <w:rPr>
+          <w:noProof/>
+        </w:rPr>
+        <w:t>1</w:t>
+      </w:r>
+      <w:r>
+        <w:rPr>
+          <w:noProof/>
+        </w:rPr>
+        <w:fldChar w:fldCharType="end"/>
+      </w:r>
+      <w:r>
+        <w:t xml:space="preserve"> - Cenário de venda no Etanóis</w:t>
+      </w:r>
+    </w:p>
+    <w:tbl>
+      <w:tblPr>
+        <w:tblStyle w:val="Tabelacomgrade"/>
+        <w:tblW w:w="0" w:type="auto"/>
+        <w:tblLook w:val="04A0" w:firstRow="1" w:lastRow="0" w:firstColumn="1" w:lastColumn="0" w:noHBand="0" w:noVBand="1"/>
+      </w:tblPr>
+      <w:tblGrid>
+        <w:gridCol w:w="2265"/>
+        <w:gridCol w:w="2265"/>
+        <w:gridCol w:w="2265"/>
+        <w:gridCol w:w="2266"/>
+      </w:tblGrid>
+      <w:tr>
+        <w:tc>
+          <w:tcPr>
+            <w:tcW w:w="2265" w:type="dxa"/>
+          </w:tcPr>
+          <w:p>
+            <w:pPr>
+              <w:spacing w:before="0" w:after="0"/>
+              <w:jc w:val="center"/>
+              <w:rPr>
+                <w:b/>
+                <w:bCs/>
+              </w:rPr>
+            </w:pPr>
+            <w:bookmarkStart w:id="5" w:name="_GoBack" w:colFirst="0" w:colLast="3"/>
+            <w:r>
+              <w:rPr>
+                <w:b/>
+                <w:bCs/>
+              </w:rPr>
+              <w:t>VALOR BRUTO</w:t>
+            </w:r>
+          </w:p>
+        </w:tc>
+        <w:tc>
+          <w:tcPr>
+            <w:tcW w:w="2265" w:type="dxa"/>
+          </w:tcPr>
+          <w:p>
+            <w:pPr>
+              <w:spacing w:before="0" w:after="0"/>
+              <w:jc w:val="center"/>
+              <w:rPr>
+                <w:b/>
+                <w:bCs/>
+              </w:rPr>
+            </w:pPr>
+            <w:r>
+              <w:rPr>
+                <w:b/>
+                <w:bCs/>
+              </w:rPr>
+              <w:t>REPASSE PARA O PAGSEGURO</w:t>
+            </w:r>
+          </w:p>
+        </w:tc>
+        <w:tc>
+          <w:tcPr>
+            <w:tcW w:w="2265" w:type="dxa"/>
+          </w:tcPr>
+          <w:p>
+            <w:pPr>
+              <w:spacing w:before="0" w:after="0"/>
+              <w:jc w:val="center"/>
+              <w:rPr>
+                <w:b/>
+                <w:bCs/>
+              </w:rPr>
+            </w:pPr>
+            <w:r>
+              <w:rPr>
+                <w:b/>
+                <w:bCs/>
+              </w:rPr>
+              <w:t>REPASSE PARA O ETANÓIS</w:t>
+            </w:r>
+          </w:p>
+        </w:tc>
+        <w:tc>
+          <w:tcPr>
+            <w:tcW w:w="2266" w:type="dxa"/>
+          </w:tcPr>
+          <w:p>
+            <w:pPr>
+              <w:spacing w:before="0" w:after="0"/>
+              <w:jc w:val="center"/>
+              <w:rPr>
+                <w:b/>
+                <w:bCs/>
+              </w:rPr>
+            </w:pPr>
+            <w:r>
+              <w:rPr>
+                <w:b/>
+                <w:bCs/>
+              </w:rPr>
+              <w:t>VALOR LÍQUIDO</w:t>
+            </w:r>
+          </w:p>
+        </w:tc>
+      </w:tr>
+      <w:tr>
+        <w:tc>
+          <w:tcPr>
+            <w:tcW w:w="2265" w:type="dxa"/>
+          </w:tcPr>
+          <w:p>
+            <w:pPr>
+              <w:spacing w:before="0" w:after="0"/>
+              <w:jc w:val="center"/>
+            </w:pPr>
+            <w:r>
+              <w:t>R$ 50,00</w:t>
+            </w:r>
+          </w:p>
+        </w:tc>
+        <w:tc>
+          <w:tcPr>
+            <w:tcW w:w="2265" w:type="dxa"/>
+          </w:tcPr>
+          <w:p>
+            <w:pPr>
+              <w:spacing w:before="0" w:after="0"/>
+              <w:jc w:val="center"/>
+            </w:pPr>
+            <w:r>
+              <w:t>R$ 2,40</w:t>
+            </w:r>
+          </w:p>
+        </w:tc>
+        <w:tc>
+          <w:tcPr>
+            <w:tcW w:w="2265" w:type="dxa"/>
+          </w:tcPr>
+          <w:p>
+            <w:pPr>
+              <w:spacing w:before="0" w:after="0"/>
+              <w:jc w:val="center"/>
+            </w:pPr>
+            <w:r>
+              <w:t>R$ 0,50</w:t>
+            </w:r>
+          </w:p>
+        </w:tc>
+        <w:tc>
+          <w:tcPr>
+            <w:tcW w:w="2266" w:type="dxa"/>
+          </w:tcPr>
+          <w:p>
+            <w:pPr>
+              <w:spacing w:before="0" w:after="0"/>
+              <w:jc w:val="center"/>
+            </w:pPr>
+            <w:r>
+              <w:t>R$ 47,10</w:t>
+            </w:r>
+          </w:p>
+        </w:tc>
+      </w:tr>
+    </w:tbl>
+    <w:bookmarkEnd w:id="5"/>
+    <w:p>
+      <w:pPr>
+        <w:pStyle w:val="Legenda"/>
+      </w:pPr>
+      <w:r>
+        <w:t>FONTE: Elaboração própria</w:t>
+      </w:r>
+    </w:p>
+    <w:p>
+      <w:r>
+        <w:lastRenderedPageBreak/>
+        <w:t>Como pode ser visto, o posto de combustível receberá R$ 47,10 após 30 dias.</w:t>
+      </w:r>
+    </w:p>
+    <w:p>
+      <w:r>
+        <w:t>Para compras no dinheiro, a taxa para o Etanóis continua em 1%, porém a regra de repasse é diferente. Como o valor é entregue diretamente ao frentista, o Etanóis obtém o valor da venda no final do</w:t>
+      </w:r>
+      <w:r>
+        <w:t xml:space="preserve"> pagamento</w:t>
+      </w:r>
+      <w:r>
+        <w:t xml:space="preserve"> e</w:t>
+      </w:r>
+      <w:r>
+        <w:t xml:space="preserve"> adiciona o correspondente ao </w:t>
+      </w:r>
+      <w:r>
+        <w:t>seu repasse a um saldo de pagamento mensal de vendas em dinheiro que deverá ser realizado pelo posto de combustível.</w:t>
+      </w:r>
+    </w:p>
+    <w:p>
+      <w:r>
+        <w:t xml:space="preserve">Como dito anteriormente, para vendas realizadas a partir de </w:t>
+      </w:r>
+      <w:proofErr w:type="spellStart"/>
+      <w:r>
+        <w:rPr>
+          <w:i/>
+          <w:iCs/>
+        </w:rPr>
+        <w:t>Etacoins</w:t>
+      </w:r>
+      <w:proofErr w:type="spellEnd"/>
+      <w:r>
+        <w:t xml:space="preserve">, o valor convertido será debitado deste saldo. Caso o saldo seja </w:t>
+      </w:r>
+      <w:r>
+        <w:t xml:space="preserve">R$ </w:t>
+      </w:r>
+      <w:r>
+        <w:t>0 (zero) ou o débito seja maior que o saldo, ele será convertido em crédito. Se ao 30º dia do mês ainda exista crédito</w:t>
+      </w:r>
+      <w:r>
+        <w:t xml:space="preserve">, este </w:t>
+      </w:r>
+      <w:r>
+        <w:t>é mantido para o próximo mês.</w:t>
+      </w:r>
+    </w:p>
+    <w:p>
+      <w:r>
+        <w:t xml:space="preserve">Este saldo poderá ser consultado na área administrativa do posto no site do Etanóis e na seção “Área do Frentista” disponível no aplicativo. Ao 30º dia de cada mês, o saldo é fechado e o gerente é notificado pela aplicação </w:t>
+      </w:r>
+      <w:r>
+        <w:rPr>
+          <w:i/>
+          <w:iCs/>
+        </w:rPr>
+        <w:t>mobile</w:t>
+      </w:r>
+      <w:r>
+        <w:t xml:space="preserve"> e pelo e-mail cadastrado. Caso o gerente não efetue o pagamento até o vencimento da fatura seguinte, o posto será desativado da aplicação até o acerto de contas com o Etanóis. O pagamento atrasado será acrescido de multa.</w:t>
+      </w:r>
+    </w:p>
+    <w:p>
+      <w:r>
+        <w:t>A segunda forma de lucro do Etanóis é no momento de credenciamento do posto de combustível. Essa taxa de credenciamento é opcional ao gerente</w:t>
+      </w:r>
+      <w:r>
+        <w:t xml:space="preserve">, uma vez que </w:t>
+      </w:r>
+      <w:r>
+        <w:t>ele possa experimentar o sistema de uma forma sem ter que se comprometer com taxas.</w:t>
+      </w:r>
+    </w:p>
+    <w:p>
+      <w:pPr>
+        <w:spacing w:before="0" w:after="0"/>
+      </w:pPr>
+      <w:r>
+        <w:t>A Taxa de Credenciamento Etanóis consiste em pacotes mensais de facilidades e vantagens. Existem três tipos de taxas mensais:</w:t>
+      </w:r>
+    </w:p>
+    <w:p>
+      <w:pPr>
+        <w:pStyle w:val="PargrafodaLista"/>
+        <w:numPr>
+          <w:ilvl w:val="0"/>
+          <w:numId w:val="9"/>
+        </w:numPr>
+        <w:spacing w:before="0" w:after="0"/>
+      </w:pPr>
+      <w:r>
+        <w:t>p</w:t>
+      </w:r>
+      <w:r>
+        <w:t>lano “Primeira Viagem”: consiste no plano grátis do sistema, somente para que o posto esteja disponível no aplicativo e o gerente possa usufruir dos recursos administrativos existentes;</w:t>
+      </w:r>
+    </w:p>
+    <w:p>
+      <w:pPr>
+        <w:pStyle w:val="PargrafodaLista"/>
+        <w:numPr>
+          <w:ilvl w:val="0"/>
+          <w:numId w:val="9"/>
+        </w:numPr>
+        <w:spacing w:before="0" w:after="0"/>
+      </w:pPr>
+      <w:r>
+        <w:t>Plano “Econômico”: consiste em um plano de R$ 24,99 mensais que possuem algumas vantagens</w:t>
+      </w:r>
+      <w:r>
+        <w:t>,</w:t>
+      </w:r>
+      <w:r>
+        <w:t xml:space="preserve"> como a possibilidade de envio de notificações ao alterar os preços vigentes e a retirada dos </w:t>
+      </w:r>
+      <w:proofErr w:type="spellStart"/>
+      <w:r>
+        <w:rPr>
+          <w:i/>
+          <w:iCs/>
+        </w:rPr>
+        <w:t>a</w:t>
+      </w:r>
+      <w:r>
+        <w:rPr>
+          <w:i/>
+          <w:iCs/>
+        </w:rPr>
+        <w:t>ds</w:t>
+      </w:r>
+      <w:proofErr w:type="spellEnd"/>
+      <w:r>
+        <w:t xml:space="preserve"> nos aplicativos do gerente e do funcionário responsável;</w:t>
+      </w:r>
+    </w:p>
+    <w:p>
+      <w:pPr>
+        <w:pStyle w:val="PargrafodaLista"/>
+        <w:numPr>
+          <w:ilvl w:val="0"/>
+          <w:numId w:val="9"/>
+        </w:numPr>
+        <w:spacing w:before="0" w:after="0"/>
+      </w:pPr>
+      <w:r>
+        <w:t>Plano “Premium”: consiste no plano máximo do Etanóis, possui o valor de R$ 49,99 mensais e possui os recursos do Plano “Econômico”</w:t>
+      </w:r>
+      <w:r>
+        <w:t xml:space="preserve">, </w:t>
+      </w:r>
+      <w:r>
+        <w:t>a retirada da cobrança de 1% das vendas</w:t>
+      </w:r>
+      <w:r>
+        <w:t>,</w:t>
+      </w:r>
+      <w:r>
+        <w:t xml:space="preserve"> a </w:t>
+      </w:r>
+      <w:r>
+        <w:t xml:space="preserve">vantagem </w:t>
+      </w:r>
+      <w:r>
+        <w:t xml:space="preserve">de ficar entre os primeiros resultados no “Radar” mesmo não possuindo o valor mais baixo e a adição da possibilidade de participar do </w:t>
+      </w:r>
+      <w:proofErr w:type="spellStart"/>
+      <w:r>
+        <w:rPr>
+          <w:i/>
+          <w:iCs/>
+        </w:rPr>
+        <w:t>Ads</w:t>
+      </w:r>
+      <w:proofErr w:type="spellEnd"/>
+      <w:r>
+        <w:rPr>
+          <w:i/>
+          <w:iCs/>
+        </w:rPr>
+        <w:t xml:space="preserve"> Etanóis</w:t>
+      </w:r>
+      <w:r>
+        <w:t xml:space="preserve">, um recurso de anúncios dos credenciados </w:t>
+      </w:r>
+      <w:r>
+        <w:rPr>
+          <w:i/>
+          <w:iCs/>
+        </w:rPr>
+        <w:t>p</w:t>
+      </w:r>
+      <w:r>
+        <w:rPr>
+          <w:i/>
+          <w:iCs/>
+        </w:rPr>
+        <w:t>remium</w:t>
+      </w:r>
+      <w:r>
+        <w:t xml:space="preserve"> do Etanóis que consiste no disparo </w:t>
+      </w:r>
+      <w:r>
+        <w:lastRenderedPageBreak/>
+        <w:t>de anúncios promocionais do posto entre os anúncios já existentes</w:t>
+      </w:r>
+      <w:r>
+        <w:t xml:space="preserve"> para os usuários comuns</w:t>
+      </w:r>
+      <w:r>
+        <w:t>.</w:t>
+      </w:r>
+    </w:p>
+    <w:p>
+      <w:r>
+        <w:t>Colocando os planos disponíveis lado-a-lado, tem-se a comparação:</w:t>
+      </w:r>
+    </w:p>
+    <w:p>
+      <w:pPr>
+        <w:pStyle w:val="Legenda"/>
+      </w:pPr>
+      <w:r>
+        <w:t xml:space="preserve">Tabela </w:t>
+      </w:r>
+      <w:r>
+        <w:fldChar w:fldCharType="begin"/>
+      </w:r>
+      <w:r>
+        <w:instrText xml:space="preserve"> SEQ Tabela \* ARABIC </w:instrText>
+      </w:r>
+      <w:r>
+        <w:fldChar w:fldCharType="separate"/>
+      </w:r>
+      <w:r>
+        <w:rPr>
+          <w:noProof/>
+        </w:rPr>
+        <w:t>2</w:t>
+      </w:r>
+      <w:r>
+        <w:fldChar w:fldCharType="end"/>
+      </w:r>
+      <w:r>
+        <w:t xml:space="preserve"> - Comparação dos planos de vantagem do Etanóis</w:t>
+      </w:r>
+    </w:p>
+    <w:tbl>
+      <w:tblPr>
+        <w:tblStyle w:val="Tabelacomgrade"/>
+        <w:tblW w:w="0" w:type="auto"/>
+        <w:jc w:val="center"/>
+        <w:tblLook w:val="04A0" w:firstRow="1" w:lastRow="0" w:firstColumn="1" w:lastColumn="0" w:noHBand="0" w:noVBand="1"/>
+      </w:tblPr>
+      <w:tblGrid>
+        <w:gridCol w:w="2270"/>
+        <w:gridCol w:w="2573"/>
+        <w:gridCol w:w="2016"/>
+        <w:gridCol w:w="2202"/>
+      </w:tblGrid>
+      <w:tr>
+        <w:trPr>
+          <w:jc w:val="center"/>
+        </w:trPr>
+        <w:tc>
+          <w:tcPr>
+            <w:tcW w:w="2270" w:type="dxa"/>
+            <w:vAlign w:val="center"/>
+          </w:tcPr>
+          <w:p>
+            <w:pPr>
+              <w:spacing w:before="0" w:after="0"/>
+              <w:jc w:val="center"/>
+              <w:rPr>
+                <w:b/>
+                <w:bCs/>
+              </w:rPr>
+            </w:pPr>
+            <w:r>
+              <w:rPr>
+                <w:b/>
+                <w:bCs/>
+              </w:rPr>
+              <w:t>ITENS CONTEMPLADOS</w:t>
+            </w:r>
+          </w:p>
+        </w:tc>
+        <w:tc>
+          <w:tcPr>
+            <w:tcW w:w="2687" w:type="dxa"/>
+            <w:vAlign w:val="center"/>
+          </w:tcPr>
+          <w:p>
+            <w:pPr>
+              <w:spacing w:before="0" w:after="0"/>
+              <w:jc w:val="center"/>
+              <w:rPr>
+                <w:b/>
+                <w:bCs/>
+              </w:rPr>
+            </w:pPr>
+            <w:r>
+              <w:rPr>
+                <w:b/>
+                <w:bCs/>
+              </w:rPr>
+              <w:t>PLANO “PRIMEIRA VIAGEM”</w:t>
+            </w:r>
+          </w:p>
+        </w:tc>
+        <w:tc>
+          <w:tcPr>
+            <w:tcW w:w="1840" w:type="dxa"/>
+            <w:vAlign w:val="center"/>
+          </w:tcPr>
+          <w:p>
+            <w:pPr>
+              <w:spacing w:before="0" w:after="0"/>
+              <w:jc w:val="center"/>
+              <w:rPr>
+                <w:b/>
+                <w:bCs/>
+              </w:rPr>
+            </w:pPr>
+            <w:r>
+              <w:rPr>
+                <w:b/>
+                <w:bCs/>
+              </w:rPr>
+              <w:t>PLANO “ECONÔMICO”</w:t>
+            </w:r>
+          </w:p>
+        </w:tc>
+        <w:tc>
+          <w:tcPr>
+            <w:tcW w:w="2264" w:type="dxa"/>
+            <w:vAlign w:val="center"/>
+          </w:tcPr>
+          <w:p>
+            <w:pPr>
+              <w:spacing w:before="0" w:after="0"/>
+              <w:jc w:val="center"/>
+              <w:rPr>
+                <w:b/>
+                <w:bCs/>
+              </w:rPr>
+            </w:pPr>
+            <w:r>
+              <w:rPr>
+                <w:b/>
+                <w:bCs/>
+              </w:rPr>
+              <w:t>PLANO “PREMIUM”</w:t>
+            </w:r>
+          </w:p>
+        </w:tc>
+      </w:tr>
+      <w:tr>
+        <w:trPr>
+          <w:jc w:val="center"/>
+        </w:trPr>
+        <w:tc>
+          <w:tcPr>
+            <w:tcW w:w="2270" w:type="dxa"/>
+            <w:vAlign w:val="center"/>
+          </w:tcPr>
+          <w:p>
+            <w:pPr>
+              <w:spacing w:before="0" w:after="0"/>
+              <w:jc w:val="center"/>
+            </w:pPr>
+            <w:r>
+              <w:t>Cobrança de 1% sobre o valor dos abastecimentos</w:t>
+            </w:r>
+          </w:p>
+        </w:tc>
+        <w:tc>
+          <w:tcPr>
+            <w:tcW w:w="2687" w:type="dxa"/>
+            <w:vAlign w:val="center"/>
+          </w:tcPr>
+          <w:p>
+            <w:pPr>
+              <w:spacing w:before="0" w:after="0"/>
+              <w:jc w:val="center"/>
+            </w:pPr>
+            <w:r>
+              <w:t>Sim</w:t>
+            </w:r>
+          </w:p>
+        </w:tc>
+        <w:tc>
+          <w:tcPr>
+            <w:tcW w:w="1840" w:type="dxa"/>
+            <w:vAlign w:val="center"/>
+          </w:tcPr>
+          <w:p>
+            <w:pPr>
+              <w:spacing w:before="0" w:after="0"/>
+              <w:jc w:val="center"/>
+            </w:pPr>
+            <w:r>
+              <w:t>Sim</w:t>
+            </w:r>
+          </w:p>
+        </w:tc>
+        <w:tc>
+          <w:tcPr>
+            <w:tcW w:w="2264" w:type="dxa"/>
+            <w:vAlign w:val="center"/>
+          </w:tcPr>
+          <w:p>
+            <w:pPr>
+              <w:spacing w:before="0" w:after="0"/>
+              <w:jc w:val="center"/>
+            </w:pPr>
+            <w:r>
+              <w:t>Sim</w:t>
+            </w:r>
+          </w:p>
+        </w:tc>
+      </w:tr>
+      <w:tr>
+        <w:trPr>
+          <w:jc w:val="center"/>
+        </w:trPr>
+        <w:tc>
+          <w:tcPr>
+            <w:tcW w:w="2270" w:type="dxa"/>
+            <w:vAlign w:val="center"/>
+          </w:tcPr>
+          <w:p>
+            <w:pPr>
+              <w:spacing w:before="0" w:after="0"/>
+              <w:jc w:val="center"/>
+            </w:pPr>
+            <w:r>
+              <w:t>Anúncio no aplicativo</w:t>
+            </w:r>
+          </w:p>
+        </w:tc>
+        <w:tc>
+          <w:tcPr>
+            <w:tcW w:w="2687" w:type="dxa"/>
+            <w:vAlign w:val="center"/>
+          </w:tcPr>
+          <w:p>
+            <w:pPr>
+              <w:spacing w:before="0" w:after="0"/>
+              <w:jc w:val="center"/>
+            </w:pPr>
+            <w:r>
+              <w:t>Sim</w:t>
+            </w:r>
+          </w:p>
+        </w:tc>
+        <w:tc>
+          <w:tcPr>
+            <w:tcW w:w="1840" w:type="dxa"/>
+            <w:vAlign w:val="center"/>
+          </w:tcPr>
+          <w:p>
+            <w:pPr>
+              <w:spacing w:before="0" w:after="0"/>
+              <w:jc w:val="center"/>
+            </w:pPr>
+            <w:r>
+              <w:t>Não</w:t>
+            </w:r>
+            <w:r>
+              <w:rPr>
+                <w:rStyle w:val="Refdenotaderodap"/>
+              </w:rPr>
+              <w:footnoteReference w:id="5"/>
+            </w:r>
+          </w:p>
+        </w:tc>
+        <w:tc>
+          <w:tcPr>
+            <w:tcW w:w="2264" w:type="dxa"/>
+            <w:vAlign w:val="center"/>
+          </w:tcPr>
+          <w:p>
+            <w:pPr>
+              <w:spacing w:before="0" w:after="0"/>
+              <w:jc w:val="center"/>
+            </w:pPr>
+            <w:r>
+              <w:t>Não</w:t>
+            </w:r>
+            <w:r>
+              <w:rPr>
+                <w:rStyle w:val="Refdenotaderodap"/>
+              </w:rPr>
+              <w:footnoteReference w:id="6"/>
+            </w:r>
+          </w:p>
+        </w:tc>
+      </w:tr>
+      <w:tr>
+        <w:trPr>
+          <w:jc w:val="center"/>
+        </w:trPr>
+        <w:tc>
+          <w:tcPr>
+            <w:tcW w:w="2270" w:type="dxa"/>
+            <w:vAlign w:val="center"/>
+          </w:tcPr>
+          <w:p>
+            <w:pPr>
+              <w:spacing w:before="0" w:after="0"/>
+              <w:jc w:val="center"/>
+            </w:pPr>
+            <w:r>
+              <w:t>Notificação de alteração nos valores vigentes</w:t>
+            </w:r>
+          </w:p>
+        </w:tc>
+        <w:tc>
+          <w:tcPr>
+            <w:tcW w:w="2687" w:type="dxa"/>
+            <w:vAlign w:val="center"/>
+          </w:tcPr>
+          <w:p>
+            <w:pPr>
+              <w:spacing w:before="0" w:after="0"/>
+              <w:jc w:val="center"/>
+            </w:pPr>
+            <w:r>
+              <w:t>Não</w:t>
+            </w:r>
+          </w:p>
+        </w:tc>
+        <w:tc>
+          <w:tcPr>
+            <w:tcW w:w="1840" w:type="dxa"/>
+            <w:vAlign w:val="center"/>
+          </w:tcPr>
+          <w:p>
+            <w:pPr>
+              <w:spacing w:before="0" w:after="0"/>
+              <w:jc w:val="center"/>
+            </w:pPr>
+            <w:r>
+              <w:t>Sim</w:t>
+            </w:r>
+          </w:p>
+        </w:tc>
+        <w:tc>
+          <w:tcPr>
+            <w:tcW w:w="2264" w:type="dxa"/>
+            <w:vAlign w:val="center"/>
+          </w:tcPr>
+          <w:p>
+            <w:pPr>
+              <w:spacing w:before="0" w:after="0"/>
+              <w:jc w:val="center"/>
+            </w:pPr>
+            <w:r>
+              <w:t>Sim</w:t>
+            </w:r>
+          </w:p>
+        </w:tc>
+      </w:tr>
+      <w:tr>
+        <w:trPr>
+          <w:jc w:val="center"/>
+        </w:trPr>
+        <w:tc>
+          <w:tcPr>
+            <w:tcW w:w="2270" w:type="dxa"/>
+            <w:vAlign w:val="center"/>
+          </w:tcPr>
+          <w:p>
+            <w:pPr>
+              <w:spacing w:before="0" w:after="0"/>
+              <w:jc w:val="center"/>
+            </w:pPr>
+            <w:r>
+              <w:t>Destaque nos resultados</w:t>
+            </w:r>
+          </w:p>
+        </w:tc>
+        <w:tc>
+          <w:tcPr>
+            <w:tcW w:w="2687" w:type="dxa"/>
+            <w:vAlign w:val="center"/>
+          </w:tcPr>
+          <w:p>
+            <w:pPr>
+              <w:spacing w:before="0" w:after="0"/>
+              <w:jc w:val="center"/>
+            </w:pPr>
+            <w:r>
+              <w:t>Não</w:t>
+            </w:r>
+          </w:p>
+        </w:tc>
+        <w:tc>
+          <w:tcPr>
+            <w:tcW w:w="1840" w:type="dxa"/>
+            <w:vAlign w:val="center"/>
+          </w:tcPr>
+          <w:p>
+            <w:pPr>
+              <w:spacing w:before="0" w:after="0"/>
+              <w:jc w:val="center"/>
+            </w:pPr>
+            <w:r>
+              <w:t>Não</w:t>
+            </w:r>
+          </w:p>
+        </w:tc>
+        <w:tc>
+          <w:tcPr>
+            <w:tcW w:w="2264" w:type="dxa"/>
+            <w:vAlign w:val="center"/>
+          </w:tcPr>
+          <w:p>
+            <w:pPr>
+              <w:spacing w:before="0" w:after="0"/>
+              <w:jc w:val="center"/>
+            </w:pPr>
+            <w:r>
+              <w:t>Sim</w:t>
+            </w:r>
+          </w:p>
+        </w:tc>
+      </w:tr>
+      <w:tr>
+        <w:trPr>
+          <w:jc w:val="center"/>
+        </w:trPr>
+        <w:tc>
+          <w:tcPr>
+            <w:tcW w:w="2270" w:type="dxa"/>
+            <w:vAlign w:val="center"/>
+          </w:tcPr>
+          <w:p>
+            <w:pPr>
+              <w:spacing w:before="0" w:after="0"/>
+              <w:jc w:val="center"/>
+            </w:pPr>
+            <w:proofErr w:type="spellStart"/>
+            <w:r>
+              <w:rPr>
+                <w:i/>
+                <w:iCs/>
+              </w:rPr>
+              <w:t>Ads</w:t>
+            </w:r>
+            <w:proofErr w:type="spellEnd"/>
+            <w:r>
+              <w:rPr>
+                <w:i/>
+                <w:iCs/>
+              </w:rPr>
+              <w:t xml:space="preserve"> Etanóis</w:t>
+            </w:r>
+          </w:p>
+        </w:tc>
+        <w:tc>
+          <w:tcPr>
+            <w:tcW w:w="2687" w:type="dxa"/>
+            <w:vAlign w:val="center"/>
+          </w:tcPr>
+          <w:p>
+            <w:pPr>
+              <w:spacing w:before="0" w:after="0"/>
+              <w:jc w:val="center"/>
+            </w:pPr>
+            <w:r>
+              <w:t>Não</w:t>
+            </w:r>
+          </w:p>
+        </w:tc>
+        <w:tc>
+          <w:tcPr>
+            <w:tcW w:w="1840" w:type="dxa"/>
+            <w:vAlign w:val="center"/>
+          </w:tcPr>
+          <w:p>
+            <w:pPr>
+              <w:spacing w:before="0" w:after="0"/>
+              <w:jc w:val="center"/>
+            </w:pPr>
+            <w:r>
+              <w:t>Não</w:t>
+            </w:r>
+          </w:p>
+        </w:tc>
+        <w:tc>
+          <w:tcPr>
+            <w:tcW w:w="2264" w:type="dxa"/>
+            <w:vAlign w:val="center"/>
+          </w:tcPr>
+          <w:p>
+            <w:pPr>
+              <w:spacing w:before="0" w:after="0"/>
+              <w:jc w:val="center"/>
+            </w:pPr>
+            <w:r>
+              <w:t>Sim</w:t>
+            </w:r>
+          </w:p>
+        </w:tc>
+      </w:tr>
+      <w:tr>
+        <w:trPr>
+          <w:jc w:val="center"/>
+        </w:trPr>
+        <w:tc>
+          <w:tcPr>
+            <w:tcW w:w="2270" w:type="dxa"/>
+            <w:vAlign w:val="center"/>
+          </w:tcPr>
+          <w:p>
+            <w:pPr>
+              <w:spacing w:before="0" w:after="0"/>
+              <w:jc w:val="center"/>
+              <w:rPr>
+                <w:b/>
+                <w:bCs/>
+              </w:rPr>
+            </w:pPr>
+            <w:r>
+              <w:rPr>
+                <w:b/>
+                <w:bCs/>
+              </w:rPr>
+              <w:t>VALOR</w:t>
+            </w:r>
+          </w:p>
+        </w:tc>
+        <w:tc>
+          <w:tcPr>
+            <w:tcW w:w="2687" w:type="dxa"/>
+            <w:vAlign w:val="center"/>
+          </w:tcPr>
+          <w:p>
+            <w:pPr>
+              <w:spacing w:before="0" w:after="0"/>
+              <w:jc w:val="center"/>
+            </w:pPr>
+            <w:r>
+              <w:t>R$ 0,00</w:t>
+            </w:r>
+          </w:p>
+        </w:tc>
+        <w:tc>
+          <w:tcPr>
+            <w:tcW w:w="1840" w:type="dxa"/>
+            <w:vAlign w:val="center"/>
+          </w:tcPr>
+          <w:p>
+            <w:pPr>
+              <w:spacing w:before="0" w:after="0"/>
+              <w:jc w:val="center"/>
+            </w:pPr>
+            <w:r>
+              <w:t>R$ 24,99</w:t>
+            </w:r>
+          </w:p>
+        </w:tc>
+        <w:tc>
+          <w:tcPr>
+            <w:tcW w:w="2264" w:type="dxa"/>
+            <w:vAlign w:val="center"/>
+          </w:tcPr>
+          <w:p>
+            <w:pPr>
+              <w:spacing w:before="0" w:after="0"/>
+              <w:jc w:val="center"/>
+            </w:pPr>
+            <w:r>
+              <w:t>R$ 49,99</w:t>
+            </w:r>
+          </w:p>
+        </w:tc>
+      </w:tr>
+    </w:tbl>
+    <w:p>
+      <w:pPr>
+        <w:pStyle w:val="Legenda"/>
+      </w:pPr>
+      <w:r>
+        <w:t>FONTE: Elaboração própria</w:t>
+      </w:r>
+    </w:p>
+    <w:p>
+      <w:r>
+        <w:t xml:space="preserve">A terceira forma de lucro consiste em anúncios na aplicação </w:t>
+      </w:r>
+      <w:r>
+        <w:rPr>
+          <w:i/>
+          <w:iCs/>
+        </w:rPr>
+        <w:t>mobile</w:t>
+      </w:r>
+      <w:r>
+        <w:t xml:space="preserve"> e no site institucional da solução. O Etanóis utilizará do recurso </w:t>
+      </w:r>
+      <w:proofErr w:type="spellStart"/>
+      <w:r>
+        <w:rPr>
+          <w:i/>
+          <w:iCs/>
+        </w:rPr>
+        <w:t>AdMob</w:t>
+      </w:r>
+      <w:proofErr w:type="spellEnd"/>
+      <w:r>
+        <w:rPr>
+          <w:rStyle w:val="Refdenotaderodap"/>
+          <w:i/>
+          <w:iCs/>
+        </w:rPr>
+        <w:footnoteReference w:id="7"/>
+      </w:r>
+      <w:r>
+        <w:t xml:space="preserve"> </w:t>
+      </w:r>
+      <w:r>
+        <w:t xml:space="preserve">promovido pela Google para a aplicação </w:t>
+      </w:r>
+      <w:r>
+        <w:rPr>
+          <w:i/>
+          <w:iCs/>
+        </w:rPr>
+        <w:t>mobile</w:t>
+      </w:r>
+      <w:r>
+        <w:t xml:space="preserve"> e o recurso </w:t>
+      </w:r>
+      <w:proofErr w:type="spellStart"/>
+      <w:r>
+        <w:rPr>
+          <w:i/>
+          <w:iCs/>
+        </w:rPr>
+        <w:t>AdSense</w:t>
+      </w:r>
+      <w:proofErr w:type="spellEnd"/>
+      <w:r>
+        <w:rPr>
+          <w:rStyle w:val="Refdenotaderodap"/>
+          <w:i/>
+          <w:iCs/>
+        </w:rPr>
+        <w:footnoteReference w:id="8"/>
+      </w:r>
+      <w:r>
+        <w:t xml:space="preserve"> também promovida pela Google para o site.</w:t>
+      </w:r>
+    </w:p>
+    <w:p>
+      <w:r>
+        <w:t xml:space="preserve">A forma de negócio dos dois recursos funciona com base em exibição de anúncios em intervalos de tempo ou em ações determinadas. No </w:t>
+      </w:r>
+      <w:proofErr w:type="spellStart"/>
+      <w:r>
+        <w:rPr>
+          <w:i/>
+          <w:iCs/>
+        </w:rPr>
+        <w:t>AdMob</w:t>
+      </w:r>
+      <w:proofErr w:type="spellEnd"/>
+      <w:r>
+        <w:t xml:space="preserve"> pode ser colocado um anúncio após a realização de uma compra de combustível ou após uma conquista no Etanóis, por exemplo. Já no site, pelo </w:t>
+      </w:r>
+      <w:proofErr w:type="spellStart"/>
+      <w:r>
+        <w:rPr>
+          <w:i/>
+          <w:iCs/>
+        </w:rPr>
+        <w:t>AdSense</w:t>
+      </w:r>
+      <w:proofErr w:type="spellEnd"/>
+      <w:r>
+        <w:t xml:space="preserve"> pode ser colocado um banner em alguma de suas páginas.</w:t>
+      </w:r>
+    </w:p>
+    <w:p>
+      <w:r>
+        <w:lastRenderedPageBreak/>
+        <w:t xml:space="preserve">A última forma de lucro se trata da retirada destes anúncios no aplicativo. O usuário deverá realizar uma compra de </w:t>
+      </w:r>
+      <w:r>
+        <w:rPr>
+          <w:i/>
+          <w:iCs/>
+        </w:rPr>
+        <w:t xml:space="preserve">No </w:t>
+      </w:r>
+      <w:proofErr w:type="spellStart"/>
+      <w:r>
+        <w:rPr>
+          <w:i/>
+          <w:iCs/>
+        </w:rPr>
+        <w:t>Ads</w:t>
+      </w:r>
+      <w:proofErr w:type="spellEnd"/>
+      <w:r>
+        <w:t xml:space="preserve"> na loja de aplicativos do sistema – Google Play Store para o Android e App Store na Apple – para que esse recurso seja ativado.</w:t>
+      </w:r>
+    </w:p>
+    <w:p/>
+    <w:p>
+      <w:pPr>
+        <w:pStyle w:val="Ttulo3"/>
+      </w:pPr>
+      <w:r>
+        <w:t>3.1.3 Possíveis parcerias</w:t>
+      </w:r>
+    </w:p>
+    <w:p>
+      <w:r>
+        <w:t xml:space="preserve">Visando a realização de parcerias com outros aplicativos, o Etanóis entrega uma </w:t>
+      </w:r>
+      <w:bookmarkStart w:id="6" w:name="_Hlk34759820"/>
+      <w:proofErr w:type="spellStart"/>
+      <w:r>
+        <w:rPr>
+          <w:i/>
+          <w:iCs/>
+        </w:rPr>
+        <w:t>Application</w:t>
+      </w:r>
+      <w:proofErr w:type="spellEnd"/>
+      <w:r>
+        <w:rPr>
+          <w:i/>
+          <w:iCs/>
+        </w:rPr>
+        <w:t xml:space="preserve"> </w:t>
+      </w:r>
+      <w:proofErr w:type="spellStart"/>
+      <w:r>
+        <w:rPr>
+          <w:i/>
+          <w:iCs/>
+        </w:rPr>
+        <w:t>Programming</w:t>
+      </w:r>
+      <w:proofErr w:type="spellEnd"/>
+      <w:r>
+        <w:rPr>
+          <w:i/>
+          <w:iCs/>
+        </w:rPr>
+        <w:t xml:space="preserve"> Interface</w:t>
+      </w:r>
+      <w:bookmarkEnd w:id="6"/>
+      <w:r>
+        <w:t xml:space="preserve"> </w:t>
+      </w:r>
+      <w:r>
+        <w:t>(</w:t>
+      </w:r>
+      <w:r>
+        <w:t>API</w:t>
+      </w:r>
+      <w:r>
+        <w:t xml:space="preserve">) </w:t>
+      </w:r>
+      <w:r>
+        <w:t>para que sistemas com funcionalidades tangentes ao entregue pelo Etanóis</w:t>
+      </w:r>
+      <w:r>
+        <w:t>, como os de mobilidade,</w:t>
+      </w:r>
+      <w:r>
+        <w:t xml:space="preserve"> possam utilizar do recurso para melhorar ainda mais seu produto.</w:t>
+      </w:r>
+    </w:p>
+    <w:p>
+      <w:r>
+        <w:t>Por exemplo, o aplicativo Uber</w:t>
+      </w:r>
+      <w:r>
+        <w:t xml:space="preserve"> </w:t>
+      </w:r>
+      <w:r>
+        <w:t>pode ser um parceiro do Etanóis, uma vez que o motorista do aplicativo precisa de combustível quase que diariamente. Ao momento que o serviço entregue pela API do Etanóis ser integrado ao serviço da Uber, o motorista poderá sempre abastecer seu veículo de trabalho no posto mais favorável a ele.</w:t>
+      </w:r>
+    </w:p>
+    <w:p>
+      <w:r>
+        <w:t>Outro sistema parceiro pode ser o Localiz</w:t>
+      </w:r>
+      <w:r>
+        <w:t>a Hertz</w:t>
+      </w:r>
+      <w:r>
+        <w:t>, pois os locatários devem, no momento da devolução, entregar o veículo alugado com o tanque de combustível abastecido. Dessa forma, com a integração, será possível do locatário abastecer no posto de combustível mais favorável perante a localização do pátio de entrega do Localiza.</w:t>
+      </w:r>
+    </w:p>
+    <w:p>
+      <w:r>
+        <w:t>A API do Etanóis entregará aos interessados a possibilidade de visualizar os postos disponíveis próximos à localização do motorista ou em uma rota pré-definida. As requisições solicitadas entregarão uma lista ao integrado, as quais deverão ser tratadas por ele. Quaisquer modificações necessárias nos parceiros são de responsabilidade dele.</w:t>
+      </w:r>
+    </w:p>
+    <w:p/>
+    <w:p>
       <w:pPr>
         <w:pStyle w:val="Ttulo2"/>
       </w:pPr>
-      <w:bookmarkStart w:id="5" w:name="_Toc34245257"/>
+      <w:bookmarkStart w:id="7" w:name="_Toc34751991"/>
+      <w:r>
+        <w:t>3.2 OBJETIVOS</w:t>
+      </w:r>
+      <w:bookmarkEnd w:id="7"/>
+    </w:p>
+    <w:p>
+      <w:r>
+        <w:t>Este tópico apresenta os pontos que o Etanóis atinge para colaborar com o motorista no quesito combustível. Aqui será possível visualizar o objetivo geral do projeto e seus objetivos específicos.</w:t>
+      </w:r>
+    </w:p>
+    <w:p>
+      <w:pPr>
+        <w:rPr>
+          <w:color w:val="FF0000"/>
+        </w:rPr>
+      </w:pPr>
+      <w:r>
+        <w:t xml:space="preserve"> </w:t>
+      </w:r>
+      <w:r>
+        <w:rPr>
+          <w:color w:val="FF0000"/>
+        </w:rPr>
+        <w:t>[Inserir citação]</w:t>
+      </w:r>
+    </w:p>
+    <w:p>
+      <w:pPr>
+        <w:pStyle w:val="Ttulo3"/>
+      </w:pPr>
       <w:r>
         <w:lastRenderedPageBreak/>
-        <w:t>3.2 OBJETIVOS</w:t>
-      </w:r>
-      <w:bookmarkEnd w:id="5"/>
-    </w:p>
-    <w:p>
-      <w:r>
-        <w:t>Este tópico apresenta os pontos que o Etanóis atinge para colaborar com o motorista no quesito combustível. Aqui será possível visualizar o objetivo geral do projeto e seus objetivos específicos.</w:t>
-      </w:r>
-    </w:p>
-    <w:p>
-      <w:pPr>
-        <w:rPr>
-          <w:color w:val="FF0000"/>
-        </w:rPr>
-      </w:pPr>
-      <w:r>
-        <w:t xml:space="preserve"> </w:t>
-      </w:r>
-      <w:r>
-        <w:rPr>
-          <w:color w:val="FF0000"/>
-        </w:rPr>
-        <w:t>[Inserir citação]</w:t>
-      </w:r>
-    </w:p>
-    <w:p>
-      <w:pPr>
-        <w:pStyle w:val="Ttulo3"/>
-      </w:pPr>
-      <w:r>
         <w:t>3.2.1 Objetivo geral</w:t>
       </w:r>
     </w:p>
@@ -2974,79 +4942,117 @@
       <w:r>
         <w:t xml:space="preserve">existentes, como: </w:t>
       </w:r>
+      <w:proofErr w:type="spellStart"/>
       <w:r>
         <w:rPr>
           <w:i/>
           <w:iCs/>
         </w:rPr>
-        <w:t xml:space="preserve">iFood, Localiza Hertz, Uber </w:t>
-      </w:r>
-      <w:r>
-        <w:t>e</w:t>
-      </w:r>
+        <w:t>iFood</w:t>
+      </w:r>
+      <w:proofErr w:type="spellEnd"/>
       <w:r>
         <w:rPr>
           <w:i/>
           <w:iCs/>
         </w:rPr>
-        <w:t xml:space="preserve"> Waze</w:t>
-      </w:r>
-      <w:r>
-        <w:t xml:space="preserve">, por exemplo, pois, o Etanóis não será um aplicativo de </w:t>
+        <w:t xml:space="preserve">, Localiza Hertz, Uber </w:t>
+      </w:r>
+      <w:r>
+        <w:t>e</w:t>
       </w:r>
       <w:r>
         <w:rPr>
           <w:i/>
           <w:iCs/>
         </w:rPr>
-        <w:t xml:space="preserve">Global Positioning System </w:t>
-      </w:r>
-      <w:r>
-        <w:t>(GPS).</w:t>
-      </w:r>
-    </w:p>
-    <w:p/>
-    <w:p>
-      <w:pPr>
-        <w:pStyle w:val="Ttulo2"/>
-      </w:pPr>
-      <w:bookmarkStart w:id="6" w:name="_Toc34245258"/>
-      <w:r>
-        <w:t>3.3 JUSTIFICATIVA</w:t>
-      </w:r>
-      <w:bookmarkEnd w:id="6"/>
-    </w:p>
-    <w:p>
-      <w:r>
-        <w:t xml:space="preserve">Entende-se por justificativa de desenvolvimento da solução, a demanda por conhecimento dos preços dos combustíveis com antecedência, pois a variação entre os postos é visível e em alguns casos muito alta. Dessa forma, o Etanóis é justificável ao ponto de disponibilizar integralmente os valores de venda dos combustíveis e serviços </w:t>
-      </w:r>
-      <w:r>
-        <w:t>prestados no pátio d</w:t>
-      </w:r>
-      <w:r>
-        <w:t>os postos encontrados no momento da pesquisa pelo interessado.</w:t>
-      </w:r>
-    </w:p>
-    <w:p/>
-    <w:p>
-      <w:pPr>
-        <w:pStyle w:val="Ttulo2"/>
-      </w:pPr>
-      <w:bookmarkStart w:id="7" w:name="_Toc34245259"/>
-      <w:r>
-        <w:t>3.4 PÚBLICO-ALVO</w:t>
-      </w:r>
-      <w:bookmarkEnd w:id="7"/>
-    </w:p>
-    <w:p>
-      <w:r>
-        <w:t xml:space="preserve">Também chamados como </w:t>
-      </w:r>
+        <w:t xml:space="preserve"> </w:t>
+      </w:r>
+      <w:proofErr w:type="spellStart"/>
       <w:r>
         <w:rPr>
           <w:i/>
           <w:iCs/>
         </w:rPr>
+        <w:t>Waze</w:t>
+      </w:r>
+      <w:proofErr w:type="spellEnd"/>
+      <w:r>
+        <w:t xml:space="preserve">, por exemplo, pois, o Etanóis não será um aplicativo de </w:t>
+      </w:r>
+      <w:r>
+        <w:rPr>
+          <w:i/>
+          <w:iCs/>
+        </w:rPr>
+        <w:t xml:space="preserve">Global </w:t>
+      </w:r>
+      <w:proofErr w:type="spellStart"/>
+      <w:r>
+        <w:rPr>
+          <w:i/>
+          <w:iCs/>
+        </w:rPr>
+        <w:t>Positioning</w:t>
+      </w:r>
+      <w:proofErr w:type="spellEnd"/>
+      <w:r>
+        <w:rPr>
+          <w:i/>
+          <w:iCs/>
+        </w:rPr>
+        <w:t xml:space="preserve"> System </w:t>
+      </w:r>
+      <w:r>
+        <w:t>(GPS).</w:t>
+      </w:r>
+    </w:p>
+    <w:p/>
+    <w:p>
+      <w:pPr>
+        <w:pStyle w:val="Ttulo2"/>
+      </w:pPr>
+      <w:bookmarkStart w:id="8" w:name="_Toc34751992"/>
+      <w:r>
+        <w:t>3.3 JUSTIFICATIVA</w:t>
+      </w:r>
+      <w:bookmarkEnd w:id="8"/>
+    </w:p>
+    <w:p>
+      <w:r>
+        <w:t xml:space="preserve">Entende-se por justificativa de desenvolvimento da solução, a demanda por conhecimento dos preços dos combustíveis com antecedência, pois a variação entre os postos é visível e em alguns casos muito alta. Dessa forma, o Etanóis é justificável ao ponto de disponibilizar integralmente </w:t>
+      </w:r>
+      <w:r>
+        <w:lastRenderedPageBreak/>
+        <w:t xml:space="preserve">os valores de venda dos combustíveis e serviços </w:t>
+      </w:r>
+      <w:r>
+        <w:t>prestados no pátio d</w:t>
+      </w:r>
+      <w:r>
+        <w:t>os postos encontrados no momento da pesquisa pelo interessado.</w:t>
+      </w:r>
+    </w:p>
+    <w:p/>
+    <w:p>
+      <w:pPr>
+        <w:pStyle w:val="Ttulo2"/>
+      </w:pPr>
+      <w:bookmarkStart w:id="9" w:name="_Toc34751993"/>
+      <w:r>
+        <w:t>3.4 PÚBLICO-ALVO</w:t>
+      </w:r>
+      <w:bookmarkEnd w:id="9"/>
+    </w:p>
+    <w:p>
+      <w:r>
+        <w:t xml:space="preserve">Também chamados como </w:t>
+      </w:r>
+      <w:r>
+        <w:rPr>
+          <w:i/>
+          <w:iCs/>
+        </w:rPr>
         <w:t>stakeholders</w:t>
       </w:r>
       <w:r>
@@ -3098,11 +5104,11 @@
       <w:pPr>
         <w:pStyle w:val="Ttulo2"/>
       </w:pPr>
-      <w:bookmarkStart w:id="8" w:name="_Toc34245260"/>
+      <w:bookmarkStart w:id="10" w:name="_Toc34751994"/>
       <w:r>
         <w:t>3.5 NÍVEIS DE DECISÃO E GRUPOS FUNCIONAIS</w:t>
       </w:r>
-      <w:bookmarkEnd w:id="8"/>
+      <w:bookmarkEnd w:id="10"/>
     </w:p>
     <w:p>
       <w:pPr>
@@ -3135,26 +5141,26 @@
         <w:pStyle w:val="Ttulo3"/>
       </w:pPr>
       <w:r>
+        <w:t>3.5.1 Decisões estratégicas</w:t>
+      </w:r>
+    </w:p>
+    <w:p>
+      <w:r>
+        <w:t xml:space="preserve">Entende-se decisões estratégicas como escolhas que influenciam a empresa em partes </w:t>
+      </w:r>
+      <w:r>
+        <w:t xml:space="preserve">ou como um todo. Essas escolhas são para cumprir objetivos e geralmente são a longo prazo. Pode ser uma grande mudança nos paradigmas da empresa ou em processos internos para obtenção de resultados. Essas decisões são tomadas pelo nível superior da empresa, ou seja, </w:t>
+      </w:r>
+      <w:r>
+        <w:t>conselho</w:t>
+      </w:r>
+      <w:r>
+        <w:t>, diretores etc.</w:t>
+      </w:r>
+    </w:p>
+    <w:p>
+      <w:r>
         <w:lastRenderedPageBreak/>
-        <w:t>3.5.1 Decisões estratégicas</w:t>
-      </w:r>
-    </w:p>
-    <w:p>
-      <w:r>
-        <w:t xml:space="preserve">Entende-se decisões estratégicas como escolhas que influenciam a empresa em partes </w:t>
-      </w:r>
-      <w:r>
-        <w:t xml:space="preserve">ou como um todo. Essas escolhas são para cumprir objetivos e geralmente são a longo prazo. Pode ser uma grande mudança nos paradigmas da empresa ou em processos internos para obtenção de resultados. Essas decisões são tomadas pelo nível superior da empresa, ou seja, </w:t>
-      </w:r>
-      <w:r>
-        <w:t>conselho</w:t>
-      </w:r>
-      <w:r>
-        <w:t>, diretores etc.</w:t>
-      </w:r>
-    </w:p>
-    <w:p>
-      <w:r>
         <w:t>O Etanóis, aplicado em empresas que possuem funcionários que se deslocam com certa frequência, pode ser uma aplicação que</w:t>
       </w:r>
       <w:r>
@@ -3225,78 +5231,78 @@
       <w:pPr>
         <w:pStyle w:val="Ttulo1"/>
       </w:pPr>
-      <w:bookmarkStart w:id="9" w:name="_Toc34245261"/>
+      <w:bookmarkStart w:id="11" w:name="_Toc34751995"/>
       <w:r>
         <w:lastRenderedPageBreak/>
         <w:t>4 MÉTODOS GERENCIAIS</w:t>
       </w:r>
-      <w:bookmarkEnd w:id="9"/>
+      <w:bookmarkEnd w:id="11"/>
     </w:p>
     <w:p/>
     <w:p>
       <w:pPr>
         <w:pStyle w:val="Ttulo2"/>
       </w:pPr>
-      <w:bookmarkStart w:id="10" w:name="_Toc34245262"/>
+      <w:bookmarkStart w:id="12" w:name="_Toc34751996"/>
       <w:r>
         <w:t>4.1 PLANO DE ELABORAÇÃO E GERENCIAMENTO DO PROJETO</w:t>
       </w:r>
-      <w:bookmarkEnd w:id="10"/>
+      <w:bookmarkEnd w:id="12"/>
     </w:p>
     <w:p/>
     <w:p>
       <w:pPr>
         <w:pStyle w:val="Ttulo2"/>
       </w:pPr>
-      <w:bookmarkStart w:id="11" w:name="_Toc34245263"/>
+      <w:bookmarkStart w:id="13" w:name="_Toc34751997"/>
       <w:r>
         <w:t>4.2 MODELO DE CICLO DE VIDA</w:t>
       </w:r>
-      <w:bookmarkEnd w:id="11"/>
+      <w:bookmarkEnd w:id="13"/>
     </w:p>
     <w:p/>
     <w:p>
       <w:pPr>
         <w:pStyle w:val="Ttulo2"/>
       </w:pPr>
-      <w:bookmarkStart w:id="12" w:name="_Toc34245264"/>
+      <w:bookmarkStart w:id="14" w:name="_Toc34751998"/>
       <w:r>
         <w:t>4.3 RECURSOS NECESSÁRIOS</w:t>
       </w:r>
-      <w:bookmarkEnd w:id="12"/>
+      <w:bookmarkEnd w:id="14"/>
     </w:p>
     <w:p/>
     <w:p>
       <w:pPr>
         <w:pStyle w:val="Ttulo2"/>
       </w:pPr>
-      <w:bookmarkStart w:id="13" w:name="_Toc34245265"/>
+      <w:bookmarkStart w:id="15" w:name="_Toc34751999"/>
       <w:r>
         <w:t>4.4 RELATÓRIO DE DESEMPENHO</w:t>
       </w:r>
-      <w:bookmarkEnd w:id="13"/>
+      <w:bookmarkEnd w:id="15"/>
     </w:p>
     <w:p/>
     <w:p>
       <w:pPr>
         <w:pStyle w:val="Ttulo2"/>
       </w:pPr>
-      <w:bookmarkStart w:id="14" w:name="_Toc34245266"/>
+      <w:bookmarkStart w:id="16" w:name="_Toc34752000"/>
       <w:r>
         <w:t>4.5 ESTIMATIVAS DE TAMANHO E ESFORÇO</w:t>
       </w:r>
-      <w:bookmarkEnd w:id="14"/>
+      <w:bookmarkEnd w:id="16"/>
     </w:p>
     <w:p/>
     <w:p>
       <w:pPr>
         <w:pStyle w:val="Ttulo2"/>
       </w:pPr>
-      <w:bookmarkStart w:id="15" w:name="_Toc34245267"/>
+      <w:bookmarkStart w:id="17" w:name="_Toc34752001"/>
       <w:r>
         <w:t>4.6 GERENCIAMENTO DE CONFIGURAÇÃO</w:t>
       </w:r>
-      <w:bookmarkEnd w:id="15"/>
+      <w:bookmarkEnd w:id="17"/>
     </w:p>
     <w:p>
       <w:pPr>
@@ -3320,26 +5326,26 @@
       <w:pPr>
         <w:pStyle w:val="Ttulo1"/>
       </w:pPr>
-      <w:bookmarkStart w:id="16" w:name="_Toc34245268"/>
+      <w:bookmarkStart w:id="18" w:name="_Toc34752002"/>
       <w:r>
         <w:lastRenderedPageBreak/>
         <w:t>5 ESPECIFICAÇÃO E ANÁLISE DOS REQUISITOS</w:t>
       </w:r>
-      <w:bookmarkEnd w:id="16"/>
+      <w:bookmarkEnd w:id="18"/>
     </w:p>
     <w:p/>
     <w:p>
       <w:pPr>
         <w:pStyle w:val="Ttulo2"/>
       </w:pPr>
-      <w:bookmarkStart w:id="17" w:name="_Toc34245269"/>
+      <w:bookmarkStart w:id="19" w:name="_Toc34752003"/>
       <w:r>
         <w:t xml:space="preserve">5.1 REQUISITOS DO SISTEMA </w:t>
       </w:r>
       <w:r>
         <w:t>DE SOFTWARE</w:t>
       </w:r>
-      <w:bookmarkEnd w:id="17"/>
+      <w:bookmarkEnd w:id="19"/>
     </w:p>
     <w:p/>
     <w:p>
@@ -3391,11 +5397,11 @@
       <w:pPr>
         <w:pStyle w:val="Ttulo2"/>
       </w:pPr>
-      <w:bookmarkStart w:id="18" w:name="_Toc34245270"/>
+      <w:bookmarkStart w:id="20" w:name="_Toc34752004"/>
       <w:r>
         <w:t>5.2 ANÁLISE DOS REQUISITOS</w:t>
       </w:r>
-      <w:bookmarkEnd w:id="18"/>
+      <w:bookmarkEnd w:id="20"/>
     </w:p>
     <w:p/>
     <w:p>
@@ -3499,7 +5505,15 @@
         <w:footnoteRef/>
       </w:r>
       <w:r>
-        <w:t xml:space="preserve"> O posto Sêda participou d</w:t>
+        <w:t xml:space="preserve"> O posto </w:t>
+      </w:r>
+      <w:proofErr w:type="spellStart"/>
+      <w:r>
+        <w:t>Sêda</w:t>
+      </w:r>
+      <w:proofErr w:type="spellEnd"/>
+      <w:r>
+        <w:t xml:space="preserve"> participou d</w:t>
       </w:r>
       <w:r>
         <w:t xml:space="preserve">a pesquisa </w:t>
@@ -3531,7 +5545,15 @@
         <w:t xml:space="preserve"> </w:t>
       </w:r>
       <w:r>
-        <w:t>O posto Sêda participou d</w:t>
+        <w:t xml:space="preserve">O posto </w:t>
+      </w:r>
+      <w:proofErr w:type="spellStart"/>
+      <w:r>
+        <w:t>Sêda</w:t>
+      </w:r>
+      <w:proofErr w:type="spellEnd"/>
+      <w:r>
+        <w:t xml:space="preserve"> participou d</w:t>
       </w:r>
       <w:r>
         <w:t xml:space="preserve">a pesquisa </w:t>
@@ -3541,6 +5563,150 @@
       </w:r>
       <w:r>
         <w:t>.</w:t>
+      </w:r>
+    </w:p>
+  </w:footnote>
+  <w:footnote w:id="3">
+    <w:p>
+      <w:pPr>
+        <w:pStyle w:val="Notaderodap"/>
+      </w:pPr>
+      <w:r>
+        <w:rPr>
+          <w:rStyle w:val="Refdenotaderodap"/>
+          <w:vertAlign w:val="baseline"/>
+        </w:rPr>
+        <w:footnoteRef/>
+      </w:r>
+      <w:r>
+        <w:t xml:space="preserve"> “Gamificação (ou, em inglês, </w:t>
+      </w:r>
+      <w:proofErr w:type="spellStart"/>
+      <w:r>
+        <w:rPr>
+          <w:i/>
+          <w:iCs/>
+        </w:rPr>
+        <w:t>gamification</w:t>
+      </w:r>
+      <w:proofErr w:type="spellEnd"/>
+      <w:r>
+        <w:t>) tornou-se uma das apostas da educação no século 21. O termo complicado significa simplesmente usar elementos dos jogos de forma a engajar pessoas para atingir um objetivo.” (LORENZONI, 2016).</w:t>
+      </w:r>
+    </w:p>
+  </w:footnote>
+  <w:footnote w:id="4">
+    <w:p>
+      <w:pPr>
+        <w:pStyle w:val="Notaderodap"/>
+      </w:pPr>
+      <w:r>
+        <w:rPr>
+          <w:rStyle w:val="Refdenotaderodap"/>
+          <w:vertAlign w:val="baseline"/>
+        </w:rPr>
+        <w:footnoteRef/>
+      </w:r>
+      <w:r>
+        <w:t xml:space="preserve"> Na data de escrita desta seção do documento, a taxa de serviço do </w:t>
+      </w:r>
+      <w:proofErr w:type="spellStart"/>
+      <w:r>
+        <w:t>PagSeguro</w:t>
+      </w:r>
+      <w:proofErr w:type="spellEnd"/>
+      <w:r>
+        <w:t xml:space="preserve"> encontra-se em 3,99% + R$0,40 por transação para recebimento em 30 dias.</w:t>
+      </w:r>
+    </w:p>
+  </w:footnote>
+  <w:footnote w:id="5">
+    <w:p>
+      <w:pPr>
+        <w:pStyle w:val="Notaderodap"/>
+      </w:pPr>
+      <w:r>
+        <w:rPr>
+          <w:rStyle w:val="Refdenotaderodap"/>
+          <w:vertAlign w:val="baseline"/>
+        </w:rPr>
+        <w:footnoteRef/>
+      </w:r>
+      <w:r>
+        <w:t xml:space="preserve"> Os anúncios premium não são retirados</w:t>
+      </w:r>
+    </w:p>
+  </w:footnote>
+  <w:footnote w:id="6">
+    <w:p>
+      <w:pPr>
+        <w:pStyle w:val="Notaderodap"/>
+      </w:pPr>
+      <w:r>
+        <w:rPr>
+          <w:rStyle w:val="Refdenotaderodap"/>
+          <w:vertAlign w:val="baseline"/>
+        </w:rPr>
+        <w:footnoteRef/>
+      </w:r>
+      <w:r>
+        <w:t xml:space="preserve"> Os anúncios premium não são retirados</w:t>
+      </w:r>
+    </w:p>
+  </w:footnote>
+  <w:footnote w:id="7">
+    <w:p>
+      <w:pPr>
+        <w:pStyle w:val="Notaderodap"/>
+      </w:pPr>
+      <w:r>
+        <w:rPr>
+          <w:rStyle w:val="Refdenotaderodap"/>
+          <w:vertAlign w:val="baseline"/>
+        </w:rPr>
+        <w:footnoteRef/>
+      </w:r>
+      <w:r>
+        <w:t xml:space="preserve"> </w:t>
+      </w:r>
+      <w:r>
+        <w:t xml:space="preserve">“A </w:t>
+      </w:r>
+      <w:proofErr w:type="spellStart"/>
+      <w:r>
+        <w:t>AdMob</w:t>
+      </w:r>
+      <w:proofErr w:type="spellEnd"/>
+      <w:r>
+        <w:t xml:space="preserve"> facilita a geração de receita nos apps através de anúncios integrados, insights acionáveis e ferramentas eficientes e fáceis de usar.” (GOOGLE ADMOB)</w:t>
+      </w:r>
+    </w:p>
+  </w:footnote>
+  <w:footnote w:id="8">
+    <w:p>
+      <w:pPr>
+        <w:pStyle w:val="Notaderodap"/>
+      </w:pPr>
+      <w:r>
+        <w:rPr>
+          <w:rStyle w:val="Refdenotaderodap"/>
+          <w:vertAlign w:val="baseline"/>
+        </w:rPr>
+        <w:footnoteRef/>
+      </w:r>
+      <w:r>
+        <w:t xml:space="preserve"> </w:t>
+      </w:r>
+      <w:r>
+        <w:t xml:space="preserve">“O Google </w:t>
+      </w:r>
+      <w:proofErr w:type="spellStart"/>
+      <w:r>
+        <w:t>AdSense</w:t>
+      </w:r>
+      <w:proofErr w:type="spellEnd"/>
+      <w:r>
+        <w:t xml:space="preserve"> é uma forma gratuita e simples de ganhar dinheiro veiculando anúncios em seu website.” (GOOGLE ADSENSE)</w:t>
       </w:r>
     </w:p>
   </w:footnote>
@@ -3891,12 +6057,469 @@
     </w:lvl>
   </w:abstractNum>
   <w:abstractNum w:abstractNumId="3" w15:restartNumberingAfterBreak="0">
+    <w:nsid w:val="3EEA57E8"/>
+    <w:multiLevelType w:val="hybridMultilevel"/>
+    <w:tmpl w:val="3F30A234"/>
+    <w:lvl w:ilvl="0" w:tplc="04160017">
+      <w:start w:val="1"/>
+      <w:numFmt w:val="lowerLetter"/>
+      <w:lvlText w:val="%1)"/>
+      <w:lvlJc w:val="left"/>
+      <w:pPr>
+        <w:ind w:left="720" w:hanging="360"/>
+      </w:pPr>
+    </w:lvl>
+    <w:lvl w:ilvl="1" w:tplc="04160019" w:tentative="1">
+      <w:start w:val="1"/>
+      <w:numFmt w:val="lowerLetter"/>
+      <w:lvlText w:val="%2."/>
+      <w:lvlJc w:val="left"/>
+      <w:pPr>
+        <w:ind w:left="1440" w:hanging="360"/>
+      </w:pPr>
+    </w:lvl>
+    <w:lvl w:ilvl="2" w:tplc="0416001B" w:tentative="1">
+      <w:start w:val="1"/>
+      <w:numFmt w:val="lowerRoman"/>
+      <w:lvlText w:val="%3."/>
+      <w:lvlJc w:val="right"/>
+      <w:pPr>
+        <w:ind w:left="2160" w:hanging="180"/>
+      </w:pPr>
+    </w:lvl>
+    <w:lvl w:ilvl="3" w:tplc="0416000F" w:tentative="1">
+      <w:start w:val="1"/>
+      <w:numFmt w:val="decimal"/>
+      <w:lvlText w:val="%4."/>
+      <w:lvlJc w:val="left"/>
+      <w:pPr>
+        <w:ind w:left="2880" w:hanging="360"/>
+      </w:pPr>
+    </w:lvl>
+    <w:lvl w:ilvl="4" w:tplc="04160019" w:tentative="1">
+      <w:start w:val="1"/>
+      <w:numFmt w:val="lowerLetter"/>
+      <w:lvlText w:val="%5."/>
+      <w:lvlJc w:val="left"/>
+      <w:pPr>
+        <w:ind w:left="3600" w:hanging="360"/>
+      </w:pPr>
+    </w:lvl>
+    <w:lvl w:ilvl="5" w:tplc="0416001B" w:tentative="1">
+      <w:start w:val="1"/>
+      <w:numFmt w:val="lowerRoman"/>
+      <w:lvlText w:val="%6."/>
+      <w:lvlJc w:val="right"/>
+      <w:pPr>
+        <w:ind w:left="4320" w:hanging="180"/>
+      </w:pPr>
+    </w:lvl>
+    <w:lvl w:ilvl="6" w:tplc="0416000F" w:tentative="1">
+      <w:start w:val="1"/>
+      <w:numFmt w:val="decimal"/>
+      <w:lvlText w:val="%7."/>
+      <w:lvlJc w:val="left"/>
+      <w:pPr>
+        <w:ind w:left="5040" w:hanging="360"/>
+      </w:pPr>
+    </w:lvl>
+    <w:lvl w:ilvl="7" w:tplc="04160019" w:tentative="1">
+      <w:start w:val="1"/>
+      <w:numFmt w:val="lowerLetter"/>
+      <w:lvlText w:val="%8."/>
+      <w:lvlJc w:val="left"/>
+      <w:pPr>
+        <w:ind w:left="5760" w:hanging="360"/>
+      </w:pPr>
+    </w:lvl>
+    <w:lvl w:ilvl="8" w:tplc="0416001B" w:tentative="1">
+      <w:start w:val="1"/>
+      <w:numFmt w:val="lowerRoman"/>
+      <w:lvlText w:val="%9."/>
+      <w:lvlJc w:val="right"/>
+      <w:pPr>
+        <w:ind w:left="6480" w:hanging="180"/>
+      </w:pPr>
+    </w:lvl>
+  </w:abstractNum>
+  <w:abstractNum w:abstractNumId="4" w15:restartNumberingAfterBreak="0">
     <w:nsid w:val="469B7BDC"/>
     <w:multiLevelType w:val="hybridMultilevel"/>
     <w:tmpl w:val="DD86E470"/>
     <w:lvl w:ilvl="0" w:tplc="8A12459A">
       <w:start w:val="1"/>
       <w:numFmt w:val="decimal"/>
+      <w:lvlText w:val="%1)"/>
+      <w:lvlJc w:val="left"/>
+      <w:pPr>
+        <w:ind w:left="720" w:hanging="360"/>
+      </w:pPr>
+    </w:lvl>
+    <w:lvl w:ilvl="1" w:tplc="04160019" w:tentative="1">
+      <w:start w:val="1"/>
+      <w:numFmt w:val="lowerLetter"/>
+      <w:lvlText w:val="%2."/>
+      <w:lvlJc w:val="left"/>
+      <w:pPr>
+        <w:ind w:left="1440" w:hanging="360"/>
+      </w:pPr>
+    </w:lvl>
+    <w:lvl w:ilvl="2" w:tplc="0416001B" w:tentative="1">
+      <w:start w:val="1"/>
+      <w:numFmt w:val="lowerRoman"/>
+      <w:lvlText w:val="%3."/>
+      <w:lvlJc w:val="right"/>
+      <w:pPr>
+        <w:ind w:left="2160" w:hanging="180"/>
+      </w:pPr>
+    </w:lvl>
+    <w:lvl w:ilvl="3" w:tplc="0416000F" w:tentative="1">
+      <w:start w:val="1"/>
+      <w:numFmt w:val="decimal"/>
+      <w:lvlText w:val="%4."/>
+      <w:lvlJc w:val="left"/>
+      <w:pPr>
+        <w:ind w:left="2880" w:hanging="360"/>
+      </w:pPr>
+    </w:lvl>
+    <w:lvl w:ilvl="4" w:tplc="04160019" w:tentative="1">
+      <w:start w:val="1"/>
+      <w:numFmt w:val="lowerLetter"/>
+      <w:lvlText w:val="%5."/>
+      <w:lvlJc w:val="left"/>
+      <w:pPr>
+        <w:ind w:left="3600" w:hanging="360"/>
+      </w:pPr>
+    </w:lvl>
+    <w:lvl w:ilvl="5" w:tplc="0416001B" w:tentative="1">
+      <w:start w:val="1"/>
+      <w:numFmt w:val="lowerRoman"/>
+      <w:lvlText w:val="%6."/>
+      <w:lvlJc w:val="right"/>
+      <w:pPr>
+        <w:ind w:left="4320" w:hanging="180"/>
+      </w:pPr>
+    </w:lvl>
+    <w:lvl w:ilvl="6" w:tplc="0416000F" w:tentative="1">
+      <w:start w:val="1"/>
+      <w:numFmt w:val="decimal"/>
+      <w:lvlText w:val="%7."/>
+      <w:lvlJc w:val="left"/>
+      <w:pPr>
+        <w:ind w:left="5040" w:hanging="360"/>
+      </w:pPr>
+    </w:lvl>
+    <w:lvl w:ilvl="7" w:tplc="04160019" w:tentative="1">
+      <w:start w:val="1"/>
+      <w:numFmt w:val="lowerLetter"/>
+      <w:lvlText w:val="%8."/>
+      <w:lvlJc w:val="left"/>
+      <w:pPr>
+        <w:ind w:left="5760" w:hanging="360"/>
+      </w:pPr>
+    </w:lvl>
+    <w:lvl w:ilvl="8" w:tplc="0416001B" w:tentative="1">
+      <w:start w:val="1"/>
+      <w:numFmt w:val="lowerRoman"/>
+      <w:lvlText w:val="%9."/>
+      <w:lvlJc w:val="right"/>
+      <w:pPr>
+        <w:ind w:left="6480" w:hanging="180"/>
+      </w:pPr>
+    </w:lvl>
+  </w:abstractNum>
+  <w:abstractNum w:abstractNumId="5" w15:restartNumberingAfterBreak="0">
+    <w:nsid w:val="59BA0D2D"/>
+    <w:multiLevelType w:val="hybridMultilevel"/>
+    <w:tmpl w:val="3A16EC4A"/>
+    <w:lvl w:ilvl="0" w:tplc="04160017">
+      <w:start w:val="1"/>
+      <w:numFmt w:val="lowerLetter"/>
+      <w:lvlText w:val="%1)"/>
+      <w:lvlJc w:val="left"/>
+      <w:pPr>
+        <w:ind w:left="720" w:hanging="360"/>
+      </w:pPr>
+    </w:lvl>
+    <w:lvl w:ilvl="1" w:tplc="04160019" w:tentative="1">
+      <w:start w:val="1"/>
+      <w:numFmt w:val="lowerLetter"/>
+      <w:lvlText w:val="%2."/>
+      <w:lvlJc w:val="left"/>
+      <w:pPr>
+        <w:ind w:left="1440" w:hanging="360"/>
+      </w:pPr>
+    </w:lvl>
+    <w:lvl w:ilvl="2" w:tplc="0416001B" w:tentative="1">
+      <w:start w:val="1"/>
+      <w:numFmt w:val="lowerRoman"/>
+      <w:lvlText w:val="%3."/>
+      <w:lvlJc w:val="right"/>
+      <w:pPr>
+        <w:ind w:left="2160" w:hanging="180"/>
+      </w:pPr>
+    </w:lvl>
+    <w:lvl w:ilvl="3" w:tplc="0416000F" w:tentative="1">
+      <w:start w:val="1"/>
+      <w:numFmt w:val="decimal"/>
+      <w:lvlText w:val="%4."/>
+      <w:lvlJc w:val="left"/>
+      <w:pPr>
+        <w:ind w:left="2880" w:hanging="360"/>
+      </w:pPr>
+    </w:lvl>
+    <w:lvl w:ilvl="4" w:tplc="04160019" w:tentative="1">
+      <w:start w:val="1"/>
+      <w:numFmt w:val="lowerLetter"/>
+      <w:lvlText w:val="%5."/>
+      <w:lvlJc w:val="left"/>
+      <w:pPr>
+        <w:ind w:left="3600" w:hanging="360"/>
+      </w:pPr>
+    </w:lvl>
+    <w:lvl w:ilvl="5" w:tplc="0416001B" w:tentative="1">
+      <w:start w:val="1"/>
+      <w:numFmt w:val="lowerRoman"/>
+      <w:lvlText w:val="%6."/>
+      <w:lvlJc w:val="right"/>
+      <w:pPr>
+        <w:ind w:left="4320" w:hanging="180"/>
+      </w:pPr>
+    </w:lvl>
+    <w:lvl w:ilvl="6" w:tplc="0416000F" w:tentative="1">
+      <w:start w:val="1"/>
+      <w:numFmt w:val="decimal"/>
+      <w:lvlText w:val="%7."/>
+      <w:lvlJc w:val="left"/>
+      <w:pPr>
+        <w:ind w:left="5040" w:hanging="360"/>
+      </w:pPr>
+    </w:lvl>
+    <w:lvl w:ilvl="7" w:tplc="04160019" w:tentative="1">
+      <w:start w:val="1"/>
+      <w:numFmt w:val="lowerLetter"/>
+      <w:lvlText w:val="%8."/>
+      <w:lvlJc w:val="left"/>
+      <w:pPr>
+        <w:ind w:left="5760" w:hanging="360"/>
+      </w:pPr>
+    </w:lvl>
+    <w:lvl w:ilvl="8" w:tplc="0416001B" w:tentative="1">
+      <w:start w:val="1"/>
+      <w:numFmt w:val="lowerRoman"/>
+      <w:lvlText w:val="%9."/>
+      <w:lvlJc w:val="right"/>
+      <w:pPr>
+        <w:ind w:left="6480" w:hanging="180"/>
+      </w:pPr>
+    </w:lvl>
+  </w:abstractNum>
+  <w:abstractNum w:abstractNumId="6" w15:restartNumberingAfterBreak="0">
+    <w:nsid w:val="5B6506D4"/>
+    <w:multiLevelType w:val="hybridMultilevel"/>
+    <w:tmpl w:val="425C3902"/>
+    <w:lvl w:ilvl="0" w:tplc="04160017">
+      <w:start w:val="1"/>
+      <w:numFmt w:val="lowerLetter"/>
+      <w:lvlText w:val="%1)"/>
+      <w:lvlJc w:val="left"/>
+      <w:pPr>
+        <w:ind w:left="720" w:hanging="360"/>
+      </w:pPr>
+    </w:lvl>
+    <w:lvl w:ilvl="1" w:tplc="04160019" w:tentative="1">
+      <w:start w:val="1"/>
+      <w:numFmt w:val="lowerLetter"/>
+      <w:lvlText w:val="%2."/>
+      <w:lvlJc w:val="left"/>
+      <w:pPr>
+        <w:ind w:left="1440" w:hanging="360"/>
+      </w:pPr>
+    </w:lvl>
+    <w:lvl w:ilvl="2" w:tplc="0416001B" w:tentative="1">
+      <w:start w:val="1"/>
+      <w:numFmt w:val="lowerRoman"/>
+      <w:lvlText w:val="%3."/>
+      <w:lvlJc w:val="right"/>
+      <w:pPr>
+        <w:ind w:left="2160" w:hanging="180"/>
+      </w:pPr>
+    </w:lvl>
+    <w:lvl w:ilvl="3" w:tplc="0416000F" w:tentative="1">
+      <w:start w:val="1"/>
+      <w:numFmt w:val="decimal"/>
+      <w:lvlText w:val="%4."/>
+      <w:lvlJc w:val="left"/>
+      <w:pPr>
+        <w:ind w:left="2880" w:hanging="360"/>
+      </w:pPr>
+    </w:lvl>
+    <w:lvl w:ilvl="4" w:tplc="04160019" w:tentative="1">
+      <w:start w:val="1"/>
+      <w:numFmt w:val="lowerLetter"/>
+      <w:lvlText w:val="%5."/>
+      <w:lvlJc w:val="left"/>
+      <w:pPr>
+        <w:ind w:left="3600" w:hanging="360"/>
+      </w:pPr>
+    </w:lvl>
+    <w:lvl w:ilvl="5" w:tplc="0416001B" w:tentative="1">
+      <w:start w:val="1"/>
+      <w:numFmt w:val="lowerRoman"/>
+      <w:lvlText w:val="%6."/>
+      <w:lvlJc w:val="right"/>
+      <w:pPr>
+        <w:ind w:left="4320" w:hanging="180"/>
+      </w:pPr>
+    </w:lvl>
+    <w:lvl w:ilvl="6" w:tplc="0416000F" w:tentative="1">
+      <w:start w:val="1"/>
+      <w:numFmt w:val="decimal"/>
+      <w:lvlText w:val="%7."/>
+      <w:lvlJc w:val="left"/>
+      <w:pPr>
+        <w:ind w:left="5040" w:hanging="360"/>
+      </w:pPr>
+    </w:lvl>
+    <w:lvl w:ilvl="7" w:tplc="04160019" w:tentative="1">
+      <w:start w:val="1"/>
+      <w:numFmt w:val="lowerLetter"/>
+      <w:lvlText w:val="%8."/>
+      <w:lvlJc w:val="left"/>
+      <w:pPr>
+        <w:ind w:left="5760" w:hanging="360"/>
+      </w:pPr>
+    </w:lvl>
+    <w:lvl w:ilvl="8" w:tplc="0416001B" w:tentative="1">
+      <w:start w:val="1"/>
+      <w:numFmt w:val="lowerRoman"/>
+      <w:lvlText w:val="%9."/>
+      <w:lvlJc w:val="right"/>
+      <w:pPr>
+        <w:ind w:left="6480" w:hanging="180"/>
+      </w:pPr>
+    </w:lvl>
+  </w:abstractNum>
+  <w:abstractNum w:abstractNumId="7" w15:restartNumberingAfterBreak="0">
+    <w:nsid w:val="5FD71737"/>
+    <w:multiLevelType w:val="hybridMultilevel"/>
+    <w:tmpl w:val="78945EC6"/>
+    <w:lvl w:ilvl="0" w:tplc="04160001">
+      <w:start w:val="1"/>
+      <w:numFmt w:val="bullet"/>
+      <w:lvlText w:val=""/>
+      <w:lvlJc w:val="left"/>
+      <w:pPr>
+        <w:ind w:left="720" w:hanging="360"/>
+      </w:pPr>
+      <w:rPr>
+        <w:rFonts w:ascii="Symbol" w:hAnsi="Symbol" w:hint="default"/>
+      </w:rPr>
+    </w:lvl>
+    <w:lvl w:ilvl="1" w:tplc="04160003" w:tentative="1">
+      <w:start w:val="1"/>
+      <w:numFmt w:val="bullet"/>
+      <w:lvlText w:val="o"/>
+      <w:lvlJc w:val="left"/>
+      <w:pPr>
+        <w:ind w:left="1440" w:hanging="360"/>
+      </w:pPr>
+      <w:rPr>
+        <w:rFonts w:ascii="Courier New" w:hAnsi="Courier New" w:cs="Courier New" w:hint="default"/>
+      </w:rPr>
+    </w:lvl>
+    <w:lvl w:ilvl="2" w:tplc="04160005" w:tentative="1">
+      <w:start w:val="1"/>
+      <w:numFmt w:val="bullet"/>
+      <w:lvlText w:val=""/>
+      <w:lvlJc w:val="left"/>
+      <w:pPr>
+        <w:ind w:left="2160" w:hanging="360"/>
+      </w:pPr>
+      <w:rPr>
+        <w:rFonts w:ascii="Wingdings" w:hAnsi="Wingdings" w:hint="default"/>
+      </w:rPr>
+    </w:lvl>
+    <w:lvl w:ilvl="3" w:tplc="04160001" w:tentative="1">
+      <w:start w:val="1"/>
+      <w:numFmt w:val="bullet"/>
+      <w:lvlText w:val=""/>
+      <w:lvlJc w:val="left"/>
+      <w:pPr>
+        <w:ind w:left="2880" w:hanging="360"/>
+      </w:pPr>
+      <w:rPr>
+        <w:rFonts w:ascii="Symbol" w:hAnsi="Symbol" w:hint="default"/>
+      </w:rPr>
+    </w:lvl>
+    <w:lvl w:ilvl="4" w:tplc="04160003" w:tentative="1">
+      <w:start w:val="1"/>
+      <w:numFmt w:val="bullet"/>
+      <w:lvlText w:val="o"/>
+      <w:lvlJc w:val="left"/>
+      <w:pPr>
+        <w:ind w:left="3600" w:hanging="360"/>
+      </w:pPr>
+      <w:rPr>
+        <w:rFonts w:ascii="Courier New" w:hAnsi="Courier New" w:cs="Courier New" w:hint="default"/>
+      </w:rPr>
+    </w:lvl>
+    <w:lvl w:ilvl="5" w:tplc="04160005" w:tentative="1">
+      <w:start w:val="1"/>
+      <w:numFmt w:val="bullet"/>
+      <w:lvlText w:val=""/>
+      <w:lvlJc w:val="left"/>
+      <w:pPr>
+        <w:ind w:left="4320" w:hanging="360"/>
+      </w:pPr>
+      <w:rPr>
+        <w:rFonts w:ascii="Wingdings" w:hAnsi="Wingdings" w:hint="default"/>
+      </w:rPr>
+    </w:lvl>
+    <w:lvl w:ilvl="6" w:tplc="04160001" w:tentative="1">
+      <w:start w:val="1"/>
+      <w:numFmt w:val="bullet"/>
+      <w:lvlText w:val=""/>
+      <w:lvlJc w:val="left"/>
+      <w:pPr>
+        <w:ind w:left="5040" w:hanging="360"/>
+      </w:pPr>
+      <w:rPr>
+        <w:rFonts w:ascii="Symbol" w:hAnsi="Symbol" w:hint="default"/>
+      </w:rPr>
+    </w:lvl>
+    <w:lvl w:ilvl="7" w:tplc="04160003" w:tentative="1">
+      <w:start w:val="1"/>
+      <w:numFmt w:val="bullet"/>
+      <w:lvlText w:val="o"/>
+      <w:lvlJc w:val="left"/>
+      <w:pPr>
+        <w:ind w:left="5760" w:hanging="360"/>
+      </w:pPr>
+      <w:rPr>
+        <w:rFonts w:ascii="Courier New" w:hAnsi="Courier New" w:cs="Courier New" w:hint="default"/>
+      </w:rPr>
+    </w:lvl>
+    <w:lvl w:ilvl="8" w:tplc="04160005" w:tentative="1">
+      <w:start w:val="1"/>
+      <w:numFmt w:val="bullet"/>
+      <w:lvlText w:val=""/>
+      <w:lvlJc w:val="left"/>
+      <w:pPr>
+        <w:ind w:left="6480" w:hanging="360"/>
+      </w:pPr>
+      <w:rPr>
+        <w:rFonts w:ascii="Wingdings" w:hAnsi="Wingdings" w:hint="default"/>
+      </w:rPr>
+    </w:lvl>
+  </w:abstractNum>
+  <w:abstractNum w:abstractNumId="8" w15:restartNumberingAfterBreak="0">
+    <w:nsid w:val="74FC2BE0"/>
+    <w:multiLevelType w:val="hybridMultilevel"/>
+    <w:tmpl w:val="D38AE3DE"/>
+    <w:lvl w:ilvl="0" w:tplc="04160017">
+      <w:start w:val="1"/>
+      <w:numFmt w:val="lowerLetter"/>
       <w:lvlText w:val="%1)"/>
       <w:lvlJc w:val="left"/>
       <w:pPr>
@@ -3986,7 +6609,22 @@
     <w:abstractNumId w:val="2"/>
   </w:num>
   <w:num w:numId="4">
+    <w:abstractNumId w:val="4"/>
+  </w:num>
+  <w:num w:numId="5">
+    <w:abstractNumId w:val="7"/>
+  </w:num>
+  <w:num w:numId="6">
+    <w:abstractNumId w:val="6"/>
+  </w:num>
+  <w:num w:numId="7">
     <w:abstractNumId w:val="3"/>
+  </w:num>
+  <w:num w:numId="8">
+    <w:abstractNumId w:val="5"/>
+  </w:num>
+  <w:num w:numId="9">
+    <w:abstractNumId w:val="8"/>
   </w:num>
 </w:numbering>
 </file>
@@ -8437,7 +11075,7 @@
 </file>
 
 <file path=customXml/itemProps1.xml><?xml version="1.0" encoding="utf-8"?>
-<ds:datastoreItem xmlns:ds="http://schemas.openxmlformats.org/officeDocument/2006/customXml" ds:itemID="{6959FAA8-8F22-4B0F-9640-A16D269FB091}">
+<ds:datastoreItem xmlns:ds="http://schemas.openxmlformats.org/officeDocument/2006/customXml" ds:itemID="{367BDD92-225C-414F-B3D6-31F544C58611}">
   <ds:schemaRefs>
     <ds:schemaRef ds:uri="http://schemas.openxmlformats.org/officeDocument/2006/bibliography"/>
   </ds:schemaRefs>

</xml_diff>

<commit_message>
Término parcial da formulação do problema. Falta a confirmação dos valores nos postos de bandeira branca e a revisão
</commit_message>
<xml_diff>
--- a/docs/projeto-final/documento-final/etanois-pfc.docx
+++ b/docs/projeto-final/documento-final/etanois-pfc.docx
@@ -918,7 +918,7 @@
           <w:r>
             <w:fldChar w:fldCharType="separate"/>
           </w:r>
-          <w:hyperlink w:anchor="_Toc34751987" w:history="1">
+          <w:hyperlink w:anchor="_Toc34811595" w:history="1">
             <w:r>
               <w:rPr>
                 <w:rStyle w:val="Hyperlink"/>
@@ -941,7 +941,7 @@
               <w:rPr>
                 <w:webHidden/>
               </w:rPr>
-              <w:instrText xml:space="preserve"> PAGEREF _Toc34751987 \h </w:instrText>
+              <w:instrText xml:space="preserve"> PAGEREF _Toc34811595 \h </w:instrText>
             </w:r>
             <w:r>
               <w:rPr>
@@ -980,7 +980,7 @@
               <w:lang w:eastAsia="pt-BR"/>
             </w:rPr>
           </w:pPr>
-          <w:hyperlink w:anchor="_Toc34751988" w:history="1">
+          <w:hyperlink w:anchor="_Toc34811596" w:history="1">
             <w:r>
               <w:rPr>
                 <w:rStyle w:val="Hyperlink"/>
@@ -1003,7 +1003,7 @@
               <w:rPr>
                 <w:webHidden/>
               </w:rPr>
-              <w:instrText xml:space="preserve"> PAGEREF _Toc34751988 \h </w:instrText>
+              <w:instrText xml:space="preserve"> PAGEREF _Toc34811596 \h </w:instrText>
             </w:r>
             <w:r>
               <w:rPr>
@@ -1042,13 +1042,15 @@
               <w:lang w:eastAsia="pt-BR"/>
             </w:rPr>
           </w:pPr>
-          <w:hyperlink w:anchor="_Toc34751989" w:history="1">
+          <w:hyperlink w:anchor="_Toc34811597" w:history="1">
             <w:r>
               <w:rPr>
                 <w:rStyle w:val="Hyperlink"/>
               </w:rPr>
               <w:t>3 OBJETIVO DO PROJETO</w:t>
             </w:r>
+            <w:bookmarkStart w:id="0" w:name="_GoBack"/>
+            <w:bookmarkEnd w:id="0"/>
             <w:r>
               <w:rPr>
                 <w:webHidden/>
@@ -1065,7 +1067,7 @@
               <w:rPr>
                 <w:webHidden/>
               </w:rPr>
-              <w:instrText xml:space="preserve"> PAGEREF _Toc34751989 \h </w:instrText>
+              <w:instrText xml:space="preserve"> PAGEREF _Toc34811597 \h </w:instrText>
             </w:r>
             <w:r>
               <w:rPr>
@@ -1106,7 +1108,7 @@
               <w:lang w:eastAsia="pt-BR"/>
             </w:rPr>
           </w:pPr>
-          <w:hyperlink w:anchor="_Toc34751990" w:history="1">
+          <w:hyperlink w:anchor="_Toc34811598" w:history="1">
             <w:r>
               <w:rPr>
                 <w:rStyle w:val="Hyperlink"/>
@@ -1133,7 +1135,7 @@
                 <w:noProof/>
                 <w:webHidden/>
               </w:rPr>
-              <w:instrText xml:space="preserve"> PAGEREF _Toc34751990 \h </w:instrText>
+              <w:instrText xml:space="preserve"> PAGEREF _Toc34811598 \h </w:instrText>
             </w:r>
             <w:r>
               <w:rPr>
@@ -1178,7 +1180,7 @@
               <w:lang w:eastAsia="pt-BR"/>
             </w:rPr>
           </w:pPr>
-          <w:hyperlink w:anchor="_Toc34751991" w:history="1">
+          <w:hyperlink w:anchor="_Toc34811599" w:history="1">
             <w:r>
               <w:rPr>
                 <w:rStyle w:val="Hyperlink"/>
@@ -1205,7 +1207,7 @@
                 <w:noProof/>
                 <w:webHidden/>
               </w:rPr>
-              <w:instrText xml:space="preserve"> PAGEREF _Toc34751991 \h </w:instrText>
+              <w:instrText xml:space="preserve"> PAGEREF _Toc34811599 \h </w:instrText>
             </w:r>
             <w:r>
               <w:rPr>
@@ -1225,7 +1227,7 @@
                 <w:noProof/>
                 <w:webHidden/>
               </w:rPr>
-              <w:t>17</w:t>
+              <w:t>23</w:t>
             </w:r>
             <w:r>
               <w:rPr>
@@ -1250,7 +1252,7 @@
               <w:lang w:eastAsia="pt-BR"/>
             </w:rPr>
           </w:pPr>
-          <w:hyperlink w:anchor="_Toc34751992" w:history="1">
+          <w:hyperlink w:anchor="_Toc34811600" w:history="1">
             <w:r>
               <w:rPr>
                 <w:rStyle w:val="Hyperlink"/>
@@ -1277,7 +1279,7 @@
                 <w:noProof/>
                 <w:webHidden/>
               </w:rPr>
-              <w:instrText xml:space="preserve"> PAGEREF _Toc34751992 \h </w:instrText>
+              <w:instrText xml:space="preserve"> PAGEREF _Toc34811600 \h </w:instrText>
             </w:r>
             <w:r>
               <w:rPr>
@@ -1297,7 +1299,7 @@
                 <w:noProof/>
                 <w:webHidden/>
               </w:rPr>
-              <w:t>18</w:t>
+              <w:t>24</w:t>
             </w:r>
             <w:r>
               <w:rPr>
@@ -1322,7 +1324,7 @@
               <w:lang w:eastAsia="pt-BR"/>
             </w:rPr>
           </w:pPr>
-          <w:hyperlink w:anchor="_Toc34751993" w:history="1">
+          <w:hyperlink w:anchor="_Toc34811601" w:history="1">
             <w:r>
               <w:rPr>
                 <w:rStyle w:val="Hyperlink"/>
@@ -1349,7 +1351,7 @@
                 <w:noProof/>
                 <w:webHidden/>
               </w:rPr>
-              <w:instrText xml:space="preserve"> PAGEREF _Toc34751993 \h </w:instrText>
+              <w:instrText xml:space="preserve"> PAGEREF _Toc34811601 \h </w:instrText>
             </w:r>
             <w:r>
               <w:rPr>
@@ -1369,7 +1371,7 @@
                 <w:noProof/>
                 <w:webHidden/>
               </w:rPr>
-              <w:t>18</w:t>
+              <w:t>24</w:t>
             </w:r>
             <w:r>
               <w:rPr>
@@ -1394,7 +1396,7 @@
               <w:lang w:eastAsia="pt-BR"/>
             </w:rPr>
           </w:pPr>
-          <w:hyperlink w:anchor="_Toc34751994" w:history="1">
+          <w:hyperlink w:anchor="_Toc34811602" w:history="1">
             <w:r>
               <w:rPr>
                 <w:rStyle w:val="Hyperlink"/>
@@ -1421,7 +1423,7 @@
                 <w:noProof/>
                 <w:webHidden/>
               </w:rPr>
-              <w:instrText xml:space="preserve"> PAGEREF _Toc34751994 \h </w:instrText>
+              <w:instrText xml:space="preserve"> PAGEREF _Toc34811602 \h </w:instrText>
             </w:r>
             <w:r>
               <w:rPr>
@@ -1441,7 +1443,7 @@
                 <w:noProof/>
                 <w:webHidden/>
               </w:rPr>
-              <w:t>19</w:t>
+              <w:t>25</w:t>
             </w:r>
             <w:r>
               <w:rPr>
@@ -1464,7 +1466,7 @@
               <w:lang w:eastAsia="pt-BR"/>
             </w:rPr>
           </w:pPr>
-          <w:hyperlink w:anchor="_Toc34751995" w:history="1">
+          <w:hyperlink w:anchor="_Toc34811603" w:history="1">
             <w:r>
               <w:rPr>
                 <w:rStyle w:val="Hyperlink"/>
@@ -1487,7 +1489,7 @@
               <w:rPr>
                 <w:webHidden/>
               </w:rPr>
-              <w:instrText xml:space="preserve"> PAGEREF _Toc34751995 \h </w:instrText>
+              <w:instrText xml:space="preserve"> PAGEREF _Toc34811603 \h </w:instrText>
             </w:r>
             <w:r>
               <w:rPr>
@@ -1504,7 +1506,7 @@
               <w:rPr>
                 <w:webHidden/>
               </w:rPr>
-              <w:t>21</w:t>
+              <w:t>27</w:t>
             </w:r>
             <w:r>
               <w:rPr>
@@ -1528,7 +1530,7 @@
               <w:lang w:eastAsia="pt-BR"/>
             </w:rPr>
           </w:pPr>
-          <w:hyperlink w:anchor="_Toc34751996" w:history="1">
+          <w:hyperlink w:anchor="_Toc34811604" w:history="1">
             <w:r>
               <w:rPr>
                 <w:rStyle w:val="Hyperlink"/>
@@ -1555,7 +1557,7 @@
                 <w:noProof/>
                 <w:webHidden/>
               </w:rPr>
-              <w:instrText xml:space="preserve"> PAGEREF _Toc34751996 \h </w:instrText>
+              <w:instrText xml:space="preserve"> PAGEREF _Toc34811604 \h </w:instrText>
             </w:r>
             <w:r>
               <w:rPr>
@@ -1575,7 +1577,7 @@
                 <w:noProof/>
                 <w:webHidden/>
               </w:rPr>
-              <w:t>21</w:t>
+              <w:t>27</w:t>
             </w:r>
             <w:r>
               <w:rPr>
@@ -1600,7 +1602,7 @@
               <w:lang w:eastAsia="pt-BR"/>
             </w:rPr>
           </w:pPr>
-          <w:hyperlink w:anchor="_Toc34751997" w:history="1">
+          <w:hyperlink w:anchor="_Toc34811605" w:history="1">
             <w:r>
               <w:rPr>
                 <w:rStyle w:val="Hyperlink"/>
@@ -1627,7 +1629,7 @@
                 <w:noProof/>
                 <w:webHidden/>
               </w:rPr>
-              <w:instrText xml:space="preserve"> PAGEREF _Toc34751997 \h </w:instrText>
+              <w:instrText xml:space="preserve"> PAGEREF _Toc34811605 \h </w:instrText>
             </w:r>
             <w:r>
               <w:rPr>
@@ -1647,7 +1649,7 @@
                 <w:noProof/>
                 <w:webHidden/>
               </w:rPr>
-              <w:t>21</w:t>
+              <w:t>27</w:t>
             </w:r>
             <w:r>
               <w:rPr>
@@ -1672,7 +1674,7 @@
               <w:lang w:eastAsia="pt-BR"/>
             </w:rPr>
           </w:pPr>
-          <w:hyperlink w:anchor="_Toc34751998" w:history="1">
+          <w:hyperlink w:anchor="_Toc34811606" w:history="1">
             <w:r>
               <w:rPr>
                 <w:rStyle w:val="Hyperlink"/>
@@ -1699,7 +1701,7 @@
                 <w:noProof/>
                 <w:webHidden/>
               </w:rPr>
-              <w:instrText xml:space="preserve"> PAGEREF _Toc34751998 \h </w:instrText>
+              <w:instrText xml:space="preserve"> PAGEREF _Toc34811606 \h </w:instrText>
             </w:r>
             <w:r>
               <w:rPr>
@@ -1719,7 +1721,7 @@
                 <w:noProof/>
                 <w:webHidden/>
               </w:rPr>
-              <w:t>21</w:t>
+              <w:t>27</w:t>
             </w:r>
             <w:r>
               <w:rPr>
@@ -1744,7 +1746,7 @@
               <w:lang w:eastAsia="pt-BR"/>
             </w:rPr>
           </w:pPr>
-          <w:hyperlink w:anchor="_Toc34751999" w:history="1">
+          <w:hyperlink w:anchor="_Toc34811607" w:history="1">
             <w:r>
               <w:rPr>
                 <w:rStyle w:val="Hyperlink"/>
@@ -1771,7 +1773,7 @@
                 <w:noProof/>
                 <w:webHidden/>
               </w:rPr>
-              <w:instrText xml:space="preserve"> PAGEREF _Toc34751999 \h </w:instrText>
+              <w:instrText xml:space="preserve"> PAGEREF _Toc34811607 \h </w:instrText>
             </w:r>
             <w:r>
               <w:rPr>
@@ -1791,7 +1793,7 @@
                 <w:noProof/>
                 <w:webHidden/>
               </w:rPr>
-              <w:t>21</w:t>
+              <w:t>27</w:t>
             </w:r>
             <w:r>
               <w:rPr>
@@ -1816,7 +1818,7 @@
               <w:lang w:eastAsia="pt-BR"/>
             </w:rPr>
           </w:pPr>
-          <w:hyperlink w:anchor="_Toc34752000" w:history="1">
+          <w:hyperlink w:anchor="_Toc34811608" w:history="1">
             <w:r>
               <w:rPr>
                 <w:rStyle w:val="Hyperlink"/>
@@ -1843,7 +1845,7 @@
                 <w:noProof/>
                 <w:webHidden/>
               </w:rPr>
-              <w:instrText xml:space="preserve"> PAGEREF _Toc34752000 \h </w:instrText>
+              <w:instrText xml:space="preserve"> PAGEREF _Toc34811608 \h </w:instrText>
             </w:r>
             <w:r>
               <w:rPr>
@@ -1863,7 +1865,7 @@
                 <w:noProof/>
                 <w:webHidden/>
               </w:rPr>
-              <w:t>21</w:t>
+              <w:t>27</w:t>
             </w:r>
             <w:r>
               <w:rPr>
@@ -1888,7 +1890,7 @@
               <w:lang w:eastAsia="pt-BR"/>
             </w:rPr>
           </w:pPr>
-          <w:hyperlink w:anchor="_Toc34752001" w:history="1">
+          <w:hyperlink w:anchor="_Toc34811609" w:history="1">
             <w:r>
               <w:rPr>
                 <w:rStyle w:val="Hyperlink"/>
@@ -1915,7 +1917,7 @@
                 <w:noProof/>
                 <w:webHidden/>
               </w:rPr>
-              <w:instrText xml:space="preserve"> PAGEREF _Toc34752001 \h </w:instrText>
+              <w:instrText xml:space="preserve"> PAGEREF _Toc34811609 \h </w:instrText>
             </w:r>
             <w:r>
               <w:rPr>
@@ -1935,7 +1937,7 @@
                 <w:noProof/>
                 <w:webHidden/>
               </w:rPr>
-              <w:t>21</w:t>
+              <w:t>27</w:t>
             </w:r>
             <w:r>
               <w:rPr>
@@ -1958,7 +1960,7 @@
               <w:lang w:eastAsia="pt-BR"/>
             </w:rPr>
           </w:pPr>
-          <w:hyperlink w:anchor="_Toc34752002" w:history="1">
+          <w:hyperlink w:anchor="_Toc34811610" w:history="1">
             <w:r>
               <w:rPr>
                 <w:rStyle w:val="Hyperlink"/>
@@ -1981,7 +1983,7 @@
               <w:rPr>
                 <w:webHidden/>
               </w:rPr>
-              <w:instrText xml:space="preserve"> PAGEREF _Toc34752002 \h </w:instrText>
+              <w:instrText xml:space="preserve"> PAGEREF _Toc34811610 \h </w:instrText>
             </w:r>
             <w:r>
               <w:rPr>
@@ -1998,7 +2000,7 @@
               <w:rPr>
                 <w:webHidden/>
               </w:rPr>
-              <w:t>22</w:t>
+              <w:t>28</w:t>
             </w:r>
             <w:r>
               <w:rPr>
@@ -2022,7 +2024,7 @@
               <w:lang w:eastAsia="pt-BR"/>
             </w:rPr>
           </w:pPr>
-          <w:hyperlink w:anchor="_Toc34752003" w:history="1">
+          <w:hyperlink w:anchor="_Toc34811611" w:history="1">
             <w:r>
               <w:rPr>
                 <w:rStyle w:val="Hyperlink"/>
@@ -2049,7 +2051,7 @@
                 <w:noProof/>
                 <w:webHidden/>
               </w:rPr>
-              <w:instrText xml:space="preserve"> PAGEREF _Toc34752003 \h </w:instrText>
+              <w:instrText xml:space="preserve"> PAGEREF _Toc34811611 \h </w:instrText>
             </w:r>
             <w:r>
               <w:rPr>
@@ -2069,7 +2071,7 @@
                 <w:noProof/>
                 <w:webHidden/>
               </w:rPr>
-              <w:t>22</w:t>
+              <w:t>28</w:t>
             </w:r>
             <w:r>
               <w:rPr>
@@ -2094,7 +2096,7 @@
               <w:lang w:eastAsia="pt-BR"/>
             </w:rPr>
           </w:pPr>
-          <w:hyperlink w:anchor="_Toc34752004" w:history="1">
+          <w:hyperlink w:anchor="_Toc34811612" w:history="1">
             <w:r>
               <w:rPr>
                 <w:rStyle w:val="Hyperlink"/>
@@ -2121,7 +2123,7 @@
                 <w:noProof/>
                 <w:webHidden/>
               </w:rPr>
-              <w:instrText xml:space="preserve"> PAGEREF _Toc34752004 \h </w:instrText>
+              <w:instrText xml:space="preserve"> PAGEREF _Toc34811612 \h </w:instrText>
             </w:r>
             <w:r>
               <w:rPr>
@@ -2141,7 +2143,7 @@
                 <w:noProof/>
                 <w:webHidden/>
               </w:rPr>
-              <w:t>22</w:t>
+              <w:t>28</w:t>
             </w:r>
             <w:r>
               <w:rPr>
@@ -2176,27 +2178,12 @@
       <w:pPr>
         <w:pStyle w:val="Ttulo1"/>
       </w:pPr>
-      <w:bookmarkStart w:id="0" w:name="_Toc34751987"/>
+      <w:bookmarkStart w:id="1" w:name="_Toc34811595"/>
       <w:r>
         <w:lastRenderedPageBreak/>
         <w:t>1 INTRODUÇÃO</w:t>
       </w:r>
-      <w:bookmarkEnd w:id="0"/>
-    </w:p>
-    <w:p>
-      <w:r>
-        <w:t>“Petrobras reduz preço do diesel em 4,1% e o da gasolina em 1,5%” (VALOR, 23/01/2020)</w:t>
-      </w:r>
-    </w:p>
-    <w:p>
-      <w:r>
-        <w:t>“Petrobras corta em 3% preço médio da gasolina e do diesel nas refinarias” (G1 ECONOMIA, 30/01/2020)</w:t>
-      </w:r>
-    </w:p>
-    <w:p>
-      <w:r>
-        <w:t>“Petrobras aumenta preço da gasolina em 3% a partir desta quinta” (O GLOBO, 19/02/2020)</w:t>
-      </w:r>
+      <w:bookmarkEnd w:id="1"/>
     </w:p>
     <w:p>
       <w:r>
@@ -2251,12 +2238,12 @@
       <w:pPr>
         <w:pStyle w:val="Ttulo1"/>
       </w:pPr>
-      <w:bookmarkStart w:id="1" w:name="_Toc34751988"/>
+      <w:bookmarkStart w:id="2" w:name="_Toc34811596"/>
       <w:r>
         <w:lastRenderedPageBreak/>
         <w:t>2 REVISÃO BIBLIOGRÁFICA</w:t>
       </w:r>
-      <w:bookmarkEnd w:id="1"/>
+      <w:bookmarkEnd w:id="2"/>
     </w:p>
     <w:p/>
     <w:p>
@@ -2274,12 +2261,12 @@
       <w:pPr>
         <w:pStyle w:val="Ttulo1"/>
       </w:pPr>
-      <w:bookmarkStart w:id="2" w:name="_Toc34751989"/>
+      <w:bookmarkStart w:id="3" w:name="_Toc34811597"/>
       <w:r>
         <w:lastRenderedPageBreak/>
         <w:t>3 OBJETIVO DO PROJETO</w:t>
       </w:r>
-      <w:bookmarkEnd w:id="2"/>
+      <w:bookmarkEnd w:id="3"/>
     </w:p>
     <w:p>
       <w:r>
@@ -2327,11 +2314,11 @@
       <w:pPr>
         <w:pStyle w:val="Ttulo2"/>
       </w:pPr>
-      <w:bookmarkStart w:id="3" w:name="_Toc34751990"/>
+      <w:bookmarkStart w:id="4" w:name="_Toc34811598"/>
       <w:r>
         <w:t>3.1 FORMULAÇÃO DO PROBLEMA</w:t>
       </w:r>
-      <w:bookmarkEnd w:id="3"/>
+      <w:bookmarkEnd w:id="4"/>
     </w:p>
     <w:p>
       <w:r>
@@ -2359,6 +2346,15 @@
       </w:r>
       <w:r>
         <w:t>odos eles possuem um item em comum: combustível.</w:t>
+      </w:r>
+    </w:p>
+    <w:p/>
+    <w:p>
+      <w:pPr>
+        <w:pStyle w:val="Ttulo3"/>
+      </w:pPr>
+      <w:r>
+        <w:t>3.1.1 A validação dos valores</w:t>
       </w:r>
     </w:p>
     <w:p>
@@ -2467,27 +2463,14 @@
       <w:r>
         <w:t xml:space="preserve">FIGURA </w:t>
       </w:r>
-      <w:r>
-        <w:fldChar w:fldCharType="begin"/>
-      </w:r>
-      <w:r>
-        <w:instrText xml:space="preserve"> SEQ Figura \* ARABIC </w:instrText>
-      </w:r>
-      <w:r>
-        <w:fldChar w:fldCharType="separate"/>
-      </w:r>
-      <w:r>
-        <w:rPr>
-          <w:noProof/>
-        </w:rPr>
-        <w:t>1</w:t>
-      </w:r>
-      <w:r>
-        <w:rPr>
-          <w:noProof/>
-        </w:rPr>
-        <w:fldChar w:fldCharType="end"/>
-      </w:r>
+      <w:fldSimple w:instr=" SEQ Figura \* ARABIC ">
+        <w:r>
+          <w:rPr>
+            <w:noProof/>
+          </w:rPr>
+          <w:t>1</w:t>
+        </w:r>
+      </w:fldSimple>
       <w:r>
         <w:t xml:space="preserve"> - </w:t>
       </w:r>
@@ -2538,7 +2521,25 @@
         <w:rPr>
           <w:color w:val="FF0000"/>
         </w:rPr>
-        <w:t>[Confirmar motivo: já estar muito abaixo dos demais]</w:t>
+        <w:t>[Confirmar motivo: já estar muito abaixo dos demais</w:t>
+      </w:r>
+      <w:r>
+        <w:rPr>
+          <w:color w:val="FF0000"/>
+        </w:rPr>
+        <w:t xml:space="preserve"> (referencial teórico poderá ajudar</w:t>
+      </w:r>
+      <w:r>
+        <w:rPr>
+          <w:color w:val="FF0000"/>
+        </w:rPr>
+        <w:t>)</w:t>
+      </w:r>
+      <w:r>
+        <w:rPr>
+          <w:color w:val="FF0000"/>
+        </w:rPr>
+        <w:t>]</w:t>
       </w:r>
     </w:p>
     <w:p>
@@ -2660,28 +2661,35 @@
       </w:r>
     </w:p>
     <w:p>
-      <w:pPr>
-        <w:rPr>
-          <w:color w:val="FF0000"/>
-        </w:rPr>
-      </w:pPr>
-      <w:r>
-        <w:rPr>
-          <w:color w:val="FF0000"/>
-        </w:rPr>
-        <w:t>[Adicionar notícias do período</w:t>
-      </w:r>
-      <w:r>
-        <w:rPr>
-          <w:color w:val="FF0000"/>
-        </w:rPr>
-        <w:t xml:space="preserve"> que explicam o motivo da variação</w:t>
-      </w:r>
-      <w:r>
-        <w:rPr>
-          <w:color w:val="FF0000"/>
-        </w:rPr>
-        <w:t xml:space="preserve">] </w:t>
+      <w:r>
+        <w:lastRenderedPageBreak/>
+        <w:t>Durante o período de acompanhamento, algumas notícias circularam os jornais de todo o país, mostrando que a Petrobrás alterou o preço do combustível, fazendo com que os postos também corrigissem seus valores.</w:t>
+      </w:r>
+      <w:r>
+        <w:t xml:space="preserve"> Essas podem ser vistas abaixo:</w:t>
+      </w:r>
+    </w:p>
+    <w:p>
+      <w:r>
+        <w:t>“Petrobras reduz preço do diesel em 4,1% e o da gasolina em 1,5%” (VALOR, 23/01/2020)</w:t>
+      </w:r>
+    </w:p>
+    <w:p>
+      <w:r>
+        <w:t>“Petrobras corta em 3% preço médio da gasolina e do diesel nas refinarias” (</w:t>
+      </w:r>
+      <w:proofErr w:type="spellStart"/>
+      <w:r>
+        <w:t>G1</w:t>
+      </w:r>
+      <w:proofErr w:type="spellEnd"/>
+      <w:r>
+        <w:t xml:space="preserve"> ECONOMIA, 30/01/2020)</w:t>
+      </w:r>
+    </w:p>
+    <w:p>
+      <w:r>
+        <w:t>“Petrobras aumenta preço da gasolina em 3% a partir desta quinta” (O GLOBO, 19/02/2020)</w:t>
       </w:r>
     </w:p>
     <w:p>
@@ -2692,7 +2700,6 @@
         <w:rPr>
           <w:noProof/>
         </w:rPr>
-        <w:lastRenderedPageBreak/>
         <w:drawing>
           <wp:inline distT="0" distB="0" distL="0" distR="0" wp14:anchorId="4BA6A110" wp14:editId="6981BC2D">
             <wp:extent cx="5760085" cy="4244340"/>
@@ -2721,27 +2728,14 @@
       <w:r>
         <w:t xml:space="preserve">FIGURA </w:t>
       </w:r>
-      <w:r>
-        <w:fldChar w:fldCharType="begin"/>
-      </w:r>
-      <w:r>
-        <w:instrText xml:space="preserve"> SEQ Figura \* ARABIC </w:instrText>
-      </w:r>
-      <w:r>
-        <w:fldChar w:fldCharType="separate"/>
-      </w:r>
-      <w:r>
-        <w:rPr>
-          <w:noProof/>
-        </w:rPr>
-        <w:t>2</w:t>
-      </w:r>
-      <w:r>
-        <w:rPr>
-          <w:noProof/>
-        </w:rPr>
-        <w:fldChar w:fldCharType="end"/>
-      </w:r>
+      <w:fldSimple w:instr=" SEQ Figura \* ARABIC ">
+        <w:r>
+          <w:rPr>
+            <w:noProof/>
+          </w:rPr>
+          <w:t>2</w:t>
+        </w:r>
+      </w:fldSimple>
       <w:r>
         <w:t xml:space="preserve"> - Valores do Etanol em Santa Rita do Sapucaí-MG entre 06/01/2020 e 06/03/2020</w:t>
       </w:r>
@@ -2812,6 +2806,7 @@
       </w:pPr>
       <w:proofErr w:type="spellStart"/>
       <w:r>
+        <w:lastRenderedPageBreak/>
         <w:t>Zezão</w:t>
       </w:r>
       <w:proofErr w:type="spellEnd"/>
@@ -2909,33 +2904,71 @@
       </w:r>
     </w:p>
     <w:p>
+      <w:r>
+        <w:t>Da mesma forma que a Gasolina Comum, o Etanol teve seus momentos nos jornais de todo o país, os quais impactaram nas bombas dos pátios de abastecimento.</w:t>
+      </w:r>
+    </w:p>
+    <w:p>
+      <w:r>
+        <w:t>“</w:t>
+      </w:r>
+      <w:r>
+        <w:t>Preços do etanol e diesel fecham acima da inflação em 2019</w:t>
+      </w:r>
+      <w:r>
+        <w:t>” (</w:t>
+      </w:r>
+      <w:proofErr w:type="spellStart"/>
+      <w:r>
+        <w:t>G1</w:t>
+      </w:r>
+      <w:proofErr w:type="spellEnd"/>
+      <w:r>
+        <w:t>, 10/01/2020)</w:t>
+      </w:r>
+    </w:p>
+    <w:p>
+      <w:r>
+        <w:t>“</w:t>
+      </w:r>
+      <w:r>
+        <w:t>Etanol sobe em 14 Estados, diz ANP; preço médio avança 0,09% no País</w:t>
+      </w:r>
+      <w:r>
+        <w:t>”</w:t>
+      </w:r>
+      <w:r>
+        <w:t xml:space="preserve"> (ISTO É, 03/02/2020)</w:t>
+      </w:r>
+    </w:p>
+    <w:p>
+      <w:r>
+        <w:t>“</w:t>
+      </w:r>
+      <w:r>
+        <w:t>Etanol é vantajoso ante gasolina em apenas três Estados, diz ANP</w:t>
+      </w:r>
+      <w:r>
+        <w:t>” (EXAME, 17/02/2020)</w:t>
+      </w:r>
+    </w:p>
+    <w:p>
       <w:pPr>
         <w:rPr>
           <w:color w:val="FF0000"/>
         </w:rPr>
       </w:pPr>
-      <w:r>
-        <w:rPr>
-          <w:color w:val="FF0000"/>
-        </w:rPr>
-        <w:t>[Adicionar notícias do período</w:t>
-      </w:r>
-      <w:r>
-        <w:rPr>
-          <w:color w:val="FF0000"/>
-        </w:rPr>
-        <w:t xml:space="preserve"> que explicam o motivo da variação</w:t>
-      </w:r>
-      <w:r>
-        <w:rPr>
-          <w:color w:val="FF0000"/>
-        </w:rPr>
-        <w:t>]</w:t>
-      </w:r>
-    </w:p>
-    <w:p>
-      <w:r>
-        <w:lastRenderedPageBreak/>
+    </w:p>
+    <w:p>
+      <w:pPr>
+        <w:pStyle w:val="Ttulo3"/>
+      </w:pPr>
+      <w:r>
+        <w:t>3.1.2 O Etanóis</w:t>
+      </w:r>
+    </w:p>
+    <w:p>
+      <w:r>
         <w:t>Com esses dados levantados e analisados, apresenta-se o Etanóis, um motor de busca que tem por funcionalidade principal a entrega de uma lista de postos de combustível presentes em uma rota pré-definida ou a partir da localização atual do motorista, nesse caso a lista é dinâmica, atualizando-se de acordo com que a posição do automóvel é alterada.</w:t>
       </w:r>
     </w:p>
@@ -3022,6 +3055,7 @@
         <w:ind w:left="568" w:hanging="284"/>
       </w:pPr>
       <w:r>
+        <w:lastRenderedPageBreak/>
         <w:t>c</w:t>
       </w:r>
       <w:r>
@@ -3129,7 +3163,6 @@
     </w:p>
     <w:p>
       <w:r>
-        <w:lastRenderedPageBreak/>
         <w:t xml:space="preserve">Quando o motorista escolher </w:t>
       </w:r>
       <w:r>
@@ -3210,7 +3243,11 @@
         <w:footnoteReference w:id="3"/>
       </w:r>
       <w:r>
-        <w:t>. Ao estar no Etanóis, ganhará pontos por simplesmente utilizá-lo. Realizar compras, acumular quilômetros no aplicativo, indicar amigos e reportar inconformidades gerarão pontos, os quais podem ser trocados em combustível posteriormente.</w:t>
+        <w:t xml:space="preserve">. Ao estar no Etanóis, ganhará pontos por simplesmente utilizá-lo. Realizar compras, acumular </w:t>
+      </w:r>
+      <w:r>
+        <w:lastRenderedPageBreak/>
+        <w:t>quilômetros no aplicativo, indicar amigos e reportar inconformidades gerarão pontos, os quais podem ser trocados em combustível posteriormente.</w:t>
       </w:r>
       <w:r>
         <w:t xml:space="preserve"> Dessa forma, o</w:t>
@@ -3301,7 +3338,7 @@
       <w:r>
         <w:t>tópico</w:t>
       </w:r>
-      <w:bookmarkStart w:id="4" w:name="_Hlk34753462"/>
+      <w:bookmarkStart w:id="5" w:name="_Hlk34753462"/>
       <w:r>
         <w:t xml:space="preserve">: </w:t>
       </w:r>
@@ -3315,24 +3352,26 @@
       <w:r>
         <w:t>.</w:t>
       </w:r>
-      <w:bookmarkEnd w:id="4"/>
-    </w:p>
-    <w:p>
-      <w:r>
-        <w:t xml:space="preserve">Todas as compras realizadas por um motorista no Etanóis serão adicionadas ao extrato de compras realizadas e ao histórico de abastecimento. O extrato de compras tem por funcionalidade o controle financeiro do motorista, mostrando-o seus gastos mensais ou de um determinado período. Já o histórico de abastecimento, dispõe ao motorista a visualização de seu consumo de combustível, dando a possibilidade ao motorista de analisar o consumo de seu </w:t>
-      </w:r>
-      <w:r>
-        <w:lastRenderedPageBreak/>
-        <w:t>veículo. Quanto mais o motorista dirigir com o aplicativo ativo, maior a precisão de acerto do consumo do veículo.</w:t>
+      <w:bookmarkEnd w:id="5"/>
+    </w:p>
+    <w:p>
+      <w:r>
+        <w:t>Todas as compras realizadas por um motorista no Etanóis serão adicionadas ao extrato de compras realizadas e ao histórico de abastecimento. O extrato de compras tem por funcionalidade o controle financeiro do motorista, mostrando-o seus gastos mensais ou de um determinado período. Já o histórico de abastecimento, dispõe ao motorista a visualização de seu consumo de combustível, dando a possibilidade ao motorista de analisar o consumo de seu veículo. Quanto mais o motorista dirigir com o aplicativo ativo, maior a precisão de acerto do consumo do veículo.</w:t>
       </w:r>
     </w:p>
     <w:p/>
     <w:p>
       <w:pPr>
-        <w:pStyle w:val="Ttulo3"/>
-      </w:pPr>
-      <w:r>
-        <w:t>3.1.1 Cadastro dos postos de combustível</w:t>
+        <w:pStyle w:val="Ttulo4"/>
+      </w:pPr>
+      <w:r>
+        <w:t>3.1.</w:t>
+      </w:r>
+      <w:r>
+        <w:t>2.1</w:t>
+      </w:r>
+      <w:r>
+        <w:t xml:space="preserve"> Cadastro dos postos de combustível</w:t>
       </w:r>
     </w:p>
     <w:p>
@@ -3370,6 +3409,7 @@
     </w:p>
     <w:p>
       <w:r>
+        <w:lastRenderedPageBreak/>
         <w:t>Após o credenciamento, o gerente possuirá acesso à uma área administrativa no site do Etanóis. Nela, ele poderá visualizar as movimentações geradas ao estabelecimento através da aplicação, terá a possibilidade de atualização dos valores vigentes, poderá alterar dados no cadastro do funcionário responsável e será permitido ao gerente a manutenção dos dados do posto de combustível cadastrado no credenciamento. Nesta seção o gerente também possuirá o saldo de repasse para o Etanóis em compras por dinheiro. Mais informações sobre este item no tópico</w:t>
       </w:r>
       <w:r>
@@ -3403,7 +3443,6 @@
     </w:p>
     <w:p>
       <w:r>
-        <w:lastRenderedPageBreak/>
         <w:t>Pode-se encontrar cenários em que os valores não sejam alterados de uma notificação para outra, dessa forma, basta o gerente confirmar os valores vigentes.</w:t>
       </w:r>
     </w:p>
@@ -3428,10 +3467,17 @@
     <w:p/>
     <w:p>
       <w:pPr>
-        <w:pStyle w:val="Ttulo3"/>
-      </w:pPr>
-      <w:r>
-        <w:t>3.1.2 Receitas do Etanóis</w:t>
+        <w:pStyle w:val="Ttulo4"/>
+      </w:pPr>
+      <w:r>
+        <w:lastRenderedPageBreak/>
+        <w:t>3.1.</w:t>
+      </w:r>
+      <w:r>
+        <w:t>2.</w:t>
+      </w:r>
+      <w:r>
+        <w:t>2 Receitas do Etanóis</w:t>
       </w:r>
     </w:p>
     <w:p>
@@ -3561,27 +3607,14 @@
       <w:r>
         <w:t xml:space="preserve">TABELA </w:t>
       </w:r>
-      <w:r>
-        <w:fldChar w:fldCharType="begin"/>
-      </w:r>
-      <w:r>
-        <w:instrText xml:space="preserve"> SEQ Tabela \* ARABIC </w:instrText>
-      </w:r>
-      <w:r>
-        <w:fldChar w:fldCharType="separate"/>
-      </w:r>
-      <w:r>
-        <w:rPr>
-          <w:noProof/>
-        </w:rPr>
-        <w:t>1</w:t>
-      </w:r>
-      <w:r>
-        <w:rPr>
-          <w:noProof/>
-        </w:rPr>
-        <w:fldChar w:fldCharType="end"/>
-      </w:r>
+      <w:fldSimple w:instr=" SEQ Tabela \* ARABIC ">
+        <w:r>
+          <w:rPr>
+            <w:noProof/>
+          </w:rPr>
+          <w:t>1</w:t>
+        </w:r>
+      </w:fldSimple>
       <w:r>
         <w:t xml:space="preserve"> - Cenário de venda no Etanóis</w:t>
       </w:r>
@@ -3612,7 +3645,6 @@
                 <w:bCs/>
               </w:rPr>
             </w:pPr>
-            <w:bookmarkStart w:id="5" w:name="_GoBack" w:colFirst="0" w:colLast="3"/>
             <w:r>
               <w:rPr>
                 <w:b/>
@@ -3748,7 +3780,6 @@
         </w:tc>
       </w:tr>
     </w:tbl>
-    <w:bookmarkEnd w:id="5"/>
     <w:p>
       <w:pPr>
         <w:pStyle w:val="Legenda"/>
@@ -3759,7 +3790,6 @@
     </w:p>
     <w:p>
       <w:r>
-        <w:lastRenderedPageBreak/>
         <w:t>Como pode ser visto, o posto de combustível receberá R$ 47,10 após 30 dias.</w:t>
       </w:r>
     </w:p>
@@ -3811,6 +3841,7 @@
     </w:p>
     <w:p>
       <w:r>
+        <w:lastRenderedPageBreak/>
         <w:t xml:space="preserve">Este saldo poderá ser consultado na área administrativa do posto no site do Etanóis e na seção “Área do Frentista” disponível no aplicativo. Ao 30º dia de cada mês, o saldo é fechado e o gerente é notificado pela aplicação </w:t>
       </w:r>
       <w:r>
@@ -3826,13 +3857,7 @@
     </w:p>
     <w:p>
       <w:r>
-        <w:t>A segunda forma de lucro do Etanóis é no momento de credenciamento do posto de combustível. Essa taxa de credenciamento é opcional ao gerente</w:t>
-      </w:r>
-      <w:r>
-        <w:t xml:space="preserve">, uma vez que </w:t>
-      </w:r>
-      <w:r>
-        <w:t>ele possa experimentar o sistema de uma forma sem ter que se comprometer com taxas.</w:t>
+        <w:t>A segunda forma de lucro do Etanóis é no momento de credenciamento do posto de combustível. Essa taxa de credenciamento é opcional ao gerente, uma vez que ele possa experimentar o sistema de uma forma sem ter que se comprometer com taxas.</w:t>
       </w:r>
     </w:p>
     <w:p>
@@ -3853,10 +3878,7 @@
         <w:spacing w:before="0" w:after="0"/>
       </w:pPr>
       <w:r>
-        <w:t>p</w:t>
-      </w:r>
-      <w:r>
-        <w:t>lano “Primeira Viagem”: consiste no plano grátis do sistema, somente para que o posto esteja disponível no aplicativo e o gerente possa usufruir dos recursos administrativos existentes;</w:t>
+        <w:t>plano “Primeira Viagem”: consiste no plano grátis do sistema, somente para que o posto esteja disponível no aplicativo e o gerente possa usufruir dos recursos administrativos existentes;</w:t>
       </w:r>
     </w:p>
     <w:p>
@@ -3869,13 +3891,7 @@
         <w:spacing w:before="0" w:after="0"/>
       </w:pPr>
       <w:r>
-        <w:t>Plano “Econômico”: consiste em um plano de R$ 24,99 mensais que possuem algumas vantagens</w:t>
-      </w:r>
-      <w:r>
-        <w:t>,</w:t>
-      </w:r>
-      <w:r>
-        <w:t xml:space="preserve"> como a possibilidade de envio de notificações ao alterar os preços vigentes e a retirada dos </w:t>
+        <w:t xml:space="preserve">Plano “Econômico”: consiste em um plano de R$ 24,99 mensais que possuem algumas vantagens, como a possibilidade de envio de notificações ao alterar os preços vigentes e a retirada dos </w:t>
       </w:r>
       <w:proofErr w:type="spellStart"/>
       <w:r>
@@ -3883,14 +3899,7 @@
           <w:i/>
           <w:iCs/>
         </w:rPr>
-        <w:t>a</w:t>
-      </w:r>
-      <w:r>
-        <w:rPr>
-          <w:i/>
-          <w:iCs/>
-        </w:rPr>
-        <w:t>ds</w:t>
+        <w:t>ads</w:t>
       </w:r>
       <w:proofErr w:type="spellEnd"/>
       <w:r>
@@ -3961,11 +3970,7 @@
         <w:t>remium</w:t>
       </w:r>
       <w:r>
-        <w:t xml:space="preserve"> do Etanóis que consiste no disparo </w:t>
-      </w:r>
-      <w:r>
-        <w:lastRenderedPageBreak/>
-        <w:t>de anúncios promocionais do posto entre os anúncios já existentes</w:t>
+        <w:t xml:space="preserve"> do Etanóis que consiste no disparo de anúncios promocionais do posto entre os anúncios já existentes</w:t>
       </w:r>
       <w:r>
         <w:t xml:space="preserve"> para os usuários comuns</w:t>
@@ -3986,24 +3991,14 @@
       <w:r>
         <w:t xml:space="preserve">Tabela </w:t>
       </w:r>
-      <w:r>
-        <w:fldChar w:fldCharType="begin"/>
-      </w:r>
-      <w:r>
-        <w:instrText xml:space="preserve"> SEQ Tabela \* ARABIC </w:instrText>
-      </w:r>
-      <w:r>
-        <w:fldChar w:fldCharType="separate"/>
-      </w:r>
-      <w:r>
-        <w:rPr>
-          <w:noProof/>
-        </w:rPr>
-        <w:t>2</w:t>
-      </w:r>
-      <w:r>
-        <w:fldChar w:fldCharType="end"/>
-      </w:r>
+      <w:fldSimple w:instr=" SEQ Tabela \* ARABIC ">
+        <w:r>
+          <w:rPr>
+            <w:noProof/>
+          </w:rPr>
+          <w:t>2</w:t>
+        </w:r>
+      </w:fldSimple>
       <w:r>
         <w:t xml:space="preserve"> - Comparação dos planos de vantagem do Etanóis</w:t>
       </w:r>
@@ -4198,6 +4193,7 @@
               <w:jc w:val="center"/>
             </w:pPr>
             <w:r>
+              <w:lastRenderedPageBreak/>
               <w:t>Anúncio no aplicativo</w:t>
             </w:r>
           </w:p>
@@ -4582,10 +4578,7 @@
         <w:footnoteReference w:id="7"/>
       </w:r>
       <w:r>
-        <w:t xml:space="preserve"> </w:t>
-      </w:r>
-      <w:r>
-        <w:t xml:space="preserve">promovido pela Google para a aplicação </w:t>
+        <w:t xml:space="preserve"> promovido pela Google para a aplicação </w:t>
       </w:r>
       <w:r>
         <w:rPr>
@@ -4649,7 +4642,6 @@
     </w:p>
     <w:p>
       <w:r>
-        <w:lastRenderedPageBreak/>
         <w:t xml:space="preserve">A última forma de lucro se trata da retirada destes anúncios no aplicativo. O usuário deverá realizar uma compra de </w:t>
       </w:r>
       <w:r>
@@ -4675,10 +4667,16 @@
     <w:p/>
     <w:p>
       <w:pPr>
-        <w:pStyle w:val="Ttulo3"/>
-      </w:pPr>
-      <w:r>
-        <w:t>3.1.3 Possíveis parcerias</w:t>
+        <w:pStyle w:val="Ttulo4"/>
+      </w:pPr>
+      <w:r>
+        <w:t>3.1.</w:t>
+      </w:r>
+      <w:r>
+        <w:t>2.</w:t>
+      </w:r>
+      <w:r>
+        <w:t>3 Possíveis parcerias</w:t>
       </w:r>
     </w:p>
     <w:p>
@@ -4723,16 +4721,7 @@
         <w:t xml:space="preserve"> </w:t>
       </w:r>
       <w:r>
-        <w:t>(</w:t>
-      </w:r>
-      <w:r>
-        <w:t>API</w:t>
-      </w:r>
-      <w:r>
-        <w:t xml:space="preserve">) </w:t>
-      </w:r>
-      <w:r>
-        <w:t>para que sistemas com funcionalidades tangentes ao entregue pelo Etanóis</w:t>
+        <w:t>(API) para que sistemas com funcionalidades tangentes ao entregue pelo Etanóis</w:t>
       </w:r>
       <w:r>
         <w:t>, como os de mobilidade,</w:t>
@@ -4743,6 +4732,7 @@
     </w:p>
     <w:p>
       <w:r>
+        <w:lastRenderedPageBreak/>
         <w:t>Por exemplo, o aplicativo Uber</w:t>
       </w:r>
       <w:r>
@@ -4773,7 +4763,7 @@
       <w:pPr>
         <w:pStyle w:val="Ttulo2"/>
       </w:pPr>
-      <w:bookmarkStart w:id="7" w:name="_Toc34751991"/>
+      <w:bookmarkStart w:id="7" w:name="_Toc34811599"/>
       <w:r>
         <w:t>3.2 OBJETIVOS</w:t>
       </w:r>
@@ -4805,7 +4795,6 @@
         <w:pStyle w:val="Ttulo3"/>
       </w:pPr>
       <w:r>
-        <w:lastRenderedPageBreak/>
         <w:t>3.2.1 Objetivo geral</w:t>
       </w:r>
     </w:p>
@@ -4857,6 +4846,7 @@
         <w:ind w:left="568" w:hanging="284"/>
       </w:pPr>
       <w:r>
+        <w:lastRenderedPageBreak/>
         <w:t>ser um facilitador para o motorista no momento de planejamento de viagens, no quesito combustível;</w:t>
       </w:r>
     </w:p>
@@ -5012,7 +5002,7 @@
       <w:pPr>
         <w:pStyle w:val="Ttulo2"/>
       </w:pPr>
-      <w:bookmarkStart w:id="8" w:name="_Toc34751992"/>
+      <w:bookmarkStart w:id="8" w:name="_Toc34811600"/>
       <w:r>
         <w:t>3.3 JUSTIFICATIVA</w:t>
       </w:r>
@@ -5020,11 +5010,7 @@
     </w:p>
     <w:p>
       <w:r>
-        <w:t xml:space="preserve">Entende-se por justificativa de desenvolvimento da solução, a demanda por conhecimento dos preços dos combustíveis com antecedência, pois a variação entre os postos é visível e em alguns casos muito alta. Dessa forma, o Etanóis é justificável ao ponto de disponibilizar integralmente </w:t>
-      </w:r>
-      <w:r>
-        <w:lastRenderedPageBreak/>
-        <w:t xml:space="preserve">os valores de venda dos combustíveis e serviços </w:t>
+        <w:t xml:space="preserve">Entende-se por justificativa de desenvolvimento da solução, a demanda por conhecimento dos preços dos combustíveis com antecedência, pois a variação entre os postos é visível e em alguns casos muito alta. Dessa forma, o Etanóis é justificável ao ponto de disponibilizar integralmente os valores de venda dos combustíveis e serviços </w:t>
       </w:r>
       <w:r>
         <w:t>prestados no pátio d</w:t>
@@ -5038,7 +5024,7 @@
       <w:pPr>
         <w:pStyle w:val="Ttulo2"/>
       </w:pPr>
-      <w:bookmarkStart w:id="9" w:name="_Toc34751993"/>
+      <w:bookmarkStart w:id="9" w:name="_Toc34811601"/>
       <w:r>
         <w:t>3.4 PÚBLICO-ALVO</w:t>
       </w:r>
@@ -5077,6 +5063,7 @@
     </w:p>
     <w:p>
       <w:r>
+        <w:lastRenderedPageBreak/>
         <w:t>Para o Etanóis, identifica-se como público-alvo: o motorista (consumidor final dos postos de combustível), os gerentes dos postos de combustível e pesquisadores do setor.</w:t>
       </w:r>
     </w:p>
@@ -5104,7 +5091,7 @@
       <w:pPr>
         <w:pStyle w:val="Ttulo2"/>
       </w:pPr>
-      <w:bookmarkStart w:id="10" w:name="_Toc34751994"/>
+      <w:bookmarkStart w:id="10" w:name="_Toc34811602"/>
       <w:r>
         <w:t>3.5 NÍVEIS DE DECISÃO E GRUPOS FUNCIONAIS</w:t>
       </w:r>
@@ -5160,28 +5147,31 @@
     </w:p>
     <w:p>
       <w:r>
+        <w:t>O Etanóis, aplicado em empresas que possuem funcionários que se deslocam com certa frequência, pode ser uma aplicação que</w:t>
+      </w:r>
+      <w:r>
+        <w:t xml:space="preserve"> colaboração na redução de custos</w:t>
+      </w:r>
+      <w:r>
+        <w:t xml:space="preserve"> com a manutenção do veículo, pois eles usarão menos recursos com combustível.</w:t>
+      </w:r>
+    </w:p>
+    <w:p/>
+    <w:p>
+      <w:pPr>
+        <w:pStyle w:val="Ttulo3"/>
+      </w:pPr>
+      <w:r>
+        <w:t>3.5.2 Decisões táticas</w:t>
+      </w:r>
+    </w:p>
+    <w:p>
+      <w:r>
+        <w:t xml:space="preserve">Aqui estão as decisões que serão tomadas para implementar o que foi decidido pelo nível estratégico, ou seja, reduzir custos de manutenção dos veículos da empresa. Essas decisões são </w:t>
+      </w:r>
+      <w:r>
         <w:lastRenderedPageBreak/>
-        <w:t>O Etanóis, aplicado em empresas que possuem funcionários que se deslocam com certa frequência, pode ser uma aplicação que</w:t>
-      </w:r>
-      <w:r>
-        <w:t xml:space="preserve"> colaboração na redução de custos</w:t>
-      </w:r>
-      <w:r>
-        <w:t xml:space="preserve"> com a manutenção do veículo, pois eles usarão menos recursos com combustível.</w:t>
-      </w:r>
-    </w:p>
-    <w:p/>
-    <w:p>
-      <w:pPr>
-        <w:pStyle w:val="Ttulo3"/>
-      </w:pPr>
-      <w:r>
-        <w:t>3.5.2 Decisões táticas</w:t>
-      </w:r>
-    </w:p>
-    <w:p>
-      <w:r>
-        <w:t>Aqui estão as decisões que serão tomadas para implementar o que foi decidido pelo nível estratégico, ou seja, reduzir custos de manutenção dos veículos da empresa. Essas decisões são tomadas pelo nível médio de gerência da empresa, ou seja, coordenadores dos setores, gerentes etc.</w:t>
+        <w:t>tomadas pelo nível médio de gerência da empresa, ou seja, coordenadores dos setores, gerentes etc.</w:t>
       </w:r>
     </w:p>
     <w:p>
@@ -5231,7 +5221,7 @@
       <w:pPr>
         <w:pStyle w:val="Ttulo1"/>
       </w:pPr>
-      <w:bookmarkStart w:id="11" w:name="_Toc34751995"/>
+      <w:bookmarkStart w:id="11" w:name="_Toc34811603"/>
       <w:r>
         <w:lastRenderedPageBreak/>
         <w:t>4 MÉTODOS GERENCIAIS</w:t>
@@ -5243,7 +5233,7 @@
       <w:pPr>
         <w:pStyle w:val="Ttulo2"/>
       </w:pPr>
-      <w:bookmarkStart w:id="12" w:name="_Toc34751996"/>
+      <w:bookmarkStart w:id="12" w:name="_Toc34811604"/>
       <w:r>
         <w:t>4.1 PLANO DE ELABORAÇÃO E GERENCIAMENTO DO PROJETO</w:t>
       </w:r>
@@ -5254,7 +5244,7 @@
       <w:pPr>
         <w:pStyle w:val="Ttulo2"/>
       </w:pPr>
-      <w:bookmarkStart w:id="13" w:name="_Toc34751997"/>
+      <w:bookmarkStart w:id="13" w:name="_Toc34811605"/>
       <w:r>
         <w:t>4.2 MODELO DE CICLO DE VIDA</w:t>
       </w:r>
@@ -5265,7 +5255,7 @@
       <w:pPr>
         <w:pStyle w:val="Ttulo2"/>
       </w:pPr>
-      <w:bookmarkStart w:id="14" w:name="_Toc34751998"/>
+      <w:bookmarkStart w:id="14" w:name="_Toc34811606"/>
       <w:r>
         <w:t>4.3 RECURSOS NECESSÁRIOS</w:t>
       </w:r>
@@ -5276,7 +5266,7 @@
       <w:pPr>
         <w:pStyle w:val="Ttulo2"/>
       </w:pPr>
-      <w:bookmarkStart w:id="15" w:name="_Toc34751999"/>
+      <w:bookmarkStart w:id="15" w:name="_Toc34811607"/>
       <w:r>
         <w:t>4.4 RELATÓRIO DE DESEMPENHO</w:t>
       </w:r>
@@ -5287,7 +5277,7 @@
       <w:pPr>
         <w:pStyle w:val="Ttulo2"/>
       </w:pPr>
-      <w:bookmarkStart w:id="16" w:name="_Toc34752000"/>
+      <w:bookmarkStart w:id="16" w:name="_Toc34811608"/>
       <w:r>
         <w:t>4.5 ESTIMATIVAS DE TAMANHO E ESFORÇO</w:t>
       </w:r>
@@ -5298,7 +5288,7 @@
       <w:pPr>
         <w:pStyle w:val="Ttulo2"/>
       </w:pPr>
-      <w:bookmarkStart w:id="17" w:name="_Toc34752001"/>
+      <w:bookmarkStart w:id="17" w:name="_Toc34811609"/>
       <w:r>
         <w:t>4.6 GERENCIAMENTO DE CONFIGURAÇÃO</w:t>
       </w:r>
@@ -5326,7 +5316,7 @@
       <w:pPr>
         <w:pStyle w:val="Ttulo1"/>
       </w:pPr>
-      <w:bookmarkStart w:id="18" w:name="_Toc34752002"/>
+      <w:bookmarkStart w:id="18" w:name="_Toc34811610"/>
       <w:r>
         <w:lastRenderedPageBreak/>
         <w:t>5 ESPECIFICAÇÃO E ANÁLISE DOS REQUISITOS</w:t>
@@ -5338,7 +5328,7 @@
       <w:pPr>
         <w:pStyle w:val="Ttulo2"/>
       </w:pPr>
-      <w:bookmarkStart w:id="19" w:name="_Toc34752003"/>
+      <w:bookmarkStart w:id="19" w:name="_Toc34811611"/>
       <w:r>
         <w:t xml:space="preserve">5.1 REQUISITOS DO SISTEMA </w:t>
       </w:r>
@@ -5397,7 +5387,7 @@
       <w:pPr>
         <w:pStyle w:val="Ttulo2"/>
       </w:pPr>
-      <w:bookmarkStart w:id="20" w:name="_Toc34752004"/>
+      <w:bookmarkStart w:id="20" w:name="_Toc34811612"/>
       <w:r>
         <w:t>5.2 ANÁLISE DOS REQUISITOS</w:t>
       </w:r>
@@ -5519,10 +5509,7 @@
         <w:t xml:space="preserve">a pesquisa </w:t>
       </w:r>
       <w:r>
-        <w:t xml:space="preserve">somente após 30 </w:t>
-      </w:r>
-      <w:r>
-        <w:t>de acompanhamento</w:t>
+        <w:t>somente após 30 de acompanhamento</w:t>
       </w:r>
       <w:r>
         <w:t>.</w:t>
@@ -5667,10 +5654,7 @@
         <w:footnoteRef/>
       </w:r>
       <w:r>
-        <w:t xml:space="preserve"> </w:t>
-      </w:r>
-      <w:r>
-        <w:t xml:space="preserve">“A </w:t>
+        <w:t xml:space="preserve"> “A </w:t>
       </w:r>
       <w:proofErr w:type="spellStart"/>
       <w:r>
@@ -5695,10 +5679,7 @@
         <w:footnoteRef/>
       </w:r>
       <w:r>
-        <w:t xml:space="preserve"> </w:t>
-      </w:r>
-      <w:r>
-        <w:t xml:space="preserve">“O Google </w:t>
+        <w:t xml:space="preserve"> “O Google </w:t>
       </w:r>
       <w:proofErr w:type="spellStart"/>
       <w:r>
@@ -5723,7 +5704,6 @@
         <w:docPartUnique/>
       </w:docPartObj>
     </w:sdtPr>
-    <w:sdtEndPr/>
     <w:sdtContent>
       <w:p>
         <w:pPr>
@@ -11075,7 +11055,7 @@
 </file>
 
 <file path=customXml/itemProps1.xml><?xml version="1.0" encoding="utf-8"?>
-<ds:datastoreItem xmlns:ds="http://schemas.openxmlformats.org/officeDocument/2006/customXml" ds:itemID="{367BDD92-225C-414F-B3D6-31F544C58611}">
+<ds:datastoreItem xmlns:ds="http://schemas.openxmlformats.org/officeDocument/2006/customXml" ds:itemID="{12CE0595-189B-480C-BB44-64C14C541042}">
   <ds:schemaRefs>
     <ds:schemaRef ds:uri="http://schemas.openxmlformats.org/officeDocument/2006/bibliography"/>
   </ds:schemaRefs>

</xml_diff>

<commit_message>
Correções no cap. 2 do relatório para o PFC. Tópico revisado.
</commit_message>
<xml_diff>
--- a/docs/projeto-final/documento-final/etanois-pfc.docx
+++ b/docs/projeto-final/documento-final/etanois-pfc.docx
@@ -770,70 +770,29 @@
       <w:r>
         <w:t xml:space="preserve">API – </w:t>
       </w:r>
-      <w:proofErr w:type="spellStart"/>
       <w:r>
         <w:rPr>
           <w:i/>
           <w:iCs/>
         </w:rPr>
-        <w:t>Application</w:t>
-      </w:r>
-      <w:proofErr w:type="spellEnd"/>
+        <w:t>Application Programming Interface</w:t>
+      </w:r>
+    </w:p>
+    <w:p>
+      <w:r>
+        <w:t>FAI – Centro de Ensino Superior em Gestão, Tecnologia e Educação</w:t>
+      </w:r>
+    </w:p>
+    <w:p>
+      <w:r>
+        <w:t xml:space="preserve">GPS – </w:t>
+      </w:r>
       <w:r>
         <w:rPr>
           <w:i/>
           <w:iCs/>
         </w:rPr>
-        <w:t xml:space="preserve"> </w:t>
-      </w:r>
-      <w:proofErr w:type="spellStart"/>
-      <w:r>
-        <w:rPr>
-          <w:i/>
-          <w:iCs/>
-        </w:rPr>
-        <w:t>Programming</w:t>
-      </w:r>
-      <w:proofErr w:type="spellEnd"/>
-      <w:r>
-        <w:rPr>
-          <w:i/>
-          <w:iCs/>
-        </w:rPr>
-        <w:t xml:space="preserve"> Interface</w:t>
-      </w:r>
-    </w:p>
-    <w:p>
-      <w:r>
-        <w:t>FAI – Centro de Ensino Superior em Gestão, Tecnologia e Educação</w:t>
-      </w:r>
-    </w:p>
-    <w:p>
-      <w:r>
-        <w:t xml:space="preserve">GPS – </w:t>
-      </w:r>
-      <w:r>
-        <w:rPr>
-          <w:i/>
-          <w:iCs/>
-        </w:rPr>
-        <w:t xml:space="preserve">Global </w:t>
-      </w:r>
-      <w:proofErr w:type="spellStart"/>
-      <w:r>
-        <w:rPr>
-          <w:i/>
-          <w:iCs/>
-        </w:rPr>
-        <w:t>Positioning</w:t>
-      </w:r>
-      <w:proofErr w:type="spellEnd"/>
-      <w:r>
-        <w:rPr>
-          <w:i/>
-          <w:iCs/>
-        </w:rPr>
-        <w:t xml:space="preserve"> System</w:t>
+        <w:t>Global Positioning System</w:t>
       </w:r>
     </w:p>
     <w:p>
@@ -1049,8 +1008,6 @@
               </w:rPr>
               <w:t>3 OBJETIVO DO PROJETO</w:t>
             </w:r>
-            <w:bookmarkStart w:id="0" w:name="_GoBack"/>
-            <w:bookmarkEnd w:id="0"/>
             <w:r>
               <w:rPr>
                 <w:webHidden/>
@@ -2178,12 +2135,12 @@
       <w:pPr>
         <w:pStyle w:val="Ttulo1"/>
       </w:pPr>
-      <w:bookmarkStart w:id="1" w:name="_Toc34811595"/>
+      <w:bookmarkStart w:id="0" w:name="_Toc34811595"/>
       <w:r>
         <w:lastRenderedPageBreak/>
         <w:t>1 INTRODUÇÃO</w:t>
       </w:r>
-      <w:bookmarkEnd w:id="1"/>
+      <w:bookmarkEnd w:id="0"/>
     </w:p>
     <w:p>
       <w:r>
@@ -2238,12 +2195,12 @@
       <w:pPr>
         <w:pStyle w:val="Ttulo1"/>
       </w:pPr>
-      <w:bookmarkStart w:id="2" w:name="_Toc34811596"/>
+      <w:bookmarkStart w:id="1" w:name="_Toc34811596"/>
       <w:r>
         <w:lastRenderedPageBreak/>
         <w:t>2 REVISÃO BIBLIOGRÁFICA</w:t>
       </w:r>
-      <w:bookmarkEnd w:id="2"/>
+      <w:bookmarkEnd w:id="1"/>
     </w:p>
     <w:p/>
     <w:p>
@@ -2261,96 +2218,108 @@
       <w:pPr>
         <w:pStyle w:val="Ttulo1"/>
       </w:pPr>
-      <w:bookmarkStart w:id="3" w:name="_Toc34811597"/>
+      <w:bookmarkStart w:id="2" w:name="_Toc34811597"/>
       <w:r>
         <w:lastRenderedPageBreak/>
         <w:t>3 OBJETIVO DO PROJETO</w:t>
       </w:r>
+      <w:bookmarkEnd w:id="2"/>
+    </w:p>
+    <w:p>
+      <w:r>
+        <w:t xml:space="preserve">Esta seção consiste em demonstrar </w:t>
+      </w:r>
+      <w:r>
+        <w:t>o porquê</w:t>
+      </w:r>
+      <w:r>
+        <w:t xml:space="preserve"> do projeto, começando pela formulação do </w:t>
+      </w:r>
+      <w:r>
+        <w:t>problema</w:t>
+      </w:r>
+      <w:r>
+        <w:t xml:space="preserve">, tópico que irá apresentar </w:t>
+      </w:r>
+      <w:r>
+        <w:t>o contexto de aplicação do sistema desenvolvido</w:t>
+      </w:r>
+      <w:r>
+        <w:t xml:space="preserve"> </w:t>
+      </w:r>
+      <w:r>
+        <w:t xml:space="preserve">e as </w:t>
+      </w:r>
+      <w:r>
+        <w:t xml:space="preserve">pesquisas </w:t>
+      </w:r>
+      <w:r>
+        <w:t>realizadas</w:t>
+      </w:r>
+      <w:r>
+        <w:t xml:space="preserve"> pelos idealizadores do Etanóis </w:t>
+      </w:r>
+      <w:r>
+        <w:t>que colaboram com a justificativa</w:t>
+      </w:r>
+      <w:r>
+        <w:t xml:space="preserve"> </w:t>
+      </w:r>
+      <w:r>
+        <w:t>do projeto.</w:t>
+      </w:r>
+      <w:r>
+        <w:t xml:space="preserve"> Depois, serão apresentados os objetivos gerais e específicos, ajudando a compreender onde </w:t>
+      </w:r>
+      <w:r>
+        <w:t>a proposta do</w:t>
+      </w:r>
+      <w:r>
+        <w:t xml:space="preserve"> Etanóis quer chegar. Ao final desta seção, será possível identificar o público-alvo e grupos funcionais que serão atingidos com o sistema desenvolvido.</w:t>
+      </w:r>
+    </w:p>
+    <w:p/>
+    <w:p>
+      <w:pPr>
+        <w:pStyle w:val="Ttulo2"/>
+      </w:pPr>
+      <w:bookmarkStart w:id="3" w:name="_Toc34811598"/>
+      <w:r>
+        <w:t>3.1 FORMULAÇÃO DO PROBLEMA</w:t>
+      </w:r>
       <w:bookmarkEnd w:id="3"/>
     </w:p>
     <w:p>
       <w:r>
-        <w:t xml:space="preserve">Esta seção consiste em demonstrar </w:t>
-      </w:r>
-      <w:r>
-        <w:t>o porquê</w:t>
-      </w:r>
-      <w:r>
-        <w:t xml:space="preserve"> do projeto, começando pela formulação do </w:t>
-      </w:r>
-      <w:r>
-        <w:t>problema</w:t>
-      </w:r>
-      <w:r>
-        <w:t xml:space="preserve">, tópico que irá apresentar </w:t>
-      </w:r>
-      <w:r>
-        <w:t xml:space="preserve">o contexto de aplicação do sistema desenvolvido do e as </w:t>
-      </w:r>
-      <w:r>
-        <w:t xml:space="preserve">pesquisas </w:t>
-      </w:r>
-      <w:r>
-        <w:t>realizadas</w:t>
-      </w:r>
-      <w:r>
-        <w:t xml:space="preserve"> pelos idealizadores do Etanóis </w:t>
-      </w:r>
-      <w:r>
-        <w:t>que colaboram com a justificativa</w:t>
-      </w:r>
-      <w:r>
-        <w:t xml:space="preserve"> </w:t>
-      </w:r>
-      <w:r>
-        <w:t>do projeto.</w:t>
-      </w:r>
-      <w:r>
-        <w:t xml:space="preserve"> Depois, serão apresentados os objetivos gerais e específicos, ajudando a compreender onde o Etanóis quer chegar. Ao final desta seção, será possível identificar o público-alvo e grupos funcionais que serão atingidos com o sistema desenvolvido.</w:t>
+        <w:t>“</w:t>
+      </w:r>
+      <w:r>
+        <w:t>Rodovia Fernão Dias deve ter fluxo de mais de 1 milhão de veículos no carnaval</w:t>
+      </w:r>
+      <w:r>
+        <w:t>” (G1, 21/02/2020)</w:t>
+      </w:r>
+    </w:p>
+    <w:p>
+      <w:r>
+        <w:t xml:space="preserve">Todos os dias, </w:t>
+      </w:r>
+      <w:r>
+        <w:t>uma quantidade incontável de veículos, dos mais variados tamanhos, atravessa</w:t>
+      </w:r>
+      <w:r>
+        <w:t xml:space="preserve"> as rodovias do país, seja a passeio ou a trabalho</w:t>
+      </w:r>
+      <w:r>
+        <w:t xml:space="preserve"> e t</w:t>
+      </w:r>
+      <w:r>
+        <w:t>odos eles possuem um item em comum: combustível.</w:t>
       </w:r>
     </w:p>
     <w:p/>
     <w:p>
       <w:pPr>
-        <w:pStyle w:val="Ttulo2"/>
-      </w:pPr>
-      <w:bookmarkStart w:id="4" w:name="_Toc34811598"/>
-      <w:r>
-        <w:t>3.1 FORMULAÇÃO DO PROBLEMA</w:t>
-      </w:r>
-      <w:bookmarkEnd w:id="4"/>
-    </w:p>
-    <w:p>
-      <w:r>
-        <w:t>“</w:t>
-      </w:r>
-      <w:r>
-        <w:t>Rodovia Fernão Dias deve ter fluxo de mais de 1 milhão de veículos no carnaval</w:t>
-      </w:r>
-      <w:r>
-        <w:t>” (G1, 21/02/2020)</w:t>
-      </w:r>
-    </w:p>
-    <w:p>
-      <w:r>
-        <w:t xml:space="preserve">Todos os dias, </w:t>
-      </w:r>
-      <w:r>
-        <w:t>uma quantidade incontável de veículos, dos mais variados tamanhos, atravessa</w:t>
-      </w:r>
-      <w:r>
-        <w:t xml:space="preserve"> as rodovias do país, seja a passeio ou a trabalho</w:t>
-      </w:r>
-      <w:r>
-        <w:t xml:space="preserve"> e t</w:t>
-      </w:r>
-      <w:r>
-        <w:t>odos eles possuem um item em comum: combustível.</w:t>
-      </w:r>
-    </w:p>
-    <w:p/>
-    <w:p>
-      <w:pPr>
         <w:pStyle w:val="Ttulo3"/>
       </w:pPr>
       <w:r>
@@ -2359,40 +2328,37 @@
     </w:p>
     <w:p>
       <w:r>
-        <w:t>Há uma grande quantidade de pátios de abastecimento nas cidades e rodovias do Brasil, cada um com a sua rede – bandeira – e seus valores.</w:t>
-      </w:r>
-      <w:r>
-        <w:t xml:space="preserve"> Aqui há um problema: variação entre os valores. Para colaborar com a comprovação dessa afirmação, foi realizada entre os dias 06/01/2020 e 06/03/2020, um acompanhamento dos valores da Gasolina Comum e do Etanol nos pátios de abastecimento da cidade de Santa Rita do Sapucaí, Minas Gerais. Nela </w:t>
+        <w:t xml:space="preserve">Há uma grande quantidade de pátios de abastecimento nas cidades e rodovias do Brasil, cada um com a sua rede </w:t>
+      </w:r>
+      <w:r>
+        <w:t>(</w:t>
+      </w:r>
+      <w:r>
+        <w:t>bandeira</w:t>
+      </w:r>
+      <w:r>
+        <w:t xml:space="preserve">), </w:t>
+      </w:r>
+      <w:r>
+        <w:t>seus valores</w:t>
+      </w:r>
+      <w:r>
+        <w:t xml:space="preserve"> e as flutuações </w:t>
+      </w:r>
+      <w:r>
+        <w:t xml:space="preserve">de preços </w:t>
+      </w:r>
+      <w:r>
+        <w:t>entre os postos</w:t>
+      </w:r>
+      <w:r>
+        <w:t xml:space="preserve">. Para colaborar com a comprovação dessa afirmação, foi realizada entre os dias 06/01/2020 e 06/03/2020, um acompanhamento dos valores da Gasolina Comum e do Etanol nos pátios de abastecimento da cidade de Santa Rita do Sapucaí, Minas Gerais. Nela </w:t>
       </w:r>
       <w:r>
         <w:t>existem 6</w:t>
       </w:r>
       <w:r>
-        <w:t xml:space="preserve"> postos de combustível: Avenida II, de bandeira branca; </w:t>
-      </w:r>
-      <w:proofErr w:type="spellStart"/>
-      <w:r>
-        <w:t>Brusamolin</w:t>
-      </w:r>
-      <w:proofErr w:type="spellEnd"/>
-      <w:r>
-        <w:t xml:space="preserve">, BR; Combo, branca; Shell; </w:t>
-      </w:r>
-      <w:proofErr w:type="spellStart"/>
-      <w:r>
-        <w:t>Sêda</w:t>
-      </w:r>
-      <w:proofErr w:type="spellEnd"/>
-      <w:r>
-        <w:t xml:space="preserve">, branca e </w:t>
-      </w:r>
-      <w:proofErr w:type="spellStart"/>
-      <w:r>
-        <w:t>Zezão</w:t>
-      </w:r>
-      <w:proofErr w:type="spellEnd"/>
-      <w:r>
-        <w:t>, BR.</w:t>
+        <w:t xml:space="preserve"> postos de combustível: Avenida II, de bandeira branca; Brusamolin, BR; Combo, branca; Shell; Sêda, branca e Zezão, BR.</w:t>
       </w:r>
     </w:p>
     <w:p>
@@ -2415,13 +2381,17 @@
         <w:t>s</w:t>
       </w:r>
       <w:r>
-        <w:t xml:space="preserve"> abaixo, os valores tiveram uma variação significativa e em um curto espaço de tempo, o qual impacta o consumidor final, o motorista, pois ele fica </w:t>
-      </w:r>
-      <w:proofErr w:type="spellStart"/>
-      <w:r>
-        <w:t>a</w:t>
-      </w:r>
-      <w:proofErr w:type="spellEnd"/>
+        <w:t xml:space="preserve"> abaixo, os valores </w:t>
+      </w:r>
+      <w:r>
+        <w:t>variaram significativamente</w:t>
+      </w:r>
+      <w:r>
+        <w:t xml:space="preserve"> em um curto espaço de tempo, o qual impacta o consumidor final, o motorista, pois ele fica </w:t>
+      </w:r>
+      <w:r>
+        <w:t>à</w:t>
+      </w:r>
       <w:r>
         <w:t xml:space="preserve"> mercê das alterações, somente descobrindo-a ao chegar próximo a bomba de combustível.</w:t>
       </w:r>
@@ -2463,14 +2433,27 @@
       <w:r>
         <w:t xml:space="preserve">FIGURA </w:t>
       </w:r>
-      <w:fldSimple w:instr=" SEQ Figura \* ARABIC ">
-        <w:r>
-          <w:rPr>
-            <w:noProof/>
-          </w:rPr>
-          <w:t>1</w:t>
-        </w:r>
-      </w:fldSimple>
+      <w:r>
+        <w:fldChar w:fldCharType="begin"/>
+      </w:r>
+      <w:r>
+        <w:instrText xml:space="preserve"> SEQ Figura \* ARABIC </w:instrText>
+      </w:r>
+      <w:r>
+        <w:fldChar w:fldCharType="separate"/>
+      </w:r>
+      <w:r>
+        <w:rPr>
+          <w:noProof/>
+        </w:rPr>
+        <w:t>1</w:t>
+      </w:r>
+      <w:r>
+        <w:rPr>
+          <w:noProof/>
+        </w:rPr>
+        <w:fldChar w:fldCharType="end"/>
+      </w:r>
       <w:r>
         <w:t xml:space="preserve"> - </w:t>
       </w:r>
@@ -2504,15 +2487,7 @@
         </w:rPr>
       </w:pPr>
       <w:r>
-        <w:t xml:space="preserve">Os postos de bandeira branca, com exceção do </w:t>
-      </w:r>
-      <w:proofErr w:type="spellStart"/>
-      <w:r>
-        <w:t>Sêda</w:t>
-      </w:r>
-      <w:proofErr w:type="spellEnd"/>
-      <w:r>
-        <w:t>, permaneceram estáveis durante o acompanhamento.</w:t>
+        <w:t>Os postos de bandeira branca, com exceção do Sêda, permaneceram estáveis durante o acompanhamento.</w:t>
       </w:r>
       <w:r>
         <w:t xml:space="preserve"> </w:t>
@@ -2590,13 +2565,8 @@
         <w:spacing w:before="0" w:after="0"/>
         <w:ind w:left="568" w:hanging="284"/>
       </w:pPr>
-      <w:proofErr w:type="spellStart"/>
-      <w:r>
-        <w:t>Zezão</w:t>
-      </w:r>
-      <w:proofErr w:type="spellEnd"/>
-      <w:r>
-        <w:t xml:space="preserve"> com 4 alterações;</w:t>
+      <w:r>
+        <w:t>Zezão com 4 alterações;</w:t>
       </w:r>
     </w:p>
     <w:p>
@@ -2609,13 +2579,8 @@
         <w:spacing w:before="0" w:after="0"/>
         <w:ind w:left="568" w:hanging="284"/>
       </w:pPr>
-      <w:proofErr w:type="spellStart"/>
-      <w:r>
-        <w:t>Brusamolin</w:t>
-      </w:r>
-      <w:proofErr w:type="spellEnd"/>
-      <w:r>
-        <w:t xml:space="preserve"> com 2 alterações;</w:t>
+      <w:r>
+        <w:t>Brusamolin com 2 alterações;</w:t>
       </w:r>
     </w:p>
     <w:p>
@@ -2628,13 +2593,8 @@
         <w:spacing w:before="0" w:after="0"/>
         <w:ind w:left="568" w:hanging="284"/>
       </w:pPr>
-      <w:proofErr w:type="spellStart"/>
-      <w:r>
-        <w:t>Sêda</w:t>
-      </w:r>
-      <w:proofErr w:type="spellEnd"/>
-      <w:r>
-        <w:t xml:space="preserve"> com 2 alterações</w:t>
+      <w:r>
+        <w:t>Sêda com 2 alterações</w:t>
       </w:r>
       <w:r>
         <w:rPr>
@@ -2676,15 +2636,7 @@
     </w:p>
     <w:p>
       <w:r>
-        <w:t>“Petrobras corta em 3% preço médio da gasolina e do diesel nas refinarias” (</w:t>
-      </w:r>
-      <w:proofErr w:type="spellStart"/>
-      <w:r>
-        <w:t>G1</w:t>
-      </w:r>
-      <w:proofErr w:type="spellEnd"/>
-      <w:r>
-        <w:t xml:space="preserve"> ECONOMIA, 30/01/2020)</w:t>
+        <w:t>“Petrobras corta em 3% preço médio da gasolina e do diesel nas refinarias” (G1 ECONOMIA, 30/01/2020)</w:t>
       </w:r>
     </w:p>
     <w:p>
@@ -2728,14 +2680,27 @@
       <w:r>
         <w:t xml:space="preserve">FIGURA </w:t>
       </w:r>
-      <w:fldSimple w:instr=" SEQ Figura \* ARABIC ">
-        <w:r>
-          <w:rPr>
-            <w:noProof/>
-          </w:rPr>
-          <w:t>2</w:t>
-        </w:r>
-      </w:fldSimple>
+      <w:r>
+        <w:fldChar w:fldCharType="begin"/>
+      </w:r>
+      <w:r>
+        <w:instrText xml:space="preserve"> SEQ Figura \* ARABIC </w:instrText>
+      </w:r>
+      <w:r>
+        <w:fldChar w:fldCharType="separate"/>
+      </w:r>
+      <w:r>
+        <w:rPr>
+          <w:noProof/>
+        </w:rPr>
+        <w:t>2</w:t>
+      </w:r>
+      <w:r>
+        <w:rPr>
+          <w:noProof/>
+        </w:rPr>
+        <w:fldChar w:fldCharType="end"/>
+      </w:r>
       <w:r>
         <w:t xml:space="preserve"> - Valores do Etanol em Santa Rita do Sapucaí-MG entre 06/01/2020 e 06/03/2020</w:t>
       </w:r>
@@ -2804,14 +2769,9 @@
         <w:spacing w:before="0" w:after="0"/>
         <w:ind w:left="568" w:hanging="284"/>
       </w:pPr>
-      <w:proofErr w:type="spellStart"/>
       <w:r>
         <w:lastRenderedPageBreak/>
-        <w:t>Zezão</w:t>
-      </w:r>
-      <w:proofErr w:type="spellEnd"/>
-      <w:r>
-        <w:t xml:space="preserve"> com 3 alterações;</w:t>
+        <w:t>Zezão com 3 alterações;</w:t>
       </w:r>
     </w:p>
     <w:p>
@@ -2824,13 +2784,8 @@
         <w:spacing w:before="0" w:after="0"/>
         <w:ind w:left="568" w:hanging="284"/>
       </w:pPr>
-      <w:proofErr w:type="spellStart"/>
-      <w:r>
-        <w:t>Brusamolin</w:t>
-      </w:r>
-      <w:proofErr w:type="spellEnd"/>
-      <w:r>
-        <w:t xml:space="preserve"> com 2 alterações;</w:t>
+      <w:r>
+        <w:t>Brusamolin com 2 alterações;</w:t>
       </w:r>
     </w:p>
     <w:p>
@@ -2885,13 +2840,8 @@
         <w:spacing w:before="0" w:after="0"/>
         <w:ind w:left="568" w:hanging="284"/>
       </w:pPr>
-      <w:proofErr w:type="spellStart"/>
-      <w:r>
-        <w:t>Sêda</w:t>
-      </w:r>
-      <w:proofErr w:type="spellEnd"/>
-      <w:r>
-        <w:t xml:space="preserve"> com 1 alteração</w:t>
+      <w:r>
+        <w:t>Sêda com 1 alteração</w:t>
       </w:r>
       <w:r>
         <w:rPr>
@@ -2916,15 +2866,7 @@
         <w:t>Preços do etanol e diesel fecham acima da inflação em 2019</w:t>
       </w:r>
       <w:r>
-        <w:t>” (</w:t>
-      </w:r>
-      <w:proofErr w:type="spellStart"/>
-      <w:r>
-        <w:t>G1</w:t>
-      </w:r>
-      <w:proofErr w:type="spellEnd"/>
-      <w:r>
-        <w:t>, 10/01/2020)</w:t>
+        <w:t>” (G1, 10/01/2020)</w:t>
       </w:r>
     </w:p>
     <w:p>
@@ -3188,171 +3130,139 @@
           <w:i/>
           <w:iCs/>
         </w:rPr>
-        <w:t xml:space="preserve">QR </w:t>
-      </w:r>
-      <w:proofErr w:type="spellStart"/>
+        <w:t>QR Code</w:t>
+      </w:r>
+      <w:r>
+        <w:t xml:space="preserve">. Enquanto isso, o frentista em seu dispositivo, irá acessar o item “Área do Frentista” o qual possuirá um item “Abastecimento”, este abrirá um pequeno </w:t>
+      </w:r>
       <w:r>
         <w:rPr>
           <w:i/>
           <w:iCs/>
         </w:rPr>
-        <w:t>Code</w:t>
-      </w:r>
-      <w:proofErr w:type="spellEnd"/>
-      <w:r>
-        <w:t xml:space="preserve">. Enquanto isso, o frentista em seu dispositivo, irá acessar o item “Área do Frentista” o qual possuirá um item “Abastecimento”, este abrirá um pequeno </w:t>
+        <w:t>pop-up</w:t>
+      </w:r>
+      <w:r>
+        <w:t xml:space="preserve"> ao frentista, no qual irá inserir o tipo de combustível abastecido e a quantidade que o motorista adquiriu. Essa ação gerará um </w:t>
       </w:r>
       <w:r>
         <w:rPr>
           <w:i/>
           <w:iCs/>
         </w:rPr>
-        <w:t>pop-up</w:t>
-      </w:r>
-      <w:r>
-        <w:t xml:space="preserve"> ao frentista, no qual irá inserir o tipo de combustível abastecido e a quantidade que o motorista adquiriu. Essa ação gerará um </w:t>
+        <w:t>QR Code</w:t>
+      </w:r>
+      <w:r>
+        <w:t xml:space="preserve"> que será mostrado ao comprador para que seja lido. Ao ler o código, poderá ser escolhido a opção de pagamento e a compra será realizada.</w:t>
+      </w:r>
+    </w:p>
+    <w:p>
+      <w:r>
+        <w:t>O Etanóis, a fim de despertar ainda mais o interesse na utilização, entrega ao motorista a experiência de como se estivesse em um jogo, utilizando da metodologia de Gamificação</w:t>
+      </w:r>
+      <w:r>
+        <w:rPr>
+          <w:rStyle w:val="Refdenotaderodap"/>
+        </w:rPr>
+        <w:footnoteReference w:id="3"/>
+      </w:r>
+      <w:r>
+        <w:t xml:space="preserve">. Ao estar no Etanóis, ganhará pontos por simplesmente utilizá-lo. Realizar compras, acumular </w:t>
+      </w:r>
+      <w:r>
+        <w:lastRenderedPageBreak/>
+        <w:t>quilômetros no aplicativo, indicar amigos e reportar inconformidades gerarão pontos, os quais podem ser trocados em combustível posteriormente.</w:t>
+      </w:r>
+      <w:r>
+        <w:t xml:space="preserve"> Dessa forma, o</w:t>
+      </w:r>
+      <w:r>
+        <w:t>s pontos de fidelidade citados serão um tipo de moeda dentro da aplicação.</w:t>
+      </w:r>
+      <w:r>
+        <w:t xml:space="preserve"> </w:t>
+      </w:r>
+      <w:r>
+        <w:t xml:space="preserve">Essa moeda se chama </w:t>
       </w:r>
       <w:r>
         <w:rPr>
           <w:i/>
           <w:iCs/>
         </w:rPr>
-        <w:t xml:space="preserve">QR </w:t>
-      </w:r>
-      <w:proofErr w:type="spellStart"/>
+        <w:t>Etacoins</w:t>
+      </w:r>
+      <w:r>
+        <w:t xml:space="preserve"> e corresponde ao valor da moeda corrente no país, ou seja, e$ 1 (</w:t>
+      </w:r>
+      <w:r>
+        <w:t>u</w:t>
+      </w:r>
+      <w:r>
+        <w:t xml:space="preserve">m </w:t>
+      </w:r>
       <w:r>
         <w:rPr>
           <w:i/>
           <w:iCs/>
         </w:rPr>
-        <w:t>Code</w:t>
-      </w:r>
-      <w:proofErr w:type="spellEnd"/>
-      <w:r>
-        <w:t xml:space="preserve"> que será mostrado ao comprador para que seja lido. Ao ler o código, poderá ser escolhido a opção de pagamento e a compra será realizada.</w:t>
-      </w:r>
-    </w:p>
-    <w:p>
-      <w:r>
-        <w:t>O Etanóis, a fim de despertar ainda mais o interesse na utilização, entrega ao motorista a experiência de como se estivesse em um jogo, utilizando da metodologia de Gamificação</w:t>
-      </w:r>
-      <w:r>
-        <w:rPr>
-          <w:rStyle w:val="Refdenotaderodap"/>
-        </w:rPr>
-        <w:footnoteReference w:id="3"/>
-      </w:r>
-      <w:r>
-        <w:t xml:space="preserve">. Ao estar no Etanóis, ganhará pontos por simplesmente utilizá-lo. Realizar compras, acumular </w:t>
-      </w:r>
-      <w:r>
-        <w:lastRenderedPageBreak/>
-        <w:t>quilômetros no aplicativo, indicar amigos e reportar inconformidades gerarão pontos, os quais podem ser trocados em combustível posteriormente.</w:t>
-      </w:r>
-      <w:r>
-        <w:t xml:space="preserve"> Dessa forma, o</w:t>
-      </w:r>
-      <w:r>
-        <w:t>s pontos de fidelidade citados serão um tipo de moeda dentro da aplicação.</w:t>
+        <w:t>Etacoin</w:t>
+      </w:r>
+      <w:r>
+        <w:t>) equivale a R$ 1 (</w:t>
+      </w:r>
+      <w:r>
+        <w:t>u</w:t>
+      </w:r>
+      <w:r>
+        <w:t>m Real).</w:t>
       </w:r>
       <w:r>
         <w:t xml:space="preserve"> </w:t>
       </w:r>
       <w:r>
-        <w:t xml:space="preserve">Essa moeda se chama </w:t>
-      </w:r>
-      <w:proofErr w:type="spellStart"/>
+        <w:t xml:space="preserve">Os usuários também poderão adicionar </w:t>
+      </w:r>
       <w:r>
         <w:rPr>
           <w:i/>
           <w:iCs/>
         </w:rPr>
-        <w:t>Etacoins</w:t>
-      </w:r>
-      <w:proofErr w:type="spellEnd"/>
-      <w:r>
-        <w:t xml:space="preserve"> e corresponde ao valor da moeda corrente no país, ou seja, e$ 1 (</w:t>
-      </w:r>
-      <w:r>
-        <w:t>u</w:t>
-      </w:r>
-      <w:r>
-        <w:t xml:space="preserve">m </w:t>
-      </w:r>
-      <w:proofErr w:type="spellStart"/>
+        <w:t>Etacoin</w:t>
+      </w:r>
       <w:r>
         <w:rPr>
           <w:i/>
           <w:iCs/>
         </w:rPr>
-        <w:t>Etacoin</w:t>
-      </w:r>
-      <w:proofErr w:type="spellEnd"/>
-      <w:r>
-        <w:t>) equivale a R$ 1 (</w:t>
-      </w:r>
-      <w:r>
-        <w:t>u</w:t>
-      </w:r>
-      <w:r>
-        <w:t>m Real).</w:t>
-      </w:r>
-      <w:r>
-        <w:t xml:space="preserve"> </w:t>
-      </w:r>
-      <w:r>
-        <w:t xml:space="preserve">Os usuários também poderão adicionar </w:t>
-      </w:r>
-      <w:proofErr w:type="spellStart"/>
+        <w:t>s</w:t>
+      </w:r>
+      <w:r>
+        <w:t>, como uma forma de manter um saldo controlado dentro do Etanóis, via pagamento de boleto ou transferência.</w:t>
+      </w:r>
+    </w:p>
+    <w:p>
+      <w:r>
+        <w:t xml:space="preserve">Esta forma de comercialização pode ser injusta para os postos, uma vez que o usuário não pagará em dinheiro pelo combustível. Dessa forma, o Etanóis, repassará uma parcela do valor da compra realizado com Etacoins em dinheiro para o posto de combustível. Essa parcela tem o percentual de 80% do valor da compra, ou seja, em uma compra de e$ 50 – R$ 50 reais – o posto receberá e$ 40 convertidos em reais, ou seja, R$ 40. Esse valor será debitado do valor de repasse que o posto tem com o Etanóis, mais detalhes sobre o repasse no </w:t>
+      </w:r>
+      <w:r>
+        <w:t>tópico</w:t>
+      </w:r>
+      <w:bookmarkStart w:id="4" w:name="_Hlk34753462"/>
+      <w:r>
+        <w:t xml:space="preserve">: </w:t>
+      </w:r>
       <w:r>
         <w:rPr>
           <w:i/>
           <w:iCs/>
         </w:rPr>
-        <w:t>Etacoin</w:t>
-      </w:r>
-      <w:r>
-        <w:rPr>
-          <w:i/>
-          <w:iCs/>
-        </w:rPr>
-        <w:t>s</w:t>
-      </w:r>
-      <w:proofErr w:type="spellEnd"/>
-      <w:r>
-        <w:t>, como uma forma de manter um saldo controlado dentro do Etanóis, via pagamento de boleto ou transferência.</w:t>
-      </w:r>
-    </w:p>
-    <w:p>
-      <w:r>
-        <w:t xml:space="preserve">Esta forma de comercialização pode ser injusta para os postos, uma vez que o usuário não pagará em dinheiro pelo combustível. Dessa forma, o Etanóis, repassará uma parcela do valor da compra realizado com </w:t>
-      </w:r>
-      <w:proofErr w:type="spellStart"/>
-      <w:r>
-        <w:t>Etacoins</w:t>
-      </w:r>
-      <w:proofErr w:type="spellEnd"/>
-      <w:r>
-        <w:t xml:space="preserve"> em dinheiro para o posto de combustível. Essa parcela tem o percentual de 80% do valor da compra, ou seja, em uma compra de e$ 50 – R$ 50 reais – o posto receberá e$ 40 convertidos em reais, ou seja, R$ 40. Esse valor será debitado do valor de repasse que o posto tem com o Etanóis, mais detalhes sobre o repasse no </w:t>
-      </w:r>
-      <w:r>
-        <w:t>tópico</w:t>
-      </w:r>
-      <w:bookmarkStart w:id="5" w:name="_Hlk34753462"/>
-      <w:r>
-        <w:t xml:space="preserve">: </w:t>
-      </w:r>
-      <w:r>
-        <w:rPr>
-          <w:i/>
-          <w:iCs/>
-        </w:rPr>
         <w:t>Receitas do Etanóis</w:t>
       </w:r>
       <w:r>
         <w:t>.</w:t>
       </w:r>
-      <w:bookmarkEnd w:id="5"/>
+      <w:bookmarkEnd w:id="4"/>
     </w:p>
     <w:p>
       <w:r>
@@ -3549,45 +3459,34 @@
           <w:i/>
           <w:iCs/>
         </w:rPr>
-        <w:t xml:space="preserve">No </w:t>
-      </w:r>
-      <w:proofErr w:type="spellStart"/>
+        <w:t>No Ads</w:t>
+      </w:r>
+      <w:r>
+        <w:t xml:space="preserve"> no aplicativo a partir da compra do recurso na loja de aplicativos.</w:t>
+      </w:r>
+    </w:p>
+    <w:p>
+      <w:r>
+        <w:t>A primeira forma de lucro é com base nas vendas realizadas na aplicação mobile, sendo elas por cartões</w:t>
+      </w:r>
+      <w:r>
+        <w:t xml:space="preserve"> </w:t>
+      </w:r>
+      <w:r>
+        <w:t>ou por dinheiro.</w:t>
+      </w:r>
+    </w:p>
+    <w:p>
+      <w:r>
+        <w:t xml:space="preserve">Para compras pelos cartões, o Etanóis desconta a taxa de serviço do </w:t>
+      </w:r>
       <w:r>
         <w:rPr>
           <w:i/>
           <w:iCs/>
         </w:rPr>
-        <w:t>Ads</w:t>
-      </w:r>
-      <w:proofErr w:type="spellEnd"/>
-      <w:r>
-        <w:t xml:space="preserve"> no aplicativo a partir da compra do recurso na loja de aplicativos.</w:t>
-      </w:r>
-    </w:p>
-    <w:p>
-      <w:r>
-        <w:t>A primeira forma de lucro é com base nas vendas realizadas na aplicação mobile, sendo elas por cartões</w:t>
-      </w:r>
-      <w:r>
-        <w:t xml:space="preserve"> </w:t>
-      </w:r>
-      <w:r>
-        <w:t>ou por dinheiro.</w:t>
-      </w:r>
-    </w:p>
-    <w:p>
-      <w:r>
-        <w:t xml:space="preserve">Para compras pelos cartões, o Etanóis desconta a taxa de serviço do </w:t>
-      </w:r>
-      <w:proofErr w:type="spellStart"/>
-      <w:r>
-        <w:rPr>
-          <w:i/>
-          <w:iCs/>
-        </w:rPr>
         <w:t>PagSeguro</w:t>
       </w:r>
-      <w:proofErr w:type="spellEnd"/>
       <w:r>
         <w:rPr>
           <w:rStyle w:val="Refdenotaderodap"/>
@@ -3607,14 +3506,27 @@
       <w:r>
         <w:t xml:space="preserve">TABELA </w:t>
       </w:r>
-      <w:fldSimple w:instr=" SEQ Tabela \* ARABIC ">
-        <w:r>
-          <w:rPr>
-            <w:noProof/>
-          </w:rPr>
-          <w:t>1</w:t>
-        </w:r>
-      </w:fldSimple>
+      <w:r>
+        <w:fldChar w:fldCharType="begin"/>
+      </w:r>
+      <w:r>
+        <w:instrText xml:space="preserve"> SEQ Tabela \* ARABIC </w:instrText>
+      </w:r>
+      <w:r>
+        <w:fldChar w:fldCharType="separate"/>
+      </w:r>
+      <w:r>
+        <w:rPr>
+          <w:noProof/>
+        </w:rPr>
+        <w:t>1</w:t>
+      </w:r>
+      <w:r>
+        <w:rPr>
+          <w:noProof/>
+        </w:rPr>
+        <w:fldChar w:fldCharType="end"/>
+      </w:r>
       <w:r>
         <w:t xml:space="preserve"> - Cenário de venda no Etanóis</w:t>
       </w:r>
@@ -3814,7 +3726,6 @@
       <w:r>
         <w:t xml:space="preserve">Como dito anteriormente, para vendas realizadas a partir de </w:t>
       </w:r>
-      <w:proofErr w:type="spellStart"/>
       <w:r>
         <w:rPr>
           <w:i/>
@@ -3822,7 +3733,6 @@
         </w:rPr>
         <w:t>Etacoins</w:t>
       </w:r>
-      <w:proofErr w:type="spellEnd"/>
       <w:r>
         <w:t xml:space="preserve">, o valor convertido será debitado deste saldo. Caso o saldo seja </w:t>
       </w:r>
@@ -3893,7 +3803,6 @@
       <w:r>
         <w:t xml:space="preserve">Plano “Econômico”: consiste em um plano de R$ 24,99 mensais que possuem algumas vantagens, como a possibilidade de envio de notificações ao alterar os preços vigentes e a retirada dos </w:t>
       </w:r>
-      <w:proofErr w:type="spellStart"/>
       <w:r>
         <w:rPr>
           <w:i/>
@@ -3901,7 +3810,6 @@
         </w:rPr>
         <w:t>ads</w:t>
       </w:r>
-      <w:proofErr w:type="spellEnd"/>
       <w:r>
         <w:t xml:space="preserve"> nos aplicativos do gerente e do funcionário responsável;</w:t>
       </w:r>
@@ -3936,37 +3844,28 @@
       <w:r>
         <w:t xml:space="preserve">de ficar entre os primeiros resultados no “Radar” mesmo não possuindo o valor mais baixo e a adição da possibilidade de participar do </w:t>
       </w:r>
-      <w:proofErr w:type="spellStart"/>
       <w:r>
         <w:rPr>
           <w:i/>
           <w:iCs/>
         </w:rPr>
-        <w:t>Ads</w:t>
-      </w:r>
-      <w:proofErr w:type="spellEnd"/>
+        <w:t>Ads Etanóis</w:t>
+      </w:r>
+      <w:r>
+        <w:t xml:space="preserve">, um recurso de anúncios dos credenciados </w:t>
+      </w:r>
       <w:r>
         <w:rPr>
           <w:i/>
           <w:iCs/>
         </w:rPr>
-        <w:t xml:space="preserve"> Etanóis</w:t>
-      </w:r>
-      <w:r>
-        <w:t xml:space="preserve">, um recurso de anúncios dos credenciados </w:t>
+        <w:t>p</w:t>
       </w:r>
       <w:r>
         <w:rPr>
           <w:i/>
           <w:iCs/>
         </w:rPr>
-        <w:t>p</w:t>
-      </w:r>
-      <w:r>
-        <w:rPr>
-          <w:i/>
-          <w:iCs/>
-        </w:rPr>
         <w:t>remium</w:t>
       </w:r>
       <w:r>
@@ -3991,14 +3890,27 @@
       <w:r>
         <w:t xml:space="preserve">Tabela </w:t>
       </w:r>
-      <w:fldSimple w:instr=" SEQ Tabela \* ARABIC ">
-        <w:r>
-          <w:rPr>
-            <w:noProof/>
-          </w:rPr>
-          <w:t>2</w:t>
-        </w:r>
-      </w:fldSimple>
+      <w:r>
+        <w:fldChar w:fldCharType="begin"/>
+      </w:r>
+      <w:r>
+        <w:instrText xml:space="preserve"> SEQ Tabela \* ARABIC </w:instrText>
+      </w:r>
+      <w:r>
+        <w:fldChar w:fldCharType="separate"/>
+      </w:r>
+      <w:r>
+        <w:rPr>
+          <w:noProof/>
+        </w:rPr>
+        <w:t>2</w:t>
+      </w:r>
+      <w:r>
+        <w:rPr>
+          <w:noProof/>
+        </w:rPr>
+        <w:fldChar w:fldCharType="end"/>
+      </w:r>
       <w:r>
         <w:t xml:space="preserve"> - Comparação dos planos de vantagem do Etanóis</w:t>
       </w:r>
@@ -4400,21 +4312,12 @@
               <w:spacing w:before="0" w:after="0"/>
               <w:jc w:val="center"/>
             </w:pPr>
-            <w:proofErr w:type="spellStart"/>
             <w:r>
               <w:rPr>
                 <w:i/>
                 <w:iCs/>
               </w:rPr>
-              <w:t>Ads</w:t>
-            </w:r>
-            <w:proofErr w:type="spellEnd"/>
-            <w:r>
-              <w:rPr>
-                <w:i/>
-                <w:iCs/>
-              </w:rPr>
-              <w:t xml:space="preserve"> Etanóis</w:t>
+              <w:t>Ads Etanóis</w:t>
             </w:r>
           </w:p>
         </w:tc>
@@ -4560,7 +4463,6 @@
       <w:r>
         <w:t xml:space="preserve"> e no site institucional da solução. O Etanóis utilizará do recurso </w:t>
       </w:r>
-      <w:proofErr w:type="spellStart"/>
       <w:r>
         <w:rPr>
           <w:i/>
@@ -4568,7 +4470,6 @@
         </w:rPr>
         <w:t>AdMob</w:t>
       </w:r>
-      <w:proofErr w:type="spellEnd"/>
       <w:r>
         <w:rPr>
           <w:rStyle w:val="Refdenotaderodap"/>
@@ -4590,7 +4491,6 @@
       <w:r>
         <w:t xml:space="preserve"> e o recurso </w:t>
       </w:r>
-      <w:proofErr w:type="spellStart"/>
       <w:r>
         <w:rPr>
           <w:i/>
@@ -4598,7 +4498,6 @@
         </w:rPr>
         <w:t>AdSense</w:t>
       </w:r>
-      <w:proofErr w:type="spellEnd"/>
       <w:r>
         <w:rPr>
           <w:rStyle w:val="Refdenotaderodap"/>
@@ -4615,7 +4514,6 @@
       <w:r>
         <w:t xml:space="preserve">A forma de negócio dos dois recursos funciona com base em exibição de anúncios em intervalos de tempo ou em ações determinadas. No </w:t>
       </w:r>
-      <w:proofErr w:type="spellStart"/>
       <w:r>
         <w:rPr>
           <w:i/>
@@ -4623,11 +4521,9 @@
         </w:rPr>
         <w:t>AdMob</w:t>
       </w:r>
-      <w:proofErr w:type="spellEnd"/>
       <w:r>
         <w:t xml:space="preserve"> pode ser colocado um anúncio após a realização de uma compra de combustível ou após uma conquista no Etanóis, por exemplo. Já no site, pelo </w:t>
       </w:r>
-      <w:proofErr w:type="spellStart"/>
       <w:r>
         <w:rPr>
           <w:i/>
@@ -4635,7 +4531,6 @@
         </w:rPr>
         <w:t>AdSense</w:t>
       </w:r>
-      <w:proofErr w:type="spellEnd"/>
       <w:r>
         <w:t xml:space="preserve"> pode ser colocado um banner em alguma de suas páginas.</w:t>
       </w:r>
@@ -4649,74 +4544,40 @@
           <w:i/>
           <w:iCs/>
         </w:rPr>
-        <w:t xml:space="preserve">No </w:t>
-      </w:r>
-      <w:proofErr w:type="spellStart"/>
+        <w:t>No Ads</w:t>
+      </w:r>
+      <w:r>
+        <w:t xml:space="preserve"> na loja de aplicativos do sistema – Google Play Store para o Android e App Store na Apple – para que esse recurso seja ativado.</w:t>
+      </w:r>
+    </w:p>
+    <w:p/>
+    <w:p>
+      <w:pPr>
+        <w:pStyle w:val="Ttulo4"/>
+      </w:pPr>
+      <w:r>
+        <w:t>3.1.</w:t>
+      </w:r>
+      <w:r>
+        <w:t>2.</w:t>
+      </w:r>
+      <w:r>
+        <w:t>3 Possíveis parcerias</w:t>
+      </w:r>
+    </w:p>
+    <w:p>
+      <w:r>
+        <w:t xml:space="preserve">Visando a realização de parcerias com outros aplicativos, o Etanóis entrega uma </w:t>
+      </w:r>
+      <w:bookmarkStart w:id="5" w:name="_Hlk34759820"/>
       <w:r>
         <w:rPr>
           <w:i/>
           <w:iCs/>
         </w:rPr>
-        <w:t>Ads</w:t>
-      </w:r>
-      <w:proofErr w:type="spellEnd"/>
-      <w:r>
-        <w:t xml:space="preserve"> na loja de aplicativos do sistema – Google Play Store para o Android e App Store na Apple – para que esse recurso seja ativado.</w:t>
-      </w:r>
-    </w:p>
-    <w:p/>
-    <w:p>
-      <w:pPr>
-        <w:pStyle w:val="Ttulo4"/>
-      </w:pPr>
-      <w:r>
-        <w:t>3.1.</w:t>
-      </w:r>
-      <w:r>
-        <w:t>2.</w:t>
-      </w:r>
-      <w:r>
-        <w:t>3 Possíveis parcerias</w:t>
-      </w:r>
-    </w:p>
-    <w:p>
-      <w:r>
-        <w:t xml:space="preserve">Visando a realização de parcerias com outros aplicativos, o Etanóis entrega uma </w:t>
-      </w:r>
-      <w:bookmarkStart w:id="6" w:name="_Hlk34759820"/>
-      <w:proofErr w:type="spellStart"/>
-      <w:r>
-        <w:rPr>
-          <w:i/>
-          <w:iCs/>
-        </w:rPr>
-        <w:t>Application</w:t>
-      </w:r>
-      <w:proofErr w:type="spellEnd"/>
-      <w:r>
-        <w:rPr>
-          <w:i/>
-          <w:iCs/>
-        </w:rPr>
-        <w:t xml:space="preserve"> </w:t>
-      </w:r>
-      <w:proofErr w:type="spellStart"/>
-      <w:r>
-        <w:rPr>
-          <w:i/>
-          <w:iCs/>
-        </w:rPr>
-        <w:t>Programming</w:t>
-      </w:r>
-      <w:proofErr w:type="spellEnd"/>
-      <w:r>
-        <w:rPr>
-          <w:i/>
-          <w:iCs/>
-        </w:rPr>
-        <w:t xml:space="preserve"> Interface</w:t>
-      </w:r>
-      <w:bookmarkEnd w:id="6"/>
+        <w:t>Application Programming Interface</w:t>
+      </w:r>
+      <w:bookmarkEnd w:id="5"/>
       <w:r>
         <w:t xml:space="preserve"> </w:t>
       </w:r>
@@ -4763,11 +4624,11 @@
       <w:pPr>
         <w:pStyle w:val="Ttulo2"/>
       </w:pPr>
-      <w:bookmarkStart w:id="7" w:name="_Toc34811599"/>
+      <w:bookmarkStart w:id="6" w:name="_Toc34811599"/>
       <w:r>
         <w:t>3.2 OBJETIVOS</w:t>
       </w:r>
-      <w:bookmarkEnd w:id="7"/>
+      <w:bookmarkEnd w:id="6"/>
     </w:p>
     <w:p>
       <w:r>
@@ -4932,113 +4793,79 @@
       <w:r>
         <w:t xml:space="preserve">existentes, como: </w:t>
       </w:r>
-      <w:proofErr w:type="spellStart"/>
       <w:r>
         <w:rPr>
           <w:i/>
           <w:iCs/>
         </w:rPr>
-        <w:t>iFood</w:t>
-      </w:r>
-      <w:proofErr w:type="spellEnd"/>
+        <w:t xml:space="preserve">iFood, Localiza Hertz, Uber </w:t>
+      </w:r>
+      <w:r>
+        <w:t>e</w:t>
+      </w:r>
       <w:r>
         <w:rPr>
           <w:i/>
           <w:iCs/>
         </w:rPr>
-        <w:t xml:space="preserve">, Localiza Hertz, Uber </w:t>
-      </w:r>
-      <w:r>
-        <w:t>e</w:t>
+        <w:t xml:space="preserve"> Waze</w:t>
+      </w:r>
+      <w:r>
+        <w:t xml:space="preserve">, por exemplo, pois, o Etanóis não será um aplicativo de </w:t>
       </w:r>
       <w:r>
         <w:rPr>
           <w:i/>
           <w:iCs/>
         </w:rPr>
-        <w:t xml:space="preserve"> </w:t>
-      </w:r>
-      <w:proofErr w:type="spellStart"/>
+        <w:t xml:space="preserve">Global Positioning System </w:t>
+      </w:r>
+      <w:r>
+        <w:t>(GPS).</w:t>
+      </w:r>
+    </w:p>
+    <w:p/>
+    <w:p>
+      <w:pPr>
+        <w:pStyle w:val="Ttulo2"/>
+      </w:pPr>
+      <w:bookmarkStart w:id="7" w:name="_Toc34811600"/>
+      <w:r>
+        <w:t>3.3 JUSTIFICATIVA</w:t>
+      </w:r>
+      <w:bookmarkEnd w:id="7"/>
+    </w:p>
+    <w:p>
+      <w:r>
+        <w:t xml:space="preserve">Entende-se por justificativa de desenvolvimento da solução, a demanda por conhecimento dos preços dos combustíveis com antecedência, pois a variação entre os postos é visível e em alguns casos muito alta. Dessa forma, o Etanóis é justificável ao ponto de disponibilizar integralmente os valores de venda dos combustíveis e serviços </w:t>
+      </w:r>
+      <w:r>
+        <w:t>prestados no pátio d</w:t>
+      </w:r>
+      <w:r>
+        <w:t>os postos encontrados no momento da pesquisa pelo interessado.</w:t>
+      </w:r>
+    </w:p>
+    <w:p/>
+    <w:p>
+      <w:pPr>
+        <w:pStyle w:val="Ttulo2"/>
+      </w:pPr>
+      <w:bookmarkStart w:id="8" w:name="_Toc34811601"/>
+      <w:r>
+        <w:t>3.4 PÚBLICO-ALVO</w:t>
+      </w:r>
+      <w:bookmarkEnd w:id="8"/>
+    </w:p>
+    <w:p>
+      <w:r>
+        <w:t xml:space="preserve">Também chamados como </w:t>
+      </w:r>
       <w:r>
         <w:rPr>
           <w:i/>
           <w:iCs/>
         </w:rPr>
-        <w:t>Waze</w:t>
-      </w:r>
-      <w:proofErr w:type="spellEnd"/>
-      <w:r>
-        <w:t xml:space="preserve">, por exemplo, pois, o Etanóis não será um aplicativo de </w:t>
-      </w:r>
-      <w:r>
-        <w:rPr>
-          <w:i/>
-          <w:iCs/>
-        </w:rPr>
-        <w:t xml:space="preserve">Global </w:t>
-      </w:r>
-      <w:proofErr w:type="spellStart"/>
-      <w:r>
-        <w:rPr>
-          <w:i/>
-          <w:iCs/>
-        </w:rPr>
-        <w:t>Positioning</w:t>
-      </w:r>
-      <w:proofErr w:type="spellEnd"/>
-      <w:r>
-        <w:rPr>
-          <w:i/>
-          <w:iCs/>
-        </w:rPr>
-        <w:t xml:space="preserve"> System </w:t>
-      </w:r>
-      <w:r>
-        <w:t>(GPS).</w:t>
-      </w:r>
-    </w:p>
-    <w:p/>
-    <w:p>
-      <w:pPr>
-        <w:pStyle w:val="Ttulo2"/>
-      </w:pPr>
-      <w:bookmarkStart w:id="8" w:name="_Toc34811600"/>
-      <w:r>
-        <w:t>3.3 JUSTIFICATIVA</w:t>
-      </w:r>
-      <w:bookmarkEnd w:id="8"/>
-    </w:p>
-    <w:p>
-      <w:r>
-        <w:t xml:space="preserve">Entende-se por justificativa de desenvolvimento da solução, a demanda por conhecimento dos preços dos combustíveis com antecedência, pois a variação entre os postos é visível e em alguns casos muito alta. Dessa forma, o Etanóis é justificável ao ponto de disponibilizar integralmente os valores de venda dos combustíveis e serviços </w:t>
-      </w:r>
-      <w:r>
-        <w:t>prestados no pátio d</w:t>
-      </w:r>
-      <w:r>
-        <w:t>os postos encontrados no momento da pesquisa pelo interessado.</w:t>
-      </w:r>
-    </w:p>
-    <w:p/>
-    <w:p>
-      <w:pPr>
-        <w:pStyle w:val="Ttulo2"/>
-      </w:pPr>
-      <w:bookmarkStart w:id="9" w:name="_Toc34811601"/>
-      <w:r>
-        <w:t>3.4 PÚBLICO-ALVO</w:t>
-      </w:r>
-      <w:bookmarkEnd w:id="9"/>
-    </w:p>
-    <w:p>
-      <w:r>
-        <w:t xml:space="preserve">Também chamados como </w:t>
-      </w:r>
-      <w:r>
-        <w:rPr>
-          <w:i/>
-          <w:iCs/>
-        </w:rPr>
         <w:t>stakeholders</w:t>
       </w:r>
       <w:r>
@@ -5091,11 +4918,11 @@
       <w:pPr>
         <w:pStyle w:val="Ttulo2"/>
       </w:pPr>
-      <w:bookmarkStart w:id="10" w:name="_Toc34811602"/>
+      <w:bookmarkStart w:id="9" w:name="_Toc34811602"/>
       <w:r>
         <w:t>3.5 NÍVEIS DE DECISÃO E GRUPOS FUNCIONAIS</w:t>
       </w:r>
-      <w:bookmarkEnd w:id="10"/>
+      <w:bookmarkEnd w:id="9"/>
     </w:p>
     <w:p>
       <w:pPr>
@@ -5190,16 +5017,30 @@
     </w:p>
     <w:p>
       <w:r>
-        <w:t>Por fim, as decisões operacionais são aquelas que o chão de fábrica ou funcionários sem subordinado tomam. No caso de utilização do Etanóis, seria o abastecimento nos postos decididos pelo nível tático.</w:t>
-      </w:r>
-    </w:p>
-    <w:p>
-      <w:r>
-        <w:t xml:space="preserve">Com o Etanóis, cabe ao nível operacional, avaliar os postos escolhidos na aplicação. Com isso, o nível tático, ao fazer um novo planejamento, dar-se-á verificar a avaliação do posto que escolheu e decidir </w:t>
-      </w:r>
-      <w:r>
-        <w:t>o escolherá</w:t>
-      </w:r>
+        <w:t>Por fim, as decisões operacionais são aquelas que o chão de fábrica ou funcionários sem subordinado</w:t>
+      </w:r>
+      <w:r>
+        <w:t>s</w:t>
+      </w:r>
+      <w:r>
+        <w:t xml:space="preserve"> tomam. No caso de utilização do Etanóis, seria o abastecimento nos postos decididos pelo nível tático.</w:t>
+      </w:r>
+    </w:p>
+    <w:p>
+      <w:r>
+        <w:t xml:space="preserve">Com o Etanóis, cabe ao nível operacional, avaliar os postos escolhidos na aplicação. Com isso, o nível tático, ao fazer um novo planejamento, dar-se-á a avaliação do posto que escolheu e decidir </w:t>
+      </w:r>
+      <w:r>
+        <w:t xml:space="preserve">se </w:t>
+      </w:r>
+      <w:r>
+        <w:t xml:space="preserve">o </w:t>
+      </w:r>
+      <w:r>
+        <w:t>optará</w:t>
+      </w:r>
+      <w:bookmarkStart w:id="10" w:name="_GoBack"/>
+      <w:bookmarkEnd w:id="10"/>
       <w:r>
         <w:t xml:space="preserve"> novamente ou não.</w:t>
       </w:r>
@@ -5495,21 +5336,19 @@
         <w:footnoteRef/>
       </w:r>
       <w:r>
-        <w:t xml:space="preserve"> O posto </w:t>
-      </w:r>
-      <w:proofErr w:type="spellStart"/>
-      <w:r>
-        <w:t>Sêda</w:t>
-      </w:r>
-      <w:proofErr w:type="spellEnd"/>
-      <w:r>
-        <w:t xml:space="preserve"> participou d</w:t>
+        <w:t xml:space="preserve"> O posto Sêda participou d</w:t>
       </w:r>
       <w:r>
         <w:t xml:space="preserve">a pesquisa </w:t>
       </w:r>
       <w:r>
-        <w:t>somente após 30 de acompanhamento</w:t>
+        <w:t>somente após 30</w:t>
+      </w:r>
+      <w:r>
+        <w:t xml:space="preserve"> dias</w:t>
+      </w:r>
+      <w:r>
+        <w:t xml:space="preserve"> de acompanhamento</w:t>
       </w:r>
       <w:r>
         <w:t>.</w:t>
@@ -5532,15 +5371,7 @@
         <w:t xml:space="preserve"> </w:t>
       </w:r>
       <w:r>
-        <w:t xml:space="preserve">O posto </w:t>
-      </w:r>
-      <w:proofErr w:type="spellStart"/>
-      <w:r>
-        <w:t>Sêda</w:t>
-      </w:r>
-      <w:proofErr w:type="spellEnd"/>
-      <w:r>
-        <w:t xml:space="preserve"> participou d</w:t>
+        <w:t>O posto Sêda participou d</w:t>
       </w:r>
       <w:r>
         <w:t xml:space="preserve">a pesquisa </w:t>
@@ -5568,7 +5399,6 @@
       <w:r>
         <w:t xml:space="preserve"> “Gamificação (ou, em inglês, </w:t>
       </w:r>
-      <w:proofErr w:type="spellStart"/>
       <w:r>
         <w:rPr>
           <w:i/>
@@ -5576,7 +5406,6 @@
         </w:rPr>
         <w:t>gamification</w:t>
       </w:r>
-      <w:proofErr w:type="spellEnd"/>
       <w:r>
         <w:t>) tornou-se uma das apostas da educação no século 21. O termo complicado significa simplesmente usar elementos dos jogos de forma a engajar pessoas para atingir um objetivo.” (LORENZONI, 2016).</w:t>
       </w:r>
@@ -5595,15 +5424,7 @@
         <w:footnoteRef/>
       </w:r>
       <w:r>
-        <w:t xml:space="preserve"> Na data de escrita desta seção do documento, a taxa de serviço do </w:t>
-      </w:r>
-      <w:proofErr w:type="spellStart"/>
-      <w:r>
-        <w:t>PagSeguro</w:t>
-      </w:r>
-      <w:proofErr w:type="spellEnd"/>
-      <w:r>
-        <w:t xml:space="preserve"> encontra-se em 3,99% + R$0,40 por transação para recebimento em 30 dias.</w:t>
+        <w:t xml:space="preserve"> Na data de escrita desta seção do documento, a taxa de serviço do PagSeguro encontra-se em 3,99% + R$0,40 por transação para recebimento em 30 dias.</w:t>
       </w:r>
     </w:p>
   </w:footnote>
@@ -5654,15 +5475,7 @@
         <w:footnoteRef/>
       </w:r>
       <w:r>
-        <w:t xml:space="preserve"> “A </w:t>
-      </w:r>
-      <w:proofErr w:type="spellStart"/>
-      <w:r>
-        <w:t>AdMob</w:t>
-      </w:r>
-      <w:proofErr w:type="spellEnd"/>
-      <w:r>
-        <w:t xml:space="preserve"> facilita a geração de receita nos apps através de anúncios integrados, insights acionáveis e ferramentas eficientes e fáceis de usar.” (GOOGLE ADMOB)</w:t>
+        <w:t xml:space="preserve"> “A AdMob facilita a geração de receita nos apps através de anúncios integrados, insights acionáveis e ferramentas eficientes e fáceis de usar.” (GOOGLE ADMOB)</w:t>
       </w:r>
     </w:p>
   </w:footnote>
@@ -5679,15 +5492,7 @@
         <w:footnoteRef/>
       </w:r>
       <w:r>
-        <w:t xml:space="preserve"> “O Google </w:t>
-      </w:r>
-      <w:proofErr w:type="spellStart"/>
-      <w:r>
-        <w:t>AdSense</w:t>
-      </w:r>
-      <w:proofErr w:type="spellEnd"/>
-      <w:r>
-        <w:t xml:space="preserve"> é uma forma gratuita e simples de ganhar dinheiro veiculando anúncios em seu website.” (GOOGLE ADSENSE)</w:t>
+        <w:t xml:space="preserve"> “O Google AdSense é uma forma gratuita e simples de ganhar dinheiro veiculando anúncios em seu website.” (GOOGLE ADSENSE)</w:t>
       </w:r>
     </w:p>
   </w:footnote>
@@ -5704,6 +5509,7 @@
         <w:docPartUnique/>
       </w:docPartObj>
     </w:sdtPr>
+    <w:sdtEndPr/>
     <w:sdtContent>
       <w:p>
         <w:pPr>
@@ -11055,7 +10861,7 @@
 </file>
 
 <file path=customXml/itemProps1.xml><?xml version="1.0" encoding="utf-8"?>
-<ds:datastoreItem xmlns:ds="http://schemas.openxmlformats.org/officeDocument/2006/customXml" ds:itemID="{12CE0595-189B-480C-BB44-64C14C541042}">
+<ds:datastoreItem xmlns:ds="http://schemas.openxmlformats.org/officeDocument/2006/customXml" ds:itemID="{132FC9D7-6605-47E7-ACF8-844612E19A35}">
   <ds:schemaRefs>
     <ds:schemaRef ds:uri="http://schemas.openxmlformats.org/officeDocument/2006/bibliography"/>
   </ds:schemaRefs>

</xml_diff>

<commit_message>
Adição da referência do Bateman e Snell nos níveis estratégicos
</commit_message>
<xml_diff>
--- a/docs/projeto-final/documento-final/etanois-pfc.docx
+++ b/docs/projeto-final/documento-final/etanois-pfc.docx
@@ -770,29 +770,70 @@
       <w:r>
         <w:t xml:space="preserve">API – </w:t>
       </w:r>
+      <w:proofErr w:type="spellStart"/>
       <w:r>
         <w:rPr>
           <w:i/>
           <w:iCs/>
         </w:rPr>
-        <w:t>Application Programming Interface</w:t>
-      </w:r>
-    </w:p>
-    <w:p>
-      <w:r>
-        <w:t>FAI – Centro de Ensino Superior em Gestão, Tecnologia e Educação</w:t>
-      </w:r>
-    </w:p>
-    <w:p>
-      <w:r>
-        <w:t xml:space="preserve">GPS – </w:t>
-      </w:r>
+        <w:t>Application</w:t>
+      </w:r>
+      <w:proofErr w:type="spellEnd"/>
       <w:r>
         <w:rPr>
           <w:i/>
           <w:iCs/>
         </w:rPr>
-        <w:t>Global Positioning System</w:t>
+        <w:t xml:space="preserve"> </w:t>
+      </w:r>
+      <w:proofErr w:type="spellStart"/>
+      <w:r>
+        <w:rPr>
+          <w:i/>
+          <w:iCs/>
+        </w:rPr>
+        <w:t>Programming</w:t>
+      </w:r>
+      <w:proofErr w:type="spellEnd"/>
+      <w:r>
+        <w:rPr>
+          <w:i/>
+          <w:iCs/>
+        </w:rPr>
+        <w:t xml:space="preserve"> Interface</w:t>
+      </w:r>
+    </w:p>
+    <w:p>
+      <w:r>
+        <w:t>FAI – Centro de Ensino Superior em Gestão, Tecnologia e Educação</w:t>
+      </w:r>
+    </w:p>
+    <w:p>
+      <w:r>
+        <w:t xml:space="preserve">GPS – </w:t>
+      </w:r>
+      <w:r>
+        <w:rPr>
+          <w:i/>
+          <w:iCs/>
+        </w:rPr>
+        <w:t xml:space="preserve">Global </w:t>
+      </w:r>
+      <w:proofErr w:type="spellStart"/>
+      <w:r>
+        <w:rPr>
+          <w:i/>
+          <w:iCs/>
+        </w:rPr>
+        <w:t>Positioning</w:t>
+      </w:r>
+      <w:proofErr w:type="spellEnd"/>
+      <w:r>
+        <w:rPr>
+          <w:i/>
+          <w:iCs/>
+        </w:rPr>
+        <w:t xml:space="preserve"> System</w:t>
       </w:r>
     </w:p>
     <w:p>
@@ -2358,7 +2399,31 @@
         <w:t>existem 6</w:t>
       </w:r>
       <w:r>
-        <w:t xml:space="preserve"> postos de combustível: Avenida II, de bandeira branca; Brusamolin, BR; Combo, branca; Shell; Sêda, branca e Zezão, BR.</w:t>
+        <w:t xml:space="preserve"> postos de combustível: Avenida II, de bandeira branca; </w:t>
+      </w:r>
+      <w:proofErr w:type="spellStart"/>
+      <w:r>
+        <w:t>Brusamolin</w:t>
+      </w:r>
+      <w:proofErr w:type="spellEnd"/>
+      <w:r>
+        <w:t xml:space="preserve">, BR; Combo, branca; Shell; </w:t>
+      </w:r>
+      <w:proofErr w:type="spellStart"/>
+      <w:r>
+        <w:t>Sêda</w:t>
+      </w:r>
+      <w:proofErr w:type="spellEnd"/>
+      <w:r>
+        <w:t xml:space="preserve">, branca e </w:t>
+      </w:r>
+      <w:proofErr w:type="spellStart"/>
+      <w:r>
+        <w:t>Zezão</w:t>
+      </w:r>
+      <w:proofErr w:type="spellEnd"/>
+      <w:r>
+        <w:t>, BR.</w:t>
       </w:r>
     </w:p>
     <w:p>
@@ -2433,27 +2498,14 @@
       <w:r>
         <w:t xml:space="preserve">FIGURA </w:t>
       </w:r>
-      <w:r>
-        <w:fldChar w:fldCharType="begin"/>
-      </w:r>
-      <w:r>
-        <w:instrText xml:space="preserve"> SEQ Figura \* ARABIC </w:instrText>
-      </w:r>
-      <w:r>
-        <w:fldChar w:fldCharType="separate"/>
-      </w:r>
-      <w:r>
-        <w:rPr>
-          <w:noProof/>
-        </w:rPr>
-        <w:t>1</w:t>
-      </w:r>
-      <w:r>
-        <w:rPr>
-          <w:noProof/>
-        </w:rPr>
-        <w:fldChar w:fldCharType="end"/>
-      </w:r>
+      <w:fldSimple w:instr=" SEQ Figura \* ARABIC ">
+        <w:r>
+          <w:rPr>
+            <w:noProof/>
+          </w:rPr>
+          <w:t>1</w:t>
+        </w:r>
+      </w:fldSimple>
       <w:r>
         <w:t xml:space="preserve"> - </w:t>
       </w:r>
@@ -2487,7 +2539,15 @@
         </w:rPr>
       </w:pPr>
       <w:r>
-        <w:t>Os postos de bandeira branca, com exceção do Sêda, permaneceram estáveis durante o acompanhamento.</w:t>
+        <w:t xml:space="preserve">Os postos de bandeira branca, com exceção do </w:t>
+      </w:r>
+      <w:proofErr w:type="spellStart"/>
+      <w:r>
+        <w:t>Sêda</w:t>
+      </w:r>
+      <w:proofErr w:type="spellEnd"/>
+      <w:r>
+        <w:t>, permaneceram estáveis durante o acompanhamento.</w:t>
       </w:r>
       <w:r>
         <w:t xml:space="preserve"> </w:t>
@@ -2565,8 +2625,13 @@
         <w:spacing w:before="0" w:after="0"/>
         <w:ind w:left="568" w:hanging="284"/>
       </w:pPr>
-      <w:r>
-        <w:t>Zezão com 4 alterações;</w:t>
+      <w:proofErr w:type="spellStart"/>
+      <w:r>
+        <w:t>Zezão</w:t>
+      </w:r>
+      <w:proofErr w:type="spellEnd"/>
+      <w:r>
+        <w:t xml:space="preserve"> com 4 alterações;</w:t>
       </w:r>
     </w:p>
     <w:p>
@@ -2579,8 +2644,13 @@
         <w:spacing w:before="0" w:after="0"/>
         <w:ind w:left="568" w:hanging="284"/>
       </w:pPr>
-      <w:r>
-        <w:t>Brusamolin com 2 alterações;</w:t>
+      <w:proofErr w:type="spellStart"/>
+      <w:r>
+        <w:t>Brusamolin</w:t>
+      </w:r>
+      <w:proofErr w:type="spellEnd"/>
+      <w:r>
+        <w:t xml:space="preserve"> com 2 alterações;</w:t>
       </w:r>
     </w:p>
     <w:p>
@@ -2593,8 +2663,13 @@
         <w:spacing w:before="0" w:after="0"/>
         <w:ind w:left="568" w:hanging="284"/>
       </w:pPr>
-      <w:r>
-        <w:t>Sêda com 2 alterações</w:t>
+      <w:proofErr w:type="spellStart"/>
+      <w:r>
+        <w:t>Sêda</w:t>
+      </w:r>
+      <w:proofErr w:type="spellEnd"/>
+      <w:r>
+        <w:t xml:space="preserve"> com 2 alterações</w:t>
       </w:r>
       <w:r>
         <w:rPr>
@@ -2680,27 +2755,14 @@
       <w:r>
         <w:t xml:space="preserve">FIGURA </w:t>
       </w:r>
-      <w:r>
-        <w:fldChar w:fldCharType="begin"/>
-      </w:r>
-      <w:r>
-        <w:instrText xml:space="preserve"> SEQ Figura \* ARABIC </w:instrText>
-      </w:r>
-      <w:r>
-        <w:fldChar w:fldCharType="separate"/>
-      </w:r>
-      <w:r>
-        <w:rPr>
-          <w:noProof/>
-        </w:rPr>
-        <w:t>2</w:t>
-      </w:r>
-      <w:r>
-        <w:rPr>
-          <w:noProof/>
-        </w:rPr>
-        <w:fldChar w:fldCharType="end"/>
-      </w:r>
+      <w:fldSimple w:instr=" SEQ Figura \* ARABIC ">
+        <w:r>
+          <w:rPr>
+            <w:noProof/>
+          </w:rPr>
+          <w:t>2</w:t>
+        </w:r>
+      </w:fldSimple>
       <w:r>
         <w:t xml:space="preserve"> - Valores do Etanol em Santa Rita do Sapucaí-MG entre 06/01/2020 e 06/03/2020</w:t>
       </w:r>
@@ -2769,9 +2831,14 @@
         <w:spacing w:before="0" w:after="0"/>
         <w:ind w:left="568" w:hanging="284"/>
       </w:pPr>
+      <w:proofErr w:type="spellStart"/>
       <w:r>
         <w:lastRenderedPageBreak/>
-        <w:t>Zezão com 3 alterações;</w:t>
+        <w:t>Zezão</w:t>
+      </w:r>
+      <w:proofErr w:type="spellEnd"/>
+      <w:r>
+        <w:t xml:space="preserve"> com 3 alterações;</w:t>
       </w:r>
     </w:p>
     <w:p>
@@ -2784,8 +2851,13 @@
         <w:spacing w:before="0" w:after="0"/>
         <w:ind w:left="568" w:hanging="284"/>
       </w:pPr>
-      <w:r>
-        <w:t>Brusamolin com 2 alterações;</w:t>
+      <w:proofErr w:type="spellStart"/>
+      <w:r>
+        <w:t>Brusamolin</w:t>
+      </w:r>
+      <w:proofErr w:type="spellEnd"/>
+      <w:r>
+        <w:t xml:space="preserve"> com 2 alterações;</w:t>
       </w:r>
     </w:p>
     <w:p>
@@ -2840,8 +2912,13 @@
         <w:spacing w:before="0" w:after="0"/>
         <w:ind w:left="568" w:hanging="284"/>
       </w:pPr>
-      <w:r>
-        <w:t>Sêda com 1 alteração</w:t>
+      <w:proofErr w:type="spellStart"/>
+      <w:r>
+        <w:t>Sêda</w:t>
+      </w:r>
+      <w:proofErr w:type="spellEnd"/>
+      <w:r>
+        <w:t xml:space="preserve"> com 1 alteração</w:t>
       </w:r>
       <w:r>
         <w:rPr>
@@ -3130,36 +3207,59 @@
           <w:i/>
           <w:iCs/>
         </w:rPr>
-        <w:t>QR Code</w:t>
-      </w:r>
-      <w:r>
-        <w:t xml:space="preserve">. Enquanto isso, o frentista em seu dispositivo, irá acessar o item “Área do Frentista” o qual possuirá um item “Abastecimento”, este abrirá um pequeno </w:t>
-      </w:r>
+        <w:t xml:space="preserve">QR </w:t>
+      </w:r>
+      <w:proofErr w:type="spellStart"/>
       <w:r>
         <w:rPr>
           <w:i/>
           <w:iCs/>
         </w:rPr>
-        <w:t>pop-up</w:t>
-      </w:r>
-      <w:r>
-        <w:t xml:space="preserve"> ao frentista, no qual irá inserir o tipo de combustível abastecido e a quantidade que o motorista adquiriu. Essa ação gerará um </w:t>
+        <w:t>Code</w:t>
+      </w:r>
+      <w:proofErr w:type="spellEnd"/>
+      <w:r>
+        <w:t xml:space="preserve">. Enquanto isso, o frentista em seu dispositivo, irá acessar o item “Área do Frentista” o qual possuirá um item “Abastecimento”, este abrirá um pequeno </w:t>
       </w:r>
       <w:r>
         <w:rPr>
           <w:i/>
           <w:iCs/>
         </w:rPr>
-        <w:t>QR Code</w:t>
-      </w:r>
+        <w:t>pop-up</w:t>
+      </w:r>
+      <w:r>
+        <w:t xml:space="preserve"> ao frentista, no qual irá inserir o tipo de combustível abastecido e a quantidade que o motorista adquiriu. Essa ação gerará um </w:t>
+      </w:r>
+      <w:r>
+        <w:rPr>
+          <w:i/>
+          <w:iCs/>
+        </w:rPr>
+        <w:t xml:space="preserve">QR </w:t>
+      </w:r>
+      <w:proofErr w:type="spellStart"/>
+      <w:r>
+        <w:rPr>
+          <w:i/>
+          <w:iCs/>
+        </w:rPr>
+        <w:t>Code</w:t>
+      </w:r>
+      <w:proofErr w:type="spellEnd"/>
       <w:r>
         <w:t xml:space="preserve"> que será mostrado ao comprador para que seja lido. Ao ler o código, poderá ser escolhido a opção de pagamento e a compra será realizada.</w:t>
       </w:r>
     </w:p>
     <w:p>
       <w:r>
-        <w:t>O Etanóis, a fim de despertar ainda mais o interesse na utilização, entrega ao motorista a experiência de como se estivesse em um jogo, utilizando da metodologia de Gamificação</w:t>
-      </w:r>
+        <w:t xml:space="preserve">O Etanóis, a fim de despertar ainda mais o interesse na utilização, entrega ao motorista a experiência de como se estivesse em um jogo, utilizando da metodologia de </w:t>
+      </w:r>
+      <w:proofErr w:type="spellStart"/>
+      <w:r>
+        <w:t>Gamificação</w:t>
+      </w:r>
+      <w:proofErr w:type="spellEnd"/>
       <w:r>
         <w:rPr>
           <w:rStyle w:val="Refdenotaderodap"/>
@@ -3185,6 +3285,7 @@
       <w:r>
         <w:t xml:space="preserve">Essa moeda se chama </w:t>
       </w:r>
+      <w:proofErr w:type="spellStart"/>
       <w:r>
         <w:rPr>
           <w:i/>
@@ -3192,6 +3293,7 @@
         </w:rPr>
         <w:t>Etacoins</w:t>
       </w:r>
+      <w:proofErr w:type="spellEnd"/>
       <w:r>
         <w:t xml:space="preserve"> e corresponde ao valor da moeda corrente no país, ou seja, e$ 1 (</w:t>
       </w:r>
@@ -3201,6 +3303,7 @@
       <w:r>
         <w:t xml:space="preserve">m </w:t>
       </w:r>
+      <w:proofErr w:type="spellStart"/>
       <w:r>
         <w:rPr>
           <w:i/>
@@ -3208,6 +3311,7 @@
         </w:rPr>
         <w:t>Etacoin</w:t>
       </w:r>
+      <w:proofErr w:type="spellEnd"/>
       <w:r>
         <w:t>) equivale a R$ 1 (</w:t>
       </w:r>
@@ -3223,6 +3327,7 @@
       <w:r>
         <w:t xml:space="preserve">Os usuários também poderão adicionar </w:t>
       </w:r>
+      <w:proofErr w:type="spellStart"/>
       <w:r>
         <w:rPr>
           <w:i/>
@@ -3237,13 +3342,22 @@
         </w:rPr>
         <w:t>s</w:t>
       </w:r>
+      <w:proofErr w:type="spellEnd"/>
       <w:r>
         <w:t>, como uma forma de manter um saldo controlado dentro do Etanóis, via pagamento de boleto ou transferência.</w:t>
       </w:r>
     </w:p>
     <w:p>
       <w:r>
-        <w:t xml:space="preserve">Esta forma de comercialização pode ser injusta para os postos, uma vez que o usuário não pagará em dinheiro pelo combustível. Dessa forma, o Etanóis, repassará uma parcela do valor da compra realizado com Etacoins em dinheiro para o posto de combustível. Essa parcela tem o percentual de 80% do valor da compra, ou seja, em uma compra de e$ 50 – R$ 50 reais – o posto receberá e$ 40 convertidos em reais, ou seja, R$ 40. Esse valor será debitado do valor de repasse que o posto tem com o Etanóis, mais detalhes sobre o repasse no </w:t>
+        <w:t xml:space="preserve">Esta forma de comercialização pode ser injusta para os postos, uma vez que o usuário não pagará em dinheiro pelo combustível. Dessa forma, o Etanóis, repassará uma parcela do valor da compra realizado com </w:t>
+      </w:r>
+      <w:proofErr w:type="spellStart"/>
+      <w:r>
+        <w:t>Etacoins</w:t>
+      </w:r>
+      <w:proofErr w:type="spellEnd"/>
+      <w:r>
+        <w:t xml:space="preserve"> em dinheiro para o posto de combustível. Essa parcela tem o percentual de 80% do valor da compra, ou seja, em uma compra de e$ 50 – R$ 50 reais – o posto receberá e$ 40 convertidos em reais, ou seja, R$ 40. Esse valor será debitado do valor de repasse que o posto tem com o Etanóis, mais detalhes sobre o repasse no </w:t>
       </w:r>
       <w:r>
         <w:t>tópico</w:t>
@@ -3459,34 +3573,45 @@
           <w:i/>
           <w:iCs/>
         </w:rPr>
-        <w:t>No Ads</w:t>
-      </w:r>
-      <w:r>
-        <w:t xml:space="preserve"> no aplicativo a partir da compra do recurso na loja de aplicativos.</w:t>
-      </w:r>
-    </w:p>
-    <w:p>
-      <w:r>
-        <w:t>A primeira forma de lucro é com base nas vendas realizadas na aplicação mobile, sendo elas por cartões</w:t>
-      </w:r>
-      <w:r>
-        <w:t xml:space="preserve"> </w:t>
-      </w:r>
-      <w:r>
-        <w:t>ou por dinheiro.</w:t>
-      </w:r>
-    </w:p>
-    <w:p>
-      <w:r>
-        <w:t xml:space="preserve">Para compras pelos cartões, o Etanóis desconta a taxa de serviço do </w:t>
-      </w:r>
+        <w:t xml:space="preserve">No </w:t>
+      </w:r>
+      <w:proofErr w:type="spellStart"/>
       <w:r>
         <w:rPr>
           <w:i/>
           <w:iCs/>
         </w:rPr>
+        <w:t>Ads</w:t>
+      </w:r>
+      <w:proofErr w:type="spellEnd"/>
+      <w:r>
+        <w:t xml:space="preserve"> no aplicativo a partir da compra do recurso na loja de aplicativos.</w:t>
+      </w:r>
+    </w:p>
+    <w:p>
+      <w:r>
+        <w:t>A primeira forma de lucro é com base nas vendas realizadas na aplicação mobile, sendo elas por cartões</w:t>
+      </w:r>
+      <w:r>
+        <w:t xml:space="preserve"> </w:t>
+      </w:r>
+      <w:r>
+        <w:t>ou por dinheiro.</w:t>
+      </w:r>
+    </w:p>
+    <w:p>
+      <w:r>
+        <w:t xml:space="preserve">Para compras pelos cartões, o Etanóis desconta a taxa de serviço do </w:t>
+      </w:r>
+      <w:proofErr w:type="spellStart"/>
+      <w:r>
+        <w:rPr>
+          <w:i/>
+          <w:iCs/>
+        </w:rPr>
         <w:t>PagSeguro</w:t>
       </w:r>
+      <w:proofErr w:type="spellEnd"/>
       <w:r>
         <w:rPr>
           <w:rStyle w:val="Refdenotaderodap"/>
@@ -3506,27 +3631,14 @@
       <w:r>
         <w:t xml:space="preserve">TABELA </w:t>
       </w:r>
-      <w:r>
-        <w:fldChar w:fldCharType="begin"/>
-      </w:r>
-      <w:r>
-        <w:instrText xml:space="preserve"> SEQ Tabela \* ARABIC </w:instrText>
-      </w:r>
-      <w:r>
-        <w:fldChar w:fldCharType="separate"/>
-      </w:r>
-      <w:r>
-        <w:rPr>
-          <w:noProof/>
-        </w:rPr>
-        <w:t>1</w:t>
-      </w:r>
-      <w:r>
-        <w:rPr>
-          <w:noProof/>
-        </w:rPr>
-        <w:fldChar w:fldCharType="end"/>
-      </w:r>
+      <w:fldSimple w:instr=" SEQ Tabela \* ARABIC ">
+        <w:r>
+          <w:rPr>
+            <w:noProof/>
+          </w:rPr>
+          <w:t>1</w:t>
+        </w:r>
+      </w:fldSimple>
       <w:r>
         <w:t xml:space="preserve"> - Cenário de venda no Etanóis</w:t>
       </w:r>
@@ -3726,6 +3838,7 @@
       <w:r>
         <w:t xml:space="preserve">Como dito anteriormente, para vendas realizadas a partir de </w:t>
       </w:r>
+      <w:proofErr w:type="spellStart"/>
       <w:r>
         <w:rPr>
           <w:i/>
@@ -3733,6 +3846,7 @@
         </w:rPr>
         <w:t>Etacoins</w:t>
       </w:r>
+      <w:proofErr w:type="spellEnd"/>
       <w:r>
         <w:t xml:space="preserve">, o valor convertido será debitado deste saldo. Caso o saldo seja </w:t>
       </w:r>
@@ -3803,6 +3917,7 @@
       <w:r>
         <w:t xml:space="preserve">Plano “Econômico”: consiste em um plano de R$ 24,99 mensais que possuem algumas vantagens, como a possibilidade de envio de notificações ao alterar os preços vigentes e a retirada dos </w:t>
       </w:r>
+      <w:proofErr w:type="spellStart"/>
       <w:r>
         <w:rPr>
           <w:i/>
@@ -3810,6 +3925,7 @@
         </w:rPr>
         <w:t>ads</w:t>
       </w:r>
+      <w:proofErr w:type="spellEnd"/>
       <w:r>
         <w:t xml:space="preserve"> nos aplicativos do gerente e do funcionário responsável;</w:t>
       </w:r>
@@ -3844,30 +3960,41 @@
       <w:r>
         <w:t xml:space="preserve">de ficar entre os primeiros resultados no “Radar” mesmo não possuindo o valor mais baixo e a adição da possibilidade de participar do </w:t>
       </w:r>
+      <w:proofErr w:type="spellStart"/>
       <w:r>
         <w:rPr>
           <w:i/>
           <w:iCs/>
         </w:rPr>
-        <w:t>Ads Etanóis</w:t>
-      </w:r>
-      <w:r>
-        <w:t xml:space="preserve">, um recurso de anúncios dos credenciados </w:t>
-      </w:r>
+        <w:t>Ads</w:t>
+      </w:r>
+      <w:proofErr w:type="spellEnd"/>
       <w:r>
         <w:rPr>
           <w:i/>
           <w:iCs/>
         </w:rPr>
-        <w:t>p</w:t>
-      </w:r>
+        <w:t xml:space="preserve"> Etanóis</w:t>
+      </w:r>
+      <w:r>
+        <w:t xml:space="preserve">, um recurso de anúncios dos credenciados </w:t>
+      </w:r>
+      <w:proofErr w:type="spellStart"/>
       <w:r>
         <w:rPr>
           <w:i/>
           <w:iCs/>
         </w:rPr>
+        <w:t>p</w:t>
+      </w:r>
+      <w:r>
+        <w:rPr>
+          <w:i/>
+          <w:iCs/>
+        </w:rPr>
         <w:t>remium</w:t>
       </w:r>
+      <w:proofErr w:type="spellEnd"/>
       <w:r>
         <w:t xml:space="preserve"> do Etanóis que consiste no disparo de anúncios promocionais do posto entre os anúncios já existentes</w:t>
       </w:r>
@@ -3890,27 +4017,14 @@
       <w:r>
         <w:t xml:space="preserve">Tabela </w:t>
       </w:r>
-      <w:r>
-        <w:fldChar w:fldCharType="begin"/>
-      </w:r>
-      <w:r>
-        <w:instrText xml:space="preserve"> SEQ Tabela \* ARABIC </w:instrText>
-      </w:r>
-      <w:r>
-        <w:fldChar w:fldCharType="separate"/>
-      </w:r>
-      <w:r>
-        <w:rPr>
-          <w:noProof/>
-        </w:rPr>
-        <w:t>2</w:t>
-      </w:r>
-      <w:r>
-        <w:rPr>
-          <w:noProof/>
-        </w:rPr>
-        <w:fldChar w:fldCharType="end"/>
-      </w:r>
+      <w:fldSimple w:instr=" SEQ Tabela \* ARABIC ">
+        <w:r>
+          <w:rPr>
+            <w:noProof/>
+          </w:rPr>
+          <w:t>2</w:t>
+        </w:r>
+      </w:fldSimple>
       <w:r>
         <w:t xml:space="preserve"> - Comparação dos planos de vantagem do Etanóis</w:t>
       </w:r>
@@ -4312,12 +4426,21 @@
               <w:spacing w:before="0" w:after="0"/>
               <w:jc w:val="center"/>
             </w:pPr>
+            <w:proofErr w:type="spellStart"/>
             <w:r>
               <w:rPr>
                 <w:i/>
                 <w:iCs/>
               </w:rPr>
-              <w:t>Ads Etanóis</w:t>
+              <w:t>Ads</w:t>
+            </w:r>
+            <w:proofErr w:type="spellEnd"/>
+            <w:r>
+              <w:rPr>
+                <w:i/>
+                <w:iCs/>
+              </w:rPr>
+              <w:t xml:space="preserve"> Etanóis</w:t>
             </w:r>
           </w:p>
         </w:tc>
@@ -4463,6 +4586,7 @@
       <w:r>
         <w:t xml:space="preserve"> e no site institucional da solução. O Etanóis utilizará do recurso </w:t>
       </w:r>
+      <w:proofErr w:type="spellStart"/>
       <w:r>
         <w:rPr>
           <w:i/>
@@ -4470,6 +4594,7 @@
         </w:rPr>
         <w:t>AdMob</w:t>
       </w:r>
+      <w:proofErr w:type="spellEnd"/>
       <w:r>
         <w:rPr>
           <w:rStyle w:val="Refdenotaderodap"/>
@@ -4491,6 +4616,7 @@
       <w:r>
         <w:t xml:space="preserve"> e o recurso </w:t>
       </w:r>
+      <w:proofErr w:type="spellStart"/>
       <w:r>
         <w:rPr>
           <w:i/>
@@ -4498,6 +4624,7 @@
         </w:rPr>
         <w:t>AdSense</w:t>
       </w:r>
+      <w:proofErr w:type="spellEnd"/>
       <w:r>
         <w:rPr>
           <w:rStyle w:val="Refdenotaderodap"/>
@@ -4514,6 +4641,7 @@
       <w:r>
         <w:t xml:space="preserve">A forma de negócio dos dois recursos funciona com base em exibição de anúncios em intervalos de tempo ou em ações determinadas. No </w:t>
       </w:r>
+      <w:proofErr w:type="spellStart"/>
       <w:r>
         <w:rPr>
           <w:i/>
@@ -4521,9 +4649,11 @@
         </w:rPr>
         <w:t>AdMob</w:t>
       </w:r>
+      <w:proofErr w:type="spellEnd"/>
       <w:r>
         <w:t xml:space="preserve"> pode ser colocado um anúncio após a realização de uma compra de combustível ou após uma conquista no Etanóis, por exemplo. Já no site, pelo </w:t>
       </w:r>
+      <w:proofErr w:type="spellStart"/>
       <w:r>
         <w:rPr>
           <w:i/>
@@ -4531,6 +4661,7 @@
         </w:rPr>
         <w:t>AdSense</w:t>
       </w:r>
+      <w:proofErr w:type="spellEnd"/>
       <w:r>
         <w:t xml:space="preserve"> pode ser colocado um banner em alguma de suas páginas.</w:t>
       </w:r>
@@ -4544,38 +4675,104 @@
           <w:i/>
           <w:iCs/>
         </w:rPr>
-        <w:t>No Ads</w:t>
-      </w:r>
-      <w:r>
-        <w:t xml:space="preserve"> na loja de aplicativos do sistema – Google Play Store para o Android e App Store na Apple – para que esse recurso seja ativado.</w:t>
-      </w:r>
-    </w:p>
-    <w:p/>
-    <w:p>
-      <w:pPr>
-        <w:pStyle w:val="Ttulo4"/>
-      </w:pPr>
-      <w:r>
-        <w:t>3.1.</w:t>
-      </w:r>
-      <w:r>
-        <w:t>2.</w:t>
-      </w:r>
-      <w:r>
-        <w:t>3 Possíveis parcerias</w:t>
-      </w:r>
-    </w:p>
-    <w:p>
-      <w:r>
-        <w:t xml:space="preserve">Visando a realização de parcerias com outros aplicativos, o Etanóis entrega uma </w:t>
-      </w:r>
-      <w:bookmarkStart w:id="5" w:name="_Hlk34759820"/>
+        <w:t xml:space="preserve">No </w:t>
+      </w:r>
+      <w:proofErr w:type="spellStart"/>
       <w:r>
         <w:rPr>
           <w:i/>
           <w:iCs/>
         </w:rPr>
-        <w:t>Application Programming Interface</w:t>
+        <w:t>Ads</w:t>
+      </w:r>
+      <w:proofErr w:type="spellEnd"/>
+      <w:r>
+        <w:t xml:space="preserve"> na loja de aplicativos do sistema – Google Play </w:t>
+      </w:r>
+      <w:proofErr w:type="spellStart"/>
+      <w:r>
+        <w:t>Store</w:t>
+      </w:r>
+      <w:proofErr w:type="spellEnd"/>
+      <w:r>
+        <w:t xml:space="preserve"> para o </w:t>
+      </w:r>
+      <w:proofErr w:type="spellStart"/>
+      <w:r>
+        <w:t>Android</w:t>
+      </w:r>
+      <w:proofErr w:type="spellEnd"/>
+      <w:r>
+        <w:t xml:space="preserve"> e </w:t>
+      </w:r>
+      <w:proofErr w:type="spellStart"/>
+      <w:r>
+        <w:t>App</w:t>
+      </w:r>
+      <w:proofErr w:type="spellEnd"/>
+      <w:r>
+        <w:t xml:space="preserve"> </w:t>
+      </w:r>
+      <w:proofErr w:type="spellStart"/>
+      <w:r>
+        <w:t>Store</w:t>
+      </w:r>
+      <w:proofErr w:type="spellEnd"/>
+      <w:r>
+        <w:t xml:space="preserve"> na Apple – para que esse recurso seja ativado.</w:t>
+      </w:r>
+    </w:p>
+    <w:p/>
+    <w:p>
+      <w:pPr>
+        <w:pStyle w:val="Ttulo4"/>
+      </w:pPr>
+      <w:r>
+        <w:t>3.1.</w:t>
+      </w:r>
+      <w:r>
+        <w:t>2.</w:t>
+      </w:r>
+      <w:r>
+        <w:t>3 Possíveis parcerias</w:t>
+      </w:r>
+    </w:p>
+    <w:p>
+      <w:r>
+        <w:t xml:space="preserve">Visando a realização de parcerias com outros aplicativos, o Etanóis entrega uma </w:t>
+      </w:r>
+      <w:bookmarkStart w:id="5" w:name="_Hlk34759820"/>
+      <w:proofErr w:type="spellStart"/>
+      <w:r>
+        <w:rPr>
+          <w:i/>
+          <w:iCs/>
+        </w:rPr>
+        <w:t>Application</w:t>
+      </w:r>
+      <w:proofErr w:type="spellEnd"/>
+      <w:r>
+        <w:rPr>
+          <w:i/>
+          <w:iCs/>
+        </w:rPr>
+        <w:t xml:space="preserve"> </w:t>
+      </w:r>
+      <w:proofErr w:type="spellStart"/>
+      <w:r>
+        <w:rPr>
+          <w:i/>
+          <w:iCs/>
+        </w:rPr>
+        <w:t>Programming</w:t>
+      </w:r>
+      <w:proofErr w:type="spellEnd"/>
+      <w:r>
+        <w:rPr>
+          <w:i/>
+          <w:iCs/>
+        </w:rPr>
+        <w:t xml:space="preserve"> Interface</w:t>
       </w:r>
       <w:bookmarkEnd w:id="5"/>
       <w:r>
@@ -4653,6 +4850,13 @@
     </w:p>
     <w:p>
       <w:pPr>
+        <w:rPr>
+          <w:color w:val="FF0000"/>
+        </w:rPr>
+      </w:pPr>
+    </w:p>
+    <w:p>
+      <w:pPr>
         <w:pStyle w:val="Ttulo3"/>
       </w:pPr>
       <w:r>
@@ -4685,6 +4889,7 @@
         <w:pStyle w:val="Ttulo3"/>
       </w:pPr>
       <w:r>
+        <w:lastRenderedPageBreak/>
         <w:t>3.2.2 Objetivos específicos</w:t>
       </w:r>
     </w:p>
@@ -4707,7 +4912,6 @@
         <w:ind w:left="568" w:hanging="284"/>
       </w:pPr>
       <w:r>
-        <w:lastRenderedPageBreak/>
         <w:t>ser um facilitador para o motorista no momento de planejamento de viagens, no quesito combustível;</w:t>
       </w:r>
     </w:p>
@@ -4793,81 +4997,117 @@
       <w:r>
         <w:t xml:space="preserve">existentes, como: </w:t>
       </w:r>
+      <w:proofErr w:type="spellStart"/>
       <w:r>
         <w:rPr>
           <w:i/>
           <w:iCs/>
         </w:rPr>
-        <w:t xml:space="preserve">iFood, Localiza Hertz, Uber </w:t>
-      </w:r>
-      <w:r>
-        <w:t>e</w:t>
-      </w:r>
+        <w:t>iFood</w:t>
+      </w:r>
+      <w:proofErr w:type="spellEnd"/>
       <w:r>
         <w:rPr>
           <w:i/>
           <w:iCs/>
         </w:rPr>
-        <w:t xml:space="preserve"> Waze</w:t>
-      </w:r>
-      <w:r>
-        <w:t xml:space="preserve">, por exemplo, pois, o Etanóis não será um aplicativo de </w:t>
+        <w:t xml:space="preserve">, Localiza Hertz, Uber </w:t>
+      </w:r>
+      <w:r>
+        <w:t>e</w:t>
       </w:r>
       <w:r>
         <w:rPr>
           <w:i/>
           <w:iCs/>
         </w:rPr>
-        <w:t xml:space="preserve">Global Positioning System </w:t>
-      </w:r>
-      <w:r>
-        <w:t>(GPS).</w:t>
-      </w:r>
-    </w:p>
-    <w:p/>
-    <w:p>
-      <w:pPr>
-        <w:pStyle w:val="Ttulo2"/>
-      </w:pPr>
-      <w:bookmarkStart w:id="7" w:name="_Toc34811600"/>
-      <w:r>
-        <w:t>3.3 JUSTIFICATIVA</w:t>
-      </w:r>
-      <w:bookmarkEnd w:id="7"/>
-    </w:p>
-    <w:p>
-      <w:r>
-        <w:t xml:space="preserve">Entende-se por justificativa de desenvolvimento da solução, a demanda por conhecimento dos preços dos combustíveis com antecedência, pois a variação entre os postos é visível e em alguns casos muito alta. Dessa forma, o Etanóis é justificável ao ponto de disponibilizar integralmente os valores de venda dos combustíveis e serviços </w:t>
-      </w:r>
-      <w:r>
-        <w:t>prestados no pátio d</w:t>
-      </w:r>
-      <w:r>
-        <w:t>os postos encontrados no momento da pesquisa pelo interessado.</w:t>
-      </w:r>
-    </w:p>
-    <w:p/>
-    <w:p>
-      <w:pPr>
-        <w:pStyle w:val="Ttulo2"/>
-      </w:pPr>
-      <w:bookmarkStart w:id="8" w:name="_Toc34811601"/>
-      <w:r>
-        <w:t>3.4 PÚBLICO-ALVO</w:t>
-      </w:r>
-      <w:bookmarkEnd w:id="8"/>
-    </w:p>
-    <w:p>
-      <w:r>
-        <w:t xml:space="preserve">Também chamados como </w:t>
-      </w:r>
+        <w:t xml:space="preserve"> </w:t>
+      </w:r>
+      <w:proofErr w:type="spellStart"/>
       <w:r>
         <w:rPr>
           <w:i/>
           <w:iCs/>
         </w:rPr>
+        <w:t>Waze</w:t>
+      </w:r>
+      <w:proofErr w:type="spellEnd"/>
+      <w:r>
+        <w:t xml:space="preserve">, por exemplo, pois, o Etanóis não será um aplicativo de </w:t>
+      </w:r>
+      <w:r>
+        <w:rPr>
+          <w:i/>
+          <w:iCs/>
+        </w:rPr>
+        <w:t xml:space="preserve">Global </w:t>
+      </w:r>
+      <w:proofErr w:type="spellStart"/>
+      <w:r>
+        <w:rPr>
+          <w:i/>
+          <w:iCs/>
+        </w:rPr>
+        <w:t>Positioning</w:t>
+      </w:r>
+      <w:proofErr w:type="spellEnd"/>
+      <w:r>
+        <w:rPr>
+          <w:i/>
+          <w:iCs/>
+        </w:rPr>
+        <w:t xml:space="preserve"> System </w:t>
+      </w:r>
+      <w:r>
+        <w:t>(GPS).</w:t>
+      </w:r>
+    </w:p>
+    <w:p/>
+    <w:p>
+      <w:pPr>
+        <w:pStyle w:val="Ttulo2"/>
+      </w:pPr>
+      <w:bookmarkStart w:id="7" w:name="_Toc34811600"/>
+      <w:r>
+        <w:t>3.3 JUSTIFICATIVA</w:t>
+      </w:r>
+      <w:bookmarkEnd w:id="7"/>
+    </w:p>
+    <w:p>
+      <w:r>
+        <w:t xml:space="preserve">Entende-se por justificativa de desenvolvimento da solução, a demanda por conhecimento dos preços dos combustíveis com antecedência, pois a variação entre os postos é visível e em alguns casos muito alta. Dessa forma, o Etanóis é justificável ao ponto de disponibilizar integralmente os valores de venda dos combustíveis e serviços </w:t>
+      </w:r>
+      <w:r>
+        <w:t>prestados no pátio d</w:t>
+      </w:r>
+      <w:r>
+        <w:t>os postos encontrados no momento da pesquisa pelo interessado.</w:t>
+      </w:r>
+    </w:p>
+    <w:p/>
+    <w:p>
+      <w:pPr>
+        <w:pStyle w:val="Ttulo2"/>
+      </w:pPr>
+      <w:bookmarkStart w:id="8" w:name="_Toc34811601"/>
+      <w:r>
+        <w:t>3.4 PÚBLICO-ALVO</w:t>
+      </w:r>
+      <w:bookmarkEnd w:id="8"/>
+    </w:p>
+    <w:p>
+      <w:r>
+        <w:t xml:space="preserve">Também chamados como </w:t>
+      </w:r>
+      <w:proofErr w:type="spellStart"/>
+      <w:r>
+        <w:rPr>
+          <w:i/>
+          <w:iCs/>
+        </w:rPr>
         <w:t>stakeholders</w:t>
       </w:r>
+      <w:proofErr w:type="spellEnd"/>
       <w:r>
         <w:t xml:space="preserve">, o público-alvo </w:t>
       </w:r>
@@ -4885,133 +5125,118 @@
         <w:rPr>
           <w:color w:val="FF0000"/>
         </w:rPr>
+        <w:lastRenderedPageBreak/>
         <w:t>[Inserir citação]</w:t>
       </w:r>
     </w:p>
     <w:p>
       <w:r>
+        <w:t>Para o Etanóis, identifica-se como público-alvo: o motorista (consumidor final dos postos de combustível), os gerentes dos postos de combustível e pesquisadores do setor.</w:t>
+      </w:r>
+    </w:p>
+    <w:p>
+      <w:r>
+        <w:t>O motorista é interessado no momento de consulta dos valores e serviços prestados pelos postos de combustível, ou seja, conveniência, restaurantes, manutenção de veículos etc.</w:t>
+      </w:r>
+    </w:p>
+    <w:p>
+      <w:r>
+        <w:t>O gerente do posto de combustível se interessa ao ponto de divulgar seu posto no aplicativo, pois, estará visível para os motoristas, dando vantagem perante os demais que não estão.</w:t>
+      </w:r>
+    </w:p>
+    <w:p>
+      <w:r>
+        <w:t>Por fim, os pesquisadores do setor terão em mãos os dados de postos de combustível para pesquisa e com isso terem mais facilidade do que ir de posto em posto para verificar os valores e fazerem suas pesquisas.</w:t>
+      </w:r>
+    </w:p>
+    <w:p>
+      <w:r>
+        <w:t xml:space="preserve"> </w:t>
+      </w:r>
+    </w:p>
+    <w:p>
+      <w:pPr>
+        <w:pStyle w:val="Ttulo2"/>
+      </w:pPr>
+      <w:bookmarkStart w:id="9" w:name="_Toc34811602"/>
+      <w:r>
+        <w:t>3.5 NÍVEIS DE DECISÃO E GRUPOS FUNCIONAIS</w:t>
+      </w:r>
+      <w:bookmarkEnd w:id="9"/>
+    </w:p>
+    <w:p>
+      <w:r>
+        <w:t xml:space="preserve">Segundo </w:t>
+      </w:r>
+      <w:proofErr w:type="spellStart"/>
+      <w:r>
+        <w:t>Bateman</w:t>
+      </w:r>
+      <w:proofErr w:type="spellEnd"/>
+      <w:r>
+        <w:t xml:space="preserve"> e Snell (1998), as empresas possuem três níveis: estratégico, tático e operacional.</w:t>
+      </w:r>
+    </w:p>
+    <w:p/>
+    <w:p>
+      <w:pPr>
+        <w:pStyle w:val="Ttulo3"/>
+      </w:pPr>
+      <w:r>
+        <w:t>3.5.1 Decisões estratégicas</w:t>
+      </w:r>
+    </w:p>
+    <w:p>
+      <w:r>
+        <w:t xml:space="preserve">Entende-se decisões estratégicas como escolhas que influenciam a empresa em partes </w:t>
+      </w:r>
+      <w:r>
+        <w:t xml:space="preserve">ou como um todo. Essas escolhas são para cumprir objetivos e geralmente são a longo prazo. Pode ser uma grande mudança nos paradigmas da empresa ou em processos internos para obtenção de resultados. Essas decisões são tomadas pelo nível superior da empresa, ou seja, </w:t>
+      </w:r>
+      <w:r>
+        <w:t>conselho</w:t>
+      </w:r>
+      <w:r>
+        <w:t>, diretores etc.</w:t>
+      </w:r>
+    </w:p>
+    <w:p>
+      <w:r>
+        <w:t>O Etanóis, aplicado em empresas que possuem funcionários que se deslocam com certa frequência, pode ser uma aplicação que</w:t>
+      </w:r>
+      <w:r>
+        <w:t xml:space="preserve"> colaboração na redução de custos</w:t>
+      </w:r>
+      <w:r>
+        <w:t xml:space="preserve"> com a manutenção do veículo, pois eles usarão menos recursos com combustível.</w:t>
+      </w:r>
+    </w:p>
+    <w:p/>
+    <w:p>
+      <w:pPr>
+        <w:pStyle w:val="Ttulo3"/>
+      </w:pPr>
+      <w:r>
         <w:lastRenderedPageBreak/>
-        <w:t>Para o Etanóis, identifica-se como público-alvo: o motorista (consumidor final dos postos de combustível), os gerentes dos postos de combustível e pesquisadores do setor.</w:t>
-      </w:r>
-    </w:p>
-    <w:p>
-      <w:r>
-        <w:t>O motorista é interessado no momento de consulta dos valores e serviços prestados pelos postos de combustível, ou seja, conveniência, restaurantes, manutenção de veículos etc.</w:t>
-      </w:r>
-    </w:p>
-    <w:p>
-      <w:r>
-        <w:t>O gerente do posto de combustível se interessa ao ponto de divulgar seu posto no aplicativo, pois, estará visível para os motoristas, dando vantagem perante os demais que não estão.</w:t>
-      </w:r>
-    </w:p>
-    <w:p>
-      <w:r>
-        <w:t>Por fim, os pesquisadores do setor terão em mãos os dados de postos de combustível para pesquisa e com isso terem mais facilidade do que ir de posto em posto para verificar os valores e fazerem suas pesquisas.</w:t>
-      </w:r>
-    </w:p>
-    <w:p>
-      <w:r>
-        <w:t xml:space="preserve"> </w:t>
-      </w:r>
-    </w:p>
-    <w:p>
-      <w:pPr>
-        <w:pStyle w:val="Ttulo2"/>
-      </w:pPr>
-      <w:bookmarkStart w:id="9" w:name="_Toc34811602"/>
-      <w:r>
-        <w:t>3.5 NÍVEIS DE DECISÃO E GRUPOS FUNCIONAIS</w:t>
-      </w:r>
-      <w:bookmarkEnd w:id="9"/>
-    </w:p>
-    <w:p>
-      <w:pPr>
-        <w:rPr>
-          <w:color w:val="FF0000"/>
-        </w:rPr>
-      </w:pPr>
-      <w:r>
-        <w:rPr>
-          <w:color w:val="FF0000"/>
-        </w:rPr>
-        <w:t>[Inserir citação]</w:t>
-      </w:r>
-    </w:p>
-    <w:p>
-      <w:pPr>
-        <w:rPr>
-          <w:color w:val="FF0000"/>
-        </w:rPr>
-      </w:pPr>
-      <w:r>
-        <w:rPr>
-          <w:color w:val="FF0000"/>
-        </w:rPr>
-        <w:t>[Inserir imagem]</w:t>
-      </w:r>
-    </w:p>
+        <w:t>3.5.2 Decisões táticas</w:t>
+      </w:r>
+    </w:p>
+    <w:p>
+      <w:r>
+        <w:t>Aqui estão as decisões que serão tomadas para implementar o que foi decidido pelo nível estratégico, ou seja, reduzir custos de manutenção dos veículos da empresa. Essas decisões são tomadas pelo nível médio de gerência da empresa, ou seja, coordenadores dos setores, gerentes etc.</w:t>
+      </w:r>
+    </w:p>
+    <w:p>
+      <w:r>
+        <w:t>Com o Etanóis, estes coordenadores e gerentes podem definir os postos que os seus subordinados abastecerão a partir das rotas que farão. A aplicação dará as informações relevantes dos postos disponíveis, as quais impactarão nas decisões tomadas.</w:t>
+      </w:r>
+    </w:p>
+    <w:p/>
     <w:p>
       <w:pPr>
         <w:pStyle w:val="Ttulo3"/>
       </w:pPr>
       <w:r>
-        <w:t>3.5.1 Decisões estratégicas</w:t>
-      </w:r>
-    </w:p>
-    <w:p>
-      <w:r>
-        <w:t xml:space="preserve">Entende-se decisões estratégicas como escolhas que influenciam a empresa em partes </w:t>
-      </w:r>
-      <w:r>
-        <w:t xml:space="preserve">ou como um todo. Essas escolhas são para cumprir objetivos e geralmente são a longo prazo. Pode ser uma grande mudança nos paradigmas da empresa ou em processos internos para obtenção de resultados. Essas decisões são tomadas pelo nível superior da empresa, ou seja, </w:t>
-      </w:r>
-      <w:r>
-        <w:t>conselho</w:t>
-      </w:r>
-      <w:r>
-        <w:t>, diretores etc.</w:t>
-      </w:r>
-    </w:p>
-    <w:p>
-      <w:r>
-        <w:t>O Etanóis, aplicado em empresas que possuem funcionários que se deslocam com certa frequência, pode ser uma aplicação que</w:t>
-      </w:r>
-      <w:r>
-        <w:t xml:space="preserve"> colaboração na redução de custos</w:t>
-      </w:r>
-      <w:r>
-        <w:t xml:space="preserve"> com a manutenção do veículo, pois eles usarão menos recursos com combustível.</w:t>
-      </w:r>
-    </w:p>
-    <w:p/>
-    <w:p>
-      <w:pPr>
-        <w:pStyle w:val="Ttulo3"/>
-      </w:pPr>
-      <w:r>
-        <w:t>3.5.2 Decisões táticas</w:t>
-      </w:r>
-    </w:p>
-    <w:p>
-      <w:r>
-        <w:t xml:space="preserve">Aqui estão as decisões que serão tomadas para implementar o que foi decidido pelo nível estratégico, ou seja, reduzir custos de manutenção dos veículos da empresa. Essas decisões são </w:t>
-      </w:r>
-      <w:r>
-        <w:lastRenderedPageBreak/>
-        <w:t>tomadas pelo nível médio de gerência da empresa, ou seja, coordenadores dos setores, gerentes etc.</w:t>
-      </w:r>
-    </w:p>
-    <w:p>
-      <w:r>
-        <w:t>Com o Etanóis, estes coordenadores e gerentes podem definir os postos que os seus subordinados abastecerão a partir das rotas que farão. A aplicação dará as informações relevantes dos postos disponíveis, as quais impactarão nas decisões tomadas.</w:t>
-      </w:r>
-    </w:p>
-    <w:p/>
-    <w:p>
-      <w:pPr>
-        <w:pStyle w:val="Ttulo3"/>
-      </w:pPr>
-      <w:r>
         <w:t>3.5.3 Decisões operacionais</w:t>
       </w:r>
     </w:p>
@@ -5039,8 +5264,6 @@
       <w:r>
         <w:t>optará</w:t>
       </w:r>
-      <w:bookmarkStart w:id="10" w:name="_GoBack"/>
-      <w:bookmarkEnd w:id="10"/>
       <w:r>
         <w:t xml:space="preserve"> novamente ou não.</w:t>
       </w:r>
@@ -5062,11 +5285,22 @@
       <w:pPr>
         <w:pStyle w:val="Ttulo1"/>
       </w:pPr>
-      <w:bookmarkStart w:id="11" w:name="_Toc34811603"/>
+      <w:bookmarkStart w:id="10" w:name="_Toc34811603"/>
       <w:r>
         <w:lastRenderedPageBreak/>
         <w:t>4 MÉTODOS GERENCIAIS</w:t>
       </w:r>
+      <w:bookmarkEnd w:id="10"/>
+    </w:p>
+    <w:p/>
+    <w:p>
+      <w:pPr>
+        <w:pStyle w:val="Ttulo2"/>
+      </w:pPr>
+      <w:bookmarkStart w:id="11" w:name="_Toc34811604"/>
+      <w:r>
+        <w:t>4.1 PLANO DE ELABORAÇÃO E GERENCIAMENTO DO PROJETO</w:t>
+      </w:r>
       <w:bookmarkEnd w:id="11"/>
     </w:p>
     <w:p/>
@@ -5074,9 +5308,9 @@
       <w:pPr>
         <w:pStyle w:val="Ttulo2"/>
       </w:pPr>
-      <w:bookmarkStart w:id="12" w:name="_Toc34811604"/>
-      <w:r>
-        <w:t>4.1 PLANO DE ELABORAÇÃO E GERENCIAMENTO DO PROJETO</w:t>
+      <w:bookmarkStart w:id="12" w:name="_Toc34811605"/>
+      <w:r>
+        <w:t>4.2 MODELO DE CICLO DE VIDA</w:t>
       </w:r>
       <w:bookmarkEnd w:id="12"/>
     </w:p>
@@ -5085,9 +5319,9 @@
       <w:pPr>
         <w:pStyle w:val="Ttulo2"/>
       </w:pPr>
-      <w:bookmarkStart w:id="13" w:name="_Toc34811605"/>
-      <w:r>
-        <w:t>4.2 MODELO DE CICLO DE VIDA</w:t>
+      <w:bookmarkStart w:id="13" w:name="_Toc34811606"/>
+      <w:r>
+        <w:t>4.3 RECURSOS NECESSÁRIOS</w:t>
       </w:r>
       <w:bookmarkEnd w:id="13"/>
     </w:p>
@@ -5096,9 +5330,9 @@
       <w:pPr>
         <w:pStyle w:val="Ttulo2"/>
       </w:pPr>
-      <w:bookmarkStart w:id="14" w:name="_Toc34811606"/>
-      <w:r>
-        <w:t>4.3 RECURSOS NECESSÁRIOS</w:t>
+      <w:bookmarkStart w:id="14" w:name="_Toc34811607"/>
+      <w:r>
+        <w:t>4.4 RELATÓRIO DE DESEMPENHO</w:t>
       </w:r>
       <w:bookmarkEnd w:id="14"/>
     </w:p>
@@ -5107,9 +5341,9 @@
       <w:pPr>
         <w:pStyle w:val="Ttulo2"/>
       </w:pPr>
-      <w:bookmarkStart w:id="15" w:name="_Toc34811607"/>
-      <w:r>
-        <w:t>4.4 RELATÓRIO DE DESEMPENHO</w:t>
+      <w:bookmarkStart w:id="15" w:name="_Toc34811608"/>
+      <w:r>
+        <w:t>4.5 ESTIMATIVAS DE TAMANHO E ESFORÇO</w:t>
       </w:r>
       <w:bookmarkEnd w:id="15"/>
     </w:p>
@@ -5118,22 +5352,11 @@
       <w:pPr>
         <w:pStyle w:val="Ttulo2"/>
       </w:pPr>
-      <w:bookmarkStart w:id="16" w:name="_Toc34811608"/>
-      <w:r>
-        <w:t>4.5 ESTIMATIVAS DE TAMANHO E ESFORÇO</w:t>
+      <w:bookmarkStart w:id="16" w:name="_Toc34811609"/>
+      <w:r>
+        <w:t>4.6 GERENCIAMENTO DE CONFIGURAÇÃO</w:t>
       </w:r>
       <w:bookmarkEnd w:id="16"/>
-    </w:p>
-    <w:p/>
-    <w:p>
-      <w:pPr>
-        <w:pStyle w:val="Ttulo2"/>
-      </w:pPr>
-      <w:bookmarkStart w:id="17" w:name="_Toc34811609"/>
-      <w:r>
-        <w:t>4.6 GERENCIAMENTO DE CONFIGURAÇÃO</w:t>
-      </w:r>
-      <w:bookmarkEnd w:id="17"/>
     </w:p>
     <w:p>
       <w:pPr>
@@ -5157,82 +5380,82 @@
       <w:pPr>
         <w:pStyle w:val="Ttulo1"/>
       </w:pPr>
-      <w:bookmarkStart w:id="18" w:name="_Toc34811610"/>
+      <w:bookmarkStart w:id="17" w:name="_Toc34811610"/>
       <w:r>
         <w:lastRenderedPageBreak/>
         <w:t>5 ESPECIFICAÇÃO E ANÁLISE DOS REQUISITOS</w:t>
       </w:r>
+      <w:bookmarkEnd w:id="17"/>
+    </w:p>
+    <w:p/>
+    <w:p>
+      <w:pPr>
+        <w:pStyle w:val="Ttulo2"/>
+      </w:pPr>
+      <w:bookmarkStart w:id="18" w:name="_Toc34811611"/>
+      <w:r>
+        <w:t xml:space="preserve">5.1 REQUISITOS DO SISTEMA </w:t>
+      </w:r>
+      <w:r>
+        <w:t>DE SOFTWARE</w:t>
+      </w:r>
       <w:bookmarkEnd w:id="18"/>
     </w:p>
     <w:p/>
     <w:p>
       <w:pPr>
+        <w:pStyle w:val="Ttulo3"/>
+      </w:pPr>
+      <w:r>
+        <w:t>5.1.1 Requisitos funcionais</w:t>
+      </w:r>
+    </w:p>
+    <w:p/>
+    <w:p>
+      <w:pPr>
+        <w:pStyle w:val="Ttulo3"/>
+      </w:pPr>
+      <w:r>
+        <w:t>5.1.2 Requisitos não funcionais</w:t>
+      </w:r>
+    </w:p>
+    <w:p/>
+    <w:p>
+      <w:pPr>
+        <w:pStyle w:val="Ttulo4"/>
+      </w:pPr>
+      <w:r>
+        <w:t>5.1.2.1 Requisitos de Produto</w:t>
+      </w:r>
+    </w:p>
+    <w:p/>
+    <w:p>
+      <w:pPr>
+        <w:pStyle w:val="Ttulo4"/>
+      </w:pPr>
+      <w:r>
+        <w:t>5.1.2.2 Requisitos Organizacionais</w:t>
+      </w:r>
+    </w:p>
+    <w:p/>
+    <w:p>
+      <w:pPr>
+        <w:pStyle w:val="Ttulo4"/>
+      </w:pPr>
+      <w:r>
+        <w:t>5.1.2.3 Requisitos Externos</w:t>
+      </w:r>
+    </w:p>
+    <w:p/>
+    <w:p>
+      <w:pPr>
         <w:pStyle w:val="Ttulo2"/>
       </w:pPr>
-      <w:bookmarkStart w:id="19" w:name="_Toc34811611"/>
-      <w:r>
-        <w:t xml:space="preserve">5.1 REQUISITOS DO SISTEMA </w:t>
-      </w:r>
-      <w:r>
-        <w:t>DE SOFTWARE</w:t>
+      <w:bookmarkStart w:id="19" w:name="_Toc34811612"/>
+      <w:r>
+        <w:t>5.2 ANÁLISE DOS REQUISITOS</w:t>
       </w:r>
       <w:bookmarkEnd w:id="19"/>
-    </w:p>
-    <w:p/>
-    <w:p>
-      <w:pPr>
-        <w:pStyle w:val="Ttulo3"/>
-      </w:pPr>
-      <w:r>
-        <w:t>5.1.1 Requisitos funcionais</w:t>
-      </w:r>
-    </w:p>
-    <w:p/>
-    <w:p>
-      <w:pPr>
-        <w:pStyle w:val="Ttulo3"/>
-      </w:pPr>
-      <w:r>
-        <w:t>5.1.2 Requisitos não funcionais</w:t>
-      </w:r>
-    </w:p>
-    <w:p/>
-    <w:p>
-      <w:pPr>
-        <w:pStyle w:val="Ttulo4"/>
-      </w:pPr>
-      <w:r>
-        <w:t>5.1.2.1 Requisitos de Produto</w:t>
-      </w:r>
-    </w:p>
-    <w:p/>
-    <w:p>
-      <w:pPr>
-        <w:pStyle w:val="Ttulo4"/>
-      </w:pPr>
-      <w:r>
-        <w:t>5.1.2.2 Requisitos Organizacionais</w:t>
-      </w:r>
-    </w:p>
-    <w:p/>
-    <w:p>
-      <w:pPr>
-        <w:pStyle w:val="Ttulo4"/>
-      </w:pPr>
-      <w:r>
-        <w:t>5.1.2.3 Requisitos Externos</w:t>
-      </w:r>
-    </w:p>
-    <w:p/>
-    <w:p>
-      <w:pPr>
-        <w:pStyle w:val="Ttulo2"/>
-      </w:pPr>
-      <w:bookmarkStart w:id="20" w:name="_Toc34811612"/>
-      <w:r>
-        <w:t>5.2 ANÁLISE DOS REQUISITOS</w:t>
-      </w:r>
-      <w:bookmarkEnd w:id="20"/>
     </w:p>
     <w:p/>
     <w:p>
@@ -5336,7 +5559,15 @@
         <w:footnoteRef/>
       </w:r>
       <w:r>
-        <w:t xml:space="preserve"> O posto Sêda participou d</w:t>
+        <w:t xml:space="preserve"> O posto </w:t>
+      </w:r>
+      <w:proofErr w:type="spellStart"/>
+      <w:r>
+        <w:t>Sêda</w:t>
+      </w:r>
+      <w:proofErr w:type="spellEnd"/>
+      <w:r>
+        <w:t xml:space="preserve"> participou d</w:t>
       </w:r>
       <w:r>
         <w:t xml:space="preserve">a pesquisa </w:t>
@@ -5371,7 +5602,15 @@
         <w:t xml:space="preserve"> </w:t>
       </w:r>
       <w:r>
-        <w:t>O posto Sêda participou d</w:t>
+        <w:t xml:space="preserve">O posto </w:t>
+      </w:r>
+      <w:proofErr w:type="spellStart"/>
+      <w:r>
+        <w:t>Sêda</w:t>
+      </w:r>
+      <w:proofErr w:type="spellEnd"/>
+      <w:r>
+        <w:t xml:space="preserve"> participou d</w:t>
       </w:r>
       <w:r>
         <w:t xml:space="preserve">a pesquisa </w:t>
@@ -5397,8 +5636,17 @@
         <w:footnoteRef/>
       </w:r>
       <w:r>
-        <w:t xml:space="preserve"> “Gamificação (ou, em inglês, </w:t>
-      </w:r>
+        <w:t xml:space="preserve"> “</w:t>
+      </w:r>
+      <w:proofErr w:type="spellStart"/>
+      <w:r>
+        <w:t>Gamificação</w:t>
+      </w:r>
+      <w:proofErr w:type="spellEnd"/>
+      <w:r>
+        <w:t xml:space="preserve"> (ou, em inglês, </w:t>
+      </w:r>
+      <w:proofErr w:type="spellStart"/>
       <w:r>
         <w:rPr>
           <w:i/>
@@ -5406,6 +5654,7 @@
         </w:rPr>
         <w:t>gamification</w:t>
       </w:r>
+      <w:proofErr w:type="spellEnd"/>
       <w:r>
         <w:t>) tornou-se uma das apostas da educação no século 21. O termo complicado significa simplesmente usar elementos dos jogos de forma a engajar pessoas para atingir um objetivo.” (LORENZONI, 2016).</w:t>
       </w:r>
@@ -5424,7 +5673,15 @@
         <w:footnoteRef/>
       </w:r>
       <w:r>
-        <w:t xml:space="preserve"> Na data de escrita desta seção do documento, a taxa de serviço do PagSeguro encontra-se em 3,99% + R$0,40 por transação para recebimento em 30 dias.</w:t>
+        <w:t xml:space="preserve"> Na data de escrita desta seção do documento, a taxa de serviço do </w:t>
+      </w:r>
+      <w:proofErr w:type="spellStart"/>
+      <w:r>
+        <w:t>PagSeguro</w:t>
+      </w:r>
+      <w:proofErr w:type="spellEnd"/>
+      <w:r>
+        <w:t xml:space="preserve"> encontra-se em 3,99% + R$0,40 por transação para recebimento em 30 dias.</w:t>
       </w:r>
     </w:p>
   </w:footnote>
@@ -5441,7 +5698,15 @@
         <w:footnoteRef/>
       </w:r>
       <w:r>
-        <w:t xml:space="preserve"> Os anúncios premium não são retirados</w:t>
+        <w:t xml:space="preserve"> Os anúncios </w:t>
+      </w:r>
+      <w:proofErr w:type="spellStart"/>
+      <w:r>
+        <w:t>premium</w:t>
+      </w:r>
+      <w:proofErr w:type="spellEnd"/>
+      <w:r>
+        <w:t xml:space="preserve"> não são retirados</w:t>
       </w:r>
     </w:p>
   </w:footnote>
@@ -5458,7 +5723,15 @@
         <w:footnoteRef/>
       </w:r>
       <w:r>
-        <w:t xml:space="preserve"> Os anúncios premium não são retirados</w:t>
+        <w:t xml:space="preserve"> Os anúncios </w:t>
+      </w:r>
+      <w:proofErr w:type="spellStart"/>
+      <w:r>
+        <w:t>premium</w:t>
+      </w:r>
+      <w:proofErr w:type="spellEnd"/>
+      <w:r>
+        <w:t xml:space="preserve"> não são retirados</w:t>
       </w:r>
     </w:p>
   </w:footnote>
@@ -5475,7 +5748,23 @@
         <w:footnoteRef/>
       </w:r>
       <w:r>
-        <w:t xml:space="preserve"> “A AdMob facilita a geração de receita nos apps através de anúncios integrados, insights acionáveis e ferramentas eficientes e fáceis de usar.” (GOOGLE ADMOB)</w:t>
+        <w:t xml:space="preserve"> “A </w:t>
+      </w:r>
+      <w:proofErr w:type="spellStart"/>
+      <w:r>
+        <w:t>AdMob</w:t>
+      </w:r>
+      <w:proofErr w:type="spellEnd"/>
+      <w:r>
+        <w:t xml:space="preserve"> facilita a geração de receita nos </w:t>
+      </w:r>
+      <w:proofErr w:type="spellStart"/>
+      <w:r>
+        <w:t>apps</w:t>
+      </w:r>
+      <w:proofErr w:type="spellEnd"/>
+      <w:r>
+        <w:t xml:space="preserve"> através de anúncios integrados, insights acionáveis e ferramentas eficientes e fáceis de usar.” (GOOGLE ADMOB)</w:t>
       </w:r>
     </w:p>
   </w:footnote>
@@ -5492,7 +5781,15 @@
         <w:footnoteRef/>
       </w:r>
       <w:r>
-        <w:t xml:space="preserve"> “O Google AdSense é uma forma gratuita e simples de ganhar dinheiro veiculando anúncios em seu website.” (GOOGLE ADSENSE)</w:t>
+        <w:t xml:space="preserve"> “O Google </w:t>
+      </w:r>
+      <w:proofErr w:type="spellStart"/>
+      <w:r>
+        <w:t>AdSense</w:t>
+      </w:r>
+      <w:proofErr w:type="spellEnd"/>
+      <w:r>
+        <w:t xml:space="preserve"> é uma forma gratuita e simples de ganhar dinheiro veiculando anúncios em seu website.” (GOOGLE ADSENSE)</w:t>
       </w:r>
     </w:p>
   </w:footnote>
@@ -10861,7 +11158,7 @@
 </file>
 
 <file path=customXml/itemProps1.xml><?xml version="1.0" encoding="utf-8"?>
-<ds:datastoreItem xmlns:ds="http://schemas.openxmlformats.org/officeDocument/2006/customXml" ds:itemID="{132FC9D7-6605-47E7-ACF8-844612E19A35}">
+<ds:datastoreItem xmlns:ds="http://schemas.openxmlformats.org/officeDocument/2006/customXml" ds:itemID="{B203A7B4-1B76-FB4B-BCC6-08A8D483C51F}">
   <ds:schemaRefs>
     <ds:schemaRef ds:uri="http://schemas.openxmlformats.org/officeDocument/2006/bibliography"/>
   </ds:schemaRefs>

</xml_diff>

<commit_message>
Adição da citação sobre stakeholders. Retirada da citação sobre objetivos.
</commit_message>
<xml_diff>
--- a/docs/projeto-final/documento-final/etanois-pfc.docx
+++ b/docs/projeto-final/documento-final/etanois-pfc.docx
@@ -2498,14 +2498,27 @@
       <w:r>
         <w:t xml:space="preserve">FIGURA </w:t>
       </w:r>
-      <w:fldSimple w:instr=" SEQ Figura \* ARABIC ">
-        <w:r>
-          <w:rPr>
-            <w:noProof/>
-          </w:rPr>
-          <w:t>1</w:t>
-        </w:r>
-      </w:fldSimple>
+      <w:r>
+        <w:fldChar w:fldCharType="begin"/>
+      </w:r>
+      <w:r>
+        <w:instrText xml:space="preserve"> SEQ Figura \* ARABIC </w:instrText>
+      </w:r>
+      <w:r>
+        <w:fldChar w:fldCharType="separate"/>
+      </w:r>
+      <w:r>
+        <w:rPr>
+          <w:noProof/>
+        </w:rPr>
+        <w:t>1</w:t>
+      </w:r>
+      <w:r>
+        <w:rPr>
+          <w:noProof/>
+        </w:rPr>
+        <w:fldChar w:fldCharType="end"/>
+      </w:r>
       <w:r>
         <w:t xml:space="preserve"> - </w:t>
       </w:r>
@@ -2755,14 +2768,27 @@
       <w:r>
         <w:t xml:space="preserve">FIGURA </w:t>
       </w:r>
-      <w:fldSimple w:instr=" SEQ Figura \* ARABIC ">
-        <w:r>
-          <w:rPr>
-            <w:noProof/>
-          </w:rPr>
-          <w:t>2</w:t>
-        </w:r>
-      </w:fldSimple>
+      <w:r>
+        <w:fldChar w:fldCharType="begin"/>
+      </w:r>
+      <w:r>
+        <w:instrText xml:space="preserve"> SEQ Figura \* ARABIC </w:instrText>
+      </w:r>
+      <w:r>
+        <w:fldChar w:fldCharType="separate"/>
+      </w:r>
+      <w:r>
+        <w:rPr>
+          <w:noProof/>
+        </w:rPr>
+        <w:t>2</w:t>
+      </w:r>
+      <w:r>
+        <w:rPr>
+          <w:noProof/>
+        </w:rPr>
+        <w:fldChar w:fldCharType="end"/>
+      </w:r>
       <w:r>
         <w:t xml:space="preserve"> - Valores do Etanol em Santa Rita do Sapucaí-MG entre 06/01/2020 e 06/03/2020</w:t>
       </w:r>
@@ -3631,14 +3657,27 @@
       <w:r>
         <w:t xml:space="preserve">TABELA </w:t>
       </w:r>
-      <w:fldSimple w:instr=" SEQ Tabela \* ARABIC ">
-        <w:r>
-          <w:rPr>
-            <w:noProof/>
-          </w:rPr>
-          <w:t>1</w:t>
-        </w:r>
-      </w:fldSimple>
+      <w:r>
+        <w:fldChar w:fldCharType="begin"/>
+      </w:r>
+      <w:r>
+        <w:instrText xml:space="preserve"> SEQ Tabela \* ARABIC </w:instrText>
+      </w:r>
+      <w:r>
+        <w:fldChar w:fldCharType="separate"/>
+      </w:r>
+      <w:r>
+        <w:rPr>
+          <w:noProof/>
+        </w:rPr>
+        <w:t>1</w:t>
+      </w:r>
+      <w:r>
+        <w:rPr>
+          <w:noProof/>
+        </w:rPr>
+        <w:fldChar w:fldCharType="end"/>
+      </w:r>
       <w:r>
         <w:t xml:space="preserve"> - Cenário de venda no Etanóis</w:t>
       </w:r>
@@ -4017,14 +4056,27 @@
       <w:r>
         <w:t xml:space="preserve">Tabela </w:t>
       </w:r>
-      <w:fldSimple w:instr=" SEQ Tabela \* ARABIC ">
-        <w:r>
-          <w:rPr>
-            <w:noProof/>
-          </w:rPr>
-          <w:t>2</w:t>
-        </w:r>
-      </w:fldSimple>
+      <w:r>
+        <w:fldChar w:fldCharType="begin"/>
+      </w:r>
+      <w:r>
+        <w:instrText xml:space="preserve"> SEQ Tabela \* ARABIC </w:instrText>
+      </w:r>
+      <w:r>
+        <w:fldChar w:fldCharType="separate"/>
+      </w:r>
+      <w:r>
+        <w:rPr>
+          <w:noProof/>
+        </w:rPr>
+        <w:t>2</w:t>
+      </w:r>
+      <w:r>
+        <w:rPr>
+          <w:noProof/>
+        </w:rPr>
+        <w:fldChar w:fldCharType="end"/>
+      </w:r>
       <w:r>
         <w:t xml:space="preserve"> - Comparação dos planos de vantagem do Etanóis</w:t>
       </w:r>
@@ -4832,64 +4884,41 @@
         <w:t>Este tópico apresenta os pontos que o Etanóis atinge para colaborar com o motorista no quesito combustível. Aqui será possível visualizar o objetivo geral do projeto e seus objetivos específicos.</w:t>
       </w:r>
     </w:p>
-    <w:p>
-      <w:pPr>
-        <w:rPr>
-          <w:color w:val="FF0000"/>
-        </w:rPr>
-      </w:pPr>
+    <w:p/>
+    <w:p>
+      <w:pPr>
+        <w:pStyle w:val="Ttulo3"/>
+      </w:pPr>
+      <w:r>
+        <w:t>3.2.1 Objetivo geral</w:t>
+      </w:r>
+    </w:p>
+    <w:p>
+      <w:r>
+        <w:t>Tem-se por objetivo geral do projeto ser um</w:t>
+      </w:r>
+      <w:r>
+        <w:t xml:space="preserve"> motor para busca de preços de combustível para auxiliar o motorista na melhor escolha</w:t>
+      </w:r>
+      <w:r>
+        <w:t>, a partir de sua localização atual ou rota pré-definida.</w:t>
+      </w:r>
+    </w:p>
+    <w:p>
+      <w:r>
+        <w:t>Dessa forma, a finalidade do projeto é ajudar o motorista no planejamento de suas viagens e gastos, no que se delimita a combustível.</w:t>
+      </w:r>
+    </w:p>
+    <w:p>
       <w:r>
         <w:t xml:space="preserve"> </w:t>
       </w:r>
-      <w:r>
-        <w:rPr>
-          <w:color w:val="FF0000"/>
-        </w:rPr>
-        <w:t>[Inserir citação]</w:t>
-      </w:r>
-    </w:p>
-    <w:p>
-      <w:pPr>
-        <w:rPr>
-          <w:color w:val="FF0000"/>
-        </w:rPr>
-      </w:pPr>
     </w:p>
     <w:p>
       <w:pPr>
         <w:pStyle w:val="Ttulo3"/>
       </w:pPr>
       <w:r>
-        <w:t>3.2.1 Objetivo geral</w:t>
-      </w:r>
-    </w:p>
-    <w:p>
-      <w:r>
-        <w:t>Tem-se por objetivo geral do projeto ser um</w:t>
-      </w:r>
-      <w:r>
-        <w:t xml:space="preserve"> motor para busca de preços de combustível para auxiliar o motorista na melhor escolha</w:t>
-      </w:r>
-      <w:r>
-        <w:t>, a partir de sua localização atual ou rota pré-definida.</w:t>
-      </w:r>
-    </w:p>
-    <w:p>
-      <w:r>
-        <w:t>Dessa forma, a finalidade do projeto é ajudar o motorista no planejamento de suas viagens e gastos, no que se delimita a combustível.</w:t>
-      </w:r>
-    </w:p>
-    <w:p>
-      <w:r>
-        <w:t xml:space="preserve"> </w:t>
-      </w:r>
-    </w:p>
-    <w:p>
-      <w:pPr>
-        <w:pStyle w:val="Ttulo3"/>
-      </w:pPr>
-      <w:r>
-        <w:lastRenderedPageBreak/>
         <w:t>3.2.2 Objetivos específicos</w:t>
       </w:r>
     </w:p>
@@ -4912,6 +4941,7 @@
         <w:ind w:left="568" w:hanging="284"/>
       </w:pPr>
       <w:r>
+        <w:lastRenderedPageBreak/>
         <w:t>ser um facilitador para o motorista no momento de planejamento de viagens, no quesito combustível;</w:t>
       </w:r>
     </w:p>
@@ -5116,21 +5146,38 @@
       </w:r>
     </w:p>
     <w:p>
-      <w:pPr>
-        <w:rPr>
-          <w:color w:val="FF0000"/>
-        </w:rPr>
-      </w:pPr>
-      <w:r>
-        <w:rPr>
-          <w:color w:val="FF0000"/>
-        </w:rPr>
+      <w:r>
+        <w:t>“</w:t>
+      </w:r>
+      <w:proofErr w:type="spellStart"/>
+      <w:r>
+        <w:rPr>
+          <w:i/>
+          <w:iCs/>
+        </w:rPr>
+        <w:t>S</w:t>
+      </w:r>
+      <w:r>
+        <w:rPr>
+          <w:i/>
+          <w:iCs/>
+        </w:rPr>
+        <w:t>takeholder</w:t>
+      </w:r>
+      <w:proofErr w:type="spellEnd"/>
+      <w:r>
+        <w:t xml:space="preserve"> é qualquer indivíduo ou organização que, de alguma forma, é impactado pelas ações de uma determinada empresa.</w:t>
+      </w:r>
+      <w:r>
+        <w:t xml:space="preserve">” (ROCK CONTENT, </w:t>
+      </w:r>
+      <w:r>
+        <w:t>2018)</w:t>
+      </w:r>
+    </w:p>
+    <w:p>
+      <w:r>
         <w:lastRenderedPageBreak/>
-        <w:t>[Inserir citação]</w:t>
-      </w:r>
-    </w:p>
-    <w:p>
-      <w:r>
         <w:t>Para o Etanóis, identifica-se como público-alvo: o motorista (consumidor final dos postos de combustível), os gerentes dos postos de combustível e pesquisadores do setor.</w:t>
       </w:r>
     </w:p>

</xml_diff>

<commit_message>
Início da escrita dos requisitos
</commit_message>
<xml_diff>
--- a/docs/projeto-final/documento-final/etanois-pfc.docx
+++ b/docs/projeto-final/documento-final/etanois-pfc.docx
@@ -2498,27 +2498,14 @@
       <w:r>
         <w:t xml:space="preserve">FIGURA </w:t>
       </w:r>
-      <w:r>
-        <w:fldChar w:fldCharType="begin"/>
-      </w:r>
-      <w:r>
-        <w:instrText xml:space="preserve"> SEQ Figura \* ARABIC </w:instrText>
-      </w:r>
-      <w:r>
-        <w:fldChar w:fldCharType="separate"/>
-      </w:r>
-      <w:r>
-        <w:rPr>
-          <w:noProof/>
-        </w:rPr>
-        <w:t>1</w:t>
-      </w:r>
-      <w:r>
-        <w:rPr>
-          <w:noProof/>
-        </w:rPr>
-        <w:fldChar w:fldCharType="end"/>
-      </w:r>
+      <w:fldSimple w:instr=" SEQ Figura \* ARABIC ">
+        <w:r>
+          <w:rPr>
+            <w:noProof/>
+          </w:rPr>
+          <w:t>1</w:t>
+        </w:r>
+      </w:fldSimple>
       <w:r>
         <w:t xml:space="preserve"> - </w:t>
       </w:r>
@@ -2768,27 +2755,14 @@
       <w:r>
         <w:t xml:space="preserve">FIGURA </w:t>
       </w:r>
-      <w:r>
-        <w:fldChar w:fldCharType="begin"/>
-      </w:r>
-      <w:r>
-        <w:instrText xml:space="preserve"> SEQ Figura \* ARABIC </w:instrText>
-      </w:r>
-      <w:r>
-        <w:fldChar w:fldCharType="separate"/>
-      </w:r>
-      <w:r>
-        <w:rPr>
-          <w:noProof/>
-        </w:rPr>
-        <w:t>2</w:t>
-      </w:r>
-      <w:r>
-        <w:rPr>
-          <w:noProof/>
-        </w:rPr>
-        <w:fldChar w:fldCharType="end"/>
-      </w:r>
+      <w:fldSimple w:instr=" SEQ Figura \* ARABIC ">
+        <w:r>
+          <w:rPr>
+            <w:noProof/>
+          </w:rPr>
+          <w:t>2</w:t>
+        </w:r>
+      </w:fldSimple>
       <w:r>
         <w:t xml:space="preserve"> - Valores do Etanol em Santa Rita do Sapucaí-MG entre 06/01/2020 e 06/03/2020</w:t>
       </w:r>
@@ -3657,27 +3631,14 @@
       <w:r>
         <w:t xml:space="preserve">TABELA </w:t>
       </w:r>
-      <w:r>
-        <w:fldChar w:fldCharType="begin"/>
-      </w:r>
-      <w:r>
-        <w:instrText xml:space="preserve"> SEQ Tabela \* ARABIC </w:instrText>
-      </w:r>
-      <w:r>
-        <w:fldChar w:fldCharType="separate"/>
-      </w:r>
-      <w:r>
-        <w:rPr>
-          <w:noProof/>
-        </w:rPr>
-        <w:t>1</w:t>
-      </w:r>
-      <w:r>
-        <w:rPr>
-          <w:noProof/>
-        </w:rPr>
-        <w:fldChar w:fldCharType="end"/>
-      </w:r>
+      <w:fldSimple w:instr=" SEQ Tabela \* ARABIC ">
+        <w:r>
+          <w:rPr>
+            <w:noProof/>
+          </w:rPr>
+          <w:t>1</w:t>
+        </w:r>
+      </w:fldSimple>
       <w:r>
         <w:t xml:space="preserve"> - Cenário de venda no Etanóis</w:t>
       </w:r>
@@ -4056,27 +4017,14 @@
       <w:r>
         <w:t xml:space="preserve">Tabela </w:t>
       </w:r>
-      <w:r>
-        <w:fldChar w:fldCharType="begin"/>
-      </w:r>
-      <w:r>
-        <w:instrText xml:space="preserve"> SEQ Tabela \* ARABIC </w:instrText>
-      </w:r>
-      <w:r>
-        <w:fldChar w:fldCharType="separate"/>
-      </w:r>
-      <w:r>
-        <w:rPr>
-          <w:noProof/>
-        </w:rPr>
-        <w:t>2</w:t>
-      </w:r>
-      <w:r>
-        <w:rPr>
-          <w:noProof/>
-        </w:rPr>
-        <w:fldChar w:fldCharType="end"/>
-      </w:r>
+      <w:fldSimple w:instr=" SEQ Tabela \* ARABIC ">
+        <w:r>
+          <w:rPr>
+            <w:noProof/>
+          </w:rPr>
+          <w:t>2</w:t>
+        </w:r>
+      </w:fldSimple>
       <w:r>
         <w:t xml:space="preserve"> - Comparação dos planos de vantagem do Etanóis</w:t>
       </w:r>
@@ -5155,14 +5103,7 @@
           <w:i/>
           <w:iCs/>
         </w:rPr>
-        <w:t>S</w:t>
-      </w:r>
-      <w:r>
-        <w:rPr>
-          <w:i/>
-          <w:iCs/>
-        </w:rPr>
-        <w:t>takeholder</w:t>
+        <w:t>Stakeholder</w:t>
       </w:r>
       <w:proofErr w:type="spellEnd"/>
       <w:r>
@@ -5434,6 +5375,22 @@
       </w:r>
       <w:bookmarkEnd w:id="17"/>
     </w:p>
+    <w:p>
+      <w:r>
+        <w:t>“</w:t>
+      </w:r>
+      <w:r>
+        <w:t>Projetar e construir software é desafiador, criativo e pura diversão. Na realidade, construir software é tão cativante que muitos desenvolvedores desejam iniciar logo, antes de terem um claro entendimento daquilo que é necessário</w:t>
+      </w:r>
+      <w:r>
+        <w:t>” (PRESSMAN, 2011)</w:t>
+      </w:r>
+    </w:p>
+    <w:p>
+      <w:r>
+        <w:t>Esta seção apresentará os requisitos funcionais e não funcionais junto a análise deles, ou seja, os modelos de casos de uso, a modelagem dos dados e a interação do usuário com o Etanóis.</w:t>
+      </w:r>
+    </w:p>
     <w:p/>
     <w:p>
       <w:pPr>
@@ -5448,6 +5405,17 @@
       </w:r>
       <w:bookmarkEnd w:id="18"/>
     </w:p>
+    <w:p>
+      <w:r>
+        <w:t>Est</w:t>
+      </w:r>
+      <w:r>
+        <w:t xml:space="preserve">e tópico </w:t>
+      </w:r>
+      <w:r>
+        <w:t>consiste em apresentar os requisitos funcionais e não-funcionais do Etanóis, ou seja, as funcionalidades que ajudarão os motoristas na economia de gastos com combustível e com os veículos.</w:t>
+      </w:r>
+    </w:p>
     <w:p/>
     <w:p>
       <w:pPr>
@@ -5458,6 +5426,7 @@
       </w:r>
     </w:p>
     <w:p/>
+    <w:p/>
     <w:p>
       <w:pPr>
         <w:pStyle w:val="Ttulo3"/>
@@ -5500,6 +5469,7 @@
       </w:pPr>
       <w:bookmarkStart w:id="19" w:name="_Toc34811612"/>
       <w:r>
+        <w:lastRenderedPageBreak/>
         <w:t>5.2 ANÁLISE DOS REQUISITOS</w:t>
       </w:r>
       <w:bookmarkEnd w:id="19"/>
@@ -5528,7 +5498,6 @@
         <w:pStyle w:val="Ttulo3"/>
       </w:pPr>
       <w:r>
-        <w:lastRenderedPageBreak/>
         <w:t>5.2.3 Modelo Inicial da Interface de Usuário</w:t>
       </w:r>
     </w:p>
@@ -5606,15 +5575,7 @@
         <w:footnoteRef/>
       </w:r>
       <w:r>
-        <w:t xml:space="preserve"> O posto </w:t>
-      </w:r>
-      <w:proofErr w:type="spellStart"/>
-      <w:r>
-        <w:t>Sêda</w:t>
-      </w:r>
-      <w:proofErr w:type="spellEnd"/>
-      <w:r>
-        <w:t xml:space="preserve"> participou d</w:t>
+        <w:t xml:space="preserve"> O posto Sêda participou d</w:t>
       </w:r>
       <w:r>
         <w:t xml:space="preserve">a pesquisa </w:t>
@@ -5651,13 +5612,8 @@
       <w:r>
         <w:t xml:space="preserve">O posto </w:t>
       </w:r>
-      <w:proofErr w:type="spellStart"/>
-      <w:r>
-        <w:t>Sêda</w:t>
-      </w:r>
-      <w:proofErr w:type="spellEnd"/>
-      <w:r>
-        <w:t xml:space="preserve"> participou d</w:t>
+      <w:r>
+        <w:t>Sêda participou d</w:t>
       </w:r>
       <w:r>
         <w:t xml:space="preserve">a pesquisa </w:t>
@@ -5685,15 +5641,9 @@
       <w:r>
         <w:t xml:space="preserve"> “</w:t>
       </w:r>
-      <w:proofErr w:type="spellStart"/>
-      <w:r>
-        <w:t>Gamificação</w:t>
-      </w:r>
-      <w:proofErr w:type="spellEnd"/>
-      <w:r>
-        <w:t xml:space="preserve"> (ou, em inglês, </w:t>
-      </w:r>
-      <w:proofErr w:type="spellStart"/>
+      <w:r>
+        <w:t xml:space="preserve">Gamificação (ou, em inglês, </w:t>
+      </w:r>
       <w:r>
         <w:rPr>
           <w:i/>
@@ -5701,7 +5651,6 @@
         </w:rPr>
         <w:t>gamification</w:t>
       </w:r>
-      <w:proofErr w:type="spellEnd"/>
       <w:r>
         <w:t>) tornou-se uma das apostas da educação no século 21. O termo complicado significa simplesmente usar elementos dos jogos de forma a engajar pessoas para atingir um objetivo.” (LORENZONI, 2016).</w:t>
       </w:r>
@@ -5722,13 +5671,8 @@
       <w:r>
         <w:t xml:space="preserve"> Na data de escrita desta seção do documento, a taxa de serviço do </w:t>
       </w:r>
-      <w:proofErr w:type="spellStart"/>
-      <w:r>
-        <w:t>PagSeguro</w:t>
-      </w:r>
-      <w:proofErr w:type="spellEnd"/>
-      <w:r>
-        <w:t xml:space="preserve"> encontra-se em 3,99% + R$0,40 por transação para recebimento em 30 dias.</w:t>
+      <w:r>
+        <w:t>PagSeguro encontra-se em 3,99% + R$0,40 por transação para recebimento em 30 dias.</w:t>
       </w:r>
     </w:p>
   </w:footnote>
@@ -5747,13 +5691,8 @@
       <w:r>
         <w:t xml:space="preserve"> Os anúncios </w:t>
       </w:r>
-      <w:proofErr w:type="spellStart"/>
-      <w:r>
-        <w:t>premium</w:t>
-      </w:r>
-      <w:proofErr w:type="spellEnd"/>
-      <w:r>
-        <w:t xml:space="preserve"> não são retirados</w:t>
+      <w:r>
+        <w:t>premium não são retirados</w:t>
       </w:r>
     </w:p>
   </w:footnote>
@@ -5772,13 +5711,8 @@
       <w:r>
         <w:t xml:space="preserve"> Os anúncios </w:t>
       </w:r>
-      <w:proofErr w:type="spellStart"/>
-      <w:r>
-        <w:t>premium</w:t>
-      </w:r>
-      <w:proofErr w:type="spellEnd"/>
-      <w:r>
-        <w:t xml:space="preserve"> não são retirados</w:t>
+      <w:r>
+        <w:t>premium não são retirados</w:t>
       </w:r>
     </w:p>
   </w:footnote>
@@ -5797,21 +5731,8 @@
       <w:r>
         <w:t xml:space="preserve"> “A </w:t>
       </w:r>
-      <w:proofErr w:type="spellStart"/>
-      <w:r>
-        <w:t>AdMob</w:t>
-      </w:r>
-      <w:proofErr w:type="spellEnd"/>
-      <w:r>
-        <w:t xml:space="preserve"> facilita a geração de receita nos </w:t>
-      </w:r>
-      <w:proofErr w:type="spellStart"/>
-      <w:r>
-        <w:t>apps</w:t>
-      </w:r>
-      <w:proofErr w:type="spellEnd"/>
-      <w:r>
-        <w:t xml:space="preserve"> através de anúncios integrados, insights acionáveis e ferramentas eficientes e fáceis de usar.” (GOOGLE ADMOB)</w:t>
+      <w:r>
+        <w:t>AdMob facilita a geração de receita nos apps através de anúncios integrados, insights acionáveis e ferramentas eficientes e fáceis de usar.” (GOOGLE ADMOB)</w:t>
       </w:r>
     </w:p>
   </w:footnote>
@@ -5830,13 +5751,8 @@
       <w:r>
         <w:t xml:space="preserve"> “O Google </w:t>
       </w:r>
-      <w:proofErr w:type="spellStart"/>
-      <w:r>
-        <w:t>AdSense</w:t>
-      </w:r>
-      <w:proofErr w:type="spellEnd"/>
-      <w:r>
-        <w:t xml:space="preserve"> é uma forma gratuita e simples de ganhar dinheiro veiculando anúncios em seu website.” (GOOGLE ADSENSE)</w:t>
+      <w:r>
+        <w:t>AdSense é uma forma gratuita e simples de ganhar dinheiro veiculando anúncios em seu website.” (GOOGLE ADSENSE)</w:t>
       </w:r>
     </w:p>
   </w:footnote>

</xml_diff>

<commit_message>
Início da escrita dos requisitos funcionais
</commit_message>
<xml_diff>
--- a/docs/projeto-final/documento-final/etanois-pfc.docx
+++ b/docs/projeto-final/documento-final/etanois-pfc.docx
@@ -531,6 +531,10 @@
             <w:tcW w:w="2265" w:type="dxa"/>
           </w:tcPr>
           <w:p>
+            <w:pPr>
+              <w:spacing w:before="0" w:after="0"/>
+              <w:jc w:val="left"/>
+            </w:pPr>
             <w:r>
               <w:t>Data</w:t>
             </w:r>
@@ -541,6 +545,10 @@
             <w:tcW w:w="2265" w:type="dxa"/>
           </w:tcPr>
           <w:p>
+            <w:pPr>
+              <w:spacing w:before="0" w:after="0"/>
+              <w:jc w:val="left"/>
+            </w:pPr>
             <w:r>
               <w:t>Versão</w:t>
             </w:r>
@@ -551,6 +559,10 @@
             <w:tcW w:w="2265" w:type="dxa"/>
           </w:tcPr>
           <w:p>
+            <w:pPr>
+              <w:spacing w:before="0" w:after="0"/>
+              <w:jc w:val="left"/>
+            </w:pPr>
             <w:r>
               <w:t>Autor</w:t>
             </w:r>
@@ -561,6 +573,10 @@
             <w:tcW w:w="2266" w:type="dxa"/>
           </w:tcPr>
           <w:p>
+            <w:pPr>
+              <w:spacing w:before="0" w:after="0"/>
+              <w:jc w:val="left"/>
+            </w:pPr>
             <w:r>
               <w:t>Descrição</w:t>
             </w:r>
@@ -573,8 +589,12 @@
             <w:tcW w:w="2265" w:type="dxa"/>
           </w:tcPr>
           <w:p>
-            <w:r>
-              <w:t>06/03/2020</w:t>
+            <w:pPr>
+              <w:spacing w:before="0" w:after="0"/>
+              <w:jc w:val="left"/>
+            </w:pPr>
+            <w:r>
+              <w:t>14/01/2020</w:t>
             </w:r>
           </w:p>
         </w:tc>
@@ -583,8 +603,12 @@
             <w:tcW w:w="2265" w:type="dxa"/>
           </w:tcPr>
           <w:p>
-            <w:r>
-              <w:t>0.1</w:t>
+            <w:pPr>
+              <w:spacing w:before="0" w:after="0"/>
+              <w:jc w:val="left"/>
+            </w:pPr>
+            <w:r>
+              <w:t>0.2.1</w:t>
             </w:r>
           </w:p>
         </w:tc>
@@ -593,6 +617,10 @@
             <w:tcW w:w="2265" w:type="dxa"/>
           </w:tcPr>
           <w:p>
+            <w:pPr>
+              <w:spacing w:before="0" w:after="0"/>
+              <w:jc w:val="left"/>
+            </w:pPr>
             <w:r>
               <w:t>Mateus José Barbosa</w:t>
             </w:r>
@@ -603,6 +631,126 @@
             <w:tcW w:w="2266" w:type="dxa"/>
           </w:tcPr>
           <w:p>
+            <w:pPr>
+              <w:spacing w:before="0" w:after="0"/>
+              <w:jc w:val="left"/>
+            </w:pPr>
+            <w:r>
+              <w:t>Algumas modificações no objetivo do projeto</w:t>
+            </w:r>
+          </w:p>
+        </w:tc>
+      </w:tr>
+      <w:tr>
+        <w:tc>
+          <w:tcPr>
+            <w:tcW w:w="2265" w:type="dxa"/>
+          </w:tcPr>
+          <w:p>
+            <w:pPr>
+              <w:spacing w:before="0" w:after="0"/>
+              <w:jc w:val="left"/>
+            </w:pPr>
+            <w:r>
+              <w:t>11/03/2020</w:t>
+            </w:r>
+          </w:p>
+        </w:tc>
+        <w:tc>
+          <w:tcPr>
+            <w:tcW w:w="2265" w:type="dxa"/>
+          </w:tcPr>
+          <w:p>
+            <w:pPr>
+              <w:spacing w:before="0" w:after="0"/>
+              <w:jc w:val="left"/>
+            </w:pPr>
+            <w:r>
+              <w:t>0.2</w:t>
+            </w:r>
+          </w:p>
+        </w:tc>
+        <w:tc>
+          <w:tcPr>
+            <w:tcW w:w="2265" w:type="dxa"/>
+          </w:tcPr>
+          <w:p>
+            <w:pPr>
+              <w:spacing w:before="0" w:after="0"/>
+              <w:jc w:val="left"/>
+            </w:pPr>
+            <w:r>
+              <w:t>Mateus José Barbosa</w:t>
+            </w:r>
+          </w:p>
+        </w:tc>
+        <w:tc>
+          <w:tcPr>
+            <w:tcW w:w="2266" w:type="dxa"/>
+          </w:tcPr>
+          <w:p>
+            <w:pPr>
+              <w:spacing w:before="0" w:after="0"/>
+              <w:jc w:val="left"/>
+            </w:pPr>
+            <w:r>
+              <w:t>Escrita do objetivo do projeto.</w:t>
+            </w:r>
+          </w:p>
+        </w:tc>
+      </w:tr>
+      <w:tr>
+        <w:tc>
+          <w:tcPr>
+            <w:tcW w:w="2265" w:type="dxa"/>
+          </w:tcPr>
+          <w:p>
+            <w:pPr>
+              <w:spacing w:before="0" w:after="0"/>
+              <w:jc w:val="left"/>
+            </w:pPr>
+            <w:r>
+              <w:t>06/03/2020</w:t>
+            </w:r>
+          </w:p>
+        </w:tc>
+        <w:tc>
+          <w:tcPr>
+            <w:tcW w:w="2265" w:type="dxa"/>
+          </w:tcPr>
+          <w:p>
+            <w:pPr>
+              <w:spacing w:before="0" w:after="0"/>
+              <w:jc w:val="left"/>
+            </w:pPr>
+            <w:r>
+              <w:t>0.1</w:t>
+            </w:r>
+          </w:p>
+        </w:tc>
+        <w:tc>
+          <w:tcPr>
+            <w:tcW w:w="2265" w:type="dxa"/>
+          </w:tcPr>
+          <w:p>
+            <w:pPr>
+              <w:spacing w:before="0" w:after="0"/>
+              <w:jc w:val="left"/>
+            </w:pPr>
+            <w:r>
+              <w:t>Mateus José Barbosa</w:t>
+            </w:r>
+          </w:p>
+        </w:tc>
+        <w:tc>
+          <w:tcPr>
+            <w:tcW w:w="2266" w:type="dxa"/>
+          </w:tcPr>
+          <w:p>
+            <w:pPr>
+              <w:spacing w:before="0" w:after="0"/>
+              <w:jc w:val="left"/>
+            </w:pPr>
             <w:r>
               <w:t>Formatação inicial do documento e escrita da introdução.</w:t>
             </w:r>
@@ -770,70 +918,29 @@
       <w:r>
         <w:t xml:space="preserve">API – </w:t>
       </w:r>
-      <w:proofErr w:type="spellStart"/>
       <w:r>
         <w:rPr>
           <w:i/>
           <w:iCs/>
         </w:rPr>
-        <w:t>Application</w:t>
-      </w:r>
-      <w:proofErr w:type="spellEnd"/>
+        <w:t>Application Programming Interface</w:t>
+      </w:r>
+    </w:p>
+    <w:p>
+      <w:r>
+        <w:t>FAI – Centro de Ensino Superior em Gestão, Tecnologia e Educação</w:t>
+      </w:r>
+    </w:p>
+    <w:p>
+      <w:r>
+        <w:t xml:space="preserve">GPS – </w:t>
+      </w:r>
       <w:r>
         <w:rPr>
           <w:i/>
           <w:iCs/>
         </w:rPr>
-        <w:t xml:space="preserve"> </w:t>
-      </w:r>
-      <w:proofErr w:type="spellStart"/>
-      <w:r>
-        <w:rPr>
-          <w:i/>
-          <w:iCs/>
-        </w:rPr>
-        <w:t>Programming</w:t>
-      </w:r>
-      <w:proofErr w:type="spellEnd"/>
-      <w:r>
-        <w:rPr>
-          <w:i/>
-          <w:iCs/>
-        </w:rPr>
-        <w:t xml:space="preserve"> Interface</w:t>
-      </w:r>
-    </w:p>
-    <w:p>
-      <w:r>
-        <w:t>FAI – Centro de Ensino Superior em Gestão, Tecnologia e Educação</w:t>
-      </w:r>
-    </w:p>
-    <w:p>
-      <w:r>
-        <w:t xml:space="preserve">GPS – </w:t>
-      </w:r>
-      <w:r>
-        <w:rPr>
-          <w:i/>
-          <w:iCs/>
-        </w:rPr>
-        <w:t xml:space="preserve">Global </w:t>
-      </w:r>
-      <w:proofErr w:type="spellStart"/>
-      <w:r>
-        <w:rPr>
-          <w:i/>
-          <w:iCs/>
-        </w:rPr>
-        <w:t>Positioning</w:t>
-      </w:r>
-      <w:proofErr w:type="spellEnd"/>
-      <w:r>
-        <w:rPr>
-          <w:i/>
-          <w:iCs/>
-        </w:rPr>
-        <w:t xml:space="preserve"> System</w:t>
+        <w:t>Global Positioning System</w:t>
       </w:r>
     </w:p>
     <w:p>
@@ -2399,31 +2506,7 @@
         <w:t>existem 6</w:t>
       </w:r>
       <w:r>
-        <w:t xml:space="preserve"> postos de combustível: Avenida II, de bandeira branca; </w:t>
-      </w:r>
-      <w:proofErr w:type="spellStart"/>
-      <w:r>
-        <w:t>Brusamolin</w:t>
-      </w:r>
-      <w:proofErr w:type="spellEnd"/>
-      <w:r>
-        <w:t xml:space="preserve">, BR; Combo, branca; Shell; </w:t>
-      </w:r>
-      <w:proofErr w:type="spellStart"/>
-      <w:r>
-        <w:t>Sêda</w:t>
-      </w:r>
-      <w:proofErr w:type="spellEnd"/>
-      <w:r>
-        <w:t xml:space="preserve">, branca e </w:t>
-      </w:r>
-      <w:proofErr w:type="spellStart"/>
-      <w:r>
-        <w:t>Zezão</w:t>
-      </w:r>
-      <w:proofErr w:type="spellEnd"/>
-      <w:r>
-        <w:t>, BR.</w:t>
+        <w:t xml:space="preserve"> postos de combustível: Avenida II, de bandeira branca; Brusamolin, BR; Combo, branca; Shell; Sêda, branca e Zezão, BR.</w:t>
       </w:r>
     </w:p>
     <w:p>
@@ -2539,15 +2622,7 @@
         </w:rPr>
       </w:pPr>
       <w:r>
-        <w:t xml:space="preserve">Os postos de bandeira branca, com exceção do </w:t>
-      </w:r>
-      <w:proofErr w:type="spellStart"/>
-      <w:r>
-        <w:t>Sêda</w:t>
-      </w:r>
-      <w:proofErr w:type="spellEnd"/>
-      <w:r>
-        <w:t>, permaneceram estáveis durante o acompanhamento.</w:t>
+        <w:t>Os postos de bandeira branca, com exceção do Sêda, permaneceram estáveis durante o acompanhamento.</w:t>
       </w:r>
       <w:r>
         <w:t xml:space="preserve"> </w:t>
@@ -2625,13 +2700,8 @@
         <w:spacing w:before="0" w:after="0"/>
         <w:ind w:left="568" w:hanging="284"/>
       </w:pPr>
-      <w:proofErr w:type="spellStart"/>
-      <w:r>
-        <w:t>Zezão</w:t>
-      </w:r>
-      <w:proofErr w:type="spellEnd"/>
-      <w:r>
-        <w:t xml:space="preserve"> com 4 alterações;</w:t>
+      <w:r>
+        <w:t>Zezão com 4 alterações;</w:t>
       </w:r>
     </w:p>
     <w:p>
@@ -2644,13 +2714,8 @@
         <w:spacing w:before="0" w:after="0"/>
         <w:ind w:left="568" w:hanging="284"/>
       </w:pPr>
-      <w:proofErr w:type="spellStart"/>
-      <w:r>
-        <w:t>Brusamolin</w:t>
-      </w:r>
-      <w:proofErr w:type="spellEnd"/>
-      <w:r>
-        <w:t xml:space="preserve"> com 2 alterações;</w:t>
+      <w:r>
+        <w:t>Brusamolin com 2 alterações;</w:t>
       </w:r>
     </w:p>
     <w:p>
@@ -2663,13 +2728,8 @@
         <w:spacing w:before="0" w:after="0"/>
         <w:ind w:left="568" w:hanging="284"/>
       </w:pPr>
-      <w:proofErr w:type="spellStart"/>
-      <w:r>
-        <w:t>Sêda</w:t>
-      </w:r>
-      <w:proofErr w:type="spellEnd"/>
-      <w:r>
-        <w:t xml:space="preserve"> com 2 alterações</w:t>
+      <w:r>
+        <w:t>Sêda com 2 alterações</w:t>
       </w:r>
       <w:r>
         <w:rPr>
@@ -2831,14 +2891,9 @@
         <w:spacing w:before="0" w:after="0"/>
         <w:ind w:left="568" w:hanging="284"/>
       </w:pPr>
-      <w:proofErr w:type="spellStart"/>
       <w:r>
         <w:lastRenderedPageBreak/>
-        <w:t>Zezão</w:t>
-      </w:r>
-      <w:proofErr w:type="spellEnd"/>
-      <w:r>
-        <w:t xml:space="preserve"> com 3 alterações;</w:t>
+        <w:t>Zezão com 3 alterações;</w:t>
       </w:r>
     </w:p>
     <w:p>
@@ -2851,13 +2906,8 @@
         <w:spacing w:before="0" w:after="0"/>
         <w:ind w:left="568" w:hanging="284"/>
       </w:pPr>
-      <w:proofErr w:type="spellStart"/>
-      <w:r>
-        <w:t>Brusamolin</w:t>
-      </w:r>
-      <w:proofErr w:type="spellEnd"/>
-      <w:r>
-        <w:t xml:space="preserve"> com 2 alterações;</w:t>
+      <w:r>
+        <w:t>Brusamolin com 2 alterações;</w:t>
       </w:r>
     </w:p>
     <w:p>
@@ -2912,13 +2962,8 @@
         <w:spacing w:before="0" w:after="0"/>
         <w:ind w:left="568" w:hanging="284"/>
       </w:pPr>
-      <w:proofErr w:type="spellStart"/>
-      <w:r>
-        <w:t>Sêda</w:t>
-      </w:r>
-      <w:proofErr w:type="spellEnd"/>
-      <w:r>
-        <w:t xml:space="preserve"> com 1 alteração</w:t>
+      <w:r>
+        <w:t>Sêda com 1 alteração</w:t>
       </w:r>
       <w:r>
         <w:rPr>
@@ -3207,157 +3252,120 @@
           <w:i/>
           <w:iCs/>
         </w:rPr>
-        <w:t xml:space="preserve">QR </w:t>
-      </w:r>
-      <w:proofErr w:type="spellStart"/>
+        <w:t>QR Code</w:t>
+      </w:r>
+      <w:r>
+        <w:t xml:space="preserve">. Enquanto isso, o frentista em seu dispositivo, irá acessar o item “Área do Frentista” o qual possuirá um item “Abastecimento”, este abrirá um pequeno </w:t>
+      </w:r>
       <w:r>
         <w:rPr>
           <w:i/>
           <w:iCs/>
         </w:rPr>
-        <w:t>Code</w:t>
-      </w:r>
-      <w:proofErr w:type="spellEnd"/>
-      <w:r>
-        <w:t xml:space="preserve">. Enquanto isso, o frentista em seu dispositivo, irá acessar o item “Área do Frentista” o qual possuirá um item “Abastecimento”, este abrirá um pequeno </w:t>
+        <w:t>pop-up</w:t>
+      </w:r>
+      <w:r>
+        <w:t xml:space="preserve"> ao frentista, no qual irá inserir o tipo de combustível abastecido e a quantidade que o motorista adquiriu. Essa ação gerará um </w:t>
       </w:r>
       <w:r>
         <w:rPr>
           <w:i/>
           <w:iCs/>
         </w:rPr>
-        <w:t>pop-up</w:t>
-      </w:r>
-      <w:r>
-        <w:t xml:space="preserve"> ao frentista, no qual irá inserir o tipo de combustível abastecido e a quantidade que o motorista adquiriu. Essa ação gerará um </w:t>
+        <w:t>QR Code</w:t>
+      </w:r>
+      <w:r>
+        <w:t xml:space="preserve"> que será mostrado ao comprador para que seja lido. Ao ler o código, poderá ser escolhido a opção de pagamento e a compra será realizada.</w:t>
+      </w:r>
+    </w:p>
+    <w:p>
+      <w:r>
+        <w:t>O Etanóis, a fim de despertar ainda mais o interesse na utilização, entrega ao motorista a experiência de como se estivesse em um jogo, utilizando da metodologia de Gamificação</w:t>
+      </w:r>
+      <w:r>
+        <w:rPr>
+          <w:rStyle w:val="Refdenotaderodap"/>
+        </w:rPr>
+        <w:footnoteReference w:id="3"/>
+      </w:r>
+      <w:r>
+        <w:t xml:space="preserve">. Ao estar no Etanóis, ganhará pontos por simplesmente utilizá-lo. Realizar compras, acumular </w:t>
+      </w:r>
+      <w:r>
+        <w:lastRenderedPageBreak/>
+        <w:t>quilômetros no aplicativo, indicar amigos e reportar inconformidades gerarão pontos, os quais podem ser trocados em combustível posteriormente.</w:t>
+      </w:r>
+      <w:r>
+        <w:t xml:space="preserve"> Dessa forma, o</w:t>
+      </w:r>
+      <w:r>
+        <w:t>s pontos de fidelidade citados serão um tipo de moeda dentro da aplicação.</w:t>
+      </w:r>
+      <w:r>
+        <w:t xml:space="preserve"> </w:t>
+      </w:r>
+      <w:r>
+        <w:t xml:space="preserve">Essa moeda se chama </w:t>
       </w:r>
       <w:r>
         <w:rPr>
           <w:i/>
           <w:iCs/>
         </w:rPr>
-        <w:t xml:space="preserve">QR </w:t>
-      </w:r>
-      <w:proofErr w:type="spellStart"/>
+        <w:t>Etacoins</w:t>
+      </w:r>
+      <w:r>
+        <w:t xml:space="preserve"> e corresponde ao valor da moeda corrente no país, ou seja, e$ 1 (</w:t>
+      </w:r>
+      <w:r>
+        <w:t>u</w:t>
+      </w:r>
+      <w:r>
+        <w:t xml:space="preserve">m </w:t>
+      </w:r>
       <w:r>
         <w:rPr>
           <w:i/>
           <w:iCs/>
         </w:rPr>
-        <w:t>Code</w:t>
-      </w:r>
-      <w:proofErr w:type="spellEnd"/>
-      <w:r>
-        <w:t xml:space="preserve"> que será mostrado ao comprador para que seja lido. Ao ler o código, poderá ser escolhido a opção de pagamento e a compra será realizada.</w:t>
-      </w:r>
-    </w:p>
-    <w:p>
-      <w:r>
-        <w:t xml:space="preserve">O Etanóis, a fim de despertar ainda mais o interesse na utilização, entrega ao motorista a experiência de como se estivesse em um jogo, utilizando da metodologia de </w:t>
-      </w:r>
-      <w:proofErr w:type="spellStart"/>
-      <w:r>
-        <w:t>Gamificação</w:t>
-      </w:r>
-      <w:proofErr w:type="spellEnd"/>
-      <w:r>
-        <w:rPr>
-          <w:rStyle w:val="Refdenotaderodap"/>
-        </w:rPr>
-        <w:footnoteReference w:id="3"/>
-      </w:r>
-      <w:r>
-        <w:t xml:space="preserve">. Ao estar no Etanóis, ganhará pontos por simplesmente utilizá-lo. Realizar compras, acumular </w:t>
-      </w:r>
-      <w:r>
-        <w:lastRenderedPageBreak/>
-        <w:t>quilômetros no aplicativo, indicar amigos e reportar inconformidades gerarão pontos, os quais podem ser trocados em combustível posteriormente.</w:t>
-      </w:r>
-      <w:r>
-        <w:t xml:space="preserve"> Dessa forma, o</w:t>
-      </w:r>
-      <w:r>
-        <w:t>s pontos de fidelidade citados serão um tipo de moeda dentro da aplicação.</w:t>
+        <w:t>Etacoin</w:t>
+      </w:r>
+      <w:r>
+        <w:t>) equivale a R$ 1 (</w:t>
+      </w:r>
+      <w:r>
+        <w:t>u</w:t>
+      </w:r>
+      <w:r>
+        <w:t>m Real).</w:t>
       </w:r>
       <w:r>
         <w:t xml:space="preserve"> </w:t>
       </w:r>
       <w:r>
-        <w:t xml:space="preserve">Essa moeda se chama </w:t>
-      </w:r>
-      <w:proofErr w:type="spellStart"/>
+        <w:t xml:space="preserve">Os usuários também poderão adicionar </w:t>
+      </w:r>
       <w:r>
         <w:rPr>
           <w:i/>
           <w:iCs/>
         </w:rPr>
-        <w:t>Etacoins</w:t>
-      </w:r>
-      <w:proofErr w:type="spellEnd"/>
-      <w:r>
-        <w:t xml:space="preserve"> e corresponde ao valor da moeda corrente no país, ou seja, e$ 1 (</w:t>
-      </w:r>
-      <w:r>
-        <w:t>u</w:t>
-      </w:r>
-      <w:r>
-        <w:t xml:space="preserve">m </w:t>
-      </w:r>
-      <w:proofErr w:type="spellStart"/>
+        <w:t>Etacoin</w:t>
+      </w:r>
       <w:r>
         <w:rPr>
           <w:i/>
           <w:iCs/>
         </w:rPr>
-        <w:t>Etacoin</w:t>
-      </w:r>
-      <w:proofErr w:type="spellEnd"/>
-      <w:r>
-        <w:t>) equivale a R$ 1 (</w:t>
-      </w:r>
-      <w:r>
-        <w:t>u</w:t>
-      </w:r>
-      <w:r>
-        <w:t>m Real).</w:t>
-      </w:r>
-      <w:r>
-        <w:t xml:space="preserve"> </w:t>
-      </w:r>
-      <w:r>
-        <w:t xml:space="preserve">Os usuários também poderão adicionar </w:t>
-      </w:r>
-      <w:proofErr w:type="spellStart"/>
-      <w:r>
-        <w:rPr>
-          <w:i/>
-          <w:iCs/>
-        </w:rPr>
-        <w:t>Etacoin</w:t>
-      </w:r>
-      <w:r>
-        <w:rPr>
-          <w:i/>
-          <w:iCs/>
-        </w:rPr>
         <w:t>s</w:t>
       </w:r>
-      <w:proofErr w:type="spellEnd"/>
       <w:r>
         <w:t>, como uma forma de manter um saldo controlado dentro do Etanóis, via pagamento de boleto ou transferência.</w:t>
       </w:r>
     </w:p>
     <w:p>
       <w:r>
-        <w:t xml:space="preserve">Esta forma de comercialização pode ser injusta para os postos, uma vez que o usuário não pagará em dinheiro pelo combustível. Dessa forma, o Etanóis, repassará uma parcela do valor da compra realizado com </w:t>
-      </w:r>
-      <w:proofErr w:type="spellStart"/>
-      <w:r>
-        <w:t>Etacoins</w:t>
-      </w:r>
-      <w:proofErr w:type="spellEnd"/>
-      <w:r>
-        <w:t xml:space="preserve"> em dinheiro para o posto de combustível. Essa parcela tem o percentual de 80% do valor da compra, ou seja, em uma compra de e$ 50 – R$ 50 reais – o posto receberá e$ 40 convertidos em reais, ou seja, R$ 40. Esse valor será debitado do valor de repasse que o posto tem com o Etanóis, mais detalhes sobre o repasse no </w:t>
+        <w:t xml:space="preserve">Esta forma de comercialização pode ser injusta para os postos, uma vez que o usuário não pagará em dinheiro pelo combustível. Dessa forma, o Etanóis, repassará uma parcela do valor da compra realizado com Etacoins em dinheiro para o posto de combustível. Essa parcela tem o percentual de 80% do valor da compra, ou seja, em uma compra de e$ 50 – R$ 50 reais – o posto receberá e$ 40 convertidos em reais, ou seja, R$ 40. Esse valor será debitado do valor de repasse que o posto tem com o Etanóis, mais detalhes sobre o repasse no </w:t>
       </w:r>
       <w:r>
         <w:t>tópico</w:t>
@@ -3573,45 +3581,34 @@
           <w:i/>
           <w:iCs/>
         </w:rPr>
-        <w:t xml:space="preserve">No </w:t>
-      </w:r>
-      <w:proofErr w:type="spellStart"/>
+        <w:t>No Ads</w:t>
+      </w:r>
+      <w:r>
+        <w:t xml:space="preserve"> no aplicativo a partir da compra do recurso na loja de aplicativos.</w:t>
+      </w:r>
+    </w:p>
+    <w:p>
+      <w:r>
+        <w:t>A primeira forma de lucro é com base nas vendas realizadas na aplicação mobile, sendo elas por cartões</w:t>
+      </w:r>
+      <w:r>
+        <w:t xml:space="preserve"> </w:t>
+      </w:r>
+      <w:r>
+        <w:t>ou por dinheiro.</w:t>
+      </w:r>
+    </w:p>
+    <w:p>
+      <w:r>
+        <w:t xml:space="preserve">Para compras pelos cartões, o Etanóis desconta a taxa de serviço do </w:t>
+      </w:r>
       <w:r>
         <w:rPr>
           <w:i/>
           <w:iCs/>
         </w:rPr>
-        <w:t>Ads</w:t>
-      </w:r>
-      <w:proofErr w:type="spellEnd"/>
-      <w:r>
-        <w:t xml:space="preserve"> no aplicativo a partir da compra do recurso na loja de aplicativos.</w:t>
-      </w:r>
-    </w:p>
-    <w:p>
-      <w:r>
-        <w:t>A primeira forma de lucro é com base nas vendas realizadas na aplicação mobile, sendo elas por cartões</w:t>
-      </w:r>
-      <w:r>
-        <w:t xml:space="preserve"> </w:t>
-      </w:r>
-      <w:r>
-        <w:t>ou por dinheiro.</w:t>
-      </w:r>
-    </w:p>
-    <w:p>
-      <w:r>
-        <w:t xml:space="preserve">Para compras pelos cartões, o Etanóis desconta a taxa de serviço do </w:t>
-      </w:r>
-      <w:proofErr w:type="spellStart"/>
-      <w:r>
-        <w:rPr>
-          <w:i/>
-          <w:iCs/>
-        </w:rPr>
         <w:t>PagSeguro</w:t>
       </w:r>
-      <w:proofErr w:type="spellEnd"/>
       <w:r>
         <w:rPr>
           <w:rStyle w:val="Refdenotaderodap"/>
@@ -3838,7 +3835,6 @@
       <w:r>
         <w:t xml:space="preserve">Como dito anteriormente, para vendas realizadas a partir de </w:t>
       </w:r>
-      <w:proofErr w:type="spellStart"/>
       <w:r>
         <w:rPr>
           <w:i/>
@@ -3846,7 +3842,6 @@
         </w:rPr>
         <w:t>Etacoins</w:t>
       </w:r>
-      <w:proofErr w:type="spellEnd"/>
       <w:r>
         <w:t xml:space="preserve">, o valor convertido será debitado deste saldo. Caso o saldo seja </w:t>
       </w:r>
@@ -3917,7 +3912,6 @@
       <w:r>
         <w:t xml:space="preserve">Plano “Econômico”: consiste em um plano de R$ 24,99 mensais que possuem algumas vantagens, como a possibilidade de envio de notificações ao alterar os preços vigentes e a retirada dos </w:t>
       </w:r>
-      <w:proofErr w:type="spellStart"/>
       <w:r>
         <w:rPr>
           <w:i/>
@@ -3925,7 +3919,6 @@
         </w:rPr>
         <w:t>ads</w:t>
       </w:r>
-      <w:proofErr w:type="spellEnd"/>
       <w:r>
         <w:t xml:space="preserve"> nos aplicativos do gerente e do funcionário responsável;</w:t>
       </w:r>
@@ -3960,41 +3953,30 @@
       <w:r>
         <w:t xml:space="preserve">de ficar entre os primeiros resultados no “Radar” mesmo não possuindo o valor mais baixo e a adição da possibilidade de participar do </w:t>
       </w:r>
-      <w:proofErr w:type="spellStart"/>
       <w:r>
         <w:rPr>
           <w:i/>
           <w:iCs/>
         </w:rPr>
-        <w:t>Ads</w:t>
-      </w:r>
-      <w:proofErr w:type="spellEnd"/>
+        <w:t>Ads Etanóis</w:t>
+      </w:r>
+      <w:r>
+        <w:t xml:space="preserve">, um recurso de anúncios dos credenciados </w:t>
+      </w:r>
       <w:r>
         <w:rPr>
           <w:i/>
           <w:iCs/>
         </w:rPr>
-        <w:t xml:space="preserve"> Etanóis</w:t>
-      </w:r>
-      <w:r>
-        <w:t xml:space="preserve">, um recurso de anúncios dos credenciados </w:t>
-      </w:r>
-      <w:proofErr w:type="spellStart"/>
+        <w:t>p</w:t>
+      </w:r>
       <w:r>
         <w:rPr>
           <w:i/>
           <w:iCs/>
         </w:rPr>
-        <w:t>p</w:t>
-      </w:r>
-      <w:r>
-        <w:rPr>
-          <w:i/>
-          <w:iCs/>
-        </w:rPr>
         <w:t>remium</w:t>
       </w:r>
-      <w:proofErr w:type="spellEnd"/>
       <w:r>
         <w:t xml:space="preserve"> do Etanóis que consiste no disparo de anúncios promocionais do posto entre os anúncios já existentes</w:t>
       </w:r>
@@ -4426,21 +4408,12 @@
               <w:spacing w:before="0" w:after="0"/>
               <w:jc w:val="center"/>
             </w:pPr>
-            <w:proofErr w:type="spellStart"/>
             <w:r>
               <w:rPr>
                 <w:i/>
                 <w:iCs/>
               </w:rPr>
-              <w:t>Ads</w:t>
-            </w:r>
-            <w:proofErr w:type="spellEnd"/>
-            <w:r>
-              <w:rPr>
-                <w:i/>
-                <w:iCs/>
-              </w:rPr>
-              <w:t xml:space="preserve"> Etanóis</w:t>
+              <w:t>Ads Etanóis</w:t>
             </w:r>
           </w:p>
         </w:tc>
@@ -4586,7 +4559,6 @@
       <w:r>
         <w:t xml:space="preserve"> e no site institucional da solução. O Etanóis utilizará do recurso </w:t>
       </w:r>
-      <w:proofErr w:type="spellStart"/>
       <w:r>
         <w:rPr>
           <w:i/>
@@ -4594,7 +4566,6 @@
         </w:rPr>
         <w:t>AdMob</w:t>
       </w:r>
-      <w:proofErr w:type="spellEnd"/>
       <w:r>
         <w:rPr>
           <w:rStyle w:val="Refdenotaderodap"/>
@@ -4616,7 +4587,6 @@
       <w:r>
         <w:t xml:space="preserve"> e o recurso </w:t>
       </w:r>
-      <w:proofErr w:type="spellStart"/>
       <w:r>
         <w:rPr>
           <w:i/>
@@ -4624,7 +4594,6 @@
         </w:rPr>
         <w:t>AdSense</w:t>
       </w:r>
-      <w:proofErr w:type="spellEnd"/>
       <w:r>
         <w:rPr>
           <w:rStyle w:val="Refdenotaderodap"/>
@@ -4641,7 +4610,6 @@
       <w:r>
         <w:t xml:space="preserve">A forma de negócio dos dois recursos funciona com base em exibição de anúncios em intervalos de tempo ou em ações determinadas. No </w:t>
       </w:r>
-      <w:proofErr w:type="spellStart"/>
       <w:r>
         <w:rPr>
           <w:i/>
@@ -4649,11 +4617,9 @@
         </w:rPr>
         <w:t>AdMob</w:t>
       </w:r>
-      <w:proofErr w:type="spellEnd"/>
       <w:r>
         <w:t xml:space="preserve"> pode ser colocado um anúncio após a realização de uma compra de combustível ou após uma conquista no Etanóis, por exemplo. Já no site, pelo </w:t>
       </w:r>
-      <w:proofErr w:type="spellStart"/>
       <w:r>
         <w:rPr>
           <w:i/>
@@ -4661,7 +4627,6 @@
         </w:rPr>
         <w:t>AdSense</w:t>
       </w:r>
-      <w:proofErr w:type="spellEnd"/>
       <w:r>
         <w:t xml:space="preserve"> pode ser colocado um banner em alguma de suas páginas.</w:t>
       </w:r>
@@ -4675,104 +4640,38 @@
           <w:i/>
           <w:iCs/>
         </w:rPr>
-        <w:t xml:space="preserve">No </w:t>
-      </w:r>
-      <w:proofErr w:type="spellStart"/>
+        <w:t>No Ads</w:t>
+      </w:r>
+      <w:r>
+        <w:t xml:space="preserve"> na loja de aplicativos do sistema – Google Play Store para o Android e App Store na Apple – para que esse recurso seja ativado.</w:t>
+      </w:r>
+    </w:p>
+    <w:p/>
+    <w:p>
+      <w:pPr>
+        <w:pStyle w:val="Ttulo4"/>
+      </w:pPr>
+      <w:r>
+        <w:t>3.1.</w:t>
+      </w:r>
+      <w:r>
+        <w:t>2.</w:t>
+      </w:r>
+      <w:r>
+        <w:t>3 Possíveis parcerias</w:t>
+      </w:r>
+    </w:p>
+    <w:p>
+      <w:r>
+        <w:t xml:space="preserve">Visando a realização de parcerias com outros aplicativos, o Etanóis entrega uma </w:t>
+      </w:r>
+      <w:bookmarkStart w:id="5" w:name="_Hlk34759820"/>
       <w:r>
         <w:rPr>
           <w:i/>
           <w:iCs/>
         </w:rPr>
-        <w:t>Ads</w:t>
-      </w:r>
-      <w:proofErr w:type="spellEnd"/>
-      <w:r>
-        <w:t xml:space="preserve"> na loja de aplicativos do sistema – Google Play </w:t>
-      </w:r>
-      <w:proofErr w:type="spellStart"/>
-      <w:r>
-        <w:t>Store</w:t>
-      </w:r>
-      <w:proofErr w:type="spellEnd"/>
-      <w:r>
-        <w:t xml:space="preserve"> para o </w:t>
-      </w:r>
-      <w:proofErr w:type="spellStart"/>
-      <w:r>
-        <w:t>Android</w:t>
-      </w:r>
-      <w:proofErr w:type="spellEnd"/>
-      <w:r>
-        <w:t xml:space="preserve"> e </w:t>
-      </w:r>
-      <w:proofErr w:type="spellStart"/>
-      <w:r>
-        <w:t>App</w:t>
-      </w:r>
-      <w:proofErr w:type="spellEnd"/>
-      <w:r>
-        <w:t xml:space="preserve"> </w:t>
-      </w:r>
-      <w:proofErr w:type="spellStart"/>
-      <w:r>
-        <w:t>Store</w:t>
-      </w:r>
-      <w:proofErr w:type="spellEnd"/>
-      <w:r>
-        <w:t xml:space="preserve"> na Apple – para que esse recurso seja ativado.</w:t>
-      </w:r>
-    </w:p>
-    <w:p/>
-    <w:p>
-      <w:pPr>
-        <w:pStyle w:val="Ttulo4"/>
-      </w:pPr>
-      <w:r>
-        <w:t>3.1.</w:t>
-      </w:r>
-      <w:r>
-        <w:t>2.</w:t>
-      </w:r>
-      <w:r>
-        <w:t>3 Possíveis parcerias</w:t>
-      </w:r>
-    </w:p>
-    <w:p>
-      <w:r>
-        <w:t xml:space="preserve">Visando a realização de parcerias com outros aplicativos, o Etanóis entrega uma </w:t>
-      </w:r>
-      <w:bookmarkStart w:id="5" w:name="_Hlk34759820"/>
-      <w:proofErr w:type="spellStart"/>
-      <w:r>
-        <w:rPr>
-          <w:i/>
-          <w:iCs/>
-        </w:rPr>
-        <w:t>Application</w:t>
-      </w:r>
-      <w:proofErr w:type="spellEnd"/>
-      <w:r>
-        <w:rPr>
-          <w:i/>
-          <w:iCs/>
-        </w:rPr>
-        <w:t xml:space="preserve"> </w:t>
-      </w:r>
-      <w:proofErr w:type="spellStart"/>
-      <w:r>
-        <w:rPr>
-          <w:i/>
-          <w:iCs/>
-        </w:rPr>
-        <w:t>Programming</w:t>
-      </w:r>
-      <w:proofErr w:type="spellEnd"/>
-      <w:r>
-        <w:rPr>
-          <w:i/>
-          <w:iCs/>
-        </w:rPr>
-        <w:t xml:space="preserve"> Interface</w:t>
+        <w:t>Application Programming Interface</w:t>
       </w:r>
       <w:bookmarkEnd w:id="5"/>
       <w:r>
@@ -4975,137 +4874,99 @@
       <w:r>
         <w:t xml:space="preserve">existentes, como: </w:t>
       </w:r>
-      <w:proofErr w:type="spellStart"/>
       <w:r>
         <w:rPr>
           <w:i/>
           <w:iCs/>
         </w:rPr>
-        <w:t>iFood</w:t>
-      </w:r>
-      <w:proofErr w:type="spellEnd"/>
+        <w:t xml:space="preserve">iFood, Localiza Hertz, Uber </w:t>
+      </w:r>
+      <w:r>
+        <w:t>e</w:t>
+      </w:r>
       <w:r>
         <w:rPr>
           <w:i/>
           <w:iCs/>
         </w:rPr>
-        <w:t xml:space="preserve">, Localiza Hertz, Uber </w:t>
-      </w:r>
-      <w:r>
-        <w:t>e</w:t>
+        <w:t xml:space="preserve"> Waze</w:t>
+      </w:r>
+      <w:r>
+        <w:t xml:space="preserve">, por exemplo, pois, o Etanóis não será um aplicativo de </w:t>
       </w:r>
       <w:r>
         <w:rPr>
           <w:i/>
           <w:iCs/>
         </w:rPr>
-        <w:t xml:space="preserve"> </w:t>
-      </w:r>
-      <w:proofErr w:type="spellStart"/>
+        <w:t xml:space="preserve">Global Positioning System </w:t>
+      </w:r>
+      <w:r>
+        <w:t>(GPS).</w:t>
+      </w:r>
+    </w:p>
+    <w:p/>
+    <w:p>
+      <w:pPr>
+        <w:pStyle w:val="Ttulo2"/>
+      </w:pPr>
+      <w:bookmarkStart w:id="7" w:name="_Toc34811600"/>
+      <w:r>
+        <w:t>3.3 JUSTIFICATIVA</w:t>
+      </w:r>
+      <w:bookmarkEnd w:id="7"/>
+    </w:p>
+    <w:p>
+      <w:r>
+        <w:t xml:space="preserve">Entende-se por justificativa de desenvolvimento da solução, a demanda por conhecimento dos preços dos combustíveis com antecedência, pois a variação entre os postos é visível e em alguns casos muito alta. Dessa forma, o Etanóis é justificável ao ponto de disponibilizar integralmente os valores de venda dos combustíveis e serviços </w:t>
+      </w:r>
+      <w:r>
+        <w:t>prestados no pátio d</w:t>
+      </w:r>
+      <w:r>
+        <w:t>os postos encontrados no momento da pesquisa pelo interessado.</w:t>
+      </w:r>
+    </w:p>
+    <w:p/>
+    <w:p>
+      <w:pPr>
+        <w:pStyle w:val="Ttulo2"/>
+      </w:pPr>
+      <w:bookmarkStart w:id="8" w:name="_Toc34811601"/>
+      <w:r>
+        <w:t>3.4 PÚBLICO-ALVO</w:t>
+      </w:r>
+      <w:bookmarkEnd w:id="8"/>
+    </w:p>
+    <w:p>
+      <w:r>
+        <w:t xml:space="preserve">Também chamados como </w:t>
+      </w:r>
       <w:r>
         <w:rPr>
           <w:i/>
           <w:iCs/>
         </w:rPr>
-        <w:t>Waze</w:t>
-      </w:r>
-      <w:proofErr w:type="spellEnd"/>
-      <w:r>
-        <w:t xml:space="preserve">, por exemplo, pois, o Etanóis não será um aplicativo de </w:t>
+        <w:t>stakeholders</w:t>
+      </w:r>
+      <w:r>
+        <w:t xml:space="preserve">, o público-alvo </w:t>
+      </w:r>
+      <w:r>
+        <w:t>consiste nos interessados diretamente ao projeto, ou seja, aqueles que se beneficiam com o funcionamento do Etanóis.</w:t>
+      </w:r>
+    </w:p>
+    <w:p>
+      <w:r>
+        <w:t>“</w:t>
       </w:r>
       <w:r>
         <w:rPr>
           <w:i/>
           <w:iCs/>
         </w:rPr>
-        <w:t xml:space="preserve">Global </w:t>
-      </w:r>
-      <w:proofErr w:type="spellStart"/>
-      <w:r>
-        <w:rPr>
-          <w:i/>
-          <w:iCs/>
-        </w:rPr>
-        <w:t>Positioning</w:t>
-      </w:r>
-      <w:proofErr w:type="spellEnd"/>
-      <w:r>
-        <w:rPr>
-          <w:i/>
-          <w:iCs/>
-        </w:rPr>
-        <w:t xml:space="preserve"> System </w:t>
-      </w:r>
-      <w:r>
-        <w:t>(GPS).</w:t>
-      </w:r>
-    </w:p>
-    <w:p/>
-    <w:p>
-      <w:pPr>
-        <w:pStyle w:val="Ttulo2"/>
-      </w:pPr>
-      <w:bookmarkStart w:id="7" w:name="_Toc34811600"/>
-      <w:r>
-        <w:t>3.3 JUSTIFICATIVA</w:t>
-      </w:r>
-      <w:bookmarkEnd w:id="7"/>
-    </w:p>
-    <w:p>
-      <w:r>
-        <w:t xml:space="preserve">Entende-se por justificativa de desenvolvimento da solução, a demanda por conhecimento dos preços dos combustíveis com antecedência, pois a variação entre os postos é visível e em alguns casos muito alta. Dessa forma, o Etanóis é justificável ao ponto de disponibilizar integralmente os valores de venda dos combustíveis e serviços </w:t>
-      </w:r>
-      <w:r>
-        <w:t>prestados no pátio d</w:t>
-      </w:r>
-      <w:r>
-        <w:t>os postos encontrados no momento da pesquisa pelo interessado.</w:t>
-      </w:r>
-    </w:p>
-    <w:p/>
-    <w:p>
-      <w:pPr>
-        <w:pStyle w:val="Ttulo2"/>
-      </w:pPr>
-      <w:bookmarkStart w:id="8" w:name="_Toc34811601"/>
-      <w:r>
-        <w:t>3.4 PÚBLICO-ALVO</w:t>
-      </w:r>
-      <w:bookmarkEnd w:id="8"/>
-    </w:p>
-    <w:p>
-      <w:r>
-        <w:t xml:space="preserve">Também chamados como </w:t>
-      </w:r>
-      <w:proofErr w:type="spellStart"/>
-      <w:r>
-        <w:rPr>
-          <w:i/>
-          <w:iCs/>
-        </w:rPr>
-        <w:t>stakeholders</w:t>
-      </w:r>
-      <w:proofErr w:type="spellEnd"/>
-      <w:r>
-        <w:t xml:space="preserve">, o público-alvo </w:t>
-      </w:r>
-      <w:r>
-        <w:t>consiste nos interessados diretamente ao projeto, ou seja, aqueles que se beneficiam com o funcionamento do Etanóis.</w:t>
-      </w:r>
-    </w:p>
-    <w:p>
-      <w:r>
-        <w:t>“</w:t>
-      </w:r>
-      <w:proofErr w:type="spellStart"/>
-      <w:r>
-        <w:rPr>
-          <w:i/>
-          <w:iCs/>
-        </w:rPr>
         <w:t>Stakeholder</w:t>
       </w:r>
-      <w:proofErr w:type="spellEnd"/>
       <w:r>
         <w:t xml:space="preserve"> é qualquer indivíduo ou organização que, de alguma forma, é impactado pelas ações de uma determinada empresa.</w:t>
       </w:r>
@@ -5154,15 +5015,7 @@
     </w:p>
     <w:p>
       <w:r>
-        <w:t xml:space="preserve">Segundo </w:t>
-      </w:r>
-      <w:proofErr w:type="spellStart"/>
-      <w:r>
-        <w:t>Bateman</w:t>
-      </w:r>
-      <w:proofErr w:type="spellEnd"/>
-      <w:r>
-        <w:t xml:space="preserve"> e Snell (1998), as empresas possuem três níveis: estratégico, tático e operacional.</w:t>
+        <w:t>Segundo Bateman e Snell (1998), as empresas possuem três níveis: estratégico, tático e operacional.</w:t>
       </w:r>
     </w:p>
     <w:p/>
@@ -5413,7 +5266,13 @@
         <w:t xml:space="preserve">e tópico </w:t>
       </w:r>
       <w:r>
-        <w:t>consiste em apresentar os requisitos funcionais e não-funcionais do Etanóis, ou seja, as funcionalidades que ajudarão os motoristas na economia de gastos com combustível e com os veículos.</w:t>
+        <w:t xml:space="preserve">consiste em apresentar os requisitos funcionais e não-funcionais do Etanóis, </w:t>
+      </w:r>
+      <w:r>
+        <w:t>em outras palavras</w:t>
+      </w:r>
+      <w:r>
+        <w:t>, as funcionalidades que ajudarão os motoristas na economia de gastos com combustível e com os veículos.</w:t>
       </w:r>
     </w:p>
     <w:p/>
@@ -5425,9 +5284,925 @@
         <w:t>5.1.1 Requisitos funcionais</w:t>
       </w:r>
     </w:p>
+    <w:p>
+      <w:r>
+        <w:t>O Etanóis possui diversos requisitos funcionais, divididos em seções de uso, ou seja, pelo motorista, pelo frentista/funcionário responsável e pelo gerente do posto de combustível.</w:t>
+      </w:r>
+      <w:r>
+        <w:t xml:space="preserve"> </w:t>
+      </w:r>
+    </w:p>
     <w:p/>
+    <w:p>
+      <w:pPr>
+        <w:spacing w:line="240" w:lineRule="auto"/>
+        <w:ind w:left="2268"/>
+      </w:pPr>
+      <w:r>
+        <w:rPr>
+          <w:sz w:val="20"/>
+          <w:szCs w:val="18"/>
+        </w:rPr>
+        <w:t>São declarações de serviços que o sistema deve fornecer, de como o sistema deve reagir a entradas específicas e de como o sistema deve se comportar em determinadas situações. Em alguns casos, os requisitos funcionais também podem explicitar o que o sistema não deve fazer. (SOMMERVILLE, 201</w:t>
+      </w:r>
+      <w:r>
+        <w:rPr>
+          <w:sz w:val="20"/>
+          <w:szCs w:val="18"/>
+        </w:rPr>
+        <w:t>1</w:t>
+      </w:r>
+      <w:r>
+        <w:rPr>
+          <w:sz w:val="20"/>
+          <w:szCs w:val="18"/>
+        </w:rPr>
+        <w:t>)</w:t>
+      </w:r>
+    </w:p>
     <w:p/>
     <w:p>
+      <w:r>
+        <w:t xml:space="preserve">Existem três níveis de requisitos funcionais: os essenciais, os quais são obrigatórios para o funcionamento do produto.; os importantes, que são </w:t>
+      </w:r>
+      <w:r>
+        <w:t>relevantes a aplicação, porém não impactam no núcleo do sistema desenvolvido; e por fim os desejáveis, que são basicamente detalhes funcionais na aplicação que a deixa mais agradável, porém não fazem impacto no sistema por um todo.</w:t>
+      </w:r>
+    </w:p>
+    <w:p/>
+    <w:p>
+      <w:pPr>
+        <w:pStyle w:val="Ttulo4"/>
+      </w:pPr>
+      <w:r>
+        <w:lastRenderedPageBreak/>
+        <w:t>5.1.1.1 Credenciamento do usuário</w:t>
+      </w:r>
+    </w:p>
+    <w:p>
+      <w:r>
+        <w:t>Fazem parte deste bloco de requisitos todas as funcionalidades referentes ao credenciamento do usuário comum</w:t>
+      </w:r>
+      <w:r>
+        <w:t xml:space="preserve"> (motorista)</w:t>
+      </w:r>
+      <w:r>
+        <w:t xml:space="preserve"> no sistema, este é realizado na aplicação </w:t>
+      </w:r>
+      <w:r>
+        <w:rPr>
+          <w:i/>
+          <w:iCs/>
+        </w:rPr>
+        <w:t>mobile</w:t>
+      </w:r>
+      <w:r>
+        <w:t>.</w:t>
+      </w:r>
+    </w:p>
+    <w:p>
+      <w:pPr>
+        <w:pStyle w:val="Legenda"/>
+      </w:pPr>
+      <w:r>
+        <w:t xml:space="preserve">TABELA </w:t>
+      </w:r>
+      <w:fldSimple w:instr=" SEQ Tabela \* ARABIC ">
+        <w:r>
+          <w:rPr>
+            <w:noProof/>
+          </w:rPr>
+          <w:t>3</w:t>
+        </w:r>
+      </w:fldSimple>
+      <w:r>
+        <w:t xml:space="preserve"> - Requisito funcional 01: cadastro do usuário</w:t>
+      </w:r>
+    </w:p>
+    <w:tbl>
+      <w:tblPr>
+        <w:tblStyle w:val="Tabelacomgrade"/>
+        <w:tblW w:w="0" w:type="auto"/>
+        <w:tblLook w:val="04A0" w:firstRow="1" w:lastRow="0" w:firstColumn="1" w:lastColumn="0" w:noHBand="0" w:noVBand="1"/>
+      </w:tblPr>
+      <w:tblGrid>
+        <w:gridCol w:w="4530"/>
+        <w:gridCol w:w="4531"/>
+      </w:tblGrid>
+      <w:tr>
+        <w:tc>
+          <w:tcPr>
+            <w:tcW w:w="4530" w:type="dxa"/>
+          </w:tcPr>
+          <w:p>
+            <w:pPr>
+              <w:spacing w:before="0" w:after="0"/>
+              <w:rPr>
+                <w:b/>
+                <w:bCs/>
+              </w:rPr>
+            </w:pPr>
+            <w:r>
+              <w:rPr>
+                <w:b/>
+                <w:bCs/>
+              </w:rPr>
+              <w:t>Nº</w:t>
+            </w:r>
+          </w:p>
+        </w:tc>
+        <w:tc>
+          <w:tcPr>
+            <w:tcW w:w="4531" w:type="dxa"/>
+          </w:tcPr>
+          <w:p>
+            <w:pPr>
+              <w:spacing w:before="0" w:after="0"/>
+            </w:pPr>
+            <w:r>
+              <w:t>01</w:t>
+            </w:r>
+          </w:p>
+        </w:tc>
+      </w:tr>
+      <w:tr>
+        <w:tc>
+          <w:tcPr>
+            <w:tcW w:w="4530" w:type="dxa"/>
+          </w:tcPr>
+          <w:p>
+            <w:pPr>
+              <w:spacing w:before="0" w:after="0"/>
+              <w:rPr>
+                <w:b/>
+                <w:bCs/>
+              </w:rPr>
+            </w:pPr>
+            <w:r>
+              <w:rPr>
+                <w:b/>
+                <w:bCs/>
+              </w:rPr>
+              <w:t>NOME</w:t>
+            </w:r>
+          </w:p>
+        </w:tc>
+        <w:tc>
+          <w:tcPr>
+            <w:tcW w:w="4531" w:type="dxa"/>
+          </w:tcPr>
+          <w:p>
+            <w:pPr>
+              <w:spacing w:before="0" w:after="0"/>
+            </w:pPr>
+            <w:r>
+              <w:t>Cadastro do usuário</w:t>
+            </w:r>
+          </w:p>
+        </w:tc>
+      </w:tr>
+      <w:tr>
+        <w:tc>
+          <w:tcPr>
+            <w:tcW w:w="4530" w:type="dxa"/>
+          </w:tcPr>
+          <w:p>
+            <w:pPr>
+              <w:spacing w:before="0" w:after="0"/>
+              <w:rPr>
+                <w:b/>
+                <w:bCs/>
+              </w:rPr>
+            </w:pPr>
+            <w:r>
+              <w:rPr>
+                <w:b/>
+                <w:bCs/>
+              </w:rPr>
+              <w:t>DESCRIÇÃO</w:t>
+            </w:r>
+          </w:p>
+        </w:tc>
+        <w:tc>
+          <w:tcPr>
+            <w:tcW w:w="4531" w:type="dxa"/>
+          </w:tcPr>
+          <w:p>
+            <w:pPr>
+              <w:spacing w:before="0" w:after="0"/>
+            </w:pPr>
+            <w:r>
+              <w:t xml:space="preserve">Consiste na inserção de um novo usuário comum no Etanóis. Existem duas </w:t>
+            </w:r>
+            <w:r>
+              <w:t>chaves</w:t>
+            </w:r>
+            <w:r>
+              <w:t xml:space="preserve"> de cadastro: </w:t>
+            </w:r>
+            <w:r>
+              <w:rPr>
+                <w:i/>
+                <w:iCs/>
+              </w:rPr>
+              <w:t>e-mail</w:t>
+            </w:r>
+            <w:r>
+              <w:t xml:space="preserve"> ou número do celular, pensando nos usuários que por algum motivo não tenham endereço eletrônico.</w:t>
+            </w:r>
+          </w:p>
+        </w:tc>
+      </w:tr>
+      <w:tr>
+        <w:tc>
+          <w:tcPr>
+            <w:tcW w:w="4530" w:type="dxa"/>
+          </w:tcPr>
+          <w:p>
+            <w:pPr>
+              <w:spacing w:before="0" w:after="0"/>
+              <w:rPr>
+                <w:b/>
+                <w:bCs/>
+              </w:rPr>
+            </w:pPr>
+            <w:r>
+              <w:rPr>
+                <w:b/>
+                <w:bCs/>
+              </w:rPr>
+              <w:t>NÍVEL DE NECESSIDADE</w:t>
+            </w:r>
+          </w:p>
+        </w:tc>
+        <w:tc>
+          <w:tcPr>
+            <w:tcW w:w="4531" w:type="dxa"/>
+          </w:tcPr>
+          <w:p>
+            <w:pPr>
+              <w:spacing w:before="0" w:after="0"/>
+            </w:pPr>
+            <w:r>
+              <w:t>Essencial</w:t>
+            </w:r>
+          </w:p>
+        </w:tc>
+      </w:tr>
+      <w:tr>
+        <w:tc>
+          <w:tcPr>
+            <w:tcW w:w="4530" w:type="dxa"/>
+          </w:tcPr>
+          <w:p>
+            <w:pPr>
+              <w:spacing w:before="0" w:after="0"/>
+              <w:rPr>
+                <w:b/>
+                <w:bCs/>
+              </w:rPr>
+            </w:pPr>
+            <w:r>
+              <w:rPr>
+                <w:b/>
+                <w:bCs/>
+              </w:rPr>
+              <w:t>PREMISSAS</w:t>
+            </w:r>
+          </w:p>
+        </w:tc>
+        <w:tc>
+          <w:tcPr>
+            <w:tcW w:w="4531" w:type="dxa"/>
+          </w:tcPr>
+          <w:p>
+            <w:pPr>
+              <w:spacing w:before="0" w:after="0"/>
+            </w:pPr>
+            <w:r>
+              <w:t>Não há</w:t>
+            </w:r>
+          </w:p>
+        </w:tc>
+      </w:tr>
+      <w:tr>
+        <w:tc>
+          <w:tcPr>
+            <w:tcW w:w="4530" w:type="dxa"/>
+          </w:tcPr>
+          <w:p>
+            <w:pPr>
+              <w:spacing w:before="0" w:after="0"/>
+              <w:rPr>
+                <w:b/>
+                <w:bCs/>
+              </w:rPr>
+            </w:pPr>
+            <w:r>
+              <w:rPr>
+                <w:b/>
+                <w:bCs/>
+              </w:rPr>
+              <w:t>ENTRADAS</w:t>
+            </w:r>
+          </w:p>
+        </w:tc>
+        <w:tc>
+          <w:tcPr>
+            <w:tcW w:w="4531" w:type="dxa"/>
+          </w:tcPr>
+          <w:p>
+            <w:pPr>
+              <w:spacing w:before="0" w:after="0"/>
+            </w:pPr>
+            <w:r>
+              <w:t xml:space="preserve">Nome completo, </w:t>
+            </w:r>
+            <w:r>
+              <w:rPr>
+                <w:i/>
+                <w:iCs/>
+              </w:rPr>
+              <w:t>e-mail</w:t>
+            </w:r>
+            <w:r>
+              <w:t xml:space="preserve"> ou número de celular e senha.</w:t>
+            </w:r>
+          </w:p>
+        </w:tc>
+      </w:tr>
+    </w:tbl>
+    <w:p>
+      <w:pPr>
+        <w:pStyle w:val="Legenda"/>
+      </w:pPr>
+      <w:r>
+        <w:t>FONTE: Elaboração própria</w:t>
+      </w:r>
+    </w:p>
+    <w:p/>
+    <w:p>
+      <w:pPr>
+        <w:pStyle w:val="Legenda"/>
+      </w:pPr>
+      <w:r>
+        <w:t>TABELA</w:t>
+      </w:r>
+      <w:r>
+        <w:t xml:space="preserve"> </w:t>
+      </w:r>
+      <w:fldSimple w:instr=" SEQ Tabela \* ARABIC ">
+        <w:r>
+          <w:rPr>
+            <w:noProof/>
+          </w:rPr>
+          <w:t>4</w:t>
+        </w:r>
+      </w:fldSimple>
+      <w:r>
+        <w:t xml:space="preserve"> - Requisito funcional 02: acesso do usuário</w:t>
+      </w:r>
+    </w:p>
+    <w:tbl>
+      <w:tblPr>
+        <w:tblStyle w:val="Tabelacomgrade"/>
+        <w:tblW w:w="0" w:type="auto"/>
+        <w:tblLook w:val="04A0" w:firstRow="1" w:lastRow="0" w:firstColumn="1" w:lastColumn="0" w:noHBand="0" w:noVBand="1"/>
+      </w:tblPr>
+      <w:tblGrid>
+        <w:gridCol w:w="4530"/>
+        <w:gridCol w:w="4531"/>
+      </w:tblGrid>
+      <w:tr>
+        <w:tc>
+          <w:tcPr>
+            <w:tcW w:w="4530" w:type="dxa"/>
+          </w:tcPr>
+          <w:p>
+            <w:pPr>
+              <w:spacing w:before="0" w:after="0"/>
+              <w:rPr>
+                <w:b/>
+                <w:bCs/>
+              </w:rPr>
+            </w:pPr>
+            <w:r>
+              <w:rPr>
+                <w:b/>
+                <w:bCs/>
+              </w:rPr>
+              <w:t>Nº</w:t>
+            </w:r>
+          </w:p>
+        </w:tc>
+        <w:tc>
+          <w:tcPr>
+            <w:tcW w:w="4531" w:type="dxa"/>
+          </w:tcPr>
+          <w:p>
+            <w:pPr>
+              <w:spacing w:before="0" w:after="0"/>
+            </w:pPr>
+            <w:r>
+              <w:t>02</w:t>
+            </w:r>
+          </w:p>
+        </w:tc>
+      </w:tr>
+      <w:tr>
+        <w:tc>
+          <w:tcPr>
+            <w:tcW w:w="4530" w:type="dxa"/>
+          </w:tcPr>
+          <w:p>
+            <w:pPr>
+              <w:spacing w:before="0" w:after="0"/>
+              <w:rPr>
+                <w:b/>
+                <w:bCs/>
+              </w:rPr>
+            </w:pPr>
+            <w:r>
+              <w:rPr>
+                <w:b/>
+                <w:bCs/>
+              </w:rPr>
+              <w:t>NOME</w:t>
+            </w:r>
+          </w:p>
+        </w:tc>
+        <w:tc>
+          <w:tcPr>
+            <w:tcW w:w="4531" w:type="dxa"/>
+          </w:tcPr>
+          <w:p>
+            <w:pPr>
+              <w:spacing w:before="0" w:after="0"/>
+            </w:pPr>
+            <w:r>
+              <w:t>Acesso do usuário</w:t>
+            </w:r>
+          </w:p>
+        </w:tc>
+      </w:tr>
+      <w:tr>
+        <w:tc>
+          <w:tcPr>
+            <w:tcW w:w="4530" w:type="dxa"/>
+          </w:tcPr>
+          <w:p>
+            <w:pPr>
+              <w:spacing w:before="0" w:after="0"/>
+              <w:rPr>
+                <w:b/>
+                <w:bCs/>
+              </w:rPr>
+            </w:pPr>
+            <w:r>
+              <w:rPr>
+                <w:b/>
+                <w:bCs/>
+              </w:rPr>
+              <w:t>DESCRIÇÃO</w:t>
+            </w:r>
+          </w:p>
+        </w:tc>
+        <w:tc>
+          <w:tcPr>
+            <w:tcW w:w="4531" w:type="dxa"/>
+          </w:tcPr>
+          <w:p>
+            <w:pPr>
+              <w:spacing w:before="0" w:after="0"/>
+            </w:pPr>
+            <w:r>
+              <w:t>Consiste no acesso ao Etanóis com as credenciais já cadastradas e validadas. O campo de acesso aceitará duas formas de acesso, conforme disponível no cadastro, e-mail ou número do celular.</w:t>
+            </w:r>
+          </w:p>
+        </w:tc>
+      </w:tr>
+      <w:tr>
+        <w:tc>
+          <w:tcPr>
+            <w:tcW w:w="4530" w:type="dxa"/>
+          </w:tcPr>
+          <w:p>
+            <w:pPr>
+              <w:spacing w:before="0" w:after="0"/>
+              <w:rPr>
+                <w:b/>
+                <w:bCs/>
+              </w:rPr>
+            </w:pPr>
+            <w:r>
+              <w:rPr>
+                <w:b/>
+                <w:bCs/>
+              </w:rPr>
+              <w:t>NÍVEL DE NECESSIDADE</w:t>
+            </w:r>
+          </w:p>
+        </w:tc>
+        <w:tc>
+          <w:tcPr>
+            <w:tcW w:w="4531" w:type="dxa"/>
+          </w:tcPr>
+          <w:p>
+            <w:pPr>
+              <w:spacing w:before="0" w:after="0"/>
+            </w:pPr>
+            <w:r>
+              <w:t>Essencial</w:t>
+            </w:r>
+          </w:p>
+        </w:tc>
+      </w:tr>
+      <w:tr>
+        <w:tc>
+          <w:tcPr>
+            <w:tcW w:w="4530" w:type="dxa"/>
+          </w:tcPr>
+          <w:p>
+            <w:pPr>
+              <w:spacing w:before="0" w:after="0"/>
+              <w:rPr>
+                <w:b/>
+                <w:bCs/>
+              </w:rPr>
+            </w:pPr>
+            <w:r>
+              <w:rPr>
+                <w:b/>
+                <w:bCs/>
+              </w:rPr>
+              <w:t>PREMISSAS</w:t>
+            </w:r>
+          </w:p>
+        </w:tc>
+        <w:tc>
+          <w:tcPr>
+            <w:tcW w:w="4531" w:type="dxa"/>
+          </w:tcPr>
+          <w:p>
+            <w:pPr>
+              <w:spacing w:before="0" w:after="0"/>
+            </w:pPr>
+            <w:r>
+              <w:t>Estar cadastrado no sistema</w:t>
+            </w:r>
+          </w:p>
+        </w:tc>
+      </w:tr>
+      <w:tr>
+        <w:tc>
+          <w:tcPr>
+            <w:tcW w:w="4530" w:type="dxa"/>
+          </w:tcPr>
+          <w:p>
+            <w:pPr>
+              <w:spacing w:before="0" w:after="0"/>
+              <w:rPr>
+                <w:b/>
+                <w:bCs/>
+              </w:rPr>
+            </w:pPr>
+            <w:r>
+              <w:rPr>
+                <w:b/>
+                <w:bCs/>
+              </w:rPr>
+              <w:t>ENTRADAS</w:t>
+            </w:r>
+          </w:p>
+        </w:tc>
+        <w:tc>
+          <w:tcPr>
+            <w:tcW w:w="4531" w:type="dxa"/>
+          </w:tcPr>
+          <w:p>
+            <w:pPr>
+              <w:spacing w:before="0" w:after="0"/>
+            </w:pPr>
+            <w:r>
+              <w:softHyphen/>
+            </w:r>
+            <w:r>
+              <w:rPr>
+                <w:i/>
+                <w:iCs/>
+              </w:rPr>
+              <w:t>E-mail</w:t>
+            </w:r>
+            <w:r>
+              <w:t xml:space="preserve"> ou número do celular e senha</w:t>
+            </w:r>
+            <w:r>
+              <w:t>.</w:t>
+            </w:r>
+          </w:p>
+        </w:tc>
+      </w:tr>
+    </w:tbl>
+    <w:p>
+      <w:pPr>
+        <w:pStyle w:val="Legenda"/>
+      </w:pPr>
+      <w:r>
+        <w:t>FONTE: Elaboração própria</w:t>
+      </w:r>
+    </w:p>
+    <w:p/>
+    <w:p>
+      <w:pPr>
+        <w:pStyle w:val="Legenda"/>
+      </w:pPr>
+      <w:r>
+        <w:t>TABELA</w:t>
+      </w:r>
+      <w:bookmarkStart w:id="19" w:name="_GoBack"/>
+      <w:bookmarkEnd w:id="19"/>
+      <w:r>
+        <w:t xml:space="preserve"> </w:t>
+      </w:r>
+      <w:fldSimple w:instr=" SEQ Tabela \* ARABIC ">
+        <w:r>
+          <w:rPr>
+            <w:noProof/>
+          </w:rPr>
+          <w:t>5</w:t>
+        </w:r>
+      </w:fldSimple>
+      <w:r>
+        <w:t xml:space="preserve"> - Requisito funcional 03: recuperação de senha do usuário</w:t>
+      </w:r>
+    </w:p>
+    <w:tbl>
+      <w:tblPr>
+        <w:tblStyle w:val="Tabelacomgrade"/>
+        <w:tblW w:w="0" w:type="auto"/>
+        <w:tblLook w:val="04A0" w:firstRow="1" w:lastRow="0" w:firstColumn="1" w:lastColumn="0" w:noHBand="0" w:noVBand="1"/>
+      </w:tblPr>
+      <w:tblGrid>
+        <w:gridCol w:w="4530"/>
+        <w:gridCol w:w="4531"/>
+      </w:tblGrid>
+      <w:tr>
+        <w:tc>
+          <w:tcPr>
+            <w:tcW w:w="4530" w:type="dxa"/>
+          </w:tcPr>
+          <w:p>
+            <w:pPr>
+              <w:spacing w:before="0" w:after="0"/>
+              <w:rPr>
+                <w:b/>
+                <w:bCs/>
+              </w:rPr>
+            </w:pPr>
+            <w:r>
+              <w:rPr>
+                <w:b/>
+                <w:bCs/>
+              </w:rPr>
+              <w:t>Nº</w:t>
+            </w:r>
+          </w:p>
+        </w:tc>
+        <w:tc>
+          <w:tcPr>
+            <w:tcW w:w="4531" w:type="dxa"/>
+          </w:tcPr>
+          <w:p>
+            <w:pPr>
+              <w:spacing w:before="0" w:after="0"/>
+            </w:pPr>
+            <w:r>
+              <w:t>03</w:t>
+            </w:r>
+          </w:p>
+        </w:tc>
+      </w:tr>
+      <w:tr>
+        <w:tc>
+          <w:tcPr>
+            <w:tcW w:w="4530" w:type="dxa"/>
+          </w:tcPr>
+          <w:p>
+            <w:pPr>
+              <w:spacing w:before="0" w:after="0"/>
+              <w:rPr>
+                <w:b/>
+                <w:bCs/>
+              </w:rPr>
+            </w:pPr>
+            <w:r>
+              <w:rPr>
+                <w:b/>
+                <w:bCs/>
+              </w:rPr>
+              <w:lastRenderedPageBreak/>
+              <w:t>NOME</w:t>
+            </w:r>
+          </w:p>
+        </w:tc>
+        <w:tc>
+          <w:tcPr>
+            <w:tcW w:w="4531" w:type="dxa"/>
+          </w:tcPr>
+          <w:p>
+            <w:pPr>
+              <w:spacing w:before="0" w:after="0"/>
+            </w:pPr>
+            <w:r>
+              <w:t>Recuperar senha do usuário</w:t>
+            </w:r>
+          </w:p>
+        </w:tc>
+      </w:tr>
+      <w:tr>
+        <w:tc>
+          <w:tcPr>
+            <w:tcW w:w="4530" w:type="dxa"/>
+          </w:tcPr>
+          <w:p>
+            <w:pPr>
+              <w:spacing w:before="0" w:after="0"/>
+              <w:rPr>
+                <w:b/>
+                <w:bCs/>
+              </w:rPr>
+            </w:pPr>
+            <w:r>
+              <w:rPr>
+                <w:b/>
+                <w:bCs/>
+              </w:rPr>
+              <w:t>DESCRIÇÃO</w:t>
+            </w:r>
+          </w:p>
+        </w:tc>
+        <w:tc>
+          <w:tcPr>
+            <w:tcW w:w="4531" w:type="dxa"/>
+          </w:tcPr>
+          <w:p>
+            <w:pPr>
+              <w:spacing w:before="0" w:after="0"/>
+              <w:rPr>
+                <w:b/>
+                <w:bCs/>
+              </w:rPr>
+            </w:pPr>
+            <w:r>
+              <w:t>Consiste na recuperação da senha de acesso ao Etanóis</w:t>
+            </w:r>
+            <w:r>
+              <w:t xml:space="preserve">. </w:t>
+            </w:r>
+            <w:r>
+              <w:t>Ao solicitar a redefinição de senha, será gerada ao usuário uma nova senha, a qual será enviada no e-mail ou celular cadastrado</w:t>
+            </w:r>
+            <w:r>
+              <w:t xml:space="preserve">. </w:t>
+            </w:r>
+            <w:r>
+              <w:t>O usuário poderá realizar o login com a senha gerada e logo após redefini</w:t>
+            </w:r>
+            <w:r>
+              <w:t>-la na seção de edição do perfil.</w:t>
+            </w:r>
+          </w:p>
+        </w:tc>
+      </w:tr>
+      <w:tr>
+        <w:tc>
+          <w:tcPr>
+            <w:tcW w:w="4530" w:type="dxa"/>
+          </w:tcPr>
+          <w:p>
+            <w:pPr>
+              <w:spacing w:before="0" w:after="0"/>
+              <w:rPr>
+                <w:b/>
+                <w:bCs/>
+              </w:rPr>
+            </w:pPr>
+            <w:r>
+              <w:rPr>
+                <w:b/>
+                <w:bCs/>
+              </w:rPr>
+              <w:t>NÍVEL DE NECESSIDADE</w:t>
+            </w:r>
+          </w:p>
+        </w:tc>
+        <w:tc>
+          <w:tcPr>
+            <w:tcW w:w="4531" w:type="dxa"/>
+          </w:tcPr>
+          <w:p>
+            <w:pPr>
+              <w:spacing w:before="0" w:after="0"/>
+            </w:pPr>
+            <w:r>
+              <w:t>Importante</w:t>
+            </w:r>
+          </w:p>
+        </w:tc>
+      </w:tr>
+      <w:tr>
+        <w:tc>
+          <w:tcPr>
+            <w:tcW w:w="4530" w:type="dxa"/>
+          </w:tcPr>
+          <w:p>
+            <w:pPr>
+              <w:spacing w:before="0" w:after="0"/>
+              <w:rPr>
+                <w:b/>
+                <w:bCs/>
+              </w:rPr>
+            </w:pPr>
+            <w:r>
+              <w:rPr>
+                <w:b/>
+                <w:bCs/>
+              </w:rPr>
+              <w:t>PREMISSAS</w:t>
+            </w:r>
+          </w:p>
+        </w:tc>
+        <w:tc>
+          <w:tcPr>
+            <w:tcW w:w="4531" w:type="dxa"/>
+          </w:tcPr>
+          <w:p>
+            <w:pPr>
+              <w:spacing w:before="0" w:after="0"/>
+            </w:pPr>
+            <w:r>
+              <w:t>Estar cadastrado no sistema</w:t>
+            </w:r>
+          </w:p>
+        </w:tc>
+      </w:tr>
+      <w:tr>
+        <w:tc>
+          <w:tcPr>
+            <w:tcW w:w="4530" w:type="dxa"/>
+          </w:tcPr>
+          <w:p>
+            <w:pPr>
+              <w:spacing w:before="0" w:after="0"/>
+              <w:rPr>
+                <w:b/>
+                <w:bCs/>
+              </w:rPr>
+            </w:pPr>
+            <w:r>
+              <w:rPr>
+                <w:b/>
+                <w:bCs/>
+              </w:rPr>
+              <w:t>ENTRADAS</w:t>
+            </w:r>
+          </w:p>
+        </w:tc>
+        <w:tc>
+          <w:tcPr>
+            <w:tcW w:w="4531" w:type="dxa"/>
+          </w:tcPr>
+          <w:p>
+            <w:pPr>
+              <w:spacing w:before="0" w:after="0"/>
+            </w:pPr>
+            <w:r>
+              <w:t xml:space="preserve">Forma de envio da nova senha: </w:t>
+            </w:r>
+            <w:r>
+              <w:rPr>
+                <w:i/>
+                <w:iCs/>
+              </w:rPr>
+              <w:t>e-mail</w:t>
+            </w:r>
+            <w:r>
+              <w:t xml:space="preserve"> ou número de celular.</w:t>
+            </w:r>
+          </w:p>
+        </w:tc>
+      </w:tr>
+    </w:tbl>
+    <w:p>
+      <w:pPr>
+        <w:pStyle w:val="Legenda"/>
+      </w:pPr>
+      <w:r>
+        <w:t>FONTE: Elaboração própria</w:t>
+      </w:r>
+    </w:p>
+    <w:p/>
+    <w:p>
       <w:pPr>
         <w:pStyle w:val="Ttulo3"/>
       </w:pPr>
@@ -5467,28 +6242,28 @@
       <w:pPr>
         <w:pStyle w:val="Ttulo2"/>
       </w:pPr>
-      <w:bookmarkStart w:id="19" w:name="_Toc34811612"/>
+      <w:bookmarkStart w:id="20" w:name="_Toc34811612"/>
+      <w:r>
+        <w:t>5.2 ANÁLISE DOS REQUISITOS</w:t>
+      </w:r>
+      <w:bookmarkEnd w:id="20"/>
+    </w:p>
+    <w:p/>
+    <w:p>
+      <w:pPr>
+        <w:pStyle w:val="Ttulo3"/>
+      </w:pPr>
+      <w:r>
+        <w:t>5.2.1 Modelos de Casos de Uso</w:t>
+      </w:r>
+    </w:p>
+    <w:p/>
+    <w:p>
+      <w:pPr>
+        <w:pStyle w:val="Ttulo3"/>
+      </w:pPr>
       <w:r>
         <w:lastRenderedPageBreak/>
-        <w:t>5.2 ANÁLISE DOS REQUISITOS</w:t>
-      </w:r>
-      <w:bookmarkEnd w:id="19"/>
-    </w:p>
-    <w:p/>
-    <w:p>
-      <w:pPr>
-        <w:pStyle w:val="Ttulo3"/>
-      </w:pPr>
-      <w:r>
-        <w:t>5.2.1 Modelos de Casos de Uso</w:t>
-      </w:r>
-    </w:p>
-    <w:p/>
-    <w:p>
-      <w:pPr>
-        <w:pStyle w:val="Ttulo3"/>
-      </w:pPr>
-      <w:r>
         <w:t>5.2.2 Modelo Conceitual dos Dados</w:t>
       </w:r>
     </w:p>
@@ -5610,10 +6385,7 @@
         <w:t xml:space="preserve"> </w:t>
       </w:r>
       <w:r>
-        <w:t xml:space="preserve">O posto </w:t>
-      </w:r>
-      <w:r>
-        <w:t>Sêda participou d</w:t>
+        <w:t>O posto Sêda participou d</w:t>
       </w:r>
       <w:r>
         <w:t xml:space="preserve">a pesquisa </w:t>
@@ -5639,10 +6411,7 @@
         <w:footnoteRef/>
       </w:r>
       <w:r>
-        <w:t xml:space="preserve"> “</w:t>
-      </w:r>
-      <w:r>
-        <w:t xml:space="preserve">Gamificação (ou, em inglês, </w:t>
+        <w:t xml:space="preserve"> “Gamificação (ou, em inglês, </w:t>
       </w:r>
       <w:r>
         <w:rPr>
@@ -5669,10 +6438,7 @@
         <w:footnoteRef/>
       </w:r>
       <w:r>
-        <w:t xml:space="preserve"> Na data de escrita desta seção do documento, a taxa de serviço do </w:t>
-      </w:r>
-      <w:r>
-        <w:t>PagSeguro encontra-se em 3,99% + R$0,40 por transação para recebimento em 30 dias.</w:t>
+        <w:t xml:space="preserve"> Na data de escrita desta seção do documento, a taxa de serviço do PagSeguro encontra-se em 3,99% + R$0,40 por transação para recebimento em 30 dias.</w:t>
       </w:r>
     </w:p>
   </w:footnote>
@@ -5689,10 +6455,7 @@
         <w:footnoteRef/>
       </w:r>
       <w:r>
-        <w:t xml:space="preserve"> Os anúncios </w:t>
-      </w:r>
-      <w:r>
-        <w:t>premium não são retirados</w:t>
+        <w:t xml:space="preserve"> Os anúncios premium não são retirados</w:t>
       </w:r>
     </w:p>
   </w:footnote>
@@ -5709,10 +6472,7 @@
         <w:footnoteRef/>
       </w:r>
       <w:r>
-        <w:t xml:space="preserve"> Os anúncios </w:t>
-      </w:r>
-      <w:r>
-        <w:t>premium não são retirados</w:t>
+        <w:t xml:space="preserve"> Os anúncios premium não são retirados</w:t>
       </w:r>
     </w:p>
   </w:footnote>
@@ -5729,10 +6489,7 @@
         <w:footnoteRef/>
       </w:r>
       <w:r>
-        <w:t xml:space="preserve"> “A </w:t>
-      </w:r>
-      <w:r>
-        <w:t>AdMob facilita a geração de receita nos apps através de anúncios integrados, insights acionáveis e ferramentas eficientes e fáceis de usar.” (GOOGLE ADMOB)</w:t>
+        <w:t xml:space="preserve"> “A AdMob facilita a geração de receita nos apps através de anúncios integrados, insights acionáveis e ferramentas eficientes e fáceis de usar.” (GOOGLE ADMOB)</w:t>
       </w:r>
     </w:p>
   </w:footnote>
@@ -5749,10 +6506,7 @@
         <w:footnoteRef/>
       </w:r>
       <w:r>
-        <w:t xml:space="preserve"> “O Google </w:t>
-      </w:r>
-      <w:r>
-        <w:t>AdSense é uma forma gratuita e simples de ganhar dinheiro veiculando anúncios em seu website.” (GOOGLE ADSENSE)</w:t>
+        <w:t xml:space="preserve"> “O Google AdSense é uma forma gratuita e simples de ganhar dinheiro veiculando anúncios em seu website.” (GOOGLE ADSENSE)</w:t>
       </w:r>
     </w:p>
   </w:footnote>
@@ -5769,7 +6523,6 @@
         <w:docPartUnique/>
       </w:docPartObj>
     </w:sdtPr>
-    <w:sdtEndPr/>
     <w:sdtContent>
       <w:p>
         <w:pPr>
@@ -7166,7 +7919,6 @@
   <w:style w:type="character" w:default="1" w:styleId="Fontepargpadro">
     <w:name w:val="Default Paragraph Font"/>
     <w:uiPriority w:val="1"/>
-    <w:semiHidden/>
     <w:unhideWhenUsed/>
   </w:style>
   <w:style w:type="table" w:default="1" w:styleId="Tabelanormal">
@@ -11121,7 +11873,7 @@
 </file>
 
 <file path=customXml/itemProps1.xml><?xml version="1.0" encoding="utf-8"?>
-<ds:datastoreItem xmlns:ds="http://schemas.openxmlformats.org/officeDocument/2006/customXml" ds:itemID="{B203A7B4-1B76-FB4B-BCC6-08A8D483C51F}">
+<ds:datastoreItem xmlns:ds="http://schemas.openxmlformats.org/officeDocument/2006/customXml" ds:itemID="{DE2A84F8-BF65-4127-99F8-F7DC1F65F7D3}">
   <ds:schemaRefs>
     <ds:schemaRef ds:uri="http://schemas.openxmlformats.org/officeDocument/2006/bibliography"/>
   </ds:schemaRefs>

</xml_diff>

<commit_message>
Continuação II da escrita dos requisitos funcionais
</commit_message>
<xml_diff>
--- a/docs/projeto-final/documento-final/etanois-pfc.docx
+++ b/docs/projeto-final/documento-final/etanois-pfc.docx
@@ -854,33 +854,6 @@
         <w:t>LISTA DE FIGURAS</w:t>
       </w:r>
     </w:p>
-    <w:p/>
-    <w:p>
-      <w:pPr>
-        <w:spacing w:before="0" w:after="160" w:line="259" w:lineRule="auto"/>
-        <w:jc w:val="left"/>
-      </w:pPr>
-      <w:r>
-        <w:br w:type="page"/>
-      </w:r>
-    </w:p>
-    <w:p>
-      <w:pPr>
-        <w:jc w:val="center"/>
-        <w:rPr>
-          <w:b/>
-          <w:bCs/>
-        </w:rPr>
-      </w:pPr>
-      <w:r>
-        <w:rPr>
-          <w:b/>
-          <w:bCs/>
-        </w:rPr>
-        <w:lastRenderedPageBreak/>
-        <w:t>LISTA DE QUADROS</w:t>
-      </w:r>
-    </w:p>
     <w:p>
       <w:pPr>
         <w:pStyle w:val="ndicedeilustraes"/>
@@ -899,12 +872,198 @@
         <w:fldChar w:fldCharType="begin"/>
       </w:r>
       <w:r>
+        <w:instrText xml:space="preserve"> TOC \h \z \c "Figura" </w:instrText>
+      </w:r>
+      <w:r>
+        <w:fldChar w:fldCharType="separate"/>
+      </w:r>
+      <w:hyperlink w:anchor="_Toc35332991" w:history="1">
+        <w:r>
+          <w:rPr>
+            <w:rStyle w:val="Hyperlink"/>
+            <w:noProof/>
+          </w:rPr>
+          <w:t>FIGURA 1 - Valores da Gasolina Comum em Santa Rita do Sapucaí-MG entre 06/01/2020 e 06/03/2020</w:t>
+        </w:r>
+        <w:r>
+          <w:rPr>
+            <w:noProof/>
+            <w:webHidden/>
+          </w:rPr>
+          <w:tab/>
+        </w:r>
+        <w:r>
+          <w:rPr>
+            <w:noProof/>
+            <w:webHidden/>
+          </w:rPr>
+          <w:fldChar w:fldCharType="begin"/>
+        </w:r>
+        <w:r>
+          <w:rPr>
+            <w:noProof/>
+            <w:webHidden/>
+          </w:rPr>
+          <w:instrText xml:space="preserve"> PAGEREF _Toc35332991 \h </w:instrText>
+        </w:r>
+        <w:r>
+          <w:rPr>
+            <w:noProof/>
+            <w:webHidden/>
+          </w:rPr>
+        </w:r>
+        <w:r>
+          <w:rPr>
+            <w:noProof/>
+            <w:webHidden/>
+          </w:rPr>
+          <w:fldChar w:fldCharType="separate"/>
+        </w:r>
+        <w:r>
+          <w:rPr>
+            <w:noProof/>
+            <w:webHidden/>
+          </w:rPr>
+          <w:t>14</w:t>
+        </w:r>
+        <w:r>
+          <w:rPr>
+            <w:noProof/>
+            <w:webHidden/>
+          </w:rPr>
+          <w:fldChar w:fldCharType="end"/>
+        </w:r>
+      </w:hyperlink>
+    </w:p>
+    <w:p>
+      <w:pPr>
+        <w:pStyle w:val="ndicedeilustraes"/>
+        <w:tabs>
+          <w:tab w:val="right" w:leader="dot" w:pos="9061"/>
+        </w:tabs>
+        <w:rPr>
+          <w:rFonts w:asciiTheme="minorHAnsi" w:eastAsiaTheme="minorEastAsia" w:hAnsiTheme="minorHAnsi"/>
+          <w:noProof/>
+          <w:color w:val="auto"/>
+          <w:sz w:val="22"/>
+          <w:lang w:eastAsia="pt-BR"/>
+        </w:rPr>
+      </w:pPr>
+      <w:hyperlink w:anchor="_Toc35332992" w:history="1">
+        <w:r>
+          <w:rPr>
+            <w:rStyle w:val="Hyperlink"/>
+            <w:noProof/>
+          </w:rPr>
+          <w:t>FIGURA 2 - Valores do Etanol em Santa Rita do Sapucaí-MG entre 06/01/2020 e 06/03/2020</w:t>
+        </w:r>
+        <w:r>
+          <w:rPr>
+            <w:noProof/>
+            <w:webHidden/>
+          </w:rPr>
+          <w:tab/>
+        </w:r>
+        <w:r>
+          <w:rPr>
+            <w:noProof/>
+            <w:webHidden/>
+          </w:rPr>
+          <w:fldChar w:fldCharType="begin"/>
+        </w:r>
+        <w:r>
+          <w:rPr>
+            <w:noProof/>
+            <w:webHidden/>
+          </w:rPr>
+          <w:instrText xml:space="preserve"> PAGEREF _Toc35332992 \h </w:instrText>
+        </w:r>
+        <w:r>
+          <w:rPr>
+            <w:noProof/>
+            <w:webHidden/>
+          </w:rPr>
+        </w:r>
+        <w:r>
+          <w:rPr>
+            <w:noProof/>
+            <w:webHidden/>
+          </w:rPr>
+          <w:fldChar w:fldCharType="separate"/>
+        </w:r>
+        <w:r>
+          <w:rPr>
+            <w:noProof/>
+            <w:webHidden/>
+          </w:rPr>
+          <w:t>15</w:t>
+        </w:r>
+        <w:r>
+          <w:rPr>
+            <w:noProof/>
+            <w:webHidden/>
+          </w:rPr>
+          <w:fldChar w:fldCharType="end"/>
+        </w:r>
+      </w:hyperlink>
+    </w:p>
+    <w:p>
+      <w:r>
+        <w:fldChar w:fldCharType="end"/>
+      </w:r>
+    </w:p>
+    <w:p>
+      <w:pPr>
+        <w:spacing w:before="0" w:after="160" w:line="259" w:lineRule="auto"/>
+        <w:jc w:val="left"/>
+      </w:pPr>
+      <w:r>
+        <w:br w:type="page"/>
+      </w:r>
+    </w:p>
+    <w:p>
+      <w:pPr>
+        <w:jc w:val="center"/>
+        <w:rPr>
+          <w:b/>
+          <w:bCs/>
+        </w:rPr>
+      </w:pPr>
+      <w:r>
+        <w:rPr>
+          <w:b/>
+          <w:bCs/>
+        </w:rPr>
+        <w:lastRenderedPageBreak/>
+        <w:t>LISTA DE QUADROS</w:t>
+      </w:r>
+    </w:p>
+    <w:bookmarkStart w:id="0" w:name="_GoBack"/>
+    <w:bookmarkEnd w:id="0"/>
+    <w:p>
+      <w:pPr>
+        <w:pStyle w:val="ndicedeilustraes"/>
+        <w:tabs>
+          <w:tab w:val="right" w:leader="dot" w:pos="9061"/>
+        </w:tabs>
+        <w:rPr>
+          <w:rFonts w:asciiTheme="minorHAnsi" w:eastAsiaTheme="minorEastAsia" w:hAnsiTheme="minorHAnsi"/>
+          <w:noProof/>
+          <w:color w:val="auto"/>
+          <w:sz w:val="22"/>
+          <w:lang w:eastAsia="pt-BR"/>
+        </w:rPr>
+      </w:pPr>
+      <w:r>
+        <w:fldChar w:fldCharType="begin"/>
+      </w:r>
+      <w:r>
         <w:instrText xml:space="preserve"> TOC \h \z \c "Tabela" </w:instrText>
       </w:r>
       <w:r>
         <w:fldChar w:fldCharType="separate"/>
       </w:r>
-      <w:hyperlink w:anchor="_Toc35273340" w:history="1">
+      <w:hyperlink w:anchor="_Toc35333837" w:history="1">
         <w:r>
           <w:rPr>
             <w:rStyle w:val="Hyperlink"/>
@@ -931,7 +1090,7 @@
             <w:noProof/>
             <w:webHidden/>
           </w:rPr>
-          <w:instrText xml:space="preserve"> PAGEREF _Toc35273340 \h </w:instrText>
+          <w:instrText xml:space="preserve"> PAGEREF _Toc35333837 \h </w:instrText>
         </w:r>
         <w:r>
           <w:rPr>
@@ -976,7 +1135,7 @@
           <w:lang w:eastAsia="pt-BR"/>
         </w:rPr>
       </w:pPr>
-      <w:hyperlink w:anchor="_Toc35273341" w:history="1">
+      <w:hyperlink w:anchor="_Toc35333838" w:history="1">
         <w:r>
           <w:rPr>
             <w:rStyle w:val="Hyperlink"/>
@@ -1003,7 +1162,7 @@
             <w:noProof/>
             <w:webHidden/>
           </w:rPr>
-          <w:instrText xml:space="preserve"> PAGEREF _Toc35273341 \h </w:instrText>
+          <w:instrText xml:space="preserve"> PAGEREF _Toc35333838 \h </w:instrText>
         </w:r>
         <w:r>
           <w:rPr>
@@ -1048,7 +1207,7 @@
           <w:lang w:eastAsia="pt-BR"/>
         </w:rPr>
       </w:pPr>
-      <w:hyperlink w:anchor="_Toc35273342" w:history="1">
+      <w:hyperlink w:anchor="_Toc35333839" w:history="1">
         <w:r>
           <w:rPr>
             <w:rStyle w:val="Hyperlink"/>
@@ -1075,7 +1234,7 @@
             <w:noProof/>
             <w:webHidden/>
           </w:rPr>
-          <w:instrText xml:space="preserve"> PAGEREF _Toc35273342 \h </w:instrText>
+          <w:instrText xml:space="preserve"> PAGEREF _Toc35333839 \h </w:instrText>
         </w:r>
         <w:r>
           <w:rPr>
@@ -1120,7 +1279,7 @@
           <w:lang w:eastAsia="pt-BR"/>
         </w:rPr>
       </w:pPr>
-      <w:hyperlink w:anchor="_Toc35273343" w:history="1">
+      <w:hyperlink w:anchor="_Toc35333840" w:history="1">
         <w:r>
           <w:rPr>
             <w:rStyle w:val="Hyperlink"/>
@@ -1147,7 +1306,7 @@
             <w:noProof/>
             <w:webHidden/>
           </w:rPr>
-          <w:instrText xml:space="preserve"> PAGEREF _Toc35273343 \h </w:instrText>
+          <w:instrText xml:space="preserve"> PAGEREF _Toc35333840 \h </w:instrText>
         </w:r>
         <w:r>
           <w:rPr>
@@ -1192,7 +1351,7 @@
           <w:lang w:eastAsia="pt-BR"/>
         </w:rPr>
       </w:pPr>
-      <w:hyperlink w:anchor="_Toc35273344" w:history="1">
+      <w:hyperlink w:anchor="_Toc35333841" w:history="1">
         <w:r>
           <w:rPr>
             <w:rStyle w:val="Hyperlink"/>
@@ -1219,7 +1378,7 @@
             <w:noProof/>
             <w:webHidden/>
           </w:rPr>
-          <w:instrText xml:space="preserve"> PAGEREF _Toc35273344 \h </w:instrText>
+          <w:instrText xml:space="preserve"> PAGEREF _Toc35333841 \h </w:instrText>
         </w:r>
         <w:r>
           <w:rPr>
@@ -1264,7 +1423,7 @@
           <w:lang w:eastAsia="pt-BR"/>
         </w:rPr>
       </w:pPr>
-      <w:hyperlink w:anchor="_Toc35273345" w:history="1">
+      <w:hyperlink w:anchor="_Toc35333842" w:history="1">
         <w:r>
           <w:rPr>
             <w:rStyle w:val="Hyperlink"/>
@@ -1291,7 +1450,7 @@
             <w:noProof/>
             <w:webHidden/>
           </w:rPr>
-          <w:instrText xml:space="preserve"> PAGEREF _Toc35273345 \h </w:instrText>
+          <w:instrText xml:space="preserve"> PAGEREF _Toc35333842 \h </w:instrText>
         </w:r>
         <w:r>
           <w:rPr>
@@ -1336,7 +1495,7 @@
           <w:lang w:eastAsia="pt-BR"/>
         </w:rPr>
       </w:pPr>
-      <w:hyperlink w:anchor="_Toc35273346" w:history="1">
+      <w:hyperlink w:anchor="_Toc35333843" w:history="1">
         <w:r>
           <w:rPr>
             <w:rStyle w:val="Hyperlink"/>
@@ -1363,7 +1522,7 @@
             <w:noProof/>
             <w:webHidden/>
           </w:rPr>
-          <w:instrText xml:space="preserve"> PAGEREF _Toc35273346 \h </w:instrText>
+          <w:instrText xml:space="preserve"> PAGEREF _Toc35333843 \h </w:instrText>
         </w:r>
         <w:r>
           <w:rPr>
@@ -1408,7 +1567,7 @@
           <w:lang w:eastAsia="pt-BR"/>
         </w:rPr>
       </w:pPr>
-      <w:hyperlink w:anchor="_Toc35273347" w:history="1">
+      <w:hyperlink w:anchor="_Toc35333844" w:history="1">
         <w:r>
           <w:rPr>
             <w:rStyle w:val="Hyperlink"/>
@@ -1435,7 +1594,7 @@
             <w:noProof/>
             <w:webHidden/>
           </w:rPr>
-          <w:instrText xml:space="preserve"> PAGEREF _Toc35273347 \h </w:instrText>
+          <w:instrText xml:space="preserve"> PAGEREF _Toc35333844 \h </w:instrText>
         </w:r>
         <w:r>
           <w:rPr>
@@ -1480,7 +1639,7 @@
           <w:lang w:eastAsia="pt-BR"/>
         </w:rPr>
       </w:pPr>
-      <w:hyperlink w:anchor="_Toc35273348" w:history="1">
+      <w:hyperlink w:anchor="_Toc35333845" w:history="1">
         <w:r>
           <w:rPr>
             <w:rStyle w:val="Hyperlink"/>
@@ -1507,7 +1666,7 @@
             <w:noProof/>
             <w:webHidden/>
           </w:rPr>
-          <w:instrText xml:space="preserve"> PAGEREF _Toc35273348 \h </w:instrText>
+          <w:instrText xml:space="preserve"> PAGEREF _Toc35333845 \h </w:instrText>
         </w:r>
         <w:r>
           <w:rPr>
@@ -1552,7 +1711,7 @@
           <w:lang w:eastAsia="pt-BR"/>
         </w:rPr>
       </w:pPr>
-      <w:hyperlink w:anchor="_Toc35273349" w:history="1">
+      <w:hyperlink w:anchor="_Toc35333846" w:history="1">
         <w:r>
           <w:rPr>
             <w:rStyle w:val="Hyperlink"/>
@@ -1579,7 +1738,7 @@
             <w:noProof/>
             <w:webHidden/>
           </w:rPr>
-          <w:instrText xml:space="preserve"> PAGEREF _Toc35273349 \h </w:instrText>
+          <w:instrText xml:space="preserve"> PAGEREF _Toc35333846 \h </w:instrText>
         </w:r>
         <w:r>
           <w:rPr>
@@ -1611,11 +1770,369 @@
       </w:hyperlink>
     </w:p>
     <w:p>
+      <w:pPr>
+        <w:pStyle w:val="ndicedeilustraes"/>
+        <w:tabs>
+          <w:tab w:val="right" w:leader="dot" w:pos="9061"/>
+        </w:tabs>
+        <w:rPr>
+          <w:rFonts w:asciiTheme="minorHAnsi" w:eastAsiaTheme="minorEastAsia" w:hAnsiTheme="minorHAnsi"/>
+          <w:noProof/>
+          <w:color w:val="auto"/>
+          <w:sz w:val="22"/>
+          <w:lang w:eastAsia="pt-BR"/>
+        </w:rPr>
+      </w:pPr>
+      <w:hyperlink w:anchor="_Toc35333847" w:history="1">
+        <w:r>
+          <w:rPr>
+            <w:rStyle w:val="Hyperlink"/>
+            <w:noProof/>
+          </w:rPr>
+          <w:t>TABELA 11 - Requisito funcional 09: editar serviços do posto de combustível</w:t>
+        </w:r>
+        <w:r>
+          <w:rPr>
+            <w:noProof/>
+            <w:webHidden/>
+          </w:rPr>
+          <w:tab/>
+        </w:r>
+        <w:r>
+          <w:rPr>
+            <w:noProof/>
+            <w:webHidden/>
+          </w:rPr>
+          <w:fldChar w:fldCharType="begin"/>
+        </w:r>
+        <w:r>
+          <w:rPr>
+            <w:noProof/>
+            <w:webHidden/>
+          </w:rPr>
+          <w:instrText xml:space="preserve"> PAGEREF _Toc35333847 \h </w:instrText>
+        </w:r>
+        <w:r>
+          <w:rPr>
+            <w:noProof/>
+            <w:webHidden/>
+          </w:rPr>
+        </w:r>
+        <w:r>
+          <w:rPr>
+            <w:noProof/>
+            <w:webHidden/>
+          </w:rPr>
+          <w:fldChar w:fldCharType="separate"/>
+        </w:r>
+        <w:r>
+          <w:rPr>
+            <w:noProof/>
+            <w:webHidden/>
+          </w:rPr>
+          <w:t>33</w:t>
+        </w:r>
+        <w:r>
+          <w:rPr>
+            <w:noProof/>
+            <w:webHidden/>
+          </w:rPr>
+          <w:fldChar w:fldCharType="end"/>
+        </w:r>
+      </w:hyperlink>
+    </w:p>
+    <w:p>
+      <w:pPr>
+        <w:pStyle w:val="ndicedeilustraes"/>
+        <w:tabs>
+          <w:tab w:val="right" w:leader="dot" w:pos="9061"/>
+        </w:tabs>
+        <w:rPr>
+          <w:rFonts w:asciiTheme="minorHAnsi" w:eastAsiaTheme="minorEastAsia" w:hAnsiTheme="minorHAnsi"/>
+          <w:noProof/>
+          <w:color w:val="auto"/>
+          <w:sz w:val="22"/>
+          <w:lang w:eastAsia="pt-BR"/>
+        </w:rPr>
+      </w:pPr>
+      <w:hyperlink w:anchor="_Toc35333848" w:history="1">
+        <w:r>
+          <w:rPr>
+            <w:rStyle w:val="Hyperlink"/>
+            <w:noProof/>
+          </w:rPr>
+          <w:t>TABELA 12 - Requisito funcional 10: inativar posto de combustível</w:t>
+        </w:r>
+        <w:r>
+          <w:rPr>
+            <w:noProof/>
+            <w:webHidden/>
+          </w:rPr>
+          <w:tab/>
+        </w:r>
+        <w:r>
+          <w:rPr>
+            <w:noProof/>
+            <w:webHidden/>
+          </w:rPr>
+          <w:fldChar w:fldCharType="begin"/>
+        </w:r>
+        <w:r>
+          <w:rPr>
+            <w:noProof/>
+            <w:webHidden/>
+          </w:rPr>
+          <w:instrText xml:space="preserve"> PAGEREF _Toc35333848 \h </w:instrText>
+        </w:r>
+        <w:r>
+          <w:rPr>
+            <w:noProof/>
+            <w:webHidden/>
+          </w:rPr>
+        </w:r>
+        <w:r>
+          <w:rPr>
+            <w:noProof/>
+            <w:webHidden/>
+          </w:rPr>
+          <w:fldChar w:fldCharType="separate"/>
+        </w:r>
+        <w:r>
+          <w:rPr>
+            <w:noProof/>
+            <w:webHidden/>
+          </w:rPr>
+          <w:t>34</w:t>
+        </w:r>
+        <w:r>
+          <w:rPr>
+            <w:noProof/>
+            <w:webHidden/>
+          </w:rPr>
+          <w:fldChar w:fldCharType="end"/>
+        </w:r>
+      </w:hyperlink>
+    </w:p>
+    <w:p>
+      <w:pPr>
+        <w:pStyle w:val="ndicedeilustraes"/>
+        <w:tabs>
+          <w:tab w:val="right" w:leader="dot" w:pos="9061"/>
+        </w:tabs>
+        <w:rPr>
+          <w:rFonts w:asciiTheme="minorHAnsi" w:eastAsiaTheme="minorEastAsia" w:hAnsiTheme="minorHAnsi"/>
+          <w:noProof/>
+          <w:color w:val="auto"/>
+          <w:sz w:val="22"/>
+          <w:lang w:eastAsia="pt-BR"/>
+        </w:rPr>
+      </w:pPr>
+      <w:hyperlink w:anchor="_Toc35333849" w:history="1">
+        <w:r>
+          <w:rPr>
+            <w:rStyle w:val="Hyperlink"/>
+            <w:noProof/>
+          </w:rPr>
+          <w:t>TABELA 13 – Requisito funcional 11: inserção dos combustíveis disponíveis no posto de combustível</w:t>
+        </w:r>
+        <w:r>
+          <w:rPr>
+            <w:noProof/>
+            <w:webHidden/>
+          </w:rPr>
+          <w:tab/>
+        </w:r>
+        <w:r>
+          <w:rPr>
+            <w:noProof/>
+            <w:webHidden/>
+          </w:rPr>
+          <w:fldChar w:fldCharType="begin"/>
+        </w:r>
+        <w:r>
+          <w:rPr>
+            <w:noProof/>
+            <w:webHidden/>
+          </w:rPr>
+          <w:instrText xml:space="preserve"> PAGEREF _Toc35333849 \h </w:instrText>
+        </w:r>
+        <w:r>
+          <w:rPr>
+            <w:noProof/>
+            <w:webHidden/>
+          </w:rPr>
+        </w:r>
+        <w:r>
+          <w:rPr>
+            <w:noProof/>
+            <w:webHidden/>
+          </w:rPr>
+          <w:fldChar w:fldCharType="separate"/>
+        </w:r>
+        <w:r>
+          <w:rPr>
+            <w:noProof/>
+            <w:webHidden/>
+          </w:rPr>
+          <w:t>34</w:t>
+        </w:r>
+        <w:r>
+          <w:rPr>
+            <w:noProof/>
+            <w:webHidden/>
+          </w:rPr>
+          <w:fldChar w:fldCharType="end"/>
+        </w:r>
+      </w:hyperlink>
+    </w:p>
+    <w:p>
+      <w:pPr>
+        <w:pStyle w:val="ndicedeilustraes"/>
+        <w:tabs>
+          <w:tab w:val="right" w:leader="dot" w:pos="9061"/>
+        </w:tabs>
+        <w:rPr>
+          <w:rFonts w:asciiTheme="minorHAnsi" w:eastAsiaTheme="minorEastAsia" w:hAnsiTheme="minorHAnsi"/>
+          <w:noProof/>
+          <w:color w:val="auto"/>
+          <w:sz w:val="22"/>
+          <w:lang w:eastAsia="pt-BR"/>
+        </w:rPr>
+      </w:pPr>
+      <w:hyperlink w:anchor="_Toc35333850" w:history="1">
+        <w:r>
+          <w:rPr>
+            <w:rStyle w:val="Hyperlink"/>
+            <w:noProof/>
+          </w:rPr>
+          <w:t>TABELA 14 - Requisito funcional 12: editar valores dos combustíveis no posto de combustível</w:t>
+        </w:r>
+        <w:r>
+          <w:rPr>
+            <w:noProof/>
+            <w:webHidden/>
+          </w:rPr>
+          <w:tab/>
+        </w:r>
+        <w:r>
+          <w:rPr>
+            <w:noProof/>
+            <w:webHidden/>
+          </w:rPr>
+          <w:fldChar w:fldCharType="begin"/>
+        </w:r>
+        <w:r>
+          <w:rPr>
+            <w:noProof/>
+            <w:webHidden/>
+          </w:rPr>
+          <w:instrText xml:space="preserve"> PAGEREF _Toc35333850 \h </w:instrText>
+        </w:r>
+        <w:r>
+          <w:rPr>
+            <w:noProof/>
+            <w:webHidden/>
+          </w:rPr>
+        </w:r>
+        <w:r>
+          <w:rPr>
+            <w:noProof/>
+            <w:webHidden/>
+          </w:rPr>
+          <w:fldChar w:fldCharType="separate"/>
+        </w:r>
+        <w:r>
+          <w:rPr>
+            <w:noProof/>
+            <w:webHidden/>
+          </w:rPr>
+          <w:t>35</w:t>
+        </w:r>
+        <w:r>
+          <w:rPr>
+            <w:noProof/>
+            <w:webHidden/>
+          </w:rPr>
+          <w:fldChar w:fldCharType="end"/>
+        </w:r>
+      </w:hyperlink>
+    </w:p>
+    <w:p>
+      <w:pPr>
+        <w:pStyle w:val="ndicedeilustraes"/>
+        <w:tabs>
+          <w:tab w:val="right" w:leader="dot" w:pos="9061"/>
+        </w:tabs>
+        <w:rPr>
+          <w:rFonts w:asciiTheme="minorHAnsi" w:eastAsiaTheme="minorEastAsia" w:hAnsiTheme="minorHAnsi"/>
+          <w:noProof/>
+          <w:color w:val="auto"/>
+          <w:sz w:val="22"/>
+          <w:lang w:eastAsia="pt-BR"/>
+        </w:rPr>
+      </w:pPr>
+      <w:hyperlink w:anchor="_Toc35333851" w:history="1">
+        <w:r>
+          <w:rPr>
+            <w:rStyle w:val="Hyperlink"/>
+            <w:noProof/>
+          </w:rPr>
+          <w:t>Tabela 15 - Requisito funcional 13: inativar combustíveis disponíveis no posto de combustível</w:t>
+        </w:r>
+        <w:r>
+          <w:rPr>
+            <w:noProof/>
+            <w:webHidden/>
+          </w:rPr>
+          <w:tab/>
+        </w:r>
+        <w:r>
+          <w:rPr>
+            <w:noProof/>
+            <w:webHidden/>
+          </w:rPr>
+          <w:fldChar w:fldCharType="begin"/>
+        </w:r>
+        <w:r>
+          <w:rPr>
+            <w:noProof/>
+            <w:webHidden/>
+          </w:rPr>
+          <w:instrText xml:space="preserve"> PAGEREF _Toc35333851 \h </w:instrText>
+        </w:r>
+        <w:r>
+          <w:rPr>
+            <w:noProof/>
+            <w:webHidden/>
+          </w:rPr>
+        </w:r>
+        <w:r>
+          <w:rPr>
+            <w:noProof/>
+            <w:webHidden/>
+          </w:rPr>
+          <w:fldChar w:fldCharType="separate"/>
+        </w:r>
+        <w:r>
+          <w:rPr>
+            <w:noProof/>
+            <w:webHidden/>
+          </w:rPr>
+          <w:t>35</w:t>
+        </w:r>
+        <w:r>
+          <w:rPr>
+            <w:noProof/>
+            <w:webHidden/>
+          </w:rPr>
+          <w:fldChar w:fldCharType="end"/>
+        </w:r>
+      </w:hyperlink>
+    </w:p>
+    <w:p>
       <w:r>
         <w:fldChar w:fldCharType="end"/>
       </w:r>
-      <w:bookmarkStart w:id="0" w:name="_GoBack"/>
-      <w:bookmarkEnd w:id="0"/>
     </w:p>
     <w:p>
       <w:pPr>
@@ -1801,7 +2318,7 @@
           <w:r>
             <w:fldChar w:fldCharType="separate"/>
           </w:r>
-          <w:hyperlink w:anchor="_Toc34811595" w:history="1">
+          <w:hyperlink w:anchor="_Toc35332973" w:history="1">
             <w:r>
               <w:rPr>
                 <w:rStyle w:val="Hyperlink"/>
@@ -1824,7 +2341,7 @@
               <w:rPr>
                 <w:webHidden/>
               </w:rPr>
-              <w:instrText xml:space="preserve"> PAGEREF _Toc34811595 \h </w:instrText>
+              <w:instrText xml:space="preserve"> PAGEREF _Toc35332973 \h </w:instrText>
             </w:r>
             <w:r>
               <w:rPr>
@@ -1863,7 +2380,7 @@
               <w:lang w:eastAsia="pt-BR"/>
             </w:rPr>
           </w:pPr>
-          <w:hyperlink w:anchor="_Toc34811596" w:history="1">
+          <w:hyperlink w:anchor="_Toc35332974" w:history="1">
             <w:r>
               <w:rPr>
                 <w:rStyle w:val="Hyperlink"/>
@@ -1886,7 +2403,7 @@
               <w:rPr>
                 <w:webHidden/>
               </w:rPr>
-              <w:instrText xml:space="preserve"> PAGEREF _Toc34811596 \h </w:instrText>
+              <w:instrText xml:space="preserve"> PAGEREF _Toc35332974 \h </w:instrText>
             </w:r>
             <w:r>
               <w:rPr>
@@ -1925,7 +2442,7 @@
               <w:lang w:eastAsia="pt-BR"/>
             </w:rPr>
           </w:pPr>
-          <w:hyperlink w:anchor="_Toc34811597" w:history="1">
+          <w:hyperlink w:anchor="_Toc35332975" w:history="1">
             <w:r>
               <w:rPr>
                 <w:rStyle w:val="Hyperlink"/>
@@ -1948,7 +2465,7 @@
               <w:rPr>
                 <w:webHidden/>
               </w:rPr>
-              <w:instrText xml:space="preserve"> PAGEREF _Toc34811597 \h </w:instrText>
+              <w:instrText xml:space="preserve"> PAGEREF _Toc35332975 \h </w:instrText>
             </w:r>
             <w:r>
               <w:rPr>
@@ -1989,7 +2506,7 @@
               <w:lang w:eastAsia="pt-BR"/>
             </w:rPr>
           </w:pPr>
-          <w:hyperlink w:anchor="_Toc34811598" w:history="1">
+          <w:hyperlink w:anchor="_Toc35332976" w:history="1">
             <w:r>
               <w:rPr>
                 <w:rStyle w:val="Hyperlink"/>
@@ -2016,7 +2533,7 @@
                 <w:noProof/>
                 <w:webHidden/>
               </w:rPr>
-              <w:instrText xml:space="preserve"> PAGEREF _Toc34811598 \h </w:instrText>
+              <w:instrText xml:space="preserve"> PAGEREF _Toc35332976 \h </w:instrText>
             </w:r>
             <w:r>
               <w:rPr>
@@ -2061,7 +2578,7 @@
               <w:lang w:eastAsia="pt-BR"/>
             </w:rPr>
           </w:pPr>
-          <w:hyperlink w:anchor="_Toc34811599" w:history="1">
+          <w:hyperlink w:anchor="_Toc35332977" w:history="1">
             <w:r>
               <w:rPr>
                 <w:rStyle w:val="Hyperlink"/>
@@ -2088,7 +2605,7 @@
                 <w:noProof/>
                 <w:webHidden/>
               </w:rPr>
-              <w:instrText xml:space="preserve"> PAGEREF _Toc34811599 \h </w:instrText>
+              <w:instrText xml:space="preserve"> PAGEREF _Toc35332977 \h </w:instrText>
             </w:r>
             <w:r>
               <w:rPr>
@@ -2133,7 +2650,7 @@
               <w:lang w:eastAsia="pt-BR"/>
             </w:rPr>
           </w:pPr>
-          <w:hyperlink w:anchor="_Toc34811600" w:history="1">
+          <w:hyperlink w:anchor="_Toc35332978" w:history="1">
             <w:r>
               <w:rPr>
                 <w:rStyle w:val="Hyperlink"/>
@@ -2160,7 +2677,7 @@
                 <w:noProof/>
                 <w:webHidden/>
               </w:rPr>
-              <w:instrText xml:space="preserve"> PAGEREF _Toc34811600 \h </w:instrText>
+              <w:instrText xml:space="preserve"> PAGEREF _Toc35332978 \h </w:instrText>
             </w:r>
             <w:r>
               <w:rPr>
@@ -2205,7 +2722,7 @@
               <w:lang w:eastAsia="pt-BR"/>
             </w:rPr>
           </w:pPr>
-          <w:hyperlink w:anchor="_Toc34811601" w:history="1">
+          <w:hyperlink w:anchor="_Toc35332979" w:history="1">
             <w:r>
               <w:rPr>
                 <w:rStyle w:val="Hyperlink"/>
@@ -2232,7 +2749,7 @@
                 <w:noProof/>
                 <w:webHidden/>
               </w:rPr>
-              <w:instrText xml:space="preserve"> PAGEREF _Toc34811601 \h </w:instrText>
+              <w:instrText xml:space="preserve"> PAGEREF _Toc35332979 \h </w:instrText>
             </w:r>
             <w:r>
               <w:rPr>
@@ -2277,7 +2794,7 @@
               <w:lang w:eastAsia="pt-BR"/>
             </w:rPr>
           </w:pPr>
-          <w:hyperlink w:anchor="_Toc34811602" w:history="1">
+          <w:hyperlink w:anchor="_Toc35332980" w:history="1">
             <w:r>
               <w:rPr>
                 <w:rStyle w:val="Hyperlink"/>
@@ -2304,7 +2821,7 @@
                 <w:noProof/>
                 <w:webHidden/>
               </w:rPr>
-              <w:instrText xml:space="preserve"> PAGEREF _Toc34811602 \h </w:instrText>
+              <w:instrText xml:space="preserve"> PAGEREF _Toc35332980 \h </w:instrText>
             </w:r>
             <w:r>
               <w:rPr>
@@ -2347,7 +2864,7 @@
               <w:lang w:eastAsia="pt-BR"/>
             </w:rPr>
           </w:pPr>
-          <w:hyperlink w:anchor="_Toc34811603" w:history="1">
+          <w:hyperlink w:anchor="_Toc35332981" w:history="1">
             <w:r>
               <w:rPr>
                 <w:rStyle w:val="Hyperlink"/>
@@ -2370,7 +2887,7 @@
               <w:rPr>
                 <w:webHidden/>
               </w:rPr>
-              <w:instrText xml:space="preserve"> PAGEREF _Toc34811603 \h </w:instrText>
+              <w:instrText xml:space="preserve"> PAGEREF _Toc35332981 \h </w:instrText>
             </w:r>
             <w:r>
               <w:rPr>
@@ -2411,7 +2928,7 @@
               <w:lang w:eastAsia="pt-BR"/>
             </w:rPr>
           </w:pPr>
-          <w:hyperlink w:anchor="_Toc34811604" w:history="1">
+          <w:hyperlink w:anchor="_Toc35332982" w:history="1">
             <w:r>
               <w:rPr>
                 <w:rStyle w:val="Hyperlink"/>
@@ -2438,7 +2955,7 @@
                 <w:noProof/>
                 <w:webHidden/>
               </w:rPr>
-              <w:instrText xml:space="preserve"> PAGEREF _Toc34811604 \h </w:instrText>
+              <w:instrText xml:space="preserve"> PAGEREF _Toc35332982 \h </w:instrText>
             </w:r>
             <w:r>
               <w:rPr>
@@ -2483,7 +3000,7 @@
               <w:lang w:eastAsia="pt-BR"/>
             </w:rPr>
           </w:pPr>
-          <w:hyperlink w:anchor="_Toc34811605" w:history="1">
+          <w:hyperlink w:anchor="_Toc35332983" w:history="1">
             <w:r>
               <w:rPr>
                 <w:rStyle w:val="Hyperlink"/>
@@ -2510,7 +3027,7 @@
                 <w:noProof/>
                 <w:webHidden/>
               </w:rPr>
-              <w:instrText xml:space="preserve"> PAGEREF _Toc34811605 \h </w:instrText>
+              <w:instrText xml:space="preserve"> PAGEREF _Toc35332983 \h </w:instrText>
             </w:r>
             <w:r>
               <w:rPr>
@@ -2555,7 +3072,7 @@
               <w:lang w:eastAsia="pt-BR"/>
             </w:rPr>
           </w:pPr>
-          <w:hyperlink w:anchor="_Toc34811606" w:history="1">
+          <w:hyperlink w:anchor="_Toc35332984" w:history="1">
             <w:r>
               <w:rPr>
                 <w:rStyle w:val="Hyperlink"/>
@@ -2582,7 +3099,7 @@
                 <w:noProof/>
                 <w:webHidden/>
               </w:rPr>
-              <w:instrText xml:space="preserve"> PAGEREF _Toc34811606 \h </w:instrText>
+              <w:instrText xml:space="preserve"> PAGEREF _Toc35332984 \h </w:instrText>
             </w:r>
             <w:r>
               <w:rPr>
@@ -2627,7 +3144,7 @@
               <w:lang w:eastAsia="pt-BR"/>
             </w:rPr>
           </w:pPr>
-          <w:hyperlink w:anchor="_Toc34811607" w:history="1">
+          <w:hyperlink w:anchor="_Toc35332985" w:history="1">
             <w:r>
               <w:rPr>
                 <w:rStyle w:val="Hyperlink"/>
@@ -2654,7 +3171,7 @@
                 <w:noProof/>
                 <w:webHidden/>
               </w:rPr>
-              <w:instrText xml:space="preserve"> PAGEREF _Toc34811607 \h </w:instrText>
+              <w:instrText xml:space="preserve"> PAGEREF _Toc35332985 \h </w:instrText>
             </w:r>
             <w:r>
               <w:rPr>
@@ -2699,7 +3216,7 @@
               <w:lang w:eastAsia="pt-BR"/>
             </w:rPr>
           </w:pPr>
-          <w:hyperlink w:anchor="_Toc34811608" w:history="1">
+          <w:hyperlink w:anchor="_Toc35332986" w:history="1">
             <w:r>
               <w:rPr>
                 <w:rStyle w:val="Hyperlink"/>
@@ -2726,7 +3243,7 @@
                 <w:noProof/>
                 <w:webHidden/>
               </w:rPr>
-              <w:instrText xml:space="preserve"> PAGEREF _Toc34811608 \h </w:instrText>
+              <w:instrText xml:space="preserve"> PAGEREF _Toc35332986 \h </w:instrText>
             </w:r>
             <w:r>
               <w:rPr>
@@ -2771,7 +3288,7 @@
               <w:lang w:eastAsia="pt-BR"/>
             </w:rPr>
           </w:pPr>
-          <w:hyperlink w:anchor="_Toc34811609" w:history="1">
+          <w:hyperlink w:anchor="_Toc35332987" w:history="1">
             <w:r>
               <w:rPr>
                 <w:rStyle w:val="Hyperlink"/>
@@ -2798,7 +3315,7 @@
                 <w:noProof/>
                 <w:webHidden/>
               </w:rPr>
-              <w:instrText xml:space="preserve"> PAGEREF _Toc34811609 \h </w:instrText>
+              <w:instrText xml:space="preserve"> PAGEREF _Toc35332987 \h </w:instrText>
             </w:r>
             <w:r>
               <w:rPr>
@@ -2841,7 +3358,7 @@
               <w:lang w:eastAsia="pt-BR"/>
             </w:rPr>
           </w:pPr>
-          <w:hyperlink w:anchor="_Toc34811610" w:history="1">
+          <w:hyperlink w:anchor="_Toc35332988" w:history="1">
             <w:r>
               <w:rPr>
                 <w:rStyle w:val="Hyperlink"/>
@@ -2864,7 +3381,7 @@
               <w:rPr>
                 <w:webHidden/>
               </w:rPr>
-              <w:instrText xml:space="preserve"> PAGEREF _Toc34811610 \h </w:instrText>
+              <w:instrText xml:space="preserve"> PAGEREF _Toc35332988 \h </w:instrText>
             </w:r>
             <w:r>
               <w:rPr>
@@ -2905,7 +3422,7 @@
               <w:lang w:eastAsia="pt-BR"/>
             </w:rPr>
           </w:pPr>
-          <w:hyperlink w:anchor="_Toc34811611" w:history="1">
+          <w:hyperlink w:anchor="_Toc35332989" w:history="1">
             <w:r>
               <w:rPr>
                 <w:rStyle w:val="Hyperlink"/>
@@ -2932,7 +3449,7 @@
                 <w:noProof/>
                 <w:webHidden/>
               </w:rPr>
-              <w:instrText xml:space="preserve"> PAGEREF _Toc34811611 \h </w:instrText>
+              <w:instrText xml:space="preserve"> PAGEREF _Toc35332989 \h </w:instrText>
             </w:r>
             <w:r>
               <w:rPr>
@@ -2977,7 +3494,7 @@
               <w:lang w:eastAsia="pt-BR"/>
             </w:rPr>
           </w:pPr>
-          <w:hyperlink w:anchor="_Toc34811612" w:history="1">
+          <w:hyperlink w:anchor="_Toc35332990" w:history="1">
             <w:r>
               <w:rPr>
                 <w:rStyle w:val="Hyperlink"/>
@@ -3004,7 +3521,7 @@
                 <w:noProof/>
                 <w:webHidden/>
               </w:rPr>
-              <w:instrText xml:space="preserve"> PAGEREF _Toc34811612 \h </w:instrText>
+              <w:instrText xml:space="preserve"> PAGEREF _Toc35332990 \h </w:instrText>
             </w:r>
             <w:r>
               <w:rPr>
@@ -3024,7 +3541,7 @@
                 <w:noProof/>
                 <w:webHidden/>
               </w:rPr>
-              <w:t>28</w:t>
+              <w:t>35</w:t>
             </w:r>
             <w:r>
               <w:rPr>
@@ -3059,7 +3576,7 @@
       <w:pPr>
         <w:pStyle w:val="Ttulo1"/>
       </w:pPr>
-      <w:bookmarkStart w:id="1" w:name="_Toc34811595"/>
+      <w:bookmarkStart w:id="1" w:name="_Toc35332973"/>
       <w:r>
         <w:lastRenderedPageBreak/>
         <w:t>1 INTRODUÇÃO</w:t>
@@ -3119,7 +3636,7 @@
       <w:pPr>
         <w:pStyle w:val="Ttulo1"/>
       </w:pPr>
-      <w:bookmarkStart w:id="2" w:name="_Toc34811596"/>
+      <w:bookmarkStart w:id="2" w:name="_Toc35332974"/>
       <w:r>
         <w:lastRenderedPageBreak/>
         <w:t>2 REVISÃO BIBLIOGRÁFICA</w:t>
@@ -3142,7 +3659,7 @@
       <w:pPr>
         <w:pStyle w:val="Ttulo1"/>
       </w:pPr>
-      <w:bookmarkStart w:id="3" w:name="_Toc34811597"/>
+      <w:bookmarkStart w:id="3" w:name="_Toc35332975"/>
       <w:r>
         <w:lastRenderedPageBreak/>
         <w:t>3 OBJETIVO DO PROJETO</w:t>
@@ -3207,7 +3724,7 @@
       <w:pPr>
         <w:pStyle w:val="Ttulo2"/>
       </w:pPr>
-      <w:bookmarkStart w:id="4" w:name="_Toc34811598"/>
+      <w:bookmarkStart w:id="4" w:name="_Toc35332976"/>
       <w:r>
         <w:t>3.1 FORMULAÇÃO DO PROBLEMA</w:t>
       </w:r>
@@ -3378,30 +3895,18 @@
       <w:pPr>
         <w:pStyle w:val="Legenda"/>
       </w:pPr>
+      <w:bookmarkStart w:id="5" w:name="_Toc35332991"/>
       <w:r>
         <w:t xml:space="preserve">FIGURA </w:t>
       </w:r>
-      <w:r>
-        <w:fldChar w:fldCharType="begin"/>
-      </w:r>
-      <w:r>
-        <w:instrText xml:space="preserve"> SEQ Figura \* ARABIC </w:instrText>
-      </w:r>
-      <w:r>
-        <w:fldChar w:fldCharType="separate"/>
-      </w:r>
-      <w:r>
-        <w:rPr>
-          <w:noProof/>
-        </w:rPr>
-        <w:t>1</w:t>
-      </w:r>
-      <w:r>
-        <w:rPr>
-          <w:noProof/>
-        </w:rPr>
-        <w:fldChar w:fldCharType="end"/>
-      </w:r>
+      <w:fldSimple w:instr=" SEQ Figura \* ARABIC ">
+        <w:r>
+          <w:rPr>
+            <w:noProof/>
+          </w:rPr>
+          <w:t>1</w:t>
+        </w:r>
+      </w:fldSimple>
       <w:r>
         <w:t xml:space="preserve"> - </w:t>
       </w:r>
@@ -3414,6 +3919,7 @@
       <w:r>
         <w:t>-MG entre 06/01/2020 e 06/03/2020</w:t>
       </w:r>
+      <w:bookmarkEnd w:id="5"/>
     </w:p>
     <w:p>
       <w:pPr>
@@ -3648,33 +4154,22 @@
       <w:pPr>
         <w:pStyle w:val="Legenda"/>
       </w:pPr>
+      <w:bookmarkStart w:id="6" w:name="_Toc35332992"/>
       <w:r>
         <w:t xml:space="preserve">FIGURA </w:t>
       </w:r>
-      <w:r>
-        <w:fldChar w:fldCharType="begin"/>
-      </w:r>
-      <w:r>
-        <w:instrText xml:space="preserve"> SEQ Figura \* ARABIC </w:instrText>
-      </w:r>
-      <w:r>
-        <w:fldChar w:fldCharType="separate"/>
-      </w:r>
-      <w:r>
-        <w:rPr>
-          <w:noProof/>
-        </w:rPr>
-        <w:t>2</w:t>
-      </w:r>
-      <w:r>
-        <w:rPr>
-          <w:noProof/>
-        </w:rPr>
-        <w:fldChar w:fldCharType="end"/>
-      </w:r>
+      <w:fldSimple w:instr=" SEQ Figura \* ARABIC ">
+        <w:r>
+          <w:rPr>
+            <w:noProof/>
+          </w:rPr>
+          <w:t>2</w:t>
+        </w:r>
+      </w:fldSimple>
       <w:r>
         <w:t xml:space="preserve"> - Valores do Etanol em Santa Rita do Sapucaí-MG entre 06/01/2020 e 06/03/2020</w:t>
       </w:r>
+      <w:bookmarkEnd w:id="6"/>
     </w:p>
     <w:p>
       <w:pPr>
@@ -4266,7 +4761,7 @@
       <w:r>
         <w:t>tópico</w:t>
       </w:r>
-      <w:bookmarkStart w:id="5" w:name="_Hlk34753462"/>
+      <w:bookmarkStart w:id="7" w:name="_Hlk34753462"/>
       <w:r>
         <w:t xml:space="preserve">: </w:t>
       </w:r>
@@ -4280,7 +4775,7 @@
       <w:r>
         <w:t>.</w:t>
       </w:r>
-      <w:bookmarkEnd w:id="5"/>
+      <w:bookmarkEnd w:id="7"/>
     </w:p>
     <w:p>
       <w:r>
@@ -4532,35 +5027,22 @@
       <w:pPr>
         <w:pStyle w:val="Legenda"/>
       </w:pPr>
-      <w:bookmarkStart w:id="6" w:name="_Toc35273340"/>
+      <w:bookmarkStart w:id="8" w:name="_Toc35333837"/>
       <w:r>
         <w:t xml:space="preserve">TABELA </w:t>
       </w:r>
-      <w:r>
-        <w:fldChar w:fldCharType="begin"/>
-      </w:r>
-      <w:r>
-        <w:instrText xml:space="preserve"> SEQ Tabela \* ARABIC </w:instrText>
-      </w:r>
-      <w:r>
-        <w:fldChar w:fldCharType="separate"/>
-      </w:r>
-      <w:r>
-        <w:rPr>
-          <w:noProof/>
-        </w:rPr>
-        <w:t>1</w:t>
-      </w:r>
-      <w:r>
-        <w:rPr>
-          <w:noProof/>
-        </w:rPr>
-        <w:fldChar w:fldCharType="end"/>
-      </w:r>
+      <w:fldSimple w:instr=" SEQ Tabela \* ARABIC ">
+        <w:r>
+          <w:rPr>
+            <w:noProof/>
+          </w:rPr>
+          <w:t>1</w:t>
+        </w:r>
+      </w:fldSimple>
       <w:r>
         <w:t xml:space="preserve"> - Cenário de venda no Etanóis</w:t>
       </w:r>
-      <w:bookmarkEnd w:id="6"/>
+      <w:bookmarkEnd w:id="8"/>
     </w:p>
     <w:tbl>
       <w:tblPr>
@@ -4931,38 +5413,25 @@
       <w:pPr>
         <w:pStyle w:val="Legenda"/>
       </w:pPr>
-      <w:bookmarkStart w:id="7" w:name="_Toc35273341"/>
+      <w:bookmarkStart w:id="9" w:name="_Toc35333838"/>
       <w:r>
         <w:t>TABELA</w:t>
       </w:r>
       <w:r>
         <w:t xml:space="preserve"> </w:t>
       </w:r>
-      <w:r>
-        <w:fldChar w:fldCharType="begin"/>
-      </w:r>
-      <w:r>
-        <w:instrText xml:space="preserve"> SEQ Tabela \* ARABIC </w:instrText>
-      </w:r>
-      <w:r>
-        <w:fldChar w:fldCharType="separate"/>
-      </w:r>
-      <w:r>
-        <w:rPr>
-          <w:noProof/>
-        </w:rPr>
-        <w:t>2</w:t>
-      </w:r>
-      <w:r>
-        <w:rPr>
-          <w:noProof/>
-        </w:rPr>
-        <w:fldChar w:fldCharType="end"/>
-      </w:r>
+      <w:fldSimple w:instr=" SEQ Tabela \* ARABIC ">
+        <w:r>
+          <w:rPr>
+            <w:noProof/>
+          </w:rPr>
+          <w:t>2</w:t>
+        </w:r>
+      </w:fldSimple>
       <w:r>
         <w:t xml:space="preserve"> - Comparação dos planos de vantagem do Etanóis</w:t>
       </w:r>
-      <w:bookmarkEnd w:id="7"/>
+      <w:bookmarkEnd w:id="9"/>
     </w:p>
     <w:tbl>
       <w:tblPr>
@@ -5644,7 +6113,7 @@
       <w:r>
         <w:t xml:space="preserve">Visando a realização de parcerias com outros aplicativos, o Etanóis entrega uma </w:t>
       </w:r>
-      <w:bookmarkStart w:id="8" w:name="_Hlk34759820"/>
+      <w:bookmarkStart w:id="10" w:name="_Hlk34759820"/>
       <w:proofErr w:type="spellStart"/>
       <w:r>
         <w:rPr>
@@ -5677,7 +6146,7 @@
         </w:rPr>
         <w:t xml:space="preserve"> Interface</w:t>
       </w:r>
-      <w:bookmarkEnd w:id="8"/>
+      <w:bookmarkEnd w:id="10"/>
       <w:r>
         <w:t xml:space="preserve"> </w:t>
       </w:r>
@@ -5724,11 +6193,11 @@
       <w:pPr>
         <w:pStyle w:val="Ttulo2"/>
       </w:pPr>
-      <w:bookmarkStart w:id="9" w:name="_Toc34811599"/>
+      <w:bookmarkStart w:id="11" w:name="_Toc35332977"/>
       <w:r>
         <w:t>3.2 OBJETIVOS</w:t>
       </w:r>
-      <w:bookmarkEnd w:id="9"/>
+      <w:bookmarkEnd w:id="11"/>
     </w:p>
     <w:p>
       <w:r>
@@ -5948,11 +6417,11 @@
       <w:pPr>
         <w:pStyle w:val="Ttulo2"/>
       </w:pPr>
-      <w:bookmarkStart w:id="10" w:name="_Toc34811600"/>
+      <w:bookmarkStart w:id="12" w:name="_Toc35332978"/>
       <w:r>
         <w:t>3.3 JUSTIFICATIVA</w:t>
       </w:r>
-      <w:bookmarkEnd w:id="10"/>
+      <w:bookmarkEnd w:id="12"/>
     </w:p>
     <w:p>
       <w:r>
@@ -5970,11 +6439,11 @@
       <w:pPr>
         <w:pStyle w:val="Ttulo2"/>
       </w:pPr>
-      <w:bookmarkStart w:id="11" w:name="_Toc34811601"/>
+      <w:bookmarkStart w:id="13" w:name="_Toc35332979"/>
       <w:r>
         <w:t>3.4 PÚBLICO-ALVO</w:t>
       </w:r>
-      <w:bookmarkEnd w:id="11"/>
+      <w:bookmarkEnd w:id="13"/>
     </w:p>
     <w:p>
       <w:r>
@@ -6045,11 +6514,11 @@
       <w:pPr>
         <w:pStyle w:val="Ttulo2"/>
       </w:pPr>
-      <w:bookmarkStart w:id="12" w:name="_Toc34811602"/>
+      <w:bookmarkStart w:id="14" w:name="_Toc35332980"/>
       <w:r>
         <w:t>3.5 NÍVEIS DE DECISÃO E GRUPOS FUNCIONAIS</w:t>
       </w:r>
-      <w:bookmarkEnd w:id="12"/>
+      <w:bookmarkEnd w:id="14"/>
     </w:p>
     <w:p>
       <w:r>
@@ -6172,78 +6641,78 @@
       <w:pPr>
         <w:pStyle w:val="Ttulo1"/>
       </w:pPr>
-      <w:bookmarkStart w:id="13" w:name="_Toc34811603"/>
+      <w:bookmarkStart w:id="15" w:name="_Toc35332981"/>
       <w:r>
         <w:lastRenderedPageBreak/>
         <w:t>4 MÉTODOS GERENCIAIS</w:t>
       </w:r>
-      <w:bookmarkEnd w:id="13"/>
+      <w:bookmarkEnd w:id="15"/>
     </w:p>
     <w:p/>
     <w:p>
       <w:pPr>
         <w:pStyle w:val="Ttulo2"/>
       </w:pPr>
-      <w:bookmarkStart w:id="14" w:name="_Toc34811604"/>
+      <w:bookmarkStart w:id="16" w:name="_Toc35332982"/>
       <w:r>
         <w:t>4.1 PLANO DE ELABORAÇÃO E GERENCIAMENTO DO PROJETO</w:t>
       </w:r>
-      <w:bookmarkEnd w:id="14"/>
+      <w:bookmarkEnd w:id="16"/>
     </w:p>
     <w:p/>
     <w:p>
       <w:pPr>
         <w:pStyle w:val="Ttulo2"/>
       </w:pPr>
-      <w:bookmarkStart w:id="15" w:name="_Toc34811605"/>
+      <w:bookmarkStart w:id="17" w:name="_Toc35332983"/>
       <w:r>
         <w:t>4.2 MODELO DE CICLO DE VIDA</w:t>
       </w:r>
-      <w:bookmarkEnd w:id="15"/>
+      <w:bookmarkEnd w:id="17"/>
     </w:p>
     <w:p/>
     <w:p>
       <w:pPr>
         <w:pStyle w:val="Ttulo2"/>
       </w:pPr>
-      <w:bookmarkStart w:id="16" w:name="_Toc34811606"/>
+      <w:bookmarkStart w:id="18" w:name="_Toc35332984"/>
       <w:r>
         <w:t>4.3 RECURSOS NECESSÁRIOS</w:t>
       </w:r>
-      <w:bookmarkEnd w:id="16"/>
+      <w:bookmarkEnd w:id="18"/>
     </w:p>
     <w:p/>
     <w:p>
       <w:pPr>
         <w:pStyle w:val="Ttulo2"/>
       </w:pPr>
-      <w:bookmarkStart w:id="17" w:name="_Toc34811607"/>
+      <w:bookmarkStart w:id="19" w:name="_Toc35332985"/>
       <w:r>
         <w:t>4.4 RELATÓRIO DE DESEMPENHO</w:t>
       </w:r>
-      <w:bookmarkEnd w:id="17"/>
+      <w:bookmarkEnd w:id="19"/>
     </w:p>
     <w:p/>
     <w:p>
       <w:pPr>
         <w:pStyle w:val="Ttulo2"/>
       </w:pPr>
-      <w:bookmarkStart w:id="18" w:name="_Toc34811608"/>
+      <w:bookmarkStart w:id="20" w:name="_Toc35332986"/>
       <w:r>
         <w:t>4.5 ESTIMATIVAS DE TAMANHO E ESFORÇO</w:t>
       </w:r>
-      <w:bookmarkEnd w:id="18"/>
+      <w:bookmarkEnd w:id="20"/>
     </w:p>
     <w:p/>
     <w:p>
       <w:pPr>
         <w:pStyle w:val="Ttulo2"/>
       </w:pPr>
-      <w:bookmarkStart w:id="19" w:name="_Toc34811609"/>
+      <w:bookmarkStart w:id="21" w:name="_Toc35332987"/>
       <w:r>
         <w:t>4.6 GERENCIAMENTO DE CONFIGURAÇÃO</w:t>
       </w:r>
-      <w:bookmarkEnd w:id="19"/>
+      <w:bookmarkEnd w:id="21"/>
     </w:p>
     <w:p>
       <w:pPr>
@@ -6267,12 +6736,12 @@
       <w:pPr>
         <w:pStyle w:val="Ttulo1"/>
       </w:pPr>
-      <w:bookmarkStart w:id="20" w:name="_Toc34811610"/>
+      <w:bookmarkStart w:id="22" w:name="_Toc35332988"/>
       <w:r>
         <w:lastRenderedPageBreak/>
         <w:t>5 ESPECIFICAÇÃO E ANÁLISE DOS REQUISITOS</w:t>
       </w:r>
-      <w:bookmarkEnd w:id="20"/>
+      <w:bookmarkEnd w:id="22"/>
     </w:p>
     <w:p>
       <w:r>
@@ -6295,14 +6764,14 @@
       <w:pPr>
         <w:pStyle w:val="Ttulo2"/>
       </w:pPr>
-      <w:bookmarkStart w:id="21" w:name="_Toc34811611"/>
+      <w:bookmarkStart w:id="23" w:name="_Toc35332989"/>
       <w:r>
         <w:t xml:space="preserve">5.1 REQUISITOS DO SISTEMA </w:t>
       </w:r>
       <w:r>
         <w:t>DE SOFTWARE</w:t>
       </w:r>
-      <w:bookmarkEnd w:id="21"/>
+      <w:bookmarkEnd w:id="23"/>
     </w:p>
     <w:p>
       <w:r>
@@ -6410,35 +6879,22 @@
       <w:pPr>
         <w:pStyle w:val="Legenda"/>
       </w:pPr>
-      <w:bookmarkStart w:id="22" w:name="_Toc35273342"/>
+      <w:bookmarkStart w:id="24" w:name="_Toc35333839"/>
       <w:r>
         <w:t xml:space="preserve">TABELA </w:t>
       </w:r>
-      <w:r>
-        <w:fldChar w:fldCharType="begin"/>
-      </w:r>
-      <w:r>
-        <w:instrText xml:space="preserve"> SEQ Tabela \* ARABIC </w:instrText>
-      </w:r>
-      <w:r>
-        <w:fldChar w:fldCharType="separate"/>
-      </w:r>
-      <w:r>
-        <w:rPr>
-          <w:noProof/>
-        </w:rPr>
-        <w:t>3</w:t>
-      </w:r>
-      <w:r>
-        <w:rPr>
-          <w:noProof/>
-        </w:rPr>
-        <w:fldChar w:fldCharType="end"/>
-      </w:r>
+      <w:fldSimple w:instr=" SEQ Tabela \* ARABIC ">
+        <w:r>
+          <w:rPr>
+            <w:noProof/>
+          </w:rPr>
+          <w:t>3</w:t>
+        </w:r>
+      </w:fldSimple>
       <w:r>
         <w:t xml:space="preserve"> - Requisito funcional 01: cadastro do usuário</w:t>
       </w:r>
-      <w:bookmarkEnd w:id="22"/>
+      <w:bookmarkEnd w:id="24"/>
     </w:p>
     <w:tbl>
       <w:tblPr>
@@ -6553,7 +7009,15 @@
               <w:spacing w:before="0" w:after="0"/>
             </w:pPr>
             <w:r>
-              <w:t xml:space="preserve">Consiste na inserção de um novo usuário comum no Etanóis. Existem duas </w:t>
+              <w:t>Consiste na inserção de um novo usuário comum no Etanóis.</w:t>
+            </w:r>
+          </w:p>
+          <w:p>
+            <w:pPr>
+              <w:spacing w:before="0" w:after="0"/>
+            </w:pPr>
+            <w:r>
+              <w:t xml:space="preserve">Existem duas </w:t>
             </w:r>
             <w:r>
               <w:t>chaves</w:t>
@@ -6729,38 +7193,25 @@
       <w:pPr>
         <w:pStyle w:val="Legenda"/>
       </w:pPr>
-      <w:bookmarkStart w:id="23" w:name="_Toc35273343"/>
+      <w:bookmarkStart w:id="25" w:name="_Toc35333840"/>
       <w:r>
         <w:t>TABELA</w:t>
       </w:r>
       <w:r>
         <w:t xml:space="preserve"> </w:t>
       </w:r>
-      <w:r>
-        <w:fldChar w:fldCharType="begin"/>
-      </w:r>
-      <w:r>
-        <w:instrText xml:space="preserve"> SEQ Tabela \* ARABIC </w:instrText>
-      </w:r>
-      <w:r>
-        <w:fldChar w:fldCharType="separate"/>
-      </w:r>
-      <w:r>
-        <w:rPr>
-          <w:noProof/>
-        </w:rPr>
-        <w:t>4</w:t>
-      </w:r>
-      <w:r>
-        <w:rPr>
-          <w:noProof/>
-        </w:rPr>
-        <w:fldChar w:fldCharType="end"/>
-      </w:r>
+      <w:fldSimple w:instr=" SEQ Tabela \* ARABIC ">
+        <w:r>
+          <w:rPr>
+            <w:noProof/>
+          </w:rPr>
+          <w:t>4</w:t>
+        </w:r>
+      </w:fldSimple>
       <w:r>
         <w:t xml:space="preserve"> - Requisito funcional 02: acesso do usuário</w:t>
       </w:r>
-      <w:bookmarkEnd w:id="23"/>
+      <w:bookmarkEnd w:id="25"/>
     </w:p>
     <w:tbl>
       <w:tblPr>
@@ -6875,7 +7326,15 @@
               <w:spacing w:before="0" w:after="0"/>
             </w:pPr>
             <w:r>
-              <w:t>Consiste no acesso ao Etanóis com as credenciais já cadastradas e validadas. O campo de acesso aceitará duas formas de acesso, conforme disponível no cadastro, e-mail ou número do celular.</w:t>
+              <w:t>Consiste no acesso ao Etanóis com as credenciais já cadastradas e validadas.</w:t>
+            </w:r>
+          </w:p>
+          <w:p>
+            <w:pPr>
+              <w:spacing w:before="0" w:after="0"/>
+            </w:pPr>
+            <w:r>
+              <w:t>O campo de acesso aceitará duas formas de acesso, conforme disponível no cadastro, e-mail ou número do celular.</w:t>
             </w:r>
           </w:p>
         </w:tc>
@@ -6947,7 +7406,13 @@
               <w:spacing w:before="0" w:after="0"/>
             </w:pPr>
             <w:r>
-              <w:t>Estar cadastrado no sistema</w:t>
+              <w:t xml:space="preserve">Estar cadastrado </w:t>
+            </w:r>
+            <w:r>
+              <w:t xml:space="preserve">como usuário comum </w:t>
+            </w:r>
+            <w:r>
+              <w:t>no sistema</w:t>
             </w:r>
           </w:p>
         </w:tc>
@@ -7015,38 +7480,25 @@
       <w:pPr>
         <w:pStyle w:val="Legenda"/>
       </w:pPr>
-      <w:bookmarkStart w:id="24" w:name="_Toc35273344"/>
+      <w:bookmarkStart w:id="26" w:name="_Toc35333841"/>
       <w:r>
         <w:t>TABELA</w:t>
       </w:r>
       <w:r>
         <w:t xml:space="preserve"> </w:t>
       </w:r>
-      <w:r>
-        <w:fldChar w:fldCharType="begin"/>
-      </w:r>
-      <w:r>
-        <w:instrText xml:space="preserve"> SEQ Tabela \* ARABIC </w:instrText>
-      </w:r>
-      <w:r>
-        <w:fldChar w:fldCharType="separate"/>
-      </w:r>
-      <w:r>
-        <w:rPr>
-          <w:noProof/>
-        </w:rPr>
-        <w:t>5</w:t>
-      </w:r>
-      <w:r>
-        <w:rPr>
-          <w:noProof/>
-        </w:rPr>
-        <w:fldChar w:fldCharType="end"/>
-      </w:r>
+      <w:fldSimple w:instr=" SEQ Tabela \* ARABIC ">
+        <w:r>
+          <w:rPr>
+            <w:noProof/>
+          </w:rPr>
+          <w:t>5</w:t>
+        </w:r>
+      </w:fldSimple>
       <w:r>
         <w:t xml:space="preserve"> - Requisito funcional 03: recuperação de senha do usuário</w:t>
       </w:r>
-      <w:bookmarkEnd w:id="24"/>
+      <w:bookmarkEnd w:id="26"/>
     </w:p>
     <w:tbl>
       <w:tblPr>
@@ -7076,6 +7528,7 @@
                 <w:b/>
                 <w:bCs/>
               </w:rPr>
+              <w:lastRenderedPageBreak/>
               <w:t>Nº</w:t>
             </w:r>
           </w:p>
@@ -7148,7 +7601,6 @@
                 <w:b/>
                 <w:bCs/>
               </w:rPr>
-              <w:lastRenderedPageBreak/>
               <w:t>DESCRIÇÃO</w:t>
             </w:r>
           </w:p>
@@ -7160,23 +7612,33 @@
           <w:p>
             <w:pPr>
               <w:spacing w:before="0" w:after="0"/>
-              <w:rPr>
-                <w:b/>
-                <w:bCs/>
-              </w:rPr>
             </w:pPr>
             <w:r>
               <w:t>Consiste na recuperação da senha de acesso ao Etanóis</w:t>
             </w:r>
             <w:r>
-              <w:t xml:space="preserve">. </w:t>
-            </w:r>
+              <w:t>.</w:t>
+            </w:r>
+          </w:p>
+          <w:p>
+            <w:pPr>
+              <w:spacing w:before="0" w:after="0"/>
+            </w:pPr>
             <w:r>
               <w:t>Ao solicitar a redefinição de senha, será gerada ao usuário uma nova senha, a qual será enviada no e-mail ou celular cadastrado</w:t>
             </w:r>
             <w:r>
-              <w:t xml:space="preserve">. </w:t>
-            </w:r>
+              <w:t>.</w:t>
+            </w:r>
+          </w:p>
+          <w:p>
+            <w:pPr>
+              <w:spacing w:before="0" w:after="0"/>
+              <w:rPr>
+                <w:b/>
+                <w:bCs/>
+              </w:rPr>
+            </w:pPr>
             <w:r>
               <w:t>O usuário poderá realizar o login com a senha gerada e logo após redefini</w:t>
             </w:r>
@@ -7253,7 +7715,13 @@
               <w:spacing w:before="0" w:after="0"/>
             </w:pPr>
             <w:r>
-              <w:t>Estar cadastrado no sistema</w:t>
+              <w:t xml:space="preserve">Estar cadastrado </w:t>
+            </w:r>
+            <w:r>
+              <w:t xml:space="preserve">como usuário comum </w:t>
+            </w:r>
+            <w:r>
+              <w:t>no sistema</w:t>
             </w:r>
           </w:p>
         </w:tc>
@@ -7318,7 +7786,7 @@
       <w:pPr>
         <w:pStyle w:val="Legenda"/>
       </w:pPr>
-      <w:bookmarkStart w:id="25" w:name="_Toc35273345"/>
+      <w:bookmarkStart w:id="27" w:name="_Toc35333842"/>
       <w:r>
         <w:t xml:space="preserve">TABELA </w:t>
       </w:r>
@@ -7333,7 +7801,7 @@
       <w:r>
         <w:t xml:space="preserve"> - Requisito funcional 04: editar perfil do usuário</w:t>
       </w:r>
-      <w:bookmarkEnd w:id="25"/>
+      <w:bookmarkEnd w:id="27"/>
     </w:p>
     <w:tbl>
       <w:tblPr>
@@ -7448,13 +7916,18 @@
               <w:spacing w:before="0" w:after="0"/>
             </w:pPr>
             <w:r>
-              <w:t>Consiste na edição dos dados do usuário cadastrado no sistema</w:t>
-            </w:r>
-            <w:r>
-              <w:t xml:space="preserve">. </w:t>
-            </w:r>
-            <w:r>
-              <w:t>Na funcionalidade de edição também será permitido a exclusão</w:t>
+              <w:t>Consiste na edição dos dados do usuário cadastrado no sistema.</w:t>
+            </w:r>
+          </w:p>
+          <w:p>
+            <w:pPr>
+              <w:spacing w:before="0" w:after="0"/>
+            </w:pPr>
+            <w:r>
+              <w:t xml:space="preserve">Na funcionalidade de edição também será permitido a </w:t>
+            </w:r>
+            <w:r>
+              <w:t>inatividade</w:t>
             </w:r>
             <w:r>
               <w:t>.</w:t>
@@ -7529,7 +8002,13 @@
               <w:spacing w:before="0" w:after="0"/>
             </w:pPr>
             <w:r>
-              <w:t>Estar logado no sistema</w:t>
+              <w:t xml:space="preserve">Estar logado </w:t>
+            </w:r>
+            <w:r>
+              <w:t xml:space="preserve">como usuário comum </w:t>
+            </w:r>
+            <w:r>
+              <w:t>no sistema</w:t>
             </w:r>
           </w:p>
         </w:tc>
@@ -7628,7 +8107,10 @@
               <w:spacing w:before="0" w:after="0"/>
             </w:pPr>
             <w:r>
-              <w:t>foto</w:t>
+              <w:t>F</w:t>
+            </w:r>
+            <w:r>
+              <w:t>oto</w:t>
             </w:r>
           </w:p>
         </w:tc>
@@ -7647,7 +8129,7 @@
       <w:pPr>
         <w:pStyle w:val="Legenda"/>
       </w:pPr>
-      <w:bookmarkStart w:id="26" w:name="_Toc35273346"/>
+      <w:bookmarkStart w:id="28" w:name="_Toc35333843"/>
       <w:r>
         <w:t xml:space="preserve">TABELA </w:t>
       </w:r>
@@ -7662,7 +8144,7 @@
       <w:r>
         <w:t xml:space="preserve"> - Requisito funcional 05: inativar perfil do usuário</w:t>
       </w:r>
-      <w:bookmarkEnd w:id="26"/>
+      <w:bookmarkEnd w:id="28"/>
     </w:p>
     <w:tbl>
       <w:tblPr>
@@ -7728,6 +8210,7 @@
                 <w:b/>
                 <w:bCs/>
               </w:rPr>
+              <w:lastRenderedPageBreak/>
               <w:t>NOME</w:t>
             </w:r>
           </w:p>
@@ -7792,11 +8275,7 @@
               <w:t xml:space="preserve"> do usuário cadastrado no sistema</w:t>
             </w:r>
             <w:r>
-              <w:t xml:space="preserve">, ou seja, o usuário não terá mais acesso a sua conta, </w:t>
-            </w:r>
-            <w:r>
-              <w:lastRenderedPageBreak/>
-              <w:t>porém seu histórico e dados importantes para criação de melhorias no sistema ficarão arquivados.</w:t>
+              <w:t>, ou seja, o usuário não terá mais acesso a sua conta, porém seu histórico e dados importantes para criação de melhorias no sistema ficarão arquivados.</w:t>
             </w:r>
           </w:p>
         </w:tc>
@@ -7819,7 +8298,6 @@
                 <w:b/>
                 <w:bCs/>
               </w:rPr>
-              <w:lastRenderedPageBreak/>
               <w:t>NÍVEL DE NECESSIDADE</w:t>
             </w:r>
           </w:p>
@@ -7833,7 +8311,7 @@
               <w:spacing w:before="0" w:after="0"/>
             </w:pPr>
             <w:r>
-              <w:t>Desejável</w:t>
+              <w:t>Importante</w:t>
             </w:r>
           </w:p>
         </w:tc>
@@ -7869,7 +8347,13 @@
               <w:spacing w:before="0" w:after="0"/>
             </w:pPr>
             <w:r>
-              <w:t>Estar logado no sistema</w:t>
+              <w:t xml:space="preserve">Estar logado </w:t>
+            </w:r>
+            <w:r>
+              <w:t xml:space="preserve">como usuário comum </w:t>
+            </w:r>
+            <w:r>
+              <w:t>no sistema</w:t>
             </w:r>
           </w:p>
         </w:tc>
@@ -7905,7 +8389,7 @@
               <w:spacing w:before="0" w:after="0"/>
             </w:pPr>
             <w:r>
-              <w:t>Não se aplica</w:t>
+              <w:t>Não há</w:t>
             </w:r>
           </w:p>
         </w:tc>
@@ -7947,7 +8431,7 @@
       <w:pPr>
         <w:pStyle w:val="Legenda"/>
       </w:pPr>
-      <w:bookmarkStart w:id="27" w:name="_Toc35273347"/>
+      <w:bookmarkStart w:id="29" w:name="_Toc35333844"/>
       <w:r>
         <w:t xml:space="preserve">TABELA </w:t>
       </w:r>
@@ -7962,7 +8446,7 @@
       <w:r>
         <w:t xml:space="preserve"> - Requisito funcional 06: cadastro do posto de combustível</w:t>
       </w:r>
-      <w:bookmarkEnd w:id="27"/>
+      <w:bookmarkEnd w:id="29"/>
     </w:p>
     <w:tbl>
       <w:tblPr>
@@ -8077,17 +8561,13 @@
               <w:spacing w:before="0" w:after="0"/>
             </w:pPr>
             <w:r>
-              <w:t xml:space="preserve">Consiste na inserção de um novo posto </w:t>
-            </w:r>
-            <w:r>
-              <w:t xml:space="preserve">de combustível </w:t>
-            </w:r>
-            <w:r>
-              <w:t>no Etanóis</w:t>
-            </w:r>
-            <w:r>
-              <w:t xml:space="preserve">. </w:t>
-            </w:r>
+              <w:t>Consiste na inserção de um novo posto de combustível no Etanóis.</w:t>
+            </w:r>
+          </w:p>
+          <w:p>
+            <w:pPr>
+              <w:spacing w:before="0" w:after="0"/>
+            </w:pPr>
             <w:r>
               <w:t xml:space="preserve">Ao se cadastrar, o gerente do posto receberá um </w:t>
             </w:r>
@@ -8099,17 +8579,19 @@
               <w:t>e-mail</w:t>
             </w:r>
             <w:r>
-              <w:t xml:space="preserve"> de confirmação</w:t>
-            </w:r>
-            <w:r>
-              <w:t xml:space="preserve">. </w:t>
-            </w:r>
-            <w:r>
-              <w:t>Confirmando seu cadastro, o gerente poderá realizar seu acesso ao aplicativo</w:t>
-            </w:r>
-            <w:r>
-              <w:t xml:space="preserve">. </w:t>
-            </w:r>
+              <w:t xml:space="preserve"> de confirmação.</w:t>
+            </w:r>
+            <w:r>
+              <w:t xml:space="preserve"> </w:t>
+            </w:r>
+            <w:r>
+              <w:t>Confirmando seu cadastro, o gerente poderá realizar seu acesso ao aplicativo.</w:t>
+            </w:r>
+          </w:p>
+          <w:p>
+            <w:pPr>
+              <w:spacing w:before="0" w:after="0"/>
+            </w:pPr>
             <w:r>
               <w:t>O gerente, após o cadastro do posto, torna-se um usuário comum, tendo acesso a todos os recursos do Etanóis enquanto usuário comum, exceto a exclusão do perfil, a qual deve ser realizada junto à exclusão do posto de combustível</w:t>
             </w:r>
@@ -8186,7 +8668,7 @@
               <w:spacing w:before="0" w:after="0"/>
             </w:pPr>
             <w:r>
-              <w:t>Não se aplica</w:t>
+              <w:t>Não há</w:t>
             </w:r>
           </w:p>
         </w:tc>
@@ -8272,6 +8754,7 @@
               <w:spacing w:before="0" w:after="0"/>
             </w:pPr>
             <w:r>
+              <w:lastRenderedPageBreak/>
               <w:t>E</w:t>
             </w:r>
             <w:r>
@@ -8308,6 +8791,7 @@
         <w:pStyle w:val="Legenda"/>
       </w:pPr>
       <w:r>
+        <w:lastRenderedPageBreak/>
         <w:t>FONTE: Elaboração própria</w:t>
       </w:r>
     </w:p>
@@ -8316,9 +8800,8 @@
       <w:pPr>
         <w:pStyle w:val="Legenda"/>
       </w:pPr>
-      <w:bookmarkStart w:id="28" w:name="_Toc35273348"/>
-      <w:r>
-        <w:lastRenderedPageBreak/>
+      <w:bookmarkStart w:id="30" w:name="_Toc35333845"/>
+      <w:r>
         <w:t>TABELA</w:t>
       </w:r>
       <w:r>
@@ -8335,7 +8818,7 @@
       <w:r>
         <w:t xml:space="preserve"> - Requisito funcional 07: editar informações do posto de combustível</w:t>
       </w:r>
-      <w:bookmarkEnd w:id="28"/>
+      <w:bookmarkEnd w:id="30"/>
     </w:p>
     <w:tbl>
       <w:tblPr>
@@ -8453,169 +8936,154 @@
               <w:spacing w:before="0" w:after="0"/>
             </w:pPr>
             <w:r>
-              <w:t>Consiste na edição das informações do posto cadastrado</w:t>
-            </w:r>
-            <w:r>
-              <w:t xml:space="preserve">. </w:t>
-            </w:r>
-            <w:r>
-              <w:t>Neste requisito poderá ser inserido o funcionário responsável pelo posto, sendo ele um funcionário administrado ou frentista</w:t>
-            </w:r>
-            <w:r>
-              <w:t xml:space="preserve">. </w:t>
-            </w:r>
-            <w:r>
-              <w:t xml:space="preserve">Ao inserir o funcionário responsável, será verificado se </w:t>
-            </w:r>
-            <w:r>
-              <w:t>ele</w:t>
-            </w:r>
-            <w:r>
-              <w:t xml:space="preserve"> já possui cadastro no sistema. Em caso negativo será enviado ao e-mail inserido, o convite para cadastro. Em caso positivo, será enviado no e-mail inserido o código de acesso à Área do Frentista no aplicativo do Etanóis</w:t>
-            </w:r>
-            <w:r>
-              <w:t xml:space="preserve">. </w:t>
-            </w:r>
-            <w:r>
-              <w:t>O funcionário responsável, após cadastrado no sistema, terá acesso conforme permissões de um usuário comum, podendo editar seu perfil pelo aplicativo e utilizá-lo normalmente</w:t>
-            </w:r>
-            <w:r>
-              <w:t xml:space="preserve">. </w:t>
-            </w:r>
-            <w:r>
-              <w:t xml:space="preserve">Somente pelo acesso </w:t>
-            </w:r>
+              <w:t>Consiste na edição das informações do posto cadastrado.</w:t>
+            </w:r>
+          </w:p>
+          <w:p>
+            <w:pPr>
+              <w:spacing w:before="0" w:after="0"/>
+            </w:pPr>
+            <w:r>
+              <w:t>Neste requisito poderá ser inserido o funcionário responsável pelo posto, sendo ele um funcionário administrado ou frentista.</w:t>
+            </w:r>
+            <w:r>
+              <w:t xml:space="preserve"> </w:t>
+            </w:r>
+            <w:r>
+              <w:t>Ao inserir o funcionário responsável, será verificado se ele já possui cadastro no sistema. Em caso negativo será enviado ao e-mail inserido, o convite para cadastro. Em caso positivo, será enviado no e-mail inserido o código de acesso à Área do Frentista no aplicativo do Etanóis.</w:t>
+            </w:r>
+          </w:p>
+          <w:p>
+            <w:pPr>
+              <w:spacing w:before="0" w:after="0"/>
+            </w:pPr>
+            <w:r>
+              <w:t>O funcionário responsável, após cadastrado no sistema, terá acesso conforme permissões de um usuário comum, podendo editar seu perfil pelo aplicativo e utilizá-lo normalmente.</w:t>
+            </w:r>
+          </w:p>
+        </w:tc>
+      </w:tr>
+      <w:tr>
+        <w:tc>
+          <w:tcPr>
+            <w:tcW w:w="3256" w:type="dxa"/>
+          </w:tcPr>
+          <w:p>
+            <w:pPr>
+              <w:spacing w:before="0" w:after="0"/>
+              <w:rPr>
+                <w:b/>
+                <w:bCs/>
+              </w:rPr>
+            </w:pPr>
+            <w:r>
+              <w:rPr>
+                <w:b/>
+                <w:bCs/>
+              </w:rPr>
+              <w:t>NÍVEL DE NECESSIDADE</w:t>
+            </w:r>
+          </w:p>
+        </w:tc>
+        <w:tc>
+          <w:tcPr>
+            <w:tcW w:w="5805" w:type="dxa"/>
+          </w:tcPr>
+          <w:p>
+            <w:pPr>
+              <w:spacing w:before="0" w:after="0"/>
+            </w:pPr>
+            <w:r>
+              <w:t>Essencial</w:t>
+            </w:r>
+          </w:p>
+        </w:tc>
+      </w:tr>
+      <w:tr>
+        <w:tc>
+          <w:tcPr>
+            <w:tcW w:w="3256" w:type="dxa"/>
+          </w:tcPr>
+          <w:p>
+            <w:pPr>
+              <w:spacing w:before="0" w:after="0"/>
+              <w:rPr>
+                <w:b/>
+                <w:bCs/>
+              </w:rPr>
+            </w:pPr>
+            <w:r>
+              <w:rPr>
+                <w:b/>
+                <w:bCs/>
+              </w:rPr>
+              <w:t>PREMISSAS</w:t>
+            </w:r>
+          </w:p>
+        </w:tc>
+        <w:tc>
+          <w:tcPr>
+            <w:tcW w:w="5805" w:type="dxa"/>
+          </w:tcPr>
+          <w:p>
+            <w:pPr>
+              <w:spacing w:before="0" w:after="0"/>
+            </w:pPr>
+            <w:r>
+              <w:t>Estar cadastrado</w:t>
+            </w:r>
+            <w:r>
+              <w:t xml:space="preserve"> como posto de combustível</w:t>
+            </w:r>
+            <w:r>
+              <w:t xml:space="preserve"> no sistema</w:t>
+            </w:r>
+          </w:p>
+        </w:tc>
+      </w:tr>
+      <w:tr>
+        <w:tc>
+          <w:tcPr>
+            <w:tcW w:w="3256" w:type="dxa"/>
+          </w:tcPr>
+          <w:p>
+            <w:pPr>
+              <w:spacing w:before="0" w:after="0"/>
+              <w:rPr>
+                <w:b/>
+                <w:bCs/>
+              </w:rPr>
+            </w:pPr>
+            <w:r>
+              <w:rPr>
+                <w:b/>
+                <w:bCs/>
+              </w:rPr>
+              <w:t>ENTRADAS</w:t>
+            </w:r>
+          </w:p>
+        </w:tc>
+        <w:tc>
+          <w:tcPr>
+            <w:tcW w:w="5805" w:type="dxa"/>
+          </w:tcPr>
+          <w:p>
+            <w:pPr>
+              <w:spacing w:before="0" w:after="0"/>
+            </w:pPr>
+            <w:r>
+              <w:t>Nome do gerente</w:t>
+            </w:r>
+          </w:p>
+          <w:p>
+            <w:pPr>
+              <w:spacing w:before="0" w:after="0"/>
+            </w:pPr>
             <w:r>
               <w:rPr>
                 <w:i/>
                 <w:iCs/>
               </w:rPr>
-              <w:t>web</w:t>
-            </w:r>
-            <w:r>
-              <w:t xml:space="preserve"> será possível excluir o perfil do gerente e junto a ele, o posto de combustível</w:t>
-            </w:r>
-            <w:r>
-              <w:t>.</w:t>
-            </w:r>
-          </w:p>
-        </w:tc>
-      </w:tr>
-      <w:tr>
-        <w:tc>
-          <w:tcPr>
-            <w:tcW w:w="3256" w:type="dxa"/>
-          </w:tcPr>
-          <w:p>
-            <w:pPr>
-              <w:spacing w:before="0" w:after="0"/>
-              <w:rPr>
-                <w:b/>
-                <w:bCs/>
-              </w:rPr>
-            </w:pPr>
-            <w:r>
-              <w:rPr>
-                <w:b/>
-                <w:bCs/>
-              </w:rPr>
-              <w:t>NÍVEL DE NECESSIDADE</w:t>
-            </w:r>
-          </w:p>
-        </w:tc>
-        <w:tc>
-          <w:tcPr>
-            <w:tcW w:w="5805" w:type="dxa"/>
-          </w:tcPr>
-          <w:p>
-            <w:pPr>
-              <w:spacing w:before="0" w:after="0"/>
-            </w:pPr>
-            <w:r>
-              <w:t>Essencial</w:t>
-            </w:r>
-          </w:p>
-        </w:tc>
-      </w:tr>
-      <w:tr>
-        <w:tc>
-          <w:tcPr>
-            <w:tcW w:w="3256" w:type="dxa"/>
-          </w:tcPr>
-          <w:p>
-            <w:pPr>
-              <w:spacing w:before="0" w:after="0"/>
-              <w:rPr>
-                <w:b/>
-                <w:bCs/>
-              </w:rPr>
-            </w:pPr>
-            <w:r>
-              <w:rPr>
-                <w:b/>
-                <w:bCs/>
-              </w:rPr>
-              <w:t>PREMISSAS</w:t>
-            </w:r>
-          </w:p>
-        </w:tc>
-        <w:tc>
-          <w:tcPr>
-            <w:tcW w:w="5805" w:type="dxa"/>
-          </w:tcPr>
-          <w:p>
-            <w:pPr>
-              <w:spacing w:before="0" w:after="0"/>
-            </w:pPr>
-            <w:r>
-              <w:t>Estar cadastrado no sistema</w:t>
-            </w:r>
-          </w:p>
-        </w:tc>
-      </w:tr>
-      <w:tr>
-        <w:tc>
-          <w:tcPr>
-            <w:tcW w:w="3256" w:type="dxa"/>
-          </w:tcPr>
-          <w:p>
-            <w:pPr>
-              <w:spacing w:before="0" w:after="0"/>
-              <w:rPr>
-                <w:b/>
-                <w:bCs/>
-              </w:rPr>
-            </w:pPr>
-            <w:r>
-              <w:rPr>
-                <w:b/>
-                <w:bCs/>
-              </w:rPr>
-              <w:t>ENTRADAS</w:t>
-            </w:r>
-          </w:p>
-        </w:tc>
-        <w:tc>
-          <w:tcPr>
-            <w:tcW w:w="5805" w:type="dxa"/>
-          </w:tcPr>
-          <w:p>
-            <w:pPr>
-              <w:spacing w:before="0" w:after="0"/>
-            </w:pPr>
-            <w:r>
-              <w:t>Nome do gerente</w:t>
-            </w:r>
-          </w:p>
-          <w:p>
-            <w:pPr>
-              <w:spacing w:before="0" w:after="0"/>
-            </w:pPr>
-            <w:r>
-              <w:rPr>
-                <w:i/>
-                <w:iCs/>
-              </w:rPr>
               <w:t>E-mail</w:t>
             </w:r>
             <w:r>
@@ -8662,7 +9130,7 @@
       <w:pPr>
         <w:pStyle w:val="Legenda"/>
       </w:pPr>
-      <w:bookmarkStart w:id="29" w:name="_Toc35273349"/>
+      <w:bookmarkStart w:id="31" w:name="_Toc35333846"/>
       <w:r>
         <w:t>TABELA</w:t>
       </w:r>
@@ -8686,7 +9154,7 @@
       <w:r>
         <w:t>: cadastrar serviços do posto de combustível</w:t>
       </w:r>
-      <w:bookmarkEnd w:id="29"/>
+      <w:bookmarkEnd w:id="31"/>
     </w:p>
     <w:tbl>
       <w:tblPr>
@@ -8695,13 +9163,13 @@
         <w:tblLook w:val="04A0" w:firstRow="1" w:lastRow="0" w:firstColumn="1" w:lastColumn="0" w:noHBand="0" w:noVBand="1"/>
       </w:tblPr>
       <w:tblGrid>
-        <w:gridCol w:w="4530"/>
-        <w:gridCol w:w="4531"/>
+        <w:gridCol w:w="3256"/>
+        <w:gridCol w:w="5805"/>
       </w:tblGrid>
       <w:tr>
         <w:tc>
           <w:tcPr>
-            <w:tcW w:w="4530" w:type="dxa"/>
+            <w:tcW w:w="3256" w:type="dxa"/>
           </w:tcPr>
           <w:p>
             <w:pPr>
@@ -8722,7 +9190,7 @@
         </w:tc>
         <w:tc>
           <w:tcPr>
-            <w:tcW w:w="4531" w:type="dxa"/>
+            <w:tcW w:w="5805" w:type="dxa"/>
           </w:tcPr>
           <w:p>
             <w:pPr>
@@ -8740,28 +9208,29 @@
       <w:tr>
         <w:tc>
           <w:tcPr>
-            <w:tcW w:w="4530" w:type="dxa"/>
-          </w:tcPr>
-          <w:p>
-            <w:pPr>
-              <w:spacing w:before="0" w:after="0"/>
-              <w:rPr>
-                <w:b/>
-                <w:bCs/>
-              </w:rPr>
-            </w:pPr>
-            <w:r>
-              <w:rPr>
-                <w:b/>
-                <w:bCs/>
-              </w:rPr>
+            <w:tcW w:w="3256" w:type="dxa"/>
+          </w:tcPr>
+          <w:p>
+            <w:pPr>
+              <w:spacing w:before="0" w:after="0"/>
+              <w:rPr>
+                <w:b/>
+                <w:bCs/>
+              </w:rPr>
+            </w:pPr>
+            <w:r>
+              <w:rPr>
+                <w:b/>
+                <w:bCs/>
+              </w:rPr>
+              <w:lastRenderedPageBreak/>
               <w:t>NOME</w:t>
             </w:r>
           </w:p>
         </w:tc>
         <w:tc>
           <w:tcPr>
-            <w:tcW w:w="4531" w:type="dxa"/>
+            <w:tcW w:w="5805" w:type="dxa"/>
           </w:tcPr>
           <w:p>
             <w:pPr>
@@ -8776,7 +9245,7 @@
       <w:tr>
         <w:tc>
           <w:tcPr>
-            <w:tcW w:w="4530" w:type="dxa"/>
+            <w:tcW w:w="3256" w:type="dxa"/>
           </w:tcPr>
           <w:p>
             <w:pPr>
@@ -8797,14 +9266,20 @@
         </w:tc>
         <w:tc>
           <w:tcPr>
-            <w:tcW w:w="4531" w:type="dxa"/>
-          </w:tcPr>
-          <w:p>
-            <w:pPr>
-              <w:spacing w:before="0" w:after="0"/>
-            </w:pPr>
-            <w:r>
-              <w:t>Consiste em cadastrar os serviços disponíveis no pátio de abastecimento cadastro e seu horário de funcionamento.</w:t>
+            <w:tcW w:w="5805" w:type="dxa"/>
+          </w:tcPr>
+          <w:p>
+            <w:pPr>
+              <w:spacing w:before="0" w:after="0"/>
+            </w:pPr>
+            <w:r>
+              <w:t xml:space="preserve">Consiste em cadastrar </w:t>
+            </w:r>
+            <w:r>
+              <w:t xml:space="preserve">(disponível ou não) </w:t>
+            </w:r>
+            <w:r>
+              <w:t>os serviços disponíveis no pátio de abastecimento cadastro e seu horário de funcionamento.</w:t>
             </w:r>
           </w:p>
         </w:tc>
@@ -8812,7 +9287,7 @@
       <w:tr>
         <w:tc>
           <w:tcPr>
-            <w:tcW w:w="4530" w:type="dxa"/>
+            <w:tcW w:w="3256" w:type="dxa"/>
           </w:tcPr>
           <w:p>
             <w:pPr>
@@ -8833,7 +9308,7 @@
         </w:tc>
         <w:tc>
           <w:tcPr>
-            <w:tcW w:w="4531" w:type="dxa"/>
+            <w:tcW w:w="5805" w:type="dxa"/>
           </w:tcPr>
           <w:p>
             <w:pPr>
@@ -8848,36 +9323,44 @@
       <w:tr>
         <w:tc>
           <w:tcPr>
-            <w:tcW w:w="4530" w:type="dxa"/>
-          </w:tcPr>
-          <w:p>
-            <w:pPr>
-              <w:spacing w:before="0" w:after="0"/>
-              <w:rPr>
-                <w:b/>
-                <w:bCs/>
-              </w:rPr>
-            </w:pPr>
-            <w:r>
-              <w:rPr>
-                <w:b/>
-                <w:bCs/>
-              </w:rPr>
-              <w:lastRenderedPageBreak/>
+            <w:tcW w:w="3256" w:type="dxa"/>
+          </w:tcPr>
+          <w:p>
+            <w:pPr>
+              <w:spacing w:before="0" w:after="0"/>
+              <w:rPr>
+                <w:b/>
+                <w:bCs/>
+              </w:rPr>
+            </w:pPr>
+            <w:r>
+              <w:rPr>
+                <w:b/>
+                <w:bCs/>
+              </w:rPr>
               <w:t>PREMISSAS</w:t>
             </w:r>
           </w:p>
         </w:tc>
         <w:tc>
           <w:tcPr>
-            <w:tcW w:w="4531" w:type="dxa"/>
-          </w:tcPr>
-          <w:p>
-            <w:pPr>
-              <w:spacing w:before="0" w:after="0"/>
-            </w:pPr>
-            <w:r>
-              <w:t>Estar cadastrado no sistema</w:t>
+            <w:tcW w:w="5805" w:type="dxa"/>
+          </w:tcPr>
+          <w:p>
+            <w:pPr>
+              <w:spacing w:before="0" w:after="0"/>
+            </w:pPr>
+            <w:r>
+              <w:t>Estar cadastrado</w:t>
+            </w:r>
+            <w:r>
+              <w:t xml:space="preserve"> </w:t>
+            </w:r>
+            <w:r>
+              <w:t>como posto de combustível</w:t>
+            </w:r>
+            <w:r>
+              <w:t xml:space="preserve"> no sistema</w:t>
             </w:r>
           </w:p>
         </w:tc>
@@ -8885,7 +9368,7 @@
       <w:tr>
         <w:tc>
           <w:tcPr>
-            <w:tcW w:w="4530" w:type="dxa"/>
+            <w:tcW w:w="3256" w:type="dxa"/>
           </w:tcPr>
           <w:p>
             <w:pPr>
@@ -8906,7 +9389,7 @@
         </w:tc>
         <w:tc>
           <w:tcPr>
-            <w:tcW w:w="4531" w:type="dxa"/>
+            <w:tcW w:w="5805" w:type="dxa"/>
           </w:tcPr>
           <w:p>
             <w:pPr>
@@ -8994,9 +9477,1625 @@
       </w:r>
     </w:p>
     <w:p/>
+    <w:p>
+      <w:pPr>
+        <w:pStyle w:val="Legenda"/>
+      </w:pPr>
+      <w:bookmarkStart w:id="32" w:name="_Toc35333847"/>
+      <w:r>
+        <w:t xml:space="preserve">TABELA </w:t>
+      </w:r>
+      <w:fldSimple w:instr=" SEQ Tabela \* ARABIC ">
+        <w:r>
+          <w:rPr>
+            <w:noProof/>
+          </w:rPr>
+          <w:t>11</w:t>
+        </w:r>
+      </w:fldSimple>
+      <w:r>
+        <w:t xml:space="preserve"> - Requisito funcional 09: editar serviços do posto de combustível</w:t>
+      </w:r>
+      <w:bookmarkEnd w:id="32"/>
+    </w:p>
+    <w:tbl>
+      <w:tblPr>
+        <w:tblStyle w:val="Tabelacomgrade"/>
+        <w:tblW w:w="0" w:type="auto"/>
+        <w:tblLook w:val="04A0" w:firstRow="1" w:lastRow="0" w:firstColumn="1" w:lastColumn="0" w:noHBand="0" w:noVBand="1"/>
+      </w:tblPr>
+      <w:tblGrid>
+        <w:gridCol w:w="3256"/>
+        <w:gridCol w:w="5805"/>
+      </w:tblGrid>
+      <w:tr>
+        <w:tc>
+          <w:tcPr>
+            <w:tcW w:w="3256" w:type="dxa"/>
+          </w:tcPr>
+          <w:p>
+            <w:pPr>
+              <w:spacing w:before="0" w:after="0"/>
+              <w:rPr>
+                <w:b/>
+                <w:bCs/>
+              </w:rPr>
+            </w:pPr>
+            <w:r>
+              <w:rPr>
+                <w:b/>
+                <w:bCs/>
+              </w:rPr>
+              <w:t>Nº</w:t>
+            </w:r>
+          </w:p>
+        </w:tc>
+        <w:tc>
+          <w:tcPr>
+            <w:tcW w:w="5805" w:type="dxa"/>
+          </w:tcPr>
+          <w:p>
+            <w:pPr>
+              <w:spacing w:before="0" w:after="0"/>
+            </w:pPr>
+            <w:r>
+              <w:t>09</w:t>
+            </w:r>
+          </w:p>
+        </w:tc>
+      </w:tr>
+      <w:tr>
+        <w:tc>
+          <w:tcPr>
+            <w:tcW w:w="3256" w:type="dxa"/>
+          </w:tcPr>
+          <w:p>
+            <w:pPr>
+              <w:spacing w:before="0" w:after="0"/>
+              <w:rPr>
+                <w:b/>
+                <w:bCs/>
+              </w:rPr>
+            </w:pPr>
+            <w:r>
+              <w:rPr>
+                <w:b/>
+                <w:bCs/>
+              </w:rPr>
+              <w:t>NOME</w:t>
+            </w:r>
+          </w:p>
+        </w:tc>
+        <w:tc>
+          <w:tcPr>
+            <w:tcW w:w="5805" w:type="dxa"/>
+          </w:tcPr>
+          <w:p>
+            <w:pPr>
+              <w:spacing w:before="0" w:after="0"/>
+            </w:pPr>
+            <w:r>
+              <w:t>Editar serviços do posto de combustível</w:t>
+            </w:r>
+          </w:p>
+        </w:tc>
+      </w:tr>
+      <w:tr>
+        <w:tc>
+          <w:tcPr>
+            <w:tcW w:w="3256" w:type="dxa"/>
+          </w:tcPr>
+          <w:p>
+            <w:pPr>
+              <w:spacing w:before="0" w:after="0"/>
+              <w:rPr>
+                <w:b/>
+                <w:bCs/>
+              </w:rPr>
+            </w:pPr>
+            <w:r>
+              <w:rPr>
+                <w:b/>
+                <w:bCs/>
+              </w:rPr>
+              <w:t>DESCRIÇÃO</w:t>
+            </w:r>
+          </w:p>
+        </w:tc>
+        <w:tc>
+          <w:tcPr>
+            <w:tcW w:w="5805" w:type="dxa"/>
+          </w:tcPr>
+          <w:p>
+            <w:pPr>
+              <w:spacing w:before="0" w:after="0"/>
+            </w:pPr>
+            <w:r>
+              <w:t>Consiste em editar (disponível ou não) os serviços disponíveis no pátio de abastecimento cadastro e seu horário de funcionamento.</w:t>
+            </w:r>
+          </w:p>
+        </w:tc>
+      </w:tr>
+      <w:tr>
+        <w:tc>
+          <w:tcPr>
+            <w:tcW w:w="3256" w:type="dxa"/>
+          </w:tcPr>
+          <w:p>
+            <w:pPr>
+              <w:spacing w:before="0" w:after="0"/>
+              <w:rPr>
+                <w:b/>
+                <w:bCs/>
+              </w:rPr>
+            </w:pPr>
+            <w:r>
+              <w:rPr>
+                <w:b/>
+                <w:bCs/>
+              </w:rPr>
+              <w:t>NÍVEL DE NECESSIDADE</w:t>
+            </w:r>
+          </w:p>
+        </w:tc>
+        <w:tc>
+          <w:tcPr>
+            <w:tcW w:w="5805" w:type="dxa"/>
+          </w:tcPr>
+          <w:p>
+            <w:pPr>
+              <w:spacing w:before="0" w:after="0"/>
+            </w:pPr>
+            <w:r>
+              <w:t>Essencial</w:t>
+            </w:r>
+          </w:p>
+        </w:tc>
+      </w:tr>
+      <w:tr>
+        <w:tc>
+          <w:tcPr>
+            <w:tcW w:w="3256" w:type="dxa"/>
+          </w:tcPr>
+          <w:p>
+            <w:pPr>
+              <w:spacing w:before="0" w:after="0"/>
+              <w:rPr>
+                <w:b/>
+                <w:bCs/>
+              </w:rPr>
+            </w:pPr>
+            <w:r>
+              <w:rPr>
+                <w:b/>
+                <w:bCs/>
+              </w:rPr>
+              <w:t>PREMISSAS</w:t>
+            </w:r>
+          </w:p>
+        </w:tc>
+        <w:tc>
+          <w:tcPr>
+            <w:tcW w:w="5805" w:type="dxa"/>
+          </w:tcPr>
+          <w:p>
+            <w:pPr>
+              <w:spacing w:before="0" w:after="0"/>
+            </w:pPr>
+            <w:r>
+              <w:t>Estar cadastrado</w:t>
+            </w:r>
+            <w:r>
+              <w:t xml:space="preserve"> </w:t>
+            </w:r>
+            <w:r>
+              <w:t>como posto de combustível</w:t>
+            </w:r>
+            <w:r>
+              <w:t xml:space="preserve"> no sistema</w:t>
+            </w:r>
+          </w:p>
+          <w:p>
+            <w:pPr>
+              <w:spacing w:before="0" w:after="0"/>
+            </w:pPr>
+            <w:r>
+              <w:t>Possuir serviços cadastrados</w:t>
+            </w:r>
+          </w:p>
+        </w:tc>
+      </w:tr>
+      <w:tr>
+        <w:tc>
+          <w:tcPr>
+            <w:tcW w:w="3256" w:type="dxa"/>
+          </w:tcPr>
+          <w:p>
+            <w:pPr>
+              <w:spacing w:before="0" w:after="0"/>
+              <w:rPr>
+                <w:b/>
+                <w:bCs/>
+              </w:rPr>
+            </w:pPr>
+            <w:r>
+              <w:rPr>
+                <w:b/>
+                <w:bCs/>
+              </w:rPr>
+              <w:t>ENTRADAS</w:t>
+            </w:r>
+          </w:p>
+        </w:tc>
+        <w:tc>
+          <w:tcPr>
+            <w:tcW w:w="5805" w:type="dxa"/>
+          </w:tcPr>
+          <w:p>
+            <w:pPr>
+              <w:spacing w:before="0" w:after="0"/>
+            </w:pPr>
+            <w:r>
+              <w:t>Horário de funcionamento</w:t>
+            </w:r>
+          </w:p>
+          <w:p>
+            <w:pPr>
+              <w:spacing w:before="0" w:after="0"/>
+            </w:pPr>
+            <w:r>
+              <w:t>Cartões de pagamento pelo combustível</w:t>
+            </w:r>
+          </w:p>
+          <w:p>
+            <w:pPr>
+              <w:spacing w:before="0" w:after="0"/>
+            </w:pPr>
+            <w:r>
+              <w:t>Conveniência</w:t>
+            </w:r>
+          </w:p>
+          <w:p>
+            <w:pPr>
+              <w:spacing w:before="0" w:after="0"/>
+            </w:pPr>
+            <w:r>
+              <w:t>Restaurante</w:t>
+            </w:r>
+          </w:p>
+          <w:p>
+            <w:pPr>
+              <w:spacing w:before="0" w:after="0"/>
+            </w:pPr>
+            <w:r>
+              <w:t>Lava-jato</w:t>
+            </w:r>
+          </w:p>
+          <w:p>
+            <w:pPr>
+              <w:spacing w:before="0" w:after="0"/>
+            </w:pPr>
+            <w:r>
+              <w:t>Borracheiro</w:t>
+            </w:r>
+          </w:p>
+          <w:p>
+            <w:pPr>
+              <w:spacing w:before="0" w:after="0"/>
+            </w:pPr>
+            <w:r>
+              <w:t>Outros serviços</w:t>
+            </w:r>
+          </w:p>
+        </w:tc>
+      </w:tr>
+    </w:tbl>
+    <w:p>
+      <w:pPr>
+        <w:pStyle w:val="Legenda"/>
+      </w:pPr>
+      <w:r>
+        <w:t>FONTE: elaboração própria</w:t>
+      </w:r>
+    </w:p>
     <w:p/>
+    <w:p>
+      <w:pPr>
+        <w:pStyle w:val="Legenda"/>
+      </w:pPr>
+      <w:bookmarkStart w:id="33" w:name="_Toc35333848"/>
+      <w:r>
+        <w:lastRenderedPageBreak/>
+        <w:t xml:space="preserve">TABELA </w:t>
+      </w:r>
+      <w:fldSimple w:instr=" SEQ Tabela \* ARABIC ">
+        <w:r>
+          <w:rPr>
+            <w:noProof/>
+          </w:rPr>
+          <w:t>12</w:t>
+        </w:r>
+      </w:fldSimple>
+      <w:r>
+        <w:t xml:space="preserve"> - Requisito funcional 10: inativar posto de combustível</w:t>
+      </w:r>
+      <w:bookmarkEnd w:id="33"/>
+    </w:p>
+    <w:tbl>
+      <w:tblPr>
+        <w:tblStyle w:val="Tabelacomgrade"/>
+        <w:tblW w:w="0" w:type="auto"/>
+        <w:tblLook w:val="04A0" w:firstRow="1" w:lastRow="0" w:firstColumn="1" w:lastColumn="0" w:noHBand="0" w:noVBand="1"/>
+      </w:tblPr>
+      <w:tblGrid>
+        <w:gridCol w:w="3256"/>
+        <w:gridCol w:w="5805"/>
+      </w:tblGrid>
+      <w:tr>
+        <w:tc>
+          <w:tcPr>
+            <w:tcW w:w="3256" w:type="dxa"/>
+          </w:tcPr>
+          <w:p>
+            <w:pPr>
+              <w:spacing w:before="0" w:after="0"/>
+              <w:rPr>
+                <w:b/>
+                <w:bCs/>
+              </w:rPr>
+            </w:pPr>
+            <w:r>
+              <w:rPr>
+                <w:b/>
+                <w:bCs/>
+              </w:rPr>
+              <w:t>Nº</w:t>
+            </w:r>
+          </w:p>
+        </w:tc>
+        <w:tc>
+          <w:tcPr>
+            <w:tcW w:w="5805" w:type="dxa"/>
+          </w:tcPr>
+          <w:p>
+            <w:pPr>
+              <w:spacing w:before="0" w:after="0"/>
+            </w:pPr>
+            <w:r>
+              <w:t>10</w:t>
+            </w:r>
+          </w:p>
+        </w:tc>
+      </w:tr>
+      <w:tr>
+        <w:tc>
+          <w:tcPr>
+            <w:tcW w:w="3256" w:type="dxa"/>
+          </w:tcPr>
+          <w:p>
+            <w:pPr>
+              <w:spacing w:before="0" w:after="0"/>
+              <w:rPr>
+                <w:b/>
+                <w:bCs/>
+              </w:rPr>
+            </w:pPr>
+            <w:r>
+              <w:rPr>
+                <w:b/>
+                <w:bCs/>
+              </w:rPr>
+              <w:t>NOME</w:t>
+            </w:r>
+          </w:p>
+        </w:tc>
+        <w:tc>
+          <w:tcPr>
+            <w:tcW w:w="5805" w:type="dxa"/>
+          </w:tcPr>
+          <w:p>
+            <w:pPr>
+              <w:spacing w:before="0" w:after="0"/>
+            </w:pPr>
+            <w:r>
+              <w:t>Inativar posto de combustível</w:t>
+            </w:r>
+          </w:p>
+        </w:tc>
+      </w:tr>
+      <w:tr>
+        <w:tc>
+          <w:tcPr>
+            <w:tcW w:w="3256" w:type="dxa"/>
+          </w:tcPr>
+          <w:p>
+            <w:pPr>
+              <w:spacing w:before="0" w:after="0"/>
+              <w:rPr>
+                <w:b/>
+                <w:bCs/>
+              </w:rPr>
+            </w:pPr>
+            <w:r>
+              <w:rPr>
+                <w:b/>
+                <w:bCs/>
+              </w:rPr>
+              <w:t>DESCRIÇÃO</w:t>
+            </w:r>
+          </w:p>
+        </w:tc>
+        <w:tc>
+          <w:tcPr>
+            <w:tcW w:w="5805" w:type="dxa"/>
+          </w:tcPr>
+          <w:p>
+            <w:pPr>
+              <w:spacing w:before="0" w:after="0"/>
+            </w:pPr>
+            <w:r>
+              <w:t xml:space="preserve">Consiste na inatividade do </w:t>
+            </w:r>
+            <w:r>
+              <w:t>posto de combustível</w:t>
+            </w:r>
+            <w:r>
+              <w:t xml:space="preserve"> cadastrado no sistema, ou seja, o </w:t>
+            </w:r>
+            <w:r>
+              <w:t>gerente</w:t>
+            </w:r>
+            <w:r>
+              <w:t xml:space="preserve"> não terá mais acesso a sua conta, porém seu histórico e dados importantes para criação de melhorias no sistema ficarão arquivados.</w:t>
+            </w:r>
+          </w:p>
+          <w:p>
+            <w:pPr>
+              <w:spacing w:before="0" w:after="0"/>
+            </w:pPr>
+            <w:r>
+              <w:t>O funcionário terá sua conta mantida, porém sem acesso à área do frentista.</w:t>
+            </w:r>
+          </w:p>
+        </w:tc>
+      </w:tr>
+      <w:tr>
+        <w:tc>
+          <w:tcPr>
+            <w:tcW w:w="3256" w:type="dxa"/>
+          </w:tcPr>
+          <w:p>
+            <w:pPr>
+              <w:spacing w:before="0" w:after="0"/>
+              <w:rPr>
+                <w:b/>
+                <w:bCs/>
+              </w:rPr>
+            </w:pPr>
+            <w:r>
+              <w:rPr>
+                <w:b/>
+                <w:bCs/>
+              </w:rPr>
+              <w:t>NÍVEL DE NECESSIDADE</w:t>
+            </w:r>
+          </w:p>
+        </w:tc>
+        <w:tc>
+          <w:tcPr>
+            <w:tcW w:w="5805" w:type="dxa"/>
+          </w:tcPr>
+          <w:p>
+            <w:pPr>
+              <w:spacing w:before="0" w:after="0"/>
+            </w:pPr>
+            <w:r>
+              <w:t>Importante</w:t>
+            </w:r>
+          </w:p>
+        </w:tc>
+      </w:tr>
+      <w:tr>
+        <w:tc>
+          <w:tcPr>
+            <w:tcW w:w="3256" w:type="dxa"/>
+          </w:tcPr>
+          <w:p>
+            <w:pPr>
+              <w:spacing w:before="0" w:after="0"/>
+              <w:rPr>
+                <w:b/>
+                <w:bCs/>
+              </w:rPr>
+            </w:pPr>
+            <w:r>
+              <w:rPr>
+                <w:b/>
+                <w:bCs/>
+              </w:rPr>
+              <w:t>PREMISSAS</w:t>
+            </w:r>
+          </w:p>
+        </w:tc>
+        <w:tc>
+          <w:tcPr>
+            <w:tcW w:w="5805" w:type="dxa"/>
+          </w:tcPr>
+          <w:p>
+            <w:pPr>
+              <w:spacing w:before="0" w:after="0"/>
+            </w:pPr>
+            <w:r>
+              <w:t xml:space="preserve">Estar cadastrado </w:t>
+            </w:r>
+            <w:r>
+              <w:t>como posto de combustível</w:t>
+            </w:r>
+            <w:r>
+              <w:t xml:space="preserve"> </w:t>
+            </w:r>
+            <w:r>
+              <w:t>no sistema</w:t>
+            </w:r>
+          </w:p>
+        </w:tc>
+      </w:tr>
+      <w:tr>
+        <w:tc>
+          <w:tcPr>
+            <w:tcW w:w="3256" w:type="dxa"/>
+          </w:tcPr>
+          <w:p>
+            <w:pPr>
+              <w:spacing w:before="0" w:after="0"/>
+              <w:rPr>
+                <w:b/>
+                <w:bCs/>
+              </w:rPr>
+            </w:pPr>
+            <w:r>
+              <w:rPr>
+                <w:b/>
+                <w:bCs/>
+              </w:rPr>
+              <w:t>ENTRADAS</w:t>
+            </w:r>
+          </w:p>
+        </w:tc>
+        <w:tc>
+          <w:tcPr>
+            <w:tcW w:w="5805" w:type="dxa"/>
+          </w:tcPr>
+          <w:p>
+            <w:pPr>
+              <w:spacing w:before="0" w:after="0"/>
+            </w:pPr>
+            <w:r>
+              <w:t>Não há</w:t>
+            </w:r>
+          </w:p>
+        </w:tc>
+      </w:tr>
+    </w:tbl>
+    <w:p>
+      <w:pPr>
+        <w:pStyle w:val="Legenda"/>
+      </w:pPr>
+      <w:r>
+        <w:t>FONTE: Elaboração própria</w:t>
+      </w:r>
+    </w:p>
     <w:p/>
     <w:p>
+      <w:r>
+        <w:t>5.1.1.3 Manutenção do posto de combustível</w:t>
+      </w:r>
+    </w:p>
+    <w:p>
+      <w:r>
+        <w:t xml:space="preserve">Fazem parte deste bloco de requisitos as funcionalidades referentes a manutenção do posto de combustível no sistema, no que se trata aos valores vigentes cobrados pelos combustíveis, este é realizado </w:t>
+      </w:r>
+      <w:r>
+        <w:t xml:space="preserve">tanto </w:t>
+      </w:r>
+      <w:r>
+        <w:t xml:space="preserve">na aplicação </w:t>
+      </w:r>
+      <w:r>
+        <w:rPr>
+          <w:i/>
+          <w:iCs/>
+        </w:rPr>
+        <w:t>web</w:t>
+      </w:r>
+      <w:r>
+        <w:t xml:space="preserve"> </w:t>
+      </w:r>
+      <w:r>
+        <w:t xml:space="preserve">quanto </w:t>
+      </w:r>
+      <w:r>
+        <w:t xml:space="preserve">no aplicativo </w:t>
+      </w:r>
+      <w:r>
+        <w:rPr>
+          <w:i/>
+          <w:iCs/>
+        </w:rPr>
+        <w:t>mobile</w:t>
+      </w:r>
+      <w:r>
+        <w:t>.</w:t>
+      </w:r>
+    </w:p>
+    <w:p>
+      <w:pPr>
+        <w:pStyle w:val="Legenda"/>
+      </w:pPr>
+      <w:bookmarkStart w:id="34" w:name="_Toc35333849"/>
+      <w:r>
+        <w:t xml:space="preserve">TABELA </w:t>
+      </w:r>
+      <w:fldSimple w:instr=" SEQ Tabela \* ARABIC ">
+        <w:r>
+          <w:rPr>
+            <w:noProof/>
+          </w:rPr>
+          <w:t>13</w:t>
+        </w:r>
+      </w:fldSimple>
+      <w:r>
+        <w:t xml:space="preserve"> </w:t>
+      </w:r>
+      <w:r>
+        <w:t>–</w:t>
+      </w:r>
+      <w:r>
+        <w:t xml:space="preserve"> </w:t>
+      </w:r>
+      <w:r>
+        <w:t>Requisito funcional 11: i</w:t>
+      </w:r>
+      <w:r>
+        <w:t>nserção dos combustíveis disponíveis no posto</w:t>
+      </w:r>
+      <w:r>
+        <w:t xml:space="preserve"> de combustível</w:t>
+      </w:r>
+      <w:bookmarkEnd w:id="34"/>
+    </w:p>
+    <w:tbl>
+      <w:tblPr>
+        <w:tblStyle w:val="Tabelacomgrade"/>
+        <w:tblW w:w="0" w:type="auto"/>
+        <w:tblLook w:val="04A0" w:firstRow="1" w:lastRow="0" w:firstColumn="1" w:lastColumn="0" w:noHBand="0" w:noVBand="1"/>
+      </w:tblPr>
+      <w:tblGrid>
+        <w:gridCol w:w="3256"/>
+        <w:gridCol w:w="5805"/>
+      </w:tblGrid>
+      <w:tr>
+        <w:tc>
+          <w:tcPr>
+            <w:tcW w:w="3256" w:type="dxa"/>
+          </w:tcPr>
+          <w:p>
+            <w:pPr>
+              <w:spacing w:before="0" w:after="0"/>
+              <w:rPr>
+                <w:b/>
+                <w:bCs/>
+              </w:rPr>
+            </w:pPr>
+            <w:r>
+              <w:rPr>
+                <w:b/>
+                <w:bCs/>
+              </w:rPr>
+              <w:t>Nº</w:t>
+            </w:r>
+          </w:p>
+        </w:tc>
+        <w:tc>
+          <w:tcPr>
+            <w:tcW w:w="5805" w:type="dxa"/>
+          </w:tcPr>
+          <w:p>
+            <w:pPr>
+              <w:spacing w:before="0" w:after="0"/>
+            </w:pPr>
+            <w:r>
+              <w:t>11</w:t>
+            </w:r>
+          </w:p>
+        </w:tc>
+      </w:tr>
+      <w:tr>
+        <w:tc>
+          <w:tcPr>
+            <w:tcW w:w="3256" w:type="dxa"/>
+          </w:tcPr>
+          <w:p>
+            <w:pPr>
+              <w:spacing w:before="0" w:after="0"/>
+              <w:rPr>
+                <w:b/>
+                <w:bCs/>
+              </w:rPr>
+            </w:pPr>
+            <w:r>
+              <w:rPr>
+                <w:b/>
+                <w:bCs/>
+              </w:rPr>
+              <w:t>NOME</w:t>
+            </w:r>
+          </w:p>
+        </w:tc>
+        <w:tc>
+          <w:tcPr>
+            <w:tcW w:w="5805" w:type="dxa"/>
+          </w:tcPr>
+          <w:p>
+            <w:pPr>
+              <w:spacing w:before="0" w:after="0"/>
+            </w:pPr>
+            <w:r>
+              <w:t>Inserção dos combustíveis disponíveis no posto</w:t>
+            </w:r>
+          </w:p>
+        </w:tc>
+      </w:tr>
+      <w:tr>
+        <w:tc>
+          <w:tcPr>
+            <w:tcW w:w="3256" w:type="dxa"/>
+          </w:tcPr>
+          <w:p>
+            <w:pPr>
+              <w:spacing w:before="0" w:after="0"/>
+              <w:rPr>
+                <w:b/>
+                <w:bCs/>
+              </w:rPr>
+            </w:pPr>
+            <w:r>
+              <w:rPr>
+                <w:b/>
+                <w:bCs/>
+              </w:rPr>
+              <w:t>DESCRIÇÃO</w:t>
+            </w:r>
+          </w:p>
+        </w:tc>
+        <w:tc>
+          <w:tcPr>
+            <w:tcW w:w="5805" w:type="dxa"/>
+          </w:tcPr>
+          <w:p>
+            <w:pPr>
+              <w:spacing w:before="0" w:after="0"/>
+            </w:pPr>
+            <w:r>
+              <w:t>Consiste na inserção de um novo combustível no posto cadastrado no Etanóis</w:t>
+            </w:r>
+            <w:r>
+              <w:t>.</w:t>
+            </w:r>
+          </w:p>
+          <w:p>
+            <w:pPr>
+              <w:spacing w:before="0" w:after="0"/>
+            </w:pPr>
+            <w:r>
+              <w:t>O posto de combustível pode ter diversos combustíveis cadastrados.</w:t>
+            </w:r>
+          </w:p>
+          <w:p>
+            <w:pPr>
+              <w:spacing w:before="0" w:after="0"/>
+            </w:pPr>
+            <w:r>
+              <w:t xml:space="preserve">Esta ação pode ser feita tanto pelo frentista/funcionário responsável quanto pelo gerente. Porém, quando feita pelo frentista, deverá ser aprovada pelo gerente, via notificação no aplicativo e na gerência </w:t>
+            </w:r>
+            <w:r>
+              <w:rPr>
+                <w:i/>
+                <w:iCs/>
+              </w:rPr>
+              <w:t>web</w:t>
+            </w:r>
+            <w:r>
+              <w:t>.</w:t>
+            </w:r>
+          </w:p>
+        </w:tc>
+      </w:tr>
+      <w:tr>
+        <w:tc>
+          <w:tcPr>
+            <w:tcW w:w="3256" w:type="dxa"/>
+          </w:tcPr>
+          <w:p>
+            <w:pPr>
+              <w:spacing w:before="0" w:after="0"/>
+              <w:rPr>
+                <w:b/>
+                <w:bCs/>
+              </w:rPr>
+            </w:pPr>
+            <w:r>
+              <w:rPr>
+                <w:b/>
+                <w:bCs/>
+              </w:rPr>
+              <w:t>NÍVEL DE NECESSIDADE</w:t>
+            </w:r>
+          </w:p>
+        </w:tc>
+        <w:tc>
+          <w:tcPr>
+            <w:tcW w:w="5805" w:type="dxa"/>
+          </w:tcPr>
+          <w:p>
+            <w:pPr>
+              <w:spacing w:before="0" w:after="0"/>
+            </w:pPr>
+            <w:r>
+              <w:t>Essencial</w:t>
+            </w:r>
+          </w:p>
+        </w:tc>
+      </w:tr>
+      <w:tr>
+        <w:tc>
+          <w:tcPr>
+            <w:tcW w:w="3256" w:type="dxa"/>
+          </w:tcPr>
+          <w:p>
+            <w:pPr>
+              <w:spacing w:before="0" w:after="0"/>
+              <w:rPr>
+                <w:b/>
+                <w:bCs/>
+              </w:rPr>
+            </w:pPr>
+            <w:r>
+              <w:rPr>
+                <w:b/>
+                <w:bCs/>
+              </w:rPr>
+              <w:t>PREMISSAS</w:t>
+            </w:r>
+          </w:p>
+        </w:tc>
+        <w:tc>
+          <w:tcPr>
+            <w:tcW w:w="5805" w:type="dxa"/>
+          </w:tcPr>
+          <w:p>
+            <w:pPr>
+              <w:spacing w:before="0" w:after="0"/>
+            </w:pPr>
+            <w:r>
+              <w:t xml:space="preserve">Estar cadastrado </w:t>
+            </w:r>
+            <w:r>
+              <w:t>como posto de combustível</w:t>
+            </w:r>
+            <w:r>
+              <w:t xml:space="preserve"> </w:t>
+            </w:r>
+            <w:r>
+              <w:t>no sistema</w:t>
+            </w:r>
+          </w:p>
+        </w:tc>
+      </w:tr>
+      <w:tr>
+        <w:tc>
+          <w:tcPr>
+            <w:tcW w:w="3256" w:type="dxa"/>
+          </w:tcPr>
+          <w:p>
+            <w:pPr>
+              <w:spacing w:before="0" w:after="0"/>
+              <w:rPr>
+                <w:b/>
+                <w:bCs/>
+              </w:rPr>
+            </w:pPr>
+            <w:r>
+              <w:rPr>
+                <w:b/>
+                <w:bCs/>
+              </w:rPr>
+              <w:lastRenderedPageBreak/>
+              <w:t>ENTRADAS</w:t>
+            </w:r>
+          </w:p>
+        </w:tc>
+        <w:tc>
+          <w:tcPr>
+            <w:tcW w:w="5805" w:type="dxa"/>
+          </w:tcPr>
+          <w:p>
+            <w:pPr>
+              <w:spacing w:before="0" w:after="0"/>
+            </w:pPr>
+            <w:r>
+              <w:t>Tipo do combustível</w:t>
+            </w:r>
+          </w:p>
+          <w:p>
+            <w:pPr>
+              <w:spacing w:before="0" w:after="0"/>
+            </w:pPr>
+            <w:r>
+              <w:t>Valor vigente</w:t>
+            </w:r>
+          </w:p>
+        </w:tc>
+      </w:tr>
+    </w:tbl>
+    <w:p>
+      <w:pPr>
+        <w:pStyle w:val="Legenda"/>
+      </w:pPr>
+      <w:r>
+        <w:t>FONTE: Elaboração própria</w:t>
+      </w:r>
+    </w:p>
+    <w:p/>
+    <w:p>
+      <w:pPr>
+        <w:pStyle w:val="Legenda"/>
+      </w:pPr>
+      <w:bookmarkStart w:id="35" w:name="_Toc35333850"/>
+      <w:r>
+        <w:t xml:space="preserve">TABELA </w:t>
+      </w:r>
+      <w:fldSimple w:instr=" SEQ Tabela \* ARABIC ">
+        <w:r>
+          <w:rPr>
+            <w:noProof/>
+          </w:rPr>
+          <w:t>14</w:t>
+        </w:r>
+      </w:fldSimple>
+      <w:r>
+        <w:t xml:space="preserve"> - Requisito funcional 12: editar valores dos combustíveis no posto de combustível</w:t>
+      </w:r>
+      <w:bookmarkEnd w:id="35"/>
+    </w:p>
+    <w:tbl>
+      <w:tblPr>
+        <w:tblStyle w:val="Tabelacomgrade"/>
+        <w:tblW w:w="0" w:type="auto"/>
+        <w:tblLook w:val="04A0" w:firstRow="1" w:lastRow="0" w:firstColumn="1" w:lastColumn="0" w:noHBand="0" w:noVBand="1"/>
+      </w:tblPr>
+      <w:tblGrid>
+        <w:gridCol w:w="3256"/>
+        <w:gridCol w:w="5805"/>
+      </w:tblGrid>
+      <w:tr>
+        <w:tc>
+          <w:tcPr>
+            <w:tcW w:w="3256" w:type="dxa"/>
+          </w:tcPr>
+          <w:p>
+            <w:pPr>
+              <w:spacing w:before="0" w:after="0"/>
+              <w:rPr>
+                <w:b/>
+                <w:bCs/>
+              </w:rPr>
+            </w:pPr>
+            <w:r>
+              <w:rPr>
+                <w:b/>
+                <w:bCs/>
+              </w:rPr>
+              <w:t>Nº</w:t>
+            </w:r>
+          </w:p>
+        </w:tc>
+        <w:tc>
+          <w:tcPr>
+            <w:tcW w:w="5805" w:type="dxa"/>
+          </w:tcPr>
+          <w:p>
+            <w:pPr>
+              <w:spacing w:before="0" w:after="0"/>
+            </w:pPr>
+            <w:r>
+              <w:t>1</w:t>
+            </w:r>
+            <w:r>
+              <w:t>2</w:t>
+            </w:r>
+          </w:p>
+        </w:tc>
+      </w:tr>
+      <w:tr>
+        <w:tc>
+          <w:tcPr>
+            <w:tcW w:w="3256" w:type="dxa"/>
+          </w:tcPr>
+          <w:p>
+            <w:pPr>
+              <w:spacing w:before="0" w:after="0"/>
+              <w:rPr>
+                <w:b/>
+                <w:bCs/>
+              </w:rPr>
+            </w:pPr>
+            <w:r>
+              <w:rPr>
+                <w:b/>
+                <w:bCs/>
+              </w:rPr>
+              <w:t>NOME</w:t>
+            </w:r>
+          </w:p>
+        </w:tc>
+        <w:tc>
+          <w:tcPr>
+            <w:tcW w:w="5805" w:type="dxa"/>
+          </w:tcPr>
+          <w:p>
+            <w:pPr>
+              <w:spacing w:before="0" w:after="0"/>
+            </w:pPr>
+            <w:r>
+              <w:t>Editar valores</w:t>
+            </w:r>
+            <w:r>
+              <w:t xml:space="preserve"> dos combustíveis disponíveis no posto</w:t>
+            </w:r>
+            <w:r>
+              <w:t xml:space="preserve"> de combustível</w:t>
+            </w:r>
+          </w:p>
+        </w:tc>
+      </w:tr>
+      <w:tr>
+        <w:tc>
+          <w:tcPr>
+            <w:tcW w:w="3256" w:type="dxa"/>
+          </w:tcPr>
+          <w:p>
+            <w:pPr>
+              <w:spacing w:before="0" w:after="0"/>
+              <w:rPr>
+                <w:b/>
+                <w:bCs/>
+              </w:rPr>
+            </w:pPr>
+            <w:r>
+              <w:rPr>
+                <w:b/>
+                <w:bCs/>
+              </w:rPr>
+              <w:t>DESCRIÇÃO</w:t>
+            </w:r>
+          </w:p>
+        </w:tc>
+        <w:tc>
+          <w:tcPr>
+            <w:tcW w:w="5805" w:type="dxa"/>
+          </w:tcPr>
+          <w:p>
+            <w:pPr>
+              <w:spacing w:before="0" w:after="0"/>
+            </w:pPr>
+            <w:r>
+              <w:t xml:space="preserve">Consiste na </w:t>
+            </w:r>
+            <w:r>
+              <w:t>edição</w:t>
+            </w:r>
+            <w:r>
+              <w:t xml:space="preserve"> </w:t>
+            </w:r>
+            <w:r>
+              <w:t>dos valores de</w:t>
+            </w:r>
+            <w:r>
+              <w:t xml:space="preserve"> combustível </w:t>
+            </w:r>
+            <w:r>
+              <w:t xml:space="preserve">disponíveis </w:t>
+            </w:r>
+            <w:r>
+              <w:t>no posto cadastrado no Etanóis</w:t>
+            </w:r>
+            <w:r>
+              <w:t>.</w:t>
+            </w:r>
+          </w:p>
+          <w:p>
+            <w:pPr>
+              <w:spacing w:before="0" w:after="0"/>
+            </w:pPr>
+            <w:r>
+              <w:t xml:space="preserve">Esta ação pode ser feita tanto pelo frentista/funcionário responsável quanto pelo gerente. Porém, quando feita pelo frentista, deverá ser aprovada pelo gerente, via notificação no aplicativo e na gerência </w:t>
+            </w:r>
+            <w:r>
+              <w:rPr>
+                <w:i/>
+                <w:iCs/>
+              </w:rPr>
+              <w:t>web</w:t>
+            </w:r>
+            <w:r>
+              <w:t>.</w:t>
+            </w:r>
+          </w:p>
+        </w:tc>
+      </w:tr>
+      <w:tr>
+        <w:tc>
+          <w:tcPr>
+            <w:tcW w:w="3256" w:type="dxa"/>
+          </w:tcPr>
+          <w:p>
+            <w:pPr>
+              <w:spacing w:before="0" w:after="0"/>
+              <w:rPr>
+                <w:b/>
+                <w:bCs/>
+              </w:rPr>
+            </w:pPr>
+            <w:r>
+              <w:rPr>
+                <w:b/>
+                <w:bCs/>
+              </w:rPr>
+              <w:t>NÍVEL DE NECESSIDADE</w:t>
+            </w:r>
+          </w:p>
+        </w:tc>
+        <w:tc>
+          <w:tcPr>
+            <w:tcW w:w="5805" w:type="dxa"/>
+          </w:tcPr>
+          <w:p>
+            <w:pPr>
+              <w:spacing w:before="0" w:after="0"/>
+            </w:pPr>
+            <w:r>
+              <w:t>Essencial</w:t>
+            </w:r>
+          </w:p>
+        </w:tc>
+      </w:tr>
+      <w:tr>
+        <w:tc>
+          <w:tcPr>
+            <w:tcW w:w="3256" w:type="dxa"/>
+          </w:tcPr>
+          <w:p>
+            <w:pPr>
+              <w:spacing w:before="0" w:after="0"/>
+              <w:rPr>
+                <w:b/>
+                <w:bCs/>
+              </w:rPr>
+            </w:pPr>
+            <w:r>
+              <w:rPr>
+                <w:b/>
+                <w:bCs/>
+              </w:rPr>
+              <w:t>PREMISSAS</w:t>
+            </w:r>
+          </w:p>
+        </w:tc>
+        <w:tc>
+          <w:tcPr>
+            <w:tcW w:w="5805" w:type="dxa"/>
+          </w:tcPr>
+          <w:p>
+            <w:pPr>
+              <w:spacing w:before="0" w:after="0"/>
+            </w:pPr>
+            <w:r>
+              <w:t>Estar cadastrado como posto de combustível no sistema</w:t>
+            </w:r>
+          </w:p>
+          <w:p>
+            <w:pPr>
+              <w:spacing w:before="0" w:after="0"/>
+            </w:pPr>
+            <w:r>
+              <w:t>Possuir combustíveis cadastrados</w:t>
+            </w:r>
+          </w:p>
+        </w:tc>
+      </w:tr>
+      <w:tr>
+        <w:tc>
+          <w:tcPr>
+            <w:tcW w:w="3256" w:type="dxa"/>
+          </w:tcPr>
+          <w:p>
+            <w:pPr>
+              <w:spacing w:before="0" w:after="0"/>
+              <w:rPr>
+                <w:b/>
+                <w:bCs/>
+              </w:rPr>
+            </w:pPr>
+            <w:r>
+              <w:rPr>
+                <w:b/>
+                <w:bCs/>
+              </w:rPr>
+              <w:t>ENTRADAS</w:t>
+            </w:r>
+          </w:p>
+        </w:tc>
+        <w:tc>
+          <w:tcPr>
+            <w:tcW w:w="5805" w:type="dxa"/>
+          </w:tcPr>
+          <w:p>
+            <w:pPr>
+              <w:spacing w:before="0" w:after="0"/>
+            </w:pPr>
+            <w:r>
+              <w:t>Tipo do combustível</w:t>
+            </w:r>
+          </w:p>
+          <w:p>
+            <w:pPr>
+              <w:spacing w:before="0" w:after="0"/>
+            </w:pPr>
+            <w:r>
+              <w:t>Novo v</w:t>
+            </w:r>
+            <w:r>
+              <w:t>alor vigente</w:t>
+            </w:r>
+          </w:p>
+        </w:tc>
+      </w:tr>
+    </w:tbl>
+    <w:p>
+      <w:pPr>
+        <w:pStyle w:val="Legenda"/>
+      </w:pPr>
+      <w:r>
+        <w:t xml:space="preserve">FONTE: </w:t>
+      </w:r>
+      <w:r>
+        <w:t>E</w:t>
+      </w:r>
+      <w:r>
+        <w:t>laboração própria</w:t>
+      </w:r>
+    </w:p>
+    <w:p/>
+    <w:p>
+      <w:pPr>
+        <w:pStyle w:val="Legenda"/>
+      </w:pPr>
+      <w:bookmarkStart w:id="36" w:name="_Toc35333851"/>
+      <w:r>
+        <w:t xml:space="preserve">Tabela </w:t>
+      </w:r>
+      <w:fldSimple w:instr=" SEQ Tabela \* ARABIC ">
+        <w:r>
+          <w:rPr>
+            <w:noProof/>
+          </w:rPr>
+          <w:t>15</w:t>
+        </w:r>
+      </w:fldSimple>
+      <w:r>
+        <w:t xml:space="preserve"> - Requisito funcional 13: inativar combustíveis disponíveis no posto de combustível</w:t>
+      </w:r>
+      <w:bookmarkEnd w:id="36"/>
+    </w:p>
+    <w:tbl>
+      <w:tblPr>
+        <w:tblStyle w:val="Tabelacomgrade"/>
+        <w:tblW w:w="0" w:type="auto"/>
+        <w:tblLook w:val="04A0" w:firstRow="1" w:lastRow="0" w:firstColumn="1" w:lastColumn="0" w:noHBand="0" w:noVBand="1"/>
+      </w:tblPr>
+      <w:tblGrid>
+        <w:gridCol w:w="3256"/>
+        <w:gridCol w:w="5805"/>
+      </w:tblGrid>
+      <w:tr>
+        <w:tc>
+          <w:tcPr>
+            <w:tcW w:w="3256" w:type="dxa"/>
+          </w:tcPr>
+          <w:p>
+            <w:pPr>
+              <w:spacing w:before="0" w:after="0"/>
+              <w:rPr>
+                <w:b/>
+                <w:bCs/>
+              </w:rPr>
+            </w:pPr>
+            <w:r>
+              <w:rPr>
+                <w:b/>
+                <w:bCs/>
+              </w:rPr>
+              <w:t>Nº</w:t>
+            </w:r>
+          </w:p>
+        </w:tc>
+        <w:tc>
+          <w:tcPr>
+            <w:tcW w:w="5805" w:type="dxa"/>
+          </w:tcPr>
+          <w:p>
+            <w:pPr>
+              <w:spacing w:before="0" w:after="0"/>
+            </w:pPr>
+            <w:r>
+              <w:t>1</w:t>
+            </w:r>
+            <w:r>
+              <w:t>3</w:t>
+            </w:r>
+          </w:p>
+        </w:tc>
+      </w:tr>
+      <w:tr>
+        <w:tc>
+          <w:tcPr>
+            <w:tcW w:w="3256" w:type="dxa"/>
+          </w:tcPr>
+          <w:p>
+            <w:pPr>
+              <w:spacing w:before="0" w:after="0"/>
+              <w:rPr>
+                <w:b/>
+                <w:bCs/>
+              </w:rPr>
+            </w:pPr>
+            <w:r>
+              <w:rPr>
+                <w:b/>
+                <w:bCs/>
+              </w:rPr>
+              <w:t>NOME</w:t>
+            </w:r>
+          </w:p>
+        </w:tc>
+        <w:tc>
+          <w:tcPr>
+            <w:tcW w:w="5805" w:type="dxa"/>
+          </w:tcPr>
+          <w:p>
+            <w:pPr>
+              <w:spacing w:before="0" w:after="0"/>
+            </w:pPr>
+            <w:r>
+              <w:t>Inativar</w:t>
+            </w:r>
+            <w:r>
+              <w:t xml:space="preserve"> </w:t>
+            </w:r>
+            <w:r>
+              <w:t>combustíveis disponíveis no posto</w:t>
+            </w:r>
+            <w:r>
+              <w:t xml:space="preserve"> de combustível</w:t>
+            </w:r>
+          </w:p>
+        </w:tc>
+      </w:tr>
+      <w:tr>
+        <w:tc>
+          <w:tcPr>
+            <w:tcW w:w="3256" w:type="dxa"/>
+          </w:tcPr>
+          <w:p>
+            <w:pPr>
+              <w:spacing w:before="0" w:after="0"/>
+              <w:rPr>
+                <w:b/>
+                <w:bCs/>
+              </w:rPr>
+            </w:pPr>
+            <w:r>
+              <w:rPr>
+                <w:b/>
+                <w:bCs/>
+              </w:rPr>
+              <w:t>DESCRIÇÃO</w:t>
+            </w:r>
+          </w:p>
+        </w:tc>
+        <w:tc>
+          <w:tcPr>
+            <w:tcW w:w="5805" w:type="dxa"/>
+          </w:tcPr>
+          <w:p>
+            <w:pPr>
+              <w:spacing w:before="0" w:after="0"/>
+            </w:pPr>
+            <w:r>
+              <w:t xml:space="preserve">Consiste na </w:t>
+            </w:r>
+            <w:r>
+              <w:t xml:space="preserve">inatividade </w:t>
+            </w:r>
+            <w:r>
+              <w:t>dos</w:t>
+            </w:r>
+            <w:r>
+              <w:t xml:space="preserve"> combustíve</w:t>
+            </w:r>
+            <w:r>
+              <w:t>is</w:t>
+            </w:r>
+            <w:r>
+              <w:t xml:space="preserve"> </w:t>
+            </w:r>
+            <w:r>
+              <w:t xml:space="preserve">disponíveis </w:t>
+            </w:r>
+            <w:r>
+              <w:t>no posto cadastrado no Etanóis</w:t>
+            </w:r>
+            <w:r>
+              <w:t>.</w:t>
+            </w:r>
+          </w:p>
+          <w:p>
+            <w:pPr>
+              <w:spacing w:before="0" w:after="0"/>
+            </w:pPr>
+            <w:r>
+              <w:t xml:space="preserve">Esta ação pode ser feita </w:t>
+            </w:r>
+            <w:r>
+              <w:t>somente</w:t>
+            </w:r>
+            <w:r>
+              <w:t xml:space="preserve"> pelo gerente</w:t>
+            </w:r>
+            <w:r>
+              <w:t xml:space="preserve"> do posto de combustível.</w:t>
+            </w:r>
+          </w:p>
+        </w:tc>
+      </w:tr>
+      <w:tr>
+        <w:tc>
+          <w:tcPr>
+            <w:tcW w:w="3256" w:type="dxa"/>
+          </w:tcPr>
+          <w:p>
+            <w:pPr>
+              <w:spacing w:before="0" w:after="0"/>
+              <w:rPr>
+                <w:b/>
+                <w:bCs/>
+              </w:rPr>
+            </w:pPr>
+            <w:r>
+              <w:rPr>
+                <w:b/>
+                <w:bCs/>
+              </w:rPr>
+              <w:t>NÍVEL DE NECESSIDADE</w:t>
+            </w:r>
+          </w:p>
+        </w:tc>
+        <w:tc>
+          <w:tcPr>
+            <w:tcW w:w="5805" w:type="dxa"/>
+          </w:tcPr>
+          <w:p>
+            <w:pPr>
+              <w:spacing w:before="0" w:after="0"/>
+            </w:pPr>
+            <w:r>
+              <w:t>Importante</w:t>
+            </w:r>
+          </w:p>
+        </w:tc>
+      </w:tr>
+      <w:tr>
+        <w:tc>
+          <w:tcPr>
+            <w:tcW w:w="3256" w:type="dxa"/>
+          </w:tcPr>
+          <w:p>
+            <w:pPr>
+              <w:spacing w:before="0" w:after="0"/>
+              <w:rPr>
+                <w:b/>
+                <w:bCs/>
+              </w:rPr>
+            </w:pPr>
+            <w:r>
+              <w:rPr>
+                <w:b/>
+                <w:bCs/>
+              </w:rPr>
+              <w:t>PREMISSAS</w:t>
+            </w:r>
+          </w:p>
+        </w:tc>
+        <w:tc>
+          <w:tcPr>
+            <w:tcW w:w="5805" w:type="dxa"/>
+          </w:tcPr>
+          <w:p>
+            <w:pPr>
+              <w:spacing w:before="0" w:after="0"/>
+            </w:pPr>
+            <w:r>
+              <w:t>Estar cadastrado como posto de combustível no sistema</w:t>
+            </w:r>
+          </w:p>
+          <w:p>
+            <w:pPr>
+              <w:spacing w:before="0" w:after="0"/>
+            </w:pPr>
+            <w:r>
+              <w:t>Possuir combustíveis cadastrados</w:t>
+            </w:r>
+          </w:p>
+        </w:tc>
+      </w:tr>
+      <w:tr>
+        <w:tc>
+          <w:tcPr>
+            <w:tcW w:w="3256" w:type="dxa"/>
+          </w:tcPr>
+          <w:p>
+            <w:pPr>
+              <w:spacing w:before="0" w:after="0"/>
+              <w:rPr>
+                <w:b/>
+                <w:bCs/>
+              </w:rPr>
+            </w:pPr>
+            <w:r>
+              <w:rPr>
+                <w:b/>
+                <w:bCs/>
+              </w:rPr>
+              <w:t>ENTRADAS</w:t>
+            </w:r>
+          </w:p>
+        </w:tc>
+        <w:tc>
+          <w:tcPr>
+            <w:tcW w:w="5805" w:type="dxa"/>
+          </w:tcPr>
+          <w:p>
+            <w:pPr>
+              <w:spacing w:before="0" w:after="0"/>
+            </w:pPr>
+            <w:r>
+              <w:t>Tipo do combustível</w:t>
+            </w:r>
+          </w:p>
+        </w:tc>
+      </w:tr>
+    </w:tbl>
+    <w:p>
+      <w:pPr>
+        <w:pStyle w:val="Legenda"/>
+      </w:pPr>
+      <w:r>
+        <w:t>FONTE: Elaboração própria</w:t>
+      </w:r>
+    </w:p>
+    <w:p/>
+    <w:p>
       <w:pPr>
         <w:pStyle w:val="Ttulo3"/>
       </w:pPr>
@@ -9036,11 +11135,11 @@
       <w:pPr>
         <w:pStyle w:val="Ttulo2"/>
       </w:pPr>
-      <w:bookmarkStart w:id="30" w:name="_Toc34811612"/>
+      <w:bookmarkStart w:id="37" w:name="_Toc35332990"/>
       <w:r>
         <w:t>5.2 ANÁLISE DOS REQUISITOS</w:t>
       </w:r>
-      <w:bookmarkEnd w:id="30"/>
+      <w:bookmarkEnd w:id="37"/>
     </w:p>
     <w:p/>
     <w:p>
@@ -9057,7 +11156,6 @@
         <w:pStyle w:val="Ttulo3"/>
       </w:pPr>
       <w:r>
-        <w:lastRenderedPageBreak/>
         <w:t>5.2.2 Modelo Conceitual dos Dados</w:t>
       </w:r>
     </w:p>
@@ -9359,7 +11457,6 @@
         <w:docPartUnique/>
       </w:docPartObj>
     </w:sdtPr>
-    <w:sdtEndPr/>
     <w:sdtContent>
       <w:p>
         <w:pPr>
@@ -14722,7 +16819,7 @@
 </file>
 
 <file path=customXml/itemProps1.xml><?xml version="1.0" encoding="utf-8"?>
-<ds:datastoreItem xmlns:ds="http://schemas.openxmlformats.org/officeDocument/2006/customXml" ds:itemID="{642E0C93-1B6C-4A17-9E95-497CF8F38209}">
+<ds:datastoreItem xmlns:ds="http://schemas.openxmlformats.org/officeDocument/2006/customXml" ds:itemID="{0D920064-DA03-4E19-83C6-AF26876372BB}">
   <ds:schemaRefs>
     <ds:schemaRef ds:uri="http://schemas.openxmlformats.org/officeDocument/2006/bibliography"/>
   </ds:schemaRefs>

</xml_diff>

<commit_message>
Continuação V da escrita dos requisitos funcionais
</commit_message>
<xml_diff>
--- a/docs/projeto-final/documento-final/etanois-pfc.docx
+++ b/docs/projeto-final/documento-final/etanois-pfc.docx
@@ -1038,8 +1038,6 @@
         <w:t>LISTA DE QUADROS</w:t>
       </w:r>
     </w:p>
-    <w:bookmarkStart w:id="0" w:name="_GoBack"/>
-    <w:bookmarkEnd w:id="0"/>
     <w:p>
       <w:pPr>
         <w:pStyle w:val="ndicedeilustraes"/>
@@ -4127,21 +4125,7 @@
                 <w:rStyle w:val="Hyperlink"/>
                 <w:noProof/>
               </w:rPr>
-              <w:t xml:space="preserve">5.1 REQUISITOS DO SISTEMA </w:t>
-            </w:r>
-            <w:r>
-              <w:rPr>
-                <w:rStyle w:val="Hyperlink"/>
-                <w:noProof/>
-              </w:rPr>
-              <w:t>D</w:t>
-            </w:r>
-            <w:r>
-              <w:rPr>
-                <w:rStyle w:val="Hyperlink"/>
-                <w:noProof/>
-              </w:rPr>
-              <w:t>E SOFTWARE</w:t>
+              <w:t>5.1 REQUISITOS DO SISTEMA DE SOFTWARE</w:t>
             </w:r>
             <w:r>
               <w:rPr>
@@ -4289,12 +4273,12 @@
       <w:pPr>
         <w:pStyle w:val="Ttulo1"/>
       </w:pPr>
-      <w:bookmarkStart w:id="1" w:name="_Toc35332973"/>
+      <w:bookmarkStart w:id="0" w:name="_Toc35332973"/>
       <w:r>
         <w:lastRenderedPageBreak/>
         <w:t>1 INTRODUÇÃO</w:t>
       </w:r>
-      <w:bookmarkEnd w:id="1"/>
+      <w:bookmarkEnd w:id="0"/>
     </w:p>
     <w:p>
       <w:r>
@@ -4349,12 +4333,12 @@
       <w:pPr>
         <w:pStyle w:val="Ttulo1"/>
       </w:pPr>
-      <w:bookmarkStart w:id="2" w:name="_Toc35332974"/>
+      <w:bookmarkStart w:id="1" w:name="_Toc35332974"/>
       <w:r>
         <w:lastRenderedPageBreak/>
         <w:t>2 REVISÃO BIBLIOGRÁFICA</w:t>
       </w:r>
-      <w:bookmarkEnd w:id="2"/>
+      <w:bookmarkEnd w:id="1"/>
     </w:p>
     <w:p/>
     <w:p>
@@ -4372,76 +4356,76 @@
       <w:pPr>
         <w:pStyle w:val="Ttulo1"/>
       </w:pPr>
-      <w:bookmarkStart w:id="3" w:name="_Toc35332975"/>
+      <w:bookmarkStart w:id="2" w:name="_Toc35332975"/>
       <w:r>
         <w:lastRenderedPageBreak/>
         <w:t>3 OBJETIVO DO PROJETO</w:t>
       </w:r>
+      <w:bookmarkEnd w:id="2"/>
+    </w:p>
+    <w:p>
+      <w:r>
+        <w:t xml:space="preserve">Esta seção consiste em demonstrar </w:t>
+      </w:r>
+      <w:r>
+        <w:t>o porquê</w:t>
+      </w:r>
+      <w:r>
+        <w:t xml:space="preserve"> do projeto, começando pela formulação do </w:t>
+      </w:r>
+      <w:r>
+        <w:t>problema</w:t>
+      </w:r>
+      <w:r>
+        <w:t xml:space="preserve">, tópico que irá apresentar </w:t>
+      </w:r>
+      <w:r>
+        <w:t>o contexto de aplicação do sistema desenvolvido</w:t>
+      </w:r>
+      <w:r>
+        <w:t xml:space="preserve"> </w:t>
+      </w:r>
+      <w:r>
+        <w:t xml:space="preserve">e as </w:t>
+      </w:r>
+      <w:r>
+        <w:t xml:space="preserve">pesquisas </w:t>
+      </w:r>
+      <w:r>
+        <w:t>realizadas</w:t>
+      </w:r>
+      <w:r>
+        <w:t xml:space="preserve"> pelos idealizadores do Etanóis </w:t>
+      </w:r>
+      <w:r>
+        <w:t>que colaboram com a justificativa</w:t>
+      </w:r>
+      <w:r>
+        <w:t xml:space="preserve"> </w:t>
+      </w:r>
+      <w:r>
+        <w:t>do projeto.</w:t>
+      </w:r>
+      <w:r>
+        <w:t xml:space="preserve"> Depois, serão apresentados os objetivos gerais e específicos, ajudando a compreender onde </w:t>
+      </w:r>
+      <w:r>
+        <w:t>a proposta do</w:t>
+      </w:r>
+      <w:r>
+        <w:t xml:space="preserve"> Etanóis quer chegar. Ao final desta seção, será possível identificar o público-alvo e grupos funcionais que serão atingidos com o sistema desenvolvido.</w:t>
+      </w:r>
+    </w:p>
+    <w:p/>
+    <w:p>
+      <w:pPr>
+        <w:pStyle w:val="Ttulo2"/>
+      </w:pPr>
+      <w:bookmarkStart w:id="3" w:name="_Toc35332976"/>
+      <w:r>
+        <w:t>3.1 FORMULAÇÃO DO PROBLEMA</w:t>
+      </w:r>
       <w:bookmarkEnd w:id="3"/>
-    </w:p>
-    <w:p>
-      <w:r>
-        <w:t xml:space="preserve">Esta seção consiste em demonstrar </w:t>
-      </w:r>
-      <w:r>
-        <w:t>o porquê</w:t>
-      </w:r>
-      <w:r>
-        <w:t xml:space="preserve"> do projeto, começando pela formulação do </w:t>
-      </w:r>
-      <w:r>
-        <w:t>problema</w:t>
-      </w:r>
-      <w:r>
-        <w:t xml:space="preserve">, tópico que irá apresentar </w:t>
-      </w:r>
-      <w:r>
-        <w:t>o contexto de aplicação do sistema desenvolvido</w:t>
-      </w:r>
-      <w:r>
-        <w:t xml:space="preserve"> </w:t>
-      </w:r>
-      <w:r>
-        <w:t xml:space="preserve">e as </w:t>
-      </w:r>
-      <w:r>
-        <w:t xml:space="preserve">pesquisas </w:t>
-      </w:r>
-      <w:r>
-        <w:t>realizadas</w:t>
-      </w:r>
-      <w:r>
-        <w:t xml:space="preserve"> pelos idealizadores do Etanóis </w:t>
-      </w:r>
-      <w:r>
-        <w:t>que colaboram com a justificativa</w:t>
-      </w:r>
-      <w:r>
-        <w:t xml:space="preserve"> </w:t>
-      </w:r>
-      <w:r>
-        <w:t>do projeto.</w:t>
-      </w:r>
-      <w:r>
-        <w:t xml:space="preserve"> Depois, serão apresentados os objetivos gerais e específicos, ajudando a compreender onde </w:t>
-      </w:r>
-      <w:r>
-        <w:t>a proposta do</w:t>
-      </w:r>
-      <w:r>
-        <w:t xml:space="preserve"> Etanóis quer chegar. Ao final desta seção, será possível identificar o público-alvo e grupos funcionais que serão atingidos com o sistema desenvolvido.</w:t>
-      </w:r>
-    </w:p>
-    <w:p/>
-    <w:p>
-      <w:pPr>
-        <w:pStyle w:val="Ttulo2"/>
-      </w:pPr>
-      <w:bookmarkStart w:id="4" w:name="_Toc35332976"/>
-      <w:r>
-        <w:t>3.1 FORMULAÇÃO DO PROBLEMA</w:t>
-      </w:r>
-      <w:bookmarkEnd w:id="4"/>
     </w:p>
     <w:p>
       <w:r>
@@ -4608,31 +4592,18 @@
       <w:pPr>
         <w:pStyle w:val="Legenda"/>
       </w:pPr>
-      <w:bookmarkStart w:id="5" w:name="_Toc35332991"/>
+      <w:bookmarkStart w:id="4" w:name="_Toc35332991"/>
       <w:r>
         <w:t xml:space="preserve">FIGURA </w:t>
       </w:r>
-      <w:r>
-        <w:fldChar w:fldCharType="begin"/>
-      </w:r>
-      <w:r>
-        <w:instrText xml:space="preserve"> SEQ Figura \* ARABIC </w:instrText>
-      </w:r>
-      <w:r>
-        <w:fldChar w:fldCharType="separate"/>
-      </w:r>
-      <w:r>
-        <w:rPr>
-          <w:noProof/>
-        </w:rPr>
-        <w:t>1</w:t>
-      </w:r>
-      <w:r>
-        <w:rPr>
-          <w:noProof/>
-        </w:rPr>
-        <w:fldChar w:fldCharType="end"/>
-      </w:r>
+      <w:fldSimple w:instr=" SEQ Figura \* ARABIC ">
+        <w:r>
+          <w:rPr>
+            <w:noProof/>
+          </w:rPr>
+          <w:t>1</w:t>
+        </w:r>
+      </w:fldSimple>
       <w:r>
         <w:t xml:space="preserve"> - </w:t>
       </w:r>
@@ -4645,7 +4616,7 @@
       <w:r>
         <w:t>-MG entre 06/01/2020 e 06/03/2020</w:t>
       </w:r>
-      <w:bookmarkEnd w:id="5"/>
+      <w:bookmarkEnd w:id="4"/>
     </w:p>
     <w:p>
       <w:pPr>
@@ -4880,35 +4851,22 @@
       <w:pPr>
         <w:pStyle w:val="Legenda"/>
       </w:pPr>
-      <w:bookmarkStart w:id="6" w:name="_Toc35332992"/>
+      <w:bookmarkStart w:id="5" w:name="_Toc35332992"/>
       <w:r>
         <w:t xml:space="preserve">FIGURA </w:t>
       </w:r>
-      <w:r>
-        <w:fldChar w:fldCharType="begin"/>
-      </w:r>
-      <w:r>
-        <w:instrText xml:space="preserve"> SEQ Figura \* ARABIC </w:instrText>
-      </w:r>
-      <w:r>
-        <w:fldChar w:fldCharType="separate"/>
-      </w:r>
-      <w:r>
-        <w:rPr>
-          <w:noProof/>
-        </w:rPr>
-        <w:t>2</w:t>
-      </w:r>
-      <w:r>
-        <w:rPr>
-          <w:noProof/>
-        </w:rPr>
-        <w:fldChar w:fldCharType="end"/>
-      </w:r>
+      <w:fldSimple w:instr=" SEQ Figura \* ARABIC ">
+        <w:r>
+          <w:rPr>
+            <w:noProof/>
+          </w:rPr>
+          <w:t>2</w:t>
+        </w:r>
+      </w:fldSimple>
       <w:r>
         <w:t xml:space="preserve"> - Valores do Etanol em Santa Rita do Sapucaí-MG entre 06/01/2020 e 06/03/2020</w:t>
       </w:r>
-      <w:bookmarkEnd w:id="6"/>
+      <w:bookmarkEnd w:id="5"/>
     </w:p>
     <w:p>
       <w:pPr>
@@ -5500,7 +5458,7 @@
       <w:r>
         <w:t>tópico</w:t>
       </w:r>
-      <w:bookmarkStart w:id="7" w:name="_Hlk34753462"/>
+      <w:bookmarkStart w:id="6" w:name="_Hlk34753462"/>
       <w:r>
         <w:t xml:space="preserve">: </w:t>
       </w:r>
@@ -5514,7 +5472,7 @@
       <w:r>
         <w:t>.</w:t>
       </w:r>
-      <w:bookmarkEnd w:id="7"/>
+      <w:bookmarkEnd w:id="6"/>
     </w:p>
     <w:p>
       <w:r>
@@ -5766,35 +5724,22 @@
       <w:pPr>
         <w:pStyle w:val="Legenda"/>
       </w:pPr>
-      <w:bookmarkStart w:id="8" w:name="_Toc35365734"/>
+      <w:bookmarkStart w:id="7" w:name="_Toc35365734"/>
       <w:r>
         <w:t xml:space="preserve">TABELA </w:t>
       </w:r>
-      <w:r>
-        <w:fldChar w:fldCharType="begin"/>
-      </w:r>
-      <w:r>
-        <w:instrText xml:space="preserve"> SEQ Tabela \* ARABIC </w:instrText>
-      </w:r>
-      <w:r>
-        <w:fldChar w:fldCharType="separate"/>
-      </w:r>
-      <w:r>
-        <w:rPr>
-          <w:noProof/>
-        </w:rPr>
-        <w:t>1</w:t>
-      </w:r>
-      <w:r>
-        <w:rPr>
-          <w:noProof/>
-        </w:rPr>
-        <w:fldChar w:fldCharType="end"/>
-      </w:r>
+      <w:fldSimple w:instr=" SEQ Tabela \* ARABIC ">
+        <w:r>
+          <w:rPr>
+            <w:noProof/>
+          </w:rPr>
+          <w:t>1</w:t>
+        </w:r>
+      </w:fldSimple>
       <w:r>
         <w:t xml:space="preserve"> - Cenário de venda no Etanóis</w:t>
       </w:r>
-      <w:bookmarkEnd w:id="8"/>
+      <w:bookmarkEnd w:id="7"/>
     </w:p>
     <w:tbl>
       <w:tblPr>
@@ -6165,38 +6110,25 @@
       <w:pPr>
         <w:pStyle w:val="Legenda"/>
       </w:pPr>
-      <w:bookmarkStart w:id="9" w:name="_Toc35365735"/>
+      <w:bookmarkStart w:id="8" w:name="_Toc35365735"/>
       <w:r>
         <w:t>TABELA</w:t>
       </w:r>
       <w:r>
         <w:t xml:space="preserve"> </w:t>
       </w:r>
-      <w:r>
-        <w:fldChar w:fldCharType="begin"/>
-      </w:r>
-      <w:r>
-        <w:instrText xml:space="preserve"> SEQ Tabela \* ARABIC </w:instrText>
-      </w:r>
-      <w:r>
-        <w:fldChar w:fldCharType="separate"/>
-      </w:r>
-      <w:r>
-        <w:rPr>
-          <w:noProof/>
-        </w:rPr>
-        <w:t>2</w:t>
-      </w:r>
-      <w:r>
-        <w:rPr>
-          <w:noProof/>
-        </w:rPr>
-        <w:fldChar w:fldCharType="end"/>
-      </w:r>
+      <w:fldSimple w:instr=" SEQ Tabela \* ARABIC ">
+        <w:r>
+          <w:rPr>
+            <w:noProof/>
+          </w:rPr>
+          <w:t>2</w:t>
+        </w:r>
+      </w:fldSimple>
       <w:r>
         <w:t xml:space="preserve"> - Comparação dos planos de vantagem do Etanóis</w:t>
       </w:r>
-      <w:bookmarkEnd w:id="9"/>
+      <w:bookmarkEnd w:id="8"/>
     </w:p>
     <w:tbl>
       <w:tblPr>
@@ -6878,7 +6810,7 @@
       <w:r>
         <w:t xml:space="preserve">Visando a realização de parcerias com outros aplicativos, o Etanóis entrega uma </w:t>
       </w:r>
-      <w:bookmarkStart w:id="10" w:name="_Hlk34759820"/>
+      <w:bookmarkStart w:id="9" w:name="_Hlk34759820"/>
       <w:proofErr w:type="spellStart"/>
       <w:r>
         <w:rPr>
@@ -6911,7 +6843,7 @@
         </w:rPr>
         <w:t xml:space="preserve"> Interface</w:t>
       </w:r>
-      <w:bookmarkEnd w:id="10"/>
+      <w:bookmarkEnd w:id="9"/>
       <w:r>
         <w:t xml:space="preserve"> </w:t>
       </w:r>
@@ -6958,11 +6890,11 @@
       <w:pPr>
         <w:pStyle w:val="Ttulo2"/>
       </w:pPr>
-      <w:bookmarkStart w:id="11" w:name="_Toc35332977"/>
+      <w:bookmarkStart w:id="10" w:name="_Toc35332977"/>
       <w:r>
         <w:t>3.2 OBJETIVOS</w:t>
       </w:r>
-      <w:bookmarkEnd w:id="11"/>
+      <w:bookmarkEnd w:id="10"/>
     </w:p>
     <w:p>
       <w:r>
@@ -7182,33 +7114,33 @@
       <w:pPr>
         <w:pStyle w:val="Ttulo2"/>
       </w:pPr>
-      <w:bookmarkStart w:id="12" w:name="_Toc35332978"/>
+      <w:bookmarkStart w:id="11" w:name="_Toc35332978"/>
       <w:r>
         <w:t>3.3 JUSTIFICATIVA</w:t>
       </w:r>
+      <w:bookmarkEnd w:id="11"/>
+    </w:p>
+    <w:p>
+      <w:r>
+        <w:t xml:space="preserve">Entende-se por justificativa de desenvolvimento da solução, a demanda por conhecimento dos preços dos combustíveis com antecedência, pois a variação entre os postos é visível e em alguns casos muito alta. Dessa forma, o Etanóis é justificável ao ponto de disponibilizar integralmente os valores de venda dos combustíveis e serviços </w:t>
+      </w:r>
+      <w:r>
+        <w:t>prestados no pátio d</w:t>
+      </w:r>
+      <w:r>
+        <w:t>os postos encontrados no momento da pesquisa pelo interessado.</w:t>
+      </w:r>
+    </w:p>
+    <w:p/>
+    <w:p>
+      <w:pPr>
+        <w:pStyle w:val="Ttulo2"/>
+      </w:pPr>
+      <w:bookmarkStart w:id="12" w:name="_Toc35332979"/>
+      <w:r>
+        <w:t>3.4 PÚBLICO-ALVO</w:t>
+      </w:r>
       <w:bookmarkEnd w:id="12"/>
-    </w:p>
-    <w:p>
-      <w:r>
-        <w:t xml:space="preserve">Entende-se por justificativa de desenvolvimento da solução, a demanda por conhecimento dos preços dos combustíveis com antecedência, pois a variação entre os postos é visível e em alguns casos muito alta. Dessa forma, o Etanóis é justificável ao ponto de disponibilizar integralmente os valores de venda dos combustíveis e serviços </w:t>
-      </w:r>
-      <w:r>
-        <w:t>prestados no pátio d</w:t>
-      </w:r>
-      <w:r>
-        <w:t>os postos encontrados no momento da pesquisa pelo interessado.</w:t>
-      </w:r>
-    </w:p>
-    <w:p/>
-    <w:p>
-      <w:pPr>
-        <w:pStyle w:val="Ttulo2"/>
-      </w:pPr>
-      <w:bookmarkStart w:id="13" w:name="_Toc35332979"/>
-      <w:r>
-        <w:t>3.4 PÚBLICO-ALVO</w:t>
-      </w:r>
-      <w:bookmarkEnd w:id="13"/>
     </w:p>
     <w:p>
       <w:r>
@@ -7279,11 +7211,11 @@
       <w:pPr>
         <w:pStyle w:val="Ttulo2"/>
       </w:pPr>
-      <w:bookmarkStart w:id="14" w:name="_Toc35332980"/>
+      <w:bookmarkStart w:id="13" w:name="_Toc35332980"/>
       <w:r>
         <w:t>3.5 NÍVEIS DE DECISÃO E GRUPOS FUNCIONAIS</w:t>
       </w:r>
-      <w:bookmarkEnd w:id="14"/>
+      <w:bookmarkEnd w:id="13"/>
     </w:p>
     <w:p>
       <w:r>
@@ -7406,11 +7338,22 @@
       <w:pPr>
         <w:pStyle w:val="Ttulo1"/>
       </w:pPr>
-      <w:bookmarkStart w:id="15" w:name="_Toc35332981"/>
+      <w:bookmarkStart w:id="14" w:name="_Toc35332981"/>
       <w:r>
         <w:lastRenderedPageBreak/>
         <w:t>4 MÉTODOS GERENCIAIS</w:t>
       </w:r>
+      <w:bookmarkEnd w:id="14"/>
+    </w:p>
+    <w:p/>
+    <w:p>
+      <w:pPr>
+        <w:pStyle w:val="Ttulo2"/>
+      </w:pPr>
+      <w:bookmarkStart w:id="15" w:name="_Toc35332982"/>
+      <w:r>
+        <w:t>4.1 PLANO DE ELABORAÇÃO E GERENCIAMENTO DO PROJETO</w:t>
+      </w:r>
       <w:bookmarkEnd w:id="15"/>
     </w:p>
     <w:p/>
@@ -7418,9 +7361,9 @@
       <w:pPr>
         <w:pStyle w:val="Ttulo2"/>
       </w:pPr>
-      <w:bookmarkStart w:id="16" w:name="_Toc35332982"/>
-      <w:r>
-        <w:t>4.1 PLANO DE ELABORAÇÃO E GERENCIAMENTO DO PROJETO</w:t>
+      <w:bookmarkStart w:id="16" w:name="_Toc35332983"/>
+      <w:r>
+        <w:t>4.2 MODELO DE CICLO DE VIDA</w:t>
       </w:r>
       <w:bookmarkEnd w:id="16"/>
     </w:p>
@@ -7429,9 +7372,9 @@
       <w:pPr>
         <w:pStyle w:val="Ttulo2"/>
       </w:pPr>
-      <w:bookmarkStart w:id="17" w:name="_Toc35332983"/>
-      <w:r>
-        <w:t>4.2 MODELO DE CICLO DE VIDA</w:t>
+      <w:bookmarkStart w:id="17" w:name="_Toc35332984"/>
+      <w:r>
+        <w:t>4.3 RECURSOS NECESSÁRIOS</w:t>
       </w:r>
       <w:bookmarkEnd w:id="17"/>
     </w:p>
@@ -7440,9 +7383,9 @@
       <w:pPr>
         <w:pStyle w:val="Ttulo2"/>
       </w:pPr>
-      <w:bookmarkStart w:id="18" w:name="_Toc35332984"/>
-      <w:r>
-        <w:t>4.3 RECURSOS NECESSÁRIOS</w:t>
+      <w:bookmarkStart w:id="18" w:name="_Toc35332985"/>
+      <w:r>
+        <w:t>4.4 RELATÓRIO DE DESEMPENHO</w:t>
       </w:r>
       <w:bookmarkEnd w:id="18"/>
     </w:p>
@@ -7451,9 +7394,9 @@
       <w:pPr>
         <w:pStyle w:val="Ttulo2"/>
       </w:pPr>
-      <w:bookmarkStart w:id="19" w:name="_Toc35332985"/>
-      <w:r>
-        <w:t>4.4 RELATÓRIO DE DESEMPENHO</w:t>
+      <w:bookmarkStart w:id="19" w:name="_Toc35332986"/>
+      <w:r>
+        <w:t>4.5 ESTIMATIVAS DE TAMANHO E ESFORÇO</w:t>
       </w:r>
       <w:bookmarkEnd w:id="19"/>
     </w:p>
@@ -7462,22 +7405,11 @@
       <w:pPr>
         <w:pStyle w:val="Ttulo2"/>
       </w:pPr>
-      <w:bookmarkStart w:id="20" w:name="_Toc35332986"/>
-      <w:r>
-        <w:t>4.5 ESTIMATIVAS DE TAMANHO E ESFORÇO</w:t>
+      <w:bookmarkStart w:id="20" w:name="_Toc35332987"/>
+      <w:r>
+        <w:t>4.6 GERENCIAMENTO DE CONFIGURAÇÃO</w:t>
       </w:r>
       <w:bookmarkEnd w:id="20"/>
-    </w:p>
-    <w:p/>
-    <w:p>
-      <w:pPr>
-        <w:pStyle w:val="Ttulo2"/>
-      </w:pPr>
-      <w:bookmarkStart w:id="21" w:name="_Toc35332987"/>
-      <w:r>
-        <w:t>4.6 GERENCIAMENTO DE CONFIGURAÇÃO</w:t>
-      </w:r>
-      <w:bookmarkEnd w:id="21"/>
     </w:p>
     <w:p>
       <w:pPr>
@@ -7501,42 +7433,42 @@
       <w:pPr>
         <w:pStyle w:val="Ttulo1"/>
       </w:pPr>
-      <w:bookmarkStart w:id="22" w:name="_Toc35332988"/>
+      <w:bookmarkStart w:id="21" w:name="_Toc35332988"/>
       <w:r>
         <w:lastRenderedPageBreak/>
         <w:t>5 ESPECIFICAÇÃO E ANÁLISE DOS REQUISITOS</w:t>
       </w:r>
+      <w:bookmarkEnd w:id="21"/>
+    </w:p>
+    <w:p>
+      <w:r>
+        <w:t>“</w:t>
+      </w:r>
+      <w:r>
+        <w:t>Projetar e construir software é desafiador, criativo e pura diversão. Na realidade, construir software é tão cativante que muitos desenvolvedores desejam iniciar logo, antes de terem um claro entendimento daquilo que é necessário</w:t>
+      </w:r>
+      <w:r>
+        <w:t>” (PRESSMAN, 2011)</w:t>
+      </w:r>
+    </w:p>
+    <w:p>
+      <w:r>
+        <w:t>Esta seção apresentará os requisitos funcionais e não funcionais junto a análise deles, ou seja, os modelos de casos de uso, a modelagem dos dados e a interação do usuário com o Etanóis.</w:t>
+      </w:r>
+    </w:p>
+    <w:p/>
+    <w:p>
+      <w:pPr>
+        <w:pStyle w:val="Ttulo2"/>
+      </w:pPr>
+      <w:bookmarkStart w:id="22" w:name="_Toc35332989"/>
+      <w:r>
+        <w:t xml:space="preserve">5.1 REQUISITOS DO SISTEMA </w:t>
+      </w:r>
+      <w:r>
+        <w:t>DE SOFTWARE</w:t>
+      </w:r>
       <w:bookmarkEnd w:id="22"/>
-    </w:p>
-    <w:p>
-      <w:r>
-        <w:t>“</w:t>
-      </w:r>
-      <w:r>
-        <w:t>Projetar e construir software é desafiador, criativo e pura diversão. Na realidade, construir software é tão cativante que muitos desenvolvedores desejam iniciar logo, antes de terem um claro entendimento daquilo que é necessário</w:t>
-      </w:r>
-      <w:r>
-        <w:t>” (PRESSMAN, 2011)</w:t>
-      </w:r>
-    </w:p>
-    <w:p>
-      <w:r>
-        <w:t>Esta seção apresentará os requisitos funcionais e não funcionais junto a análise deles, ou seja, os modelos de casos de uso, a modelagem dos dados e a interação do usuário com o Etanóis.</w:t>
-      </w:r>
-    </w:p>
-    <w:p/>
-    <w:p>
-      <w:pPr>
-        <w:pStyle w:val="Ttulo2"/>
-      </w:pPr>
-      <w:bookmarkStart w:id="23" w:name="_Toc35332989"/>
-      <w:r>
-        <w:t xml:space="preserve">5.1 REQUISITOS DO SISTEMA </w:t>
-      </w:r>
-      <w:r>
-        <w:t>DE SOFTWARE</w:t>
-      </w:r>
-      <w:bookmarkEnd w:id="23"/>
     </w:p>
     <w:p>
       <w:r>
@@ -7644,35 +7576,22 @@
       <w:pPr>
         <w:pStyle w:val="Legenda"/>
       </w:pPr>
-      <w:bookmarkStart w:id="24" w:name="_Toc35365736"/>
+      <w:bookmarkStart w:id="23" w:name="_Toc35365736"/>
       <w:r>
         <w:t xml:space="preserve">TABELA </w:t>
       </w:r>
-      <w:r>
-        <w:fldChar w:fldCharType="begin"/>
-      </w:r>
-      <w:r>
-        <w:instrText xml:space="preserve"> SEQ Tabela \* ARABIC </w:instrText>
-      </w:r>
-      <w:r>
-        <w:fldChar w:fldCharType="separate"/>
-      </w:r>
-      <w:r>
-        <w:rPr>
-          <w:noProof/>
-        </w:rPr>
-        <w:t>3</w:t>
-      </w:r>
-      <w:r>
-        <w:rPr>
-          <w:noProof/>
-        </w:rPr>
-        <w:fldChar w:fldCharType="end"/>
-      </w:r>
+      <w:fldSimple w:instr=" SEQ Tabela \* ARABIC ">
+        <w:r>
+          <w:rPr>
+            <w:noProof/>
+          </w:rPr>
+          <w:t>3</w:t>
+        </w:r>
+      </w:fldSimple>
       <w:r>
         <w:t xml:space="preserve"> - Requisito funcional 01: cadastro do usuário</w:t>
       </w:r>
-      <w:bookmarkEnd w:id="24"/>
+      <w:bookmarkEnd w:id="23"/>
     </w:p>
     <w:tbl>
       <w:tblPr>
@@ -7971,38 +7890,25 @@
       <w:pPr>
         <w:pStyle w:val="Legenda"/>
       </w:pPr>
-      <w:bookmarkStart w:id="25" w:name="_Toc35365737"/>
+      <w:bookmarkStart w:id="24" w:name="_Toc35365737"/>
       <w:r>
         <w:t>TABELA</w:t>
       </w:r>
       <w:r>
         <w:t xml:space="preserve"> </w:t>
       </w:r>
-      <w:r>
-        <w:fldChar w:fldCharType="begin"/>
-      </w:r>
-      <w:r>
-        <w:instrText xml:space="preserve"> SEQ Tabela \* ARABIC </w:instrText>
-      </w:r>
-      <w:r>
-        <w:fldChar w:fldCharType="separate"/>
-      </w:r>
-      <w:r>
-        <w:rPr>
-          <w:noProof/>
-        </w:rPr>
-        <w:t>4</w:t>
-      </w:r>
-      <w:r>
-        <w:rPr>
-          <w:noProof/>
-        </w:rPr>
-        <w:fldChar w:fldCharType="end"/>
-      </w:r>
+      <w:fldSimple w:instr=" SEQ Tabela \* ARABIC ">
+        <w:r>
+          <w:rPr>
+            <w:noProof/>
+          </w:rPr>
+          <w:t>4</w:t>
+        </w:r>
+      </w:fldSimple>
       <w:r>
         <w:t xml:space="preserve"> - Requisito funcional 02: acesso do usuário</w:t>
       </w:r>
-      <w:bookmarkEnd w:id="25"/>
+      <w:bookmarkEnd w:id="24"/>
     </w:p>
     <w:tbl>
       <w:tblPr>
@@ -8271,38 +8177,31 @@
       <w:pPr>
         <w:pStyle w:val="Legenda"/>
       </w:pPr>
-      <w:bookmarkStart w:id="26" w:name="_Toc35365738"/>
+      <w:bookmarkStart w:id="25" w:name="_Toc35365738"/>
       <w:r>
         <w:t>TABELA</w:t>
       </w:r>
       <w:r>
         <w:t xml:space="preserve"> </w:t>
       </w:r>
-      <w:r>
-        <w:fldChar w:fldCharType="begin"/>
-      </w:r>
-      <w:r>
-        <w:instrText xml:space="preserve"> SEQ Tabela \* ARABIC </w:instrText>
-      </w:r>
-      <w:r>
-        <w:fldChar w:fldCharType="separate"/>
-      </w:r>
-      <w:r>
-        <w:rPr>
-          <w:noProof/>
-        </w:rPr>
-        <w:t>5</w:t>
-      </w:r>
-      <w:r>
-        <w:rPr>
-          <w:noProof/>
-        </w:rPr>
-        <w:fldChar w:fldCharType="end"/>
-      </w:r>
-      <w:r>
-        <w:t xml:space="preserve"> - Requisito funcional 03: recuperação de senha do usuário</w:t>
-      </w:r>
-      <w:bookmarkEnd w:id="26"/>
+      <w:fldSimple w:instr=" SEQ Tabela \* ARABIC ">
+        <w:r>
+          <w:rPr>
+            <w:noProof/>
+          </w:rPr>
+          <w:t>5</w:t>
+        </w:r>
+      </w:fldSimple>
+      <w:r>
+        <w:t xml:space="preserve"> - Requisito funcional 03: </w:t>
+      </w:r>
+      <w:r>
+        <w:t xml:space="preserve">enviar senha temporária para </w:t>
+      </w:r>
+      <w:r>
+        <w:t>o usuário</w:t>
+      </w:r>
+      <w:bookmarkEnd w:id="25"/>
     </w:p>
     <w:tbl>
       <w:tblPr>
@@ -8382,7 +8281,10 @@
               <w:spacing w:before="0" w:after="0"/>
             </w:pPr>
             <w:r>
-              <w:t>Recuperar senha do usuário</w:t>
+              <w:t>Enviar senha temporária para o</w:t>
+            </w:r>
+            <w:r>
+              <w:t xml:space="preserve"> usuário</w:t>
             </w:r>
           </w:p>
         </w:tc>
@@ -8418,7 +8320,13 @@
               <w:spacing w:before="0" w:after="0"/>
             </w:pPr>
             <w:r>
-              <w:t>Consiste na recuperação da senha de acesso ao Etanóis</w:t>
+              <w:t xml:space="preserve">Consiste </w:t>
+            </w:r>
+            <w:r>
+              <w:t>em enviar uma nova senha, temporária,</w:t>
+            </w:r>
+            <w:r>
+              <w:t xml:space="preserve"> de acesso ao Etanóis</w:t>
             </w:r>
             <w:r>
               <w:t>.</w:t>
@@ -8429,7 +8337,7 @@
               <w:spacing w:before="0" w:after="0"/>
             </w:pPr>
             <w:r>
-              <w:t>Ao solicitar a redefinição de senha, será gerada ao usuário uma nova senha, a qual será enviada no e-mail ou celular cadastrado</w:t>
+              <w:t>Ao solicitar, será gerada ao usuário uma nova senha, a qual será enviada no e-mail ou celular cadastrado</w:t>
             </w:r>
             <w:r>
               <w:t>.</w:t>
@@ -8561,7 +8469,13 @@
               <w:spacing w:before="0" w:after="0"/>
             </w:pPr>
             <w:r>
-              <w:t xml:space="preserve">Forma de envio da nova senha: </w:t>
+              <w:t>Forma de envio da senha</w:t>
+            </w:r>
+            <w:r>
+              <w:t xml:space="preserve"> temporária</w:t>
+            </w:r>
+            <w:r>
+              <w:t xml:space="preserve">: </w:t>
             </w:r>
             <w:r>
               <w:rPr>
@@ -8590,35 +8504,22 @@
       <w:pPr>
         <w:pStyle w:val="Legenda"/>
       </w:pPr>
-      <w:bookmarkStart w:id="27" w:name="_Toc35365739"/>
+      <w:bookmarkStart w:id="26" w:name="_Toc35365739"/>
       <w:r>
         <w:t xml:space="preserve">TABELA </w:t>
       </w:r>
-      <w:r>
-        <w:fldChar w:fldCharType="begin"/>
-      </w:r>
-      <w:r>
-        <w:instrText xml:space="preserve"> SEQ Tabela \* ARABIC </w:instrText>
-      </w:r>
-      <w:r>
-        <w:fldChar w:fldCharType="separate"/>
-      </w:r>
-      <w:r>
-        <w:rPr>
-          <w:noProof/>
-        </w:rPr>
-        <w:t>6</w:t>
-      </w:r>
-      <w:r>
-        <w:rPr>
-          <w:noProof/>
-        </w:rPr>
-        <w:fldChar w:fldCharType="end"/>
-      </w:r>
+      <w:fldSimple w:instr=" SEQ Tabela \* ARABIC ">
+        <w:r>
+          <w:rPr>
+            <w:noProof/>
+          </w:rPr>
+          <w:t>6</w:t>
+        </w:r>
+      </w:fldSimple>
       <w:r>
         <w:t xml:space="preserve"> - Requisito funcional 04: editar perfil do usuário</w:t>
       </w:r>
-      <w:bookmarkEnd w:id="27"/>
+      <w:bookmarkEnd w:id="26"/>
     </w:p>
     <w:tbl>
       <w:tblPr>
@@ -8861,18 +8762,24 @@
               <w:spacing w:before="0" w:after="0"/>
             </w:pPr>
             <w:r>
-              <w:t>Nome completo</w:t>
-            </w:r>
-          </w:p>
-          <w:p>
-            <w:pPr>
-              <w:spacing w:before="0" w:after="0"/>
-            </w:pPr>
-            <w:r>
-              <w:t>S</w:t>
-            </w:r>
-            <w:r>
-              <w:t>enha</w:t>
+              <w:t>N</w:t>
+            </w:r>
+            <w:r>
+              <w:t>ovo no</w:t>
+            </w:r>
+            <w:r>
+              <w:t>me completo</w:t>
+            </w:r>
+          </w:p>
+          <w:p>
+            <w:pPr>
+              <w:spacing w:before="0" w:after="0"/>
+            </w:pPr>
+            <w:r>
+              <w:t>Nova se</w:t>
+            </w:r>
+            <w:r>
+              <w:t>nha</w:t>
             </w:r>
           </w:p>
           <w:p>
@@ -8884,11 +8791,14 @@
               </w:rPr>
             </w:pPr>
             <w:r>
+              <w:t xml:space="preserve">Novo </w:t>
+            </w:r>
+            <w:r>
               <w:rPr>
                 <w:i/>
                 <w:iCs/>
               </w:rPr>
-              <w:t>E</w:t>
+              <w:t>e</w:t>
             </w:r>
             <w:r>
               <w:rPr>
@@ -8913,6 +8823,9 @@
               <w:t>N</w:t>
             </w:r>
             <w:r>
+              <w:t>ovo n</w:t>
+            </w:r>
+            <w:r>
               <w:t>úmero</w:t>
             </w:r>
             <w:r>
@@ -8924,7 +8837,7 @@
               <w:spacing w:before="0" w:after="0"/>
             </w:pPr>
             <w:r>
-              <w:t>F</w:t>
+              <w:t>Nova f</w:t>
             </w:r>
             <w:r>
               <w:t>oto</w:t>
@@ -8946,35 +8859,22 @@
       <w:pPr>
         <w:pStyle w:val="Legenda"/>
       </w:pPr>
-      <w:bookmarkStart w:id="28" w:name="_Toc35365740"/>
+      <w:bookmarkStart w:id="27" w:name="_Toc35365740"/>
       <w:r>
         <w:t xml:space="preserve">TABELA </w:t>
       </w:r>
-      <w:r>
-        <w:fldChar w:fldCharType="begin"/>
-      </w:r>
-      <w:r>
-        <w:instrText xml:space="preserve"> SEQ Tabela \* ARABIC </w:instrText>
-      </w:r>
-      <w:r>
-        <w:fldChar w:fldCharType="separate"/>
-      </w:r>
-      <w:r>
-        <w:rPr>
-          <w:noProof/>
-        </w:rPr>
-        <w:t>7</w:t>
-      </w:r>
-      <w:r>
-        <w:rPr>
-          <w:noProof/>
-        </w:rPr>
-        <w:fldChar w:fldCharType="end"/>
-      </w:r>
+      <w:fldSimple w:instr=" SEQ Tabela \* ARABIC ">
+        <w:r>
+          <w:rPr>
+            <w:noProof/>
+          </w:rPr>
+          <w:t>7</w:t>
+        </w:r>
+      </w:fldSimple>
       <w:r>
         <w:t xml:space="preserve"> - Requisito funcional 05: inativar perfil do usuário</w:t>
       </w:r>
-      <w:bookmarkEnd w:id="28"/>
+      <w:bookmarkEnd w:id="27"/>
     </w:p>
     <w:tbl>
       <w:tblPr>
@@ -9261,35 +9161,22 @@
       <w:pPr>
         <w:pStyle w:val="Legenda"/>
       </w:pPr>
-      <w:bookmarkStart w:id="29" w:name="_Toc35365741"/>
+      <w:bookmarkStart w:id="28" w:name="_Toc35365741"/>
       <w:r>
         <w:t xml:space="preserve">TABELA </w:t>
       </w:r>
-      <w:r>
-        <w:fldChar w:fldCharType="begin"/>
-      </w:r>
-      <w:r>
-        <w:instrText xml:space="preserve"> SEQ Tabela \* ARABIC </w:instrText>
-      </w:r>
-      <w:r>
-        <w:fldChar w:fldCharType="separate"/>
-      </w:r>
-      <w:r>
-        <w:rPr>
-          <w:noProof/>
-        </w:rPr>
-        <w:t>8</w:t>
-      </w:r>
-      <w:r>
-        <w:rPr>
-          <w:noProof/>
-        </w:rPr>
-        <w:fldChar w:fldCharType="end"/>
-      </w:r>
+      <w:fldSimple w:instr=" SEQ Tabela \* ARABIC ">
+        <w:r>
+          <w:rPr>
+            <w:noProof/>
+          </w:rPr>
+          <w:t>8</w:t>
+        </w:r>
+      </w:fldSimple>
       <w:r>
         <w:t xml:space="preserve"> - Requisito funcional 06: cadastro do posto de combustível</w:t>
       </w:r>
-      <w:bookmarkEnd w:id="29"/>
+      <w:bookmarkEnd w:id="28"/>
     </w:p>
     <w:tbl>
       <w:tblPr>
@@ -9643,38 +9530,25 @@
       <w:pPr>
         <w:pStyle w:val="Legenda"/>
       </w:pPr>
-      <w:bookmarkStart w:id="30" w:name="_Toc35365742"/>
+      <w:bookmarkStart w:id="29" w:name="_Toc35365742"/>
       <w:r>
         <w:t>TABELA</w:t>
       </w:r>
       <w:r>
         <w:t xml:space="preserve"> </w:t>
       </w:r>
-      <w:r>
-        <w:fldChar w:fldCharType="begin"/>
-      </w:r>
-      <w:r>
-        <w:instrText xml:space="preserve"> SEQ Tabela \* ARABIC </w:instrText>
-      </w:r>
-      <w:r>
-        <w:fldChar w:fldCharType="separate"/>
-      </w:r>
-      <w:r>
-        <w:rPr>
-          <w:noProof/>
-        </w:rPr>
-        <w:t>9</w:t>
-      </w:r>
-      <w:r>
-        <w:rPr>
-          <w:noProof/>
-        </w:rPr>
-        <w:fldChar w:fldCharType="end"/>
-      </w:r>
+      <w:fldSimple w:instr=" SEQ Tabela \* ARABIC ">
+        <w:r>
+          <w:rPr>
+            <w:noProof/>
+          </w:rPr>
+          <w:t>9</w:t>
+        </w:r>
+      </w:fldSimple>
       <w:r>
         <w:t xml:space="preserve"> - Requisito funcional 07: editar informações do posto de combustível</w:t>
       </w:r>
-      <w:bookmarkEnd w:id="30"/>
+      <w:bookmarkEnd w:id="29"/>
     </w:p>
     <w:tbl>
       <w:tblPr>
@@ -9928,19 +9802,35 @@
               <w:spacing w:before="0" w:after="0"/>
             </w:pPr>
             <w:r>
-              <w:t>Nome do gerente</w:t>
-            </w:r>
-          </w:p>
-          <w:p>
-            <w:pPr>
-              <w:spacing w:before="0" w:after="0"/>
-            </w:pPr>
+              <w:t>N</w:t>
+            </w:r>
+            <w:r>
+              <w:t>ovo n</w:t>
+            </w:r>
+            <w:r>
+              <w:t>ome do gerente</w:t>
+            </w:r>
+          </w:p>
+          <w:p>
+            <w:pPr>
+              <w:spacing w:before="0" w:after="0"/>
+            </w:pPr>
+            <w:r>
+              <w:t xml:space="preserve">Novo </w:t>
+            </w:r>
             <w:r>
               <w:rPr>
                 <w:i/>
                 <w:iCs/>
               </w:rPr>
-              <w:t>E-mail</w:t>
+              <w:t>e</w:t>
+            </w:r>
+            <w:r>
+              <w:rPr>
+                <w:i/>
+                <w:iCs/>
+              </w:rPr>
+              <w:t>-mail</w:t>
             </w:r>
             <w:r>
               <w:t xml:space="preserve"> do funcionário responsável</w:t>
@@ -9951,23 +9841,32 @@
               <w:spacing w:before="0" w:after="0"/>
             </w:pPr>
             <w:r>
-              <w:t>Senha</w:t>
-            </w:r>
-          </w:p>
-          <w:p>
-            <w:pPr>
-              <w:spacing w:before="0" w:after="0"/>
-            </w:pPr>
-            <w:r>
-              <w:t>Foto do posto</w:t>
-            </w:r>
-          </w:p>
-          <w:p>
-            <w:pPr>
-              <w:spacing w:before="0" w:after="0"/>
-            </w:pPr>
-            <w:r>
-              <w:t>Bandeira do posto</w:t>
+              <w:t>Nova s</w:t>
+            </w:r>
+            <w:r>
+              <w:t>enha</w:t>
+            </w:r>
+          </w:p>
+          <w:p>
+            <w:pPr>
+              <w:spacing w:before="0" w:after="0"/>
+            </w:pPr>
+            <w:r>
+              <w:t>Nova f</w:t>
+            </w:r>
+            <w:r>
+              <w:t>oto do posto</w:t>
+            </w:r>
+          </w:p>
+          <w:p>
+            <w:pPr>
+              <w:spacing w:before="0" w:after="0"/>
+            </w:pPr>
+            <w:r>
+              <w:t>Nova b</w:t>
+            </w:r>
+            <w:r>
+              <w:t>andeira do posto</w:t>
             </w:r>
           </w:p>
         </w:tc>
@@ -9986,34 +9885,21 @@
       <w:pPr>
         <w:pStyle w:val="Legenda"/>
       </w:pPr>
-      <w:bookmarkStart w:id="31" w:name="_Toc35365743"/>
+      <w:bookmarkStart w:id="30" w:name="_Toc35365743"/>
       <w:r>
         <w:t>TABELA</w:t>
       </w:r>
       <w:r>
         <w:t xml:space="preserve"> </w:t>
       </w:r>
-      <w:r>
-        <w:fldChar w:fldCharType="begin"/>
-      </w:r>
-      <w:r>
-        <w:instrText xml:space="preserve"> SEQ Tabela \* ARABIC </w:instrText>
-      </w:r>
-      <w:r>
-        <w:fldChar w:fldCharType="separate"/>
-      </w:r>
-      <w:r>
-        <w:rPr>
-          <w:noProof/>
-        </w:rPr>
-        <w:t>10</w:t>
-      </w:r>
-      <w:r>
-        <w:rPr>
-          <w:noProof/>
-        </w:rPr>
-        <w:fldChar w:fldCharType="end"/>
-      </w:r>
+      <w:fldSimple w:instr=" SEQ Tabela \* ARABIC ">
+        <w:r>
+          <w:rPr>
+            <w:noProof/>
+          </w:rPr>
+          <w:t>10</w:t>
+        </w:r>
+      </w:fldSimple>
       <w:r>
         <w:t xml:space="preserve"> - Requisito funcional 0</w:t>
       </w:r>
@@ -10023,7 +9909,7 @@
       <w:r>
         <w:t>: cadastrar serviços do posto de combustível</w:t>
       </w:r>
-      <w:bookmarkEnd w:id="31"/>
+      <w:bookmarkEnd w:id="30"/>
     </w:p>
     <w:tbl>
       <w:tblPr>
@@ -10347,35 +10233,22 @@
       <w:pPr>
         <w:pStyle w:val="Legenda"/>
       </w:pPr>
-      <w:bookmarkStart w:id="32" w:name="_Toc35365744"/>
+      <w:bookmarkStart w:id="31" w:name="_Toc35365744"/>
       <w:r>
         <w:t xml:space="preserve">TABELA </w:t>
       </w:r>
-      <w:r>
-        <w:fldChar w:fldCharType="begin"/>
-      </w:r>
-      <w:r>
-        <w:instrText xml:space="preserve"> SEQ Tabela \* ARABIC </w:instrText>
-      </w:r>
-      <w:r>
-        <w:fldChar w:fldCharType="separate"/>
-      </w:r>
-      <w:r>
-        <w:rPr>
-          <w:noProof/>
-        </w:rPr>
-        <w:t>11</w:t>
-      </w:r>
-      <w:r>
-        <w:rPr>
-          <w:noProof/>
-        </w:rPr>
-        <w:fldChar w:fldCharType="end"/>
-      </w:r>
+      <w:fldSimple w:instr=" SEQ Tabela \* ARABIC ">
+        <w:r>
+          <w:rPr>
+            <w:noProof/>
+          </w:rPr>
+          <w:t>11</w:t>
+        </w:r>
+      </w:fldSimple>
       <w:r>
         <w:t xml:space="preserve"> - Requisito funcional 09: editar serviços do posto de combustível</w:t>
       </w:r>
-      <w:bookmarkEnd w:id="32"/>
+      <w:bookmarkEnd w:id="31"/>
     </w:p>
     <w:tbl>
       <w:tblPr>
@@ -10612,55 +10485,76 @@
               <w:spacing w:before="0" w:after="0"/>
             </w:pPr>
             <w:r>
-              <w:t>Horário de funcionamento</w:t>
-            </w:r>
-          </w:p>
-          <w:p>
-            <w:pPr>
-              <w:spacing w:before="0" w:after="0"/>
-            </w:pPr>
-            <w:r>
-              <w:t>Cartões de pagamento pelo combustível</w:t>
-            </w:r>
-          </w:p>
-          <w:p>
-            <w:pPr>
-              <w:spacing w:before="0" w:after="0"/>
-            </w:pPr>
-            <w:r>
-              <w:t>Conveniência</w:t>
-            </w:r>
-          </w:p>
-          <w:p>
-            <w:pPr>
-              <w:spacing w:before="0" w:after="0"/>
-            </w:pPr>
-            <w:r>
-              <w:t>Restaurante</w:t>
-            </w:r>
-          </w:p>
-          <w:p>
-            <w:pPr>
-              <w:spacing w:before="0" w:after="0"/>
-            </w:pPr>
-            <w:r>
-              <w:t>Lava-jato</w:t>
-            </w:r>
-          </w:p>
-          <w:p>
-            <w:pPr>
-              <w:spacing w:before="0" w:after="0"/>
-            </w:pPr>
-            <w:r>
-              <w:t>Borracheiro</w:t>
-            </w:r>
-          </w:p>
-          <w:p>
-            <w:pPr>
-              <w:spacing w:before="0" w:after="0"/>
-            </w:pPr>
-            <w:r>
-              <w:t>Outros serviços</w:t>
+              <w:t>Novo h</w:t>
+            </w:r>
+            <w:r>
+              <w:t>orário de funcionamento</w:t>
+            </w:r>
+          </w:p>
+          <w:p>
+            <w:pPr>
+              <w:spacing w:before="0" w:after="0"/>
+            </w:pPr>
+            <w:r>
+              <w:t>Novos c</w:t>
+            </w:r>
+            <w:r>
+              <w:t>artões de pagamento pelo combustível</w:t>
+            </w:r>
+          </w:p>
+          <w:p>
+            <w:pPr>
+              <w:spacing w:before="0" w:after="0"/>
+            </w:pPr>
+            <w:r>
+              <w:t>Nova situação da c</w:t>
+            </w:r>
+            <w:r>
+              <w:t>onveniência</w:t>
+            </w:r>
+          </w:p>
+          <w:p>
+            <w:pPr>
+              <w:spacing w:before="0" w:after="0"/>
+            </w:pPr>
+            <w:r>
+              <w:t>Nova situação do r</w:t>
+            </w:r>
+            <w:r>
+              <w:t>estaurante</w:t>
+            </w:r>
+          </w:p>
+          <w:p>
+            <w:pPr>
+              <w:spacing w:before="0" w:after="0"/>
+            </w:pPr>
+            <w:r>
+              <w:t>Nova situação do l</w:t>
+            </w:r>
+            <w:r>
+              <w:t>ava-jato</w:t>
+            </w:r>
+          </w:p>
+          <w:p>
+            <w:pPr>
+              <w:spacing w:before="0" w:after="0"/>
+            </w:pPr>
+            <w:r>
+              <w:t>Nova situação do b</w:t>
+            </w:r>
+            <w:r>
+              <w:t>orracheiro</w:t>
+            </w:r>
+          </w:p>
+          <w:p>
+            <w:pPr>
+              <w:spacing w:before="0" w:after="0"/>
+            </w:pPr>
+            <w:r>
+              <w:t>Novos o</w:t>
+            </w:r>
+            <w:r>
+              <w:t>utros serviços</w:t>
             </w:r>
           </w:p>
         </w:tc>
@@ -10679,36 +10573,23 @@
       <w:pPr>
         <w:pStyle w:val="Legenda"/>
       </w:pPr>
-      <w:bookmarkStart w:id="33" w:name="_Toc35365745"/>
+      <w:bookmarkStart w:id="32" w:name="_Toc35365745"/>
       <w:r>
         <w:lastRenderedPageBreak/>
         <w:t xml:space="preserve">TABELA </w:t>
       </w:r>
-      <w:r>
-        <w:fldChar w:fldCharType="begin"/>
-      </w:r>
-      <w:r>
-        <w:instrText xml:space="preserve"> SEQ Tabela \* ARABIC </w:instrText>
-      </w:r>
-      <w:r>
-        <w:fldChar w:fldCharType="separate"/>
-      </w:r>
-      <w:r>
-        <w:rPr>
-          <w:noProof/>
-        </w:rPr>
-        <w:t>12</w:t>
-      </w:r>
-      <w:r>
-        <w:rPr>
-          <w:noProof/>
-        </w:rPr>
-        <w:fldChar w:fldCharType="end"/>
-      </w:r>
+      <w:fldSimple w:instr=" SEQ Tabela \* ARABIC ">
+        <w:r>
+          <w:rPr>
+            <w:noProof/>
+          </w:rPr>
+          <w:t>12</w:t>
+        </w:r>
+      </w:fldSimple>
       <w:r>
         <w:t xml:space="preserve"> - Requisito funcional 10: inativar posto de combustível</w:t>
       </w:r>
-      <w:bookmarkEnd w:id="33"/>
+      <w:bookmarkEnd w:id="32"/>
     </w:p>
     <w:tbl>
       <w:tblPr>
@@ -11021,31 +10902,18 @@
       <w:pPr>
         <w:pStyle w:val="Legenda"/>
       </w:pPr>
-      <w:bookmarkStart w:id="34" w:name="_Toc35365746"/>
+      <w:bookmarkStart w:id="33" w:name="_Toc35365746"/>
       <w:r>
         <w:t xml:space="preserve">TABELA </w:t>
       </w:r>
-      <w:r>
-        <w:fldChar w:fldCharType="begin"/>
-      </w:r>
-      <w:r>
-        <w:instrText xml:space="preserve"> SEQ Tabela \* ARABIC </w:instrText>
-      </w:r>
-      <w:r>
-        <w:fldChar w:fldCharType="separate"/>
-      </w:r>
-      <w:r>
-        <w:rPr>
-          <w:noProof/>
-        </w:rPr>
-        <w:t>13</w:t>
-      </w:r>
-      <w:r>
-        <w:rPr>
-          <w:noProof/>
-        </w:rPr>
-        <w:fldChar w:fldCharType="end"/>
-      </w:r>
+      <w:fldSimple w:instr=" SEQ Tabela \* ARABIC ">
+        <w:r>
+          <w:rPr>
+            <w:noProof/>
+          </w:rPr>
+          <w:t>13</w:t>
+        </w:r>
+      </w:fldSimple>
       <w:r>
         <w:t xml:space="preserve"> -</w:t>
       </w:r>
@@ -11061,7 +10929,7 @@
       <w:r>
         <w:t xml:space="preserve"> de combustível</w:t>
       </w:r>
-      <w:bookmarkEnd w:id="34"/>
+      <w:bookmarkEnd w:id="33"/>
     </w:p>
     <w:tbl>
       <w:tblPr>
@@ -11347,35 +11215,22 @@
       <w:pPr>
         <w:pStyle w:val="Legenda"/>
       </w:pPr>
-      <w:bookmarkStart w:id="35" w:name="_Toc35365747"/>
+      <w:bookmarkStart w:id="34" w:name="_Toc35365747"/>
       <w:r>
         <w:t xml:space="preserve">TABELA </w:t>
       </w:r>
-      <w:r>
-        <w:fldChar w:fldCharType="begin"/>
-      </w:r>
-      <w:r>
-        <w:instrText xml:space="preserve"> SEQ Tabela \* ARABIC </w:instrText>
-      </w:r>
-      <w:r>
-        <w:fldChar w:fldCharType="separate"/>
-      </w:r>
-      <w:r>
-        <w:rPr>
-          <w:noProof/>
-        </w:rPr>
-        <w:t>14</w:t>
-      </w:r>
-      <w:r>
-        <w:rPr>
-          <w:noProof/>
-        </w:rPr>
-        <w:fldChar w:fldCharType="end"/>
-      </w:r>
+      <w:fldSimple w:instr=" SEQ Tabela \* ARABIC ">
+        <w:r>
+          <w:rPr>
+            <w:noProof/>
+          </w:rPr>
+          <w:t>14</w:t>
+        </w:r>
+      </w:fldSimple>
       <w:r>
         <w:t xml:space="preserve"> - Requisito funcional 12: editar valores dos combustíveis no posto de combustível</w:t>
       </w:r>
-      <w:bookmarkEnd w:id="35"/>
+      <w:bookmarkEnd w:id="34"/>
     </w:p>
     <w:tbl>
       <w:tblPr>
@@ -11687,38 +11542,25 @@
       <w:pPr>
         <w:pStyle w:val="Legenda"/>
       </w:pPr>
-      <w:bookmarkStart w:id="36" w:name="_Toc35365748"/>
+      <w:bookmarkStart w:id="35" w:name="_Toc35365748"/>
       <w:r>
         <w:t>TABELA</w:t>
       </w:r>
       <w:r>
         <w:t xml:space="preserve"> </w:t>
       </w:r>
-      <w:r>
-        <w:fldChar w:fldCharType="begin"/>
-      </w:r>
-      <w:r>
-        <w:instrText xml:space="preserve"> SEQ Tabela \* ARABIC </w:instrText>
-      </w:r>
-      <w:r>
-        <w:fldChar w:fldCharType="separate"/>
-      </w:r>
-      <w:r>
-        <w:rPr>
-          <w:noProof/>
-        </w:rPr>
-        <w:t>15</w:t>
-      </w:r>
-      <w:r>
-        <w:rPr>
-          <w:noProof/>
-        </w:rPr>
-        <w:fldChar w:fldCharType="end"/>
-      </w:r>
+      <w:fldSimple w:instr=" SEQ Tabela \* ARABIC ">
+        <w:r>
+          <w:rPr>
+            <w:noProof/>
+          </w:rPr>
+          <w:t>15</w:t>
+        </w:r>
+      </w:fldSimple>
       <w:r>
         <w:t xml:space="preserve"> - Requisito funcional 13: inativar combustíveis disponíveis no posto de combustível</w:t>
       </w:r>
-      <w:bookmarkEnd w:id="36"/>
+      <w:bookmarkEnd w:id="35"/>
     </w:p>
     <w:tbl>
       <w:tblPr>
@@ -12043,35 +11885,22 @@
       <w:pPr>
         <w:pStyle w:val="Legenda"/>
       </w:pPr>
-      <w:bookmarkStart w:id="37" w:name="_Toc35365749"/>
+      <w:bookmarkStart w:id="36" w:name="_Toc35365749"/>
       <w:r>
         <w:t xml:space="preserve">TABELA </w:t>
       </w:r>
-      <w:r>
-        <w:fldChar w:fldCharType="begin"/>
-      </w:r>
-      <w:r>
-        <w:instrText xml:space="preserve"> SEQ Tabela \* ARABIC </w:instrText>
-      </w:r>
-      <w:r>
-        <w:fldChar w:fldCharType="separate"/>
-      </w:r>
-      <w:r>
-        <w:rPr>
-          <w:noProof/>
-        </w:rPr>
-        <w:t>16</w:t>
-      </w:r>
-      <w:r>
-        <w:rPr>
-          <w:noProof/>
-        </w:rPr>
-        <w:fldChar w:fldCharType="end"/>
-      </w:r>
+      <w:fldSimple w:instr=" SEQ Tabela \* ARABIC ">
+        <w:r>
+          <w:rPr>
+            <w:noProof/>
+          </w:rPr>
+          <w:t>16</w:t>
+        </w:r>
+      </w:fldSimple>
       <w:r>
         <w:t xml:space="preserve"> - Requisito funcional 14: cadastrar combustível preferido pelo usuário</w:t>
       </w:r>
-      <w:bookmarkEnd w:id="37"/>
+      <w:bookmarkEnd w:id="36"/>
     </w:p>
     <w:tbl>
       <w:tblPr>
@@ -12421,7 +12250,7 @@
       <w:pPr>
         <w:pStyle w:val="Legenda"/>
       </w:pPr>
-      <w:bookmarkStart w:id="38" w:name="_Toc35365750"/>
+      <w:bookmarkStart w:id="37" w:name="_Toc35365750"/>
       <w:r>
         <w:t>TABE</w:t>
       </w:r>
@@ -12431,31 +12260,18 @@
       <w:r>
         <w:t xml:space="preserve">A </w:t>
       </w:r>
-      <w:r>
-        <w:fldChar w:fldCharType="begin"/>
-      </w:r>
-      <w:r>
-        <w:instrText xml:space="preserve"> SEQ Tabela \* ARABIC </w:instrText>
-      </w:r>
-      <w:r>
-        <w:fldChar w:fldCharType="separate"/>
-      </w:r>
-      <w:r>
-        <w:rPr>
-          <w:noProof/>
-        </w:rPr>
-        <w:t>17</w:t>
-      </w:r>
-      <w:r>
-        <w:rPr>
-          <w:noProof/>
-        </w:rPr>
-        <w:fldChar w:fldCharType="end"/>
-      </w:r>
+      <w:fldSimple w:instr=" SEQ Tabela \* ARABIC ">
+        <w:r>
+          <w:rPr>
+            <w:noProof/>
+          </w:rPr>
+          <w:t>17</w:t>
+        </w:r>
+      </w:fldSimple>
       <w:r>
         <w:t xml:space="preserve"> - Requisito funcional 15: editar combustível preferido pelo usuário</w:t>
       </w:r>
-      <w:bookmarkEnd w:id="38"/>
+      <w:bookmarkEnd w:id="37"/>
     </w:p>
     <w:tbl>
       <w:tblPr>
@@ -12716,15 +12532,21 @@
               <w:spacing w:before="0" w:after="0"/>
             </w:pPr>
             <w:r>
-              <w:t>Combustível principal</w:t>
-            </w:r>
-          </w:p>
-          <w:p>
-            <w:pPr>
-              <w:spacing w:before="0" w:after="0"/>
-            </w:pPr>
-            <w:r>
-              <w:t>Combustível alternativo</w:t>
+              <w:t>Novo c</w:t>
+            </w:r>
+            <w:r>
+              <w:t>ombustível principal</w:t>
+            </w:r>
+          </w:p>
+          <w:p>
+            <w:pPr>
+              <w:spacing w:before="0" w:after="0"/>
+            </w:pPr>
+            <w:r>
+              <w:t>Novo c</w:t>
+            </w:r>
+            <w:r>
+              <w:t>ombustível alternativo</w:t>
             </w:r>
           </w:p>
         </w:tc>
@@ -12743,35 +12565,22 @@
       <w:pPr>
         <w:pStyle w:val="Legenda"/>
       </w:pPr>
-      <w:bookmarkStart w:id="39" w:name="_Toc35365751"/>
+      <w:bookmarkStart w:id="38" w:name="_Toc35365751"/>
       <w:r>
         <w:t xml:space="preserve">TABELA </w:t>
       </w:r>
-      <w:r>
-        <w:fldChar w:fldCharType="begin"/>
-      </w:r>
-      <w:r>
-        <w:instrText xml:space="preserve"> SEQ Tabela \* ARABIC </w:instrText>
-      </w:r>
-      <w:r>
-        <w:fldChar w:fldCharType="separate"/>
-      </w:r>
-      <w:r>
-        <w:rPr>
-          <w:noProof/>
-        </w:rPr>
-        <w:t>18</w:t>
-      </w:r>
-      <w:r>
-        <w:rPr>
-          <w:noProof/>
-        </w:rPr>
-        <w:fldChar w:fldCharType="end"/>
-      </w:r>
+      <w:fldSimple w:instr=" SEQ Tabela \* ARABIC ">
+        <w:r>
+          <w:rPr>
+            <w:noProof/>
+          </w:rPr>
+          <w:t>18</w:t>
+        </w:r>
+      </w:fldSimple>
       <w:r>
         <w:t xml:space="preserve"> - Requisito funcional 16: apagar combustível preferido pelo usuário</w:t>
       </w:r>
-      <w:bookmarkEnd w:id="39"/>
+      <w:bookmarkEnd w:id="38"/>
     </w:p>
     <w:tbl>
       <w:tblPr>
@@ -13050,32 +12859,22 @@
       <w:pPr>
         <w:pStyle w:val="Legenda"/>
       </w:pPr>
-      <w:bookmarkStart w:id="40" w:name="_Toc35365752"/>
+      <w:bookmarkStart w:id="39" w:name="_Toc35365752"/>
       <w:r>
         <w:t xml:space="preserve">TABELA </w:t>
       </w:r>
-      <w:r>
-        <w:fldChar w:fldCharType="begin"/>
-      </w:r>
-      <w:r>
-        <w:instrText xml:space="preserve"> SEQ Tabela \* ARABIC </w:instrText>
-      </w:r>
-      <w:r>
-        <w:fldChar w:fldCharType="separate"/>
-      </w:r>
-      <w:r>
-        <w:rPr>
-          <w:noProof/>
-        </w:rPr>
-        <w:t>19</w:t>
-      </w:r>
-      <w:r>
-        <w:fldChar w:fldCharType="end"/>
-      </w:r>
+      <w:fldSimple w:instr=" SEQ Tabela \* ARABIC ">
+        <w:r>
+          <w:rPr>
+            <w:noProof/>
+          </w:rPr>
+          <w:t>19</w:t>
+        </w:r>
+      </w:fldSimple>
       <w:r>
         <w:t xml:space="preserve"> - Requisito 17: cadastrar distância máxima de busca por postos de combustível</w:t>
       </w:r>
-      <w:bookmarkEnd w:id="40"/>
+      <w:bookmarkEnd w:id="39"/>
     </w:p>
     <w:tbl>
       <w:tblPr>
@@ -13204,19 +13003,7 @@
               <w:spacing w:before="0" w:after="0"/>
             </w:pPr>
             <w:r>
-              <w:t xml:space="preserve">A distância pode ser </w:t>
-            </w:r>
-            <w:r>
-              <w:t>entre</w:t>
-            </w:r>
-            <w:r>
-              <w:t xml:space="preserve"> 0,1 Km (100 metros) </w:t>
-            </w:r>
-            <w:r>
-              <w:t>e</w:t>
-            </w:r>
-            <w:r>
-              <w:t xml:space="preserve"> 10 Km</w:t>
+              <w:t>A distância pode ser entre 0,1 Km (100 metros) e 10 Km</w:t>
             </w:r>
             <w:r>
               <w:t>.</w:t>
@@ -13227,13 +13014,7 @@
               <w:spacing w:before="0" w:after="0"/>
             </w:pPr>
             <w:r>
-              <w:t>Todos os usuário</w:t>
-            </w:r>
-            <w:r>
-              <w:t>s</w:t>
-            </w:r>
-            <w:r>
-              <w:t xml:space="preserve"> iniciam a aplicação com 0,5 Km (500 metros).</w:t>
+              <w:t>Todos os usuários iniciam a aplicação com 0,5 Km (500 metros).</w:t>
             </w:r>
           </w:p>
         </w:tc>
@@ -13361,32 +13142,22 @@
       <w:pPr>
         <w:pStyle w:val="Legenda"/>
       </w:pPr>
-      <w:bookmarkStart w:id="41" w:name="_Toc35365753"/>
+      <w:bookmarkStart w:id="40" w:name="_Toc35365753"/>
       <w:r>
         <w:t xml:space="preserve">TABELA </w:t>
       </w:r>
-      <w:r>
-        <w:fldChar w:fldCharType="begin"/>
-      </w:r>
-      <w:r>
-        <w:instrText xml:space="preserve"> SEQ Tabela \* ARABIC </w:instrText>
-      </w:r>
-      <w:r>
-        <w:fldChar w:fldCharType="separate"/>
-      </w:r>
-      <w:r>
-        <w:rPr>
-          <w:noProof/>
-        </w:rPr>
-        <w:t>20</w:t>
-      </w:r>
-      <w:r>
-        <w:fldChar w:fldCharType="end"/>
-      </w:r>
+      <w:fldSimple w:instr=" SEQ Tabela \* ARABIC ">
+        <w:r>
+          <w:rPr>
+            <w:noProof/>
+          </w:rPr>
+          <w:t>20</w:t>
+        </w:r>
+      </w:fldSimple>
       <w:r>
         <w:t xml:space="preserve"> - Requisito funcional 18: editar distância máxima de busca por postos de combustível</w:t>
       </w:r>
-      <w:bookmarkEnd w:id="41"/>
+      <w:bookmarkEnd w:id="40"/>
     </w:p>
     <w:tbl>
       <w:tblPr>
@@ -13643,7 +13414,10 @@
               <w:spacing w:before="0" w:after="0"/>
             </w:pPr>
             <w:r>
-              <w:t>Distância desejada</w:t>
+              <w:t>Nova d</w:t>
+            </w:r>
+            <w:r>
+              <w:t>istância desejada</w:t>
             </w:r>
           </w:p>
         </w:tc>
@@ -13662,31 +13436,21 @@
       <w:pPr>
         <w:pStyle w:val="Legenda"/>
       </w:pPr>
-      <w:bookmarkStart w:id="42" w:name="_Toc35365754"/>
+      <w:bookmarkStart w:id="41" w:name="_Toc35365754"/>
       <w:r>
         <w:t>TABELA</w:t>
       </w:r>
       <w:r>
         <w:t xml:space="preserve"> </w:t>
       </w:r>
-      <w:r>
-        <w:fldChar w:fldCharType="begin"/>
-      </w:r>
-      <w:r>
-        <w:instrText xml:space="preserve"> SEQ Tabela \* ARABIC </w:instrText>
-      </w:r>
-      <w:r>
-        <w:fldChar w:fldCharType="separate"/>
-      </w:r>
-      <w:r>
-        <w:rPr>
-          <w:noProof/>
-        </w:rPr>
-        <w:t>21</w:t>
-      </w:r>
-      <w:r>
-        <w:fldChar w:fldCharType="end"/>
-      </w:r>
+      <w:fldSimple w:instr=" SEQ Tabela \* ARABIC ">
+        <w:r>
+          <w:rPr>
+            <w:noProof/>
+          </w:rPr>
+          <w:t>21</w:t>
+        </w:r>
+      </w:fldSimple>
       <w:r>
         <w:t xml:space="preserve"> - Requisito funcional 19: cadastrar </w:t>
       </w:r>
@@ -13702,7 +13466,7 @@
       <w:r>
         <w:t xml:space="preserve"> do usuário</w:t>
       </w:r>
-      <w:bookmarkEnd w:id="42"/>
+      <w:bookmarkEnd w:id="41"/>
     </w:p>
     <w:tbl>
       <w:tblPr>
@@ -13745,10 +13509,7 @@
               <w:spacing w:before="0" w:after="0"/>
             </w:pPr>
             <w:r>
-              <w:t>1</w:t>
-            </w:r>
-            <w:r>
-              <w:t>9</w:t>
+              <w:t>19</w:t>
             </w:r>
           </w:p>
         </w:tc>
@@ -13832,41 +13593,23 @@
               <w:spacing w:before="0" w:after="0"/>
             </w:pPr>
             <w:r>
-              <w:t>Consiste na inserção da cidade em que o usuário reside</w:t>
-            </w:r>
-            <w:r>
-              <w:t>.</w:t>
-            </w:r>
-          </w:p>
-          <w:p>
-            <w:pPr>
-              <w:spacing w:before="0" w:after="0"/>
-            </w:pPr>
-            <w:r>
-              <w:t>Esse item será transformado em atalho na seção de mapa para dar praticidade ao motorista</w:t>
-            </w:r>
-            <w:r>
-              <w:t xml:space="preserve"> quando</w:t>
-            </w:r>
-            <w:r>
-              <w:t xml:space="preserve"> definir seu trajeto, caso seja conveniente</w:t>
-            </w:r>
-            <w:r>
-              <w:t>.</w:t>
-            </w:r>
-          </w:p>
-          <w:p>
-            <w:pPr>
-              <w:spacing w:before="0" w:after="0"/>
-            </w:pPr>
-            <w:r>
-              <w:t xml:space="preserve">Definindo-o, </w:t>
-            </w:r>
-            <w:r>
-              <w:t xml:space="preserve">também </w:t>
-            </w:r>
-            <w:r>
-              <w:t>será criada uma lista com os postos disponíveis em sua cidade.</w:t>
+              <w:t>Consiste na inserção da cidade em que o usuário reside.</w:t>
+            </w:r>
+          </w:p>
+          <w:p>
+            <w:pPr>
+              <w:spacing w:before="0" w:after="0"/>
+            </w:pPr>
+            <w:r>
+              <w:t>Esse item será transformado em atalho na seção de mapa para dar praticidade ao motorista quando definir seu trajeto, caso seja conveniente.</w:t>
+            </w:r>
+          </w:p>
+          <w:p>
+            <w:pPr>
+              <w:spacing w:before="0" w:after="0"/>
+            </w:pPr>
+            <w:r>
+              <w:t>Definindo-o, também será criada uma lista com os postos disponíveis em sua cidade.</w:t>
             </w:r>
           </w:p>
         </w:tc>
@@ -13993,29 +13736,19 @@
       <w:pPr>
         <w:pStyle w:val="Legenda"/>
       </w:pPr>
-      <w:bookmarkStart w:id="43" w:name="_Toc35365755"/>
+      <w:bookmarkStart w:id="42" w:name="_Toc35365755"/>
       <w:r>
         <w:lastRenderedPageBreak/>
         <w:t xml:space="preserve">TABELA </w:t>
       </w:r>
-      <w:r>
-        <w:fldChar w:fldCharType="begin"/>
-      </w:r>
-      <w:r>
-        <w:instrText xml:space="preserve"> SEQ Tabela \* ARABIC </w:instrText>
-      </w:r>
-      <w:r>
-        <w:fldChar w:fldCharType="separate"/>
-      </w:r>
-      <w:r>
-        <w:rPr>
-          <w:noProof/>
-        </w:rPr>
-        <w:t>22</w:t>
-      </w:r>
-      <w:r>
-        <w:fldChar w:fldCharType="end"/>
-      </w:r>
+      <w:fldSimple w:instr=" SEQ Tabela \* ARABIC ">
+        <w:r>
+          <w:rPr>
+            <w:noProof/>
+          </w:rPr>
+          <w:t>22</w:t>
+        </w:r>
+      </w:fldSimple>
       <w:r>
         <w:t xml:space="preserve"> </w:t>
       </w:r>
@@ -14025,7 +13758,7 @@
       <w:r>
         <w:t>ditar CEP do usuário</w:t>
       </w:r>
-      <w:bookmarkEnd w:id="43"/>
+      <w:bookmarkEnd w:id="42"/>
     </w:p>
     <w:tbl>
       <w:tblPr>
@@ -14104,10 +13837,7 @@
               <w:spacing w:before="0" w:after="0"/>
             </w:pPr>
             <w:r>
-              <w:t xml:space="preserve">Editar CEP </w:t>
-            </w:r>
-            <w:r>
-              <w:t>do usuário</w:t>
+              <w:t>Editar CEP do usuário</w:t>
             </w:r>
           </w:p>
         </w:tc>
@@ -14143,13 +13873,7 @@
               <w:spacing w:before="0" w:after="0"/>
             </w:pPr>
             <w:r>
-              <w:t xml:space="preserve">Consiste na </w:t>
-            </w:r>
-            <w:r>
-              <w:t>edição</w:t>
-            </w:r>
-            <w:r>
-              <w:t xml:space="preserve"> da cidade em que o usuário reside.</w:t>
+              <w:t>Consiste na edição da cidade em que o usuário reside.</w:t>
             </w:r>
           </w:p>
         </w:tc>
@@ -14287,35 +14011,25 @@
       <w:pPr>
         <w:pStyle w:val="Legenda"/>
       </w:pPr>
-      <w:bookmarkStart w:id="44" w:name="_Toc35365756"/>
+      <w:bookmarkStart w:id="43" w:name="_Toc35365756"/>
       <w:r>
         <w:t>TABELA</w:t>
       </w:r>
       <w:r>
         <w:t xml:space="preserve"> </w:t>
       </w:r>
-      <w:r>
-        <w:fldChar w:fldCharType="begin"/>
-      </w:r>
-      <w:r>
-        <w:instrText xml:space="preserve"> SEQ Tabela \* ARABIC </w:instrText>
-      </w:r>
-      <w:r>
-        <w:fldChar w:fldCharType="separate"/>
-      </w:r>
-      <w:r>
-        <w:rPr>
-          <w:noProof/>
-        </w:rPr>
-        <w:t>23</w:t>
-      </w:r>
-      <w:r>
-        <w:fldChar w:fldCharType="end"/>
-      </w:r>
+      <w:fldSimple w:instr=" SEQ Tabela \* ARABIC ">
+        <w:r>
+          <w:rPr>
+            <w:noProof/>
+          </w:rPr>
+          <w:t>23</w:t>
+        </w:r>
+      </w:fldSimple>
       <w:r>
         <w:t xml:space="preserve"> - Requisito funcional 21: inativar CEP do usuário</w:t>
       </w:r>
-      <w:bookmarkEnd w:id="44"/>
+      <w:bookmarkEnd w:id="43"/>
     </w:p>
     <w:tbl>
       <w:tblPr>
@@ -14582,32 +14296,25 @@
       <w:pPr>
         <w:pStyle w:val="Legenda"/>
       </w:pPr>
-      <w:bookmarkStart w:id="45" w:name="_Toc35365757"/>
+      <w:bookmarkStart w:id="44" w:name="_Toc35365757"/>
       <w:r>
         <w:t xml:space="preserve">TABELA </w:t>
       </w:r>
-      <w:r>
-        <w:fldChar w:fldCharType="begin"/>
-      </w:r>
-      <w:r>
-        <w:instrText xml:space="preserve"> SEQ Tabela \* ARABIC </w:instrText>
-      </w:r>
-      <w:r>
-        <w:fldChar w:fldCharType="separate"/>
-      </w:r>
-      <w:r>
-        <w:rPr>
-          <w:noProof/>
-        </w:rPr>
-        <w:t>24</w:t>
-      </w:r>
-      <w:r>
-        <w:fldChar w:fldCharType="end"/>
-      </w:r>
+      <w:fldSimple w:instr=" SEQ Tabela \* ARABIC ">
+        <w:r>
+          <w:rPr>
+            <w:noProof/>
+          </w:rPr>
+          <w:t>24</w:t>
+        </w:r>
+      </w:fldSimple>
       <w:r>
         <w:t xml:space="preserve"> - Requisito funcional 22: cadastrar formas de pagamento</w:t>
       </w:r>
-      <w:bookmarkEnd w:id="45"/>
+      <w:bookmarkEnd w:id="44"/>
+      <w:r>
+        <w:t xml:space="preserve"> do usuário</w:t>
+      </w:r>
     </w:p>
     <w:tbl>
       <w:tblPr>
@@ -14686,13 +14393,10 @@
               <w:spacing w:before="0" w:after="0"/>
             </w:pPr>
             <w:r>
-              <w:t>Cadastrar forma</w:t>
-            </w:r>
-            <w:r>
-              <w:t>s</w:t>
-            </w:r>
-            <w:r>
-              <w:t xml:space="preserve"> de pagamento</w:t>
+              <w:t xml:space="preserve">Cadastrar </w:t>
+            </w:r>
+            <w:r>
+              <w:t>cartão de crédito/débito do usuário</w:t>
             </w:r>
           </w:p>
         </w:tc>
@@ -14728,39 +14432,27 @@
               <w:spacing w:before="0" w:after="0"/>
             </w:pPr>
             <w:r>
-              <w:t xml:space="preserve">Consiste </w:t>
-            </w:r>
-            <w:r>
-              <w:t xml:space="preserve">no </w:t>
-            </w:r>
-            <w:r>
-              <w:t xml:space="preserve">cadastro das formas de pagamento que o usuário </w:t>
-            </w:r>
-            <w:r>
-              <w:t xml:space="preserve">possuirá no momento da </w:t>
-            </w:r>
-            <w:r>
-              <w:t>compra</w:t>
-            </w:r>
-            <w:r>
-              <w:t>.</w:t>
-            </w:r>
-          </w:p>
-          <w:p>
-            <w:pPr>
-              <w:spacing w:before="0" w:after="0"/>
-            </w:pPr>
-            <w:r>
-              <w:t>São opções de pagamento: cartões de crédito/débito,</w:t>
-            </w:r>
-            <w:r>
-              <w:t xml:space="preserve"> </w:t>
-            </w:r>
-            <w:r>
-              <w:t>dinheiro</w:t>
-            </w:r>
-            <w:r>
-              <w:t xml:space="preserve"> e </w:t>
+              <w:t xml:space="preserve">Consiste no cadastro </w:t>
+            </w:r>
+            <w:r>
+              <w:t>do cartão de crédito/débito</w:t>
+            </w:r>
+            <w:r>
+              <w:t xml:space="preserve"> que o usuário </w:t>
+            </w:r>
+            <w:r>
+              <w:t>usará</w:t>
+            </w:r>
+            <w:r>
+              <w:t xml:space="preserve"> no momento da compra.</w:t>
+            </w:r>
+          </w:p>
+          <w:p>
+            <w:pPr>
+              <w:spacing w:before="0" w:after="0"/>
+            </w:pPr>
+            <w:r>
+              <w:t xml:space="preserve">São opções de pagamento: cartões de crédito/débito, dinheiro e </w:t>
             </w:r>
             <w:proofErr w:type="spellStart"/>
             <w:r>
@@ -14770,29 +14462,17 @@
               </w:rPr>
               <w:t>Etacoins</w:t>
             </w:r>
+            <w:proofErr w:type="spellEnd"/>
             <w:r>
               <w:t>.</w:t>
             </w:r>
-            <w:proofErr w:type="spellEnd"/>
-          </w:p>
-          <w:p>
-            <w:pPr>
-              <w:spacing w:before="0" w:after="0"/>
-            </w:pPr>
-            <w:r>
-              <w:t>A</w:t>
-            </w:r>
-            <w:r>
-              <w:t>s</w:t>
-            </w:r>
-            <w:r>
-              <w:t xml:space="preserve"> forma</w:t>
-            </w:r>
-            <w:r>
-              <w:t>s</w:t>
-            </w:r>
-            <w:r>
-              <w:t xml:space="preserve"> de pagamento </w:t>
+          </w:p>
+          <w:p>
+            <w:pPr>
+              <w:spacing w:before="0" w:after="0"/>
+            </w:pPr>
+            <w:r>
+              <w:t xml:space="preserve">As formas de pagamento </w:t>
             </w:r>
             <w:proofErr w:type="spellStart"/>
             <w:r>
@@ -14804,16 +14484,7 @@
             </w:r>
             <w:proofErr w:type="spellEnd"/>
             <w:r>
-              <w:t xml:space="preserve"> e dinheiro</w:t>
-            </w:r>
-            <w:r>
-              <w:t xml:space="preserve"> ser</w:t>
-            </w:r>
-            <w:r>
-              <w:t>ão</w:t>
-            </w:r>
-            <w:r>
-              <w:t xml:space="preserve"> </w:t>
+              <w:t xml:space="preserve"> e dinheiro serão </w:t>
             </w:r>
             <w:r>
               <w:rPr>
@@ -14823,10 +14494,16 @@
               <w:t>default</w:t>
             </w:r>
             <w:r>
-              <w:t xml:space="preserve"> e aparecerão em todas as compras como forma de pagamento</w:t>
-            </w:r>
-            <w:r>
-              <w:t>.</w:t>
+              <w:t xml:space="preserve"> e aparecerão em todas as compras como forma de pagamento.</w:t>
+            </w:r>
+          </w:p>
+          <w:p>
+            <w:pPr>
+              <w:spacing w:before="0" w:after="0"/>
+            </w:pPr>
+            <w:r>
+              <w:lastRenderedPageBreak/>
+              <w:t>Será possível cadastrar mais de um cartão para o mesmo usuário.</w:t>
             </w:r>
           </w:p>
         </w:tc>
@@ -14902,14 +14579,6 @@
               <w:t>Estar logado como usuário comum no sistema</w:t>
             </w:r>
           </w:p>
-          <w:p>
-            <w:pPr>
-              <w:spacing w:before="0" w:after="0"/>
-            </w:pPr>
-            <w:r>
-              <w:t>Em caso de cadastro de cartão de crédito/débito os itens com (*) são obrigatórios.</w:t>
-            </w:r>
-          </w:p>
         </w:tc>
       </w:tr>
       <w:tr>
@@ -14943,39 +14612,42 @@
               <w:spacing w:before="0" w:after="0"/>
             </w:pPr>
             <w:r>
-              <w:t>Forma de pagamento</w:t>
-            </w:r>
-          </w:p>
-          <w:p>
-            <w:pPr>
-              <w:spacing w:before="0" w:after="0"/>
-            </w:pPr>
-            <w:r>
-              <w:t>CPF do titular do cartão*</w:t>
-            </w:r>
-          </w:p>
-          <w:p>
-            <w:pPr>
-              <w:spacing w:before="0" w:after="0"/>
-            </w:pPr>
-            <w:r>
-              <w:t>Nome impresso no cartão*</w:t>
-            </w:r>
-          </w:p>
-          <w:p>
-            <w:pPr>
-              <w:spacing w:before="0" w:after="0"/>
-            </w:pPr>
-            <w:r>
-              <w:t>Número do cartão*</w:t>
-            </w:r>
-          </w:p>
-          <w:p>
-            <w:pPr>
-              <w:spacing w:before="0" w:after="0"/>
-            </w:pPr>
-            <w:r>
-              <w:t>Validade*</w:t>
+              <w:t>Apelido do cartão</w:t>
+            </w:r>
+          </w:p>
+          <w:p>
+            <w:pPr>
+              <w:spacing w:before="0" w:after="0"/>
+            </w:pPr>
+            <w:r>
+              <w:t>CPF do titular do cartão</w:t>
+            </w:r>
+          </w:p>
+          <w:p>
+            <w:pPr>
+              <w:spacing w:before="0" w:after="0"/>
+            </w:pPr>
+            <w:r>
+              <w:t>Nome impresso no cartã</w:t>
+            </w:r>
+            <w:r>
+              <w:t>o</w:t>
+            </w:r>
+          </w:p>
+          <w:p>
+            <w:pPr>
+              <w:spacing w:before="0" w:after="0"/>
+            </w:pPr>
+            <w:r>
+              <w:t>Número do cartão</w:t>
+            </w:r>
+          </w:p>
+          <w:p>
+            <w:pPr>
+              <w:spacing w:before="0" w:after="0"/>
+            </w:pPr>
+            <w:r>
+              <w:t>Validade</w:t>
             </w:r>
           </w:p>
           <w:p>
@@ -15031,16 +14703,7 @@
               <w:t xml:space="preserve"> </w:t>
             </w:r>
             <w:r>
-              <w:t>(</w:t>
-            </w:r>
-            <w:r>
-              <w:t>CVV</w:t>
-            </w:r>
-            <w:r>
-              <w:t>)</w:t>
-            </w:r>
-            <w:r>
-              <w:t>*</w:t>
+              <w:t>(CVV)</w:t>
             </w:r>
           </w:p>
         </w:tc>
@@ -15057,6 +14720,665 @@
     <w:p/>
     <w:p>
       <w:pPr>
+        <w:pStyle w:val="Legenda"/>
+      </w:pPr>
+      <w:r>
+        <w:t>TABELA</w:t>
+      </w:r>
+      <w:r>
+        <w:t xml:space="preserve"> </w:t>
+      </w:r>
+      <w:fldSimple w:instr=" SEQ Tabela \* ARABIC ">
+        <w:r>
+          <w:rPr>
+            <w:noProof/>
+          </w:rPr>
+          <w:t>25</w:t>
+        </w:r>
+      </w:fldSimple>
+      <w:r>
+        <w:t xml:space="preserve"> - Requisito funcional 23: editar cartão de crédito/débito do usuário</w:t>
+      </w:r>
+    </w:p>
+    <w:tbl>
+      <w:tblPr>
+        <w:tblStyle w:val="Tabelacomgrade"/>
+        <w:tblW w:w="0" w:type="auto"/>
+        <w:tblLook w:val="04A0" w:firstRow="1" w:lastRow="0" w:firstColumn="1" w:lastColumn="0" w:noHBand="0" w:noVBand="1"/>
+      </w:tblPr>
+      <w:tblGrid>
+        <w:gridCol w:w="3256"/>
+        <w:gridCol w:w="5805"/>
+      </w:tblGrid>
+      <w:tr>
+        <w:tc>
+          <w:tcPr>
+            <w:tcW w:w="3256" w:type="dxa"/>
+          </w:tcPr>
+          <w:p>
+            <w:pPr>
+              <w:spacing w:before="0" w:after="0"/>
+              <w:rPr>
+                <w:b/>
+                <w:bCs/>
+              </w:rPr>
+            </w:pPr>
+            <w:r>
+              <w:rPr>
+                <w:b/>
+                <w:bCs/>
+              </w:rPr>
+              <w:t>Nº</w:t>
+            </w:r>
+          </w:p>
+        </w:tc>
+        <w:tc>
+          <w:tcPr>
+            <w:tcW w:w="5805" w:type="dxa"/>
+          </w:tcPr>
+          <w:p>
+            <w:pPr>
+              <w:spacing w:before="0" w:after="0"/>
+            </w:pPr>
+            <w:r>
+              <w:t>23</w:t>
+            </w:r>
+          </w:p>
+        </w:tc>
+      </w:tr>
+      <w:tr>
+        <w:tc>
+          <w:tcPr>
+            <w:tcW w:w="3256" w:type="dxa"/>
+          </w:tcPr>
+          <w:p>
+            <w:pPr>
+              <w:spacing w:before="0" w:after="0"/>
+              <w:rPr>
+                <w:b/>
+                <w:bCs/>
+              </w:rPr>
+            </w:pPr>
+            <w:r>
+              <w:rPr>
+                <w:b/>
+                <w:bCs/>
+              </w:rPr>
+              <w:t>NOME</w:t>
+            </w:r>
+          </w:p>
+        </w:tc>
+        <w:tc>
+          <w:tcPr>
+            <w:tcW w:w="5805" w:type="dxa"/>
+          </w:tcPr>
+          <w:p>
+            <w:pPr>
+              <w:spacing w:before="0" w:after="0"/>
+            </w:pPr>
+            <w:r>
+              <w:t>Editar cartão de crédito/débito do usuário</w:t>
+            </w:r>
+          </w:p>
+        </w:tc>
+      </w:tr>
+      <w:tr>
+        <w:tc>
+          <w:tcPr>
+            <w:tcW w:w="3256" w:type="dxa"/>
+          </w:tcPr>
+          <w:p>
+            <w:pPr>
+              <w:spacing w:before="0" w:after="0"/>
+              <w:rPr>
+                <w:b/>
+                <w:bCs/>
+              </w:rPr>
+            </w:pPr>
+            <w:r>
+              <w:rPr>
+                <w:b/>
+                <w:bCs/>
+              </w:rPr>
+              <w:t>DESCRIÇÃO</w:t>
+            </w:r>
+          </w:p>
+        </w:tc>
+        <w:tc>
+          <w:tcPr>
+            <w:tcW w:w="5805" w:type="dxa"/>
+          </w:tcPr>
+          <w:p>
+            <w:pPr>
+              <w:spacing w:before="0" w:after="0"/>
+            </w:pPr>
+            <w:r>
+              <w:t>Consiste na edição do cartão de crédito/débito que o usuário já cadastrou anteriormente.</w:t>
+            </w:r>
+          </w:p>
+        </w:tc>
+      </w:tr>
+      <w:tr>
+        <w:tc>
+          <w:tcPr>
+            <w:tcW w:w="3256" w:type="dxa"/>
+          </w:tcPr>
+          <w:p>
+            <w:pPr>
+              <w:spacing w:before="0" w:after="0"/>
+              <w:rPr>
+                <w:b/>
+                <w:bCs/>
+              </w:rPr>
+            </w:pPr>
+            <w:r>
+              <w:rPr>
+                <w:b/>
+                <w:bCs/>
+              </w:rPr>
+              <w:t>NÍVEL DE NECESSIDADE</w:t>
+            </w:r>
+          </w:p>
+        </w:tc>
+        <w:tc>
+          <w:tcPr>
+            <w:tcW w:w="5805" w:type="dxa"/>
+          </w:tcPr>
+          <w:p>
+            <w:pPr>
+              <w:spacing w:before="0" w:after="0"/>
+            </w:pPr>
+            <w:r>
+              <w:t>Importante</w:t>
+            </w:r>
+          </w:p>
+        </w:tc>
+      </w:tr>
+      <w:tr>
+        <w:tc>
+          <w:tcPr>
+            <w:tcW w:w="3256" w:type="dxa"/>
+          </w:tcPr>
+          <w:p>
+            <w:pPr>
+              <w:spacing w:before="0" w:after="0"/>
+              <w:rPr>
+                <w:b/>
+                <w:bCs/>
+              </w:rPr>
+            </w:pPr>
+            <w:r>
+              <w:rPr>
+                <w:b/>
+                <w:bCs/>
+              </w:rPr>
+              <w:t>PREMISSAS</w:t>
+            </w:r>
+          </w:p>
+        </w:tc>
+        <w:tc>
+          <w:tcPr>
+            <w:tcW w:w="5805" w:type="dxa"/>
+          </w:tcPr>
+          <w:p>
+            <w:pPr>
+              <w:spacing w:before="0" w:after="0"/>
+            </w:pPr>
+            <w:r>
+              <w:t xml:space="preserve">Estar </w:t>
+            </w:r>
+            <w:proofErr w:type="spellStart"/>
+            <w:r>
+              <w:t>logado</w:t>
+            </w:r>
+            <w:proofErr w:type="spellEnd"/>
+            <w:r>
+              <w:t xml:space="preserve"> como usuário comum no sistema</w:t>
+            </w:r>
+          </w:p>
+          <w:p>
+            <w:pPr>
+              <w:spacing w:before="0" w:after="0"/>
+            </w:pPr>
+            <w:r>
+              <w:t>Possuir cartão de crédito/débito cadastrado</w:t>
+            </w:r>
+          </w:p>
+        </w:tc>
+      </w:tr>
+      <w:tr>
+        <w:tc>
+          <w:tcPr>
+            <w:tcW w:w="3256" w:type="dxa"/>
+          </w:tcPr>
+          <w:p>
+            <w:pPr>
+              <w:spacing w:before="0" w:after="0"/>
+              <w:rPr>
+                <w:b/>
+                <w:bCs/>
+              </w:rPr>
+            </w:pPr>
+            <w:r>
+              <w:rPr>
+                <w:b/>
+                <w:bCs/>
+              </w:rPr>
+              <w:t>ENTRADAS</w:t>
+            </w:r>
+          </w:p>
+        </w:tc>
+        <w:tc>
+          <w:tcPr>
+            <w:tcW w:w="5805" w:type="dxa"/>
+          </w:tcPr>
+          <w:p>
+            <w:pPr>
+              <w:spacing w:before="0" w:after="0"/>
+            </w:pPr>
+            <w:r>
+              <w:t>Cartão cadastrado</w:t>
+            </w:r>
+          </w:p>
+          <w:p>
+            <w:pPr>
+              <w:spacing w:before="0" w:after="0"/>
+            </w:pPr>
+            <w:r>
+              <w:t>Novo apelido</w:t>
+            </w:r>
+          </w:p>
+          <w:p>
+            <w:pPr>
+              <w:spacing w:before="0" w:after="0"/>
+            </w:pPr>
+            <w:r>
+              <w:t xml:space="preserve">Novo </w:t>
+            </w:r>
+            <w:r>
+              <w:t>CPF do titular do cartão</w:t>
+            </w:r>
+          </w:p>
+          <w:p>
+            <w:pPr>
+              <w:spacing w:before="0" w:after="0"/>
+            </w:pPr>
+            <w:r>
+              <w:t>Novo n</w:t>
+            </w:r>
+            <w:r>
+              <w:t>ome impresso no cartão</w:t>
+            </w:r>
+          </w:p>
+          <w:p>
+            <w:pPr>
+              <w:spacing w:before="0" w:after="0"/>
+            </w:pPr>
+            <w:r>
+              <w:t>Novo n</w:t>
+            </w:r>
+            <w:r>
+              <w:t>úmero do cartão</w:t>
+            </w:r>
+          </w:p>
+          <w:p>
+            <w:pPr>
+              <w:spacing w:before="0" w:after="0"/>
+            </w:pPr>
+            <w:r>
+              <w:t>Nova v</w:t>
+            </w:r>
+            <w:r>
+              <w:t>alidade</w:t>
+            </w:r>
+          </w:p>
+          <w:p>
+            <w:pPr>
+              <w:spacing w:before="0" w:after="0"/>
+              <w:rPr>
+                <w:lang w:val="en-US"/>
+              </w:rPr>
+            </w:pPr>
+            <w:r>
+              <w:rPr>
+                <w:lang w:val="en-US"/>
+              </w:rPr>
+              <w:t xml:space="preserve">Novo </w:t>
+            </w:r>
+            <w:r>
+              <w:rPr>
+                <w:i/>
+                <w:iCs/>
+                <w:lang w:val="en-US"/>
+              </w:rPr>
+              <w:t>c</w:t>
+            </w:r>
+            <w:r>
+              <w:rPr>
+                <w:i/>
+                <w:iCs/>
+                <w:lang w:val="en-US"/>
+              </w:rPr>
+              <w:t xml:space="preserve">ard Verification Value </w:t>
+            </w:r>
+            <w:r>
+              <w:rPr>
+                <w:lang w:val="en-US"/>
+              </w:rPr>
+              <w:t>(CVV)</w:t>
+            </w:r>
+          </w:p>
+        </w:tc>
+      </w:tr>
+    </w:tbl>
+    <w:p>
+      <w:pPr>
+        <w:pStyle w:val="Legenda"/>
+      </w:pPr>
+      <w:r>
+        <w:t xml:space="preserve">FONTE: </w:t>
+      </w:r>
+      <w:r>
+        <w:t>Elaboração própria</w:t>
+      </w:r>
+    </w:p>
+    <w:p/>
+    <w:p>
+      <w:pPr>
+        <w:pStyle w:val="Legenda"/>
+      </w:pPr>
+      <w:r>
+        <w:t xml:space="preserve">Tabela </w:t>
+      </w:r>
+      <w:fldSimple w:instr=" SEQ Tabela \* ARABIC ">
+        <w:r>
+          <w:rPr>
+            <w:noProof/>
+          </w:rPr>
+          <w:t>26</w:t>
+        </w:r>
+      </w:fldSimple>
+      <w:r>
+        <w:t xml:space="preserve"> - Requisito funcional 24: inativar cartão de crédito/débito do usuário</w:t>
+      </w:r>
+    </w:p>
+    <w:tbl>
+      <w:tblPr>
+        <w:tblStyle w:val="Tabelacomgrade"/>
+        <w:tblW w:w="0" w:type="auto"/>
+        <w:tblLook w:val="04A0" w:firstRow="1" w:lastRow="0" w:firstColumn="1" w:lastColumn="0" w:noHBand="0" w:noVBand="1"/>
+      </w:tblPr>
+      <w:tblGrid>
+        <w:gridCol w:w="3256"/>
+        <w:gridCol w:w="5805"/>
+      </w:tblGrid>
+      <w:tr>
+        <w:tc>
+          <w:tcPr>
+            <w:tcW w:w="3256" w:type="dxa"/>
+          </w:tcPr>
+          <w:p>
+            <w:pPr>
+              <w:spacing w:before="0" w:after="0"/>
+              <w:rPr>
+                <w:b/>
+                <w:bCs/>
+              </w:rPr>
+            </w:pPr>
+            <w:r>
+              <w:rPr>
+                <w:b/>
+                <w:bCs/>
+              </w:rPr>
+              <w:t>Nº</w:t>
+            </w:r>
+          </w:p>
+        </w:tc>
+        <w:tc>
+          <w:tcPr>
+            <w:tcW w:w="5805" w:type="dxa"/>
+          </w:tcPr>
+          <w:p>
+            <w:pPr>
+              <w:spacing w:before="0" w:after="0"/>
+            </w:pPr>
+            <w:r>
+              <w:t>2</w:t>
+            </w:r>
+            <w:r>
+              <w:t>4</w:t>
+            </w:r>
+          </w:p>
+        </w:tc>
+      </w:tr>
+      <w:tr>
+        <w:tc>
+          <w:tcPr>
+            <w:tcW w:w="3256" w:type="dxa"/>
+          </w:tcPr>
+          <w:p>
+            <w:pPr>
+              <w:spacing w:before="0" w:after="0"/>
+              <w:rPr>
+                <w:b/>
+                <w:bCs/>
+              </w:rPr>
+            </w:pPr>
+            <w:r>
+              <w:rPr>
+                <w:b/>
+                <w:bCs/>
+              </w:rPr>
+              <w:t>NOME</w:t>
+            </w:r>
+          </w:p>
+        </w:tc>
+        <w:tc>
+          <w:tcPr>
+            <w:tcW w:w="5805" w:type="dxa"/>
+          </w:tcPr>
+          <w:p>
+            <w:pPr>
+              <w:spacing w:before="0" w:after="0"/>
+            </w:pPr>
+            <w:r>
+              <w:t>Inativar</w:t>
+            </w:r>
+            <w:r>
+              <w:t xml:space="preserve"> cartão de crédito/débito do usuário</w:t>
+            </w:r>
+          </w:p>
+        </w:tc>
+      </w:tr>
+      <w:tr>
+        <w:tc>
+          <w:tcPr>
+            <w:tcW w:w="3256" w:type="dxa"/>
+          </w:tcPr>
+          <w:p>
+            <w:pPr>
+              <w:spacing w:before="0" w:after="0"/>
+              <w:rPr>
+                <w:b/>
+                <w:bCs/>
+              </w:rPr>
+            </w:pPr>
+            <w:r>
+              <w:rPr>
+                <w:b/>
+                <w:bCs/>
+              </w:rPr>
+              <w:lastRenderedPageBreak/>
+              <w:t>DESCRIÇÃO</w:t>
+            </w:r>
+          </w:p>
+        </w:tc>
+        <w:tc>
+          <w:tcPr>
+            <w:tcW w:w="5805" w:type="dxa"/>
+          </w:tcPr>
+          <w:p>
+            <w:pPr>
+              <w:spacing w:before="0" w:after="0"/>
+            </w:pPr>
+            <w:r>
+              <w:t xml:space="preserve">Consiste </w:t>
+            </w:r>
+            <w:r>
+              <w:t xml:space="preserve">em inativar </w:t>
+            </w:r>
+            <w:r>
+              <w:t>o cartão de crédito/débito que o usuário já cadastrou anteriormente.</w:t>
+            </w:r>
+          </w:p>
+          <w:p>
+            <w:pPr>
+              <w:spacing w:before="0" w:after="0"/>
+            </w:pPr>
+            <w:r>
+              <w:t>O item não será apagado totalmente, pois as movimentações nele geradas são de utilidade do histórico de abastecimentos do usuário. Apaga-lo compromete a funcionalidade citada.</w:t>
+            </w:r>
+          </w:p>
+        </w:tc>
+      </w:tr>
+      <w:tr>
+        <w:tc>
+          <w:tcPr>
+            <w:tcW w:w="3256" w:type="dxa"/>
+          </w:tcPr>
+          <w:p>
+            <w:pPr>
+              <w:spacing w:before="0" w:after="0"/>
+              <w:rPr>
+                <w:b/>
+                <w:bCs/>
+              </w:rPr>
+            </w:pPr>
+            <w:r>
+              <w:rPr>
+                <w:b/>
+                <w:bCs/>
+              </w:rPr>
+              <w:t>NÍVEL DE NECESSIDADE</w:t>
+            </w:r>
+          </w:p>
+        </w:tc>
+        <w:tc>
+          <w:tcPr>
+            <w:tcW w:w="5805" w:type="dxa"/>
+          </w:tcPr>
+          <w:p>
+            <w:pPr>
+              <w:spacing w:before="0" w:after="0"/>
+            </w:pPr>
+            <w:r>
+              <w:t>Desejável</w:t>
+            </w:r>
+          </w:p>
+        </w:tc>
+      </w:tr>
+      <w:tr>
+        <w:tc>
+          <w:tcPr>
+            <w:tcW w:w="3256" w:type="dxa"/>
+          </w:tcPr>
+          <w:p>
+            <w:pPr>
+              <w:spacing w:before="0" w:after="0"/>
+              <w:rPr>
+                <w:b/>
+                <w:bCs/>
+              </w:rPr>
+            </w:pPr>
+            <w:r>
+              <w:rPr>
+                <w:b/>
+                <w:bCs/>
+              </w:rPr>
+              <w:t>PREMISSAS</w:t>
+            </w:r>
+          </w:p>
+        </w:tc>
+        <w:tc>
+          <w:tcPr>
+            <w:tcW w:w="5805" w:type="dxa"/>
+          </w:tcPr>
+          <w:p>
+            <w:pPr>
+              <w:spacing w:before="0" w:after="0"/>
+            </w:pPr>
+            <w:r>
+              <w:t xml:space="preserve">Estar </w:t>
+            </w:r>
+            <w:proofErr w:type="spellStart"/>
+            <w:r>
+              <w:t>logado</w:t>
+            </w:r>
+            <w:proofErr w:type="spellEnd"/>
+            <w:r>
+              <w:t xml:space="preserve"> como usuário comum no sistema</w:t>
+            </w:r>
+          </w:p>
+          <w:p>
+            <w:pPr>
+              <w:spacing w:before="0" w:after="0"/>
+            </w:pPr>
+            <w:r>
+              <w:t>Possuir cartão de crédito/débito cadastrado</w:t>
+            </w:r>
+          </w:p>
+        </w:tc>
+      </w:tr>
+      <w:tr>
+        <w:tc>
+          <w:tcPr>
+            <w:tcW w:w="3256" w:type="dxa"/>
+          </w:tcPr>
+          <w:p>
+            <w:pPr>
+              <w:spacing w:before="0" w:after="0"/>
+              <w:rPr>
+                <w:b/>
+                <w:bCs/>
+              </w:rPr>
+            </w:pPr>
+            <w:r>
+              <w:rPr>
+                <w:b/>
+                <w:bCs/>
+              </w:rPr>
+              <w:t>ENTRADAS</w:t>
+            </w:r>
+          </w:p>
+        </w:tc>
+        <w:tc>
+          <w:tcPr>
+            <w:tcW w:w="5805" w:type="dxa"/>
+          </w:tcPr>
+          <w:p>
+            <w:pPr>
+              <w:spacing w:before="0" w:after="0"/>
+            </w:pPr>
+            <w:r>
+              <w:t>Não se aplica</w:t>
+            </w:r>
+          </w:p>
+        </w:tc>
+      </w:tr>
+    </w:tbl>
+    <w:p>
+      <w:pPr>
+        <w:pStyle w:val="Legenda"/>
+      </w:pPr>
+      <w:r>
+        <w:t>FONTE: Elaboração própria</w:t>
+      </w:r>
+    </w:p>
+    <w:p/>
+    <w:p/>
+    <w:p/>
+    <w:p>
+      <w:pPr>
         <w:pStyle w:val="Ttulo3"/>
       </w:pPr>
       <w:r>
@@ -15095,11 +15417,11 @@
       <w:pPr>
         <w:pStyle w:val="Ttulo2"/>
       </w:pPr>
-      <w:bookmarkStart w:id="46" w:name="_Toc35332990"/>
+      <w:bookmarkStart w:id="45" w:name="_Toc35332990"/>
       <w:r>
         <w:t>5.2 ANÁLISE DOS REQUISITOS</w:t>
       </w:r>
-      <w:bookmarkEnd w:id="46"/>
+      <w:bookmarkEnd w:id="45"/>
     </w:p>
     <w:p/>
     <w:p>
@@ -15107,6 +15429,7 @@
         <w:pStyle w:val="Ttulo3"/>
       </w:pPr>
       <w:r>
+        <w:lastRenderedPageBreak/>
         <w:t>5.2.1 Modelos de Casos de Uso</w:t>
       </w:r>
     </w:p>
@@ -15116,7 +15439,6 @@
         <w:pStyle w:val="Ttulo3"/>
       </w:pPr>
       <w:r>
-        <w:lastRenderedPageBreak/>
         <w:t>5.2.2 Modelo Conceitual dos Dados</w:t>
       </w:r>
     </w:p>
@@ -15376,7 +15698,6 @@
         <w:docPartUnique/>
       </w:docPartObj>
     </w:sdtPr>
-    <w:sdtEndPr/>
     <w:sdtContent>
       <w:p>
         <w:pPr>
@@ -20771,7 +21092,7 @@
 </file>
 
 <file path=customXml/itemProps1.xml><?xml version="1.0" encoding="utf-8"?>
-<ds:datastoreItem xmlns:ds="http://schemas.openxmlformats.org/officeDocument/2006/customXml" ds:itemID="{5E885C0F-B2AC-41B5-B09C-1E89F66B56EA}">
+<ds:datastoreItem xmlns:ds="http://schemas.openxmlformats.org/officeDocument/2006/customXml" ds:itemID="{066B7F77-1728-CD4A-866A-D339E3C71E8E}">
   <ds:schemaRefs>
     <ds:schemaRef ds:uri="http://schemas.openxmlformats.org/officeDocument/2006/bibliography"/>
   </ds:schemaRefs>

</xml_diff>

<commit_message>
Correções nos títulos dos requisitos já escritos
</commit_message>
<xml_diff>
--- a/docs/projeto-final/documento-final/etanois-pfc.docx
+++ b/docs/projeto-final/documento-final/etanois-pfc.docx
@@ -1048,7 +1048,7 @@
           <w:rFonts w:asciiTheme="minorHAnsi" w:eastAsiaTheme="minorEastAsia" w:hAnsiTheme="minorHAnsi"/>
           <w:noProof/>
           <w:color w:val="auto"/>
-          <w:sz w:val="22"/>
+          <w:szCs w:val="24"/>
           <w:lang w:eastAsia="pt-BR"/>
         </w:rPr>
       </w:pPr>
@@ -1061,7 +1061,7 @@
       <w:r>
         <w:fldChar w:fldCharType="separate"/>
       </w:r>
-      <w:hyperlink w:anchor="_Toc35365734" w:history="1">
+      <w:hyperlink w:anchor="_Toc35430709" w:history="1">
         <w:r>
           <w:rPr>
             <w:rStyle w:val="Hyperlink"/>
@@ -1088,7 +1088,7 @@
             <w:noProof/>
             <w:webHidden/>
           </w:rPr>
-          <w:instrText xml:space="preserve"> PAGEREF _Toc35365734 \h </w:instrText>
+          <w:instrText xml:space="preserve"> PAGEREF _Toc35430709 \h </w:instrText>
         </w:r>
         <w:r>
           <w:rPr>
@@ -1129,11 +1129,11 @@
           <w:rFonts w:asciiTheme="minorHAnsi" w:eastAsiaTheme="minorEastAsia" w:hAnsiTheme="minorHAnsi"/>
           <w:noProof/>
           <w:color w:val="auto"/>
-          <w:sz w:val="22"/>
+          <w:szCs w:val="24"/>
           <w:lang w:eastAsia="pt-BR"/>
         </w:rPr>
       </w:pPr>
-      <w:hyperlink w:anchor="_Toc35365735" w:history="1">
+      <w:hyperlink w:anchor="_Toc35430710" w:history="1">
         <w:r>
           <w:rPr>
             <w:rStyle w:val="Hyperlink"/>
@@ -1160,7 +1160,7 @@
             <w:noProof/>
             <w:webHidden/>
           </w:rPr>
-          <w:instrText xml:space="preserve"> PAGEREF _Toc35365735 \h </w:instrText>
+          <w:instrText xml:space="preserve"> PAGEREF _Toc35430710 \h </w:instrText>
         </w:r>
         <w:r>
           <w:rPr>
@@ -1201,11 +1201,11 @@
           <w:rFonts w:asciiTheme="minorHAnsi" w:eastAsiaTheme="minorEastAsia" w:hAnsiTheme="minorHAnsi"/>
           <w:noProof/>
           <w:color w:val="auto"/>
-          <w:sz w:val="22"/>
+          <w:szCs w:val="24"/>
           <w:lang w:eastAsia="pt-BR"/>
         </w:rPr>
       </w:pPr>
-      <w:hyperlink w:anchor="_Toc35365736" w:history="1">
+      <w:hyperlink w:anchor="_Toc35430711" w:history="1">
         <w:r>
           <w:rPr>
             <w:rStyle w:val="Hyperlink"/>
@@ -1232,7 +1232,7 @@
             <w:noProof/>
             <w:webHidden/>
           </w:rPr>
-          <w:instrText xml:space="preserve"> PAGEREF _Toc35365736 \h </w:instrText>
+          <w:instrText xml:space="preserve"> PAGEREF _Toc35430711 \h </w:instrText>
         </w:r>
         <w:r>
           <w:rPr>
@@ -1273,11 +1273,11 @@
           <w:rFonts w:asciiTheme="minorHAnsi" w:eastAsiaTheme="minorEastAsia" w:hAnsiTheme="minorHAnsi"/>
           <w:noProof/>
           <w:color w:val="auto"/>
-          <w:sz w:val="22"/>
+          <w:szCs w:val="24"/>
           <w:lang w:eastAsia="pt-BR"/>
         </w:rPr>
       </w:pPr>
-      <w:hyperlink w:anchor="_Toc35365737" w:history="1">
+      <w:hyperlink w:anchor="_Toc35430712" w:history="1">
         <w:r>
           <w:rPr>
             <w:rStyle w:val="Hyperlink"/>
@@ -1304,7 +1304,7 @@
             <w:noProof/>
             <w:webHidden/>
           </w:rPr>
-          <w:instrText xml:space="preserve"> PAGEREF _Toc35365737 \h </w:instrText>
+          <w:instrText xml:space="preserve"> PAGEREF _Toc35430712 \h </w:instrText>
         </w:r>
         <w:r>
           <w:rPr>
@@ -1345,17 +1345,17 @@
           <w:rFonts w:asciiTheme="minorHAnsi" w:eastAsiaTheme="minorEastAsia" w:hAnsiTheme="minorHAnsi"/>
           <w:noProof/>
           <w:color w:val="auto"/>
-          <w:sz w:val="22"/>
+          <w:szCs w:val="24"/>
           <w:lang w:eastAsia="pt-BR"/>
         </w:rPr>
       </w:pPr>
-      <w:hyperlink w:anchor="_Toc35365738" w:history="1">
+      <w:hyperlink w:anchor="_Toc35430713" w:history="1">
         <w:r>
           <w:rPr>
             <w:rStyle w:val="Hyperlink"/>
             <w:noProof/>
           </w:rPr>
-          <w:t>TABELA 5 - Requisito funcional 03: recuperação de senha do usuário</w:t>
+          <w:t>TABELA 5 - Requisito funcional 03: enviar senha temporária para o usuário</w:t>
         </w:r>
         <w:r>
           <w:rPr>
@@ -1376,7 +1376,7 @@
             <w:noProof/>
             <w:webHidden/>
           </w:rPr>
-          <w:instrText xml:space="preserve"> PAGEREF _Toc35365738 \h </w:instrText>
+          <w:instrText xml:space="preserve"> PAGEREF _Toc35430713 \h </w:instrText>
         </w:r>
         <w:r>
           <w:rPr>
@@ -1417,11 +1417,11 @@
           <w:rFonts w:asciiTheme="minorHAnsi" w:eastAsiaTheme="minorEastAsia" w:hAnsiTheme="minorHAnsi"/>
           <w:noProof/>
           <w:color w:val="auto"/>
-          <w:sz w:val="22"/>
+          <w:szCs w:val="24"/>
           <w:lang w:eastAsia="pt-BR"/>
         </w:rPr>
       </w:pPr>
-      <w:hyperlink w:anchor="_Toc35365739" w:history="1">
+      <w:hyperlink w:anchor="_Toc35430714" w:history="1">
         <w:r>
           <w:rPr>
             <w:rStyle w:val="Hyperlink"/>
@@ -1448,7 +1448,7 @@
             <w:noProof/>
             <w:webHidden/>
           </w:rPr>
-          <w:instrText xml:space="preserve"> PAGEREF _Toc35365739 \h </w:instrText>
+          <w:instrText xml:space="preserve"> PAGEREF _Toc35430714 \h </w:instrText>
         </w:r>
         <w:r>
           <w:rPr>
@@ -1489,11 +1489,11 @@
           <w:rFonts w:asciiTheme="minorHAnsi" w:eastAsiaTheme="minorEastAsia" w:hAnsiTheme="minorHAnsi"/>
           <w:noProof/>
           <w:color w:val="auto"/>
-          <w:sz w:val="22"/>
+          <w:szCs w:val="24"/>
           <w:lang w:eastAsia="pt-BR"/>
         </w:rPr>
       </w:pPr>
-      <w:hyperlink w:anchor="_Toc35365740" w:history="1">
+      <w:hyperlink w:anchor="_Toc35430715" w:history="1">
         <w:r>
           <w:rPr>
             <w:rStyle w:val="Hyperlink"/>
@@ -1520,7 +1520,7 @@
             <w:noProof/>
             <w:webHidden/>
           </w:rPr>
-          <w:instrText xml:space="preserve"> PAGEREF _Toc35365740 \h </w:instrText>
+          <w:instrText xml:space="preserve"> PAGEREF _Toc35430715 \h </w:instrText>
         </w:r>
         <w:r>
           <w:rPr>
@@ -1561,11 +1561,11 @@
           <w:rFonts w:asciiTheme="minorHAnsi" w:eastAsiaTheme="minorEastAsia" w:hAnsiTheme="minorHAnsi"/>
           <w:noProof/>
           <w:color w:val="auto"/>
-          <w:sz w:val="22"/>
+          <w:szCs w:val="24"/>
           <w:lang w:eastAsia="pt-BR"/>
         </w:rPr>
       </w:pPr>
-      <w:hyperlink w:anchor="_Toc35365741" w:history="1">
+      <w:hyperlink w:anchor="_Toc35430716" w:history="1">
         <w:r>
           <w:rPr>
             <w:rStyle w:val="Hyperlink"/>
@@ -1592,7 +1592,7 @@
             <w:noProof/>
             <w:webHidden/>
           </w:rPr>
-          <w:instrText xml:space="preserve"> PAGEREF _Toc35365741 \h </w:instrText>
+          <w:instrText xml:space="preserve"> PAGEREF _Toc35430716 \h </w:instrText>
         </w:r>
         <w:r>
           <w:rPr>
@@ -1633,11 +1633,11 @@
           <w:rFonts w:asciiTheme="minorHAnsi" w:eastAsiaTheme="minorEastAsia" w:hAnsiTheme="minorHAnsi"/>
           <w:noProof/>
           <w:color w:val="auto"/>
-          <w:sz w:val="22"/>
+          <w:szCs w:val="24"/>
           <w:lang w:eastAsia="pt-BR"/>
         </w:rPr>
       </w:pPr>
-      <w:hyperlink w:anchor="_Toc35365742" w:history="1">
+      <w:hyperlink w:anchor="_Toc35430717" w:history="1">
         <w:r>
           <w:rPr>
             <w:rStyle w:val="Hyperlink"/>
@@ -1664,7 +1664,7 @@
             <w:noProof/>
             <w:webHidden/>
           </w:rPr>
-          <w:instrText xml:space="preserve"> PAGEREF _Toc35365742 \h </w:instrText>
+          <w:instrText xml:space="preserve"> PAGEREF _Toc35430717 \h </w:instrText>
         </w:r>
         <w:r>
           <w:rPr>
@@ -1705,11 +1705,11 @@
           <w:rFonts w:asciiTheme="minorHAnsi" w:eastAsiaTheme="minorEastAsia" w:hAnsiTheme="minorHAnsi"/>
           <w:noProof/>
           <w:color w:val="auto"/>
-          <w:sz w:val="22"/>
+          <w:szCs w:val="24"/>
           <w:lang w:eastAsia="pt-BR"/>
         </w:rPr>
       </w:pPr>
-      <w:hyperlink w:anchor="_Toc35365743" w:history="1">
+      <w:hyperlink w:anchor="_Toc35430718" w:history="1">
         <w:r>
           <w:rPr>
             <w:rStyle w:val="Hyperlink"/>
@@ -1736,7 +1736,7 @@
             <w:noProof/>
             <w:webHidden/>
           </w:rPr>
-          <w:instrText xml:space="preserve"> PAGEREF _Toc35365743 \h </w:instrText>
+          <w:instrText xml:space="preserve"> PAGEREF _Toc35430718 \h </w:instrText>
         </w:r>
         <w:r>
           <w:rPr>
@@ -1777,11 +1777,11 @@
           <w:rFonts w:asciiTheme="minorHAnsi" w:eastAsiaTheme="minorEastAsia" w:hAnsiTheme="minorHAnsi"/>
           <w:noProof/>
           <w:color w:val="auto"/>
-          <w:sz w:val="22"/>
+          <w:szCs w:val="24"/>
           <w:lang w:eastAsia="pt-BR"/>
         </w:rPr>
       </w:pPr>
-      <w:hyperlink w:anchor="_Toc35365744" w:history="1">
+      <w:hyperlink w:anchor="_Toc35430719" w:history="1">
         <w:r>
           <w:rPr>
             <w:rStyle w:val="Hyperlink"/>
@@ -1808,7 +1808,7 @@
             <w:noProof/>
             <w:webHidden/>
           </w:rPr>
-          <w:instrText xml:space="preserve"> PAGEREF _Toc35365744 \h </w:instrText>
+          <w:instrText xml:space="preserve"> PAGEREF _Toc35430719 \h </w:instrText>
         </w:r>
         <w:r>
           <w:rPr>
@@ -1849,11 +1849,11 @@
           <w:rFonts w:asciiTheme="minorHAnsi" w:eastAsiaTheme="minorEastAsia" w:hAnsiTheme="minorHAnsi"/>
           <w:noProof/>
           <w:color w:val="auto"/>
-          <w:sz w:val="22"/>
+          <w:szCs w:val="24"/>
           <w:lang w:eastAsia="pt-BR"/>
         </w:rPr>
       </w:pPr>
-      <w:hyperlink w:anchor="_Toc35365745" w:history="1">
+      <w:hyperlink w:anchor="_Toc35430720" w:history="1">
         <w:r>
           <w:rPr>
             <w:rStyle w:val="Hyperlink"/>
@@ -1880,7 +1880,7 @@
             <w:noProof/>
             <w:webHidden/>
           </w:rPr>
-          <w:instrText xml:space="preserve"> PAGEREF _Toc35365745 \h </w:instrText>
+          <w:instrText xml:space="preserve"> PAGEREF _Toc35430720 \h </w:instrText>
         </w:r>
         <w:r>
           <w:rPr>
@@ -1921,11 +1921,11 @@
           <w:rFonts w:asciiTheme="minorHAnsi" w:eastAsiaTheme="minorEastAsia" w:hAnsiTheme="minorHAnsi"/>
           <w:noProof/>
           <w:color w:val="auto"/>
-          <w:sz w:val="22"/>
+          <w:szCs w:val="24"/>
           <w:lang w:eastAsia="pt-BR"/>
         </w:rPr>
       </w:pPr>
-      <w:hyperlink w:anchor="_Toc35365746" w:history="1">
+      <w:hyperlink w:anchor="_Toc35430721" w:history="1">
         <w:r>
           <w:rPr>
             <w:rStyle w:val="Hyperlink"/>
@@ -1952,7 +1952,7 @@
             <w:noProof/>
             <w:webHidden/>
           </w:rPr>
-          <w:instrText xml:space="preserve"> PAGEREF _Toc35365746 \h </w:instrText>
+          <w:instrText xml:space="preserve"> PAGEREF _Toc35430721 \h </w:instrText>
         </w:r>
         <w:r>
           <w:rPr>
@@ -1993,11 +1993,11 @@
           <w:rFonts w:asciiTheme="minorHAnsi" w:eastAsiaTheme="minorEastAsia" w:hAnsiTheme="minorHAnsi"/>
           <w:noProof/>
           <w:color w:val="auto"/>
-          <w:sz w:val="22"/>
+          <w:szCs w:val="24"/>
           <w:lang w:eastAsia="pt-BR"/>
         </w:rPr>
       </w:pPr>
-      <w:hyperlink w:anchor="_Toc35365747" w:history="1">
+      <w:hyperlink w:anchor="_Toc35430722" w:history="1">
         <w:r>
           <w:rPr>
             <w:rStyle w:val="Hyperlink"/>
@@ -2024,7 +2024,7 @@
             <w:noProof/>
             <w:webHidden/>
           </w:rPr>
-          <w:instrText xml:space="preserve"> PAGEREF _Toc35365747 \h </w:instrText>
+          <w:instrText xml:space="preserve"> PAGEREF _Toc35430722 \h </w:instrText>
         </w:r>
         <w:r>
           <w:rPr>
@@ -2065,11 +2065,11 @@
           <w:rFonts w:asciiTheme="minorHAnsi" w:eastAsiaTheme="minorEastAsia" w:hAnsiTheme="minorHAnsi"/>
           <w:noProof/>
           <w:color w:val="auto"/>
-          <w:sz w:val="22"/>
+          <w:szCs w:val="24"/>
           <w:lang w:eastAsia="pt-BR"/>
         </w:rPr>
       </w:pPr>
-      <w:hyperlink w:anchor="_Toc35365748" w:history="1">
+      <w:hyperlink w:anchor="_Toc35430723" w:history="1">
         <w:r>
           <w:rPr>
             <w:rStyle w:val="Hyperlink"/>
@@ -2096,7 +2096,7 @@
             <w:noProof/>
             <w:webHidden/>
           </w:rPr>
-          <w:instrText xml:space="preserve"> PAGEREF _Toc35365748 \h </w:instrText>
+          <w:instrText xml:space="preserve"> PAGEREF _Toc35430723 \h </w:instrText>
         </w:r>
         <w:r>
           <w:rPr>
@@ -2137,11 +2137,11 @@
           <w:rFonts w:asciiTheme="minorHAnsi" w:eastAsiaTheme="minorEastAsia" w:hAnsiTheme="minorHAnsi"/>
           <w:noProof/>
           <w:color w:val="auto"/>
-          <w:sz w:val="22"/>
+          <w:szCs w:val="24"/>
           <w:lang w:eastAsia="pt-BR"/>
         </w:rPr>
       </w:pPr>
-      <w:hyperlink w:anchor="_Toc35365749" w:history="1">
+      <w:hyperlink w:anchor="_Toc35430724" w:history="1">
         <w:r>
           <w:rPr>
             <w:rStyle w:val="Hyperlink"/>
@@ -2168,7 +2168,7 @@
             <w:noProof/>
             <w:webHidden/>
           </w:rPr>
-          <w:instrText xml:space="preserve"> PAGEREF _Toc35365749 \h </w:instrText>
+          <w:instrText xml:space="preserve"> PAGEREF _Toc35430724 \h </w:instrText>
         </w:r>
         <w:r>
           <w:rPr>
@@ -2209,11 +2209,11 @@
           <w:rFonts w:asciiTheme="minorHAnsi" w:eastAsiaTheme="minorEastAsia" w:hAnsiTheme="minorHAnsi"/>
           <w:noProof/>
           <w:color w:val="auto"/>
-          <w:sz w:val="22"/>
+          <w:szCs w:val="24"/>
           <w:lang w:eastAsia="pt-BR"/>
         </w:rPr>
       </w:pPr>
-      <w:hyperlink w:anchor="_Toc35365750" w:history="1">
+      <w:hyperlink w:anchor="_Toc35430725" w:history="1">
         <w:r>
           <w:rPr>
             <w:rStyle w:val="Hyperlink"/>
@@ -2240,7 +2240,7 @@
             <w:noProof/>
             <w:webHidden/>
           </w:rPr>
-          <w:instrText xml:space="preserve"> PAGEREF _Toc35365750 \h </w:instrText>
+          <w:instrText xml:space="preserve"> PAGEREF _Toc35430725 \h </w:instrText>
         </w:r>
         <w:r>
           <w:rPr>
@@ -2281,11 +2281,11 @@
           <w:rFonts w:asciiTheme="minorHAnsi" w:eastAsiaTheme="minorEastAsia" w:hAnsiTheme="minorHAnsi"/>
           <w:noProof/>
           <w:color w:val="auto"/>
-          <w:sz w:val="22"/>
+          <w:szCs w:val="24"/>
           <w:lang w:eastAsia="pt-BR"/>
         </w:rPr>
       </w:pPr>
-      <w:hyperlink w:anchor="_Toc35365751" w:history="1">
+      <w:hyperlink w:anchor="_Toc35430726" w:history="1">
         <w:r>
           <w:rPr>
             <w:rStyle w:val="Hyperlink"/>
@@ -2312,7 +2312,7 @@
             <w:noProof/>
             <w:webHidden/>
           </w:rPr>
-          <w:instrText xml:space="preserve"> PAGEREF _Toc35365751 \h </w:instrText>
+          <w:instrText xml:space="preserve"> PAGEREF _Toc35430726 \h </w:instrText>
         </w:r>
         <w:r>
           <w:rPr>
@@ -2353,11 +2353,11 @@
           <w:rFonts w:asciiTheme="minorHAnsi" w:eastAsiaTheme="minorEastAsia" w:hAnsiTheme="minorHAnsi"/>
           <w:noProof/>
           <w:color w:val="auto"/>
-          <w:sz w:val="22"/>
+          <w:szCs w:val="24"/>
           <w:lang w:eastAsia="pt-BR"/>
         </w:rPr>
       </w:pPr>
-      <w:hyperlink w:anchor="_Toc35365752" w:history="1">
+      <w:hyperlink w:anchor="_Toc35430727" w:history="1">
         <w:r>
           <w:rPr>
             <w:rStyle w:val="Hyperlink"/>
@@ -2384,7 +2384,7 @@
             <w:noProof/>
             <w:webHidden/>
           </w:rPr>
-          <w:instrText xml:space="preserve"> PAGEREF _Toc35365752 \h </w:instrText>
+          <w:instrText xml:space="preserve"> PAGEREF _Toc35430727 \h </w:instrText>
         </w:r>
         <w:r>
           <w:rPr>
@@ -2425,11 +2425,11 @@
           <w:rFonts w:asciiTheme="minorHAnsi" w:eastAsiaTheme="minorEastAsia" w:hAnsiTheme="minorHAnsi"/>
           <w:noProof/>
           <w:color w:val="auto"/>
-          <w:sz w:val="22"/>
+          <w:szCs w:val="24"/>
           <w:lang w:eastAsia="pt-BR"/>
         </w:rPr>
       </w:pPr>
-      <w:hyperlink w:anchor="_Toc35365753" w:history="1">
+      <w:hyperlink w:anchor="_Toc35430728" w:history="1">
         <w:r>
           <w:rPr>
             <w:rStyle w:val="Hyperlink"/>
@@ -2456,7 +2456,7 @@
             <w:noProof/>
             <w:webHidden/>
           </w:rPr>
-          <w:instrText xml:space="preserve"> PAGEREF _Toc35365753 \h </w:instrText>
+          <w:instrText xml:space="preserve"> PAGEREF _Toc35430728 \h </w:instrText>
         </w:r>
         <w:r>
           <w:rPr>
@@ -2497,11 +2497,11 @@
           <w:rFonts w:asciiTheme="minorHAnsi" w:eastAsiaTheme="minorEastAsia" w:hAnsiTheme="minorHAnsi"/>
           <w:noProof/>
           <w:color w:val="auto"/>
-          <w:sz w:val="22"/>
+          <w:szCs w:val="24"/>
           <w:lang w:eastAsia="pt-BR"/>
         </w:rPr>
       </w:pPr>
-      <w:hyperlink w:anchor="_Toc35365754" w:history="1">
+      <w:hyperlink w:anchor="_Toc35430729" w:history="1">
         <w:r>
           <w:rPr>
             <w:rStyle w:val="Hyperlink"/>
@@ -2528,7 +2528,7 @@
             <w:noProof/>
             <w:webHidden/>
           </w:rPr>
-          <w:instrText xml:space="preserve"> PAGEREF _Toc35365754 \h </w:instrText>
+          <w:instrText xml:space="preserve"> PAGEREF _Toc35430729 \h </w:instrText>
         </w:r>
         <w:r>
           <w:rPr>
@@ -2569,11 +2569,11 @@
           <w:rFonts w:asciiTheme="minorHAnsi" w:eastAsiaTheme="minorEastAsia" w:hAnsiTheme="minorHAnsi"/>
           <w:noProof/>
           <w:color w:val="auto"/>
-          <w:sz w:val="22"/>
+          <w:szCs w:val="24"/>
           <w:lang w:eastAsia="pt-BR"/>
         </w:rPr>
       </w:pPr>
-      <w:hyperlink w:anchor="_Toc35365755" w:history="1">
+      <w:hyperlink w:anchor="_Toc35430730" w:history="1">
         <w:r>
           <w:rPr>
             <w:rStyle w:val="Hyperlink"/>
@@ -2600,7 +2600,7 @@
             <w:noProof/>
             <w:webHidden/>
           </w:rPr>
-          <w:instrText xml:space="preserve"> PAGEREF _Toc35365755 \h </w:instrText>
+          <w:instrText xml:space="preserve"> PAGEREF _Toc35430730 \h </w:instrText>
         </w:r>
         <w:r>
           <w:rPr>
@@ -2641,11 +2641,11 @@
           <w:rFonts w:asciiTheme="minorHAnsi" w:eastAsiaTheme="minorEastAsia" w:hAnsiTheme="minorHAnsi"/>
           <w:noProof/>
           <w:color w:val="auto"/>
-          <w:sz w:val="22"/>
+          <w:szCs w:val="24"/>
           <w:lang w:eastAsia="pt-BR"/>
         </w:rPr>
       </w:pPr>
-      <w:hyperlink w:anchor="_Toc35365756" w:history="1">
+      <w:hyperlink w:anchor="_Toc35430731" w:history="1">
         <w:r>
           <w:rPr>
             <w:rStyle w:val="Hyperlink"/>
@@ -2672,7 +2672,7 @@
             <w:noProof/>
             <w:webHidden/>
           </w:rPr>
-          <w:instrText xml:space="preserve"> PAGEREF _Toc35365756 \h </w:instrText>
+          <w:instrText xml:space="preserve"> PAGEREF _Toc35430731 \h </w:instrText>
         </w:r>
         <w:r>
           <w:rPr>
@@ -2713,17 +2713,17 @@
           <w:rFonts w:asciiTheme="minorHAnsi" w:eastAsiaTheme="minorEastAsia" w:hAnsiTheme="minorHAnsi"/>
           <w:noProof/>
           <w:color w:val="auto"/>
-          <w:sz w:val="22"/>
+          <w:szCs w:val="24"/>
           <w:lang w:eastAsia="pt-BR"/>
         </w:rPr>
       </w:pPr>
-      <w:hyperlink w:anchor="_Toc35365757" w:history="1">
+      <w:hyperlink w:anchor="_Toc35430732" w:history="1">
         <w:r>
           <w:rPr>
             <w:rStyle w:val="Hyperlink"/>
             <w:noProof/>
           </w:rPr>
-          <w:t>TABELA 24 - Requisito funcional 22: cadastrar formas de pagamento</w:t>
+          <w:t>TABELA 24 - Requisito funcional 22: cadastrar formas de pagamento do usuário</w:t>
         </w:r>
         <w:r>
           <w:rPr>
@@ -2744,7 +2744,7 @@
             <w:noProof/>
             <w:webHidden/>
           </w:rPr>
-          <w:instrText xml:space="preserve"> PAGEREF _Toc35365757 \h </w:instrText>
+          <w:instrText xml:space="preserve"> PAGEREF _Toc35430732 \h </w:instrText>
         </w:r>
         <w:r>
           <w:rPr>
@@ -2765,6 +2765,150 @@
             <w:webHidden/>
           </w:rPr>
           <w:t>40</w:t>
+        </w:r>
+        <w:r>
+          <w:rPr>
+            <w:noProof/>
+            <w:webHidden/>
+          </w:rPr>
+          <w:fldChar w:fldCharType="end"/>
+        </w:r>
+      </w:hyperlink>
+    </w:p>
+    <w:p>
+      <w:pPr>
+        <w:pStyle w:val="ndicedeilustraes"/>
+        <w:tabs>
+          <w:tab w:val="right" w:leader="dot" w:pos="9061"/>
+        </w:tabs>
+        <w:rPr>
+          <w:rFonts w:asciiTheme="minorHAnsi" w:eastAsiaTheme="minorEastAsia" w:hAnsiTheme="minorHAnsi"/>
+          <w:noProof/>
+          <w:color w:val="auto"/>
+          <w:szCs w:val="24"/>
+          <w:lang w:eastAsia="pt-BR"/>
+        </w:rPr>
+      </w:pPr>
+      <w:hyperlink w:anchor="_Toc35430733" w:history="1">
+        <w:r>
+          <w:rPr>
+            <w:rStyle w:val="Hyperlink"/>
+            <w:noProof/>
+          </w:rPr>
+          <w:t>TABELA 25 - Requisito funcional 23: editar cartão de crédito/débito do usuário</w:t>
+        </w:r>
+        <w:r>
+          <w:rPr>
+            <w:noProof/>
+            <w:webHidden/>
+          </w:rPr>
+          <w:tab/>
+        </w:r>
+        <w:r>
+          <w:rPr>
+            <w:noProof/>
+            <w:webHidden/>
+          </w:rPr>
+          <w:fldChar w:fldCharType="begin"/>
+        </w:r>
+        <w:r>
+          <w:rPr>
+            <w:noProof/>
+            <w:webHidden/>
+          </w:rPr>
+          <w:instrText xml:space="preserve"> PAGEREF _Toc35430733 \h </w:instrText>
+        </w:r>
+        <w:r>
+          <w:rPr>
+            <w:noProof/>
+            <w:webHidden/>
+          </w:rPr>
+        </w:r>
+        <w:r>
+          <w:rPr>
+            <w:noProof/>
+            <w:webHidden/>
+          </w:rPr>
+          <w:fldChar w:fldCharType="separate"/>
+        </w:r>
+        <w:r>
+          <w:rPr>
+            <w:noProof/>
+            <w:webHidden/>
+          </w:rPr>
+          <w:t>41</w:t>
+        </w:r>
+        <w:r>
+          <w:rPr>
+            <w:noProof/>
+            <w:webHidden/>
+          </w:rPr>
+          <w:fldChar w:fldCharType="end"/>
+        </w:r>
+      </w:hyperlink>
+    </w:p>
+    <w:p>
+      <w:pPr>
+        <w:pStyle w:val="ndicedeilustraes"/>
+        <w:tabs>
+          <w:tab w:val="right" w:leader="dot" w:pos="9061"/>
+        </w:tabs>
+        <w:rPr>
+          <w:rFonts w:asciiTheme="minorHAnsi" w:eastAsiaTheme="minorEastAsia" w:hAnsiTheme="minorHAnsi"/>
+          <w:noProof/>
+          <w:color w:val="auto"/>
+          <w:szCs w:val="24"/>
+          <w:lang w:eastAsia="pt-BR"/>
+        </w:rPr>
+      </w:pPr>
+      <w:hyperlink w:anchor="_Toc35430734" w:history="1">
+        <w:r>
+          <w:rPr>
+            <w:rStyle w:val="Hyperlink"/>
+            <w:noProof/>
+          </w:rPr>
+          <w:t>Tabela 26 - Requisito funcional 24: inativar cartão de crédito/débito do usuário</w:t>
+        </w:r>
+        <w:r>
+          <w:rPr>
+            <w:noProof/>
+            <w:webHidden/>
+          </w:rPr>
+          <w:tab/>
+        </w:r>
+        <w:r>
+          <w:rPr>
+            <w:noProof/>
+            <w:webHidden/>
+          </w:rPr>
+          <w:fldChar w:fldCharType="begin"/>
+        </w:r>
+        <w:r>
+          <w:rPr>
+            <w:noProof/>
+            <w:webHidden/>
+          </w:rPr>
+          <w:instrText xml:space="preserve"> PAGEREF _Toc35430734 \h </w:instrText>
+        </w:r>
+        <w:r>
+          <w:rPr>
+            <w:noProof/>
+            <w:webHidden/>
+          </w:rPr>
+        </w:r>
+        <w:r>
+          <w:rPr>
+            <w:noProof/>
+            <w:webHidden/>
+          </w:rPr>
+          <w:fldChar w:fldCharType="separate"/>
+        </w:r>
+        <w:r>
+          <w:rPr>
+            <w:noProof/>
+            <w:webHidden/>
+          </w:rPr>
+          <w:t>41</w:t>
         </w:r>
         <w:r>
           <w:rPr>
@@ -5724,7 +5868,7 @@
       <w:pPr>
         <w:pStyle w:val="Legenda"/>
       </w:pPr>
-      <w:bookmarkStart w:id="7" w:name="_Toc35365734"/>
+      <w:bookmarkStart w:id="7" w:name="_Toc35430709"/>
       <w:r>
         <w:t xml:space="preserve">TABELA </w:t>
       </w:r>
@@ -6110,7 +6254,7 @@
       <w:pPr>
         <w:pStyle w:val="Legenda"/>
       </w:pPr>
-      <w:bookmarkStart w:id="8" w:name="_Toc35365735"/>
+      <w:bookmarkStart w:id="8" w:name="_Toc35430710"/>
       <w:r>
         <w:t>TABELA</w:t>
       </w:r>
@@ -7576,7 +7720,7 @@
       <w:pPr>
         <w:pStyle w:val="Legenda"/>
       </w:pPr>
-      <w:bookmarkStart w:id="23" w:name="_Toc35365736"/>
+      <w:bookmarkStart w:id="23" w:name="_Toc35430711"/>
       <w:r>
         <w:t xml:space="preserve">TABELA </w:t>
       </w:r>
@@ -7589,7 +7733,13 @@
         </w:r>
       </w:fldSimple>
       <w:r>
-        <w:t xml:space="preserve"> - Requisito funcional 01: cadastro do usuário</w:t>
+        <w:t xml:space="preserve"> - Requisito funcional 01: cadastr</w:t>
+      </w:r>
+      <w:r>
+        <w:t xml:space="preserve">ar </w:t>
+      </w:r>
+      <w:r>
+        <w:t>usuário</w:t>
       </w:r>
       <w:bookmarkEnd w:id="23"/>
     </w:p>
@@ -7670,7 +7820,13 @@
               <w:spacing w:before="0" w:after="0"/>
             </w:pPr>
             <w:r>
-              <w:t>Cadastro do usuário</w:t>
+              <w:t>Cadastr</w:t>
+            </w:r>
+            <w:r>
+              <w:t>ar</w:t>
+            </w:r>
+            <w:r>
+              <w:t xml:space="preserve"> usuário</w:t>
             </w:r>
           </w:p>
         </w:tc>
@@ -7890,7 +8046,7 @@
       <w:pPr>
         <w:pStyle w:val="Legenda"/>
       </w:pPr>
-      <w:bookmarkStart w:id="24" w:name="_Toc35365737"/>
+      <w:bookmarkStart w:id="24" w:name="_Toc35430712"/>
       <w:r>
         <w:t>TABELA</w:t>
       </w:r>
@@ -7906,7 +8062,13 @@
         </w:r>
       </w:fldSimple>
       <w:r>
-        <w:t xml:space="preserve"> - Requisito funcional 02: acesso do usuário</w:t>
+        <w:t xml:space="preserve"> - Requisito funcional 02: </w:t>
+      </w:r>
+      <w:r>
+        <w:t xml:space="preserve">iniciar sessão do </w:t>
+      </w:r>
+      <w:r>
+        <w:t>usuário</w:t>
       </w:r>
       <w:bookmarkEnd w:id="24"/>
     </w:p>
@@ -7987,7 +8149,10 @@
               <w:spacing w:before="0" w:after="0"/>
             </w:pPr>
             <w:r>
-              <w:t>Acesso do usuário</w:t>
+              <w:t xml:space="preserve">Iniciar sessão do </w:t>
+            </w:r>
+            <w:r>
+              <w:t>usuário</w:t>
             </w:r>
           </w:p>
         </w:tc>
@@ -8177,7 +8342,7 @@
       <w:pPr>
         <w:pStyle w:val="Legenda"/>
       </w:pPr>
-      <w:bookmarkStart w:id="25" w:name="_Toc35365738"/>
+      <w:bookmarkStart w:id="25" w:name="_Toc35430713"/>
       <w:r>
         <w:t>TABELA</w:t>
       </w:r>
@@ -8504,7 +8669,7 @@
       <w:pPr>
         <w:pStyle w:val="Legenda"/>
       </w:pPr>
-      <w:bookmarkStart w:id="26" w:name="_Toc35365739"/>
+      <w:bookmarkStart w:id="26" w:name="_Toc35430714"/>
       <w:r>
         <w:t xml:space="preserve">TABELA </w:t>
       </w:r>
@@ -8859,7 +9024,7 @@
       <w:pPr>
         <w:pStyle w:val="Legenda"/>
       </w:pPr>
-      <w:bookmarkStart w:id="27" w:name="_Toc35365740"/>
+      <w:bookmarkStart w:id="27" w:name="_Toc35430715"/>
       <w:r>
         <w:t xml:space="preserve">TABELA </w:t>
       </w:r>
@@ -9041,7 +9206,7 @@
               <w:spacing w:before="0" w:after="0"/>
             </w:pPr>
             <w:r>
-              <w:t>Importante</w:t>
+              <w:t>Desejável</w:t>
             </w:r>
           </w:p>
         </w:tc>
@@ -9161,7 +9326,7 @@
       <w:pPr>
         <w:pStyle w:val="Legenda"/>
       </w:pPr>
-      <w:bookmarkStart w:id="28" w:name="_Toc35365741"/>
+      <w:bookmarkStart w:id="28" w:name="_Toc35430716"/>
       <w:r>
         <w:t xml:space="preserve">TABELA </w:t>
       </w:r>
@@ -9174,7 +9339,13 @@
         </w:r>
       </w:fldSimple>
       <w:r>
-        <w:t xml:space="preserve"> - Requisito funcional 06: cadastro do posto de combustível</w:t>
+        <w:t xml:space="preserve"> - Requisito funcional 06: cadastr</w:t>
+      </w:r>
+      <w:r>
+        <w:t>ar</w:t>
+      </w:r>
+      <w:r>
+        <w:t xml:space="preserve"> posto de combustível</w:t>
       </w:r>
       <w:bookmarkEnd w:id="28"/>
     </w:p>
@@ -9255,7 +9426,13 @@
               <w:spacing w:before="0" w:after="0"/>
             </w:pPr>
             <w:r>
-              <w:t>Cadastro do posto de combustível</w:t>
+              <w:t>Cadastr</w:t>
+            </w:r>
+            <w:r>
+              <w:t xml:space="preserve">ar </w:t>
+            </w:r>
+            <w:r>
+              <w:t>posto de combustível</w:t>
             </w:r>
           </w:p>
         </w:tc>
@@ -9530,7 +9707,7 @@
       <w:pPr>
         <w:pStyle w:val="Legenda"/>
       </w:pPr>
-      <w:bookmarkStart w:id="29" w:name="_Toc35365742"/>
+      <w:bookmarkStart w:id="29" w:name="_Toc35430717"/>
       <w:r>
         <w:t>TABELA</w:t>
       </w:r>
@@ -9885,7 +10062,7 @@
       <w:pPr>
         <w:pStyle w:val="Legenda"/>
       </w:pPr>
-      <w:bookmarkStart w:id="30" w:name="_Toc35365743"/>
+      <w:bookmarkStart w:id="30" w:name="_Toc35430718"/>
       <w:r>
         <w:t>TABELA</w:t>
       </w:r>
@@ -9907,7 +10084,13 @@
         <w:t>8</w:t>
       </w:r>
       <w:r>
-        <w:t>: cadastrar serviços do posto de combustível</w:t>
+        <w:t>: cadastr</w:t>
+      </w:r>
+      <w:r>
+        <w:t>ar</w:t>
+      </w:r>
+      <w:r>
+        <w:t xml:space="preserve"> serviços do posto de combustível</w:t>
       </w:r>
       <w:bookmarkEnd w:id="30"/>
     </w:p>
@@ -9992,7 +10175,13 @@
               <w:spacing w:before="0" w:after="0"/>
             </w:pPr>
             <w:r>
-              <w:t>Cadastrar serviços do posto de combustível</w:t>
+              <w:t>Cadastr</w:t>
+            </w:r>
+            <w:r>
+              <w:t xml:space="preserve">ar </w:t>
+            </w:r>
+            <w:r>
+              <w:t>serviços do posto de combustível</w:t>
             </w:r>
           </w:p>
         </w:tc>
@@ -10233,7 +10422,7 @@
       <w:pPr>
         <w:pStyle w:val="Legenda"/>
       </w:pPr>
-      <w:bookmarkStart w:id="31" w:name="_Toc35365744"/>
+      <w:bookmarkStart w:id="31" w:name="_Toc35430719"/>
       <w:r>
         <w:t xml:space="preserve">TABELA </w:t>
       </w:r>
@@ -10399,7 +10588,7 @@
               <w:spacing w:before="0" w:after="0"/>
             </w:pPr>
             <w:r>
-              <w:t>Essencial</w:t>
+              <w:t>Importante</w:t>
             </w:r>
           </w:p>
         </w:tc>
@@ -10573,7 +10762,7 @@
       <w:pPr>
         <w:pStyle w:val="Legenda"/>
       </w:pPr>
-      <w:bookmarkStart w:id="32" w:name="_Toc35365745"/>
+      <w:bookmarkStart w:id="32" w:name="_Toc35430720"/>
       <w:r>
         <w:lastRenderedPageBreak/>
         <w:t xml:space="preserve">TABELA </w:t>
@@ -10760,7 +10949,7 @@
               <w:spacing w:before="0" w:after="0"/>
             </w:pPr>
             <w:r>
-              <w:t>Importante</w:t>
+              <w:t>Desejável</w:t>
             </w:r>
           </w:p>
         </w:tc>
@@ -10902,7 +11091,7 @@
       <w:pPr>
         <w:pStyle w:val="Legenda"/>
       </w:pPr>
-      <w:bookmarkStart w:id="33" w:name="_Toc35365746"/>
+      <w:bookmarkStart w:id="33" w:name="_Toc35430721"/>
       <w:r>
         <w:t xml:space="preserve">TABELA </w:t>
       </w:r>
@@ -10921,10 +11110,16 @@
         <w:t xml:space="preserve"> </w:t>
       </w:r>
       <w:r>
-        <w:t>Requisito funcional 11: i</w:t>
-      </w:r>
-      <w:r>
-        <w:t>nserção dos combustíveis disponíveis no posto</w:t>
+        <w:t xml:space="preserve">Requisito funcional 11: </w:t>
+      </w:r>
+      <w:r>
+        <w:t>Cadastr</w:t>
+      </w:r>
+      <w:r>
+        <w:t xml:space="preserve">ar </w:t>
+      </w:r>
+      <w:r>
+        <w:t>combustíveis disponíveis no posto</w:t>
       </w:r>
       <w:r>
         <w:t xml:space="preserve"> de combustível</w:t>
@@ -11008,7 +11203,13 @@
               <w:spacing w:before="0" w:after="0"/>
             </w:pPr>
             <w:r>
-              <w:t>Inserção dos combustíveis disponíveis no posto</w:t>
+              <w:t>Cadastr</w:t>
+            </w:r>
+            <w:r>
+              <w:t xml:space="preserve">ar </w:t>
+            </w:r>
+            <w:r>
+              <w:t>combustíveis disponíveis no posto</w:t>
             </w:r>
           </w:p>
         </w:tc>
@@ -11215,7 +11416,7 @@
       <w:pPr>
         <w:pStyle w:val="Legenda"/>
       </w:pPr>
-      <w:bookmarkStart w:id="34" w:name="_Toc35365747"/>
+      <w:bookmarkStart w:id="34" w:name="_Toc35430722"/>
       <w:r>
         <w:t xml:space="preserve">TABELA </w:t>
       </w:r>
@@ -11542,7 +11743,7 @@
       <w:pPr>
         <w:pStyle w:val="Legenda"/>
       </w:pPr>
-      <w:bookmarkStart w:id="35" w:name="_Toc35365748"/>
+      <w:bookmarkStart w:id="35" w:name="_Toc35430723"/>
       <w:r>
         <w:t>TABELA</w:t>
       </w:r>
@@ -11885,7 +12086,7 @@
       <w:pPr>
         <w:pStyle w:val="Legenda"/>
       </w:pPr>
-      <w:bookmarkStart w:id="36" w:name="_Toc35365749"/>
+      <w:bookmarkStart w:id="36" w:name="_Toc35430724"/>
       <w:r>
         <w:t xml:space="preserve">TABELA </w:t>
       </w:r>
@@ -12250,7 +12451,7 @@
       <w:pPr>
         <w:pStyle w:val="Legenda"/>
       </w:pPr>
-      <w:bookmarkStart w:id="37" w:name="_Toc35365750"/>
+      <w:bookmarkStart w:id="37" w:name="_Toc35430725"/>
       <w:r>
         <w:t>TABE</w:t>
       </w:r>
@@ -12565,7 +12766,7 @@
       <w:pPr>
         <w:pStyle w:val="Legenda"/>
       </w:pPr>
-      <w:bookmarkStart w:id="38" w:name="_Toc35365751"/>
+      <w:bookmarkStart w:id="38" w:name="_Toc35430726"/>
       <w:r>
         <w:t xml:space="preserve">TABELA </w:t>
       </w:r>
@@ -12578,7 +12779,13 @@
         </w:r>
       </w:fldSimple>
       <w:r>
-        <w:t xml:space="preserve"> - Requisito funcional 16: apagar combustível preferido pelo usuário</w:t>
+        <w:t xml:space="preserve"> - Requisito funcional 16: </w:t>
+      </w:r>
+      <w:r>
+        <w:t>inativar</w:t>
+      </w:r>
+      <w:r>
+        <w:t xml:space="preserve"> combustível preferido pelo usuário</w:t>
       </w:r>
       <w:bookmarkEnd w:id="38"/>
     </w:p>
@@ -12659,7 +12866,10 @@
               <w:spacing w:before="0" w:after="0"/>
             </w:pPr>
             <w:r>
-              <w:t>Apagar combustível preferido pelo usuário</w:t>
+              <w:t>Inativar</w:t>
+            </w:r>
+            <w:r>
+              <w:t xml:space="preserve"> combustível preferido pelo usuário</w:t>
             </w:r>
           </w:p>
         </w:tc>
@@ -12695,13 +12905,13 @@
               <w:spacing w:before="0" w:after="0"/>
             </w:pPr>
             <w:r>
-              <w:t xml:space="preserve">Consiste na </w:t>
-            </w:r>
-            <w:r>
-              <w:t>exclusão</w:t>
-            </w:r>
-            <w:r>
-              <w:t xml:space="preserve"> do</w:t>
+              <w:t xml:space="preserve">Consiste </w:t>
+            </w:r>
+            <w:r>
+              <w:t xml:space="preserve">em inativar </w:t>
+            </w:r>
+            <w:r>
+              <w:t>o</w:t>
             </w:r>
             <w:r>
               <w:t>(s)</w:t>
@@ -12725,6 +12935,14 @@
             </w:r>
             <w:r>
               <w:t>(s) pelo usuário.</w:t>
+            </w:r>
+          </w:p>
+          <w:p>
+            <w:pPr>
+              <w:spacing w:before="0" w:after="0"/>
+            </w:pPr>
+            <w:r>
+              <w:t>Esse item é útil para melhor manutenção do Etanóis.</w:t>
             </w:r>
           </w:p>
         </w:tc>
@@ -12859,7 +13077,7 @@
       <w:pPr>
         <w:pStyle w:val="Legenda"/>
       </w:pPr>
-      <w:bookmarkStart w:id="39" w:name="_Toc35365752"/>
+      <w:bookmarkStart w:id="39" w:name="_Toc35430727"/>
       <w:r>
         <w:t xml:space="preserve">TABELA </w:t>
       </w:r>
@@ -13037,6 +13255,7 @@
                 <w:b/>
                 <w:bCs/>
               </w:rPr>
+              <w:lastRenderedPageBreak/>
               <w:t>NÍVEL DE NECESSIDADE</w:t>
             </w:r>
           </w:p>
@@ -13073,7 +13292,6 @@
                 <w:b/>
                 <w:bCs/>
               </w:rPr>
-              <w:lastRenderedPageBreak/>
               <w:t>PREMISSAS</w:t>
             </w:r>
           </w:p>
@@ -13142,7 +13360,7 @@
       <w:pPr>
         <w:pStyle w:val="Legenda"/>
       </w:pPr>
-      <w:bookmarkStart w:id="40" w:name="_Toc35365753"/>
+      <w:bookmarkStart w:id="40" w:name="_Toc35430728"/>
       <w:r>
         <w:t xml:space="preserve">TABELA </w:t>
       </w:r>
@@ -13436,7 +13654,7 @@
       <w:pPr>
         <w:pStyle w:val="Legenda"/>
       </w:pPr>
-      <w:bookmarkStart w:id="41" w:name="_Toc35365754"/>
+      <w:bookmarkStart w:id="41" w:name="_Toc35430729"/>
       <w:r>
         <w:t>TABELA</w:t>
       </w:r>
@@ -13736,7 +13954,7 @@
       <w:pPr>
         <w:pStyle w:val="Legenda"/>
       </w:pPr>
-      <w:bookmarkStart w:id="42" w:name="_Toc35365755"/>
+      <w:bookmarkStart w:id="42" w:name="_Toc35430730"/>
       <w:r>
         <w:lastRenderedPageBreak/>
         <w:t xml:space="preserve">TABELA </w:t>
@@ -14011,7 +14229,7 @@
       <w:pPr>
         <w:pStyle w:val="Legenda"/>
       </w:pPr>
-      <w:bookmarkStart w:id="43" w:name="_Toc35365756"/>
+      <w:bookmarkStart w:id="43" w:name="_Toc35430731"/>
       <w:r>
         <w:t>TABELA</w:t>
       </w:r>
@@ -14197,7 +14415,7 @@
               <w:spacing w:before="0" w:after="0"/>
             </w:pPr>
             <w:r>
-              <w:t>Desejável</w:t>
+              <w:t>Importante</w:t>
             </w:r>
           </w:p>
         </w:tc>
@@ -14296,7 +14514,7 @@
       <w:pPr>
         <w:pStyle w:val="Legenda"/>
       </w:pPr>
-      <w:bookmarkStart w:id="44" w:name="_Toc35365757"/>
+      <w:bookmarkStart w:id="44" w:name="_Toc35430732"/>
       <w:r>
         <w:t xml:space="preserve">TABELA </w:t>
       </w:r>
@@ -14311,10 +14529,10 @@
       <w:r>
         <w:t xml:space="preserve"> - Requisito funcional 22: cadastrar formas de pagamento</w:t>
       </w:r>
+      <w:r>
+        <w:t xml:space="preserve"> do usuário</w:t>
+      </w:r>
       <w:bookmarkEnd w:id="44"/>
-      <w:r>
-        <w:t xml:space="preserve"> do usuário</w:t>
-      </w:r>
     </w:p>
     <w:tbl>
       <w:tblPr>
@@ -14722,6 +14940,7 @@
       <w:pPr>
         <w:pStyle w:val="Legenda"/>
       </w:pPr>
+      <w:bookmarkStart w:id="45" w:name="_Toc35430733"/>
       <w:r>
         <w:t>TABELA</w:t>
       </w:r>
@@ -14739,6 +14958,7 @@
       <w:r>
         <w:t xml:space="preserve"> - Requisito funcional 23: editar cartão de crédito/débito do usuário</w:t>
       </w:r>
+      <w:bookmarkEnd w:id="45"/>
     </w:p>
     <w:tbl>
       <w:tblPr>
@@ -15035,21 +15255,15 @@
           <w:p>
             <w:pPr>
               <w:spacing w:before="0" w:after="0"/>
-              <w:rPr>
-                <w:lang w:val="en-US"/>
-              </w:rPr>
-            </w:pPr>
-            <w:r>
-              <w:rPr>
-                <w:lang w:val="en-US"/>
-              </w:rPr>
+            </w:pPr>
+            <w:r>
               <w:t xml:space="preserve">Novo </w:t>
             </w:r>
+            <w:proofErr w:type="spellStart"/>
             <w:r>
               <w:rPr>
                 <w:i/>
                 <w:iCs/>
-                <w:lang w:val="en-US"/>
               </w:rPr>
               <w:t>c</w:t>
             </w:r>
@@ -15057,14 +15271,50 @@
               <w:rPr>
                 <w:i/>
                 <w:iCs/>
-                <w:lang w:val="en-US"/>
-              </w:rPr>
-              <w:t xml:space="preserve">ard Verification Value </w:t>
-            </w:r>
-            <w:r>
-              <w:rPr>
-                <w:lang w:val="en-US"/>
-              </w:rPr>
+              </w:rPr>
+              <w:t>ard</w:t>
+            </w:r>
+            <w:proofErr w:type="spellEnd"/>
+            <w:r>
+              <w:rPr>
+                <w:i/>
+                <w:iCs/>
+              </w:rPr>
+              <w:t xml:space="preserve"> </w:t>
+            </w:r>
+            <w:proofErr w:type="spellStart"/>
+            <w:r>
+              <w:rPr>
+                <w:i/>
+                <w:iCs/>
+              </w:rPr>
+              <w:t>Verification</w:t>
+            </w:r>
+            <w:proofErr w:type="spellEnd"/>
+            <w:r>
+              <w:rPr>
+                <w:i/>
+                <w:iCs/>
+              </w:rPr>
+              <w:t xml:space="preserve"> </w:t>
+            </w:r>
+            <w:proofErr w:type="spellStart"/>
+            <w:r>
+              <w:rPr>
+                <w:i/>
+                <w:iCs/>
+              </w:rPr>
+              <w:t>Value</w:t>
+            </w:r>
+            <w:proofErr w:type="spellEnd"/>
+            <w:r>
+              <w:rPr>
+                <w:i/>
+                <w:iCs/>
+              </w:rPr>
+              <w:t xml:space="preserve"> </w:t>
+            </w:r>
+            <w:r>
               <w:t>(CVV)</w:t>
             </w:r>
           </w:p>
@@ -15087,6 +15337,7 @@
       <w:pPr>
         <w:pStyle w:val="Legenda"/>
       </w:pPr>
+      <w:bookmarkStart w:id="46" w:name="_Toc35430734"/>
       <w:r>
         <w:t xml:space="preserve">Tabela </w:t>
       </w:r>
@@ -15101,6 +15352,7 @@
       <w:r>
         <w:t xml:space="preserve"> - Requisito funcional 24: inativar cartão de crédito/débito do usuário</w:t>
       </w:r>
+      <w:bookmarkEnd w:id="46"/>
     </w:p>
     <w:tbl>
       <w:tblPr>
@@ -15143,10 +15395,7 @@
               <w:spacing w:before="0" w:after="0"/>
             </w:pPr>
             <w:r>
-              <w:t>2</w:t>
-            </w:r>
-            <w:r>
-              <w:t>4</w:t>
+              <w:t>24</w:t>
             </w:r>
           </w:p>
         </w:tc>
@@ -15182,10 +15431,7 @@
               <w:spacing w:before="0" w:after="0"/>
             </w:pPr>
             <w:r>
-              <w:t>Inativar</w:t>
-            </w:r>
-            <w:r>
-              <w:t xml:space="preserve"> cartão de crédito/débito do usuário</w:t>
+              <w:t>Inativar cartão de crédito/débito do usuário</w:t>
             </w:r>
           </w:p>
         </w:tc>
@@ -15222,13 +15468,7 @@
               <w:spacing w:before="0" w:after="0"/>
             </w:pPr>
             <w:r>
-              <w:t xml:space="preserve">Consiste </w:t>
-            </w:r>
-            <w:r>
-              <w:t xml:space="preserve">em inativar </w:t>
-            </w:r>
-            <w:r>
-              <w:t>o cartão de crédito/débito que o usuário já cadastrou anteriormente.</w:t>
+              <w:t>Consiste em inativar o cartão de crédito/débito que o usuário já cadastrou anteriormente.</w:t>
             </w:r>
           </w:p>
           <w:p>
@@ -15417,11 +15657,11 @@
       <w:pPr>
         <w:pStyle w:val="Ttulo2"/>
       </w:pPr>
-      <w:bookmarkStart w:id="45" w:name="_Toc35332990"/>
+      <w:bookmarkStart w:id="47" w:name="_Toc35332990"/>
       <w:r>
         <w:t>5.2 ANÁLISE DOS REQUISITOS</w:t>
       </w:r>
-      <w:bookmarkEnd w:id="45"/>
+      <w:bookmarkEnd w:id="47"/>
     </w:p>
     <w:p/>
     <w:p>

</xml_diff>

<commit_message>
Atualização da lista de tabelas
</commit_message>
<xml_diff>
--- a/docs/projeto-final/documento-final/etanois-pfc.docx
+++ b/docs/projeto-final/documento-final/etanois-pfc.docx
@@ -1061,7 +1061,7 @@
       <w:r>
         <w:fldChar w:fldCharType="separate"/>
       </w:r>
-      <w:hyperlink w:anchor="_Toc35430709" w:history="1">
+      <w:hyperlink w:anchor="_Toc35461846" w:history="1">
         <w:r>
           <w:rPr>
             <w:rStyle w:val="Hyperlink"/>
@@ -1088,7 +1088,7 @@
             <w:noProof/>
             <w:webHidden/>
           </w:rPr>
-          <w:instrText xml:space="preserve"> PAGEREF _Toc35430709 \h </w:instrText>
+          <w:instrText xml:space="preserve"> PAGEREF _Toc35461846 \h </w:instrText>
         </w:r>
         <w:r>
           <w:rPr>
@@ -1133,7 +1133,7 @@
           <w:lang w:eastAsia="pt-BR"/>
         </w:rPr>
       </w:pPr>
-      <w:hyperlink w:anchor="_Toc35430710" w:history="1">
+      <w:hyperlink w:anchor="_Toc35461847" w:history="1">
         <w:r>
           <w:rPr>
             <w:rStyle w:val="Hyperlink"/>
@@ -1160,7 +1160,7 @@
             <w:noProof/>
             <w:webHidden/>
           </w:rPr>
-          <w:instrText xml:space="preserve"> PAGEREF _Toc35430710 \h </w:instrText>
+          <w:instrText xml:space="preserve"> PAGEREF _Toc35461847 \h </w:instrText>
         </w:r>
         <w:r>
           <w:rPr>
@@ -1205,13 +1205,13 @@
           <w:lang w:eastAsia="pt-BR"/>
         </w:rPr>
       </w:pPr>
-      <w:hyperlink w:anchor="_Toc35430711" w:history="1">
+      <w:hyperlink w:anchor="_Toc35461848" w:history="1">
         <w:r>
           <w:rPr>
             <w:rStyle w:val="Hyperlink"/>
             <w:noProof/>
           </w:rPr>
-          <w:t>TABELA 3 - Requisito funcional 01: cadastro do usuário</w:t>
+          <w:t>TABELA 3 - Requisito funcional 01: cadastrar usuário</w:t>
         </w:r>
         <w:r>
           <w:rPr>
@@ -1232,7 +1232,7 @@
             <w:noProof/>
             <w:webHidden/>
           </w:rPr>
-          <w:instrText xml:space="preserve"> PAGEREF _Toc35430711 \h </w:instrText>
+          <w:instrText xml:space="preserve"> PAGEREF _Toc35461848 \h </w:instrText>
         </w:r>
         <w:r>
           <w:rPr>
@@ -1277,13 +1277,13 @@
           <w:lang w:eastAsia="pt-BR"/>
         </w:rPr>
       </w:pPr>
-      <w:hyperlink w:anchor="_Toc35430712" w:history="1">
+      <w:hyperlink w:anchor="_Toc35461849" w:history="1">
         <w:r>
           <w:rPr>
             <w:rStyle w:val="Hyperlink"/>
             <w:noProof/>
           </w:rPr>
-          <w:t>TABELA 4 - Requisito funcional 02: acesso do usuário</w:t>
+          <w:t>TABELA 4 - Requisito funcional 02: iniciar sessão do usuário</w:t>
         </w:r>
         <w:r>
           <w:rPr>
@@ -1304,7 +1304,7 @@
             <w:noProof/>
             <w:webHidden/>
           </w:rPr>
-          <w:instrText xml:space="preserve"> PAGEREF _Toc35430712 \h </w:instrText>
+          <w:instrText xml:space="preserve"> PAGEREF _Toc35461849 \h </w:instrText>
         </w:r>
         <w:r>
           <w:rPr>
@@ -1349,7 +1349,7 @@
           <w:lang w:eastAsia="pt-BR"/>
         </w:rPr>
       </w:pPr>
-      <w:hyperlink w:anchor="_Toc35430713" w:history="1">
+      <w:hyperlink w:anchor="_Toc35461850" w:history="1">
         <w:r>
           <w:rPr>
             <w:rStyle w:val="Hyperlink"/>
@@ -1376,7 +1376,7 @@
             <w:noProof/>
             <w:webHidden/>
           </w:rPr>
-          <w:instrText xml:space="preserve"> PAGEREF _Toc35430713 \h </w:instrText>
+          <w:instrText xml:space="preserve"> PAGEREF _Toc35461850 \h </w:instrText>
         </w:r>
         <w:r>
           <w:rPr>
@@ -1421,7 +1421,7 @@
           <w:lang w:eastAsia="pt-BR"/>
         </w:rPr>
       </w:pPr>
-      <w:hyperlink w:anchor="_Toc35430714" w:history="1">
+      <w:hyperlink w:anchor="_Toc35461851" w:history="1">
         <w:r>
           <w:rPr>
             <w:rStyle w:val="Hyperlink"/>
@@ -1448,7 +1448,7 @@
             <w:noProof/>
             <w:webHidden/>
           </w:rPr>
-          <w:instrText xml:space="preserve"> PAGEREF _Toc35430714 \h </w:instrText>
+          <w:instrText xml:space="preserve"> PAGEREF _Toc35461851 \h </w:instrText>
         </w:r>
         <w:r>
           <w:rPr>
@@ -1493,7 +1493,7 @@
           <w:lang w:eastAsia="pt-BR"/>
         </w:rPr>
       </w:pPr>
-      <w:hyperlink w:anchor="_Toc35430715" w:history="1">
+      <w:hyperlink w:anchor="_Toc35461852" w:history="1">
         <w:r>
           <w:rPr>
             <w:rStyle w:val="Hyperlink"/>
@@ -1520,7 +1520,7 @@
             <w:noProof/>
             <w:webHidden/>
           </w:rPr>
-          <w:instrText xml:space="preserve"> PAGEREF _Toc35430715 \h </w:instrText>
+          <w:instrText xml:space="preserve"> PAGEREF _Toc35461852 \h </w:instrText>
         </w:r>
         <w:r>
           <w:rPr>
@@ -1565,13 +1565,13 @@
           <w:lang w:eastAsia="pt-BR"/>
         </w:rPr>
       </w:pPr>
-      <w:hyperlink w:anchor="_Toc35430716" w:history="1">
+      <w:hyperlink w:anchor="_Toc35461853" w:history="1">
         <w:r>
           <w:rPr>
             <w:rStyle w:val="Hyperlink"/>
             <w:noProof/>
           </w:rPr>
-          <w:t>TABELA 8 - Requisito funcional 06: cadastro do posto de combustível</w:t>
+          <w:t>TABELA 8 - Requisito funcional 06: cadastrar posto de combustível</w:t>
         </w:r>
         <w:r>
           <w:rPr>
@@ -1592,7 +1592,7 @@
             <w:noProof/>
             <w:webHidden/>
           </w:rPr>
-          <w:instrText xml:space="preserve"> PAGEREF _Toc35430716 \h </w:instrText>
+          <w:instrText xml:space="preserve"> PAGEREF _Toc35461853 \h </w:instrText>
         </w:r>
         <w:r>
           <w:rPr>
@@ -1637,7 +1637,7 @@
           <w:lang w:eastAsia="pt-BR"/>
         </w:rPr>
       </w:pPr>
-      <w:hyperlink w:anchor="_Toc35430717" w:history="1">
+      <w:hyperlink w:anchor="_Toc35461854" w:history="1">
         <w:r>
           <w:rPr>
             <w:rStyle w:val="Hyperlink"/>
@@ -1664,7 +1664,7 @@
             <w:noProof/>
             <w:webHidden/>
           </w:rPr>
-          <w:instrText xml:space="preserve"> PAGEREF _Toc35430717 \h </w:instrText>
+          <w:instrText xml:space="preserve"> PAGEREF _Toc35461854 \h </w:instrText>
         </w:r>
         <w:r>
           <w:rPr>
@@ -1709,7 +1709,7 @@
           <w:lang w:eastAsia="pt-BR"/>
         </w:rPr>
       </w:pPr>
-      <w:hyperlink w:anchor="_Toc35430718" w:history="1">
+      <w:hyperlink w:anchor="_Toc35461855" w:history="1">
         <w:r>
           <w:rPr>
             <w:rStyle w:val="Hyperlink"/>
@@ -1736,7 +1736,7 @@
             <w:noProof/>
             <w:webHidden/>
           </w:rPr>
-          <w:instrText xml:space="preserve"> PAGEREF _Toc35430718 \h </w:instrText>
+          <w:instrText xml:space="preserve"> PAGEREF _Toc35461855 \h </w:instrText>
         </w:r>
         <w:r>
           <w:rPr>
@@ -1781,7 +1781,7 @@
           <w:lang w:eastAsia="pt-BR"/>
         </w:rPr>
       </w:pPr>
-      <w:hyperlink w:anchor="_Toc35430719" w:history="1">
+      <w:hyperlink w:anchor="_Toc35461856" w:history="1">
         <w:r>
           <w:rPr>
             <w:rStyle w:val="Hyperlink"/>
@@ -1808,7 +1808,7 @@
             <w:noProof/>
             <w:webHidden/>
           </w:rPr>
-          <w:instrText xml:space="preserve"> PAGEREF _Toc35430719 \h </w:instrText>
+          <w:instrText xml:space="preserve"> PAGEREF _Toc35461856 \h </w:instrText>
         </w:r>
         <w:r>
           <w:rPr>
@@ -1853,7 +1853,7 @@
           <w:lang w:eastAsia="pt-BR"/>
         </w:rPr>
       </w:pPr>
-      <w:hyperlink w:anchor="_Toc35430720" w:history="1">
+      <w:hyperlink w:anchor="_Toc35461857" w:history="1">
         <w:r>
           <w:rPr>
             <w:rStyle w:val="Hyperlink"/>
@@ -1880,7 +1880,7 @@
             <w:noProof/>
             <w:webHidden/>
           </w:rPr>
-          <w:instrText xml:space="preserve"> PAGEREF _Toc35430720 \h </w:instrText>
+          <w:instrText xml:space="preserve"> PAGEREF _Toc35461857 \h </w:instrText>
         </w:r>
         <w:r>
           <w:rPr>
@@ -1925,13 +1925,13 @@
           <w:lang w:eastAsia="pt-BR"/>
         </w:rPr>
       </w:pPr>
-      <w:hyperlink w:anchor="_Toc35430721" w:history="1">
+      <w:hyperlink w:anchor="_Toc35461858" w:history="1">
         <w:r>
           <w:rPr>
             <w:rStyle w:val="Hyperlink"/>
             <w:noProof/>
           </w:rPr>
-          <w:t>TABELA 13 - Requisito funcional 11: inserção dos combustíveis disponíveis no posto de combustível</w:t>
+          <w:t>TABELA 13 - Requisito funcional 11: Cadastrar combustíveis disponíveis no posto de combustível</w:t>
         </w:r>
         <w:r>
           <w:rPr>
@@ -1952,7 +1952,7 @@
             <w:noProof/>
             <w:webHidden/>
           </w:rPr>
-          <w:instrText xml:space="preserve"> PAGEREF _Toc35430721 \h </w:instrText>
+          <w:instrText xml:space="preserve"> PAGEREF _Toc35461858 \h </w:instrText>
         </w:r>
         <w:r>
           <w:rPr>
@@ -1997,7 +1997,7 @@
           <w:lang w:eastAsia="pt-BR"/>
         </w:rPr>
       </w:pPr>
-      <w:hyperlink w:anchor="_Toc35430722" w:history="1">
+      <w:hyperlink w:anchor="_Toc35461859" w:history="1">
         <w:r>
           <w:rPr>
             <w:rStyle w:val="Hyperlink"/>
@@ -2024,7 +2024,7 @@
             <w:noProof/>
             <w:webHidden/>
           </w:rPr>
-          <w:instrText xml:space="preserve"> PAGEREF _Toc35430722 \h </w:instrText>
+          <w:instrText xml:space="preserve"> PAGEREF _Toc35461859 \h </w:instrText>
         </w:r>
         <w:r>
           <w:rPr>
@@ -2069,7 +2069,7 @@
           <w:lang w:eastAsia="pt-BR"/>
         </w:rPr>
       </w:pPr>
-      <w:hyperlink w:anchor="_Toc35430723" w:history="1">
+      <w:hyperlink w:anchor="_Toc35461860" w:history="1">
         <w:r>
           <w:rPr>
             <w:rStyle w:val="Hyperlink"/>
@@ -2096,7 +2096,7 @@
             <w:noProof/>
             <w:webHidden/>
           </w:rPr>
-          <w:instrText xml:space="preserve"> PAGEREF _Toc35430723 \h </w:instrText>
+          <w:instrText xml:space="preserve"> PAGEREF _Toc35461860 \h </w:instrText>
         </w:r>
         <w:r>
           <w:rPr>
@@ -2141,7 +2141,7 @@
           <w:lang w:eastAsia="pt-BR"/>
         </w:rPr>
       </w:pPr>
-      <w:hyperlink w:anchor="_Toc35430724" w:history="1">
+      <w:hyperlink w:anchor="_Toc35461861" w:history="1">
         <w:r>
           <w:rPr>
             <w:rStyle w:val="Hyperlink"/>
@@ -2168,7 +2168,7 @@
             <w:noProof/>
             <w:webHidden/>
           </w:rPr>
-          <w:instrText xml:space="preserve"> PAGEREF _Toc35430724 \h </w:instrText>
+          <w:instrText xml:space="preserve"> PAGEREF _Toc35461861 \h </w:instrText>
         </w:r>
         <w:r>
           <w:rPr>
@@ -2213,7 +2213,7 @@
           <w:lang w:eastAsia="pt-BR"/>
         </w:rPr>
       </w:pPr>
-      <w:hyperlink w:anchor="_Toc35430725" w:history="1">
+      <w:hyperlink w:anchor="_Toc35461862" w:history="1">
         <w:r>
           <w:rPr>
             <w:rStyle w:val="Hyperlink"/>
@@ -2240,7 +2240,7 @@
             <w:noProof/>
             <w:webHidden/>
           </w:rPr>
-          <w:instrText xml:space="preserve"> PAGEREF _Toc35430725 \h </w:instrText>
+          <w:instrText xml:space="preserve"> PAGEREF _Toc35461862 \h </w:instrText>
         </w:r>
         <w:r>
           <w:rPr>
@@ -2285,13 +2285,13 @@
           <w:lang w:eastAsia="pt-BR"/>
         </w:rPr>
       </w:pPr>
-      <w:hyperlink w:anchor="_Toc35430726" w:history="1">
+      <w:hyperlink w:anchor="_Toc35461863" w:history="1">
         <w:r>
           <w:rPr>
             <w:rStyle w:val="Hyperlink"/>
             <w:noProof/>
           </w:rPr>
-          <w:t>TABELA 18 - Requisito funcional 16: apagar combustível preferido pelo usuário</w:t>
+          <w:t>TABELA 18 - Requisito funcional 16: inativar combustível preferido pelo usuário</w:t>
         </w:r>
         <w:r>
           <w:rPr>
@@ -2312,7 +2312,7 @@
             <w:noProof/>
             <w:webHidden/>
           </w:rPr>
-          <w:instrText xml:space="preserve"> PAGEREF _Toc35430726 \h </w:instrText>
+          <w:instrText xml:space="preserve"> PAGEREF _Toc35461863 \h </w:instrText>
         </w:r>
         <w:r>
           <w:rPr>
@@ -2357,7 +2357,7 @@
           <w:lang w:eastAsia="pt-BR"/>
         </w:rPr>
       </w:pPr>
-      <w:hyperlink w:anchor="_Toc35430727" w:history="1">
+      <w:hyperlink w:anchor="_Toc35461864" w:history="1">
         <w:r>
           <w:rPr>
             <w:rStyle w:val="Hyperlink"/>
@@ -2384,7 +2384,7 @@
             <w:noProof/>
             <w:webHidden/>
           </w:rPr>
-          <w:instrText xml:space="preserve"> PAGEREF _Toc35430727 \h </w:instrText>
+          <w:instrText xml:space="preserve"> PAGEREF _Toc35461864 \h </w:instrText>
         </w:r>
         <w:r>
           <w:rPr>
@@ -2429,7 +2429,7 @@
           <w:lang w:eastAsia="pt-BR"/>
         </w:rPr>
       </w:pPr>
-      <w:hyperlink w:anchor="_Toc35430728" w:history="1">
+      <w:hyperlink w:anchor="_Toc35461865" w:history="1">
         <w:r>
           <w:rPr>
             <w:rStyle w:val="Hyperlink"/>
@@ -2456,7 +2456,7 @@
             <w:noProof/>
             <w:webHidden/>
           </w:rPr>
-          <w:instrText xml:space="preserve"> PAGEREF _Toc35430728 \h </w:instrText>
+          <w:instrText xml:space="preserve"> PAGEREF _Toc35461865 \h </w:instrText>
         </w:r>
         <w:r>
           <w:rPr>
@@ -2501,7 +2501,7 @@
           <w:lang w:eastAsia="pt-BR"/>
         </w:rPr>
       </w:pPr>
-      <w:hyperlink w:anchor="_Toc35430729" w:history="1">
+      <w:hyperlink w:anchor="_Toc35461866" w:history="1">
         <w:r>
           <w:rPr>
             <w:rStyle w:val="Hyperlink"/>
@@ -2528,7 +2528,7 @@
             <w:noProof/>
             <w:webHidden/>
           </w:rPr>
-          <w:instrText xml:space="preserve"> PAGEREF _Toc35430729 \h </w:instrText>
+          <w:instrText xml:space="preserve"> PAGEREF _Toc35461866 \h </w:instrText>
         </w:r>
         <w:r>
           <w:rPr>
@@ -2573,7 +2573,7 @@
           <w:lang w:eastAsia="pt-BR"/>
         </w:rPr>
       </w:pPr>
-      <w:hyperlink w:anchor="_Toc35430730" w:history="1">
+      <w:hyperlink w:anchor="_Toc35461867" w:history="1">
         <w:r>
           <w:rPr>
             <w:rStyle w:val="Hyperlink"/>
@@ -2600,7 +2600,7 @@
             <w:noProof/>
             <w:webHidden/>
           </w:rPr>
-          <w:instrText xml:space="preserve"> PAGEREF _Toc35430730 \h </w:instrText>
+          <w:instrText xml:space="preserve"> PAGEREF _Toc35461867 \h </w:instrText>
         </w:r>
         <w:r>
           <w:rPr>
@@ -2645,7 +2645,7 @@
           <w:lang w:eastAsia="pt-BR"/>
         </w:rPr>
       </w:pPr>
-      <w:hyperlink w:anchor="_Toc35430731" w:history="1">
+      <w:hyperlink w:anchor="_Toc35461868" w:history="1">
         <w:r>
           <w:rPr>
             <w:rStyle w:val="Hyperlink"/>
@@ -2672,7 +2672,7 @@
             <w:noProof/>
             <w:webHidden/>
           </w:rPr>
-          <w:instrText xml:space="preserve"> PAGEREF _Toc35430731 \h </w:instrText>
+          <w:instrText xml:space="preserve"> PAGEREF _Toc35461868 \h </w:instrText>
         </w:r>
         <w:r>
           <w:rPr>
@@ -2717,7 +2717,7 @@
           <w:lang w:eastAsia="pt-BR"/>
         </w:rPr>
       </w:pPr>
-      <w:hyperlink w:anchor="_Toc35430732" w:history="1">
+      <w:hyperlink w:anchor="_Toc35461869" w:history="1">
         <w:r>
           <w:rPr>
             <w:rStyle w:val="Hyperlink"/>
@@ -2744,7 +2744,7 @@
             <w:noProof/>
             <w:webHidden/>
           </w:rPr>
-          <w:instrText xml:space="preserve"> PAGEREF _Toc35430732 \h </w:instrText>
+          <w:instrText xml:space="preserve"> PAGEREF _Toc35461869 \h </w:instrText>
         </w:r>
         <w:r>
           <w:rPr>
@@ -2789,7 +2789,7 @@
           <w:lang w:eastAsia="pt-BR"/>
         </w:rPr>
       </w:pPr>
-      <w:hyperlink w:anchor="_Toc35430733" w:history="1">
+      <w:hyperlink w:anchor="_Toc35461870" w:history="1">
         <w:r>
           <w:rPr>
             <w:rStyle w:val="Hyperlink"/>
@@ -2816,7 +2816,7 @@
             <w:noProof/>
             <w:webHidden/>
           </w:rPr>
-          <w:instrText xml:space="preserve"> PAGEREF _Toc35430733 \h </w:instrText>
+          <w:instrText xml:space="preserve"> PAGEREF _Toc35461870 \h </w:instrText>
         </w:r>
         <w:r>
           <w:rPr>
@@ -2861,13 +2861,13 @@
           <w:lang w:eastAsia="pt-BR"/>
         </w:rPr>
       </w:pPr>
-      <w:hyperlink w:anchor="_Toc35430734" w:history="1">
+      <w:hyperlink w:anchor="_Toc35461871" w:history="1">
         <w:r>
           <w:rPr>
             <w:rStyle w:val="Hyperlink"/>
             <w:noProof/>
           </w:rPr>
-          <w:t>Tabela 26 - Requisito funcional 24: inativar cartão de crédito/débito do usuário</w:t>
+          <w:t>TABELA 26 - Requisito funcional 24: inativar cartão de crédito/débito do usuário</w:t>
         </w:r>
         <w:r>
           <w:rPr>
@@ -2888,7 +2888,7 @@
             <w:noProof/>
             <w:webHidden/>
           </w:rPr>
-          <w:instrText xml:space="preserve"> PAGEREF _Toc35430734 \h </w:instrText>
+          <w:instrText xml:space="preserve"> PAGEREF _Toc35461871 \h </w:instrText>
         </w:r>
         <w:r>
           <w:rPr>
@@ -4740,14 +4740,27 @@
       <w:r>
         <w:t xml:space="preserve">FIGURA </w:t>
       </w:r>
-      <w:fldSimple w:instr=" SEQ Figura \* ARABIC ">
-        <w:r>
-          <w:rPr>
-            <w:noProof/>
-          </w:rPr>
-          <w:t>1</w:t>
-        </w:r>
-      </w:fldSimple>
+      <w:r>
+        <w:fldChar w:fldCharType="begin"/>
+      </w:r>
+      <w:r>
+        <w:instrText xml:space="preserve"> SEQ Figura \* ARABIC </w:instrText>
+      </w:r>
+      <w:r>
+        <w:fldChar w:fldCharType="separate"/>
+      </w:r>
+      <w:r>
+        <w:rPr>
+          <w:noProof/>
+        </w:rPr>
+        <w:t>1</w:t>
+      </w:r>
+      <w:r>
+        <w:rPr>
+          <w:noProof/>
+        </w:rPr>
+        <w:fldChar w:fldCharType="end"/>
+      </w:r>
       <w:r>
         <w:t xml:space="preserve"> - </w:t>
       </w:r>
@@ -4999,14 +5012,27 @@
       <w:r>
         <w:t xml:space="preserve">FIGURA </w:t>
       </w:r>
-      <w:fldSimple w:instr=" SEQ Figura \* ARABIC ">
-        <w:r>
-          <w:rPr>
-            <w:noProof/>
-          </w:rPr>
-          <w:t>2</w:t>
-        </w:r>
-      </w:fldSimple>
+      <w:r>
+        <w:fldChar w:fldCharType="begin"/>
+      </w:r>
+      <w:r>
+        <w:instrText xml:space="preserve"> SEQ Figura \* ARABIC </w:instrText>
+      </w:r>
+      <w:r>
+        <w:fldChar w:fldCharType="separate"/>
+      </w:r>
+      <w:r>
+        <w:rPr>
+          <w:noProof/>
+        </w:rPr>
+        <w:t>2</w:t>
+      </w:r>
+      <w:r>
+        <w:rPr>
+          <w:noProof/>
+        </w:rPr>
+        <w:fldChar w:fldCharType="end"/>
+      </w:r>
       <w:r>
         <w:t xml:space="preserve"> - Valores do Etanol em Santa Rita do Sapucaí-MG entre 06/01/2020 e 06/03/2020</w:t>
       </w:r>
@@ -5868,18 +5894,31 @@
       <w:pPr>
         <w:pStyle w:val="Legenda"/>
       </w:pPr>
-      <w:bookmarkStart w:id="7" w:name="_Toc35430709"/>
+      <w:bookmarkStart w:id="7" w:name="_Toc35461846"/>
       <w:r>
         <w:t xml:space="preserve">TABELA </w:t>
       </w:r>
-      <w:fldSimple w:instr=" SEQ Tabela \* ARABIC ">
-        <w:r>
-          <w:rPr>
-            <w:noProof/>
-          </w:rPr>
-          <w:t>1</w:t>
-        </w:r>
-      </w:fldSimple>
+      <w:r>
+        <w:fldChar w:fldCharType="begin"/>
+      </w:r>
+      <w:r>
+        <w:instrText xml:space="preserve"> SEQ Tabela \* ARABIC </w:instrText>
+      </w:r>
+      <w:r>
+        <w:fldChar w:fldCharType="separate"/>
+      </w:r>
+      <w:r>
+        <w:rPr>
+          <w:noProof/>
+        </w:rPr>
+        <w:t>1</w:t>
+      </w:r>
+      <w:r>
+        <w:rPr>
+          <w:noProof/>
+        </w:rPr>
+        <w:fldChar w:fldCharType="end"/>
+      </w:r>
       <w:r>
         <w:t xml:space="preserve"> - Cenário de venda no Etanóis</w:t>
       </w:r>
@@ -6254,21 +6293,34 @@
       <w:pPr>
         <w:pStyle w:val="Legenda"/>
       </w:pPr>
-      <w:bookmarkStart w:id="8" w:name="_Toc35430710"/>
+      <w:bookmarkStart w:id="8" w:name="_Toc35461847"/>
       <w:r>
         <w:t>TABELA</w:t>
       </w:r>
       <w:r>
         <w:t xml:space="preserve"> </w:t>
       </w:r>
-      <w:fldSimple w:instr=" SEQ Tabela \* ARABIC ">
-        <w:r>
-          <w:rPr>
-            <w:noProof/>
-          </w:rPr>
-          <w:t>2</w:t>
-        </w:r>
-      </w:fldSimple>
+      <w:r>
+        <w:fldChar w:fldCharType="begin"/>
+      </w:r>
+      <w:r>
+        <w:instrText xml:space="preserve"> SEQ Tabela \* ARABIC </w:instrText>
+      </w:r>
+      <w:r>
+        <w:fldChar w:fldCharType="separate"/>
+      </w:r>
+      <w:r>
+        <w:rPr>
+          <w:noProof/>
+        </w:rPr>
+        <w:t>2</w:t>
+      </w:r>
+      <w:r>
+        <w:rPr>
+          <w:noProof/>
+        </w:rPr>
+        <w:fldChar w:fldCharType="end"/>
+      </w:r>
       <w:r>
         <w:t xml:space="preserve"> - Comparação dos planos de vantagem do Etanóis</w:t>
       </w:r>
@@ -7720,18 +7772,31 @@
       <w:pPr>
         <w:pStyle w:val="Legenda"/>
       </w:pPr>
-      <w:bookmarkStart w:id="23" w:name="_Toc35430711"/>
+      <w:bookmarkStart w:id="23" w:name="_Toc35461848"/>
       <w:r>
         <w:t xml:space="preserve">TABELA </w:t>
       </w:r>
-      <w:fldSimple w:instr=" SEQ Tabela \* ARABIC ">
-        <w:r>
-          <w:rPr>
-            <w:noProof/>
-          </w:rPr>
-          <w:t>3</w:t>
-        </w:r>
-      </w:fldSimple>
+      <w:r>
+        <w:fldChar w:fldCharType="begin"/>
+      </w:r>
+      <w:r>
+        <w:instrText xml:space="preserve"> SEQ Tabela \* ARABIC </w:instrText>
+      </w:r>
+      <w:r>
+        <w:fldChar w:fldCharType="separate"/>
+      </w:r>
+      <w:r>
+        <w:rPr>
+          <w:noProof/>
+        </w:rPr>
+        <w:t>3</w:t>
+      </w:r>
+      <w:r>
+        <w:rPr>
+          <w:noProof/>
+        </w:rPr>
+        <w:fldChar w:fldCharType="end"/>
+      </w:r>
       <w:r>
         <w:t xml:space="preserve"> - Requisito funcional 01: cadastr</w:t>
       </w:r>
@@ -8046,21 +8111,34 @@
       <w:pPr>
         <w:pStyle w:val="Legenda"/>
       </w:pPr>
-      <w:bookmarkStart w:id="24" w:name="_Toc35430712"/>
+      <w:bookmarkStart w:id="24" w:name="_Toc35461849"/>
       <w:r>
         <w:t>TABELA</w:t>
       </w:r>
       <w:r>
         <w:t xml:space="preserve"> </w:t>
       </w:r>
-      <w:fldSimple w:instr=" SEQ Tabela \* ARABIC ">
-        <w:r>
-          <w:rPr>
-            <w:noProof/>
-          </w:rPr>
-          <w:t>4</w:t>
-        </w:r>
-      </w:fldSimple>
+      <w:r>
+        <w:fldChar w:fldCharType="begin"/>
+      </w:r>
+      <w:r>
+        <w:instrText xml:space="preserve"> SEQ Tabela \* ARABIC </w:instrText>
+      </w:r>
+      <w:r>
+        <w:fldChar w:fldCharType="separate"/>
+      </w:r>
+      <w:r>
+        <w:rPr>
+          <w:noProof/>
+        </w:rPr>
+        <w:t>4</w:t>
+      </w:r>
+      <w:r>
+        <w:rPr>
+          <w:noProof/>
+        </w:rPr>
+        <w:fldChar w:fldCharType="end"/>
+      </w:r>
       <w:r>
         <w:t xml:space="preserve"> - Requisito funcional 02: </w:t>
       </w:r>
@@ -8342,21 +8420,34 @@
       <w:pPr>
         <w:pStyle w:val="Legenda"/>
       </w:pPr>
-      <w:bookmarkStart w:id="25" w:name="_Toc35430713"/>
+      <w:bookmarkStart w:id="25" w:name="_Toc35461850"/>
       <w:r>
         <w:t>TABELA</w:t>
       </w:r>
       <w:r>
         <w:t xml:space="preserve"> </w:t>
       </w:r>
-      <w:fldSimple w:instr=" SEQ Tabela \* ARABIC ">
-        <w:r>
-          <w:rPr>
-            <w:noProof/>
-          </w:rPr>
-          <w:t>5</w:t>
-        </w:r>
-      </w:fldSimple>
+      <w:r>
+        <w:fldChar w:fldCharType="begin"/>
+      </w:r>
+      <w:r>
+        <w:instrText xml:space="preserve"> SEQ Tabela \* ARABIC </w:instrText>
+      </w:r>
+      <w:r>
+        <w:fldChar w:fldCharType="separate"/>
+      </w:r>
+      <w:r>
+        <w:rPr>
+          <w:noProof/>
+        </w:rPr>
+        <w:t>5</w:t>
+      </w:r>
+      <w:r>
+        <w:rPr>
+          <w:noProof/>
+        </w:rPr>
+        <w:fldChar w:fldCharType="end"/>
+      </w:r>
       <w:r>
         <w:t xml:space="preserve"> - Requisito funcional 03: </w:t>
       </w:r>
@@ -8669,18 +8760,31 @@
       <w:pPr>
         <w:pStyle w:val="Legenda"/>
       </w:pPr>
-      <w:bookmarkStart w:id="26" w:name="_Toc35430714"/>
+      <w:bookmarkStart w:id="26" w:name="_Toc35461851"/>
       <w:r>
         <w:t xml:space="preserve">TABELA </w:t>
       </w:r>
-      <w:fldSimple w:instr=" SEQ Tabela \* ARABIC ">
-        <w:r>
-          <w:rPr>
-            <w:noProof/>
-          </w:rPr>
-          <w:t>6</w:t>
-        </w:r>
-      </w:fldSimple>
+      <w:r>
+        <w:fldChar w:fldCharType="begin"/>
+      </w:r>
+      <w:r>
+        <w:instrText xml:space="preserve"> SEQ Tabela \* ARABIC </w:instrText>
+      </w:r>
+      <w:r>
+        <w:fldChar w:fldCharType="separate"/>
+      </w:r>
+      <w:r>
+        <w:rPr>
+          <w:noProof/>
+        </w:rPr>
+        <w:t>6</w:t>
+      </w:r>
+      <w:r>
+        <w:rPr>
+          <w:noProof/>
+        </w:rPr>
+        <w:fldChar w:fldCharType="end"/>
+      </w:r>
       <w:r>
         <w:t xml:space="preserve"> - Requisito funcional 04: editar perfil do usuário</w:t>
       </w:r>
@@ -9024,18 +9128,31 @@
       <w:pPr>
         <w:pStyle w:val="Legenda"/>
       </w:pPr>
-      <w:bookmarkStart w:id="27" w:name="_Toc35430715"/>
+      <w:bookmarkStart w:id="27" w:name="_Toc35461852"/>
       <w:r>
         <w:t xml:space="preserve">TABELA </w:t>
       </w:r>
-      <w:fldSimple w:instr=" SEQ Tabela \* ARABIC ">
-        <w:r>
-          <w:rPr>
-            <w:noProof/>
-          </w:rPr>
-          <w:t>7</w:t>
-        </w:r>
-      </w:fldSimple>
+      <w:r>
+        <w:fldChar w:fldCharType="begin"/>
+      </w:r>
+      <w:r>
+        <w:instrText xml:space="preserve"> SEQ Tabela \* ARABIC </w:instrText>
+      </w:r>
+      <w:r>
+        <w:fldChar w:fldCharType="separate"/>
+      </w:r>
+      <w:r>
+        <w:rPr>
+          <w:noProof/>
+        </w:rPr>
+        <w:t>7</w:t>
+      </w:r>
+      <w:r>
+        <w:rPr>
+          <w:noProof/>
+        </w:rPr>
+        <w:fldChar w:fldCharType="end"/>
+      </w:r>
       <w:r>
         <w:t xml:space="preserve"> - Requisito funcional 05: inativar perfil do usuário</w:t>
       </w:r>
@@ -9326,18 +9443,31 @@
       <w:pPr>
         <w:pStyle w:val="Legenda"/>
       </w:pPr>
-      <w:bookmarkStart w:id="28" w:name="_Toc35430716"/>
+      <w:bookmarkStart w:id="28" w:name="_Toc35461853"/>
       <w:r>
         <w:t xml:space="preserve">TABELA </w:t>
       </w:r>
-      <w:fldSimple w:instr=" SEQ Tabela \* ARABIC ">
-        <w:r>
-          <w:rPr>
-            <w:noProof/>
-          </w:rPr>
-          <w:t>8</w:t>
-        </w:r>
-      </w:fldSimple>
+      <w:r>
+        <w:fldChar w:fldCharType="begin"/>
+      </w:r>
+      <w:r>
+        <w:instrText xml:space="preserve"> SEQ Tabela \* ARABIC </w:instrText>
+      </w:r>
+      <w:r>
+        <w:fldChar w:fldCharType="separate"/>
+      </w:r>
+      <w:r>
+        <w:rPr>
+          <w:noProof/>
+        </w:rPr>
+        <w:t>8</w:t>
+      </w:r>
+      <w:r>
+        <w:rPr>
+          <w:noProof/>
+        </w:rPr>
+        <w:fldChar w:fldCharType="end"/>
+      </w:r>
       <w:r>
         <w:t xml:space="preserve"> - Requisito funcional 06: cadastr</w:t>
       </w:r>
@@ -9707,21 +9837,34 @@
       <w:pPr>
         <w:pStyle w:val="Legenda"/>
       </w:pPr>
-      <w:bookmarkStart w:id="29" w:name="_Toc35430717"/>
+      <w:bookmarkStart w:id="29" w:name="_Toc35461854"/>
       <w:r>
         <w:t>TABELA</w:t>
       </w:r>
       <w:r>
         <w:t xml:space="preserve"> </w:t>
       </w:r>
-      <w:fldSimple w:instr=" SEQ Tabela \* ARABIC ">
-        <w:r>
-          <w:rPr>
-            <w:noProof/>
-          </w:rPr>
-          <w:t>9</w:t>
-        </w:r>
-      </w:fldSimple>
+      <w:r>
+        <w:fldChar w:fldCharType="begin"/>
+      </w:r>
+      <w:r>
+        <w:instrText xml:space="preserve"> SEQ Tabela \* ARABIC </w:instrText>
+      </w:r>
+      <w:r>
+        <w:fldChar w:fldCharType="separate"/>
+      </w:r>
+      <w:r>
+        <w:rPr>
+          <w:noProof/>
+        </w:rPr>
+        <w:t>9</w:t>
+      </w:r>
+      <w:r>
+        <w:rPr>
+          <w:noProof/>
+        </w:rPr>
+        <w:fldChar w:fldCharType="end"/>
+      </w:r>
       <w:r>
         <w:t xml:space="preserve"> - Requisito funcional 07: editar informações do posto de combustível</w:t>
       </w:r>
@@ -10062,21 +10205,34 @@
       <w:pPr>
         <w:pStyle w:val="Legenda"/>
       </w:pPr>
-      <w:bookmarkStart w:id="30" w:name="_Toc35430718"/>
+      <w:bookmarkStart w:id="30" w:name="_Toc35461855"/>
       <w:r>
         <w:t>TABELA</w:t>
       </w:r>
       <w:r>
         <w:t xml:space="preserve"> </w:t>
       </w:r>
-      <w:fldSimple w:instr=" SEQ Tabela \* ARABIC ">
-        <w:r>
-          <w:rPr>
-            <w:noProof/>
-          </w:rPr>
-          <w:t>10</w:t>
-        </w:r>
-      </w:fldSimple>
+      <w:r>
+        <w:fldChar w:fldCharType="begin"/>
+      </w:r>
+      <w:r>
+        <w:instrText xml:space="preserve"> SEQ Tabela \* ARABIC </w:instrText>
+      </w:r>
+      <w:r>
+        <w:fldChar w:fldCharType="separate"/>
+      </w:r>
+      <w:r>
+        <w:rPr>
+          <w:noProof/>
+        </w:rPr>
+        <w:t>10</w:t>
+      </w:r>
+      <w:r>
+        <w:rPr>
+          <w:noProof/>
+        </w:rPr>
+        <w:fldChar w:fldCharType="end"/>
+      </w:r>
       <w:r>
         <w:t xml:space="preserve"> - Requisito funcional 0</w:t>
       </w:r>
@@ -10422,18 +10578,31 @@
       <w:pPr>
         <w:pStyle w:val="Legenda"/>
       </w:pPr>
-      <w:bookmarkStart w:id="31" w:name="_Toc35430719"/>
+      <w:bookmarkStart w:id="31" w:name="_Toc35461856"/>
       <w:r>
         <w:t xml:space="preserve">TABELA </w:t>
       </w:r>
-      <w:fldSimple w:instr=" SEQ Tabela \* ARABIC ">
-        <w:r>
-          <w:rPr>
-            <w:noProof/>
-          </w:rPr>
-          <w:t>11</w:t>
-        </w:r>
-      </w:fldSimple>
+      <w:r>
+        <w:fldChar w:fldCharType="begin"/>
+      </w:r>
+      <w:r>
+        <w:instrText xml:space="preserve"> SEQ Tabela \* ARABIC </w:instrText>
+      </w:r>
+      <w:r>
+        <w:fldChar w:fldCharType="separate"/>
+      </w:r>
+      <w:r>
+        <w:rPr>
+          <w:noProof/>
+        </w:rPr>
+        <w:t>11</w:t>
+      </w:r>
+      <w:r>
+        <w:rPr>
+          <w:noProof/>
+        </w:rPr>
+        <w:fldChar w:fldCharType="end"/>
+      </w:r>
       <w:r>
         <w:t xml:space="preserve"> - Requisito funcional 09: editar serviços do posto de combustível</w:t>
       </w:r>
@@ -10762,19 +10931,32 @@
       <w:pPr>
         <w:pStyle w:val="Legenda"/>
       </w:pPr>
-      <w:bookmarkStart w:id="32" w:name="_Toc35430720"/>
+      <w:bookmarkStart w:id="32" w:name="_Toc35461857"/>
       <w:r>
         <w:lastRenderedPageBreak/>
         <w:t xml:space="preserve">TABELA </w:t>
       </w:r>
-      <w:fldSimple w:instr=" SEQ Tabela \* ARABIC ">
-        <w:r>
-          <w:rPr>
-            <w:noProof/>
-          </w:rPr>
-          <w:t>12</w:t>
-        </w:r>
-      </w:fldSimple>
+      <w:r>
+        <w:fldChar w:fldCharType="begin"/>
+      </w:r>
+      <w:r>
+        <w:instrText xml:space="preserve"> SEQ Tabela \* ARABIC </w:instrText>
+      </w:r>
+      <w:r>
+        <w:fldChar w:fldCharType="separate"/>
+      </w:r>
+      <w:r>
+        <w:rPr>
+          <w:noProof/>
+        </w:rPr>
+        <w:t>12</w:t>
+      </w:r>
+      <w:r>
+        <w:rPr>
+          <w:noProof/>
+        </w:rPr>
+        <w:fldChar w:fldCharType="end"/>
+      </w:r>
       <w:r>
         <w:t xml:space="preserve"> - Requisito funcional 10: inativar posto de combustível</w:t>
       </w:r>
@@ -11091,18 +11273,31 @@
       <w:pPr>
         <w:pStyle w:val="Legenda"/>
       </w:pPr>
-      <w:bookmarkStart w:id="33" w:name="_Toc35430721"/>
+      <w:bookmarkStart w:id="33" w:name="_Toc35461858"/>
       <w:r>
         <w:t xml:space="preserve">TABELA </w:t>
       </w:r>
-      <w:fldSimple w:instr=" SEQ Tabela \* ARABIC ">
-        <w:r>
-          <w:rPr>
-            <w:noProof/>
-          </w:rPr>
-          <w:t>13</w:t>
-        </w:r>
-      </w:fldSimple>
+      <w:r>
+        <w:fldChar w:fldCharType="begin"/>
+      </w:r>
+      <w:r>
+        <w:instrText xml:space="preserve"> SEQ Tabela \* ARABIC </w:instrText>
+      </w:r>
+      <w:r>
+        <w:fldChar w:fldCharType="separate"/>
+      </w:r>
+      <w:r>
+        <w:rPr>
+          <w:noProof/>
+        </w:rPr>
+        <w:t>13</w:t>
+      </w:r>
+      <w:r>
+        <w:rPr>
+          <w:noProof/>
+        </w:rPr>
+        <w:fldChar w:fldCharType="end"/>
+      </w:r>
       <w:r>
         <w:t xml:space="preserve"> -</w:t>
       </w:r>
@@ -11416,18 +11611,31 @@
       <w:pPr>
         <w:pStyle w:val="Legenda"/>
       </w:pPr>
-      <w:bookmarkStart w:id="34" w:name="_Toc35430722"/>
+      <w:bookmarkStart w:id="34" w:name="_Toc35461859"/>
       <w:r>
         <w:t xml:space="preserve">TABELA </w:t>
       </w:r>
-      <w:fldSimple w:instr=" SEQ Tabela \* ARABIC ">
-        <w:r>
-          <w:rPr>
-            <w:noProof/>
-          </w:rPr>
-          <w:t>14</w:t>
-        </w:r>
-      </w:fldSimple>
+      <w:r>
+        <w:fldChar w:fldCharType="begin"/>
+      </w:r>
+      <w:r>
+        <w:instrText xml:space="preserve"> SEQ Tabela \* ARABIC </w:instrText>
+      </w:r>
+      <w:r>
+        <w:fldChar w:fldCharType="separate"/>
+      </w:r>
+      <w:r>
+        <w:rPr>
+          <w:noProof/>
+        </w:rPr>
+        <w:t>14</w:t>
+      </w:r>
+      <w:r>
+        <w:rPr>
+          <w:noProof/>
+        </w:rPr>
+        <w:fldChar w:fldCharType="end"/>
+      </w:r>
       <w:r>
         <w:t xml:space="preserve"> - Requisito funcional 12: editar valores dos combustíveis no posto de combustível</w:t>
       </w:r>
@@ -11743,21 +11951,34 @@
       <w:pPr>
         <w:pStyle w:val="Legenda"/>
       </w:pPr>
-      <w:bookmarkStart w:id="35" w:name="_Toc35430723"/>
+      <w:bookmarkStart w:id="35" w:name="_Toc35461860"/>
       <w:r>
         <w:t>TABELA</w:t>
       </w:r>
       <w:r>
         <w:t xml:space="preserve"> </w:t>
       </w:r>
-      <w:fldSimple w:instr=" SEQ Tabela \* ARABIC ">
-        <w:r>
-          <w:rPr>
-            <w:noProof/>
-          </w:rPr>
-          <w:t>15</w:t>
-        </w:r>
-      </w:fldSimple>
+      <w:r>
+        <w:fldChar w:fldCharType="begin"/>
+      </w:r>
+      <w:r>
+        <w:instrText xml:space="preserve"> SEQ Tabela \* ARABIC </w:instrText>
+      </w:r>
+      <w:r>
+        <w:fldChar w:fldCharType="separate"/>
+      </w:r>
+      <w:r>
+        <w:rPr>
+          <w:noProof/>
+        </w:rPr>
+        <w:t>15</w:t>
+      </w:r>
+      <w:r>
+        <w:rPr>
+          <w:noProof/>
+        </w:rPr>
+        <w:fldChar w:fldCharType="end"/>
+      </w:r>
       <w:r>
         <w:t xml:space="preserve"> - Requisito funcional 13: inativar combustíveis disponíveis no posto de combustível</w:t>
       </w:r>
@@ -12086,18 +12307,31 @@
       <w:pPr>
         <w:pStyle w:val="Legenda"/>
       </w:pPr>
-      <w:bookmarkStart w:id="36" w:name="_Toc35430724"/>
+      <w:bookmarkStart w:id="36" w:name="_Toc35461861"/>
       <w:r>
         <w:t xml:space="preserve">TABELA </w:t>
       </w:r>
-      <w:fldSimple w:instr=" SEQ Tabela \* ARABIC ">
-        <w:r>
-          <w:rPr>
-            <w:noProof/>
-          </w:rPr>
-          <w:t>16</w:t>
-        </w:r>
-      </w:fldSimple>
+      <w:r>
+        <w:fldChar w:fldCharType="begin"/>
+      </w:r>
+      <w:r>
+        <w:instrText xml:space="preserve"> SEQ Tabela \* ARABIC </w:instrText>
+      </w:r>
+      <w:r>
+        <w:fldChar w:fldCharType="separate"/>
+      </w:r>
+      <w:r>
+        <w:rPr>
+          <w:noProof/>
+        </w:rPr>
+        <w:t>16</w:t>
+      </w:r>
+      <w:r>
+        <w:rPr>
+          <w:noProof/>
+        </w:rPr>
+        <w:fldChar w:fldCharType="end"/>
+      </w:r>
       <w:r>
         <w:t xml:space="preserve"> - Requisito funcional 14: cadastrar combustível preferido pelo usuário</w:t>
       </w:r>
@@ -12451,7 +12685,7 @@
       <w:pPr>
         <w:pStyle w:val="Legenda"/>
       </w:pPr>
-      <w:bookmarkStart w:id="37" w:name="_Toc35430725"/>
+      <w:bookmarkStart w:id="37" w:name="_Toc35461862"/>
       <w:r>
         <w:t>TABE</w:t>
       </w:r>
@@ -12461,14 +12695,27 @@
       <w:r>
         <w:t xml:space="preserve">A </w:t>
       </w:r>
-      <w:fldSimple w:instr=" SEQ Tabela \* ARABIC ">
-        <w:r>
-          <w:rPr>
-            <w:noProof/>
-          </w:rPr>
-          <w:t>17</w:t>
-        </w:r>
-      </w:fldSimple>
+      <w:r>
+        <w:fldChar w:fldCharType="begin"/>
+      </w:r>
+      <w:r>
+        <w:instrText xml:space="preserve"> SEQ Tabela \* ARABIC </w:instrText>
+      </w:r>
+      <w:r>
+        <w:fldChar w:fldCharType="separate"/>
+      </w:r>
+      <w:r>
+        <w:rPr>
+          <w:noProof/>
+        </w:rPr>
+        <w:t>17</w:t>
+      </w:r>
+      <w:r>
+        <w:rPr>
+          <w:noProof/>
+        </w:rPr>
+        <w:fldChar w:fldCharType="end"/>
+      </w:r>
       <w:r>
         <w:t xml:space="preserve"> - Requisito funcional 15: editar combustível preferido pelo usuário</w:t>
       </w:r>
@@ -12766,18 +13013,31 @@
       <w:pPr>
         <w:pStyle w:val="Legenda"/>
       </w:pPr>
-      <w:bookmarkStart w:id="38" w:name="_Toc35430726"/>
+      <w:bookmarkStart w:id="38" w:name="_Toc35461863"/>
       <w:r>
         <w:t xml:space="preserve">TABELA </w:t>
       </w:r>
-      <w:fldSimple w:instr=" SEQ Tabela \* ARABIC ">
-        <w:r>
-          <w:rPr>
-            <w:noProof/>
-          </w:rPr>
-          <w:t>18</w:t>
-        </w:r>
-      </w:fldSimple>
+      <w:r>
+        <w:fldChar w:fldCharType="begin"/>
+      </w:r>
+      <w:r>
+        <w:instrText xml:space="preserve"> SEQ Tabela \* ARABIC </w:instrText>
+      </w:r>
+      <w:r>
+        <w:fldChar w:fldCharType="separate"/>
+      </w:r>
+      <w:r>
+        <w:rPr>
+          <w:noProof/>
+        </w:rPr>
+        <w:t>18</w:t>
+      </w:r>
+      <w:r>
+        <w:rPr>
+          <w:noProof/>
+        </w:rPr>
+        <w:fldChar w:fldCharType="end"/>
+      </w:r>
       <w:r>
         <w:t xml:space="preserve"> - Requisito funcional 16: </w:t>
       </w:r>
@@ -13077,18 +13337,31 @@
       <w:pPr>
         <w:pStyle w:val="Legenda"/>
       </w:pPr>
-      <w:bookmarkStart w:id="39" w:name="_Toc35430727"/>
+      <w:bookmarkStart w:id="39" w:name="_Toc35461864"/>
       <w:r>
         <w:t xml:space="preserve">TABELA </w:t>
       </w:r>
-      <w:fldSimple w:instr=" SEQ Tabela \* ARABIC ">
-        <w:r>
-          <w:rPr>
-            <w:noProof/>
-          </w:rPr>
-          <w:t>19</w:t>
-        </w:r>
-      </w:fldSimple>
+      <w:r>
+        <w:fldChar w:fldCharType="begin"/>
+      </w:r>
+      <w:r>
+        <w:instrText xml:space="preserve"> SEQ Tabela \* ARABIC </w:instrText>
+      </w:r>
+      <w:r>
+        <w:fldChar w:fldCharType="separate"/>
+      </w:r>
+      <w:r>
+        <w:rPr>
+          <w:noProof/>
+        </w:rPr>
+        <w:t>19</w:t>
+      </w:r>
+      <w:r>
+        <w:rPr>
+          <w:noProof/>
+        </w:rPr>
+        <w:fldChar w:fldCharType="end"/>
+      </w:r>
       <w:r>
         <w:t xml:space="preserve"> - Requisito 17: cadastrar distância máxima de busca por postos de combustível</w:t>
       </w:r>
@@ -13360,18 +13633,31 @@
       <w:pPr>
         <w:pStyle w:val="Legenda"/>
       </w:pPr>
-      <w:bookmarkStart w:id="40" w:name="_Toc35430728"/>
+      <w:bookmarkStart w:id="40" w:name="_Toc35461865"/>
       <w:r>
         <w:t xml:space="preserve">TABELA </w:t>
       </w:r>
-      <w:fldSimple w:instr=" SEQ Tabela \* ARABIC ">
-        <w:r>
-          <w:rPr>
-            <w:noProof/>
-          </w:rPr>
-          <w:t>20</w:t>
-        </w:r>
-      </w:fldSimple>
+      <w:r>
+        <w:fldChar w:fldCharType="begin"/>
+      </w:r>
+      <w:r>
+        <w:instrText xml:space="preserve"> SEQ Tabela \* ARABIC </w:instrText>
+      </w:r>
+      <w:r>
+        <w:fldChar w:fldCharType="separate"/>
+      </w:r>
+      <w:r>
+        <w:rPr>
+          <w:noProof/>
+        </w:rPr>
+        <w:t>20</w:t>
+      </w:r>
+      <w:r>
+        <w:rPr>
+          <w:noProof/>
+        </w:rPr>
+        <w:fldChar w:fldCharType="end"/>
+      </w:r>
       <w:r>
         <w:t xml:space="preserve"> - Requisito funcional 18: editar distância máxima de busca por postos de combustível</w:t>
       </w:r>
@@ -13654,21 +13940,34 @@
       <w:pPr>
         <w:pStyle w:val="Legenda"/>
       </w:pPr>
-      <w:bookmarkStart w:id="41" w:name="_Toc35430729"/>
+      <w:bookmarkStart w:id="41" w:name="_Toc35461866"/>
       <w:r>
         <w:t>TABELA</w:t>
       </w:r>
       <w:r>
         <w:t xml:space="preserve"> </w:t>
       </w:r>
-      <w:fldSimple w:instr=" SEQ Tabela \* ARABIC ">
-        <w:r>
-          <w:rPr>
-            <w:noProof/>
-          </w:rPr>
-          <w:t>21</w:t>
-        </w:r>
-      </w:fldSimple>
+      <w:r>
+        <w:fldChar w:fldCharType="begin"/>
+      </w:r>
+      <w:r>
+        <w:instrText xml:space="preserve"> SEQ Tabela \* ARABIC </w:instrText>
+      </w:r>
+      <w:r>
+        <w:fldChar w:fldCharType="separate"/>
+      </w:r>
+      <w:r>
+        <w:rPr>
+          <w:noProof/>
+        </w:rPr>
+        <w:t>21</w:t>
+      </w:r>
+      <w:r>
+        <w:rPr>
+          <w:noProof/>
+        </w:rPr>
+        <w:fldChar w:fldCharType="end"/>
+      </w:r>
       <w:r>
         <w:t xml:space="preserve"> - Requisito funcional 19: cadastrar </w:t>
       </w:r>
@@ -13954,19 +14253,32 @@
       <w:pPr>
         <w:pStyle w:val="Legenda"/>
       </w:pPr>
-      <w:bookmarkStart w:id="42" w:name="_Toc35430730"/>
+      <w:bookmarkStart w:id="42" w:name="_Toc35461867"/>
       <w:r>
         <w:lastRenderedPageBreak/>
         <w:t xml:space="preserve">TABELA </w:t>
       </w:r>
-      <w:fldSimple w:instr=" SEQ Tabela \* ARABIC ">
-        <w:r>
-          <w:rPr>
-            <w:noProof/>
-          </w:rPr>
-          <w:t>22</w:t>
-        </w:r>
-      </w:fldSimple>
+      <w:r>
+        <w:fldChar w:fldCharType="begin"/>
+      </w:r>
+      <w:r>
+        <w:instrText xml:space="preserve"> SEQ Tabela \* ARABIC </w:instrText>
+      </w:r>
+      <w:r>
+        <w:fldChar w:fldCharType="separate"/>
+      </w:r>
+      <w:r>
+        <w:rPr>
+          <w:noProof/>
+        </w:rPr>
+        <w:t>22</w:t>
+      </w:r>
+      <w:r>
+        <w:rPr>
+          <w:noProof/>
+        </w:rPr>
+        <w:fldChar w:fldCharType="end"/>
+      </w:r>
       <w:r>
         <w:t xml:space="preserve"> </w:t>
       </w:r>
@@ -14229,21 +14541,34 @@
       <w:pPr>
         <w:pStyle w:val="Legenda"/>
       </w:pPr>
-      <w:bookmarkStart w:id="43" w:name="_Toc35430731"/>
+      <w:bookmarkStart w:id="43" w:name="_Toc35461868"/>
       <w:r>
         <w:t>TABELA</w:t>
       </w:r>
       <w:r>
         <w:t xml:space="preserve"> </w:t>
       </w:r>
-      <w:fldSimple w:instr=" SEQ Tabela \* ARABIC ">
-        <w:r>
-          <w:rPr>
-            <w:noProof/>
-          </w:rPr>
-          <w:t>23</w:t>
-        </w:r>
-      </w:fldSimple>
+      <w:r>
+        <w:fldChar w:fldCharType="begin"/>
+      </w:r>
+      <w:r>
+        <w:instrText xml:space="preserve"> SEQ Tabela \* ARABIC </w:instrText>
+      </w:r>
+      <w:r>
+        <w:fldChar w:fldCharType="separate"/>
+      </w:r>
+      <w:r>
+        <w:rPr>
+          <w:noProof/>
+        </w:rPr>
+        <w:t>23</w:t>
+      </w:r>
+      <w:r>
+        <w:rPr>
+          <w:noProof/>
+        </w:rPr>
+        <w:fldChar w:fldCharType="end"/>
+      </w:r>
       <w:r>
         <w:t xml:space="preserve"> - Requisito funcional 21: inativar CEP do usuário</w:t>
       </w:r>
@@ -14514,18 +14839,31 @@
       <w:pPr>
         <w:pStyle w:val="Legenda"/>
       </w:pPr>
-      <w:bookmarkStart w:id="44" w:name="_Toc35430732"/>
+      <w:bookmarkStart w:id="44" w:name="_Toc35461869"/>
       <w:r>
         <w:t xml:space="preserve">TABELA </w:t>
       </w:r>
-      <w:fldSimple w:instr=" SEQ Tabela \* ARABIC ">
-        <w:r>
-          <w:rPr>
-            <w:noProof/>
-          </w:rPr>
-          <w:t>24</w:t>
-        </w:r>
-      </w:fldSimple>
+      <w:r>
+        <w:fldChar w:fldCharType="begin"/>
+      </w:r>
+      <w:r>
+        <w:instrText xml:space="preserve"> SEQ Tabela \* ARABIC </w:instrText>
+      </w:r>
+      <w:r>
+        <w:fldChar w:fldCharType="separate"/>
+      </w:r>
+      <w:r>
+        <w:rPr>
+          <w:noProof/>
+        </w:rPr>
+        <w:t>24</w:t>
+      </w:r>
+      <w:r>
+        <w:rPr>
+          <w:noProof/>
+        </w:rPr>
+        <w:fldChar w:fldCharType="end"/>
+      </w:r>
       <w:r>
         <w:t xml:space="preserve"> - Requisito funcional 22: cadastrar formas de pagamento</w:t>
       </w:r>
@@ -14940,21 +15278,34 @@
       <w:pPr>
         <w:pStyle w:val="Legenda"/>
       </w:pPr>
-      <w:bookmarkStart w:id="45" w:name="_Toc35430733"/>
+      <w:bookmarkStart w:id="45" w:name="_Toc35461870"/>
       <w:r>
         <w:t>TABELA</w:t>
       </w:r>
       <w:r>
         <w:t xml:space="preserve"> </w:t>
       </w:r>
-      <w:fldSimple w:instr=" SEQ Tabela \* ARABIC ">
-        <w:r>
-          <w:rPr>
-            <w:noProof/>
-          </w:rPr>
-          <w:t>25</w:t>
-        </w:r>
-      </w:fldSimple>
+      <w:r>
+        <w:fldChar w:fldCharType="begin"/>
+      </w:r>
+      <w:r>
+        <w:instrText xml:space="preserve"> SEQ Tabela \* ARABIC </w:instrText>
+      </w:r>
+      <w:r>
+        <w:fldChar w:fldCharType="separate"/>
+      </w:r>
+      <w:r>
+        <w:rPr>
+          <w:noProof/>
+        </w:rPr>
+        <w:t>25</w:t>
+      </w:r>
+      <w:r>
+        <w:rPr>
+          <w:noProof/>
+        </w:rPr>
+        <w:fldChar w:fldCharType="end"/>
+      </w:r>
       <w:r>
         <w:t xml:space="preserve"> - Requisito funcional 23: editar cartão de crédito/débito do usuário</w:t>
       </w:r>
@@ -15337,18 +15688,34 @@
       <w:pPr>
         <w:pStyle w:val="Legenda"/>
       </w:pPr>
-      <w:bookmarkStart w:id="46" w:name="_Toc35430734"/>
-      <w:r>
-        <w:t xml:space="preserve">Tabela </w:t>
-      </w:r>
-      <w:fldSimple w:instr=" SEQ Tabela \* ARABIC ">
-        <w:r>
-          <w:rPr>
-            <w:noProof/>
-          </w:rPr>
-          <w:t>26</w:t>
-        </w:r>
-      </w:fldSimple>
+      <w:bookmarkStart w:id="46" w:name="_Toc35461871"/>
+      <w:r>
+        <w:t>TABELA</w:t>
+      </w:r>
+      <w:r>
+        <w:t xml:space="preserve"> </w:t>
+      </w:r>
+      <w:r>
+        <w:fldChar w:fldCharType="begin"/>
+      </w:r>
+      <w:r>
+        <w:instrText xml:space="preserve"> SEQ Tabela \* ARABIC </w:instrText>
+      </w:r>
+      <w:r>
+        <w:fldChar w:fldCharType="separate"/>
+      </w:r>
+      <w:r>
+        <w:rPr>
+          <w:noProof/>
+        </w:rPr>
+        <w:t>26</w:t>
+      </w:r>
+      <w:r>
+        <w:rPr>
+          <w:noProof/>
+        </w:rPr>
+        <w:fldChar w:fldCharType="end"/>
+      </w:r>
       <w:r>
         <w:t xml:space="preserve"> - Requisito funcional 24: inativar cartão de crédito/débito do usuário</w:t>
       </w:r>
@@ -15938,6 +16305,7 @@
         <w:docPartUnique/>
       </w:docPartObj>
     </w:sdtPr>
+    <w:sdtEndPr/>
     <w:sdtContent>
       <w:p>
         <w:pPr>

</xml_diff>

<commit_message>
Início das correções nos requisitos funcionais e adição dos novos
</commit_message>
<xml_diff>
--- a/docs/projeto-final/documento-final/etanois-pfc.docx
+++ b/docs/projeto-final/documento-final/etanois-pfc.docx
@@ -4740,27 +4740,14 @@
       <w:r>
         <w:t xml:space="preserve">FIGURA </w:t>
       </w:r>
-      <w:r>
-        <w:fldChar w:fldCharType="begin"/>
-      </w:r>
-      <w:r>
-        <w:instrText xml:space="preserve"> SEQ Figura \* ARABIC </w:instrText>
-      </w:r>
-      <w:r>
-        <w:fldChar w:fldCharType="separate"/>
-      </w:r>
-      <w:r>
-        <w:rPr>
-          <w:noProof/>
-        </w:rPr>
-        <w:t>1</w:t>
-      </w:r>
-      <w:r>
-        <w:rPr>
-          <w:noProof/>
-        </w:rPr>
-        <w:fldChar w:fldCharType="end"/>
-      </w:r>
+      <w:fldSimple w:instr=" SEQ Figura \* ARABIC ">
+        <w:r>
+          <w:rPr>
+            <w:noProof/>
+          </w:rPr>
+          <w:t>1</w:t>
+        </w:r>
+      </w:fldSimple>
       <w:r>
         <w:t xml:space="preserve"> - </w:t>
       </w:r>
@@ -5012,27 +4999,14 @@
       <w:r>
         <w:t xml:space="preserve">FIGURA </w:t>
       </w:r>
-      <w:r>
-        <w:fldChar w:fldCharType="begin"/>
-      </w:r>
-      <w:r>
-        <w:instrText xml:space="preserve"> SEQ Figura \* ARABIC </w:instrText>
-      </w:r>
-      <w:r>
-        <w:fldChar w:fldCharType="separate"/>
-      </w:r>
-      <w:r>
-        <w:rPr>
-          <w:noProof/>
-        </w:rPr>
-        <w:t>2</w:t>
-      </w:r>
-      <w:r>
-        <w:rPr>
-          <w:noProof/>
-        </w:rPr>
-        <w:fldChar w:fldCharType="end"/>
-      </w:r>
+      <w:fldSimple w:instr=" SEQ Figura \* ARABIC ">
+        <w:r>
+          <w:rPr>
+            <w:noProof/>
+          </w:rPr>
+          <w:t>2</w:t>
+        </w:r>
+      </w:fldSimple>
       <w:r>
         <w:t xml:space="preserve"> - Valores do Etanol em Santa Rita do Sapucaí-MG entre 06/01/2020 e 06/03/2020</w:t>
       </w:r>
@@ -5898,27 +5872,14 @@
       <w:r>
         <w:t xml:space="preserve">TABELA </w:t>
       </w:r>
-      <w:r>
-        <w:fldChar w:fldCharType="begin"/>
-      </w:r>
-      <w:r>
-        <w:instrText xml:space="preserve"> SEQ Tabela \* ARABIC </w:instrText>
-      </w:r>
-      <w:r>
-        <w:fldChar w:fldCharType="separate"/>
-      </w:r>
-      <w:r>
-        <w:rPr>
-          <w:noProof/>
-        </w:rPr>
-        <w:t>1</w:t>
-      </w:r>
-      <w:r>
-        <w:rPr>
-          <w:noProof/>
-        </w:rPr>
-        <w:fldChar w:fldCharType="end"/>
-      </w:r>
+      <w:fldSimple w:instr=" SEQ Tabela \* ARABIC ">
+        <w:r>
+          <w:rPr>
+            <w:noProof/>
+          </w:rPr>
+          <w:t>1</w:t>
+        </w:r>
+      </w:fldSimple>
       <w:r>
         <w:t xml:space="preserve"> - Cenário de venda no Etanóis</w:t>
       </w:r>
@@ -6300,27 +6261,14 @@
       <w:r>
         <w:t xml:space="preserve"> </w:t>
       </w:r>
-      <w:r>
-        <w:fldChar w:fldCharType="begin"/>
-      </w:r>
-      <w:r>
-        <w:instrText xml:space="preserve"> SEQ Tabela \* ARABIC </w:instrText>
-      </w:r>
-      <w:r>
-        <w:fldChar w:fldCharType="separate"/>
-      </w:r>
-      <w:r>
-        <w:rPr>
-          <w:noProof/>
-        </w:rPr>
-        <w:t>2</w:t>
-      </w:r>
-      <w:r>
-        <w:rPr>
-          <w:noProof/>
-        </w:rPr>
-        <w:fldChar w:fldCharType="end"/>
-      </w:r>
+      <w:fldSimple w:instr=" SEQ Tabela \* ARABIC ">
+        <w:r>
+          <w:rPr>
+            <w:noProof/>
+          </w:rPr>
+          <w:t>2</w:t>
+        </w:r>
+      </w:fldSimple>
       <w:r>
         <w:t xml:space="preserve"> - Comparação dos planos de vantagem do Etanóis</w:t>
       </w:r>
@@ -7776,27 +7724,14 @@
       <w:r>
         <w:t xml:space="preserve">TABELA </w:t>
       </w:r>
-      <w:r>
-        <w:fldChar w:fldCharType="begin"/>
-      </w:r>
-      <w:r>
-        <w:instrText xml:space="preserve"> SEQ Tabela \* ARABIC </w:instrText>
-      </w:r>
-      <w:r>
-        <w:fldChar w:fldCharType="separate"/>
-      </w:r>
-      <w:r>
-        <w:rPr>
-          <w:noProof/>
-        </w:rPr>
-        <w:t>3</w:t>
-      </w:r>
-      <w:r>
-        <w:rPr>
-          <w:noProof/>
-        </w:rPr>
-        <w:fldChar w:fldCharType="end"/>
-      </w:r>
+      <w:fldSimple w:instr=" SEQ Tabela \* ARABIC ">
+        <w:r>
+          <w:rPr>
+            <w:noProof/>
+          </w:rPr>
+          <w:t>3</w:t>
+        </w:r>
+      </w:fldSimple>
       <w:r>
         <w:t xml:space="preserve"> - Requisito funcional 01: cadastr</w:t>
       </w:r>
@@ -8118,27 +8053,14 @@
       <w:r>
         <w:t xml:space="preserve"> </w:t>
       </w:r>
-      <w:r>
-        <w:fldChar w:fldCharType="begin"/>
-      </w:r>
-      <w:r>
-        <w:instrText xml:space="preserve"> SEQ Tabela \* ARABIC </w:instrText>
-      </w:r>
-      <w:r>
-        <w:fldChar w:fldCharType="separate"/>
-      </w:r>
-      <w:r>
-        <w:rPr>
-          <w:noProof/>
-        </w:rPr>
-        <w:t>4</w:t>
-      </w:r>
-      <w:r>
-        <w:rPr>
-          <w:noProof/>
-        </w:rPr>
-        <w:fldChar w:fldCharType="end"/>
-      </w:r>
+      <w:fldSimple w:instr=" SEQ Tabela \* ARABIC ">
+        <w:r>
+          <w:rPr>
+            <w:noProof/>
+          </w:rPr>
+          <w:t>4</w:t>
+        </w:r>
+      </w:fldSimple>
       <w:r>
         <w:t xml:space="preserve"> - Requisito funcional 02: </w:t>
       </w:r>
@@ -8427,27 +8349,14 @@
       <w:r>
         <w:t xml:space="preserve"> </w:t>
       </w:r>
-      <w:r>
-        <w:fldChar w:fldCharType="begin"/>
-      </w:r>
-      <w:r>
-        <w:instrText xml:space="preserve"> SEQ Tabela \* ARABIC </w:instrText>
-      </w:r>
-      <w:r>
-        <w:fldChar w:fldCharType="separate"/>
-      </w:r>
-      <w:r>
-        <w:rPr>
-          <w:noProof/>
-        </w:rPr>
-        <w:t>5</w:t>
-      </w:r>
-      <w:r>
-        <w:rPr>
-          <w:noProof/>
-        </w:rPr>
-        <w:fldChar w:fldCharType="end"/>
-      </w:r>
+      <w:fldSimple w:instr=" SEQ Tabela \* ARABIC ">
+        <w:r>
+          <w:rPr>
+            <w:noProof/>
+          </w:rPr>
+          <w:t>5</w:t>
+        </w:r>
+      </w:fldSimple>
       <w:r>
         <w:t xml:space="preserve"> - Requisito funcional 03: </w:t>
       </w:r>
@@ -8764,27 +8673,14 @@
       <w:r>
         <w:t xml:space="preserve">TABELA </w:t>
       </w:r>
-      <w:r>
-        <w:fldChar w:fldCharType="begin"/>
-      </w:r>
-      <w:r>
-        <w:instrText xml:space="preserve"> SEQ Tabela \* ARABIC </w:instrText>
-      </w:r>
-      <w:r>
-        <w:fldChar w:fldCharType="separate"/>
-      </w:r>
-      <w:r>
-        <w:rPr>
-          <w:noProof/>
-        </w:rPr>
-        <w:t>6</w:t>
-      </w:r>
-      <w:r>
-        <w:rPr>
-          <w:noProof/>
-        </w:rPr>
-        <w:fldChar w:fldCharType="end"/>
-      </w:r>
+      <w:fldSimple w:instr=" SEQ Tabela \* ARABIC ">
+        <w:r>
+          <w:rPr>
+            <w:noProof/>
+          </w:rPr>
+          <w:t>6</w:t>
+        </w:r>
+      </w:fldSimple>
       <w:r>
         <w:t xml:space="preserve"> - Requisito funcional 04: editar perfil do usuário</w:t>
       </w:r>
@@ -9132,27 +9028,14 @@
       <w:r>
         <w:t xml:space="preserve">TABELA </w:t>
       </w:r>
-      <w:r>
-        <w:fldChar w:fldCharType="begin"/>
-      </w:r>
-      <w:r>
-        <w:instrText xml:space="preserve"> SEQ Tabela \* ARABIC </w:instrText>
-      </w:r>
-      <w:r>
-        <w:fldChar w:fldCharType="separate"/>
-      </w:r>
-      <w:r>
-        <w:rPr>
-          <w:noProof/>
-        </w:rPr>
-        <w:t>7</w:t>
-      </w:r>
-      <w:r>
-        <w:rPr>
-          <w:noProof/>
-        </w:rPr>
-        <w:fldChar w:fldCharType="end"/>
-      </w:r>
+      <w:fldSimple w:instr=" SEQ Tabela \* ARABIC ">
+        <w:r>
+          <w:rPr>
+            <w:noProof/>
+          </w:rPr>
+          <w:t>7</w:t>
+        </w:r>
+      </w:fldSimple>
       <w:r>
         <w:t xml:space="preserve"> - Requisito funcional 05: inativar perfil do usuário</w:t>
       </w:r>
@@ -9447,27 +9330,14 @@
       <w:r>
         <w:t xml:space="preserve">TABELA </w:t>
       </w:r>
-      <w:r>
-        <w:fldChar w:fldCharType="begin"/>
-      </w:r>
-      <w:r>
-        <w:instrText xml:space="preserve"> SEQ Tabela \* ARABIC </w:instrText>
-      </w:r>
-      <w:r>
-        <w:fldChar w:fldCharType="separate"/>
-      </w:r>
-      <w:r>
-        <w:rPr>
-          <w:noProof/>
-        </w:rPr>
-        <w:t>8</w:t>
-      </w:r>
-      <w:r>
-        <w:rPr>
-          <w:noProof/>
-        </w:rPr>
-        <w:fldChar w:fldCharType="end"/>
-      </w:r>
+      <w:fldSimple w:instr=" SEQ Tabela \* ARABIC ">
+        <w:r>
+          <w:rPr>
+            <w:noProof/>
+          </w:rPr>
+          <w:t>8</w:t>
+        </w:r>
+      </w:fldSimple>
       <w:r>
         <w:t xml:space="preserve"> - Requisito funcional 06: cadastr</w:t>
       </w:r>
@@ -9844,27 +9714,14 @@
       <w:r>
         <w:t xml:space="preserve"> </w:t>
       </w:r>
-      <w:r>
-        <w:fldChar w:fldCharType="begin"/>
-      </w:r>
-      <w:r>
-        <w:instrText xml:space="preserve"> SEQ Tabela \* ARABIC </w:instrText>
-      </w:r>
-      <w:r>
-        <w:fldChar w:fldCharType="separate"/>
-      </w:r>
-      <w:r>
-        <w:rPr>
-          <w:noProof/>
-        </w:rPr>
-        <w:t>9</w:t>
-      </w:r>
-      <w:r>
-        <w:rPr>
-          <w:noProof/>
-        </w:rPr>
-        <w:fldChar w:fldCharType="end"/>
-      </w:r>
+      <w:fldSimple w:instr=" SEQ Tabela \* ARABIC ">
+        <w:r>
+          <w:rPr>
+            <w:noProof/>
+          </w:rPr>
+          <w:t>9</w:t>
+        </w:r>
+      </w:fldSimple>
       <w:r>
         <w:t xml:space="preserve"> - Requisito funcional 07: editar informações do posto de combustível</w:t>
       </w:r>
@@ -10212,27 +10069,14 @@
       <w:r>
         <w:t xml:space="preserve"> </w:t>
       </w:r>
-      <w:r>
-        <w:fldChar w:fldCharType="begin"/>
-      </w:r>
-      <w:r>
-        <w:instrText xml:space="preserve"> SEQ Tabela \* ARABIC </w:instrText>
-      </w:r>
-      <w:r>
-        <w:fldChar w:fldCharType="separate"/>
-      </w:r>
-      <w:r>
-        <w:rPr>
-          <w:noProof/>
-        </w:rPr>
-        <w:t>10</w:t>
-      </w:r>
-      <w:r>
-        <w:rPr>
-          <w:noProof/>
-        </w:rPr>
-        <w:fldChar w:fldCharType="end"/>
-      </w:r>
+      <w:fldSimple w:instr=" SEQ Tabela \* ARABIC ">
+        <w:r>
+          <w:rPr>
+            <w:noProof/>
+          </w:rPr>
+          <w:t>10</w:t>
+        </w:r>
+      </w:fldSimple>
       <w:r>
         <w:t xml:space="preserve"> - Requisito funcional 0</w:t>
       </w:r>
@@ -10582,27 +10426,14 @@
       <w:r>
         <w:t xml:space="preserve">TABELA </w:t>
       </w:r>
-      <w:r>
-        <w:fldChar w:fldCharType="begin"/>
-      </w:r>
-      <w:r>
-        <w:instrText xml:space="preserve"> SEQ Tabela \* ARABIC </w:instrText>
-      </w:r>
-      <w:r>
-        <w:fldChar w:fldCharType="separate"/>
-      </w:r>
-      <w:r>
-        <w:rPr>
-          <w:noProof/>
-        </w:rPr>
-        <w:t>11</w:t>
-      </w:r>
-      <w:r>
-        <w:rPr>
-          <w:noProof/>
-        </w:rPr>
-        <w:fldChar w:fldCharType="end"/>
-      </w:r>
+      <w:fldSimple w:instr=" SEQ Tabela \* ARABIC ">
+        <w:r>
+          <w:rPr>
+            <w:noProof/>
+          </w:rPr>
+          <w:t>11</w:t>
+        </w:r>
+      </w:fldSimple>
       <w:r>
         <w:t xml:space="preserve"> - Requisito funcional 09: editar serviços do posto de combustível</w:t>
       </w:r>
@@ -10936,27 +10767,14 @@
         <w:lastRenderedPageBreak/>
         <w:t xml:space="preserve">TABELA </w:t>
       </w:r>
-      <w:r>
-        <w:fldChar w:fldCharType="begin"/>
-      </w:r>
-      <w:r>
-        <w:instrText xml:space="preserve"> SEQ Tabela \* ARABIC </w:instrText>
-      </w:r>
-      <w:r>
-        <w:fldChar w:fldCharType="separate"/>
-      </w:r>
-      <w:r>
-        <w:rPr>
-          <w:noProof/>
-        </w:rPr>
-        <w:t>12</w:t>
-      </w:r>
-      <w:r>
-        <w:rPr>
-          <w:noProof/>
-        </w:rPr>
-        <w:fldChar w:fldCharType="end"/>
-      </w:r>
+      <w:fldSimple w:instr=" SEQ Tabela \* ARABIC ">
+        <w:r>
+          <w:rPr>
+            <w:noProof/>
+          </w:rPr>
+          <w:t>12</w:t>
+        </w:r>
+      </w:fldSimple>
       <w:r>
         <w:t xml:space="preserve"> - Requisito funcional 10: inativar posto de combustível</w:t>
       </w:r>
@@ -11277,27 +11095,14 @@
       <w:r>
         <w:t xml:space="preserve">TABELA </w:t>
       </w:r>
-      <w:r>
-        <w:fldChar w:fldCharType="begin"/>
-      </w:r>
-      <w:r>
-        <w:instrText xml:space="preserve"> SEQ Tabela \* ARABIC </w:instrText>
-      </w:r>
-      <w:r>
-        <w:fldChar w:fldCharType="separate"/>
-      </w:r>
-      <w:r>
-        <w:rPr>
-          <w:noProof/>
-        </w:rPr>
-        <w:t>13</w:t>
-      </w:r>
-      <w:r>
-        <w:rPr>
-          <w:noProof/>
-        </w:rPr>
-        <w:fldChar w:fldCharType="end"/>
-      </w:r>
+      <w:fldSimple w:instr=" SEQ Tabela \* ARABIC ">
+        <w:r>
+          <w:rPr>
+            <w:noProof/>
+          </w:rPr>
+          <w:t>13</w:t>
+        </w:r>
+      </w:fldSimple>
       <w:r>
         <w:t xml:space="preserve"> -</w:t>
       </w:r>
@@ -11308,7 +11113,10 @@
         <w:t xml:space="preserve">Requisito funcional 11: </w:t>
       </w:r>
       <w:r>
-        <w:t>Cadastr</w:t>
+        <w:t>c</w:t>
+      </w:r>
+      <w:r>
+        <w:t>adastr</w:t>
       </w:r>
       <w:r>
         <w:t xml:space="preserve">ar </w:t>
@@ -11615,27 +11423,14 @@
       <w:r>
         <w:t xml:space="preserve">TABELA </w:t>
       </w:r>
-      <w:r>
-        <w:fldChar w:fldCharType="begin"/>
-      </w:r>
-      <w:r>
-        <w:instrText xml:space="preserve"> SEQ Tabela \* ARABIC </w:instrText>
-      </w:r>
-      <w:r>
-        <w:fldChar w:fldCharType="separate"/>
-      </w:r>
-      <w:r>
-        <w:rPr>
-          <w:noProof/>
-        </w:rPr>
-        <w:t>14</w:t>
-      </w:r>
-      <w:r>
-        <w:rPr>
-          <w:noProof/>
-        </w:rPr>
-        <w:fldChar w:fldCharType="end"/>
-      </w:r>
+      <w:fldSimple w:instr=" SEQ Tabela \* ARABIC ">
+        <w:r>
+          <w:rPr>
+            <w:noProof/>
+          </w:rPr>
+          <w:t>14</w:t>
+        </w:r>
+      </w:fldSimple>
       <w:r>
         <w:t xml:space="preserve"> - Requisito funcional 12: editar valores dos combustíveis no posto de combustível</w:t>
       </w:r>
@@ -11958,27 +11753,14 @@
       <w:r>
         <w:t xml:space="preserve"> </w:t>
       </w:r>
-      <w:r>
-        <w:fldChar w:fldCharType="begin"/>
-      </w:r>
-      <w:r>
-        <w:instrText xml:space="preserve"> SEQ Tabela \* ARABIC </w:instrText>
-      </w:r>
-      <w:r>
-        <w:fldChar w:fldCharType="separate"/>
-      </w:r>
-      <w:r>
-        <w:rPr>
-          <w:noProof/>
-        </w:rPr>
-        <w:t>15</w:t>
-      </w:r>
-      <w:r>
-        <w:rPr>
-          <w:noProof/>
-        </w:rPr>
-        <w:fldChar w:fldCharType="end"/>
-      </w:r>
+      <w:fldSimple w:instr=" SEQ Tabela \* ARABIC ">
+        <w:r>
+          <w:rPr>
+            <w:noProof/>
+          </w:rPr>
+          <w:t>15</w:t>
+        </w:r>
+      </w:fldSimple>
       <w:r>
         <w:t xml:space="preserve"> - Requisito funcional 13: inativar combustíveis disponíveis no posto de combustível</w:t>
       </w:r>
@@ -12311,27 +12093,14 @@
       <w:r>
         <w:t xml:space="preserve">TABELA </w:t>
       </w:r>
-      <w:r>
-        <w:fldChar w:fldCharType="begin"/>
-      </w:r>
-      <w:r>
-        <w:instrText xml:space="preserve"> SEQ Tabela \* ARABIC </w:instrText>
-      </w:r>
-      <w:r>
-        <w:fldChar w:fldCharType="separate"/>
-      </w:r>
-      <w:r>
-        <w:rPr>
-          <w:noProof/>
-        </w:rPr>
-        <w:t>16</w:t>
-      </w:r>
-      <w:r>
-        <w:rPr>
-          <w:noProof/>
-        </w:rPr>
-        <w:fldChar w:fldCharType="end"/>
-      </w:r>
+      <w:fldSimple w:instr=" SEQ Tabela \* ARABIC ">
+        <w:r>
+          <w:rPr>
+            <w:noProof/>
+          </w:rPr>
+          <w:t>16</w:t>
+        </w:r>
+      </w:fldSimple>
       <w:r>
         <w:t xml:space="preserve"> - Requisito funcional 14: cadastrar combustível preferido pelo usuário</w:t>
       </w:r>
@@ -12695,27 +12464,14 @@
       <w:r>
         <w:t xml:space="preserve">A </w:t>
       </w:r>
-      <w:r>
-        <w:fldChar w:fldCharType="begin"/>
-      </w:r>
-      <w:r>
-        <w:instrText xml:space="preserve"> SEQ Tabela \* ARABIC </w:instrText>
-      </w:r>
-      <w:r>
-        <w:fldChar w:fldCharType="separate"/>
-      </w:r>
-      <w:r>
-        <w:rPr>
-          <w:noProof/>
-        </w:rPr>
-        <w:t>17</w:t>
-      </w:r>
-      <w:r>
-        <w:rPr>
-          <w:noProof/>
-        </w:rPr>
-        <w:fldChar w:fldCharType="end"/>
-      </w:r>
+      <w:fldSimple w:instr=" SEQ Tabela \* ARABIC ">
+        <w:r>
+          <w:rPr>
+            <w:noProof/>
+          </w:rPr>
+          <w:t>17</w:t>
+        </w:r>
+      </w:fldSimple>
       <w:r>
         <w:t xml:space="preserve"> - Requisito funcional 15: editar combustível preferido pelo usuário</w:t>
       </w:r>
@@ -13017,27 +12773,14 @@
       <w:r>
         <w:t xml:space="preserve">TABELA </w:t>
       </w:r>
-      <w:r>
-        <w:fldChar w:fldCharType="begin"/>
-      </w:r>
-      <w:r>
-        <w:instrText xml:space="preserve"> SEQ Tabela \* ARABIC </w:instrText>
-      </w:r>
-      <w:r>
-        <w:fldChar w:fldCharType="separate"/>
-      </w:r>
-      <w:r>
-        <w:rPr>
-          <w:noProof/>
-        </w:rPr>
-        <w:t>18</w:t>
-      </w:r>
-      <w:r>
-        <w:rPr>
-          <w:noProof/>
-        </w:rPr>
-        <w:fldChar w:fldCharType="end"/>
-      </w:r>
+      <w:fldSimple w:instr=" SEQ Tabela \* ARABIC ">
+        <w:r>
+          <w:rPr>
+            <w:noProof/>
+          </w:rPr>
+          <w:t>18</w:t>
+        </w:r>
+      </w:fldSimple>
       <w:r>
         <w:t xml:space="preserve"> - Requisito funcional 16: </w:t>
       </w:r>
@@ -13341,31 +13084,21 @@
       <w:r>
         <w:t xml:space="preserve">TABELA </w:t>
       </w:r>
-      <w:r>
-        <w:fldChar w:fldCharType="begin"/>
-      </w:r>
-      <w:r>
-        <w:instrText xml:space="preserve"> SEQ Tabela \* ARABIC </w:instrText>
-      </w:r>
-      <w:r>
-        <w:fldChar w:fldCharType="separate"/>
-      </w:r>
-      <w:r>
-        <w:rPr>
-          <w:noProof/>
-        </w:rPr>
-        <w:t>19</w:t>
-      </w:r>
-      <w:r>
-        <w:rPr>
-          <w:noProof/>
-        </w:rPr>
-        <w:fldChar w:fldCharType="end"/>
-      </w:r>
+      <w:fldSimple w:instr=" SEQ Tabela \* ARABIC ">
+        <w:r>
+          <w:rPr>
+            <w:noProof/>
+          </w:rPr>
+          <w:t>19</w:t>
+        </w:r>
+      </w:fldSimple>
       <w:r>
         <w:t xml:space="preserve"> - Requisito 17: cadastrar distância máxima de busca por postos de combustível</w:t>
       </w:r>
       <w:bookmarkEnd w:id="39"/>
+      <w:r>
+        <w:t xml:space="preserve"> sem rotas</w:t>
+      </w:r>
     </w:p>
     <w:tbl>
       <w:tblPr>
@@ -13449,6 +13182,9 @@
             <w:r>
               <w:t>Cadastrar distância máxima de busca por postos de combustível</w:t>
             </w:r>
+            <w:r>
+              <w:t xml:space="preserve"> sem rotas</w:t>
+            </w:r>
           </w:p>
         </w:tc>
       </w:tr>
@@ -13486,7 +13222,7 @@
               <w:t>Consiste na escolha da distância em que o motor de buscas do Etanóis irá considerar para retorno dos postos disponíveis</w:t>
             </w:r>
             <w:r>
-              <w:t>.</w:t>
+              <w:t xml:space="preserve"> enquanto o usuário está sem uma rota definida.</w:t>
             </w:r>
           </w:p>
           <w:p>
@@ -13637,31 +13373,21 @@
       <w:r>
         <w:t xml:space="preserve">TABELA </w:t>
       </w:r>
-      <w:r>
-        <w:fldChar w:fldCharType="begin"/>
-      </w:r>
-      <w:r>
-        <w:instrText xml:space="preserve"> SEQ Tabela \* ARABIC </w:instrText>
-      </w:r>
-      <w:r>
-        <w:fldChar w:fldCharType="separate"/>
-      </w:r>
-      <w:r>
-        <w:rPr>
-          <w:noProof/>
-        </w:rPr>
-        <w:t>20</w:t>
-      </w:r>
-      <w:r>
-        <w:rPr>
-          <w:noProof/>
-        </w:rPr>
-        <w:fldChar w:fldCharType="end"/>
-      </w:r>
+      <w:fldSimple w:instr=" SEQ Tabela \* ARABIC ">
+        <w:r>
+          <w:rPr>
+            <w:noProof/>
+          </w:rPr>
+          <w:t>20</w:t>
+        </w:r>
+      </w:fldSimple>
       <w:r>
         <w:t xml:space="preserve"> - Requisito funcional 18: editar distância máxima de busca por postos de combustível</w:t>
       </w:r>
       <w:bookmarkEnd w:id="40"/>
+      <w:r>
+        <w:t xml:space="preserve"> sem rotas</w:t>
+      </w:r>
     </w:p>
     <w:tbl>
       <w:tblPr>
@@ -13748,6 +13474,9 @@
             <w:r>
               <w:t xml:space="preserve"> distância máxima de busca por postos de combustível</w:t>
             </w:r>
+            <w:r>
+              <w:t xml:space="preserve"> sem rotas</w:t>
+            </w:r>
           </w:p>
         </w:tc>
       </w:tr>
@@ -13791,7 +13520,7 @@
               <w:t xml:space="preserve"> da distância em que o motor de buscas do Etanóis irá considerar para retorno dos postos disponíveis</w:t>
             </w:r>
             <w:r>
-              <w:t>.</w:t>
+              <w:t xml:space="preserve"> enquanto o usuário está sem uma rota definida.</w:t>
             </w:r>
           </w:p>
           <w:p>
@@ -13940,50 +13669,23 @@
       <w:pPr>
         <w:pStyle w:val="Legenda"/>
       </w:pPr>
-      <w:bookmarkStart w:id="41" w:name="_Toc35461866"/>
       <w:r>
         <w:t>TABELA</w:t>
       </w:r>
       <w:r>
         <w:t xml:space="preserve"> </w:t>
       </w:r>
-      <w:r>
-        <w:fldChar w:fldCharType="begin"/>
-      </w:r>
-      <w:r>
-        <w:instrText xml:space="preserve"> SEQ Tabela \* ARABIC </w:instrText>
-      </w:r>
-      <w:r>
-        <w:fldChar w:fldCharType="separate"/>
-      </w:r>
-      <w:r>
-        <w:rPr>
-          <w:noProof/>
-        </w:rPr>
-        <w:t>21</w:t>
-      </w:r>
-      <w:r>
-        <w:rPr>
-          <w:noProof/>
-        </w:rPr>
-        <w:fldChar w:fldCharType="end"/>
-      </w:r>
-      <w:r>
-        <w:t xml:space="preserve"> - Requisito funcional 19: cadastrar </w:t>
-      </w:r>
-      <w:r>
-        <w:t>Código de Endereço Postal (</w:t>
-      </w:r>
-      <w:r>
-        <w:t>CEP</w:t>
-      </w:r>
-      <w:r>
-        <w:t>)</w:t>
-      </w:r>
-      <w:r>
-        <w:t xml:space="preserve"> do usuário</w:t>
-      </w:r>
-      <w:bookmarkEnd w:id="41"/>
+      <w:fldSimple w:instr=" SEQ Tabela \* ARABIC ">
+        <w:r>
+          <w:rPr>
+            <w:noProof/>
+          </w:rPr>
+          <w:t>21</w:t>
+        </w:r>
+      </w:fldSimple>
+      <w:r>
+        <w:t xml:space="preserve"> - Requisito funcional 19: cadastrar distância máxima de busca por postos de combustível com rotas</w:t>
+      </w:r>
     </w:p>
     <w:tbl>
       <w:tblPr>
@@ -14062,19 +13764,10 @@
               <w:spacing w:before="0" w:after="0"/>
             </w:pPr>
             <w:r>
-              <w:t xml:space="preserve">Cadastrar </w:t>
-            </w:r>
-            <w:r>
-              <w:t>Código de Endereço Postal (</w:t>
-            </w:r>
-            <w:r>
-              <w:t>CEP</w:t>
-            </w:r>
-            <w:r>
-              <w:t>)</w:t>
-            </w:r>
-            <w:r>
-              <w:t xml:space="preserve"> do usuário</w:t>
+              <w:t>Cadastrar</w:t>
+            </w:r>
+            <w:r>
+              <w:t xml:space="preserve"> distância máxima de busca por postos de combustível com rotas</w:t>
             </w:r>
           </w:p>
         </w:tc>
@@ -14110,23 +13803,15 @@
               <w:spacing w:before="0" w:after="0"/>
             </w:pPr>
             <w:r>
-              <w:t>Consiste na inserção da cidade em que o usuário reside.</w:t>
-            </w:r>
-          </w:p>
-          <w:p>
-            <w:pPr>
-              <w:spacing w:before="0" w:after="0"/>
-            </w:pPr>
-            <w:r>
-              <w:t>Esse item será transformado em atalho na seção de mapa para dar praticidade ao motorista quando definir seu trajeto, caso seja conveniente.</w:t>
-            </w:r>
-          </w:p>
-          <w:p>
-            <w:pPr>
-              <w:spacing w:before="0" w:after="0"/>
-            </w:pPr>
-            <w:r>
-              <w:t>Definindo-o, também será criada uma lista com os postos disponíveis em sua cidade.</w:t>
+              <w:t>Consiste na escolha da distância em que o motor de buscas do Etanóis irá considerar para retorno dos postos disponíveis enquanto o usuário está em uma rota definida.</w:t>
+            </w:r>
+          </w:p>
+          <w:p>
+            <w:pPr>
+              <w:spacing w:before="0" w:after="0"/>
+            </w:pPr>
+            <w:r>
+              <w:t>A distância pode ser entre 0,1 Km (100 metros) e 2 Km.</w:t>
             </w:r>
           </w:p>
         </w:tc>
@@ -14162,7 +13847,7 @@
               <w:spacing w:before="0" w:after="0"/>
             </w:pPr>
             <w:r>
-              <w:t>Importante</w:t>
+              <w:t>Essencial</w:t>
             </w:r>
           </w:p>
         </w:tc>
@@ -14198,7 +13883,15 @@
               <w:spacing w:before="0" w:after="0"/>
             </w:pPr>
             <w:r>
-              <w:t>Estar logado como usuário comum no sistema</w:t>
+              <w:t xml:space="preserve">Estar </w:t>
+            </w:r>
+            <w:proofErr w:type="spellStart"/>
+            <w:r>
+              <w:t>logado</w:t>
+            </w:r>
+            <w:proofErr w:type="spellEnd"/>
+            <w:r>
+              <w:t xml:space="preserve"> como usuário comum no sistema</w:t>
             </w:r>
           </w:p>
         </w:tc>
@@ -14234,7 +13927,7 @@
               <w:spacing w:before="0" w:after="0"/>
             </w:pPr>
             <w:r>
-              <w:t>CEP</w:t>
+              <w:t>Distância desejada</w:t>
             </w:r>
           </w:p>
         </w:tc>
@@ -14253,42 +13946,24 @@
       <w:pPr>
         <w:pStyle w:val="Legenda"/>
       </w:pPr>
-      <w:bookmarkStart w:id="42" w:name="_Toc35461867"/>
       <w:r>
         <w:lastRenderedPageBreak/>
-        <w:t xml:space="preserve">TABELA </w:t>
-      </w:r>
-      <w:r>
-        <w:fldChar w:fldCharType="begin"/>
-      </w:r>
-      <w:r>
-        <w:instrText xml:space="preserve"> SEQ Tabela \* ARABIC </w:instrText>
-      </w:r>
-      <w:r>
-        <w:fldChar w:fldCharType="separate"/>
-      </w:r>
-      <w:r>
-        <w:rPr>
-          <w:noProof/>
-        </w:rPr>
-        <w:t>22</w:t>
-      </w:r>
-      <w:r>
-        <w:rPr>
-          <w:noProof/>
-        </w:rPr>
-        <w:fldChar w:fldCharType="end"/>
+        <w:t>TABELA</w:t>
       </w:r>
       <w:r>
         <w:t xml:space="preserve"> </w:t>
       </w:r>
-      <w:r>
-        <w:t>- Requisito funcional: 20: e</w:t>
-      </w:r>
-      <w:r>
-        <w:t>ditar CEP do usuário</w:t>
-      </w:r>
-      <w:bookmarkEnd w:id="42"/>
+      <w:fldSimple w:instr=" SEQ Tabela \* ARABIC ">
+        <w:r>
+          <w:rPr>
+            <w:noProof/>
+          </w:rPr>
+          <w:t>22</w:t>
+        </w:r>
+      </w:fldSimple>
+      <w:r>
+        <w:t xml:space="preserve"> - Requisito funcional 20: editar distância máxima de busca por postos de combustível com rotas</w:t>
+      </w:r>
     </w:p>
     <w:tbl>
       <w:tblPr>
@@ -14367,7 +14042,7 @@
               <w:spacing w:before="0" w:after="0"/>
             </w:pPr>
             <w:r>
-              <w:t>Editar CEP do usuário</w:t>
+              <w:t>Editar distância máxima de busca por postos de combustível com rotas</w:t>
             </w:r>
           </w:p>
         </w:tc>
@@ -14403,7 +14078,15 @@
               <w:spacing w:before="0" w:after="0"/>
             </w:pPr>
             <w:r>
-              <w:t>Consiste na edição da cidade em que o usuário reside.</w:t>
+              <w:t>Consiste na edição da distância em que o motor de buscas do Etanóis irá considerar para retorno dos postos disponíveis enquanto o usuário está em uma rota definida.</w:t>
+            </w:r>
+          </w:p>
+          <w:p>
+            <w:pPr>
+              <w:spacing w:before="0" w:after="0"/>
+            </w:pPr>
+            <w:r>
+              <w:t>A distância pode ser entre 0,1 Km (100 metros) e 2 Km.</w:t>
             </w:r>
           </w:p>
         </w:tc>
@@ -14439,7 +14122,7 @@
               <w:spacing w:before="0" w:after="0"/>
             </w:pPr>
             <w:r>
-              <w:t>Importante</w:t>
+              <w:t>Essencial</w:t>
             </w:r>
           </w:p>
         </w:tc>
@@ -14475,15 +14158,23 @@
               <w:spacing w:before="0" w:after="0"/>
             </w:pPr>
             <w:r>
-              <w:t>Estar logado como usuário comum no sistema</w:t>
-            </w:r>
-          </w:p>
-          <w:p>
-            <w:pPr>
-              <w:spacing w:before="0" w:after="0"/>
-            </w:pPr>
-            <w:r>
-              <w:t>Possuir CEP cadastrado</w:t>
+              <w:t xml:space="preserve">Estar </w:t>
+            </w:r>
+            <w:proofErr w:type="spellStart"/>
+            <w:r>
+              <w:t>logado</w:t>
+            </w:r>
+            <w:proofErr w:type="spellEnd"/>
+            <w:r>
+              <w:t xml:space="preserve"> como usuário comum no sistema</w:t>
+            </w:r>
+          </w:p>
+          <w:p>
+            <w:pPr>
+              <w:spacing w:before="0" w:after="0"/>
+            </w:pPr>
+            <w:r>
+              <w:t>Possuir distância máxima cadastrada</w:t>
             </w:r>
           </w:p>
         </w:tc>
@@ -14519,10 +14210,7 @@
               <w:spacing w:before="0" w:after="0"/>
             </w:pPr>
             <w:r>
-              <w:t xml:space="preserve">Novo </w:t>
-            </w:r>
-            <w:r>
-              <w:t>CEP</w:t>
+              <w:t>Nova distância desejada</w:t>
             </w:r>
           </w:p>
         </w:tc>
@@ -14541,38 +14229,43 @@
       <w:pPr>
         <w:pStyle w:val="Legenda"/>
       </w:pPr>
-      <w:bookmarkStart w:id="43" w:name="_Toc35461868"/>
+      <w:bookmarkStart w:id="41" w:name="_Toc35461866"/>
       <w:r>
         <w:t>TABELA</w:t>
       </w:r>
       <w:r>
         <w:t xml:space="preserve"> </w:t>
       </w:r>
-      <w:r>
-        <w:fldChar w:fldCharType="begin"/>
-      </w:r>
-      <w:r>
-        <w:instrText xml:space="preserve"> SEQ Tabela \* ARABIC </w:instrText>
-      </w:r>
-      <w:r>
-        <w:fldChar w:fldCharType="separate"/>
-      </w:r>
-      <w:r>
-        <w:rPr>
-          <w:noProof/>
-        </w:rPr>
-        <w:t>23</w:t>
-      </w:r>
-      <w:r>
-        <w:rPr>
-          <w:noProof/>
-        </w:rPr>
-        <w:fldChar w:fldCharType="end"/>
-      </w:r>
-      <w:r>
-        <w:t xml:space="preserve"> - Requisito funcional 21: inativar CEP do usuário</w:t>
-      </w:r>
-      <w:bookmarkEnd w:id="43"/>
+      <w:fldSimple w:instr=" SEQ Tabela \* ARABIC ">
+        <w:r>
+          <w:rPr>
+            <w:noProof/>
+          </w:rPr>
+          <w:t>23</w:t>
+        </w:r>
+      </w:fldSimple>
+      <w:r>
+        <w:t xml:space="preserve"> - Requisito funcional </w:t>
+      </w:r>
+      <w:r>
+        <w:t>21</w:t>
+      </w:r>
+      <w:r>
+        <w:t xml:space="preserve">: cadastrar </w:t>
+      </w:r>
+      <w:r>
+        <w:t>Código de Endereço Postal (</w:t>
+      </w:r>
+      <w:r>
+        <w:t>CEP</w:t>
+      </w:r>
+      <w:r>
+        <w:t>)</w:t>
+      </w:r>
+      <w:r>
+        <w:t xml:space="preserve"> do usuário</w:t>
+      </w:r>
+      <w:bookmarkEnd w:id="41"/>
     </w:p>
     <w:tbl>
       <w:tblPr>
@@ -14651,10 +14344,19 @@
               <w:spacing w:before="0" w:after="0"/>
             </w:pPr>
             <w:r>
-              <w:t xml:space="preserve">Inativar CEP </w:t>
-            </w:r>
-            <w:r>
-              <w:t>do usuário</w:t>
+              <w:t xml:space="preserve">Cadastrar </w:t>
+            </w:r>
+            <w:r>
+              <w:t>Código de Endereço Postal (</w:t>
+            </w:r>
+            <w:r>
+              <w:t>CEP</w:t>
+            </w:r>
+            <w:r>
+              <w:t>)</w:t>
+            </w:r>
+            <w:r>
+              <w:t xml:space="preserve"> do usuário</w:t>
             </w:r>
           </w:p>
         </w:tc>
@@ -14690,21 +14392,23 @@
               <w:spacing w:before="0" w:after="0"/>
             </w:pPr>
             <w:r>
-              <w:t xml:space="preserve">Consiste </w:t>
-            </w:r>
-            <w:r>
-              <w:t>em inativar o CEP do usuário</w:t>
-            </w:r>
-            <w:r>
-              <w:t>.</w:t>
-            </w:r>
-          </w:p>
-          <w:p>
-            <w:pPr>
-              <w:spacing w:before="0" w:after="0"/>
-            </w:pPr>
-            <w:r>
-              <w:t>O CEP não será totalmente apagado, pois, servirá de histórico para o sistema, no que tange a localidade dos usuários que passaram pelo Etanóis.</w:t>
+              <w:t>Consiste na inserção da cidade em que o usuário reside.</w:t>
+            </w:r>
+          </w:p>
+          <w:p>
+            <w:pPr>
+              <w:spacing w:before="0" w:after="0"/>
+            </w:pPr>
+            <w:r>
+              <w:t>Esse item será transformado em atalho na seção de mapa para dar praticidade ao motorista quando definir seu trajeto, caso seja conveniente.</w:t>
+            </w:r>
+          </w:p>
+          <w:p>
+            <w:pPr>
+              <w:spacing w:before="0" w:after="0"/>
+            </w:pPr>
+            <w:r>
+              <w:t>Definindo-o, também será criada uma lista com os postos disponíveis em sua cidade.</w:t>
             </w:r>
           </w:p>
         </w:tc>
@@ -14779,14 +14483,6 @@
               <w:t>Estar logado como usuário comum no sistema</w:t>
             </w:r>
           </w:p>
-          <w:p>
-            <w:pPr>
-              <w:spacing w:before="0" w:after="0"/>
-            </w:pPr>
-            <w:r>
-              <w:t>Possuir CEP cadastrado</w:t>
-            </w:r>
-          </w:p>
         </w:tc>
       </w:tr>
       <w:tr>
@@ -14820,7 +14516,7 @@
               <w:spacing w:before="0" w:after="0"/>
             </w:pPr>
             <w:r>
-              <w:t>Não se aplica</w:t>
+              <w:t>CEP</w:t>
             </w:r>
           </w:p>
         </w:tc>
@@ -14839,38 +14535,34 @@
       <w:pPr>
         <w:pStyle w:val="Legenda"/>
       </w:pPr>
-      <w:bookmarkStart w:id="44" w:name="_Toc35461869"/>
+      <w:bookmarkStart w:id="42" w:name="_Toc35461867"/>
       <w:r>
         <w:t xml:space="preserve">TABELA </w:t>
       </w:r>
-      <w:r>
-        <w:fldChar w:fldCharType="begin"/>
-      </w:r>
-      <w:r>
-        <w:instrText xml:space="preserve"> SEQ Tabela \* ARABIC </w:instrText>
-      </w:r>
-      <w:r>
-        <w:fldChar w:fldCharType="separate"/>
-      </w:r>
-      <w:r>
-        <w:rPr>
-          <w:noProof/>
-        </w:rPr>
-        <w:t>24</w:t>
-      </w:r>
-      <w:r>
-        <w:rPr>
-          <w:noProof/>
-        </w:rPr>
-        <w:fldChar w:fldCharType="end"/>
-      </w:r>
-      <w:r>
-        <w:t xml:space="preserve"> - Requisito funcional 22: cadastrar formas de pagamento</w:t>
-      </w:r>
-      <w:r>
-        <w:t xml:space="preserve"> do usuário</w:t>
-      </w:r>
-      <w:bookmarkEnd w:id="44"/>
+      <w:fldSimple w:instr=" SEQ Tabela \* ARABIC ">
+        <w:r>
+          <w:rPr>
+            <w:noProof/>
+          </w:rPr>
+          <w:t>24</w:t>
+        </w:r>
+      </w:fldSimple>
+      <w:r>
+        <w:t xml:space="preserve"> </w:t>
+      </w:r>
+      <w:r>
+        <w:t>- Requisito funcional: 2</w:t>
+      </w:r>
+      <w:r>
+        <w:t>2</w:t>
+      </w:r>
+      <w:r>
+        <w:t>: e</w:t>
+      </w:r>
+      <w:r>
+        <w:t>ditar CEP do usuário</w:t>
+      </w:r>
+      <w:bookmarkEnd w:id="42"/>
     </w:p>
     <w:tbl>
       <w:tblPr>
@@ -14913,7 +14605,10 @@
               <w:spacing w:before="0" w:after="0"/>
             </w:pPr>
             <w:r>
-              <w:t>22</w:t>
+              <w:t>2</w:t>
+            </w:r>
+            <w:r>
+              <w:t>2</w:t>
             </w:r>
           </w:p>
         </w:tc>
@@ -14949,10 +14644,7 @@
               <w:spacing w:before="0" w:after="0"/>
             </w:pPr>
             <w:r>
-              <w:t xml:space="preserve">Cadastrar </w:t>
-            </w:r>
-            <w:r>
-              <w:t>cartão de crédito/débito do usuário</w:t>
+              <w:t>Editar CEP do usuário</w:t>
             </w:r>
           </w:p>
         </w:tc>
@@ -14988,78 +14680,7 @@
               <w:spacing w:before="0" w:after="0"/>
             </w:pPr>
             <w:r>
-              <w:t xml:space="preserve">Consiste no cadastro </w:t>
-            </w:r>
-            <w:r>
-              <w:t>do cartão de crédito/débito</w:t>
-            </w:r>
-            <w:r>
-              <w:t xml:space="preserve"> que o usuário </w:t>
-            </w:r>
-            <w:r>
-              <w:t>usará</w:t>
-            </w:r>
-            <w:r>
-              <w:t xml:space="preserve"> no momento da compra.</w:t>
-            </w:r>
-          </w:p>
-          <w:p>
-            <w:pPr>
-              <w:spacing w:before="0" w:after="0"/>
-            </w:pPr>
-            <w:r>
-              <w:t xml:space="preserve">São opções de pagamento: cartões de crédito/débito, dinheiro e </w:t>
-            </w:r>
-            <w:proofErr w:type="spellStart"/>
-            <w:r>
-              <w:rPr>
-                <w:i/>
-                <w:iCs/>
-              </w:rPr>
-              <w:t>Etacoins</w:t>
-            </w:r>
-            <w:proofErr w:type="spellEnd"/>
-            <w:r>
-              <w:t>.</w:t>
-            </w:r>
-          </w:p>
-          <w:p>
-            <w:pPr>
-              <w:spacing w:before="0" w:after="0"/>
-            </w:pPr>
-            <w:r>
-              <w:t xml:space="preserve">As formas de pagamento </w:t>
-            </w:r>
-            <w:proofErr w:type="spellStart"/>
-            <w:r>
-              <w:rPr>
-                <w:i/>
-                <w:iCs/>
-              </w:rPr>
-              <w:t>Etacoins</w:t>
-            </w:r>
-            <w:proofErr w:type="spellEnd"/>
-            <w:r>
-              <w:t xml:space="preserve"> e dinheiro serão </w:t>
-            </w:r>
-            <w:r>
-              <w:rPr>
-                <w:i/>
-                <w:iCs/>
-              </w:rPr>
-              <w:t>default</w:t>
-            </w:r>
-            <w:r>
-              <w:t xml:space="preserve"> e aparecerão em todas as compras como forma de pagamento.</w:t>
-            </w:r>
-          </w:p>
-          <w:p>
-            <w:pPr>
-              <w:spacing w:before="0" w:after="0"/>
-            </w:pPr>
-            <w:r>
-              <w:lastRenderedPageBreak/>
-              <w:t>Será possível cadastrar mais de um cartão para o mesmo usuário.</w:t>
+              <w:t>Consiste na edição da cidade em que o usuário reside.</w:t>
             </w:r>
           </w:p>
         </w:tc>
@@ -15082,7 +14703,6 @@
                 <w:b/>
                 <w:bCs/>
               </w:rPr>
-              <w:lastRenderedPageBreak/>
               <w:t>NÍVEL DE NECESSIDADE</w:t>
             </w:r>
           </w:p>
@@ -15096,7 +14716,7 @@
               <w:spacing w:before="0" w:after="0"/>
             </w:pPr>
             <w:r>
-              <w:t>Essencial</w:t>
+              <w:t>Importante</w:t>
             </w:r>
           </w:p>
         </w:tc>
@@ -15119,6 +14739,7 @@
                 <w:b/>
                 <w:bCs/>
               </w:rPr>
+              <w:lastRenderedPageBreak/>
               <w:t>PREMISSAS</w:t>
             </w:r>
           </w:p>
@@ -15133,6 +14754,14 @@
             </w:pPr>
             <w:r>
               <w:t>Estar logado como usuário comum no sistema</w:t>
+            </w:r>
+          </w:p>
+          <w:p>
+            <w:pPr>
+              <w:spacing w:before="0" w:after="0"/>
+            </w:pPr>
+            <w:r>
+              <w:t>Possuir CEP cadastrado</w:t>
             </w:r>
           </w:p>
         </w:tc>
@@ -15168,98 +14797,10 @@
               <w:spacing w:before="0" w:after="0"/>
             </w:pPr>
             <w:r>
-              <w:t>Apelido do cartão</w:t>
-            </w:r>
-          </w:p>
-          <w:p>
-            <w:pPr>
-              <w:spacing w:before="0" w:after="0"/>
-            </w:pPr>
-            <w:r>
-              <w:t>CPF do titular do cartão</w:t>
-            </w:r>
-          </w:p>
-          <w:p>
-            <w:pPr>
-              <w:spacing w:before="0" w:after="0"/>
-            </w:pPr>
-            <w:r>
-              <w:t>Nome impresso no cartã</w:t>
-            </w:r>
-            <w:r>
-              <w:t>o</w:t>
-            </w:r>
-          </w:p>
-          <w:p>
-            <w:pPr>
-              <w:spacing w:before="0" w:after="0"/>
-            </w:pPr>
-            <w:r>
-              <w:t>Número do cartão</w:t>
-            </w:r>
-          </w:p>
-          <w:p>
-            <w:pPr>
-              <w:spacing w:before="0" w:after="0"/>
-            </w:pPr>
-            <w:r>
-              <w:t>Validade</w:t>
-            </w:r>
-          </w:p>
-          <w:p>
-            <w:pPr>
-              <w:spacing w:before="0" w:after="0"/>
-            </w:pPr>
-            <w:proofErr w:type="spellStart"/>
-            <w:r>
-              <w:rPr>
-                <w:i/>
-                <w:iCs/>
-              </w:rPr>
-              <w:t>Card</w:t>
-            </w:r>
-            <w:proofErr w:type="spellEnd"/>
-            <w:r>
-              <w:rPr>
-                <w:i/>
-                <w:iCs/>
-              </w:rPr>
-              <w:t xml:space="preserve"> </w:t>
-            </w:r>
-            <w:proofErr w:type="spellStart"/>
-            <w:r>
-              <w:rPr>
-                <w:i/>
-                <w:iCs/>
-              </w:rPr>
-              <w:t>Verification</w:t>
-            </w:r>
-            <w:proofErr w:type="spellEnd"/>
-            <w:r>
-              <w:rPr>
-                <w:i/>
-                <w:iCs/>
-              </w:rPr>
-              <w:t xml:space="preserve"> </w:t>
-            </w:r>
-            <w:proofErr w:type="spellStart"/>
-            <w:r>
-              <w:rPr>
-                <w:i/>
-                <w:iCs/>
-              </w:rPr>
-              <w:t>Value</w:t>
-            </w:r>
-            <w:proofErr w:type="spellEnd"/>
-            <w:r>
-              <w:rPr>
-                <w:i/>
-                <w:iCs/>
-              </w:rPr>
-              <w:t xml:space="preserve"> </w:t>
-            </w:r>
-            <w:r>
-              <w:t>(CVV)</w:t>
+              <w:t xml:space="preserve">Novo </w:t>
+            </w:r>
+            <w:r>
+              <w:t>CEP</w:t>
             </w:r>
           </w:p>
         </w:tc>
@@ -15278,38 +14819,31 @@
       <w:pPr>
         <w:pStyle w:val="Legenda"/>
       </w:pPr>
-      <w:bookmarkStart w:id="45" w:name="_Toc35461870"/>
+      <w:bookmarkStart w:id="43" w:name="_Toc35461868"/>
       <w:r>
         <w:t>TABELA</w:t>
       </w:r>
       <w:r>
         <w:t xml:space="preserve"> </w:t>
       </w:r>
-      <w:r>
-        <w:fldChar w:fldCharType="begin"/>
-      </w:r>
-      <w:r>
-        <w:instrText xml:space="preserve"> SEQ Tabela \* ARABIC </w:instrText>
-      </w:r>
-      <w:r>
-        <w:fldChar w:fldCharType="separate"/>
-      </w:r>
-      <w:r>
-        <w:rPr>
-          <w:noProof/>
-        </w:rPr>
-        <w:t>25</w:t>
-      </w:r>
-      <w:r>
-        <w:rPr>
-          <w:noProof/>
-        </w:rPr>
-        <w:fldChar w:fldCharType="end"/>
-      </w:r>
-      <w:r>
-        <w:t xml:space="preserve"> - Requisito funcional 23: editar cartão de crédito/débito do usuário</w:t>
-      </w:r>
-      <w:bookmarkEnd w:id="45"/>
+      <w:fldSimple w:instr=" SEQ Tabela \* ARABIC ">
+        <w:r>
+          <w:rPr>
+            <w:noProof/>
+          </w:rPr>
+          <w:t>25</w:t>
+        </w:r>
+      </w:fldSimple>
+      <w:r>
+        <w:t xml:space="preserve"> - Requisito funcional 2</w:t>
+      </w:r>
+      <w:r>
+        <w:t>3</w:t>
+      </w:r>
+      <w:r>
+        <w:t>: inativar CEP do usuário</w:t>
+      </w:r>
+      <w:bookmarkEnd w:id="43"/>
     </w:p>
     <w:tbl>
       <w:tblPr>
@@ -15352,7 +14886,10 @@
               <w:spacing w:before="0" w:after="0"/>
             </w:pPr>
             <w:r>
-              <w:t>23</w:t>
+              <w:t>2</w:t>
+            </w:r>
+            <w:r>
+              <w:t>3</w:t>
             </w:r>
           </w:p>
         </w:tc>
@@ -15388,7 +14925,10 @@
               <w:spacing w:before="0" w:after="0"/>
             </w:pPr>
             <w:r>
-              <w:t>Editar cartão de crédito/débito do usuário</w:t>
+              <w:t xml:space="preserve">Inativar CEP </w:t>
+            </w:r>
+            <w:r>
+              <w:t>do usuário</w:t>
             </w:r>
           </w:p>
         </w:tc>
@@ -15424,7 +14964,21 @@
               <w:spacing w:before="0" w:after="0"/>
             </w:pPr>
             <w:r>
-              <w:t>Consiste na edição do cartão de crédito/débito que o usuário já cadastrou anteriormente.</w:t>
+              <w:t xml:space="preserve">Consiste </w:t>
+            </w:r>
+            <w:r>
+              <w:t>em inativar o CEP do usuário</w:t>
+            </w:r>
+            <w:r>
+              <w:t>.</w:t>
+            </w:r>
+          </w:p>
+          <w:p>
+            <w:pPr>
+              <w:spacing w:before="0" w:after="0"/>
+            </w:pPr>
+            <w:r>
+              <w:t>O CEP não será totalmente apagado, pois, servirá de histórico para o sistema, no que tange a localidade dos usuários que passaram pelo Etanóis.</w:t>
             </w:r>
           </w:p>
         </w:tc>
@@ -15496,23 +15050,15 @@
               <w:spacing w:before="0" w:after="0"/>
             </w:pPr>
             <w:r>
-              <w:t xml:space="preserve">Estar </w:t>
-            </w:r>
-            <w:proofErr w:type="spellStart"/>
-            <w:r>
-              <w:t>logado</w:t>
-            </w:r>
-            <w:proofErr w:type="spellEnd"/>
-            <w:r>
-              <w:t xml:space="preserve"> como usuário comum no sistema</w:t>
-            </w:r>
-          </w:p>
-          <w:p>
-            <w:pPr>
-              <w:spacing w:before="0" w:after="0"/>
-            </w:pPr>
-            <w:r>
-              <w:t>Possuir cartão de crédito/débito cadastrado</w:t>
+              <w:t>Estar logado como usuário comum no sistema</w:t>
+            </w:r>
+          </w:p>
+          <w:p>
+            <w:pPr>
+              <w:spacing w:before="0" w:after="0"/>
+            </w:pPr>
+            <w:r>
+              <w:t>Possuir CEP cadastrado</w:t>
             </w:r>
           </w:p>
         </w:tc>
@@ -15548,125 +15094,7 @@
               <w:spacing w:before="0" w:after="0"/>
             </w:pPr>
             <w:r>
-              <w:t>Cartão cadastrado</w:t>
-            </w:r>
-          </w:p>
-          <w:p>
-            <w:pPr>
-              <w:spacing w:before="0" w:after="0"/>
-            </w:pPr>
-            <w:r>
-              <w:t>Novo apelido</w:t>
-            </w:r>
-          </w:p>
-          <w:p>
-            <w:pPr>
-              <w:spacing w:before="0" w:after="0"/>
-            </w:pPr>
-            <w:r>
-              <w:t xml:space="preserve">Novo </w:t>
-            </w:r>
-            <w:r>
-              <w:t>CPF do titular do cartão</w:t>
-            </w:r>
-          </w:p>
-          <w:p>
-            <w:pPr>
-              <w:spacing w:before="0" w:after="0"/>
-            </w:pPr>
-            <w:r>
-              <w:t>Novo n</w:t>
-            </w:r>
-            <w:r>
-              <w:t>ome impresso no cartão</w:t>
-            </w:r>
-          </w:p>
-          <w:p>
-            <w:pPr>
-              <w:spacing w:before="0" w:after="0"/>
-            </w:pPr>
-            <w:r>
-              <w:t>Novo n</w:t>
-            </w:r>
-            <w:r>
-              <w:t>úmero do cartão</w:t>
-            </w:r>
-          </w:p>
-          <w:p>
-            <w:pPr>
-              <w:spacing w:before="0" w:after="0"/>
-            </w:pPr>
-            <w:r>
-              <w:t>Nova v</w:t>
-            </w:r>
-            <w:r>
-              <w:t>alidade</w:t>
-            </w:r>
-          </w:p>
-          <w:p>
-            <w:pPr>
-              <w:spacing w:before="0" w:after="0"/>
-            </w:pPr>
-            <w:r>
-              <w:t xml:space="preserve">Novo </w:t>
-            </w:r>
-            <w:proofErr w:type="spellStart"/>
-            <w:r>
-              <w:rPr>
-                <w:i/>
-                <w:iCs/>
-              </w:rPr>
-              <w:t>c</w:t>
-            </w:r>
-            <w:r>
-              <w:rPr>
-                <w:i/>
-                <w:iCs/>
-              </w:rPr>
-              <w:t>ard</w:t>
-            </w:r>
-            <w:proofErr w:type="spellEnd"/>
-            <w:r>
-              <w:rPr>
-                <w:i/>
-                <w:iCs/>
-              </w:rPr>
-              <w:t xml:space="preserve"> </w:t>
-            </w:r>
-            <w:proofErr w:type="spellStart"/>
-            <w:r>
-              <w:rPr>
-                <w:i/>
-                <w:iCs/>
-              </w:rPr>
-              <w:t>Verification</w:t>
-            </w:r>
-            <w:proofErr w:type="spellEnd"/>
-            <w:r>
-              <w:rPr>
-                <w:i/>
-                <w:iCs/>
-              </w:rPr>
-              <w:t xml:space="preserve"> </w:t>
-            </w:r>
-            <w:proofErr w:type="spellStart"/>
-            <w:r>
-              <w:rPr>
-                <w:i/>
-                <w:iCs/>
-              </w:rPr>
-              <w:t>Value</w:t>
-            </w:r>
-            <w:proofErr w:type="spellEnd"/>
-            <w:r>
-              <w:rPr>
-                <w:i/>
-                <w:iCs/>
-              </w:rPr>
-              <w:t xml:space="preserve"> </w:t>
-            </w:r>
-            <w:r>
-              <w:t>(CVV)</w:t>
+              <w:t>Não se aplica</w:t>
             </w:r>
           </w:p>
         </w:tc>
@@ -15677,10 +15105,7 @@
         <w:pStyle w:val="Legenda"/>
       </w:pPr>
       <w:r>
-        <w:t xml:space="preserve">FONTE: </w:t>
-      </w:r>
-      <w:r>
-        <w:t>Elaboração própria</w:t>
+        <w:t>FONTE: Elaboração própria</w:t>
       </w:r>
     </w:p>
     <w:p/>
@@ -15688,38 +15113,25 @@
       <w:pPr>
         <w:pStyle w:val="Legenda"/>
       </w:pPr>
-      <w:bookmarkStart w:id="46" w:name="_Toc35461871"/>
-      <w:r>
-        <w:t>TABELA</w:t>
-      </w:r>
-      <w:r>
-        <w:t xml:space="preserve"> </w:t>
-      </w:r>
-      <w:r>
-        <w:fldChar w:fldCharType="begin"/>
-      </w:r>
-      <w:r>
-        <w:instrText xml:space="preserve"> SEQ Tabela \* ARABIC </w:instrText>
-      </w:r>
-      <w:r>
-        <w:fldChar w:fldCharType="separate"/>
-      </w:r>
-      <w:r>
-        <w:rPr>
-          <w:noProof/>
-        </w:rPr>
-        <w:t>26</w:t>
-      </w:r>
-      <w:r>
-        <w:rPr>
-          <w:noProof/>
-        </w:rPr>
-        <w:fldChar w:fldCharType="end"/>
-      </w:r>
-      <w:r>
-        <w:t xml:space="preserve"> - Requisito funcional 24: inativar cartão de crédito/débito do usuário</w:t>
-      </w:r>
-      <w:bookmarkEnd w:id="46"/>
+      <w:bookmarkStart w:id="44" w:name="_Toc35461869"/>
+      <w:r>
+        <w:t xml:space="preserve">TABELA </w:t>
+      </w:r>
+      <w:fldSimple w:instr=" SEQ Tabela \* ARABIC ">
+        <w:r>
+          <w:rPr>
+            <w:noProof/>
+          </w:rPr>
+          <w:t>26</w:t>
+        </w:r>
+      </w:fldSimple>
+      <w:r>
+        <w:t xml:space="preserve"> - Requisito funcional 22: cadastrar formas de pagamento</w:t>
+      </w:r>
+      <w:r>
+        <w:t xml:space="preserve"> do usuário</w:t>
+      </w:r>
+      <w:bookmarkEnd w:id="44"/>
     </w:p>
     <w:tbl>
       <w:tblPr>
@@ -15762,7 +15174,7 @@
               <w:spacing w:before="0" w:after="0"/>
             </w:pPr>
             <w:r>
-              <w:t>24</w:t>
+              <w:t>22</w:t>
             </w:r>
           </w:p>
         </w:tc>
@@ -15798,7 +15210,10 @@
               <w:spacing w:before="0" w:after="0"/>
             </w:pPr>
             <w:r>
-              <w:t>Inativar cartão de crédito/débito do usuário</w:t>
+              <w:t xml:space="preserve">Cadastrar </w:t>
+            </w:r>
+            <w:r>
+              <w:t>cartão de crédito/débito do usuário</w:t>
             </w:r>
           </w:p>
         </w:tc>
@@ -15821,7 +15236,6 @@
                 <w:b/>
                 <w:bCs/>
               </w:rPr>
-              <w:lastRenderedPageBreak/>
               <w:t>DESCRIÇÃO</w:t>
             </w:r>
           </w:p>
@@ -15835,15 +15249,77 @@
               <w:spacing w:before="0" w:after="0"/>
             </w:pPr>
             <w:r>
-              <w:t>Consiste em inativar o cartão de crédito/débito que o usuário já cadastrou anteriormente.</w:t>
-            </w:r>
-          </w:p>
-          <w:p>
-            <w:pPr>
-              <w:spacing w:before="0" w:after="0"/>
-            </w:pPr>
-            <w:r>
-              <w:t>O item não será apagado totalmente, pois as movimentações nele geradas são de utilidade do histórico de abastecimentos do usuário. Apaga-lo compromete a funcionalidade citada.</w:t>
+              <w:t xml:space="preserve">Consiste no cadastro </w:t>
+            </w:r>
+            <w:r>
+              <w:t>do cartão de crédito/débito</w:t>
+            </w:r>
+            <w:r>
+              <w:t xml:space="preserve"> que o usuário </w:t>
+            </w:r>
+            <w:r>
+              <w:t>usará</w:t>
+            </w:r>
+            <w:r>
+              <w:t xml:space="preserve"> no momento da compra.</w:t>
+            </w:r>
+          </w:p>
+          <w:p>
+            <w:pPr>
+              <w:spacing w:before="0" w:after="0"/>
+            </w:pPr>
+            <w:r>
+              <w:t xml:space="preserve">São opções de pagamento: cartões de crédito/débito, dinheiro e </w:t>
+            </w:r>
+            <w:proofErr w:type="spellStart"/>
+            <w:r>
+              <w:rPr>
+                <w:i/>
+                <w:iCs/>
+              </w:rPr>
+              <w:t>Etacoins</w:t>
+            </w:r>
+            <w:proofErr w:type="spellEnd"/>
+            <w:r>
+              <w:t>.</w:t>
+            </w:r>
+          </w:p>
+          <w:p>
+            <w:pPr>
+              <w:spacing w:before="0" w:after="0"/>
+            </w:pPr>
+            <w:r>
+              <w:t xml:space="preserve">As formas de pagamento </w:t>
+            </w:r>
+            <w:proofErr w:type="spellStart"/>
+            <w:r>
+              <w:rPr>
+                <w:i/>
+                <w:iCs/>
+              </w:rPr>
+              <w:t>Etacoins</w:t>
+            </w:r>
+            <w:proofErr w:type="spellEnd"/>
+            <w:r>
+              <w:t xml:space="preserve"> e dinheiro serão </w:t>
+            </w:r>
+            <w:r>
+              <w:rPr>
+                <w:i/>
+                <w:iCs/>
+              </w:rPr>
+              <w:t>default</w:t>
+            </w:r>
+            <w:r>
+              <w:t xml:space="preserve"> e aparecerão em todas as compras como forma de pagamento.</w:t>
+            </w:r>
+          </w:p>
+          <w:p>
+            <w:pPr>
+              <w:spacing w:before="0" w:after="0"/>
+            </w:pPr>
+            <w:r>
+              <w:t>Será possível cadastrar mais de um cartão para o mesmo usuário.</w:t>
             </w:r>
           </w:p>
         </w:tc>
@@ -15866,6 +15342,768 @@
                 <w:b/>
                 <w:bCs/>
               </w:rPr>
+              <w:t>NÍVEL DE NECESSIDADE</w:t>
+            </w:r>
+          </w:p>
+        </w:tc>
+        <w:tc>
+          <w:tcPr>
+            <w:tcW w:w="5805" w:type="dxa"/>
+          </w:tcPr>
+          <w:p>
+            <w:pPr>
+              <w:spacing w:before="0" w:after="0"/>
+            </w:pPr>
+            <w:r>
+              <w:t>Essencial</w:t>
+            </w:r>
+          </w:p>
+        </w:tc>
+      </w:tr>
+      <w:tr>
+        <w:tc>
+          <w:tcPr>
+            <w:tcW w:w="3256" w:type="dxa"/>
+          </w:tcPr>
+          <w:p>
+            <w:pPr>
+              <w:spacing w:before="0" w:after="0"/>
+              <w:rPr>
+                <w:b/>
+                <w:bCs/>
+              </w:rPr>
+            </w:pPr>
+            <w:r>
+              <w:rPr>
+                <w:b/>
+                <w:bCs/>
+              </w:rPr>
+              <w:t>PREMISSAS</w:t>
+            </w:r>
+          </w:p>
+        </w:tc>
+        <w:tc>
+          <w:tcPr>
+            <w:tcW w:w="5805" w:type="dxa"/>
+          </w:tcPr>
+          <w:p>
+            <w:pPr>
+              <w:spacing w:before="0" w:after="0"/>
+            </w:pPr>
+            <w:r>
+              <w:t>Estar logado como usuário comum no sistema</w:t>
+            </w:r>
+          </w:p>
+        </w:tc>
+      </w:tr>
+      <w:tr>
+        <w:tc>
+          <w:tcPr>
+            <w:tcW w:w="3256" w:type="dxa"/>
+          </w:tcPr>
+          <w:p>
+            <w:pPr>
+              <w:spacing w:before="0" w:after="0"/>
+              <w:rPr>
+                <w:b/>
+                <w:bCs/>
+              </w:rPr>
+            </w:pPr>
+            <w:r>
+              <w:rPr>
+                <w:b/>
+                <w:bCs/>
+              </w:rPr>
+              <w:lastRenderedPageBreak/>
+              <w:t>ENTRADAS</w:t>
+            </w:r>
+          </w:p>
+        </w:tc>
+        <w:tc>
+          <w:tcPr>
+            <w:tcW w:w="5805" w:type="dxa"/>
+          </w:tcPr>
+          <w:p>
+            <w:pPr>
+              <w:spacing w:before="0" w:after="0"/>
+            </w:pPr>
+            <w:r>
+              <w:t>Apelido do cartão</w:t>
+            </w:r>
+          </w:p>
+          <w:p>
+            <w:pPr>
+              <w:spacing w:before="0" w:after="0"/>
+            </w:pPr>
+            <w:r>
+              <w:t>CPF do titular do cartão</w:t>
+            </w:r>
+          </w:p>
+          <w:p>
+            <w:pPr>
+              <w:spacing w:before="0" w:after="0"/>
+            </w:pPr>
+            <w:r>
+              <w:t>Nome impresso no cartã</w:t>
+            </w:r>
+            <w:r>
+              <w:t>o</w:t>
+            </w:r>
+          </w:p>
+          <w:p>
+            <w:pPr>
+              <w:spacing w:before="0" w:after="0"/>
+            </w:pPr>
+            <w:r>
+              <w:t>Número do cartão</w:t>
+            </w:r>
+          </w:p>
+          <w:p>
+            <w:pPr>
+              <w:spacing w:before="0" w:after="0"/>
+            </w:pPr>
+            <w:r>
+              <w:t>Validade</w:t>
+            </w:r>
+          </w:p>
+          <w:p>
+            <w:pPr>
+              <w:spacing w:before="0" w:after="0"/>
+            </w:pPr>
+            <w:proofErr w:type="spellStart"/>
+            <w:r>
+              <w:rPr>
+                <w:i/>
+                <w:iCs/>
+              </w:rPr>
+              <w:t>Card</w:t>
+            </w:r>
+            <w:proofErr w:type="spellEnd"/>
+            <w:r>
+              <w:rPr>
+                <w:i/>
+                <w:iCs/>
+              </w:rPr>
+              <w:t xml:space="preserve"> </w:t>
+            </w:r>
+            <w:proofErr w:type="spellStart"/>
+            <w:r>
+              <w:rPr>
+                <w:i/>
+                <w:iCs/>
+              </w:rPr>
+              <w:t>Verification</w:t>
+            </w:r>
+            <w:proofErr w:type="spellEnd"/>
+            <w:r>
+              <w:rPr>
+                <w:i/>
+                <w:iCs/>
+              </w:rPr>
+              <w:t xml:space="preserve"> </w:t>
+            </w:r>
+            <w:proofErr w:type="spellStart"/>
+            <w:r>
+              <w:rPr>
+                <w:i/>
+                <w:iCs/>
+              </w:rPr>
+              <w:t>Value</w:t>
+            </w:r>
+            <w:proofErr w:type="spellEnd"/>
+            <w:r>
+              <w:rPr>
+                <w:i/>
+                <w:iCs/>
+              </w:rPr>
+              <w:t xml:space="preserve"> </w:t>
+            </w:r>
+            <w:r>
+              <w:t>(CVV)</w:t>
+            </w:r>
+          </w:p>
+        </w:tc>
+      </w:tr>
+    </w:tbl>
+    <w:p>
+      <w:pPr>
+        <w:pStyle w:val="Legenda"/>
+      </w:pPr>
+      <w:r>
+        <w:t>FONTE: Elaboração própria</w:t>
+      </w:r>
+    </w:p>
+    <w:p/>
+    <w:p>
+      <w:pPr>
+        <w:pStyle w:val="Legenda"/>
+      </w:pPr>
+      <w:bookmarkStart w:id="45" w:name="_Toc35461870"/>
+      <w:r>
+        <w:t>TABELA</w:t>
+      </w:r>
+      <w:r>
+        <w:t xml:space="preserve"> </w:t>
+      </w:r>
+      <w:fldSimple w:instr=" SEQ Tabela \* ARABIC ">
+        <w:r>
+          <w:rPr>
+            <w:noProof/>
+          </w:rPr>
+          <w:t>27</w:t>
+        </w:r>
+      </w:fldSimple>
+      <w:r>
+        <w:t xml:space="preserve"> - Requisito funcional 23: editar cartão de crédito/débito do usuário</w:t>
+      </w:r>
+      <w:bookmarkEnd w:id="45"/>
+    </w:p>
+    <w:tbl>
+      <w:tblPr>
+        <w:tblStyle w:val="Tabelacomgrade"/>
+        <w:tblW w:w="0" w:type="auto"/>
+        <w:tblLook w:val="04A0" w:firstRow="1" w:lastRow="0" w:firstColumn="1" w:lastColumn="0" w:noHBand="0" w:noVBand="1"/>
+      </w:tblPr>
+      <w:tblGrid>
+        <w:gridCol w:w="3256"/>
+        <w:gridCol w:w="5805"/>
+      </w:tblGrid>
+      <w:tr>
+        <w:tc>
+          <w:tcPr>
+            <w:tcW w:w="3256" w:type="dxa"/>
+          </w:tcPr>
+          <w:p>
+            <w:pPr>
+              <w:spacing w:before="0" w:after="0"/>
+              <w:rPr>
+                <w:b/>
+                <w:bCs/>
+              </w:rPr>
+            </w:pPr>
+            <w:r>
+              <w:rPr>
+                <w:b/>
+                <w:bCs/>
+              </w:rPr>
+              <w:t>Nº</w:t>
+            </w:r>
+          </w:p>
+        </w:tc>
+        <w:tc>
+          <w:tcPr>
+            <w:tcW w:w="5805" w:type="dxa"/>
+          </w:tcPr>
+          <w:p>
+            <w:pPr>
+              <w:spacing w:before="0" w:after="0"/>
+            </w:pPr>
+            <w:r>
+              <w:t>23</w:t>
+            </w:r>
+          </w:p>
+        </w:tc>
+      </w:tr>
+      <w:tr>
+        <w:tc>
+          <w:tcPr>
+            <w:tcW w:w="3256" w:type="dxa"/>
+          </w:tcPr>
+          <w:p>
+            <w:pPr>
+              <w:spacing w:before="0" w:after="0"/>
+              <w:rPr>
+                <w:b/>
+                <w:bCs/>
+              </w:rPr>
+            </w:pPr>
+            <w:r>
+              <w:rPr>
+                <w:b/>
+                <w:bCs/>
+              </w:rPr>
+              <w:t>NOME</w:t>
+            </w:r>
+          </w:p>
+        </w:tc>
+        <w:tc>
+          <w:tcPr>
+            <w:tcW w:w="5805" w:type="dxa"/>
+          </w:tcPr>
+          <w:p>
+            <w:pPr>
+              <w:spacing w:before="0" w:after="0"/>
+            </w:pPr>
+            <w:r>
+              <w:t>Editar cartão de crédito/débito do usuário</w:t>
+            </w:r>
+          </w:p>
+        </w:tc>
+      </w:tr>
+      <w:tr>
+        <w:tc>
+          <w:tcPr>
+            <w:tcW w:w="3256" w:type="dxa"/>
+          </w:tcPr>
+          <w:p>
+            <w:pPr>
+              <w:spacing w:before="0" w:after="0"/>
+              <w:rPr>
+                <w:b/>
+                <w:bCs/>
+              </w:rPr>
+            </w:pPr>
+            <w:r>
+              <w:rPr>
+                <w:b/>
+                <w:bCs/>
+              </w:rPr>
+              <w:t>DESCRIÇÃO</w:t>
+            </w:r>
+          </w:p>
+        </w:tc>
+        <w:tc>
+          <w:tcPr>
+            <w:tcW w:w="5805" w:type="dxa"/>
+          </w:tcPr>
+          <w:p>
+            <w:pPr>
+              <w:spacing w:before="0" w:after="0"/>
+            </w:pPr>
+            <w:r>
+              <w:t>Consiste na edição do cartão de crédito/débito que o usuário já cadastrou anteriormente.</w:t>
+            </w:r>
+          </w:p>
+        </w:tc>
+      </w:tr>
+      <w:tr>
+        <w:tc>
+          <w:tcPr>
+            <w:tcW w:w="3256" w:type="dxa"/>
+          </w:tcPr>
+          <w:p>
+            <w:pPr>
+              <w:spacing w:before="0" w:after="0"/>
+              <w:rPr>
+                <w:b/>
+                <w:bCs/>
+              </w:rPr>
+            </w:pPr>
+            <w:r>
+              <w:rPr>
+                <w:b/>
+                <w:bCs/>
+              </w:rPr>
+              <w:t>NÍVEL DE NECESSIDADE</w:t>
+            </w:r>
+          </w:p>
+        </w:tc>
+        <w:tc>
+          <w:tcPr>
+            <w:tcW w:w="5805" w:type="dxa"/>
+          </w:tcPr>
+          <w:p>
+            <w:pPr>
+              <w:spacing w:before="0" w:after="0"/>
+            </w:pPr>
+            <w:r>
+              <w:t>Importante</w:t>
+            </w:r>
+          </w:p>
+        </w:tc>
+      </w:tr>
+      <w:tr>
+        <w:tc>
+          <w:tcPr>
+            <w:tcW w:w="3256" w:type="dxa"/>
+          </w:tcPr>
+          <w:p>
+            <w:pPr>
+              <w:spacing w:before="0" w:after="0"/>
+              <w:rPr>
+                <w:b/>
+                <w:bCs/>
+              </w:rPr>
+            </w:pPr>
+            <w:r>
+              <w:rPr>
+                <w:b/>
+                <w:bCs/>
+              </w:rPr>
+              <w:t>PREMISSAS</w:t>
+            </w:r>
+          </w:p>
+        </w:tc>
+        <w:tc>
+          <w:tcPr>
+            <w:tcW w:w="5805" w:type="dxa"/>
+          </w:tcPr>
+          <w:p>
+            <w:pPr>
+              <w:spacing w:before="0" w:after="0"/>
+            </w:pPr>
+            <w:r>
+              <w:t xml:space="preserve">Estar </w:t>
+            </w:r>
+            <w:proofErr w:type="spellStart"/>
+            <w:r>
+              <w:t>logado</w:t>
+            </w:r>
+            <w:proofErr w:type="spellEnd"/>
+            <w:r>
+              <w:t xml:space="preserve"> como usuário comum no sistema</w:t>
+            </w:r>
+          </w:p>
+          <w:p>
+            <w:pPr>
+              <w:spacing w:before="0" w:after="0"/>
+            </w:pPr>
+            <w:r>
+              <w:t>Possuir cartão de crédito/débito cadastrado</w:t>
+            </w:r>
+          </w:p>
+        </w:tc>
+      </w:tr>
+      <w:tr>
+        <w:tc>
+          <w:tcPr>
+            <w:tcW w:w="3256" w:type="dxa"/>
+          </w:tcPr>
+          <w:p>
+            <w:pPr>
+              <w:spacing w:before="0" w:after="0"/>
+              <w:rPr>
+                <w:b/>
+                <w:bCs/>
+              </w:rPr>
+            </w:pPr>
+            <w:r>
+              <w:rPr>
+                <w:b/>
+                <w:bCs/>
+              </w:rPr>
+              <w:t>ENTRADAS</w:t>
+            </w:r>
+          </w:p>
+        </w:tc>
+        <w:tc>
+          <w:tcPr>
+            <w:tcW w:w="5805" w:type="dxa"/>
+          </w:tcPr>
+          <w:p>
+            <w:pPr>
+              <w:spacing w:before="0" w:after="0"/>
+            </w:pPr>
+            <w:r>
+              <w:t>Cartão cadastrado</w:t>
+            </w:r>
+          </w:p>
+          <w:p>
+            <w:pPr>
+              <w:spacing w:before="0" w:after="0"/>
+            </w:pPr>
+            <w:r>
+              <w:t>Novo apelido</w:t>
+            </w:r>
+          </w:p>
+          <w:p>
+            <w:pPr>
+              <w:spacing w:before="0" w:after="0"/>
+            </w:pPr>
+            <w:r>
+              <w:t xml:space="preserve">Novo </w:t>
+            </w:r>
+            <w:r>
+              <w:t>CPF do titular do cartão</w:t>
+            </w:r>
+          </w:p>
+          <w:p>
+            <w:pPr>
+              <w:spacing w:before="0" w:after="0"/>
+            </w:pPr>
+            <w:r>
+              <w:t>Novo n</w:t>
+            </w:r>
+            <w:r>
+              <w:t>ome impresso no cartão</w:t>
+            </w:r>
+          </w:p>
+          <w:p>
+            <w:pPr>
+              <w:spacing w:before="0" w:after="0"/>
+            </w:pPr>
+            <w:r>
+              <w:t>Novo n</w:t>
+            </w:r>
+            <w:r>
+              <w:t>úmero do cartão</w:t>
+            </w:r>
+          </w:p>
+          <w:p>
+            <w:pPr>
+              <w:spacing w:before="0" w:after="0"/>
+            </w:pPr>
+            <w:r>
+              <w:t>Nova v</w:t>
+            </w:r>
+            <w:r>
+              <w:t>alidade</w:t>
+            </w:r>
+          </w:p>
+          <w:p>
+            <w:pPr>
+              <w:spacing w:before="0" w:after="0"/>
+            </w:pPr>
+            <w:r>
+              <w:t xml:space="preserve">Novo </w:t>
+            </w:r>
+            <w:proofErr w:type="spellStart"/>
+            <w:r>
+              <w:rPr>
+                <w:i/>
+                <w:iCs/>
+              </w:rPr>
+              <w:t>c</w:t>
+            </w:r>
+            <w:r>
+              <w:rPr>
+                <w:i/>
+                <w:iCs/>
+              </w:rPr>
+              <w:t>ard</w:t>
+            </w:r>
+            <w:proofErr w:type="spellEnd"/>
+            <w:r>
+              <w:rPr>
+                <w:i/>
+                <w:iCs/>
+              </w:rPr>
+              <w:t xml:space="preserve"> </w:t>
+            </w:r>
+            <w:proofErr w:type="spellStart"/>
+            <w:r>
+              <w:rPr>
+                <w:i/>
+                <w:iCs/>
+              </w:rPr>
+              <w:t>Verification</w:t>
+            </w:r>
+            <w:proofErr w:type="spellEnd"/>
+            <w:r>
+              <w:rPr>
+                <w:i/>
+                <w:iCs/>
+              </w:rPr>
+              <w:t xml:space="preserve"> </w:t>
+            </w:r>
+            <w:proofErr w:type="spellStart"/>
+            <w:r>
+              <w:rPr>
+                <w:i/>
+                <w:iCs/>
+              </w:rPr>
+              <w:t>Value</w:t>
+            </w:r>
+            <w:proofErr w:type="spellEnd"/>
+            <w:r>
+              <w:rPr>
+                <w:i/>
+                <w:iCs/>
+              </w:rPr>
+              <w:t xml:space="preserve"> </w:t>
+            </w:r>
+            <w:r>
+              <w:t>(CVV)</w:t>
+            </w:r>
+          </w:p>
+        </w:tc>
+      </w:tr>
+    </w:tbl>
+    <w:p>
+      <w:pPr>
+        <w:pStyle w:val="Legenda"/>
+      </w:pPr>
+      <w:r>
+        <w:t xml:space="preserve">FONTE: </w:t>
+      </w:r>
+      <w:r>
+        <w:t>Elaboração própria</w:t>
+      </w:r>
+    </w:p>
+    <w:p/>
+    <w:p>
+      <w:pPr>
+        <w:pStyle w:val="Legenda"/>
+      </w:pPr>
+      <w:bookmarkStart w:id="46" w:name="_Toc35461871"/>
+      <w:r>
+        <w:t>TABELA</w:t>
+      </w:r>
+      <w:r>
+        <w:t xml:space="preserve"> </w:t>
+      </w:r>
+      <w:fldSimple w:instr=" SEQ Tabela \* ARABIC ">
+        <w:r>
+          <w:rPr>
+            <w:noProof/>
+          </w:rPr>
+          <w:t>28</w:t>
+        </w:r>
+      </w:fldSimple>
+      <w:r>
+        <w:t xml:space="preserve"> - Requisito funcional 24: inativar cartão de crédito/débito do usuário</w:t>
+      </w:r>
+      <w:bookmarkEnd w:id="46"/>
+    </w:p>
+    <w:tbl>
+      <w:tblPr>
+        <w:tblStyle w:val="Tabelacomgrade"/>
+        <w:tblW w:w="0" w:type="auto"/>
+        <w:tblLook w:val="04A0" w:firstRow="1" w:lastRow="0" w:firstColumn="1" w:lastColumn="0" w:noHBand="0" w:noVBand="1"/>
+      </w:tblPr>
+      <w:tblGrid>
+        <w:gridCol w:w="3256"/>
+        <w:gridCol w:w="5805"/>
+      </w:tblGrid>
+      <w:tr>
+        <w:tc>
+          <w:tcPr>
+            <w:tcW w:w="3256" w:type="dxa"/>
+          </w:tcPr>
+          <w:p>
+            <w:pPr>
+              <w:spacing w:before="0" w:after="0"/>
+              <w:rPr>
+                <w:b/>
+                <w:bCs/>
+              </w:rPr>
+            </w:pPr>
+            <w:r>
+              <w:rPr>
+                <w:b/>
+                <w:bCs/>
+              </w:rPr>
+              <w:t>Nº</w:t>
+            </w:r>
+          </w:p>
+        </w:tc>
+        <w:tc>
+          <w:tcPr>
+            <w:tcW w:w="5805" w:type="dxa"/>
+          </w:tcPr>
+          <w:p>
+            <w:pPr>
+              <w:spacing w:before="0" w:after="0"/>
+            </w:pPr>
+            <w:r>
+              <w:t>24</w:t>
+            </w:r>
+          </w:p>
+        </w:tc>
+      </w:tr>
+      <w:tr>
+        <w:tc>
+          <w:tcPr>
+            <w:tcW w:w="3256" w:type="dxa"/>
+          </w:tcPr>
+          <w:p>
+            <w:pPr>
+              <w:spacing w:before="0" w:after="0"/>
+              <w:rPr>
+                <w:b/>
+                <w:bCs/>
+              </w:rPr>
+            </w:pPr>
+            <w:r>
+              <w:rPr>
+                <w:b/>
+                <w:bCs/>
+              </w:rPr>
+              <w:t>NOME</w:t>
+            </w:r>
+          </w:p>
+        </w:tc>
+        <w:tc>
+          <w:tcPr>
+            <w:tcW w:w="5805" w:type="dxa"/>
+          </w:tcPr>
+          <w:p>
+            <w:pPr>
+              <w:spacing w:before="0" w:after="0"/>
+            </w:pPr>
+            <w:r>
+              <w:t>Inativar cartão de crédito/débito do usuário</w:t>
+            </w:r>
+          </w:p>
+        </w:tc>
+      </w:tr>
+      <w:tr>
+        <w:tc>
+          <w:tcPr>
+            <w:tcW w:w="3256" w:type="dxa"/>
+          </w:tcPr>
+          <w:p>
+            <w:pPr>
+              <w:spacing w:before="0" w:after="0"/>
+              <w:rPr>
+                <w:b/>
+                <w:bCs/>
+              </w:rPr>
+            </w:pPr>
+            <w:r>
+              <w:rPr>
+                <w:b/>
+                <w:bCs/>
+              </w:rPr>
+              <w:t>DESCRIÇÃO</w:t>
+            </w:r>
+          </w:p>
+        </w:tc>
+        <w:tc>
+          <w:tcPr>
+            <w:tcW w:w="5805" w:type="dxa"/>
+          </w:tcPr>
+          <w:p>
+            <w:pPr>
+              <w:spacing w:before="0" w:after="0"/>
+            </w:pPr>
+            <w:r>
+              <w:t>Consiste em inativar o cartão de crédito/débito que o usuário já cadastrou anteriormente.</w:t>
+            </w:r>
+          </w:p>
+          <w:p>
+            <w:pPr>
+              <w:spacing w:before="0" w:after="0"/>
+            </w:pPr>
+            <w:r>
+              <w:t xml:space="preserve">O item não será apagado totalmente, pois as movimentações nele geradas são de utilidade do histórico </w:t>
+            </w:r>
+            <w:r>
+              <w:lastRenderedPageBreak/>
+              <w:t>de abastecimentos do usuário. Apaga-lo compromete a funcionalidade citada.</w:t>
+            </w:r>
+          </w:p>
+        </w:tc>
+      </w:tr>
+      <w:tr>
+        <w:tc>
+          <w:tcPr>
+            <w:tcW w:w="3256" w:type="dxa"/>
+          </w:tcPr>
+          <w:p>
+            <w:pPr>
+              <w:spacing w:before="0" w:after="0"/>
+              <w:rPr>
+                <w:b/>
+                <w:bCs/>
+              </w:rPr>
+            </w:pPr>
+            <w:r>
+              <w:rPr>
+                <w:b/>
+                <w:bCs/>
+              </w:rPr>
+              <w:lastRenderedPageBreak/>
               <w:t>NÍVEL DE NECESSIDADE</w:t>
             </w:r>
           </w:p>
@@ -16036,25 +16274,25 @@
         <w:pStyle w:val="Ttulo3"/>
       </w:pPr>
       <w:r>
+        <w:t>5.2.1 Modelos de Casos de Uso</w:t>
+      </w:r>
+    </w:p>
+    <w:p/>
+    <w:p>
+      <w:pPr>
+        <w:pStyle w:val="Ttulo3"/>
+      </w:pPr>
+      <w:r>
+        <w:t>5.2.2 Modelo Conceitual dos Dados</w:t>
+      </w:r>
+    </w:p>
+    <w:p/>
+    <w:p>
+      <w:pPr>
+        <w:pStyle w:val="Ttulo3"/>
+      </w:pPr>
+      <w:r>
         <w:lastRenderedPageBreak/>
-        <w:t>5.2.1 Modelos de Casos de Uso</w:t>
-      </w:r>
-    </w:p>
-    <w:p/>
-    <w:p>
-      <w:pPr>
-        <w:pStyle w:val="Ttulo3"/>
-      </w:pPr>
-      <w:r>
-        <w:t>5.2.2 Modelo Conceitual dos Dados</w:t>
-      </w:r>
-    </w:p>
-    <w:p/>
-    <w:p>
-      <w:pPr>
-        <w:pStyle w:val="Ttulo3"/>
-      </w:pPr>
-      <w:r>
         <w:t>5.2.3 Modelo Inicial da Interface de Usuário</w:t>
       </w:r>
     </w:p>
@@ -16305,7 +16543,6 @@
         <w:docPartUnique/>
       </w:docPartObj>
     </w:sdtPr>
-    <w:sdtEndPr/>
     <w:sdtContent>
       <w:p>
         <w:pPr>

</xml_diff>

<commit_message>
Término das edições nos requisitos funcionais
</commit_message>
<xml_diff>
--- a/docs/projeto-final/documento-final/etanois-pfc.docx
+++ b/docs/projeto-final/documento-final/etanois-pfc.docx
@@ -1061,7 +1061,7 @@
       <w:r>
         <w:fldChar w:fldCharType="separate"/>
       </w:r>
-      <w:hyperlink w:anchor="_Toc35461846" w:history="1">
+      <w:hyperlink w:anchor="_Toc35682537" w:history="1">
         <w:r>
           <w:rPr>
             <w:rStyle w:val="Hyperlink"/>
@@ -1088,7 +1088,7 @@
             <w:noProof/>
             <w:webHidden/>
           </w:rPr>
-          <w:instrText xml:space="preserve"> PAGEREF _Toc35461846 \h </w:instrText>
+          <w:instrText xml:space="preserve"> PAGEREF _Toc35682537 \h </w:instrText>
         </w:r>
         <w:r>
           <w:rPr>
@@ -1133,7 +1133,7 @@
           <w:lang w:eastAsia="pt-BR"/>
         </w:rPr>
       </w:pPr>
-      <w:hyperlink w:anchor="_Toc35461847" w:history="1">
+      <w:hyperlink w:anchor="_Toc35682538" w:history="1">
         <w:r>
           <w:rPr>
             <w:rStyle w:val="Hyperlink"/>
@@ -1160,7 +1160,7 @@
             <w:noProof/>
             <w:webHidden/>
           </w:rPr>
-          <w:instrText xml:space="preserve"> PAGEREF _Toc35461847 \h </w:instrText>
+          <w:instrText xml:space="preserve"> PAGEREF _Toc35682538 \h </w:instrText>
         </w:r>
         <w:r>
           <w:rPr>
@@ -1205,7 +1205,7 @@
           <w:lang w:eastAsia="pt-BR"/>
         </w:rPr>
       </w:pPr>
-      <w:hyperlink w:anchor="_Toc35461848" w:history="1">
+      <w:hyperlink w:anchor="_Toc35682539" w:history="1">
         <w:r>
           <w:rPr>
             <w:rStyle w:val="Hyperlink"/>
@@ -1232,7 +1232,7 @@
             <w:noProof/>
             <w:webHidden/>
           </w:rPr>
-          <w:instrText xml:space="preserve"> PAGEREF _Toc35461848 \h </w:instrText>
+          <w:instrText xml:space="preserve"> PAGEREF _Toc35682539 \h </w:instrText>
         </w:r>
         <w:r>
           <w:rPr>
@@ -1277,7 +1277,7 @@
           <w:lang w:eastAsia="pt-BR"/>
         </w:rPr>
       </w:pPr>
-      <w:hyperlink w:anchor="_Toc35461849" w:history="1">
+      <w:hyperlink w:anchor="_Toc35682540" w:history="1">
         <w:r>
           <w:rPr>
             <w:rStyle w:val="Hyperlink"/>
@@ -1304,7 +1304,7 @@
             <w:noProof/>
             <w:webHidden/>
           </w:rPr>
-          <w:instrText xml:space="preserve"> PAGEREF _Toc35461849 \h </w:instrText>
+          <w:instrText xml:space="preserve"> PAGEREF _Toc35682540 \h </w:instrText>
         </w:r>
         <w:r>
           <w:rPr>
@@ -1349,7 +1349,7 @@
           <w:lang w:eastAsia="pt-BR"/>
         </w:rPr>
       </w:pPr>
-      <w:hyperlink w:anchor="_Toc35461850" w:history="1">
+      <w:hyperlink w:anchor="_Toc35682541" w:history="1">
         <w:r>
           <w:rPr>
             <w:rStyle w:val="Hyperlink"/>
@@ -1376,7 +1376,7 @@
             <w:noProof/>
             <w:webHidden/>
           </w:rPr>
-          <w:instrText xml:space="preserve"> PAGEREF _Toc35461850 \h </w:instrText>
+          <w:instrText xml:space="preserve"> PAGEREF _Toc35682541 \h </w:instrText>
         </w:r>
         <w:r>
           <w:rPr>
@@ -1421,7 +1421,7 @@
           <w:lang w:eastAsia="pt-BR"/>
         </w:rPr>
       </w:pPr>
-      <w:hyperlink w:anchor="_Toc35461851" w:history="1">
+      <w:hyperlink w:anchor="_Toc35682542" w:history="1">
         <w:r>
           <w:rPr>
             <w:rStyle w:val="Hyperlink"/>
@@ -1448,7 +1448,7 @@
             <w:noProof/>
             <w:webHidden/>
           </w:rPr>
-          <w:instrText xml:space="preserve"> PAGEREF _Toc35461851 \h </w:instrText>
+          <w:instrText xml:space="preserve"> PAGEREF _Toc35682542 \h </w:instrText>
         </w:r>
         <w:r>
           <w:rPr>
@@ -1493,7 +1493,7 @@
           <w:lang w:eastAsia="pt-BR"/>
         </w:rPr>
       </w:pPr>
-      <w:hyperlink w:anchor="_Toc35461852" w:history="1">
+      <w:hyperlink w:anchor="_Toc35682543" w:history="1">
         <w:r>
           <w:rPr>
             <w:rStyle w:val="Hyperlink"/>
@@ -1520,7 +1520,7 @@
             <w:noProof/>
             <w:webHidden/>
           </w:rPr>
-          <w:instrText xml:space="preserve"> PAGEREF _Toc35461852 \h </w:instrText>
+          <w:instrText xml:space="preserve"> PAGEREF _Toc35682543 \h </w:instrText>
         </w:r>
         <w:r>
           <w:rPr>
@@ -1565,7 +1565,7 @@
           <w:lang w:eastAsia="pt-BR"/>
         </w:rPr>
       </w:pPr>
-      <w:hyperlink w:anchor="_Toc35461853" w:history="1">
+      <w:hyperlink w:anchor="_Toc35682544" w:history="1">
         <w:r>
           <w:rPr>
             <w:rStyle w:val="Hyperlink"/>
@@ -1592,7 +1592,7 @@
             <w:noProof/>
             <w:webHidden/>
           </w:rPr>
-          <w:instrText xml:space="preserve"> PAGEREF _Toc35461853 \h </w:instrText>
+          <w:instrText xml:space="preserve"> PAGEREF _Toc35682544 \h </w:instrText>
         </w:r>
         <w:r>
           <w:rPr>
@@ -1637,7 +1637,7 @@
           <w:lang w:eastAsia="pt-BR"/>
         </w:rPr>
       </w:pPr>
-      <w:hyperlink w:anchor="_Toc35461854" w:history="1">
+      <w:hyperlink w:anchor="_Toc35682545" w:history="1">
         <w:r>
           <w:rPr>
             <w:rStyle w:val="Hyperlink"/>
@@ -1664,7 +1664,7 @@
             <w:noProof/>
             <w:webHidden/>
           </w:rPr>
-          <w:instrText xml:space="preserve"> PAGEREF _Toc35461854 \h </w:instrText>
+          <w:instrText xml:space="preserve"> PAGEREF _Toc35682545 \h </w:instrText>
         </w:r>
         <w:r>
           <w:rPr>
@@ -1709,7 +1709,7 @@
           <w:lang w:eastAsia="pt-BR"/>
         </w:rPr>
       </w:pPr>
-      <w:hyperlink w:anchor="_Toc35461855" w:history="1">
+      <w:hyperlink w:anchor="_Toc35682546" w:history="1">
         <w:r>
           <w:rPr>
             <w:rStyle w:val="Hyperlink"/>
@@ -1736,7 +1736,7 @@
             <w:noProof/>
             <w:webHidden/>
           </w:rPr>
-          <w:instrText xml:space="preserve"> PAGEREF _Toc35461855 \h </w:instrText>
+          <w:instrText xml:space="preserve"> PAGEREF _Toc35682546 \h </w:instrText>
         </w:r>
         <w:r>
           <w:rPr>
@@ -1781,7 +1781,7 @@
           <w:lang w:eastAsia="pt-BR"/>
         </w:rPr>
       </w:pPr>
-      <w:hyperlink w:anchor="_Toc35461856" w:history="1">
+      <w:hyperlink w:anchor="_Toc35682547" w:history="1">
         <w:r>
           <w:rPr>
             <w:rStyle w:val="Hyperlink"/>
@@ -1808,7 +1808,7 @@
             <w:noProof/>
             <w:webHidden/>
           </w:rPr>
-          <w:instrText xml:space="preserve"> PAGEREF _Toc35461856 \h </w:instrText>
+          <w:instrText xml:space="preserve"> PAGEREF _Toc35682547 \h </w:instrText>
         </w:r>
         <w:r>
           <w:rPr>
@@ -1853,7 +1853,7 @@
           <w:lang w:eastAsia="pt-BR"/>
         </w:rPr>
       </w:pPr>
-      <w:hyperlink w:anchor="_Toc35461857" w:history="1">
+      <w:hyperlink w:anchor="_Toc35682548" w:history="1">
         <w:r>
           <w:rPr>
             <w:rStyle w:val="Hyperlink"/>
@@ -1880,7 +1880,7 @@
             <w:noProof/>
             <w:webHidden/>
           </w:rPr>
-          <w:instrText xml:space="preserve"> PAGEREF _Toc35461857 \h </w:instrText>
+          <w:instrText xml:space="preserve"> PAGEREF _Toc35682548 \h </w:instrText>
         </w:r>
         <w:r>
           <w:rPr>
@@ -1925,13 +1925,41 @@
           <w:lang w:eastAsia="pt-BR"/>
         </w:rPr>
       </w:pPr>
-      <w:hyperlink w:anchor="_Toc35461858" w:history="1">
+      <w:hyperlink w:anchor="_Toc35682549" w:history="1">
         <w:r>
           <w:rPr>
             <w:rStyle w:val="Hyperlink"/>
             <w:noProof/>
           </w:rPr>
-          <w:t>TABELA 13 - Requisito funcional 11: Cadastrar combustíveis disponíveis no posto de combustível</w:t>
+          <w:t>TAB</w:t>
+        </w:r>
+        <w:r>
+          <w:rPr>
+            <w:rStyle w:val="Hyperlink"/>
+            <w:noProof/>
+          </w:rPr>
+          <w:t>E</w:t>
+        </w:r>
+        <w:r>
+          <w:rPr>
+            <w:rStyle w:val="Hyperlink"/>
+            <w:noProof/>
+          </w:rPr>
+          <w:t>LA 13 - Requisito funcional 11: cadastrar</w:t>
+        </w:r>
+        <w:r>
+          <w:rPr>
+            <w:rStyle w:val="Hyperlink"/>
+            <w:noProof/>
+          </w:rPr>
+          <w:t xml:space="preserve"> </w:t>
+        </w:r>
+        <w:r>
+          <w:rPr>
+            <w:rStyle w:val="Hyperlink"/>
+            <w:noProof/>
+          </w:rPr>
+          <w:t>combustíveis disponíveis no posto de combustível</w:t>
         </w:r>
         <w:r>
           <w:rPr>
@@ -1952,7 +1980,7 @@
             <w:noProof/>
             <w:webHidden/>
           </w:rPr>
-          <w:instrText xml:space="preserve"> PAGEREF _Toc35461858 \h </w:instrText>
+          <w:instrText xml:space="preserve"> PAGEREF _Toc35682549 \h </w:instrText>
         </w:r>
         <w:r>
           <w:rPr>
@@ -1997,7 +2025,7 @@
           <w:lang w:eastAsia="pt-BR"/>
         </w:rPr>
       </w:pPr>
-      <w:hyperlink w:anchor="_Toc35461859" w:history="1">
+      <w:hyperlink w:anchor="_Toc35682550" w:history="1">
         <w:r>
           <w:rPr>
             <w:rStyle w:val="Hyperlink"/>
@@ -2024,7 +2052,7 @@
             <w:noProof/>
             <w:webHidden/>
           </w:rPr>
-          <w:instrText xml:space="preserve"> PAGEREF _Toc35461859 \h </w:instrText>
+          <w:instrText xml:space="preserve"> PAGEREF _Toc35682550 \h </w:instrText>
         </w:r>
         <w:r>
           <w:rPr>
@@ -2069,7 +2097,7 @@
           <w:lang w:eastAsia="pt-BR"/>
         </w:rPr>
       </w:pPr>
-      <w:hyperlink w:anchor="_Toc35461860" w:history="1">
+      <w:hyperlink w:anchor="_Toc35682551" w:history="1">
         <w:r>
           <w:rPr>
             <w:rStyle w:val="Hyperlink"/>
@@ -2096,7 +2124,7 @@
             <w:noProof/>
             <w:webHidden/>
           </w:rPr>
-          <w:instrText xml:space="preserve"> PAGEREF _Toc35461860 \h </w:instrText>
+          <w:instrText xml:space="preserve"> PAGEREF _Toc35682551 \h </w:instrText>
         </w:r>
         <w:r>
           <w:rPr>
@@ -2141,7 +2169,7 @@
           <w:lang w:eastAsia="pt-BR"/>
         </w:rPr>
       </w:pPr>
-      <w:hyperlink w:anchor="_Toc35461861" w:history="1">
+      <w:hyperlink w:anchor="_Toc35682552" w:history="1">
         <w:r>
           <w:rPr>
             <w:rStyle w:val="Hyperlink"/>
@@ -2168,7 +2196,7 @@
             <w:noProof/>
             <w:webHidden/>
           </w:rPr>
-          <w:instrText xml:space="preserve"> PAGEREF _Toc35461861 \h </w:instrText>
+          <w:instrText xml:space="preserve"> PAGEREF _Toc35682552 \h </w:instrText>
         </w:r>
         <w:r>
           <w:rPr>
@@ -2213,7 +2241,7 @@
           <w:lang w:eastAsia="pt-BR"/>
         </w:rPr>
       </w:pPr>
-      <w:hyperlink w:anchor="_Toc35461862" w:history="1">
+      <w:hyperlink w:anchor="_Toc35682553" w:history="1">
         <w:r>
           <w:rPr>
             <w:rStyle w:val="Hyperlink"/>
@@ -2240,7 +2268,7 @@
             <w:noProof/>
             <w:webHidden/>
           </w:rPr>
-          <w:instrText xml:space="preserve"> PAGEREF _Toc35461862 \h </w:instrText>
+          <w:instrText xml:space="preserve"> PAGEREF _Toc35682553 \h </w:instrText>
         </w:r>
         <w:r>
           <w:rPr>
@@ -2285,7 +2313,7 @@
           <w:lang w:eastAsia="pt-BR"/>
         </w:rPr>
       </w:pPr>
-      <w:hyperlink w:anchor="_Toc35461863" w:history="1">
+      <w:hyperlink w:anchor="_Toc35682554" w:history="1">
         <w:r>
           <w:rPr>
             <w:rStyle w:val="Hyperlink"/>
@@ -2312,7 +2340,7 @@
             <w:noProof/>
             <w:webHidden/>
           </w:rPr>
-          <w:instrText xml:space="preserve"> PAGEREF _Toc35461863 \h </w:instrText>
+          <w:instrText xml:space="preserve"> PAGEREF _Toc35682554 \h </w:instrText>
         </w:r>
         <w:r>
           <w:rPr>
@@ -2357,13 +2385,13 @@
           <w:lang w:eastAsia="pt-BR"/>
         </w:rPr>
       </w:pPr>
-      <w:hyperlink w:anchor="_Toc35461864" w:history="1">
+      <w:hyperlink w:anchor="_Toc35682555" w:history="1">
         <w:r>
           <w:rPr>
             <w:rStyle w:val="Hyperlink"/>
             <w:noProof/>
           </w:rPr>
-          <w:t>TABELA 19 - Requisito 17: cadastrar distância máxima de busca por postos de combustível</w:t>
+          <w:t>TABELA 19 - Requisito 17: cadastrar distância máxima de busca por postos de combustível sem rotas</w:t>
         </w:r>
         <w:r>
           <w:rPr>
@@ -2384,7 +2412,7 @@
             <w:noProof/>
             <w:webHidden/>
           </w:rPr>
-          <w:instrText xml:space="preserve"> PAGEREF _Toc35461864 \h </w:instrText>
+          <w:instrText xml:space="preserve"> PAGEREF _Toc35682555 \h </w:instrText>
         </w:r>
         <w:r>
           <w:rPr>
@@ -2429,13 +2457,13 @@
           <w:lang w:eastAsia="pt-BR"/>
         </w:rPr>
       </w:pPr>
-      <w:hyperlink w:anchor="_Toc35461865" w:history="1">
+      <w:hyperlink w:anchor="_Toc35682556" w:history="1">
         <w:r>
           <w:rPr>
             <w:rStyle w:val="Hyperlink"/>
             <w:noProof/>
           </w:rPr>
-          <w:t>TABELA 20 - Requisito funcional 18: editar distância máxima de busca por postos de combustível</w:t>
+          <w:t>TABELA 20 - Requisito funcional 18: editar distância máxima de busca por postos de combustível sem rotas</w:t>
         </w:r>
         <w:r>
           <w:rPr>
@@ -2456,7 +2484,7 @@
             <w:noProof/>
             <w:webHidden/>
           </w:rPr>
-          <w:instrText xml:space="preserve"> PAGEREF _Toc35461865 \h </w:instrText>
+          <w:instrText xml:space="preserve"> PAGEREF _Toc35682556 \h </w:instrText>
         </w:r>
         <w:r>
           <w:rPr>
@@ -2501,13 +2529,13 @@
           <w:lang w:eastAsia="pt-BR"/>
         </w:rPr>
       </w:pPr>
-      <w:hyperlink w:anchor="_Toc35461866" w:history="1">
+      <w:hyperlink w:anchor="_Toc35682557" w:history="1">
         <w:r>
           <w:rPr>
             <w:rStyle w:val="Hyperlink"/>
             <w:noProof/>
           </w:rPr>
-          <w:t>TABELA 21 - Requisito funcional 19: cadastrar Código de Endereço Postal (CEP) do usuário</w:t>
+          <w:t>TABELA 21 - Requisito funcional 19: cadastrar distância máxima de busca por postos de combustível com rotas</w:t>
         </w:r>
         <w:r>
           <w:rPr>
@@ -2528,7 +2556,7 @@
             <w:noProof/>
             <w:webHidden/>
           </w:rPr>
-          <w:instrText xml:space="preserve"> PAGEREF _Toc35461866 \h </w:instrText>
+          <w:instrText xml:space="preserve"> PAGEREF _Toc35682557 \h </w:instrText>
         </w:r>
         <w:r>
           <w:rPr>
@@ -2573,13 +2601,13 @@
           <w:lang w:eastAsia="pt-BR"/>
         </w:rPr>
       </w:pPr>
-      <w:hyperlink w:anchor="_Toc35461867" w:history="1">
+      <w:hyperlink w:anchor="_Toc35682558" w:history="1">
         <w:r>
           <w:rPr>
             <w:rStyle w:val="Hyperlink"/>
             <w:noProof/>
           </w:rPr>
-          <w:t>TABELA 22 - Requisito funcional: 20: editar CEP do usuário</w:t>
+          <w:t>TABELA 22 - Requisito funcional 20: editar distância máxima de busca por postos de combustível com rotas</w:t>
         </w:r>
         <w:r>
           <w:rPr>
@@ -2600,7 +2628,7 @@
             <w:noProof/>
             <w:webHidden/>
           </w:rPr>
-          <w:instrText xml:space="preserve"> PAGEREF _Toc35461867 \h </w:instrText>
+          <w:instrText xml:space="preserve"> PAGEREF _Toc35682558 \h </w:instrText>
         </w:r>
         <w:r>
           <w:rPr>
@@ -2645,13 +2673,13 @@
           <w:lang w:eastAsia="pt-BR"/>
         </w:rPr>
       </w:pPr>
-      <w:hyperlink w:anchor="_Toc35461868" w:history="1">
+      <w:hyperlink w:anchor="_Toc35682559" w:history="1">
         <w:r>
           <w:rPr>
             <w:rStyle w:val="Hyperlink"/>
             <w:noProof/>
           </w:rPr>
-          <w:t>TABELA 23 - Requisito funcional 21: inativar CEP do usuário</w:t>
+          <w:t>TABELA 23 - Requisito funcional 21: cadastrar Código de Endereço Postal (CEP) do usuário</w:t>
         </w:r>
         <w:r>
           <w:rPr>
@@ -2672,7 +2700,7 @@
             <w:noProof/>
             <w:webHidden/>
           </w:rPr>
-          <w:instrText xml:space="preserve"> PAGEREF _Toc35461868 \h </w:instrText>
+          <w:instrText xml:space="preserve"> PAGEREF _Toc35682559 \h </w:instrText>
         </w:r>
         <w:r>
           <w:rPr>
@@ -2717,13 +2745,13 @@
           <w:lang w:eastAsia="pt-BR"/>
         </w:rPr>
       </w:pPr>
-      <w:hyperlink w:anchor="_Toc35461869" w:history="1">
+      <w:hyperlink w:anchor="_Toc35682560" w:history="1">
         <w:r>
           <w:rPr>
             <w:rStyle w:val="Hyperlink"/>
             <w:noProof/>
           </w:rPr>
-          <w:t>TABELA 24 - Requisito funcional 22: cadastrar formas de pagamento do usuário</w:t>
+          <w:t>TABELA 24 - Requisito funcional: 22: editar CEP do usuário</w:t>
         </w:r>
         <w:r>
           <w:rPr>
@@ -2744,7 +2772,7 @@
             <w:noProof/>
             <w:webHidden/>
           </w:rPr>
-          <w:instrText xml:space="preserve"> PAGEREF _Toc35461869 \h </w:instrText>
+          <w:instrText xml:space="preserve"> PAGEREF _Toc35682560 \h </w:instrText>
         </w:r>
         <w:r>
           <w:rPr>
@@ -2789,13 +2817,27 @@
           <w:lang w:eastAsia="pt-BR"/>
         </w:rPr>
       </w:pPr>
-      <w:hyperlink w:anchor="_Toc35461870" w:history="1">
+      <w:hyperlink w:anchor="_Toc35682561" w:history="1">
         <w:r>
           <w:rPr>
             <w:rStyle w:val="Hyperlink"/>
             <w:noProof/>
           </w:rPr>
-          <w:t>TABELA 25 - Requisito funcional 23: editar cartão de crédito/débito do usuário</w:t>
+          <w:t>TABELA 25 - Requisito funcional 23: inativ</w:t>
+        </w:r>
+        <w:r>
+          <w:rPr>
+            <w:rStyle w:val="Hyperlink"/>
+            <w:noProof/>
+          </w:rPr>
+          <w:t>a</w:t>
+        </w:r>
+        <w:r>
+          <w:rPr>
+            <w:rStyle w:val="Hyperlink"/>
+            <w:noProof/>
+          </w:rPr>
+          <w:t>r CEP do usuário</w:t>
         </w:r>
         <w:r>
           <w:rPr>
@@ -2816,7 +2858,7 @@
             <w:noProof/>
             <w:webHidden/>
           </w:rPr>
-          <w:instrText xml:space="preserve"> PAGEREF _Toc35461870 \h </w:instrText>
+          <w:instrText xml:space="preserve"> PAGEREF _Toc35682561 \h </w:instrText>
         </w:r>
         <w:r>
           <w:rPr>
@@ -2861,13 +2903,13 @@
           <w:lang w:eastAsia="pt-BR"/>
         </w:rPr>
       </w:pPr>
-      <w:hyperlink w:anchor="_Toc35461871" w:history="1">
+      <w:hyperlink w:anchor="_Toc35682562" w:history="1">
         <w:r>
           <w:rPr>
             <w:rStyle w:val="Hyperlink"/>
             <w:noProof/>
           </w:rPr>
-          <w:t>TABELA 26 - Requisito funcional 24: inativar cartão de crédito/débito do usuário</w:t>
+          <w:t>TABELA 26 - Requisito funcional 22: cadastrar formas de pagamento do usuário</w:t>
         </w:r>
         <w:r>
           <w:rPr>
@@ -2888,7 +2930,7 @@
             <w:noProof/>
             <w:webHidden/>
           </w:rPr>
-          <w:instrText xml:space="preserve"> PAGEREF _Toc35461871 \h </w:instrText>
+          <w:instrText xml:space="preserve"> PAGEREF _Toc35682562 \h </w:instrText>
         </w:r>
         <w:r>
           <w:rPr>
@@ -2909,6 +2951,150 @@
             <w:webHidden/>
           </w:rPr>
           <w:t>41</w:t>
+        </w:r>
+        <w:r>
+          <w:rPr>
+            <w:noProof/>
+            <w:webHidden/>
+          </w:rPr>
+          <w:fldChar w:fldCharType="end"/>
+        </w:r>
+      </w:hyperlink>
+    </w:p>
+    <w:p>
+      <w:pPr>
+        <w:pStyle w:val="ndicedeilustraes"/>
+        <w:tabs>
+          <w:tab w:val="right" w:leader="dot" w:pos="9061"/>
+        </w:tabs>
+        <w:rPr>
+          <w:rFonts w:asciiTheme="minorHAnsi" w:eastAsiaTheme="minorEastAsia" w:hAnsiTheme="minorHAnsi"/>
+          <w:noProof/>
+          <w:color w:val="auto"/>
+          <w:szCs w:val="24"/>
+          <w:lang w:eastAsia="pt-BR"/>
+        </w:rPr>
+      </w:pPr>
+      <w:hyperlink w:anchor="_Toc35682563" w:history="1">
+        <w:r>
+          <w:rPr>
+            <w:rStyle w:val="Hyperlink"/>
+            <w:noProof/>
+          </w:rPr>
+          <w:t>TABELA 27 - Requisito funcional 23: editar cartão de crédito/débito do usuário</w:t>
+        </w:r>
+        <w:r>
+          <w:rPr>
+            <w:noProof/>
+            <w:webHidden/>
+          </w:rPr>
+          <w:tab/>
+        </w:r>
+        <w:r>
+          <w:rPr>
+            <w:noProof/>
+            <w:webHidden/>
+          </w:rPr>
+          <w:fldChar w:fldCharType="begin"/>
+        </w:r>
+        <w:r>
+          <w:rPr>
+            <w:noProof/>
+            <w:webHidden/>
+          </w:rPr>
+          <w:instrText xml:space="preserve"> PAGEREF _Toc35682563 \h </w:instrText>
+        </w:r>
+        <w:r>
+          <w:rPr>
+            <w:noProof/>
+            <w:webHidden/>
+          </w:rPr>
+        </w:r>
+        <w:r>
+          <w:rPr>
+            <w:noProof/>
+            <w:webHidden/>
+          </w:rPr>
+          <w:fldChar w:fldCharType="separate"/>
+        </w:r>
+        <w:r>
+          <w:rPr>
+            <w:noProof/>
+            <w:webHidden/>
+          </w:rPr>
+          <w:t>42</w:t>
+        </w:r>
+        <w:r>
+          <w:rPr>
+            <w:noProof/>
+            <w:webHidden/>
+          </w:rPr>
+          <w:fldChar w:fldCharType="end"/>
+        </w:r>
+      </w:hyperlink>
+    </w:p>
+    <w:p>
+      <w:pPr>
+        <w:pStyle w:val="ndicedeilustraes"/>
+        <w:tabs>
+          <w:tab w:val="right" w:leader="dot" w:pos="9061"/>
+        </w:tabs>
+        <w:rPr>
+          <w:rFonts w:asciiTheme="minorHAnsi" w:eastAsiaTheme="minorEastAsia" w:hAnsiTheme="minorHAnsi"/>
+          <w:noProof/>
+          <w:color w:val="auto"/>
+          <w:szCs w:val="24"/>
+          <w:lang w:eastAsia="pt-BR"/>
+        </w:rPr>
+      </w:pPr>
+      <w:hyperlink w:anchor="_Toc35682564" w:history="1">
+        <w:r>
+          <w:rPr>
+            <w:rStyle w:val="Hyperlink"/>
+            <w:noProof/>
+          </w:rPr>
+          <w:t>TABELA 28 - Requisito funcional 24: inativar cartão de crédito/débito do usuário</w:t>
+        </w:r>
+        <w:r>
+          <w:rPr>
+            <w:noProof/>
+            <w:webHidden/>
+          </w:rPr>
+          <w:tab/>
+        </w:r>
+        <w:r>
+          <w:rPr>
+            <w:noProof/>
+            <w:webHidden/>
+          </w:rPr>
+          <w:fldChar w:fldCharType="begin"/>
+        </w:r>
+        <w:r>
+          <w:rPr>
+            <w:noProof/>
+            <w:webHidden/>
+          </w:rPr>
+          <w:instrText xml:space="preserve"> PAGEREF _Toc35682564 \h </w:instrText>
+        </w:r>
+        <w:r>
+          <w:rPr>
+            <w:noProof/>
+            <w:webHidden/>
+          </w:rPr>
+        </w:r>
+        <w:r>
+          <w:rPr>
+            <w:noProof/>
+            <w:webHidden/>
+          </w:rPr>
+          <w:fldChar w:fldCharType="separate"/>
+        </w:r>
+        <w:r>
+          <w:rPr>
+            <w:noProof/>
+            <w:webHidden/>
+          </w:rPr>
+          <w:t>42</w:t>
         </w:r>
         <w:r>
           <w:rPr>
@@ -4740,14 +4926,27 @@
       <w:r>
         <w:t xml:space="preserve">FIGURA </w:t>
       </w:r>
-      <w:fldSimple w:instr=" SEQ Figura \* ARABIC ">
-        <w:r>
-          <w:rPr>
-            <w:noProof/>
-          </w:rPr>
-          <w:t>1</w:t>
-        </w:r>
-      </w:fldSimple>
+      <w:r>
+        <w:fldChar w:fldCharType="begin"/>
+      </w:r>
+      <w:r>
+        <w:instrText xml:space="preserve"> SEQ Figura \* ARABIC </w:instrText>
+      </w:r>
+      <w:r>
+        <w:fldChar w:fldCharType="separate"/>
+      </w:r>
+      <w:r>
+        <w:rPr>
+          <w:noProof/>
+        </w:rPr>
+        <w:t>1</w:t>
+      </w:r>
+      <w:r>
+        <w:rPr>
+          <w:noProof/>
+        </w:rPr>
+        <w:fldChar w:fldCharType="end"/>
+      </w:r>
       <w:r>
         <w:t xml:space="preserve"> - </w:t>
       </w:r>
@@ -4999,14 +5198,27 @@
       <w:r>
         <w:t xml:space="preserve">FIGURA </w:t>
       </w:r>
-      <w:fldSimple w:instr=" SEQ Figura \* ARABIC ">
-        <w:r>
-          <w:rPr>
-            <w:noProof/>
-          </w:rPr>
-          <w:t>2</w:t>
-        </w:r>
-      </w:fldSimple>
+      <w:r>
+        <w:fldChar w:fldCharType="begin"/>
+      </w:r>
+      <w:r>
+        <w:instrText xml:space="preserve"> SEQ Figura \* ARABIC </w:instrText>
+      </w:r>
+      <w:r>
+        <w:fldChar w:fldCharType="separate"/>
+      </w:r>
+      <w:r>
+        <w:rPr>
+          <w:noProof/>
+        </w:rPr>
+        <w:t>2</w:t>
+      </w:r>
+      <w:r>
+        <w:rPr>
+          <w:noProof/>
+        </w:rPr>
+        <w:fldChar w:fldCharType="end"/>
+      </w:r>
       <w:r>
         <w:t xml:space="preserve"> - Valores do Etanol em Santa Rita do Sapucaí-MG entre 06/01/2020 e 06/03/2020</w:t>
       </w:r>
@@ -5868,18 +6080,31 @@
       <w:pPr>
         <w:pStyle w:val="Legenda"/>
       </w:pPr>
-      <w:bookmarkStart w:id="7" w:name="_Toc35461846"/>
+      <w:bookmarkStart w:id="7" w:name="_Toc35682537"/>
       <w:r>
         <w:t xml:space="preserve">TABELA </w:t>
       </w:r>
-      <w:fldSimple w:instr=" SEQ Tabela \* ARABIC ">
-        <w:r>
-          <w:rPr>
-            <w:noProof/>
-          </w:rPr>
-          <w:t>1</w:t>
-        </w:r>
-      </w:fldSimple>
+      <w:r>
+        <w:fldChar w:fldCharType="begin"/>
+      </w:r>
+      <w:r>
+        <w:instrText xml:space="preserve"> SEQ Tabela \* ARABIC </w:instrText>
+      </w:r>
+      <w:r>
+        <w:fldChar w:fldCharType="separate"/>
+      </w:r>
+      <w:r>
+        <w:rPr>
+          <w:noProof/>
+        </w:rPr>
+        <w:t>1</w:t>
+      </w:r>
+      <w:r>
+        <w:rPr>
+          <w:noProof/>
+        </w:rPr>
+        <w:fldChar w:fldCharType="end"/>
+      </w:r>
       <w:r>
         <w:t xml:space="preserve"> - Cenário de venda no Etanóis</w:t>
       </w:r>
@@ -6254,21 +6479,34 @@
       <w:pPr>
         <w:pStyle w:val="Legenda"/>
       </w:pPr>
-      <w:bookmarkStart w:id="8" w:name="_Toc35461847"/>
+      <w:bookmarkStart w:id="8" w:name="_Toc35682538"/>
       <w:r>
         <w:t>TABELA</w:t>
       </w:r>
       <w:r>
         <w:t xml:space="preserve"> </w:t>
       </w:r>
-      <w:fldSimple w:instr=" SEQ Tabela \* ARABIC ">
-        <w:r>
-          <w:rPr>
-            <w:noProof/>
-          </w:rPr>
-          <w:t>2</w:t>
-        </w:r>
-      </w:fldSimple>
+      <w:r>
+        <w:fldChar w:fldCharType="begin"/>
+      </w:r>
+      <w:r>
+        <w:instrText xml:space="preserve"> SEQ Tabela \* ARABIC </w:instrText>
+      </w:r>
+      <w:r>
+        <w:fldChar w:fldCharType="separate"/>
+      </w:r>
+      <w:r>
+        <w:rPr>
+          <w:noProof/>
+        </w:rPr>
+        <w:t>2</w:t>
+      </w:r>
+      <w:r>
+        <w:rPr>
+          <w:noProof/>
+        </w:rPr>
+        <w:fldChar w:fldCharType="end"/>
+      </w:r>
       <w:r>
         <w:t xml:space="preserve"> - Comparação dos planos de vantagem do Etanóis</w:t>
       </w:r>
@@ -7720,18 +7958,31 @@
       <w:pPr>
         <w:pStyle w:val="Legenda"/>
       </w:pPr>
-      <w:bookmarkStart w:id="23" w:name="_Toc35461848"/>
+      <w:bookmarkStart w:id="23" w:name="_Toc35682539"/>
       <w:r>
         <w:t xml:space="preserve">TABELA </w:t>
       </w:r>
-      <w:fldSimple w:instr=" SEQ Tabela \* ARABIC ">
-        <w:r>
-          <w:rPr>
-            <w:noProof/>
-          </w:rPr>
-          <w:t>3</w:t>
-        </w:r>
-      </w:fldSimple>
+      <w:r>
+        <w:fldChar w:fldCharType="begin"/>
+      </w:r>
+      <w:r>
+        <w:instrText xml:space="preserve"> SEQ Tabela \* ARABIC </w:instrText>
+      </w:r>
+      <w:r>
+        <w:fldChar w:fldCharType="separate"/>
+      </w:r>
+      <w:r>
+        <w:rPr>
+          <w:noProof/>
+        </w:rPr>
+        <w:t>3</w:t>
+      </w:r>
+      <w:r>
+        <w:rPr>
+          <w:noProof/>
+        </w:rPr>
+        <w:fldChar w:fldCharType="end"/>
+      </w:r>
       <w:r>
         <w:t xml:space="preserve"> - Requisito funcional 01: cadastr</w:t>
       </w:r>
@@ -8046,21 +8297,34 @@
       <w:pPr>
         <w:pStyle w:val="Legenda"/>
       </w:pPr>
-      <w:bookmarkStart w:id="24" w:name="_Toc35461849"/>
+      <w:bookmarkStart w:id="24" w:name="_Toc35682540"/>
       <w:r>
         <w:t>TABELA</w:t>
       </w:r>
       <w:r>
         <w:t xml:space="preserve"> </w:t>
       </w:r>
-      <w:fldSimple w:instr=" SEQ Tabela \* ARABIC ">
-        <w:r>
-          <w:rPr>
-            <w:noProof/>
-          </w:rPr>
-          <w:t>4</w:t>
-        </w:r>
-      </w:fldSimple>
+      <w:r>
+        <w:fldChar w:fldCharType="begin"/>
+      </w:r>
+      <w:r>
+        <w:instrText xml:space="preserve"> SEQ Tabela \* ARABIC </w:instrText>
+      </w:r>
+      <w:r>
+        <w:fldChar w:fldCharType="separate"/>
+      </w:r>
+      <w:r>
+        <w:rPr>
+          <w:noProof/>
+        </w:rPr>
+        <w:t>4</w:t>
+      </w:r>
+      <w:r>
+        <w:rPr>
+          <w:noProof/>
+        </w:rPr>
+        <w:fldChar w:fldCharType="end"/>
+      </w:r>
       <w:r>
         <w:t xml:space="preserve"> - Requisito funcional 02: </w:t>
       </w:r>
@@ -8342,21 +8606,34 @@
       <w:pPr>
         <w:pStyle w:val="Legenda"/>
       </w:pPr>
-      <w:bookmarkStart w:id="25" w:name="_Toc35461850"/>
+      <w:bookmarkStart w:id="25" w:name="_Toc35682541"/>
       <w:r>
         <w:t>TABELA</w:t>
       </w:r>
       <w:r>
         <w:t xml:space="preserve"> </w:t>
       </w:r>
-      <w:fldSimple w:instr=" SEQ Tabela \* ARABIC ">
-        <w:r>
-          <w:rPr>
-            <w:noProof/>
-          </w:rPr>
-          <w:t>5</w:t>
-        </w:r>
-      </w:fldSimple>
+      <w:r>
+        <w:fldChar w:fldCharType="begin"/>
+      </w:r>
+      <w:r>
+        <w:instrText xml:space="preserve"> SEQ Tabela \* ARABIC </w:instrText>
+      </w:r>
+      <w:r>
+        <w:fldChar w:fldCharType="separate"/>
+      </w:r>
+      <w:r>
+        <w:rPr>
+          <w:noProof/>
+        </w:rPr>
+        <w:t>5</w:t>
+      </w:r>
+      <w:r>
+        <w:rPr>
+          <w:noProof/>
+        </w:rPr>
+        <w:fldChar w:fldCharType="end"/>
+      </w:r>
       <w:r>
         <w:t xml:space="preserve"> - Requisito funcional 03: </w:t>
       </w:r>
@@ -8669,18 +8946,31 @@
       <w:pPr>
         <w:pStyle w:val="Legenda"/>
       </w:pPr>
-      <w:bookmarkStart w:id="26" w:name="_Toc35461851"/>
+      <w:bookmarkStart w:id="26" w:name="_Toc35682542"/>
       <w:r>
         <w:t xml:space="preserve">TABELA </w:t>
       </w:r>
-      <w:fldSimple w:instr=" SEQ Tabela \* ARABIC ">
-        <w:r>
-          <w:rPr>
-            <w:noProof/>
-          </w:rPr>
-          <w:t>6</w:t>
-        </w:r>
-      </w:fldSimple>
+      <w:r>
+        <w:fldChar w:fldCharType="begin"/>
+      </w:r>
+      <w:r>
+        <w:instrText xml:space="preserve"> SEQ Tabela \* ARABIC </w:instrText>
+      </w:r>
+      <w:r>
+        <w:fldChar w:fldCharType="separate"/>
+      </w:r>
+      <w:r>
+        <w:rPr>
+          <w:noProof/>
+        </w:rPr>
+        <w:t>6</w:t>
+      </w:r>
+      <w:r>
+        <w:rPr>
+          <w:noProof/>
+        </w:rPr>
+        <w:fldChar w:fldCharType="end"/>
+      </w:r>
       <w:r>
         <w:t xml:space="preserve"> - Requisito funcional 04: editar perfil do usuário</w:t>
       </w:r>
@@ -9024,18 +9314,31 @@
       <w:pPr>
         <w:pStyle w:val="Legenda"/>
       </w:pPr>
-      <w:bookmarkStart w:id="27" w:name="_Toc35461852"/>
+      <w:bookmarkStart w:id="27" w:name="_Toc35682543"/>
       <w:r>
         <w:t xml:space="preserve">TABELA </w:t>
       </w:r>
-      <w:fldSimple w:instr=" SEQ Tabela \* ARABIC ">
-        <w:r>
-          <w:rPr>
-            <w:noProof/>
-          </w:rPr>
-          <w:t>7</w:t>
-        </w:r>
-      </w:fldSimple>
+      <w:r>
+        <w:fldChar w:fldCharType="begin"/>
+      </w:r>
+      <w:r>
+        <w:instrText xml:space="preserve"> SEQ Tabela \* ARABIC </w:instrText>
+      </w:r>
+      <w:r>
+        <w:fldChar w:fldCharType="separate"/>
+      </w:r>
+      <w:r>
+        <w:rPr>
+          <w:noProof/>
+        </w:rPr>
+        <w:t>7</w:t>
+      </w:r>
+      <w:r>
+        <w:rPr>
+          <w:noProof/>
+        </w:rPr>
+        <w:fldChar w:fldCharType="end"/>
+      </w:r>
       <w:r>
         <w:t xml:space="preserve"> - Requisito funcional 05: inativar perfil do usuário</w:t>
       </w:r>
@@ -9326,18 +9629,31 @@
       <w:pPr>
         <w:pStyle w:val="Legenda"/>
       </w:pPr>
-      <w:bookmarkStart w:id="28" w:name="_Toc35461853"/>
+      <w:bookmarkStart w:id="28" w:name="_Toc35682544"/>
       <w:r>
         <w:t xml:space="preserve">TABELA </w:t>
       </w:r>
-      <w:fldSimple w:instr=" SEQ Tabela \* ARABIC ">
-        <w:r>
-          <w:rPr>
-            <w:noProof/>
-          </w:rPr>
-          <w:t>8</w:t>
-        </w:r>
-      </w:fldSimple>
+      <w:r>
+        <w:fldChar w:fldCharType="begin"/>
+      </w:r>
+      <w:r>
+        <w:instrText xml:space="preserve"> SEQ Tabela \* ARABIC </w:instrText>
+      </w:r>
+      <w:r>
+        <w:fldChar w:fldCharType="separate"/>
+      </w:r>
+      <w:r>
+        <w:rPr>
+          <w:noProof/>
+        </w:rPr>
+        <w:t>8</w:t>
+      </w:r>
+      <w:r>
+        <w:rPr>
+          <w:noProof/>
+        </w:rPr>
+        <w:fldChar w:fldCharType="end"/>
+      </w:r>
       <w:r>
         <w:t xml:space="preserve"> - Requisito funcional 06: cadastr</w:t>
       </w:r>
@@ -9707,21 +10023,34 @@
       <w:pPr>
         <w:pStyle w:val="Legenda"/>
       </w:pPr>
-      <w:bookmarkStart w:id="29" w:name="_Toc35461854"/>
+      <w:bookmarkStart w:id="29" w:name="_Toc35682545"/>
       <w:r>
         <w:t>TABELA</w:t>
       </w:r>
       <w:r>
         <w:t xml:space="preserve"> </w:t>
       </w:r>
-      <w:fldSimple w:instr=" SEQ Tabela \* ARABIC ">
-        <w:r>
-          <w:rPr>
-            <w:noProof/>
-          </w:rPr>
-          <w:t>9</w:t>
-        </w:r>
-      </w:fldSimple>
+      <w:r>
+        <w:fldChar w:fldCharType="begin"/>
+      </w:r>
+      <w:r>
+        <w:instrText xml:space="preserve"> SEQ Tabela \* ARABIC </w:instrText>
+      </w:r>
+      <w:r>
+        <w:fldChar w:fldCharType="separate"/>
+      </w:r>
+      <w:r>
+        <w:rPr>
+          <w:noProof/>
+        </w:rPr>
+        <w:t>9</w:t>
+      </w:r>
+      <w:r>
+        <w:rPr>
+          <w:noProof/>
+        </w:rPr>
+        <w:fldChar w:fldCharType="end"/>
+      </w:r>
       <w:r>
         <w:t xml:space="preserve"> - Requisito funcional 07: editar informações do posto de combustível</w:t>
       </w:r>
@@ -10062,21 +10391,34 @@
       <w:pPr>
         <w:pStyle w:val="Legenda"/>
       </w:pPr>
-      <w:bookmarkStart w:id="30" w:name="_Toc35461855"/>
+      <w:bookmarkStart w:id="30" w:name="_Toc35682546"/>
       <w:r>
         <w:t>TABELA</w:t>
       </w:r>
       <w:r>
         <w:t xml:space="preserve"> </w:t>
       </w:r>
-      <w:fldSimple w:instr=" SEQ Tabela \* ARABIC ">
-        <w:r>
-          <w:rPr>
-            <w:noProof/>
-          </w:rPr>
-          <w:t>10</w:t>
-        </w:r>
-      </w:fldSimple>
+      <w:r>
+        <w:fldChar w:fldCharType="begin"/>
+      </w:r>
+      <w:r>
+        <w:instrText xml:space="preserve"> SEQ Tabela \* ARABIC </w:instrText>
+      </w:r>
+      <w:r>
+        <w:fldChar w:fldCharType="separate"/>
+      </w:r>
+      <w:r>
+        <w:rPr>
+          <w:noProof/>
+        </w:rPr>
+        <w:t>10</w:t>
+      </w:r>
+      <w:r>
+        <w:rPr>
+          <w:noProof/>
+        </w:rPr>
+        <w:fldChar w:fldCharType="end"/>
+      </w:r>
       <w:r>
         <w:t xml:space="preserve"> - Requisito funcional 0</w:t>
       </w:r>
@@ -10422,18 +10764,31 @@
       <w:pPr>
         <w:pStyle w:val="Legenda"/>
       </w:pPr>
-      <w:bookmarkStart w:id="31" w:name="_Toc35461856"/>
+      <w:bookmarkStart w:id="31" w:name="_Toc35682547"/>
       <w:r>
         <w:t xml:space="preserve">TABELA </w:t>
       </w:r>
-      <w:fldSimple w:instr=" SEQ Tabela \* ARABIC ">
-        <w:r>
-          <w:rPr>
-            <w:noProof/>
-          </w:rPr>
-          <w:t>11</w:t>
-        </w:r>
-      </w:fldSimple>
+      <w:r>
+        <w:fldChar w:fldCharType="begin"/>
+      </w:r>
+      <w:r>
+        <w:instrText xml:space="preserve"> SEQ Tabela \* ARABIC </w:instrText>
+      </w:r>
+      <w:r>
+        <w:fldChar w:fldCharType="separate"/>
+      </w:r>
+      <w:r>
+        <w:rPr>
+          <w:noProof/>
+        </w:rPr>
+        <w:t>11</w:t>
+      </w:r>
+      <w:r>
+        <w:rPr>
+          <w:noProof/>
+        </w:rPr>
+        <w:fldChar w:fldCharType="end"/>
+      </w:r>
       <w:r>
         <w:t xml:space="preserve"> - Requisito funcional 09: editar serviços do posto de combustível</w:t>
       </w:r>
@@ -10762,19 +11117,32 @@
       <w:pPr>
         <w:pStyle w:val="Legenda"/>
       </w:pPr>
-      <w:bookmarkStart w:id="32" w:name="_Toc35461857"/>
+      <w:bookmarkStart w:id="32" w:name="_Toc35682548"/>
       <w:r>
         <w:lastRenderedPageBreak/>
         <w:t xml:space="preserve">TABELA </w:t>
       </w:r>
-      <w:fldSimple w:instr=" SEQ Tabela \* ARABIC ">
-        <w:r>
-          <w:rPr>
-            <w:noProof/>
-          </w:rPr>
-          <w:t>12</w:t>
-        </w:r>
-      </w:fldSimple>
+      <w:r>
+        <w:fldChar w:fldCharType="begin"/>
+      </w:r>
+      <w:r>
+        <w:instrText xml:space="preserve"> SEQ Tabela \* ARABIC </w:instrText>
+      </w:r>
+      <w:r>
+        <w:fldChar w:fldCharType="separate"/>
+      </w:r>
+      <w:r>
+        <w:rPr>
+          <w:noProof/>
+        </w:rPr>
+        <w:t>12</w:t>
+      </w:r>
+      <w:r>
+        <w:rPr>
+          <w:noProof/>
+        </w:rPr>
+        <w:fldChar w:fldCharType="end"/>
+      </w:r>
       <w:r>
         <w:t xml:space="preserve"> - Requisito funcional 10: inativar posto de combustível</w:t>
       </w:r>
@@ -11091,18 +11459,31 @@
       <w:pPr>
         <w:pStyle w:val="Legenda"/>
       </w:pPr>
-      <w:bookmarkStart w:id="33" w:name="_Toc35461858"/>
+      <w:bookmarkStart w:id="33" w:name="_Toc35682549"/>
       <w:r>
         <w:t xml:space="preserve">TABELA </w:t>
       </w:r>
-      <w:fldSimple w:instr=" SEQ Tabela \* ARABIC ">
-        <w:r>
-          <w:rPr>
-            <w:noProof/>
-          </w:rPr>
-          <w:t>13</w:t>
-        </w:r>
-      </w:fldSimple>
+      <w:r>
+        <w:fldChar w:fldCharType="begin"/>
+      </w:r>
+      <w:r>
+        <w:instrText xml:space="preserve"> SEQ Tabela \* ARABIC </w:instrText>
+      </w:r>
+      <w:r>
+        <w:fldChar w:fldCharType="separate"/>
+      </w:r>
+      <w:r>
+        <w:rPr>
+          <w:noProof/>
+        </w:rPr>
+        <w:t>13</w:t>
+      </w:r>
+      <w:r>
+        <w:rPr>
+          <w:noProof/>
+        </w:rPr>
+        <w:fldChar w:fldCharType="end"/>
+      </w:r>
       <w:r>
         <w:t xml:space="preserve"> -</w:t>
       </w:r>
@@ -11419,18 +11800,31 @@
       <w:pPr>
         <w:pStyle w:val="Legenda"/>
       </w:pPr>
-      <w:bookmarkStart w:id="34" w:name="_Toc35461859"/>
+      <w:bookmarkStart w:id="34" w:name="_Toc35682550"/>
       <w:r>
         <w:t xml:space="preserve">TABELA </w:t>
       </w:r>
-      <w:fldSimple w:instr=" SEQ Tabela \* ARABIC ">
-        <w:r>
-          <w:rPr>
-            <w:noProof/>
-          </w:rPr>
-          <w:t>14</w:t>
-        </w:r>
-      </w:fldSimple>
+      <w:r>
+        <w:fldChar w:fldCharType="begin"/>
+      </w:r>
+      <w:r>
+        <w:instrText xml:space="preserve"> SEQ Tabela \* ARABIC </w:instrText>
+      </w:r>
+      <w:r>
+        <w:fldChar w:fldCharType="separate"/>
+      </w:r>
+      <w:r>
+        <w:rPr>
+          <w:noProof/>
+        </w:rPr>
+        <w:t>14</w:t>
+      </w:r>
+      <w:r>
+        <w:rPr>
+          <w:noProof/>
+        </w:rPr>
+        <w:fldChar w:fldCharType="end"/>
+      </w:r>
       <w:r>
         <w:t xml:space="preserve"> - Requisito funcional 12: editar valores dos combustíveis no posto de combustível</w:t>
       </w:r>
@@ -11746,21 +12140,34 @@
       <w:pPr>
         <w:pStyle w:val="Legenda"/>
       </w:pPr>
-      <w:bookmarkStart w:id="35" w:name="_Toc35461860"/>
+      <w:bookmarkStart w:id="35" w:name="_Toc35682551"/>
       <w:r>
         <w:t>TABELA</w:t>
       </w:r>
       <w:r>
         <w:t xml:space="preserve"> </w:t>
       </w:r>
-      <w:fldSimple w:instr=" SEQ Tabela \* ARABIC ">
-        <w:r>
-          <w:rPr>
-            <w:noProof/>
-          </w:rPr>
-          <w:t>15</w:t>
-        </w:r>
-      </w:fldSimple>
+      <w:r>
+        <w:fldChar w:fldCharType="begin"/>
+      </w:r>
+      <w:r>
+        <w:instrText xml:space="preserve"> SEQ Tabela \* ARABIC </w:instrText>
+      </w:r>
+      <w:r>
+        <w:fldChar w:fldCharType="separate"/>
+      </w:r>
+      <w:r>
+        <w:rPr>
+          <w:noProof/>
+        </w:rPr>
+        <w:t>15</w:t>
+      </w:r>
+      <w:r>
+        <w:rPr>
+          <w:noProof/>
+        </w:rPr>
+        <w:fldChar w:fldCharType="end"/>
+      </w:r>
       <w:r>
         <w:t xml:space="preserve"> - Requisito funcional 13: inativar combustíveis disponíveis no posto de combustível</w:t>
       </w:r>
@@ -12089,18 +12496,31 @@
       <w:pPr>
         <w:pStyle w:val="Legenda"/>
       </w:pPr>
-      <w:bookmarkStart w:id="36" w:name="_Toc35461861"/>
+      <w:bookmarkStart w:id="36" w:name="_Toc35682552"/>
       <w:r>
         <w:t xml:space="preserve">TABELA </w:t>
       </w:r>
-      <w:fldSimple w:instr=" SEQ Tabela \* ARABIC ">
-        <w:r>
-          <w:rPr>
-            <w:noProof/>
-          </w:rPr>
-          <w:t>16</w:t>
-        </w:r>
-      </w:fldSimple>
+      <w:r>
+        <w:fldChar w:fldCharType="begin"/>
+      </w:r>
+      <w:r>
+        <w:instrText xml:space="preserve"> SEQ Tabela \* ARABIC </w:instrText>
+      </w:r>
+      <w:r>
+        <w:fldChar w:fldCharType="separate"/>
+      </w:r>
+      <w:r>
+        <w:rPr>
+          <w:noProof/>
+        </w:rPr>
+        <w:t>16</w:t>
+      </w:r>
+      <w:r>
+        <w:rPr>
+          <w:noProof/>
+        </w:rPr>
+        <w:fldChar w:fldCharType="end"/>
+      </w:r>
       <w:r>
         <w:t xml:space="preserve"> - Requisito funcional 14: cadastrar combustível preferido pelo usuário</w:t>
       </w:r>
@@ -12454,7 +12874,7 @@
       <w:pPr>
         <w:pStyle w:val="Legenda"/>
       </w:pPr>
-      <w:bookmarkStart w:id="37" w:name="_Toc35461862"/>
+      <w:bookmarkStart w:id="37" w:name="_Toc35682553"/>
       <w:r>
         <w:t>TABE</w:t>
       </w:r>
@@ -12464,14 +12884,27 @@
       <w:r>
         <w:t xml:space="preserve">A </w:t>
       </w:r>
-      <w:fldSimple w:instr=" SEQ Tabela \* ARABIC ">
-        <w:r>
-          <w:rPr>
-            <w:noProof/>
-          </w:rPr>
-          <w:t>17</w:t>
-        </w:r>
-      </w:fldSimple>
+      <w:r>
+        <w:fldChar w:fldCharType="begin"/>
+      </w:r>
+      <w:r>
+        <w:instrText xml:space="preserve"> SEQ Tabela \* ARABIC </w:instrText>
+      </w:r>
+      <w:r>
+        <w:fldChar w:fldCharType="separate"/>
+      </w:r>
+      <w:r>
+        <w:rPr>
+          <w:noProof/>
+        </w:rPr>
+        <w:t>17</w:t>
+      </w:r>
+      <w:r>
+        <w:rPr>
+          <w:noProof/>
+        </w:rPr>
+        <w:fldChar w:fldCharType="end"/>
+      </w:r>
       <w:r>
         <w:t xml:space="preserve"> - Requisito funcional 15: editar combustível preferido pelo usuário</w:t>
       </w:r>
@@ -12769,18 +13202,31 @@
       <w:pPr>
         <w:pStyle w:val="Legenda"/>
       </w:pPr>
-      <w:bookmarkStart w:id="38" w:name="_Toc35461863"/>
+      <w:bookmarkStart w:id="38" w:name="_Toc35682554"/>
       <w:r>
         <w:t xml:space="preserve">TABELA </w:t>
       </w:r>
-      <w:fldSimple w:instr=" SEQ Tabela \* ARABIC ">
-        <w:r>
-          <w:rPr>
-            <w:noProof/>
-          </w:rPr>
-          <w:t>18</w:t>
-        </w:r>
-      </w:fldSimple>
+      <w:r>
+        <w:fldChar w:fldCharType="begin"/>
+      </w:r>
+      <w:r>
+        <w:instrText xml:space="preserve"> SEQ Tabela \* ARABIC </w:instrText>
+      </w:r>
+      <w:r>
+        <w:fldChar w:fldCharType="separate"/>
+      </w:r>
+      <w:r>
+        <w:rPr>
+          <w:noProof/>
+        </w:rPr>
+        <w:t>18</w:t>
+      </w:r>
+      <w:r>
+        <w:rPr>
+          <w:noProof/>
+        </w:rPr>
+        <w:fldChar w:fldCharType="end"/>
+      </w:r>
       <w:r>
         <w:t xml:space="preserve"> - Requisito funcional 16: </w:t>
       </w:r>
@@ -13080,25 +13526,38 @@
       <w:pPr>
         <w:pStyle w:val="Legenda"/>
       </w:pPr>
-      <w:bookmarkStart w:id="39" w:name="_Toc35461864"/>
+      <w:bookmarkStart w:id="39" w:name="_Toc35682555"/>
       <w:r>
         <w:t xml:space="preserve">TABELA </w:t>
       </w:r>
-      <w:fldSimple w:instr=" SEQ Tabela \* ARABIC ">
-        <w:r>
-          <w:rPr>
-            <w:noProof/>
-          </w:rPr>
-          <w:t>19</w:t>
-        </w:r>
-      </w:fldSimple>
+      <w:r>
+        <w:fldChar w:fldCharType="begin"/>
+      </w:r>
+      <w:r>
+        <w:instrText xml:space="preserve"> SEQ Tabela \* ARABIC </w:instrText>
+      </w:r>
+      <w:r>
+        <w:fldChar w:fldCharType="separate"/>
+      </w:r>
+      <w:r>
+        <w:rPr>
+          <w:noProof/>
+        </w:rPr>
+        <w:t>19</w:t>
+      </w:r>
+      <w:r>
+        <w:rPr>
+          <w:noProof/>
+        </w:rPr>
+        <w:fldChar w:fldCharType="end"/>
+      </w:r>
       <w:r>
         <w:t xml:space="preserve"> - Requisito 17: cadastrar distância máxima de busca por postos de combustível</w:t>
       </w:r>
+      <w:r>
+        <w:t xml:space="preserve"> sem rotas</w:t>
+      </w:r>
       <w:bookmarkEnd w:id="39"/>
-      <w:r>
-        <w:t xml:space="preserve"> sem rotas</w:t>
-      </w:r>
     </w:p>
     <w:tbl>
       <w:tblPr>
@@ -13369,25 +13828,38 @@
       <w:pPr>
         <w:pStyle w:val="Legenda"/>
       </w:pPr>
-      <w:bookmarkStart w:id="40" w:name="_Toc35461865"/>
+      <w:bookmarkStart w:id="40" w:name="_Toc35682556"/>
       <w:r>
         <w:t xml:space="preserve">TABELA </w:t>
       </w:r>
-      <w:fldSimple w:instr=" SEQ Tabela \* ARABIC ">
-        <w:r>
-          <w:rPr>
-            <w:noProof/>
-          </w:rPr>
-          <w:t>20</w:t>
-        </w:r>
-      </w:fldSimple>
+      <w:r>
+        <w:fldChar w:fldCharType="begin"/>
+      </w:r>
+      <w:r>
+        <w:instrText xml:space="preserve"> SEQ Tabela \* ARABIC </w:instrText>
+      </w:r>
+      <w:r>
+        <w:fldChar w:fldCharType="separate"/>
+      </w:r>
+      <w:r>
+        <w:rPr>
+          <w:noProof/>
+        </w:rPr>
+        <w:t>20</w:t>
+      </w:r>
+      <w:r>
+        <w:rPr>
+          <w:noProof/>
+        </w:rPr>
+        <w:fldChar w:fldCharType="end"/>
+      </w:r>
       <w:r>
         <w:t xml:space="preserve"> - Requisito funcional 18: editar distância máxima de busca por postos de combustível</w:t>
       </w:r>
+      <w:r>
+        <w:t xml:space="preserve"> sem rotas</w:t>
+      </w:r>
       <w:bookmarkEnd w:id="40"/>
-      <w:r>
-        <w:t xml:space="preserve"> sem rotas</w:t>
-      </w:r>
     </w:p>
     <w:tbl>
       <w:tblPr>
@@ -13669,23 +14141,38 @@
       <w:pPr>
         <w:pStyle w:val="Legenda"/>
       </w:pPr>
+      <w:bookmarkStart w:id="41" w:name="_Toc35682557"/>
       <w:r>
         <w:t>TABELA</w:t>
       </w:r>
       <w:r>
         <w:t xml:space="preserve"> </w:t>
       </w:r>
-      <w:fldSimple w:instr=" SEQ Tabela \* ARABIC ">
-        <w:r>
-          <w:rPr>
-            <w:noProof/>
-          </w:rPr>
-          <w:t>21</w:t>
-        </w:r>
-      </w:fldSimple>
+      <w:r>
+        <w:fldChar w:fldCharType="begin"/>
+      </w:r>
+      <w:r>
+        <w:instrText xml:space="preserve"> SEQ Tabela \* ARABIC </w:instrText>
+      </w:r>
+      <w:r>
+        <w:fldChar w:fldCharType="separate"/>
+      </w:r>
+      <w:r>
+        <w:rPr>
+          <w:noProof/>
+        </w:rPr>
+        <w:t>21</w:t>
+      </w:r>
+      <w:r>
+        <w:rPr>
+          <w:noProof/>
+        </w:rPr>
+        <w:fldChar w:fldCharType="end"/>
+      </w:r>
       <w:r>
         <w:t xml:space="preserve"> - Requisito funcional 19: cadastrar distância máxima de busca por postos de combustível com rotas</w:t>
       </w:r>
+      <w:bookmarkEnd w:id="41"/>
     </w:p>
     <w:tbl>
       <w:tblPr>
@@ -13946,6 +14433,7 @@
       <w:pPr>
         <w:pStyle w:val="Legenda"/>
       </w:pPr>
+      <w:bookmarkStart w:id="42" w:name="_Toc35682558"/>
       <w:r>
         <w:lastRenderedPageBreak/>
         <w:t>TABELA</w:t>
@@ -13953,17 +14441,31 @@
       <w:r>
         <w:t xml:space="preserve"> </w:t>
       </w:r>
-      <w:fldSimple w:instr=" SEQ Tabela \* ARABIC ">
-        <w:r>
-          <w:rPr>
-            <w:noProof/>
-          </w:rPr>
-          <w:t>22</w:t>
-        </w:r>
-      </w:fldSimple>
+      <w:r>
+        <w:fldChar w:fldCharType="begin"/>
+      </w:r>
+      <w:r>
+        <w:instrText xml:space="preserve"> SEQ Tabela \* ARABIC </w:instrText>
+      </w:r>
+      <w:r>
+        <w:fldChar w:fldCharType="separate"/>
+      </w:r>
+      <w:r>
+        <w:rPr>
+          <w:noProof/>
+        </w:rPr>
+        <w:t>22</w:t>
+      </w:r>
+      <w:r>
+        <w:rPr>
+          <w:noProof/>
+        </w:rPr>
+        <w:fldChar w:fldCharType="end"/>
+      </w:r>
       <w:r>
         <w:t xml:space="preserve"> - Requisito funcional 20: editar distância máxima de busca por postos de combustível com rotas</w:t>
       </w:r>
+      <w:bookmarkEnd w:id="42"/>
     </w:p>
     <w:tbl>
       <w:tblPr>
@@ -14229,21 +14731,34 @@
       <w:pPr>
         <w:pStyle w:val="Legenda"/>
       </w:pPr>
-      <w:bookmarkStart w:id="41" w:name="_Toc35461866"/>
+      <w:bookmarkStart w:id="43" w:name="_Toc35682559"/>
       <w:r>
         <w:t>TABELA</w:t>
       </w:r>
       <w:r>
         <w:t xml:space="preserve"> </w:t>
       </w:r>
-      <w:fldSimple w:instr=" SEQ Tabela \* ARABIC ">
-        <w:r>
-          <w:rPr>
-            <w:noProof/>
-          </w:rPr>
-          <w:t>23</w:t>
-        </w:r>
-      </w:fldSimple>
+      <w:r>
+        <w:fldChar w:fldCharType="begin"/>
+      </w:r>
+      <w:r>
+        <w:instrText xml:space="preserve"> SEQ Tabela \* ARABIC </w:instrText>
+      </w:r>
+      <w:r>
+        <w:fldChar w:fldCharType="separate"/>
+      </w:r>
+      <w:r>
+        <w:rPr>
+          <w:noProof/>
+        </w:rPr>
+        <w:t>23</w:t>
+      </w:r>
+      <w:r>
+        <w:rPr>
+          <w:noProof/>
+        </w:rPr>
+        <w:fldChar w:fldCharType="end"/>
+      </w:r>
       <w:r>
         <w:t xml:space="preserve"> - Requisito funcional </w:t>
       </w:r>
@@ -14265,7 +14780,7 @@
       <w:r>
         <w:t xml:space="preserve"> do usuário</w:t>
       </w:r>
-      <w:bookmarkEnd w:id="41"/>
+      <w:bookmarkEnd w:id="43"/>
     </w:p>
     <w:tbl>
       <w:tblPr>
@@ -14535,18 +15050,31 @@
       <w:pPr>
         <w:pStyle w:val="Legenda"/>
       </w:pPr>
-      <w:bookmarkStart w:id="42" w:name="_Toc35461867"/>
+      <w:bookmarkStart w:id="44" w:name="_Toc35682560"/>
       <w:r>
         <w:t xml:space="preserve">TABELA </w:t>
       </w:r>
-      <w:fldSimple w:instr=" SEQ Tabela \* ARABIC ">
-        <w:r>
-          <w:rPr>
-            <w:noProof/>
-          </w:rPr>
-          <w:t>24</w:t>
-        </w:r>
-      </w:fldSimple>
+      <w:r>
+        <w:fldChar w:fldCharType="begin"/>
+      </w:r>
+      <w:r>
+        <w:instrText xml:space="preserve"> SEQ Tabela \* ARABIC </w:instrText>
+      </w:r>
+      <w:r>
+        <w:fldChar w:fldCharType="separate"/>
+      </w:r>
+      <w:r>
+        <w:rPr>
+          <w:noProof/>
+        </w:rPr>
+        <w:t>24</w:t>
+      </w:r>
+      <w:r>
+        <w:rPr>
+          <w:noProof/>
+        </w:rPr>
+        <w:fldChar w:fldCharType="end"/>
+      </w:r>
       <w:r>
         <w:t xml:space="preserve"> </w:t>
       </w:r>
@@ -14562,7 +15090,7 @@
       <w:r>
         <w:t>ditar CEP do usuário</w:t>
       </w:r>
-      <w:bookmarkEnd w:id="42"/>
+      <w:bookmarkEnd w:id="44"/>
     </w:p>
     <w:tbl>
       <w:tblPr>
@@ -14819,21 +15347,34 @@
       <w:pPr>
         <w:pStyle w:val="Legenda"/>
       </w:pPr>
-      <w:bookmarkStart w:id="43" w:name="_Toc35461868"/>
+      <w:bookmarkStart w:id="45" w:name="_Toc35682561"/>
       <w:r>
         <w:t>TABELA</w:t>
       </w:r>
       <w:r>
         <w:t xml:space="preserve"> </w:t>
       </w:r>
-      <w:fldSimple w:instr=" SEQ Tabela \* ARABIC ">
-        <w:r>
-          <w:rPr>
-            <w:noProof/>
-          </w:rPr>
-          <w:t>25</w:t>
-        </w:r>
-      </w:fldSimple>
+      <w:r>
+        <w:fldChar w:fldCharType="begin"/>
+      </w:r>
+      <w:r>
+        <w:instrText xml:space="preserve"> SEQ Tabela \* ARABIC </w:instrText>
+      </w:r>
+      <w:r>
+        <w:fldChar w:fldCharType="separate"/>
+      </w:r>
+      <w:r>
+        <w:rPr>
+          <w:noProof/>
+        </w:rPr>
+        <w:t>25</w:t>
+      </w:r>
+      <w:r>
+        <w:rPr>
+          <w:noProof/>
+        </w:rPr>
+        <w:fldChar w:fldCharType="end"/>
+      </w:r>
       <w:r>
         <w:t xml:space="preserve"> - Requisito funcional 2</w:t>
       </w:r>
@@ -14843,7 +15384,7 @@
       <w:r>
         <w:t>: inativar CEP do usuário</w:t>
       </w:r>
-      <w:bookmarkEnd w:id="43"/>
+      <w:bookmarkEnd w:id="45"/>
     </w:p>
     <w:tbl>
       <w:tblPr>
@@ -15113,25 +15654,41 @@
       <w:pPr>
         <w:pStyle w:val="Legenda"/>
       </w:pPr>
-      <w:bookmarkStart w:id="44" w:name="_Toc35461869"/>
+      <w:bookmarkStart w:id="46" w:name="_Toc35682562"/>
       <w:r>
         <w:t xml:space="preserve">TABELA </w:t>
       </w:r>
-      <w:fldSimple w:instr=" SEQ Tabela \* ARABIC ">
-        <w:r>
-          <w:rPr>
-            <w:noProof/>
-          </w:rPr>
-          <w:t>26</w:t>
-        </w:r>
-      </w:fldSimple>
-      <w:r>
-        <w:t xml:space="preserve"> - Requisito funcional 22: cadastrar formas de pagamento</w:t>
+      <w:r>
+        <w:fldChar w:fldCharType="begin"/>
+      </w:r>
+      <w:r>
+        <w:instrText xml:space="preserve"> SEQ Tabela \* ARABIC </w:instrText>
+      </w:r>
+      <w:r>
+        <w:fldChar w:fldCharType="separate"/>
+      </w:r>
+      <w:r>
+        <w:rPr>
+          <w:noProof/>
+        </w:rPr>
+        <w:t>26</w:t>
+      </w:r>
+      <w:r>
+        <w:rPr>
+          <w:noProof/>
+        </w:rPr>
+        <w:fldChar w:fldCharType="end"/>
+      </w:r>
+      <w:r>
+        <w:t xml:space="preserve"> - Requisito funcional 22: cadastrar </w:t>
+      </w:r>
+      <w:r>
+        <w:t>cartão de crédito/débito</w:t>
       </w:r>
       <w:r>
         <w:t xml:space="preserve"> do usuário</w:t>
       </w:r>
-      <w:bookmarkEnd w:id="44"/>
+      <w:bookmarkEnd w:id="46"/>
     </w:p>
     <w:tbl>
       <w:tblPr>
@@ -15538,25 +16095,38 @@
       <w:pPr>
         <w:pStyle w:val="Legenda"/>
       </w:pPr>
-      <w:bookmarkStart w:id="45" w:name="_Toc35461870"/>
+      <w:bookmarkStart w:id="47" w:name="_Toc35682563"/>
       <w:r>
         <w:t>TABELA</w:t>
       </w:r>
       <w:r>
         <w:t xml:space="preserve"> </w:t>
       </w:r>
-      <w:fldSimple w:instr=" SEQ Tabela \* ARABIC ">
-        <w:r>
-          <w:rPr>
-            <w:noProof/>
-          </w:rPr>
-          <w:t>27</w:t>
-        </w:r>
-      </w:fldSimple>
+      <w:r>
+        <w:fldChar w:fldCharType="begin"/>
+      </w:r>
+      <w:r>
+        <w:instrText xml:space="preserve"> SEQ Tabela \* ARABIC </w:instrText>
+      </w:r>
+      <w:r>
+        <w:fldChar w:fldCharType="separate"/>
+      </w:r>
+      <w:r>
+        <w:rPr>
+          <w:noProof/>
+        </w:rPr>
+        <w:t>27</w:t>
+      </w:r>
+      <w:r>
+        <w:rPr>
+          <w:noProof/>
+        </w:rPr>
+        <w:fldChar w:fldCharType="end"/>
+      </w:r>
       <w:r>
         <w:t xml:space="preserve"> - Requisito funcional 23: editar cartão de crédito/débito do usuário</w:t>
       </w:r>
-      <w:bookmarkEnd w:id="45"/>
+      <w:bookmarkEnd w:id="47"/>
     </w:p>
     <w:tbl>
       <w:tblPr>
@@ -15935,25 +16505,38 @@
       <w:pPr>
         <w:pStyle w:val="Legenda"/>
       </w:pPr>
-      <w:bookmarkStart w:id="46" w:name="_Toc35461871"/>
+      <w:bookmarkStart w:id="48" w:name="_Toc35682564"/>
       <w:r>
         <w:t>TABELA</w:t>
       </w:r>
       <w:r>
         <w:t xml:space="preserve"> </w:t>
       </w:r>
-      <w:fldSimple w:instr=" SEQ Tabela \* ARABIC ">
-        <w:r>
-          <w:rPr>
-            <w:noProof/>
-          </w:rPr>
-          <w:t>28</w:t>
-        </w:r>
-      </w:fldSimple>
+      <w:r>
+        <w:fldChar w:fldCharType="begin"/>
+      </w:r>
+      <w:r>
+        <w:instrText xml:space="preserve"> SEQ Tabela \* ARABIC </w:instrText>
+      </w:r>
+      <w:r>
+        <w:fldChar w:fldCharType="separate"/>
+      </w:r>
+      <w:r>
+        <w:rPr>
+          <w:noProof/>
+        </w:rPr>
+        <w:t>28</w:t>
+      </w:r>
+      <w:r>
+        <w:rPr>
+          <w:noProof/>
+        </w:rPr>
+        <w:fldChar w:fldCharType="end"/>
+      </w:r>
       <w:r>
         <w:t xml:space="preserve"> - Requisito funcional 24: inativar cartão de crédito/débito do usuário</w:t>
       </w:r>
-      <w:bookmarkEnd w:id="46"/>
+      <w:bookmarkEnd w:id="48"/>
     </w:p>
     <w:tbl>
       <w:tblPr>
@@ -16220,79 +16803,76 @@
       </w:r>
     </w:p>
     <w:p/>
+    <w:p>
+      <w:pPr>
+        <w:pStyle w:val="Ttulo3"/>
+      </w:pPr>
+      <w:r>
+        <w:t>5.1.2 Requisitos não funcionais</w:t>
+      </w:r>
+    </w:p>
     <w:p/>
+    <w:p>
+      <w:pPr>
+        <w:pStyle w:val="Ttulo4"/>
+      </w:pPr>
+      <w:r>
+        <w:t>5.1.2.1 Requisitos de Produto</w:t>
+      </w:r>
+    </w:p>
     <w:p/>
     <w:p>
       <w:pPr>
+        <w:pStyle w:val="Ttulo4"/>
+      </w:pPr>
+      <w:r>
+        <w:t>5.1.2.2 Requisitos Organizacionais</w:t>
+      </w:r>
+    </w:p>
+    <w:p/>
+    <w:p>
+      <w:pPr>
+        <w:pStyle w:val="Ttulo4"/>
+      </w:pPr>
+      <w:r>
+        <w:t>5.1.2.3 Requisitos Externos</w:t>
+      </w:r>
+    </w:p>
+    <w:p/>
+    <w:p>
+      <w:pPr>
+        <w:pStyle w:val="Ttulo2"/>
+      </w:pPr>
+      <w:bookmarkStart w:id="49" w:name="_Toc35332990"/>
+      <w:r>
+        <w:t>5.2 ANÁLISE DOS REQUISITOS</w:t>
+      </w:r>
+      <w:bookmarkEnd w:id="49"/>
+    </w:p>
+    <w:p/>
+    <w:p>
+      <w:pPr>
         <w:pStyle w:val="Ttulo3"/>
       </w:pPr>
       <w:r>
-        <w:t>5.1.2 Requisitos não funcionais</w:t>
+        <w:t>5.2.1 Modelos de Casos de Uso</w:t>
       </w:r>
     </w:p>
     <w:p/>
     <w:p>
       <w:pPr>
-        <w:pStyle w:val="Ttulo4"/>
-      </w:pPr>
-      <w:r>
-        <w:t>5.1.2.1 Requisitos de Produto</w:t>
+        <w:pStyle w:val="Ttulo3"/>
+      </w:pPr>
+      <w:r>
+        <w:t>5.2.2 Modelo Conceitual dos Dados</w:t>
       </w:r>
     </w:p>
     <w:p/>
     <w:p>
       <w:pPr>
-        <w:pStyle w:val="Ttulo4"/>
-      </w:pPr>
-      <w:r>
-        <w:t>5.1.2.2 Requisitos Organizacionais</w:t>
-      </w:r>
-    </w:p>
-    <w:p/>
-    <w:p>
-      <w:pPr>
-        <w:pStyle w:val="Ttulo4"/>
-      </w:pPr>
-      <w:r>
-        <w:t>5.1.2.3 Requisitos Externos</w:t>
-      </w:r>
-    </w:p>
-    <w:p/>
-    <w:p>
-      <w:pPr>
-        <w:pStyle w:val="Ttulo2"/>
-      </w:pPr>
-      <w:bookmarkStart w:id="47" w:name="_Toc35332990"/>
-      <w:r>
-        <w:t>5.2 ANÁLISE DOS REQUISITOS</w:t>
-      </w:r>
-      <w:bookmarkEnd w:id="47"/>
-    </w:p>
-    <w:p/>
-    <w:p>
-      <w:pPr>
         <w:pStyle w:val="Ttulo3"/>
       </w:pPr>
       <w:r>
-        <w:t>5.2.1 Modelos de Casos de Uso</w:t>
-      </w:r>
-    </w:p>
-    <w:p/>
-    <w:p>
-      <w:pPr>
-        <w:pStyle w:val="Ttulo3"/>
-      </w:pPr>
-      <w:r>
-        <w:t>5.2.2 Modelo Conceitual dos Dados</w:t>
-      </w:r>
-    </w:p>
-    <w:p/>
-    <w:p>
-      <w:pPr>
-        <w:pStyle w:val="Ttulo3"/>
-      </w:pPr>
-      <w:r>
-        <w:lastRenderedPageBreak/>
         <w:t>5.2.3 Modelo Inicial da Interface de Usuário</w:t>
       </w:r>
     </w:p>
@@ -16543,6 +17123,7 @@
         <w:docPartUnique/>
       </w:docPartObj>
     </w:sdtPr>
+    <w:sdtEndPr/>
     <w:sdtContent>
       <w:p>
         <w:pPr>

</xml_diff>

<commit_message>
Explicação dos tipos de assimetria
</commit_message>
<xml_diff>
--- a/docs/projeto-final/documento-final/etanois-pfc.docx
+++ b/docs/projeto-final/documento-final/etanois-pfc.docx
@@ -3084,10 +3084,55 @@
     </w:p>
     <w:p>
       <w:pPr>
+        <w:rPr>
+          <w:lang w:val="en-US"/>
+        </w:rPr>
+      </w:pPr>
+      <w:r>
+        <w:rPr>
+          <w:lang w:val="en-US"/>
+        </w:rPr>
+        <w:t xml:space="preserve">APT – </w:t>
+      </w:r>
+      <w:proofErr w:type="spellStart"/>
+      <w:r>
+        <w:rPr>
+          <w:i/>
+          <w:iCs/>
+          <w:lang w:val="en-US"/>
+        </w:rPr>
+        <w:t>Assimetric</w:t>
+      </w:r>
+      <w:proofErr w:type="spellEnd"/>
+      <w:r>
+        <w:rPr>
+          <w:i/>
+          <w:iCs/>
+          <w:lang w:val="en-US"/>
+        </w:rPr>
+        <w:t xml:space="preserve"> Price T</w:t>
+      </w:r>
+      <w:r>
+        <w:rPr>
+          <w:i/>
+          <w:iCs/>
+          <w:lang w:val="en-US"/>
+        </w:rPr>
+        <w:t>ransmission</w:t>
+      </w:r>
+    </w:p>
+    <w:p>
+      <w:pPr>
         <w:spacing w:before="0" w:after="160" w:line="259" w:lineRule="auto"/>
         <w:jc w:val="left"/>
-      </w:pPr>
-      <w:r>
+        <w:rPr>
+          <w:lang w:val="en-US"/>
+        </w:rPr>
+      </w:pPr>
+      <w:r>
+        <w:rPr>
+          <w:lang w:val="en-US"/>
+        </w:rPr>
         <w:br w:type="page"/>
       </w:r>
     </w:p>
@@ -3127,6 +3172,7 @@
               <w:color w:val="000000" w:themeColor="text1"/>
               <w:sz w:val="24"/>
               <w:szCs w:val="24"/>
+              <w:lang w:val="en-US"/>
             </w:rPr>
           </w:pPr>
           <w:r>
@@ -3135,7 +3181,7 @@
               <w:color w:val="000000" w:themeColor="text1"/>
               <w:sz w:val="24"/>
               <w:szCs w:val="22"/>
-              <w:lang w:eastAsia="en-US"/>
+              <w:lang w:val="en-US" w:eastAsia="en-US"/>
             </w:rPr>
             <w:tab/>
           </w:r>
@@ -3147,6 +3193,7 @@
               <w:color w:val="000000" w:themeColor="text1"/>
               <w:sz w:val="24"/>
               <w:szCs w:val="24"/>
+              <w:lang w:val="en-US"/>
             </w:rPr>
             <w:t>SUMÁRIO</w:t>
           </w:r>
@@ -3158,6 +3205,7 @@
               <w:color w:val="000000" w:themeColor="text1"/>
               <w:sz w:val="24"/>
               <w:szCs w:val="24"/>
+              <w:lang w:val="en-US"/>
             </w:rPr>
             <w:tab/>
           </w:r>
@@ -4590,6 +4638,230 @@
         <w:t xml:space="preserve"> (2016) explica que a percepção de que os preços ditados na bomba sobem rapidamente após a elevação nos preços na produção e distribuição, porém se reduzem paulatinamente depois do decréscimo nos preços nos elos anteriores da cadeia. Esse fenômeno é referido como um processo de ajustamento assimétrico, no qual as transmissões ao longo das margens de produção e distribuição podem deferir, conforme os preços aumentam ou diminuam.</w:t>
       </w:r>
     </w:p>
+    <w:p>
+      <w:r>
+        <w:t>A transmissão assimétrica dos preços, também podendo ser denominada de APT (</w:t>
+      </w:r>
+      <w:proofErr w:type="spellStart"/>
+      <w:r>
+        <w:rPr>
+          <w:i/>
+          <w:iCs/>
+        </w:rPr>
+        <w:t>Assimetric</w:t>
+      </w:r>
+      <w:proofErr w:type="spellEnd"/>
+      <w:r>
+        <w:rPr>
+          <w:i/>
+          <w:iCs/>
+        </w:rPr>
+        <w:t xml:space="preserve"> </w:t>
+      </w:r>
+      <w:proofErr w:type="spellStart"/>
+      <w:r>
+        <w:rPr>
+          <w:i/>
+          <w:iCs/>
+        </w:rPr>
+        <w:t>Price</w:t>
+      </w:r>
+      <w:proofErr w:type="spellEnd"/>
+      <w:r>
+        <w:rPr>
+          <w:i/>
+          <w:iCs/>
+        </w:rPr>
+        <w:t xml:space="preserve"> </w:t>
+      </w:r>
+      <w:proofErr w:type="spellStart"/>
+      <w:r>
+        <w:rPr>
+          <w:i/>
+          <w:iCs/>
+        </w:rPr>
+        <w:t>Transmission</w:t>
+      </w:r>
+      <w:proofErr w:type="spellEnd"/>
+      <w:r>
+        <w:t>)</w:t>
+      </w:r>
+      <w:r>
+        <w:t xml:space="preserve"> pode ser classificar em:</w:t>
+      </w:r>
+    </w:p>
+    <w:p>
+      <w:pPr>
+        <w:pStyle w:val="PargrafodaLista"/>
+        <w:numPr>
+          <w:ilvl w:val="0"/>
+          <w:numId w:val="14"/>
+        </w:numPr>
+      </w:pPr>
+      <w:r>
+        <w:t>Vertical: “Diferente forma como os preços de um determinado mercado final reagem a um aumento ou uma redução de preços nos seus insumos”</w:t>
+      </w:r>
+      <w:r>
+        <w:t xml:space="preserve"> </w:t>
+      </w:r>
+      <w:r>
+        <w:t>(SILVA, V</w:t>
+      </w:r>
+      <w:r>
+        <w:t>ACONCELOS, MATTOS,</w:t>
+      </w:r>
+      <w:r>
+        <w:t xml:space="preserve"> et al.,</w:t>
+      </w:r>
+      <w:r>
+        <w:t xml:space="preserve"> 2004 </w:t>
+      </w:r>
+      <w:r>
+        <w:rPr>
+          <w:i/>
+          <w:iCs/>
+        </w:rPr>
+        <w:t>a</w:t>
+      </w:r>
+      <w:r>
+        <w:rPr>
+          <w:i/>
+          <w:iCs/>
+        </w:rPr>
+        <w:t>p</w:t>
+      </w:r>
+      <w:r>
+        <w:rPr>
+          <w:i/>
+          <w:iCs/>
+        </w:rPr>
+        <w:t>ud</w:t>
+      </w:r>
+      <w:r>
+        <w:t xml:space="preserve"> MEYER, VON CRAMONTAUBADEL, 2011</w:t>
+      </w:r>
+      <w:r>
+        <w:t>)</w:t>
+      </w:r>
+      <w:r>
+        <w:t>.</w:t>
+      </w:r>
+    </w:p>
+    <w:p>
+      <w:pPr>
+        <w:pStyle w:val="PargrafodaLista"/>
+        <w:numPr>
+          <w:ilvl w:val="0"/>
+          <w:numId w:val="14"/>
+        </w:numPr>
+      </w:pPr>
+      <w:r>
+        <w:t>Espacial: “D</w:t>
+      </w:r>
+      <w:r>
+        <w:t xml:space="preserve">escrita pela </w:t>
+      </w:r>
+      <w:r>
+        <w:t>diferença</w:t>
+      </w:r>
+      <w:r>
+        <w:t xml:space="preserve"> entre ajustes positivos e negativos de um determinado mercado de uma </w:t>
+      </w:r>
+      <w:r>
+        <w:t>região</w:t>
+      </w:r>
+      <w:r>
+        <w:t xml:space="preserve"> a choques do mesmo mercado em uma </w:t>
+      </w:r>
+      <w:r>
+        <w:t>região</w:t>
+      </w:r>
+      <w:r>
+        <w:t xml:space="preserve"> vizinha</w:t>
+      </w:r>
+      <w:r>
+        <w:t xml:space="preserve">” </w:t>
+      </w:r>
+      <w:r>
+        <w:t>(SILVA, VACONCELOS, MATTOS, et al., 200</w:t>
+      </w:r>
+      <w:r>
+        <w:t>7</w:t>
+      </w:r>
+      <w:r>
+        <w:t xml:space="preserve"> </w:t>
+      </w:r>
+      <w:r>
+        <w:rPr>
+          <w:i/>
+          <w:iCs/>
+        </w:rPr>
+        <w:t>apud</w:t>
+      </w:r>
+      <w:r>
+        <w:t xml:space="preserve"> RAPSOMANIKIS; KARFAKIS, 2011).</w:t>
+      </w:r>
+    </w:p>
+    <w:p>
+      <w:pPr>
+        <w:pStyle w:val="PargrafodaLista"/>
+        <w:numPr>
+          <w:ilvl w:val="0"/>
+          <w:numId w:val="14"/>
+        </w:numPr>
+      </w:pPr>
+      <w:r>
+        <w:t xml:space="preserve">Magnitude: “É </w:t>
+      </w:r>
+      <w:r>
+        <w:t>a diverg</w:t>
+      </w:r>
+      <w:r>
+        <w:t>ê</w:t>
+      </w:r>
+      <w:r>
+        <w:t xml:space="preserve">ncia da magnitude da </w:t>
+      </w:r>
+      <w:r>
+        <w:t>reação</w:t>
+      </w:r>
+      <w:r>
+        <w:t xml:space="preserve"> dos ajustes dos </w:t>
+      </w:r>
+      <w:r>
+        <w:t>preços</w:t>
+      </w:r>
+      <w:r>
+        <w:t xml:space="preserve"> finais em resposta a um aumento ou </w:t>
+      </w:r>
+      <w:r>
+        <w:t>redução</w:t>
+      </w:r>
+      <w:r>
+        <w:t xml:space="preserve"> dos </w:t>
+      </w:r>
+      <w:r>
+        <w:t>preços</w:t>
+      </w:r>
+      <w:r>
+        <w:t xml:space="preserve"> a que </w:t>
+      </w:r>
+      <w:r>
+        <w:t>são</w:t>
+      </w:r>
+      <w:r>
+        <w:t xml:space="preserve"> derivados</w:t>
+      </w:r>
+      <w:r>
+        <w:t xml:space="preserve">” </w:t>
+      </w:r>
+      <w:r>
+        <w:t>(SILVA, VACONCELOS, MATTOS, et al., 20</w:t>
+      </w:r>
+      <w:r>
+        <w:t>11).</w:t>
+      </w:r>
+    </w:p>
     <w:p/>
     <w:p>
       <w:pPr>
@@ -15841,7 +16113,50 @@
         <w:t>Investigando a assimetria na transmissão dos preços dos combustíveis no Estado de São Paulo</w:t>
       </w:r>
       <w:r>
-        <w:t>. Dissertação – Escola Superior de Agricultura Luiz de Queiroz, 2016.</w:t>
+        <w:t>. Dissertação</w:t>
+      </w:r>
+      <w:r>
+        <w:t xml:space="preserve"> (Mestrado em Economia Aplicada)</w:t>
+      </w:r>
+      <w:r>
+        <w:t xml:space="preserve"> – Escola Superior de Agricultura Luiz de Queiroz,</w:t>
+      </w:r>
+      <w:r>
+        <w:t xml:space="preserve"> São Paulo,</w:t>
+      </w:r>
+      <w:r>
+        <w:t xml:space="preserve"> 2016.</w:t>
+      </w:r>
+    </w:p>
+    <w:p>
+      <w:r>
+        <w:t xml:space="preserve">SILVA, André S.; VASCONSELOS, R. F.; MATTOS, Rogério; </w:t>
+      </w:r>
+      <w:r>
+        <w:rPr>
+          <w:i/>
+          <w:iCs/>
+        </w:rPr>
+        <w:t>et al</w:t>
+      </w:r>
+      <w:r>
+        <w:t xml:space="preserve">.. </w:t>
+      </w:r>
+      <w:r>
+        <w:rPr>
+          <w:b/>
+          <w:bCs/>
+        </w:rPr>
+        <w:t>Transmissão Assimétrica de preços:</w:t>
+      </w:r>
+      <w:r>
+        <w:t xml:space="preserve"> o caso do mercado de gasolina a varejo nos municípios do Brasil.</w:t>
+      </w:r>
+      <w:r>
+        <w:t xml:space="preserve"> </w:t>
+      </w:r>
+      <w:r>
+        <w:t xml:space="preserve">UFJF, Juiz de Fora, 2011. </w:t>
       </w:r>
     </w:p>
     <w:sectPr>
@@ -16163,6 +16478,205 @@
 <file path=word/numbering.xml><?xml version="1.0" encoding="utf-8"?>
 <w:numbering xmlns:wpc="http://schemas.microsoft.com/office/word/2010/wordprocessingCanvas" xmlns:cx="http://schemas.microsoft.com/office/drawing/2014/chartex" xmlns:cx1="http://schemas.microsoft.com/office/drawing/2015/9/8/chartex" xmlns:cx2="http://schemas.microsoft.com/office/drawing/2015/10/21/chartex" xmlns:cx3="http://schemas.microsoft.com/office/drawing/2016/5/9/chartex" xmlns:cx4="http://schemas.microsoft.com/office/drawing/2016/5/10/chartex" xmlns:cx5="http://schemas.microsoft.com/office/drawing/2016/5/11/chartex" xmlns:cx6="http://schemas.microsoft.com/office/drawing/2016/5/12/chartex" xmlns:cx7="http://schemas.microsoft.com/office/drawing/2016/5/13/chartex" xmlns:cx8="http://schemas.microsoft.com/office/drawing/2016/5/14/chartex" xmlns:mc="http://schemas.openxmlformats.org/markup-compatibility/2006" xmlns:aink="http://schemas.microsoft.com/office/drawing/2016/ink" xmlns:am3d="http://schemas.microsoft.com/office/drawing/2017/model3d" xmlns:o="urn:schemas-microsoft-com:office:office" xmlns:r="http://schemas.openxmlformats.org/officeDocument/2006/relationships" xmlns:m="http://schemas.openxmlformats.org/officeDocument/2006/math" xmlns:v="urn:schemas-microsoft-com:vml" xmlns:wp14="http://schemas.microsoft.com/office/word/2010/wordprocessingDrawing" xmlns:wp="http://schemas.openxmlformats.org/drawingml/2006/wordprocessingDrawing" xmlns:w10="urn:schemas-microsoft-com:office:word" xmlns:w="http://schemas.openxmlformats.org/wordprocessingml/2006/main" xmlns:w14="http://schemas.microsoft.com/office/word/2010/wordml" xmlns:w15="http://schemas.microsoft.com/office/word/2012/wordml" xmlns:w16cid="http://schemas.microsoft.com/office/word/2016/wordml/cid" xmlns:w16se="http://schemas.microsoft.com/office/word/2015/wordml/symex" xmlns:wpg="http://schemas.microsoft.com/office/word/2010/wordprocessingGroup" xmlns:wpi="http://schemas.microsoft.com/office/word/2010/wordprocessingInk" xmlns:wne="http://schemas.microsoft.com/office/word/2006/wordml" xmlns:wps="http://schemas.microsoft.com/office/word/2010/wordprocessingShape" mc:Ignorable="w14 w15 w16se w16cid wp14">
   <w:abstractNum w:abstractNumId="0" w15:restartNumberingAfterBreak="0">
+    <w:nsid w:val="06BA50B9"/>
+    <w:multiLevelType w:val="hybridMultilevel"/>
+    <w:tmpl w:val="1714AF40"/>
+    <w:lvl w:ilvl="0" w:tplc="04160017">
+      <w:start w:val="1"/>
+      <w:numFmt w:val="lowerLetter"/>
+      <w:lvlText w:val="%1)"/>
+      <w:lvlJc w:val="left"/>
+      <w:pPr>
+        <w:ind w:left="1440" w:hanging="360"/>
+      </w:pPr>
+    </w:lvl>
+    <w:lvl w:ilvl="1" w:tplc="04160019" w:tentative="1">
+      <w:start w:val="1"/>
+      <w:numFmt w:val="lowerLetter"/>
+      <w:lvlText w:val="%2."/>
+      <w:lvlJc w:val="left"/>
+      <w:pPr>
+        <w:ind w:left="2160" w:hanging="360"/>
+      </w:pPr>
+    </w:lvl>
+    <w:lvl w:ilvl="2" w:tplc="0416001B" w:tentative="1">
+      <w:start w:val="1"/>
+      <w:numFmt w:val="lowerRoman"/>
+      <w:lvlText w:val="%3."/>
+      <w:lvlJc w:val="right"/>
+      <w:pPr>
+        <w:ind w:left="2880" w:hanging="180"/>
+      </w:pPr>
+    </w:lvl>
+    <w:lvl w:ilvl="3" w:tplc="0416000F" w:tentative="1">
+      <w:start w:val="1"/>
+      <w:numFmt w:val="decimal"/>
+      <w:lvlText w:val="%4."/>
+      <w:lvlJc w:val="left"/>
+      <w:pPr>
+        <w:ind w:left="3600" w:hanging="360"/>
+      </w:pPr>
+    </w:lvl>
+    <w:lvl w:ilvl="4" w:tplc="04160019" w:tentative="1">
+      <w:start w:val="1"/>
+      <w:numFmt w:val="lowerLetter"/>
+      <w:lvlText w:val="%5."/>
+      <w:lvlJc w:val="left"/>
+      <w:pPr>
+        <w:ind w:left="4320" w:hanging="360"/>
+      </w:pPr>
+    </w:lvl>
+    <w:lvl w:ilvl="5" w:tplc="0416001B" w:tentative="1">
+      <w:start w:val="1"/>
+      <w:numFmt w:val="lowerRoman"/>
+      <w:lvlText w:val="%6."/>
+      <w:lvlJc w:val="right"/>
+      <w:pPr>
+        <w:ind w:left="5040" w:hanging="180"/>
+      </w:pPr>
+    </w:lvl>
+    <w:lvl w:ilvl="6" w:tplc="0416000F" w:tentative="1">
+      <w:start w:val="1"/>
+      <w:numFmt w:val="decimal"/>
+      <w:lvlText w:val="%7."/>
+      <w:lvlJc w:val="left"/>
+      <w:pPr>
+        <w:ind w:left="5760" w:hanging="360"/>
+      </w:pPr>
+    </w:lvl>
+    <w:lvl w:ilvl="7" w:tplc="04160019" w:tentative="1">
+      <w:start w:val="1"/>
+      <w:numFmt w:val="lowerLetter"/>
+      <w:lvlText w:val="%8."/>
+      <w:lvlJc w:val="left"/>
+      <w:pPr>
+        <w:ind w:left="6480" w:hanging="360"/>
+      </w:pPr>
+    </w:lvl>
+    <w:lvl w:ilvl="8" w:tplc="0416001B" w:tentative="1">
+      <w:start w:val="1"/>
+      <w:numFmt w:val="lowerRoman"/>
+      <w:lvlText w:val="%9."/>
+      <w:lvlJc w:val="right"/>
+      <w:pPr>
+        <w:ind w:left="7200" w:hanging="180"/>
+      </w:pPr>
+    </w:lvl>
+  </w:abstractNum>
+  <w:abstractNum w:abstractNumId="1" w15:restartNumberingAfterBreak="0">
+    <w:nsid w:val="1A67131A"/>
+    <w:multiLevelType w:val="hybridMultilevel"/>
+    <w:tmpl w:val="0FAC8212"/>
+    <w:lvl w:ilvl="0" w:tplc="04160001">
+      <w:start w:val="1"/>
+      <w:numFmt w:val="bullet"/>
+      <w:lvlText w:val=""/>
+      <w:lvlJc w:val="left"/>
+      <w:pPr>
+        <w:ind w:left="720" w:hanging="360"/>
+      </w:pPr>
+      <w:rPr>
+        <w:rFonts w:ascii="Symbol" w:hAnsi="Symbol" w:cs="Symbol" w:hint="default"/>
+      </w:rPr>
+    </w:lvl>
+    <w:lvl w:ilvl="1" w:tplc="04160003" w:tentative="1">
+      <w:start w:val="1"/>
+      <w:numFmt w:val="bullet"/>
+      <w:lvlText w:val="o"/>
+      <w:lvlJc w:val="left"/>
+      <w:pPr>
+        <w:ind w:left="1440" w:hanging="360"/>
+      </w:pPr>
+      <w:rPr>
+        <w:rFonts w:ascii="Courier New" w:hAnsi="Courier New" w:cs="Courier New" w:hint="default"/>
+      </w:rPr>
+    </w:lvl>
+    <w:lvl w:ilvl="2" w:tplc="04160005" w:tentative="1">
+      <w:start w:val="1"/>
+      <w:numFmt w:val="bullet"/>
+      <w:lvlText w:val=""/>
+      <w:lvlJc w:val="left"/>
+      <w:pPr>
+        <w:ind w:left="2160" w:hanging="360"/>
+      </w:pPr>
+      <w:rPr>
+        <w:rFonts w:ascii="Wingdings" w:hAnsi="Wingdings" w:cs="Wingdings" w:hint="default"/>
+      </w:rPr>
+    </w:lvl>
+    <w:lvl w:ilvl="3" w:tplc="04160001" w:tentative="1">
+      <w:start w:val="1"/>
+      <w:numFmt w:val="bullet"/>
+      <w:lvlText w:val=""/>
+      <w:lvlJc w:val="left"/>
+      <w:pPr>
+        <w:ind w:left="2880" w:hanging="360"/>
+      </w:pPr>
+      <w:rPr>
+        <w:rFonts w:ascii="Symbol" w:hAnsi="Symbol" w:cs="Symbol" w:hint="default"/>
+      </w:rPr>
+    </w:lvl>
+    <w:lvl w:ilvl="4" w:tplc="04160003" w:tentative="1">
+      <w:start w:val="1"/>
+      <w:numFmt w:val="bullet"/>
+      <w:lvlText w:val="o"/>
+      <w:lvlJc w:val="left"/>
+      <w:pPr>
+        <w:ind w:left="3600" w:hanging="360"/>
+      </w:pPr>
+      <w:rPr>
+        <w:rFonts w:ascii="Courier New" w:hAnsi="Courier New" w:cs="Courier New" w:hint="default"/>
+      </w:rPr>
+    </w:lvl>
+    <w:lvl w:ilvl="5" w:tplc="04160005" w:tentative="1">
+      <w:start w:val="1"/>
+      <w:numFmt w:val="bullet"/>
+      <w:lvlText w:val=""/>
+      <w:lvlJc w:val="left"/>
+      <w:pPr>
+        <w:ind w:left="4320" w:hanging="360"/>
+      </w:pPr>
+      <w:rPr>
+        <w:rFonts w:ascii="Wingdings" w:hAnsi="Wingdings" w:cs="Wingdings" w:hint="default"/>
+      </w:rPr>
+    </w:lvl>
+    <w:lvl w:ilvl="6" w:tplc="04160001" w:tentative="1">
+      <w:start w:val="1"/>
+      <w:numFmt w:val="bullet"/>
+      <w:lvlText w:val=""/>
+      <w:lvlJc w:val="left"/>
+      <w:pPr>
+        <w:ind w:left="5040" w:hanging="360"/>
+      </w:pPr>
+      <w:rPr>
+        <w:rFonts w:ascii="Symbol" w:hAnsi="Symbol" w:cs="Symbol" w:hint="default"/>
+      </w:rPr>
+    </w:lvl>
+    <w:lvl w:ilvl="7" w:tplc="04160003" w:tentative="1">
+      <w:start w:val="1"/>
+      <w:numFmt w:val="bullet"/>
+      <w:lvlText w:val="o"/>
+      <w:lvlJc w:val="left"/>
+      <w:pPr>
+        <w:ind w:left="5760" w:hanging="360"/>
+      </w:pPr>
+      <w:rPr>
+        <w:rFonts w:ascii="Courier New" w:hAnsi="Courier New" w:cs="Courier New" w:hint="default"/>
+      </w:rPr>
+    </w:lvl>
+    <w:lvl w:ilvl="8" w:tplc="04160005" w:tentative="1">
+      <w:start w:val="1"/>
+      <w:numFmt w:val="bullet"/>
+      <w:lvlText w:val=""/>
+      <w:lvlJc w:val="left"/>
+      <w:pPr>
+        <w:ind w:left="6480" w:hanging="360"/>
+      </w:pPr>
+      <w:rPr>
+        <w:rFonts w:ascii="Wingdings" w:hAnsi="Wingdings" w:cs="Wingdings" w:hint="default"/>
+      </w:rPr>
+    </w:lvl>
+  </w:abstractNum>
+  <w:abstractNum w:abstractNumId="2" w15:restartNumberingAfterBreak="0">
     <w:nsid w:val="209935BD"/>
     <w:multiLevelType w:val="hybridMultilevel"/>
     <w:tmpl w:val="8E48FD5E"/>
@@ -16248,7 +16762,7 @@
       </w:pPr>
     </w:lvl>
   </w:abstractNum>
-  <w:abstractNum w:abstractNumId="1" w15:restartNumberingAfterBreak="0">
+  <w:abstractNum w:abstractNumId="3" w15:restartNumberingAfterBreak="0">
     <w:nsid w:val="29432A7C"/>
     <w:multiLevelType w:val="hybridMultilevel"/>
     <w:tmpl w:val="7A44FBA4"/>
@@ -16334,7 +16848,7 @@
       </w:pPr>
     </w:lvl>
   </w:abstractNum>
-  <w:abstractNum w:abstractNumId="2" w15:restartNumberingAfterBreak="0">
+  <w:abstractNum w:abstractNumId="4" w15:restartNumberingAfterBreak="0">
     <w:nsid w:val="299B5884"/>
     <w:multiLevelType w:val="hybridMultilevel"/>
     <w:tmpl w:val="F23A36C4"/>
@@ -16420,7 +16934,7 @@
       </w:pPr>
     </w:lvl>
   </w:abstractNum>
-  <w:abstractNum w:abstractNumId="3" w15:restartNumberingAfterBreak="0">
+  <w:abstractNum w:abstractNumId="5" w15:restartNumberingAfterBreak="0">
     <w:nsid w:val="3EEA57E8"/>
     <w:multiLevelType w:val="hybridMultilevel"/>
     <w:tmpl w:val="3F30A234"/>
@@ -16506,7 +17020,7 @@
       </w:pPr>
     </w:lvl>
   </w:abstractNum>
-  <w:abstractNum w:abstractNumId="4" w15:restartNumberingAfterBreak="0">
+  <w:abstractNum w:abstractNumId="6" w15:restartNumberingAfterBreak="0">
     <w:nsid w:val="469B7BDC"/>
     <w:multiLevelType w:val="hybridMultilevel"/>
     <w:tmpl w:val="DD86E470"/>
@@ -16592,7 +17106,93 @@
       </w:pPr>
     </w:lvl>
   </w:abstractNum>
-  <w:abstractNum w:abstractNumId="5" w15:restartNumberingAfterBreak="0">
+  <w:abstractNum w:abstractNumId="7" w15:restartNumberingAfterBreak="0">
+    <w:nsid w:val="54075810"/>
+    <w:multiLevelType w:val="hybridMultilevel"/>
+    <w:tmpl w:val="3D3A57CE"/>
+    <w:lvl w:ilvl="0" w:tplc="04160017">
+      <w:start w:val="1"/>
+      <w:numFmt w:val="lowerLetter"/>
+      <w:lvlText w:val="%1)"/>
+      <w:lvlJc w:val="left"/>
+      <w:pPr>
+        <w:ind w:left="720" w:hanging="360"/>
+      </w:pPr>
+    </w:lvl>
+    <w:lvl w:ilvl="1" w:tplc="04160019" w:tentative="1">
+      <w:start w:val="1"/>
+      <w:numFmt w:val="lowerLetter"/>
+      <w:lvlText w:val="%2."/>
+      <w:lvlJc w:val="left"/>
+      <w:pPr>
+        <w:ind w:left="1440" w:hanging="360"/>
+      </w:pPr>
+    </w:lvl>
+    <w:lvl w:ilvl="2" w:tplc="0416001B" w:tentative="1">
+      <w:start w:val="1"/>
+      <w:numFmt w:val="lowerRoman"/>
+      <w:lvlText w:val="%3."/>
+      <w:lvlJc w:val="right"/>
+      <w:pPr>
+        <w:ind w:left="2160" w:hanging="180"/>
+      </w:pPr>
+    </w:lvl>
+    <w:lvl w:ilvl="3" w:tplc="0416000F" w:tentative="1">
+      <w:start w:val="1"/>
+      <w:numFmt w:val="decimal"/>
+      <w:lvlText w:val="%4."/>
+      <w:lvlJc w:val="left"/>
+      <w:pPr>
+        <w:ind w:left="2880" w:hanging="360"/>
+      </w:pPr>
+    </w:lvl>
+    <w:lvl w:ilvl="4" w:tplc="04160019" w:tentative="1">
+      <w:start w:val="1"/>
+      <w:numFmt w:val="lowerLetter"/>
+      <w:lvlText w:val="%5."/>
+      <w:lvlJc w:val="left"/>
+      <w:pPr>
+        <w:ind w:left="3600" w:hanging="360"/>
+      </w:pPr>
+    </w:lvl>
+    <w:lvl w:ilvl="5" w:tplc="0416001B" w:tentative="1">
+      <w:start w:val="1"/>
+      <w:numFmt w:val="lowerRoman"/>
+      <w:lvlText w:val="%6."/>
+      <w:lvlJc w:val="right"/>
+      <w:pPr>
+        <w:ind w:left="4320" w:hanging="180"/>
+      </w:pPr>
+    </w:lvl>
+    <w:lvl w:ilvl="6" w:tplc="0416000F" w:tentative="1">
+      <w:start w:val="1"/>
+      <w:numFmt w:val="decimal"/>
+      <w:lvlText w:val="%7."/>
+      <w:lvlJc w:val="left"/>
+      <w:pPr>
+        <w:ind w:left="5040" w:hanging="360"/>
+      </w:pPr>
+    </w:lvl>
+    <w:lvl w:ilvl="7" w:tplc="04160019" w:tentative="1">
+      <w:start w:val="1"/>
+      <w:numFmt w:val="lowerLetter"/>
+      <w:lvlText w:val="%8."/>
+      <w:lvlJc w:val="left"/>
+      <w:pPr>
+        <w:ind w:left="5760" w:hanging="360"/>
+      </w:pPr>
+    </w:lvl>
+    <w:lvl w:ilvl="8" w:tplc="0416001B" w:tentative="1">
+      <w:start w:val="1"/>
+      <w:numFmt w:val="lowerRoman"/>
+      <w:lvlText w:val="%9."/>
+      <w:lvlJc w:val="right"/>
+      <w:pPr>
+        <w:ind w:left="6480" w:hanging="180"/>
+      </w:pPr>
+    </w:lvl>
+  </w:abstractNum>
+  <w:abstractNum w:abstractNumId="8" w15:restartNumberingAfterBreak="0">
     <w:nsid w:val="59BA0D2D"/>
     <w:multiLevelType w:val="hybridMultilevel"/>
     <w:tmpl w:val="3A16EC4A"/>
@@ -16678,7 +17278,7 @@
       </w:pPr>
     </w:lvl>
   </w:abstractNum>
-  <w:abstractNum w:abstractNumId="6" w15:restartNumberingAfterBreak="0">
+  <w:abstractNum w:abstractNumId="9" w15:restartNumberingAfterBreak="0">
     <w:nsid w:val="5B6506D4"/>
     <w:multiLevelType w:val="hybridMultilevel"/>
     <w:tmpl w:val="425C3902"/>
@@ -16764,7 +17364,7 @@
       </w:pPr>
     </w:lvl>
   </w:abstractNum>
-  <w:abstractNum w:abstractNumId="7" w15:restartNumberingAfterBreak="0">
+  <w:abstractNum w:abstractNumId="10" w15:restartNumberingAfterBreak="0">
     <w:nsid w:val="5FD71737"/>
     <w:multiLevelType w:val="hybridMultilevel"/>
     <w:tmpl w:val="78945EC6"/>
@@ -16877,7 +17477,206 @@
       </w:rPr>
     </w:lvl>
   </w:abstractNum>
-  <w:abstractNum w:abstractNumId="8" w15:restartNumberingAfterBreak="0">
+  <w:abstractNum w:abstractNumId="11" w15:restartNumberingAfterBreak="0">
+    <w:nsid w:val="6D244F14"/>
+    <w:multiLevelType w:val="hybridMultilevel"/>
+    <w:tmpl w:val="DBBC388A"/>
+    <w:lvl w:ilvl="0" w:tplc="04160001">
+      <w:start w:val="1"/>
+      <w:numFmt w:val="bullet"/>
+      <w:lvlText w:val=""/>
+      <w:lvlJc w:val="left"/>
+      <w:pPr>
+        <w:ind w:left="720" w:hanging="360"/>
+      </w:pPr>
+      <w:rPr>
+        <w:rFonts w:ascii="Symbol" w:hAnsi="Symbol" w:cs="Symbol" w:hint="default"/>
+      </w:rPr>
+    </w:lvl>
+    <w:lvl w:ilvl="1" w:tplc="04160003" w:tentative="1">
+      <w:start w:val="1"/>
+      <w:numFmt w:val="bullet"/>
+      <w:lvlText w:val="o"/>
+      <w:lvlJc w:val="left"/>
+      <w:pPr>
+        <w:ind w:left="1440" w:hanging="360"/>
+      </w:pPr>
+      <w:rPr>
+        <w:rFonts w:ascii="Courier New" w:hAnsi="Courier New" w:cs="Courier New" w:hint="default"/>
+      </w:rPr>
+    </w:lvl>
+    <w:lvl w:ilvl="2" w:tplc="04160005" w:tentative="1">
+      <w:start w:val="1"/>
+      <w:numFmt w:val="bullet"/>
+      <w:lvlText w:val=""/>
+      <w:lvlJc w:val="left"/>
+      <w:pPr>
+        <w:ind w:left="2160" w:hanging="360"/>
+      </w:pPr>
+      <w:rPr>
+        <w:rFonts w:ascii="Wingdings" w:hAnsi="Wingdings" w:cs="Wingdings" w:hint="default"/>
+      </w:rPr>
+    </w:lvl>
+    <w:lvl w:ilvl="3" w:tplc="04160001" w:tentative="1">
+      <w:start w:val="1"/>
+      <w:numFmt w:val="bullet"/>
+      <w:lvlText w:val=""/>
+      <w:lvlJc w:val="left"/>
+      <w:pPr>
+        <w:ind w:left="2880" w:hanging="360"/>
+      </w:pPr>
+      <w:rPr>
+        <w:rFonts w:ascii="Symbol" w:hAnsi="Symbol" w:cs="Symbol" w:hint="default"/>
+      </w:rPr>
+    </w:lvl>
+    <w:lvl w:ilvl="4" w:tplc="04160003" w:tentative="1">
+      <w:start w:val="1"/>
+      <w:numFmt w:val="bullet"/>
+      <w:lvlText w:val="o"/>
+      <w:lvlJc w:val="left"/>
+      <w:pPr>
+        <w:ind w:left="3600" w:hanging="360"/>
+      </w:pPr>
+      <w:rPr>
+        <w:rFonts w:ascii="Courier New" w:hAnsi="Courier New" w:cs="Courier New" w:hint="default"/>
+      </w:rPr>
+    </w:lvl>
+    <w:lvl w:ilvl="5" w:tplc="04160005" w:tentative="1">
+      <w:start w:val="1"/>
+      <w:numFmt w:val="bullet"/>
+      <w:lvlText w:val=""/>
+      <w:lvlJc w:val="left"/>
+      <w:pPr>
+        <w:ind w:left="4320" w:hanging="360"/>
+      </w:pPr>
+      <w:rPr>
+        <w:rFonts w:ascii="Wingdings" w:hAnsi="Wingdings" w:cs="Wingdings" w:hint="default"/>
+      </w:rPr>
+    </w:lvl>
+    <w:lvl w:ilvl="6" w:tplc="04160001" w:tentative="1">
+      <w:start w:val="1"/>
+      <w:numFmt w:val="bullet"/>
+      <w:lvlText w:val=""/>
+      <w:lvlJc w:val="left"/>
+      <w:pPr>
+        <w:ind w:left="5040" w:hanging="360"/>
+      </w:pPr>
+      <w:rPr>
+        <w:rFonts w:ascii="Symbol" w:hAnsi="Symbol" w:cs="Symbol" w:hint="default"/>
+      </w:rPr>
+    </w:lvl>
+    <w:lvl w:ilvl="7" w:tplc="04160003" w:tentative="1">
+      <w:start w:val="1"/>
+      <w:numFmt w:val="bullet"/>
+      <w:lvlText w:val="o"/>
+      <w:lvlJc w:val="left"/>
+      <w:pPr>
+        <w:ind w:left="5760" w:hanging="360"/>
+      </w:pPr>
+      <w:rPr>
+        <w:rFonts w:ascii="Courier New" w:hAnsi="Courier New" w:cs="Courier New" w:hint="default"/>
+      </w:rPr>
+    </w:lvl>
+    <w:lvl w:ilvl="8" w:tplc="04160005" w:tentative="1">
+      <w:start w:val="1"/>
+      <w:numFmt w:val="bullet"/>
+      <w:lvlText w:val=""/>
+      <w:lvlJc w:val="left"/>
+      <w:pPr>
+        <w:ind w:left="6480" w:hanging="360"/>
+      </w:pPr>
+      <w:rPr>
+        <w:rFonts w:ascii="Wingdings" w:hAnsi="Wingdings" w:cs="Wingdings" w:hint="default"/>
+      </w:rPr>
+    </w:lvl>
+  </w:abstractNum>
+  <w:abstractNum w:abstractNumId="12" w15:restartNumberingAfterBreak="0">
+    <w:nsid w:val="739D262F"/>
+    <w:multiLevelType w:val="hybridMultilevel"/>
+    <w:tmpl w:val="30766D9C"/>
+    <w:lvl w:ilvl="0" w:tplc="04160017">
+      <w:start w:val="1"/>
+      <w:numFmt w:val="lowerLetter"/>
+      <w:lvlText w:val="%1)"/>
+      <w:lvlJc w:val="left"/>
+      <w:pPr>
+        <w:ind w:left="720" w:hanging="360"/>
+      </w:pPr>
+    </w:lvl>
+    <w:lvl w:ilvl="1" w:tplc="04160019" w:tentative="1">
+      <w:start w:val="1"/>
+      <w:numFmt w:val="lowerLetter"/>
+      <w:lvlText w:val="%2."/>
+      <w:lvlJc w:val="left"/>
+      <w:pPr>
+        <w:ind w:left="1440" w:hanging="360"/>
+      </w:pPr>
+    </w:lvl>
+    <w:lvl w:ilvl="2" w:tplc="0416001B" w:tentative="1">
+      <w:start w:val="1"/>
+      <w:numFmt w:val="lowerRoman"/>
+      <w:lvlText w:val="%3."/>
+      <w:lvlJc w:val="right"/>
+      <w:pPr>
+        <w:ind w:left="2160" w:hanging="180"/>
+      </w:pPr>
+    </w:lvl>
+    <w:lvl w:ilvl="3" w:tplc="0416000F" w:tentative="1">
+      <w:start w:val="1"/>
+      <w:numFmt w:val="decimal"/>
+      <w:lvlText w:val="%4."/>
+      <w:lvlJc w:val="left"/>
+      <w:pPr>
+        <w:ind w:left="2880" w:hanging="360"/>
+      </w:pPr>
+    </w:lvl>
+    <w:lvl w:ilvl="4" w:tplc="04160019" w:tentative="1">
+      <w:start w:val="1"/>
+      <w:numFmt w:val="lowerLetter"/>
+      <w:lvlText w:val="%5."/>
+      <w:lvlJc w:val="left"/>
+      <w:pPr>
+        <w:ind w:left="3600" w:hanging="360"/>
+      </w:pPr>
+    </w:lvl>
+    <w:lvl w:ilvl="5" w:tplc="0416001B" w:tentative="1">
+      <w:start w:val="1"/>
+      <w:numFmt w:val="lowerRoman"/>
+      <w:lvlText w:val="%6."/>
+      <w:lvlJc w:val="right"/>
+      <w:pPr>
+        <w:ind w:left="4320" w:hanging="180"/>
+      </w:pPr>
+    </w:lvl>
+    <w:lvl w:ilvl="6" w:tplc="0416000F" w:tentative="1">
+      <w:start w:val="1"/>
+      <w:numFmt w:val="decimal"/>
+      <w:lvlText w:val="%7."/>
+      <w:lvlJc w:val="left"/>
+      <w:pPr>
+        <w:ind w:left="5040" w:hanging="360"/>
+      </w:pPr>
+    </w:lvl>
+    <w:lvl w:ilvl="7" w:tplc="04160019" w:tentative="1">
+      <w:start w:val="1"/>
+      <w:numFmt w:val="lowerLetter"/>
+      <w:lvlText w:val="%8."/>
+      <w:lvlJc w:val="left"/>
+      <w:pPr>
+        <w:ind w:left="5760" w:hanging="360"/>
+      </w:pPr>
+    </w:lvl>
+    <w:lvl w:ilvl="8" w:tplc="0416001B" w:tentative="1">
+      <w:start w:val="1"/>
+      <w:numFmt w:val="lowerRoman"/>
+      <w:lvlText w:val="%9."/>
+      <w:lvlJc w:val="right"/>
+      <w:pPr>
+        <w:ind w:left="6480" w:hanging="180"/>
+      </w:pPr>
+    </w:lvl>
+  </w:abstractNum>
+  <w:abstractNum w:abstractNumId="13" w15:restartNumberingAfterBreak="0">
     <w:nsid w:val="74FC2BE0"/>
     <w:multiLevelType w:val="hybridMultilevel"/>
     <w:tmpl w:val="D38AE3DE"/>
@@ -16964,31 +17763,46 @@
     </w:lvl>
   </w:abstractNum>
   <w:num w:numId="1">
+    <w:abstractNumId w:val="3"/>
+  </w:num>
+  <w:num w:numId="2">
+    <w:abstractNumId w:val="2"/>
+  </w:num>
+  <w:num w:numId="3">
+    <w:abstractNumId w:val="4"/>
+  </w:num>
+  <w:num w:numId="4">
+    <w:abstractNumId w:val="6"/>
+  </w:num>
+  <w:num w:numId="5">
+    <w:abstractNumId w:val="10"/>
+  </w:num>
+  <w:num w:numId="6">
+    <w:abstractNumId w:val="9"/>
+  </w:num>
+  <w:num w:numId="7">
+    <w:abstractNumId w:val="5"/>
+  </w:num>
+  <w:num w:numId="8">
+    <w:abstractNumId w:val="8"/>
+  </w:num>
+  <w:num w:numId="9">
+    <w:abstractNumId w:val="13"/>
+  </w:num>
+  <w:num w:numId="10">
+    <w:abstractNumId w:val="11"/>
+  </w:num>
+  <w:num w:numId="11">
     <w:abstractNumId w:val="1"/>
   </w:num>
-  <w:num w:numId="2">
+  <w:num w:numId="12">
     <w:abstractNumId w:val="0"/>
   </w:num>
-  <w:num w:numId="3">
-    <w:abstractNumId w:val="2"/>
-  </w:num>
-  <w:num w:numId="4">
-    <w:abstractNumId w:val="4"/>
-  </w:num>
-  <w:num w:numId="5">
+  <w:num w:numId="13">
     <w:abstractNumId w:val="7"/>
   </w:num>
-  <w:num w:numId="6">
-    <w:abstractNumId w:val="6"/>
-  </w:num>
-  <w:num w:numId="7">
-    <w:abstractNumId w:val="3"/>
-  </w:num>
-  <w:num w:numId="8">
-    <w:abstractNumId w:val="5"/>
-  </w:num>
-  <w:num w:numId="9">
-    <w:abstractNumId w:val="8"/>
+  <w:num w:numId="14">
+    <w:abstractNumId w:val="12"/>
   </w:num>
 </w:numbering>
 </file>
@@ -17839,6 +18653,23 @@
       <w:rFonts w:asciiTheme="majorHAnsi" w:eastAsiaTheme="majorEastAsia" w:hAnsiTheme="majorHAnsi" w:cstheme="majorBidi"/>
       <w:color w:val="2F5496" w:themeColor="accent1" w:themeShade="BF"/>
       <w:sz w:val="24"/>
+    </w:rPr>
+  </w:style>
+  <w:style w:type="paragraph" w:styleId="NormalWeb">
+    <w:name w:val="Normal (Web)"/>
+    <w:basedOn w:val="Normal"/>
+    <w:uiPriority w:val="99"/>
+    <w:unhideWhenUsed/>
+    <w:rsid w:val="00B84ADE"/>
+    <w:pPr>
+      <w:spacing w:before="100" w:beforeAutospacing="1" w:after="100" w:afterAutospacing="1" w:line="240" w:lineRule="auto"/>
+      <w:jc w:val="left"/>
+    </w:pPr>
+    <w:rPr>
+      <w:rFonts w:eastAsia="Times New Roman" w:cs="Times New Roman"/>
+      <w:color w:val="auto"/>
+      <w:szCs w:val="24"/>
+      <w:lang w:eastAsia="pt-BR"/>
     </w:rPr>
   </w:style>
 </w:styles>

</xml_diff>

<commit_message>
Explicação sobre o alcool no Brasil
</commit_message>
<xml_diff>
--- a/docs/projeto-final/documento-final/etanois-pfc.docx
+++ b/docs/projeto-final/documento-final/etanois-pfc.docx
@@ -3050,37 +3050,60 @@
       </w:r>
     </w:p>
     <w:p>
-      <w:r>
+      <w:pPr>
+        <w:rPr>
+          <w:lang w:val="en-US"/>
+        </w:rPr>
+      </w:pPr>
+      <w:r>
+        <w:rPr>
+          <w:lang w:val="en-US"/>
+        </w:rPr>
         <w:t xml:space="preserve">GPS – </w:t>
       </w:r>
       <w:r>
         <w:rPr>
           <w:i/>
           <w:iCs/>
-        </w:rPr>
-        <w:t xml:space="preserve">Global </w:t>
+          <w:lang w:val="en-US"/>
+        </w:rPr>
+        <w:t>Global Positioning System</w:t>
+      </w:r>
+    </w:p>
+    <w:p>
+      <w:pPr>
+        <w:rPr>
+          <w:lang w:val="en-US"/>
+        </w:rPr>
+      </w:pPr>
+      <w:r>
+        <w:rPr>
+          <w:lang w:val="en-US"/>
+        </w:rPr>
+        <w:t xml:space="preserve">GNV – </w:t>
       </w:r>
       <w:proofErr w:type="spellStart"/>
       <w:r>
         <w:rPr>
-          <w:i/>
-          <w:iCs/>
-        </w:rPr>
-        <w:t>Positioning</w:t>
+          <w:lang w:val="en-US"/>
+        </w:rPr>
+        <w:t>Gás</w:t>
       </w:r>
       <w:proofErr w:type="spellEnd"/>
       <w:r>
         <w:rPr>
-          <w:i/>
-          <w:iCs/>
-        </w:rPr>
-        <w:t xml:space="preserve"> System</w:t>
-      </w:r>
-    </w:p>
-    <w:p>
-      <w:r>
-        <w:t>GNV – Gás Natural Veicular</w:t>
-      </w:r>
+          <w:lang w:val="en-US"/>
+        </w:rPr>
+        <w:t xml:space="preserve"> Natural </w:t>
+      </w:r>
+      <w:proofErr w:type="spellStart"/>
+      <w:r>
+        <w:rPr>
+          <w:lang w:val="en-US"/>
+        </w:rPr>
+        <w:t>Veicular</w:t>
+      </w:r>
+      <w:proofErr w:type="spellEnd"/>
     </w:p>
     <w:p>
       <w:pPr>
@@ -4756,10 +4779,7 @@
         </w:numPr>
       </w:pPr>
       <w:r>
-        <w:t>Espacial: “D</w:t>
-      </w:r>
-      <w:r>
-        <w:t xml:space="preserve">escrita pela </w:t>
+        <w:t xml:space="preserve">Espacial: “Descrita pela </w:t>
       </w:r>
       <w:r>
         <w:t>diferença</w:t>
@@ -4777,19 +4797,7 @@
         <w:t>região</w:t>
       </w:r>
       <w:r>
-        <w:t xml:space="preserve"> vizinha</w:t>
-      </w:r>
-      <w:r>
-        <w:t xml:space="preserve">” </w:t>
-      </w:r>
-      <w:r>
-        <w:t>(SILVA, VACONCELOS, MATTOS, et al., 200</w:t>
-      </w:r>
-      <w:r>
-        <w:t>7</w:t>
-      </w:r>
-      <w:r>
-        <w:t xml:space="preserve"> </w:t>
+        <w:t xml:space="preserve"> vizinha” (SILVA, VACONCELOS, MATTOS, et al., 2007 </w:t>
       </w:r>
       <w:r>
         <w:rPr>
@@ -4811,60 +4819,452 @@
         </w:numPr>
       </w:pPr>
       <w:r>
-        <w:t xml:space="preserve">Magnitude: “É </w:t>
-      </w:r>
-      <w:r>
-        <w:t>a diverg</w:t>
-      </w:r>
-      <w:r>
-        <w:t>ê</w:t>
-      </w:r>
-      <w:r>
-        <w:t xml:space="preserve">ncia da magnitude da </w:t>
-      </w:r>
-      <w:r>
-        <w:t>reação</w:t>
-      </w:r>
-      <w:r>
-        <w:t xml:space="preserve"> dos ajustes dos </w:t>
-      </w:r>
-      <w:r>
-        <w:t>preços</w:t>
-      </w:r>
-      <w:r>
-        <w:t xml:space="preserve"> finais em resposta a um aumento ou </w:t>
-      </w:r>
-      <w:r>
-        <w:t>redução</w:t>
-      </w:r>
-      <w:r>
-        <w:t xml:space="preserve"> dos </w:t>
-      </w:r>
-      <w:r>
-        <w:t>preços</w:t>
-      </w:r>
-      <w:r>
-        <w:t xml:space="preserve"> a que </w:t>
-      </w:r>
-      <w:r>
-        <w:t>são</w:t>
-      </w:r>
-      <w:r>
-        <w:t xml:space="preserve"> derivados</w:t>
-      </w:r>
-      <w:r>
-        <w:t xml:space="preserve">” </w:t>
-      </w:r>
-      <w:r>
-        <w:t>(SILVA, VACONCELOS, MATTOS, et al., 20</w:t>
-      </w:r>
-      <w:r>
-        <w:t>11).</w:t>
+        <w:t>Magnitude: “É a divergência da magnitude da reação dos ajustes dos preços finais em resposta a um aumento ou redução dos preços a que são derivados” (SILVA, VACONCELOS, MATTOS, et al., 2011).</w:t>
+      </w:r>
+    </w:p>
+    <w:p>
+      <w:pPr>
+        <w:rPr>
+          <w:rFonts w:cs="Times New Roman"/>
+        </w:rPr>
+      </w:pPr>
+      <w:r>
+        <w:t xml:space="preserve">No Brasil, durante a década de 70, a produção sucroalcooleira   esteve focada na produção de açúcar </w:t>
+      </w:r>
+      <w:r>
+        <w:t>e na produção de etanol para fins industriais. Em 14 de novembro de 1975, o Programa Nacional do Álcool (</w:t>
+      </w:r>
+      <w:proofErr w:type="spellStart"/>
+      <w:r>
+        <w:t>ProÁlcool</w:t>
+      </w:r>
+      <w:proofErr w:type="spellEnd"/>
+      <w:r>
+        <w:t xml:space="preserve">) foi criado pelo grupo </w:t>
+      </w:r>
+      <w:proofErr w:type="spellStart"/>
+      <w:r>
+        <w:t>novaCana</w:t>
+      </w:r>
+      <w:proofErr w:type="spellEnd"/>
+      <w:r>
+        <w:t xml:space="preserve"> com o objetivo de substituir o petróleo pelo biocombustível vindo de insumos agrícolas.  No </w:t>
+      </w:r>
+      <w:r>
+        <w:rPr>
+          <w:rFonts w:cs="Times New Roman"/>
+        </w:rPr>
+        <w:t>decreto n</w:t>
+      </w:r>
+      <w:r>
+        <w:rPr>
+          <w:rFonts w:cs="Times New Roman"/>
+          <w:vertAlign w:val="superscript"/>
+        </w:rPr>
+        <w:t>o</w:t>
+      </w:r>
+      <w:r>
+        <w:rPr>
+          <w:rFonts w:cs="Times New Roman"/>
+        </w:rPr>
+        <w:t xml:space="preserve"> 76.593, com o objetivo de estimular a produção do álcool a partir de insumos como a cana-de-açúcar e a mandioca, o programa tinha por resultado esperado a expansão das matérias-primas, a modernização da produção e a criação de novas unidades </w:t>
+      </w:r>
+      <w:r>
+        <w:rPr>
+          <w:rFonts w:cs="Times New Roman"/>
+        </w:rPr>
+        <w:t>para geração com combustível</w:t>
+      </w:r>
+      <w:r>
+        <w:rPr>
+          <w:rFonts w:cs="Times New Roman"/>
+        </w:rPr>
+        <w:t>.</w:t>
       </w:r>
     </w:p>
     <w:p/>
     <w:p>
       <w:pPr>
+        <w:spacing w:line="240" w:lineRule="auto"/>
+        <w:ind w:left="2268"/>
+        <w:rPr>
+          <w:rFonts w:cs="Times New Roman"/>
+          <w:sz w:val="21"/>
+          <w:szCs w:val="21"/>
+        </w:rPr>
+      </w:pPr>
+      <w:r>
+        <w:rPr>
+          <w:rFonts w:cs="Times New Roman"/>
+          <w:sz w:val="21"/>
+          <w:szCs w:val="21"/>
+        </w:rPr>
+        <w:lastRenderedPageBreak/>
+        <w:t>A produção mundial de açúcar em 2000 foi de 131 milhões de toneladas, sendo de cerca de 13% a participação do Brasil. As etapas na produção do açúcar e do álcool diferem apenas a partir da obtenção do suco, que poderá ser fermentado para a produção de álcool ou tratado para o açúcar. Caso a produção de açúcar se torne menos atrativa devido às reduções de preços internacionais o que frequentemente ocorre poderá ser mais vantajoso a mudança na produção para álcool. (</w:t>
+      </w:r>
+      <w:proofErr w:type="spellStart"/>
+      <w:r>
+        <w:rPr>
+          <w:rFonts w:cs="Times New Roman"/>
+          <w:i/>
+          <w:iCs/>
+          <w:sz w:val="21"/>
+          <w:szCs w:val="21"/>
+        </w:rPr>
+        <w:t>Biodieselbr</w:t>
+      </w:r>
+      <w:proofErr w:type="spellEnd"/>
+      <w:r>
+        <w:rPr>
+          <w:rFonts w:cs="Times New Roman"/>
+          <w:sz w:val="21"/>
+          <w:szCs w:val="21"/>
+        </w:rPr>
+        <w:t>, 2012)</w:t>
+      </w:r>
+    </w:p>
+    <w:p/>
+    <w:p>
+      <w:r>
+        <w:t xml:space="preserve">O programa </w:t>
+      </w:r>
+      <w:proofErr w:type="spellStart"/>
+      <w:r>
+        <w:t>ProÁlcool</w:t>
+      </w:r>
+      <w:proofErr w:type="spellEnd"/>
+      <w:r>
+        <w:t xml:space="preserve"> teve 5 fases</w:t>
+      </w:r>
+      <w:r>
+        <w:t xml:space="preserve">, na </w:t>
+      </w:r>
+      <w:r>
+        <w:t xml:space="preserve"> primeira, denominada de Fase inicial que percorreu os anos de 1975 até 1979, o esforço </w:t>
+      </w:r>
+      <w:r>
+        <w:t>foi independente as usinas. A produção de etanol, antes do incentivo, era de 600 milhões de litros/ano e ao final da fase inicial a produção estava próxima a 3,4 bilhões de litros/ano</w:t>
+      </w:r>
+      <w:r>
+        <w:t xml:space="preserve">. </w:t>
+      </w:r>
+    </w:p>
+    <w:p>
+      <w:pPr>
+        <w:rPr>
+          <w:rFonts w:cs="Times New Roman"/>
+        </w:rPr>
+      </w:pPr>
+      <w:r>
+        <w:t xml:space="preserve"> Entre 1979 e 1980 </w:t>
+      </w:r>
+      <w:r>
+        <w:rPr>
+          <w:rFonts w:cs="Times New Roman"/>
+        </w:rPr>
+        <w:t xml:space="preserve">os preços do barril do petróleo triplicaram e a importação do mesmo passaram a representar 46% do orçamento de importações do Brasil. Com isso, o governo decidiu adotar medidas para incentivar a implantação total do programa </w:t>
+      </w:r>
+      <w:proofErr w:type="spellStart"/>
+      <w:r>
+        <w:rPr>
+          <w:rFonts w:cs="Times New Roman"/>
+        </w:rPr>
+        <w:t>ProÁlcool</w:t>
+      </w:r>
+      <w:proofErr w:type="spellEnd"/>
+      <w:r>
+        <w:rPr>
+          <w:rFonts w:cs="Times New Roman"/>
+        </w:rPr>
+        <w:t>. Foram criados o Conselho Nacional do Álcool (CNAL) e a Comissão Executiva Nacional do Álcool (CENAL) para agilizar o processo de implantação.</w:t>
+      </w:r>
+      <w:r>
+        <w:rPr>
+          <w:rFonts w:cs="Times New Roman"/>
+        </w:rPr>
+        <w:t xml:space="preserve"> Começava então a Fase de afirmação que duraria até 1986.</w:t>
+      </w:r>
+    </w:p>
+    <w:p>
+      <w:pPr>
+        <w:rPr>
+          <w:rFonts w:cs="Times New Roman"/>
+        </w:rPr>
+      </w:pPr>
+      <w:r>
+        <w:rPr>
+          <w:rFonts w:cs="Times New Roman"/>
+        </w:rPr>
+        <w:t>Com os órgãos criados, a produção de álcool atingiu 12,3 bilhões de litros/ano entre 1986 e 1987, superando em 15% a meta do governo para o mesmo período. A proporção de carros movidos a biocombustível também aumentou de 0,46% dos veículos produzidos em 1979 para 26,8% em 1980, atingiu seu teto em 76,1% em 1986.</w:t>
+      </w:r>
+    </w:p>
+    <w:p>
+      <w:pPr>
+        <w:rPr>
+          <w:rFonts w:cs="Times New Roman"/>
+        </w:rPr>
+      </w:pPr>
+      <w:r>
+        <w:rPr>
+          <w:rFonts w:cs="Times New Roman"/>
+        </w:rPr>
+        <w:t xml:space="preserve">A fase de estagnação se inicia em 1986 quando </w:t>
+      </w:r>
+      <w:r>
+        <w:rPr>
+          <w:rFonts w:cs="Times New Roman"/>
+        </w:rPr>
+        <w:t>o mercado petrolífero atingiu outro marco, a redução drástica. O barril caiu de US$ 40 para US$ 12. Esse marco foi denominado “contracheque do petróleo” e colocou em atenção a produção do biocombustível. Na política esse contracheque teve efeito em 1988, ano que se iniciou uma escassez de recursos públicos para subsidiar programas de estímulo. “</w:t>
+      </w:r>
+      <w:r>
+        <w:rPr>
+          <w:rFonts w:cs="Times New Roman"/>
+        </w:rPr>
+        <w:t>A oferta de álcool não pôde acompanhar o crescimento descompassado da demanda, com as vendas de carro a álcool atingindo níveis superiores a 95,8% das vendas totais de veículos</w:t>
+      </w:r>
+      <w:r>
+        <w:rPr>
+          <w:rFonts w:cs="Times New Roman"/>
+        </w:rPr>
+        <w:t>” (BIODIESELBR, 2012).</w:t>
+      </w:r>
+    </w:p>
+    <w:p>
+      <w:pPr>
+        <w:rPr>
+          <w:rFonts w:cs="Times New Roman"/>
+        </w:rPr>
+      </w:pPr>
+      <w:r>
+        <w:rPr>
+          <w:rFonts w:cs="Times New Roman"/>
+        </w:rPr>
+        <w:t xml:space="preserve">Essa queda no valor do petróleo impediu que os produtores de etanol elevassem suas produções internas, porem por outro lado a demanda pelo combustível continuou sendo estimulada pela manutenção do preço da gasolina que tornava o etanol atrativo. Esse período causou uma crise </w:t>
+      </w:r>
+      <w:r>
+        <w:rPr>
+          <w:rFonts w:cs="Times New Roman"/>
+        </w:rPr>
+        <w:lastRenderedPageBreak/>
+        <w:t>de abastecimento na entressafra de 1989 e 1990. Essa crise impactou tanto a produção do etanol quanto a do açúcar e sua exportação que naquela época tinha seu preço fixado pelo governo.</w:t>
+      </w:r>
+    </w:p>
+    <w:p>
+      <w:pPr>
+        <w:rPr>
+          <w:rFonts w:cs="Times New Roman"/>
+        </w:rPr>
+      </w:pPr>
+      <w:r>
+        <w:rPr>
+          <w:rFonts w:cs="Times New Roman"/>
+        </w:rPr>
+        <w:t>A produção de álcool se manteve constante atingindo entre 10,5 bilhões de litros e 11,9 bilhões de litros no período de 1985 a 1990. A produção de açúcar variou de 7,3 milhões de toneladas a 8,2 milhões de toneladas no mesmo período. A exportação do açúcar, por sua vez, teve uma redução passando de 1,9 milhões em 1986 para 1,1 milhão de toneladas em 1990.</w:t>
+      </w:r>
+    </w:p>
+    <w:p>
+      <w:pPr>
+        <w:rPr>
+          <w:rFonts w:cs="Times New Roman"/>
+        </w:rPr>
+      </w:pPr>
+      <w:r>
+        <w:rPr>
+          <w:rFonts w:cs="Times New Roman"/>
+        </w:rPr>
+        <w:t>Na década de 1990 houve um fator que diminuiu a produção de carros movidos a etanol, sendo a importação de carros que eram produzidos em sua origem somente a diesel e gasolina e a criação do “carro popular” que possuía 1000 cilindradas e foi desenvolvido somente a gasolina.</w:t>
+      </w:r>
+    </w:p>
+    <w:p>
+      <w:pPr>
+        <w:rPr>
+          <w:rFonts w:cs="Times New Roman"/>
+        </w:rPr>
+      </w:pPr>
+      <w:r>
+        <w:rPr>
+          <w:rFonts w:cs="Times New Roman"/>
+        </w:rPr>
+        <w:t>A crise de abastecimento foi superada somente com a introdução da mistura MEG que era composta por 34% de metanol, 60% de etanol e 6% de gasolina. Essa mistura obrigou o Brasil a importar etanol e metanol que atingiu a marca próxima a 1 bilhão de litros no período de 1989 a 1995 para garantir o abastecimento.</w:t>
+      </w:r>
+    </w:p>
+    <w:p>
+      <w:pPr>
+        <w:rPr>
+          <w:rFonts w:cs="Times New Roman"/>
+        </w:rPr>
+      </w:pPr>
+      <w:r>
+        <w:rPr>
+          <w:rFonts w:cs="Times New Roman"/>
+        </w:rPr>
+        <w:t xml:space="preserve">A fase de redefinição </w:t>
+      </w:r>
+      <w:r>
+        <w:rPr>
+          <w:rFonts w:cs="Times New Roman"/>
+        </w:rPr>
+        <w:t xml:space="preserve"> inicia no Brasil em 1995 que</w:t>
+      </w:r>
+      <w:r>
+        <w:rPr>
+          <w:rFonts w:cs="Times New Roman"/>
+        </w:rPr>
+        <w:t>, mesmo sem gestão governamental no setor, dominou o mercado internacional de açúcar, atingindo 10 milhões de toneladas por ano, o que barateou o produto. Questionava-se na época como o país encontrava mecanismos para manter a regulação competitiva para possuir açúcar e etanol tanto para o mercado interno quanto externo. “</w:t>
+      </w:r>
+      <w:r>
+        <w:rPr>
+          <w:rFonts w:cs="Times New Roman"/>
+        </w:rPr>
+        <w:t xml:space="preserve">Dadas as externalidades positivas do álcool e com o intuito de direcionar políticas para o setor sucroalcooleiro, foi criado, por meio do decreto de 21 de agosto de 1997, o Conselho Interministerial do Açúcar e do Álcool </w:t>
+      </w:r>
+      <w:r>
+        <w:rPr>
+          <w:rFonts w:cs="Times New Roman"/>
+        </w:rPr>
+        <w:t>(</w:t>
+      </w:r>
+      <w:r>
+        <w:rPr>
+          <w:rFonts w:cs="Times New Roman"/>
+        </w:rPr>
+        <w:t>CIMA</w:t>
+      </w:r>
+      <w:r>
+        <w:rPr>
+          <w:rFonts w:cs="Times New Roman"/>
+        </w:rPr>
+        <w:t>)</w:t>
+      </w:r>
+      <w:r>
+        <w:rPr>
+          <w:rFonts w:cs="Times New Roman"/>
+        </w:rPr>
+        <w:t>.</w:t>
+      </w:r>
+      <w:r>
+        <w:rPr>
+          <w:rFonts w:cs="Times New Roman"/>
+        </w:rPr>
+        <w:t>” (BIODIESELBR, 2012)</w:t>
+      </w:r>
+    </w:p>
+    <w:p>
+      <w:pPr>
+        <w:rPr>
+          <w:rFonts w:cs="Times New Roman"/>
+        </w:rPr>
+      </w:pPr>
+      <w:r>
+        <w:rPr>
+          <w:rFonts w:cs="Times New Roman"/>
+        </w:rPr>
+        <w:t xml:space="preserve">A </w:t>
+      </w:r>
+      <w:r>
+        <w:rPr>
+          <w:rFonts w:cs="Times New Roman"/>
+        </w:rPr>
+        <w:t>Associação Nacional de Fabricantes de Veículos Automotores</w:t>
+      </w:r>
+      <w:r>
+        <w:rPr>
+          <w:rFonts w:cs="Times New Roman"/>
+        </w:rPr>
+        <w:t xml:space="preserve"> (ANFAVEA) levantou que de 1998 a 2000, a montagem de veículos movidos a etanol rondava 1%. Nessa época foi criada a “frota verde” que estimulava a utilização do etanol em veículos oficiais e de mobilidade urbana, como táxis.</w:t>
+      </w:r>
+    </w:p>
+    <w:p>
+      <w:pPr>
+        <w:rPr>
+          <w:rFonts w:cs="Times New Roman"/>
+        </w:rPr>
+      </w:pPr>
+      <w:r>
+        <w:rPr>
+          <w:rFonts w:cs="Times New Roman"/>
+        </w:rPr>
+        <w:t xml:space="preserve">Nesse período, foi estabelecido no programa </w:t>
+      </w:r>
+      <w:proofErr w:type="spellStart"/>
+      <w:r>
+        <w:rPr>
+          <w:rFonts w:cs="Times New Roman"/>
+        </w:rPr>
+        <w:t>ProÁlcool</w:t>
+      </w:r>
+      <w:proofErr w:type="spellEnd"/>
+      <w:r>
+        <w:rPr>
+          <w:rFonts w:cs="Times New Roman"/>
+        </w:rPr>
+        <w:t xml:space="preserve"> que todo os recursos arrecadados seriam utilizados para compensar a produção do álcool, para que ele fosse viável como combustível. Dessa forma, a produção do álcool e do açúcar entregavam no final um preço justo para o produtor e com alguns incentivos de financiamento, o produtor teria mais vantagens tanto na fase de plantio da cana, quanto na produção do álcool. A partir de 1979, o mercado adotou </w:t>
+      </w:r>
+      <w:r>
+        <w:rPr>
+          <w:rFonts w:cs="Times New Roman"/>
+        </w:rPr>
+        <w:lastRenderedPageBreak/>
+        <w:t>políticas de preços que incentivavam o consumidor final a usufruir dos combustíveis renováveis, ao invés da gasolina.</w:t>
+      </w:r>
+    </w:p>
+    <w:p>
+      <w:pPr>
+        <w:rPr>
+          <w:rFonts w:cs="Times New Roman"/>
+        </w:rPr>
+      </w:pPr>
+      <w:r>
+        <w:rPr>
+          <w:rFonts w:cs="Times New Roman"/>
+        </w:rPr>
+        <w:t>Atualmente o</w:t>
+      </w:r>
+      <w:r>
+        <w:rPr>
+          <w:rFonts w:cs="Times New Roman"/>
+        </w:rPr>
+        <w:t xml:space="preserve"> Brasil possui atualmente dezenas de milhares de hectares de cana-de-açúcar espalhados pelo seu território, com foco no interior paulista e no Nordeste, com o objetivo de oferecer combustível alternativo.</w:t>
+      </w:r>
+    </w:p>
+    <w:p>
+      <w:pPr>
+        <w:rPr>
+          <w:rFonts w:cs="Times New Roman"/>
+        </w:rPr>
+      </w:pPr>
+    </w:p>
+    <w:p>
+      <w:pPr>
+        <w:spacing w:line="240" w:lineRule="auto"/>
+        <w:ind w:left="2268"/>
+        <w:rPr>
+          <w:rFonts w:cs="Times New Roman"/>
+          <w:sz w:val="21"/>
+          <w:szCs w:val="21"/>
+        </w:rPr>
+      </w:pPr>
+      <w:r>
+        <w:rPr>
+          <w:rFonts w:cs="Times New Roman"/>
+          <w:sz w:val="21"/>
+          <w:szCs w:val="21"/>
+        </w:rPr>
+        <w:t>A nova escalada não é um movimento comandado pelo governo, como a ocorrida no final da década de 70, quando o Brasil encontrou no álcool a solução para enfrentar o aumento abrupto dos preços do petróleo que importava. A corrida para ampliar unidades e construir novas usinas é movida por decisões da iniciativa privada, convicta de que o álcool terá, a partir de agora, um papel cada vez mais importante como combustível, no Brasil e no mundo. (BIODIESELBR, 2012)</w:t>
+      </w:r>
+    </w:p>
+    <w:p>
+      <w:pPr>
+        <w:rPr>
+          <w:rFonts w:cs="Times New Roman"/>
+        </w:rPr>
+      </w:pPr>
+    </w:p>
+    <w:p>
+      <w:pPr>
+        <w:rPr>
+          <w:rFonts w:cs="Times New Roman"/>
+        </w:rPr>
         <w:sectPr>
           <w:pgSz w:w="11906" w:h="16838"/>
           <w:pgMar w:top="1701" w:right="1134" w:bottom="1134" w:left="1701" w:header="709" w:footer="709" w:gutter="0"/>
@@ -4874,7 +5274,60 @@
         </w:sectPr>
       </w:pPr>
       <w:r>
-        <w:t>(falar sobre as possibilidades entre o  etanol e a gasolina, história  do etanol)</w:t>
+        <w:rPr>
+          <w:rFonts w:cs="Times New Roman"/>
+        </w:rPr>
+        <w:t xml:space="preserve">A partir do ano de 2003 iniciou-se a tecnologia dos motores </w:t>
+      </w:r>
+      <w:proofErr w:type="spellStart"/>
+      <w:r>
+        <w:rPr>
+          <w:rFonts w:cs="Times New Roman"/>
+          <w:i/>
+          <w:iCs/>
+        </w:rPr>
+        <w:t>fuel</w:t>
+      </w:r>
+      <w:proofErr w:type="spellEnd"/>
+      <w:r>
+        <w:rPr>
+          <w:rFonts w:cs="Times New Roman"/>
+          <w:i/>
+          <w:iCs/>
+        </w:rPr>
+        <w:t xml:space="preserve"> </w:t>
+      </w:r>
+      <w:proofErr w:type="spellStart"/>
+      <w:r>
+        <w:rPr>
+          <w:rFonts w:cs="Times New Roman"/>
+          <w:i/>
+          <w:iCs/>
+        </w:rPr>
+        <w:t>flex</w:t>
+      </w:r>
+      <w:proofErr w:type="spellEnd"/>
+      <w:r>
+        <w:rPr>
+          <w:rFonts w:cs="Times New Roman"/>
+        </w:rPr>
+        <w:t xml:space="preserve"> que ajudavam na economia interna do veículo. Os carros a partir daqui podiam ser abastecidos tanto com gasolina quanto etanol ou até mesmo uma mistura de ambos. Desde então a opção </w:t>
+      </w:r>
+      <w:proofErr w:type="spellStart"/>
+      <w:r>
+        <w:rPr>
+          <w:rFonts w:cs="Times New Roman"/>
+          <w:i/>
+          <w:iCs/>
+        </w:rPr>
+        <w:t>flex</w:t>
+      </w:r>
+      <w:proofErr w:type="spellEnd"/>
+      <w:r>
+        <w:rPr>
+          <w:rFonts w:cs="Times New Roman"/>
+        </w:rPr>
+        <w:t xml:space="preserve"> está presente na maioria dos carros, até nos “populares”, modelo citado anteriormente que prejudicou a expansão do etanol na década de 90. Agora, com a alta do petróleo, a tendência é que se escolha ainda mais o biocombustível.</w:t>
       </w:r>
     </w:p>
     <w:p>
@@ -5121,14 +5574,27 @@
       <w:r>
         <w:t xml:space="preserve">FIGURA </w:t>
       </w:r>
-      <w:fldSimple w:instr=" SEQ Figura \* ARABIC ">
-        <w:r>
-          <w:rPr>
-            <w:noProof/>
-          </w:rPr>
-          <w:t>1</w:t>
-        </w:r>
-      </w:fldSimple>
+      <w:r>
+        <w:fldChar w:fldCharType="begin"/>
+      </w:r>
+      <w:r>
+        <w:instrText xml:space="preserve"> SEQ Figura \* ARABIC </w:instrText>
+      </w:r>
+      <w:r>
+        <w:fldChar w:fldCharType="separate"/>
+      </w:r>
+      <w:r>
+        <w:rPr>
+          <w:noProof/>
+        </w:rPr>
+        <w:t>1</w:t>
+      </w:r>
+      <w:r>
+        <w:rPr>
+          <w:noProof/>
+        </w:rPr>
+        <w:fldChar w:fldCharType="end"/>
+      </w:r>
       <w:r>
         <w:t xml:space="preserve"> - </w:t>
       </w:r>
@@ -5380,14 +5846,27 @@
       <w:r>
         <w:t xml:space="preserve">FIGURA </w:t>
       </w:r>
-      <w:fldSimple w:instr=" SEQ Figura \* ARABIC ">
-        <w:r>
-          <w:rPr>
-            <w:noProof/>
-          </w:rPr>
-          <w:t>2</w:t>
-        </w:r>
-      </w:fldSimple>
+      <w:r>
+        <w:fldChar w:fldCharType="begin"/>
+      </w:r>
+      <w:r>
+        <w:instrText xml:space="preserve"> SEQ Figura \* ARABIC </w:instrText>
+      </w:r>
+      <w:r>
+        <w:fldChar w:fldCharType="separate"/>
+      </w:r>
+      <w:r>
+        <w:rPr>
+          <w:noProof/>
+        </w:rPr>
+        <w:t>2</w:t>
+      </w:r>
+      <w:r>
+        <w:rPr>
+          <w:noProof/>
+        </w:rPr>
+        <w:fldChar w:fldCharType="end"/>
+      </w:r>
       <w:r>
         <w:t xml:space="preserve"> - Valores do Etanol em Santa Rita do Sapucaí-MG entre 06/01/2020 e 06/03/2020</w:t>
       </w:r>
@@ -6253,14 +6732,27 @@
       <w:r>
         <w:t xml:space="preserve">TABELA </w:t>
       </w:r>
-      <w:fldSimple w:instr=" SEQ Tabela \* ARABIC ">
-        <w:r>
-          <w:rPr>
-            <w:noProof/>
-          </w:rPr>
-          <w:t>1</w:t>
-        </w:r>
-      </w:fldSimple>
+      <w:r>
+        <w:fldChar w:fldCharType="begin"/>
+      </w:r>
+      <w:r>
+        <w:instrText xml:space="preserve"> SEQ Tabela \* ARABIC </w:instrText>
+      </w:r>
+      <w:r>
+        <w:fldChar w:fldCharType="separate"/>
+      </w:r>
+      <w:r>
+        <w:rPr>
+          <w:noProof/>
+        </w:rPr>
+        <w:t>1</w:t>
+      </w:r>
+      <w:r>
+        <w:rPr>
+          <w:noProof/>
+        </w:rPr>
+        <w:fldChar w:fldCharType="end"/>
+      </w:r>
       <w:r>
         <w:t xml:space="preserve"> - Cenário de venda no Etanóis</w:t>
       </w:r>
@@ -6642,14 +7134,27 @@
       <w:r>
         <w:t xml:space="preserve"> </w:t>
       </w:r>
-      <w:fldSimple w:instr=" SEQ Tabela \* ARABIC ">
-        <w:r>
-          <w:rPr>
-            <w:noProof/>
-          </w:rPr>
-          <w:t>2</w:t>
-        </w:r>
-      </w:fldSimple>
+      <w:r>
+        <w:fldChar w:fldCharType="begin"/>
+      </w:r>
+      <w:r>
+        <w:instrText xml:space="preserve"> SEQ Tabela \* ARABIC </w:instrText>
+      </w:r>
+      <w:r>
+        <w:fldChar w:fldCharType="separate"/>
+      </w:r>
+      <w:r>
+        <w:rPr>
+          <w:noProof/>
+        </w:rPr>
+        <w:t>2</w:t>
+      </w:r>
+      <w:r>
+        <w:rPr>
+          <w:noProof/>
+        </w:rPr>
+        <w:fldChar w:fldCharType="end"/>
+      </w:r>
       <w:r>
         <w:t xml:space="preserve"> - Comparação dos planos de vantagem do Etanóis</w:t>
       </w:r>
@@ -8105,14 +8610,27 @@
       <w:r>
         <w:t xml:space="preserve">TABELA </w:t>
       </w:r>
-      <w:fldSimple w:instr=" SEQ Tabela \* ARABIC ">
-        <w:r>
-          <w:rPr>
-            <w:noProof/>
-          </w:rPr>
-          <w:t>3</w:t>
-        </w:r>
-      </w:fldSimple>
+      <w:r>
+        <w:fldChar w:fldCharType="begin"/>
+      </w:r>
+      <w:r>
+        <w:instrText xml:space="preserve"> SEQ Tabela \* ARABIC </w:instrText>
+      </w:r>
+      <w:r>
+        <w:fldChar w:fldCharType="separate"/>
+      </w:r>
+      <w:r>
+        <w:rPr>
+          <w:noProof/>
+        </w:rPr>
+        <w:t>3</w:t>
+      </w:r>
+      <w:r>
+        <w:rPr>
+          <w:noProof/>
+        </w:rPr>
+        <w:fldChar w:fldCharType="end"/>
+      </w:r>
       <w:r>
         <w:t xml:space="preserve"> - Requisito funcional 01: cadastr</w:t>
       </w:r>
@@ -8434,14 +8952,27 @@
       <w:r>
         <w:t xml:space="preserve"> </w:t>
       </w:r>
-      <w:fldSimple w:instr=" SEQ Tabela \* ARABIC ">
-        <w:r>
-          <w:rPr>
-            <w:noProof/>
-          </w:rPr>
-          <w:t>4</w:t>
-        </w:r>
-      </w:fldSimple>
+      <w:r>
+        <w:fldChar w:fldCharType="begin"/>
+      </w:r>
+      <w:r>
+        <w:instrText xml:space="preserve"> SEQ Tabela \* ARABIC </w:instrText>
+      </w:r>
+      <w:r>
+        <w:fldChar w:fldCharType="separate"/>
+      </w:r>
+      <w:r>
+        <w:rPr>
+          <w:noProof/>
+        </w:rPr>
+        <w:t>4</w:t>
+      </w:r>
+      <w:r>
+        <w:rPr>
+          <w:noProof/>
+        </w:rPr>
+        <w:fldChar w:fldCharType="end"/>
+      </w:r>
       <w:r>
         <w:t xml:space="preserve"> - Requisito funcional 02: </w:t>
       </w:r>
@@ -8730,14 +9261,27 @@
       <w:r>
         <w:t xml:space="preserve"> </w:t>
       </w:r>
-      <w:fldSimple w:instr=" SEQ Tabela \* ARABIC ">
-        <w:r>
-          <w:rPr>
-            <w:noProof/>
-          </w:rPr>
-          <w:t>5</w:t>
-        </w:r>
-      </w:fldSimple>
+      <w:r>
+        <w:fldChar w:fldCharType="begin"/>
+      </w:r>
+      <w:r>
+        <w:instrText xml:space="preserve"> SEQ Tabela \* ARABIC </w:instrText>
+      </w:r>
+      <w:r>
+        <w:fldChar w:fldCharType="separate"/>
+      </w:r>
+      <w:r>
+        <w:rPr>
+          <w:noProof/>
+        </w:rPr>
+        <w:t>5</w:t>
+      </w:r>
+      <w:r>
+        <w:rPr>
+          <w:noProof/>
+        </w:rPr>
+        <w:fldChar w:fldCharType="end"/>
+      </w:r>
       <w:r>
         <w:t xml:space="preserve"> - Requisito funcional 03: </w:t>
       </w:r>
@@ -9054,14 +9598,27 @@
       <w:r>
         <w:t xml:space="preserve">TABELA </w:t>
       </w:r>
-      <w:fldSimple w:instr=" SEQ Tabela \* ARABIC ">
-        <w:r>
-          <w:rPr>
-            <w:noProof/>
-          </w:rPr>
-          <w:t>6</w:t>
-        </w:r>
-      </w:fldSimple>
+      <w:r>
+        <w:fldChar w:fldCharType="begin"/>
+      </w:r>
+      <w:r>
+        <w:instrText xml:space="preserve"> SEQ Tabela \* ARABIC </w:instrText>
+      </w:r>
+      <w:r>
+        <w:fldChar w:fldCharType="separate"/>
+      </w:r>
+      <w:r>
+        <w:rPr>
+          <w:noProof/>
+        </w:rPr>
+        <w:t>6</w:t>
+      </w:r>
+      <w:r>
+        <w:rPr>
+          <w:noProof/>
+        </w:rPr>
+        <w:fldChar w:fldCharType="end"/>
+      </w:r>
       <w:r>
         <w:t xml:space="preserve"> - Requisito funcional 04: editar perfil do usuário</w:t>
       </w:r>
@@ -9409,14 +9966,27 @@
       <w:r>
         <w:t xml:space="preserve">TABELA </w:t>
       </w:r>
-      <w:fldSimple w:instr=" SEQ Tabela \* ARABIC ">
-        <w:r>
-          <w:rPr>
-            <w:noProof/>
-          </w:rPr>
-          <w:t>7</w:t>
-        </w:r>
-      </w:fldSimple>
+      <w:r>
+        <w:fldChar w:fldCharType="begin"/>
+      </w:r>
+      <w:r>
+        <w:instrText xml:space="preserve"> SEQ Tabela \* ARABIC </w:instrText>
+      </w:r>
+      <w:r>
+        <w:fldChar w:fldCharType="separate"/>
+      </w:r>
+      <w:r>
+        <w:rPr>
+          <w:noProof/>
+        </w:rPr>
+        <w:t>7</w:t>
+      </w:r>
+      <w:r>
+        <w:rPr>
+          <w:noProof/>
+        </w:rPr>
+        <w:fldChar w:fldCharType="end"/>
+      </w:r>
       <w:r>
         <w:t xml:space="preserve"> - Requisito funcional 05: inativar perfil do usuário</w:t>
       </w:r>
@@ -9711,14 +10281,27 @@
       <w:r>
         <w:t xml:space="preserve">TABELA </w:t>
       </w:r>
-      <w:fldSimple w:instr=" SEQ Tabela \* ARABIC ">
-        <w:r>
-          <w:rPr>
-            <w:noProof/>
-          </w:rPr>
-          <w:t>8</w:t>
-        </w:r>
-      </w:fldSimple>
+      <w:r>
+        <w:fldChar w:fldCharType="begin"/>
+      </w:r>
+      <w:r>
+        <w:instrText xml:space="preserve"> SEQ Tabela \* ARABIC </w:instrText>
+      </w:r>
+      <w:r>
+        <w:fldChar w:fldCharType="separate"/>
+      </w:r>
+      <w:r>
+        <w:rPr>
+          <w:noProof/>
+        </w:rPr>
+        <w:t>8</w:t>
+      </w:r>
+      <w:r>
+        <w:rPr>
+          <w:noProof/>
+        </w:rPr>
+        <w:fldChar w:fldCharType="end"/>
+      </w:r>
       <w:r>
         <w:t xml:space="preserve"> - Requisito funcional 06: cadastr</w:t>
       </w:r>
@@ -10095,14 +10678,27 @@
       <w:r>
         <w:t xml:space="preserve"> </w:t>
       </w:r>
-      <w:fldSimple w:instr=" SEQ Tabela \* ARABIC ">
-        <w:r>
-          <w:rPr>
-            <w:noProof/>
-          </w:rPr>
-          <w:t>9</w:t>
-        </w:r>
-      </w:fldSimple>
+      <w:r>
+        <w:fldChar w:fldCharType="begin"/>
+      </w:r>
+      <w:r>
+        <w:instrText xml:space="preserve"> SEQ Tabela \* ARABIC </w:instrText>
+      </w:r>
+      <w:r>
+        <w:fldChar w:fldCharType="separate"/>
+      </w:r>
+      <w:r>
+        <w:rPr>
+          <w:noProof/>
+        </w:rPr>
+        <w:t>9</w:t>
+      </w:r>
+      <w:r>
+        <w:rPr>
+          <w:noProof/>
+        </w:rPr>
+        <w:fldChar w:fldCharType="end"/>
+      </w:r>
       <w:r>
         <w:t xml:space="preserve"> - Requisito funcional 07: editar informações do posto de combustível</w:t>
       </w:r>
@@ -10450,14 +11046,27 @@
       <w:r>
         <w:t xml:space="preserve"> </w:t>
       </w:r>
-      <w:fldSimple w:instr=" SEQ Tabela \* ARABIC ">
-        <w:r>
-          <w:rPr>
-            <w:noProof/>
-          </w:rPr>
-          <w:t>10</w:t>
-        </w:r>
-      </w:fldSimple>
+      <w:r>
+        <w:fldChar w:fldCharType="begin"/>
+      </w:r>
+      <w:r>
+        <w:instrText xml:space="preserve"> SEQ Tabela \* ARABIC </w:instrText>
+      </w:r>
+      <w:r>
+        <w:fldChar w:fldCharType="separate"/>
+      </w:r>
+      <w:r>
+        <w:rPr>
+          <w:noProof/>
+        </w:rPr>
+        <w:t>10</w:t>
+      </w:r>
+      <w:r>
+        <w:rPr>
+          <w:noProof/>
+        </w:rPr>
+        <w:fldChar w:fldCharType="end"/>
+      </w:r>
       <w:r>
         <w:t xml:space="preserve"> - Requisito funcional 0</w:t>
       </w:r>
@@ -10807,14 +11416,27 @@
       <w:r>
         <w:t xml:space="preserve">TABELA </w:t>
       </w:r>
-      <w:fldSimple w:instr=" SEQ Tabela \* ARABIC ">
-        <w:r>
-          <w:rPr>
-            <w:noProof/>
-          </w:rPr>
-          <w:t>11</w:t>
-        </w:r>
-      </w:fldSimple>
+      <w:r>
+        <w:fldChar w:fldCharType="begin"/>
+      </w:r>
+      <w:r>
+        <w:instrText xml:space="preserve"> SEQ Tabela \* ARABIC </w:instrText>
+      </w:r>
+      <w:r>
+        <w:fldChar w:fldCharType="separate"/>
+      </w:r>
+      <w:r>
+        <w:rPr>
+          <w:noProof/>
+        </w:rPr>
+        <w:t>11</w:t>
+      </w:r>
+      <w:r>
+        <w:rPr>
+          <w:noProof/>
+        </w:rPr>
+        <w:fldChar w:fldCharType="end"/>
+      </w:r>
       <w:r>
         <w:t xml:space="preserve"> - Requisito funcional 09: editar serviços do posto de combustível</w:t>
       </w:r>
@@ -11148,14 +11770,27 @@
         <w:lastRenderedPageBreak/>
         <w:t xml:space="preserve">TABELA </w:t>
       </w:r>
-      <w:fldSimple w:instr=" SEQ Tabela \* ARABIC ">
-        <w:r>
-          <w:rPr>
-            <w:noProof/>
-          </w:rPr>
-          <w:t>12</w:t>
-        </w:r>
-      </w:fldSimple>
+      <w:r>
+        <w:fldChar w:fldCharType="begin"/>
+      </w:r>
+      <w:r>
+        <w:instrText xml:space="preserve"> SEQ Tabela \* ARABIC </w:instrText>
+      </w:r>
+      <w:r>
+        <w:fldChar w:fldCharType="separate"/>
+      </w:r>
+      <w:r>
+        <w:rPr>
+          <w:noProof/>
+        </w:rPr>
+        <w:t>12</w:t>
+      </w:r>
+      <w:r>
+        <w:rPr>
+          <w:noProof/>
+        </w:rPr>
+        <w:fldChar w:fldCharType="end"/>
+      </w:r>
       <w:r>
         <w:t xml:space="preserve"> - Requisito funcional 10: inativar posto de combustível</w:t>
       </w:r>
@@ -11476,14 +12111,27 @@
       <w:r>
         <w:t xml:space="preserve">TABELA </w:t>
       </w:r>
-      <w:fldSimple w:instr=" SEQ Tabela \* ARABIC ">
-        <w:r>
-          <w:rPr>
-            <w:noProof/>
-          </w:rPr>
-          <w:t>13</w:t>
-        </w:r>
-      </w:fldSimple>
+      <w:r>
+        <w:fldChar w:fldCharType="begin"/>
+      </w:r>
+      <w:r>
+        <w:instrText xml:space="preserve"> SEQ Tabela \* ARABIC </w:instrText>
+      </w:r>
+      <w:r>
+        <w:fldChar w:fldCharType="separate"/>
+      </w:r>
+      <w:r>
+        <w:rPr>
+          <w:noProof/>
+        </w:rPr>
+        <w:t>13</w:t>
+      </w:r>
+      <w:r>
+        <w:rPr>
+          <w:noProof/>
+        </w:rPr>
+        <w:fldChar w:fldCharType="end"/>
+      </w:r>
       <w:r>
         <w:t xml:space="preserve"> -</w:t>
       </w:r>
@@ -11801,14 +12449,27 @@
       <w:r>
         <w:t xml:space="preserve">TABELA </w:t>
       </w:r>
-      <w:fldSimple w:instr=" SEQ Tabela \* ARABIC ">
-        <w:r>
-          <w:rPr>
-            <w:noProof/>
-          </w:rPr>
-          <w:t>14</w:t>
-        </w:r>
-      </w:fldSimple>
+      <w:r>
+        <w:fldChar w:fldCharType="begin"/>
+      </w:r>
+      <w:r>
+        <w:instrText xml:space="preserve"> SEQ Tabela \* ARABIC </w:instrText>
+      </w:r>
+      <w:r>
+        <w:fldChar w:fldCharType="separate"/>
+      </w:r>
+      <w:r>
+        <w:rPr>
+          <w:noProof/>
+        </w:rPr>
+        <w:t>14</w:t>
+      </w:r>
+      <w:r>
+        <w:rPr>
+          <w:noProof/>
+        </w:rPr>
+        <w:fldChar w:fldCharType="end"/>
+      </w:r>
       <w:r>
         <w:t xml:space="preserve"> - Requisito funcional 12: editar valores dos combustíveis no posto de combustível</w:t>
       </w:r>
@@ -12131,14 +12792,27 @@
       <w:r>
         <w:t xml:space="preserve"> </w:t>
       </w:r>
-      <w:fldSimple w:instr=" SEQ Tabela \* ARABIC ">
-        <w:r>
-          <w:rPr>
-            <w:noProof/>
-          </w:rPr>
-          <w:t>15</w:t>
-        </w:r>
-      </w:fldSimple>
+      <w:r>
+        <w:fldChar w:fldCharType="begin"/>
+      </w:r>
+      <w:r>
+        <w:instrText xml:space="preserve"> SEQ Tabela \* ARABIC </w:instrText>
+      </w:r>
+      <w:r>
+        <w:fldChar w:fldCharType="separate"/>
+      </w:r>
+      <w:r>
+        <w:rPr>
+          <w:noProof/>
+        </w:rPr>
+        <w:t>15</w:t>
+      </w:r>
+      <w:r>
+        <w:rPr>
+          <w:noProof/>
+        </w:rPr>
+        <w:fldChar w:fldCharType="end"/>
+      </w:r>
       <w:r>
         <w:t xml:space="preserve"> - Requisito funcional 13: inativar combustíveis disponíveis no posto de combustível</w:t>
       </w:r>
@@ -12471,14 +13145,27 @@
       <w:r>
         <w:t xml:space="preserve">TABELA </w:t>
       </w:r>
-      <w:fldSimple w:instr=" SEQ Tabela \* ARABIC ">
-        <w:r>
-          <w:rPr>
-            <w:noProof/>
-          </w:rPr>
-          <w:t>16</w:t>
-        </w:r>
-      </w:fldSimple>
+      <w:r>
+        <w:fldChar w:fldCharType="begin"/>
+      </w:r>
+      <w:r>
+        <w:instrText xml:space="preserve"> SEQ Tabela \* ARABIC </w:instrText>
+      </w:r>
+      <w:r>
+        <w:fldChar w:fldCharType="separate"/>
+      </w:r>
+      <w:r>
+        <w:rPr>
+          <w:noProof/>
+        </w:rPr>
+        <w:t>16</w:t>
+      </w:r>
+      <w:r>
+        <w:rPr>
+          <w:noProof/>
+        </w:rPr>
+        <w:fldChar w:fldCharType="end"/>
+      </w:r>
       <w:r>
         <w:t xml:space="preserve"> - Requisito funcional 14: cadastrar combustível preferido pelo usuário</w:t>
       </w:r>
@@ -12842,14 +13529,27 @@
       <w:r>
         <w:t xml:space="preserve">A </w:t>
       </w:r>
-      <w:fldSimple w:instr=" SEQ Tabela \* ARABIC ">
-        <w:r>
-          <w:rPr>
-            <w:noProof/>
-          </w:rPr>
-          <w:t>17</w:t>
-        </w:r>
-      </w:fldSimple>
+      <w:r>
+        <w:fldChar w:fldCharType="begin"/>
+      </w:r>
+      <w:r>
+        <w:instrText xml:space="preserve"> SEQ Tabela \* ARABIC </w:instrText>
+      </w:r>
+      <w:r>
+        <w:fldChar w:fldCharType="separate"/>
+      </w:r>
+      <w:r>
+        <w:rPr>
+          <w:noProof/>
+        </w:rPr>
+        <w:t>17</w:t>
+      </w:r>
+      <w:r>
+        <w:rPr>
+          <w:noProof/>
+        </w:rPr>
+        <w:fldChar w:fldCharType="end"/>
+      </w:r>
       <w:r>
         <w:t xml:space="preserve"> - Requisito funcional 15: editar combustível preferido pelo usuário</w:t>
       </w:r>
@@ -13151,14 +13851,27 @@
       <w:r>
         <w:t xml:space="preserve">TABELA </w:t>
       </w:r>
-      <w:fldSimple w:instr=" SEQ Tabela \* ARABIC ">
-        <w:r>
-          <w:rPr>
-            <w:noProof/>
-          </w:rPr>
-          <w:t>18</w:t>
-        </w:r>
-      </w:fldSimple>
+      <w:r>
+        <w:fldChar w:fldCharType="begin"/>
+      </w:r>
+      <w:r>
+        <w:instrText xml:space="preserve"> SEQ Tabela \* ARABIC </w:instrText>
+      </w:r>
+      <w:r>
+        <w:fldChar w:fldCharType="separate"/>
+      </w:r>
+      <w:r>
+        <w:rPr>
+          <w:noProof/>
+        </w:rPr>
+        <w:t>18</w:t>
+      </w:r>
+      <w:r>
+        <w:rPr>
+          <w:noProof/>
+        </w:rPr>
+        <w:fldChar w:fldCharType="end"/>
+      </w:r>
       <w:r>
         <w:t xml:space="preserve"> - Requisito funcional 16: </w:t>
       </w:r>
@@ -13462,14 +14175,27 @@
       <w:r>
         <w:t xml:space="preserve">TABELA </w:t>
       </w:r>
-      <w:fldSimple w:instr=" SEQ Tabela \* ARABIC ">
-        <w:r>
-          <w:rPr>
-            <w:noProof/>
-          </w:rPr>
-          <w:t>19</w:t>
-        </w:r>
-      </w:fldSimple>
+      <w:r>
+        <w:fldChar w:fldCharType="begin"/>
+      </w:r>
+      <w:r>
+        <w:instrText xml:space="preserve"> SEQ Tabela \* ARABIC </w:instrText>
+      </w:r>
+      <w:r>
+        <w:fldChar w:fldCharType="separate"/>
+      </w:r>
+      <w:r>
+        <w:rPr>
+          <w:noProof/>
+        </w:rPr>
+        <w:t>19</w:t>
+      </w:r>
+      <w:r>
+        <w:rPr>
+          <w:noProof/>
+        </w:rPr>
+        <w:fldChar w:fldCharType="end"/>
+      </w:r>
       <w:r>
         <w:t xml:space="preserve"> - Requisito 17: cadastrar distância máxima de busca por postos de combustível</w:t>
       </w:r>
@@ -13745,14 +14471,27 @@
       <w:r>
         <w:t xml:space="preserve">TABELA </w:t>
       </w:r>
-      <w:fldSimple w:instr=" SEQ Tabela \* ARABIC ">
-        <w:r>
-          <w:rPr>
-            <w:noProof/>
-          </w:rPr>
-          <w:t>20</w:t>
-        </w:r>
-      </w:fldSimple>
+      <w:r>
+        <w:fldChar w:fldCharType="begin"/>
+      </w:r>
+      <w:r>
+        <w:instrText xml:space="preserve"> SEQ Tabela \* ARABIC </w:instrText>
+      </w:r>
+      <w:r>
+        <w:fldChar w:fldCharType="separate"/>
+      </w:r>
+      <w:r>
+        <w:rPr>
+          <w:noProof/>
+        </w:rPr>
+        <w:t>20</w:t>
+      </w:r>
+      <w:r>
+        <w:rPr>
+          <w:noProof/>
+        </w:rPr>
+        <w:fldChar w:fldCharType="end"/>
+      </w:r>
       <w:r>
         <w:t xml:space="preserve"> - Requisito funcional 18: editar distância máxima de busca por postos de combustível</w:t>
       </w:r>
@@ -14042,14 +14781,27 @@
       <w:r>
         <w:t xml:space="preserve"> </w:t>
       </w:r>
-      <w:fldSimple w:instr=" SEQ Tabela \* ARABIC ">
-        <w:r>
-          <w:rPr>
-            <w:noProof/>
-          </w:rPr>
-          <w:t>21</w:t>
-        </w:r>
-      </w:fldSimple>
+      <w:r>
+        <w:fldChar w:fldCharType="begin"/>
+      </w:r>
+      <w:r>
+        <w:instrText xml:space="preserve"> SEQ Tabela \* ARABIC </w:instrText>
+      </w:r>
+      <w:r>
+        <w:fldChar w:fldCharType="separate"/>
+      </w:r>
+      <w:r>
+        <w:rPr>
+          <w:noProof/>
+        </w:rPr>
+        <w:t>21</w:t>
+      </w:r>
+      <w:r>
+        <w:rPr>
+          <w:noProof/>
+        </w:rPr>
+        <w:fldChar w:fldCharType="end"/>
+      </w:r>
       <w:r>
         <w:t xml:space="preserve"> - Requisito funcional 19: cadastrar </w:t>
       </w:r>
@@ -14340,14 +15092,27 @@
         <w:lastRenderedPageBreak/>
         <w:t xml:space="preserve">TABELA </w:t>
       </w:r>
-      <w:fldSimple w:instr=" SEQ Tabela \* ARABIC ">
-        <w:r>
-          <w:rPr>
-            <w:noProof/>
-          </w:rPr>
-          <w:t>22</w:t>
-        </w:r>
-      </w:fldSimple>
+      <w:r>
+        <w:fldChar w:fldCharType="begin"/>
+      </w:r>
+      <w:r>
+        <w:instrText xml:space="preserve"> SEQ Tabela \* ARABIC </w:instrText>
+      </w:r>
+      <w:r>
+        <w:fldChar w:fldCharType="separate"/>
+      </w:r>
+      <w:r>
+        <w:rPr>
+          <w:noProof/>
+        </w:rPr>
+        <w:t>22</w:t>
+      </w:r>
+      <w:r>
+        <w:rPr>
+          <w:noProof/>
+        </w:rPr>
+        <w:fldChar w:fldCharType="end"/>
+      </w:r>
       <w:r>
         <w:t xml:space="preserve"> </w:t>
       </w:r>
@@ -14617,14 +15382,27 @@
       <w:r>
         <w:t xml:space="preserve"> </w:t>
       </w:r>
-      <w:fldSimple w:instr=" SEQ Tabela \* ARABIC ">
-        <w:r>
-          <w:rPr>
-            <w:noProof/>
-          </w:rPr>
-          <w:t>23</w:t>
-        </w:r>
-      </w:fldSimple>
+      <w:r>
+        <w:fldChar w:fldCharType="begin"/>
+      </w:r>
+      <w:r>
+        <w:instrText xml:space="preserve"> SEQ Tabela \* ARABIC </w:instrText>
+      </w:r>
+      <w:r>
+        <w:fldChar w:fldCharType="separate"/>
+      </w:r>
+      <w:r>
+        <w:rPr>
+          <w:noProof/>
+        </w:rPr>
+        <w:t>23</w:t>
+      </w:r>
+      <w:r>
+        <w:rPr>
+          <w:noProof/>
+        </w:rPr>
+        <w:fldChar w:fldCharType="end"/>
+      </w:r>
       <w:r>
         <w:t xml:space="preserve"> - Requisito funcional 21: inativar CEP do usuário</w:t>
       </w:r>
@@ -14899,14 +15677,27 @@
       <w:r>
         <w:t xml:space="preserve">TABELA </w:t>
       </w:r>
-      <w:fldSimple w:instr=" SEQ Tabela \* ARABIC ">
-        <w:r>
-          <w:rPr>
-            <w:noProof/>
-          </w:rPr>
-          <w:t>24</w:t>
-        </w:r>
-      </w:fldSimple>
+      <w:r>
+        <w:fldChar w:fldCharType="begin"/>
+      </w:r>
+      <w:r>
+        <w:instrText xml:space="preserve"> SEQ Tabela \* ARABIC </w:instrText>
+      </w:r>
+      <w:r>
+        <w:fldChar w:fldCharType="separate"/>
+      </w:r>
+      <w:r>
+        <w:rPr>
+          <w:noProof/>
+        </w:rPr>
+        <w:t>24</w:t>
+      </w:r>
+      <w:r>
+        <w:rPr>
+          <w:noProof/>
+        </w:rPr>
+        <w:fldChar w:fldCharType="end"/>
+      </w:r>
       <w:r>
         <w:t xml:space="preserve"> - Requisito funcional 22: cadastrar formas de pagamento</w:t>
       </w:r>
@@ -15328,14 +16119,27 @@
       <w:r>
         <w:t xml:space="preserve"> </w:t>
       </w:r>
-      <w:fldSimple w:instr=" SEQ Tabela \* ARABIC ">
-        <w:r>
-          <w:rPr>
-            <w:noProof/>
-          </w:rPr>
-          <w:t>25</w:t>
-        </w:r>
-      </w:fldSimple>
+      <w:r>
+        <w:fldChar w:fldCharType="begin"/>
+      </w:r>
+      <w:r>
+        <w:instrText xml:space="preserve"> SEQ Tabela \* ARABIC </w:instrText>
+      </w:r>
+      <w:r>
+        <w:fldChar w:fldCharType="separate"/>
+      </w:r>
+      <w:r>
+        <w:rPr>
+          <w:noProof/>
+        </w:rPr>
+        <w:t>25</w:t>
+      </w:r>
+      <w:r>
+        <w:rPr>
+          <w:noProof/>
+        </w:rPr>
+        <w:fldChar w:fldCharType="end"/>
+      </w:r>
       <w:r>
         <w:t xml:space="preserve"> - Requisito funcional 23: editar cartão de crédito/débito do usuário</w:t>
       </w:r>
@@ -15725,14 +16529,27 @@
       <w:r>
         <w:t xml:space="preserve"> </w:t>
       </w:r>
-      <w:fldSimple w:instr=" SEQ Tabela \* ARABIC ">
-        <w:r>
-          <w:rPr>
-            <w:noProof/>
-          </w:rPr>
-          <w:t>26</w:t>
-        </w:r>
-      </w:fldSimple>
+      <w:r>
+        <w:fldChar w:fldCharType="begin"/>
+      </w:r>
+      <w:r>
+        <w:instrText xml:space="preserve"> SEQ Tabela \* ARABIC </w:instrText>
+      </w:r>
+      <w:r>
+        <w:fldChar w:fldCharType="separate"/>
+      </w:r>
+      <w:r>
+        <w:rPr>
+          <w:noProof/>
+        </w:rPr>
+        <w:t>26</w:t>
+      </w:r>
+      <w:r>
+        <w:rPr>
+          <w:noProof/>
+        </w:rPr>
+        <w:fldChar w:fldCharType="end"/>
+      </w:r>
       <w:r>
         <w:t xml:space="preserve"> - Requisito funcional 24: inativar cartão de crédito/débito do usuário</w:t>
       </w:r>
@@ -16564,9 +17381,9 @@
     </w:lvl>
   </w:abstractNum>
   <w:abstractNum w:abstractNumId="1" w15:restartNumberingAfterBreak="0">
-    <w:nsid w:val="1A67131A"/>
+    <w:nsid w:val="0BBE32E2"/>
     <w:multiLevelType w:val="hybridMultilevel"/>
-    <w:tmpl w:val="0FAC8212"/>
+    <w:tmpl w:val="90ACB8C0"/>
     <w:lvl w:ilvl="0" w:tplc="04160001">
       <w:start w:val="1"/>
       <w:numFmt w:val="bullet"/>
@@ -16677,6 +17494,119 @@
     </w:lvl>
   </w:abstractNum>
   <w:abstractNum w:abstractNumId="2" w15:restartNumberingAfterBreak="0">
+    <w:nsid w:val="1A67131A"/>
+    <w:multiLevelType w:val="hybridMultilevel"/>
+    <w:tmpl w:val="0FAC8212"/>
+    <w:lvl w:ilvl="0" w:tplc="04160001">
+      <w:start w:val="1"/>
+      <w:numFmt w:val="bullet"/>
+      <w:lvlText w:val=""/>
+      <w:lvlJc w:val="left"/>
+      <w:pPr>
+        <w:ind w:left="720" w:hanging="360"/>
+      </w:pPr>
+      <w:rPr>
+        <w:rFonts w:ascii="Symbol" w:hAnsi="Symbol" w:cs="Symbol" w:hint="default"/>
+      </w:rPr>
+    </w:lvl>
+    <w:lvl w:ilvl="1" w:tplc="04160003" w:tentative="1">
+      <w:start w:val="1"/>
+      <w:numFmt w:val="bullet"/>
+      <w:lvlText w:val="o"/>
+      <w:lvlJc w:val="left"/>
+      <w:pPr>
+        <w:ind w:left="1440" w:hanging="360"/>
+      </w:pPr>
+      <w:rPr>
+        <w:rFonts w:ascii="Courier New" w:hAnsi="Courier New" w:cs="Courier New" w:hint="default"/>
+      </w:rPr>
+    </w:lvl>
+    <w:lvl w:ilvl="2" w:tplc="04160005" w:tentative="1">
+      <w:start w:val="1"/>
+      <w:numFmt w:val="bullet"/>
+      <w:lvlText w:val=""/>
+      <w:lvlJc w:val="left"/>
+      <w:pPr>
+        <w:ind w:left="2160" w:hanging="360"/>
+      </w:pPr>
+      <w:rPr>
+        <w:rFonts w:ascii="Wingdings" w:hAnsi="Wingdings" w:cs="Wingdings" w:hint="default"/>
+      </w:rPr>
+    </w:lvl>
+    <w:lvl w:ilvl="3" w:tplc="04160001" w:tentative="1">
+      <w:start w:val="1"/>
+      <w:numFmt w:val="bullet"/>
+      <w:lvlText w:val=""/>
+      <w:lvlJc w:val="left"/>
+      <w:pPr>
+        <w:ind w:left="2880" w:hanging="360"/>
+      </w:pPr>
+      <w:rPr>
+        <w:rFonts w:ascii="Symbol" w:hAnsi="Symbol" w:cs="Symbol" w:hint="default"/>
+      </w:rPr>
+    </w:lvl>
+    <w:lvl w:ilvl="4" w:tplc="04160003" w:tentative="1">
+      <w:start w:val="1"/>
+      <w:numFmt w:val="bullet"/>
+      <w:lvlText w:val="o"/>
+      <w:lvlJc w:val="left"/>
+      <w:pPr>
+        <w:ind w:left="3600" w:hanging="360"/>
+      </w:pPr>
+      <w:rPr>
+        <w:rFonts w:ascii="Courier New" w:hAnsi="Courier New" w:cs="Courier New" w:hint="default"/>
+      </w:rPr>
+    </w:lvl>
+    <w:lvl w:ilvl="5" w:tplc="04160005" w:tentative="1">
+      <w:start w:val="1"/>
+      <w:numFmt w:val="bullet"/>
+      <w:lvlText w:val=""/>
+      <w:lvlJc w:val="left"/>
+      <w:pPr>
+        <w:ind w:left="4320" w:hanging="360"/>
+      </w:pPr>
+      <w:rPr>
+        <w:rFonts w:ascii="Wingdings" w:hAnsi="Wingdings" w:cs="Wingdings" w:hint="default"/>
+      </w:rPr>
+    </w:lvl>
+    <w:lvl w:ilvl="6" w:tplc="04160001" w:tentative="1">
+      <w:start w:val="1"/>
+      <w:numFmt w:val="bullet"/>
+      <w:lvlText w:val=""/>
+      <w:lvlJc w:val="left"/>
+      <w:pPr>
+        <w:ind w:left="5040" w:hanging="360"/>
+      </w:pPr>
+      <w:rPr>
+        <w:rFonts w:ascii="Symbol" w:hAnsi="Symbol" w:cs="Symbol" w:hint="default"/>
+      </w:rPr>
+    </w:lvl>
+    <w:lvl w:ilvl="7" w:tplc="04160003" w:tentative="1">
+      <w:start w:val="1"/>
+      <w:numFmt w:val="bullet"/>
+      <w:lvlText w:val="o"/>
+      <w:lvlJc w:val="left"/>
+      <w:pPr>
+        <w:ind w:left="5760" w:hanging="360"/>
+      </w:pPr>
+      <w:rPr>
+        <w:rFonts w:ascii="Courier New" w:hAnsi="Courier New" w:cs="Courier New" w:hint="default"/>
+      </w:rPr>
+    </w:lvl>
+    <w:lvl w:ilvl="8" w:tplc="04160005" w:tentative="1">
+      <w:start w:val="1"/>
+      <w:numFmt w:val="bullet"/>
+      <w:lvlText w:val=""/>
+      <w:lvlJc w:val="left"/>
+      <w:pPr>
+        <w:ind w:left="6480" w:hanging="360"/>
+      </w:pPr>
+      <w:rPr>
+        <w:rFonts w:ascii="Wingdings" w:hAnsi="Wingdings" w:cs="Wingdings" w:hint="default"/>
+      </w:rPr>
+    </w:lvl>
+  </w:abstractNum>
+  <w:abstractNum w:abstractNumId="3" w15:restartNumberingAfterBreak="0">
     <w:nsid w:val="209935BD"/>
     <w:multiLevelType w:val="hybridMultilevel"/>
     <w:tmpl w:val="8E48FD5E"/>
@@ -16762,7 +17692,7 @@
       </w:pPr>
     </w:lvl>
   </w:abstractNum>
-  <w:abstractNum w:abstractNumId="3" w15:restartNumberingAfterBreak="0">
+  <w:abstractNum w:abstractNumId="4" w15:restartNumberingAfterBreak="0">
     <w:nsid w:val="29432A7C"/>
     <w:multiLevelType w:val="hybridMultilevel"/>
     <w:tmpl w:val="7A44FBA4"/>
@@ -16848,7 +17778,7 @@
       </w:pPr>
     </w:lvl>
   </w:abstractNum>
-  <w:abstractNum w:abstractNumId="4" w15:restartNumberingAfterBreak="0">
+  <w:abstractNum w:abstractNumId="5" w15:restartNumberingAfterBreak="0">
     <w:nsid w:val="299B5884"/>
     <w:multiLevelType w:val="hybridMultilevel"/>
     <w:tmpl w:val="F23A36C4"/>
@@ -16934,7 +17864,7 @@
       </w:pPr>
     </w:lvl>
   </w:abstractNum>
-  <w:abstractNum w:abstractNumId="5" w15:restartNumberingAfterBreak="0">
+  <w:abstractNum w:abstractNumId="6" w15:restartNumberingAfterBreak="0">
     <w:nsid w:val="3EEA57E8"/>
     <w:multiLevelType w:val="hybridMultilevel"/>
     <w:tmpl w:val="3F30A234"/>
@@ -17020,7 +17950,7 @@
       </w:pPr>
     </w:lvl>
   </w:abstractNum>
-  <w:abstractNum w:abstractNumId="6" w15:restartNumberingAfterBreak="0">
+  <w:abstractNum w:abstractNumId="7" w15:restartNumberingAfterBreak="0">
     <w:nsid w:val="469B7BDC"/>
     <w:multiLevelType w:val="hybridMultilevel"/>
     <w:tmpl w:val="DD86E470"/>
@@ -17106,7 +18036,7 @@
       </w:pPr>
     </w:lvl>
   </w:abstractNum>
-  <w:abstractNum w:abstractNumId="7" w15:restartNumberingAfterBreak="0">
+  <w:abstractNum w:abstractNumId="8" w15:restartNumberingAfterBreak="0">
     <w:nsid w:val="54075810"/>
     <w:multiLevelType w:val="hybridMultilevel"/>
     <w:tmpl w:val="3D3A57CE"/>
@@ -17192,7 +18122,7 @@
       </w:pPr>
     </w:lvl>
   </w:abstractNum>
-  <w:abstractNum w:abstractNumId="8" w15:restartNumberingAfterBreak="0">
+  <w:abstractNum w:abstractNumId="9" w15:restartNumberingAfterBreak="0">
     <w:nsid w:val="59BA0D2D"/>
     <w:multiLevelType w:val="hybridMultilevel"/>
     <w:tmpl w:val="3A16EC4A"/>
@@ -17278,7 +18208,7 @@
       </w:pPr>
     </w:lvl>
   </w:abstractNum>
-  <w:abstractNum w:abstractNumId="9" w15:restartNumberingAfterBreak="0">
+  <w:abstractNum w:abstractNumId="10" w15:restartNumberingAfterBreak="0">
     <w:nsid w:val="5B6506D4"/>
     <w:multiLevelType w:val="hybridMultilevel"/>
     <w:tmpl w:val="425C3902"/>
@@ -17364,7 +18294,7 @@
       </w:pPr>
     </w:lvl>
   </w:abstractNum>
-  <w:abstractNum w:abstractNumId="10" w15:restartNumberingAfterBreak="0">
+  <w:abstractNum w:abstractNumId="11" w15:restartNumberingAfterBreak="0">
     <w:nsid w:val="5FD71737"/>
     <w:multiLevelType w:val="hybridMultilevel"/>
     <w:tmpl w:val="78945EC6"/>
@@ -17477,7 +18407,93 @@
       </w:rPr>
     </w:lvl>
   </w:abstractNum>
-  <w:abstractNum w:abstractNumId="11" w15:restartNumberingAfterBreak="0">
+  <w:abstractNum w:abstractNumId="12" w15:restartNumberingAfterBreak="0">
+    <w:nsid w:val="65ED09E8"/>
+    <w:multiLevelType w:val="hybridMultilevel"/>
+    <w:tmpl w:val="461E70BA"/>
+    <w:lvl w:ilvl="0" w:tplc="0416000F">
+      <w:start w:val="1"/>
+      <w:numFmt w:val="decimal"/>
+      <w:lvlText w:val="%1."/>
+      <w:lvlJc w:val="left"/>
+      <w:pPr>
+        <w:ind w:left="720" w:hanging="360"/>
+      </w:pPr>
+    </w:lvl>
+    <w:lvl w:ilvl="1" w:tplc="04160019" w:tentative="1">
+      <w:start w:val="1"/>
+      <w:numFmt w:val="lowerLetter"/>
+      <w:lvlText w:val="%2."/>
+      <w:lvlJc w:val="left"/>
+      <w:pPr>
+        <w:ind w:left="1440" w:hanging="360"/>
+      </w:pPr>
+    </w:lvl>
+    <w:lvl w:ilvl="2" w:tplc="0416001B" w:tentative="1">
+      <w:start w:val="1"/>
+      <w:numFmt w:val="lowerRoman"/>
+      <w:lvlText w:val="%3."/>
+      <w:lvlJc w:val="right"/>
+      <w:pPr>
+        <w:ind w:left="2160" w:hanging="180"/>
+      </w:pPr>
+    </w:lvl>
+    <w:lvl w:ilvl="3" w:tplc="0416000F" w:tentative="1">
+      <w:start w:val="1"/>
+      <w:numFmt w:val="decimal"/>
+      <w:lvlText w:val="%4."/>
+      <w:lvlJc w:val="left"/>
+      <w:pPr>
+        <w:ind w:left="2880" w:hanging="360"/>
+      </w:pPr>
+    </w:lvl>
+    <w:lvl w:ilvl="4" w:tplc="04160019" w:tentative="1">
+      <w:start w:val="1"/>
+      <w:numFmt w:val="lowerLetter"/>
+      <w:lvlText w:val="%5."/>
+      <w:lvlJc w:val="left"/>
+      <w:pPr>
+        <w:ind w:left="3600" w:hanging="360"/>
+      </w:pPr>
+    </w:lvl>
+    <w:lvl w:ilvl="5" w:tplc="0416001B" w:tentative="1">
+      <w:start w:val="1"/>
+      <w:numFmt w:val="lowerRoman"/>
+      <w:lvlText w:val="%6."/>
+      <w:lvlJc w:val="right"/>
+      <w:pPr>
+        <w:ind w:left="4320" w:hanging="180"/>
+      </w:pPr>
+    </w:lvl>
+    <w:lvl w:ilvl="6" w:tplc="0416000F" w:tentative="1">
+      <w:start w:val="1"/>
+      <w:numFmt w:val="decimal"/>
+      <w:lvlText w:val="%7."/>
+      <w:lvlJc w:val="left"/>
+      <w:pPr>
+        <w:ind w:left="5040" w:hanging="360"/>
+      </w:pPr>
+    </w:lvl>
+    <w:lvl w:ilvl="7" w:tplc="04160019" w:tentative="1">
+      <w:start w:val="1"/>
+      <w:numFmt w:val="lowerLetter"/>
+      <w:lvlText w:val="%8."/>
+      <w:lvlJc w:val="left"/>
+      <w:pPr>
+        <w:ind w:left="5760" w:hanging="360"/>
+      </w:pPr>
+    </w:lvl>
+    <w:lvl w:ilvl="8" w:tplc="0416001B" w:tentative="1">
+      <w:start w:val="1"/>
+      <w:numFmt w:val="lowerRoman"/>
+      <w:lvlText w:val="%9."/>
+      <w:lvlJc w:val="right"/>
+      <w:pPr>
+        <w:ind w:left="6480" w:hanging="180"/>
+      </w:pPr>
+    </w:lvl>
+  </w:abstractNum>
+  <w:abstractNum w:abstractNumId="13" w15:restartNumberingAfterBreak="0">
     <w:nsid w:val="6D244F14"/>
     <w:multiLevelType w:val="hybridMultilevel"/>
     <w:tmpl w:val="DBBC388A"/>
@@ -17590,7 +18606,7 @@
       </w:rPr>
     </w:lvl>
   </w:abstractNum>
-  <w:abstractNum w:abstractNumId="12" w15:restartNumberingAfterBreak="0">
+  <w:abstractNum w:abstractNumId="14" w15:restartNumberingAfterBreak="0">
     <w:nsid w:val="739D262F"/>
     <w:multiLevelType w:val="hybridMultilevel"/>
     <w:tmpl w:val="30766D9C"/>
@@ -17676,7 +18692,7 @@
       </w:pPr>
     </w:lvl>
   </w:abstractNum>
-  <w:abstractNum w:abstractNumId="13" w15:restartNumberingAfterBreak="0">
+  <w:abstractNum w:abstractNumId="15" w15:restartNumberingAfterBreak="0">
     <w:nsid w:val="74FC2BE0"/>
     <w:multiLevelType w:val="hybridMultilevel"/>
     <w:tmpl w:val="D38AE3DE"/>
@@ -17763,45 +18779,51 @@
     </w:lvl>
   </w:abstractNum>
   <w:num w:numId="1">
+    <w:abstractNumId w:val="4"/>
+  </w:num>
+  <w:num w:numId="2">
     <w:abstractNumId w:val="3"/>
   </w:num>
-  <w:num w:numId="2">
-    <w:abstractNumId w:val="2"/>
-  </w:num>
   <w:num w:numId="3">
-    <w:abstractNumId w:val="4"/>
+    <w:abstractNumId w:val="5"/>
   </w:num>
   <w:num w:numId="4">
+    <w:abstractNumId w:val="7"/>
+  </w:num>
+  <w:num w:numId="5">
+    <w:abstractNumId w:val="11"/>
+  </w:num>
+  <w:num w:numId="6">
+    <w:abstractNumId w:val="10"/>
+  </w:num>
+  <w:num w:numId="7">
     <w:abstractNumId w:val="6"/>
   </w:num>
-  <w:num w:numId="5">
-    <w:abstractNumId w:val="10"/>
-  </w:num>
-  <w:num w:numId="6">
+  <w:num w:numId="8">
     <w:abstractNumId w:val="9"/>
   </w:num>
-  <w:num w:numId="7">
-    <w:abstractNumId w:val="5"/>
+  <w:num w:numId="9">
+    <w:abstractNumId w:val="15"/>
   </w:num>
-  <w:num w:numId="8">
-    <w:abstractNumId w:val="8"/>
-  </w:num>
-  <w:num w:numId="9">
+  <w:num w:numId="10">
     <w:abstractNumId w:val="13"/>
   </w:num>
-  <w:num w:numId="10">
-    <w:abstractNumId w:val="11"/>
-  </w:num>
   <w:num w:numId="11">
-    <w:abstractNumId w:val="1"/>
+    <w:abstractNumId w:val="2"/>
   </w:num>
   <w:num w:numId="12">
     <w:abstractNumId w:val="0"/>
   </w:num>
   <w:num w:numId="13">
-    <w:abstractNumId w:val="7"/>
+    <w:abstractNumId w:val="8"/>
   </w:num>
   <w:num w:numId="14">
+    <w:abstractNumId w:val="14"/>
+  </w:num>
+  <w:num w:numId="15">
+    <w:abstractNumId w:val="1"/>
+  </w:num>
+  <w:num w:numId="16">
     <w:abstractNumId w:val="12"/>
   </w:num>
 </w:numbering>

</xml_diff>

<commit_message>
Melhoria no referencial teórico
</commit_message>
<xml_diff>
--- a/docs/projeto-final/documento-final/etanois-pfc.docx
+++ b/docs/projeto-final/documento-final/etanois-pfc.docx
@@ -4823,13 +4823,86 @@
       </w:r>
     </w:p>
     <w:p>
+      <w:r>
+        <w:t>Embora não exista uma teoria que engloba todas as possibilidades para a causa de um comportamento assimétrico nos preços</w:t>
+      </w:r>
+      <w:r>
+        <w:t xml:space="preserve">, há explicações plausíveis para tal efeito. De acordo com </w:t>
+      </w:r>
+      <w:proofErr w:type="spellStart"/>
+      <w:r>
+        <w:t>Salvini</w:t>
+      </w:r>
+      <w:proofErr w:type="spellEnd"/>
+      <w:r>
+        <w:t xml:space="preserve">, </w:t>
+      </w:r>
+      <w:proofErr w:type="spellStart"/>
+      <w:r>
+        <w:t>Burnquist</w:t>
+      </w:r>
+      <w:proofErr w:type="spellEnd"/>
+      <w:r>
+        <w:t xml:space="preserve"> e Jacomini (2016), explica que quando há a elevação dos preços dos combustíveis, os varejistas logo repassam para os consumidores. Porém, quando há a redução, a transmissão desse preço é distribuído ao longo do tempo, garantindo aos postos de combustível uma margem de lucro maior.  </w:t>
+      </w:r>
+    </w:p>
+    <w:p>
+      <w:r>
+        <w:t xml:space="preserve">Outro fator que pode aumentar a complexidade nos estudos sobre a assimetria nos preços é a troca do combustível fóssil pelo biocombustível, possibilidade que só é possível por causa dos </w:t>
+      </w:r>
+      <w:r>
+        <w:lastRenderedPageBreak/>
+        <w:t xml:space="preserve">carros </w:t>
+      </w:r>
+      <w:proofErr w:type="spellStart"/>
+      <w:r>
+        <w:rPr>
+          <w:i/>
+          <w:iCs/>
+        </w:rPr>
+        <w:t>fuel</w:t>
+      </w:r>
+      <w:proofErr w:type="spellEnd"/>
+      <w:r>
+        <w:rPr>
+          <w:i/>
+          <w:iCs/>
+        </w:rPr>
+        <w:t xml:space="preserve"> </w:t>
+      </w:r>
+      <w:proofErr w:type="spellStart"/>
+      <w:r>
+        <w:rPr>
+          <w:i/>
+          <w:iCs/>
+        </w:rPr>
+        <w:t>flex</w:t>
+      </w:r>
+      <w:proofErr w:type="spellEnd"/>
+      <w:r>
+        <w:t>, mas para compreender melhor o porquê esse fator deve ser considerado é necessário conhecer mais sobre a história do etanol</w:t>
+      </w:r>
+      <w:r>
+        <w:t xml:space="preserve"> no Brasil.</w:t>
+      </w:r>
+    </w:p>
+    <w:p>
       <w:pPr>
         <w:rPr>
           <w:rFonts w:cs="Times New Roman"/>
         </w:rPr>
       </w:pPr>
       <w:r>
-        <w:t xml:space="preserve">No Brasil, durante a década de 70, a produção sucroalcooleira   esteve focada na produção de açúcar </w:t>
+        <w:t>D</w:t>
+      </w:r>
+      <w:r>
+        <w:t xml:space="preserve">urante a década de 70, a produção sucroalcooleira esteve focada na </w:t>
+      </w:r>
+      <w:r>
+        <w:t>entrega</w:t>
+      </w:r>
+      <w:r>
+        <w:t xml:space="preserve"> de açúcar </w:t>
       </w:r>
       <w:r>
         <w:t>e na produção de etanol para fins industriais. Em 14 de novembro de 1975, o Programa Nacional do Álcool (</w:t>
@@ -4899,7 +4972,6 @@
           <w:sz w:val="21"/>
           <w:szCs w:val="21"/>
         </w:rPr>
-        <w:lastRenderedPageBreak/>
         <w:t>A produção mundial de açúcar em 2000 foi de 131 milhões de toneladas, sendo de cerca de 13% a participação do Brasil. As etapas na produção do açúcar e do álcool diferem apenas a partir da obtenção do suco, que poderá ser fermentado para a produção de álcool ou tratado para o açúcar. Caso a produção de açúcar se torne menos atrativa devido às reduções de preços internacionais o que frequentemente ocorre poderá ser mais vantajoso a mudança na produção para álcool. (</w:t>
       </w:r>
       <w:proofErr w:type="spellStart"/>
@@ -4940,13 +5012,7 @@
         <w:t xml:space="preserve">, na </w:t>
       </w:r>
       <w:r>
-        <w:t xml:space="preserve"> primeira, denominada de Fase inicial que percorreu os anos de 1975 até 1979, o esforço </w:t>
-      </w:r>
-      <w:r>
-        <w:t>foi independente as usinas. A produção de etanol, antes do incentivo, era de 600 milhões de litros/ano e ao final da fase inicial a produção estava próxima a 3,4 bilhões de litros/ano</w:t>
-      </w:r>
-      <w:r>
-        <w:t xml:space="preserve">. </w:t>
+        <w:t xml:space="preserve"> primeira, denominada de Fase inicial que percorreu os anos de 1975 até 1979, o esforço foi independente as usinas. A produção de etanol, antes do incentivo, era de 600 milhões de litros/ano e ao final da fase inicial a produção estava próxima a 3,4 bilhões de litros/ano. </w:t>
       </w:r>
     </w:p>
     <w:p>
@@ -4976,57 +5042,59 @@
         <w:rPr>
           <w:rFonts w:cs="Times New Roman"/>
         </w:rPr>
-        <w:t>. Foram criados o Conselho Nacional do Álcool (CNAL) e a Comissão Executiva Nacional do Álcool (CENAL) para agilizar o processo de implantação.</w:t>
-      </w:r>
-      <w:r>
+        <w:t>. Foram criados o Conselho Nacional do Álcool (CNAL) e a Comissão Executiva Nacional do Álcool (CENAL) para agilizar o processo de implantação. Começava então a Fase de afirmação que duraria até 1986.</w:t>
+      </w:r>
+    </w:p>
+    <w:p>
+      <w:pPr>
         <w:rPr>
           <w:rFonts w:cs="Times New Roman"/>
         </w:rPr>
-        <w:t xml:space="preserve"> Começava então a Fase de afirmação que duraria até 1986.</w:t>
-      </w:r>
-    </w:p>
-    <w:p>
-      <w:pPr>
+      </w:pPr>
+      <w:r>
         <w:rPr>
           <w:rFonts w:cs="Times New Roman"/>
         </w:rPr>
-      </w:pPr>
-      <w:r>
+        <w:t>Com os órgãos criados, a produção de álcool atingiu 12,3 bilhões de litros/ano entre 1986 e 1987, superando em 15% a meta do governo para o mesmo período. A proporção de carros movidos a biocombustível também aumentou de 0,46% dos veículos produzidos em 1979 para 26,8% em 1980, atingiu seu teto em 76,1% em 1986.</w:t>
+      </w:r>
+    </w:p>
+    <w:p>
+      <w:pPr>
         <w:rPr>
           <w:rFonts w:cs="Times New Roman"/>
         </w:rPr>
-        <w:t>Com os órgãos criados, a produção de álcool atingiu 12,3 bilhões de litros/ano entre 1986 e 1987, superando em 15% a meta do governo para o mesmo período. A proporção de carros movidos a biocombustível também aumentou de 0,46% dos veículos produzidos em 1979 para 26,8% em 1980, atingiu seu teto em 76,1% em 1986.</w:t>
-      </w:r>
-    </w:p>
-    <w:p>
-      <w:pPr>
+      </w:pPr>
+      <w:r>
         <w:rPr>
           <w:rFonts w:cs="Times New Roman"/>
         </w:rPr>
-      </w:pPr>
+        <w:lastRenderedPageBreak/>
+        <w:t>A fase de estagnação se inicia em 1986 quando o mercado petrolífero atingiu outro marco, a redução drástica. O barril caiu de US$ 40 para US$ 12. Esse marco foi denominado “contracheque do petróleo” e colocou em atenção a produção do biocombustível. Na política esse contracheque teve efeito em 1988, ano que se iniciou uma escassez de recursos públicos para subsidiar programas de estímulo. “</w:t>
+      </w:r>
       <w:r>
         <w:rPr>
           <w:rFonts w:cs="Times New Roman"/>
         </w:rPr>
-        <w:t xml:space="preserve">A fase de estagnação se inicia em 1986 quando </w:t>
+        <w:t>A oferta de álcool não pôde acompanhar o crescimento descompassado da demanda, com as vendas de carro a álcool atingindo níveis superiores a 95,8% das vendas totais de veículos</w:t>
       </w:r>
       <w:r>
         <w:rPr>
           <w:rFonts w:cs="Times New Roman"/>
         </w:rPr>
-        <w:t>o mercado petrolífero atingiu outro marco, a redução drástica. O barril caiu de US$ 40 para US$ 12. Esse marco foi denominado “contracheque do petróleo” e colocou em atenção a produção do biocombustível. Na política esse contracheque teve efeito em 1988, ano que se iniciou uma escassez de recursos públicos para subsidiar programas de estímulo. “</w:t>
-      </w:r>
-      <w:r>
+        <w:t>” (BIODIESELBR, 2012).</w:t>
+      </w:r>
+    </w:p>
+    <w:p>
+      <w:pPr>
         <w:rPr>
           <w:rFonts w:cs="Times New Roman"/>
         </w:rPr>
-        <w:t>A oferta de álcool não pôde acompanhar o crescimento descompassado da demanda, com as vendas de carro a álcool atingindo níveis superiores a 95,8% das vendas totais de veículos</w:t>
-      </w:r>
+      </w:pPr>
       <w:r>
         <w:rPr>
           <w:rFonts w:cs="Times New Roman"/>
         </w:rPr>
-        <w:t>” (BIODIESELBR, 2012).</w:t>
+        <w:t>Essa queda no valor do petróleo impediu que os produtores de etanol elevassem suas produções internas, porem por outro lado a demanda pelo combustível continuou sendo estimulada pela manutenção do preço da gasolina que tornava o etanol atrativo. Esse período causou uma crise de abastecimento na entressafra de 1989 e 1990. Essa crise impactou tanto a produção do etanol quanto a do açúcar e sua exportação que naquela época tinha seu preço fixado pelo governo.</w:t>
       </w:r>
     </w:p>
     <w:p>
@@ -5039,27 +5107,114 @@
         <w:rPr>
           <w:rFonts w:cs="Times New Roman"/>
         </w:rPr>
-        <w:t xml:space="preserve">Essa queda no valor do petróleo impediu que os produtores de etanol elevassem suas produções internas, porem por outro lado a demanda pelo combustível continuou sendo estimulada pela manutenção do preço da gasolina que tornava o etanol atrativo. Esse período causou uma crise </w:t>
-      </w:r>
-      <w:r>
+        <w:t>A produção de álcool se manteve constante atingindo entre 10,5 bilhões de litros e 11,9 bilhões de litros no período de 1985 a 1990. A produção de açúcar variou de 7,3 milhões de toneladas a 8,2 milhões de toneladas no mesmo período. A exportação do açúcar, por sua vez, teve uma redução passando de 1,9 milhões em 1986 para 1,1 milhão de toneladas em 1990.</w:t>
+      </w:r>
+    </w:p>
+    <w:p>
+      <w:pPr>
         <w:rPr>
           <w:rFonts w:cs="Times New Roman"/>
         </w:rPr>
+      </w:pPr>
+      <w:r>
+        <w:rPr>
+          <w:rFonts w:cs="Times New Roman"/>
+        </w:rPr>
+        <w:t>Na década de 1990 houve um fator que diminuiu a produção de carros movidos a etanol, sendo a importação de carros que eram produzidos em sua origem somente a diesel e gasolina e a criação do “carro popular” que possuía 1000 cilindradas e foi desenvolvido somente a gasolina.</w:t>
+      </w:r>
+    </w:p>
+    <w:p>
+      <w:pPr>
+        <w:rPr>
+          <w:rFonts w:cs="Times New Roman"/>
+        </w:rPr>
+      </w:pPr>
+      <w:r>
+        <w:rPr>
+          <w:rFonts w:cs="Times New Roman"/>
+        </w:rPr>
+        <w:t>A crise de abastecimento foi superada somente com a introdução da mistura MEG que era composta por 34% de metanol, 60% de etanol e 6% de gasolina. Essa mistura obrigou o Brasil a importar etanol e metanol que atingiu a marca próxima a 1 bilhão de litros no período de 1989 a 1995 para garantir o abastecimento.</w:t>
+      </w:r>
+    </w:p>
+    <w:p>
+      <w:pPr>
+        <w:rPr>
+          <w:rFonts w:cs="Times New Roman"/>
+        </w:rPr>
+      </w:pPr>
+      <w:r>
+        <w:rPr>
+          <w:rFonts w:cs="Times New Roman"/>
+        </w:rPr>
+        <w:t xml:space="preserve">A fase de redefinição </w:t>
+      </w:r>
+      <w:r>
+        <w:rPr>
+          <w:rFonts w:cs="Times New Roman"/>
+        </w:rPr>
+        <w:t xml:space="preserve"> inicia no Brasil em 1995 que, mesmo sem gestão governamental no setor, dominou o mercado internacional de açúcar, atingindo 10 milhões de toneladas por ano, o que barateou o produto. Questionava-se na época como o país encontrava mecanismos para manter a regulação competitiva para possuir açúcar e etanol tanto para o mercado interno quanto externo. “</w:t>
+      </w:r>
+      <w:r>
+        <w:rPr>
+          <w:rFonts w:cs="Times New Roman"/>
+        </w:rPr>
+        <w:t xml:space="preserve">Dadas as externalidades positivas do álcool e com o intuito de direcionar políticas para o setor sucroalcooleiro, foi criado, por meio do decreto de 21 de agosto de 1997, o Conselho Interministerial do Açúcar e do Álcool </w:t>
+      </w:r>
+      <w:r>
+        <w:rPr>
+          <w:rFonts w:cs="Times New Roman"/>
+        </w:rPr>
+        <w:t>(</w:t>
+      </w:r>
+      <w:r>
+        <w:rPr>
+          <w:rFonts w:cs="Times New Roman"/>
+        </w:rPr>
+        <w:t>CIMA</w:t>
+      </w:r>
+      <w:r>
+        <w:rPr>
+          <w:rFonts w:cs="Times New Roman"/>
+        </w:rPr>
+        <w:t>)</w:t>
+      </w:r>
+      <w:r>
+        <w:rPr>
+          <w:rFonts w:cs="Times New Roman"/>
+        </w:rPr>
+        <w:t>.</w:t>
+      </w:r>
+      <w:r>
+        <w:rPr>
+          <w:rFonts w:cs="Times New Roman"/>
+        </w:rPr>
+        <w:t>” (BIODIESELBR, 2012)</w:t>
+      </w:r>
+    </w:p>
+    <w:p>
+      <w:pPr>
+        <w:rPr>
+          <w:rFonts w:cs="Times New Roman"/>
+        </w:rPr>
+      </w:pPr>
+      <w:r>
+        <w:rPr>
+          <w:rFonts w:cs="Times New Roman"/>
+        </w:rPr>
         <w:lastRenderedPageBreak/>
-        <w:t>de abastecimento na entressafra de 1989 e 1990. Essa crise impactou tanto a produção do etanol quanto a do açúcar e sua exportação que naquela época tinha seu preço fixado pelo governo.</w:t>
-      </w:r>
-    </w:p>
-    <w:p>
-      <w:pPr>
+        <w:t xml:space="preserve">A </w:t>
+      </w:r>
+      <w:r>
         <w:rPr>
           <w:rFonts w:cs="Times New Roman"/>
         </w:rPr>
-      </w:pPr>
+        <w:t>Associação Nacional de Fabricantes de Veículos Automotores</w:t>
+      </w:r>
       <w:r>
         <w:rPr>
           <w:rFonts w:cs="Times New Roman"/>
         </w:rPr>
-        <w:t>A produção de álcool se manteve constante atingindo entre 10,5 bilhões de litros e 11,9 bilhões de litros no período de 1985 a 1990. A produção de açúcar variou de 7,3 milhões de toneladas a 8,2 milhões de toneladas no mesmo período. A exportação do açúcar, por sua vez, teve uma redução passando de 1,9 milhões em 1986 para 1,1 milhão de toneladas em 1990.</w:t>
+        <w:t xml:space="preserve"> (ANFAVEA) levantou que de 1998 a 2000, a montagem de veículos movidos a etanol rondava 1%. Nessa época foi criada a “frota verde” que estimulava a utilização do etanol em veículos oficiais e de mobilidade urbana, como táxis.</w:t>
       </w:r>
     </w:p>
     <w:p>
@@ -5072,20 +5227,21 @@
         <w:rPr>
           <w:rFonts w:cs="Times New Roman"/>
         </w:rPr>
-        <w:t>Na década de 1990 houve um fator que diminuiu a produção de carros movidos a etanol, sendo a importação de carros que eram produzidos em sua origem somente a diesel e gasolina e a criação do “carro popular” que possuía 1000 cilindradas e foi desenvolvido somente a gasolina.</w:t>
-      </w:r>
-    </w:p>
-    <w:p>
-      <w:pPr>
+        <w:t xml:space="preserve">Nesse período, foi estabelecido no programa </w:t>
+      </w:r>
+      <w:proofErr w:type="spellStart"/>
+      <w:r>
         <w:rPr>
           <w:rFonts w:cs="Times New Roman"/>
         </w:rPr>
-      </w:pPr>
+        <w:t>ProÁlcool</w:t>
+      </w:r>
+      <w:proofErr w:type="spellEnd"/>
       <w:r>
         <w:rPr>
           <w:rFonts w:cs="Times New Roman"/>
         </w:rPr>
-        <w:t>A crise de abastecimento foi superada somente com a introdução da mistura MEG que era composta por 34% de metanol, 60% de etanol e 6% de gasolina. Essa mistura obrigou o Brasil a importar etanol e metanol que atingiu a marca próxima a 1 bilhão de litros no período de 1989 a 1995 para garantir o abastecimento.</w:t>
+        <w:t xml:space="preserve"> que todo os recursos arrecadados seriam utilizados para compensar a produção do álcool, para que ele fosse viável como combustível. Dessa forma, a produção do álcool e do açúcar entregavam no final um preço justo para o produtor e com alguns incentivos de financiamento, o produtor teria mais vantagens tanto na fase de plantio da cana, quanto na produção do álcool. A partir de 1979, o mercado adotou políticas de preços que incentivavam o consumidor final a usufruir dos combustíveis renováveis, ao invés da gasolina.</w:t>
       </w:r>
     </w:p>
     <w:p>
@@ -5098,133 +5254,7 @@
         <w:rPr>
           <w:rFonts w:cs="Times New Roman"/>
         </w:rPr>
-        <w:t xml:space="preserve">A fase de redefinição </w:t>
-      </w:r>
-      <w:r>
-        <w:rPr>
-          <w:rFonts w:cs="Times New Roman"/>
-        </w:rPr>
-        <w:t xml:space="preserve"> inicia no Brasil em 1995 que</w:t>
-      </w:r>
-      <w:r>
-        <w:rPr>
-          <w:rFonts w:cs="Times New Roman"/>
-        </w:rPr>
-        <w:t>, mesmo sem gestão governamental no setor, dominou o mercado internacional de açúcar, atingindo 10 milhões de toneladas por ano, o que barateou o produto. Questionava-se na época como o país encontrava mecanismos para manter a regulação competitiva para possuir açúcar e etanol tanto para o mercado interno quanto externo. “</w:t>
-      </w:r>
-      <w:r>
-        <w:rPr>
-          <w:rFonts w:cs="Times New Roman"/>
-        </w:rPr>
-        <w:t xml:space="preserve">Dadas as externalidades positivas do álcool e com o intuito de direcionar políticas para o setor sucroalcooleiro, foi criado, por meio do decreto de 21 de agosto de 1997, o Conselho Interministerial do Açúcar e do Álcool </w:t>
-      </w:r>
-      <w:r>
-        <w:rPr>
-          <w:rFonts w:cs="Times New Roman"/>
-        </w:rPr>
-        <w:t>(</w:t>
-      </w:r>
-      <w:r>
-        <w:rPr>
-          <w:rFonts w:cs="Times New Roman"/>
-        </w:rPr>
-        <w:t>CIMA</w:t>
-      </w:r>
-      <w:r>
-        <w:rPr>
-          <w:rFonts w:cs="Times New Roman"/>
-        </w:rPr>
-        <w:t>)</w:t>
-      </w:r>
-      <w:r>
-        <w:rPr>
-          <w:rFonts w:cs="Times New Roman"/>
-        </w:rPr>
-        <w:t>.</w:t>
-      </w:r>
-      <w:r>
-        <w:rPr>
-          <w:rFonts w:cs="Times New Roman"/>
-        </w:rPr>
-        <w:t>” (BIODIESELBR, 2012)</w:t>
-      </w:r>
-    </w:p>
-    <w:p>
-      <w:pPr>
-        <w:rPr>
-          <w:rFonts w:cs="Times New Roman"/>
-        </w:rPr>
-      </w:pPr>
-      <w:r>
-        <w:rPr>
-          <w:rFonts w:cs="Times New Roman"/>
-        </w:rPr>
-        <w:t xml:space="preserve">A </w:t>
-      </w:r>
-      <w:r>
-        <w:rPr>
-          <w:rFonts w:cs="Times New Roman"/>
-        </w:rPr>
-        <w:t>Associação Nacional de Fabricantes de Veículos Automotores</w:t>
-      </w:r>
-      <w:r>
-        <w:rPr>
-          <w:rFonts w:cs="Times New Roman"/>
-        </w:rPr>
-        <w:t xml:space="preserve"> (ANFAVEA) levantou que de 1998 a 2000, a montagem de veículos movidos a etanol rondava 1%. Nessa época foi criada a “frota verde” que estimulava a utilização do etanol em veículos oficiais e de mobilidade urbana, como táxis.</w:t>
-      </w:r>
-    </w:p>
-    <w:p>
-      <w:pPr>
-        <w:rPr>
-          <w:rFonts w:cs="Times New Roman"/>
-        </w:rPr>
-      </w:pPr>
-      <w:r>
-        <w:rPr>
-          <w:rFonts w:cs="Times New Roman"/>
-        </w:rPr>
-        <w:t xml:space="preserve">Nesse período, foi estabelecido no programa </w:t>
-      </w:r>
-      <w:proofErr w:type="spellStart"/>
-      <w:r>
-        <w:rPr>
-          <w:rFonts w:cs="Times New Roman"/>
-        </w:rPr>
-        <w:t>ProÁlcool</w:t>
-      </w:r>
-      <w:proofErr w:type="spellEnd"/>
-      <w:r>
-        <w:rPr>
-          <w:rFonts w:cs="Times New Roman"/>
-        </w:rPr>
-        <w:t xml:space="preserve"> que todo os recursos arrecadados seriam utilizados para compensar a produção do álcool, para que ele fosse viável como combustível. Dessa forma, a produção do álcool e do açúcar entregavam no final um preço justo para o produtor e com alguns incentivos de financiamento, o produtor teria mais vantagens tanto na fase de plantio da cana, quanto na produção do álcool. A partir de 1979, o mercado adotou </w:t>
-      </w:r>
-      <w:r>
-        <w:rPr>
-          <w:rFonts w:cs="Times New Roman"/>
-        </w:rPr>
-        <w:lastRenderedPageBreak/>
-        <w:t>políticas de preços que incentivavam o consumidor final a usufruir dos combustíveis renováveis, ao invés da gasolina.</w:t>
-      </w:r>
-    </w:p>
-    <w:p>
-      <w:pPr>
-        <w:rPr>
-          <w:rFonts w:cs="Times New Roman"/>
-        </w:rPr>
-      </w:pPr>
-      <w:r>
-        <w:rPr>
-          <w:rFonts w:cs="Times New Roman"/>
-        </w:rPr>
-        <w:t>Atualmente o</w:t>
-      </w:r>
-      <w:r>
-        <w:rPr>
-          <w:rFonts w:cs="Times New Roman"/>
-        </w:rPr>
-        <w:t xml:space="preserve"> Brasil possui atualmente dezenas de milhares de hectares de cana-de-açúcar espalhados pelo seu território, com foco no interior paulista e no Nordeste, com o objetivo de oferecer combustível alternativo.</w:t>
+        <w:t>Atualmente o Brasil possui atualmente dezenas de milhares de hectares de cana-de-açúcar espalhados pelo seu território, com foco no interior paulista e no Nordeste, com o objetivo de oferecer combustível alternativo.</w:t>
       </w:r>
     </w:p>
     <w:p>
@@ -5327,7 +5357,55 @@
         <w:rPr>
           <w:rFonts w:cs="Times New Roman"/>
         </w:rPr>
-        <w:t xml:space="preserve"> está presente na maioria dos carros, até nos “populares”, modelo citado anteriormente que prejudicou a expansão do etanol na década de 90. Agora, com a alta do petróleo, a tendência é que se escolha ainda mais o biocombustível.</w:t>
+        <w:t xml:space="preserve"> está presente na maioria dos carros, até nos “populares”, modelo citado anteriormente que prejudicou a expansão do etanol na década de 90.</w:t>
+      </w:r>
+      <w:r>
+        <w:rPr>
+          <w:rFonts w:cs="Times New Roman"/>
+        </w:rPr>
+        <w:t xml:space="preserve"> A  popularização dos carros </w:t>
+      </w:r>
+      <w:r>
+        <w:rPr>
+          <w:rFonts w:cs="Times New Roman"/>
+          <w:i/>
+          <w:iCs/>
+        </w:rPr>
+        <w:t xml:space="preserve"> </w:t>
+      </w:r>
+      <w:proofErr w:type="spellStart"/>
+      <w:r>
+        <w:rPr>
+          <w:rFonts w:cs="Times New Roman"/>
+          <w:i/>
+          <w:iCs/>
+        </w:rPr>
+        <w:t>fuel</w:t>
+      </w:r>
+      <w:proofErr w:type="spellEnd"/>
+      <w:r>
+        <w:rPr>
+          <w:rFonts w:cs="Times New Roman"/>
+          <w:i/>
+          <w:iCs/>
+        </w:rPr>
+        <w:t xml:space="preserve"> </w:t>
+      </w:r>
+      <w:proofErr w:type="spellStart"/>
+      <w:r>
+        <w:rPr>
+          <w:rFonts w:cs="Times New Roman"/>
+          <w:i/>
+          <w:iCs/>
+        </w:rPr>
+        <w:t>flex</w:t>
+      </w:r>
+      <w:proofErr w:type="spellEnd"/>
+      <w:r>
+        <w:rPr>
+          <w:rFonts w:cs="Times New Roman"/>
+        </w:rPr>
+        <w:t xml:space="preserve">  possibilitou a substituição entre a gasolina e o etanol hidratado pelos consumidores, que escolhem de acordo com suas preferências pessoais e a relação de preço com  entre os combustíveis .</w:t>
       </w:r>
     </w:p>
     <w:p>
@@ -5574,27 +5652,14 @@
       <w:r>
         <w:t xml:space="preserve">FIGURA </w:t>
       </w:r>
-      <w:r>
-        <w:fldChar w:fldCharType="begin"/>
-      </w:r>
-      <w:r>
-        <w:instrText xml:space="preserve"> SEQ Figura \* ARABIC </w:instrText>
-      </w:r>
-      <w:r>
-        <w:fldChar w:fldCharType="separate"/>
-      </w:r>
-      <w:r>
-        <w:rPr>
-          <w:noProof/>
-        </w:rPr>
-        <w:t>1</w:t>
-      </w:r>
-      <w:r>
-        <w:rPr>
-          <w:noProof/>
-        </w:rPr>
-        <w:fldChar w:fldCharType="end"/>
-      </w:r>
+      <w:fldSimple w:instr=" SEQ Figura \* ARABIC ">
+        <w:r>
+          <w:rPr>
+            <w:noProof/>
+          </w:rPr>
+          <w:t>1</w:t>
+        </w:r>
+      </w:fldSimple>
       <w:r>
         <w:t xml:space="preserve"> - </w:t>
       </w:r>
@@ -5846,27 +5911,14 @@
       <w:r>
         <w:t xml:space="preserve">FIGURA </w:t>
       </w:r>
-      <w:r>
-        <w:fldChar w:fldCharType="begin"/>
-      </w:r>
-      <w:r>
-        <w:instrText xml:space="preserve"> SEQ Figura \* ARABIC </w:instrText>
-      </w:r>
-      <w:r>
-        <w:fldChar w:fldCharType="separate"/>
-      </w:r>
-      <w:r>
-        <w:rPr>
-          <w:noProof/>
-        </w:rPr>
-        <w:t>2</w:t>
-      </w:r>
-      <w:r>
-        <w:rPr>
-          <w:noProof/>
-        </w:rPr>
-        <w:fldChar w:fldCharType="end"/>
-      </w:r>
+      <w:fldSimple w:instr=" SEQ Figura \* ARABIC ">
+        <w:r>
+          <w:rPr>
+            <w:noProof/>
+          </w:rPr>
+          <w:t>2</w:t>
+        </w:r>
+      </w:fldSimple>
       <w:r>
         <w:t xml:space="preserve"> - Valores do Etanol em Santa Rita do Sapucaí-MG entre 06/01/2020 e 06/03/2020</w:t>
       </w:r>
@@ -6732,27 +6784,14 @@
       <w:r>
         <w:t xml:space="preserve">TABELA </w:t>
       </w:r>
-      <w:r>
-        <w:fldChar w:fldCharType="begin"/>
-      </w:r>
-      <w:r>
-        <w:instrText xml:space="preserve"> SEQ Tabela \* ARABIC </w:instrText>
-      </w:r>
-      <w:r>
-        <w:fldChar w:fldCharType="separate"/>
-      </w:r>
-      <w:r>
-        <w:rPr>
-          <w:noProof/>
-        </w:rPr>
-        <w:t>1</w:t>
-      </w:r>
-      <w:r>
-        <w:rPr>
-          <w:noProof/>
-        </w:rPr>
-        <w:fldChar w:fldCharType="end"/>
-      </w:r>
+      <w:fldSimple w:instr=" SEQ Tabela \* ARABIC ">
+        <w:r>
+          <w:rPr>
+            <w:noProof/>
+          </w:rPr>
+          <w:t>1</w:t>
+        </w:r>
+      </w:fldSimple>
       <w:r>
         <w:t xml:space="preserve"> - Cenário de venda no Etanóis</w:t>
       </w:r>
@@ -7134,27 +7173,14 @@
       <w:r>
         <w:t xml:space="preserve"> </w:t>
       </w:r>
-      <w:r>
-        <w:fldChar w:fldCharType="begin"/>
-      </w:r>
-      <w:r>
-        <w:instrText xml:space="preserve"> SEQ Tabela \* ARABIC </w:instrText>
-      </w:r>
-      <w:r>
-        <w:fldChar w:fldCharType="separate"/>
-      </w:r>
-      <w:r>
-        <w:rPr>
-          <w:noProof/>
-        </w:rPr>
-        <w:t>2</w:t>
-      </w:r>
-      <w:r>
-        <w:rPr>
-          <w:noProof/>
-        </w:rPr>
-        <w:fldChar w:fldCharType="end"/>
-      </w:r>
+      <w:fldSimple w:instr=" SEQ Tabela \* ARABIC ">
+        <w:r>
+          <w:rPr>
+            <w:noProof/>
+          </w:rPr>
+          <w:t>2</w:t>
+        </w:r>
+      </w:fldSimple>
       <w:r>
         <w:t xml:space="preserve"> - Comparação dos planos de vantagem do Etanóis</w:t>
       </w:r>
@@ -8610,27 +8636,14 @@
       <w:r>
         <w:t xml:space="preserve">TABELA </w:t>
       </w:r>
-      <w:r>
-        <w:fldChar w:fldCharType="begin"/>
-      </w:r>
-      <w:r>
-        <w:instrText xml:space="preserve"> SEQ Tabela \* ARABIC </w:instrText>
-      </w:r>
-      <w:r>
-        <w:fldChar w:fldCharType="separate"/>
-      </w:r>
-      <w:r>
-        <w:rPr>
-          <w:noProof/>
-        </w:rPr>
-        <w:t>3</w:t>
-      </w:r>
-      <w:r>
-        <w:rPr>
-          <w:noProof/>
-        </w:rPr>
-        <w:fldChar w:fldCharType="end"/>
-      </w:r>
+      <w:fldSimple w:instr=" SEQ Tabela \* ARABIC ">
+        <w:r>
+          <w:rPr>
+            <w:noProof/>
+          </w:rPr>
+          <w:t>3</w:t>
+        </w:r>
+      </w:fldSimple>
       <w:r>
         <w:t xml:space="preserve"> - Requisito funcional 01: cadastr</w:t>
       </w:r>
@@ -8952,27 +8965,14 @@
       <w:r>
         <w:t xml:space="preserve"> </w:t>
       </w:r>
-      <w:r>
-        <w:fldChar w:fldCharType="begin"/>
-      </w:r>
-      <w:r>
-        <w:instrText xml:space="preserve"> SEQ Tabela \* ARABIC </w:instrText>
-      </w:r>
-      <w:r>
-        <w:fldChar w:fldCharType="separate"/>
-      </w:r>
-      <w:r>
-        <w:rPr>
-          <w:noProof/>
-        </w:rPr>
-        <w:t>4</w:t>
-      </w:r>
-      <w:r>
-        <w:rPr>
-          <w:noProof/>
-        </w:rPr>
-        <w:fldChar w:fldCharType="end"/>
-      </w:r>
+      <w:fldSimple w:instr=" SEQ Tabela \* ARABIC ">
+        <w:r>
+          <w:rPr>
+            <w:noProof/>
+          </w:rPr>
+          <w:t>4</w:t>
+        </w:r>
+      </w:fldSimple>
       <w:r>
         <w:t xml:space="preserve"> - Requisito funcional 02: </w:t>
       </w:r>
@@ -9261,27 +9261,14 @@
       <w:r>
         <w:t xml:space="preserve"> </w:t>
       </w:r>
-      <w:r>
-        <w:fldChar w:fldCharType="begin"/>
-      </w:r>
-      <w:r>
-        <w:instrText xml:space="preserve"> SEQ Tabela \* ARABIC </w:instrText>
-      </w:r>
-      <w:r>
-        <w:fldChar w:fldCharType="separate"/>
-      </w:r>
-      <w:r>
-        <w:rPr>
-          <w:noProof/>
-        </w:rPr>
-        <w:t>5</w:t>
-      </w:r>
-      <w:r>
-        <w:rPr>
-          <w:noProof/>
-        </w:rPr>
-        <w:fldChar w:fldCharType="end"/>
-      </w:r>
+      <w:fldSimple w:instr=" SEQ Tabela \* ARABIC ">
+        <w:r>
+          <w:rPr>
+            <w:noProof/>
+          </w:rPr>
+          <w:t>5</w:t>
+        </w:r>
+      </w:fldSimple>
       <w:r>
         <w:t xml:space="preserve"> - Requisito funcional 03: </w:t>
       </w:r>
@@ -9598,27 +9585,14 @@
       <w:r>
         <w:t xml:space="preserve">TABELA </w:t>
       </w:r>
-      <w:r>
-        <w:fldChar w:fldCharType="begin"/>
-      </w:r>
-      <w:r>
-        <w:instrText xml:space="preserve"> SEQ Tabela \* ARABIC </w:instrText>
-      </w:r>
-      <w:r>
-        <w:fldChar w:fldCharType="separate"/>
-      </w:r>
-      <w:r>
-        <w:rPr>
-          <w:noProof/>
-        </w:rPr>
-        <w:t>6</w:t>
-      </w:r>
-      <w:r>
-        <w:rPr>
-          <w:noProof/>
-        </w:rPr>
-        <w:fldChar w:fldCharType="end"/>
-      </w:r>
+      <w:fldSimple w:instr=" SEQ Tabela \* ARABIC ">
+        <w:r>
+          <w:rPr>
+            <w:noProof/>
+          </w:rPr>
+          <w:t>6</w:t>
+        </w:r>
+      </w:fldSimple>
       <w:r>
         <w:t xml:space="preserve"> - Requisito funcional 04: editar perfil do usuário</w:t>
       </w:r>
@@ -9966,27 +9940,14 @@
       <w:r>
         <w:t xml:space="preserve">TABELA </w:t>
       </w:r>
-      <w:r>
-        <w:fldChar w:fldCharType="begin"/>
-      </w:r>
-      <w:r>
-        <w:instrText xml:space="preserve"> SEQ Tabela \* ARABIC </w:instrText>
-      </w:r>
-      <w:r>
-        <w:fldChar w:fldCharType="separate"/>
-      </w:r>
-      <w:r>
-        <w:rPr>
-          <w:noProof/>
-        </w:rPr>
-        <w:t>7</w:t>
-      </w:r>
-      <w:r>
-        <w:rPr>
-          <w:noProof/>
-        </w:rPr>
-        <w:fldChar w:fldCharType="end"/>
-      </w:r>
+      <w:fldSimple w:instr=" SEQ Tabela \* ARABIC ">
+        <w:r>
+          <w:rPr>
+            <w:noProof/>
+          </w:rPr>
+          <w:t>7</w:t>
+        </w:r>
+      </w:fldSimple>
       <w:r>
         <w:t xml:space="preserve"> - Requisito funcional 05: inativar perfil do usuário</w:t>
       </w:r>
@@ -10281,27 +10242,14 @@
       <w:r>
         <w:t xml:space="preserve">TABELA </w:t>
       </w:r>
-      <w:r>
-        <w:fldChar w:fldCharType="begin"/>
-      </w:r>
-      <w:r>
-        <w:instrText xml:space="preserve"> SEQ Tabela \* ARABIC </w:instrText>
-      </w:r>
-      <w:r>
-        <w:fldChar w:fldCharType="separate"/>
-      </w:r>
-      <w:r>
-        <w:rPr>
-          <w:noProof/>
-        </w:rPr>
-        <w:t>8</w:t>
-      </w:r>
-      <w:r>
-        <w:rPr>
-          <w:noProof/>
-        </w:rPr>
-        <w:fldChar w:fldCharType="end"/>
-      </w:r>
+      <w:fldSimple w:instr=" SEQ Tabela \* ARABIC ">
+        <w:r>
+          <w:rPr>
+            <w:noProof/>
+          </w:rPr>
+          <w:t>8</w:t>
+        </w:r>
+      </w:fldSimple>
       <w:r>
         <w:t xml:space="preserve"> - Requisito funcional 06: cadastr</w:t>
       </w:r>
@@ -10678,27 +10626,14 @@
       <w:r>
         <w:t xml:space="preserve"> </w:t>
       </w:r>
-      <w:r>
-        <w:fldChar w:fldCharType="begin"/>
-      </w:r>
-      <w:r>
-        <w:instrText xml:space="preserve"> SEQ Tabela \* ARABIC </w:instrText>
-      </w:r>
-      <w:r>
-        <w:fldChar w:fldCharType="separate"/>
-      </w:r>
-      <w:r>
-        <w:rPr>
-          <w:noProof/>
-        </w:rPr>
-        <w:t>9</w:t>
-      </w:r>
-      <w:r>
-        <w:rPr>
-          <w:noProof/>
-        </w:rPr>
-        <w:fldChar w:fldCharType="end"/>
-      </w:r>
+      <w:fldSimple w:instr=" SEQ Tabela \* ARABIC ">
+        <w:r>
+          <w:rPr>
+            <w:noProof/>
+          </w:rPr>
+          <w:t>9</w:t>
+        </w:r>
+      </w:fldSimple>
       <w:r>
         <w:t xml:space="preserve"> - Requisito funcional 07: editar informações do posto de combustível</w:t>
       </w:r>
@@ -11046,27 +10981,14 @@
       <w:r>
         <w:t xml:space="preserve"> </w:t>
       </w:r>
-      <w:r>
-        <w:fldChar w:fldCharType="begin"/>
-      </w:r>
-      <w:r>
-        <w:instrText xml:space="preserve"> SEQ Tabela \* ARABIC </w:instrText>
-      </w:r>
-      <w:r>
-        <w:fldChar w:fldCharType="separate"/>
-      </w:r>
-      <w:r>
-        <w:rPr>
-          <w:noProof/>
-        </w:rPr>
-        <w:t>10</w:t>
-      </w:r>
-      <w:r>
-        <w:rPr>
-          <w:noProof/>
-        </w:rPr>
-        <w:fldChar w:fldCharType="end"/>
-      </w:r>
+      <w:fldSimple w:instr=" SEQ Tabela \* ARABIC ">
+        <w:r>
+          <w:rPr>
+            <w:noProof/>
+          </w:rPr>
+          <w:t>10</w:t>
+        </w:r>
+      </w:fldSimple>
       <w:r>
         <w:t xml:space="preserve"> - Requisito funcional 0</w:t>
       </w:r>
@@ -11416,27 +11338,14 @@
       <w:r>
         <w:t xml:space="preserve">TABELA </w:t>
       </w:r>
-      <w:r>
-        <w:fldChar w:fldCharType="begin"/>
-      </w:r>
-      <w:r>
-        <w:instrText xml:space="preserve"> SEQ Tabela \* ARABIC </w:instrText>
-      </w:r>
-      <w:r>
-        <w:fldChar w:fldCharType="separate"/>
-      </w:r>
-      <w:r>
-        <w:rPr>
-          <w:noProof/>
-        </w:rPr>
-        <w:t>11</w:t>
-      </w:r>
-      <w:r>
-        <w:rPr>
-          <w:noProof/>
-        </w:rPr>
-        <w:fldChar w:fldCharType="end"/>
-      </w:r>
+      <w:fldSimple w:instr=" SEQ Tabela \* ARABIC ">
+        <w:r>
+          <w:rPr>
+            <w:noProof/>
+          </w:rPr>
+          <w:t>11</w:t>
+        </w:r>
+      </w:fldSimple>
       <w:r>
         <w:t xml:space="preserve"> - Requisito funcional 09: editar serviços do posto de combustível</w:t>
       </w:r>
@@ -11770,27 +11679,14 @@
         <w:lastRenderedPageBreak/>
         <w:t xml:space="preserve">TABELA </w:t>
       </w:r>
-      <w:r>
-        <w:fldChar w:fldCharType="begin"/>
-      </w:r>
-      <w:r>
-        <w:instrText xml:space="preserve"> SEQ Tabela \* ARABIC </w:instrText>
-      </w:r>
-      <w:r>
-        <w:fldChar w:fldCharType="separate"/>
-      </w:r>
-      <w:r>
-        <w:rPr>
-          <w:noProof/>
-        </w:rPr>
-        <w:t>12</w:t>
-      </w:r>
-      <w:r>
-        <w:rPr>
-          <w:noProof/>
-        </w:rPr>
-        <w:fldChar w:fldCharType="end"/>
-      </w:r>
+      <w:fldSimple w:instr=" SEQ Tabela \* ARABIC ">
+        <w:r>
+          <w:rPr>
+            <w:noProof/>
+          </w:rPr>
+          <w:t>12</w:t>
+        </w:r>
+      </w:fldSimple>
       <w:r>
         <w:t xml:space="preserve"> - Requisito funcional 10: inativar posto de combustível</w:t>
       </w:r>
@@ -12111,27 +12007,14 @@
       <w:r>
         <w:t xml:space="preserve">TABELA </w:t>
       </w:r>
-      <w:r>
-        <w:fldChar w:fldCharType="begin"/>
-      </w:r>
-      <w:r>
-        <w:instrText xml:space="preserve"> SEQ Tabela \* ARABIC </w:instrText>
-      </w:r>
-      <w:r>
-        <w:fldChar w:fldCharType="separate"/>
-      </w:r>
-      <w:r>
-        <w:rPr>
-          <w:noProof/>
-        </w:rPr>
-        <w:t>13</w:t>
-      </w:r>
-      <w:r>
-        <w:rPr>
-          <w:noProof/>
-        </w:rPr>
-        <w:fldChar w:fldCharType="end"/>
-      </w:r>
+      <w:fldSimple w:instr=" SEQ Tabela \* ARABIC ">
+        <w:r>
+          <w:rPr>
+            <w:noProof/>
+          </w:rPr>
+          <w:t>13</w:t>
+        </w:r>
+      </w:fldSimple>
       <w:r>
         <w:t xml:space="preserve"> -</w:t>
       </w:r>
@@ -12449,27 +12332,14 @@
       <w:r>
         <w:t xml:space="preserve">TABELA </w:t>
       </w:r>
-      <w:r>
-        <w:fldChar w:fldCharType="begin"/>
-      </w:r>
-      <w:r>
-        <w:instrText xml:space="preserve"> SEQ Tabela \* ARABIC </w:instrText>
-      </w:r>
-      <w:r>
-        <w:fldChar w:fldCharType="separate"/>
-      </w:r>
-      <w:r>
-        <w:rPr>
-          <w:noProof/>
-        </w:rPr>
-        <w:t>14</w:t>
-      </w:r>
-      <w:r>
-        <w:rPr>
-          <w:noProof/>
-        </w:rPr>
-        <w:fldChar w:fldCharType="end"/>
-      </w:r>
+      <w:fldSimple w:instr=" SEQ Tabela \* ARABIC ">
+        <w:r>
+          <w:rPr>
+            <w:noProof/>
+          </w:rPr>
+          <w:t>14</w:t>
+        </w:r>
+      </w:fldSimple>
       <w:r>
         <w:t xml:space="preserve"> - Requisito funcional 12: editar valores dos combustíveis no posto de combustível</w:t>
       </w:r>
@@ -12792,27 +12662,14 @@
       <w:r>
         <w:t xml:space="preserve"> </w:t>
       </w:r>
-      <w:r>
-        <w:fldChar w:fldCharType="begin"/>
-      </w:r>
-      <w:r>
-        <w:instrText xml:space="preserve"> SEQ Tabela \* ARABIC </w:instrText>
-      </w:r>
-      <w:r>
-        <w:fldChar w:fldCharType="separate"/>
-      </w:r>
-      <w:r>
-        <w:rPr>
-          <w:noProof/>
-        </w:rPr>
-        <w:t>15</w:t>
-      </w:r>
-      <w:r>
-        <w:rPr>
-          <w:noProof/>
-        </w:rPr>
-        <w:fldChar w:fldCharType="end"/>
-      </w:r>
+      <w:fldSimple w:instr=" SEQ Tabela \* ARABIC ">
+        <w:r>
+          <w:rPr>
+            <w:noProof/>
+          </w:rPr>
+          <w:t>15</w:t>
+        </w:r>
+      </w:fldSimple>
       <w:r>
         <w:t xml:space="preserve"> - Requisito funcional 13: inativar combustíveis disponíveis no posto de combustível</w:t>
       </w:r>
@@ -13145,27 +13002,14 @@
       <w:r>
         <w:t xml:space="preserve">TABELA </w:t>
       </w:r>
-      <w:r>
-        <w:fldChar w:fldCharType="begin"/>
-      </w:r>
-      <w:r>
-        <w:instrText xml:space="preserve"> SEQ Tabela \* ARABIC </w:instrText>
-      </w:r>
-      <w:r>
-        <w:fldChar w:fldCharType="separate"/>
-      </w:r>
-      <w:r>
-        <w:rPr>
-          <w:noProof/>
-        </w:rPr>
-        <w:t>16</w:t>
-      </w:r>
-      <w:r>
-        <w:rPr>
-          <w:noProof/>
-        </w:rPr>
-        <w:fldChar w:fldCharType="end"/>
-      </w:r>
+      <w:fldSimple w:instr=" SEQ Tabela \* ARABIC ">
+        <w:r>
+          <w:rPr>
+            <w:noProof/>
+          </w:rPr>
+          <w:t>16</w:t>
+        </w:r>
+      </w:fldSimple>
       <w:r>
         <w:t xml:space="preserve"> - Requisito funcional 14: cadastrar combustível preferido pelo usuário</w:t>
       </w:r>
@@ -13529,27 +13373,14 @@
       <w:r>
         <w:t xml:space="preserve">A </w:t>
       </w:r>
-      <w:r>
-        <w:fldChar w:fldCharType="begin"/>
-      </w:r>
-      <w:r>
-        <w:instrText xml:space="preserve"> SEQ Tabela \* ARABIC </w:instrText>
-      </w:r>
-      <w:r>
-        <w:fldChar w:fldCharType="separate"/>
-      </w:r>
-      <w:r>
-        <w:rPr>
-          <w:noProof/>
-        </w:rPr>
-        <w:t>17</w:t>
-      </w:r>
-      <w:r>
-        <w:rPr>
-          <w:noProof/>
-        </w:rPr>
-        <w:fldChar w:fldCharType="end"/>
-      </w:r>
+      <w:fldSimple w:instr=" SEQ Tabela \* ARABIC ">
+        <w:r>
+          <w:rPr>
+            <w:noProof/>
+          </w:rPr>
+          <w:t>17</w:t>
+        </w:r>
+      </w:fldSimple>
       <w:r>
         <w:t xml:space="preserve"> - Requisito funcional 15: editar combustível preferido pelo usuário</w:t>
       </w:r>
@@ -13851,27 +13682,14 @@
       <w:r>
         <w:t xml:space="preserve">TABELA </w:t>
       </w:r>
-      <w:r>
-        <w:fldChar w:fldCharType="begin"/>
-      </w:r>
-      <w:r>
-        <w:instrText xml:space="preserve"> SEQ Tabela \* ARABIC </w:instrText>
-      </w:r>
-      <w:r>
-        <w:fldChar w:fldCharType="separate"/>
-      </w:r>
-      <w:r>
-        <w:rPr>
-          <w:noProof/>
-        </w:rPr>
-        <w:t>18</w:t>
-      </w:r>
-      <w:r>
-        <w:rPr>
-          <w:noProof/>
-        </w:rPr>
-        <w:fldChar w:fldCharType="end"/>
-      </w:r>
+      <w:fldSimple w:instr=" SEQ Tabela \* ARABIC ">
+        <w:r>
+          <w:rPr>
+            <w:noProof/>
+          </w:rPr>
+          <w:t>18</w:t>
+        </w:r>
+      </w:fldSimple>
       <w:r>
         <w:t xml:space="preserve"> - Requisito funcional 16: </w:t>
       </w:r>
@@ -14175,27 +13993,14 @@
       <w:r>
         <w:t xml:space="preserve">TABELA </w:t>
       </w:r>
-      <w:r>
-        <w:fldChar w:fldCharType="begin"/>
-      </w:r>
-      <w:r>
-        <w:instrText xml:space="preserve"> SEQ Tabela \* ARABIC </w:instrText>
-      </w:r>
-      <w:r>
-        <w:fldChar w:fldCharType="separate"/>
-      </w:r>
-      <w:r>
-        <w:rPr>
-          <w:noProof/>
-        </w:rPr>
-        <w:t>19</w:t>
-      </w:r>
-      <w:r>
-        <w:rPr>
-          <w:noProof/>
-        </w:rPr>
-        <w:fldChar w:fldCharType="end"/>
-      </w:r>
+      <w:fldSimple w:instr=" SEQ Tabela \* ARABIC ">
+        <w:r>
+          <w:rPr>
+            <w:noProof/>
+          </w:rPr>
+          <w:t>19</w:t>
+        </w:r>
+      </w:fldSimple>
       <w:r>
         <w:t xml:space="preserve"> - Requisito 17: cadastrar distância máxima de busca por postos de combustível</w:t>
       </w:r>
@@ -14471,27 +14276,14 @@
       <w:r>
         <w:t xml:space="preserve">TABELA </w:t>
       </w:r>
-      <w:r>
-        <w:fldChar w:fldCharType="begin"/>
-      </w:r>
-      <w:r>
-        <w:instrText xml:space="preserve"> SEQ Tabela \* ARABIC </w:instrText>
-      </w:r>
-      <w:r>
-        <w:fldChar w:fldCharType="separate"/>
-      </w:r>
-      <w:r>
-        <w:rPr>
-          <w:noProof/>
-        </w:rPr>
-        <w:t>20</w:t>
-      </w:r>
-      <w:r>
-        <w:rPr>
-          <w:noProof/>
-        </w:rPr>
-        <w:fldChar w:fldCharType="end"/>
-      </w:r>
+      <w:fldSimple w:instr=" SEQ Tabela \* ARABIC ">
+        <w:r>
+          <w:rPr>
+            <w:noProof/>
+          </w:rPr>
+          <w:t>20</w:t>
+        </w:r>
+      </w:fldSimple>
       <w:r>
         <w:t xml:space="preserve"> - Requisito funcional 18: editar distância máxima de busca por postos de combustível</w:t>
       </w:r>
@@ -14781,27 +14573,14 @@
       <w:r>
         <w:t xml:space="preserve"> </w:t>
       </w:r>
-      <w:r>
-        <w:fldChar w:fldCharType="begin"/>
-      </w:r>
-      <w:r>
-        <w:instrText xml:space="preserve"> SEQ Tabela \* ARABIC </w:instrText>
-      </w:r>
-      <w:r>
-        <w:fldChar w:fldCharType="separate"/>
-      </w:r>
-      <w:r>
-        <w:rPr>
-          <w:noProof/>
-        </w:rPr>
-        <w:t>21</w:t>
-      </w:r>
-      <w:r>
-        <w:rPr>
-          <w:noProof/>
-        </w:rPr>
-        <w:fldChar w:fldCharType="end"/>
-      </w:r>
+      <w:fldSimple w:instr=" SEQ Tabela \* ARABIC ">
+        <w:r>
+          <w:rPr>
+            <w:noProof/>
+          </w:rPr>
+          <w:t>21</w:t>
+        </w:r>
+      </w:fldSimple>
       <w:r>
         <w:t xml:space="preserve"> - Requisito funcional 19: cadastrar </w:t>
       </w:r>
@@ -15092,27 +14871,14 @@
         <w:lastRenderedPageBreak/>
         <w:t xml:space="preserve">TABELA </w:t>
       </w:r>
-      <w:r>
-        <w:fldChar w:fldCharType="begin"/>
-      </w:r>
-      <w:r>
-        <w:instrText xml:space="preserve"> SEQ Tabela \* ARABIC </w:instrText>
-      </w:r>
-      <w:r>
-        <w:fldChar w:fldCharType="separate"/>
-      </w:r>
-      <w:r>
-        <w:rPr>
-          <w:noProof/>
-        </w:rPr>
-        <w:t>22</w:t>
-      </w:r>
-      <w:r>
-        <w:rPr>
-          <w:noProof/>
-        </w:rPr>
-        <w:fldChar w:fldCharType="end"/>
-      </w:r>
+      <w:fldSimple w:instr=" SEQ Tabela \* ARABIC ">
+        <w:r>
+          <w:rPr>
+            <w:noProof/>
+          </w:rPr>
+          <w:t>22</w:t>
+        </w:r>
+      </w:fldSimple>
       <w:r>
         <w:t xml:space="preserve"> </w:t>
       </w:r>
@@ -15382,27 +15148,14 @@
       <w:r>
         <w:t xml:space="preserve"> </w:t>
       </w:r>
-      <w:r>
-        <w:fldChar w:fldCharType="begin"/>
-      </w:r>
-      <w:r>
-        <w:instrText xml:space="preserve"> SEQ Tabela \* ARABIC </w:instrText>
-      </w:r>
-      <w:r>
-        <w:fldChar w:fldCharType="separate"/>
-      </w:r>
-      <w:r>
-        <w:rPr>
-          <w:noProof/>
-        </w:rPr>
-        <w:t>23</w:t>
-      </w:r>
-      <w:r>
-        <w:rPr>
-          <w:noProof/>
-        </w:rPr>
-        <w:fldChar w:fldCharType="end"/>
-      </w:r>
+      <w:fldSimple w:instr=" SEQ Tabela \* ARABIC ">
+        <w:r>
+          <w:rPr>
+            <w:noProof/>
+          </w:rPr>
+          <w:t>23</w:t>
+        </w:r>
+      </w:fldSimple>
       <w:r>
         <w:t xml:space="preserve"> - Requisito funcional 21: inativar CEP do usuário</w:t>
       </w:r>
@@ -15677,27 +15430,14 @@
       <w:r>
         <w:t xml:space="preserve">TABELA </w:t>
       </w:r>
-      <w:r>
-        <w:fldChar w:fldCharType="begin"/>
-      </w:r>
-      <w:r>
-        <w:instrText xml:space="preserve"> SEQ Tabela \* ARABIC </w:instrText>
-      </w:r>
-      <w:r>
-        <w:fldChar w:fldCharType="separate"/>
-      </w:r>
-      <w:r>
-        <w:rPr>
-          <w:noProof/>
-        </w:rPr>
-        <w:t>24</w:t>
-      </w:r>
-      <w:r>
-        <w:rPr>
-          <w:noProof/>
-        </w:rPr>
-        <w:fldChar w:fldCharType="end"/>
-      </w:r>
+      <w:fldSimple w:instr=" SEQ Tabela \* ARABIC ">
+        <w:r>
+          <w:rPr>
+            <w:noProof/>
+          </w:rPr>
+          <w:t>24</w:t>
+        </w:r>
+      </w:fldSimple>
       <w:r>
         <w:t xml:space="preserve"> - Requisito funcional 22: cadastrar formas de pagamento</w:t>
       </w:r>
@@ -16119,27 +15859,14 @@
       <w:r>
         <w:t xml:space="preserve"> </w:t>
       </w:r>
-      <w:r>
-        <w:fldChar w:fldCharType="begin"/>
-      </w:r>
-      <w:r>
-        <w:instrText xml:space="preserve"> SEQ Tabela \* ARABIC </w:instrText>
-      </w:r>
-      <w:r>
-        <w:fldChar w:fldCharType="separate"/>
-      </w:r>
-      <w:r>
-        <w:rPr>
-          <w:noProof/>
-        </w:rPr>
-        <w:t>25</w:t>
-      </w:r>
-      <w:r>
-        <w:rPr>
-          <w:noProof/>
-        </w:rPr>
-        <w:fldChar w:fldCharType="end"/>
-      </w:r>
+      <w:fldSimple w:instr=" SEQ Tabela \* ARABIC ">
+        <w:r>
+          <w:rPr>
+            <w:noProof/>
+          </w:rPr>
+          <w:t>25</w:t>
+        </w:r>
+      </w:fldSimple>
       <w:r>
         <w:t xml:space="preserve"> - Requisito funcional 23: editar cartão de crédito/débito do usuário</w:t>
       </w:r>
@@ -16529,27 +16256,14 @@
       <w:r>
         <w:t xml:space="preserve"> </w:t>
       </w:r>
-      <w:r>
-        <w:fldChar w:fldCharType="begin"/>
-      </w:r>
-      <w:r>
-        <w:instrText xml:space="preserve"> SEQ Tabela \* ARABIC </w:instrText>
-      </w:r>
-      <w:r>
-        <w:fldChar w:fldCharType="separate"/>
-      </w:r>
-      <w:r>
-        <w:rPr>
-          <w:noProof/>
-        </w:rPr>
-        <w:t>26</w:t>
-      </w:r>
-      <w:r>
-        <w:rPr>
-          <w:noProof/>
-        </w:rPr>
-        <w:fldChar w:fldCharType="end"/>
-      </w:r>
+      <w:fldSimple w:instr=" SEQ Tabela \* ARABIC ">
+        <w:r>
+          <w:rPr>
+            <w:noProof/>
+          </w:rPr>
+          <w:t>26</w:t>
+        </w:r>
+      </w:fldSimple>
       <w:r>
         <w:t xml:space="preserve"> - Requisito funcional 24: inativar cartão de crédito/débito do usuário</w:t>
       </w:r>
@@ -16943,6 +16657,24 @@
       </w:r>
       <w:r>
         <w:t xml:space="preserve"> 2016.</w:t>
+      </w:r>
+    </w:p>
+    <w:p>
+      <w:r>
+        <w:t xml:space="preserve">SALVANI, Roberta R.; BURNQUIST, Heloisa L.; JACOMINI, Rafael L. </w:t>
+      </w:r>
+      <w:r>
+        <w:t xml:space="preserve">Investigando a assimetria na transmissão dos preços dos combustíveis no Estado de São Paulo. </w:t>
+      </w:r>
+      <w:r>
+        <w:rPr>
+          <w:b/>
+          <w:bCs/>
+        </w:rPr>
+        <w:t>II Seminário Científico da FACIG</w:t>
+      </w:r>
+      <w:r>
+        <w:t>, 2016.</w:t>
       </w:r>
     </w:p>
     <w:p>

</xml_diff>

<commit_message>
Melhorias na documentação em geral
</commit_message>
<xml_diff>
--- a/docs/projeto-final/documento-final/etanois-pfc.docx
+++ b/docs/projeto-final/documento-final/etanois-pfc.docx
@@ -3052,10 +3052,7 @@
       </w:r>
       <w:proofErr w:type="spellEnd"/>
       <w:r>
-        <w:t xml:space="preserve"> - </w:t>
-      </w:r>
-      <w:r>
-        <w:t>Conselho Administrativo de Defesa Econômica</w:t>
+        <w:t xml:space="preserve"> - Conselho Administrativo de Defesa Econômica</w:t>
       </w:r>
     </w:p>
     <w:p>
@@ -3073,65 +3070,35 @@
         <w:rPr>
           <w:rFonts w:cs="Times New Roman"/>
         </w:rPr>
-        <w:t>CENAL</w:t>
-      </w:r>
+        <w:t>CENAL  - Comissão Executiva Nacional do Álcool</w:t>
+      </w:r>
+    </w:p>
+    <w:p>
       <w:r>
         <w:rPr>
           <w:rFonts w:cs="Times New Roman"/>
         </w:rPr>
-        <w:t xml:space="preserve">  - </w:t>
+        <w:t xml:space="preserve">CIMA </w:t>
       </w:r>
       <w:r>
         <w:rPr>
           <w:rFonts w:cs="Times New Roman"/>
         </w:rPr>
-        <w:t>Comissão Executiva Nacional do Álcool</w:t>
-      </w:r>
-    </w:p>
-    <w:p>
+        <w:t xml:space="preserve">- </w:t>
+      </w:r>
       <w:r>
         <w:rPr>
           <w:rFonts w:cs="Times New Roman"/>
         </w:rPr>
-        <w:t>CIMA</w:t>
-      </w:r>
+        <w:t>Conselho Interministerial do Açúcar e do Álcool</w:t>
+      </w:r>
+    </w:p>
+    <w:p>
       <w:r>
         <w:rPr>
           <w:rFonts w:cs="Times New Roman"/>
         </w:rPr>
-        <w:t xml:space="preserve"> </w:t>
-      </w:r>
-      <w:r>
-        <w:rPr>
-          <w:rFonts w:cs="Times New Roman"/>
-        </w:rPr>
-        <w:t xml:space="preserve">- </w:t>
-      </w:r>
-      <w:r>
-        <w:rPr>
-          <w:rFonts w:cs="Times New Roman"/>
-        </w:rPr>
-        <w:t>Conselho Interministerial do Açúcar e do Álcool</w:t>
-      </w:r>
-    </w:p>
-    <w:p>
-      <w:r>
-        <w:rPr>
-          <w:rFonts w:cs="Times New Roman"/>
-        </w:rPr>
-        <w:t>CNAL</w:t>
-      </w:r>
-      <w:r>
-        <w:rPr>
-          <w:rFonts w:cs="Times New Roman"/>
-        </w:rPr>
-        <w:t xml:space="preserve">  - </w:t>
-      </w:r>
-      <w:r>
-        <w:rPr>
-          <w:rFonts w:cs="Times New Roman"/>
-        </w:rPr>
-        <w:t>Conselho Nacional do Álcool</w:t>
+        <w:t>CNAL  - Conselho Nacional do Álcool</w:t>
       </w:r>
     </w:p>
     <w:p>
@@ -4719,7 +4686,19 @@
     </w:p>
     <w:p>
       <w:r>
-        <w:t>Os noticiários bombardeiam manchetes sobre alta ou baixa nos preços dos combustíveis quase que semanalmente e quem sofre diretamente com isso é o consumidor direto, o motorista. É perceptível que os postos de combustível não acompanham a alta ou a baixa instantaneamente e isso é concluído ao momento em que se depara com a discrepância de um posto ao outro.</w:t>
+        <w:t xml:space="preserve">Os noticiários bombardeiam manchetes sobre alta ou baixa nos preços dos combustíveis quase que semanalmente e quem sofre diretamente com isso é o consumidor direto, o motorista. </w:t>
+      </w:r>
+      <w:r>
+        <w:t>O</w:t>
+      </w:r>
+      <w:r>
+        <w:t xml:space="preserve">s postos de combustível não acompanham a alta ou a baixa instantaneamente e isso é concluído ao momento em que se depara com a discrepância </w:t>
+      </w:r>
+      <w:r>
+        <w:t xml:space="preserve">de preços </w:t>
+      </w:r>
+      <w:r>
+        <w:t>de um posto ao outro.</w:t>
       </w:r>
     </w:p>
     <w:p>
@@ -4748,10 +4727,19 @@
     </w:p>
     <w:p>
       <w:r>
-        <w:t xml:space="preserve">Para o desenvolvimento da ideia do Etanóis, este documento contará com diversos tópicos. Iniciando por uma revisão bibliográfica sobre o cenário em que o projeto se encaixa, falando sobre logística de distribuição dos combustíveis e os fatores macroeconômicos que influenciam nos valores dos mesmos, depois </w:t>
-      </w:r>
-      <w:r>
-        <w:t>será realizado um levantamento de objetivos do Etanóis, os métodos de gerência, ou seja, a organização da equipe e dos artefatos que conceberam a aplicação. Depois, o documento apresenta os requisitos funcionais e não funcionais do sistema e por fim, a arquitetura do projeto, que engloba a visão de dados, comportamental e de interação com o usuário. Com todos esses pontos à vista, encerra-se com a conclusão, os apêndices e anexos.</w:t>
+        <w:t xml:space="preserve">Para o desenvolvimento da ideia do Etanóis, este documento conta com diversos tópicos. Iniciando por uma revisão bibliográfica sobre o cenário em que o projeto se encaixa, falando sobre logística de distribuição dos combustíveis e os fatores macroeconômicos que influenciam nos valores dos mesmos, depois </w:t>
+      </w:r>
+      <w:r>
+        <w:t>é</w:t>
+      </w:r>
+      <w:r>
+        <w:t xml:space="preserve"> realizado um levantamento de objetivos do Etanóis, os métodos de gerência, ou seja, a organização da equipe e dos artefatos que conceberam a aplicação. </w:t>
+      </w:r>
+      <w:r>
+        <w:t>Em seguida</w:t>
+      </w:r>
+      <w:r>
+        <w:t>, o documento apresenta os requisitos funcionais e não funcionais do sistema e por fim, a arquitetura do projeto, que engloba a visão de dados, comportamental e de interação com o usuário. Com todos esses pontos à vista, encerra-se com a conclusão, os apêndices e anexos.</w:t>
       </w:r>
     </w:p>
     <w:p>
@@ -4990,10 +4978,7 @@
         <w:t>,</w:t>
       </w:r>
       <w:r>
-        <w:t xml:space="preserve"> </w:t>
-      </w:r>
-      <w:r>
-        <w:t>O Conselho Administrativo de Defesa Econômica (</w:t>
+        <w:t xml:space="preserve"> O Conselho Administrativo de Defesa Econômica (</w:t>
       </w:r>
       <w:proofErr w:type="spellStart"/>
       <w:r>
@@ -5010,16 +4995,7 @@
     <w:p>
       <w:r>
         <w:lastRenderedPageBreak/>
-        <w:t>H</w:t>
-      </w:r>
-      <w:r>
-        <w:t>á monopólio e concentração na distribuição, com 2 agentes distribuidores para querosene para aviação; 3 agentes para diesel e gasolina; e 4 agentes para gás de cozinha – conforme dados apresentados pela própria Agência Nacional de Petróleo (ANP) durante a audiência</w:t>
-      </w:r>
-      <w:r>
-        <w:t>. (Agência Câmara de Notícias, 2018)</w:t>
-      </w:r>
-      <w:r>
-        <w:t>.</w:t>
+        <w:t>Há monopólio e concentração na distribuição, com 2 agentes distribuidores para querosene para aviação; 3 agentes para diesel e gasolina; e 4 agentes para gás de cozinha – conforme dados apresentados pela própria Agência Nacional de Petróleo (ANP) durante a audiência. (Agência Câmara de Notícias, 2018).</w:t>
       </w:r>
     </w:p>
     <w:p>
@@ -26289,15 +26265,7 @@
         <w:footnoteRef/>
       </w:r>
       <w:r>
-        <w:t xml:space="preserve"> O posto </w:t>
-      </w:r>
-      <w:proofErr w:type="spellStart"/>
-      <w:r>
-        <w:t>Sêda</w:t>
-      </w:r>
-      <w:proofErr w:type="spellEnd"/>
-      <w:r>
-        <w:t xml:space="preserve"> participou d</w:t>
+        <w:t xml:space="preserve"> O posto Sêda participou d</w:t>
       </w:r>
       <w:r>
         <w:t xml:space="preserve">a pesquisa </w:t>
@@ -26334,13 +26302,8 @@
       <w:r>
         <w:t xml:space="preserve">O posto </w:t>
       </w:r>
-      <w:proofErr w:type="spellStart"/>
-      <w:r>
-        <w:t>Sêda</w:t>
-      </w:r>
-      <w:proofErr w:type="spellEnd"/>
-      <w:r>
-        <w:t xml:space="preserve"> participou d</w:t>
+      <w:r>
+        <w:t>Sêda participou d</w:t>
       </w:r>
       <w:r>
         <w:t xml:space="preserve">a pesquisa </w:t>
@@ -26368,15 +26331,9 @@
       <w:r>
         <w:t xml:space="preserve"> “</w:t>
       </w:r>
-      <w:proofErr w:type="spellStart"/>
-      <w:r>
-        <w:t>Gamificação</w:t>
-      </w:r>
-      <w:proofErr w:type="spellEnd"/>
-      <w:r>
-        <w:t xml:space="preserve"> (ou, em inglês, </w:t>
-      </w:r>
-      <w:proofErr w:type="spellStart"/>
+      <w:r>
+        <w:t xml:space="preserve">Gamificação (ou, em inglês, </w:t>
+      </w:r>
       <w:r>
         <w:rPr>
           <w:i/>
@@ -26384,7 +26341,6 @@
         </w:rPr>
         <w:t>gamification</w:t>
       </w:r>
-      <w:proofErr w:type="spellEnd"/>
       <w:r>
         <w:t>) tornou-se uma das apostas da educação no século 21. O termo complicado significa simplesmente usar elementos dos jogos de forma a engajar pessoas para atingir um objetivo.” (LORENZONI, 2016).</w:t>
       </w:r>
@@ -26405,13 +26361,8 @@
       <w:r>
         <w:t xml:space="preserve"> Na data de escrita desta seção do documento, a taxa de serviço do </w:t>
       </w:r>
-      <w:proofErr w:type="spellStart"/>
-      <w:r>
-        <w:t>PagSeguro</w:t>
-      </w:r>
-      <w:proofErr w:type="spellEnd"/>
-      <w:r>
-        <w:t xml:space="preserve"> encontra-se em 3,99% + R$0,40 por transação para recebimento em 30 dias.</w:t>
+      <w:r>
+        <w:t>PagSeguro encontra-se em 3,99% + R$0,40 por transação para recebimento em 30 dias.</w:t>
       </w:r>
     </w:p>
   </w:footnote>
@@ -26430,13 +26381,8 @@
       <w:r>
         <w:t xml:space="preserve"> Os anúncios </w:t>
       </w:r>
-      <w:proofErr w:type="spellStart"/>
-      <w:r>
-        <w:t>premium</w:t>
-      </w:r>
-      <w:proofErr w:type="spellEnd"/>
-      <w:r>
-        <w:t xml:space="preserve"> não são retirados</w:t>
+      <w:r>
+        <w:t>premium não são retirados</w:t>
       </w:r>
     </w:p>
   </w:footnote>
@@ -26455,13 +26401,8 @@
       <w:r>
         <w:t xml:space="preserve"> Os anúncios </w:t>
       </w:r>
-      <w:proofErr w:type="spellStart"/>
-      <w:r>
-        <w:t>premium</w:t>
-      </w:r>
-      <w:proofErr w:type="spellEnd"/>
-      <w:r>
-        <w:t xml:space="preserve"> não são retirados</w:t>
+      <w:r>
+        <w:t>premium não são retirados</w:t>
       </w:r>
     </w:p>
   </w:footnote>
@@ -26480,21 +26421,8 @@
       <w:r>
         <w:t xml:space="preserve"> “A </w:t>
       </w:r>
-      <w:proofErr w:type="spellStart"/>
-      <w:r>
-        <w:t>AdMob</w:t>
-      </w:r>
-      <w:proofErr w:type="spellEnd"/>
-      <w:r>
-        <w:t xml:space="preserve"> facilita a geração de receita nos </w:t>
-      </w:r>
-      <w:proofErr w:type="spellStart"/>
-      <w:r>
-        <w:t>apps</w:t>
-      </w:r>
-      <w:proofErr w:type="spellEnd"/>
-      <w:r>
-        <w:t xml:space="preserve"> através de anúncios integrados, insights acionáveis e ferramentas eficientes e fáceis de usar.” (GOOGLE ADMOB)</w:t>
+      <w:r>
+        <w:t>AdMob facilita a geração de receita nos apps através de anúncios integrados, insights acionáveis e ferramentas eficientes e fáceis de usar.” (GOOGLE ADMOB)</w:t>
       </w:r>
     </w:p>
   </w:footnote>
@@ -26513,13 +26441,8 @@
       <w:r>
         <w:t xml:space="preserve"> “O Google </w:t>
       </w:r>
-      <w:proofErr w:type="spellStart"/>
-      <w:r>
-        <w:t>AdSense</w:t>
-      </w:r>
-      <w:proofErr w:type="spellEnd"/>
-      <w:r>
-        <w:t xml:space="preserve"> é uma forma gratuita e simples de ganhar dinheiro veiculando anúncios em seu website.” (GOOGLE ADSENSE)</w:t>
+      <w:r>
+        <w:t>AdSense é uma forma gratuita e simples de ganhar dinheiro veiculando anúncios em seu website.” (GOOGLE ADSENSE)</w:t>
       </w:r>
     </w:p>
   </w:footnote>

</xml_diff>

<commit_message>
Correção na ordem das abreviaturas
</commit_message>
<xml_diff>
--- a/docs/projeto-final/documento-final/etanois-pfc.docx
+++ b/docs/projeto-final/documento-final/etanois-pfc.docx
@@ -3025,15 +3025,10 @@
       </w:r>
     </w:p>
     <w:p>
-      <w:pPr>
+      <w:r>
         <w:rPr>
           <w:rFonts w:cs="Times New Roman"/>
         </w:rPr>
-      </w:pPr>
-      <w:r>
-        <w:rPr>
-          <w:rFonts w:cs="Times New Roman"/>
-        </w:rPr>
         <w:t xml:space="preserve">ANP - </w:t>
       </w:r>
       <w:r>
@@ -3043,200 +3038,160 @@
     <w:p>
       <w:pPr>
         <w:rPr>
-          <w:rFonts w:cs="Times New Roman"/>
-        </w:rPr>
-      </w:pPr>
+          <w:lang w:val="en-US"/>
+        </w:rPr>
+      </w:pPr>
+      <w:r>
+        <w:rPr>
+          <w:lang w:val="en-US"/>
+        </w:rPr>
+        <w:t xml:space="preserve">APT – </w:t>
+      </w:r>
       <w:proofErr w:type="spellStart"/>
-      <w:r>
-        <w:t>Cade</w:t>
-      </w:r>
-      <w:proofErr w:type="spellEnd"/>
-      <w:r>
-        <w:t xml:space="preserve"> - Conselho Administrativo de Defesa Econômica</w:t>
-      </w:r>
-    </w:p>
-    <w:p>
-      <w:r>
-        <w:t>CEP – Código de Endereço Postal</w:t>
-      </w:r>
-    </w:p>
-    <w:p>
-      <w:pPr>
-        <w:rPr>
-          <w:rFonts w:cs="Times New Roman"/>
-        </w:rPr>
-      </w:pPr>
-      <w:r>
-        <w:rPr>
-          <w:rFonts w:cs="Times New Roman"/>
-        </w:rPr>
-        <w:t>CENAL  - Comissão Executiva Nacional do Álcool</w:t>
-      </w:r>
-    </w:p>
-    <w:p>
-      <w:r>
-        <w:rPr>
-          <w:rFonts w:cs="Times New Roman"/>
-        </w:rPr>
-        <w:t xml:space="preserve">CIMA </w:t>
-      </w:r>
-      <w:r>
-        <w:rPr>
-          <w:rFonts w:cs="Times New Roman"/>
-        </w:rPr>
-        <w:t xml:space="preserve">- </w:t>
-      </w:r>
-      <w:r>
-        <w:rPr>
-          <w:rFonts w:cs="Times New Roman"/>
-        </w:rPr>
-        <w:t>Conselho Interministerial do Açúcar e do Álcool</w:t>
-      </w:r>
-    </w:p>
-    <w:p>
-      <w:r>
-        <w:rPr>
-          <w:rFonts w:cs="Times New Roman"/>
-        </w:rPr>
-        <w:t>CNAL  - Conselho Nacional do Álcool</w:t>
-      </w:r>
-    </w:p>
-    <w:p>
-      <w:r>
-        <w:t xml:space="preserve">CVV – </w:t>
-      </w:r>
-      <w:proofErr w:type="spellStart"/>
-      <w:r>
-        <w:rPr>
-          <w:i/>
-          <w:iCs/>
-        </w:rPr>
-        <w:t>Card</w:t>
-      </w:r>
-      <w:proofErr w:type="spellEnd"/>
-      <w:r>
-        <w:rPr>
-          <w:i/>
-          <w:iCs/>
-        </w:rPr>
-        <w:t xml:space="preserve"> </w:t>
-      </w:r>
-      <w:proofErr w:type="spellStart"/>
-      <w:r>
-        <w:rPr>
-          <w:i/>
-          <w:iCs/>
-        </w:rPr>
-        <w:t>Verification</w:t>
-      </w:r>
-      <w:proofErr w:type="spellEnd"/>
-      <w:r>
-        <w:rPr>
-          <w:i/>
-          <w:iCs/>
-        </w:rPr>
-        <w:t xml:space="preserve"> </w:t>
-      </w:r>
-      <w:proofErr w:type="spellStart"/>
-      <w:r>
-        <w:rPr>
-          <w:i/>
-          <w:iCs/>
-        </w:rPr>
-        <w:t>Value</w:t>
-      </w:r>
-      <w:proofErr w:type="spellEnd"/>
-    </w:p>
-    <w:p>
-      <w:r>
-        <w:t>FAI – Centro de Ensino Superior em Gestão, Tecnologia e Educação</w:t>
-      </w:r>
-    </w:p>
-    <w:p>
-      <w:pPr>
-        <w:rPr>
-          <w:lang w:val="en-US"/>
-        </w:rPr>
-      </w:pPr>
-      <w:r>
-        <w:rPr>
-          <w:lang w:val="en-US"/>
-        </w:rPr>
-        <w:t xml:space="preserve">GPS – </w:t>
-      </w:r>
       <w:r>
         <w:rPr>
           <w:i/>
           <w:iCs/>
           <w:lang w:val="en-US"/>
         </w:rPr>
-        <w:t>Global Positioning System</w:t>
-      </w:r>
-    </w:p>
-    <w:p>
-      <w:pPr>
-        <w:rPr>
-          <w:lang w:val="en-US"/>
-        </w:rPr>
-      </w:pPr>
-      <w:r>
-        <w:rPr>
-          <w:lang w:val="en-US"/>
-        </w:rPr>
-        <w:t xml:space="preserve">GNV – </w:t>
-      </w:r>
-      <w:proofErr w:type="spellStart"/>
-      <w:r>
-        <w:rPr>
-          <w:lang w:val="en-US"/>
-        </w:rPr>
-        <w:t>Gás</w:t>
+        <w:t>Assimetric</w:t>
       </w:r>
       <w:proofErr w:type="spellEnd"/>
-      <w:r>
-        <w:rPr>
-          <w:lang w:val="en-US"/>
-        </w:rPr>
-        <w:t xml:space="preserve"> Natural </w:t>
-      </w:r>
-      <w:proofErr w:type="spellStart"/>
-      <w:r>
-        <w:rPr>
-          <w:lang w:val="en-US"/>
-        </w:rPr>
-        <w:t>Veicular</w:t>
-      </w:r>
-      <w:proofErr w:type="spellEnd"/>
-    </w:p>
-    <w:p>
-      <w:pPr>
-        <w:rPr>
-          <w:lang w:val="en-US"/>
-        </w:rPr>
-      </w:pPr>
-      <w:r>
-        <w:rPr>
-          <w:lang w:val="en-US"/>
-        </w:rPr>
-        <w:t xml:space="preserve">APT – </w:t>
-      </w:r>
-      <w:proofErr w:type="spellStart"/>
       <w:r>
         <w:rPr>
           <w:i/>
           <w:iCs/>
           <w:lang w:val="en-US"/>
         </w:rPr>
-        <w:t>Assimetric</w:t>
-      </w:r>
-      <w:proofErr w:type="spellEnd"/>
+        <w:t xml:space="preserve"> Price T</w:t>
+      </w:r>
       <w:r>
         <w:rPr>
           <w:i/>
           <w:iCs/>
           <w:lang w:val="en-US"/>
         </w:rPr>
-        <w:t xml:space="preserve"> Price T</w:t>
+        <w:t>ransmission</w:t>
+      </w:r>
+    </w:p>
+    <w:p>
+      <w:proofErr w:type="spellStart"/>
+      <w:r>
+        <w:t>Cade</w:t>
+      </w:r>
+      <w:proofErr w:type="spellEnd"/>
+      <w:r>
+        <w:t xml:space="preserve"> - Conselho Administrativo de Defesa Econômica</w:t>
+      </w:r>
+    </w:p>
+    <w:p>
+      <w:pPr>
+        <w:rPr>
+          <w:rFonts w:cs="Times New Roman"/>
+        </w:rPr>
+      </w:pPr>
+      <w:r>
+        <w:rPr>
+          <w:rFonts w:cs="Times New Roman"/>
+        </w:rPr>
+        <w:t>CENAL - Comissão Executiva Nacional do Álcool</w:t>
+      </w:r>
+    </w:p>
+    <w:p>
+      <w:r>
+        <w:t>CEP – Código de Endereço Postal</w:t>
+      </w:r>
+    </w:p>
+    <w:p>
+      <w:r>
+        <w:rPr>
+          <w:rFonts w:cs="Times New Roman"/>
+        </w:rPr>
+        <w:t xml:space="preserve">CIMA </w:t>
+      </w:r>
+      <w:r>
+        <w:rPr>
+          <w:rFonts w:cs="Times New Roman"/>
+        </w:rPr>
+        <w:t xml:space="preserve">- </w:t>
+      </w:r>
+      <w:r>
+        <w:rPr>
+          <w:rFonts w:cs="Times New Roman"/>
+        </w:rPr>
+        <w:t>Conselho Interministerial do Açúcar e do Álcool</w:t>
+      </w:r>
+    </w:p>
+    <w:p>
+      <w:r>
+        <w:rPr>
+          <w:rFonts w:cs="Times New Roman"/>
+        </w:rPr>
+        <w:t>CNAL - Conselho Nacional do Álcool</w:t>
+      </w:r>
+    </w:p>
+    <w:p>
+      <w:r>
+        <w:t xml:space="preserve">CVV – </w:t>
+      </w:r>
+      <w:proofErr w:type="spellStart"/>
+      <w:r>
+        <w:rPr>
+          <w:i/>
+          <w:iCs/>
+        </w:rPr>
+        <w:t>Card</w:t>
+      </w:r>
+      <w:proofErr w:type="spellEnd"/>
+      <w:r>
+        <w:rPr>
+          <w:i/>
+          <w:iCs/>
+        </w:rPr>
+        <w:t xml:space="preserve"> </w:t>
+      </w:r>
+      <w:proofErr w:type="spellStart"/>
+      <w:r>
+        <w:rPr>
+          <w:i/>
+          <w:iCs/>
+        </w:rPr>
+        <w:t>Verification</w:t>
+      </w:r>
+      <w:proofErr w:type="spellEnd"/>
+      <w:r>
+        <w:rPr>
+          <w:i/>
+          <w:iCs/>
+        </w:rPr>
+        <w:t xml:space="preserve"> </w:t>
+      </w:r>
+      <w:proofErr w:type="spellStart"/>
+      <w:r>
+        <w:rPr>
+          <w:i/>
+          <w:iCs/>
+        </w:rPr>
+        <w:t>Value</w:t>
+      </w:r>
+      <w:proofErr w:type="spellEnd"/>
+    </w:p>
+    <w:p>
+      <w:r>
+        <w:t>FAI – Centro de Ensino Superior em Gestão, Tecnologia e Educação</w:t>
+      </w:r>
+    </w:p>
+    <w:p>
+      <w:pPr>
+        <w:rPr>
+          <w:lang w:val="en-US"/>
+        </w:rPr>
+      </w:pPr>
+      <w:r>
+        <w:rPr>
+          <w:lang w:val="en-US"/>
+        </w:rPr>
+        <w:t xml:space="preserve">GPS – </w:t>
       </w:r>
       <w:r>
         <w:rPr>
@@ -3244,17 +3199,43 @@
           <w:iCs/>
           <w:lang w:val="en-US"/>
         </w:rPr>
-        <w:t>ransmission</w:t>
-      </w:r>
-    </w:p>
-    <w:p>
-      <w:pPr>
-        <w:spacing w:before="0" w:after="160" w:line="259" w:lineRule="auto"/>
-        <w:jc w:val="left"/>
+        <w:t>Global Positioning System</w:t>
+      </w:r>
+    </w:p>
+    <w:p>
+      <w:pPr>
         <w:rPr>
           <w:lang w:val="en-US"/>
         </w:rPr>
       </w:pPr>
+      <w:r>
+        <w:rPr>
+          <w:lang w:val="en-US"/>
+        </w:rPr>
+        <w:t xml:space="preserve">GNV – </w:t>
+      </w:r>
+      <w:proofErr w:type="spellStart"/>
+      <w:r>
+        <w:rPr>
+          <w:lang w:val="en-US"/>
+        </w:rPr>
+        <w:t>Gás</w:t>
+      </w:r>
+      <w:proofErr w:type="spellEnd"/>
+      <w:r>
+        <w:rPr>
+          <w:lang w:val="en-US"/>
+        </w:rPr>
+        <w:t xml:space="preserve"> Natural </w:t>
+      </w:r>
+      <w:proofErr w:type="spellStart"/>
+      <w:r>
+        <w:rPr>
+          <w:lang w:val="en-US"/>
+        </w:rPr>
+        <w:t>Veicular</w:t>
+      </w:r>
+      <w:proofErr w:type="spellEnd"/>
       <w:r>
         <w:rPr>
           <w:lang w:val="en-US"/>
@@ -4768,7 +4749,15 @@
     <w:p/>
     <w:p>
       <w:r>
-        <w:t>Durante as flutuações de preços dos combustíveis  que ocorre das distribuidoras para o varejo</w:t>
+        <w:t xml:space="preserve">Durante as flutuações de preços dos </w:t>
+      </w:r>
+      <w:proofErr w:type="gramStart"/>
+      <w:r>
+        <w:t>combustíveis  que</w:t>
+      </w:r>
+      <w:proofErr w:type="gramEnd"/>
+      <w:r>
+        <w:t xml:space="preserve"> ocorre das distribuidoras para o varejo</w:t>
       </w:r>
       <w:r>
         <w:t>, o consumidor pode perceber que o valor cobrado nos postos nem sempre segue o que é repassado pelas distribuidoras. Sobre esse efeito,</w:t>
@@ -4846,7 +4835,15 @@
         </w:numPr>
       </w:pPr>
       <w:r>
-        <w:t>Vertical: “Diferente forma como os preços de um determinado mercado final reagem a um aumento ou uma redução de preços nos seus insumos”</w:t>
+        <w:t xml:space="preserve">Vertical: </w:t>
+      </w:r>
+      <w:proofErr w:type="gramStart"/>
+      <w:r>
+        <w:t>“Diferente forma como os preços de um determinado mercado final reagem</w:t>
+      </w:r>
+      <w:proofErr w:type="gramEnd"/>
+      <w:r>
+        <w:t xml:space="preserve"> a um aumento ou uma redução de preços nos seus insumos”</w:t>
       </w:r>
       <w:r>
         <w:t xml:space="preserve"> </w:t>
@@ -4967,7 +4964,15 @@
       </w:r>
       <w:proofErr w:type="spellEnd"/>
       <w:r>
-        <w:t xml:space="preserve"> e Jacomini (2016), explica que quando há a elevação dos preços dos combustíveis, os varejistas logo repassam para os consumidores. Porém, quando há a redução, a transmissão desse preço é distribuído ao longo do tempo, garantindo aos postos de combustível uma margem de lucro maior.  </w:t>
+        <w:t xml:space="preserve"> e Jacomini (2016), explica que quando há a elevação dos preços dos combustíveis, os varejistas logo repassam para os consumidores. Porém, quando há a redução, a transmissão desse preço é </w:t>
+      </w:r>
+      <w:proofErr w:type="gramStart"/>
+      <w:r>
+        <w:t>distribuído</w:t>
+      </w:r>
+      <w:proofErr w:type="gramEnd"/>
+      <w:r>
+        <w:t xml:space="preserve"> ao longo do tempo, garantindo aos postos de combustível uma margem de lucro maior.  </w:t>
       </w:r>
     </w:p>
     <w:p>
@@ -5153,10 +5158,18 @@
         <w:t xml:space="preserve"> teve 5 fases</w:t>
       </w:r>
       <w:r>
-        <w:t xml:space="preserve">, na </w:t>
-      </w:r>
-      <w:r>
-        <w:t xml:space="preserve"> primeira, denominada de Fase inicial que percorreu os anos de 1975 até 1979, o esforço foi independente as usinas. A produção de etanol, antes do incentivo, era de 600 milhões de litros/ano e ao final da fase inicial a produção estava próxima a 3,4 bilhões de litros/ano. </w:t>
+        <w:t xml:space="preserve">, </w:t>
+      </w:r>
+      <w:proofErr w:type="gramStart"/>
+      <w:r>
+        <w:t xml:space="preserve">na </w:t>
+      </w:r>
+      <w:r>
+        <w:t xml:space="preserve"> primeira</w:t>
+      </w:r>
+      <w:proofErr w:type="gramEnd"/>
+      <w:r>
+        <w:t xml:space="preserve">, denominada de Fase inicial que percorreu os anos de 1975 até 1979, o esforço foi independente as usinas. A produção de etanol, antes do incentivo, era de 600 milhões de litros/ano e ao final da fase inicial a produção estava próxima a 3,4 bilhões de litros/ano. </w:t>
       </w:r>
     </w:p>
     <w:p>
@@ -5297,13 +5310,27 @@
           <w:rFonts w:cs="Times New Roman"/>
         </w:rPr>
         <w:lastRenderedPageBreak/>
-        <w:t xml:space="preserve">A fase de redefinição </w:t>
-      </w:r>
+        <w:t xml:space="preserve">A fase de </w:t>
+      </w:r>
+      <w:proofErr w:type="gramStart"/>
       <w:r>
         <w:rPr>
           <w:rFonts w:cs="Times New Roman"/>
         </w:rPr>
-        <w:t xml:space="preserve"> inicia no Brasil em 1995 que, mesmo sem gestão governamental no setor, dominou o mercado internacional de açúcar, atingindo 10 milhões de toneladas por ano, o que barateou o produto. Questionava-se na época como o país encontrava mecanismos para manter a regulação competitiva para possuir açúcar e etanol tanto para o mercado interno quanto externo. “</w:t>
+        <w:t xml:space="preserve">redefinição </w:t>
+      </w:r>
+      <w:r>
+        <w:rPr>
+          <w:rFonts w:cs="Times New Roman"/>
+        </w:rPr>
+        <w:t xml:space="preserve"> inicia</w:t>
+      </w:r>
+      <w:proofErr w:type="gramEnd"/>
+      <w:r>
+        <w:rPr>
+          <w:rFonts w:cs="Times New Roman"/>
+        </w:rPr>
+        <w:t xml:space="preserve"> no Brasil em 1995 que, mesmo sem gestão governamental no setor, dominou o mercado internacional de açúcar, atingindo 10 milhões de toneladas por ano, o que barateou o produto. Questionava-se na época como o país encontrava mecanismos para manter a regulação competitiva para possuir açúcar e etanol tanto para o mercado interno quanto externo. “</w:t>
       </w:r>
       <w:r>
         <w:rPr>
@@ -5809,14 +5836,27 @@
       <w:r>
         <w:t xml:space="preserve">FIGURA </w:t>
       </w:r>
-      <w:fldSimple w:instr=" SEQ Figura \* ARABIC ">
-        <w:r>
-          <w:rPr>
-            <w:noProof/>
-          </w:rPr>
-          <w:t>1</w:t>
-        </w:r>
-      </w:fldSimple>
+      <w:r>
+        <w:fldChar w:fldCharType="begin"/>
+      </w:r>
+      <w:r>
+        <w:instrText xml:space="preserve"> SEQ Figura \* ARABIC </w:instrText>
+      </w:r>
+      <w:r>
+        <w:fldChar w:fldCharType="separate"/>
+      </w:r>
+      <w:r>
+        <w:rPr>
+          <w:noProof/>
+        </w:rPr>
+        <w:t>1</w:t>
+      </w:r>
+      <w:r>
+        <w:rPr>
+          <w:noProof/>
+        </w:rPr>
+        <w:fldChar w:fldCharType="end"/>
+      </w:r>
       <w:r>
         <w:t xml:space="preserve"> - </w:t>
       </w:r>
@@ -6068,14 +6108,27 @@
       <w:r>
         <w:t xml:space="preserve">FIGURA </w:t>
       </w:r>
-      <w:fldSimple w:instr=" SEQ Figura \* ARABIC ">
-        <w:r>
-          <w:rPr>
-            <w:noProof/>
-          </w:rPr>
-          <w:t>2</w:t>
-        </w:r>
-      </w:fldSimple>
+      <w:r>
+        <w:fldChar w:fldCharType="begin"/>
+      </w:r>
+      <w:r>
+        <w:instrText xml:space="preserve"> SEQ Figura \* ARABIC </w:instrText>
+      </w:r>
+      <w:r>
+        <w:fldChar w:fldCharType="separate"/>
+      </w:r>
+      <w:r>
+        <w:rPr>
+          <w:noProof/>
+        </w:rPr>
+        <w:t>2</w:t>
+      </w:r>
+      <w:r>
+        <w:rPr>
+          <w:noProof/>
+        </w:rPr>
+        <w:fldChar w:fldCharType="end"/>
+      </w:r>
       <w:r>
         <w:t xml:space="preserve"> - Valores do Etanol em Santa Rita do Sapucaí-MG entre 06/01/2020 e 06/03/2020</w:t>
       </w:r>
@@ -6946,14 +6999,27 @@
       <w:r>
         <w:t xml:space="preserve">TABELA </w:t>
       </w:r>
-      <w:fldSimple w:instr=" SEQ Tabela \* ARABIC ">
-        <w:r>
-          <w:rPr>
-            <w:noProof/>
-          </w:rPr>
-          <w:t>1</w:t>
-        </w:r>
-      </w:fldSimple>
+      <w:r>
+        <w:fldChar w:fldCharType="begin"/>
+      </w:r>
+      <w:r>
+        <w:instrText xml:space="preserve"> SEQ Tabela \* ARABIC </w:instrText>
+      </w:r>
+      <w:r>
+        <w:fldChar w:fldCharType="separate"/>
+      </w:r>
+      <w:r>
+        <w:rPr>
+          <w:noProof/>
+        </w:rPr>
+        <w:t>1</w:t>
+      </w:r>
+      <w:r>
+        <w:rPr>
+          <w:noProof/>
+        </w:rPr>
+        <w:fldChar w:fldCharType="end"/>
+      </w:r>
       <w:r>
         <w:t xml:space="preserve"> - Cenário de venda no Etanóis</w:t>
       </w:r>
@@ -7337,14 +7403,27 @@
       <w:r>
         <w:t xml:space="preserve"> </w:t>
       </w:r>
-      <w:fldSimple w:instr=" SEQ Tabela \* ARABIC ">
-        <w:r>
-          <w:rPr>
-            <w:noProof/>
-          </w:rPr>
-          <w:t>2</w:t>
-        </w:r>
-      </w:fldSimple>
+      <w:r>
+        <w:fldChar w:fldCharType="begin"/>
+      </w:r>
+      <w:r>
+        <w:instrText xml:space="preserve"> SEQ Tabela \* ARABIC </w:instrText>
+      </w:r>
+      <w:r>
+        <w:fldChar w:fldCharType="separate"/>
+      </w:r>
+      <w:r>
+        <w:rPr>
+          <w:noProof/>
+        </w:rPr>
+        <w:t>2</w:t>
+      </w:r>
+      <w:r>
+        <w:rPr>
+          <w:noProof/>
+        </w:rPr>
+        <w:fldChar w:fldCharType="end"/>
+      </w:r>
       <w:r>
         <w:t xml:space="preserve"> - Comparação dos planos de vantagem do Etanóis</w:t>
       </w:r>
@@ -8836,14 +8915,27 @@
       <w:r>
         <w:t xml:space="preserve">TABELA </w:t>
       </w:r>
-      <w:fldSimple w:instr=" SEQ Tabela \* ARABIC ">
-        <w:r>
-          <w:rPr>
-            <w:noProof/>
-          </w:rPr>
-          <w:t>3</w:t>
-        </w:r>
-      </w:fldSimple>
+      <w:r>
+        <w:fldChar w:fldCharType="begin"/>
+      </w:r>
+      <w:r>
+        <w:instrText xml:space="preserve"> SEQ Tabela \* ARABIC </w:instrText>
+      </w:r>
+      <w:r>
+        <w:fldChar w:fldCharType="separate"/>
+      </w:r>
+      <w:r>
+        <w:rPr>
+          <w:noProof/>
+        </w:rPr>
+        <w:t>3</w:t>
+      </w:r>
+      <w:r>
+        <w:rPr>
+          <w:noProof/>
+        </w:rPr>
+        <w:fldChar w:fldCharType="end"/>
+      </w:r>
       <w:r>
         <w:t xml:space="preserve"> - Requisito funcional 01: cadastrar usuário</w:t>
       </w:r>
@@ -9134,14 +9226,27 @@
       <w:r>
         <w:t xml:space="preserve">TABELA </w:t>
       </w:r>
-      <w:fldSimple w:instr=" SEQ Tabela \* ARABIC ">
-        <w:r>
-          <w:rPr>
-            <w:noProof/>
-          </w:rPr>
-          <w:t>4</w:t>
-        </w:r>
-      </w:fldSimple>
+      <w:r>
+        <w:fldChar w:fldCharType="begin"/>
+      </w:r>
+      <w:r>
+        <w:instrText xml:space="preserve"> SEQ Tabela \* ARABIC </w:instrText>
+      </w:r>
+      <w:r>
+        <w:fldChar w:fldCharType="separate"/>
+      </w:r>
+      <w:r>
+        <w:rPr>
+          <w:noProof/>
+        </w:rPr>
+        <w:t>4</w:t>
+      </w:r>
+      <w:r>
+        <w:rPr>
+          <w:noProof/>
+        </w:rPr>
+        <w:fldChar w:fldCharType="end"/>
+      </w:r>
       <w:r>
         <w:t xml:space="preserve"> - Requisito funcional 02: iniciar sessão do usuário</w:t>
       </w:r>
@@ -9409,14 +9514,27 @@
       <w:r>
         <w:t xml:space="preserve">TABELA </w:t>
       </w:r>
-      <w:fldSimple w:instr=" SEQ Tabela \* ARABIC ">
-        <w:r>
-          <w:rPr>
-            <w:noProof/>
-          </w:rPr>
-          <w:t>5</w:t>
-        </w:r>
-      </w:fldSimple>
+      <w:r>
+        <w:fldChar w:fldCharType="begin"/>
+      </w:r>
+      <w:r>
+        <w:instrText xml:space="preserve"> SEQ Tabela \* ARABIC </w:instrText>
+      </w:r>
+      <w:r>
+        <w:fldChar w:fldCharType="separate"/>
+      </w:r>
+      <w:r>
+        <w:rPr>
+          <w:noProof/>
+        </w:rPr>
+        <w:t>5</w:t>
+      </w:r>
+      <w:r>
+        <w:rPr>
+          <w:noProof/>
+        </w:rPr>
+        <w:fldChar w:fldCharType="end"/>
+      </w:r>
       <w:r>
         <w:t xml:space="preserve"> - Requisito funcional 03: enviar senha temporária para o usuário</w:t>
       </w:r>
@@ -9720,14 +9838,27 @@
       <w:r>
         <w:t xml:space="preserve">TABELA </w:t>
       </w:r>
-      <w:fldSimple w:instr=" SEQ Tabela \* ARABIC ">
-        <w:r>
-          <w:rPr>
-            <w:noProof/>
-          </w:rPr>
-          <w:t>6</w:t>
-        </w:r>
-      </w:fldSimple>
+      <w:r>
+        <w:fldChar w:fldCharType="begin"/>
+      </w:r>
+      <w:r>
+        <w:instrText xml:space="preserve"> SEQ Tabela \* ARABIC </w:instrText>
+      </w:r>
+      <w:r>
+        <w:fldChar w:fldCharType="separate"/>
+      </w:r>
+      <w:r>
+        <w:rPr>
+          <w:noProof/>
+        </w:rPr>
+        <w:t>6</w:t>
+      </w:r>
+      <w:r>
+        <w:rPr>
+          <w:noProof/>
+        </w:rPr>
+        <w:fldChar w:fldCharType="end"/>
+      </w:r>
       <w:r>
         <w:t xml:space="preserve"> - Requisito funcional 04: editar perfil do usuário</w:t>
       </w:r>
@@ -10052,14 +10183,27 @@
       <w:r>
         <w:t xml:space="preserve">TABELA </w:t>
       </w:r>
-      <w:fldSimple w:instr=" SEQ Tabela \* ARABIC ">
-        <w:r>
-          <w:rPr>
-            <w:noProof/>
-          </w:rPr>
-          <w:t>7</w:t>
-        </w:r>
-      </w:fldSimple>
+      <w:r>
+        <w:fldChar w:fldCharType="begin"/>
+      </w:r>
+      <w:r>
+        <w:instrText xml:space="preserve"> SEQ Tabela \* ARABIC </w:instrText>
+      </w:r>
+      <w:r>
+        <w:fldChar w:fldCharType="separate"/>
+      </w:r>
+      <w:r>
+        <w:rPr>
+          <w:noProof/>
+        </w:rPr>
+        <w:t>7</w:t>
+      </w:r>
+      <w:r>
+        <w:rPr>
+          <w:noProof/>
+        </w:rPr>
+        <w:fldChar w:fldCharType="end"/>
+      </w:r>
       <w:r>
         <w:t xml:space="preserve"> - Requisito funcional 05: inativar perfil do usuário</w:t>
       </w:r>
@@ -10356,14 +10500,27 @@
       <w:r>
         <w:t xml:space="preserve">TABELA </w:t>
       </w:r>
-      <w:fldSimple w:instr=" SEQ Tabela \* ARABIC ">
-        <w:r>
-          <w:rPr>
-            <w:noProof/>
-          </w:rPr>
-          <w:t>8</w:t>
-        </w:r>
-      </w:fldSimple>
+      <w:r>
+        <w:fldChar w:fldCharType="begin"/>
+      </w:r>
+      <w:r>
+        <w:instrText xml:space="preserve"> SEQ Tabela \* ARABIC </w:instrText>
+      </w:r>
+      <w:r>
+        <w:fldChar w:fldCharType="separate"/>
+      </w:r>
+      <w:r>
+        <w:rPr>
+          <w:noProof/>
+        </w:rPr>
+        <w:t>8</w:t>
+      </w:r>
+      <w:r>
+        <w:rPr>
+          <w:noProof/>
+        </w:rPr>
+        <w:fldChar w:fldCharType="end"/>
+      </w:r>
       <w:r>
         <w:t xml:space="preserve"> - Requisito funcional 06: cadastrar posto de combustível</w:t>
       </w:r>
@@ -10703,14 +10860,27 @@
       <w:r>
         <w:t xml:space="preserve">TABELA </w:t>
       </w:r>
-      <w:fldSimple w:instr=" SEQ Tabela \* ARABIC ">
-        <w:r>
-          <w:rPr>
-            <w:noProof/>
-          </w:rPr>
-          <w:t>9</w:t>
-        </w:r>
-      </w:fldSimple>
+      <w:r>
+        <w:fldChar w:fldCharType="begin"/>
+      </w:r>
+      <w:r>
+        <w:instrText xml:space="preserve"> SEQ Tabela \* ARABIC </w:instrText>
+      </w:r>
+      <w:r>
+        <w:fldChar w:fldCharType="separate"/>
+      </w:r>
+      <w:r>
+        <w:rPr>
+          <w:noProof/>
+        </w:rPr>
+        <w:t>9</w:t>
+      </w:r>
+      <w:r>
+        <w:rPr>
+          <w:noProof/>
+        </w:rPr>
+        <w:fldChar w:fldCharType="end"/>
+      </w:r>
       <w:r>
         <w:t xml:space="preserve"> - Requisito funcional 07: editar informações do posto de combustível</w:t>
       </w:r>
@@ -11028,14 +11198,27 @@
       <w:r>
         <w:t xml:space="preserve">TABELA </w:t>
       </w:r>
-      <w:fldSimple w:instr=" SEQ Tabela \* ARABIC ">
-        <w:r>
-          <w:rPr>
-            <w:noProof/>
-          </w:rPr>
-          <w:t>10</w:t>
-        </w:r>
-      </w:fldSimple>
+      <w:r>
+        <w:fldChar w:fldCharType="begin"/>
+      </w:r>
+      <w:r>
+        <w:instrText xml:space="preserve"> SEQ Tabela \* ARABIC </w:instrText>
+      </w:r>
+      <w:r>
+        <w:fldChar w:fldCharType="separate"/>
+      </w:r>
+      <w:r>
+        <w:rPr>
+          <w:noProof/>
+        </w:rPr>
+        <w:t>10</w:t>
+      </w:r>
+      <w:r>
+        <w:rPr>
+          <w:noProof/>
+        </w:rPr>
+        <w:fldChar w:fldCharType="end"/>
+      </w:r>
       <w:r>
         <w:t xml:space="preserve"> - Requisito funcional 08: cadastrar serviços do posto de combustível</w:t>
       </w:r>
@@ -11334,14 +11517,27 @@
       <w:r>
         <w:t xml:space="preserve">TABELA </w:t>
       </w:r>
-      <w:fldSimple w:instr=" SEQ Tabela \* ARABIC ">
-        <w:r>
-          <w:rPr>
-            <w:noProof/>
-          </w:rPr>
-          <w:t>11</w:t>
-        </w:r>
-      </w:fldSimple>
+      <w:r>
+        <w:fldChar w:fldCharType="begin"/>
+      </w:r>
+      <w:r>
+        <w:instrText xml:space="preserve"> SEQ Tabela \* ARABIC </w:instrText>
+      </w:r>
+      <w:r>
+        <w:fldChar w:fldCharType="separate"/>
+      </w:r>
+      <w:r>
+        <w:rPr>
+          <w:noProof/>
+        </w:rPr>
+        <w:t>11</w:t>
+      </w:r>
+      <w:r>
+        <w:rPr>
+          <w:noProof/>
+        </w:rPr>
+        <w:fldChar w:fldCharType="end"/>
+      </w:r>
       <w:r>
         <w:t xml:space="preserve"> - Requisito funcional 09: editar serviços do posto de combustível</w:t>
       </w:r>
@@ -11648,14 +11844,27 @@
         <w:lastRenderedPageBreak/>
         <w:t xml:space="preserve">TABELA </w:t>
       </w:r>
-      <w:fldSimple w:instr=" SEQ Tabela \* ARABIC ">
-        <w:r>
-          <w:rPr>
-            <w:noProof/>
-          </w:rPr>
-          <w:t>12</w:t>
-        </w:r>
-      </w:fldSimple>
+      <w:r>
+        <w:fldChar w:fldCharType="begin"/>
+      </w:r>
+      <w:r>
+        <w:instrText xml:space="preserve"> SEQ Tabela \* ARABIC </w:instrText>
+      </w:r>
+      <w:r>
+        <w:fldChar w:fldCharType="separate"/>
+      </w:r>
+      <w:r>
+        <w:rPr>
+          <w:noProof/>
+        </w:rPr>
+        <w:t>12</w:t>
+      </w:r>
+      <w:r>
+        <w:rPr>
+          <w:noProof/>
+        </w:rPr>
+        <w:fldChar w:fldCharType="end"/>
+      </w:r>
       <w:r>
         <w:t xml:space="preserve"> - Requisito funcional 10: inativar posto de combustível</w:t>
       </w:r>
@@ -11970,14 +12179,27 @@
       <w:r>
         <w:t xml:space="preserve">TABELA </w:t>
       </w:r>
-      <w:fldSimple w:instr=" SEQ Tabela \* ARABIC ">
-        <w:r>
-          <w:rPr>
-            <w:noProof/>
-          </w:rPr>
-          <w:t>13</w:t>
-        </w:r>
-      </w:fldSimple>
+      <w:r>
+        <w:fldChar w:fldCharType="begin"/>
+      </w:r>
+      <w:r>
+        <w:instrText xml:space="preserve"> SEQ Tabela \* ARABIC </w:instrText>
+      </w:r>
+      <w:r>
+        <w:fldChar w:fldCharType="separate"/>
+      </w:r>
+      <w:r>
+        <w:rPr>
+          <w:noProof/>
+        </w:rPr>
+        <w:t>13</w:t>
+      </w:r>
+      <w:r>
+        <w:rPr>
+          <w:noProof/>
+        </w:rPr>
+        <w:fldChar w:fldCharType="end"/>
+      </w:r>
       <w:r>
         <w:t xml:space="preserve"> - Requisito funcional 11: cadastrar </w:t>
       </w:r>
@@ -12274,14 +12496,27 @@
       <w:r>
         <w:t xml:space="preserve">TABELA </w:t>
       </w:r>
-      <w:fldSimple w:instr=" SEQ Tabela \* ARABIC ">
-        <w:r>
-          <w:rPr>
-            <w:noProof/>
-          </w:rPr>
-          <w:t>14</w:t>
-        </w:r>
-      </w:fldSimple>
+      <w:r>
+        <w:fldChar w:fldCharType="begin"/>
+      </w:r>
+      <w:r>
+        <w:instrText xml:space="preserve"> SEQ Tabela \* ARABIC </w:instrText>
+      </w:r>
+      <w:r>
+        <w:fldChar w:fldCharType="separate"/>
+      </w:r>
+      <w:r>
+        <w:rPr>
+          <w:noProof/>
+        </w:rPr>
+        <w:t>14</w:t>
+      </w:r>
+      <w:r>
+        <w:rPr>
+          <w:noProof/>
+        </w:rPr>
+        <w:fldChar w:fldCharType="end"/>
+      </w:r>
       <w:r>
         <w:t xml:space="preserve"> - Requisito funcional 12: editar valores dos combustíveis no posto de combustível</w:t>
       </w:r>
@@ -12592,14 +12827,27 @@
       <w:r>
         <w:t xml:space="preserve">TABELA </w:t>
       </w:r>
-      <w:fldSimple w:instr=" SEQ Tabela \* ARABIC ">
-        <w:r>
-          <w:rPr>
-            <w:noProof/>
-          </w:rPr>
-          <w:t>15</w:t>
-        </w:r>
-      </w:fldSimple>
+      <w:r>
+        <w:fldChar w:fldCharType="begin"/>
+      </w:r>
+      <w:r>
+        <w:instrText xml:space="preserve"> SEQ Tabela \* ARABIC </w:instrText>
+      </w:r>
+      <w:r>
+        <w:fldChar w:fldCharType="separate"/>
+      </w:r>
+      <w:r>
+        <w:rPr>
+          <w:noProof/>
+        </w:rPr>
+        <w:t>15</w:t>
+      </w:r>
+      <w:r>
+        <w:rPr>
+          <w:noProof/>
+        </w:rPr>
+        <w:fldChar w:fldCharType="end"/>
+      </w:r>
       <w:r>
         <w:t xml:space="preserve"> - Requisito funcional 13: inativar combustíveis disponíveis no posto de combustível</w:t>
       </w:r>
@@ -12923,14 +13171,27 @@
       <w:r>
         <w:t xml:space="preserve">TABELA </w:t>
       </w:r>
-      <w:fldSimple w:instr=" SEQ Tabela \* ARABIC ">
-        <w:r>
-          <w:rPr>
-            <w:noProof/>
-          </w:rPr>
-          <w:t>16</w:t>
-        </w:r>
-      </w:fldSimple>
+      <w:r>
+        <w:fldChar w:fldCharType="begin"/>
+      </w:r>
+      <w:r>
+        <w:instrText xml:space="preserve"> SEQ Tabela \* ARABIC </w:instrText>
+      </w:r>
+      <w:r>
+        <w:fldChar w:fldCharType="separate"/>
+      </w:r>
+      <w:r>
+        <w:rPr>
+          <w:noProof/>
+        </w:rPr>
+        <w:t>16</w:t>
+      </w:r>
+      <w:r>
+        <w:rPr>
+          <w:noProof/>
+        </w:rPr>
+        <w:fldChar w:fldCharType="end"/>
+      </w:r>
       <w:r>
         <w:t xml:space="preserve"> - Requisito funcional 14: cadastrar combustível preferido pelo usuário</w:t>
       </w:r>
@@ -13281,14 +13542,27 @@
       <w:r>
         <w:t xml:space="preserve">TABELA </w:t>
       </w:r>
-      <w:fldSimple w:instr=" SEQ Tabela \* ARABIC ">
-        <w:r>
-          <w:rPr>
-            <w:noProof/>
-          </w:rPr>
-          <w:t>17</w:t>
-        </w:r>
-      </w:fldSimple>
+      <w:r>
+        <w:fldChar w:fldCharType="begin"/>
+      </w:r>
+      <w:r>
+        <w:instrText xml:space="preserve"> SEQ Tabela \* ARABIC </w:instrText>
+      </w:r>
+      <w:r>
+        <w:fldChar w:fldCharType="separate"/>
+      </w:r>
+      <w:r>
+        <w:rPr>
+          <w:noProof/>
+        </w:rPr>
+        <w:t>17</w:t>
+      </w:r>
+      <w:r>
+        <w:rPr>
+          <w:noProof/>
+        </w:rPr>
+        <w:fldChar w:fldCharType="end"/>
+      </w:r>
       <w:r>
         <w:t xml:space="preserve"> - Requisito funcional 15: editar combustível preferido pelo usuário</w:t>
       </w:r>
@@ -13592,14 +13866,27 @@
       <w:r>
         <w:t xml:space="preserve">TABELA </w:t>
       </w:r>
-      <w:fldSimple w:instr=" SEQ Tabela \* ARABIC ">
-        <w:r>
-          <w:rPr>
-            <w:noProof/>
-          </w:rPr>
-          <w:t>18</w:t>
-        </w:r>
-      </w:fldSimple>
+      <w:r>
+        <w:fldChar w:fldCharType="begin"/>
+      </w:r>
+      <w:r>
+        <w:instrText xml:space="preserve"> SEQ Tabela \* ARABIC </w:instrText>
+      </w:r>
+      <w:r>
+        <w:fldChar w:fldCharType="separate"/>
+      </w:r>
+      <w:r>
+        <w:rPr>
+          <w:noProof/>
+        </w:rPr>
+        <w:t>18</w:t>
+      </w:r>
+      <w:r>
+        <w:rPr>
+          <w:noProof/>
+        </w:rPr>
+        <w:fldChar w:fldCharType="end"/>
+      </w:r>
       <w:r>
         <w:t xml:space="preserve"> - Requisito funcional 16: inativar combustível preferido pelo usuário</w:t>
       </w:r>
@@ -13902,14 +14189,27 @@
       <w:r>
         <w:t xml:space="preserve">TABELA </w:t>
       </w:r>
-      <w:fldSimple w:instr=" SEQ Tabela \* ARABIC ">
-        <w:r>
-          <w:rPr>
-            <w:noProof/>
-          </w:rPr>
-          <w:t>19</w:t>
-        </w:r>
-      </w:fldSimple>
+      <w:r>
+        <w:fldChar w:fldCharType="begin"/>
+      </w:r>
+      <w:r>
+        <w:instrText xml:space="preserve"> SEQ Tabela \* ARABIC </w:instrText>
+      </w:r>
+      <w:r>
+        <w:fldChar w:fldCharType="separate"/>
+      </w:r>
+      <w:r>
+        <w:rPr>
+          <w:noProof/>
+        </w:rPr>
+        <w:t>19</w:t>
+      </w:r>
+      <w:r>
+        <w:rPr>
+          <w:noProof/>
+        </w:rPr>
+        <w:fldChar w:fldCharType="end"/>
+      </w:r>
       <w:r>
         <w:t xml:space="preserve"> - Requisito 17: cadastrar distância máxima de busca por postos de combustível sem rotas</w:t>
       </w:r>
@@ -14184,14 +14484,27 @@
       <w:r>
         <w:t xml:space="preserve">TABELA </w:t>
       </w:r>
-      <w:fldSimple w:instr=" SEQ Tabela \* ARABIC ">
-        <w:r>
-          <w:rPr>
-            <w:noProof/>
-          </w:rPr>
-          <w:t>20</w:t>
-        </w:r>
-      </w:fldSimple>
+      <w:r>
+        <w:fldChar w:fldCharType="begin"/>
+      </w:r>
+      <w:r>
+        <w:instrText xml:space="preserve"> SEQ Tabela \* ARABIC </w:instrText>
+      </w:r>
+      <w:r>
+        <w:fldChar w:fldCharType="separate"/>
+      </w:r>
+      <w:r>
+        <w:rPr>
+          <w:noProof/>
+        </w:rPr>
+        <w:t>20</w:t>
+      </w:r>
+      <w:r>
+        <w:rPr>
+          <w:noProof/>
+        </w:rPr>
+        <w:fldChar w:fldCharType="end"/>
+      </w:r>
       <w:r>
         <w:t xml:space="preserve"> - Requisito funcional 18: editar distância máxima de busca por postos de combustível sem rotas</w:t>
       </w:r>
@@ -14465,14 +14778,27 @@
       <w:r>
         <w:t xml:space="preserve">TABELA </w:t>
       </w:r>
-      <w:fldSimple w:instr=" SEQ Tabela \* ARABIC ">
-        <w:r>
-          <w:rPr>
-            <w:noProof/>
-          </w:rPr>
-          <w:t>21</w:t>
-        </w:r>
-      </w:fldSimple>
+      <w:r>
+        <w:fldChar w:fldCharType="begin"/>
+      </w:r>
+      <w:r>
+        <w:instrText xml:space="preserve"> SEQ Tabela \* ARABIC </w:instrText>
+      </w:r>
+      <w:r>
+        <w:fldChar w:fldCharType="separate"/>
+      </w:r>
+      <w:r>
+        <w:rPr>
+          <w:noProof/>
+        </w:rPr>
+        <w:t>21</w:t>
+      </w:r>
+      <w:r>
+        <w:rPr>
+          <w:noProof/>
+        </w:rPr>
+        <w:fldChar w:fldCharType="end"/>
+      </w:r>
       <w:r>
         <w:t xml:space="preserve"> - Requisito funcional 19: cadastrar distância máxima de busca por postos de combustível com rotas</w:t>
       </w:r>
@@ -14739,14 +15065,27 @@
         <w:lastRenderedPageBreak/>
         <w:t xml:space="preserve">TABELA </w:t>
       </w:r>
-      <w:fldSimple w:instr=" SEQ Tabela \* ARABIC ">
-        <w:r>
-          <w:rPr>
-            <w:noProof/>
-          </w:rPr>
-          <w:t>22</w:t>
-        </w:r>
-      </w:fldSimple>
+      <w:r>
+        <w:fldChar w:fldCharType="begin"/>
+      </w:r>
+      <w:r>
+        <w:instrText xml:space="preserve"> SEQ Tabela \* ARABIC </w:instrText>
+      </w:r>
+      <w:r>
+        <w:fldChar w:fldCharType="separate"/>
+      </w:r>
+      <w:r>
+        <w:rPr>
+          <w:noProof/>
+        </w:rPr>
+        <w:t>22</w:t>
+      </w:r>
+      <w:r>
+        <w:rPr>
+          <w:noProof/>
+        </w:rPr>
+        <w:fldChar w:fldCharType="end"/>
+      </w:r>
       <w:r>
         <w:t xml:space="preserve"> - Requisito funcional 20: editar distância máxima de busca por postos de combustível com rotas</w:t>
       </w:r>
@@ -15020,14 +15359,27 @@
       <w:r>
         <w:t xml:space="preserve">TABELA </w:t>
       </w:r>
-      <w:fldSimple w:instr=" SEQ Tabela \* ARABIC ">
-        <w:r>
-          <w:rPr>
-            <w:noProof/>
-          </w:rPr>
-          <w:t>23</w:t>
-        </w:r>
-      </w:fldSimple>
+      <w:r>
+        <w:fldChar w:fldCharType="begin"/>
+      </w:r>
+      <w:r>
+        <w:instrText xml:space="preserve"> SEQ Tabela \* ARABIC </w:instrText>
+      </w:r>
+      <w:r>
+        <w:fldChar w:fldCharType="separate"/>
+      </w:r>
+      <w:r>
+        <w:rPr>
+          <w:noProof/>
+        </w:rPr>
+        <w:t>23</w:t>
+      </w:r>
+      <w:r>
+        <w:rPr>
+          <w:noProof/>
+        </w:rPr>
+        <w:fldChar w:fldCharType="end"/>
+      </w:r>
       <w:r>
         <w:t xml:space="preserve"> - Requisito funcional 21: cadastrar Código de Endereço Postal (CEP) do usuário</w:t>
       </w:r>
@@ -15301,14 +15653,27 @@
       <w:r>
         <w:t xml:space="preserve">TABELA </w:t>
       </w:r>
-      <w:fldSimple w:instr=" SEQ Tabela \* ARABIC ">
-        <w:r>
-          <w:rPr>
-            <w:noProof/>
-          </w:rPr>
-          <w:t>24</w:t>
-        </w:r>
-      </w:fldSimple>
+      <w:r>
+        <w:fldChar w:fldCharType="begin"/>
+      </w:r>
+      <w:r>
+        <w:instrText xml:space="preserve"> SEQ Tabela \* ARABIC </w:instrText>
+      </w:r>
+      <w:r>
+        <w:fldChar w:fldCharType="separate"/>
+      </w:r>
+      <w:r>
+        <w:rPr>
+          <w:noProof/>
+        </w:rPr>
+        <w:t>24</w:t>
+      </w:r>
+      <w:r>
+        <w:rPr>
+          <w:noProof/>
+        </w:rPr>
+        <w:fldChar w:fldCharType="end"/>
+      </w:r>
       <w:r>
         <w:t xml:space="preserve"> - Requisito funcional: 22: editar CEP do usuário</w:t>
       </w:r>
@@ -15575,14 +15940,27 @@
       <w:r>
         <w:t xml:space="preserve">TABELA </w:t>
       </w:r>
-      <w:fldSimple w:instr=" SEQ Tabela \* ARABIC ">
-        <w:r>
-          <w:rPr>
-            <w:noProof/>
-          </w:rPr>
-          <w:t>25</w:t>
-        </w:r>
-      </w:fldSimple>
+      <w:r>
+        <w:fldChar w:fldCharType="begin"/>
+      </w:r>
+      <w:r>
+        <w:instrText xml:space="preserve"> SEQ Tabela \* ARABIC </w:instrText>
+      </w:r>
+      <w:r>
+        <w:fldChar w:fldCharType="separate"/>
+      </w:r>
+      <w:r>
+        <w:rPr>
+          <w:noProof/>
+        </w:rPr>
+        <w:t>25</w:t>
+      </w:r>
+      <w:r>
+        <w:rPr>
+          <w:noProof/>
+        </w:rPr>
+        <w:fldChar w:fldCharType="end"/>
+      </w:r>
       <w:r>
         <w:t xml:space="preserve"> - Requisito funcional 23: inativar CEP do usuário</w:t>
       </w:r>
@@ -15856,14 +16234,27 @@
       <w:r>
         <w:t xml:space="preserve">TABELA </w:t>
       </w:r>
-      <w:fldSimple w:instr=" SEQ Tabela \* ARABIC ">
-        <w:r>
-          <w:rPr>
-            <w:noProof/>
-          </w:rPr>
-          <w:t>26</w:t>
-        </w:r>
-      </w:fldSimple>
+      <w:r>
+        <w:fldChar w:fldCharType="begin"/>
+      </w:r>
+      <w:r>
+        <w:instrText xml:space="preserve"> SEQ Tabela \* ARABIC </w:instrText>
+      </w:r>
+      <w:r>
+        <w:fldChar w:fldCharType="separate"/>
+      </w:r>
+      <w:r>
+        <w:rPr>
+          <w:noProof/>
+        </w:rPr>
+        <w:t>26</w:t>
+      </w:r>
+      <w:r>
+        <w:rPr>
+          <w:noProof/>
+        </w:rPr>
+        <w:fldChar w:fldCharType="end"/>
+      </w:r>
       <w:r>
         <w:t xml:space="preserve"> - Requisito funcional 24: cadastrar cartão de crédito/débito do usuário</w:t>
       </w:r>
@@ -16268,14 +16659,30 @@
       <w:r>
         <w:t xml:space="preserve">TABELA </w:t>
       </w:r>
-      <w:fldSimple w:instr=" SEQ Tabela \* ARABIC ">
-        <w:r>
-          <w:rPr>
-            <w:noProof/>
-          </w:rPr>
-          <w:t>27</w:t>
-        </w:r>
-      </w:fldSimple>
+      <w:r>
+        <w:fldChar w:fldCharType="begin"/>
+      </w:r>
+      <w:r>
+        <w:instrText xml:space="preserve"> </w:instrText>
+      </w:r>
+      <w:r>
+        <w:instrText xml:space="preserve">SEQ Tabela \* ARABIC </w:instrText>
+      </w:r>
+      <w:r>
+        <w:fldChar w:fldCharType="separate"/>
+      </w:r>
+      <w:r>
+        <w:rPr>
+          <w:noProof/>
+        </w:rPr>
+        <w:t>27</w:t>
+      </w:r>
+      <w:r>
+        <w:rPr>
+          <w:noProof/>
+        </w:rPr>
+        <w:fldChar w:fldCharType="end"/>
+      </w:r>
       <w:r>
         <w:t xml:space="preserve"> - Requisito funcional 25: editar cartão de crédito/débito do usuário</w:t>
       </w:r>
@@ -16643,14 +17050,27 @@
       <w:r>
         <w:t xml:space="preserve">TABELA </w:t>
       </w:r>
-      <w:fldSimple w:instr=" SEQ Tabela \* ARABIC ">
-        <w:r>
-          <w:rPr>
-            <w:noProof/>
-          </w:rPr>
-          <w:t>28</w:t>
-        </w:r>
-      </w:fldSimple>
+      <w:r>
+        <w:fldChar w:fldCharType="begin"/>
+      </w:r>
+      <w:r>
+        <w:instrText xml:space="preserve"> SEQ Tabela \* ARABIC </w:instrText>
+      </w:r>
+      <w:r>
+        <w:fldChar w:fldCharType="separate"/>
+      </w:r>
+      <w:r>
+        <w:rPr>
+          <w:noProof/>
+        </w:rPr>
+        <w:t>28</w:t>
+      </w:r>
+      <w:r>
+        <w:rPr>
+          <w:noProof/>
+        </w:rPr>
+        <w:fldChar w:fldCharType="end"/>
+      </w:r>
       <w:r>
         <w:t xml:space="preserve"> - Requisito funcional 26: inativar cartão de crédito/débito do usuário</w:t>
       </w:r>
@@ -16963,14 +17383,27 @@
       <w:r>
         <w:t xml:space="preserve">TABELA </w:t>
       </w:r>
-      <w:fldSimple w:instr=" SEQ Tabela \* ARABIC ">
-        <w:r>
-          <w:rPr>
-            <w:noProof/>
-          </w:rPr>
-          <w:t>29</w:t>
-        </w:r>
-      </w:fldSimple>
+      <w:r>
+        <w:fldChar w:fldCharType="begin"/>
+      </w:r>
+      <w:r>
+        <w:instrText xml:space="preserve"> SEQ Tabela \* ARABIC </w:instrText>
+      </w:r>
+      <w:r>
+        <w:fldChar w:fldCharType="separate"/>
+      </w:r>
+      <w:r>
+        <w:rPr>
+          <w:noProof/>
+        </w:rPr>
+        <w:t>29</w:t>
+      </w:r>
+      <w:r>
+        <w:rPr>
+          <w:noProof/>
+        </w:rPr>
+        <w:fldChar w:fldCharType="end"/>
+      </w:r>
       <w:r>
         <w:t xml:space="preserve"> - Requisito funcional 27: mostrar localização do usuário no mapa</w:t>
       </w:r>
@@ -17281,14 +17714,27 @@
       <w:r>
         <w:t xml:space="preserve">TABELA </w:t>
       </w:r>
-      <w:fldSimple w:instr=" SEQ Tabela \* ARABIC ">
-        <w:r>
-          <w:rPr>
-            <w:noProof/>
-          </w:rPr>
-          <w:t>30</w:t>
-        </w:r>
-      </w:fldSimple>
+      <w:r>
+        <w:fldChar w:fldCharType="begin"/>
+      </w:r>
+      <w:r>
+        <w:instrText xml:space="preserve"> SEQ Tabela \* ARABIC </w:instrText>
+      </w:r>
+      <w:r>
+        <w:fldChar w:fldCharType="separate"/>
+      </w:r>
+      <w:r>
+        <w:rPr>
+          <w:noProof/>
+        </w:rPr>
+        <w:t>30</w:t>
+      </w:r>
+      <w:r>
+        <w:rPr>
+          <w:noProof/>
+        </w:rPr>
+        <w:fldChar w:fldCharType="end"/>
+      </w:r>
       <w:r>
         <w:t xml:space="preserve"> - Requisito funcional 28: mostrar localização do usuário no mapa</w:t>
       </w:r>
@@ -17610,14 +18056,27 @@
       <w:r>
         <w:t xml:space="preserve">TABELA </w:t>
       </w:r>
-      <w:fldSimple w:instr=" SEQ Tabela \* ARABIC ">
-        <w:r>
-          <w:rPr>
-            <w:noProof/>
-          </w:rPr>
-          <w:t>31</w:t>
-        </w:r>
-      </w:fldSimple>
+      <w:r>
+        <w:fldChar w:fldCharType="begin"/>
+      </w:r>
+      <w:r>
+        <w:instrText xml:space="preserve"> SEQ Tabela \* ARABIC </w:instrText>
+      </w:r>
+      <w:r>
+        <w:fldChar w:fldCharType="separate"/>
+      </w:r>
+      <w:r>
+        <w:rPr>
+          <w:noProof/>
+        </w:rPr>
+        <w:t>31</w:t>
+      </w:r>
+      <w:r>
+        <w:rPr>
+          <w:noProof/>
+        </w:rPr>
+        <w:fldChar w:fldCharType="end"/>
+      </w:r>
       <w:r>
         <w:t xml:space="preserve"> - Requisito funcional 29: mostrar raio de busca por postos de combustível no mapa</w:t>
       </w:r>
@@ -17935,14 +18394,27 @@
       <w:r>
         <w:t xml:space="preserve">TABELA </w:t>
       </w:r>
-      <w:fldSimple w:instr=" SEQ Tabela \* ARABIC ">
-        <w:r>
-          <w:rPr>
-            <w:noProof/>
-          </w:rPr>
-          <w:t>32</w:t>
-        </w:r>
-      </w:fldSimple>
+      <w:r>
+        <w:fldChar w:fldCharType="begin"/>
+      </w:r>
+      <w:r>
+        <w:instrText xml:space="preserve"> SEQ Tabela \* ARABIC </w:instrText>
+      </w:r>
+      <w:r>
+        <w:fldChar w:fldCharType="separate"/>
+      </w:r>
+      <w:r>
+        <w:rPr>
+          <w:noProof/>
+        </w:rPr>
+        <w:t>32</w:t>
+      </w:r>
+      <w:r>
+        <w:rPr>
+          <w:noProof/>
+        </w:rPr>
+        <w:fldChar w:fldCharType="end"/>
+      </w:r>
       <w:r>
         <w:t xml:space="preserve"> - Requisito funcional 30: listar postos de combustível visíveis dentro do raio de busca</w:t>
       </w:r>
@@ -18239,14 +18711,27 @@
       <w:r>
         <w:t xml:space="preserve">TABELA </w:t>
       </w:r>
-      <w:fldSimple w:instr=" SEQ Tabela \* ARABIC ">
-        <w:r>
-          <w:rPr>
-            <w:noProof/>
-          </w:rPr>
-          <w:t>33</w:t>
-        </w:r>
-      </w:fldSimple>
+      <w:r>
+        <w:fldChar w:fldCharType="begin"/>
+      </w:r>
+      <w:r>
+        <w:instrText xml:space="preserve"> SEQ Tabela \* ARABIC </w:instrText>
+      </w:r>
+      <w:r>
+        <w:fldChar w:fldCharType="separate"/>
+      </w:r>
+      <w:r>
+        <w:rPr>
+          <w:noProof/>
+        </w:rPr>
+        <w:t>33</w:t>
+      </w:r>
+      <w:r>
+        <w:rPr>
+          <w:noProof/>
+        </w:rPr>
+        <w:fldChar w:fldCharType="end"/>
+      </w:r>
       <w:r>
         <w:t xml:space="preserve"> - Requisito funcional 31: listar postos de combustível disponíveis fora do raio de busca</w:t>
       </w:r>
@@ -18557,14 +19042,27 @@
       <w:r>
         <w:t xml:space="preserve">TABELA </w:t>
       </w:r>
-      <w:fldSimple w:instr=" SEQ Tabela \* ARABIC ">
-        <w:r>
-          <w:rPr>
-            <w:noProof/>
-          </w:rPr>
-          <w:t>34</w:t>
-        </w:r>
-      </w:fldSimple>
+      <w:r>
+        <w:fldChar w:fldCharType="begin"/>
+      </w:r>
+      <w:r>
+        <w:instrText xml:space="preserve"> SEQ Tabela \* ARABIC </w:instrText>
+      </w:r>
+      <w:r>
+        <w:fldChar w:fldCharType="separate"/>
+      </w:r>
+      <w:r>
+        <w:rPr>
+          <w:noProof/>
+        </w:rPr>
+        <w:t>34</w:t>
+      </w:r>
+      <w:r>
+        <w:rPr>
+          <w:noProof/>
+        </w:rPr>
+        <w:fldChar w:fldCharType="end"/>
+      </w:r>
       <w:r>
         <w:t xml:space="preserve"> – Requisito funcional 32: listar todos os postos disponíveis na cidade do usuário</w:t>
       </w:r>
@@ -18865,14 +19363,27 @@
       <w:r>
         <w:t xml:space="preserve">TABELA </w:t>
       </w:r>
-      <w:fldSimple w:instr=" SEQ Tabela \* ARABIC ">
-        <w:r>
-          <w:rPr>
-            <w:noProof/>
-          </w:rPr>
-          <w:t>35</w:t>
-        </w:r>
-      </w:fldSimple>
+      <w:r>
+        <w:fldChar w:fldCharType="begin"/>
+      </w:r>
+      <w:r>
+        <w:instrText xml:space="preserve"> SEQ Tabela \* ARABIC </w:instrText>
+      </w:r>
+      <w:r>
+        <w:fldChar w:fldCharType="separate"/>
+      </w:r>
+      <w:r>
+        <w:rPr>
+          <w:noProof/>
+        </w:rPr>
+        <w:t>35</w:t>
+      </w:r>
+      <w:r>
+        <w:rPr>
+          <w:noProof/>
+        </w:rPr>
+        <w:fldChar w:fldCharType="end"/>
+      </w:r>
       <w:r>
         <w:t xml:space="preserve"> - Requisito funcional 33: mostrar dados do posto de combustível</w:t>
       </w:r>
@@ -19179,14 +19690,27 @@
       <w:r>
         <w:t xml:space="preserve">TABELA </w:t>
       </w:r>
-      <w:fldSimple w:instr=" SEQ Tabela \* ARABIC ">
-        <w:r>
-          <w:rPr>
-            <w:noProof/>
-          </w:rPr>
-          <w:t>36</w:t>
-        </w:r>
-      </w:fldSimple>
+      <w:r>
+        <w:fldChar w:fldCharType="begin"/>
+      </w:r>
+      <w:r>
+        <w:instrText xml:space="preserve"> SEQ Tabela \* ARABIC </w:instrText>
+      </w:r>
+      <w:r>
+        <w:fldChar w:fldCharType="separate"/>
+      </w:r>
+      <w:r>
+        <w:rPr>
+          <w:noProof/>
+        </w:rPr>
+        <w:t>36</w:t>
+      </w:r>
+      <w:r>
+        <w:rPr>
+          <w:noProof/>
+        </w:rPr>
+        <w:fldChar w:fldCharType="end"/>
+      </w:r>
       <w:r>
         <w:t xml:space="preserve"> - Requisito funcional 34: mostrar valor dos combustíveis preferidos do usuário</w:t>
       </w:r>
@@ -19464,14 +19988,27 @@
       <w:r>
         <w:t xml:space="preserve">TABELA </w:t>
       </w:r>
-      <w:fldSimple w:instr=" SEQ Tabela \* ARABIC ">
-        <w:r>
-          <w:rPr>
-            <w:noProof/>
-          </w:rPr>
-          <w:t>37</w:t>
-        </w:r>
-      </w:fldSimple>
+      <w:r>
+        <w:fldChar w:fldCharType="begin"/>
+      </w:r>
+      <w:r>
+        <w:instrText xml:space="preserve"> SEQ Tabela \* ARABIC </w:instrText>
+      </w:r>
+      <w:r>
+        <w:fldChar w:fldCharType="separate"/>
+      </w:r>
+      <w:r>
+        <w:rPr>
+          <w:noProof/>
+        </w:rPr>
+        <w:t>37</w:t>
+      </w:r>
+      <w:r>
+        <w:rPr>
+          <w:noProof/>
+        </w:rPr>
+        <w:fldChar w:fldCharType="end"/>
+      </w:r>
       <w:r>
         <w:t xml:space="preserve"> - Requisito funcional 35: mostrar distância do usuário até os postos de combustível</w:t>
       </w:r>
@@ -19745,14 +20282,27 @@
       <w:r>
         <w:t xml:space="preserve">TABELA </w:t>
       </w:r>
-      <w:fldSimple w:instr=" SEQ Tabela \* ARABIC ">
-        <w:r>
-          <w:rPr>
-            <w:noProof/>
-          </w:rPr>
-          <w:t>38</w:t>
-        </w:r>
-      </w:fldSimple>
+      <w:r>
+        <w:fldChar w:fldCharType="begin"/>
+      </w:r>
+      <w:r>
+        <w:instrText xml:space="preserve"> SEQ Tabela \* ARABIC </w:instrText>
+      </w:r>
+      <w:r>
+        <w:fldChar w:fldCharType="separate"/>
+      </w:r>
+      <w:r>
+        <w:rPr>
+          <w:noProof/>
+        </w:rPr>
+        <w:t>38</w:t>
+      </w:r>
+      <w:r>
+        <w:rPr>
+          <w:noProof/>
+        </w:rPr>
+        <w:fldChar w:fldCharType="end"/>
+      </w:r>
       <w:r>
         <w:t xml:space="preserve"> – Requisito funcional 36: traçar rota até o posto de combustível selecionado</w:t>
       </w:r>
@@ -20019,14 +20569,27 @@
       <w:r>
         <w:t xml:space="preserve">TABELA </w:t>
       </w:r>
-      <w:fldSimple w:instr=" SEQ Tabela \* ARABIC ">
-        <w:r>
-          <w:rPr>
-            <w:noProof/>
-          </w:rPr>
-          <w:t>39</w:t>
-        </w:r>
-      </w:fldSimple>
+      <w:r>
+        <w:fldChar w:fldCharType="begin"/>
+      </w:r>
+      <w:r>
+        <w:instrText xml:space="preserve"> SEQ Tabela \* ARABIC </w:instrText>
+      </w:r>
+      <w:r>
+        <w:fldChar w:fldCharType="separate"/>
+      </w:r>
+      <w:r>
+        <w:rPr>
+          <w:noProof/>
+        </w:rPr>
+        <w:t>39</w:t>
+      </w:r>
+      <w:r>
+        <w:rPr>
+          <w:noProof/>
+        </w:rPr>
+        <w:fldChar w:fldCharType="end"/>
+      </w:r>
       <w:r>
         <w:t xml:space="preserve"> - Requisito funcional 37: c</w:t>
       </w:r>
@@ -20303,14 +20866,27 @@
       <w:r>
         <w:t xml:space="preserve">TABELA </w:t>
       </w:r>
-      <w:fldSimple w:instr=" SEQ Tabela \* ARABIC ">
-        <w:r>
-          <w:rPr>
-            <w:noProof/>
-          </w:rPr>
-          <w:t>40</w:t>
-        </w:r>
-      </w:fldSimple>
+      <w:r>
+        <w:fldChar w:fldCharType="begin"/>
+      </w:r>
+      <w:r>
+        <w:instrText xml:space="preserve"> SEQ Tabela \* ARABIC </w:instrText>
+      </w:r>
+      <w:r>
+        <w:fldChar w:fldCharType="separate"/>
+      </w:r>
+      <w:r>
+        <w:rPr>
+          <w:noProof/>
+        </w:rPr>
+        <w:t>40</w:t>
+      </w:r>
+      <w:r>
+        <w:rPr>
+          <w:noProof/>
+        </w:rPr>
+        <w:fldChar w:fldCharType="end"/>
+      </w:r>
       <w:r>
         <w:t xml:space="preserve"> - Requisito funcional 38: permitir que o usuário defina novos filtros para busca dos postos</w:t>
       </w:r>
@@ -20667,14 +21243,27 @@
       <w:r>
         <w:t xml:space="preserve">TABELA </w:t>
       </w:r>
-      <w:fldSimple w:instr=" SEQ Tabela \* ARABIC ">
-        <w:r>
-          <w:rPr>
-            <w:noProof/>
-          </w:rPr>
-          <w:t>41</w:t>
-        </w:r>
-      </w:fldSimple>
+      <w:r>
+        <w:fldChar w:fldCharType="begin"/>
+      </w:r>
+      <w:r>
+        <w:instrText xml:space="preserve"> SEQ Tabela \* ARABIC </w:instrText>
+      </w:r>
+      <w:r>
+        <w:fldChar w:fldCharType="separate"/>
+      </w:r>
+      <w:r>
+        <w:rPr>
+          <w:noProof/>
+        </w:rPr>
+        <w:t>41</w:t>
+      </w:r>
+      <w:r>
+        <w:rPr>
+          <w:noProof/>
+        </w:rPr>
+        <w:fldChar w:fldCharType="end"/>
+      </w:r>
       <w:r>
         <w:t xml:space="preserve"> - Requisito funcional 39: traçar rotas entre duas localizações</w:t>
       </w:r>
@@ -20975,14 +21564,27 @@
       <w:r>
         <w:t xml:space="preserve">TABELA </w:t>
       </w:r>
-      <w:fldSimple w:instr=" SEQ Tabela \* ARABIC ">
-        <w:r>
-          <w:rPr>
-            <w:noProof/>
-          </w:rPr>
-          <w:t>42</w:t>
-        </w:r>
-      </w:fldSimple>
+      <w:r>
+        <w:fldChar w:fldCharType="begin"/>
+      </w:r>
+      <w:r>
+        <w:instrText xml:space="preserve"> SEQ Tabela \* ARABIC </w:instrText>
+      </w:r>
+      <w:r>
+        <w:fldChar w:fldCharType="separate"/>
+      </w:r>
+      <w:r>
+        <w:rPr>
+          <w:noProof/>
+        </w:rPr>
+        <w:t>42</w:t>
+      </w:r>
+      <w:r>
+        <w:rPr>
+          <w:noProof/>
+        </w:rPr>
+        <w:fldChar w:fldCharType="end"/>
+      </w:r>
       <w:r>
         <w:t xml:space="preserve"> - Requisito funcional 40: cancelar rota traçada</w:t>
       </w:r>
@@ -21246,14 +21848,27 @@
       <w:r>
         <w:t xml:space="preserve">TABELA </w:t>
       </w:r>
-      <w:fldSimple w:instr=" SEQ Tabela \* ARABIC ">
-        <w:r>
-          <w:rPr>
-            <w:noProof/>
-          </w:rPr>
-          <w:t>43</w:t>
-        </w:r>
-      </w:fldSimple>
+      <w:r>
+        <w:fldChar w:fldCharType="begin"/>
+      </w:r>
+      <w:r>
+        <w:instrText xml:space="preserve"> SEQ Tabela \* ARABIC </w:instrText>
+      </w:r>
+      <w:r>
+        <w:fldChar w:fldCharType="separate"/>
+      </w:r>
+      <w:r>
+        <w:rPr>
+          <w:noProof/>
+        </w:rPr>
+        <w:t>43</w:t>
+      </w:r>
+      <w:r>
+        <w:rPr>
+          <w:noProof/>
+        </w:rPr>
+        <w:fldChar w:fldCharType="end"/>
+      </w:r>
       <w:r>
         <w:t xml:space="preserve"> - Requisito funcional 41: mostrar todos os postos de combustível disponíveis na rota definida</w:t>
       </w:r>
@@ -21570,14 +22185,27 @@
       <w:r>
         <w:t xml:space="preserve">TABELA </w:t>
       </w:r>
-      <w:fldSimple w:instr=" SEQ Tabela \* ARABIC ">
-        <w:r>
-          <w:rPr>
-            <w:noProof/>
-          </w:rPr>
-          <w:t>44</w:t>
-        </w:r>
-      </w:fldSimple>
+      <w:r>
+        <w:fldChar w:fldCharType="begin"/>
+      </w:r>
+      <w:r>
+        <w:instrText xml:space="preserve"> SEQ Tabela \* ARABIC </w:instrText>
+      </w:r>
+      <w:r>
+        <w:fldChar w:fldCharType="separate"/>
+      </w:r>
+      <w:r>
+        <w:rPr>
+          <w:noProof/>
+        </w:rPr>
+        <w:t>44</w:t>
+      </w:r>
+      <w:r>
+        <w:rPr>
+          <w:noProof/>
+        </w:rPr>
+        <w:fldChar w:fldCharType="end"/>
+      </w:r>
       <w:r>
         <w:t xml:space="preserve"> - Requisito funcional 42: gerar </w:t>
       </w:r>
@@ -22022,14 +22650,27 @@
       <w:r>
         <w:t xml:space="preserve">TABELA </w:t>
       </w:r>
-      <w:fldSimple w:instr=" SEQ Tabela \* ARABIC ">
-        <w:r>
-          <w:rPr>
-            <w:noProof/>
-          </w:rPr>
-          <w:t>45</w:t>
-        </w:r>
-      </w:fldSimple>
+      <w:r>
+        <w:fldChar w:fldCharType="begin"/>
+      </w:r>
+      <w:r>
+        <w:instrText xml:space="preserve"> SEQ Tabela \* ARABIC </w:instrText>
+      </w:r>
+      <w:r>
+        <w:fldChar w:fldCharType="separate"/>
+      </w:r>
+      <w:r>
+        <w:rPr>
+          <w:noProof/>
+        </w:rPr>
+        <w:t>45</w:t>
+      </w:r>
+      <w:r>
+        <w:rPr>
+          <w:noProof/>
+        </w:rPr>
+        <w:fldChar w:fldCharType="end"/>
+      </w:r>
       <w:r>
         <w:t xml:space="preserve"> - Requisito funcional 43: cancelar geração de </w:t>
       </w:r>
@@ -22376,14 +23017,27 @@
       <w:r>
         <w:t xml:space="preserve">TABELA </w:t>
       </w:r>
-      <w:fldSimple w:instr=" SEQ Tabela \* ARABIC ">
-        <w:r>
-          <w:rPr>
-            <w:noProof/>
-          </w:rPr>
-          <w:t>46</w:t>
-        </w:r>
-      </w:fldSimple>
+      <w:r>
+        <w:fldChar w:fldCharType="begin"/>
+      </w:r>
+      <w:r>
+        <w:instrText xml:space="preserve"> SEQ Tabela \* ARABIC </w:instrText>
+      </w:r>
+      <w:r>
+        <w:fldChar w:fldCharType="separate"/>
+      </w:r>
+      <w:r>
+        <w:rPr>
+          <w:noProof/>
+        </w:rPr>
+        <w:t>46</w:t>
+      </w:r>
+      <w:r>
+        <w:rPr>
+          <w:noProof/>
+        </w:rPr>
+        <w:fldChar w:fldCharType="end"/>
+      </w:r>
       <w:r>
         <w:t xml:space="preserve"> - Requisito funcional 44: visualizar vendas diárias de combustível</w:t>
       </w:r>
@@ -22669,14 +23323,27 @@
       <w:r>
         <w:t xml:space="preserve">TABELA </w:t>
       </w:r>
-      <w:fldSimple w:instr=" SEQ Tabela \* ARABIC ">
-        <w:r>
-          <w:rPr>
-            <w:noProof/>
-          </w:rPr>
-          <w:t>47</w:t>
-        </w:r>
-      </w:fldSimple>
+      <w:r>
+        <w:fldChar w:fldCharType="begin"/>
+      </w:r>
+      <w:r>
+        <w:instrText xml:space="preserve"> SEQ Tabela \* ARABIC </w:instrText>
+      </w:r>
+      <w:r>
+        <w:fldChar w:fldCharType="separate"/>
+      </w:r>
+      <w:r>
+        <w:rPr>
+          <w:noProof/>
+        </w:rPr>
+        <w:t>47</w:t>
+      </w:r>
+      <w:r>
+        <w:rPr>
+          <w:noProof/>
+        </w:rPr>
+        <w:fldChar w:fldCharType="end"/>
+      </w:r>
       <w:r>
         <w:t xml:space="preserve"> - Requisito funcional 45: visualizar vendas mensais de combustível</w:t>
       </w:r>
@@ -22960,14 +23627,27 @@
       <w:r>
         <w:t xml:space="preserve">TABELA </w:t>
       </w:r>
-      <w:fldSimple w:instr=" SEQ Tabela \* ARABIC ">
-        <w:r>
-          <w:rPr>
-            <w:noProof/>
-          </w:rPr>
-          <w:t>48</w:t>
-        </w:r>
-      </w:fldSimple>
+      <w:r>
+        <w:fldChar w:fldCharType="begin"/>
+      </w:r>
+      <w:r>
+        <w:instrText xml:space="preserve"> SEQ Tabela \* ARABIC </w:instrText>
+      </w:r>
+      <w:r>
+        <w:fldChar w:fldCharType="separate"/>
+      </w:r>
+      <w:r>
+        <w:rPr>
+          <w:noProof/>
+        </w:rPr>
+        <w:t>48</w:t>
+      </w:r>
+      <w:r>
+        <w:rPr>
+          <w:noProof/>
+        </w:rPr>
+        <w:fldChar w:fldCharType="end"/>
+      </w:r>
       <w:r>
         <w:t xml:space="preserve"> - Requisito funcional 46: visualizar repasse de vendas para o Etanóis</w:t>
       </w:r>
@@ -23267,14 +23947,27 @@
       <w:r>
         <w:t xml:space="preserve">TABELA </w:t>
       </w:r>
-      <w:fldSimple w:instr=" SEQ Tabela \* ARABIC ">
-        <w:r>
-          <w:rPr>
-            <w:noProof/>
-          </w:rPr>
-          <w:t>49</w:t>
-        </w:r>
-      </w:fldSimple>
+      <w:r>
+        <w:fldChar w:fldCharType="begin"/>
+      </w:r>
+      <w:r>
+        <w:instrText xml:space="preserve"> SEQ Tabela \* ARABIC </w:instrText>
+      </w:r>
+      <w:r>
+        <w:fldChar w:fldCharType="separate"/>
+      </w:r>
+      <w:r>
+        <w:rPr>
+          <w:noProof/>
+        </w:rPr>
+        <w:t>49</w:t>
+      </w:r>
+      <w:r>
+        <w:rPr>
+          <w:noProof/>
+        </w:rPr>
+        <w:fldChar w:fldCharType="end"/>
+      </w:r>
       <w:r>
         <w:t xml:space="preserve"> - Requisito funcional 47: visualizar avaliação geral do posto de combustível</w:t>
       </w:r>
@@ -23615,14 +24308,27 @@
       <w:r>
         <w:t xml:space="preserve">TABELA </w:t>
       </w:r>
-      <w:fldSimple w:instr=" SEQ Tabela \* ARABIC ">
-        <w:r>
-          <w:rPr>
-            <w:noProof/>
-          </w:rPr>
-          <w:t>50</w:t>
-        </w:r>
-      </w:fldSimple>
+      <w:r>
+        <w:fldChar w:fldCharType="begin"/>
+      </w:r>
+      <w:r>
+        <w:instrText xml:space="preserve"> SEQ Tabela \* ARABIC </w:instrText>
+      </w:r>
+      <w:r>
+        <w:fldChar w:fldCharType="separate"/>
+      </w:r>
+      <w:r>
+        <w:rPr>
+          <w:noProof/>
+        </w:rPr>
+        <w:t>50</w:t>
+      </w:r>
+      <w:r>
+        <w:rPr>
+          <w:noProof/>
+        </w:rPr>
+        <w:fldChar w:fldCharType="end"/>
+      </w:r>
       <w:r>
         <w:t xml:space="preserve"> - Requisito funcional 48: realizar pagamento através da leitura do </w:t>
       </w:r>
@@ -23992,14 +24698,27 @@
       <w:r>
         <w:t xml:space="preserve">TABELA </w:t>
       </w:r>
-      <w:fldSimple w:instr=" SEQ Tabela \* ARABIC ">
-        <w:r>
-          <w:rPr>
-            <w:noProof/>
-          </w:rPr>
-          <w:t>51</w:t>
-        </w:r>
-      </w:fldSimple>
+      <w:r>
+        <w:fldChar w:fldCharType="begin"/>
+      </w:r>
+      <w:r>
+        <w:instrText xml:space="preserve"> SEQ Tabela \* ARABIC </w:instrText>
+      </w:r>
+      <w:r>
+        <w:fldChar w:fldCharType="separate"/>
+      </w:r>
+      <w:r>
+        <w:rPr>
+          <w:noProof/>
+        </w:rPr>
+        <w:t>51</w:t>
+      </w:r>
+      <w:r>
+        <w:rPr>
+          <w:noProof/>
+        </w:rPr>
+        <w:fldChar w:fldCharType="end"/>
+      </w:r>
       <w:r>
         <w:t xml:space="preserve"> - Requisito funcional 49: cancelar pagamento</w:t>
       </w:r>
@@ -24333,14 +25052,27 @@
       <w:r>
         <w:t xml:space="preserve">TABELA </w:t>
       </w:r>
-      <w:fldSimple w:instr=" SEQ Tabela \* ARABIC ">
-        <w:r>
-          <w:rPr>
-            <w:noProof/>
-          </w:rPr>
-          <w:t>52</w:t>
-        </w:r>
-      </w:fldSimple>
+      <w:r>
+        <w:fldChar w:fldCharType="begin"/>
+      </w:r>
+      <w:r>
+        <w:instrText xml:space="preserve"> SEQ Tabela \* ARABIC </w:instrText>
+      </w:r>
+      <w:r>
+        <w:fldChar w:fldCharType="separate"/>
+      </w:r>
+      <w:r>
+        <w:rPr>
+          <w:noProof/>
+        </w:rPr>
+        <w:t>52</w:t>
+      </w:r>
+      <w:r>
+        <w:rPr>
+          <w:noProof/>
+        </w:rPr>
+        <w:fldChar w:fldCharType="end"/>
+      </w:r>
       <w:r>
         <w:t xml:space="preserve"> - Requisito funcional 50: receber </w:t>
       </w:r>
@@ -24734,14 +25466,27 @@
       <w:r>
         <w:t xml:space="preserve">TABELA </w:t>
       </w:r>
-      <w:fldSimple w:instr=" SEQ Tabela \* ARABIC ">
-        <w:r>
-          <w:rPr>
-            <w:noProof/>
-          </w:rPr>
-          <w:t>53</w:t>
-        </w:r>
-      </w:fldSimple>
+      <w:r>
+        <w:fldChar w:fldCharType="begin"/>
+      </w:r>
+      <w:r>
+        <w:instrText xml:space="preserve"> SEQ Tabela \* ARABIC </w:instrText>
+      </w:r>
+      <w:r>
+        <w:fldChar w:fldCharType="separate"/>
+      </w:r>
+      <w:r>
+        <w:rPr>
+          <w:noProof/>
+        </w:rPr>
+        <w:t>53</w:t>
+      </w:r>
+      <w:r>
+        <w:rPr>
+          <w:noProof/>
+        </w:rPr>
+        <w:fldChar w:fldCharType="end"/>
+      </w:r>
       <w:r>
         <w:t xml:space="preserve"> - Requisito funcional 51: visualizar </w:t>
       </w:r>
@@ -25082,14 +25827,27 @@
       <w:r>
         <w:t xml:space="preserve">TABELA </w:t>
       </w:r>
-      <w:fldSimple w:instr=" SEQ Tabela \* ARABIC ">
-        <w:r>
-          <w:rPr>
-            <w:noProof/>
-          </w:rPr>
-          <w:t>54</w:t>
-        </w:r>
-      </w:fldSimple>
+      <w:r>
+        <w:fldChar w:fldCharType="begin"/>
+      </w:r>
+      <w:r>
+        <w:instrText xml:space="preserve"> SEQ Tabela \* ARABIC </w:instrText>
+      </w:r>
+      <w:r>
+        <w:fldChar w:fldCharType="separate"/>
+      </w:r>
+      <w:r>
+        <w:rPr>
+          <w:noProof/>
+        </w:rPr>
+        <w:t>54</w:t>
+      </w:r>
+      <w:r>
+        <w:rPr>
+          <w:noProof/>
+        </w:rPr>
+        <w:fldChar w:fldCharType="end"/>
+      </w:r>
       <w:r>
         <w:t xml:space="preserve"> - Requisito funcional 52: visualizar gastos do motorista no mês corrente</w:t>
       </w:r>
@@ -25353,14 +26111,27 @@
       <w:r>
         <w:t xml:space="preserve">TABELA </w:t>
       </w:r>
-      <w:fldSimple w:instr=" SEQ Tabela \* ARABIC ">
-        <w:r>
-          <w:rPr>
-            <w:noProof/>
-          </w:rPr>
-          <w:t>55</w:t>
-        </w:r>
-      </w:fldSimple>
+      <w:r>
+        <w:fldChar w:fldCharType="begin"/>
+      </w:r>
+      <w:r>
+        <w:instrText xml:space="preserve"> SEQ Tabela \* ARABIC </w:instrText>
+      </w:r>
+      <w:r>
+        <w:fldChar w:fldCharType="separate"/>
+      </w:r>
+      <w:r>
+        <w:rPr>
+          <w:noProof/>
+        </w:rPr>
+        <w:t>55</w:t>
+      </w:r>
+      <w:r>
+        <w:rPr>
+          <w:noProof/>
+        </w:rPr>
+        <w:fldChar w:fldCharType="end"/>
+      </w:r>
       <w:r>
         <w:t xml:space="preserve"> - Requisito funcional 53: visualizar consumo do veículo</w:t>
       </w:r>
@@ -25653,14 +26424,27 @@
       <w:r>
         <w:t xml:space="preserve">TABELA </w:t>
       </w:r>
-      <w:fldSimple w:instr=" SEQ Tabela \* ARABIC ">
-        <w:r>
-          <w:rPr>
-            <w:noProof/>
-          </w:rPr>
-          <w:t>56</w:t>
-        </w:r>
-      </w:fldSimple>
+      <w:r>
+        <w:fldChar w:fldCharType="begin"/>
+      </w:r>
+      <w:r>
+        <w:instrText xml:space="preserve"> SEQ Tabela \* ARABIC </w:instrText>
+      </w:r>
+      <w:r>
+        <w:fldChar w:fldCharType="separate"/>
+      </w:r>
+      <w:r>
+        <w:rPr>
+          <w:noProof/>
+        </w:rPr>
+        <w:t>56</w:t>
+      </w:r>
+      <w:r>
+        <w:rPr>
+          <w:noProof/>
+        </w:rPr>
+        <w:fldChar w:fldCharType="end"/>
+      </w:r>
       <w:r>
         <w:t xml:space="preserve"> - Requisito funcional 54: possuir um manual de utilização do Etanóis</w:t>
       </w:r>
@@ -26172,10 +26956,22 @@
           <w:i/>
           <w:iCs/>
         </w:rPr>
-        <w:t>et al</w:t>
-      </w:r>
-      <w:r>
-        <w:t xml:space="preserve">.. </w:t>
+        <w:t xml:space="preserve">et </w:t>
+      </w:r>
+      <w:proofErr w:type="gramStart"/>
+      <w:r>
+        <w:rPr>
+          <w:i/>
+          <w:iCs/>
+        </w:rPr>
+        <w:t>al</w:t>
+      </w:r>
+      <w:r>
+        <w:t>..</w:t>
+      </w:r>
+      <w:proofErr w:type="gramEnd"/>
+      <w:r>
+        <w:t xml:space="preserve"> </w:t>
       </w:r>
       <w:r>
         <w:rPr>
@@ -26300,10 +27096,7 @@
         <w:t xml:space="preserve"> </w:t>
       </w:r>
       <w:r>
-        <w:t xml:space="preserve">O posto </w:t>
-      </w:r>
-      <w:r>
-        <w:t>Sêda participou d</w:t>
+        <w:t>O posto Sêda participou d</w:t>
       </w:r>
       <w:r>
         <w:t xml:space="preserve">a pesquisa </w:t>
@@ -26329,10 +27122,7 @@
         <w:footnoteRef/>
       </w:r>
       <w:r>
-        <w:t xml:space="preserve"> “</w:t>
-      </w:r>
-      <w:r>
-        <w:t xml:space="preserve">Gamificação (ou, em inglês, </w:t>
+        <w:t xml:space="preserve"> “Gamificação (ou, em inglês, </w:t>
       </w:r>
       <w:r>
         <w:rPr>
@@ -26359,10 +27149,7 @@
         <w:footnoteRef/>
       </w:r>
       <w:r>
-        <w:t xml:space="preserve"> Na data de escrita desta seção do documento, a taxa de serviço do </w:t>
-      </w:r>
-      <w:r>
-        <w:t>PagSeguro encontra-se em 3,99% + R$0,40 por transação para recebimento em 30 dias.</w:t>
+        <w:t xml:space="preserve"> Na data de escrita desta seção do documento, a taxa de serviço do PagSeguro encontra-se em 3,99% + R$0,40 por transação para recebimento em 30 dias.</w:t>
       </w:r>
     </w:p>
   </w:footnote>
@@ -26379,10 +27166,7 @@
         <w:footnoteRef/>
       </w:r>
       <w:r>
-        <w:t xml:space="preserve"> Os anúncios </w:t>
-      </w:r>
-      <w:r>
-        <w:t>premium não são retirados</w:t>
+        <w:t xml:space="preserve"> Os anúncios premium não são retirados</w:t>
       </w:r>
     </w:p>
   </w:footnote>
@@ -26399,10 +27183,7 @@
         <w:footnoteRef/>
       </w:r>
       <w:r>
-        <w:t xml:space="preserve"> Os anúncios </w:t>
-      </w:r>
-      <w:r>
-        <w:t>premium não são retirados</w:t>
+        <w:t xml:space="preserve"> Os anúncios premium não são retirados</w:t>
       </w:r>
     </w:p>
   </w:footnote>
@@ -26419,10 +27200,7 @@
         <w:footnoteRef/>
       </w:r>
       <w:r>
-        <w:t xml:space="preserve"> “A </w:t>
-      </w:r>
-      <w:r>
-        <w:t>AdMob facilita a geração de receita nos apps através de anúncios integrados, insights acionáveis e ferramentas eficientes e fáceis de usar.” (GOOGLE ADMOB)</w:t>
+        <w:t xml:space="preserve"> “A AdMob facilita a geração de receita nos apps através de anúncios integrados, insights acionáveis e ferramentas eficientes e fáceis de usar.” (GOOGLE ADMOB)</w:t>
       </w:r>
     </w:p>
   </w:footnote>
@@ -26439,10 +27217,7 @@
         <w:footnoteRef/>
       </w:r>
       <w:r>
-        <w:t xml:space="preserve"> “O Google </w:t>
-      </w:r>
-      <w:r>
-        <w:t>AdSense é uma forma gratuita e simples de ganhar dinheiro veiculando anúncios em seu website.” (GOOGLE ADSENSE)</w:t>
+        <w:t xml:space="preserve"> “O Google AdSense é uma forma gratuita e simples de ganhar dinheiro veiculando anúncios em seu website.” (GOOGLE ADSENSE)</w:t>
       </w:r>
     </w:p>
   </w:footnote>
@@ -26459,6 +27234,7 @@
         <w:docPartUnique/>
       </w:docPartObj>
     </w:sdtPr>
+    <w:sdtEndPr/>
     <w:sdtContent>
       <w:p>
         <w:pPr>

</xml_diff>

<commit_message>
Adicão da pesquisa de funcionalidades para o Etanóis
</commit_message>
<xml_diff>
--- a/docs/projeto-final/documento-final/etanois-pfc.docx
+++ b/docs/projeto-final/documento-final/etanois-pfc.docx
@@ -579,6 +579,180 @@
             </w:pPr>
             <w:r>
               <w:t>Descrição</w:t>
+            </w:r>
+          </w:p>
+        </w:tc>
+      </w:tr>
+      <w:tr>
+        <w:tc>
+          <w:tcPr>
+            <w:tcW w:w="2265" w:type="dxa"/>
+          </w:tcPr>
+          <w:p>
+            <w:pPr>
+              <w:spacing w:before="0" w:after="0"/>
+              <w:jc w:val="left"/>
+            </w:pPr>
+            <w:r>
+              <w:t>27/01/2020</w:t>
+            </w:r>
+          </w:p>
+        </w:tc>
+        <w:tc>
+          <w:tcPr>
+            <w:tcW w:w="2265" w:type="dxa"/>
+          </w:tcPr>
+          <w:p>
+            <w:pPr>
+              <w:spacing w:before="0" w:after="0"/>
+              <w:jc w:val="left"/>
+            </w:pPr>
+            <w:r>
+              <w:t>0.4.1</w:t>
+            </w:r>
+          </w:p>
+        </w:tc>
+        <w:tc>
+          <w:tcPr>
+            <w:tcW w:w="2265" w:type="dxa"/>
+          </w:tcPr>
+          <w:p>
+            <w:pPr>
+              <w:spacing w:before="0" w:after="0"/>
+              <w:jc w:val="left"/>
+            </w:pPr>
+            <w:r>
+              <w:t>Mateus José Barbosa</w:t>
+            </w:r>
+          </w:p>
+        </w:tc>
+        <w:tc>
+          <w:tcPr>
+            <w:tcW w:w="2266" w:type="dxa"/>
+          </w:tcPr>
+          <w:p>
+            <w:pPr>
+              <w:spacing w:before="0" w:after="0"/>
+              <w:jc w:val="left"/>
+            </w:pPr>
+            <w:r>
+              <w:t>Algumas modificações no referencial teórico</w:t>
+            </w:r>
+          </w:p>
+        </w:tc>
+      </w:tr>
+      <w:tr>
+        <w:tc>
+          <w:tcPr>
+            <w:tcW w:w="2265" w:type="dxa"/>
+          </w:tcPr>
+          <w:p>
+            <w:pPr>
+              <w:spacing w:before="0" w:after="0"/>
+              <w:jc w:val="left"/>
+            </w:pPr>
+            <w:r>
+              <w:t>27/01/2020</w:t>
+            </w:r>
+          </w:p>
+        </w:tc>
+        <w:tc>
+          <w:tcPr>
+            <w:tcW w:w="2265" w:type="dxa"/>
+          </w:tcPr>
+          <w:p>
+            <w:pPr>
+              <w:spacing w:before="0" w:after="0"/>
+              <w:jc w:val="left"/>
+            </w:pPr>
+            <w:r>
+              <w:t>0.4</w:t>
+            </w:r>
+          </w:p>
+        </w:tc>
+        <w:tc>
+          <w:tcPr>
+            <w:tcW w:w="2265" w:type="dxa"/>
+          </w:tcPr>
+          <w:p>
+            <w:pPr>
+              <w:spacing w:before="0" w:after="0"/>
+              <w:jc w:val="left"/>
+            </w:pPr>
+            <w:r>
+              <w:t>João Vitor Teixeira</w:t>
+            </w:r>
+          </w:p>
+        </w:tc>
+        <w:tc>
+          <w:tcPr>
+            <w:tcW w:w="2266" w:type="dxa"/>
+          </w:tcPr>
+          <w:p>
+            <w:pPr>
+              <w:spacing w:before="0" w:after="0"/>
+              <w:jc w:val="left"/>
+            </w:pPr>
+            <w:r>
+              <w:t>Entrega do referencial teórico</w:t>
+            </w:r>
+          </w:p>
+        </w:tc>
+      </w:tr>
+      <w:tr>
+        <w:tc>
+          <w:tcPr>
+            <w:tcW w:w="2265" w:type="dxa"/>
+          </w:tcPr>
+          <w:p>
+            <w:pPr>
+              <w:spacing w:before="0" w:after="0"/>
+              <w:jc w:val="left"/>
+            </w:pPr>
+            <w:r>
+              <w:t>25/01/2020</w:t>
+            </w:r>
+          </w:p>
+        </w:tc>
+        <w:tc>
+          <w:tcPr>
+            <w:tcW w:w="2265" w:type="dxa"/>
+          </w:tcPr>
+          <w:p>
+            <w:pPr>
+              <w:spacing w:before="0" w:after="0"/>
+              <w:jc w:val="left"/>
+            </w:pPr>
+            <w:r>
+              <w:t>0.3</w:t>
+            </w:r>
+          </w:p>
+        </w:tc>
+        <w:tc>
+          <w:tcPr>
+            <w:tcW w:w="2265" w:type="dxa"/>
+          </w:tcPr>
+          <w:p>
+            <w:pPr>
+              <w:spacing w:before="0" w:after="0"/>
+              <w:jc w:val="left"/>
+            </w:pPr>
+            <w:r>
+              <w:t>Mateus José Barbosa</w:t>
+            </w:r>
+          </w:p>
+        </w:tc>
+        <w:tc>
+          <w:tcPr>
+            <w:tcW w:w="2266" w:type="dxa"/>
+          </w:tcPr>
+          <w:p>
+            <w:pPr>
+              <w:spacing w:before="0" w:after="0"/>
+              <w:jc w:val="left"/>
+            </w:pPr>
+            <w:r>
+              <w:t>Término dos requisitos funcionais</w:t>
             </w:r>
           </w:p>
         </w:tc>
@@ -5909,7 +6083,13 @@
         <w:t>problema</w:t>
       </w:r>
       <w:r>
-        <w:t xml:space="preserve">, tópico que irá apresentar </w:t>
+        <w:t xml:space="preserve">, tópico que </w:t>
+      </w:r>
+      <w:r>
+        <w:t>apresenta</w:t>
+      </w:r>
+      <w:r>
+        <w:t xml:space="preserve"> </w:t>
       </w:r>
       <w:r>
         <w:t>o contexto de aplicação do sistema desenvolvido</w:t>
@@ -5945,7 +6125,22 @@
         <w:t>a proposta do</w:t>
       </w:r>
       <w:r>
-        <w:t xml:space="preserve"> Etanóis quer chegar. Ao final desta seção, será possível identificar o público-alvo e grupos funcionais que serão atingidos com o sistema desenvolvido.</w:t>
+        <w:t xml:space="preserve"> Etanóis quer chegar. Ao final desta seção, </w:t>
+      </w:r>
+      <w:r>
+        <w:t>é</w:t>
+      </w:r>
+      <w:r>
+        <w:t xml:space="preserve"> </w:t>
+      </w:r>
+      <w:r>
+        <w:t xml:space="preserve">possível identificar o público-alvo e grupos funcionais que </w:t>
+      </w:r>
+      <w:r>
+        <w:t>são</w:t>
+      </w:r>
+      <w:r>
+        <w:t xml:space="preserve"> atingidos com o sistema desenvolvido.</w:t>
       </w:r>
     </w:p>
     <w:p/>
@@ -6180,33 +6375,6 @@
       <w:r>
         <w:t>, permaneceram estáveis durante o acompanhamento.</w:t>
       </w:r>
-      <w:r>
-        <w:t xml:space="preserve"> </w:t>
-      </w:r>
-      <w:r>
-        <w:rPr>
-          <w:color w:val="FF0000"/>
-        </w:rPr>
-        <w:t>[Confirmar motivo: já estar muito abaixo dos demais</w:t>
-      </w:r>
-      <w:r>
-        <w:rPr>
-          <w:color w:val="FF0000"/>
-        </w:rPr>
-        <w:t xml:space="preserve"> (referencial teórico poderá ajudar</w:t>
-      </w:r>
-      <w:r>
-        <w:rPr>
-          <w:color w:val="FF0000"/>
-        </w:rPr>
-        <w:t>)</w:t>
-      </w:r>
-      <w:r>
-        <w:rPr>
-          <w:color w:val="FF0000"/>
-        </w:rPr>
-        <w:t>]</w:t>
-      </w:r>
     </w:p>
     <w:p>
       <w:pPr>
@@ -6328,8 +6496,23 @@
     </w:p>
     <w:p>
       <w:r>
+        <w:t>Durante o período de acompanhamento, algumas notícias circularam os jornais de todo o país, mostrando que a Petrobrás</w:t>
+      </w:r>
+      <w:r>
+        <w:t>, órgão regulador do combustível no país,</w:t>
+      </w:r>
+      <w:r>
+        <w:t xml:space="preserve"> alterou o preço do </w:t>
+      </w:r>
+      <w:r>
         <w:lastRenderedPageBreak/>
-        <w:t>Durante o período de acompanhamento, algumas notícias circularam os jornais de todo o país, mostrando que a Petrobrás alterou o preço do combustível, fazendo com que os postos também corrigissem seus valores.</w:t>
+        <w:t>combustível</w:t>
+      </w:r>
+      <w:r>
+        <w:t xml:space="preserve"> nas refinarias</w:t>
+      </w:r>
+      <w:r>
+        <w:t>, fazendo com que os postos também corrigissem seus valores.</w:t>
       </w:r>
       <w:r>
         <w:t xml:space="preserve"> Essas podem ser vistas abaixo:</w:t>
@@ -6466,7 +6649,6 @@
       </w:pPr>
       <w:proofErr w:type="spellStart"/>
       <w:r>
-        <w:lastRenderedPageBreak/>
         <w:t>Zezão</w:t>
       </w:r>
       <w:proofErr w:type="spellEnd"/>
@@ -6486,6 +6668,7 @@
       </w:pPr>
       <w:proofErr w:type="spellStart"/>
       <w:r>
+        <w:lastRenderedPageBreak/>
         <w:t>Brusamolin</w:t>
       </w:r>
       <w:proofErr w:type="spellEnd"/>
@@ -6616,6 +6799,143 @@
         <w:pStyle w:val="Ttulo3"/>
       </w:pPr>
       <w:r>
+        <w:t>3.1.3 Buscando na fonte</w:t>
+      </w:r>
+    </w:p>
+    <w:p>
+      <w:r>
+        <w:t>Para começar o desenvolvimento do escopo do Etanóis com o pé direito, foi realizada de 18/02 a 07 de março, uma pesquisa de campo para verificar as dores dos usuários finais que poderiam ser resolvidas com uma possível aplicação com o objetivo do Etanóis.</w:t>
+      </w:r>
+    </w:p>
+    <w:p>
+      <w:r>
+        <w:t>O entrevistador deixava o entrevistado a par da aplicação que ele teria em mãos e depois o entrevistador fazia uma única pergunta: “</w:t>
+      </w:r>
+      <w:r>
+        <w:t>Você tem um aplicativo que te ajuda com o abastecimento do seu veículo em mãos, o que você gostaria de ter como funcionalidade?</w:t>
+      </w:r>
+      <w:r>
+        <w:t xml:space="preserve">”. Foram obtidas 51 respostas </w:t>
+      </w:r>
+      <w:r>
+        <w:t xml:space="preserve">de motoristas de 20 a 64 anos </w:t>
+      </w:r>
+      <w:r>
+        <w:t>e estas elencaram uma lista de principais funcionalidades desejadas. Os requisitos do Etanóis foram baseados em cima do resultado da pesquisa realizada.</w:t>
+      </w:r>
+    </w:p>
+    <w:p>
+      <w:pPr>
+        <w:spacing w:before="0" w:after="0"/>
+      </w:pPr>
+      <w:r>
+        <w:t>As funcionalidades que mais apareceram como resposta da pesquisa foram:</w:t>
+      </w:r>
+    </w:p>
+    <w:p>
+      <w:pPr>
+        <w:pStyle w:val="PargrafodaLista"/>
+        <w:numPr>
+          <w:ilvl w:val="0"/>
+          <w:numId w:val="17"/>
+        </w:numPr>
+        <w:spacing w:before="0" w:after="0"/>
+        <w:ind w:left="568" w:hanging="284"/>
+      </w:pPr>
+      <w:r>
+        <w:t>Mostrar postos mais baratos no trecho, com 30 respostas;</w:t>
+      </w:r>
+    </w:p>
+    <w:p>
+      <w:pPr>
+        <w:pStyle w:val="PargrafodaLista"/>
+        <w:numPr>
+          <w:ilvl w:val="0"/>
+          <w:numId w:val="17"/>
+        </w:numPr>
+        <w:spacing w:before="0" w:after="0"/>
+        <w:ind w:left="568" w:hanging="284"/>
+      </w:pPr>
+      <w:r>
+        <w:t xml:space="preserve">Filtrar postos pela bandeira, com 26 </w:t>
+      </w:r>
+      <w:proofErr w:type="spellStart"/>
+      <w:r>
+        <w:t>espostas</w:t>
+      </w:r>
+      <w:proofErr w:type="spellEnd"/>
+      <w:r>
+        <w:t>;</w:t>
+      </w:r>
+    </w:p>
+    <w:p>
+      <w:pPr>
+        <w:pStyle w:val="PargrafodaLista"/>
+        <w:numPr>
+          <w:ilvl w:val="0"/>
+          <w:numId w:val="17"/>
+        </w:numPr>
+        <w:spacing w:before="0" w:after="0"/>
+        <w:ind w:left="568" w:hanging="284"/>
+      </w:pPr>
+      <w:r>
+        <w:t>Mostrar serviços disponíveis no pátio do posto de combustível, com 18 respostas;</w:t>
+      </w:r>
+    </w:p>
+    <w:p>
+      <w:pPr>
+        <w:pStyle w:val="PargrafodaLista"/>
+        <w:numPr>
+          <w:ilvl w:val="0"/>
+          <w:numId w:val="17"/>
+        </w:numPr>
+        <w:spacing w:before="0" w:after="0"/>
+        <w:ind w:left="568" w:hanging="284"/>
+      </w:pPr>
+      <w:r>
+        <w:lastRenderedPageBreak/>
+        <w:t>Mostrar formas de pagamento e bandeiras de cartão de crédito/débito disponíveis, com 10 respostas;</w:t>
+      </w:r>
+    </w:p>
+    <w:p>
+      <w:pPr>
+        <w:pStyle w:val="PargrafodaLista"/>
+        <w:numPr>
+          <w:ilvl w:val="0"/>
+          <w:numId w:val="17"/>
+        </w:numPr>
+        <w:spacing w:before="0" w:after="0"/>
+        <w:ind w:left="568" w:hanging="284"/>
+      </w:pPr>
+      <w:r>
+        <w:t>Informar horário de funcionamento do posto, com 10 respostas;</w:t>
+      </w:r>
+    </w:p>
+    <w:p>
+      <w:pPr>
+        <w:pStyle w:val="PargrafodaLista"/>
+        <w:numPr>
+          <w:ilvl w:val="0"/>
+          <w:numId w:val="17"/>
+        </w:numPr>
+        <w:spacing w:before="0" w:after="0"/>
+        <w:ind w:left="568" w:hanging="284"/>
+      </w:pPr>
+      <w:r>
+        <w:t>Os postos possuírem nota de avaliação dos serviços prestados, com 8 respostas.</w:t>
+      </w:r>
+    </w:p>
+    <w:p>
+      <w:r>
+        <w:t>Vale ressaltar que existiram outras funcionalidades solicitadas, porém em menor quantidade. Também é importante salientar que um mesmo entrevistado respondeu mais de uma funcionalidade.</w:t>
+      </w:r>
+    </w:p>
+    <w:p/>
+    <w:p>
+      <w:pPr>
+        <w:pStyle w:val="Ttulo3"/>
+      </w:pPr>
+      <w:r>
         <w:t>3.1.2 O Etanóis</w:t>
       </w:r>
     </w:p>
@@ -6707,7 +7027,6 @@
         <w:ind w:left="568" w:hanging="284"/>
       </w:pPr>
       <w:r>
-        <w:lastRenderedPageBreak/>
         <w:t>c</w:t>
       </w:r>
       <w:r>
@@ -6774,6 +7093,7 @@
         <w:ind w:left="568" w:hanging="284"/>
       </w:pPr>
       <w:r>
+        <w:lastRenderedPageBreak/>
         <w:t>formas de pagamento, por fim, o</w:t>
       </w:r>
       <w:r>
@@ -6900,11 +7220,7 @@
         <w:footnoteReference w:id="3"/>
       </w:r>
       <w:r>
-        <w:t xml:space="preserve">. Ao estar no Etanóis, ganhará pontos por simplesmente utilizá-lo. Realizar compras, acumular </w:t>
-      </w:r>
-      <w:r>
-        <w:lastRenderedPageBreak/>
-        <w:t>quilômetros no aplicativo, indicar amigos e reportar inconformidades gerarão pontos, os quais podem ser trocados em combustível posteriormente.</w:t>
+        <w:t>. Ao estar no Etanóis, ganhará pontos por simplesmente utilizá-lo. Realizar compras, acumular quilômetros no aplicativo, indicar amigos e reportar inconformidades gerarão pontos, os quais podem ser trocados em combustível posteriormente.</w:t>
       </w:r>
       <w:r>
         <w:t xml:space="preserve"> Dessa forma, o</w:t>
@@ -6990,7 +7306,11 @@
       </w:r>
       <w:proofErr w:type="spellEnd"/>
       <w:r>
-        <w:t xml:space="preserve"> em dinheiro para o posto de combustível. Essa parcela tem o percentual de 80% do valor da compra, ou seja, em uma compra de e$ 50 – R$ 50 reais – o posto receberá e$ 40 convertidos em reais, ou seja, R$ 40. Esse valor será debitado do valor de repasse que o posto tem com o Etanóis, mais detalhes sobre o repasse no </w:t>
+        <w:t xml:space="preserve"> em dinheiro para o posto de combustível. Essa parcela tem </w:t>
+      </w:r>
+      <w:r>
+        <w:lastRenderedPageBreak/>
+        <w:t xml:space="preserve">o percentual de 80% do valor da compra, ou seja, em uma compra de e$ 50 – R$ 50 reais – o posto receberá e$ 40 convertidos em reais, ou seja, R$ 40. Esse valor será debitado do valor de repasse que o posto tem com o Etanóis, mais detalhes sobre o repasse no </w:t>
       </w:r>
       <w:r>
         <w:t>tópico</w:t>
@@ -7066,7 +7386,6 @@
     </w:p>
     <w:p>
       <w:r>
-        <w:lastRenderedPageBreak/>
         <w:t>Após o credenciamento, o gerente possuirá acesso à uma área administrativa no site do Etanóis. Nela, ele poderá visualizar as movimentações geradas ao estabelecimento através da aplicação, terá a possibilidade de atualização dos valores vigentes, poderá alterar dados no cadastro do funcionário responsável e será permitido ao gerente a manutenção dos dados do posto de combustível cadastrado no credenciamento. Nesta seção o gerente também possuirá o saldo de repasse para o Etanóis em compras por dinheiro. Mais informações sobre este item no tópico</w:t>
       </w:r>
       <w:r>
@@ -7090,6 +7409,7 @@
     </w:p>
     <w:p>
       <w:r>
+        <w:lastRenderedPageBreak/>
         <w:t>Um usuário comum do sistema pode enviar notificações ao sistema em caso de valores incorretos. Esta será encaminhada ao gerente que deverá atualizar os valores. A notificação gerada pelo usuário possui um peso maior, fazendo com que o gerente possua somente mais uma notificação de alerta. Caso ele já possua, a notificação do usuário já será entregue seguida de multa.</w:t>
       </w:r>
     </w:p>
@@ -7127,7 +7447,6 @@
         <w:pStyle w:val="Ttulo4"/>
       </w:pPr>
       <w:r>
-        <w:lastRenderedPageBreak/>
         <w:t>3.1.</w:t>
       </w:r>
       <w:r>
@@ -7234,6 +7553,7 @@
     </w:p>
     <w:p>
       <w:r>
+        <w:lastRenderedPageBreak/>
         <w:t xml:space="preserve">Para compras pelos cartões, o Etanóis desconta a taxa de serviço do </w:t>
       </w:r>
       <w:proofErr w:type="spellStart"/>
@@ -7500,7 +7820,6 @@
     </w:p>
     <w:p>
       <w:r>
-        <w:lastRenderedPageBreak/>
         <w:t xml:space="preserve">Este saldo poderá ser consultado na área administrativa do posto no site do Etanóis e na seção “Área do Frentista” disponível no aplicativo. Ao 30º dia de cada mês, o saldo é fechado e o gerente é notificado pela aplicação </w:t>
       </w:r>
       <w:r>
@@ -7537,6 +7856,7 @@
         <w:spacing w:before="0" w:after="0"/>
       </w:pPr>
       <w:r>
+        <w:lastRenderedPageBreak/>
         <w:t>plano “Primeira Viagem”: consiste no plano grátis do sistema, somente para que o posto esteja disponível no aplicativo e o gerente possa usufruir dos recursos administrativos existentes;</w:t>
       </w:r>
     </w:p>
@@ -7859,7 +8179,6 @@
               <w:jc w:val="center"/>
             </w:pPr>
             <w:r>
-              <w:lastRenderedPageBreak/>
               <w:t>Anúncio no aplicativo</w:t>
             </w:r>
           </w:p>
@@ -8214,6 +8533,7 @@
     </w:p>
     <w:p>
       <w:r>
+        <w:lastRenderedPageBreak/>
         <w:t xml:space="preserve">A terceira forma de lucro consiste em anúncios na aplicação </w:t>
       </w:r>
       <w:r>
@@ -8430,30 +8750,33 @@
     </w:p>
     <w:p>
       <w:r>
+        <w:t>Por exemplo, o aplicativo Uber</w:t>
+      </w:r>
+      <w:r>
+        <w:t xml:space="preserve"> </w:t>
+      </w:r>
+      <w:r>
+        <w:t>pode ser um parceiro do Etanóis, uma vez que o motorista do aplicativo precisa de combustível quase que diariamente. Ao momento que o serviço entregue pela API do Etanóis ser integrado ao serviço da Uber, o motorista poderá sempre abastecer seu veículo de trabalho no posto mais favorável a ele.</w:t>
+      </w:r>
+    </w:p>
+    <w:p>
+      <w:r>
+        <w:t>Outro sistema parceiro pode ser o Localiz</w:t>
+      </w:r>
+      <w:r>
+        <w:t>a Hertz</w:t>
+      </w:r>
+      <w:r>
+        <w:t>, pois os locatários devem, no momento da devolução, entregar o veículo alugado com o tanque de combustível abastecido. Dessa forma, com a integração, será possível do locatário abastecer no posto de combustível mais favorável perante a localização do pátio de entrega do Localiza.</w:t>
+      </w:r>
+    </w:p>
+    <w:p>
+      <w:r>
+        <w:t xml:space="preserve">A API do Etanóis entregará aos interessados a possibilidade de visualizar os postos disponíveis próximos à localização do motorista ou em uma rota pré-definida. As requisições solicitadas </w:t>
+      </w:r>
+      <w:r>
         <w:lastRenderedPageBreak/>
-        <w:t>Por exemplo, o aplicativo Uber</w:t>
-      </w:r>
-      <w:r>
-        <w:t xml:space="preserve"> </w:t>
-      </w:r>
-      <w:r>
-        <w:t>pode ser um parceiro do Etanóis, uma vez que o motorista do aplicativo precisa de combustível quase que diariamente. Ao momento que o serviço entregue pela API do Etanóis ser integrado ao serviço da Uber, o motorista poderá sempre abastecer seu veículo de trabalho no posto mais favorável a ele.</w:t>
-      </w:r>
-    </w:p>
-    <w:p>
-      <w:r>
-        <w:t>Outro sistema parceiro pode ser o Localiz</w:t>
-      </w:r>
-      <w:r>
-        <w:t>a Hertz</w:t>
-      </w:r>
-      <w:r>
-        <w:t>, pois os locatários devem, no momento da devolução, entregar o veículo alugado com o tanque de combustível abastecido. Dessa forma, com a integração, será possível do locatário abastecer no posto de combustível mais favorável perante a localização do pátio de entrega do Localiza.</w:t>
-      </w:r>
-    </w:p>
-    <w:p>
-      <w:r>
-        <w:t>A API do Etanóis entregará aos interessados a possibilidade de visualizar os postos disponíveis próximos à localização do motorista ou em uma rota pré-definida. As requisições solicitadas entregarão uma lista ao integrado, as quais deverão ser tratadas por ele. Quaisquer modificações necessárias nos parceiros são de responsabilidade dele.</w:t>
+        <w:t>entregarão uma lista ao integrado, as quais deverão ser tratadas por ele. Quaisquer modificações necessárias nos parceiros são de responsabilidade dele.</w:t>
       </w:r>
     </w:p>
     <w:p/>
@@ -8529,7 +8852,6 @@
         <w:ind w:left="568" w:hanging="284"/>
       </w:pPr>
       <w:r>
-        <w:lastRenderedPageBreak/>
         <w:t>ser um facilitador para o motorista no momento de planejamento de viagens, no quesito combustível;</w:t>
       </w:r>
     </w:p>
@@ -8586,6 +8908,7 @@
         <w:ind w:left="568" w:hanging="284"/>
       </w:pPr>
       <w:r>
+        <w:lastRenderedPageBreak/>
         <w:t>ser um gestor no consumo de combustível, pois a aplicação possui um histórico dos abastecimentos do motorista, ajudando-o na gestão de gastos e consumo do automóvel</w:t>
       </w:r>
       <w:r>
@@ -8758,27 +9081,27 @@
     </w:p>
     <w:p>
       <w:r>
+        <w:t>Para o Etanóis, identifica-se como público-alvo: o motorista (consumidor final dos postos de combustível), os gerentes dos postos de combustível e pesquisadores do setor.</w:t>
+      </w:r>
+    </w:p>
+    <w:p>
+      <w:r>
+        <w:t>O motorista é interessado no momento de consulta dos valores e serviços prestados pelos postos de combustível, ou seja, conveniência, restaurantes, manutenção de veículos etc.</w:t>
+      </w:r>
+    </w:p>
+    <w:p>
+      <w:r>
+        <w:t>O gerente do posto de combustível se interessa ao ponto de divulgar seu posto no aplicativo, pois, estará visível para os motoristas, dando vantagem perante os demais que não estão.</w:t>
+      </w:r>
+    </w:p>
+    <w:p>
+      <w:r>
+        <w:t>Por fim, os pesquisadores do setor terão em mãos os dados de postos de combustível para pesquisa e com isso terem mais facilidade do que ir de posto em posto para verificar os valores e fazerem suas pesquisas.</w:t>
+      </w:r>
+    </w:p>
+    <w:p>
+      <w:r>
         <w:lastRenderedPageBreak/>
-        <w:t>Para o Etanóis, identifica-se como público-alvo: o motorista (consumidor final dos postos de combustível), os gerentes dos postos de combustível e pesquisadores do setor.</w:t>
-      </w:r>
-    </w:p>
-    <w:p>
-      <w:r>
-        <w:t>O motorista é interessado no momento de consulta dos valores e serviços prestados pelos postos de combustível, ou seja, conveniência, restaurantes, manutenção de veículos etc.</w:t>
-      </w:r>
-    </w:p>
-    <w:p>
-      <w:r>
-        <w:t>O gerente do posto de combustível se interessa ao ponto de divulgar seu posto no aplicativo, pois, estará visível para os motoristas, dando vantagem perante os demais que não estão.</w:t>
-      </w:r>
-    </w:p>
-    <w:p>
-      <w:r>
-        <w:t>Por fim, os pesquisadores do setor terão em mãos os dados de postos de combustível para pesquisa e com isso terem mais facilidade do que ir de posto em posto para verificar os valores e fazerem suas pesquisas.</w:t>
-      </w:r>
-    </w:p>
-    <w:p>
-      <w:r>
         <w:t xml:space="preserve"> </w:t>
       </w:r>
     </w:p>
@@ -8845,26 +9168,26 @@
         <w:pStyle w:val="Ttulo3"/>
       </w:pPr>
       <w:r>
+        <w:t>3.5.2 Decisões táticas</w:t>
+      </w:r>
+    </w:p>
+    <w:p>
+      <w:r>
+        <w:t>Aqui estão as decisões que serão tomadas para implementar o que foi decidido pelo nível estratégico, ou seja, reduzir custos de manutenção dos veículos da empresa. Essas decisões são tomadas pelo nível médio de gerência da empresa, ou seja, coordenadores dos setores, gerentes etc.</w:t>
+      </w:r>
+    </w:p>
+    <w:p>
+      <w:r>
+        <w:t>Com o Etanóis, estes coordenadores e gerentes podem definir os postos que os seus subordinados abastecerão a partir das rotas que farão. A aplicação dará as informações relevantes dos postos disponíveis, as quais impactarão nas decisões tomadas.</w:t>
+      </w:r>
+    </w:p>
+    <w:p/>
+    <w:p>
+      <w:pPr>
+        <w:pStyle w:val="Ttulo3"/>
+      </w:pPr>
+      <w:r>
         <w:lastRenderedPageBreak/>
-        <w:t>3.5.2 Decisões táticas</w:t>
-      </w:r>
-    </w:p>
-    <w:p>
-      <w:r>
-        <w:t>Aqui estão as decisões que serão tomadas para implementar o que foi decidido pelo nível estratégico, ou seja, reduzir custos de manutenção dos veículos da empresa. Essas decisões são tomadas pelo nível médio de gerência da empresa, ou seja, coordenadores dos setores, gerentes etc.</w:t>
-      </w:r>
-    </w:p>
-    <w:p>
-      <w:r>
-        <w:t>Com o Etanóis, estes coordenadores e gerentes podem definir os postos que os seus subordinados abastecerão a partir das rotas que farão. A aplicação dará as informações relevantes dos postos disponíveis, as quais impactarão nas decisões tomadas.</w:t>
-      </w:r>
-    </w:p>
-    <w:p/>
-    <w:p>
-      <w:pPr>
-        <w:pStyle w:val="Ttulo3"/>
-      </w:pPr>
-      <w:r>
         <w:t>3.5.3 Decisões operacionais</w:t>
       </w:r>
     </w:p>
@@ -28043,6 +28366,92 @@
     </w:lvl>
   </w:abstractNum>
   <w:abstractNum w:abstractNumId="13" w15:restartNumberingAfterBreak="0">
+    <w:nsid w:val="69E77FF6"/>
+    <w:multiLevelType w:val="hybridMultilevel"/>
+    <w:tmpl w:val="A4467A86"/>
+    <w:lvl w:ilvl="0" w:tplc="04160011">
+      <w:start w:val="1"/>
+      <w:numFmt w:val="decimal"/>
+      <w:lvlText w:val="%1)"/>
+      <w:lvlJc w:val="left"/>
+      <w:pPr>
+        <w:ind w:left="720" w:hanging="360"/>
+      </w:pPr>
+    </w:lvl>
+    <w:lvl w:ilvl="1" w:tplc="04160019" w:tentative="1">
+      <w:start w:val="1"/>
+      <w:numFmt w:val="lowerLetter"/>
+      <w:lvlText w:val="%2."/>
+      <w:lvlJc w:val="left"/>
+      <w:pPr>
+        <w:ind w:left="1440" w:hanging="360"/>
+      </w:pPr>
+    </w:lvl>
+    <w:lvl w:ilvl="2" w:tplc="0416001B" w:tentative="1">
+      <w:start w:val="1"/>
+      <w:numFmt w:val="lowerRoman"/>
+      <w:lvlText w:val="%3."/>
+      <w:lvlJc w:val="right"/>
+      <w:pPr>
+        <w:ind w:left="2160" w:hanging="180"/>
+      </w:pPr>
+    </w:lvl>
+    <w:lvl w:ilvl="3" w:tplc="0416000F" w:tentative="1">
+      <w:start w:val="1"/>
+      <w:numFmt w:val="decimal"/>
+      <w:lvlText w:val="%4."/>
+      <w:lvlJc w:val="left"/>
+      <w:pPr>
+        <w:ind w:left="2880" w:hanging="360"/>
+      </w:pPr>
+    </w:lvl>
+    <w:lvl w:ilvl="4" w:tplc="04160019" w:tentative="1">
+      <w:start w:val="1"/>
+      <w:numFmt w:val="lowerLetter"/>
+      <w:lvlText w:val="%5."/>
+      <w:lvlJc w:val="left"/>
+      <w:pPr>
+        <w:ind w:left="3600" w:hanging="360"/>
+      </w:pPr>
+    </w:lvl>
+    <w:lvl w:ilvl="5" w:tplc="0416001B" w:tentative="1">
+      <w:start w:val="1"/>
+      <w:numFmt w:val="lowerRoman"/>
+      <w:lvlText w:val="%6."/>
+      <w:lvlJc w:val="right"/>
+      <w:pPr>
+        <w:ind w:left="4320" w:hanging="180"/>
+      </w:pPr>
+    </w:lvl>
+    <w:lvl w:ilvl="6" w:tplc="0416000F" w:tentative="1">
+      <w:start w:val="1"/>
+      <w:numFmt w:val="decimal"/>
+      <w:lvlText w:val="%7."/>
+      <w:lvlJc w:val="left"/>
+      <w:pPr>
+        <w:ind w:left="5040" w:hanging="360"/>
+      </w:pPr>
+    </w:lvl>
+    <w:lvl w:ilvl="7" w:tplc="04160019" w:tentative="1">
+      <w:start w:val="1"/>
+      <w:numFmt w:val="lowerLetter"/>
+      <w:lvlText w:val="%8."/>
+      <w:lvlJc w:val="left"/>
+      <w:pPr>
+        <w:ind w:left="5760" w:hanging="360"/>
+      </w:pPr>
+    </w:lvl>
+    <w:lvl w:ilvl="8" w:tplc="0416001B" w:tentative="1">
+      <w:start w:val="1"/>
+      <w:numFmt w:val="lowerRoman"/>
+      <w:lvlText w:val="%9."/>
+      <w:lvlJc w:val="right"/>
+      <w:pPr>
+        <w:ind w:left="6480" w:hanging="180"/>
+      </w:pPr>
+    </w:lvl>
+  </w:abstractNum>
+  <w:abstractNum w:abstractNumId="14" w15:restartNumberingAfterBreak="0">
     <w:nsid w:val="6D244F14"/>
     <w:multiLevelType w:val="hybridMultilevel"/>
     <w:tmpl w:val="DBBC388A"/>
@@ -28155,7 +28564,7 @@
       </w:rPr>
     </w:lvl>
   </w:abstractNum>
-  <w:abstractNum w:abstractNumId="14" w15:restartNumberingAfterBreak="0">
+  <w:abstractNum w:abstractNumId="15" w15:restartNumberingAfterBreak="0">
     <w:nsid w:val="739D262F"/>
     <w:multiLevelType w:val="hybridMultilevel"/>
     <w:tmpl w:val="30766D9C"/>
@@ -28241,7 +28650,7 @@
       </w:pPr>
     </w:lvl>
   </w:abstractNum>
-  <w:abstractNum w:abstractNumId="15" w15:restartNumberingAfterBreak="0">
+  <w:abstractNum w:abstractNumId="16" w15:restartNumberingAfterBreak="0">
     <w:nsid w:val="74FC2BE0"/>
     <w:multiLevelType w:val="hybridMultilevel"/>
     <w:tmpl w:val="D38AE3DE"/>
@@ -28352,10 +28761,10 @@
     <w:abstractNumId w:val="9"/>
   </w:num>
   <w:num w:numId="9">
-    <w:abstractNumId w:val="15"/>
+    <w:abstractNumId w:val="16"/>
   </w:num>
   <w:num w:numId="10">
-    <w:abstractNumId w:val="13"/>
+    <w:abstractNumId w:val="14"/>
   </w:num>
   <w:num w:numId="11">
     <w:abstractNumId w:val="2"/>
@@ -28367,13 +28776,16 @@
     <w:abstractNumId w:val="8"/>
   </w:num>
   <w:num w:numId="14">
-    <w:abstractNumId w:val="14"/>
+    <w:abstractNumId w:val="15"/>
   </w:num>
   <w:num w:numId="15">
     <w:abstractNumId w:val="1"/>
   </w:num>
   <w:num w:numId="16">
     <w:abstractNumId w:val="12"/>
+  </w:num>
+  <w:num w:numId="17">
+    <w:abstractNumId w:val="13"/>
   </w:num>
 </w:numbering>
 </file>

</xml_diff>

<commit_message>
Atualização do sumário e revisão
</commit_message>
<xml_diff>
--- a/docs/projeto-final/documento-final/etanois-pfc.docx
+++ b/docs/projeto-final/documento-final/etanois-pfc.docx
@@ -579,6 +579,64 @@
             </w:pPr>
             <w:r>
               <w:t>Descrição</w:t>
+            </w:r>
+          </w:p>
+        </w:tc>
+      </w:tr>
+      <w:tr>
+        <w:tc>
+          <w:tcPr>
+            <w:tcW w:w="2265" w:type="dxa"/>
+          </w:tcPr>
+          <w:p>
+            <w:pPr>
+              <w:spacing w:before="0" w:after="0"/>
+              <w:jc w:val="left"/>
+            </w:pPr>
+            <w:r>
+              <w:t>27/01/2020</w:t>
+            </w:r>
+          </w:p>
+        </w:tc>
+        <w:tc>
+          <w:tcPr>
+            <w:tcW w:w="2265" w:type="dxa"/>
+          </w:tcPr>
+          <w:p>
+            <w:pPr>
+              <w:spacing w:before="0" w:after="0"/>
+              <w:jc w:val="left"/>
+            </w:pPr>
+            <w:r>
+              <w:t>0.5</w:t>
+            </w:r>
+          </w:p>
+        </w:tc>
+        <w:tc>
+          <w:tcPr>
+            <w:tcW w:w="2265" w:type="dxa"/>
+          </w:tcPr>
+          <w:p>
+            <w:pPr>
+              <w:spacing w:before="0" w:after="0"/>
+              <w:jc w:val="left"/>
+            </w:pPr>
+            <w:r>
+              <w:t>Mateus José Barbosa</w:t>
+            </w:r>
+          </w:p>
+        </w:tc>
+        <w:tc>
+          <w:tcPr>
+            <w:tcW w:w="2266" w:type="dxa"/>
+          </w:tcPr>
+          <w:p>
+            <w:pPr>
+              <w:spacing w:before="0" w:after="0"/>
+              <w:jc w:val="left"/>
+            </w:pPr>
+            <w:r>
+              <w:t>Adição da pesquisa de funcionalidades na formulação do problema</w:t>
             </w:r>
           </w:p>
         </w:tc>

</xml_diff>

<commit_message>
Correções na formulação do problema
</commit_message>
<xml_diff>
--- a/docs/projeto-final/documento-final/etanois-pfc.docx
+++ b/docs/projeto-final/documento-final/etanois-pfc.docx
@@ -579,6 +579,64 @@
             </w:pPr>
             <w:r>
               <w:t>Descrição</w:t>
+            </w:r>
+          </w:p>
+        </w:tc>
+      </w:tr>
+      <w:tr>
+        <w:tc>
+          <w:tcPr>
+            <w:tcW w:w="2265" w:type="dxa"/>
+          </w:tcPr>
+          <w:p>
+            <w:pPr>
+              <w:spacing w:before="0" w:after="0"/>
+              <w:jc w:val="left"/>
+            </w:pPr>
+            <w:r>
+              <w:t>27/01/2020</w:t>
+            </w:r>
+          </w:p>
+        </w:tc>
+        <w:tc>
+          <w:tcPr>
+            <w:tcW w:w="2265" w:type="dxa"/>
+          </w:tcPr>
+          <w:p>
+            <w:pPr>
+              <w:spacing w:before="0" w:after="0"/>
+              <w:jc w:val="left"/>
+            </w:pPr>
+            <w:r>
+              <w:t>0.5.1</w:t>
+            </w:r>
+          </w:p>
+        </w:tc>
+        <w:tc>
+          <w:tcPr>
+            <w:tcW w:w="2265" w:type="dxa"/>
+          </w:tcPr>
+          <w:p>
+            <w:pPr>
+              <w:spacing w:before="0" w:after="0"/>
+              <w:jc w:val="left"/>
+            </w:pPr>
+            <w:r>
+              <w:t>Mateus José Barbosa</w:t>
+            </w:r>
+          </w:p>
+        </w:tc>
+        <w:tc>
+          <w:tcPr>
+            <w:tcW w:w="2266" w:type="dxa"/>
+          </w:tcPr>
+          <w:p>
+            <w:pPr>
+              <w:spacing w:before="0" w:after="0"/>
+              <w:jc w:val="left"/>
+            </w:pPr>
+            <w:r>
+              <w:t>Correções no escopo do produto na formulação do produto</w:t>
             </w:r>
           </w:p>
         </w:tc>
@@ -3570,7 +3628,7 @@
           <w:r>
             <w:fldChar w:fldCharType="separate"/>
           </w:r>
-          <w:hyperlink w:anchor="_Toc36240973" w:history="1">
+          <w:hyperlink w:anchor="_Toc36244185" w:history="1">
             <w:r>
               <w:rPr>
                 <w:rStyle w:val="Hyperlink"/>
@@ -3593,7 +3651,7 @@
               <w:rPr>
                 <w:webHidden/>
               </w:rPr>
-              <w:instrText xml:space="preserve"> PAGEREF _Toc36240973 \h </w:instrText>
+              <w:instrText xml:space="preserve"> PAGEREF _Toc36244185 \h </w:instrText>
             </w:r>
             <w:r>
               <w:rPr>
@@ -3632,7 +3690,7 @@
               <w:lang w:eastAsia="pt-BR"/>
             </w:rPr>
           </w:pPr>
-          <w:hyperlink w:anchor="_Toc36240974" w:history="1">
+          <w:hyperlink w:anchor="_Toc36244186" w:history="1">
             <w:r>
               <w:rPr>
                 <w:rStyle w:val="Hyperlink"/>
@@ -3655,7 +3713,7 @@
               <w:rPr>
                 <w:webHidden/>
               </w:rPr>
-              <w:instrText xml:space="preserve"> PAGEREF _Toc36240974 \h </w:instrText>
+              <w:instrText xml:space="preserve"> PAGEREF _Toc36244186 \h </w:instrText>
             </w:r>
             <w:r>
               <w:rPr>
@@ -3696,7 +3754,7 @@
               <w:lang w:eastAsia="pt-BR"/>
             </w:rPr>
           </w:pPr>
-          <w:hyperlink w:anchor="_Toc36240975" w:history="1">
+          <w:hyperlink w:anchor="_Toc36244187" w:history="1">
             <w:r>
               <w:rPr>
                 <w:rStyle w:val="Hyperlink"/>
@@ -3723,7 +3781,7 @@
                 <w:noProof/>
                 <w:webHidden/>
               </w:rPr>
-              <w:instrText xml:space="preserve"> PAGEREF _Toc36240975 \h </w:instrText>
+              <w:instrText xml:space="preserve"> PAGEREF _Toc36244187 \h </w:instrText>
             </w:r>
             <w:r>
               <w:rPr>
@@ -3768,7 +3826,7 @@
               <w:lang w:eastAsia="pt-BR"/>
             </w:rPr>
           </w:pPr>
-          <w:hyperlink w:anchor="_Toc36240976" w:history="1">
+          <w:hyperlink w:anchor="_Toc36244188" w:history="1">
             <w:r>
               <w:rPr>
                 <w:rStyle w:val="Hyperlink"/>
@@ -3795,7 +3853,7 @@
                 <w:noProof/>
                 <w:webHidden/>
               </w:rPr>
-              <w:instrText xml:space="preserve"> PAGEREF _Toc36240976 \h </w:instrText>
+              <w:instrText xml:space="preserve"> PAGEREF _Toc36244188 \h </w:instrText>
             </w:r>
             <w:r>
               <w:rPr>
@@ -3840,7 +3898,7 @@
               <w:lang w:eastAsia="pt-BR"/>
             </w:rPr>
           </w:pPr>
-          <w:hyperlink w:anchor="_Toc36240977" w:history="1">
+          <w:hyperlink w:anchor="_Toc36244189" w:history="1">
             <w:r>
               <w:rPr>
                 <w:rStyle w:val="Hyperlink"/>
@@ -3867,7 +3925,7 @@
                 <w:noProof/>
                 <w:webHidden/>
               </w:rPr>
-              <w:instrText xml:space="preserve"> PAGEREF _Toc36240977 \h </w:instrText>
+              <w:instrText xml:space="preserve"> PAGEREF _Toc36244189 \h </w:instrText>
             </w:r>
             <w:r>
               <w:rPr>
@@ -3910,7 +3968,7 @@
               <w:lang w:eastAsia="pt-BR"/>
             </w:rPr>
           </w:pPr>
-          <w:hyperlink w:anchor="_Toc36240978" w:history="1">
+          <w:hyperlink w:anchor="_Toc36244190" w:history="1">
             <w:r>
               <w:rPr>
                 <w:rStyle w:val="Hyperlink"/>
@@ -3933,7 +3991,7 @@
               <w:rPr>
                 <w:webHidden/>
               </w:rPr>
-              <w:instrText xml:space="preserve"> PAGEREF _Toc36240978 \h </w:instrText>
+              <w:instrText xml:space="preserve"> PAGEREF _Toc36244190 \h </w:instrText>
             </w:r>
             <w:r>
               <w:rPr>
@@ -3974,7 +4032,7 @@
               <w:lang w:eastAsia="pt-BR"/>
             </w:rPr>
           </w:pPr>
-          <w:hyperlink w:anchor="_Toc36240979" w:history="1">
+          <w:hyperlink w:anchor="_Toc36244191" w:history="1">
             <w:r>
               <w:rPr>
                 <w:rStyle w:val="Hyperlink"/>
@@ -4001,7 +4059,7 @@
                 <w:noProof/>
                 <w:webHidden/>
               </w:rPr>
-              <w:instrText xml:space="preserve"> PAGEREF _Toc36240979 \h </w:instrText>
+              <w:instrText xml:space="preserve"> PAGEREF _Toc36244191 \h </w:instrText>
             </w:r>
             <w:r>
               <w:rPr>
@@ -4046,7 +4104,7 @@
               <w:lang w:eastAsia="pt-BR"/>
             </w:rPr>
           </w:pPr>
-          <w:hyperlink w:anchor="_Toc36240980" w:history="1">
+          <w:hyperlink w:anchor="_Toc36244192" w:history="1">
             <w:r>
               <w:rPr>
                 <w:rStyle w:val="Hyperlink"/>
@@ -4073,7 +4131,7 @@
                 <w:noProof/>
                 <w:webHidden/>
               </w:rPr>
-              <w:instrText xml:space="preserve"> PAGEREF _Toc36240980 \h </w:instrText>
+              <w:instrText xml:space="preserve"> PAGEREF _Toc36244192 \h </w:instrText>
             </w:r>
             <w:r>
               <w:rPr>
@@ -4093,7 +4151,7 @@
                 <w:noProof/>
                 <w:webHidden/>
               </w:rPr>
-              <w:t>29</w:t>
+              <w:t>30</w:t>
             </w:r>
             <w:r>
               <w:rPr>
@@ -4118,7 +4176,7 @@
               <w:lang w:eastAsia="pt-BR"/>
             </w:rPr>
           </w:pPr>
-          <w:hyperlink w:anchor="_Toc36240981" w:history="1">
+          <w:hyperlink w:anchor="_Toc36244193" w:history="1">
             <w:r>
               <w:rPr>
                 <w:rStyle w:val="Hyperlink"/>
@@ -4145,7 +4203,7 @@
                 <w:noProof/>
                 <w:webHidden/>
               </w:rPr>
-              <w:instrText xml:space="preserve"> PAGEREF _Toc36240981 \h </w:instrText>
+              <w:instrText xml:space="preserve"> PAGEREF _Toc36244193 \h </w:instrText>
             </w:r>
             <w:r>
               <w:rPr>
@@ -4165,7 +4223,7 @@
                 <w:noProof/>
                 <w:webHidden/>
               </w:rPr>
-              <w:t>30</w:t>
+              <w:t>31</w:t>
             </w:r>
             <w:r>
               <w:rPr>
@@ -4190,7 +4248,7 @@
               <w:lang w:eastAsia="pt-BR"/>
             </w:rPr>
           </w:pPr>
-          <w:hyperlink w:anchor="_Toc36240982" w:history="1">
+          <w:hyperlink w:anchor="_Toc36244194" w:history="1">
             <w:r>
               <w:rPr>
                 <w:rStyle w:val="Hyperlink"/>
@@ -4217,7 +4275,7 @@
                 <w:noProof/>
                 <w:webHidden/>
               </w:rPr>
-              <w:instrText xml:space="preserve"> PAGEREF _Toc36240982 \h </w:instrText>
+              <w:instrText xml:space="preserve"> PAGEREF _Toc36244194 \h </w:instrText>
             </w:r>
             <w:r>
               <w:rPr>
@@ -4237,7 +4295,7 @@
                 <w:noProof/>
                 <w:webHidden/>
               </w:rPr>
-              <w:t>30</w:t>
+              <w:t>31</w:t>
             </w:r>
             <w:r>
               <w:rPr>
@@ -4262,7 +4320,7 @@
               <w:lang w:eastAsia="pt-BR"/>
             </w:rPr>
           </w:pPr>
-          <w:hyperlink w:anchor="_Toc36240983" w:history="1">
+          <w:hyperlink w:anchor="_Toc36244195" w:history="1">
             <w:r>
               <w:rPr>
                 <w:rStyle w:val="Hyperlink"/>
@@ -4289,7 +4347,7 @@
                 <w:noProof/>
                 <w:webHidden/>
               </w:rPr>
-              <w:instrText xml:space="preserve"> PAGEREF _Toc36240983 \h </w:instrText>
+              <w:instrText xml:space="preserve"> PAGEREF _Toc36244195 \h </w:instrText>
             </w:r>
             <w:r>
               <w:rPr>
@@ -4309,7 +4367,7 @@
                 <w:noProof/>
                 <w:webHidden/>
               </w:rPr>
-              <w:t>31</w:t>
+              <w:t>32</w:t>
             </w:r>
             <w:r>
               <w:rPr>
@@ -4332,7 +4390,7 @@
               <w:lang w:eastAsia="pt-BR"/>
             </w:rPr>
           </w:pPr>
-          <w:hyperlink w:anchor="_Toc36240984" w:history="1">
+          <w:hyperlink w:anchor="_Toc36244196" w:history="1">
             <w:r>
               <w:rPr>
                 <w:rStyle w:val="Hyperlink"/>
@@ -4355,7 +4413,7 @@
               <w:rPr>
                 <w:webHidden/>
               </w:rPr>
-              <w:instrText xml:space="preserve"> PAGEREF _Toc36240984 \h </w:instrText>
+              <w:instrText xml:space="preserve"> PAGEREF _Toc36244196 \h </w:instrText>
             </w:r>
             <w:r>
               <w:rPr>
@@ -4372,7 +4430,7 @@
               <w:rPr>
                 <w:webHidden/>
               </w:rPr>
-              <w:t>33</w:t>
+              <w:t>34</w:t>
             </w:r>
             <w:r>
               <w:rPr>
@@ -4396,7 +4454,7 @@
               <w:lang w:eastAsia="pt-BR"/>
             </w:rPr>
           </w:pPr>
-          <w:hyperlink w:anchor="_Toc36240985" w:history="1">
+          <w:hyperlink w:anchor="_Toc36244197" w:history="1">
             <w:r>
               <w:rPr>
                 <w:rStyle w:val="Hyperlink"/>
@@ -4423,7 +4481,7 @@
                 <w:noProof/>
                 <w:webHidden/>
               </w:rPr>
-              <w:instrText xml:space="preserve"> PAGEREF _Toc36240985 \h </w:instrText>
+              <w:instrText xml:space="preserve"> PAGEREF _Toc36244197 \h </w:instrText>
             </w:r>
             <w:r>
               <w:rPr>
@@ -4443,7 +4501,7 @@
                 <w:noProof/>
                 <w:webHidden/>
               </w:rPr>
-              <w:t>33</w:t>
+              <w:t>34</w:t>
             </w:r>
             <w:r>
               <w:rPr>
@@ -4468,7 +4526,7 @@
               <w:lang w:eastAsia="pt-BR"/>
             </w:rPr>
           </w:pPr>
-          <w:hyperlink w:anchor="_Toc36240986" w:history="1">
+          <w:hyperlink w:anchor="_Toc36244198" w:history="1">
             <w:r>
               <w:rPr>
                 <w:rStyle w:val="Hyperlink"/>
@@ -4495,7 +4553,7 @@
                 <w:noProof/>
                 <w:webHidden/>
               </w:rPr>
-              <w:instrText xml:space="preserve"> PAGEREF _Toc36240986 \h </w:instrText>
+              <w:instrText xml:space="preserve"> PAGEREF _Toc36244198 \h </w:instrText>
             </w:r>
             <w:r>
               <w:rPr>
@@ -4515,7 +4573,7 @@
                 <w:noProof/>
                 <w:webHidden/>
               </w:rPr>
-              <w:t>33</w:t>
+              <w:t>34</w:t>
             </w:r>
             <w:r>
               <w:rPr>
@@ -4540,7 +4598,7 @@
               <w:lang w:eastAsia="pt-BR"/>
             </w:rPr>
           </w:pPr>
-          <w:hyperlink w:anchor="_Toc36240987" w:history="1">
+          <w:hyperlink w:anchor="_Toc36244199" w:history="1">
             <w:r>
               <w:rPr>
                 <w:rStyle w:val="Hyperlink"/>
@@ -4567,7 +4625,7 @@
                 <w:noProof/>
                 <w:webHidden/>
               </w:rPr>
-              <w:instrText xml:space="preserve"> PAGEREF _Toc36240987 \h </w:instrText>
+              <w:instrText xml:space="preserve"> PAGEREF _Toc36244199 \h </w:instrText>
             </w:r>
             <w:r>
               <w:rPr>
@@ -4587,7 +4645,7 @@
                 <w:noProof/>
                 <w:webHidden/>
               </w:rPr>
-              <w:t>33</w:t>
+              <w:t>34</w:t>
             </w:r>
             <w:r>
               <w:rPr>
@@ -4612,7 +4670,7 @@
               <w:lang w:eastAsia="pt-BR"/>
             </w:rPr>
           </w:pPr>
-          <w:hyperlink w:anchor="_Toc36240988" w:history="1">
+          <w:hyperlink w:anchor="_Toc36244200" w:history="1">
             <w:r>
               <w:rPr>
                 <w:rStyle w:val="Hyperlink"/>
@@ -4639,7 +4697,7 @@
                 <w:noProof/>
                 <w:webHidden/>
               </w:rPr>
-              <w:instrText xml:space="preserve"> PAGEREF _Toc36240988 \h </w:instrText>
+              <w:instrText xml:space="preserve"> PAGEREF _Toc36244200 \h </w:instrText>
             </w:r>
             <w:r>
               <w:rPr>
@@ -4659,7 +4717,7 @@
                 <w:noProof/>
                 <w:webHidden/>
               </w:rPr>
-              <w:t>33</w:t>
+              <w:t>34</w:t>
             </w:r>
             <w:r>
               <w:rPr>
@@ -4684,7 +4742,7 @@
               <w:lang w:eastAsia="pt-BR"/>
             </w:rPr>
           </w:pPr>
-          <w:hyperlink w:anchor="_Toc36240989" w:history="1">
+          <w:hyperlink w:anchor="_Toc36244201" w:history="1">
             <w:r>
               <w:rPr>
                 <w:rStyle w:val="Hyperlink"/>
@@ -4711,7 +4769,7 @@
                 <w:noProof/>
                 <w:webHidden/>
               </w:rPr>
-              <w:instrText xml:space="preserve"> PAGEREF _Toc36240989 \h </w:instrText>
+              <w:instrText xml:space="preserve"> PAGEREF _Toc36244201 \h </w:instrText>
             </w:r>
             <w:r>
               <w:rPr>
@@ -4731,7 +4789,7 @@
                 <w:noProof/>
                 <w:webHidden/>
               </w:rPr>
-              <w:t>33</w:t>
+              <w:t>34</w:t>
             </w:r>
             <w:r>
               <w:rPr>
@@ -4756,7 +4814,7 @@
               <w:lang w:eastAsia="pt-BR"/>
             </w:rPr>
           </w:pPr>
-          <w:hyperlink w:anchor="_Toc36240990" w:history="1">
+          <w:hyperlink w:anchor="_Toc36244202" w:history="1">
             <w:r>
               <w:rPr>
                 <w:rStyle w:val="Hyperlink"/>
@@ -4783,7 +4841,7 @@
                 <w:noProof/>
                 <w:webHidden/>
               </w:rPr>
-              <w:instrText xml:space="preserve"> PAGEREF _Toc36240990 \h </w:instrText>
+              <w:instrText xml:space="preserve"> PAGEREF _Toc36244202 \h </w:instrText>
             </w:r>
             <w:r>
               <w:rPr>
@@ -4803,7 +4861,7 @@
                 <w:noProof/>
                 <w:webHidden/>
               </w:rPr>
-              <w:t>33</w:t>
+              <w:t>34</w:t>
             </w:r>
             <w:r>
               <w:rPr>
@@ -4826,7 +4884,7 @@
               <w:lang w:eastAsia="pt-BR"/>
             </w:rPr>
           </w:pPr>
-          <w:hyperlink w:anchor="_Toc36240991" w:history="1">
+          <w:hyperlink w:anchor="_Toc36244203" w:history="1">
             <w:r>
               <w:rPr>
                 <w:rStyle w:val="Hyperlink"/>
@@ -4849,7 +4907,7 @@
               <w:rPr>
                 <w:webHidden/>
               </w:rPr>
-              <w:instrText xml:space="preserve"> PAGEREF _Toc36240991 \h </w:instrText>
+              <w:instrText xml:space="preserve"> PAGEREF _Toc36244203 \h </w:instrText>
             </w:r>
             <w:r>
               <w:rPr>
@@ -4866,7 +4924,7 @@
               <w:rPr>
                 <w:webHidden/>
               </w:rPr>
-              <w:t>34</w:t>
+              <w:t>35</w:t>
             </w:r>
             <w:r>
               <w:rPr>
@@ -4890,7 +4948,7 @@
               <w:lang w:eastAsia="pt-BR"/>
             </w:rPr>
           </w:pPr>
-          <w:hyperlink w:anchor="_Toc36240992" w:history="1">
+          <w:hyperlink w:anchor="_Toc36244204" w:history="1">
             <w:r>
               <w:rPr>
                 <w:rStyle w:val="Hyperlink"/>
@@ -4917,7 +4975,7 @@
                 <w:noProof/>
                 <w:webHidden/>
               </w:rPr>
-              <w:instrText xml:space="preserve"> PAGEREF _Toc36240992 \h </w:instrText>
+              <w:instrText xml:space="preserve"> PAGEREF _Toc36244204 \h </w:instrText>
             </w:r>
             <w:r>
               <w:rPr>
@@ -4937,7 +4995,7 @@
                 <w:noProof/>
                 <w:webHidden/>
               </w:rPr>
-              <w:t>34</w:t>
+              <w:t>35</w:t>
             </w:r>
             <w:r>
               <w:rPr>
@@ -4962,7 +5020,7 @@
               <w:lang w:eastAsia="pt-BR"/>
             </w:rPr>
           </w:pPr>
-          <w:hyperlink w:anchor="_Toc36240993" w:history="1">
+          <w:hyperlink w:anchor="_Toc36244205" w:history="1">
             <w:r>
               <w:rPr>
                 <w:rStyle w:val="Hyperlink"/>
@@ -4989,7 +5047,7 @@
                 <w:noProof/>
                 <w:webHidden/>
               </w:rPr>
-              <w:instrText xml:space="preserve"> PAGEREF _Toc36240993 \h </w:instrText>
+              <w:instrText xml:space="preserve"> PAGEREF _Toc36244205 \h </w:instrText>
             </w:r>
             <w:r>
               <w:rPr>
@@ -5009,7 +5067,7 @@
                 <w:noProof/>
                 <w:webHidden/>
               </w:rPr>
-              <w:t>63</w:t>
+              <w:t>64</w:t>
             </w:r>
             <w:r>
               <w:rPr>
@@ -5032,7 +5090,7 @@
               <w:lang w:eastAsia="pt-BR"/>
             </w:rPr>
           </w:pPr>
-          <w:hyperlink w:anchor="_Toc36240994" w:history="1">
+          <w:hyperlink w:anchor="_Toc36244206" w:history="1">
             <w:r>
               <w:rPr>
                 <w:rStyle w:val="Hyperlink"/>
@@ -5055,7 +5113,7 @@
               <w:rPr>
                 <w:webHidden/>
               </w:rPr>
-              <w:instrText xml:space="preserve"> PAGEREF _Toc36240994 \h </w:instrText>
+              <w:instrText xml:space="preserve"> PAGEREF _Toc36244206 \h </w:instrText>
             </w:r>
             <w:r>
               <w:rPr>
@@ -5072,7 +5130,7 @@
               <w:rPr>
                 <w:webHidden/>
               </w:rPr>
-              <w:t>65</w:t>
+              <w:t>66</w:t>
             </w:r>
             <w:r>
               <w:rPr>
@@ -5106,7 +5164,7 @@
       <w:pPr>
         <w:pStyle w:val="Ttulo1"/>
       </w:pPr>
-      <w:bookmarkStart w:id="0" w:name="_Toc36240973"/>
+      <w:bookmarkStart w:id="0" w:name="_Toc36244185"/>
       <w:r>
         <w:lastRenderedPageBreak/>
         <w:t>1 INTRODUÇÃO</w:t>
@@ -5187,7 +5245,7 @@
       <w:pPr>
         <w:pStyle w:val="Ttulo1"/>
       </w:pPr>
-      <w:bookmarkStart w:id="1" w:name="_Toc36240974"/>
+      <w:bookmarkStart w:id="1" w:name="_Toc36244186"/>
       <w:r>
         <w:lastRenderedPageBreak/>
         <w:t>2 REVISÃO BIBLIOGRÁFICA</w:t>
@@ -5224,7 +5282,7 @@
       <w:pPr>
         <w:pStyle w:val="Ttulo2"/>
       </w:pPr>
-      <w:bookmarkStart w:id="2" w:name="_Toc36240975"/>
+      <w:bookmarkStart w:id="2" w:name="_Toc36244187"/>
       <w:r>
         <w:t xml:space="preserve">2.1 </w:t>
       </w:r>
@@ -5470,7 +5528,7 @@
       <w:pPr>
         <w:pStyle w:val="Ttulo2"/>
       </w:pPr>
-      <w:bookmarkStart w:id="3" w:name="_Toc36240976"/>
+      <w:bookmarkStart w:id="3" w:name="_Toc36244188"/>
       <w:r>
         <w:lastRenderedPageBreak/>
         <w:t>2.2 F</w:t>
@@ -5548,7 +5606,7 @@
       <w:pPr>
         <w:pStyle w:val="Ttulo2"/>
       </w:pPr>
-      <w:bookmarkStart w:id="4" w:name="_Toc36240977"/>
+      <w:bookmarkStart w:id="4" w:name="_Toc36244189"/>
       <w:r>
         <w:t xml:space="preserve">2.3 O </w:t>
       </w:r>
@@ -6120,7 +6178,7 @@
       <w:pPr>
         <w:pStyle w:val="Ttulo1"/>
       </w:pPr>
-      <w:bookmarkStart w:id="5" w:name="_Toc36240978"/>
+      <w:bookmarkStart w:id="5" w:name="_Toc36244190"/>
       <w:r>
         <w:lastRenderedPageBreak/>
         <w:t>3 OBJETIVO DO PROJETO</w:t>
@@ -6206,7 +6264,7 @@
       <w:pPr>
         <w:pStyle w:val="Ttulo2"/>
       </w:pPr>
-      <w:bookmarkStart w:id="6" w:name="_Toc36240979"/>
+      <w:bookmarkStart w:id="6" w:name="_Toc36244191"/>
       <w:r>
         <w:t>3.1 FORMULAÇÃO DO PROBLEMA</w:t>
       </w:r>
@@ -7063,7 +7121,13 @@
     </w:p>
     <w:p>
       <w:r>
-        <w:t>O motorista é o usuário que utilizará o aplicativo como cliente, ou seja, usufruirá dos recursos de pesquisa, compra e premiações por fidelidade e utilização. Todo gerente e frentista/funcionário é um motorista no sistema.</w:t>
+        <w:t>O motorista é o usuário que utiliza</w:t>
+      </w:r>
+      <w:r>
+        <w:t xml:space="preserve"> </w:t>
+      </w:r>
+      <w:r>
+        <w:t>o aplicativo como cliente, ou seja, usufrui dos recursos de pesquisa, compra e premiações por fidelidade e utilização. Todo gerente e frentista/funcionário é um motorista no sistema.</w:t>
       </w:r>
     </w:p>
     <w:p>
@@ -7094,7 +7158,25 @@
         <w:t>,</w:t>
       </w:r>
       <w:r>
-        <w:t xml:space="preserve"> o qual será utilizado como filtro nas buscas do sistema. Poderão ser definidos dois combustíveis, um primário (obrigatório) e um alternativo (opcional). Serão opções: </w:t>
+        <w:t xml:space="preserve"> o qual </w:t>
+      </w:r>
+      <w:r>
+        <w:t>é</w:t>
+      </w:r>
+      <w:r>
+        <w:t xml:space="preserve"> utilizado como filtro nas buscas do sistema. Pode</w:t>
+      </w:r>
+      <w:r>
+        <w:t xml:space="preserve"> </w:t>
+      </w:r>
+      <w:r>
+        <w:t>ser definidos dois combustíveis, um primário (obrigatório) e um alternativo (opcional). S</w:t>
+      </w:r>
+      <w:r>
+        <w:t>ão</w:t>
+      </w:r>
+      <w:r>
+        <w:t xml:space="preserve"> opções: </w:t>
       </w:r>
       <w:r>
         <w:t>gasolina comum, gasolina aditivada, etanol, diesel, diesel s10 e Gás Natural Veicular (GNV);</w:t>
@@ -7120,7 +7202,13 @@
         <w:t>,</w:t>
       </w:r>
       <w:r>
-        <w:t xml:space="preserve"> este definirá a distância em que o sistema buscará por postos em volta da localização atual do motorista com um mínimo de 100 metros e um máximo 10 quilômetros;</w:t>
+        <w:t xml:space="preserve"> este defi</w:t>
+      </w:r>
+      <w:r>
+        <w:t>ne</w:t>
+      </w:r>
+      <w:r>
+        <w:t xml:space="preserve"> a distância em que o sistema busca por postos em volta da localização atual do motorista com um mínimo de 100 metros e um máximo 10 quilômetros;</w:t>
       </w:r>
     </w:p>
     <w:p>
@@ -7137,7 +7225,13 @@
         <w:t xml:space="preserve">código de endereçamento postal (CEP), </w:t>
       </w:r>
       <w:r>
-        <w:t>este dado irá dar a visualização ao usuário de todos os postos da sua cidade;</w:t>
+        <w:t xml:space="preserve">este dado </w:t>
+      </w:r>
+      <w:r>
+        <w:t>dá a</w:t>
+      </w:r>
+      <w:r>
+        <w:t xml:space="preserve"> visualização ao usuário de todos os postos da sua cidade;</w:t>
       </w:r>
     </w:p>
     <w:p>
@@ -7158,7 +7252,13 @@
         <w:t xml:space="preserve"> </w:t>
       </w:r>
       <w:r>
-        <w:t xml:space="preserve">usuário definirá a(s) forma(s) de pagamentos que utilizará </w:t>
+        <w:t>usuário defin</w:t>
+      </w:r>
+      <w:r>
+        <w:t xml:space="preserve">e </w:t>
+      </w:r>
+      <w:r>
+        <w:t xml:space="preserve">a(s) forma(s) de pagamentos que utilizará </w:t>
       </w:r>
       <w:r>
         <w:t>dentro do Etanóis</w:t>
@@ -7179,12 +7279,24 @@
     </w:p>
     <w:p>
       <w:r>
-        <w:t>Ao definir suas preferências, o usuário poderá navegar na aplicação. Com a premissa da localização do dispositivo estar ligada, o mapa do Etanóis carregará a lista de postos disponíveis no raio de localização atual do usuário no item “Radar”. Este item dispõe os postos disponíveis a partir da distância definida nas preferências.</w:t>
+        <w:t>Ao definir suas preferências, o usuário pode</w:t>
       </w:r>
       <w:r>
         <w:t xml:space="preserve"> </w:t>
       </w:r>
       <w:r>
+        <w:t>navegar na aplicação. Com a premissa da localização do dispositivo estar ligada, o mapa do Etanóis carrega</w:t>
+      </w:r>
+      <w:r>
+        <w:t xml:space="preserve"> </w:t>
+      </w:r>
+      <w:r>
+        <w:t>a lista de postos disponíveis no raio de localização atual do usuário no item “Radar”. Este item dispõe os postos disponíveis a partir da distância definida nas preferências.</w:t>
+      </w:r>
+      <w:r>
+        <w:t xml:space="preserve"> </w:t>
+      </w:r>
+      <w:r>
         <w:t>Caso o usuário definir uma rota de viagem, a lista de resultados será de acordo com a rota definida, mostrando os postos credenciados em torno deste percurso.</w:t>
       </w:r>
       <w:r>
@@ -7205,13 +7317,25 @@
         <w:t xml:space="preserve">dentre </w:t>
       </w:r>
       <w:r>
-        <w:t>os resultados, o Etanóis traçará uma rota da localização atual do automóvel até o posto selecionado</w:t>
+        <w:t>os resultados, o Etanóis traça uma rota da localização atual do automóvel até o posto selecionado</w:t>
       </w:r>
       <w:r>
         <w:t xml:space="preserve">. </w:t>
       </w:r>
       <w:r>
-        <w:t xml:space="preserve">Quando estiver na bomba de abastecimento, o motorista deverá pressionar o botão “Realizar compra”, o qual abrirá um leitor de </w:t>
+        <w:t>Quando estiver na bomba de abastecimento, o motorista deve</w:t>
+      </w:r>
+      <w:r>
+        <w:t xml:space="preserve"> </w:t>
+      </w:r>
+      <w:r>
+        <w:t>pressionar o botão “Realizar compra”, o qual abr</w:t>
+      </w:r>
+      <w:r>
+        <w:t>e</w:t>
+      </w:r>
+      <w:r>
+        <w:t xml:space="preserve"> um leitor de </w:t>
       </w:r>
       <w:r>
         <w:rPr>
@@ -7230,7 +7354,19 @@
       </w:r>
       <w:proofErr w:type="spellEnd"/>
       <w:r>
-        <w:t xml:space="preserve">. Enquanto isso, o frentista em seu dispositivo, irá acessar o item “Área do Frentista” o qual possuirá um item “Abastecimento”, este abrirá um pequeno </w:t>
+        <w:t>. Enquanto isso, o frentista em seu dispositivo, acessa</w:t>
+      </w:r>
+      <w:r>
+        <w:t xml:space="preserve"> </w:t>
+      </w:r>
+      <w:r>
+        <w:t>o item “Área do Frentista” o qual possui um item “Abastecimento”, este abr</w:t>
+      </w:r>
+      <w:r>
+        <w:t>e</w:t>
+      </w:r>
+      <w:r>
+        <w:t xml:space="preserve"> um pequeno </w:t>
       </w:r>
       <w:r>
         <w:rPr>
@@ -7240,7 +7376,13 @@
         <w:t>pop-up</w:t>
       </w:r>
       <w:r>
-        <w:t xml:space="preserve"> ao frentista, no qual irá inserir o tipo de combustível abastecido e a quantidade que o motorista adquiriu. Essa ação gerará um </w:t>
+        <w:t xml:space="preserve"> ao frentista, no qual </w:t>
+      </w:r>
+      <w:r>
+        <w:t>deve inserir</w:t>
+      </w:r>
+      <w:r>
+        <w:t xml:space="preserve"> o tipo de combustível abastecido e a quantidade que o motorista adquiriu. Essa ação gera um </w:t>
       </w:r>
       <w:r>
         <w:rPr>
@@ -7259,7 +7401,25 @@
       </w:r>
       <w:proofErr w:type="spellEnd"/>
       <w:r>
-        <w:t xml:space="preserve"> que será mostrado ao comprador para que seja lido. Ao ler o código, poderá ser escolhido a opção de pagamento e a compra será realizada.</w:t>
+        <w:t xml:space="preserve"> que </w:t>
+      </w:r>
+      <w:r>
+        <w:t xml:space="preserve">deve ser </w:t>
+      </w:r>
+      <w:r>
+        <w:t xml:space="preserve">mostrado ao comprador para que seja lido. Ao ler o código, </w:t>
+      </w:r>
+      <w:r>
+        <w:t>o motorista deve escolher</w:t>
+      </w:r>
+      <w:r>
+        <w:t xml:space="preserve"> a opção de pagamento e a compra </w:t>
+      </w:r>
+      <w:r>
+        <w:t>é</w:t>
+      </w:r>
+      <w:r>
+        <w:t xml:space="preserve"> realizada.</w:t>
       </w:r>
     </w:p>
     <w:p>
@@ -7328,11 +7488,10 @@
       <w:r>
         <w:t>m Real).</w:t>
       </w:r>
-      <w:r>
-        <w:t xml:space="preserve"> </w:t>
-      </w:r>
-      <w:r>
-        <w:t xml:space="preserve">Os usuários também poderão adicionar </w:t>
+    </w:p>
+    <w:p>
+      <w:r>
+        <w:t xml:space="preserve">Esta forma de comercialização pode ser injusta para os postos, uma vez que o usuário não pagará em dinheiro pelo combustível. Dessa forma, o Etanóis, repassará uma parcela do valor da compra realizado com </w:t>
       </w:r>
       <w:proofErr w:type="spellStart"/>
       <w:r>
@@ -7340,35 +7499,21 @@
           <w:i/>
           <w:iCs/>
         </w:rPr>
-        <w:t>Etacoin</w:t>
-      </w:r>
-      <w:r>
-        <w:rPr>
-          <w:i/>
-          <w:iCs/>
-        </w:rPr>
-        <w:t>s</w:t>
+        <w:t>Etacoins</w:t>
       </w:r>
       <w:proofErr w:type="spellEnd"/>
       <w:r>
-        <w:t>, como uma forma de manter um saldo controlado dentro do Etanóis, via pagamento de boleto ou transferência.</w:t>
-      </w:r>
-    </w:p>
-    <w:p>
-      <w:r>
-        <w:t xml:space="preserve">Esta forma de comercialização pode ser injusta para os postos, uma vez que o usuário não pagará em dinheiro pelo combustível. Dessa forma, o Etanóis, repassará uma parcela do valor da compra realizado com </w:t>
-      </w:r>
-      <w:proofErr w:type="spellStart"/>
-      <w:r>
-        <w:t>Etacoins</w:t>
-      </w:r>
-      <w:proofErr w:type="spellEnd"/>
-      <w:r>
-        <w:t xml:space="preserve"> em dinheiro para o posto de combustível. Essa parcela tem </w:t>
+        <w:t xml:space="preserve"> em dinheiro para o posto de combustível. Essa parcela tem o percentual de 80% do valor da compra, ou seja, em uma compra de e$ 50 – R$ 50 reais – o posto recebe</w:t>
+      </w:r>
+      <w:r>
+        <w:t xml:space="preserve"> </w:t>
+      </w:r>
+      <w:r>
+        <w:t xml:space="preserve">e$ 40 convertidos em reais, ou seja, R$ 40. Esse valor será debitado do valor de </w:t>
       </w:r>
       <w:r>
         <w:lastRenderedPageBreak/>
-        <w:t xml:space="preserve">o percentual de 80% do valor da compra, ou seja, em uma compra de e$ 50 – R$ 50 reais – o posto receberá e$ 40 convertidos em reais, ou seja, R$ 40. Esse valor será debitado do valor de repasse que o posto tem com o Etanóis, mais detalhes sobre o repasse no </w:t>
+        <w:t xml:space="preserve">repasse que o posto tem com o Etanóis, mais detalhes sobre o repasse no </w:t>
       </w:r>
       <w:r>
         <w:t>tópico</w:t>
@@ -7391,7 +7536,13 @@
     </w:p>
     <w:p>
       <w:r>
-        <w:t>Todas as compras realizadas por um motorista no Etanóis serão adicionadas ao extrato de compras realizadas e ao histórico de abastecimento. O extrato de compras tem por funcionalidade o controle financeiro do motorista, mostrando-o seus gastos mensais ou de um determinado período. Já o histórico de abastecimento, dispõe ao motorista a visualização de seu consumo de combustível, dando a possibilidade ao motorista de analisar o consumo de seu veículo. Quanto mais o motorista dirigir com o aplicativo ativo, maior a precisão de acerto do consumo do veículo.</w:t>
+        <w:t xml:space="preserve">Todas as compras realizadas por um motorista no Etanóis serão adicionadas ao extrato de compras realizadas e ao histórico de abastecimento. O extrato de compras tem por funcionalidade o controle financeiro do motorista, mostrando-o seus gastos mensais ou de um determinado período. Já o histórico de abastecimento, dispõe ao motorista a visualização de seu consumo de combustível, dando a possibilidade ao motorista de analisar o consumo de seu veículo. Quanto mais o motorista dirigir com o aplicativo </w:t>
+      </w:r>
+      <w:r>
+        <w:t>em primeiro plano em seu dispositivo</w:t>
+      </w:r>
+      <w:r>
+        <w:t>, maior a precisão de acerto do consumo do veículo.</w:t>
       </w:r>
     </w:p>
     <w:p/>
@@ -7411,7 +7562,22 @@
     </w:p>
     <w:p>
       <w:r>
-        <w:t>Todo o credenciamento de postos de combustível será realizado pelo site institucional do Etanóis na seção “Seja um credenciado!”. O gerente do posto deverá inserir todas as informações necessárias de credenciamento e cadastrar seu funcionário responsável, caso seja de seu interesse. Ao final do credenciamento, o gerente</w:t>
+        <w:t xml:space="preserve">Todo o credenciamento de postos de combustível </w:t>
+      </w:r>
+      <w:r>
+        <w:t>é</w:t>
+      </w:r>
+      <w:r>
+        <w:t xml:space="preserve"> </w:t>
+      </w:r>
+      <w:r>
+        <w:t xml:space="preserve">realizado pelo site institucional do Etanóis na seção “Seja um credenciado!”. O gerente do posto </w:t>
+      </w:r>
+      <w:r>
+        <w:t>deve</w:t>
+      </w:r>
+      <w:r>
+        <w:t xml:space="preserve"> inserir todas as informações necessárias de credenciamento e cadastrar seu funcionário responsável, caso seja de seu interesse. Ao final do credenciamento, o gerente</w:t>
       </w:r>
       <w:r>
         <w:t xml:space="preserve"> e o funcionário</w:t>
@@ -7429,7 +7595,19 @@
         <w:t xml:space="preserve"> acesso ao aplicativo Etanóis</w:t>
       </w:r>
       <w:r>
-        <w:t xml:space="preserve">, com a possibilidade de acesso a seção “Área do Frentista”. Essa seção solicitará um código gerado no credenciamento e nela poderá ser realizado a geração dos </w:t>
+        <w:t xml:space="preserve">, com a possibilidade de acesso a seção “Área do Frentista”. Essa seção </w:t>
+      </w:r>
+      <w:r>
+        <w:t>solicita</w:t>
+      </w:r>
+      <w:r>
+        <w:t xml:space="preserve"> um código gerado no credenciamento e nela </w:t>
+      </w:r>
+      <w:r>
+        <w:t>pode</w:t>
+      </w:r>
+      <w:r>
+        <w:t xml:space="preserve"> ser realizado a geração dos </w:t>
       </w:r>
       <w:r>
         <w:rPr>
@@ -7444,7 +7622,37 @@
     </w:p>
     <w:p>
       <w:r>
-        <w:t>Após o credenciamento, o gerente possuirá acesso à uma área administrativa no site do Etanóis. Nela, ele poderá visualizar as movimentações geradas ao estabelecimento através da aplicação, terá a possibilidade de atualização dos valores vigentes, poderá alterar dados no cadastro do funcionário responsável e será permitido ao gerente a manutenção dos dados do posto de combustível cadastrado no credenciamento. Nesta seção o gerente também possuirá o saldo de repasse para o Etanóis em compras por dinheiro. Mais informações sobre este item no tópico</w:t>
+        <w:t xml:space="preserve">Após o credenciamento, o gerente possuirá acesso à uma área administrativa no site do Etanóis. Nela, ele </w:t>
+      </w:r>
+      <w:r>
+        <w:t>pode</w:t>
+      </w:r>
+      <w:r>
+        <w:t xml:space="preserve"> visualizar as movimentações geradas ao estabelecimento através da aplicação, </w:t>
+      </w:r>
+      <w:r>
+        <w:t>tem</w:t>
+      </w:r>
+      <w:r>
+        <w:t xml:space="preserve"> a possibilidade de atualização dos valores vigentes, </w:t>
+      </w:r>
+      <w:r>
+        <w:t>pode</w:t>
+      </w:r>
+      <w:r>
+        <w:t xml:space="preserve"> alterar dados no cadastro do funcionário responsável e </w:t>
+      </w:r>
+      <w:r>
+        <w:t>é</w:t>
+      </w:r>
+      <w:r>
+        <w:t xml:space="preserve"> permitido ao gerente a manutenção dos dados do posto de combustível cadastrado no credenciamento. Nesta seção o gerente também </w:t>
+      </w:r>
+      <w:r>
+        <w:t>possui</w:t>
+      </w:r>
+      <w:r>
+        <w:t xml:space="preserve"> o saldo de repasse para o Etanóis em compras por dinheiro. Mais informações sobre este item no tópico</w:t>
       </w:r>
       <w:r>
         <w:t>:</w:t>
@@ -7467,8 +7675,11 @@
     </w:p>
     <w:p>
       <w:r>
+        <w:t xml:space="preserve">Um usuário comum do sistema pode enviar notificações ao sistema em caso de valores incorretos. Esta será encaminhada ao gerente que deverá atualizar os valores. A notificação </w:t>
+      </w:r>
+      <w:r>
         <w:lastRenderedPageBreak/>
-        <w:t>Um usuário comum do sistema pode enviar notificações ao sistema em caso de valores incorretos. Esta será encaminhada ao gerente que deverá atualizar os valores. A notificação gerada pelo usuário possui um peso maior, fazendo com que o gerente possua somente mais uma notificação de alerta. Caso ele já possua, a notificação do usuário já será entregue seguida de multa.</w:t>
+        <w:t>gerada pelo usuário possui um peso maior, fazendo com que o gerente possua somente mais uma notificação de alerta. Caso ele já possua, a notificação do usuário já será entregue seguida de multa.</w:t>
       </w:r>
     </w:p>
     <w:p>
@@ -7563,7 +7774,17 @@
         <w:spacing w:before="0" w:after="0"/>
       </w:pPr>
       <w:r>
-        <w:t>Em anúncios no site institucional e na aplicação mobile;</w:t>
+        <w:t xml:space="preserve">Em anúncios no site institucional e na aplicação </w:t>
+      </w:r>
+      <w:r>
+        <w:rPr>
+          <w:i/>
+          <w:iCs/>
+        </w:rPr>
+        <w:t>mobile</w:t>
+      </w:r>
+      <w:r>
+        <w:t>;</w:t>
       </w:r>
     </w:p>
     <w:p>
@@ -7600,7 +7821,17 @@
     </w:p>
     <w:p>
       <w:r>
-        <w:t>A primeira forma de lucro é com base nas vendas realizadas na aplicação mobile, sendo elas por cartões</w:t>
+        <w:t xml:space="preserve">A primeira forma de lucro é com base nas vendas realizadas na aplicação </w:t>
+      </w:r>
+      <w:r>
+        <w:rPr>
+          <w:i/>
+          <w:iCs/>
+        </w:rPr>
+        <w:t>mobile</w:t>
+      </w:r>
+      <w:r>
+        <w:t>, sendo elas por cartões</w:t>
       </w:r>
       <w:r>
         <w:t xml:space="preserve"> </w:t>
@@ -7893,6 +8124,44 @@
     </w:p>
     <w:p>
       <w:r>
+        <w:t xml:space="preserve">O Etanóis coloca essa taxa de 1% também pelo fato do </w:t>
+      </w:r>
+      <w:proofErr w:type="spellStart"/>
+      <w:r>
+        <w:rPr>
+          <w:i/>
+          <w:iCs/>
+        </w:rPr>
+        <w:t>cashback</w:t>
+      </w:r>
+      <w:proofErr w:type="spellEnd"/>
+      <w:r>
+        <w:t xml:space="preserve"> aos motoristas, em momentos que o usuário não esteja conquistando um marco</w:t>
+      </w:r>
+      <w:r>
+        <w:t xml:space="preserve"> na </w:t>
+      </w:r>
+      <w:r>
+        <w:t>aplicação</w:t>
+      </w:r>
+      <w:r>
+        <w:t xml:space="preserve">, o </w:t>
+      </w:r>
+      <w:proofErr w:type="spellStart"/>
+      <w:r>
+        <w:rPr>
+          <w:i/>
+          <w:iCs/>
+        </w:rPr>
+        <w:t>cashback</w:t>
+      </w:r>
+      <w:proofErr w:type="spellEnd"/>
+      <w:r>
+        <w:t xml:space="preserve"> será de 0,5% do valor total do abastecimento.</w:t>
+      </w:r>
+    </w:p>
+    <w:p>
+      <w:r>
         <w:t>A segunda forma de lucro do Etanóis é no momento de credenciamento do posto de combustível. Essa taxa de credenciamento é opcional ao gerente, uma vez que ele possa experimentar o sistema de uma forma sem ter que se comprometer com taxas.</w:t>
       </w:r>
     </w:p>
@@ -7901,6 +8170,7 @@
         <w:spacing w:before="0" w:after="0"/>
       </w:pPr>
       <w:r>
+        <w:lastRenderedPageBreak/>
         <w:t>A Taxa de Credenciamento Etanóis consiste em pacotes mensais de facilidades e vantagens. Existem três tipos de taxas mensais:</w:t>
       </w:r>
     </w:p>
@@ -7914,8 +8184,10 @@
         <w:spacing w:before="0" w:after="0"/>
       </w:pPr>
       <w:r>
-        <w:lastRenderedPageBreak/>
-        <w:t>plano “Primeira Viagem”: consiste no plano grátis do sistema, somente para que o posto esteja disponível no aplicativo e o gerente possa usufruir dos recursos administrativos existentes;</w:t>
+        <w:t>P</w:t>
+      </w:r>
+      <w:r>
+        <w:t>lano “Primeira Viagem”: consiste no plano grátis do sistema, somente para que o posto esteja disponível no aplicativo e o gerente possa usufruir dos recursos administrativos existentes;</w:t>
       </w:r>
     </w:p>
     <w:p>
@@ -7971,7 +8243,13 @@
         <w:t xml:space="preserve">vantagem </w:t>
       </w:r>
       <w:r>
-        <w:t xml:space="preserve">de ficar entre os primeiros resultados no “Radar” mesmo não possuindo o valor mais baixo e a adição da possibilidade de participar do </w:t>
+        <w:t>de ficar entre os primeiros resultados no “Radar” mesmo não possuindo o</w:t>
+      </w:r>
+      <w:r>
+        <w:t xml:space="preserve">s critérios definidos no filtro de pesquisa </w:t>
+      </w:r>
+      <w:r>
+        <w:t xml:space="preserve">e a adição da possibilidade de participar do </w:t>
       </w:r>
       <w:proofErr w:type="spellStart"/>
       <w:r>
@@ -8586,12 +8864,12 @@
         <w:pStyle w:val="Legenda"/>
       </w:pPr>
       <w:r>
+        <w:lastRenderedPageBreak/>
         <w:t>FONTE: Elaboração própria</w:t>
       </w:r>
     </w:p>
     <w:p>
       <w:r>
-        <w:lastRenderedPageBreak/>
         <w:t xml:space="preserve">A terceira forma de lucro consiste em anúncios na aplicação </w:t>
       </w:r>
       <w:r>
@@ -8602,7 +8880,7 @@
         <w:t>mobile</w:t>
       </w:r>
       <w:r>
-        <w:t xml:space="preserve"> e no site institucional da solução. O Etanóis utilizará do recurso </w:t>
+        <w:t xml:space="preserve"> e no site institucional da solução. O Etanóis utiliza do recurso </w:t>
       </w:r>
       <w:proofErr w:type="spellStart"/>
       <w:r>
@@ -8705,10 +8983,21 @@
       </w:r>
       <w:proofErr w:type="spellEnd"/>
       <w:r>
-        <w:t xml:space="preserve"> na loja de aplicativos do sistema – Google Play </w:t>
+        <w:t xml:space="preserve"> na loja de aplicativos do sistema – </w:t>
+      </w:r>
+      <w:r>
+        <w:rPr>
+          <w:i/>
+          <w:iCs/>
+        </w:rPr>
+        <w:t xml:space="preserve">Google Play </w:t>
       </w:r>
       <w:proofErr w:type="spellStart"/>
       <w:r>
+        <w:rPr>
+          <w:i/>
+          <w:iCs/>
+        </w:rPr>
         <w:t>Store</w:t>
       </w:r>
       <w:proofErr w:type="spellEnd"/>
@@ -8717,6 +9006,10 @@
       </w:r>
       <w:proofErr w:type="spellStart"/>
       <w:r>
+        <w:rPr>
+          <w:i/>
+          <w:iCs/>
+        </w:rPr>
         <w:t>Android</w:t>
       </w:r>
       <w:proofErr w:type="spellEnd"/>
@@ -8725,19 +9018,41 @@
       </w:r>
       <w:proofErr w:type="spellStart"/>
       <w:r>
+        <w:rPr>
+          <w:i/>
+          <w:iCs/>
+        </w:rPr>
         <w:t>App</w:t>
       </w:r>
       <w:proofErr w:type="spellEnd"/>
       <w:r>
+        <w:rPr>
+          <w:i/>
+          <w:iCs/>
+        </w:rPr>
         <w:t xml:space="preserve"> </w:t>
       </w:r>
       <w:proofErr w:type="spellStart"/>
       <w:r>
+        <w:rPr>
+          <w:i/>
+          <w:iCs/>
+        </w:rPr>
         <w:t>Store</w:t>
       </w:r>
       <w:proofErr w:type="spellEnd"/>
       <w:r>
-        <w:t xml:space="preserve"> na Apple – para que esse recurso seja ativado.</w:t>
+        <w:t xml:space="preserve"> na </w:t>
+      </w:r>
+      <w:r>
+        <w:rPr>
+          <w:i/>
+          <w:iCs/>
+        </w:rPr>
+        <w:t>Apple</w:t>
+      </w:r>
+      <w:r>
+        <w:t xml:space="preserve"> – para que esse recurso seja ativado.</w:t>
       </w:r>
     </w:p>
     <w:p/>
@@ -8830,11 +9145,26 @@
     </w:p>
     <w:p>
       <w:r>
-        <w:t xml:space="preserve">A API do Etanóis entregará aos interessados a possibilidade de visualizar os postos disponíveis próximos à localização do motorista ou em uma rota pré-definida. As requisições solicitadas </w:t>
-      </w:r>
-      <w:r>
         <w:lastRenderedPageBreak/>
-        <w:t>entregarão uma lista ao integrado, as quais deverão ser tratadas por ele. Quaisquer modificações necessárias nos parceiros são de responsabilidade dele.</w:t>
+        <w:t>A API do Etanóis entrega</w:t>
+      </w:r>
+      <w:r>
+        <w:t xml:space="preserve"> </w:t>
+      </w:r>
+      <w:r>
+        <w:t>aos interessados a possibilidade de visualizar os postos disponíveis próximos à localização do motorista ou em uma rota pré-definida. As requisições solicitadas entreg</w:t>
+      </w:r>
+      <w:r>
+        <w:t>am</w:t>
+      </w:r>
+      <w:r>
+        <w:t xml:space="preserve"> uma lista ao integrado, as quais deve</w:t>
+      </w:r>
+      <w:r>
+        <w:t>m</w:t>
+      </w:r>
+      <w:r>
+        <w:t xml:space="preserve"> ser tratadas por ele. Quaisquer modificações necessárias nos parceiros são de responsabilidade dele.</w:t>
       </w:r>
     </w:p>
     <w:p/>
@@ -8842,7 +9172,7 @@
       <w:pPr>
         <w:pStyle w:val="Ttulo2"/>
       </w:pPr>
-      <w:bookmarkStart w:id="13" w:name="_Toc36240980"/>
+      <w:bookmarkStart w:id="13" w:name="_Toc36244192"/>
       <w:r>
         <w:t>3.2 OBJETIVOS</w:t>
       </w:r>
@@ -8952,6 +9282,7 @@
         <w:ind w:left="624" w:hanging="284"/>
       </w:pPr>
       <w:r>
+        <w:lastRenderedPageBreak/>
         <w:t>agregar valor no quesito facilidade financeira, já que com o Etanóis o motorista pode realizar a compra do combustível no próprio aplicativo;</w:t>
       </w:r>
     </w:p>
@@ -8966,7 +9297,6 @@
         <w:ind w:left="568" w:hanging="284"/>
       </w:pPr>
       <w:r>
-        <w:lastRenderedPageBreak/>
         <w:t>ser um gestor no consumo de combustível, pois a aplicação possui um histórico dos abastecimentos do motorista, ajudando-o na gestão de gastos e consumo do automóvel</w:t>
       </w:r>
       <w:r>
@@ -9066,7 +9396,7 @@
       <w:pPr>
         <w:pStyle w:val="Ttulo2"/>
       </w:pPr>
-      <w:bookmarkStart w:id="14" w:name="_Toc36240981"/>
+      <w:bookmarkStart w:id="14" w:name="_Toc36244193"/>
       <w:r>
         <w:t>3.3 JUSTIFICATIVA</w:t>
       </w:r>
@@ -9088,7 +9418,7 @@
       <w:pPr>
         <w:pStyle w:val="Ttulo2"/>
       </w:pPr>
-      <w:bookmarkStart w:id="15" w:name="_Toc36240982"/>
+      <w:bookmarkStart w:id="15" w:name="_Toc36244194"/>
       <w:r>
         <w:t>3.4 PÚBLICO-ALVO</w:t>
       </w:r>
@@ -9154,12 +9484,12 @@
     </w:p>
     <w:p>
       <w:r>
+        <w:lastRenderedPageBreak/>
         <w:t>Por fim, os pesquisadores do setor terão em mãos os dados de postos de combustível para pesquisa e com isso terem mais facilidade do que ir de posto em posto para verificar os valores e fazerem suas pesquisas.</w:t>
       </w:r>
     </w:p>
     <w:p>
       <w:r>
-        <w:lastRenderedPageBreak/>
         <w:t xml:space="preserve"> </w:t>
       </w:r>
     </w:p>
@@ -9167,7 +9497,7 @@
       <w:pPr>
         <w:pStyle w:val="Ttulo2"/>
       </w:pPr>
-      <w:bookmarkStart w:id="16" w:name="_Toc36240983"/>
+      <w:bookmarkStart w:id="16" w:name="_Toc36244195"/>
       <w:r>
         <w:t>3.5 NÍVEIS DE DECISÃO E GRUPOS FUNCIONAIS</w:t>
       </w:r>
@@ -9294,7 +9624,7 @@
       <w:pPr>
         <w:pStyle w:val="Ttulo1"/>
       </w:pPr>
-      <w:bookmarkStart w:id="17" w:name="_Toc36240984"/>
+      <w:bookmarkStart w:id="17" w:name="_Toc36244196"/>
       <w:r>
         <w:lastRenderedPageBreak/>
         <w:t>4 MÉTODOS GERENCIAIS</w:t>
@@ -9306,7 +9636,7 @@
       <w:pPr>
         <w:pStyle w:val="Ttulo2"/>
       </w:pPr>
-      <w:bookmarkStart w:id="18" w:name="_Toc36240985"/>
+      <w:bookmarkStart w:id="18" w:name="_Toc36244197"/>
       <w:r>
         <w:t>4.1 PLANO DE ELABORAÇÃO E GERENCIAMENTO DO PROJETO</w:t>
       </w:r>
@@ -9317,7 +9647,7 @@
       <w:pPr>
         <w:pStyle w:val="Ttulo2"/>
       </w:pPr>
-      <w:bookmarkStart w:id="19" w:name="_Toc36240986"/>
+      <w:bookmarkStart w:id="19" w:name="_Toc36244198"/>
       <w:r>
         <w:t>4.2 MODELO DE CICLO DE VIDA</w:t>
       </w:r>
@@ -9328,7 +9658,7 @@
       <w:pPr>
         <w:pStyle w:val="Ttulo2"/>
       </w:pPr>
-      <w:bookmarkStart w:id="20" w:name="_Toc36240987"/>
+      <w:bookmarkStart w:id="20" w:name="_Toc36244199"/>
       <w:r>
         <w:t>4.3 RECURSOS NECESSÁRIOS</w:t>
       </w:r>
@@ -9339,7 +9669,7 @@
       <w:pPr>
         <w:pStyle w:val="Ttulo2"/>
       </w:pPr>
-      <w:bookmarkStart w:id="21" w:name="_Toc36240988"/>
+      <w:bookmarkStart w:id="21" w:name="_Toc36244200"/>
       <w:r>
         <w:t>4.4 RELATÓRIO DE DESEMPENHO</w:t>
       </w:r>
@@ -9350,7 +9680,7 @@
       <w:pPr>
         <w:pStyle w:val="Ttulo2"/>
       </w:pPr>
-      <w:bookmarkStart w:id="22" w:name="_Toc36240989"/>
+      <w:bookmarkStart w:id="22" w:name="_Toc36244201"/>
       <w:r>
         <w:t>4.5 ESTIMATIVAS DE TAMANHO E ESFORÇO</w:t>
       </w:r>
@@ -9361,7 +9691,7 @@
       <w:pPr>
         <w:pStyle w:val="Ttulo2"/>
       </w:pPr>
-      <w:bookmarkStart w:id="23" w:name="_Toc36240990"/>
+      <w:bookmarkStart w:id="23" w:name="_Toc36244202"/>
       <w:r>
         <w:t>4.6 GERENCIAMENTO DE CONFIGURAÇÃO</w:t>
       </w:r>
@@ -9389,7 +9719,7 @@
       <w:pPr>
         <w:pStyle w:val="Ttulo1"/>
       </w:pPr>
-      <w:bookmarkStart w:id="24" w:name="_Toc36240991"/>
+      <w:bookmarkStart w:id="24" w:name="_Toc36244203"/>
       <w:r>
         <w:lastRenderedPageBreak/>
         <w:t>5 ESPECIFICAÇÃO E ANÁLISE DOS REQUISITOS</w:t>
@@ -9417,7 +9747,7 @@
       <w:pPr>
         <w:pStyle w:val="Ttulo2"/>
       </w:pPr>
-      <w:bookmarkStart w:id="25" w:name="_Toc36240992"/>
+      <w:bookmarkStart w:id="25" w:name="_Toc36244204"/>
       <w:r>
         <w:t xml:space="preserve">5.1 REQUISITOS DO SISTEMA </w:t>
       </w:r>
@@ -26660,7 +26990,7 @@
       <w:pPr>
         <w:pStyle w:val="Ttulo2"/>
       </w:pPr>
-      <w:bookmarkStart w:id="64" w:name="_Toc36240993"/>
+      <w:bookmarkStart w:id="64" w:name="_Toc36244205"/>
       <w:r>
         <w:t>5.2 ANÁLISE DOS REQUISITOS</w:t>
       </w:r>
@@ -26710,7 +27040,7 @@
       <w:pPr>
         <w:pStyle w:val="Ttulo1"/>
       </w:pPr>
-      <w:bookmarkStart w:id="65" w:name="_Toc36240994"/>
+      <w:bookmarkStart w:id="65" w:name="_Toc36244206"/>
       <w:r>
         <w:lastRenderedPageBreak/>
         <w:t>REFERÊN</w:t>
@@ -27116,7 +27446,13 @@
         <w:footnoteRef/>
       </w:r>
       <w:r>
-        <w:t xml:space="preserve"> “A AdMob facilita a geração de receita nos apps através de anúncios integrados, insights acionáveis e ferramentas eficientes e fáceis de usar.” (GOOGLE ADMOB)</w:t>
+        <w:t xml:space="preserve"> “A AdMob facilita a geração de receita nos apps através de anúncios integrados, insights acionáveis e ferramentas eficientes e fáceis de usar.” (GOOGLE ADMOB</w:t>
+      </w:r>
+      <w:r>
+        <w:t>, 2019</w:t>
+      </w:r>
+      <w:r>
+        <w:t>)</w:t>
       </w:r>
     </w:p>
   </w:footnote>
@@ -27133,7 +27469,13 @@
         <w:footnoteRef/>
       </w:r>
       <w:r>
-        <w:t xml:space="preserve"> “O Google AdSense é uma forma gratuita e simples de ganhar dinheiro veiculando anúncios em seu website.” (GOOGLE ADSENSE)</w:t>
+        <w:t xml:space="preserve"> “O Google AdSense é uma forma gratuita e simples de ganhar dinheiro veiculando anúncios em seu website.” (GOOGLE ADSENSE</w:t>
+      </w:r>
+      <w:r>
+        <w:t>, 2019</w:t>
+      </w:r>
+      <w:r>
+        <w:t>)</w:t>
       </w:r>
     </w:p>
   </w:footnote>

</xml_diff>

<commit_message>
Pequenas correções nos objetivos e níveis de decisão
</commit_message>
<xml_diff>
--- a/docs/projeto-final/documento-final/etanois-pfc.docx
+++ b/docs/projeto-final/documento-final/etanois-pfc.docx
@@ -9180,7 +9180,13 @@
     </w:p>
     <w:p>
       <w:r>
-        <w:t>Este tópico apresenta os pontos que o Etanóis atinge para colaborar com o motorista no quesito combustível. Aqui será possível visualizar o objetivo geral do projeto e seus objetivos específicos.</w:t>
+        <w:t xml:space="preserve">Este tópico apresenta os pontos que o Etanóis atinge para colaborar com o motorista no quesito combustível. Aqui </w:t>
+      </w:r>
+      <w:r>
+        <w:t>é</w:t>
+      </w:r>
+      <w:r>
+        <w:t xml:space="preserve"> possível visualizar o objetivo geral do projeto e seus objetivos específicos.</w:t>
       </w:r>
     </w:p>
     <w:p/>
@@ -9282,7 +9288,6 @@
         <w:ind w:left="624" w:hanging="284"/>
       </w:pPr>
       <w:r>
-        <w:lastRenderedPageBreak/>
         <w:t>agregar valor no quesito facilidade financeira, já que com o Etanóis o motorista pode realizar a compra do combustível no próprio aplicativo;</w:t>
       </w:r>
     </w:p>
@@ -9297,6 +9302,7 @@
         <w:ind w:left="568" w:hanging="284"/>
       </w:pPr>
       <w:r>
+        <w:lastRenderedPageBreak/>
         <w:t>ser um gestor no consumo de combustível, pois a aplicação possui um histórico dos abastecimentos do motorista, ajudando-o na gestão de gastos e consumo do automóvel</w:t>
       </w:r>
       <w:r>
@@ -9362,7 +9368,10 @@
       </w:r>
       <w:proofErr w:type="spellEnd"/>
       <w:r>
-        <w:t xml:space="preserve">, por exemplo, pois, o Etanóis não será um aplicativo de </w:t>
+        <w:t xml:space="preserve">, por exemplo, pois, o Etanóis não será um aplicativo </w:t>
+      </w:r>
+      <w:r>
+        <w:t xml:space="preserve">focado em </w:t>
       </w:r>
       <w:r>
         <w:rPr>
@@ -9484,12 +9493,12 @@
     </w:p>
     <w:p>
       <w:r>
+        <w:t>Por fim, os pesquisadores do setor terão em mãos os dados de postos de combustível para pesquisa e com isso terem mais facilidade do que ir de posto em posto para verificar os valores e fazerem suas pesquisas.</w:t>
+      </w:r>
+    </w:p>
+    <w:p>
+      <w:r>
         <w:lastRenderedPageBreak/>
-        <w:t>Por fim, os pesquisadores do setor terão em mãos os dados de postos de combustível para pesquisa e com isso terem mais facilidade do que ir de posto em posto para verificar os valores e fazerem suas pesquisas.</w:t>
-      </w:r>
-    </w:p>
-    <w:p>
-      <w:r>
         <w:t xml:space="preserve"> </w:t>
       </w:r>
     </w:p>
@@ -9541,7 +9550,10 @@
     </w:p>
     <w:p>
       <w:r>
-        <w:t>O Etanóis, aplicado em empresas que possuem funcionários que se deslocam com certa frequência, pode ser uma aplicação que</w:t>
+        <w:t xml:space="preserve">O Etanóis, aplicado em empresas que possuem funcionários que se deslocam com certa frequência, pode ser uma aplicação </w:t>
+      </w:r>
+      <w:r>
+        <w:t>de</w:t>
       </w:r>
       <w:r>
         <w:t xml:space="preserve"> colaboração na redução de custos</w:t>
@@ -9587,7 +9599,13 @@
         <w:t>s</w:t>
       </w:r>
       <w:r>
-        <w:t xml:space="preserve"> tomam. No caso de utilização do Etanóis, seria o abastecimento nos postos decididos pelo nível tático.</w:t>
+        <w:t xml:space="preserve"> tomam. No caso de utilização do Etanóis, </w:t>
+      </w:r>
+      <w:r>
+        <w:t xml:space="preserve">é </w:t>
+      </w:r>
+      <w:r>
+        <w:t>o abastecimento nos postos decididos pelo nível tático.</w:t>
       </w:r>
     </w:p>
     <w:p>

</xml_diff>

<commit_message>
Correção das citações diretas
</commit_message>
<xml_diff>
--- a/docs/projeto-final/documento-final/etanois-pfc.docx
+++ b/docs/projeto-final/documento-final/etanois-pfc.docx
@@ -9123,15 +9123,7 @@
         <w:ind w:left="568" w:hanging="284"/>
       </w:pPr>
       <w:r>
-        <w:t xml:space="preserve">Vertical: </w:t>
-      </w:r>
-      <w:proofErr w:type="gramStart"/>
-      <w:r>
-        <w:t>“Diferente forma como os preços de um determinado mercado final reagem</w:t>
-      </w:r>
-      <w:proofErr w:type="gramEnd"/>
-      <w:r>
-        <w:t xml:space="preserve"> a um aumento ou uma redução de preços nos seus insumos”</w:t>
+        <w:t>Vertical: “Diferente forma como os preços de um determinado mercado final reagem a um aumento ou uma redução de preços nos seus insumos”</w:t>
       </w:r>
       <w:r>
         <w:t xml:space="preserve"> </w:t>
@@ -9177,6 +9169,9 @@
       </w:r>
       <w:r>
         <w:t xml:space="preserve"> MEYER, VON CRAMONTAUBADEL, 2011</w:t>
+      </w:r>
+      <w:r>
+        <w:t>, p. 3</w:t>
       </w:r>
       <w:r>
         <w:t>)</w:t>
@@ -9230,7 +9225,13 @@
         <w:t>apud</w:t>
       </w:r>
       <w:r>
-        <w:t xml:space="preserve"> RAPSOMANIKIS; KARFAKIS, 2011).</w:t>
+        <w:t xml:space="preserve"> RAPSOMANIKIS; KARFAKIS, 2011</w:t>
+      </w:r>
+      <w:r>
+        <w:t>, p. 4</w:t>
+      </w:r>
+      <w:r>
+        <w:t>).</w:t>
       </w:r>
     </w:p>
     <w:p>
@@ -9250,7 +9251,13 @@
         <w:t>S</w:t>
       </w:r>
       <w:r>
-        <w:t>CONCELOS, MATTOS, et al., 2011).</w:t>
+        <w:t>CONCELOS, MATTOS, et al., 2011</w:t>
+      </w:r>
+      <w:r>
+        <w:t>, p. 4</w:t>
+      </w:r>
+      <w:r>
+        <w:t>).</w:t>
       </w:r>
     </w:p>
     <w:p>
@@ -10199,14 +10206,27 @@
       <w:r>
         <w:t xml:space="preserve">FIGURA </w:t>
       </w:r>
-      <w:fldSimple w:instr=" SEQ Figura \* ARABIC ">
-        <w:r>
-          <w:rPr>
-            <w:noProof/>
-          </w:rPr>
-          <w:t>1</w:t>
-        </w:r>
-      </w:fldSimple>
+      <w:r>
+        <w:fldChar w:fldCharType="begin"/>
+      </w:r>
+      <w:r>
+        <w:instrText xml:space="preserve"> SEQ Figura \* ARABIC </w:instrText>
+      </w:r>
+      <w:r>
+        <w:fldChar w:fldCharType="separate"/>
+      </w:r>
+      <w:r>
+        <w:rPr>
+          <w:noProof/>
+        </w:rPr>
+        <w:t>1</w:t>
+      </w:r>
+      <w:r>
+        <w:rPr>
+          <w:noProof/>
+        </w:rPr>
+        <w:fldChar w:fldCharType="end"/>
+      </w:r>
       <w:r>
         <w:t xml:space="preserve"> - </w:t>
       </w:r>
@@ -10446,14 +10466,27 @@
       <w:r>
         <w:t xml:space="preserve">FIGURA </w:t>
       </w:r>
-      <w:fldSimple w:instr=" SEQ Figura \* ARABIC ">
-        <w:r>
-          <w:rPr>
-            <w:noProof/>
-          </w:rPr>
-          <w:t>2</w:t>
-        </w:r>
-      </w:fldSimple>
+      <w:r>
+        <w:fldChar w:fldCharType="begin"/>
+      </w:r>
+      <w:r>
+        <w:instrText xml:space="preserve"> SEQ Figura \* ARABIC </w:instrText>
+      </w:r>
+      <w:r>
+        <w:fldChar w:fldCharType="separate"/>
+      </w:r>
+      <w:r>
+        <w:rPr>
+          <w:noProof/>
+        </w:rPr>
+        <w:t>2</w:t>
+      </w:r>
+      <w:r>
+        <w:rPr>
+          <w:noProof/>
+        </w:rPr>
+        <w:fldChar w:fldCharType="end"/>
+      </w:r>
       <w:r>
         <w:t xml:space="preserve"> - Valores do Etanol em Santa Rita do Sapucaí-MG entre 06/01/2020 e 06/03/2020</w:t>
       </w:r>
@@ -11634,14 +11667,27 @@
       <w:r>
         <w:t xml:space="preserve">TABELA </w:t>
       </w:r>
-      <w:fldSimple w:instr=" SEQ Tabela \* ARABIC ">
-        <w:r>
-          <w:rPr>
-            <w:noProof/>
-          </w:rPr>
-          <w:t>1</w:t>
-        </w:r>
-      </w:fldSimple>
+      <w:r>
+        <w:fldChar w:fldCharType="begin"/>
+      </w:r>
+      <w:r>
+        <w:instrText xml:space="preserve"> SEQ Tabela \* ARABIC </w:instrText>
+      </w:r>
+      <w:r>
+        <w:fldChar w:fldCharType="separate"/>
+      </w:r>
+      <w:r>
+        <w:rPr>
+          <w:noProof/>
+        </w:rPr>
+        <w:t>1</w:t>
+      </w:r>
+      <w:r>
+        <w:rPr>
+          <w:noProof/>
+        </w:rPr>
+        <w:fldChar w:fldCharType="end"/>
+      </w:r>
       <w:r>
         <w:t xml:space="preserve"> - Cenário de venda no Etanóis</w:t>
       </w:r>
@@ -12072,14 +12118,27 @@
       <w:r>
         <w:t xml:space="preserve"> </w:t>
       </w:r>
-      <w:fldSimple w:instr=" SEQ Tabela \* ARABIC ">
-        <w:r>
-          <w:rPr>
-            <w:noProof/>
-          </w:rPr>
-          <w:t>2</w:t>
-        </w:r>
-      </w:fldSimple>
+      <w:r>
+        <w:fldChar w:fldCharType="begin"/>
+      </w:r>
+      <w:r>
+        <w:instrText xml:space="preserve"> SEQ Tabela \* ARABIC </w:instrText>
+      </w:r>
+      <w:r>
+        <w:fldChar w:fldCharType="separate"/>
+      </w:r>
+      <w:r>
+        <w:rPr>
+          <w:noProof/>
+        </w:rPr>
+        <w:t>2</w:t>
+      </w:r>
+      <w:r>
+        <w:rPr>
+          <w:noProof/>
+        </w:rPr>
+        <w:fldChar w:fldCharType="end"/>
+      </w:r>
       <w:r>
         <w:t xml:space="preserve"> - Comparação dos planos de vantagem do Etanóis</w:t>
       </w:r>
@@ -13658,14 +13717,27 @@
       <w:r>
         <w:t xml:space="preserve">TABELA </w:t>
       </w:r>
-      <w:fldSimple w:instr=" SEQ Tabela \* ARABIC ">
-        <w:r>
-          <w:rPr>
-            <w:noProof/>
-          </w:rPr>
-          <w:t>3</w:t>
-        </w:r>
-      </w:fldSimple>
+      <w:r>
+        <w:fldChar w:fldCharType="begin"/>
+      </w:r>
+      <w:r>
+        <w:instrText xml:space="preserve"> SEQ Tabela \* ARABIC </w:instrText>
+      </w:r>
+      <w:r>
+        <w:fldChar w:fldCharType="separate"/>
+      </w:r>
+      <w:r>
+        <w:rPr>
+          <w:noProof/>
+        </w:rPr>
+        <w:t>3</w:t>
+      </w:r>
+      <w:r>
+        <w:rPr>
+          <w:noProof/>
+        </w:rPr>
+        <w:fldChar w:fldCharType="end"/>
+      </w:r>
       <w:r>
         <w:t xml:space="preserve"> - Requisito funcional 01: cadastrar usuário</w:t>
       </w:r>
@@ -13958,14 +14030,27 @@
       <w:r>
         <w:t xml:space="preserve">TABELA </w:t>
       </w:r>
-      <w:fldSimple w:instr=" SEQ Tabela \* ARABIC ">
-        <w:r>
-          <w:rPr>
-            <w:noProof/>
-          </w:rPr>
-          <w:t>4</w:t>
-        </w:r>
-      </w:fldSimple>
+      <w:r>
+        <w:fldChar w:fldCharType="begin"/>
+      </w:r>
+      <w:r>
+        <w:instrText xml:space="preserve"> SEQ Tabela \* ARABIC </w:instrText>
+      </w:r>
+      <w:r>
+        <w:fldChar w:fldCharType="separate"/>
+      </w:r>
+      <w:r>
+        <w:rPr>
+          <w:noProof/>
+        </w:rPr>
+        <w:t>4</w:t>
+      </w:r>
+      <w:r>
+        <w:rPr>
+          <w:noProof/>
+        </w:rPr>
+        <w:fldChar w:fldCharType="end"/>
+      </w:r>
       <w:r>
         <w:t xml:space="preserve"> - Requisito funcional 02: iniciar sessão do usuário</w:t>
       </w:r>
@@ -14235,14 +14320,27 @@
       <w:r>
         <w:t xml:space="preserve">TABELA </w:t>
       </w:r>
-      <w:fldSimple w:instr=" SEQ Tabela \* ARABIC ">
-        <w:r>
-          <w:rPr>
-            <w:noProof/>
-          </w:rPr>
-          <w:t>5</w:t>
-        </w:r>
-      </w:fldSimple>
+      <w:r>
+        <w:fldChar w:fldCharType="begin"/>
+      </w:r>
+      <w:r>
+        <w:instrText xml:space="preserve"> SEQ Tabela \* ARABIC </w:instrText>
+      </w:r>
+      <w:r>
+        <w:fldChar w:fldCharType="separate"/>
+      </w:r>
+      <w:r>
+        <w:rPr>
+          <w:noProof/>
+        </w:rPr>
+        <w:t>5</w:t>
+      </w:r>
+      <w:r>
+        <w:rPr>
+          <w:noProof/>
+        </w:rPr>
+        <w:fldChar w:fldCharType="end"/>
+      </w:r>
       <w:r>
         <w:t xml:space="preserve"> - Requisito funcional 03: enviar senha temporária para o usuário</w:t>
       </w:r>
@@ -14557,14 +14655,27 @@
       <w:r>
         <w:t xml:space="preserve">TABELA </w:t>
       </w:r>
-      <w:fldSimple w:instr=" SEQ Tabela \* ARABIC ">
-        <w:r>
-          <w:rPr>
-            <w:noProof/>
-          </w:rPr>
-          <w:t>6</w:t>
-        </w:r>
-      </w:fldSimple>
+      <w:r>
+        <w:fldChar w:fldCharType="begin"/>
+      </w:r>
+      <w:r>
+        <w:instrText xml:space="preserve"> SEQ Tabela \* ARABIC </w:instrText>
+      </w:r>
+      <w:r>
+        <w:fldChar w:fldCharType="separate"/>
+      </w:r>
+      <w:r>
+        <w:rPr>
+          <w:noProof/>
+        </w:rPr>
+        <w:t>6</w:t>
+      </w:r>
+      <w:r>
+        <w:rPr>
+          <w:noProof/>
+        </w:rPr>
+        <w:fldChar w:fldCharType="end"/>
+      </w:r>
       <w:r>
         <w:t xml:space="preserve"> - Requisito funcional 04: editar perfil do usuário</w:t>
       </w:r>
@@ -14897,14 +15008,27 @@
       <w:r>
         <w:t xml:space="preserve">TABELA </w:t>
       </w:r>
-      <w:fldSimple w:instr=" SEQ Tabela \* ARABIC ">
-        <w:r>
-          <w:rPr>
-            <w:noProof/>
-          </w:rPr>
-          <w:t>7</w:t>
-        </w:r>
-      </w:fldSimple>
+      <w:r>
+        <w:fldChar w:fldCharType="begin"/>
+      </w:r>
+      <w:r>
+        <w:instrText xml:space="preserve"> SEQ Tabela \* ARABIC </w:instrText>
+      </w:r>
+      <w:r>
+        <w:fldChar w:fldCharType="separate"/>
+      </w:r>
+      <w:r>
+        <w:rPr>
+          <w:noProof/>
+        </w:rPr>
+        <w:t>7</w:t>
+      </w:r>
+      <w:r>
+        <w:rPr>
+          <w:noProof/>
+        </w:rPr>
+        <w:fldChar w:fldCharType="end"/>
+      </w:r>
       <w:r>
         <w:t xml:space="preserve"> - Requisito funcional 05: inativar perfil do usuário</w:t>
       </w:r>
@@ -15209,14 +15333,27 @@
       <w:r>
         <w:t xml:space="preserve">TABELA </w:t>
       </w:r>
-      <w:fldSimple w:instr=" SEQ Tabela \* ARABIC ">
-        <w:r>
-          <w:rPr>
-            <w:noProof/>
-          </w:rPr>
-          <w:t>8</w:t>
-        </w:r>
-      </w:fldSimple>
+      <w:r>
+        <w:fldChar w:fldCharType="begin"/>
+      </w:r>
+      <w:r>
+        <w:instrText xml:space="preserve"> SEQ Tabela \* ARABIC </w:instrText>
+      </w:r>
+      <w:r>
+        <w:fldChar w:fldCharType="separate"/>
+      </w:r>
+      <w:r>
+        <w:rPr>
+          <w:noProof/>
+        </w:rPr>
+        <w:t>8</w:t>
+      </w:r>
+      <w:r>
+        <w:rPr>
+          <w:noProof/>
+        </w:rPr>
+        <w:fldChar w:fldCharType="end"/>
+      </w:r>
       <w:r>
         <w:t xml:space="preserve"> - Requisito funcional 06: cadastrar posto de combustível</w:t>
       </w:r>
@@ -15544,6 +15681,7 @@
         <w:pStyle w:val="Legenda"/>
       </w:pPr>
       <w:r>
+        <w:lastRenderedPageBreak/>
         <w:t>FONTE: Elaboração própria</w:t>
       </w:r>
     </w:p>
@@ -15557,14 +15695,27 @@
       <w:r>
         <w:t xml:space="preserve">TABELA </w:t>
       </w:r>
-      <w:fldSimple w:instr=" SEQ Tabela \* ARABIC ">
-        <w:r>
-          <w:rPr>
-            <w:noProof/>
-          </w:rPr>
-          <w:t>9</w:t>
-        </w:r>
-      </w:fldSimple>
+      <w:r>
+        <w:fldChar w:fldCharType="begin"/>
+      </w:r>
+      <w:r>
+        <w:instrText xml:space="preserve"> SEQ Tabela \* ARABIC </w:instrText>
+      </w:r>
+      <w:r>
+        <w:fldChar w:fldCharType="separate"/>
+      </w:r>
+      <w:r>
+        <w:rPr>
+          <w:noProof/>
+        </w:rPr>
+        <w:t>9</w:t>
+      </w:r>
+      <w:r>
+        <w:rPr>
+          <w:noProof/>
+        </w:rPr>
+        <w:fldChar w:fldCharType="end"/>
+      </w:r>
       <w:r>
         <w:t xml:space="preserve"> - Requisito funcional 07: editar informações do posto de combustível</w:t>
       </w:r>
@@ -15902,14 +16053,27 @@
       <w:r>
         <w:t xml:space="preserve">TABELA </w:t>
       </w:r>
-      <w:fldSimple w:instr=" SEQ Tabela \* ARABIC ">
-        <w:r>
-          <w:rPr>
-            <w:noProof/>
-          </w:rPr>
-          <w:t>10</w:t>
-        </w:r>
-      </w:fldSimple>
+      <w:r>
+        <w:fldChar w:fldCharType="begin"/>
+      </w:r>
+      <w:r>
+        <w:instrText xml:space="preserve"> SEQ Tabela \* ARABIC </w:instrText>
+      </w:r>
+      <w:r>
+        <w:fldChar w:fldCharType="separate"/>
+      </w:r>
+      <w:r>
+        <w:rPr>
+          <w:noProof/>
+        </w:rPr>
+        <w:t>10</w:t>
+      </w:r>
+      <w:r>
+        <w:rPr>
+          <w:noProof/>
+        </w:rPr>
+        <w:fldChar w:fldCharType="end"/>
+      </w:r>
       <w:r>
         <w:t xml:space="preserve"> - Requisito funcional 08: cadastrar serviços do posto de combustível</w:t>
       </w:r>
@@ -16210,14 +16374,27 @@
       <w:r>
         <w:t xml:space="preserve">TABELA </w:t>
       </w:r>
-      <w:fldSimple w:instr=" SEQ Tabela \* ARABIC ">
-        <w:r>
-          <w:rPr>
-            <w:noProof/>
-          </w:rPr>
-          <w:t>11</w:t>
-        </w:r>
-      </w:fldSimple>
+      <w:r>
+        <w:fldChar w:fldCharType="begin"/>
+      </w:r>
+      <w:r>
+        <w:instrText xml:space="preserve"> SEQ Tabela \* ARABIC </w:instrText>
+      </w:r>
+      <w:r>
+        <w:fldChar w:fldCharType="separate"/>
+      </w:r>
+      <w:r>
+        <w:rPr>
+          <w:noProof/>
+        </w:rPr>
+        <w:t>11</w:t>
+      </w:r>
+      <w:r>
+        <w:rPr>
+          <w:noProof/>
+        </w:rPr>
+        <w:fldChar w:fldCharType="end"/>
+      </w:r>
       <w:r>
         <w:t xml:space="preserve"> - Requisito funcional 09: editar serviços do posto de combustível</w:t>
       </w:r>
@@ -16538,14 +16715,27 @@
         <w:lastRenderedPageBreak/>
         <w:t xml:space="preserve">TABELA </w:t>
       </w:r>
-      <w:fldSimple w:instr=" SEQ Tabela \* ARABIC ">
-        <w:r>
-          <w:rPr>
-            <w:noProof/>
-          </w:rPr>
-          <w:t>12</w:t>
-        </w:r>
-      </w:fldSimple>
+      <w:r>
+        <w:fldChar w:fldCharType="begin"/>
+      </w:r>
+      <w:r>
+        <w:instrText xml:space="preserve"> SEQ Tabela \* ARABIC </w:instrText>
+      </w:r>
+      <w:r>
+        <w:fldChar w:fldCharType="separate"/>
+      </w:r>
+      <w:r>
+        <w:rPr>
+          <w:noProof/>
+        </w:rPr>
+        <w:t>12</w:t>
+      </w:r>
+      <w:r>
+        <w:rPr>
+          <w:noProof/>
+        </w:rPr>
+        <w:fldChar w:fldCharType="end"/>
+      </w:r>
       <w:r>
         <w:t xml:space="preserve"> - Requisito funcional 10: inativar posto de combustível</w:t>
       </w:r>
@@ -16868,14 +17058,27 @@
       <w:r>
         <w:t xml:space="preserve">TABELA </w:t>
       </w:r>
-      <w:fldSimple w:instr=" SEQ Tabela \* ARABIC ">
-        <w:r>
-          <w:rPr>
-            <w:noProof/>
-          </w:rPr>
-          <w:t>13</w:t>
-        </w:r>
-      </w:fldSimple>
+      <w:r>
+        <w:fldChar w:fldCharType="begin"/>
+      </w:r>
+      <w:r>
+        <w:instrText xml:space="preserve"> SEQ Tabela \* ARABIC </w:instrText>
+      </w:r>
+      <w:r>
+        <w:fldChar w:fldCharType="separate"/>
+      </w:r>
+      <w:r>
+        <w:rPr>
+          <w:noProof/>
+        </w:rPr>
+        <w:t>13</w:t>
+      </w:r>
+      <w:r>
+        <w:rPr>
+          <w:noProof/>
+        </w:rPr>
+        <w:fldChar w:fldCharType="end"/>
+      </w:r>
       <w:r>
         <w:t xml:space="preserve"> - Requisito funcional 11: cadastrar </w:t>
       </w:r>
@@ -17174,14 +17377,27 @@
       <w:r>
         <w:t xml:space="preserve">TABELA </w:t>
       </w:r>
-      <w:fldSimple w:instr=" SEQ Tabela \* ARABIC ">
-        <w:r>
-          <w:rPr>
-            <w:noProof/>
-          </w:rPr>
-          <w:t>14</w:t>
-        </w:r>
-      </w:fldSimple>
+      <w:r>
+        <w:fldChar w:fldCharType="begin"/>
+      </w:r>
+      <w:r>
+        <w:instrText xml:space="preserve"> SEQ Tabela \* ARABIC </w:instrText>
+      </w:r>
+      <w:r>
+        <w:fldChar w:fldCharType="separate"/>
+      </w:r>
+      <w:r>
+        <w:rPr>
+          <w:noProof/>
+        </w:rPr>
+        <w:t>14</w:t>
+      </w:r>
+      <w:r>
+        <w:rPr>
+          <w:noProof/>
+        </w:rPr>
+        <w:fldChar w:fldCharType="end"/>
+      </w:r>
       <w:r>
         <w:t xml:space="preserve"> - Requisito funcional 12: editar valores dos combustíveis no posto de combustível</w:t>
       </w:r>
@@ -17500,14 +17716,27 @@
       <w:r>
         <w:t xml:space="preserve">TABELA </w:t>
       </w:r>
-      <w:fldSimple w:instr=" SEQ Tabela \* ARABIC ">
-        <w:r>
-          <w:rPr>
-            <w:noProof/>
-          </w:rPr>
-          <w:t>15</w:t>
-        </w:r>
-      </w:fldSimple>
+      <w:r>
+        <w:fldChar w:fldCharType="begin"/>
+      </w:r>
+      <w:r>
+        <w:instrText xml:space="preserve"> SEQ Tabela \* ARABIC </w:instrText>
+      </w:r>
+      <w:r>
+        <w:fldChar w:fldCharType="separate"/>
+      </w:r>
+      <w:r>
+        <w:rPr>
+          <w:noProof/>
+        </w:rPr>
+        <w:t>15</w:t>
+      </w:r>
+      <w:r>
+        <w:rPr>
+          <w:noProof/>
+        </w:rPr>
+        <w:fldChar w:fldCharType="end"/>
+      </w:r>
       <w:r>
         <w:t xml:space="preserve"> - Requisito funcional 13: inativar combustíveis disponíveis no posto de combustível</w:t>
       </w:r>
@@ -17833,14 +18062,27 @@
       <w:r>
         <w:t xml:space="preserve">TABELA </w:t>
       </w:r>
-      <w:fldSimple w:instr=" SEQ Tabela \* ARABIC ">
-        <w:r>
-          <w:rPr>
-            <w:noProof/>
-          </w:rPr>
-          <w:t>16</w:t>
-        </w:r>
-      </w:fldSimple>
+      <w:r>
+        <w:fldChar w:fldCharType="begin"/>
+      </w:r>
+      <w:r>
+        <w:instrText xml:space="preserve"> SEQ Tabela \* ARABIC </w:instrText>
+      </w:r>
+      <w:r>
+        <w:fldChar w:fldCharType="separate"/>
+      </w:r>
+      <w:r>
+        <w:rPr>
+          <w:noProof/>
+        </w:rPr>
+        <w:t>16</w:t>
+      </w:r>
+      <w:r>
+        <w:rPr>
+          <w:noProof/>
+        </w:rPr>
+        <w:fldChar w:fldCharType="end"/>
+      </w:r>
       <w:r>
         <w:t xml:space="preserve"> - Requisito funcional 14: cadastrar combustível preferido pelo usuário</w:t>
       </w:r>
@@ -18193,14 +18435,27 @@
       <w:r>
         <w:t xml:space="preserve">TABELA </w:t>
       </w:r>
-      <w:fldSimple w:instr=" SEQ Tabela \* ARABIC ">
-        <w:r>
-          <w:rPr>
-            <w:noProof/>
-          </w:rPr>
-          <w:t>17</w:t>
-        </w:r>
-      </w:fldSimple>
+      <w:r>
+        <w:fldChar w:fldCharType="begin"/>
+      </w:r>
+      <w:r>
+        <w:instrText xml:space="preserve"> SEQ Tabela \* ARABIC </w:instrText>
+      </w:r>
+      <w:r>
+        <w:fldChar w:fldCharType="separate"/>
+      </w:r>
+      <w:r>
+        <w:rPr>
+          <w:noProof/>
+        </w:rPr>
+        <w:t>17</w:t>
+      </w:r>
+      <w:r>
+        <w:rPr>
+          <w:noProof/>
+        </w:rPr>
+        <w:fldChar w:fldCharType="end"/>
+      </w:r>
       <w:r>
         <w:t xml:space="preserve"> - Requisito funcional 15: editar combustível preferido pelo usuário</w:t>
       </w:r>
@@ -18506,14 +18761,27 @@
       <w:r>
         <w:t xml:space="preserve">TABELA </w:t>
       </w:r>
-      <w:fldSimple w:instr=" SEQ Tabela \* ARABIC ">
-        <w:r>
-          <w:rPr>
-            <w:noProof/>
-          </w:rPr>
-          <w:t>18</w:t>
-        </w:r>
-      </w:fldSimple>
+      <w:r>
+        <w:fldChar w:fldCharType="begin"/>
+      </w:r>
+      <w:r>
+        <w:instrText xml:space="preserve"> SEQ Tabela \* ARABIC </w:instrText>
+      </w:r>
+      <w:r>
+        <w:fldChar w:fldCharType="separate"/>
+      </w:r>
+      <w:r>
+        <w:rPr>
+          <w:noProof/>
+        </w:rPr>
+        <w:t>18</w:t>
+      </w:r>
+      <w:r>
+        <w:rPr>
+          <w:noProof/>
+        </w:rPr>
+        <w:fldChar w:fldCharType="end"/>
+      </w:r>
       <w:r>
         <w:t xml:space="preserve"> - Requisito funcional 16: inativar combustível preferido pelo usuário</w:t>
       </w:r>
@@ -18818,14 +19086,27 @@
       <w:r>
         <w:t xml:space="preserve">TABELA </w:t>
       </w:r>
-      <w:fldSimple w:instr=" SEQ Tabela \* ARABIC ">
-        <w:r>
-          <w:rPr>
-            <w:noProof/>
-          </w:rPr>
-          <w:t>19</w:t>
-        </w:r>
-      </w:fldSimple>
+      <w:r>
+        <w:fldChar w:fldCharType="begin"/>
+      </w:r>
+      <w:r>
+        <w:instrText xml:space="preserve"> SEQ Tabela \* ARABIC </w:instrText>
+      </w:r>
+      <w:r>
+        <w:fldChar w:fldCharType="separate"/>
+      </w:r>
+      <w:r>
+        <w:rPr>
+          <w:noProof/>
+        </w:rPr>
+        <w:t>19</w:t>
+      </w:r>
+      <w:r>
+        <w:rPr>
+          <w:noProof/>
+        </w:rPr>
+        <w:fldChar w:fldCharType="end"/>
+      </w:r>
       <w:r>
         <w:t xml:space="preserve"> - Requisito 17: cadastrar distância máxima de busca por postos de combustível sem rotas</w:t>
       </w:r>
@@ -19108,14 +19389,27 @@
       <w:r>
         <w:t xml:space="preserve">TABELA </w:t>
       </w:r>
-      <w:fldSimple w:instr=" SEQ Tabela \* ARABIC ">
-        <w:r>
-          <w:rPr>
-            <w:noProof/>
-          </w:rPr>
-          <w:t>20</w:t>
-        </w:r>
-      </w:fldSimple>
+      <w:r>
+        <w:fldChar w:fldCharType="begin"/>
+      </w:r>
+      <w:r>
+        <w:instrText xml:space="preserve"> SEQ Tabela \* ARABIC </w:instrText>
+      </w:r>
+      <w:r>
+        <w:fldChar w:fldCharType="separate"/>
+      </w:r>
+      <w:r>
+        <w:rPr>
+          <w:noProof/>
+        </w:rPr>
+        <w:t>20</w:t>
+      </w:r>
+      <w:r>
+        <w:rPr>
+          <w:noProof/>
+        </w:rPr>
+        <w:fldChar w:fldCharType="end"/>
+      </w:r>
       <w:r>
         <w:t xml:space="preserve"> - Requisito funcional 18: editar distância máxima de busca por postos de combustível sem rotas</w:t>
       </w:r>
@@ -19397,14 +19691,27 @@
       <w:r>
         <w:t xml:space="preserve">TABELA </w:t>
       </w:r>
-      <w:fldSimple w:instr=" SEQ Tabela \* ARABIC ">
-        <w:r>
-          <w:rPr>
-            <w:noProof/>
-          </w:rPr>
-          <w:t>21</w:t>
-        </w:r>
-      </w:fldSimple>
+      <w:r>
+        <w:fldChar w:fldCharType="begin"/>
+      </w:r>
+      <w:r>
+        <w:instrText xml:space="preserve"> SEQ Tabela \* ARABIC </w:instrText>
+      </w:r>
+      <w:r>
+        <w:fldChar w:fldCharType="separate"/>
+      </w:r>
+      <w:r>
+        <w:rPr>
+          <w:noProof/>
+        </w:rPr>
+        <w:t>21</w:t>
+      </w:r>
+      <w:r>
+        <w:rPr>
+          <w:noProof/>
+        </w:rPr>
+        <w:fldChar w:fldCharType="end"/>
+      </w:r>
       <w:r>
         <w:t xml:space="preserve"> - Requisito funcional 19: cadastrar distância máxima de busca por postos de combustível com rotas</w:t>
       </w:r>
@@ -19685,14 +19992,27 @@
         <w:lastRenderedPageBreak/>
         <w:t xml:space="preserve">TABELA </w:t>
       </w:r>
-      <w:fldSimple w:instr=" SEQ Tabela \* ARABIC ">
-        <w:r>
-          <w:rPr>
-            <w:noProof/>
-          </w:rPr>
-          <w:t>22</w:t>
-        </w:r>
-      </w:fldSimple>
+      <w:r>
+        <w:fldChar w:fldCharType="begin"/>
+      </w:r>
+      <w:r>
+        <w:instrText xml:space="preserve"> SEQ Tabela \* ARABIC </w:instrText>
+      </w:r>
+      <w:r>
+        <w:fldChar w:fldCharType="separate"/>
+      </w:r>
+      <w:r>
+        <w:rPr>
+          <w:noProof/>
+        </w:rPr>
+        <w:t>22</w:t>
+      </w:r>
+      <w:r>
+        <w:rPr>
+          <w:noProof/>
+        </w:rPr>
+        <w:fldChar w:fldCharType="end"/>
+      </w:r>
       <w:r>
         <w:t xml:space="preserve"> - Requisito funcional 20: editar distância máxima de busca por postos de combustível com rotas</w:t>
       </w:r>
@@ -19980,14 +20300,27 @@
       <w:r>
         <w:t xml:space="preserve">TABELA </w:t>
       </w:r>
-      <w:fldSimple w:instr=" SEQ Tabela \* ARABIC ">
-        <w:r>
-          <w:rPr>
-            <w:noProof/>
-          </w:rPr>
-          <w:t>23</w:t>
-        </w:r>
-      </w:fldSimple>
+      <w:r>
+        <w:fldChar w:fldCharType="begin"/>
+      </w:r>
+      <w:r>
+        <w:instrText xml:space="preserve"> SEQ Tabela \* ARABIC </w:instrText>
+      </w:r>
+      <w:r>
+        <w:fldChar w:fldCharType="separate"/>
+      </w:r>
+      <w:r>
+        <w:rPr>
+          <w:noProof/>
+        </w:rPr>
+        <w:t>23</w:t>
+      </w:r>
+      <w:r>
+        <w:rPr>
+          <w:noProof/>
+        </w:rPr>
+        <w:fldChar w:fldCharType="end"/>
+      </w:r>
       <w:r>
         <w:t xml:space="preserve"> - Requisito funcional 21: cadastrar Código de Endereço Postal (CEP) do usuário</w:t>
       </w:r>
@@ -20273,14 +20606,27 @@
       <w:r>
         <w:t xml:space="preserve">TABELA </w:t>
       </w:r>
-      <w:fldSimple w:instr=" SEQ Tabela \* ARABIC ">
-        <w:r>
-          <w:rPr>
-            <w:noProof/>
-          </w:rPr>
-          <w:t>24</w:t>
-        </w:r>
-      </w:fldSimple>
+      <w:r>
+        <w:fldChar w:fldCharType="begin"/>
+      </w:r>
+      <w:r>
+        <w:instrText xml:space="preserve"> SEQ Tabela \* ARABIC </w:instrText>
+      </w:r>
+      <w:r>
+        <w:fldChar w:fldCharType="separate"/>
+      </w:r>
+      <w:r>
+        <w:rPr>
+          <w:noProof/>
+        </w:rPr>
+        <w:t>24</w:t>
+      </w:r>
+      <w:r>
+        <w:rPr>
+          <w:noProof/>
+        </w:rPr>
+        <w:fldChar w:fldCharType="end"/>
+      </w:r>
       <w:r>
         <w:t xml:space="preserve"> - Requisito funcional: 22: editar CEP do usuário</w:t>
       </w:r>
@@ -20549,14 +20895,27 @@
       <w:r>
         <w:t xml:space="preserve">TABELA </w:t>
       </w:r>
-      <w:fldSimple w:instr=" SEQ Tabela \* ARABIC ">
-        <w:r>
-          <w:rPr>
-            <w:noProof/>
-          </w:rPr>
-          <w:t>25</w:t>
-        </w:r>
-      </w:fldSimple>
+      <w:r>
+        <w:fldChar w:fldCharType="begin"/>
+      </w:r>
+      <w:r>
+        <w:instrText xml:space="preserve"> SEQ Tabela \* ARABIC </w:instrText>
+      </w:r>
+      <w:r>
+        <w:fldChar w:fldCharType="separate"/>
+      </w:r>
+      <w:r>
+        <w:rPr>
+          <w:noProof/>
+        </w:rPr>
+        <w:t>25</w:t>
+      </w:r>
+      <w:r>
+        <w:rPr>
+          <w:noProof/>
+        </w:rPr>
+        <w:fldChar w:fldCharType="end"/>
+      </w:r>
       <w:r>
         <w:t xml:space="preserve"> - Requisito funcional 23: inativar CEP do usuário</w:t>
       </w:r>
@@ -20838,14 +21197,27 @@
       <w:r>
         <w:t xml:space="preserve">TABELA </w:t>
       </w:r>
-      <w:fldSimple w:instr=" SEQ Tabela \* ARABIC ">
-        <w:r>
-          <w:rPr>
-            <w:noProof/>
-          </w:rPr>
-          <w:t>26</w:t>
-        </w:r>
-      </w:fldSimple>
+      <w:r>
+        <w:fldChar w:fldCharType="begin"/>
+      </w:r>
+      <w:r>
+        <w:instrText xml:space="preserve"> SEQ Tabela \* ARABIC </w:instrText>
+      </w:r>
+      <w:r>
+        <w:fldChar w:fldCharType="separate"/>
+      </w:r>
+      <w:r>
+        <w:rPr>
+          <w:noProof/>
+        </w:rPr>
+        <w:t>26</w:t>
+      </w:r>
+      <w:r>
+        <w:rPr>
+          <w:noProof/>
+        </w:rPr>
+        <w:fldChar w:fldCharType="end"/>
+      </w:r>
       <w:r>
         <w:t xml:space="preserve"> - Requisito funcional 24: cadastrar cartão de crédito/débito do usuário</w:t>
       </w:r>
@@ -21245,6 +21617,7 @@
         <w:pStyle w:val="Legenda"/>
       </w:pPr>
       <w:r>
+        <w:lastRenderedPageBreak/>
         <w:t>FONTE: Elaboração própria</w:t>
       </w:r>
     </w:p>
@@ -21258,14 +21631,27 @@
       <w:r>
         <w:t xml:space="preserve">TABELA </w:t>
       </w:r>
-      <w:fldSimple w:instr=" SEQ Tabela \* ARABIC ">
-        <w:r>
-          <w:rPr>
-            <w:noProof/>
-          </w:rPr>
-          <w:t>27</w:t>
-        </w:r>
-      </w:fldSimple>
+      <w:r>
+        <w:fldChar w:fldCharType="begin"/>
+      </w:r>
+      <w:r>
+        <w:instrText xml:space="preserve"> SEQ Tabela \* ARABIC </w:instrText>
+      </w:r>
+      <w:r>
+        <w:fldChar w:fldCharType="separate"/>
+      </w:r>
+      <w:r>
+        <w:rPr>
+          <w:noProof/>
+        </w:rPr>
+        <w:t>27</w:t>
+      </w:r>
+      <w:r>
+        <w:rPr>
+          <w:noProof/>
+        </w:rPr>
+        <w:fldChar w:fldCharType="end"/>
+      </w:r>
       <w:r>
         <w:t xml:space="preserve"> - Requisito funcional 25: editar cartão de crédito/débito do usuário</w:t>
       </w:r>
@@ -21635,14 +22021,27 @@
       <w:r>
         <w:t xml:space="preserve">TABELA </w:t>
       </w:r>
-      <w:fldSimple w:instr=" SEQ Tabela \* ARABIC ">
-        <w:r>
-          <w:rPr>
-            <w:noProof/>
-          </w:rPr>
-          <w:t>28</w:t>
-        </w:r>
-      </w:fldSimple>
+      <w:r>
+        <w:fldChar w:fldCharType="begin"/>
+      </w:r>
+      <w:r>
+        <w:instrText xml:space="preserve"> SEQ Tabela \* ARABIC </w:instrText>
+      </w:r>
+      <w:r>
+        <w:fldChar w:fldCharType="separate"/>
+      </w:r>
+      <w:r>
+        <w:rPr>
+          <w:noProof/>
+        </w:rPr>
+        <w:t>28</w:t>
+      </w:r>
+      <w:r>
+        <w:rPr>
+          <w:noProof/>
+        </w:rPr>
+        <w:fldChar w:fldCharType="end"/>
+      </w:r>
       <w:r>
         <w:t xml:space="preserve"> - Requisito funcional 26: inativar cartão de crédito/débito do usuário</w:t>
       </w:r>
@@ -21953,14 +22352,27 @@
       <w:r>
         <w:t xml:space="preserve">TABELA </w:t>
       </w:r>
-      <w:fldSimple w:instr=" SEQ Tabela \* ARABIC ">
-        <w:r>
-          <w:rPr>
-            <w:noProof/>
-          </w:rPr>
-          <w:t>29</w:t>
-        </w:r>
-      </w:fldSimple>
+      <w:r>
+        <w:fldChar w:fldCharType="begin"/>
+      </w:r>
+      <w:r>
+        <w:instrText xml:space="preserve"> SEQ Tabela \* ARABIC </w:instrText>
+      </w:r>
+      <w:r>
+        <w:fldChar w:fldCharType="separate"/>
+      </w:r>
+      <w:r>
+        <w:rPr>
+          <w:noProof/>
+        </w:rPr>
+        <w:t>29</w:t>
+      </w:r>
+      <w:r>
+        <w:rPr>
+          <w:noProof/>
+        </w:rPr>
+        <w:fldChar w:fldCharType="end"/>
+      </w:r>
       <w:r>
         <w:t xml:space="preserve"> - Requisito funcional 27: mostrar localização do usuário no mapa</w:t>
       </w:r>
@@ -22279,14 +22691,27 @@
       <w:r>
         <w:t xml:space="preserve">TABELA </w:t>
       </w:r>
-      <w:fldSimple w:instr=" SEQ Tabela \* ARABIC ">
-        <w:r>
-          <w:rPr>
-            <w:noProof/>
-          </w:rPr>
-          <w:t>30</w:t>
-        </w:r>
-      </w:fldSimple>
+      <w:r>
+        <w:fldChar w:fldCharType="begin"/>
+      </w:r>
+      <w:r>
+        <w:instrText xml:space="preserve"> SEQ Tabela \* ARABIC </w:instrText>
+      </w:r>
+      <w:r>
+        <w:fldChar w:fldCharType="separate"/>
+      </w:r>
+      <w:r>
+        <w:rPr>
+          <w:noProof/>
+        </w:rPr>
+        <w:t>30</w:t>
+      </w:r>
+      <w:r>
+        <w:rPr>
+          <w:noProof/>
+        </w:rPr>
+        <w:fldChar w:fldCharType="end"/>
+      </w:r>
       <w:r>
         <w:t xml:space="preserve"> - Requisito funcional 28: mostrar localização do usuário no mapa</w:t>
       </w:r>
@@ -22491,6 +22916,7 @@
                 <w:b/>
                 <w:bCs/>
               </w:rPr>
+              <w:lastRenderedPageBreak/>
               <w:t>NÍVEL DE NECESSIDADE</w:t>
             </w:r>
           </w:p>
@@ -22616,14 +23042,27 @@
       <w:r>
         <w:t xml:space="preserve">TABELA </w:t>
       </w:r>
-      <w:fldSimple w:instr=" SEQ Tabela \* ARABIC ">
-        <w:r>
-          <w:rPr>
-            <w:noProof/>
-          </w:rPr>
-          <w:t>31</w:t>
-        </w:r>
-      </w:fldSimple>
+      <w:r>
+        <w:fldChar w:fldCharType="begin"/>
+      </w:r>
+      <w:r>
+        <w:instrText xml:space="preserve"> SEQ Tabela \* ARABIC </w:instrText>
+      </w:r>
+      <w:r>
+        <w:fldChar w:fldCharType="separate"/>
+      </w:r>
+      <w:r>
+        <w:rPr>
+          <w:noProof/>
+        </w:rPr>
+        <w:t>31</w:t>
+      </w:r>
+      <w:r>
+        <w:rPr>
+          <w:noProof/>
+        </w:rPr>
+        <w:fldChar w:fldCharType="end"/>
+      </w:r>
       <w:r>
         <w:t xml:space="preserve"> - Requisito funcional 29: mostrar raio de busca por postos de combustível no mapa</w:t>
       </w:r>
@@ -22943,14 +23382,27 @@
       <w:r>
         <w:t xml:space="preserve">TABELA </w:t>
       </w:r>
-      <w:fldSimple w:instr=" SEQ Tabela \* ARABIC ">
-        <w:r>
-          <w:rPr>
-            <w:noProof/>
-          </w:rPr>
-          <w:t>32</w:t>
-        </w:r>
-      </w:fldSimple>
+      <w:r>
+        <w:fldChar w:fldCharType="begin"/>
+      </w:r>
+      <w:r>
+        <w:instrText xml:space="preserve"> SEQ Tabela \* ARABIC </w:instrText>
+      </w:r>
+      <w:r>
+        <w:fldChar w:fldCharType="separate"/>
+      </w:r>
+      <w:r>
+        <w:rPr>
+          <w:noProof/>
+        </w:rPr>
+        <w:t>32</w:t>
+      </w:r>
+      <w:r>
+        <w:rPr>
+          <w:noProof/>
+        </w:rPr>
+        <w:fldChar w:fldCharType="end"/>
+      </w:r>
       <w:r>
         <w:t xml:space="preserve"> - Requisito funcional 30: listar postos de combustível visíveis dentro do raio de busca</w:t>
       </w:r>
@@ -23255,14 +23707,27 @@
       <w:r>
         <w:t xml:space="preserve">TABELA </w:t>
       </w:r>
-      <w:fldSimple w:instr=" SEQ Tabela \* ARABIC ">
-        <w:r>
-          <w:rPr>
-            <w:noProof/>
-          </w:rPr>
-          <w:t>33</w:t>
-        </w:r>
-      </w:fldSimple>
+      <w:r>
+        <w:fldChar w:fldCharType="begin"/>
+      </w:r>
+      <w:r>
+        <w:instrText xml:space="preserve"> SEQ Tabela \* ARABIC </w:instrText>
+      </w:r>
+      <w:r>
+        <w:fldChar w:fldCharType="separate"/>
+      </w:r>
+      <w:r>
+        <w:rPr>
+          <w:noProof/>
+        </w:rPr>
+        <w:t>33</w:t>
+      </w:r>
+      <w:r>
+        <w:rPr>
+          <w:noProof/>
+        </w:rPr>
+        <w:fldChar w:fldCharType="end"/>
+      </w:r>
       <w:r>
         <w:t xml:space="preserve"> - Requisito funcional 31: listar postos de combustível disponíveis fora do raio de busca</w:t>
       </w:r>
@@ -23587,14 +24052,27 @@
         <w:lastRenderedPageBreak/>
         <w:t xml:space="preserve">TABELA </w:t>
       </w:r>
-      <w:fldSimple w:instr=" SEQ Tabela \* ARABIC ">
-        <w:r>
-          <w:rPr>
-            <w:noProof/>
-          </w:rPr>
-          <w:t>34</w:t>
-        </w:r>
-      </w:fldSimple>
+      <w:r>
+        <w:fldChar w:fldCharType="begin"/>
+      </w:r>
+      <w:r>
+        <w:instrText xml:space="preserve"> SEQ Tabela \* ARABIC </w:instrText>
+      </w:r>
+      <w:r>
+        <w:fldChar w:fldCharType="separate"/>
+      </w:r>
+      <w:r>
+        <w:rPr>
+          <w:noProof/>
+        </w:rPr>
+        <w:t>34</w:t>
+      </w:r>
+      <w:r>
+        <w:rPr>
+          <w:noProof/>
+        </w:rPr>
+        <w:fldChar w:fldCharType="end"/>
+      </w:r>
       <w:r>
         <w:t xml:space="preserve"> – Requisito funcional 32: listar todos os postos disponíveis na cidade do usuário</w:t>
       </w:r>
@@ -23915,14 +24393,27 @@
       <w:r>
         <w:t xml:space="preserve">TABELA </w:t>
       </w:r>
-      <w:fldSimple w:instr=" SEQ Tabela \* ARABIC ">
-        <w:r>
-          <w:rPr>
-            <w:noProof/>
-          </w:rPr>
-          <w:t>35</w:t>
-        </w:r>
-      </w:fldSimple>
+      <w:r>
+        <w:fldChar w:fldCharType="begin"/>
+      </w:r>
+      <w:r>
+        <w:instrText xml:space="preserve"> SEQ Tabela \* ARABIC </w:instrText>
+      </w:r>
+      <w:r>
+        <w:fldChar w:fldCharType="separate"/>
+      </w:r>
+      <w:r>
+        <w:rPr>
+          <w:noProof/>
+        </w:rPr>
+        <w:t>35</w:t>
+      </w:r>
+      <w:r>
+        <w:rPr>
+          <w:noProof/>
+        </w:rPr>
+        <w:fldChar w:fldCharType="end"/>
+      </w:r>
       <w:r>
         <w:t xml:space="preserve"> - Requisito funcional 33: mostrar dados do posto de combustível</w:t>
       </w:r>
@@ -24231,14 +24722,27 @@
         <w:lastRenderedPageBreak/>
         <w:t xml:space="preserve">TABELA </w:t>
       </w:r>
-      <w:fldSimple w:instr=" SEQ Tabela \* ARABIC ">
-        <w:r>
-          <w:rPr>
-            <w:noProof/>
-          </w:rPr>
-          <w:t>36</w:t>
-        </w:r>
-      </w:fldSimple>
+      <w:r>
+        <w:fldChar w:fldCharType="begin"/>
+      </w:r>
+      <w:r>
+        <w:instrText xml:space="preserve"> SEQ Tabela \* ARABIC </w:instrText>
+      </w:r>
+      <w:r>
+        <w:fldChar w:fldCharType="separate"/>
+      </w:r>
+      <w:r>
+        <w:rPr>
+          <w:noProof/>
+        </w:rPr>
+        <w:t>36</w:t>
+      </w:r>
+      <w:r>
+        <w:rPr>
+          <w:noProof/>
+        </w:rPr>
+        <w:fldChar w:fldCharType="end"/>
+      </w:r>
       <w:r>
         <w:t xml:space="preserve"> - Requisito funcional 34: mostrar valor dos combustíveis preferidos do usuário</w:t>
       </w:r>
@@ -24524,14 +25028,27 @@
       <w:r>
         <w:t xml:space="preserve">TABELA </w:t>
       </w:r>
-      <w:fldSimple w:instr=" SEQ Tabela \* ARABIC ">
-        <w:r>
-          <w:rPr>
-            <w:noProof/>
-          </w:rPr>
-          <w:t>37</w:t>
-        </w:r>
-      </w:fldSimple>
+      <w:r>
+        <w:fldChar w:fldCharType="begin"/>
+      </w:r>
+      <w:r>
+        <w:instrText xml:space="preserve"> SEQ Tabela \* ARABIC </w:instrText>
+      </w:r>
+      <w:r>
+        <w:fldChar w:fldCharType="separate"/>
+      </w:r>
+      <w:r>
+        <w:rPr>
+          <w:noProof/>
+        </w:rPr>
+        <w:t>37</w:t>
+      </w:r>
+      <w:r>
+        <w:rPr>
+          <w:noProof/>
+        </w:rPr>
+        <w:fldChar w:fldCharType="end"/>
+      </w:r>
       <w:r>
         <w:t xml:space="preserve"> - Requisito funcional 35: mostrar distância do usuário até os postos de combustível</w:t>
       </w:r>
@@ -24807,14 +25324,27 @@
       <w:r>
         <w:t xml:space="preserve">TABELA </w:t>
       </w:r>
-      <w:fldSimple w:instr=" SEQ Tabela \* ARABIC ">
-        <w:r>
-          <w:rPr>
-            <w:noProof/>
-          </w:rPr>
-          <w:t>38</w:t>
-        </w:r>
-      </w:fldSimple>
+      <w:r>
+        <w:fldChar w:fldCharType="begin"/>
+      </w:r>
+      <w:r>
+        <w:instrText xml:space="preserve"> SEQ Tabela \* ARABIC </w:instrText>
+      </w:r>
+      <w:r>
+        <w:fldChar w:fldCharType="separate"/>
+      </w:r>
+      <w:r>
+        <w:rPr>
+          <w:noProof/>
+        </w:rPr>
+        <w:t>38</w:t>
+      </w:r>
+      <w:r>
+        <w:rPr>
+          <w:noProof/>
+        </w:rPr>
+        <w:fldChar w:fldCharType="end"/>
+      </w:r>
       <w:r>
         <w:t xml:space="preserve"> – Requisito funcional 36: traçar rota até o posto de combustível selecionado</w:t>
       </w:r>
@@ -25083,14 +25613,27 @@
       <w:r>
         <w:t xml:space="preserve">TABELA </w:t>
       </w:r>
-      <w:fldSimple w:instr=" SEQ Tabela \* ARABIC ">
-        <w:r>
-          <w:rPr>
-            <w:noProof/>
-          </w:rPr>
-          <w:t>39</w:t>
-        </w:r>
-      </w:fldSimple>
+      <w:r>
+        <w:fldChar w:fldCharType="begin"/>
+      </w:r>
+      <w:r>
+        <w:instrText xml:space="preserve"> SEQ Tabela \* ARABIC </w:instrText>
+      </w:r>
+      <w:r>
+        <w:fldChar w:fldCharType="separate"/>
+      </w:r>
+      <w:r>
+        <w:rPr>
+          <w:noProof/>
+        </w:rPr>
+        <w:t>39</w:t>
+      </w:r>
+      <w:r>
+        <w:rPr>
+          <w:noProof/>
+        </w:rPr>
+        <w:fldChar w:fldCharType="end"/>
+      </w:r>
       <w:r>
         <w:t xml:space="preserve"> - Requisito funcional 37: c</w:t>
       </w:r>
@@ -25369,14 +25912,27 @@
       <w:r>
         <w:t xml:space="preserve">TABELA </w:t>
       </w:r>
-      <w:fldSimple w:instr=" SEQ Tabela \* ARABIC ">
-        <w:r>
-          <w:rPr>
-            <w:noProof/>
-          </w:rPr>
-          <w:t>40</w:t>
-        </w:r>
-      </w:fldSimple>
+      <w:r>
+        <w:fldChar w:fldCharType="begin"/>
+      </w:r>
+      <w:r>
+        <w:instrText xml:space="preserve"> SEQ Tabela \* ARABIC </w:instrText>
+      </w:r>
+      <w:r>
+        <w:fldChar w:fldCharType="separate"/>
+      </w:r>
+      <w:r>
+        <w:rPr>
+          <w:noProof/>
+        </w:rPr>
+        <w:t>40</w:t>
+      </w:r>
+      <w:r>
+        <w:rPr>
+          <w:noProof/>
+        </w:rPr>
+        <w:fldChar w:fldCharType="end"/>
+      </w:r>
       <w:r>
         <w:t xml:space="preserve"> - Requisito funcional 38: permitir que o usuário defina novos filtros para busca dos postos</w:t>
       </w:r>
@@ -25584,6 +26140,7 @@
                 <w:b/>
                 <w:bCs/>
               </w:rPr>
+              <w:lastRenderedPageBreak/>
               <w:t>NÍVEL DE NECESSIDADE</w:t>
             </w:r>
           </w:p>
@@ -25734,14 +26291,27 @@
       <w:r>
         <w:t xml:space="preserve">TABELA </w:t>
       </w:r>
-      <w:fldSimple w:instr=" SEQ Tabela \* ARABIC ">
-        <w:r>
-          <w:rPr>
-            <w:noProof/>
-          </w:rPr>
-          <w:t>41</w:t>
-        </w:r>
-      </w:fldSimple>
+      <w:r>
+        <w:fldChar w:fldCharType="begin"/>
+      </w:r>
+      <w:r>
+        <w:instrText xml:space="preserve"> SEQ Tabela \* ARABIC </w:instrText>
+      </w:r>
+      <w:r>
+        <w:fldChar w:fldCharType="separate"/>
+      </w:r>
+      <w:r>
+        <w:rPr>
+          <w:noProof/>
+        </w:rPr>
+        <w:t>41</w:t>
+      </w:r>
+      <w:r>
+        <w:rPr>
+          <w:noProof/>
+        </w:rPr>
+        <w:fldChar w:fldCharType="end"/>
+      </w:r>
       <w:r>
         <w:t xml:space="preserve"> - Requisito funcional 39: traçar rotas entre duas localizações</w:t>
       </w:r>
@@ -26043,14 +26613,27 @@
       <w:r>
         <w:t xml:space="preserve">TABELA </w:t>
       </w:r>
-      <w:fldSimple w:instr=" SEQ Tabela \* ARABIC ">
-        <w:r>
-          <w:rPr>
-            <w:noProof/>
-          </w:rPr>
-          <w:t>42</w:t>
-        </w:r>
-      </w:fldSimple>
+      <w:r>
+        <w:fldChar w:fldCharType="begin"/>
+      </w:r>
+      <w:r>
+        <w:instrText xml:space="preserve"> SEQ Tabela \* ARABIC </w:instrText>
+      </w:r>
+      <w:r>
+        <w:fldChar w:fldCharType="separate"/>
+      </w:r>
+      <w:r>
+        <w:rPr>
+          <w:noProof/>
+        </w:rPr>
+        <w:t>42</w:t>
+      </w:r>
+      <w:r>
+        <w:rPr>
+          <w:noProof/>
+        </w:rPr>
+        <w:fldChar w:fldCharType="end"/>
+      </w:r>
       <w:r>
         <w:t xml:space="preserve"> - Requisito funcional 40: cancelar rota traçada</w:t>
       </w:r>
@@ -26316,14 +26899,27 @@
       <w:r>
         <w:t xml:space="preserve">TABELA </w:t>
       </w:r>
-      <w:fldSimple w:instr=" SEQ Tabela \* ARABIC ">
-        <w:r>
-          <w:rPr>
-            <w:noProof/>
-          </w:rPr>
-          <w:t>43</w:t>
-        </w:r>
-      </w:fldSimple>
+      <w:r>
+        <w:fldChar w:fldCharType="begin"/>
+      </w:r>
+      <w:r>
+        <w:instrText xml:space="preserve"> SEQ Tabela \* ARABIC </w:instrText>
+      </w:r>
+      <w:r>
+        <w:fldChar w:fldCharType="separate"/>
+      </w:r>
+      <w:r>
+        <w:rPr>
+          <w:noProof/>
+        </w:rPr>
+        <w:t>43</w:t>
+      </w:r>
+      <w:r>
+        <w:rPr>
+          <w:noProof/>
+        </w:rPr>
+        <w:fldChar w:fldCharType="end"/>
+      </w:r>
       <w:r>
         <w:t xml:space="preserve"> - Requisito funcional 41: mostrar todos os postos de combustível disponíveis na rota definida</w:t>
       </w:r>
@@ -26642,14 +27238,30 @@
       <w:r>
         <w:t xml:space="preserve">TABELA </w:t>
       </w:r>
-      <w:fldSimple w:instr=" SEQ Tabela \* ARABIC ">
-        <w:r>
-          <w:rPr>
-            <w:noProof/>
-          </w:rPr>
-          <w:t>44</w:t>
-        </w:r>
-      </w:fldSimple>
+      <w:r>
+        <w:fldChar w:fldCharType="begin"/>
+      </w:r>
+      <w:r>
+        <w:instrText xml:space="preserve"> SEQ T</w:instrText>
+      </w:r>
+      <w:r>
+        <w:instrText xml:space="preserve">abela \* ARABIC </w:instrText>
+      </w:r>
+      <w:r>
+        <w:fldChar w:fldCharType="separate"/>
+      </w:r>
+      <w:r>
+        <w:rPr>
+          <w:noProof/>
+        </w:rPr>
+        <w:t>44</w:t>
+      </w:r>
+      <w:r>
+        <w:rPr>
+          <w:noProof/>
+        </w:rPr>
+        <w:fldChar w:fldCharType="end"/>
+      </w:r>
       <w:r>
         <w:t xml:space="preserve"> - Requisito funcional 42: gerar </w:t>
       </w:r>
@@ -27107,6 +27719,7 @@
         <w:pStyle w:val="Legenda"/>
       </w:pPr>
       <w:r>
+        <w:lastRenderedPageBreak/>
         <w:t>FONTE: Elaboração própria</w:t>
       </w:r>
     </w:p>
@@ -27119,14 +27732,27 @@
       <w:r>
         <w:t xml:space="preserve">TABELA </w:t>
       </w:r>
-      <w:fldSimple w:instr=" SEQ Tabela \* ARABIC ">
-        <w:r>
-          <w:rPr>
-            <w:noProof/>
-          </w:rPr>
-          <w:t>45</w:t>
-        </w:r>
-      </w:fldSimple>
+      <w:r>
+        <w:fldChar w:fldCharType="begin"/>
+      </w:r>
+      <w:r>
+        <w:instrText xml:space="preserve"> SEQ Tabela \* ARABIC </w:instrText>
+      </w:r>
+      <w:r>
+        <w:fldChar w:fldCharType="separate"/>
+      </w:r>
+      <w:r>
+        <w:rPr>
+          <w:noProof/>
+        </w:rPr>
+        <w:t>45</w:t>
+      </w:r>
+      <w:r>
+        <w:rPr>
+          <w:noProof/>
+        </w:rPr>
+        <w:fldChar w:fldCharType="end"/>
+      </w:r>
       <w:r>
         <w:t xml:space="preserve"> - Requisito funcional 43: cancelar geração de </w:t>
       </w:r>
@@ -27487,14 +28113,27 @@
       <w:r>
         <w:t xml:space="preserve">TABELA </w:t>
       </w:r>
-      <w:fldSimple w:instr=" SEQ Tabela \* ARABIC ">
-        <w:r>
-          <w:rPr>
-            <w:noProof/>
-          </w:rPr>
-          <w:t>46</w:t>
-        </w:r>
-      </w:fldSimple>
+      <w:r>
+        <w:fldChar w:fldCharType="begin"/>
+      </w:r>
+      <w:r>
+        <w:instrText xml:space="preserve"> SEQ Tabela \* ARABIC </w:instrText>
+      </w:r>
+      <w:r>
+        <w:fldChar w:fldCharType="separate"/>
+      </w:r>
+      <w:r>
+        <w:rPr>
+          <w:noProof/>
+        </w:rPr>
+        <w:t>46</w:t>
+      </w:r>
+      <w:r>
+        <w:rPr>
+          <w:noProof/>
+        </w:rPr>
+        <w:fldChar w:fldCharType="end"/>
+      </w:r>
       <w:r>
         <w:t xml:space="preserve"> - Requisito funcional 44: visualizar vendas diárias de combustível</w:t>
       </w:r>
@@ -27786,14 +28425,27 @@
       <w:r>
         <w:t xml:space="preserve">TABELA </w:t>
       </w:r>
-      <w:fldSimple w:instr=" SEQ Tabela \* ARABIC ">
-        <w:r>
-          <w:rPr>
-            <w:noProof/>
-          </w:rPr>
-          <w:t>47</w:t>
-        </w:r>
-      </w:fldSimple>
+      <w:r>
+        <w:fldChar w:fldCharType="begin"/>
+      </w:r>
+      <w:r>
+        <w:instrText xml:space="preserve"> SEQ Tabela \* ARABIC </w:instrText>
+      </w:r>
+      <w:r>
+        <w:fldChar w:fldCharType="separate"/>
+      </w:r>
+      <w:r>
+        <w:rPr>
+          <w:noProof/>
+        </w:rPr>
+        <w:t>47</w:t>
+      </w:r>
+      <w:r>
+        <w:rPr>
+          <w:noProof/>
+        </w:rPr>
+        <w:fldChar w:fldCharType="end"/>
+      </w:r>
       <w:r>
         <w:t xml:space="preserve"> - Requisito funcional 45: visualizar vendas mensais de combustível</w:t>
       </w:r>
@@ -28091,14 +28743,27 @@
       <w:r>
         <w:t xml:space="preserve">TABELA </w:t>
       </w:r>
-      <w:fldSimple w:instr=" SEQ Tabela \* ARABIC ">
-        <w:r>
-          <w:rPr>
-            <w:noProof/>
-          </w:rPr>
-          <w:t>48</w:t>
-        </w:r>
-      </w:fldSimple>
+      <w:r>
+        <w:fldChar w:fldCharType="begin"/>
+      </w:r>
+      <w:r>
+        <w:instrText xml:space="preserve"> SEQ Tabela \* ARABIC </w:instrText>
+      </w:r>
+      <w:r>
+        <w:fldChar w:fldCharType="separate"/>
+      </w:r>
+      <w:r>
+        <w:rPr>
+          <w:noProof/>
+        </w:rPr>
+        <w:t>48</w:t>
+      </w:r>
+      <w:r>
+        <w:rPr>
+          <w:noProof/>
+        </w:rPr>
+        <w:fldChar w:fldCharType="end"/>
+      </w:r>
       <w:r>
         <w:t xml:space="preserve"> - Requisito funcional 46: visualizar repasse de vendas para o Etanóis</w:t>
       </w:r>
@@ -28417,14 +29082,27 @@
         <w:lastRenderedPageBreak/>
         <w:t xml:space="preserve">TABELA </w:t>
       </w:r>
-      <w:fldSimple w:instr=" SEQ Tabela \* ARABIC ">
-        <w:r>
-          <w:rPr>
-            <w:noProof/>
-          </w:rPr>
-          <w:t>49</w:t>
-        </w:r>
-      </w:fldSimple>
+      <w:r>
+        <w:fldChar w:fldCharType="begin"/>
+      </w:r>
+      <w:r>
+        <w:instrText xml:space="preserve"> SEQ Tabela \* ARABIC </w:instrText>
+      </w:r>
+      <w:r>
+        <w:fldChar w:fldCharType="separate"/>
+      </w:r>
+      <w:r>
+        <w:rPr>
+          <w:noProof/>
+        </w:rPr>
+        <w:t>49</w:t>
+      </w:r>
+      <w:r>
+        <w:rPr>
+          <w:noProof/>
+        </w:rPr>
+        <w:fldChar w:fldCharType="end"/>
+      </w:r>
       <w:r>
         <w:t xml:space="preserve"> - Requisito funcional 47: visualizar avaliação geral do posto de combustível</w:t>
       </w:r>
@@ -28767,14 +29445,27 @@
       <w:r>
         <w:t xml:space="preserve">TABELA </w:t>
       </w:r>
-      <w:fldSimple w:instr=" SEQ Tabela \* ARABIC ">
-        <w:r>
-          <w:rPr>
-            <w:noProof/>
-          </w:rPr>
-          <w:t>50</w:t>
-        </w:r>
-      </w:fldSimple>
+      <w:r>
+        <w:fldChar w:fldCharType="begin"/>
+      </w:r>
+      <w:r>
+        <w:instrText xml:space="preserve"> SEQ Tabela \* ARABIC </w:instrText>
+      </w:r>
+      <w:r>
+        <w:fldChar w:fldCharType="separate"/>
+      </w:r>
+      <w:r>
+        <w:rPr>
+          <w:noProof/>
+        </w:rPr>
+        <w:t>50</w:t>
+      </w:r>
+      <w:r>
+        <w:rPr>
+          <w:noProof/>
+        </w:rPr>
+        <w:fldChar w:fldCharType="end"/>
+      </w:r>
       <w:r>
         <w:t xml:space="preserve"> - Requisito funcional 48: realizar pagamento através da leitura do </w:t>
       </w:r>
@@ -29014,6 +29705,7 @@
                 <w:b/>
                 <w:bCs/>
               </w:rPr>
+              <w:lastRenderedPageBreak/>
               <w:t>NÍVEL DE NECESSIDADE</w:t>
             </w:r>
           </w:p>
@@ -29158,14 +29850,27 @@
       <w:r>
         <w:t xml:space="preserve">TABELA </w:t>
       </w:r>
-      <w:fldSimple w:instr=" SEQ Tabela \* ARABIC ">
-        <w:r>
-          <w:rPr>
-            <w:noProof/>
-          </w:rPr>
-          <w:t>51</w:t>
-        </w:r>
-      </w:fldSimple>
+      <w:r>
+        <w:fldChar w:fldCharType="begin"/>
+      </w:r>
+      <w:r>
+        <w:instrText xml:space="preserve"> SEQ Tabela \* ARABIC </w:instrText>
+      </w:r>
+      <w:r>
+        <w:fldChar w:fldCharType="separate"/>
+      </w:r>
+      <w:r>
+        <w:rPr>
+          <w:noProof/>
+        </w:rPr>
+        <w:t>51</w:t>
+      </w:r>
+      <w:r>
+        <w:rPr>
+          <w:noProof/>
+        </w:rPr>
+        <w:fldChar w:fldCharType="end"/>
+      </w:r>
       <w:r>
         <w:t xml:space="preserve"> - Requisito funcional 49: cancelar pagamento</w:t>
       </w:r>
@@ -29516,14 +30221,27 @@
       <w:r>
         <w:t xml:space="preserve">TABELA </w:t>
       </w:r>
-      <w:fldSimple w:instr=" SEQ Tabela \* ARABIC ">
-        <w:r>
-          <w:rPr>
-            <w:noProof/>
-          </w:rPr>
-          <w:t>52</w:t>
-        </w:r>
-      </w:fldSimple>
+      <w:r>
+        <w:fldChar w:fldCharType="begin"/>
+      </w:r>
+      <w:r>
+        <w:instrText xml:space="preserve"> SEQ Tabela \* ARABIC </w:instrText>
+      </w:r>
+      <w:r>
+        <w:fldChar w:fldCharType="separate"/>
+      </w:r>
+      <w:r>
+        <w:rPr>
+          <w:noProof/>
+        </w:rPr>
+        <w:t>52</w:t>
+      </w:r>
+      <w:r>
+        <w:rPr>
+          <w:noProof/>
+        </w:rPr>
+        <w:fldChar w:fldCharType="end"/>
+      </w:r>
       <w:r>
         <w:t xml:space="preserve"> - Requisito funcional 50: receber </w:t>
       </w:r>
@@ -29925,14 +30643,27 @@
       <w:r>
         <w:t xml:space="preserve">TABELA </w:t>
       </w:r>
-      <w:fldSimple w:instr=" SEQ Tabela \* ARABIC ">
-        <w:r>
-          <w:rPr>
-            <w:noProof/>
-          </w:rPr>
-          <w:t>53</w:t>
-        </w:r>
-      </w:fldSimple>
+      <w:r>
+        <w:fldChar w:fldCharType="begin"/>
+      </w:r>
+      <w:r>
+        <w:instrText xml:space="preserve"> SEQ Tabela \* ARABIC </w:instrText>
+      </w:r>
+      <w:r>
+        <w:fldChar w:fldCharType="separate"/>
+      </w:r>
+      <w:r>
+        <w:rPr>
+          <w:noProof/>
+        </w:rPr>
+        <w:t>53</w:t>
+      </w:r>
+      <w:r>
+        <w:rPr>
+          <w:noProof/>
+        </w:rPr>
+        <w:fldChar w:fldCharType="end"/>
+      </w:r>
       <w:r>
         <w:t xml:space="preserve"> - Requisito funcional 51: visualizar </w:t>
       </w:r>
@@ -30274,14 +31005,27 @@
       <w:r>
         <w:t xml:space="preserve">TABELA </w:t>
       </w:r>
-      <w:fldSimple w:instr=" SEQ Tabela \* ARABIC ">
-        <w:r>
-          <w:rPr>
-            <w:noProof/>
-          </w:rPr>
-          <w:t>54</w:t>
-        </w:r>
-      </w:fldSimple>
+      <w:r>
+        <w:fldChar w:fldCharType="begin"/>
+      </w:r>
+      <w:r>
+        <w:instrText xml:space="preserve"> SEQ Tabela \* ARABIC </w:instrText>
+      </w:r>
+      <w:r>
+        <w:fldChar w:fldCharType="separate"/>
+      </w:r>
+      <w:r>
+        <w:rPr>
+          <w:noProof/>
+        </w:rPr>
+        <w:t>54</w:t>
+      </w:r>
+      <w:r>
+        <w:rPr>
+          <w:noProof/>
+        </w:rPr>
+        <w:fldChar w:fldCharType="end"/>
+      </w:r>
       <w:r>
         <w:t xml:space="preserve"> - Requisito funcional 52: visualizar gastos do motorista no mês corrente</w:t>
       </w:r>
@@ -30548,14 +31292,27 @@
       <w:r>
         <w:t xml:space="preserve">TABELA </w:t>
       </w:r>
-      <w:fldSimple w:instr=" SEQ Tabela \* ARABIC ">
-        <w:r>
-          <w:rPr>
-            <w:noProof/>
-          </w:rPr>
-          <w:t>55</w:t>
-        </w:r>
-      </w:fldSimple>
+      <w:r>
+        <w:fldChar w:fldCharType="begin"/>
+      </w:r>
+      <w:r>
+        <w:instrText xml:space="preserve"> SEQ Tabela \* ARABIC </w:instrText>
+      </w:r>
+      <w:r>
+        <w:fldChar w:fldCharType="separate"/>
+      </w:r>
+      <w:r>
+        <w:rPr>
+          <w:noProof/>
+        </w:rPr>
+        <w:t>55</w:t>
+      </w:r>
+      <w:r>
+        <w:rPr>
+          <w:noProof/>
+        </w:rPr>
+        <w:fldChar w:fldCharType="end"/>
+      </w:r>
       <w:r>
         <w:t xml:space="preserve"> - Requisito funcional 53: visualizar consumo do veículo</w:t>
       </w:r>
@@ -30849,14 +31606,27 @@
       <w:r>
         <w:t xml:space="preserve">TABELA </w:t>
       </w:r>
-      <w:fldSimple w:instr=" SEQ Tabela \* ARABIC ">
-        <w:r>
-          <w:rPr>
-            <w:noProof/>
-          </w:rPr>
-          <w:t>56</w:t>
-        </w:r>
-      </w:fldSimple>
+      <w:r>
+        <w:fldChar w:fldCharType="begin"/>
+      </w:r>
+      <w:r>
+        <w:instrText xml:space="preserve"> SEQ Tabela \* ARABIC </w:instrText>
+      </w:r>
+      <w:r>
+        <w:fldChar w:fldCharType="separate"/>
+      </w:r>
+      <w:r>
+        <w:rPr>
+          <w:noProof/>
+        </w:rPr>
+        <w:t>56</w:t>
+      </w:r>
+      <w:r>
+        <w:rPr>
+          <w:noProof/>
+        </w:rPr>
+        <w:fldChar w:fldCharType="end"/>
+      </w:r>
       <w:r>
         <w:t xml:space="preserve"> - Requisito funcional 54: possuir um manual de utilização do Etanóis</w:t>
       </w:r>
@@ -31019,6 +31789,7 @@
                 <w:b/>
                 <w:bCs/>
               </w:rPr>
+              <w:lastRenderedPageBreak/>
               <w:t>NÍVEL DE NECESSIDADE</w:t>
             </w:r>
           </w:p>
@@ -31167,27 +31938,14 @@
       <w:r>
         <w:t xml:space="preserve">TABELA </w:t>
       </w:r>
-      <w:r>
-        <w:fldChar w:fldCharType="begin"/>
-      </w:r>
-      <w:r>
-        <w:instrText xml:space="preserve"> SEQ Tabela \* ARABIC </w:instrText>
-      </w:r>
-      <w:r>
-        <w:fldChar w:fldCharType="separate"/>
-      </w:r>
-      <w:r>
-        <w:rPr>
-          <w:noProof/>
-        </w:rPr>
-        <w:t>57</w:t>
-      </w:r>
-      <w:r>
-        <w:rPr>
-          <w:noProof/>
-        </w:rPr>
-        <w:fldChar w:fldCharType="end"/>
-      </w:r>
+      <w:fldSimple w:instr=" SEQ Tabela \* ARABIC ">
+        <w:r>
+          <w:rPr>
+            <w:noProof/>
+          </w:rPr>
+          <w:t>57</w:t>
+        </w:r>
+      </w:fldSimple>
       <w:r>
         <w:t xml:space="preserve"> - Requisito não-funcional 01: design responsivo</w:t>
       </w:r>
@@ -31329,27 +32087,14 @@
       <w:r>
         <w:t xml:space="preserve">TABELA </w:t>
       </w:r>
-      <w:r>
-        <w:fldChar w:fldCharType="begin"/>
-      </w:r>
-      <w:r>
-        <w:instrText xml:space="preserve"> SEQ Tabela \* ARABIC </w:instrText>
-      </w:r>
-      <w:r>
-        <w:fldChar w:fldCharType="separate"/>
-      </w:r>
-      <w:r>
-        <w:rPr>
-          <w:noProof/>
-        </w:rPr>
-        <w:t>58</w:t>
-      </w:r>
-      <w:r>
-        <w:rPr>
-          <w:noProof/>
-        </w:rPr>
-        <w:fldChar w:fldCharType="end"/>
-      </w:r>
+      <w:fldSimple w:instr=" SEQ Tabela \* ARABIC ">
+        <w:r>
+          <w:rPr>
+            <w:noProof/>
+          </w:rPr>
+          <w:t>58</w:t>
+        </w:r>
+      </w:fldSimple>
       <w:r>
         <w:t xml:space="preserve"> - Requisito não funcional 02: processar as informações adquiridas nas </w:t>
       </w:r>
@@ -31584,27 +32329,14 @@
       <w:r>
         <w:t xml:space="preserve">TABELA </w:t>
       </w:r>
-      <w:r>
-        <w:fldChar w:fldCharType="begin"/>
-      </w:r>
-      <w:r>
-        <w:instrText xml:space="preserve"> SEQ Tabela \* ARABIC </w:instrText>
-      </w:r>
-      <w:r>
-        <w:fldChar w:fldCharType="separate"/>
-      </w:r>
-      <w:r>
-        <w:rPr>
-          <w:noProof/>
-        </w:rPr>
-        <w:t>59</w:t>
-      </w:r>
-      <w:r>
-        <w:rPr>
-          <w:noProof/>
-        </w:rPr>
-        <w:fldChar w:fldCharType="end"/>
-      </w:r>
+      <w:fldSimple w:instr=" SEQ Tabela \* ARABIC ">
+        <w:r>
+          <w:rPr>
+            <w:noProof/>
+          </w:rPr>
+          <w:t>59</w:t>
+        </w:r>
+      </w:fldSimple>
       <w:r>
         <w:t xml:space="preserve"> - Requisito não funcional 03: garantir a segurança nos dados dos usuários</w:t>
       </w:r>
@@ -31752,27 +32484,14 @@
       <w:r>
         <w:t xml:space="preserve">TABELA </w:t>
       </w:r>
-      <w:r>
-        <w:fldChar w:fldCharType="begin"/>
-      </w:r>
-      <w:r>
-        <w:instrText xml:space="preserve"> SEQ Tabela \* ARABIC </w:instrText>
-      </w:r>
-      <w:r>
-        <w:fldChar w:fldCharType="separate"/>
-      </w:r>
-      <w:r>
-        <w:rPr>
-          <w:noProof/>
-        </w:rPr>
-        <w:t>60</w:t>
-      </w:r>
-      <w:r>
-        <w:rPr>
-          <w:noProof/>
-        </w:rPr>
-        <w:fldChar w:fldCharType="end"/>
-      </w:r>
+      <w:fldSimple w:instr=" SEQ Tabela \* ARABIC ">
+        <w:r>
+          <w:rPr>
+            <w:noProof/>
+          </w:rPr>
+          <w:t>60</w:t>
+        </w:r>
+      </w:fldSimple>
       <w:r>
         <w:t xml:space="preserve"> - Requisito não funcional 04: garantir a confiança nas informações dos postos de combustível disponíveis, seus valores e serviços</w:t>
       </w:r>
@@ -31915,27 +32634,14 @@
       <w:r>
         <w:t xml:space="preserve">TABELA </w:t>
       </w:r>
-      <w:r>
-        <w:fldChar w:fldCharType="begin"/>
-      </w:r>
-      <w:r>
-        <w:instrText xml:space="preserve"> SEQ Tabela \* ARABIC </w:instrText>
-      </w:r>
-      <w:r>
-        <w:fldChar w:fldCharType="separate"/>
-      </w:r>
-      <w:r>
-        <w:rPr>
-          <w:noProof/>
-        </w:rPr>
-        <w:t>61</w:t>
-      </w:r>
-      <w:r>
-        <w:rPr>
-          <w:noProof/>
-        </w:rPr>
-        <w:fldChar w:fldCharType="end"/>
-      </w:r>
+      <w:fldSimple w:instr=" SEQ Tabela \* ARABIC ">
+        <w:r>
+          <w:rPr>
+            <w:noProof/>
+          </w:rPr>
+          <w:t>61</w:t>
+        </w:r>
+      </w:fldSimple>
       <w:r>
         <w:t xml:space="preserve"> - Requisito não funcional 05: executar nos principais dispositivos </w:t>
       </w:r>
@@ -32144,27 +32850,14 @@
       <w:r>
         <w:t xml:space="preserve">TABELA </w:t>
       </w:r>
-      <w:r>
-        <w:fldChar w:fldCharType="begin"/>
-      </w:r>
-      <w:r>
-        <w:instrText xml:space="preserve"> SEQ Tabela \* ARABIC </w:instrText>
-      </w:r>
-      <w:r>
-        <w:fldChar w:fldCharType="separate"/>
-      </w:r>
-      <w:r>
-        <w:rPr>
-          <w:noProof/>
-        </w:rPr>
-        <w:t>62</w:t>
-      </w:r>
-      <w:r>
-        <w:rPr>
-          <w:noProof/>
-        </w:rPr>
-        <w:fldChar w:fldCharType="end"/>
-      </w:r>
+      <w:fldSimple w:instr=" SEQ Tabela \* ARABIC ">
+        <w:r>
+          <w:rPr>
+            <w:noProof/>
+          </w:rPr>
+          <w:t>62</w:t>
+        </w:r>
+      </w:fldSimple>
       <w:r>
         <w:t xml:space="preserve"> - Requisito não funcional 06: executar nos principais navegadores disponíveis</w:t>
       </w:r>
@@ -32331,27 +33024,14 @@
       <w:r>
         <w:t xml:space="preserve">TABELA </w:t>
       </w:r>
-      <w:r>
-        <w:fldChar w:fldCharType="begin"/>
-      </w:r>
-      <w:r>
-        <w:instrText xml:space="preserve"> SEQ Tabela \* ARABIC </w:instrText>
-      </w:r>
-      <w:r>
-        <w:fldChar w:fldCharType="separate"/>
-      </w:r>
-      <w:r>
-        <w:rPr>
-          <w:noProof/>
-        </w:rPr>
-        <w:t>63</w:t>
-      </w:r>
-      <w:r>
-        <w:rPr>
-          <w:noProof/>
-        </w:rPr>
-        <w:fldChar w:fldCharType="end"/>
-      </w:r>
+      <w:fldSimple w:instr=" SEQ Tabela \* ARABIC ">
+        <w:r>
+          <w:rPr>
+            <w:noProof/>
+          </w:rPr>
+          <w:t>63</w:t>
+        </w:r>
+      </w:fldSimple>
       <w:r>
         <w:t xml:space="preserve"> – Requisito funcional 07: manter as aplicações disponíveis</w:t>
       </w:r>
@@ -32537,27 +33217,14 @@
       <w:r>
         <w:t xml:space="preserve">TABELA </w:t>
       </w:r>
-      <w:r>
-        <w:fldChar w:fldCharType="begin"/>
-      </w:r>
-      <w:r>
-        <w:instrText xml:space="preserve"> SEQ Tabela \* ARABIC </w:instrText>
-      </w:r>
-      <w:r>
-        <w:fldChar w:fldCharType="separate"/>
-      </w:r>
-      <w:r>
-        <w:rPr>
-          <w:noProof/>
-        </w:rPr>
-        <w:t>64</w:t>
-      </w:r>
-      <w:r>
-        <w:rPr>
-          <w:noProof/>
-        </w:rPr>
-        <w:fldChar w:fldCharType="end"/>
-      </w:r>
+      <w:fldSimple w:instr=" SEQ Tabela \* ARABIC ">
+        <w:r>
+          <w:rPr>
+            <w:noProof/>
+          </w:rPr>
+          <w:t>64</w:t>
+        </w:r>
+      </w:fldSimple>
       <w:r>
         <w:t xml:space="preserve"> - Requisito não funcional 08: utilizar </w:t>
       </w:r>
@@ -32718,11 +33385,7 @@
               <w:t>á</w:t>
             </w:r>
             <w:r>
-              <w:t xml:space="preserve"> na nuvem e dessa forma, </w:t>
-            </w:r>
-            <w:proofErr w:type="gramStart"/>
-            <w:r>
-              <w:t>a</w:t>
+              <w:t xml:space="preserve"> na nuvem e dessa forma, a</w:t>
             </w:r>
             <w:r>
               <w:t>s</w:t>
@@ -32743,7 +33406,6 @@
               </w:rPr>
               <w:t>mobile</w:t>
             </w:r>
-            <w:proofErr w:type="gramEnd"/>
             <w:r>
               <w:t xml:space="preserve"> e </w:t>
             </w:r>
@@ -32820,27 +33482,14 @@
       <w:r>
         <w:t xml:space="preserve">TABELA </w:t>
       </w:r>
-      <w:r>
-        <w:fldChar w:fldCharType="begin"/>
-      </w:r>
-      <w:r>
-        <w:instrText xml:space="preserve"> SEQ Tabela \* ARABIC </w:instrText>
-      </w:r>
-      <w:r>
-        <w:fldChar w:fldCharType="separate"/>
-      </w:r>
-      <w:r>
-        <w:rPr>
-          <w:noProof/>
-        </w:rPr>
-        <w:t>65</w:t>
-      </w:r>
-      <w:r>
-        <w:rPr>
-          <w:noProof/>
-        </w:rPr>
-        <w:fldChar w:fldCharType="end"/>
-      </w:r>
+      <w:fldSimple w:instr=" SEQ Tabela \* ARABIC ">
+        <w:r>
+          <w:rPr>
+            <w:noProof/>
+          </w:rPr>
+          <w:t>65</w:t>
+        </w:r>
+      </w:fldSimple>
       <w:r>
         <w:t xml:space="preserve"> - Requisito não funcional 09: utilizar </w:t>
       </w:r>
@@ -33000,7 +33649,6 @@
             <w:pPr>
               <w:spacing w:before="0" w:after="0"/>
             </w:pPr>
-            <w:proofErr w:type="gramStart"/>
             <w:r>
               <w:t xml:space="preserve">As aplicações </w:t>
             </w:r>
@@ -33011,7 +33659,6 @@
               </w:rPr>
               <w:t>mobile</w:t>
             </w:r>
-            <w:proofErr w:type="gramEnd"/>
             <w:r>
               <w:t xml:space="preserve">, a fins de evitar trabalho dobrado para criação dos códigos e facilitação na manutenção, </w:t>
             </w:r>
@@ -33143,27 +33790,14 @@
       <w:r>
         <w:t xml:space="preserve">TABELA </w:t>
       </w:r>
-      <w:r>
-        <w:fldChar w:fldCharType="begin"/>
-      </w:r>
-      <w:r>
-        <w:instrText xml:space="preserve"> SEQ Tabela \* ARABIC </w:instrText>
-      </w:r>
-      <w:r>
-        <w:fldChar w:fldCharType="separate"/>
-      </w:r>
-      <w:r>
-        <w:rPr>
-          <w:noProof/>
-        </w:rPr>
-        <w:t>66</w:t>
-      </w:r>
-      <w:r>
-        <w:rPr>
-          <w:noProof/>
-        </w:rPr>
-        <w:fldChar w:fldCharType="end"/>
-      </w:r>
+      <w:fldSimple w:instr=" SEQ Tabela \* ARABIC ">
+        <w:r>
+          <w:rPr>
+            <w:noProof/>
+          </w:rPr>
+          <w:t>66</w:t>
+        </w:r>
+      </w:fldSimple>
       <w:r>
         <w:t xml:space="preserve"> - Requisito não funcional 10: utilizar </w:t>
       </w:r>
@@ -33444,6 +34078,7 @@
         <w:pStyle w:val="Legenda"/>
       </w:pPr>
       <w:r>
+        <w:lastRenderedPageBreak/>
         <w:t>FONTE: Elaboração própria</w:t>
       </w:r>
     </w:p>
@@ -33456,27 +34091,14 @@
       <w:r>
         <w:t xml:space="preserve">TABELA </w:t>
       </w:r>
-      <w:r>
-        <w:fldChar w:fldCharType="begin"/>
-      </w:r>
-      <w:r>
-        <w:instrText xml:space="preserve"> SEQ Tabela \* ARABIC </w:instrText>
-      </w:r>
-      <w:r>
-        <w:fldChar w:fldCharType="separate"/>
-      </w:r>
-      <w:r>
-        <w:rPr>
-          <w:noProof/>
-        </w:rPr>
-        <w:t>67</w:t>
-      </w:r>
-      <w:r>
-        <w:rPr>
-          <w:noProof/>
-        </w:rPr>
-        <w:fldChar w:fldCharType="end"/>
-      </w:r>
+      <w:fldSimple w:instr=" SEQ Tabela \* ARABIC ">
+        <w:r>
+          <w:rPr>
+            <w:noProof/>
+          </w:rPr>
+          <w:t>67</w:t>
+        </w:r>
+      </w:fldSimple>
       <w:r>
         <w:t xml:space="preserve"> - Requisito funcional 11: Utilizar ferramentas </w:t>
       </w:r>
@@ -33942,27 +34564,14 @@
       <w:r>
         <w:t xml:space="preserve">TABELA </w:t>
       </w:r>
-      <w:r>
-        <w:fldChar w:fldCharType="begin"/>
-      </w:r>
-      <w:r>
-        <w:instrText xml:space="preserve"> SEQ Tabela \* ARABIC </w:instrText>
-      </w:r>
-      <w:r>
-        <w:fldChar w:fldCharType="separate"/>
-      </w:r>
-      <w:r>
-        <w:rPr>
-          <w:noProof/>
-        </w:rPr>
-        <w:t>68</w:t>
-      </w:r>
-      <w:r>
-        <w:rPr>
-          <w:noProof/>
-        </w:rPr>
-        <w:fldChar w:fldCharType="end"/>
-      </w:r>
+      <w:fldSimple w:instr=" SEQ Tabela \* ARABIC ">
+        <w:r>
+          <w:rPr>
+            <w:noProof/>
+          </w:rPr>
+          <w:t>68</w:t>
+        </w:r>
+      </w:fldSimple>
       <w:r>
         <w:t xml:space="preserve"> - Requisito não funcional 12: comunicar com bases de dados construídas em </w:t>
       </w:r>
@@ -34145,27 +34754,14 @@
       <w:r>
         <w:t xml:space="preserve">TABELA </w:t>
       </w:r>
-      <w:r>
-        <w:fldChar w:fldCharType="begin"/>
-      </w:r>
-      <w:r>
-        <w:instrText xml:space="preserve"> SEQ Tabela \* ARABIC </w:instrText>
-      </w:r>
-      <w:r>
-        <w:fldChar w:fldCharType="separate"/>
-      </w:r>
-      <w:r>
-        <w:rPr>
-          <w:noProof/>
-        </w:rPr>
-        <w:t>69</w:t>
-      </w:r>
-      <w:r>
-        <w:rPr>
-          <w:noProof/>
-        </w:rPr>
-        <w:fldChar w:fldCharType="end"/>
-      </w:r>
+      <w:fldSimple w:instr=" SEQ Tabela \* ARABIC ">
+        <w:r>
+          <w:rPr>
+            <w:noProof/>
+          </w:rPr>
+          <w:t>69</w:t>
+        </w:r>
+      </w:fldSimple>
       <w:r>
         <w:t xml:space="preserve"> - Requisito não funcional 13: hospedar as </w:t>
       </w:r>
@@ -34384,27 +34980,14 @@
       <w:r>
         <w:t xml:space="preserve">TABELA </w:t>
       </w:r>
-      <w:r>
-        <w:fldChar w:fldCharType="begin"/>
-      </w:r>
-      <w:r>
-        <w:instrText xml:space="preserve"> SEQ Tabela \* ARABIC </w:instrText>
-      </w:r>
-      <w:r>
-        <w:fldChar w:fldCharType="separate"/>
-      </w:r>
-      <w:r>
-        <w:rPr>
-          <w:noProof/>
-        </w:rPr>
-        <w:t>70</w:t>
-      </w:r>
-      <w:r>
-        <w:rPr>
-          <w:noProof/>
-        </w:rPr>
-        <w:fldChar w:fldCharType="end"/>
-      </w:r>
+      <w:fldSimple w:instr=" SEQ Tabela \* ARABIC ">
+        <w:r>
+          <w:rPr>
+            <w:noProof/>
+          </w:rPr>
+          <w:t>70</w:t>
+        </w:r>
+      </w:fldSimple>
       <w:r>
         <w:t xml:space="preserve"> - Requisito não funcional 14: hospedar as aplicações </w:t>
       </w:r>
@@ -34643,6 +35226,7 @@
         <w:pStyle w:val="Legenda"/>
       </w:pPr>
       <w:r>
+        <w:lastRenderedPageBreak/>
         <w:t>FONTE: Elaboração própria</w:t>
       </w:r>
     </w:p>
@@ -34655,27 +35239,14 @@
       <w:r>
         <w:t xml:space="preserve">TABELA </w:t>
       </w:r>
-      <w:r>
-        <w:fldChar w:fldCharType="begin"/>
-      </w:r>
-      <w:r>
-        <w:instrText xml:space="preserve"> SEQ Tabela \* ARABIC </w:instrText>
-      </w:r>
-      <w:r>
-        <w:fldChar w:fldCharType="separate"/>
-      </w:r>
-      <w:r>
-        <w:rPr>
-          <w:noProof/>
-        </w:rPr>
-        <w:t>71</w:t>
-      </w:r>
-      <w:r>
-        <w:rPr>
-          <w:noProof/>
-        </w:rPr>
-        <w:fldChar w:fldCharType="end"/>
-      </w:r>
+      <w:fldSimple w:instr=" SEQ Tabela \* ARABIC ">
+        <w:r>
+          <w:rPr>
+            <w:noProof/>
+          </w:rPr>
+          <w:t>71</w:t>
+        </w:r>
+      </w:fldSimple>
       <w:r>
         <w:t xml:space="preserve"> - Requisito não funcional 15: disponibilizar a aplicação </w:t>
       </w:r>
@@ -34857,27 +35428,14 @@
       <w:r>
         <w:t xml:space="preserve">TABELA </w:t>
       </w:r>
-      <w:r>
-        <w:fldChar w:fldCharType="begin"/>
-      </w:r>
-      <w:r>
-        <w:instrText xml:space="preserve"> SEQ Tabela \* ARABIC </w:instrText>
-      </w:r>
-      <w:r>
-        <w:fldChar w:fldCharType="separate"/>
-      </w:r>
-      <w:r>
-        <w:rPr>
-          <w:noProof/>
-        </w:rPr>
-        <w:t>72</w:t>
-      </w:r>
-      <w:r>
-        <w:rPr>
-          <w:noProof/>
-        </w:rPr>
-        <w:fldChar w:fldCharType="end"/>
-      </w:r>
+      <w:fldSimple w:instr=" SEQ Tabela \* ARABIC ">
+        <w:r>
+          <w:rPr>
+            <w:noProof/>
+          </w:rPr>
+          <w:t>72</w:t>
+        </w:r>
+      </w:fldSimple>
       <w:r>
         <w:t xml:space="preserve"> - Requisito não funcional 16: manter documentações sobre o Etanóis atualizadas</w:t>
       </w:r>
@@ -35019,27 +35577,14 @@
       <w:r>
         <w:t xml:space="preserve">TABELA </w:t>
       </w:r>
-      <w:r>
-        <w:fldChar w:fldCharType="begin"/>
-      </w:r>
-      <w:r>
-        <w:instrText xml:space="preserve"> SEQ Tabela \* ARABIC </w:instrText>
-      </w:r>
-      <w:r>
-        <w:fldChar w:fldCharType="separate"/>
-      </w:r>
-      <w:r>
-        <w:rPr>
-          <w:noProof/>
-        </w:rPr>
-        <w:t>73</w:t>
-      </w:r>
-      <w:r>
-        <w:rPr>
-          <w:noProof/>
-        </w:rPr>
-        <w:fldChar w:fldCharType="end"/>
-      </w:r>
+      <w:fldSimple w:instr=" SEQ Tabela \* ARABIC ">
+        <w:r>
+          <w:rPr>
+            <w:noProof/>
+          </w:rPr>
+          <w:t>73</w:t>
+        </w:r>
+      </w:fldSimple>
       <w:r>
         <w:t xml:space="preserve"> – Requisito funcional 17: garantir confiabilidade nas informações disponíveis</w:t>
       </w:r>
@@ -35532,22 +36077,10 @@
           <w:i/>
           <w:iCs/>
         </w:rPr>
-        <w:t xml:space="preserve">et </w:t>
-      </w:r>
-      <w:proofErr w:type="gramStart"/>
-      <w:r>
-        <w:rPr>
-          <w:i/>
-          <w:iCs/>
-        </w:rPr>
-        <w:t>al</w:t>
-      </w:r>
-      <w:r>
-        <w:t>..</w:t>
-      </w:r>
-      <w:proofErr w:type="gramEnd"/>
-      <w:r>
-        <w:t xml:space="preserve"> </w:t>
+        <w:t>et al</w:t>
+      </w:r>
+      <w:r>
+        <w:t xml:space="preserve">.. </w:t>
       </w:r>
       <w:r>
         <w:rPr>
@@ -35822,6 +36355,7 @@
         <w:docPartUnique/>
       </w:docPartObj>
     </w:sdtPr>
+    <w:sdtEndPr/>
     <w:sdtContent>
       <w:p>
         <w:pPr>

</xml_diff>

<commit_message>
Término da escrita da análise dos requisitos. Faltam os apêndices
</commit_message>
<xml_diff>
--- a/docs/projeto-final/documento-final/etanois-pfc.docx
+++ b/docs/projeto-final/documento-final/etanois-pfc.docx
@@ -7388,7 +7388,7 @@
           <w:r>
             <w:fldChar w:fldCharType="separate"/>
           </w:r>
-          <w:hyperlink w:anchor="_Toc36247777" w:history="1">
+          <w:hyperlink w:anchor="_Toc36287416" w:history="1">
             <w:r>
               <w:rPr>
                 <w:rStyle w:val="Hyperlink"/>
@@ -7411,7 +7411,7 @@
               <w:rPr>
                 <w:webHidden/>
               </w:rPr>
-              <w:instrText xml:space="preserve"> PAGEREF _Toc36247777 \h </w:instrText>
+              <w:instrText xml:space="preserve"> PAGEREF _Toc36287416 \h </w:instrText>
             </w:r>
             <w:r>
               <w:rPr>
@@ -7450,7 +7450,7 @@
               <w:lang w:eastAsia="pt-BR"/>
             </w:rPr>
           </w:pPr>
-          <w:hyperlink w:anchor="_Toc36247778" w:history="1">
+          <w:hyperlink w:anchor="_Toc36287417" w:history="1">
             <w:r>
               <w:rPr>
                 <w:rStyle w:val="Hyperlink"/>
@@ -7473,7 +7473,7 @@
               <w:rPr>
                 <w:webHidden/>
               </w:rPr>
-              <w:instrText xml:space="preserve"> PAGEREF _Toc36247778 \h </w:instrText>
+              <w:instrText xml:space="preserve"> PAGEREF _Toc36287417 \h </w:instrText>
             </w:r>
             <w:r>
               <w:rPr>
@@ -7514,7 +7514,7 @@
               <w:lang w:eastAsia="pt-BR"/>
             </w:rPr>
           </w:pPr>
-          <w:hyperlink w:anchor="_Toc36247779" w:history="1">
+          <w:hyperlink w:anchor="_Toc36287418" w:history="1">
             <w:r>
               <w:rPr>
                 <w:rStyle w:val="Hyperlink"/>
@@ -7541,7 +7541,7 @@
                 <w:noProof/>
                 <w:webHidden/>
               </w:rPr>
-              <w:instrText xml:space="preserve"> PAGEREF _Toc36247779 \h </w:instrText>
+              <w:instrText xml:space="preserve"> PAGEREF _Toc36287418 \h </w:instrText>
             </w:r>
             <w:r>
               <w:rPr>
@@ -7586,7 +7586,7 @@
               <w:lang w:eastAsia="pt-BR"/>
             </w:rPr>
           </w:pPr>
-          <w:hyperlink w:anchor="_Toc36247780" w:history="1">
+          <w:hyperlink w:anchor="_Toc36287419" w:history="1">
             <w:r>
               <w:rPr>
                 <w:rStyle w:val="Hyperlink"/>
@@ -7613,7 +7613,7 @@
                 <w:noProof/>
                 <w:webHidden/>
               </w:rPr>
-              <w:instrText xml:space="preserve"> PAGEREF _Toc36247780 \h </w:instrText>
+              <w:instrText xml:space="preserve"> PAGEREF _Toc36287419 \h </w:instrText>
             </w:r>
             <w:r>
               <w:rPr>
@@ -7658,7 +7658,7 @@
               <w:lang w:eastAsia="pt-BR"/>
             </w:rPr>
           </w:pPr>
-          <w:hyperlink w:anchor="_Toc36247781" w:history="1">
+          <w:hyperlink w:anchor="_Toc36287420" w:history="1">
             <w:r>
               <w:rPr>
                 <w:rStyle w:val="Hyperlink"/>
@@ -7685,7 +7685,7 @@
                 <w:noProof/>
                 <w:webHidden/>
               </w:rPr>
-              <w:instrText xml:space="preserve"> PAGEREF _Toc36247781 \h </w:instrText>
+              <w:instrText xml:space="preserve"> PAGEREF _Toc36287420 \h </w:instrText>
             </w:r>
             <w:r>
               <w:rPr>
@@ -7728,7 +7728,7 @@
               <w:lang w:eastAsia="pt-BR"/>
             </w:rPr>
           </w:pPr>
-          <w:hyperlink w:anchor="_Toc36247782" w:history="1">
+          <w:hyperlink w:anchor="_Toc36287421" w:history="1">
             <w:r>
               <w:rPr>
                 <w:rStyle w:val="Hyperlink"/>
@@ -7751,7 +7751,7 @@
               <w:rPr>
                 <w:webHidden/>
               </w:rPr>
-              <w:instrText xml:space="preserve"> PAGEREF _Toc36247782 \h </w:instrText>
+              <w:instrText xml:space="preserve"> PAGEREF _Toc36287421 \h </w:instrText>
             </w:r>
             <w:r>
               <w:rPr>
@@ -7792,7 +7792,7 @@
               <w:lang w:eastAsia="pt-BR"/>
             </w:rPr>
           </w:pPr>
-          <w:hyperlink w:anchor="_Toc36247783" w:history="1">
+          <w:hyperlink w:anchor="_Toc36287422" w:history="1">
             <w:r>
               <w:rPr>
                 <w:rStyle w:val="Hyperlink"/>
@@ -7819,7 +7819,7 @@
                 <w:noProof/>
                 <w:webHidden/>
               </w:rPr>
-              <w:instrText xml:space="preserve"> PAGEREF _Toc36247783 \h </w:instrText>
+              <w:instrText xml:space="preserve"> PAGEREF _Toc36287422 \h </w:instrText>
             </w:r>
             <w:r>
               <w:rPr>
@@ -7864,7 +7864,7 @@
               <w:lang w:eastAsia="pt-BR"/>
             </w:rPr>
           </w:pPr>
-          <w:hyperlink w:anchor="_Toc36247784" w:history="1">
+          <w:hyperlink w:anchor="_Toc36287423" w:history="1">
             <w:r>
               <w:rPr>
                 <w:rStyle w:val="Hyperlink"/>
@@ -7891,7 +7891,7 @@
                 <w:noProof/>
                 <w:webHidden/>
               </w:rPr>
-              <w:instrText xml:space="preserve"> PAGEREF _Toc36247784 \h </w:instrText>
+              <w:instrText xml:space="preserve"> PAGEREF _Toc36287423 \h </w:instrText>
             </w:r>
             <w:r>
               <w:rPr>
@@ -7936,7 +7936,7 @@
               <w:lang w:eastAsia="pt-BR"/>
             </w:rPr>
           </w:pPr>
-          <w:hyperlink w:anchor="_Toc36247785" w:history="1">
+          <w:hyperlink w:anchor="_Toc36287424" w:history="1">
             <w:r>
               <w:rPr>
                 <w:rStyle w:val="Hyperlink"/>
@@ -7963,7 +7963,7 @@
                 <w:noProof/>
                 <w:webHidden/>
               </w:rPr>
-              <w:instrText xml:space="preserve"> PAGEREF _Toc36247785 \h </w:instrText>
+              <w:instrText xml:space="preserve"> PAGEREF _Toc36287424 \h </w:instrText>
             </w:r>
             <w:r>
               <w:rPr>
@@ -8008,7 +8008,7 @@
               <w:lang w:eastAsia="pt-BR"/>
             </w:rPr>
           </w:pPr>
-          <w:hyperlink w:anchor="_Toc36247786" w:history="1">
+          <w:hyperlink w:anchor="_Toc36287425" w:history="1">
             <w:r>
               <w:rPr>
                 <w:rStyle w:val="Hyperlink"/>
@@ -8035,7 +8035,7 @@
                 <w:noProof/>
                 <w:webHidden/>
               </w:rPr>
-              <w:instrText xml:space="preserve"> PAGEREF _Toc36247786 \h </w:instrText>
+              <w:instrText xml:space="preserve"> PAGEREF _Toc36287425 \h </w:instrText>
             </w:r>
             <w:r>
               <w:rPr>
@@ -8080,7 +8080,7 @@
               <w:lang w:eastAsia="pt-BR"/>
             </w:rPr>
           </w:pPr>
-          <w:hyperlink w:anchor="_Toc36247787" w:history="1">
+          <w:hyperlink w:anchor="_Toc36287426" w:history="1">
             <w:r>
               <w:rPr>
                 <w:rStyle w:val="Hyperlink"/>
@@ -8107,7 +8107,7 @@
                 <w:noProof/>
                 <w:webHidden/>
               </w:rPr>
-              <w:instrText xml:space="preserve"> PAGEREF _Toc36247787 \h </w:instrText>
+              <w:instrText xml:space="preserve"> PAGEREF _Toc36287426 \h </w:instrText>
             </w:r>
             <w:r>
               <w:rPr>
@@ -8150,7 +8150,7 @@
               <w:lang w:eastAsia="pt-BR"/>
             </w:rPr>
           </w:pPr>
-          <w:hyperlink w:anchor="_Toc36247788" w:history="1">
+          <w:hyperlink w:anchor="_Toc36287427" w:history="1">
             <w:r>
               <w:rPr>
                 <w:rStyle w:val="Hyperlink"/>
@@ -8173,7 +8173,7 @@
               <w:rPr>
                 <w:webHidden/>
               </w:rPr>
-              <w:instrText xml:space="preserve"> PAGEREF _Toc36247788 \h </w:instrText>
+              <w:instrText xml:space="preserve"> PAGEREF _Toc36287427 \h </w:instrText>
             </w:r>
             <w:r>
               <w:rPr>
@@ -8214,7 +8214,7 @@
               <w:lang w:eastAsia="pt-BR"/>
             </w:rPr>
           </w:pPr>
-          <w:hyperlink w:anchor="_Toc36247789" w:history="1">
+          <w:hyperlink w:anchor="_Toc36287428" w:history="1">
             <w:r>
               <w:rPr>
                 <w:rStyle w:val="Hyperlink"/>
@@ -8241,7 +8241,7 @@
                 <w:noProof/>
                 <w:webHidden/>
               </w:rPr>
-              <w:instrText xml:space="preserve"> PAGEREF _Toc36247789 \h </w:instrText>
+              <w:instrText xml:space="preserve"> PAGEREF _Toc36287428 \h </w:instrText>
             </w:r>
             <w:r>
               <w:rPr>
@@ -8286,7 +8286,7 @@
               <w:lang w:eastAsia="pt-BR"/>
             </w:rPr>
           </w:pPr>
-          <w:hyperlink w:anchor="_Toc36247790" w:history="1">
+          <w:hyperlink w:anchor="_Toc36287429" w:history="1">
             <w:r>
               <w:rPr>
                 <w:rStyle w:val="Hyperlink"/>
@@ -8313,7 +8313,7 @@
                 <w:noProof/>
                 <w:webHidden/>
               </w:rPr>
-              <w:instrText xml:space="preserve"> PAGEREF _Toc36247790 \h </w:instrText>
+              <w:instrText xml:space="preserve"> PAGEREF _Toc36287429 \h </w:instrText>
             </w:r>
             <w:r>
               <w:rPr>
@@ -8358,7 +8358,7 @@
               <w:lang w:eastAsia="pt-BR"/>
             </w:rPr>
           </w:pPr>
-          <w:hyperlink w:anchor="_Toc36247791" w:history="1">
+          <w:hyperlink w:anchor="_Toc36287430" w:history="1">
             <w:r>
               <w:rPr>
                 <w:rStyle w:val="Hyperlink"/>
@@ -8385,7 +8385,7 @@
                 <w:noProof/>
                 <w:webHidden/>
               </w:rPr>
-              <w:instrText xml:space="preserve"> PAGEREF _Toc36247791 \h </w:instrText>
+              <w:instrText xml:space="preserve"> PAGEREF _Toc36287430 \h </w:instrText>
             </w:r>
             <w:r>
               <w:rPr>
@@ -8430,7 +8430,7 @@
               <w:lang w:eastAsia="pt-BR"/>
             </w:rPr>
           </w:pPr>
-          <w:hyperlink w:anchor="_Toc36247792" w:history="1">
+          <w:hyperlink w:anchor="_Toc36287431" w:history="1">
             <w:r>
               <w:rPr>
                 <w:rStyle w:val="Hyperlink"/>
@@ -8457,7 +8457,7 @@
                 <w:noProof/>
                 <w:webHidden/>
               </w:rPr>
-              <w:instrText xml:space="preserve"> PAGEREF _Toc36247792 \h </w:instrText>
+              <w:instrText xml:space="preserve"> PAGEREF _Toc36287431 \h </w:instrText>
             </w:r>
             <w:r>
               <w:rPr>
@@ -8502,7 +8502,7 @@
               <w:lang w:eastAsia="pt-BR"/>
             </w:rPr>
           </w:pPr>
-          <w:hyperlink w:anchor="_Toc36247793" w:history="1">
+          <w:hyperlink w:anchor="_Toc36287432" w:history="1">
             <w:r>
               <w:rPr>
                 <w:rStyle w:val="Hyperlink"/>
@@ -8529,7 +8529,7 @@
                 <w:noProof/>
                 <w:webHidden/>
               </w:rPr>
-              <w:instrText xml:space="preserve"> PAGEREF _Toc36247793 \h </w:instrText>
+              <w:instrText xml:space="preserve"> PAGEREF _Toc36287432 \h </w:instrText>
             </w:r>
             <w:r>
               <w:rPr>
@@ -8574,7 +8574,7 @@
               <w:lang w:eastAsia="pt-BR"/>
             </w:rPr>
           </w:pPr>
-          <w:hyperlink w:anchor="_Toc36247794" w:history="1">
+          <w:hyperlink w:anchor="_Toc36287433" w:history="1">
             <w:r>
               <w:rPr>
                 <w:rStyle w:val="Hyperlink"/>
@@ -8601,7 +8601,7 @@
                 <w:noProof/>
                 <w:webHidden/>
               </w:rPr>
-              <w:instrText xml:space="preserve"> PAGEREF _Toc36247794 \h </w:instrText>
+              <w:instrText xml:space="preserve"> PAGEREF _Toc36287433 \h </w:instrText>
             </w:r>
             <w:r>
               <w:rPr>
@@ -8644,7 +8644,7 @@
               <w:lang w:eastAsia="pt-BR"/>
             </w:rPr>
           </w:pPr>
-          <w:hyperlink w:anchor="_Toc36247795" w:history="1">
+          <w:hyperlink w:anchor="_Toc36287434" w:history="1">
             <w:r>
               <w:rPr>
                 <w:rStyle w:val="Hyperlink"/>
@@ -8667,7 +8667,7 @@
               <w:rPr>
                 <w:webHidden/>
               </w:rPr>
-              <w:instrText xml:space="preserve"> PAGEREF _Toc36247795 \h </w:instrText>
+              <w:instrText xml:space="preserve"> PAGEREF _Toc36287434 \h </w:instrText>
             </w:r>
             <w:r>
               <w:rPr>
@@ -8708,7 +8708,7 @@
               <w:lang w:eastAsia="pt-BR"/>
             </w:rPr>
           </w:pPr>
-          <w:hyperlink w:anchor="_Toc36247796" w:history="1">
+          <w:hyperlink w:anchor="_Toc36287435" w:history="1">
             <w:r>
               <w:rPr>
                 <w:rStyle w:val="Hyperlink"/>
@@ -8735,7 +8735,7 @@
                 <w:noProof/>
                 <w:webHidden/>
               </w:rPr>
-              <w:instrText xml:space="preserve"> PAGEREF _Toc36247796 \h </w:instrText>
+              <w:instrText xml:space="preserve"> PAGEREF _Toc36287435 \h </w:instrText>
             </w:r>
             <w:r>
               <w:rPr>
@@ -8780,7 +8780,7 @@
               <w:lang w:eastAsia="pt-BR"/>
             </w:rPr>
           </w:pPr>
-          <w:hyperlink w:anchor="_Toc36247797" w:history="1">
+          <w:hyperlink w:anchor="_Toc36287436" w:history="1">
             <w:r>
               <w:rPr>
                 <w:rStyle w:val="Hyperlink"/>
@@ -8807,7 +8807,7 @@
                 <w:noProof/>
                 <w:webHidden/>
               </w:rPr>
-              <w:instrText xml:space="preserve"> PAGEREF _Toc36247797 \h </w:instrText>
+              <w:instrText xml:space="preserve"> PAGEREF _Toc36287436 \h </w:instrText>
             </w:r>
             <w:r>
               <w:rPr>
@@ -8850,7 +8850,7 @@
               <w:lang w:eastAsia="pt-BR"/>
             </w:rPr>
           </w:pPr>
-          <w:hyperlink w:anchor="_Toc36247798" w:history="1">
+          <w:hyperlink w:anchor="_Toc36287437" w:history="1">
             <w:r>
               <w:rPr>
                 <w:rStyle w:val="Hyperlink"/>
@@ -8873,7 +8873,7 @@
               <w:rPr>
                 <w:webHidden/>
               </w:rPr>
-              <w:instrText xml:space="preserve"> PAGEREF _Toc36247798 \h </w:instrText>
+              <w:instrText xml:space="preserve"> PAGEREF _Toc36287437 \h </w:instrText>
             </w:r>
             <w:r>
               <w:rPr>
@@ -8891,6 +8891,316 @@
                 <w:webHidden/>
               </w:rPr>
               <w:t>76</w:t>
+            </w:r>
+            <w:r>
+              <w:rPr>
+                <w:webHidden/>
+              </w:rPr>
+              <w:fldChar w:fldCharType="end"/>
+            </w:r>
+          </w:hyperlink>
+        </w:p>
+        <w:p>
+          <w:pPr>
+            <w:pStyle w:val="Sumrio1"/>
+            <w:rPr>
+              <w:rFonts w:asciiTheme="minorHAnsi" w:eastAsiaTheme="minorEastAsia" w:hAnsiTheme="minorHAnsi"/>
+              <w:b w:val="0"/>
+              <w:bCs w:val="0"/>
+              <w:color w:val="auto"/>
+              <w:szCs w:val="24"/>
+              <w:lang w:eastAsia="pt-BR"/>
+            </w:rPr>
+          </w:pPr>
+          <w:hyperlink w:anchor="_Toc36287438" w:history="1">
+            <w:r>
+              <w:rPr>
+                <w:rStyle w:val="Hyperlink"/>
+              </w:rPr>
+              <w:t>APÊNDICE A – PLANO DE GERENCIAMENTO DO PROJETO</w:t>
+            </w:r>
+            <w:r>
+              <w:rPr>
+                <w:webHidden/>
+              </w:rPr>
+              <w:tab/>
+            </w:r>
+            <w:r>
+              <w:rPr>
+                <w:webHidden/>
+              </w:rPr>
+              <w:fldChar w:fldCharType="begin"/>
+            </w:r>
+            <w:r>
+              <w:rPr>
+                <w:webHidden/>
+              </w:rPr>
+              <w:instrText xml:space="preserve"> PAGEREF _Toc36287438 \h </w:instrText>
+            </w:r>
+            <w:r>
+              <w:rPr>
+                <w:webHidden/>
+              </w:rPr>
+            </w:r>
+            <w:r>
+              <w:rPr>
+                <w:webHidden/>
+              </w:rPr>
+              <w:fldChar w:fldCharType="separate"/>
+            </w:r>
+            <w:r>
+              <w:rPr>
+                <w:webHidden/>
+              </w:rPr>
+              <w:t>77</w:t>
+            </w:r>
+            <w:r>
+              <w:rPr>
+                <w:webHidden/>
+              </w:rPr>
+              <w:fldChar w:fldCharType="end"/>
+            </w:r>
+          </w:hyperlink>
+        </w:p>
+        <w:p>
+          <w:pPr>
+            <w:pStyle w:val="Sumrio1"/>
+            <w:rPr>
+              <w:rFonts w:asciiTheme="minorHAnsi" w:eastAsiaTheme="minorEastAsia" w:hAnsiTheme="minorHAnsi"/>
+              <w:b w:val="0"/>
+              <w:bCs w:val="0"/>
+              <w:color w:val="auto"/>
+              <w:szCs w:val="24"/>
+              <w:lang w:eastAsia="pt-BR"/>
+            </w:rPr>
+          </w:pPr>
+          <w:hyperlink w:anchor="_Toc36287439" w:history="1">
+            <w:r>
+              <w:rPr>
+                <w:rStyle w:val="Hyperlink"/>
+              </w:rPr>
+              <w:t>APÊNCIDE B – RELATÓRIO DE DESEMPENHO</w:t>
+            </w:r>
+            <w:r>
+              <w:rPr>
+                <w:webHidden/>
+              </w:rPr>
+              <w:tab/>
+            </w:r>
+            <w:r>
+              <w:rPr>
+                <w:webHidden/>
+              </w:rPr>
+              <w:fldChar w:fldCharType="begin"/>
+            </w:r>
+            <w:r>
+              <w:rPr>
+                <w:webHidden/>
+              </w:rPr>
+              <w:instrText xml:space="preserve"> PAGEREF _Toc36287439 \h </w:instrText>
+            </w:r>
+            <w:r>
+              <w:rPr>
+                <w:webHidden/>
+              </w:rPr>
+            </w:r>
+            <w:r>
+              <w:rPr>
+                <w:webHidden/>
+              </w:rPr>
+              <w:fldChar w:fldCharType="separate"/>
+            </w:r>
+            <w:r>
+              <w:rPr>
+                <w:webHidden/>
+              </w:rPr>
+              <w:t>78</w:t>
+            </w:r>
+            <w:r>
+              <w:rPr>
+                <w:webHidden/>
+              </w:rPr>
+              <w:fldChar w:fldCharType="end"/>
+            </w:r>
+          </w:hyperlink>
+        </w:p>
+        <w:p>
+          <w:pPr>
+            <w:pStyle w:val="Sumrio1"/>
+            <w:rPr>
+              <w:rFonts w:asciiTheme="minorHAnsi" w:eastAsiaTheme="minorEastAsia" w:hAnsiTheme="minorHAnsi"/>
+              <w:b w:val="0"/>
+              <w:bCs w:val="0"/>
+              <w:color w:val="auto"/>
+              <w:szCs w:val="24"/>
+              <w:lang w:eastAsia="pt-BR"/>
+            </w:rPr>
+          </w:pPr>
+          <w:hyperlink w:anchor="_Toc36287440" w:history="1">
+            <w:r>
+              <w:rPr>
+                <w:rStyle w:val="Hyperlink"/>
+              </w:rPr>
+              <w:t>APÊNDICE C – DIAGRAMAS DE CASO DE USO E FLUXO DE EVENTOS</w:t>
+            </w:r>
+            <w:r>
+              <w:rPr>
+                <w:webHidden/>
+              </w:rPr>
+              <w:tab/>
+            </w:r>
+            <w:r>
+              <w:rPr>
+                <w:webHidden/>
+              </w:rPr>
+              <w:fldChar w:fldCharType="begin"/>
+            </w:r>
+            <w:r>
+              <w:rPr>
+                <w:webHidden/>
+              </w:rPr>
+              <w:instrText xml:space="preserve"> PAGEREF _Toc36287440 \h </w:instrText>
+            </w:r>
+            <w:r>
+              <w:rPr>
+                <w:webHidden/>
+              </w:rPr>
+            </w:r>
+            <w:r>
+              <w:rPr>
+                <w:webHidden/>
+              </w:rPr>
+              <w:fldChar w:fldCharType="separate"/>
+            </w:r>
+            <w:r>
+              <w:rPr>
+                <w:webHidden/>
+              </w:rPr>
+              <w:t>79</w:t>
+            </w:r>
+            <w:r>
+              <w:rPr>
+                <w:webHidden/>
+              </w:rPr>
+              <w:fldChar w:fldCharType="end"/>
+            </w:r>
+          </w:hyperlink>
+        </w:p>
+        <w:p>
+          <w:pPr>
+            <w:pStyle w:val="Sumrio1"/>
+            <w:rPr>
+              <w:rFonts w:asciiTheme="minorHAnsi" w:eastAsiaTheme="minorEastAsia" w:hAnsiTheme="minorHAnsi"/>
+              <w:b w:val="0"/>
+              <w:bCs w:val="0"/>
+              <w:color w:val="auto"/>
+              <w:szCs w:val="24"/>
+              <w:lang w:eastAsia="pt-BR"/>
+            </w:rPr>
+          </w:pPr>
+          <w:hyperlink w:anchor="_Toc36287441" w:history="1">
+            <w:r>
+              <w:rPr>
+                <w:rStyle w:val="Hyperlink"/>
+              </w:rPr>
+              <w:t>APÊNCIDE D – MODELO CONCEITUAL DOS DADOS</w:t>
+            </w:r>
+            <w:r>
+              <w:rPr>
+                <w:webHidden/>
+              </w:rPr>
+              <w:tab/>
+            </w:r>
+            <w:r>
+              <w:rPr>
+                <w:webHidden/>
+              </w:rPr>
+              <w:fldChar w:fldCharType="begin"/>
+            </w:r>
+            <w:r>
+              <w:rPr>
+                <w:webHidden/>
+              </w:rPr>
+              <w:instrText xml:space="preserve"> PAGEREF _Toc36287441 \h </w:instrText>
+            </w:r>
+            <w:r>
+              <w:rPr>
+                <w:webHidden/>
+              </w:rPr>
+            </w:r>
+            <w:r>
+              <w:rPr>
+                <w:webHidden/>
+              </w:rPr>
+              <w:fldChar w:fldCharType="separate"/>
+            </w:r>
+            <w:r>
+              <w:rPr>
+                <w:webHidden/>
+              </w:rPr>
+              <w:t>80</w:t>
+            </w:r>
+            <w:r>
+              <w:rPr>
+                <w:webHidden/>
+              </w:rPr>
+              <w:fldChar w:fldCharType="end"/>
+            </w:r>
+          </w:hyperlink>
+        </w:p>
+        <w:p>
+          <w:pPr>
+            <w:pStyle w:val="Sumrio1"/>
+            <w:rPr>
+              <w:rFonts w:asciiTheme="minorHAnsi" w:eastAsiaTheme="minorEastAsia" w:hAnsiTheme="minorHAnsi"/>
+              <w:b w:val="0"/>
+              <w:bCs w:val="0"/>
+              <w:color w:val="auto"/>
+              <w:szCs w:val="24"/>
+              <w:lang w:eastAsia="pt-BR"/>
+            </w:rPr>
+          </w:pPr>
+          <w:hyperlink w:anchor="_Toc36287442" w:history="1">
+            <w:r>
+              <w:rPr>
+                <w:rStyle w:val="Hyperlink"/>
+              </w:rPr>
+              <w:t>APÊNDICE E – MOCKUPS DO ETANÓIS</w:t>
+            </w:r>
+            <w:r>
+              <w:rPr>
+                <w:webHidden/>
+              </w:rPr>
+              <w:tab/>
+            </w:r>
+            <w:r>
+              <w:rPr>
+                <w:webHidden/>
+              </w:rPr>
+              <w:fldChar w:fldCharType="begin"/>
+            </w:r>
+            <w:r>
+              <w:rPr>
+                <w:webHidden/>
+              </w:rPr>
+              <w:instrText xml:space="preserve"> PAGEREF _Toc36287442 \h </w:instrText>
+            </w:r>
+            <w:r>
+              <w:rPr>
+                <w:webHidden/>
+              </w:rPr>
+            </w:r>
+            <w:r>
+              <w:rPr>
+                <w:webHidden/>
+              </w:rPr>
+              <w:fldChar w:fldCharType="separate"/>
+            </w:r>
+            <w:r>
+              <w:rPr>
+                <w:webHidden/>
+              </w:rPr>
+              <w:t>81</w:t>
             </w:r>
             <w:r>
               <w:rPr>
@@ -8924,7 +9234,7 @@
       <w:pPr>
         <w:pStyle w:val="Ttulo1"/>
       </w:pPr>
-      <w:bookmarkStart w:id="0" w:name="_Toc36247777"/>
+      <w:bookmarkStart w:id="0" w:name="_Toc36287416"/>
       <w:r>
         <w:lastRenderedPageBreak/>
         <w:t>1 INTRODUÇÃO</w:t>
@@ -9005,7 +9315,7 @@
       <w:pPr>
         <w:pStyle w:val="Ttulo1"/>
       </w:pPr>
-      <w:bookmarkStart w:id="1" w:name="_Toc36247778"/>
+      <w:bookmarkStart w:id="1" w:name="_Toc36287417"/>
       <w:r>
         <w:lastRenderedPageBreak/>
         <w:t>2 REVISÃO BIBLIOGRÁFICA</w:t>
@@ -9042,7 +9352,7 @@
       <w:pPr>
         <w:pStyle w:val="Ttulo2"/>
       </w:pPr>
-      <w:bookmarkStart w:id="2" w:name="_Toc36247779"/>
+      <w:bookmarkStart w:id="2" w:name="_Toc36287418"/>
       <w:r>
         <w:t xml:space="preserve">2.1 </w:t>
       </w:r>
@@ -9123,7 +9433,15 @@
         <w:ind w:left="568" w:hanging="284"/>
       </w:pPr>
       <w:r>
-        <w:t>Vertical: “Diferente forma como os preços de um determinado mercado final reagem a um aumento ou uma redução de preços nos seus insumos”</w:t>
+        <w:t xml:space="preserve">Vertical: </w:t>
+      </w:r>
+      <w:proofErr w:type="gramStart"/>
+      <w:r>
+        <w:t>“Diferente forma como os preços de um determinado mercado final reagem</w:t>
+      </w:r>
+      <w:proofErr w:type="gramEnd"/>
+      <w:r>
+        <w:t xml:space="preserve"> a um aumento ou uma redução de preços nos seus insumos”</w:t>
       </w:r>
       <w:r>
         <w:t xml:space="preserve"> </w:t>
@@ -9295,7 +9613,7 @@
       <w:pPr>
         <w:pStyle w:val="Ttulo2"/>
       </w:pPr>
-      <w:bookmarkStart w:id="3" w:name="_Toc36247780"/>
+      <w:bookmarkStart w:id="3" w:name="_Toc36287419"/>
       <w:r>
         <w:lastRenderedPageBreak/>
         <w:t>2.2 F</w:t>
@@ -9373,7 +9691,7 @@
       <w:pPr>
         <w:pStyle w:val="Ttulo2"/>
       </w:pPr>
-      <w:bookmarkStart w:id="4" w:name="_Toc36247781"/>
+      <w:bookmarkStart w:id="4" w:name="_Toc36287420"/>
       <w:r>
         <w:t xml:space="preserve">2.3 O </w:t>
       </w:r>
@@ -9945,7 +10263,7 @@
       <w:pPr>
         <w:pStyle w:val="Ttulo1"/>
       </w:pPr>
-      <w:bookmarkStart w:id="5" w:name="_Toc36247782"/>
+      <w:bookmarkStart w:id="5" w:name="_Toc36287421"/>
       <w:r>
         <w:lastRenderedPageBreak/>
         <w:t>3 OBJETIVO DO PROJETO</w:t>
@@ -10031,7 +10349,7 @@
       <w:pPr>
         <w:pStyle w:val="Ttulo2"/>
       </w:pPr>
-      <w:bookmarkStart w:id="6" w:name="_Toc36247783"/>
+      <w:bookmarkStart w:id="6" w:name="_Toc36287422"/>
       <w:r>
         <w:t>3.1 FORMULAÇÃO DO PROBLEMA</w:t>
       </w:r>
@@ -10206,27 +10524,14 @@
       <w:r>
         <w:t xml:space="preserve">FIGURA </w:t>
       </w:r>
-      <w:r>
-        <w:fldChar w:fldCharType="begin"/>
-      </w:r>
-      <w:r>
-        <w:instrText xml:space="preserve"> SEQ Figura \* ARABIC </w:instrText>
-      </w:r>
-      <w:r>
-        <w:fldChar w:fldCharType="separate"/>
-      </w:r>
-      <w:r>
-        <w:rPr>
-          <w:noProof/>
-        </w:rPr>
-        <w:t>1</w:t>
-      </w:r>
-      <w:r>
-        <w:rPr>
-          <w:noProof/>
-        </w:rPr>
-        <w:fldChar w:fldCharType="end"/>
-      </w:r>
+      <w:fldSimple w:instr=" SEQ Figura \* ARABIC ">
+        <w:r>
+          <w:rPr>
+            <w:noProof/>
+          </w:rPr>
+          <w:t>1</w:t>
+        </w:r>
+      </w:fldSimple>
       <w:r>
         <w:t xml:space="preserve"> - </w:t>
       </w:r>
@@ -10466,27 +10771,14 @@
       <w:r>
         <w:t xml:space="preserve">FIGURA </w:t>
       </w:r>
-      <w:r>
-        <w:fldChar w:fldCharType="begin"/>
-      </w:r>
-      <w:r>
-        <w:instrText xml:space="preserve"> SEQ Figura \* ARABIC </w:instrText>
-      </w:r>
-      <w:r>
-        <w:fldChar w:fldCharType="separate"/>
-      </w:r>
-      <w:r>
-        <w:rPr>
-          <w:noProof/>
-        </w:rPr>
-        <w:t>2</w:t>
-      </w:r>
-      <w:r>
-        <w:rPr>
-          <w:noProof/>
-        </w:rPr>
-        <w:fldChar w:fldCharType="end"/>
-      </w:r>
+      <w:fldSimple w:instr=" SEQ Figura \* ARABIC ">
+        <w:r>
+          <w:rPr>
+            <w:noProof/>
+          </w:rPr>
+          <w:t>2</w:t>
+        </w:r>
+      </w:fldSimple>
       <w:r>
         <w:t xml:space="preserve"> - Valores do Etanol em Santa Rita do Sapucaí-MG entre 06/01/2020 e 06/03/2020</w:t>
       </w:r>
@@ -11667,27 +11959,14 @@
       <w:r>
         <w:t xml:space="preserve">TABELA </w:t>
       </w:r>
-      <w:r>
-        <w:fldChar w:fldCharType="begin"/>
-      </w:r>
-      <w:r>
-        <w:instrText xml:space="preserve"> SEQ Tabela \* ARABIC </w:instrText>
-      </w:r>
-      <w:r>
-        <w:fldChar w:fldCharType="separate"/>
-      </w:r>
-      <w:r>
-        <w:rPr>
-          <w:noProof/>
-        </w:rPr>
-        <w:t>1</w:t>
-      </w:r>
-      <w:r>
-        <w:rPr>
-          <w:noProof/>
-        </w:rPr>
-        <w:fldChar w:fldCharType="end"/>
-      </w:r>
+      <w:fldSimple w:instr=" SEQ Tabela \* ARABIC ">
+        <w:r>
+          <w:rPr>
+            <w:noProof/>
+          </w:rPr>
+          <w:t>1</w:t>
+        </w:r>
+      </w:fldSimple>
       <w:r>
         <w:t xml:space="preserve"> - Cenário de venda no Etanóis</w:t>
       </w:r>
@@ -12118,27 +12397,14 @@
       <w:r>
         <w:t xml:space="preserve"> </w:t>
       </w:r>
-      <w:r>
-        <w:fldChar w:fldCharType="begin"/>
-      </w:r>
-      <w:r>
-        <w:instrText xml:space="preserve"> SEQ Tabela \* ARABIC </w:instrText>
-      </w:r>
-      <w:r>
-        <w:fldChar w:fldCharType="separate"/>
-      </w:r>
-      <w:r>
-        <w:rPr>
-          <w:noProof/>
-        </w:rPr>
-        <w:t>2</w:t>
-      </w:r>
-      <w:r>
-        <w:rPr>
-          <w:noProof/>
-        </w:rPr>
-        <w:fldChar w:fldCharType="end"/>
-      </w:r>
+      <w:fldSimple w:instr=" SEQ Tabela \* ARABIC ">
+        <w:r>
+          <w:rPr>
+            <w:noProof/>
+          </w:rPr>
+          <w:t>2</w:t>
+        </w:r>
+      </w:fldSimple>
       <w:r>
         <w:t xml:space="preserve"> - Comparação dos planos de vantagem do Etanóis</w:t>
       </w:r>
@@ -12991,7 +13257,7 @@
       <w:pPr>
         <w:pStyle w:val="Ttulo2"/>
       </w:pPr>
-      <w:bookmarkStart w:id="13" w:name="_Toc36247784"/>
+      <w:bookmarkStart w:id="13" w:name="_Toc36287423"/>
       <w:r>
         <w:t>3.2 OBJETIVOS</w:t>
       </w:r>
@@ -13224,7 +13490,7 @@
       <w:pPr>
         <w:pStyle w:val="Ttulo2"/>
       </w:pPr>
-      <w:bookmarkStart w:id="14" w:name="_Toc36247785"/>
+      <w:bookmarkStart w:id="14" w:name="_Toc36287424"/>
       <w:r>
         <w:t>3.3 JUSTIFICATIVA</w:t>
       </w:r>
@@ -13246,7 +13512,7 @@
       <w:pPr>
         <w:pStyle w:val="Ttulo2"/>
       </w:pPr>
-      <w:bookmarkStart w:id="15" w:name="_Toc36247786"/>
+      <w:bookmarkStart w:id="15" w:name="_Toc36287425"/>
       <w:r>
         <w:t>3.4 PÚBLICO-ALVO</w:t>
       </w:r>
@@ -13325,7 +13591,7 @@
       <w:pPr>
         <w:pStyle w:val="Ttulo2"/>
       </w:pPr>
-      <w:bookmarkStart w:id="16" w:name="_Toc36247787"/>
+      <w:bookmarkStart w:id="16" w:name="_Toc36287426"/>
       <w:r>
         <w:t>3.5 NÍVEIS DE DECISÃO E GRUPOS FUNCIONAIS</w:t>
       </w:r>
@@ -13461,7 +13727,7 @@
       <w:pPr>
         <w:pStyle w:val="Ttulo1"/>
       </w:pPr>
-      <w:bookmarkStart w:id="17" w:name="_Toc36247788"/>
+      <w:bookmarkStart w:id="17" w:name="_Toc36287427"/>
       <w:r>
         <w:lastRenderedPageBreak/>
         <w:t>4 MÉTODOS GERENCIAIS</w:t>
@@ -13473,7 +13739,7 @@
       <w:pPr>
         <w:pStyle w:val="Ttulo2"/>
       </w:pPr>
-      <w:bookmarkStart w:id="18" w:name="_Toc36247789"/>
+      <w:bookmarkStart w:id="18" w:name="_Toc36287428"/>
       <w:r>
         <w:t>4.1 PLANO DE ELABORAÇÃO E GERENCIAMENTO DO PROJETO</w:t>
       </w:r>
@@ -13484,7 +13750,7 @@
       <w:pPr>
         <w:pStyle w:val="Ttulo2"/>
       </w:pPr>
-      <w:bookmarkStart w:id="19" w:name="_Toc36247790"/>
+      <w:bookmarkStart w:id="19" w:name="_Toc36287429"/>
       <w:r>
         <w:t>4.2 MODELO DE CICLO DE VIDA</w:t>
       </w:r>
@@ -13495,7 +13761,7 @@
       <w:pPr>
         <w:pStyle w:val="Ttulo2"/>
       </w:pPr>
-      <w:bookmarkStart w:id="20" w:name="_Toc36247791"/>
+      <w:bookmarkStart w:id="20" w:name="_Toc36287430"/>
       <w:r>
         <w:t>4.3 RECURSOS NECESSÁRIOS</w:t>
       </w:r>
@@ -13506,7 +13772,7 @@
       <w:pPr>
         <w:pStyle w:val="Ttulo2"/>
       </w:pPr>
-      <w:bookmarkStart w:id="21" w:name="_Toc36247792"/>
+      <w:bookmarkStart w:id="21" w:name="_Toc36287431"/>
       <w:r>
         <w:t>4.4 RELATÓRIO DE DESEMPENHO</w:t>
       </w:r>
@@ -13517,7 +13783,7 @@
       <w:pPr>
         <w:pStyle w:val="Ttulo2"/>
       </w:pPr>
-      <w:bookmarkStart w:id="22" w:name="_Toc36247793"/>
+      <w:bookmarkStart w:id="22" w:name="_Toc36287432"/>
       <w:r>
         <w:t>4.5 ESTIMATIVAS DE TAMANHO E ESFORÇO</w:t>
       </w:r>
@@ -13528,7 +13794,7 @@
       <w:pPr>
         <w:pStyle w:val="Ttulo2"/>
       </w:pPr>
-      <w:bookmarkStart w:id="23" w:name="_Toc36247794"/>
+      <w:bookmarkStart w:id="23" w:name="_Toc36287433"/>
       <w:r>
         <w:t>4.6 GERENCIAMENTO DE CONFIGURAÇÃO</w:t>
       </w:r>
@@ -13556,7 +13822,7 @@
       <w:pPr>
         <w:pStyle w:val="Ttulo1"/>
       </w:pPr>
-      <w:bookmarkStart w:id="24" w:name="_Toc36247795"/>
+      <w:bookmarkStart w:id="24" w:name="_Toc36287434"/>
       <w:r>
         <w:lastRenderedPageBreak/>
         <w:t>5 ESPECIFICAÇÃO E ANÁLISE DOS REQUISITOS</w:t>
@@ -13590,7 +13856,7 @@
       <w:pPr>
         <w:pStyle w:val="Ttulo2"/>
       </w:pPr>
-      <w:bookmarkStart w:id="25" w:name="_Toc36247796"/>
+      <w:bookmarkStart w:id="25" w:name="_Toc36287435"/>
       <w:r>
         <w:t xml:space="preserve">5.1 REQUISITOS DO SISTEMA </w:t>
       </w:r>
@@ -13717,27 +13983,14 @@
       <w:r>
         <w:t xml:space="preserve">TABELA </w:t>
       </w:r>
-      <w:r>
-        <w:fldChar w:fldCharType="begin"/>
-      </w:r>
-      <w:r>
-        <w:instrText xml:space="preserve"> SEQ Tabela \* ARABIC </w:instrText>
-      </w:r>
-      <w:r>
-        <w:fldChar w:fldCharType="separate"/>
-      </w:r>
-      <w:r>
-        <w:rPr>
-          <w:noProof/>
-        </w:rPr>
-        <w:t>3</w:t>
-      </w:r>
-      <w:r>
-        <w:rPr>
-          <w:noProof/>
-        </w:rPr>
-        <w:fldChar w:fldCharType="end"/>
-      </w:r>
+      <w:fldSimple w:instr=" SEQ Tabela \* ARABIC ">
+        <w:r>
+          <w:rPr>
+            <w:noProof/>
+          </w:rPr>
+          <w:t>3</w:t>
+        </w:r>
+      </w:fldSimple>
       <w:r>
         <w:t xml:space="preserve"> - Requisito funcional 01: cadastrar usuário</w:t>
       </w:r>
@@ -14030,27 +14283,14 @@
       <w:r>
         <w:t xml:space="preserve">TABELA </w:t>
       </w:r>
-      <w:r>
-        <w:fldChar w:fldCharType="begin"/>
-      </w:r>
-      <w:r>
-        <w:instrText xml:space="preserve"> SEQ Tabela \* ARABIC </w:instrText>
-      </w:r>
-      <w:r>
-        <w:fldChar w:fldCharType="separate"/>
-      </w:r>
-      <w:r>
-        <w:rPr>
-          <w:noProof/>
-        </w:rPr>
-        <w:t>4</w:t>
-      </w:r>
-      <w:r>
-        <w:rPr>
-          <w:noProof/>
-        </w:rPr>
-        <w:fldChar w:fldCharType="end"/>
-      </w:r>
+      <w:fldSimple w:instr=" SEQ Tabela \* ARABIC ">
+        <w:r>
+          <w:rPr>
+            <w:noProof/>
+          </w:rPr>
+          <w:t>4</w:t>
+        </w:r>
+      </w:fldSimple>
       <w:r>
         <w:t xml:space="preserve"> - Requisito funcional 02: iniciar sessão do usuário</w:t>
       </w:r>
@@ -14320,27 +14560,14 @@
       <w:r>
         <w:t xml:space="preserve">TABELA </w:t>
       </w:r>
-      <w:r>
-        <w:fldChar w:fldCharType="begin"/>
-      </w:r>
-      <w:r>
-        <w:instrText xml:space="preserve"> SEQ Tabela \* ARABIC </w:instrText>
-      </w:r>
-      <w:r>
-        <w:fldChar w:fldCharType="separate"/>
-      </w:r>
-      <w:r>
-        <w:rPr>
-          <w:noProof/>
-        </w:rPr>
-        <w:t>5</w:t>
-      </w:r>
-      <w:r>
-        <w:rPr>
-          <w:noProof/>
-        </w:rPr>
-        <w:fldChar w:fldCharType="end"/>
-      </w:r>
+      <w:fldSimple w:instr=" SEQ Tabela \* ARABIC ">
+        <w:r>
+          <w:rPr>
+            <w:noProof/>
+          </w:rPr>
+          <w:t>5</w:t>
+        </w:r>
+      </w:fldSimple>
       <w:r>
         <w:t xml:space="preserve"> - Requisito funcional 03: enviar senha temporária para o usuário</w:t>
       </w:r>
@@ -14655,27 +14882,14 @@
       <w:r>
         <w:t xml:space="preserve">TABELA </w:t>
       </w:r>
-      <w:r>
-        <w:fldChar w:fldCharType="begin"/>
-      </w:r>
-      <w:r>
-        <w:instrText xml:space="preserve"> SEQ Tabela \* ARABIC </w:instrText>
-      </w:r>
-      <w:r>
-        <w:fldChar w:fldCharType="separate"/>
-      </w:r>
-      <w:r>
-        <w:rPr>
-          <w:noProof/>
-        </w:rPr>
-        <w:t>6</w:t>
-      </w:r>
-      <w:r>
-        <w:rPr>
-          <w:noProof/>
-        </w:rPr>
-        <w:fldChar w:fldCharType="end"/>
-      </w:r>
+      <w:fldSimple w:instr=" SEQ Tabela \* ARABIC ">
+        <w:r>
+          <w:rPr>
+            <w:noProof/>
+          </w:rPr>
+          <w:t>6</w:t>
+        </w:r>
+      </w:fldSimple>
       <w:r>
         <w:t xml:space="preserve"> - Requisito funcional 04: editar perfil do usuário</w:t>
       </w:r>
@@ -15008,27 +15222,14 @@
       <w:r>
         <w:t xml:space="preserve">TABELA </w:t>
       </w:r>
-      <w:r>
-        <w:fldChar w:fldCharType="begin"/>
-      </w:r>
-      <w:r>
-        <w:instrText xml:space="preserve"> SEQ Tabela \* ARABIC </w:instrText>
-      </w:r>
-      <w:r>
-        <w:fldChar w:fldCharType="separate"/>
-      </w:r>
-      <w:r>
-        <w:rPr>
-          <w:noProof/>
-        </w:rPr>
-        <w:t>7</w:t>
-      </w:r>
-      <w:r>
-        <w:rPr>
-          <w:noProof/>
-        </w:rPr>
-        <w:fldChar w:fldCharType="end"/>
-      </w:r>
+      <w:fldSimple w:instr=" SEQ Tabela \* ARABIC ">
+        <w:r>
+          <w:rPr>
+            <w:noProof/>
+          </w:rPr>
+          <w:t>7</w:t>
+        </w:r>
+      </w:fldSimple>
       <w:r>
         <w:t xml:space="preserve"> - Requisito funcional 05: inativar perfil do usuário</w:t>
       </w:r>
@@ -15333,27 +15534,14 @@
       <w:r>
         <w:t xml:space="preserve">TABELA </w:t>
       </w:r>
-      <w:r>
-        <w:fldChar w:fldCharType="begin"/>
-      </w:r>
-      <w:r>
-        <w:instrText xml:space="preserve"> SEQ Tabela \* ARABIC </w:instrText>
-      </w:r>
-      <w:r>
-        <w:fldChar w:fldCharType="separate"/>
-      </w:r>
-      <w:r>
-        <w:rPr>
-          <w:noProof/>
-        </w:rPr>
-        <w:t>8</w:t>
-      </w:r>
-      <w:r>
-        <w:rPr>
-          <w:noProof/>
-        </w:rPr>
-        <w:fldChar w:fldCharType="end"/>
-      </w:r>
+      <w:fldSimple w:instr=" SEQ Tabela \* ARABIC ">
+        <w:r>
+          <w:rPr>
+            <w:noProof/>
+          </w:rPr>
+          <w:t>8</w:t>
+        </w:r>
+      </w:fldSimple>
       <w:r>
         <w:t xml:space="preserve"> - Requisito funcional 06: cadastrar posto de combustível</w:t>
       </w:r>
@@ -15695,27 +15883,14 @@
       <w:r>
         <w:t xml:space="preserve">TABELA </w:t>
       </w:r>
-      <w:r>
-        <w:fldChar w:fldCharType="begin"/>
-      </w:r>
-      <w:r>
-        <w:instrText xml:space="preserve"> SEQ Tabela \* ARABIC </w:instrText>
-      </w:r>
-      <w:r>
-        <w:fldChar w:fldCharType="separate"/>
-      </w:r>
-      <w:r>
-        <w:rPr>
-          <w:noProof/>
-        </w:rPr>
-        <w:t>9</w:t>
-      </w:r>
-      <w:r>
-        <w:rPr>
-          <w:noProof/>
-        </w:rPr>
-        <w:fldChar w:fldCharType="end"/>
-      </w:r>
+      <w:fldSimple w:instr=" SEQ Tabela \* ARABIC ">
+        <w:r>
+          <w:rPr>
+            <w:noProof/>
+          </w:rPr>
+          <w:t>9</w:t>
+        </w:r>
+      </w:fldSimple>
       <w:r>
         <w:t xml:space="preserve"> - Requisito funcional 07: editar informações do posto de combustível</w:t>
       </w:r>
@@ -16053,27 +16228,14 @@
       <w:r>
         <w:t xml:space="preserve">TABELA </w:t>
       </w:r>
-      <w:r>
-        <w:fldChar w:fldCharType="begin"/>
-      </w:r>
-      <w:r>
-        <w:instrText xml:space="preserve"> SEQ Tabela \* ARABIC </w:instrText>
-      </w:r>
-      <w:r>
-        <w:fldChar w:fldCharType="separate"/>
-      </w:r>
-      <w:r>
-        <w:rPr>
-          <w:noProof/>
-        </w:rPr>
-        <w:t>10</w:t>
-      </w:r>
-      <w:r>
-        <w:rPr>
-          <w:noProof/>
-        </w:rPr>
-        <w:fldChar w:fldCharType="end"/>
-      </w:r>
+      <w:fldSimple w:instr=" SEQ Tabela \* ARABIC ">
+        <w:r>
+          <w:rPr>
+            <w:noProof/>
+          </w:rPr>
+          <w:t>10</w:t>
+        </w:r>
+      </w:fldSimple>
       <w:r>
         <w:t xml:space="preserve"> - Requisito funcional 08: cadastrar serviços do posto de combustível</w:t>
       </w:r>
@@ -16374,27 +16536,14 @@
       <w:r>
         <w:t xml:space="preserve">TABELA </w:t>
       </w:r>
-      <w:r>
-        <w:fldChar w:fldCharType="begin"/>
-      </w:r>
-      <w:r>
-        <w:instrText xml:space="preserve"> SEQ Tabela \* ARABIC </w:instrText>
-      </w:r>
-      <w:r>
-        <w:fldChar w:fldCharType="separate"/>
-      </w:r>
-      <w:r>
-        <w:rPr>
-          <w:noProof/>
-        </w:rPr>
-        <w:t>11</w:t>
-      </w:r>
-      <w:r>
-        <w:rPr>
-          <w:noProof/>
-        </w:rPr>
-        <w:fldChar w:fldCharType="end"/>
-      </w:r>
+      <w:fldSimple w:instr=" SEQ Tabela \* ARABIC ">
+        <w:r>
+          <w:rPr>
+            <w:noProof/>
+          </w:rPr>
+          <w:t>11</w:t>
+        </w:r>
+      </w:fldSimple>
       <w:r>
         <w:t xml:space="preserve"> - Requisito funcional 09: editar serviços do posto de combustível</w:t>
       </w:r>
@@ -16715,27 +16864,14 @@
         <w:lastRenderedPageBreak/>
         <w:t xml:space="preserve">TABELA </w:t>
       </w:r>
-      <w:r>
-        <w:fldChar w:fldCharType="begin"/>
-      </w:r>
-      <w:r>
-        <w:instrText xml:space="preserve"> SEQ Tabela \* ARABIC </w:instrText>
-      </w:r>
-      <w:r>
-        <w:fldChar w:fldCharType="separate"/>
-      </w:r>
-      <w:r>
-        <w:rPr>
-          <w:noProof/>
-        </w:rPr>
-        <w:t>12</w:t>
-      </w:r>
-      <w:r>
-        <w:rPr>
-          <w:noProof/>
-        </w:rPr>
-        <w:fldChar w:fldCharType="end"/>
-      </w:r>
+      <w:fldSimple w:instr=" SEQ Tabela \* ARABIC ">
+        <w:r>
+          <w:rPr>
+            <w:noProof/>
+          </w:rPr>
+          <w:t>12</w:t>
+        </w:r>
+      </w:fldSimple>
       <w:r>
         <w:t xml:space="preserve"> - Requisito funcional 10: inativar posto de combustível</w:t>
       </w:r>
@@ -17058,27 +17194,14 @@
       <w:r>
         <w:t xml:space="preserve">TABELA </w:t>
       </w:r>
-      <w:r>
-        <w:fldChar w:fldCharType="begin"/>
-      </w:r>
-      <w:r>
-        <w:instrText xml:space="preserve"> SEQ Tabela \* ARABIC </w:instrText>
-      </w:r>
-      <w:r>
-        <w:fldChar w:fldCharType="separate"/>
-      </w:r>
-      <w:r>
-        <w:rPr>
-          <w:noProof/>
-        </w:rPr>
-        <w:t>13</w:t>
-      </w:r>
-      <w:r>
-        <w:rPr>
-          <w:noProof/>
-        </w:rPr>
-        <w:fldChar w:fldCharType="end"/>
-      </w:r>
+      <w:fldSimple w:instr=" SEQ Tabela \* ARABIC ">
+        <w:r>
+          <w:rPr>
+            <w:noProof/>
+          </w:rPr>
+          <w:t>13</w:t>
+        </w:r>
+      </w:fldSimple>
       <w:r>
         <w:t xml:space="preserve"> - Requisito funcional 11: cadastrar </w:t>
       </w:r>
@@ -17377,27 +17500,14 @@
       <w:r>
         <w:t xml:space="preserve">TABELA </w:t>
       </w:r>
-      <w:r>
-        <w:fldChar w:fldCharType="begin"/>
-      </w:r>
-      <w:r>
-        <w:instrText xml:space="preserve"> SEQ Tabela \* ARABIC </w:instrText>
-      </w:r>
-      <w:r>
-        <w:fldChar w:fldCharType="separate"/>
-      </w:r>
-      <w:r>
-        <w:rPr>
-          <w:noProof/>
-        </w:rPr>
-        <w:t>14</w:t>
-      </w:r>
-      <w:r>
-        <w:rPr>
-          <w:noProof/>
-        </w:rPr>
-        <w:fldChar w:fldCharType="end"/>
-      </w:r>
+      <w:fldSimple w:instr=" SEQ Tabela \* ARABIC ">
+        <w:r>
+          <w:rPr>
+            <w:noProof/>
+          </w:rPr>
+          <w:t>14</w:t>
+        </w:r>
+      </w:fldSimple>
       <w:r>
         <w:t xml:space="preserve"> - Requisito funcional 12: editar valores dos combustíveis no posto de combustível</w:t>
       </w:r>
@@ -17716,27 +17826,14 @@
       <w:r>
         <w:t xml:space="preserve">TABELA </w:t>
       </w:r>
-      <w:r>
-        <w:fldChar w:fldCharType="begin"/>
-      </w:r>
-      <w:r>
-        <w:instrText xml:space="preserve"> SEQ Tabela \* ARABIC </w:instrText>
-      </w:r>
-      <w:r>
-        <w:fldChar w:fldCharType="separate"/>
-      </w:r>
-      <w:r>
-        <w:rPr>
-          <w:noProof/>
-        </w:rPr>
-        <w:t>15</w:t>
-      </w:r>
-      <w:r>
-        <w:rPr>
-          <w:noProof/>
-        </w:rPr>
-        <w:fldChar w:fldCharType="end"/>
-      </w:r>
+      <w:fldSimple w:instr=" SEQ Tabela \* ARABIC ">
+        <w:r>
+          <w:rPr>
+            <w:noProof/>
+          </w:rPr>
+          <w:t>15</w:t>
+        </w:r>
+      </w:fldSimple>
       <w:r>
         <w:t xml:space="preserve"> - Requisito funcional 13: inativar combustíveis disponíveis no posto de combustível</w:t>
       </w:r>
@@ -18062,27 +18159,14 @@
       <w:r>
         <w:t xml:space="preserve">TABELA </w:t>
       </w:r>
-      <w:r>
-        <w:fldChar w:fldCharType="begin"/>
-      </w:r>
-      <w:r>
-        <w:instrText xml:space="preserve"> SEQ Tabela \* ARABIC </w:instrText>
-      </w:r>
-      <w:r>
-        <w:fldChar w:fldCharType="separate"/>
-      </w:r>
-      <w:r>
-        <w:rPr>
-          <w:noProof/>
-        </w:rPr>
-        <w:t>16</w:t>
-      </w:r>
-      <w:r>
-        <w:rPr>
-          <w:noProof/>
-        </w:rPr>
-        <w:fldChar w:fldCharType="end"/>
-      </w:r>
+      <w:fldSimple w:instr=" SEQ Tabela \* ARABIC ">
+        <w:r>
+          <w:rPr>
+            <w:noProof/>
+          </w:rPr>
+          <w:t>16</w:t>
+        </w:r>
+      </w:fldSimple>
       <w:r>
         <w:t xml:space="preserve"> - Requisito funcional 14: cadastrar combustível preferido pelo usuário</w:t>
       </w:r>
@@ -18435,27 +18519,14 @@
       <w:r>
         <w:t xml:space="preserve">TABELA </w:t>
       </w:r>
-      <w:r>
-        <w:fldChar w:fldCharType="begin"/>
-      </w:r>
-      <w:r>
-        <w:instrText xml:space="preserve"> SEQ Tabela \* ARABIC </w:instrText>
-      </w:r>
-      <w:r>
-        <w:fldChar w:fldCharType="separate"/>
-      </w:r>
-      <w:r>
-        <w:rPr>
-          <w:noProof/>
-        </w:rPr>
-        <w:t>17</w:t>
-      </w:r>
-      <w:r>
-        <w:rPr>
-          <w:noProof/>
-        </w:rPr>
-        <w:fldChar w:fldCharType="end"/>
-      </w:r>
+      <w:fldSimple w:instr=" SEQ Tabela \* ARABIC ">
+        <w:r>
+          <w:rPr>
+            <w:noProof/>
+          </w:rPr>
+          <w:t>17</w:t>
+        </w:r>
+      </w:fldSimple>
       <w:r>
         <w:t xml:space="preserve"> - Requisito funcional 15: editar combustível preferido pelo usuário</w:t>
       </w:r>
@@ -18761,27 +18832,14 @@
       <w:r>
         <w:t xml:space="preserve">TABELA </w:t>
       </w:r>
-      <w:r>
-        <w:fldChar w:fldCharType="begin"/>
-      </w:r>
-      <w:r>
-        <w:instrText xml:space="preserve"> SEQ Tabela \* ARABIC </w:instrText>
-      </w:r>
-      <w:r>
-        <w:fldChar w:fldCharType="separate"/>
-      </w:r>
-      <w:r>
-        <w:rPr>
-          <w:noProof/>
-        </w:rPr>
-        <w:t>18</w:t>
-      </w:r>
-      <w:r>
-        <w:rPr>
-          <w:noProof/>
-        </w:rPr>
-        <w:fldChar w:fldCharType="end"/>
-      </w:r>
+      <w:fldSimple w:instr=" SEQ Tabela \* ARABIC ">
+        <w:r>
+          <w:rPr>
+            <w:noProof/>
+          </w:rPr>
+          <w:t>18</w:t>
+        </w:r>
+      </w:fldSimple>
       <w:r>
         <w:t xml:space="preserve"> - Requisito funcional 16: inativar combustível preferido pelo usuário</w:t>
       </w:r>
@@ -19086,27 +19144,14 @@
       <w:r>
         <w:t xml:space="preserve">TABELA </w:t>
       </w:r>
-      <w:r>
-        <w:fldChar w:fldCharType="begin"/>
-      </w:r>
-      <w:r>
-        <w:instrText xml:space="preserve"> SEQ Tabela \* ARABIC </w:instrText>
-      </w:r>
-      <w:r>
-        <w:fldChar w:fldCharType="separate"/>
-      </w:r>
-      <w:r>
-        <w:rPr>
-          <w:noProof/>
-        </w:rPr>
-        <w:t>19</w:t>
-      </w:r>
-      <w:r>
-        <w:rPr>
-          <w:noProof/>
-        </w:rPr>
-        <w:fldChar w:fldCharType="end"/>
-      </w:r>
+      <w:fldSimple w:instr=" SEQ Tabela \* ARABIC ">
+        <w:r>
+          <w:rPr>
+            <w:noProof/>
+          </w:rPr>
+          <w:t>19</w:t>
+        </w:r>
+      </w:fldSimple>
       <w:r>
         <w:t xml:space="preserve"> - Requisito 17: cadastrar distância máxima de busca por postos de combustível sem rotas</w:t>
       </w:r>
@@ -19389,27 +19434,14 @@
       <w:r>
         <w:t xml:space="preserve">TABELA </w:t>
       </w:r>
-      <w:r>
-        <w:fldChar w:fldCharType="begin"/>
-      </w:r>
-      <w:r>
-        <w:instrText xml:space="preserve"> SEQ Tabela \* ARABIC </w:instrText>
-      </w:r>
-      <w:r>
-        <w:fldChar w:fldCharType="separate"/>
-      </w:r>
-      <w:r>
-        <w:rPr>
-          <w:noProof/>
-        </w:rPr>
-        <w:t>20</w:t>
-      </w:r>
-      <w:r>
-        <w:rPr>
-          <w:noProof/>
-        </w:rPr>
-        <w:fldChar w:fldCharType="end"/>
-      </w:r>
+      <w:fldSimple w:instr=" SEQ Tabela \* ARABIC ">
+        <w:r>
+          <w:rPr>
+            <w:noProof/>
+          </w:rPr>
+          <w:t>20</w:t>
+        </w:r>
+      </w:fldSimple>
       <w:r>
         <w:t xml:space="preserve"> - Requisito funcional 18: editar distância máxima de busca por postos de combustível sem rotas</w:t>
       </w:r>
@@ -19691,27 +19723,14 @@
       <w:r>
         <w:t xml:space="preserve">TABELA </w:t>
       </w:r>
-      <w:r>
-        <w:fldChar w:fldCharType="begin"/>
-      </w:r>
-      <w:r>
-        <w:instrText xml:space="preserve"> SEQ Tabela \* ARABIC </w:instrText>
-      </w:r>
-      <w:r>
-        <w:fldChar w:fldCharType="separate"/>
-      </w:r>
-      <w:r>
-        <w:rPr>
-          <w:noProof/>
-        </w:rPr>
-        <w:t>21</w:t>
-      </w:r>
-      <w:r>
-        <w:rPr>
-          <w:noProof/>
-        </w:rPr>
-        <w:fldChar w:fldCharType="end"/>
-      </w:r>
+      <w:fldSimple w:instr=" SEQ Tabela \* ARABIC ">
+        <w:r>
+          <w:rPr>
+            <w:noProof/>
+          </w:rPr>
+          <w:t>21</w:t>
+        </w:r>
+      </w:fldSimple>
       <w:r>
         <w:t xml:space="preserve"> - Requisito funcional 19: cadastrar distância máxima de busca por postos de combustível com rotas</w:t>
       </w:r>
@@ -19992,27 +20011,14 @@
         <w:lastRenderedPageBreak/>
         <w:t xml:space="preserve">TABELA </w:t>
       </w:r>
-      <w:r>
-        <w:fldChar w:fldCharType="begin"/>
-      </w:r>
-      <w:r>
-        <w:instrText xml:space="preserve"> SEQ Tabela \* ARABIC </w:instrText>
-      </w:r>
-      <w:r>
-        <w:fldChar w:fldCharType="separate"/>
-      </w:r>
-      <w:r>
-        <w:rPr>
-          <w:noProof/>
-        </w:rPr>
-        <w:t>22</w:t>
-      </w:r>
-      <w:r>
-        <w:rPr>
-          <w:noProof/>
-        </w:rPr>
-        <w:fldChar w:fldCharType="end"/>
-      </w:r>
+      <w:fldSimple w:instr=" SEQ Tabela \* ARABIC ">
+        <w:r>
+          <w:rPr>
+            <w:noProof/>
+          </w:rPr>
+          <w:t>22</w:t>
+        </w:r>
+      </w:fldSimple>
       <w:r>
         <w:t xml:space="preserve"> - Requisito funcional 20: editar distância máxima de busca por postos de combustível com rotas</w:t>
       </w:r>
@@ -20300,27 +20306,14 @@
       <w:r>
         <w:t xml:space="preserve">TABELA </w:t>
       </w:r>
-      <w:r>
-        <w:fldChar w:fldCharType="begin"/>
-      </w:r>
-      <w:r>
-        <w:instrText xml:space="preserve"> SEQ Tabela \* ARABIC </w:instrText>
-      </w:r>
-      <w:r>
-        <w:fldChar w:fldCharType="separate"/>
-      </w:r>
-      <w:r>
-        <w:rPr>
-          <w:noProof/>
-        </w:rPr>
-        <w:t>23</w:t>
-      </w:r>
-      <w:r>
-        <w:rPr>
-          <w:noProof/>
-        </w:rPr>
-        <w:fldChar w:fldCharType="end"/>
-      </w:r>
+      <w:fldSimple w:instr=" SEQ Tabela \* ARABIC ">
+        <w:r>
+          <w:rPr>
+            <w:noProof/>
+          </w:rPr>
+          <w:t>23</w:t>
+        </w:r>
+      </w:fldSimple>
       <w:r>
         <w:t xml:space="preserve"> - Requisito funcional 21: cadastrar Código de Endereço Postal (CEP) do usuário</w:t>
       </w:r>
@@ -20606,27 +20599,14 @@
       <w:r>
         <w:t xml:space="preserve">TABELA </w:t>
       </w:r>
-      <w:r>
-        <w:fldChar w:fldCharType="begin"/>
-      </w:r>
-      <w:r>
-        <w:instrText xml:space="preserve"> SEQ Tabela \* ARABIC </w:instrText>
-      </w:r>
-      <w:r>
-        <w:fldChar w:fldCharType="separate"/>
-      </w:r>
-      <w:r>
-        <w:rPr>
-          <w:noProof/>
-        </w:rPr>
-        <w:t>24</w:t>
-      </w:r>
-      <w:r>
-        <w:rPr>
-          <w:noProof/>
-        </w:rPr>
-        <w:fldChar w:fldCharType="end"/>
-      </w:r>
+      <w:fldSimple w:instr=" SEQ Tabela \* ARABIC ">
+        <w:r>
+          <w:rPr>
+            <w:noProof/>
+          </w:rPr>
+          <w:t>24</w:t>
+        </w:r>
+      </w:fldSimple>
       <w:r>
         <w:t xml:space="preserve"> - Requisito funcional: 22: editar CEP do usuário</w:t>
       </w:r>
@@ -20895,27 +20875,14 @@
       <w:r>
         <w:t xml:space="preserve">TABELA </w:t>
       </w:r>
-      <w:r>
-        <w:fldChar w:fldCharType="begin"/>
-      </w:r>
-      <w:r>
-        <w:instrText xml:space="preserve"> SEQ Tabela \* ARABIC </w:instrText>
-      </w:r>
-      <w:r>
-        <w:fldChar w:fldCharType="separate"/>
-      </w:r>
-      <w:r>
-        <w:rPr>
-          <w:noProof/>
-        </w:rPr>
-        <w:t>25</w:t>
-      </w:r>
-      <w:r>
-        <w:rPr>
-          <w:noProof/>
-        </w:rPr>
-        <w:fldChar w:fldCharType="end"/>
-      </w:r>
+      <w:fldSimple w:instr=" SEQ Tabela \* ARABIC ">
+        <w:r>
+          <w:rPr>
+            <w:noProof/>
+          </w:rPr>
+          <w:t>25</w:t>
+        </w:r>
+      </w:fldSimple>
       <w:r>
         <w:t xml:space="preserve"> - Requisito funcional 23: inativar CEP do usuário</w:t>
       </w:r>
@@ -21197,27 +21164,14 @@
       <w:r>
         <w:t xml:space="preserve">TABELA </w:t>
       </w:r>
-      <w:r>
-        <w:fldChar w:fldCharType="begin"/>
-      </w:r>
-      <w:r>
-        <w:instrText xml:space="preserve"> SEQ Tabela \* ARABIC </w:instrText>
-      </w:r>
-      <w:r>
-        <w:fldChar w:fldCharType="separate"/>
-      </w:r>
-      <w:r>
-        <w:rPr>
-          <w:noProof/>
-        </w:rPr>
-        <w:t>26</w:t>
-      </w:r>
-      <w:r>
-        <w:rPr>
-          <w:noProof/>
-        </w:rPr>
-        <w:fldChar w:fldCharType="end"/>
-      </w:r>
+      <w:fldSimple w:instr=" SEQ Tabela \* ARABIC ">
+        <w:r>
+          <w:rPr>
+            <w:noProof/>
+          </w:rPr>
+          <w:t>26</w:t>
+        </w:r>
+      </w:fldSimple>
       <w:r>
         <w:t xml:space="preserve"> - Requisito funcional 24: cadastrar cartão de crédito/débito do usuário</w:t>
       </w:r>
@@ -21631,27 +21585,14 @@
       <w:r>
         <w:t xml:space="preserve">TABELA </w:t>
       </w:r>
-      <w:r>
-        <w:fldChar w:fldCharType="begin"/>
-      </w:r>
-      <w:r>
-        <w:instrText xml:space="preserve"> SEQ Tabela \* ARABIC </w:instrText>
-      </w:r>
-      <w:r>
-        <w:fldChar w:fldCharType="separate"/>
-      </w:r>
-      <w:r>
-        <w:rPr>
-          <w:noProof/>
-        </w:rPr>
-        <w:t>27</w:t>
-      </w:r>
-      <w:r>
-        <w:rPr>
-          <w:noProof/>
-        </w:rPr>
-        <w:fldChar w:fldCharType="end"/>
-      </w:r>
+      <w:fldSimple w:instr=" SEQ Tabela \* ARABIC ">
+        <w:r>
+          <w:rPr>
+            <w:noProof/>
+          </w:rPr>
+          <w:t>27</w:t>
+        </w:r>
+      </w:fldSimple>
       <w:r>
         <w:t xml:space="preserve"> - Requisito funcional 25: editar cartão de crédito/débito do usuário</w:t>
       </w:r>
@@ -22021,27 +21962,14 @@
       <w:r>
         <w:t xml:space="preserve">TABELA </w:t>
       </w:r>
-      <w:r>
-        <w:fldChar w:fldCharType="begin"/>
-      </w:r>
-      <w:r>
-        <w:instrText xml:space="preserve"> SEQ Tabela \* ARABIC </w:instrText>
-      </w:r>
-      <w:r>
-        <w:fldChar w:fldCharType="separate"/>
-      </w:r>
-      <w:r>
-        <w:rPr>
-          <w:noProof/>
-        </w:rPr>
-        <w:t>28</w:t>
-      </w:r>
-      <w:r>
-        <w:rPr>
-          <w:noProof/>
-        </w:rPr>
-        <w:fldChar w:fldCharType="end"/>
-      </w:r>
+      <w:fldSimple w:instr=" SEQ Tabela \* ARABIC ">
+        <w:r>
+          <w:rPr>
+            <w:noProof/>
+          </w:rPr>
+          <w:t>28</w:t>
+        </w:r>
+      </w:fldSimple>
       <w:r>
         <w:t xml:space="preserve"> - Requisito funcional 26: inativar cartão de crédito/débito do usuário</w:t>
       </w:r>
@@ -22352,27 +22280,14 @@
       <w:r>
         <w:t xml:space="preserve">TABELA </w:t>
       </w:r>
-      <w:r>
-        <w:fldChar w:fldCharType="begin"/>
-      </w:r>
-      <w:r>
-        <w:instrText xml:space="preserve"> SEQ Tabela \* ARABIC </w:instrText>
-      </w:r>
-      <w:r>
-        <w:fldChar w:fldCharType="separate"/>
-      </w:r>
-      <w:r>
-        <w:rPr>
-          <w:noProof/>
-        </w:rPr>
-        <w:t>29</w:t>
-      </w:r>
-      <w:r>
-        <w:rPr>
-          <w:noProof/>
-        </w:rPr>
-        <w:fldChar w:fldCharType="end"/>
-      </w:r>
+      <w:fldSimple w:instr=" SEQ Tabela \* ARABIC ">
+        <w:r>
+          <w:rPr>
+            <w:noProof/>
+          </w:rPr>
+          <w:t>29</w:t>
+        </w:r>
+      </w:fldSimple>
       <w:r>
         <w:t xml:space="preserve"> - Requisito funcional 27: mostrar localização do usuário no mapa</w:t>
       </w:r>
@@ -22691,27 +22606,14 @@
       <w:r>
         <w:t xml:space="preserve">TABELA </w:t>
       </w:r>
-      <w:r>
-        <w:fldChar w:fldCharType="begin"/>
-      </w:r>
-      <w:r>
-        <w:instrText xml:space="preserve"> SEQ Tabela \* ARABIC </w:instrText>
-      </w:r>
-      <w:r>
-        <w:fldChar w:fldCharType="separate"/>
-      </w:r>
-      <w:r>
-        <w:rPr>
-          <w:noProof/>
-        </w:rPr>
-        <w:t>30</w:t>
-      </w:r>
-      <w:r>
-        <w:rPr>
-          <w:noProof/>
-        </w:rPr>
-        <w:fldChar w:fldCharType="end"/>
-      </w:r>
+      <w:fldSimple w:instr=" SEQ Tabela \* ARABIC ">
+        <w:r>
+          <w:rPr>
+            <w:noProof/>
+          </w:rPr>
+          <w:t>30</w:t>
+        </w:r>
+      </w:fldSimple>
       <w:r>
         <w:t xml:space="preserve"> - Requisito funcional 28: mostrar localização do usuário no mapa</w:t>
       </w:r>
@@ -23042,27 +22944,14 @@
       <w:r>
         <w:t xml:space="preserve">TABELA </w:t>
       </w:r>
-      <w:r>
-        <w:fldChar w:fldCharType="begin"/>
-      </w:r>
-      <w:r>
-        <w:instrText xml:space="preserve"> SEQ Tabela \* ARABIC </w:instrText>
-      </w:r>
-      <w:r>
-        <w:fldChar w:fldCharType="separate"/>
-      </w:r>
-      <w:r>
-        <w:rPr>
-          <w:noProof/>
-        </w:rPr>
-        <w:t>31</w:t>
-      </w:r>
-      <w:r>
-        <w:rPr>
-          <w:noProof/>
-        </w:rPr>
-        <w:fldChar w:fldCharType="end"/>
-      </w:r>
+      <w:fldSimple w:instr=" SEQ Tabela \* ARABIC ">
+        <w:r>
+          <w:rPr>
+            <w:noProof/>
+          </w:rPr>
+          <w:t>31</w:t>
+        </w:r>
+      </w:fldSimple>
       <w:r>
         <w:t xml:space="preserve"> - Requisito funcional 29: mostrar raio de busca por postos de combustível no mapa</w:t>
       </w:r>
@@ -23382,27 +23271,14 @@
       <w:r>
         <w:t xml:space="preserve">TABELA </w:t>
       </w:r>
-      <w:r>
-        <w:fldChar w:fldCharType="begin"/>
-      </w:r>
-      <w:r>
-        <w:instrText xml:space="preserve"> SEQ Tabela \* ARABIC </w:instrText>
-      </w:r>
-      <w:r>
-        <w:fldChar w:fldCharType="separate"/>
-      </w:r>
-      <w:r>
-        <w:rPr>
-          <w:noProof/>
-        </w:rPr>
-        <w:t>32</w:t>
-      </w:r>
-      <w:r>
-        <w:rPr>
-          <w:noProof/>
-        </w:rPr>
-        <w:fldChar w:fldCharType="end"/>
-      </w:r>
+      <w:fldSimple w:instr=" SEQ Tabela \* ARABIC ">
+        <w:r>
+          <w:rPr>
+            <w:noProof/>
+          </w:rPr>
+          <w:t>32</w:t>
+        </w:r>
+      </w:fldSimple>
       <w:r>
         <w:t xml:space="preserve"> - Requisito funcional 30: listar postos de combustível visíveis dentro do raio de busca</w:t>
       </w:r>
@@ -23707,27 +23583,14 @@
       <w:r>
         <w:t xml:space="preserve">TABELA </w:t>
       </w:r>
-      <w:r>
-        <w:fldChar w:fldCharType="begin"/>
-      </w:r>
-      <w:r>
-        <w:instrText xml:space="preserve"> SEQ Tabela \* ARABIC </w:instrText>
-      </w:r>
-      <w:r>
-        <w:fldChar w:fldCharType="separate"/>
-      </w:r>
-      <w:r>
-        <w:rPr>
-          <w:noProof/>
-        </w:rPr>
-        <w:t>33</w:t>
-      </w:r>
-      <w:r>
-        <w:rPr>
-          <w:noProof/>
-        </w:rPr>
-        <w:fldChar w:fldCharType="end"/>
-      </w:r>
+      <w:fldSimple w:instr=" SEQ Tabela \* ARABIC ">
+        <w:r>
+          <w:rPr>
+            <w:noProof/>
+          </w:rPr>
+          <w:t>33</w:t>
+        </w:r>
+      </w:fldSimple>
       <w:r>
         <w:t xml:space="preserve"> - Requisito funcional 31: listar postos de combustível disponíveis fora do raio de busca</w:t>
       </w:r>
@@ -24052,27 +23915,14 @@
         <w:lastRenderedPageBreak/>
         <w:t xml:space="preserve">TABELA </w:t>
       </w:r>
-      <w:r>
-        <w:fldChar w:fldCharType="begin"/>
-      </w:r>
-      <w:r>
-        <w:instrText xml:space="preserve"> SEQ Tabela \* ARABIC </w:instrText>
-      </w:r>
-      <w:r>
-        <w:fldChar w:fldCharType="separate"/>
-      </w:r>
-      <w:r>
-        <w:rPr>
-          <w:noProof/>
-        </w:rPr>
-        <w:t>34</w:t>
-      </w:r>
-      <w:r>
-        <w:rPr>
-          <w:noProof/>
-        </w:rPr>
-        <w:fldChar w:fldCharType="end"/>
-      </w:r>
+      <w:fldSimple w:instr=" SEQ Tabela \* ARABIC ">
+        <w:r>
+          <w:rPr>
+            <w:noProof/>
+          </w:rPr>
+          <w:t>34</w:t>
+        </w:r>
+      </w:fldSimple>
       <w:r>
         <w:t xml:space="preserve"> – Requisito funcional 32: listar todos os postos disponíveis na cidade do usuário</w:t>
       </w:r>
@@ -24393,27 +24243,14 @@
       <w:r>
         <w:t xml:space="preserve">TABELA </w:t>
       </w:r>
-      <w:r>
-        <w:fldChar w:fldCharType="begin"/>
-      </w:r>
-      <w:r>
-        <w:instrText xml:space="preserve"> SEQ Tabela \* ARABIC </w:instrText>
-      </w:r>
-      <w:r>
-        <w:fldChar w:fldCharType="separate"/>
-      </w:r>
-      <w:r>
-        <w:rPr>
-          <w:noProof/>
-        </w:rPr>
-        <w:t>35</w:t>
-      </w:r>
-      <w:r>
-        <w:rPr>
-          <w:noProof/>
-        </w:rPr>
-        <w:fldChar w:fldCharType="end"/>
-      </w:r>
+      <w:fldSimple w:instr=" SEQ Tabela \* ARABIC ">
+        <w:r>
+          <w:rPr>
+            <w:noProof/>
+          </w:rPr>
+          <w:t>35</w:t>
+        </w:r>
+      </w:fldSimple>
       <w:r>
         <w:t xml:space="preserve"> - Requisito funcional 33: mostrar dados do posto de combustível</w:t>
       </w:r>
@@ -24722,27 +24559,14 @@
         <w:lastRenderedPageBreak/>
         <w:t xml:space="preserve">TABELA </w:t>
       </w:r>
-      <w:r>
-        <w:fldChar w:fldCharType="begin"/>
-      </w:r>
-      <w:r>
-        <w:instrText xml:space="preserve"> SEQ Tabela \* ARABIC </w:instrText>
-      </w:r>
-      <w:r>
-        <w:fldChar w:fldCharType="separate"/>
-      </w:r>
-      <w:r>
-        <w:rPr>
-          <w:noProof/>
-        </w:rPr>
-        <w:t>36</w:t>
-      </w:r>
-      <w:r>
-        <w:rPr>
-          <w:noProof/>
-        </w:rPr>
-        <w:fldChar w:fldCharType="end"/>
-      </w:r>
+      <w:fldSimple w:instr=" SEQ Tabela \* ARABIC ">
+        <w:r>
+          <w:rPr>
+            <w:noProof/>
+          </w:rPr>
+          <w:t>36</w:t>
+        </w:r>
+      </w:fldSimple>
       <w:r>
         <w:t xml:space="preserve"> - Requisito funcional 34: mostrar valor dos combustíveis preferidos do usuário</w:t>
       </w:r>
@@ -25028,27 +24852,14 @@
       <w:r>
         <w:t xml:space="preserve">TABELA </w:t>
       </w:r>
-      <w:r>
-        <w:fldChar w:fldCharType="begin"/>
-      </w:r>
-      <w:r>
-        <w:instrText xml:space="preserve"> SEQ Tabela \* ARABIC </w:instrText>
-      </w:r>
-      <w:r>
-        <w:fldChar w:fldCharType="separate"/>
-      </w:r>
-      <w:r>
-        <w:rPr>
-          <w:noProof/>
-        </w:rPr>
-        <w:t>37</w:t>
-      </w:r>
-      <w:r>
-        <w:rPr>
-          <w:noProof/>
-        </w:rPr>
-        <w:fldChar w:fldCharType="end"/>
-      </w:r>
+      <w:fldSimple w:instr=" SEQ Tabela \* ARABIC ">
+        <w:r>
+          <w:rPr>
+            <w:noProof/>
+          </w:rPr>
+          <w:t>37</w:t>
+        </w:r>
+      </w:fldSimple>
       <w:r>
         <w:t xml:space="preserve"> - Requisito funcional 35: mostrar distância do usuário até os postos de combustível</w:t>
       </w:r>
@@ -25324,27 +25135,14 @@
       <w:r>
         <w:t xml:space="preserve">TABELA </w:t>
       </w:r>
-      <w:r>
-        <w:fldChar w:fldCharType="begin"/>
-      </w:r>
-      <w:r>
-        <w:instrText xml:space="preserve"> SEQ Tabela \* ARABIC </w:instrText>
-      </w:r>
-      <w:r>
-        <w:fldChar w:fldCharType="separate"/>
-      </w:r>
-      <w:r>
-        <w:rPr>
-          <w:noProof/>
-        </w:rPr>
-        <w:t>38</w:t>
-      </w:r>
-      <w:r>
-        <w:rPr>
-          <w:noProof/>
-        </w:rPr>
-        <w:fldChar w:fldCharType="end"/>
-      </w:r>
+      <w:fldSimple w:instr=" SEQ Tabela \* ARABIC ">
+        <w:r>
+          <w:rPr>
+            <w:noProof/>
+          </w:rPr>
+          <w:t>38</w:t>
+        </w:r>
+      </w:fldSimple>
       <w:r>
         <w:t xml:space="preserve"> – Requisito funcional 36: traçar rota até o posto de combustível selecionado</w:t>
       </w:r>
@@ -25613,27 +25411,14 @@
       <w:r>
         <w:t xml:space="preserve">TABELA </w:t>
       </w:r>
-      <w:r>
-        <w:fldChar w:fldCharType="begin"/>
-      </w:r>
-      <w:r>
-        <w:instrText xml:space="preserve"> SEQ Tabela \* ARABIC </w:instrText>
-      </w:r>
-      <w:r>
-        <w:fldChar w:fldCharType="separate"/>
-      </w:r>
-      <w:r>
-        <w:rPr>
-          <w:noProof/>
-        </w:rPr>
-        <w:t>39</w:t>
-      </w:r>
-      <w:r>
-        <w:rPr>
-          <w:noProof/>
-        </w:rPr>
-        <w:fldChar w:fldCharType="end"/>
-      </w:r>
+      <w:fldSimple w:instr=" SEQ Tabela \* ARABIC ">
+        <w:r>
+          <w:rPr>
+            <w:noProof/>
+          </w:rPr>
+          <w:t>39</w:t>
+        </w:r>
+      </w:fldSimple>
       <w:r>
         <w:t xml:space="preserve"> - Requisito funcional 37: c</w:t>
       </w:r>
@@ -25912,27 +25697,14 @@
       <w:r>
         <w:t xml:space="preserve">TABELA </w:t>
       </w:r>
-      <w:r>
-        <w:fldChar w:fldCharType="begin"/>
-      </w:r>
-      <w:r>
-        <w:instrText xml:space="preserve"> SEQ Tabela \* ARABIC </w:instrText>
-      </w:r>
-      <w:r>
-        <w:fldChar w:fldCharType="separate"/>
-      </w:r>
-      <w:r>
-        <w:rPr>
-          <w:noProof/>
-        </w:rPr>
-        <w:t>40</w:t>
-      </w:r>
-      <w:r>
-        <w:rPr>
-          <w:noProof/>
-        </w:rPr>
-        <w:fldChar w:fldCharType="end"/>
-      </w:r>
+      <w:fldSimple w:instr=" SEQ Tabela \* ARABIC ">
+        <w:r>
+          <w:rPr>
+            <w:noProof/>
+          </w:rPr>
+          <w:t>40</w:t>
+        </w:r>
+      </w:fldSimple>
       <w:r>
         <w:t xml:space="preserve"> - Requisito funcional 38: permitir que o usuário defina novos filtros para busca dos postos</w:t>
       </w:r>
@@ -26291,27 +26063,14 @@
       <w:r>
         <w:t xml:space="preserve">TABELA </w:t>
       </w:r>
-      <w:r>
-        <w:fldChar w:fldCharType="begin"/>
-      </w:r>
-      <w:r>
-        <w:instrText xml:space="preserve"> SEQ Tabela \* ARABIC </w:instrText>
-      </w:r>
-      <w:r>
-        <w:fldChar w:fldCharType="separate"/>
-      </w:r>
-      <w:r>
-        <w:rPr>
-          <w:noProof/>
-        </w:rPr>
-        <w:t>41</w:t>
-      </w:r>
-      <w:r>
-        <w:rPr>
-          <w:noProof/>
-        </w:rPr>
-        <w:fldChar w:fldCharType="end"/>
-      </w:r>
+      <w:fldSimple w:instr=" SEQ Tabela \* ARABIC ">
+        <w:r>
+          <w:rPr>
+            <w:noProof/>
+          </w:rPr>
+          <w:t>41</w:t>
+        </w:r>
+      </w:fldSimple>
       <w:r>
         <w:t xml:space="preserve"> - Requisito funcional 39: traçar rotas entre duas localizações</w:t>
       </w:r>
@@ -26613,27 +26372,14 @@
       <w:r>
         <w:t xml:space="preserve">TABELA </w:t>
       </w:r>
-      <w:r>
-        <w:fldChar w:fldCharType="begin"/>
-      </w:r>
-      <w:r>
-        <w:instrText xml:space="preserve"> SEQ Tabela \* ARABIC </w:instrText>
-      </w:r>
-      <w:r>
-        <w:fldChar w:fldCharType="separate"/>
-      </w:r>
-      <w:r>
-        <w:rPr>
-          <w:noProof/>
-        </w:rPr>
-        <w:t>42</w:t>
-      </w:r>
-      <w:r>
-        <w:rPr>
-          <w:noProof/>
-        </w:rPr>
-        <w:fldChar w:fldCharType="end"/>
-      </w:r>
+      <w:fldSimple w:instr=" SEQ Tabela \* ARABIC ">
+        <w:r>
+          <w:rPr>
+            <w:noProof/>
+          </w:rPr>
+          <w:t>42</w:t>
+        </w:r>
+      </w:fldSimple>
       <w:r>
         <w:t xml:space="preserve"> - Requisito funcional 40: cancelar rota traçada</w:t>
       </w:r>
@@ -26899,27 +26645,14 @@
       <w:r>
         <w:t xml:space="preserve">TABELA </w:t>
       </w:r>
-      <w:r>
-        <w:fldChar w:fldCharType="begin"/>
-      </w:r>
-      <w:r>
-        <w:instrText xml:space="preserve"> SEQ Tabela \* ARABIC </w:instrText>
-      </w:r>
-      <w:r>
-        <w:fldChar w:fldCharType="separate"/>
-      </w:r>
-      <w:r>
-        <w:rPr>
-          <w:noProof/>
-        </w:rPr>
-        <w:t>43</w:t>
-      </w:r>
-      <w:r>
-        <w:rPr>
-          <w:noProof/>
-        </w:rPr>
-        <w:fldChar w:fldCharType="end"/>
-      </w:r>
+      <w:fldSimple w:instr=" SEQ Tabela \* ARABIC ">
+        <w:r>
+          <w:rPr>
+            <w:noProof/>
+          </w:rPr>
+          <w:t>43</w:t>
+        </w:r>
+      </w:fldSimple>
       <w:r>
         <w:t xml:space="preserve"> - Requisito funcional 41: mostrar todos os postos de combustível disponíveis na rota definida</w:t>
       </w:r>
@@ -27238,30 +26971,14 @@
       <w:r>
         <w:t xml:space="preserve">TABELA </w:t>
       </w:r>
-      <w:r>
-        <w:fldChar w:fldCharType="begin"/>
-      </w:r>
-      <w:r>
-        <w:instrText xml:space="preserve"> SEQ T</w:instrText>
-      </w:r>
-      <w:r>
-        <w:instrText xml:space="preserve">abela \* ARABIC </w:instrText>
-      </w:r>
-      <w:r>
-        <w:fldChar w:fldCharType="separate"/>
-      </w:r>
-      <w:r>
-        <w:rPr>
-          <w:noProof/>
-        </w:rPr>
-        <w:t>44</w:t>
-      </w:r>
-      <w:r>
-        <w:rPr>
-          <w:noProof/>
-        </w:rPr>
-        <w:fldChar w:fldCharType="end"/>
-      </w:r>
+      <w:fldSimple w:instr=" SEQ Tabela \* ARABIC ">
+        <w:r>
+          <w:rPr>
+            <w:noProof/>
+          </w:rPr>
+          <w:t>44</w:t>
+        </w:r>
+      </w:fldSimple>
       <w:r>
         <w:t xml:space="preserve"> - Requisito funcional 42: gerar </w:t>
       </w:r>
@@ -27732,27 +27449,14 @@
       <w:r>
         <w:t xml:space="preserve">TABELA </w:t>
       </w:r>
-      <w:r>
-        <w:fldChar w:fldCharType="begin"/>
-      </w:r>
-      <w:r>
-        <w:instrText xml:space="preserve"> SEQ Tabela \* ARABIC </w:instrText>
-      </w:r>
-      <w:r>
-        <w:fldChar w:fldCharType="separate"/>
-      </w:r>
-      <w:r>
-        <w:rPr>
-          <w:noProof/>
-        </w:rPr>
-        <w:t>45</w:t>
-      </w:r>
-      <w:r>
-        <w:rPr>
-          <w:noProof/>
-        </w:rPr>
-        <w:fldChar w:fldCharType="end"/>
-      </w:r>
+      <w:fldSimple w:instr=" SEQ Tabela \* ARABIC ">
+        <w:r>
+          <w:rPr>
+            <w:noProof/>
+          </w:rPr>
+          <w:t>45</w:t>
+        </w:r>
+      </w:fldSimple>
       <w:r>
         <w:t xml:space="preserve"> - Requisito funcional 43: cancelar geração de </w:t>
       </w:r>
@@ -28113,27 +27817,14 @@
       <w:r>
         <w:t xml:space="preserve">TABELA </w:t>
       </w:r>
-      <w:r>
-        <w:fldChar w:fldCharType="begin"/>
-      </w:r>
-      <w:r>
-        <w:instrText xml:space="preserve"> SEQ Tabela \* ARABIC </w:instrText>
-      </w:r>
-      <w:r>
-        <w:fldChar w:fldCharType="separate"/>
-      </w:r>
-      <w:r>
-        <w:rPr>
-          <w:noProof/>
-        </w:rPr>
-        <w:t>46</w:t>
-      </w:r>
-      <w:r>
-        <w:rPr>
-          <w:noProof/>
-        </w:rPr>
-        <w:fldChar w:fldCharType="end"/>
-      </w:r>
+      <w:fldSimple w:instr=" SEQ Tabela \* ARABIC ">
+        <w:r>
+          <w:rPr>
+            <w:noProof/>
+          </w:rPr>
+          <w:t>46</w:t>
+        </w:r>
+      </w:fldSimple>
       <w:r>
         <w:t xml:space="preserve"> - Requisito funcional 44: visualizar vendas diárias de combustível</w:t>
       </w:r>
@@ -28425,27 +28116,14 @@
       <w:r>
         <w:t xml:space="preserve">TABELA </w:t>
       </w:r>
-      <w:r>
-        <w:fldChar w:fldCharType="begin"/>
-      </w:r>
-      <w:r>
-        <w:instrText xml:space="preserve"> SEQ Tabela \* ARABIC </w:instrText>
-      </w:r>
-      <w:r>
-        <w:fldChar w:fldCharType="separate"/>
-      </w:r>
-      <w:r>
-        <w:rPr>
-          <w:noProof/>
-        </w:rPr>
-        <w:t>47</w:t>
-      </w:r>
-      <w:r>
-        <w:rPr>
-          <w:noProof/>
-        </w:rPr>
-        <w:fldChar w:fldCharType="end"/>
-      </w:r>
+      <w:fldSimple w:instr=" SEQ Tabela \* ARABIC ">
+        <w:r>
+          <w:rPr>
+            <w:noProof/>
+          </w:rPr>
+          <w:t>47</w:t>
+        </w:r>
+      </w:fldSimple>
       <w:r>
         <w:t xml:space="preserve"> - Requisito funcional 45: visualizar vendas mensais de combustível</w:t>
       </w:r>
@@ -28743,27 +28421,14 @@
       <w:r>
         <w:t xml:space="preserve">TABELA </w:t>
       </w:r>
-      <w:r>
-        <w:fldChar w:fldCharType="begin"/>
-      </w:r>
-      <w:r>
-        <w:instrText xml:space="preserve"> SEQ Tabela \* ARABIC </w:instrText>
-      </w:r>
-      <w:r>
-        <w:fldChar w:fldCharType="separate"/>
-      </w:r>
-      <w:r>
-        <w:rPr>
-          <w:noProof/>
-        </w:rPr>
-        <w:t>48</w:t>
-      </w:r>
-      <w:r>
-        <w:rPr>
-          <w:noProof/>
-        </w:rPr>
-        <w:fldChar w:fldCharType="end"/>
-      </w:r>
+      <w:fldSimple w:instr=" SEQ Tabela \* ARABIC ">
+        <w:r>
+          <w:rPr>
+            <w:noProof/>
+          </w:rPr>
+          <w:t>48</w:t>
+        </w:r>
+      </w:fldSimple>
       <w:r>
         <w:t xml:space="preserve"> - Requisito funcional 46: visualizar repasse de vendas para o Etanóis</w:t>
       </w:r>
@@ -29082,27 +28747,14 @@
         <w:lastRenderedPageBreak/>
         <w:t xml:space="preserve">TABELA </w:t>
       </w:r>
-      <w:r>
-        <w:fldChar w:fldCharType="begin"/>
-      </w:r>
-      <w:r>
-        <w:instrText xml:space="preserve"> SEQ Tabela \* ARABIC </w:instrText>
-      </w:r>
-      <w:r>
-        <w:fldChar w:fldCharType="separate"/>
-      </w:r>
-      <w:r>
-        <w:rPr>
-          <w:noProof/>
-        </w:rPr>
-        <w:t>49</w:t>
-      </w:r>
-      <w:r>
-        <w:rPr>
-          <w:noProof/>
-        </w:rPr>
-        <w:fldChar w:fldCharType="end"/>
-      </w:r>
+      <w:fldSimple w:instr=" SEQ Tabela \* ARABIC ">
+        <w:r>
+          <w:rPr>
+            <w:noProof/>
+          </w:rPr>
+          <w:t>49</w:t>
+        </w:r>
+      </w:fldSimple>
       <w:r>
         <w:t xml:space="preserve"> - Requisito funcional 47: visualizar avaliação geral do posto de combustível</w:t>
       </w:r>
@@ -29445,27 +29097,14 @@
       <w:r>
         <w:t xml:space="preserve">TABELA </w:t>
       </w:r>
-      <w:r>
-        <w:fldChar w:fldCharType="begin"/>
-      </w:r>
-      <w:r>
-        <w:instrText xml:space="preserve"> SEQ Tabela \* ARABIC </w:instrText>
-      </w:r>
-      <w:r>
-        <w:fldChar w:fldCharType="separate"/>
-      </w:r>
-      <w:r>
-        <w:rPr>
-          <w:noProof/>
-        </w:rPr>
-        <w:t>50</w:t>
-      </w:r>
-      <w:r>
-        <w:rPr>
-          <w:noProof/>
-        </w:rPr>
-        <w:fldChar w:fldCharType="end"/>
-      </w:r>
+      <w:fldSimple w:instr=" SEQ Tabela \* ARABIC ">
+        <w:r>
+          <w:rPr>
+            <w:noProof/>
+          </w:rPr>
+          <w:t>50</w:t>
+        </w:r>
+      </w:fldSimple>
       <w:r>
         <w:t xml:space="preserve"> - Requisito funcional 48: realizar pagamento através da leitura do </w:t>
       </w:r>
@@ -29850,27 +29489,14 @@
       <w:r>
         <w:t xml:space="preserve">TABELA </w:t>
       </w:r>
-      <w:r>
-        <w:fldChar w:fldCharType="begin"/>
-      </w:r>
-      <w:r>
-        <w:instrText xml:space="preserve"> SEQ Tabela \* ARABIC </w:instrText>
-      </w:r>
-      <w:r>
-        <w:fldChar w:fldCharType="separate"/>
-      </w:r>
-      <w:r>
-        <w:rPr>
-          <w:noProof/>
-        </w:rPr>
-        <w:t>51</w:t>
-      </w:r>
-      <w:r>
-        <w:rPr>
-          <w:noProof/>
-        </w:rPr>
-        <w:fldChar w:fldCharType="end"/>
-      </w:r>
+      <w:fldSimple w:instr=" SEQ Tabela \* ARABIC ">
+        <w:r>
+          <w:rPr>
+            <w:noProof/>
+          </w:rPr>
+          <w:t>51</w:t>
+        </w:r>
+      </w:fldSimple>
       <w:r>
         <w:t xml:space="preserve"> - Requisito funcional 49: cancelar pagamento</w:t>
       </w:r>
@@ -30221,27 +29847,14 @@
       <w:r>
         <w:t xml:space="preserve">TABELA </w:t>
       </w:r>
-      <w:r>
-        <w:fldChar w:fldCharType="begin"/>
-      </w:r>
-      <w:r>
-        <w:instrText xml:space="preserve"> SEQ Tabela \* ARABIC </w:instrText>
-      </w:r>
-      <w:r>
-        <w:fldChar w:fldCharType="separate"/>
-      </w:r>
-      <w:r>
-        <w:rPr>
-          <w:noProof/>
-        </w:rPr>
-        <w:t>52</w:t>
-      </w:r>
-      <w:r>
-        <w:rPr>
-          <w:noProof/>
-        </w:rPr>
-        <w:fldChar w:fldCharType="end"/>
-      </w:r>
+      <w:fldSimple w:instr=" SEQ Tabela \* ARABIC ">
+        <w:r>
+          <w:rPr>
+            <w:noProof/>
+          </w:rPr>
+          <w:t>52</w:t>
+        </w:r>
+      </w:fldSimple>
       <w:r>
         <w:t xml:space="preserve"> - Requisito funcional 50: receber </w:t>
       </w:r>
@@ -30643,27 +30256,14 @@
       <w:r>
         <w:t xml:space="preserve">TABELA </w:t>
       </w:r>
-      <w:r>
-        <w:fldChar w:fldCharType="begin"/>
-      </w:r>
-      <w:r>
-        <w:instrText xml:space="preserve"> SEQ Tabela \* ARABIC </w:instrText>
-      </w:r>
-      <w:r>
-        <w:fldChar w:fldCharType="separate"/>
-      </w:r>
-      <w:r>
-        <w:rPr>
-          <w:noProof/>
-        </w:rPr>
-        <w:t>53</w:t>
-      </w:r>
-      <w:r>
-        <w:rPr>
-          <w:noProof/>
-        </w:rPr>
-        <w:fldChar w:fldCharType="end"/>
-      </w:r>
+      <w:fldSimple w:instr=" SEQ Tabela \* ARABIC ">
+        <w:r>
+          <w:rPr>
+            <w:noProof/>
+          </w:rPr>
+          <w:t>53</w:t>
+        </w:r>
+      </w:fldSimple>
       <w:r>
         <w:t xml:space="preserve"> - Requisito funcional 51: visualizar </w:t>
       </w:r>
@@ -31005,27 +30605,14 @@
       <w:r>
         <w:t xml:space="preserve">TABELA </w:t>
       </w:r>
-      <w:r>
-        <w:fldChar w:fldCharType="begin"/>
-      </w:r>
-      <w:r>
-        <w:instrText xml:space="preserve"> SEQ Tabela \* ARABIC </w:instrText>
-      </w:r>
-      <w:r>
-        <w:fldChar w:fldCharType="separate"/>
-      </w:r>
-      <w:r>
-        <w:rPr>
-          <w:noProof/>
-        </w:rPr>
-        <w:t>54</w:t>
-      </w:r>
-      <w:r>
-        <w:rPr>
-          <w:noProof/>
-        </w:rPr>
-        <w:fldChar w:fldCharType="end"/>
-      </w:r>
+      <w:fldSimple w:instr=" SEQ Tabela \* ARABIC ">
+        <w:r>
+          <w:rPr>
+            <w:noProof/>
+          </w:rPr>
+          <w:t>54</w:t>
+        </w:r>
+      </w:fldSimple>
       <w:r>
         <w:t xml:space="preserve"> - Requisito funcional 52: visualizar gastos do motorista no mês corrente</w:t>
       </w:r>
@@ -31292,27 +30879,14 @@
       <w:r>
         <w:t xml:space="preserve">TABELA </w:t>
       </w:r>
-      <w:r>
-        <w:fldChar w:fldCharType="begin"/>
-      </w:r>
-      <w:r>
-        <w:instrText xml:space="preserve"> SEQ Tabela \* ARABIC </w:instrText>
-      </w:r>
-      <w:r>
-        <w:fldChar w:fldCharType="separate"/>
-      </w:r>
-      <w:r>
-        <w:rPr>
-          <w:noProof/>
-        </w:rPr>
-        <w:t>55</w:t>
-      </w:r>
-      <w:r>
-        <w:rPr>
-          <w:noProof/>
-        </w:rPr>
-        <w:fldChar w:fldCharType="end"/>
-      </w:r>
+      <w:fldSimple w:instr=" SEQ Tabela \* ARABIC ">
+        <w:r>
+          <w:rPr>
+            <w:noProof/>
+          </w:rPr>
+          <w:t>55</w:t>
+        </w:r>
+      </w:fldSimple>
       <w:r>
         <w:t xml:space="preserve"> - Requisito funcional 53: visualizar consumo do veículo</w:t>
       </w:r>
@@ -31606,27 +31180,14 @@
       <w:r>
         <w:t xml:space="preserve">TABELA </w:t>
       </w:r>
-      <w:r>
-        <w:fldChar w:fldCharType="begin"/>
-      </w:r>
-      <w:r>
-        <w:instrText xml:space="preserve"> SEQ Tabela \* ARABIC </w:instrText>
-      </w:r>
-      <w:r>
-        <w:fldChar w:fldCharType="separate"/>
-      </w:r>
-      <w:r>
-        <w:rPr>
-          <w:noProof/>
-        </w:rPr>
-        <w:t>56</w:t>
-      </w:r>
-      <w:r>
-        <w:rPr>
-          <w:noProof/>
-        </w:rPr>
-        <w:fldChar w:fldCharType="end"/>
-      </w:r>
+      <w:fldSimple w:instr=" SEQ Tabela \* ARABIC ">
+        <w:r>
+          <w:rPr>
+            <w:noProof/>
+          </w:rPr>
+          <w:t>56</w:t>
+        </w:r>
+      </w:fldSimple>
       <w:r>
         <w:t xml:space="preserve"> - Requisito funcional 54: possuir um manual de utilização do Etanóis</w:t>
       </w:r>
@@ -33385,7 +32946,11 @@
               <w:t>á</w:t>
             </w:r>
             <w:r>
-              <w:t xml:space="preserve"> na nuvem e dessa forma, a</w:t>
+              <w:t xml:space="preserve"> na nuvem e dessa forma, </w:t>
+            </w:r>
+            <w:proofErr w:type="gramStart"/>
+            <w:r>
+              <w:t>a</w:t>
             </w:r>
             <w:r>
               <w:t>s</w:t>
@@ -33406,6 +32971,7 @@
               </w:rPr>
               <w:t>mobile</w:t>
             </w:r>
+            <w:proofErr w:type="gramEnd"/>
             <w:r>
               <w:t xml:space="preserve"> e </w:t>
             </w:r>
@@ -33649,6 +33215,7 @@
             <w:pPr>
               <w:spacing w:before="0" w:after="0"/>
             </w:pPr>
+            <w:proofErr w:type="gramStart"/>
             <w:r>
               <w:t xml:space="preserve">As aplicações </w:t>
             </w:r>
@@ -33659,6 +33226,7 @@
               </w:rPr>
               <w:t>mobile</w:t>
             </w:r>
+            <w:proofErr w:type="gramEnd"/>
             <w:r>
               <w:t xml:space="preserve">, a fins de evitar trabalho dobrado para criação dos códigos e facilitação na manutenção, </w:t>
             </w:r>
@@ -34416,7 +33984,13 @@
               <w:t xml:space="preserve"> Software Inc</w:t>
             </w:r>
             <w:r>
-              <w:t>., utilizada para a criação do Modelo de Entidade-Relacionamento (MER) do Etanóis.</w:t>
+              <w:t>., utilizada para a criação do Modelo de Entidade</w:t>
+            </w:r>
+            <w:r>
+              <w:t xml:space="preserve"> e </w:t>
+            </w:r>
+            <w:r>
+              <w:t>Relacionamento (MER) do Etanóis.</w:t>
             </w:r>
           </w:p>
           <w:p>
@@ -35726,7 +35300,7 @@
         <w:pStyle w:val="Ttulo2"/>
       </w:pPr>
       <w:bookmarkStart w:id="135" w:name="_Toc35694243"/>
-      <w:bookmarkStart w:id="136" w:name="_Toc36247797"/>
+      <w:bookmarkStart w:id="136" w:name="_Toc36287436"/>
       <w:r>
         <w:lastRenderedPageBreak/>
         <w:t>5.2 ANÁLISE DOS REQUISITOS</w:t>
@@ -35871,13 +35445,13 @@
     </w:p>
     <w:p>
       <w:r>
-        <w:t>Os casos de um uso encontram-se no Apêndice C deste documento.</w:t>
-      </w:r>
-      <w:r>
-        <w:t xml:space="preserve"> </w:t>
-      </w:r>
-      <w:r>
-        <w:t>Para melhor exemplificar os casos de uso, encontra-se no Apêndice D deste documento, as descrições de fluxo dos casos de uso essenciais do Etanóis.</w:t>
+        <w:t xml:space="preserve">Os casos de um uso </w:t>
+      </w:r>
+      <w:r>
+        <w:t xml:space="preserve">e seus fluxos de eventos </w:t>
+      </w:r>
+      <w:r>
+        <w:t>encontram-se no Apêndice C deste documento.</w:t>
       </w:r>
     </w:p>
     <w:p/>
@@ -35889,33 +35463,77 @@
         <w:t>5.2.2 Modelo Conceitual dos Dados</w:t>
       </w:r>
     </w:p>
+    <w:p>
+      <w:r>
+        <w:t xml:space="preserve">Para que o desenvolvimento de uma aplicação seja feito com excelência, esta precisar possuir uma base dados consistente e bem planejada, tendo isso como objetivo, a modelagem conceitual </w:t>
+      </w:r>
+      <w:r>
+        <w:lastRenderedPageBreak/>
+        <w:t>dos dados é necessária logo no início do desenvolvimento. Desta maneira, o MER do Etanóis está disponível no Apêndice D deste documento.</w:t>
+      </w:r>
+    </w:p>
     <w:p/>
     <w:p>
       <w:pPr>
         <w:pStyle w:val="Ttulo3"/>
       </w:pPr>
       <w:r>
-        <w:lastRenderedPageBreak/>
         <w:t>5.2.3 Modelo Inicial da Interface de Usuário</w:t>
       </w:r>
     </w:p>
     <w:p>
-      <w:pPr>
-        <w:sectPr>
-          <w:headerReference w:type="first" r:id="rId14"/>
-          <w:pgSz w:w="11906" w:h="16838"/>
-          <w:pgMar w:top="1701" w:right="1134" w:bottom="1134" w:left="1701" w:header="709" w:footer="709" w:gutter="0"/>
-          <w:cols w:space="708"/>
-          <w:titlePg/>
-          <w:docGrid w:linePitch="360"/>
-        </w:sectPr>
-      </w:pPr>
+      <w:r>
+        <w:t>Planejar as interfaces da aplicação antes do desenvolvimento se faz obrigatória, pois a equipe de desenvolvimento consegue validar seus requisitos e encontrar possível problemas mesmo antes de iniciar o desenvolvimento e ocasionar entraves para manutenção.</w:t>
+      </w:r>
+    </w:p>
+    <w:p>
+      <w:r>
+        <w:t xml:space="preserve">No Apêndice E deste documento encontram-se representações em alta fidelidade das interfaces </w:t>
+      </w:r>
+      <w:r>
+        <w:rPr>
+          <w:i/>
+          <w:iCs/>
+        </w:rPr>
+        <w:t xml:space="preserve">mobile </w:t>
+      </w:r>
+      <w:r>
+        <w:t xml:space="preserve">e </w:t>
+      </w:r>
+      <w:r>
+        <w:rPr>
+          <w:i/>
+          <w:iCs/>
+        </w:rPr>
+        <w:t>web</w:t>
+      </w:r>
+      <w:r>
+        <w:t xml:space="preserve"> do Etanóis. Essas representações são apresentadas e descritas de quais requisitos funcionais </w:t>
+      </w:r>
+      <w:r>
+        <w:t>elas atendem.</w:t>
+      </w:r>
+    </w:p>
+    <w:p>
+      <w:pPr>
+        <w:spacing w:before="0" w:after="160" w:line="259" w:lineRule="auto"/>
+        <w:jc w:val="left"/>
+        <w:rPr>
+          <w:rFonts w:eastAsiaTheme="majorEastAsia" w:cstheme="majorBidi"/>
+          <w:b/>
+          <w:caps/>
+          <w:szCs w:val="32"/>
+        </w:rPr>
+      </w:pPr>
+      <w:r>
+        <w:br w:type="page"/>
+      </w:r>
     </w:p>
     <w:p>
       <w:pPr>
         <w:pStyle w:val="Ttulo1"/>
       </w:pPr>
-      <w:bookmarkStart w:id="137" w:name="_Toc36247798"/>
+      <w:bookmarkStart w:id="137" w:name="_Toc36287437"/>
       <w:r>
         <w:lastRenderedPageBreak/>
         <w:t>REFERÊN</w:t>
@@ -35962,7 +35580,7 @@
       <w:r>
         <w:t>Disponível em: &lt;</w:t>
       </w:r>
-      <w:hyperlink r:id="rId15" w:history="1">
+      <w:hyperlink r:id="rId14" w:history="1">
         <w:r>
           <w:rPr>
             <w:rStyle w:val="Hyperlink"/>
@@ -36009,7 +35627,7 @@
       <w:r>
         <w:t xml:space="preserve"> </w:t>
       </w:r>
-      <w:hyperlink r:id="rId16" w:history="1">
+      <w:hyperlink r:id="rId15" w:history="1">
         <w:r>
           <w:rPr>
             <w:rStyle w:val="Hyperlink"/>
@@ -36077,10 +35695,22 @@
           <w:i/>
           <w:iCs/>
         </w:rPr>
-        <w:t>et al</w:t>
-      </w:r>
-      <w:r>
-        <w:t xml:space="preserve">.. </w:t>
+        <w:t xml:space="preserve">et </w:t>
+      </w:r>
+      <w:proofErr w:type="gramStart"/>
+      <w:r>
+        <w:rPr>
+          <w:i/>
+          <w:iCs/>
+        </w:rPr>
+        <w:t>al</w:t>
+      </w:r>
+      <w:r>
+        <w:t>..</w:t>
+      </w:r>
+      <w:proofErr w:type="gramEnd"/>
+      <w:r>
+        <w:t xml:space="preserve"> </w:t>
       </w:r>
       <w:r>
         <w:rPr>
@@ -36096,10 +35726,111 @@
         <w:t xml:space="preserve"> </w:t>
       </w:r>
       <w:r>
-        <w:t xml:space="preserve">UFJF, Juiz de Fora, 2011. </w:t>
-      </w:r>
+        <w:t>UFJF, Juiz de Fora, 2011.</w:t>
+      </w:r>
+    </w:p>
+    <w:p>
+      <w:pPr>
+        <w:spacing w:before="0" w:after="160" w:line="259" w:lineRule="auto"/>
+        <w:jc w:val="left"/>
+      </w:pPr>
+      <w:r>
+        <w:br w:type="page"/>
+      </w:r>
+    </w:p>
+    <w:p>
+      <w:pPr>
+        <w:pStyle w:val="Ttulo1"/>
+      </w:pPr>
+      <w:bookmarkStart w:id="138" w:name="_Toc36287438"/>
+      <w:r>
+        <w:lastRenderedPageBreak/>
+        <w:t>APÊNDICE A – PLANO DE GERENCIAMENTO DO PROJETO</w:t>
+      </w:r>
+      <w:bookmarkEnd w:id="138"/>
+    </w:p>
+    <w:p>
+      <w:pPr>
+        <w:spacing w:before="0" w:after="160" w:line="259" w:lineRule="auto"/>
+        <w:jc w:val="left"/>
+      </w:pPr>
+      <w:r>
+        <w:br w:type="page"/>
+      </w:r>
+    </w:p>
+    <w:p>
+      <w:pPr>
+        <w:pStyle w:val="Ttulo1"/>
+      </w:pPr>
+      <w:bookmarkStart w:id="139" w:name="_Toc36287439"/>
+      <w:r>
+        <w:lastRenderedPageBreak/>
+        <w:t>APÊNCIDE B – RELATÓRIO DE DESEMPENHO</w:t>
+      </w:r>
+      <w:bookmarkEnd w:id="139"/>
+    </w:p>
+    <w:p>
+      <w:pPr>
+        <w:spacing w:before="0" w:after="160" w:line="259" w:lineRule="auto"/>
+        <w:jc w:val="left"/>
+      </w:pPr>
+      <w:r>
+        <w:br w:type="page"/>
+      </w:r>
+    </w:p>
+    <w:p>
+      <w:pPr>
+        <w:pStyle w:val="Ttulo1"/>
+      </w:pPr>
+      <w:bookmarkStart w:id="140" w:name="_Toc36287440"/>
+      <w:r>
+        <w:lastRenderedPageBreak/>
+        <w:t>APÊNDICE C – DIAGRAMAS DE CASO DE USO E FLUXO DE EVENTOS</w:t>
+      </w:r>
+      <w:bookmarkEnd w:id="140"/>
+    </w:p>
+    <w:p>
+      <w:pPr>
+        <w:spacing w:before="0" w:after="160" w:line="259" w:lineRule="auto"/>
+        <w:jc w:val="left"/>
+      </w:pPr>
+      <w:r>
+        <w:br w:type="page"/>
+      </w:r>
+    </w:p>
+    <w:p>
+      <w:pPr>
+        <w:pStyle w:val="Ttulo1"/>
+      </w:pPr>
+      <w:bookmarkStart w:id="141" w:name="_Toc36287441"/>
+      <w:r>
+        <w:lastRenderedPageBreak/>
+        <w:t>APÊNCIDE D – MODELO CONCEITUAL DOS DADOS</w:t>
+      </w:r>
+      <w:bookmarkEnd w:id="141"/>
+    </w:p>
+    <w:p>
+      <w:pPr>
+        <w:spacing w:before="0" w:after="160" w:line="259" w:lineRule="auto"/>
+        <w:jc w:val="left"/>
+      </w:pPr>
+      <w:r>
+        <w:br w:type="page"/>
+      </w:r>
+    </w:p>
+    <w:p>
+      <w:pPr>
+        <w:pStyle w:val="Ttulo1"/>
+      </w:pPr>
+      <w:bookmarkStart w:id="142" w:name="_Toc36287442"/>
+      <w:r>
+        <w:lastRenderedPageBreak/>
+        <w:t>APÊNDICE E – MOCKUPS DO ETANÓIS</w:t>
+      </w:r>
+      <w:bookmarkEnd w:id="142"/>
     </w:p>
     <w:sectPr>
+      <w:headerReference w:type="first" r:id="rId16"/>
       <w:pgSz w:w="11906" w:h="16838"/>
       <w:pgMar w:top="1701" w:right="1134" w:bottom="1134" w:left="1701" w:header="709" w:footer="709" w:gutter="0"/>
       <w:cols w:space="708"/>
@@ -36355,7 +36086,6 @@
         <w:docPartUnique/>
       </w:docPartObj>
     </w:sdtPr>
-    <w:sdtEndPr/>
     <w:sdtContent>
       <w:p>
         <w:pPr>

</xml_diff>

<commit_message>
Adição das abreviaturas faltantes e correções nos requisitos
</commit_message>
<xml_diff>
--- a/docs/projeto-final/documento-final/etanois-pfc.docx
+++ b/docs/projeto-final/documento-final/etanois-pfc.docx
@@ -7079,110 +7079,46 @@
       </w:r>
     </w:p>
     <w:p>
-      <w:r>
-        <w:t xml:space="preserve">APT – </w:t>
-      </w:r>
-      <w:proofErr w:type="spellStart"/>
-      <w:r>
+      <w:pPr>
         <w:rPr>
           <w:i/>
           <w:iCs/>
         </w:rPr>
-        <w:t>Assimetric</w:t>
-      </w:r>
-      <w:proofErr w:type="spellEnd"/>
+      </w:pPr>
+      <w:r>
+        <w:t xml:space="preserve">APT – </w:t>
+      </w:r>
+      <w:proofErr w:type="spellStart"/>
       <w:r>
         <w:rPr>
           <w:i/>
           <w:iCs/>
         </w:rPr>
-        <w:t xml:space="preserve"> </w:t>
-      </w:r>
-      <w:proofErr w:type="spellStart"/>
+        <w:t>Assimetric</w:t>
+      </w:r>
+      <w:proofErr w:type="spellEnd"/>
       <w:r>
         <w:rPr>
           <w:i/>
           <w:iCs/>
         </w:rPr>
-        <w:t>Price</w:t>
-      </w:r>
-      <w:proofErr w:type="spellEnd"/>
+        <w:t xml:space="preserve"> </w:t>
+      </w:r>
+      <w:proofErr w:type="spellStart"/>
       <w:r>
         <w:rPr>
           <w:i/>
           <w:iCs/>
         </w:rPr>
-        <w:t xml:space="preserve"> </w:t>
-      </w:r>
-      <w:proofErr w:type="spellStart"/>
+        <w:t>Price</w:t>
+      </w:r>
+      <w:proofErr w:type="spellEnd"/>
       <w:r>
         <w:rPr>
           <w:i/>
           <w:iCs/>
         </w:rPr>
-        <w:t>Transmission</w:t>
-      </w:r>
-      <w:proofErr w:type="spellEnd"/>
-    </w:p>
-    <w:p>
-      <w:proofErr w:type="spellStart"/>
-      <w:r>
-        <w:t>Cade</w:t>
-      </w:r>
-      <w:proofErr w:type="spellEnd"/>
-      <w:r>
-        <w:t xml:space="preserve"> - Conselho Administrativo de Defesa Econômica</w:t>
-      </w:r>
-    </w:p>
-    <w:p>
-      <w:pPr>
-        <w:rPr>
-          <w:rFonts w:cs="Times New Roman"/>
-        </w:rPr>
-      </w:pPr>
-      <w:r>
-        <w:rPr>
-          <w:rFonts w:cs="Times New Roman"/>
-        </w:rPr>
-        <w:t>CENAL - Comissão Executiva Nacional do Álcool</w:t>
-      </w:r>
-    </w:p>
-    <w:p>
-      <w:r>
-        <w:t>CEP – Código de Endereço Postal</w:t>
-      </w:r>
-    </w:p>
-    <w:p>
-      <w:r>
-        <w:rPr>
-          <w:rFonts w:cs="Times New Roman"/>
-        </w:rPr>
-        <w:t xml:space="preserve">CIMA </w:t>
-      </w:r>
-      <w:r>
-        <w:rPr>
-          <w:rFonts w:cs="Times New Roman"/>
-        </w:rPr>
-        <w:t xml:space="preserve">- </w:t>
-      </w:r>
-      <w:r>
-        <w:rPr>
-          <w:rFonts w:cs="Times New Roman"/>
-        </w:rPr>
-        <w:t>Conselho Interministerial do Açúcar e do Álcool</w:t>
-      </w:r>
-    </w:p>
-    <w:p>
-      <w:r>
-        <w:rPr>
-          <w:rFonts w:cs="Times New Roman"/>
-        </w:rPr>
-        <w:t>CNAL - Conselho Nacional do Álcool</w:t>
-      </w:r>
-    </w:p>
-    <w:p>
-      <w:r>
-        <w:t xml:space="preserve">CVV – </w:t>
+        <w:t xml:space="preserve"> </w:t>
       </w:r>
       <w:proofErr w:type="spellStart"/>
       <w:r>
@@ -7190,46 +7126,9 @@
           <w:i/>
           <w:iCs/>
         </w:rPr>
-        <w:t>Card</w:t>
+        <w:t>Transmission</w:t>
       </w:r>
       <w:proofErr w:type="spellEnd"/>
-      <w:r>
-        <w:rPr>
-          <w:i/>
-          <w:iCs/>
-        </w:rPr>
-        <w:t xml:space="preserve"> </w:t>
-      </w:r>
-      <w:proofErr w:type="spellStart"/>
-      <w:r>
-        <w:rPr>
-          <w:i/>
-          <w:iCs/>
-        </w:rPr>
-        <w:t>Verification</w:t>
-      </w:r>
-      <w:proofErr w:type="spellEnd"/>
-      <w:r>
-        <w:rPr>
-          <w:i/>
-          <w:iCs/>
-        </w:rPr>
-        <w:t xml:space="preserve"> </w:t>
-      </w:r>
-      <w:proofErr w:type="spellStart"/>
-      <w:r>
-        <w:rPr>
-          <w:i/>
-          <w:iCs/>
-        </w:rPr>
-        <w:t>Value</w:t>
-      </w:r>
-      <w:proofErr w:type="spellEnd"/>
-    </w:p>
-    <w:p>
-      <w:r>
-        <w:t>FAI – Centro de Ensino Superior em Gestão, Tecnologia e Educação</w:t>
-      </w:r>
     </w:p>
     <w:p>
       <w:pPr>
@@ -7241,7 +7140,7 @@
         <w:rPr>
           <w:lang w:val="en-US"/>
         </w:rPr>
-        <w:t xml:space="preserve">GPS – </w:t>
+        <w:t xml:space="preserve">AWS - </w:t>
       </w:r>
       <w:r>
         <w:rPr>
@@ -7249,6 +7148,181 @@
           <w:iCs/>
           <w:lang w:val="en-US"/>
         </w:rPr>
+        <w:t>Amazon Web Services</w:t>
+      </w:r>
+    </w:p>
+    <w:p>
+      <w:proofErr w:type="spellStart"/>
+      <w:r>
+        <w:t>Cade</w:t>
+      </w:r>
+      <w:proofErr w:type="spellEnd"/>
+      <w:r>
+        <w:t xml:space="preserve"> - Conselho Administrativo de Defesa Econômica</w:t>
+      </w:r>
+    </w:p>
+    <w:p>
+      <w:pPr>
+        <w:rPr>
+          <w:lang w:val="en-US"/>
+        </w:rPr>
+      </w:pPr>
+      <w:r>
+        <w:rPr>
+          <w:lang w:val="en-US"/>
+        </w:rPr>
+        <w:t xml:space="preserve">CASE - </w:t>
+      </w:r>
+      <w:r>
+        <w:rPr>
+          <w:i/>
+          <w:iCs/>
+          <w:lang w:val="en-US"/>
+        </w:rPr>
+        <w:t>Computer-Aided Software Engineering</w:t>
+      </w:r>
+    </w:p>
+    <w:p>
+      <w:pPr>
+        <w:rPr>
+          <w:rFonts w:cs="Times New Roman"/>
+        </w:rPr>
+      </w:pPr>
+      <w:r>
+        <w:rPr>
+          <w:rFonts w:cs="Times New Roman"/>
+        </w:rPr>
+        <w:t>CENAL - Comissão Executiva Nacional do Álcool</w:t>
+      </w:r>
+    </w:p>
+    <w:p>
+      <w:r>
+        <w:t>CEP – Código de Endereço Postal</w:t>
+      </w:r>
+    </w:p>
+    <w:p>
+      <w:r>
+        <w:rPr>
+          <w:rFonts w:cs="Times New Roman"/>
+        </w:rPr>
+        <w:t xml:space="preserve">CIMA </w:t>
+      </w:r>
+      <w:r>
+        <w:rPr>
+          <w:rFonts w:cs="Times New Roman"/>
+        </w:rPr>
+        <w:t xml:space="preserve">- </w:t>
+      </w:r>
+      <w:r>
+        <w:rPr>
+          <w:rFonts w:cs="Times New Roman"/>
+        </w:rPr>
+        <w:t>Conselho Interministerial do Açúcar e do Álcool</w:t>
+      </w:r>
+    </w:p>
+    <w:p>
+      <w:pPr>
+        <w:rPr>
+          <w:rFonts w:cs="Times New Roman"/>
+        </w:rPr>
+      </w:pPr>
+      <w:r>
+        <w:rPr>
+          <w:rFonts w:cs="Times New Roman"/>
+        </w:rPr>
+        <w:t>CNAL - Conselho Nacional do Álcool</w:t>
+      </w:r>
+    </w:p>
+    <w:p>
+      <w:pPr>
+        <w:rPr>
+          <w:rFonts w:cs="Times New Roman"/>
+        </w:rPr>
+      </w:pPr>
+      <w:r>
+        <w:rPr>
+          <w:rFonts w:cs="Times New Roman"/>
+        </w:rPr>
+        <w:t>CNPJ – Cadastro Nacional de Pessoa Jurídica</w:t>
+      </w:r>
+    </w:p>
+    <w:p>
+      <w:r>
+        <w:rPr>
+          <w:rFonts w:cs="Times New Roman"/>
+        </w:rPr>
+        <w:t>CPF – Cadastro de Pessoa Física</w:t>
+      </w:r>
+    </w:p>
+    <w:p>
+      <w:r>
+        <w:t xml:space="preserve">CVV – </w:t>
+      </w:r>
+      <w:proofErr w:type="spellStart"/>
+      <w:r>
+        <w:rPr>
+          <w:i/>
+          <w:iCs/>
+        </w:rPr>
+        <w:t>Card</w:t>
+      </w:r>
+      <w:proofErr w:type="spellEnd"/>
+      <w:r>
+        <w:rPr>
+          <w:i/>
+          <w:iCs/>
+        </w:rPr>
+        <w:t xml:space="preserve"> </w:t>
+      </w:r>
+      <w:proofErr w:type="spellStart"/>
+      <w:r>
+        <w:rPr>
+          <w:i/>
+          <w:iCs/>
+        </w:rPr>
+        <w:t>Verification</w:t>
+      </w:r>
+      <w:proofErr w:type="spellEnd"/>
+      <w:r>
+        <w:rPr>
+          <w:i/>
+          <w:iCs/>
+        </w:rPr>
+        <w:t xml:space="preserve"> </w:t>
+      </w:r>
+      <w:proofErr w:type="spellStart"/>
+      <w:r>
+        <w:rPr>
+          <w:i/>
+          <w:iCs/>
+        </w:rPr>
+        <w:t>Value</w:t>
+      </w:r>
+      <w:proofErr w:type="spellEnd"/>
+    </w:p>
+    <w:p>
+      <w:r>
+        <w:t>FAI – Centro de Ensino Superior em Gestão, Tecnologia e Educação</w:t>
+      </w:r>
+    </w:p>
+    <w:p>
+      <w:pPr>
+        <w:rPr>
+          <w:lang w:val="en-US"/>
+        </w:rPr>
+      </w:pPr>
+      <w:r>
+        <w:rPr>
+          <w:lang w:val="en-US"/>
+        </w:rPr>
+        <w:t xml:space="preserve">GPS – </w:t>
+      </w:r>
+      <w:r>
+        <w:rPr>
+          <w:i/>
+          <w:iCs/>
+          <w:lang w:val="en-US"/>
+        </w:rPr>
         <w:t>Global Positioning System</w:t>
       </w:r>
     </w:p>
@@ -7286,10 +7360,138 @@
         <w:t>Veicular</w:t>
       </w:r>
       <w:proofErr w:type="spellEnd"/>
-      <w:r>
-        <w:rPr>
+    </w:p>
+    <w:p>
+      <w:pPr>
+        <w:rPr>
+          <w:i/>
+          <w:iCs/>
           <w:lang w:val="en-US"/>
         </w:rPr>
+      </w:pPr>
+      <w:r>
+        <w:rPr>
+          <w:lang w:val="en-US"/>
+        </w:rPr>
+        <w:t xml:space="preserve">HTML - </w:t>
+      </w:r>
+      <w:proofErr w:type="spellStart"/>
+      <w:r>
+        <w:rPr>
+          <w:i/>
+          <w:iCs/>
+          <w:lang w:val="en-US"/>
+        </w:rPr>
+        <w:t>HyperText</w:t>
+      </w:r>
+      <w:proofErr w:type="spellEnd"/>
+      <w:r>
+        <w:rPr>
+          <w:i/>
+          <w:iCs/>
+          <w:lang w:val="en-US"/>
+        </w:rPr>
+        <w:t xml:space="preserve"> Markup Language</w:t>
+      </w:r>
+    </w:p>
+    <w:p>
+      <w:pPr>
+        <w:rPr>
+          <w:i/>
+          <w:iCs/>
+          <w:lang w:val="en-US"/>
+        </w:rPr>
+      </w:pPr>
+      <w:r>
+        <w:rPr>
+          <w:lang w:val="en-US"/>
+        </w:rPr>
+        <w:t xml:space="preserve">iOS </w:t>
+      </w:r>
+      <w:r>
+        <w:rPr>
+          <w:lang w:val="en-US"/>
+        </w:rPr>
+        <w:t xml:space="preserve">– </w:t>
+      </w:r>
+      <w:proofErr w:type="spellStart"/>
+      <w:r>
+        <w:rPr>
+          <w:i/>
+          <w:iCs/>
+          <w:lang w:val="en-US"/>
+        </w:rPr>
+        <w:t>Iphone</w:t>
+      </w:r>
+      <w:proofErr w:type="spellEnd"/>
+      <w:r>
+        <w:rPr>
+          <w:i/>
+          <w:iCs/>
+          <w:lang w:val="en-US"/>
+        </w:rPr>
+        <w:t xml:space="preserve"> Operation System</w:t>
+      </w:r>
+    </w:p>
+    <w:p>
+      <w:r>
+        <w:t xml:space="preserve">MER – </w:t>
+      </w:r>
+      <w:r>
+        <w:t>Modelo de Entidade e Relacionamento</w:t>
+      </w:r>
+    </w:p>
+    <w:p>
+      <w:pPr>
+        <w:rPr>
+          <w:lang w:val="en-US"/>
+        </w:rPr>
+      </w:pPr>
+      <w:r>
+        <w:rPr>
+          <w:lang w:val="en-US"/>
+        </w:rPr>
+        <w:lastRenderedPageBreak/>
+        <w:t>QR Code</w:t>
+      </w:r>
+      <w:r>
+        <w:rPr>
+          <w:lang w:val="en-US"/>
+        </w:rPr>
+        <w:t xml:space="preserve"> – </w:t>
+      </w:r>
+      <w:r>
+        <w:rPr>
+          <w:i/>
+          <w:iCs/>
+          <w:lang w:val="en-US"/>
+        </w:rPr>
+        <w:t>Quick Response Code</w:t>
+      </w:r>
+    </w:p>
+    <w:p>
+      <w:pPr>
+        <w:rPr>
+          <w:lang w:val="en-US"/>
+        </w:rPr>
+      </w:pPr>
+      <w:r>
+        <w:rPr>
+          <w:lang w:val="en-US"/>
+        </w:rPr>
+        <w:t xml:space="preserve">SDK – </w:t>
+      </w:r>
+      <w:r>
+        <w:rPr>
+          <w:i/>
+          <w:iCs/>
+          <w:lang w:val="en-US"/>
+        </w:rPr>
+        <w:t>Software Development Kit</w:t>
+      </w:r>
+    </w:p>
+    <w:p>
+      <w:r>
         <w:br w:type="page"/>
       </w:r>
     </w:p>
@@ -7388,7 +7590,7 @@
           <w:r>
             <w:fldChar w:fldCharType="separate"/>
           </w:r>
-          <w:hyperlink w:anchor="_Toc36287416" w:history="1">
+          <w:hyperlink w:anchor="_Toc36288727" w:history="1">
             <w:r>
               <w:rPr>
                 <w:rStyle w:val="Hyperlink"/>
@@ -7411,7 +7613,7 @@
               <w:rPr>
                 <w:webHidden/>
               </w:rPr>
-              <w:instrText xml:space="preserve"> PAGEREF _Toc36287416 \h </w:instrText>
+              <w:instrText xml:space="preserve"> PAGEREF _Toc36288727 \h </w:instrText>
             </w:r>
             <w:r>
               <w:rPr>
@@ -7428,7 +7630,7 @@
               <w:rPr>
                 <w:webHidden/>
               </w:rPr>
-              <w:t>16</w:t>
+              <w:t>17</w:t>
             </w:r>
             <w:r>
               <w:rPr>
@@ -7450,7 +7652,7 @@
               <w:lang w:eastAsia="pt-BR"/>
             </w:rPr>
           </w:pPr>
-          <w:hyperlink w:anchor="_Toc36287417" w:history="1">
+          <w:hyperlink w:anchor="_Toc36288728" w:history="1">
             <w:r>
               <w:rPr>
                 <w:rStyle w:val="Hyperlink"/>
@@ -7473,7 +7675,7 @@
               <w:rPr>
                 <w:webHidden/>
               </w:rPr>
-              <w:instrText xml:space="preserve"> PAGEREF _Toc36287417 \h </w:instrText>
+              <w:instrText xml:space="preserve"> PAGEREF _Toc36288728 \h </w:instrText>
             </w:r>
             <w:r>
               <w:rPr>
@@ -7490,7 +7692,7 @@
               <w:rPr>
                 <w:webHidden/>
               </w:rPr>
-              <w:t>17</w:t>
+              <w:t>18</w:t>
             </w:r>
             <w:r>
               <w:rPr>
@@ -7514,7 +7716,7 @@
               <w:lang w:eastAsia="pt-BR"/>
             </w:rPr>
           </w:pPr>
-          <w:hyperlink w:anchor="_Toc36287418" w:history="1">
+          <w:hyperlink w:anchor="_Toc36288729" w:history="1">
             <w:r>
               <w:rPr>
                 <w:rStyle w:val="Hyperlink"/>
@@ -7541,7 +7743,7 @@
                 <w:noProof/>
                 <w:webHidden/>
               </w:rPr>
-              <w:instrText xml:space="preserve"> PAGEREF _Toc36287418 \h </w:instrText>
+              <w:instrText xml:space="preserve"> PAGEREF _Toc36288729 \h </w:instrText>
             </w:r>
             <w:r>
               <w:rPr>
@@ -7561,7 +7763,7 @@
                 <w:noProof/>
                 <w:webHidden/>
               </w:rPr>
-              <w:t>17</w:t>
+              <w:t>18</w:t>
             </w:r>
             <w:r>
               <w:rPr>
@@ -7586,7 +7788,7 @@
               <w:lang w:eastAsia="pt-BR"/>
             </w:rPr>
           </w:pPr>
-          <w:hyperlink w:anchor="_Toc36287419" w:history="1">
+          <w:hyperlink w:anchor="_Toc36288730" w:history="1">
             <w:r>
               <w:rPr>
                 <w:rStyle w:val="Hyperlink"/>
@@ -7613,7 +7815,7 @@
                 <w:noProof/>
                 <w:webHidden/>
               </w:rPr>
-              <w:instrText xml:space="preserve"> PAGEREF _Toc36287419 \h </w:instrText>
+              <w:instrText xml:space="preserve"> PAGEREF _Toc36288730 \h </w:instrText>
             </w:r>
             <w:r>
               <w:rPr>
@@ -7633,7 +7835,7 @@
                 <w:noProof/>
                 <w:webHidden/>
               </w:rPr>
-              <w:t>18</w:t>
+              <w:t>19</w:t>
             </w:r>
             <w:r>
               <w:rPr>
@@ -7658,7 +7860,7 @@
               <w:lang w:eastAsia="pt-BR"/>
             </w:rPr>
           </w:pPr>
-          <w:hyperlink w:anchor="_Toc36287420" w:history="1">
+          <w:hyperlink w:anchor="_Toc36288731" w:history="1">
             <w:r>
               <w:rPr>
                 <w:rStyle w:val="Hyperlink"/>
@@ -7685,7 +7887,7 @@
                 <w:noProof/>
                 <w:webHidden/>
               </w:rPr>
-              <w:instrText xml:space="preserve"> PAGEREF _Toc36287420 \h </w:instrText>
+              <w:instrText xml:space="preserve"> PAGEREF _Toc36288731 \h </w:instrText>
             </w:r>
             <w:r>
               <w:rPr>
@@ -7705,7 +7907,7 @@
                 <w:noProof/>
                 <w:webHidden/>
               </w:rPr>
-              <w:t>18</w:t>
+              <w:t>19</w:t>
             </w:r>
             <w:r>
               <w:rPr>
@@ -7728,7 +7930,7 @@
               <w:lang w:eastAsia="pt-BR"/>
             </w:rPr>
           </w:pPr>
-          <w:hyperlink w:anchor="_Toc36287421" w:history="1">
+          <w:hyperlink w:anchor="_Toc36288732" w:history="1">
             <w:r>
               <w:rPr>
                 <w:rStyle w:val="Hyperlink"/>
@@ -7751,7 +7953,7 @@
               <w:rPr>
                 <w:webHidden/>
               </w:rPr>
-              <w:instrText xml:space="preserve"> PAGEREF _Toc36287421 \h </w:instrText>
+              <w:instrText xml:space="preserve"> PAGEREF _Toc36288732 \h </w:instrText>
             </w:r>
             <w:r>
               <w:rPr>
@@ -7768,7 +7970,7 @@
               <w:rPr>
                 <w:webHidden/>
               </w:rPr>
-              <w:t>22</w:t>
+              <w:t>23</w:t>
             </w:r>
             <w:r>
               <w:rPr>
@@ -7792,7 +7994,7 @@
               <w:lang w:eastAsia="pt-BR"/>
             </w:rPr>
           </w:pPr>
-          <w:hyperlink w:anchor="_Toc36287422" w:history="1">
+          <w:hyperlink w:anchor="_Toc36288733" w:history="1">
             <w:r>
               <w:rPr>
                 <w:rStyle w:val="Hyperlink"/>
@@ -7819,7 +8021,7 @@
                 <w:noProof/>
                 <w:webHidden/>
               </w:rPr>
-              <w:instrText xml:space="preserve"> PAGEREF _Toc36287422 \h </w:instrText>
+              <w:instrText xml:space="preserve"> PAGEREF _Toc36288733 \h </w:instrText>
             </w:r>
             <w:r>
               <w:rPr>
@@ -7839,7 +8041,7 @@
                 <w:noProof/>
                 <w:webHidden/>
               </w:rPr>
-              <w:t>22</w:t>
+              <w:t>23</w:t>
             </w:r>
             <w:r>
               <w:rPr>
@@ -7864,7 +8066,7 @@
               <w:lang w:eastAsia="pt-BR"/>
             </w:rPr>
           </w:pPr>
-          <w:hyperlink w:anchor="_Toc36287423" w:history="1">
+          <w:hyperlink w:anchor="_Toc36288734" w:history="1">
             <w:r>
               <w:rPr>
                 <w:rStyle w:val="Hyperlink"/>
@@ -7891,7 +8093,7 @@
                 <w:noProof/>
                 <w:webHidden/>
               </w:rPr>
-              <w:instrText xml:space="preserve"> PAGEREF _Toc36287423 \h </w:instrText>
+              <w:instrText xml:space="preserve"> PAGEREF _Toc36288734 \h </w:instrText>
             </w:r>
             <w:r>
               <w:rPr>
@@ -7911,7 +8113,7 @@
                 <w:noProof/>
                 <w:webHidden/>
               </w:rPr>
-              <w:t>33</w:t>
+              <w:t>34</w:t>
             </w:r>
             <w:r>
               <w:rPr>
@@ -7936,7 +8138,7 @@
               <w:lang w:eastAsia="pt-BR"/>
             </w:rPr>
           </w:pPr>
-          <w:hyperlink w:anchor="_Toc36287424" w:history="1">
+          <w:hyperlink w:anchor="_Toc36288735" w:history="1">
             <w:r>
               <w:rPr>
                 <w:rStyle w:val="Hyperlink"/>
@@ -7963,7 +8165,7 @@
                 <w:noProof/>
                 <w:webHidden/>
               </w:rPr>
-              <w:instrText xml:space="preserve"> PAGEREF _Toc36287424 \h </w:instrText>
+              <w:instrText xml:space="preserve"> PAGEREF _Toc36288735 \h </w:instrText>
             </w:r>
             <w:r>
               <w:rPr>
@@ -7983,7 +8185,7 @@
                 <w:noProof/>
                 <w:webHidden/>
               </w:rPr>
-              <w:t>34</w:t>
+              <w:t>35</w:t>
             </w:r>
             <w:r>
               <w:rPr>
@@ -8008,7 +8210,7 @@
               <w:lang w:eastAsia="pt-BR"/>
             </w:rPr>
           </w:pPr>
-          <w:hyperlink w:anchor="_Toc36287425" w:history="1">
+          <w:hyperlink w:anchor="_Toc36288736" w:history="1">
             <w:r>
               <w:rPr>
                 <w:rStyle w:val="Hyperlink"/>
@@ -8035,7 +8237,7 @@
                 <w:noProof/>
                 <w:webHidden/>
               </w:rPr>
-              <w:instrText xml:space="preserve"> PAGEREF _Toc36287425 \h </w:instrText>
+              <w:instrText xml:space="preserve"> PAGEREF _Toc36288736 \h </w:instrText>
             </w:r>
             <w:r>
               <w:rPr>
@@ -8055,7 +8257,7 @@
                 <w:noProof/>
                 <w:webHidden/>
               </w:rPr>
-              <w:t>34</w:t>
+              <w:t>35</w:t>
             </w:r>
             <w:r>
               <w:rPr>
@@ -8080,7 +8282,7 @@
               <w:lang w:eastAsia="pt-BR"/>
             </w:rPr>
           </w:pPr>
-          <w:hyperlink w:anchor="_Toc36287426" w:history="1">
+          <w:hyperlink w:anchor="_Toc36288737" w:history="1">
             <w:r>
               <w:rPr>
                 <w:rStyle w:val="Hyperlink"/>
@@ -8107,7 +8309,7 @@
                 <w:noProof/>
                 <w:webHidden/>
               </w:rPr>
-              <w:instrText xml:space="preserve"> PAGEREF _Toc36287426 \h </w:instrText>
+              <w:instrText xml:space="preserve"> PAGEREF _Toc36288737 \h </w:instrText>
             </w:r>
             <w:r>
               <w:rPr>
@@ -8127,7 +8329,7 @@
                 <w:noProof/>
                 <w:webHidden/>
               </w:rPr>
-              <w:t>35</w:t>
+              <w:t>36</w:t>
             </w:r>
             <w:r>
               <w:rPr>
@@ -8150,7 +8352,7 @@
               <w:lang w:eastAsia="pt-BR"/>
             </w:rPr>
           </w:pPr>
-          <w:hyperlink w:anchor="_Toc36287427" w:history="1">
+          <w:hyperlink w:anchor="_Toc36288738" w:history="1">
             <w:r>
               <w:rPr>
                 <w:rStyle w:val="Hyperlink"/>
@@ -8173,7 +8375,7 @@
               <w:rPr>
                 <w:webHidden/>
               </w:rPr>
-              <w:instrText xml:space="preserve"> PAGEREF _Toc36287427 \h </w:instrText>
+              <w:instrText xml:space="preserve"> PAGEREF _Toc36288738 \h </w:instrText>
             </w:r>
             <w:r>
               <w:rPr>
@@ -8190,7 +8392,7 @@
               <w:rPr>
                 <w:webHidden/>
               </w:rPr>
-              <w:t>37</w:t>
+              <w:t>38</w:t>
             </w:r>
             <w:r>
               <w:rPr>
@@ -8214,7 +8416,7 @@
               <w:lang w:eastAsia="pt-BR"/>
             </w:rPr>
           </w:pPr>
-          <w:hyperlink w:anchor="_Toc36287428" w:history="1">
+          <w:hyperlink w:anchor="_Toc36288739" w:history="1">
             <w:r>
               <w:rPr>
                 <w:rStyle w:val="Hyperlink"/>
@@ -8241,7 +8443,7 @@
                 <w:noProof/>
                 <w:webHidden/>
               </w:rPr>
-              <w:instrText xml:space="preserve"> PAGEREF _Toc36287428 \h </w:instrText>
+              <w:instrText xml:space="preserve"> PAGEREF _Toc36288739 \h </w:instrText>
             </w:r>
             <w:r>
               <w:rPr>
@@ -8261,7 +8463,7 @@
                 <w:noProof/>
                 <w:webHidden/>
               </w:rPr>
-              <w:t>37</w:t>
+              <w:t>38</w:t>
             </w:r>
             <w:r>
               <w:rPr>
@@ -8286,7 +8488,7 @@
               <w:lang w:eastAsia="pt-BR"/>
             </w:rPr>
           </w:pPr>
-          <w:hyperlink w:anchor="_Toc36287429" w:history="1">
+          <w:hyperlink w:anchor="_Toc36288740" w:history="1">
             <w:r>
               <w:rPr>
                 <w:rStyle w:val="Hyperlink"/>
@@ -8313,7 +8515,7 @@
                 <w:noProof/>
                 <w:webHidden/>
               </w:rPr>
-              <w:instrText xml:space="preserve"> PAGEREF _Toc36287429 \h </w:instrText>
+              <w:instrText xml:space="preserve"> PAGEREF _Toc36288740 \h </w:instrText>
             </w:r>
             <w:r>
               <w:rPr>
@@ -8333,7 +8535,7 @@
                 <w:noProof/>
                 <w:webHidden/>
               </w:rPr>
-              <w:t>37</w:t>
+              <w:t>38</w:t>
             </w:r>
             <w:r>
               <w:rPr>
@@ -8358,7 +8560,7 @@
               <w:lang w:eastAsia="pt-BR"/>
             </w:rPr>
           </w:pPr>
-          <w:hyperlink w:anchor="_Toc36287430" w:history="1">
+          <w:hyperlink w:anchor="_Toc36288741" w:history="1">
             <w:r>
               <w:rPr>
                 <w:rStyle w:val="Hyperlink"/>
@@ -8385,7 +8587,7 @@
                 <w:noProof/>
                 <w:webHidden/>
               </w:rPr>
-              <w:instrText xml:space="preserve"> PAGEREF _Toc36287430 \h </w:instrText>
+              <w:instrText xml:space="preserve"> PAGEREF _Toc36288741 \h </w:instrText>
             </w:r>
             <w:r>
               <w:rPr>
@@ -8405,7 +8607,7 @@
                 <w:noProof/>
                 <w:webHidden/>
               </w:rPr>
-              <w:t>37</w:t>
+              <w:t>38</w:t>
             </w:r>
             <w:r>
               <w:rPr>
@@ -8430,7 +8632,7 @@
               <w:lang w:eastAsia="pt-BR"/>
             </w:rPr>
           </w:pPr>
-          <w:hyperlink w:anchor="_Toc36287431" w:history="1">
+          <w:hyperlink w:anchor="_Toc36288742" w:history="1">
             <w:r>
               <w:rPr>
                 <w:rStyle w:val="Hyperlink"/>
@@ -8457,7 +8659,7 @@
                 <w:noProof/>
                 <w:webHidden/>
               </w:rPr>
-              <w:instrText xml:space="preserve"> PAGEREF _Toc36287431 \h </w:instrText>
+              <w:instrText xml:space="preserve"> PAGEREF _Toc36288742 \h </w:instrText>
             </w:r>
             <w:r>
               <w:rPr>
@@ -8477,7 +8679,7 @@
                 <w:noProof/>
                 <w:webHidden/>
               </w:rPr>
-              <w:t>37</w:t>
+              <w:t>38</w:t>
             </w:r>
             <w:r>
               <w:rPr>
@@ -8502,7 +8704,7 @@
               <w:lang w:eastAsia="pt-BR"/>
             </w:rPr>
           </w:pPr>
-          <w:hyperlink w:anchor="_Toc36287432" w:history="1">
+          <w:hyperlink w:anchor="_Toc36288743" w:history="1">
             <w:r>
               <w:rPr>
                 <w:rStyle w:val="Hyperlink"/>
@@ -8529,7 +8731,7 @@
                 <w:noProof/>
                 <w:webHidden/>
               </w:rPr>
-              <w:instrText xml:space="preserve"> PAGEREF _Toc36287432 \h </w:instrText>
+              <w:instrText xml:space="preserve"> PAGEREF _Toc36288743 \h </w:instrText>
             </w:r>
             <w:r>
               <w:rPr>
@@ -8549,7 +8751,7 @@
                 <w:noProof/>
                 <w:webHidden/>
               </w:rPr>
-              <w:t>37</w:t>
+              <w:t>38</w:t>
             </w:r>
             <w:r>
               <w:rPr>
@@ -8574,7 +8776,7 @@
               <w:lang w:eastAsia="pt-BR"/>
             </w:rPr>
           </w:pPr>
-          <w:hyperlink w:anchor="_Toc36287433" w:history="1">
+          <w:hyperlink w:anchor="_Toc36288744" w:history="1">
             <w:r>
               <w:rPr>
                 <w:rStyle w:val="Hyperlink"/>
@@ -8601,7 +8803,7 @@
                 <w:noProof/>
                 <w:webHidden/>
               </w:rPr>
-              <w:instrText xml:space="preserve"> PAGEREF _Toc36287433 \h </w:instrText>
+              <w:instrText xml:space="preserve"> PAGEREF _Toc36288744 \h </w:instrText>
             </w:r>
             <w:r>
               <w:rPr>
@@ -8621,7 +8823,7 @@
                 <w:noProof/>
                 <w:webHidden/>
               </w:rPr>
-              <w:t>37</w:t>
+              <w:t>38</w:t>
             </w:r>
             <w:r>
               <w:rPr>
@@ -8644,7 +8846,7 @@
               <w:lang w:eastAsia="pt-BR"/>
             </w:rPr>
           </w:pPr>
-          <w:hyperlink w:anchor="_Toc36287434" w:history="1">
+          <w:hyperlink w:anchor="_Toc36288745" w:history="1">
             <w:r>
               <w:rPr>
                 <w:rStyle w:val="Hyperlink"/>
@@ -8667,7 +8869,7 @@
               <w:rPr>
                 <w:webHidden/>
               </w:rPr>
-              <w:instrText xml:space="preserve"> PAGEREF _Toc36287434 \h </w:instrText>
+              <w:instrText xml:space="preserve"> PAGEREF _Toc36288745 \h </w:instrText>
             </w:r>
             <w:r>
               <w:rPr>
@@ -8684,7 +8886,7 @@
               <w:rPr>
                 <w:webHidden/>
               </w:rPr>
-              <w:t>38</w:t>
+              <w:t>39</w:t>
             </w:r>
             <w:r>
               <w:rPr>
@@ -8708,7 +8910,7 @@
               <w:lang w:eastAsia="pt-BR"/>
             </w:rPr>
           </w:pPr>
-          <w:hyperlink w:anchor="_Toc36287435" w:history="1">
+          <w:hyperlink w:anchor="_Toc36288746" w:history="1">
             <w:r>
               <w:rPr>
                 <w:rStyle w:val="Hyperlink"/>
@@ -8735,7 +8937,7 @@
                 <w:noProof/>
                 <w:webHidden/>
               </w:rPr>
-              <w:instrText xml:space="preserve"> PAGEREF _Toc36287435 \h </w:instrText>
+              <w:instrText xml:space="preserve"> PAGEREF _Toc36288746 \h </w:instrText>
             </w:r>
             <w:r>
               <w:rPr>
@@ -8755,7 +8957,7 @@
                 <w:noProof/>
                 <w:webHidden/>
               </w:rPr>
-              <w:t>38</w:t>
+              <w:t>39</w:t>
             </w:r>
             <w:r>
               <w:rPr>
@@ -8780,7 +8982,7 @@
               <w:lang w:eastAsia="pt-BR"/>
             </w:rPr>
           </w:pPr>
-          <w:hyperlink w:anchor="_Toc36287436" w:history="1">
+          <w:hyperlink w:anchor="_Toc36288747" w:history="1">
             <w:r>
               <w:rPr>
                 <w:rStyle w:val="Hyperlink"/>
@@ -8807,7 +9009,7 @@
                 <w:noProof/>
                 <w:webHidden/>
               </w:rPr>
-              <w:instrText xml:space="preserve"> PAGEREF _Toc36287436 \h </w:instrText>
+              <w:instrText xml:space="preserve"> PAGEREF _Toc36288747 \h </w:instrText>
             </w:r>
             <w:r>
               <w:rPr>
@@ -8827,7 +9029,7 @@
                 <w:noProof/>
                 <w:webHidden/>
               </w:rPr>
-              <w:t>74</w:t>
+              <w:t>75</w:t>
             </w:r>
             <w:r>
               <w:rPr>
@@ -8850,7 +9052,7 @@
               <w:lang w:eastAsia="pt-BR"/>
             </w:rPr>
           </w:pPr>
-          <w:hyperlink w:anchor="_Toc36287437" w:history="1">
+          <w:hyperlink w:anchor="_Toc36288748" w:history="1">
             <w:r>
               <w:rPr>
                 <w:rStyle w:val="Hyperlink"/>
@@ -8873,7 +9075,7 @@
               <w:rPr>
                 <w:webHidden/>
               </w:rPr>
-              <w:instrText xml:space="preserve"> PAGEREF _Toc36287437 \h </w:instrText>
+              <w:instrText xml:space="preserve"> PAGEREF _Toc36288748 \h </w:instrText>
             </w:r>
             <w:r>
               <w:rPr>
@@ -8890,7 +9092,7 @@
               <w:rPr>
                 <w:webHidden/>
               </w:rPr>
-              <w:t>76</w:t>
+              <w:t>77</w:t>
             </w:r>
             <w:r>
               <w:rPr>
@@ -8912,7 +9114,7 @@
               <w:lang w:eastAsia="pt-BR"/>
             </w:rPr>
           </w:pPr>
-          <w:hyperlink w:anchor="_Toc36287438" w:history="1">
+          <w:hyperlink w:anchor="_Toc36288749" w:history="1">
             <w:r>
               <w:rPr>
                 <w:rStyle w:val="Hyperlink"/>
@@ -8935,7 +9137,7 @@
               <w:rPr>
                 <w:webHidden/>
               </w:rPr>
-              <w:instrText xml:space="preserve"> PAGEREF _Toc36287438 \h </w:instrText>
+              <w:instrText xml:space="preserve"> PAGEREF _Toc36288749 \h </w:instrText>
             </w:r>
             <w:r>
               <w:rPr>
@@ -8952,7 +9154,7 @@
               <w:rPr>
                 <w:webHidden/>
               </w:rPr>
-              <w:t>77</w:t>
+              <w:t>78</w:t>
             </w:r>
             <w:r>
               <w:rPr>
@@ -8974,7 +9176,7 @@
               <w:lang w:eastAsia="pt-BR"/>
             </w:rPr>
           </w:pPr>
-          <w:hyperlink w:anchor="_Toc36287439" w:history="1">
+          <w:hyperlink w:anchor="_Toc36288750" w:history="1">
             <w:r>
               <w:rPr>
                 <w:rStyle w:val="Hyperlink"/>
@@ -8997,7 +9199,7 @@
               <w:rPr>
                 <w:webHidden/>
               </w:rPr>
-              <w:instrText xml:space="preserve"> PAGEREF _Toc36287439 \h </w:instrText>
+              <w:instrText xml:space="preserve"> PAGEREF _Toc36288750 \h </w:instrText>
             </w:r>
             <w:r>
               <w:rPr>
@@ -9014,7 +9216,7 @@
               <w:rPr>
                 <w:webHidden/>
               </w:rPr>
-              <w:t>78</w:t>
+              <w:t>79</w:t>
             </w:r>
             <w:r>
               <w:rPr>
@@ -9036,7 +9238,7 @@
               <w:lang w:eastAsia="pt-BR"/>
             </w:rPr>
           </w:pPr>
-          <w:hyperlink w:anchor="_Toc36287440" w:history="1">
+          <w:hyperlink w:anchor="_Toc36288751" w:history="1">
             <w:r>
               <w:rPr>
                 <w:rStyle w:val="Hyperlink"/>
@@ -9059,7 +9261,7 @@
               <w:rPr>
                 <w:webHidden/>
               </w:rPr>
-              <w:instrText xml:space="preserve"> PAGEREF _Toc36287440 \h </w:instrText>
+              <w:instrText xml:space="preserve"> PAGEREF _Toc36288751 \h </w:instrText>
             </w:r>
             <w:r>
               <w:rPr>
@@ -9076,7 +9278,7 @@
               <w:rPr>
                 <w:webHidden/>
               </w:rPr>
-              <w:t>79</w:t>
+              <w:t>80</w:t>
             </w:r>
             <w:r>
               <w:rPr>
@@ -9098,7 +9300,7 @@
               <w:lang w:eastAsia="pt-BR"/>
             </w:rPr>
           </w:pPr>
-          <w:hyperlink w:anchor="_Toc36287441" w:history="1">
+          <w:hyperlink w:anchor="_Toc36288752" w:history="1">
             <w:r>
               <w:rPr>
                 <w:rStyle w:val="Hyperlink"/>
@@ -9121,7 +9323,7 @@
               <w:rPr>
                 <w:webHidden/>
               </w:rPr>
-              <w:instrText xml:space="preserve"> PAGEREF _Toc36287441 \h </w:instrText>
+              <w:instrText xml:space="preserve"> PAGEREF _Toc36288752 \h </w:instrText>
             </w:r>
             <w:r>
               <w:rPr>
@@ -9138,7 +9340,7 @@
               <w:rPr>
                 <w:webHidden/>
               </w:rPr>
-              <w:t>80</w:t>
+              <w:t>81</w:t>
             </w:r>
             <w:r>
               <w:rPr>
@@ -9160,7 +9362,7 @@
               <w:lang w:eastAsia="pt-BR"/>
             </w:rPr>
           </w:pPr>
-          <w:hyperlink w:anchor="_Toc36287442" w:history="1">
+          <w:hyperlink w:anchor="_Toc36288753" w:history="1">
             <w:r>
               <w:rPr>
                 <w:rStyle w:val="Hyperlink"/>
@@ -9183,7 +9385,7 @@
               <w:rPr>
                 <w:webHidden/>
               </w:rPr>
-              <w:instrText xml:space="preserve"> PAGEREF _Toc36287442 \h </w:instrText>
+              <w:instrText xml:space="preserve"> PAGEREF _Toc36288753 \h </w:instrText>
             </w:r>
             <w:r>
               <w:rPr>
@@ -9200,7 +9402,7 @@
               <w:rPr>
                 <w:webHidden/>
               </w:rPr>
-              <w:t>81</w:t>
+              <w:t>82</w:t>
             </w:r>
             <w:r>
               <w:rPr>
@@ -9234,7 +9436,7 @@
       <w:pPr>
         <w:pStyle w:val="Ttulo1"/>
       </w:pPr>
-      <w:bookmarkStart w:id="0" w:name="_Toc36287416"/>
+      <w:bookmarkStart w:id="0" w:name="_Toc36288727"/>
       <w:r>
         <w:lastRenderedPageBreak/>
         <w:t>1 INTRODUÇÃO</w:t>
@@ -9315,7 +9517,7 @@
       <w:pPr>
         <w:pStyle w:val="Ttulo1"/>
       </w:pPr>
-      <w:bookmarkStart w:id="1" w:name="_Toc36287417"/>
+      <w:bookmarkStart w:id="1" w:name="_Toc36288728"/>
       <w:r>
         <w:lastRenderedPageBreak/>
         <w:t>2 REVISÃO BIBLIOGRÁFICA</w:t>
@@ -9352,7 +9554,7 @@
       <w:pPr>
         <w:pStyle w:val="Ttulo2"/>
       </w:pPr>
-      <w:bookmarkStart w:id="2" w:name="_Toc36287418"/>
+      <w:bookmarkStart w:id="2" w:name="_Toc36288729"/>
       <w:r>
         <w:t xml:space="preserve">2.1 </w:t>
       </w:r>
@@ -9613,7 +9815,7 @@
       <w:pPr>
         <w:pStyle w:val="Ttulo2"/>
       </w:pPr>
-      <w:bookmarkStart w:id="3" w:name="_Toc36287419"/>
+      <w:bookmarkStart w:id="3" w:name="_Toc36288730"/>
       <w:r>
         <w:lastRenderedPageBreak/>
         <w:t>2.2 F</w:t>
@@ -9691,7 +9893,7 @@
       <w:pPr>
         <w:pStyle w:val="Ttulo2"/>
       </w:pPr>
-      <w:bookmarkStart w:id="4" w:name="_Toc36287420"/>
+      <w:bookmarkStart w:id="4" w:name="_Toc36288731"/>
       <w:r>
         <w:t xml:space="preserve">2.3 O </w:t>
       </w:r>
@@ -10263,7 +10465,7 @@
       <w:pPr>
         <w:pStyle w:val="Ttulo1"/>
       </w:pPr>
-      <w:bookmarkStart w:id="5" w:name="_Toc36287421"/>
+      <w:bookmarkStart w:id="5" w:name="_Toc36288732"/>
       <w:r>
         <w:lastRenderedPageBreak/>
         <w:t>3 OBJETIVO DO PROJETO</w:t>
@@ -10349,7 +10551,7 @@
       <w:pPr>
         <w:pStyle w:val="Ttulo2"/>
       </w:pPr>
-      <w:bookmarkStart w:id="6" w:name="_Toc36287422"/>
+      <w:bookmarkStart w:id="6" w:name="_Toc36288733"/>
       <w:r>
         <w:t>3.1 FORMULAÇÃO DO PROBLEMA</w:t>
       </w:r>
@@ -13257,7 +13459,7 @@
       <w:pPr>
         <w:pStyle w:val="Ttulo2"/>
       </w:pPr>
-      <w:bookmarkStart w:id="13" w:name="_Toc36287423"/>
+      <w:bookmarkStart w:id="13" w:name="_Toc36288734"/>
       <w:r>
         <w:t>3.2 OBJETIVOS</w:t>
       </w:r>
@@ -13490,7 +13692,7 @@
       <w:pPr>
         <w:pStyle w:val="Ttulo2"/>
       </w:pPr>
-      <w:bookmarkStart w:id="14" w:name="_Toc36287424"/>
+      <w:bookmarkStart w:id="14" w:name="_Toc36288735"/>
       <w:r>
         <w:t>3.3 JUSTIFICATIVA</w:t>
       </w:r>
@@ -13512,7 +13714,7 @@
       <w:pPr>
         <w:pStyle w:val="Ttulo2"/>
       </w:pPr>
-      <w:bookmarkStart w:id="15" w:name="_Toc36287425"/>
+      <w:bookmarkStart w:id="15" w:name="_Toc36288736"/>
       <w:r>
         <w:t>3.4 PÚBLICO-ALVO</w:t>
       </w:r>
@@ -13591,7 +13793,7 @@
       <w:pPr>
         <w:pStyle w:val="Ttulo2"/>
       </w:pPr>
-      <w:bookmarkStart w:id="16" w:name="_Toc36287426"/>
+      <w:bookmarkStart w:id="16" w:name="_Toc36288737"/>
       <w:r>
         <w:t>3.5 NÍVEIS DE DECISÃO E GRUPOS FUNCIONAIS</w:t>
       </w:r>
@@ -13727,7 +13929,7 @@
       <w:pPr>
         <w:pStyle w:val="Ttulo1"/>
       </w:pPr>
-      <w:bookmarkStart w:id="17" w:name="_Toc36287427"/>
+      <w:bookmarkStart w:id="17" w:name="_Toc36288738"/>
       <w:r>
         <w:lastRenderedPageBreak/>
         <w:t>4 MÉTODOS GERENCIAIS</w:t>
@@ -13739,7 +13941,7 @@
       <w:pPr>
         <w:pStyle w:val="Ttulo2"/>
       </w:pPr>
-      <w:bookmarkStart w:id="18" w:name="_Toc36287428"/>
+      <w:bookmarkStart w:id="18" w:name="_Toc36288739"/>
       <w:r>
         <w:t>4.1 PLANO DE ELABORAÇÃO E GERENCIAMENTO DO PROJETO</w:t>
       </w:r>
@@ -13750,7 +13952,7 @@
       <w:pPr>
         <w:pStyle w:val="Ttulo2"/>
       </w:pPr>
-      <w:bookmarkStart w:id="19" w:name="_Toc36287429"/>
+      <w:bookmarkStart w:id="19" w:name="_Toc36288740"/>
       <w:r>
         <w:t>4.2 MODELO DE CICLO DE VIDA</w:t>
       </w:r>
@@ -13761,7 +13963,7 @@
       <w:pPr>
         <w:pStyle w:val="Ttulo2"/>
       </w:pPr>
-      <w:bookmarkStart w:id="20" w:name="_Toc36287430"/>
+      <w:bookmarkStart w:id="20" w:name="_Toc36288741"/>
       <w:r>
         <w:t>4.3 RECURSOS NECESSÁRIOS</w:t>
       </w:r>
@@ -13772,7 +13974,7 @@
       <w:pPr>
         <w:pStyle w:val="Ttulo2"/>
       </w:pPr>
-      <w:bookmarkStart w:id="21" w:name="_Toc36287431"/>
+      <w:bookmarkStart w:id="21" w:name="_Toc36288742"/>
       <w:r>
         <w:t>4.4 RELATÓRIO DE DESEMPENHO</w:t>
       </w:r>
@@ -13783,7 +13985,7 @@
       <w:pPr>
         <w:pStyle w:val="Ttulo2"/>
       </w:pPr>
-      <w:bookmarkStart w:id="22" w:name="_Toc36287432"/>
+      <w:bookmarkStart w:id="22" w:name="_Toc36288743"/>
       <w:r>
         <w:t>4.5 ESTIMATIVAS DE TAMANHO E ESFORÇO</w:t>
       </w:r>
@@ -13794,7 +13996,7 @@
       <w:pPr>
         <w:pStyle w:val="Ttulo2"/>
       </w:pPr>
-      <w:bookmarkStart w:id="23" w:name="_Toc36287433"/>
+      <w:bookmarkStart w:id="23" w:name="_Toc36288744"/>
       <w:r>
         <w:t>4.6 GERENCIAMENTO DE CONFIGURAÇÃO</w:t>
       </w:r>
@@ -13822,7 +14024,7 @@
       <w:pPr>
         <w:pStyle w:val="Ttulo1"/>
       </w:pPr>
-      <w:bookmarkStart w:id="24" w:name="_Toc36287434"/>
+      <w:bookmarkStart w:id="24" w:name="_Toc36288745"/>
       <w:r>
         <w:lastRenderedPageBreak/>
         <w:t>5 ESPECIFICAÇÃO E ANÁLISE DOS REQUISITOS</w:t>
@@ -13856,7 +14058,7 @@
       <w:pPr>
         <w:pStyle w:val="Ttulo2"/>
       </w:pPr>
-      <w:bookmarkStart w:id="25" w:name="_Toc36287435"/>
+      <w:bookmarkStart w:id="25" w:name="_Toc36288746"/>
       <w:r>
         <w:t xml:space="preserve">5.1 REQUISITOS DO SISTEMA </w:t>
       </w:r>
@@ -15825,7 +16027,13 @@
               <w:spacing w:before="0" w:after="0"/>
             </w:pPr>
             <w:r>
+              <w:t>Cadastro Nacional de Pessoa Jurídica (</w:t>
+            </w:r>
+            <w:r>
               <w:t>CNPJ</w:t>
+            </w:r>
+            <w:r>
+              <w:t>)</w:t>
             </w:r>
           </w:p>
           <w:p>
@@ -21479,7 +21687,16 @@
               <w:spacing w:before="0" w:after="0"/>
             </w:pPr>
             <w:r>
-              <w:t>CPF do titular do cartão</w:t>
+              <w:t>Cadastro de Pessoa Física (</w:t>
+            </w:r>
+            <w:r>
+              <w:t>CPF</w:t>
+            </w:r>
+            <w:r>
+              <w:t>)</w:t>
+            </w:r>
+            <w:r>
+              <w:t xml:space="preserve"> do titular do cartão</w:t>
             </w:r>
           </w:p>
           <w:p>
@@ -25848,7 +26065,19 @@
               <w:spacing w:before="0" w:after="0"/>
             </w:pPr>
             <w:r>
-              <w:t>Combustível, sendo: gasolina comum, etanol, gasolina aditivada, diesel e diesel s10. Esse item está diretamente ligado as preferências, alterando-o nos filtros, também será alterado nas preferências.</w:t>
+              <w:t>Combustível, sendo: gasolina comum, etanol, gasolina aditivada, diesel</w:t>
+            </w:r>
+            <w:r>
+              <w:t xml:space="preserve">, </w:t>
+            </w:r>
+            <w:r>
+              <w:t>diesel s10</w:t>
+            </w:r>
+            <w:r>
+              <w:t>, elétrico e GNV</w:t>
+            </w:r>
+            <w:r>
+              <w:t>. Esse item está diretamente ligado as preferências, alterando-o nos filtros, também será alterado nas preferências.</w:t>
             </w:r>
           </w:p>
           <w:p>
@@ -27151,24 +27380,21 @@
             <w:r>
               <w:t xml:space="preserve">utilizado o recurso de código de resposta rápida, conhecido como </w:t>
             </w:r>
+            <w:proofErr w:type="spellStart"/>
             <w:r>
               <w:rPr>
                 <w:i/>
                 <w:iCs/>
               </w:rPr>
-              <w:t xml:space="preserve">QR </w:t>
-            </w:r>
-            <w:proofErr w:type="spellStart"/>
+              <w:t>Quick</w:t>
+            </w:r>
+            <w:proofErr w:type="spellEnd"/>
             <w:r>
               <w:rPr>
                 <w:i/>
                 <w:iCs/>
               </w:rPr>
-              <w:t>Code</w:t>
-            </w:r>
-            <w:proofErr w:type="spellEnd"/>
-            <w:r>
-              <w:t xml:space="preserve"> (</w:t>
+              <w:t xml:space="preserve"> Response </w:t>
             </w:r>
             <w:proofErr w:type="spellStart"/>
             <w:r>
@@ -27176,7 +27402,7 @@
                 <w:i/>
                 <w:iCs/>
               </w:rPr>
-              <w:t>Quick</w:t>
+              <w:t>Code</w:t>
             </w:r>
             <w:proofErr w:type="spellEnd"/>
             <w:r>
@@ -27184,22 +27410,28 @@
                 <w:i/>
                 <w:iCs/>
               </w:rPr>
-              <w:t xml:space="preserve"> Response </w:t>
-            </w:r>
-            <w:proofErr w:type="spellStart"/>
+              <w:t xml:space="preserve"> </w:t>
+            </w:r>
+            <w:r>
+              <w:t>(</w:t>
+            </w:r>
             <w:r>
               <w:rPr>
                 <w:i/>
                 <w:iCs/>
               </w:rPr>
-              <w:t>Code</w:t>
-            </w:r>
-            <w:proofErr w:type="spellEnd"/>
+              <w:t xml:space="preserve">QR </w:t>
+            </w:r>
+            <w:proofErr w:type="spellStart"/>
             <w:r>
               <w:rPr>
                 <w:i/>
                 <w:iCs/>
               </w:rPr>
+              <w:t>Code</w:t>
+            </w:r>
+            <w:proofErr w:type="spellEnd"/>
+            <w:r>
               <w:t>)</w:t>
             </w:r>
             <w:r>
@@ -29284,11 +29516,9 @@
             <w:r>
               <w:t xml:space="preserve">Ao ler corretamente o </w:t>
             </w:r>
-            <w:proofErr w:type="spellStart"/>
-            <w:r>
-              <w:t>cógido</w:t>
-            </w:r>
-            <w:proofErr w:type="spellEnd"/>
+            <w:r>
+              <w:t>código</w:t>
+            </w:r>
             <w:r>
               <w:t xml:space="preserve">, </w:t>
             </w:r>
@@ -31508,7 +31738,17 @@
         </w:r>
       </w:fldSimple>
       <w:r>
-        <w:t xml:space="preserve"> - Requisito não-funcional 01: design responsivo</w:t>
+        <w:t xml:space="preserve"> - Requisito não-funcional 01: </w:t>
+      </w:r>
+      <w:r>
+        <w:rPr>
+          <w:i/>
+          <w:iCs w:val="0"/>
+        </w:rPr>
+        <w:t>design</w:t>
+      </w:r>
+      <w:r>
+        <w:t xml:space="preserve"> responsivo</w:t>
       </w:r>
       <w:bookmarkEnd w:id="118"/>
     </w:p>
@@ -31589,7 +31829,14 @@
               <w:spacing w:before="0" w:after="0"/>
             </w:pPr>
             <w:r>
-              <w:t>Design responsivo</w:t>
+              <w:rPr>
+                <w:i/>
+                <w:iCs/>
+              </w:rPr>
+              <w:t>Design</w:t>
+            </w:r>
+            <w:r>
+              <w:t xml:space="preserve"> responsivo</w:t>
             </w:r>
           </w:p>
         </w:tc>
@@ -32374,12 +32621,50 @@
             <w:r>
               <w:t xml:space="preserve"> e </w:t>
             </w:r>
+            <w:proofErr w:type="spellStart"/>
             <w:r>
               <w:rPr>
                 <w:i/>
                 <w:iCs/>
               </w:rPr>
+              <w:t>Iphone</w:t>
+            </w:r>
+            <w:proofErr w:type="spellEnd"/>
+            <w:r>
+              <w:rPr>
+                <w:i/>
+                <w:iCs/>
+              </w:rPr>
+              <w:t xml:space="preserve"> </w:t>
+            </w:r>
+            <w:proofErr w:type="spellStart"/>
+            <w:r>
+              <w:rPr>
+                <w:i/>
+                <w:iCs/>
+              </w:rPr>
+              <w:t>Operation</w:t>
+            </w:r>
+            <w:proofErr w:type="spellEnd"/>
+            <w:r>
+              <w:rPr>
+                <w:i/>
+                <w:iCs/>
+              </w:rPr>
+              <w:t xml:space="preserve"> System </w:t>
+            </w:r>
+            <w:r>
+              <w:t>(</w:t>
+            </w:r>
+            <w:r>
+              <w:rPr>
+                <w:i/>
+                <w:iCs/>
+              </w:rPr>
               <w:t>iOS</w:t>
+            </w:r>
+            <w:r>
+              <w:t>)</w:t>
             </w:r>
             <w:r>
               <w:t xml:space="preserve">. Dessa forma, a aplicação </w:t>
@@ -35300,7 +35585,7 @@
         <w:pStyle w:val="Ttulo2"/>
       </w:pPr>
       <w:bookmarkStart w:id="135" w:name="_Toc35694243"/>
-      <w:bookmarkStart w:id="136" w:name="_Toc36287436"/>
+      <w:bookmarkStart w:id="136" w:name="_Toc36288747"/>
       <w:r>
         <w:lastRenderedPageBreak/>
         <w:t>5.2 ANÁLISE DOS REQUISITOS</w:t>
@@ -35533,7 +35818,7 @@
       <w:pPr>
         <w:pStyle w:val="Ttulo1"/>
       </w:pPr>
-      <w:bookmarkStart w:id="137" w:name="_Toc36287437"/>
+      <w:bookmarkStart w:id="137" w:name="_Toc36288748"/>
       <w:r>
         <w:lastRenderedPageBreak/>
         <w:t>REFERÊN</w:t>
@@ -35742,7 +36027,7 @@
       <w:pPr>
         <w:pStyle w:val="Ttulo1"/>
       </w:pPr>
-      <w:bookmarkStart w:id="138" w:name="_Toc36287438"/>
+      <w:bookmarkStart w:id="138" w:name="_Toc36288749"/>
       <w:r>
         <w:lastRenderedPageBreak/>
         <w:t>APÊNDICE A – PLANO DE GERENCIAMENTO DO PROJETO</w:t>
@@ -35762,7 +36047,7 @@
       <w:pPr>
         <w:pStyle w:val="Ttulo1"/>
       </w:pPr>
-      <w:bookmarkStart w:id="139" w:name="_Toc36287439"/>
+      <w:bookmarkStart w:id="139" w:name="_Toc36288750"/>
       <w:r>
         <w:lastRenderedPageBreak/>
         <w:t>APÊNCIDE B – RELATÓRIO DE DESEMPENHO</w:t>
@@ -35782,7 +36067,7 @@
       <w:pPr>
         <w:pStyle w:val="Ttulo1"/>
       </w:pPr>
-      <w:bookmarkStart w:id="140" w:name="_Toc36287440"/>
+      <w:bookmarkStart w:id="140" w:name="_Toc36288751"/>
       <w:r>
         <w:lastRenderedPageBreak/>
         <w:t>APÊNDICE C – DIAGRAMAS DE CASO DE USO E FLUXO DE EVENTOS</w:t>
@@ -35802,7 +36087,7 @@
       <w:pPr>
         <w:pStyle w:val="Ttulo1"/>
       </w:pPr>
-      <w:bookmarkStart w:id="141" w:name="_Toc36287441"/>
+      <w:bookmarkStart w:id="141" w:name="_Toc36288752"/>
       <w:r>
         <w:lastRenderedPageBreak/>
         <w:t>APÊNCIDE D – MODELO CONCEITUAL DOS DADOS</w:t>
@@ -35822,7 +36107,7 @@
       <w:pPr>
         <w:pStyle w:val="Ttulo1"/>
       </w:pPr>
-      <w:bookmarkStart w:id="142" w:name="_Toc36287442"/>
+      <w:bookmarkStart w:id="142" w:name="_Toc36288753"/>
       <w:r>
         <w:lastRenderedPageBreak/>
         <w:t>APÊNDICE E – MOCKUPS DO ETANÓIS</w:t>
@@ -35901,7 +36186,15 @@
         <w:footnoteRef/>
       </w:r>
       <w:r>
-        <w:t xml:space="preserve"> O posto Sêda participou d</w:t>
+        <w:t xml:space="preserve"> O posto </w:t>
+      </w:r>
+      <w:proofErr w:type="spellStart"/>
+      <w:r>
+        <w:t>Sêda</w:t>
+      </w:r>
+      <w:proofErr w:type="spellEnd"/>
+      <w:r>
+        <w:t xml:space="preserve"> participou d</w:t>
       </w:r>
       <w:r>
         <w:t xml:space="preserve">a pesquisa </w:t>

</xml_diff>

<commit_message>
Adição das referências e obras consultadas para a criação do capítulo 3
</commit_message>
<xml_diff>
--- a/docs/projeto-final/documento-final/etanois-pfc.docx
+++ b/docs/projeto-final/documento-final/etanois-pfc.docx
@@ -7590,7 +7590,7 @@
           <w:r>
             <w:fldChar w:fldCharType="separate"/>
           </w:r>
-          <w:hyperlink w:anchor="_Toc36288727" w:history="1">
+          <w:hyperlink w:anchor="_Toc36292487" w:history="1">
             <w:r>
               <w:rPr>
                 <w:rStyle w:val="Hyperlink"/>
@@ -7613,7 +7613,7 @@
               <w:rPr>
                 <w:webHidden/>
               </w:rPr>
-              <w:instrText xml:space="preserve"> PAGEREF _Toc36288727 \h </w:instrText>
+              <w:instrText xml:space="preserve"> PAGEREF _Toc36292487 \h </w:instrText>
             </w:r>
             <w:r>
               <w:rPr>
@@ -7652,7 +7652,7 @@
               <w:lang w:eastAsia="pt-BR"/>
             </w:rPr>
           </w:pPr>
-          <w:hyperlink w:anchor="_Toc36288728" w:history="1">
+          <w:hyperlink w:anchor="_Toc36292488" w:history="1">
             <w:r>
               <w:rPr>
                 <w:rStyle w:val="Hyperlink"/>
@@ -7675,7 +7675,7 @@
               <w:rPr>
                 <w:webHidden/>
               </w:rPr>
-              <w:instrText xml:space="preserve"> PAGEREF _Toc36288728 \h </w:instrText>
+              <w:instrText xml:space="preserve"> PAGEREF _Toc36292488 \h </w:instrText>
             </w:r>
             <w:r>
               <w:rPr>
@@ -7716,7 +7716,7 @@
               <w:lang w:eastAsia="pt-BR"/>
             </w:rPr>
           </w:pPr>
-          <w:hyperlink w:anchor="_Toc36288729" w:history="1">
+          <w:hyperlink w:anchor="_Toc36292489" w:history="1">
             <w:r>
               <w:rPr>
                 <w:rStyle w:val="Hyperlink"/>
@@ -7743,7 +7743,7 @@
                 <w:noProof/>
                 <w:webHidden/>
               </w:rPr>
-              <w:instrText xml:space="preserve"> PAGEREF _Toc36288729 \h </w:instrText>
+              <w:instrText xml:space="preserve"> PAGEREF _Toc36292489 \h </w:instrText>
             </w:r>
             <w:r>
               <w:rPr>
@@ -7788,7 +7788,7 @@
               <w:lang w:eastAsia="pt-BR"/>
             </w:rPr>
           </w:pPr>
-          <w:hyperlink w:anchor="_Toc36288730" w:history="1">
+          <w:hyperlink w:anchor="_Toc36292490" w:history="1">
             <w:r>
               <w:rPr>
                 <w:rStyle w:val="Hyperlink"/>
@@ -7815,7 +7815,7 @@
                 <w:noProof/>
                 <w:webHidden/>
               </w:rPr>
-              <w:instrText xml:space="preserve"> PAGEREF _Toc36288730 \h </w:instrText>
+              <w:instrText xml:space="preserve"> PAGEREF _Toc36292490 \h </w:instrText>
             </w:r>
             <w:r>
               <w:rPr>
@@ -7860,7 +7860,7 @@
               <w:lang w:eastAsia="pt-BR"/>
             </w:rPr>
           </w:pPr>
-          <w:hyperlink w:anchor="_Toc36288731" w:history="1">
+          <w:hyperlink w:anchor="_Toc36292491" w:history="1">
             <w:r>
               <w:rPr>
                 <w:rStyle w:val="Hyperlink"/>
@@ -7887,7 +7887,7 @@
                 <w:noProof/>
                 <w:webHidden/>
               </w:rPr>
-              <w:instrText xml:space="preserve"> PAGEREF _Toc36288731 \h </w:instrText>
+              <w:instrText xml:space="preserve"> PAGEREF _Toc36292491 \h </w:instrText>
             </w:r>
             <w:r>
               <w:rPr>
@@ -7930,7 +7930,7 @@
               <w:lang w:eastAsia="pt-BR"/>
             </w:rPr>
           </w:pPr>
-          <w:hyperlink w:anchor="_Toc36288732" w:history="1">
+          <w:hyperlink w:anchor="_Toc36292492" w:history="1">
             <w:r>
               <w:rPr>
                 <w:rStyle w:val="Hyperlink"/>
@@ -7953,7 +7953,7 @@
               <w:rPr>
                 <w:webHidden/>
               </w:rPr>
-              <w:instrText xml:space="preserve"> PAGEREF _Toc36288732 \h </w:instrText>
+              <w:instrText xml:space="preserve"> PAGEREF _Toc36292492 \h </w:instrText>
             </w:r>
             <w:r>
               <w:rPr>
@@ -7994,7 +7994,7 @@
               <w:lang w:eastAsia="pt-BR"/>
             </w:rPr>
           </w:pPr>
-          <w:hyperlink w:anchor="_Toc36288733" w:history="1">
+          <w:hyperlink w:anchor="_Toc36292493" w:history="1">
             <w:r>
               <w:rPr>
                 <w:rStyle w:val="Hyperlink"/>
@@ -8021,7 +8021,7 @@
                 <w:noProof/>
                 <w:webHidden/>
               </w:rPr>
-              <w:instrText xml:space="preserve"> PAGEREF _Toc36288733 \h </w:instrText>
+              <w:instrText xml:space="preserve"> PAGEREF _Toc36292493 \h </w:instrText>
             </w:r>
             <w:r>
               <w:rPr>
@@ -8066,7 +8066,7 @@
               <w:lang w:eastAsia="pt-BR"/>
             </w:rPr>
           </w:pPr>
-          <w:hyperlink w:anchor="_Toc36288734" w:history="1">
+          <w:hyperlink w:anchor="_Toc36292494" w:history="1">
             <w:r>
               <w:rPr>
                 <w:rStyle w:val="Hyperlink"/>
@@ -8093,7 +8093,7 @@
                 <w:noProof/>
                 <w:webHidden/>
               </w:rPr>
-              <w:instrText xml:space="preserve"> PAGEREF _Toc36288734 \h </w:instrText>
+              <w:instrText xml:space="preserve"> PAGEREF _Toc36292494 \h </w:instrText>
             </w:r>
             <w:r>
               <w:rPr>
@@ -8138,7 +8138,7 @@
               <w:lang w:eastAsia="pt-BR"/>
             </w:rPr>
           </w:pPr>
-          <w:hyperlink w:anchor="_Toc36288735" w:history="1">
+          <w:hyperlink w:anchor="_Toc36292495" w:history="1">
             <w:r>
               <w:rPr>
                 <w:rStyle w:val="Hyperlink"/>
@@ -8165,7 +8165,7 @@
                 <w:noProof/>
                 <w:webHidden/>
               </w:rPr>
-              <w:instrText xml:space="preserve"> PAGEREF _Toc36288735 \h </w:instrText>
+              <w:instrText xml:space="preserve"> PAGEREF _Toc36292495 \h </w:instrText>
             </w:r>
             <w:r>
               <w:rPr>
@@ -8210,7 +8210,7 @@
               <w:lang w:eastAsia="pt-BR"/>
             </w:rPr>
           </w:pPr>
-          <w:hyperlink w:anchor="_Toc36288736" w:history="1">
+          <w:hyperlink w:anchor="_Toc36292496" w:history="1">
             <w:r>
               <w:rPr>
                 <w:rStyle w:val="Hyperlink"/>
@@ -8237,7 +8237,7 @@
                 <w:noProof/>
                 <w:webHidden/>
               </w:rPr>
-              <w:instrText xml:space="preserve"> PAGEREF _Toc36288736 \h </w:instrText>
+              <w:instrText xml:space="preserve"> PAGEREF _Toc36292496 \h </w:instrText>
             </w:r>
             <w:r>
               <w:rPr>
@@ -8282,7 +8282,7 @@
               <w:lang w:eastAsia="pt-BR"/>
             </w:rPr>
           </w:pPr>
-          <w:hyperlink w:anchor="_Toc36288737" w:history="1">
+          <w:hyperlink w:anchor="_Toc36292497" w:history="1">
             <w:r>
               <w:rPr>
                 <w:rStyle w:val="Hyperlink"/>
@@ -8309,7 +8309,7 @@
                 <w:noProof/>
                 <w:webHidden/>
               </w:rPr>
-              <w:instrText xml:space="preserve"> PAGEREF _Toc36288737 \h </w:instrText>
+              <w:instrText xml:space="preserve"> PAGEREF _Toc36292497 \h </w:instrText>
             </w:r>
             <w:r>
               <w:rPr>
@@ -8352,7 +8352,7 @@
               <w:lang w:eastAsia="pt-BR"/>
             </w:rPr>
           </w:pPr>
-          <w:hyperlink w:anchor="_Toc36288738" w:history="1">
+          <w:hyperlink w:anchor="_Toc36292498" w:history="1">
             <w:r>
               <w:rPr>
                 <w:rStyle w:val="Hyperlink"/>
@@ -8375,7 +8375,7 @@
               <w:rPr>
                 <w:webHidden/>
               </w:rPr>
-              <w:instrText xml:space="preserve"> PAGEREF _Toc36288738 \h </w:instrText>
+              <w:instrText xml:space="preserve"> PAGEREF _Toc36292498 \h </w:instrText>
             </w:r>
             <w:r>
               <w:rPr>
@@ -8416,7 +8416,7 @@
               <w:lang w:eastAsia="pt-BR"/>
             </w:rPr>
           </w:pPr>
-          <w:hyperlink w:anchor="_Toc36288739" w:history="1">
+          <w:hyperlink w:anchor="_Toc36292499" w:history="1">
             <w:r>
               <w:rPr>
                 <w:rStyle w:val="Hyperlink"/>
@@ -8443,7 +8443,7 @@
                 <w:noProof/>
                 <w:webHidden/>
               </w:rPr>
-              <w:instrText xml:space="preserve"> PAGEREF _Toc36288739 \h </w:instrText>
+              <w:instrText xml:space="preserve"> PAGEREF _Toc36292499 \h </w:instrText>
             </w:r>
             <w:r>
               <w:rPr>
@@ -8488,7 +8488,7 @@
               <w:lang w:eastAsia="pt-BR"/>
             </w:rPr>
           </w:pPr>
-          <w:hyperlink w:anchor="_Toc36288740" w:history="1">
+          <w:hyperlink w:anchor="_Toc36292500" w:history="1">
             <w:r>
               <w:rPr>
                 <w:rStyle w:val="Hyperlink"/>
@@ -8515,7 +8515,7 @@
                 <w:noProof/>
                 <w:webHidden/>
               </w:rPr>
-              <w:instrText xml:space="preserve"> PAGEREF _Toc36288740 \h </w:instrText>
+              <w:instrText xml:space="preserve"> PAGEREF _Toc36292500 \h </w:instrText>
             </w:r>
             <w:r>
               <w:rPr>
@@ -8560,7 +8560,7 @@
               <w:lang w:eastAsia="pt-BR"/>
             </w:rPr>
           </w:pPr>
-          <w:hyperlink w:anchor="_Toc36288741" w:history="1">
+          <w:hyperlink w:anchor="_Toc36292501" w:history="1">
             <w:r>
               <w:rPr>
                 <w:rStyle w:val="Hyperlink"/>
@@ -8587,7 +8587,7 @@
                 <w:noProof/>
                 <w:webHidden/>
               </w:rPr>
-              <w:instrText xml:space="preserve"> PAGEREF _Toc36288741 \h </w:instrText>
+              <w:instrText xml:space="preserve"> PAGEREF _Toc36292501 \h </w:instrText>
             </w:r>
             <w:r>
               <w:rPr>
@@ -8632,7 +8632,7 @@
               <w:lang w:eastAsia="pt-BR"/>
             </w:rPr>
           </w:pPr>
-          <w:hyperlink w:anchor="_Toc36288742" w:history="1">
+          <w:hyperlink w:anchor="_Toc36292502" w:history="1">
             <w:r>
               <w:rPr>
                 <w:rStyle w:val="Hyperlink"/>
@@ -8659,7 +8659,7 @@
                 <w:noProof/>
                 <w:webHidden/>
               </w:rPr>
-              <w:instrText xml:space="preserve"> PAGEREF _Toc36288742 \h </w:instrText>
+              <w:instrText xml:space="preserve"> PAGEREF _Toc36292502 \h </w:instrText>
             </w:r>
             <w:r>
               <w:rPr>
@@ -8704,7 +8704,7 @@
               <w:lang w:eastAsia="pt-BR"/>
             </w:rPr>
           </w:pPr>
-          <w:hyperlink w:anchor="_Toc36288743" w:history="1">
+          <w:hyperlink w:anchor="_Toc36292503" w:history="1">
             <w:r>
               <w:rPr>
                 <w:rStyle w:val="Hyperlink"/>
@@ -8731,7 +8731,7 @@
                 <w:noProof/>
                 <w:webHidden/>
               </w:rPr>
-              <w:instrText xml:space="preserve"> PAGEREF _Toc36288743 \h </w:instrText>
+              <w:instrText xml:space="preserve"> PAGEREF _Toc36292503 \h </w:instrText>
             </w:r>
             <w:r>
               <w:rPr>
@@ -8776,7 +8776,7 @@
               <w:lang w:eastAsia="pt-BR"/>
             </w:rPr>
           </w:pPr>
-          <w:hyperlink w:anchor="_Toc36288744" w:history="1">
+          <w:hyperlink w:anchor="_Toc36292504" w:history="1">
             <w:r>
               <w:rPr>
                 <w:rStyle w:val="Hyperlink"/>
@@ -8803,7 +8803,7 @@
                 <w:noProof/>
                 <w:webHidden/>
               </w:rPr>
-              <w:instrText xml:space="preserve"> PAGEREF _Toc36288744 \h </w:instrText>
+              <w:instrText xml:space="preserve"> PAGEREF _Toc36292504 \h </w:instrText>
             </w:r>
             <w:r>
               <w:rPr>
@@ -8846,7 +8846,7 @@
               <w:lang w:eastAsia="pt-BR"/>
             </w:rPr>
           </w:pPr>
-          <w:hyperlink w:anchor="_Toc36288745" w:history="1">
+          <w:hyperlink w:anchor="_Toc36292505" w:history="1">
             <w:r>
               <w:rPr>
                 <w:rStyle w:val="Hyperlink"/>
@@ -8869,7 +8869,7 @@
               <w:rPr>
                 <w:webHidden/>
               </w:rPr>
-              <w:instrText xml:space="preserve"> PAGEREF _Toc36288745 \h </w:instrText>
+              <w:instrText xml:space="preserve"> PAGEREF _Toc36292505 \h </w:instrText>
             </w:r>
             <w:r>
               <w:rPr>
@@ -8910,7 +8910,7 @@
               <w:lang w:eastAsia="pt-BR"/>
             </w:rPr>
           </w:pPr>
-          <w:hyperlink w:anchor="_Toc36288746" w:history="1">
+          <w:hyperlink w:anchor="_Toc36292506" w:history="1">
             <w:r>
               <w:rPr>
                 <w:rStyle w:val="Hyperlink"/>
@@ -8937,7 +8937,7 @@
                 <w:noProof/>
                 <w:webHidden/>
               </w:rPr>
-              <w:instrText xml:space="preserve"> PAGEREF _Toc36288746 \h </w:instrText>
+              <w:instrText xml:space="preserve"> PAGEREF _Toc36292506 \h </w:instrText>
             </w:r>
             <w:r>
               <w:rPr>
@@ -8982,7 +8982,7 @@
               <w:lang w:eastAsia="pt-BR"/>
             </w:rPr>
           </w:pPr>
-          <w:hyperlink w:anchor="_Toc36288747" w:history="1">
+          <w:hyperlink w:anchor="_Toc36292507" w:history="1">
             <w:r>
               <w:rPr>
                 <w:rStyle w:val="Hyperlink"/>
@@ -9009,7 +9009,7 @@
                 <w:noProof/>
                 <w:webHidden/>
               </w:rPr>
-              <w:instrText xml:space="preserve"> PAGEREF _Toc36288747 \h </w:instrText>
+              <w:instrText xml:space="preserve"> PAGEREF _Toc36292507 \h </w:instrText>
             </w:r>
             <w:r>
               <w:rPr>
@@ -9052,7 +9052,7 @@
               <w:lang w:eastAsia="pt-BR"/>
             </w:rPr>
           </w:pPr>
-          <w:hyperlink w:anchor="_Toc36288748" w:history="1">
+          <w:hyperlink w:anchor="_Toc36292508" w:history="1">
             <w:r>
               <w:rPr>
                 <w:rStyle w:val="Hyperlink"/>
@@ -9075,7 +9075,7 @@
               <w:rPr>
                 <w:webHidden/>
               </w:rPr>
-              <w:instrText xml:space="preserve"> PAGEREF _Toc36288748 \h </w:instrText>
+              <w:instrText xml:space="preserve"> PAGEREF _Toc36292508 \h </w:instrText>
             </w:r>
             <w:r>
               <w:rPr>
@@ -9114,12 +9114,12 @@
               <w:lang w:eastAsia="pt-BR"/>
             </w:rPr>
           </w:pPr>
-          <w:hyperlink w:anchor="_Toc36288749" w:history="1">
+          <w:hyperlink w:anchor="_Toc36292509" w:history="1">
             <w:r>
               <w:rPr>
                 <w:rStyle w:val="Hyperlink"/>
               </w:rPr>
-              <w:t>APÊNDICE A – PLANO DE GERENCIAMENTO DO PROJETO</w:t>
+              <w:t>OBRAS CONSULTADAS</w:t>
             </w:r>
             <w:r>
               <w:rPr>
@@ -9137,7 +9137,7 @@
               <w:rPr>
                 <w:webHidden/>
               </w:rPr>
-              <w:instrText xml:space="preserve"> PAGEREF _Toc36288749 \h </w:instrText>
+              <w:instrText xml:space="preserve"> PAGEREF _Toc36292509 \h </w:instrText>
             </w:r>
             <w:r>
               <w:rPr>
@@ -9154,7 +9154,7 @@
               <w:rPr>
                 <w:webHidden/>
               </w:rPr>
-              <w:t>78</w:t>
+              <w:t>79</w:t>
             </w:r>
             <w:r>
               <w:rPr>
@@ -9176,12 +9176,12 @@
               <w:lang w:eastAsia="pt-BR"/>
             </w:rPr>
           </w:pPr>
-          <w:hyperlink w:anchor="_Toc36288750" w:history="1">
+          <w:hyperlink w:anchor="_Toc36292510" w:history="1">
             <w:r>
               <w:rPr>
                 <w:rStyle w:val="Hyperlink"/>
               </w:rPr>
-              <w:t>APÊNCIDE B – RELATÓRIO DE DESEMPENHO</w:t>
+              <w:t>APÊNDICE A – PLANO DE GERENCIAMENTO DO PROJETO</w:t>
             </w:r>
             <w:r>
               <w:rPr>
@@ -9199,7 +9199,7 @@
               <w:rPr>
                 <w:webHidden/>
               </w:rPr>
-              <w:instrText xml:space="preserve"> PAGEREF _Toc36288750 \h </w:instrText>
+              <w:instrText xml:space="preserve"> PAGEREF _Toc36292510 \h </w:instrText>
             </w:r>
             <w:r>
               <w:rPr>
@@ -9216,7 +9216,7 @@
               <w:rPr>
                 <w:webHidden/>
               </w:rPr>
-              <w:t>79</w:t>
+              <w:t>80</w:t>
             </w:r>
             <w:r>
               <w:rPr>
@@ -9238,12 +9238,12 @@
               <w:lang w:eastAsia="pt-BR"/>
             </w:rPr>
           </w:pPr>
-          <w:hyperlink w:anchor="_Toc36288751" w:history="1">
+          <w:hyperlink w:anchor="_Toc36292511" w:history="1">
             <w:r>
               <w:rPr>
                 <w:rStyle w:val="Hyperlink"/>
               </w:rPr>
-              <w:t>APÊNDICE C – DIAGRAMAS DE CASO DE USO E FLUXO DE EVENTOS</w:t>
+              <w:t>APÊNCIDE B – RELATÓRIO DE DESEMPENHO</w:t>
             </w:r>
             <w:r>
               <w:rPr>
@@ -9261,7 +9261,7 @@
               <w:rPr>
                 <w:webHidden/>
               </w:rPr>
-              <w:instrText xml:space="preserve"> PAGEREF _Toc36288751 \h </w:instrText>
+              <w:instrText xml:space="preserve"> PAGEREF _Toc36292511 \h </w:instrText>
             </w:r>
             <w:r>
               <w:rPr>
@@ -9278,7 +9278,7 @@
               <w:rPr>
                 <w:webHidden/>
               </w:rPr>
-              <w:t>80</w:t>
+              <w:t>81</w:t>
             </w:r>
             <w:r>
               <w:rPr>
@@ -9300,12 +9300,12 @@
               <w:lang w:eastAsia="pt-BR"/>
             </w:rPr>
           </w:pPr>
-          <w:hyperlink w:anchor="_Toc36288752" w:history="1">
+          <w:hyperlink w:anchor="_Toc36292512" w:history="1">
             <w:r>
               <w:rPr>
                 <w:rStyle w:val="Hyperlink"/>
               </w:rPr>
-              <w:t>APÊNCIDE D – MODELO CONCEITUAL DOS DADOS</w:t>
+              <w:t>APÊNDICE C – DIAGRAMAS DE CASO DE USO E FLUXO DE EVENTOS</w:t>
             </w:r>
             <w:r>
               <w:rPr>
@@ -9323,7 +9323,7 @@
               <w:rPr>
                 <w:webHidden/>
               </w:rPr>
-              <w:instrText xml:space="preserve"> PAGEREF _Toc36288752 \h </w:instrText>
+              <w:instrText xml:space="preserve"> PAGEREF _Toc36292512 \h </w:instrText>
             </w:r>
             <w:r>
               <w:rPr>
@@ -9340,7 +9340,7 @@
               <w:rPr>
                 <w:webHidden/>
               </w:rPr>
-              <w:t>81</w:t>
+              <w:t>82</w:t>
             </w:r>
             <w:r>
               <w:rPr>
@@ -9362,11 +9362,73 @@
               <w:lang w:eastAsia="pt-BR"/>
             </w:rPr>
           </w:pPr>
-          <w:hyperlink w:anchor="_Toc36288753" w:history="1">
+          <w:hyperlink w:anchor="_Toc36292513" w:history="1">
             <w:r>
               <w:rPr>
                 <w:rStyle w:val="Hyperlink"/>
               </w:rPr>
+              <w:t>APÊNCIDE D – MODELO CONCEITUAL DOS DADOS</w:t>
+            </w:r>
+            <w:r>
+              <w:rPr>
+                <w:webHidden/>
+              </w:rPr>
+              <w:tab/>
+            </w:r>
+            <w:r>
+              <w:rPr>
+                <w:webHidden/>
+              </w:rPr>
+              <w:fldChar w:fldCharType="begin"/>
+            </w:r>
+            <w:r>
+              <w:rPr>
+                <w:webHidden/>
+              </w:rPr>
+              <w:instrText xml:space="preserve"> PAGEREF _Toc36292513 \h </w:instrText>
+            </w:r>
+            <w:r>
+              <w:rPr>
+                <w:webHidden/>
+              </w:rPr>
+            </w:r>
+            <w:r>
+              <w:rPr>
+                <w:webHidden/>
+              </w:rPr>
+              <w:fldChar w:fldCharType="separate"/>
+            </w:r>
+            <w:r>
+              <w:rPr>
+                <w:webHidden/>
+              </w:rPr>
+              <w:t>83</w:t>
+            </w:r>
+            <w:r>
+              <w:rPr>
+                <w:webHidden/>
+              </w:rPr>
+              <w:fldChar w:fldCharType="end"/>
+            </w:r>
+          </w:hyperlink>
+        </w:p>
+        <w:p>
+          <w:pPr>
+            <w:pStyle w:val="Sumrio1"/>
+            <w:rPr>
+              <w:rFonts w:asciiTheme="minorHAnsi" w:eastAsiaTheme="minorEastAsia" w:hAnsiTheme="minorHAnsi"/>
+              <w:b w:val="0"/>
+              <w:bCs w:val="0"/>
+              <w:color w:val="auto"/>
+              <w:szCs w:val="24"/>
+              <w:lang w:eastAsia="pt-BR"/>
+            </w:rPr>
+          </w:pPr>
+          <w:hyperlink w:anchor="_Toc36292514" w:history="1">
+            <w:r>
+              <w:rPr>
+                <w:rStyle w:val="Hyperlink"/>
+              </w:rPr>
               <w:t>APÊNDICE E – MOCKUPS DO ETANÓIS</w:t>
             </w:r>
             <w:r>
@@ -9385,7 +9447,7 @@
               <w:rPr>
                 <w:webHidden/>
               </w:rPr>
-              <w:instrText xml:space="preserve"> PAGEREF _Toc36288753 \h </w:instrText>
+              <w:instrText xml:space="preserve"> PAGEREF _Toc36292514 \h </w:instrText>
             </w:r>
             <w:r>
               <w:rPr>
@@ -9402,7 +9464,7 @@
               <w:rPr>
                 <w:webHidden/>
               </w:rPr>
-              <w:t>82</w:t>
+              <w:t>84</w:t>
             </w:r>
             <w:r>
               <w:rPr>
@@ -9436,7 +9498,7 @@
       <w:pPr>
         <w:pStyle w:val="Ttulo1"/>
       </w:pPr>
-      <w:bookmarkStart w:id="0" w:name="_Toc36288727"/>
+      <w:bookmarkStart w:id="0" w:name="_Toc36292487"/>
       <w:r>
         <w:lastRenderedPageBreak/>
         <w:t>1 INTRODUÇÃO</w:t>
@@ -9517,7 +9579,7 @@
       <w:pPr>
         <w:pStyle w:val="Ttulo1"/>
       </w:pPr>
-      <w:bookmarkStart w:id="1" w:name="_Toc36288728"/>
+      <w:bookmarkStart w:id="1" w:name="_Toc36292488"/>
       <w:r>
         <w:lastRenderedPageBreak/>
         <w:t>2 REVISÃO BIBLIOGRÁFICA</w:t>
@@ -9554,7 +9616,7 @@
       <w:pPr>
         <w:pStyle w:val="Ttulo2"/>
       </w:pPr>
-      <w:bookmarkStart w:id="2" w:name="_Toc36288729"/>
+      <w:bookmarkStart w:id="2" w:name="_Toc36292489"/>
       <w:r>
         <w:t xml:space="preserve">2.1 </w:t>
       </w:r>
@@ -9815,7 +9877,7 @@
       <w:pPr>
         <w:pStyle w:val="Ttulo2"/>
       </w:pPr>
-      <w:bookmarkStart w:id="3" w:name="_Toc36288730"/>
+      <w:bookmarkStart w:id="3" w:name="_Toc36292490"/>
       <w:r>
         <w:lastRenderedPageBreak/>
         <w:t>2.2 F</w:t>
@@ -9893,7 +9955,7 @@
       <w:pPr>
         <w:pStyle w:val="Ttulo2"/>
       </w:pPr>
-      <w:bookmarkStart w:id="4" w:name="_Toc36288731"/>
+      <w:bookmarkStart w:id="4" w:name="_Toc36292491"/>
       <w:r>
         <w:t xml:space="preserve">2.3 O </w:t>
       </w:r>
@@ -10465,7 +10527,7 @@
       <w:pPr>
         <w:pStyle w:val="Ttulo1"/>
       </w:pPr>
-      <w:bookmarkStart w:id="5" w:name="_Toc36288732"/>
+      <w:bookmarkStart w:id="5" w:name="_Toc36292492"/>
       <w:r>
         <w:lastRenderedPageBreak/>
         <w:t>3 OBJETIVO DO PROJETO</w:t>
@@ -10551,7 +10613,7 @@
       <w:pPr>
         <w:pStyle w:val="Ttulo2"/>
       </w:pPr>
-      <w:bookmarkStart w:id="6" w:name="_Toc36288733"/>
+      <w:bookmarkStart w:id="6" w:name="_Toc36292493"/>
       <w:r>
         <w:t>3.1 FORMULAÇÃO DO PROBLEMA</w:t>
       </w:r>
@@ -13459,7 +13521,7 @@
       <w:pPr>
         <w:pStyle w:val="Ttulo2"/>
       </w:pPr>
-      <w:bookmarkStart w:id="13" w:name="_Toc36288734"/>
+      <w:bookmarkStart w:id="13" w:name="_Toc36292494"/>
       <w:r>
         <w:t>3.2 OBJETIVOS</w:t>
       </w:r>
@@ -13692,7 +13754,7 @@
       <w:pPr>
         <w:pStyle w:val="Ttulo2"/>
       </w:pPr>
-      <w:bookmarkStart w:id="14" w:name="_Toc36288735"/>
+      <w:bookmarkStart w:id="14" w:name="_Toc36292495"/>
       <w:r>
         <w:t>3.3 JUSTIFICATIVA</w:t>
       </w:r>
@@ -13714,7 +13776,7 @@
       <w:pPr>
         <w:pStyle w:val="Ttulo2"/>
       </w:pPr>
-      <w:bookmarkStart w:id="15" w:name="_Toc36288736"/>
+      <w:bookmarkStart w:id="15" w:name="_Toc36292496"/>
       <w:r>
         <w:t>3.4 PÚBLICO-ALVO</w:t>
       </w:r>
@@ -13793,7 +13855,7 @@
       <w:pPr>
         <w:pStyle w:val="Ttulo2"/>
       </w:pPr>
-      <w:bookmarkStart w:id="16" w:name="_Toc36288737"/>
+      <w:bookmarkStart w:id="16" w:name="_Toc36292497"/>
       <w:r>
         <w:t>3.5 NÍVEIS DE DECISÃO E GRUPOS FUNCIONAIS</w:t>
       </w:r>
@@ -13929,7 +13991,7 @@
       <w:pPr>
         <w:pStyle w:val="Ttulo1"/>
       </w:pPr>
-      <w:bookmarkStart w:id="17" w:name="_Toc36288738"/>
+      <w:bookmarkStart w:id="17" w:name="_Toc36292498"/>
       <w:r>
         <w:lastRenderedPageBreak/>
         <w:t>4 MÉTODOS GERENCIAIS</w:t>
@@ -13941,7 +14003,7 @@
       <w:pPr>
         <w:pStyle w:val="Ttulo2"/>
       </w:pPr>
-      <w:bookmarkStart w:id="18" w:name="_Toc36288739"/>
+      <w:bookmarkStart w:id="18" w:name="_Toc36292499"/>
       <w:r>
         <w:t>4.1 PLANO DE ELABORAÇÃO E GERENCIAMENTO DO PROJETO</w:t>
       </w:r>
@@ -13952,7 +14014,7 @@
       <w:pPr>
         <w:pStyle w:val="Ttulo2"/>
       </w:pPr>
-      <w:bookmarkStart w:id="19" w:name="_Toc36288740"/>
+      <w:bookmarkStart w:id="19" w:name="_Toc36292500"/>
       <w:r>
         <w:t>4.2 MODELO DE CICLO DE VIDA</w:t>
       </w:r>
@@ -13963,7 +14025,7 @@
       <w:pPr>
         <w:pStyle w:val="Ttulo2"/>
       </w:pPr>
-      <w:bookmarkStart w:id="20" w:name="_Toc36288741"/>
+      <w:bookmarkStart w:id="20" w:name="_Toc36292501"/>
       <w:r>
         <w:t>4.3 RECURSOS NECESSÁRIOS</w:t>
       </w:r>
@@ -13974,7 +14036,7 @@
       <w:pPr>
         <w:pStyle w:val="Ttulo2"/>
       </w:pPr>
-      <w:bookmarkStart w:id="21" w:name="_Toc36288742"/>
+      <w:bookmarkStart w:id="21" w:name="_Toc36292502"/>
       <w:r>
         <w:t>4.4 RELATÓRIO DE DESEMPENHO</w:t>
       </w:r>
@@ -13985,7 +14047,7 @@
       <w:pPr>
         <w:pStyle w:val="Ttulo2"/>
       </w:pPr>
-      <w:bookmarkStart w:id="22" w:name="_Toc36288743"/>
+      <w:bookmarkStart w:id="22" w:name="_Toc36292503"/>
       <w:r>
         <w:t>4.5 ESTIMATIVAS DE TAMANHO E ESFORÇO</w:t>
       </w:r>
@@ -13996,7 +14058,7 @@
       <w:pPr>
         <w:pStyle w:val="Ttulo2"/>
       </w:pPr>
-      <w:bookmarkStart w:id="23" w:name="_Toc36288744"/>
+      <w:bookmarkStart w:id="23" w:name="_Toc36292504"/>
       <w:r>
         <w:t>4.6 GERENCIAMENTO DE CONFIGURAÇÃO</w:t>
       </w:r>
@@ -14024,7 +14086,7 @@
       <w:pPr>
         <w:pStyle w:val="Ttulo1"/>
       </w:pPr>
-      <w:bookmarkStart w:id="24" w:name="_Toc36288745"/>
+      <w:bookmarkStart w:id="24" w:name="_Toc36292505"/>
       <w:r>
         <w:lastRenderedPageBreak/>
         <w:t>5 ESPECIFICAÇÃO E ANÁLISE DOS REQUISITOS</w:t>
@@ -14058,7 +14120,7 @@
       <w:pPr>
         <w:pStyle w:val="Ttulo2"/>
       </w:pPr>
-      <w:bookmarkStart w:id="25" w:name="_Toc36288746"/>
+      <w:bookmarkStart w:id="25" w:name="_Toc36292506"/>
       <w:r>
         <w:t xml:space="preserve">5.1 REQUISITOS DO SISTEMA </w:t>
       </w:r>
@@ -35585,7 +35647,7 @@
         <w:pStyle w:val="Ttulo2"/>
       </w:pPr>
       <w:bookmarkStart w:id="135" w:name="_Toc35694243"/>
-      <w:bookmarkStart w:id="136" w:name="_Toc36288747"/>
+      <w:bookmarkStart w:id="136" w:name="_Toc36292507"/>
       <w:r>
         <w:lastRenderedPageBreak/>
         <w:t>5.2 ANÁLISE DOS REQUISITOS</w:t>
@@ -35818,7 +35880,7 @@
       <w:pPr>
         <w:pStyle w:val="Ttulo1"/>
       </w:pPr>
-      <w:bookmarkStart w:id="137" w:name="_Toc36288748"/>
+      <w:bookmarkStart w:id="137" w:name="_Toc36292508"/>
       <w:r>
         <w:lastRenderedPageBreak/>
         <w:t>REFERÊN</w:t>
@@ -35829,142 +35891,625 @@
       <w:bookmarkEnd w:id="137"/>
     </w:p>
     <w:p>
+      <w:pPr>
+        <w:spacing w:before="0"/>
+      </w:pPr>
+      <w:r>
+        <w:t>BATERMAN, T.S.; SNELL S.A</w:t>
+      </w:r>
+      <w:r>
+        <w:rPr>
+          <w:i/>
+          <w:iCs/>
+        </w:rPr>
+        <w:t>.</w:t>
+      </w:r>
+      <w:r>
+        <w:t xml:space="preserve"> </w:t>
+      </w:r>
       <w:r>
         <w:rPr>
           <w:b/>
           <w:bCs/>
         </w:rPr>
-        <w:t xml:space="preserve">Tabelar preço de frete pode gerar formação de cartel, reitera </w:t>
-      </w:r>
-      <w:proofErr w:type="spellStart"/>
+        <w:t>Administração</w:t>
+      </w:r>
       <w:r>
         <w:rPr>
           <w:b/>
           <w:bCs/>
         </w:rPr>
-        <w:t>Cade</w:t>
-      </w:r>
-      <w:proofErr w:type="spellEnd"/>
+        <w:t xml:space="preserve">: </w:t>
+      </w:r>
+      <w:r>
+        <w:t>c</w:t>
+      </w:r>
+      <w:r>
+        <w:t>onstruindo vantagem competitiva</w:t>
+      </w:r>
+      <w:r>
+        <w:t xml:space="preserve">. </w:t>
+      </w:r>
+      <w:r>
+        <w:t xml:space="preserve">1.ed. </w:t>
+      </w:r>
+      <w:r>
+        <w:t>São Paulo:</w:t>
+      </w:r>
+      <w:r>
+        <w:t xml:space="preserve"> </w:t>
+      </w:r>
+      <w:r>
+        <w:t>Atlas</w:t>
+      </w:r>
+      <w:r>
+        <w:t xml:space="preserve">, </w:t>
+      </w:r>
+      <w:r>
+        <w:t>1998</w:t>
+      </w:r>
+      <w:r>
+        <w:t xml:space="preserve">. </w:t>
+      </w:r>
+      <w:r>
+        <w:t>539</w:t>
+      </w:r>
+      <w:r>
+        <w:t xml:space="preserve"> p.</w:t>
+      </w:r>
+    </w:p>
+    <w:p>
       <w:r>
         <w:rPr>
           <w:b/>
           <w:bCs/>
         </w:rPr>
-        <w:t xml:space="preserve">. </w:t>
-      </w:r>
-      <w:r>
-        <w:t>Agência Câmara de Notícias</w:t>
-      </w:r>
+        <w:t xml:space="preserve">Dois milhões de pessoas escolheram o Google </w:t>
+      </w:r>
+      <w:proofErr w:type="spellStart"/>
       <w:r>
         <w:rPr>
           <w:b/>
           <w:bCs/>
         </w:rPr>
-        <w:t xml:space="preserve">. </w:t>
-      </w:r>
-      <w:r>
-        <w:t>Disponível em: &lt;</w:t>
-      </w:r>
-      <w:hyperlink r:id="rId14" w:history="1">
-        <w:r>
-          <w:rPr>
-            <w:rStyle w:val="Hyperlink"/>
-            <w:color w:val="000000" w:themeColor="text1"/>
-            <w:u w:val="none"/>
-          </w:rPr>
-          <w:t>www.camara.leg.br/noticias/541527-tabelar-preco-de-frete-pode-gerar-formacao-de-cartel-reitera-cade/</w:t>
-        </w:r>
-      </w:hyperlink>
-      <w:r>
-        <w:t>&gt;. Acesso em: 27 março 2020.</w:t>
-      </w:r>
-    </w:p>
-    <w:p>
+        <w:t>AdSense</w:t>
+      </w:r>
+      <w:proofErr w:type="spellEnd"/>
+      <w:r>
+        <w:t>. G</w:t>
+      </w:r>
+      <w:r>
+        <w:t xml:space="preserve">oogle </w:t>
+      </w:r>
       <w:proofErr w:type="spellStart"/>
       <w:r>
+        <w:t>Ad</w:t>
+      </w:r>
+      <w:r>
+        <w:t>Sense</w:t>
+      </w:r>
+      <w:proofErr w:type="spellEnd"/>
+      <w:r>
+        <w:t>, 2020. Disponível em: &lt;</w:t>
+      </w:r>
+      <w:proofErr w:type="spellStart"/>
+      <w:r>
+        <w:t>https</w:t>
+      </w:r>
+      <w:proofErr w:type="spellEnd"/>
+      <w:r>
+        <w:t>://www.google.com.br/</w:t>
+      </w:r>
+      <w:proofErr w:type="spellStart"/>
+      <w:r>
+        <w:t>adsense</w:t>
+      </w:r>
+      <w:proofErr w:type="spellEnd"/>
+      <w:r>
+        <w:t>/start/</w:t>
+      </w:r>
+      <w:r>
+        <w:t>&gt;. Acesso em: 28 março 2020.</w:t>
+      </w:r>
+    </w:p>
+    <w:p>
+      <w:pPr>
         <w:rPr>
           <w:b/>
           <w:bCs/>
         </w:rPr>
-        <w:t>PróAlcool</w:t>
-      </w:r>
-      <w:proofErr w:type="spellEnd"/>
+      </w:pPr>
       <w:r>
         <w:rPr>
           <w:b/>
           <w:bCs/>
         </w:rPr>
-        <w:t xml:space="preserve"> – Programa Brasileiro de Álcool</w:t>
+        <w:t>Etanol é vantajoso ante gasolina em apenas três Estados, diz ANP</w:t>
+      </w:r>
+      <w:r>
+        <w:t>.</w:t>
       </w:r>
       <w:r>
         <w:rPr>
           <w:b/>
           <w:bCs/>
         </w:rPr>
-        <w:t xml:space="preserve">. </w:t>
-      </w:r>
-      <w:r>
-        <w:t xml:space="preserve">BIODISELBR, </w:t>
-      </w:r>
-      <w:r>
-        <w:t>2016. Disponível em: &lt;</w:t>
-      </w:r>
-      <w:r>
         <w:t xml:space="preserve"> </w:t>
       </w:r>
-      <w:hyperlink r:id="rId15" w:history="1">
-        <w:r>
-          <w:rPr>
-            <w:rStyle w:val="Hyperlink"/>
-            <w:color w:val="000000" w:themeColor="text1"/>
-            <w:u w:val="none"/>
-          </w:rPr>
-          <w:t>www.biodieselbr.com/proalcool/pro-alcool/programa-etanol</w:t>
-        </w:r>
-      </w:hyperlink>
+      <w:r>
+        <w:t>EXAME</w:t>
+      </w:r>
+      <w:r>
+        <w:t>, 2020. Disponível em: &lt;</w:t>
+      </w:r>
+      <w:r>
+        <w:t>https://exame.abril.com.br/seu-dinheiro/etanol-e-vantajoso-ante-gasolina-em-apenas-tres-estados-diz-anp/</w:t>
+      </w:r>
       <w:r>
         <w:t>&gt;. Acesso em: 27 março 2020.</w:t>
       </w:r>
     </w:p>
     <w:p>
-      <w:r>
-        <w:t xml:space="preserve">SAVINI, Roberta R. </w:t>
-      </w:r>
-      <w:r>
+      <w:pPr>
         <w:rPr>
           <w:b/>
           <w:bCs/>
         </w:rPr>
-        <w:t>Investigando a assimetria na transmissão dos preços dos combustíveis no Estado de São Paulo</w:t>
-      </w:r>
-      <w:r>
-        <w:t>. Dissertação</w:t>
-      </w:r>
-      <w:r>
-        <w:t xml:space="preserve"> (Mestrado em Economia Aplicada)</w:t>
-      </w:r>
-      <w:r>
-        <w:t xml:space="preserve"> – Escola Superior de Agricultura Luiz de Queiroz,</w:t>
-      </w:r>
-      <w:r>
-        <w:t xml:space="preserve"> São Paulo,</w:t>
-      </w:r>
-      <w:r>
-        <w:t xml:space="preserve"> 2016.</w:t>
-      </w:r>
-    </w:p>
-    <w:p>
-      <w:r>
-        <w:t xml:space="preserve">SALVANI, Roberta R.; BURNQUIST, Heloisa L.; JACOMINI, Rafael L. </w:t>
-      </w:r>
-      <w:r>
-        <w:t xml:space="preserve">Investigando a assimetria na transmissão dos preços dos combustíveis no Estado de São Paulo. </w:t>
-      </w:r>
+      </w:pPr>
       <w:r>
         <w:rPr>
           <w:b/>
           <w:bCs/>
         </w:rPr>
+        <w:t>Etanol sobe em 14 Estados, diz ANP; preço médio avança 0,09% no País</w:t>
+      </w:r>
+      <w:r>
+        <w:t xml:space="preserve">. </w:t>
+      </w:r>
+      <w:r>
+        <w:t>ISTO É DINHEIRO</w:t>
+      </w:r>
+      <w:r>
+        <w:t>, 2020. Disponível em: &lt;</w:t>
+      </w:r>
+      <w:r>
+        <w:t>https://www.istoedinheiro.com.br/etanol-sobe-em-14-estados-diz-anp-preco-medio-avanca-009-no-pais/</w:t>
+      </w:r>
+      <w:r>
+        <w:t>&gt;. Acesso em: 27 março 2020.</w:t>
+      </w:r>
+    </w:p>
+    <w:p>
+      <w:proofErr w:type="spellStart"/>
+      <w:r>
+        <w:rPr>
+          <w:b/>
+          <w:bCs/>
+        </w:rPr>
+        <w:t>Gamificação</w:t>
+      </w:r>
+      <w:proofErr w:type="spellEnd"/>
+      <w:r>
+        <w:t>: o que é e como pode transformar a aprendizagem</w:t>
+      </w:r>
+      <w:r>
+        <w:t>.</w:t>
+      </w:r>
+      <w:r>
+        <w:rPr>
+          <w:b/>
+          <w:bCs/>
+        </w:rPr>
+        <w:t xml:space="preserve"> </w:t>
+      </w:r>
+      <w:proofErr w:type="spellStart"/>
+      <w:r>
+        <w:t>G</w:t>
+      </w:r>
+      <w:r>
+        <w:t>eekie</w:t>
+      </w:r>
+      <w:proofErr w:type="spellEnd"/>
+      <w:r>
+        <w:t>, 20</w:t>
+      </w:r>
+      <w:r>
+        <w:t>16</w:t>
+      </w:r>
+      <w:r>
+        <w:t>. Disponível em: &lt;</w:t>
+      </w:r>
+      <w:proofErr w:type="spellStart"/>
+      <w:r>
+        <w:t>https</w:t>
+      </w:r>
+      <w:proofErr w:type="spellEnd"/>
+      <w:r>
+        <w:t>://www.geekie.com.br/blog/</w:t>
+      </w:r>
+      <w:proofErr w:type="spellStart"/>
+      <w:r>
+        <w:t>gamificacao</w:t>
+      </w:r>
+      <w:proofErr w:type="spellEnd"/>
+      <w:r>
+        <w:t>/</w:t>
+      </w:r>
+      <w:r>
+        <w:t>&gt;. Acesso em: 27 março 2020.</w:t>
+      </w:r>
+    </w:p>
+    <w:p>
+      <w:r>
+        <w:rPr>
+          <w:b/>
+          <w:bCs/>
+        </w:rPr>
+        <w:t xml:space="preserve">Ganhe mais com seus </w:t>
+      </w:r>
+      <w:proofErr w:type="spellStart"/>
+      <w:r>
+        <w:rPr>
+          <w:b/>
+          <w:bCs/>
+        </w:rPr>
+        <w:t>apps</w:t>
+      </w:r>
+      <w:proofErr w:type="spellEnd"/>
+      <w:r>
+        <w:t>.</w:t>
+      </w:r>
+      <w:r>
+        <w:rPr>
+          <w:b/>
+          <w:bCs/>
+        </w:rPr>
+        <w:t xml:space="preserve"> </w:t>
+      </w:r>
+      <w:r>
+        <w:t xml:space="preserve">Google </w:t>
+      </w:r>
+      <w:proofErr w:type="spellStart"/>
+      <w:r>
+        <w:t>AdMob</w:t>
+      </w:r>
+      <w:proofErr w:type="spellEnd"/>
+      <w:r>
+        <w:t>, 20</w:t>
+      </w:r>
+      <w:r>
+        <w:t>20</w:t>
+      </w:r>
+      <w:r>
+        <w:t>. Disponível em: &lt;</w:t>
+      </w:r>
+      <w:proofErr w:type="spellStart"/>
+      <w:r>
+        <w:t>https</w:t>
+      </w:r>
+      <w:proofErr w:type="spellEnd"/>
+      <w:r>
+        <w:t>://admob.google.com/</w:t>
+      </w:r>
+      <w:proofErr w:type="spellStart"/>
+      <w:r>
+        <w:t>intl</w:t>
+      </w:r>
+      <w:proofErr w:type="spellEnd"/>
+      <w:r>
+        <w:t>/</w:t>
+      </w:r>
+      <w:proofErr w:type="spellStart"/>
+      <w:r>
+        <w:t>pt-BR_br</w:t>
+      </w:r>
+      <w:proofErr w:type="spellEnd"/>
+      <w:r>
+        <w:t>/home/</w:t>
+      </w:r>
+      <w:r>
+        <w:t xml:space="preserve">&gt;. Acesso em: </w:t>
+      </w:r>
+      <w:r>
+        <w:t>28 março 2020</w:t>
+      </w:r>
+      <w:r>
+        <w:t>.</w:t>
+      </w:r>
+    </w:p>
+    <w:p>
+      <w:r>
+        <w:rPr>
+          <w:b/>
+          <w:bCs/>
+        </w:rPr>
+        <w:t xml:space="preserve">Tabelar preço de frete pode gerar formação de cartel, reitera </w:t>
+      </w:r>
+      <w:proofErr w:type="spellStart"/>
+      <w:r>
+        <w:rPr>
+          <w:b/>
+          <w:bCs/>
+        </w:rPr>
+        <w:t>Cade</w:t>
+      </w:r>
+      <w:proofErr w:type="spellEnd"/>
+      <w:r>
+        <w:t>.</w:t>
+      </w:r>
+      <w:r>
+        <w:rPr>
+          <w:b/>
+          <w:bCs/>
+        </w:rPr>
+        <w:t xml:space="preserve"> </w:t>
+      </w:r>
+      <w:r>
+        <w:t>Agência Câmara de Notícias</w:t>
+      </w:r>
+      <w:r>
+        <w:rPr>
+          <w:b/>
+          <w:bCs/>
+        </w:rPr>
+        <w:t xml:space="preserve">. </w:t>
+      </w:r>
+      <w:r>
+        <w:t>Disponível em: &lt;</w:t>
+      </w:r>
+      <w:r>
+        <w:t>www.camara.leg.br/noticias/541527-tabelar-preco-de-frete-pode-gerar-formacao-de-cartel-reitera-cade/</w:t>
+      </w:r>
+      <w:r>
+        <w:t>&gt;. Acesso em: 27 março 2020.</w:t>
+      </w:r>
+    </w:p>
+    <w:p>
+      <w:r>
+        <w:rPr>
+          <w:b/>
+          <w:bCs/>
+        </w:rPr>
+        <w:t>Petrobras aumenta preço da gasolina em 3% a partir desta quinta</w:t>
+      </w:r>
+      <w:r>
+        <w:t>.</w:t>
+      </w:r>
+      <w:r>
+        <w:rPr>
+          <w:b/>
+          <w:bCs/>
+        </w:rPr>
+        <w:t xml:space="preserve"> </w:t>
+      </w:r>
+      <w:r>
+        <w:t>O GLOBO</w:t>
+      </w:r>
+      <w:r>
+        <w:t>, 2020. Disponível em: &lt;</w:t>
+      </w:r>
+      <w:r>
+        <w:t>https://oglobo.globo.com/economia/petrobras-aumenta-preco-da-gasolina-em-3-partir-desta-quinta-24257872</w:t>
+      </w:r>
+      <w:r>
+        <w:t>&gt;. Acesso em: 27 março 2020.</w:t>
+      </w:r>
+    </w:p>
+    <w:p>
+      <w:r>
+        <w:rPr>
+          <w:b/>
+          <w:bCs/>
+        </w:rPr>
+        <w:t>Petrobras corta em 3% preço médio da gasolina e do diesel nas refinarias</w:t>
+      </w:r>
+      <w:r>
+        <w:t>.</w:t>
+      </w:r>
+      <w:r>
+        <w:rPr>
+          <w:b/>
+          <w:bCs/>
+        </w:rPr>
+        <w:t xml:space="preserve"> </w:t>
+      </w:r>
+      <w:r>
+        <w:t>G1, 2020. Disponível em: &lt;</w:t>
+      </w:r>
+      <w:r>
+        <w:t>https://g1.globo.com/economia/noticia/2020/01/30/petrobras-corta-em-3percent-preco-medio-da-gasolina-e-do-diesel-nas-refinarias.ghtml</w:t>
+      </w:r>
+      <w:r>
+        <w:t>&gt;. Acesso em: 27 março 2020.</w:t>
+      </w:r>
+    </w:p>
+    <w:p>
+      <w:r>
+        <w:rPr>
+          <w:b/>
+          <w:bCs/>
+        </w:rPr>
+        <w:t>Petrobras reduz preço do diesel em 4,1% e o da gasolina em 1,5%</w:t>
+      </w:r>
+      <w:r>
+        <w:t xml:space="preserve">. </w:t>
+      </w:r>
+      <w:r>
+        <w:t>VALOR</w:t>
+      </w:r>
+      <w:r>
+        <w:t>, 2020. Disponível em: &lt;</w:t>
+      </w:r>
+      <w:r>
+        <w:t>https://valor.globo.com/empresas/noticia/2020/01/23/petrobras-reduz-preco-do-diesel-em-41percent-e-o-da-gasolina-em-15percent.ghtml</w:t>
+      </w:r>
+      <w:r>
+        <w:t>&gt;. Acesso em: 27 março 2020.</w:t>
+      </w:r>
+    </w:p>
+    <w:p>
+      <w:pPr>
+        <w:rPr>
+          <w:b/>
+          <w:bCs/>
+        </w:rPr>
+      </w:pPr>
+      <w:r>
+        <w:rPr>
+          <w:b/>
+          <w:bCs/>
+        </w:rPr>
+        <w:lastRenderedPageBreak/>
+        <w:t>Preços do etanol e diesel fecham acima da inflação em 2019</w:t>
+      </w:r>
+      <w:r>
+        <w:t xml:space="preserve">. </w:t>
+      </w:r>
+      <w:r>
+        <w:t>G1</w:t>
+      </w:r>
+      <w:r>
+        <w:t>, 2020. Disponível em: &lt;</w:t>
+      </w:r>
+      <w:r>
+        <w:t>https://g1.globo.com/carros/noticia/2020/01/10/precos-do-etanol-e-oleo-diesel-fecham-acima-da-inflacao-em-2019.ghtml</w:t>
+      </w:r>
+      <w:r>
+        <w:t>&gt;. Acesso em: 27 março 2020.</w:t>
+      </w:r>
+    </w:p>
+    <w:p>
+      <w:proofErr w:type="spellStart"/>
+      <w:r>
+        <w:rPr>
+          <w:b/>
+          <w:bCs/>
+        </w:rPr>
+        <w:t>PróAlcool</w:t>
+      </w:r>
+      <w:proofErr w:type="spellEnd"/>
+      <w:r>
+        <w:rPr>
+          <w:b/>
+          <w:bCs/>
+        </w:rPr>
+        <w:t xml:space="preserve"> – Programa Brasileiro de Álcool</w:t>
+      </w:r>
+      <w:r>
+        <w:t>.</w:t>
+      </w:r>
+      <w:r>
+        <w:rPr>
+          <w:b/>
+          <w:bCs/>
+        </w:rPr>
+        <w:t xml:space="preserve"> </w:t>
+      </w:r>
+      <w:r>
+        <w:t xml:space="preserve">BIODISELBR, </w:t>
+      </w:r>
+      <w:r>
+        <w:t>2016. Disponível em: &lt;</w:t>
+      </w:r>
+      <w:r>
+        <w:t>www.biodieselbr.com/</w:t>
+      </w:r>
+      <w:proofErr w:type="spellStart"/>
+      <w:r>
+        <w:t>proalcool</w:t>
+      </w:r>
+      <w:proofErr w:type="spellEnd"/>
+      <w:r>
+        <w:t>/</w:t>
+      </w:r>
+      <w:proofErr w:type="spellStart"/>
+      <w:r>
+        <w:t>pro-alcool</w:t>
+      </w:r>
+      <w:proofErr w:type="spellEnd"/>
+      <w:r>
+        <w:t>/programa-etanol</w:t>
+      </w:r>
+      <w:r>
+        <w:t>&gt;. Acesso em: 27 março 2020.</w:t>
+      </w:r>
+    </w:p>
+    <w:p>
+      <w:r>
+        <w:rPr>
+          <w:b/>
+          <w:bCs/>
+        </w:rPr>
+        <w:t>Rodovia Fernão Dias deve ter fluxo de mais de 1 milhão de veículos no carnaval</w:t>
+      </w:r>
+      <w:r>
+        <w:t>.</w:t>
+      </w:r>
+      <w:r>
+        <w:rPr>
+          <w:b/>
+          <w:bCs/>
+        </w:rPr>
+        <w:t xml:space="preserve"> </w:t>
+      </w:r>
+      <w:r>
+        <w:t>G1</w:t>
+      </w:r>
+      <w:r>
+        <w:t>, 20</w:t>
+      </w:r>
+      <w:r>
+        <w:t>20</w:t>
+      </w:r>
+      <w:r>
+        <w:t>. Disponível em: &lt;</w:t>
+      </w:r>
+      <w:r>
+        <w:t>https://g1.globo.com/mg/sul-de-minas/noticia/2020/02/21/rodovia-fernao-dias-deve-ter-fluxo-de-mais-de-1-milhao-de-veiculos-no-carnaval.ghtml</w:t>
+      </w:r>
+      <w:r>
+        <w:t>&gt;. Acesso em: 27 março 2020.</w:t>
+      </w:r>
+    </w:p>
+    <w:p>
+      <w:r>
+        <w:t xml:space="preserve">SAVINI, Roberta R. </w:t>
+      </w:r>
+      <w:r>
+        <w:rPr>
+          <w:b/>
+          <w:bCs/>
+        </w:rPr>
+        <w:t>Investigando a assimetria na transmissão dos preços dos combustíveis no Estado de São Paulo</w:t>
+      </w:r>
+      <w:r>
+        <w:t>. Dissertação</w:t>
+      </w:r>
+      <w:r>
+        <w:t xml:space="preserve"> (Mestrado em Economia Aplicada)</w:t>
+      </w:r>
+      <w:r>
+        <w:t xml:space="preserve"> – Escola Superior de Agricultura Luiz de Queiroz,</w:t>
+      </w:r>
+      <w:r>
+        <w:t xml:space="preserve"> São Paulo,</w:t>
+      </w:r>
+      <w:r>
+        <w:t xml:space="preserve"> 2016.</w:t>
+      </w:r>
+    </w:p>
+    <w:p>
+      <w:r>
+        <w:t xml:space="preserve">SALVANI, Roberta R.; BURNQUIST, Heloisa L.; JACOMINI, Rafael L. </w:t>
+      </w:r>
+      <w:r>
+        <w:t xml:space="preserve">Investigando a assimetria na transmissão dos preços dos combustíveis no Estado de São Paulo. </w:t>
+      </w:r>
+      <w:r>
+        <w:rPr>
+          <w:b/>
+          <w:bCs/>
+        </w:rPr>
         <w:t>II Seminário Científico da FACIG</w:t>
       </w:r>
       <w:r>
@@ -35980,20 +36525,281 @@
           <w:i/>
           <w:iCs/>
         </w:rPr>
-        <w:t xml:space="preserve">et </w:t>
-      </w:r>
-      <w:proofErr w:type="gramStart"/>
+        <w:t>et al</w:t>
+      </w:r>
+      <w:r>
+        <w:t xml:space="preserve">. </w:t>
+      </w:r>
+      <w:r>
+        <w:rPr>
+          <w:b/>
+          <w:bCs/>
+        </w:rPr>
+        <w:t>Transmissão Assimétrica de preços:</w:t>
+      </w:r>
+      <w:r>
+        <w:t xml:space="preserve"> o caso do mercado de gasolina a varejo nos municípios do Brasil.</w:t>
+      </w:r>
+      <w:r>
+        <w:t xml:space="preserve"> </w:t>
+      </w:r>
+      <w:r>
+        <w:t>UFJF, Juiz de Fora, 2011.</w:t>
+      </w:r>
+    </w:p>
+    <w:p>
+      <w:proofErr w:type="spellStart"/>
+      <w:r>
+        <w:rPr>
+          <w:b/>
+          <w:bCs/>
+        </w:rPr>
+        <w:t>Stakeholders</w:t>
+      </w:r>
+      <w:proofErr w:type="spellEnd"/>
+      <w:r>
+        <w:rPr>
+          <w:b/>
+          <w:bCs/>
+        </w:rPr>
+        <w:t>:</w:t>
+      </w:r>
+      <w:r>
+        <w:t xml:space="preserve"> o que são, quais os tipos e como gerenciá-los</w:t>
+      </w:r>
+      <w:r>
+        <w:t>.</w:t>
+      </w:r>
+      <w:r>
+        <w:rPr>
+          <w:b/>
+          <w:bCs/>
+        </w:rPr>
+        <w:t xml:space="preserve"> </w:t>
+      </w:r>
+      <w:r>
+        <w:t>ROCKCONTENT</w:t>
+      </w:r>
+      <w:r>
+        <w:t>, 20</w:t>
+      </w:r>
+      <w:r>
+        <w:t>18</w:t>
+      </w:r>
+      <w:r>
+        <w:t>. Disponível em: &lt;</w:t>
+      </w:r>
+      <w:r>
+        <w:t xml:space="preserve"> </w:t>
+      </w:r>
+      <w:r>
+        <w:t>https://rockcontent.com/blog/stakeholder/</w:t>
+      </w:r>
+      <w:r>
+        <w:t>&gt;. Acesso em: 27 março 2020.</w:t>
+      </w:r>
+    </w:p>
+    <w:p>
+      <w:pPr>
+        <w:spacing w:before="0" w:after="160" w:line="259" w:lineRule="auto"/>
+        <w:jc w:val="left"/>
+      </w:pPr>
+      <w:r>
+        <w:br w:type="page"/>
+      </w:r>
+    </w:p>
+    <w:p>
+      <w:pPr>
+        <w:pStyle w:val="Ttulo1"/>
+      </w:pPr>
+      <w:bookmarkStart w:id="138" w:name="_Toc36292509"/>
+      <w:r>
+        <w:lastRenderedPageBreak/>
+        <w:t>OBRAS CONSULTADAS</w:t>
+      </w:r>
+      <w:bookmarkEnd w:id="138"/>
+    </w:p>
+    <w:p>
+      <w:pPr>
+        <w:spacing w:before="0"/>
+      </w:pPr>
+      <w:r>
+        <w:rPr>
+          <w:b/>
+          <w:bCs/>
+        </w:rPr>
+        <w:t>GPS</w:t>
+      </w:r>
+      <w:r>
+        <w:t>.</w:t>
+      </w:r>
+      <w:r>
+        <w:rPr>
+          <w:b/>
+          <w:bCs/>
+        </w:rPr>
+        <w:t xml:space="preserve"> </w:t>
+      </w:r>
+      <w:r>
+        <w:t xml:space="preserve">Tech </w:t>
+      </w:r>
+      <w:proofErr w:type="spellStart"/>
+      <w:r>
+        <w:t>Terms</w:t>
+      </w:r>
+      <w:proofErr w:type="spellEnd"/>
+      <w:r>
+        <w:rPr>
+          <w:b/>
+          <w:bCs/>
+        </w:rPr>
+        <w:t xml:space="preserve">. </w:t>
+      </w:r>
+      <w:r>
+        <w:t>Disponível em: &lt;</w:t>
+      </w:r>
+      <w:proofErr w:type="spellStart"/>
+      <w:r>
+        <w:t>https</w:t>
+      </w:r>
+      <w:proofErr w:type="spellEnd"/>
+      <w:r>
+        <w:t>://techterms.com/</w:t>
+      </w:r>
+      <w:proofErr w:type="spellStart"/>
+      <w:r>
+        <w:t>definition</w:t>
+      </w:r>
+      <w:proofErr w:type="spellEnd"/>
+      <w:r>
+        <w:t>/</w:t>
+      </w:r>
+      <w:proofErr w:type="spellStart"/>
+      <w:r>
+        <w:t>gps</w:t>
+      </w:r>
+      <w:proofErr w:type="spellEnd"/>
+      <w:r>
+        <w:t>&gt;. Acesso em: 7 março 2020.</w:t>
+      </w:r>
+    </w:p>
+    <w:p>
+      <w:pPr>
+        <w:spacing w:before="0"/>
+      </w:pPr>
+      <w:r>
+        <w:rPr>
+          <w:b/>
+          <w:bCs/>
+        </w:rPr>
+        <w:t>Nível de Decisão – Estratégico, Tático e Operacional</w:t>
+      </w:r>
+      <w:r>
+        <w:t>.</w:t>
+      </w:r>
+      <w:r>
+        <w:rPr>
+          <w:b/>
+          <w:bCs/>
+        </w:rPr>
+        <w:t xml:space="preserve"> </w:t>
+      </w:r>
+      <w:r>
+        <w:t>ABCPNL Desenvolvimento Humano</w:t>
+      </w:r>
+      <w:r>
+        <w:t>, 2018</w:t>
+      </w:r>
+      <w:r>
+        <w:rPr>
+          <w:b/>
+          <w:bCs/>
+        </w:rPr>
+        <w:t xml:space="preserve">. </w:t>
+      </w:r>
+      <w:r>
+        <w:t>Disponível em: &lt;</w:t>
+      </w:r>
+      <w:proofErr w:type="spellStart"/>
+      <w:r>
+        <w:t>https</w:t>
+      </w:r>
+      <w:proofErr w:type="spellEnd"/>
+      <w:r>
+        <w:t>://abcpnl.com.br/</w:t>
+      </w:r>
+      <w:proofErr w:type="spellStart"/>
+      <w:r>
+        <w:t>niveis-de-decisoes-e-t-o</w:t>
+      </w:r>
+      <w:proofErr w:type="spellEnd"/>
+      <w:r>
+        <w:t>/</w:t>
+      </w:r>
+      <w:r>
+        <w:t>&gt;. Acesso em: 7 março 2020.</w:t>
+      </w:r>
+    </w:p>
+    <w:p>
+      <w:pPr>
+        <w:spacing w:before="0"/>
+      </w:pPr>
+      <w:r>
+        <w:rPr>
+          <w:b/>
+          <w:bCs/>
+        </w:rPr>
+        <w:t>Objetivo geral e objetivo específico: como fazer e quais verbos utilizar</w:t>
+      </w:r>
+      <w:r>
+        <w:t>.</w:t>
+      </w:r>
+      <w:r>
+        <w:rPr>
+          <w:b/>
+          <w:bCs/>
+        </w:rPr>
+        <w:t xml:space="preserve"> </w:t>
+      </w:r>
+      <w:proofErr w:type="spellStart"/>
+      <w:r>
+        <w:t>Mettzer</w:t>
+      </w:r>
+      <w:proofErr w:type="spellEnd"/>
+      <w:r>
+        <w:t>, 2017</w:t>
+      </w:r>
+      <w:r>
+        <w:rPr>
+          <w:b/>
+          <w:bCs/>
+        </w:rPr>
+        <w:t xml:space="preserve">. </w:t>
+      </w:r>
+      <w:r>
+        <w:t>Disponível em: &lt;</w:t>
+      </w:r>
+      <w:r>
+        <w:t>https://blog.mettzer.com/diferenca-entre-objetivo-geral-e-objetivo-especifico/</w:t>
+      </w:r>
+      <w:r>
+        <w:t>&gt;. Acesso em: 7 março 2020.</w:t>
+      </w:r>
+    </w:p>
+    <w:p>
+      <w:pPr>
+        <w:spacing w:before="0"/>
+      </w:pPr>
+      <w:r>
+        <w:t xml:space="preserve">PEREIRA, José C.; LIMA, Silvana I. de; SIQUEIRA, Eunice G. da; </w:t>
+      </w:r>
       <w:r>
         <w:rPr>
           <w:i/>
           <w:iCs/>
         </w:rPr>
-        <w:t>al</w:t>
-      </w:r>
-      <w:r>
-        <w:t>..</w:t>
-      </w:r>
-      <w:proofErr w:type="gramEnd"/>
+        <w:t>et al.</w:t>
+      </w:r>
       <w:r>
         <w:t xml:space="preserve"> </w:t>
       </w:r>
@@ -36002,17 +36808,148 @@
           <w:b/>
           <w:bCs/>
         </w:rPr>
-        <w:t>Transmissão Assimétrica de preços:</w:t>
-      </w:r>
-      <w:r>
-        <w:t xml:space="preserve"> o caso do mercado de gasolina a varejo nos municípios do Brasil.</w:t>
-      </w:r>
-      <w:r>
+        <w:t xml:space="preserve">Diretrizes para elaboração de trabalhos científicos: </w:t>
+      </w:r>
+      <w:r>
+        <w:t>padrão ABNT e adaptação às normas institucionais da FAI</w:t>
+      </w:r>
+      <w:r>
+        <w:t>. 7. ed. Santa Rita do Sapucaí: FAI, 2018. 91 p.</w:t>
+      </w:r>
+    </w:p>
+    <w:p>
+      <w:pPr>
+        <w:spacing w:before="0"/>
+      </w:pPr>
+      <w:r>
+        <w:rPr>
+          <w:b/>
+          <w:bCs/>
+        </w:rPr>
+        <w:t>Significado de CEP</w:t>
+      </w:r>
+      <w:r>
+        <w:t>.</w:t>
+      </w:r>
+      <w:r>
+        <w:rPr>
+          <w:b/>
+          <w:bCs/>
+        </w:rPr>
         <w:t xml:space="preserve"> </w:t>
       </w:r>
       <w:r>
-        <w:t>UFJF, Juiz de Fora, 2011.</w:t>
-      </w:r>
+        <w:t>Significados</w:t>
+      </w:r>
+      <w:r>
+        <w:rPr>
+          <w:b/>
+          <w:bCs/>
+        </w:rPr>
+        <w:t xml:space="preserve">. </w:t>
+      </w:r>
+      <w:r>
+        <w:t>Disponível em: &lt;</w:t>
+      </w:r>
+      <w:proofErr w:type="spellStart"/>
+      <w:r>
+        <w:t>https</w:t>
+      </w:r>
+      <w:proofErr w:type="spellEnd"/>
+      <w:r>
+        <w:t>://www.significados.com.br/</w:t>
+      </w:r>
+      <w:proofErr w:type="spellStart"/>
+      <w:r>
+        <w:t>cep</w:t>
+      </w:r>
+      <w:proofErr w:type="spellEnd"/>
+      <w:r>
+        <w:t>/</w:t>
+      </w:r>
+      <w:r>
+        <w:t>&gt;. Acesso em: 7 março 2020.</w:t>
+      </w:r>
+    </w:p>
+    <w:p>
+      <w:pPr>
+        <w:spacing w:before="0"/>
+      </w:pPr>
+      <w:r>
+        <w:rPr>
+          <w:b/>
+          <w:bCs/>
+        </w:rPr>
+        <w:t>Venda Online</w:t>
+      </w:r>
+      <w:r>
+        <w:t>.</w:t>
+      </w:r>
+      <w:r>
+        <w:rPr>
+          <w:b/>
+          <w:bCs/>
+        </w:rPr>
+        <w:t xml:space="preserve"> </w:t>
+      </w:r>
+      <w:proofErr w:type="spellStart"/>
+      <w:r>
+        <w:t>Pag</w:t>
+      </w:r>
+      <w:proofErr w:type="spellEnd"/>
+      <w:r>
+        <w:t xml:space="preserve"> Seguro</w:t>
+      </w:r>
+      <w:r>
+        <w:t>, 2020</w:t>
+      </w:r>
+      <w:r>
+        <w:rPr>
+          <w:b/>
+          <w:bCs/>
+        </w:rPr>
+        <w:t xml:space="preserve">. </w:t>
+      </w:r>
+      <w:r>
+        <w:t>Disponível em: &lt;</w:t>
+      </w:r>
+      <w:proofErr w:type="spellStart"/>
+      <w:r>
+        <w:t>https</w:t>
+      </w:r>
+      <w:proofErr w:type="spellEnd"/>
+      <w:r>
+        <w:t>://pagseguro.uol.com.br/para-seu-negocio/online/</w:t>
+      </w:r>
+      <w:r>
+        <w:t>&gt;. Acesso em: 7 março 2020.</w:t>
+      </w:r>
+    </w:p>
+    <w:p>
+      <w:pPr>
+        <w:spacing w:before="0"/>
+      </w:pPr>
+    </w:p>
+    <w:p>
+      <w:pPr>
+        <w:spacing w:before="0"/>
+      </w:pPr>
+    </w:p>
+    <w:p>
+      <w:r>
+        <w:br w:type="page"/>
+      </w:r>
+    </w:p>
+    <w:p>
+      <w:pPr>
+        <w:pStyle w:val="Ttulo1"/>
+      </w:pPr>
+      <w:bookmarkStart w:id="139" w:name="_Toc36292510"/>
+      <w:r>
+        <w:lastRenderedPageBreak/>
+        <w:t>APÊNDICE A – PLANO DE GERENCIAMENTO DO PROJETO</w:t>
+      </w:r>
+      <w:bookmarkEnd w:id="139"/>
     </w:p>
     <w:p>
       <w:pPr>
@@ -36027,12 +36964,12 @@
       <w:pPr>
         <w:pStyle w:val="Ttulo1"/>
       </w:pPr>
-      <w:bookmarkStart w:id="138" w:name="_Toc36288749"/>
+      <w:bookmarkStart w:id="140" w:name="_Toc36292511"/>
       <w:r>
         <w:lastRenderedPageBreak/>
-        <w:t>APÊNDICE A – PLANO DE GERENCIAMENTO DO PROJETO</w:t>
-      </w:r>
-      <w:bookmarkEnd w:id="138"/>
+        <w:t>APÊNCIDE B – RELATÓRIO DE DESEMPENHO</w:t>
+      </w:r>
+      <w:bookmarkEnd w:id="140"/>
     </w:p>
     <w:p>
       <w:pPr>
@@ -36047,12 +36984,12 @@
       <w:pPr>
         <w:pStyle w:val="Ttulo1"/>
       </w:pPr>
-      <w:bookmarkStart w:id="139" w:name="_Toc36288750"/>
+      <w:bookmarkStart w:id="141" w:name="_Toc36292512"/>
       <w:r>
         <w:lastRenderedPageBreak/>
-        <w:t>APÊNCIDE B – RELATÓRIO DE DESEMPENHO</w:t>
-      </w:r>
-      <w:bookmarkEnd w:id="139"/>
+        <w:t>APÊNDICE C – DIAGRAMAS DE CASO DE USO E FLUXO DE EVENTOS</w:t>
+      </w:r>
+      <w:bookmarkEnd w:id="141"/>
     </w:p>
     <w:p>
       <w:pPr>
@@ -36067,12 +37004,12 @@
       <w:pPr>
         <w:pStyle w:val="Ttulo1"/>
       </w:pPr>
-      <w:bookmarkStart w:id="140" w:name="_Toc36288751"/>
+      <w:bookmarkStart w:id="142" w:name="_Toc36292513"/>
       <w:r>
         <w:lastRenderedPageBreak/>
-        <w:t>APÊNDICE C – DIAGRAMAS DE CASO DE USO E FLUXO DE EVENTOS</w:t>
-      </w:r>
-      <w:bookmarkEnd w:id="140"/>
+        <w:t>APÊNCIDE D – MODELO CONCEITUAL DOS DADOS</w:t>
+      </w:r>
+      <w:bookmarkEnd w:id="142"/>
     </w:p>
     <w:p>
       <w:pPr>
@@ -36087,35 +37024,15 @@
       <w:pPr>
         <w:pStyle w:val="Ttulo1"/>
       </w:pPr>
-      <w:bookmarkStart w:id="141" w:name="_Toc36288752"/>
-      <w:r>
-        <w:lastRenderedPageBreak/>
-        <w:t>APÊNCIDE D – MODELO CONCEITUAL DOS DADOS</w:t>
-      </w:r>
-      <w:bookmarkEnd w:id="141"/>
-    </w:p>
-    <w:p>
-      <w:pPr>
-        <w:spacing w:before="0" w:after="160" w:line="259" w:lineRule="auto"/>
-        <w:jc w:val="left"/>
-      </w:pPr>
-      <w:r>
-        <w:br w:type="page"/>
-      </w:r>
-    </w:p>
-    <w:p>
-      <w:pPr>
-        <w:pStyle w:val="Ttulo1"/>
-      </w:pPr>
-      <w:bookmarkStart w:id="142" w:name="_Toc36288753"/>
+      <w:bookmarkStart w:id="143" w:name="_Toc36292514"/>
       <w:r>
         <w:lastRenderedPageBreak/>
         <w:t>APÊNDICE E – MOCKUPS DO ETANÓIS</w:t>
       </w:r>
-      <w:bookmarkEnd w:id="142"/>
+      <w:bookmarkEnd w:id="143"/>
     </w:p>
     <w:sectPr>
-      <w:headerReference w:type="first" r:id="rId16"/>
+      <w:headerReference w:type="first" r:id="rId14"/>
       <w:pgSz w:w="11906" w:h="16838"/>
       <w:pgMar w:top="1701" w:right="1134" w:bottom="1134" w:left="1701" w:header="709" w:footer="709" w:gutter="0"/>
       <w:cols w:space="708"/>
@@ -36336,7 +37253,10 @@
         <w:t xml:space="preserve"> “A AdMob facilita a geração de receita nos apps através de anúncios integrados, insights acionáveis e ferramentas eficientes e fáceis de usar.” (GOOGLE ADMOB</w:t>
       </w:r>
       <w:r>
-        <w:t>, 2019</w:t>
+        <w:t>, 20</w:t>
+      </w:r>
+      <w:r>
+        <w:t>20</w:t>
       </w:r>
       <w:r>
         <w:t>)</w:t>
@@ -36356,10 +37276,22 @@
         <w:footnoteRef/>
       </w:r>
       <w:r>
-        <w:t xml:space="preserve"> “O Google AdSense é uma forma gratuita e simples de ganhar dinheiro veiculando anúncios em seu website.” (GOOGLE ADSENSE</w:t>
-      </w:r>
-      <w:r>
-        <w:t>, 2019</w:t>
+        <w:t xml:space="preserve"> “</w:t>
+      </w:r>
+      <w:r>
+        <w:t>Milhões de anunciantes competem por um espaço para anúncio. Isso significa mais dinheiro, anúncios mais relevantes e mais espaços preenchidos</w:t>
+      </w:r>
+      <w:r>
+        <w:t xml:space="preserve">.” </w:t>
+      </w:r>
+      <w:r>
+        <w:t>(GOOGLE ADSENSE</w:t>
+      </w:r>
+      <w:r>
+        <w:t>, 20</w:t>
+      </w:r>
+      <w:r>
+        <w:t>20</w:t>
       </w:r>
       <w:r>
         <w:t>)</w:t>
@@ -38952,6 +39884,18 @@
     <w:rPr>
       <w:color w:val="605E5C"/>
       <w:shd w:val="clear" w:color="auto" w:fill="E1DFDD"/>
+    </w:rPr>
+  </w:style>
+  <w:style w:type="character" w:styleId="HiperlinkVisitado">
+    <w:name w:val="FollowedHyperlink"/>
+    <w:basedOn w:val="Fontepargpadro"/>
+    <w:uiPriority w:val="99"/>
+    <w:semiHidden/>
+    <w:unhideWhenUsed/>
+    <w:rsid w:val="00796214"/>
+    <w:rPr>
+      <w:color w:val="954F72" w:themeColor="followedHyperlink"/>
+      <w:u w:val="single"/>
     </w:rPr>
   </w:style>
 </w:styles>

</xml_diff>

<commit_message>
Adição das referências e obras consultadas para a criação do capítulo 5
</commit_message>
<xml_diff>
--- a/docs/projeto-final/documento-final/etanois-pfc.docx
+++ b/docs/projeto-final/documento-final/etanois-pfc.docx
@@ -36348,168 +36348,214 @@
       </w:r>
     </w:p>
     <w:p>
-      <w:pPr>
+      <w:r>
         <w:rPr>
           <w:b/>
           <w:bCs/>
         </w:rPr>
-      </w:pPr>
+        <w:lastRenderedPageBreak/>
+        <w:t>Preços do etanol e diesel fecham acima da inflação em 2019</w:t>
+      </w:r>
+      <w:r>
+        <w:t xml:space="preserve">. </w:t>
+      </w:r>
+      <w:r>
+        <w:t>G1</w:t>
+      </w:r>
+      <w:r>
+        <w:t>, 2020. Disponível em: &lt;</w:t>
+      </w:r>
+      <w:r>
+        <w:t>https://g1.globo.com/carros/noticia/2020/01/10/precos-do-etanol-e-oleo-diesel-fecham-acima-da-inflacao-em-2019.ghtml</w:t>
+      </w:r>
+      <w:r>
+        <w:t>&gt;. Acesso em: 27 março 2020.</w:t>
+      </w:r>
+    </w:p>
+    <w:p>
+      <w:pPr>
+        <w:spacing w:before="0"/>
+      </w:pPr>
+      <w:r>
+        <w:t>PRESSMAN, R</w:t>
+      </w:r>
+      <w:r>
+        <w:t>oger</w:t>
+      </w:r>
+      <w:r>
+        <w:t xml:space="preserve"> S</w:t>
+      </w:r>
+      <w:r>
+        <w:t>.</w:t>
+      </w:r>
+      <w:r>
+        <w:t xml:space="preserve"> </w:t>
+      </w:r>
       <w:r>
         <w:rPr>
           <w:b/>
           <w:bCs/>
         </w:rPr>
-        <w:lastRenderedPageBreak/>
-        <w:t>Preços do etanol e diesel fecham acima da inflação em 2019</w:t>
-      </w:r>
-      <w:r>
-        <w:t xml:space="preserve">. </w:t>
-      </w:r>
-      <w:r>
-        <w:t>G1</w:t>
-      </w:r>
-      <w:r>
-        <w:t>, 2020. Disponível em: &lt;</w:t>
-      </w:r>
-      <w:r>
-        <w:t>https://g1.globo.com/carros/noticia/2020/01/10/precos-do-etanol-e-oleo-diesel-fecham-acima-da-inflacao-em-2019.ghtml</w:t>
-      </w:r>
-      <w:r>
-        <w:t>&gt;. Acesso em: 27 março 2020.</w:t>
-      </w:r>
-    </w:p>
-    <w:p>
-      <w:proofErr w:type="spellStart"/>
+        <w:t>Engenharia de Software</w:t>
+      </w:r>
       <w:r>
         <w:rPr>
           <w:b/>
           <w:bCs/>
         </w:rPr>
-        <w:t>PróAlcool</w:t>
-      </w:r>
-      <w:proofErr w:type="spellEnd"/>
+        <w:t xml:space="preserve">: </w:t>
+      </w:r>
+      <w:r>
+        <w:t>uma abordagem profissional</w:t>
+      </w:r>
+      <w:r>
+        <w:t xml:space="preserve">. 7. ed. </w:t>
+      </w:r>
+      <w:r>
+        <w:t>Porto Alegre: AMGH, 2011</w:t>
+      </w:r>
+      <w:r>
+        <w:t xml:space="preserve">. </w:t>
+      </w:r>
+      <w:r>
+        <w:t xml:space="preserve">780 </w:t>
+      </w:r>
+      <w:r>
+        <w:t>p.</w:t>
+      </w:r>
+    </w:p>
+    <w:p>
+      <w:proofErr w:type="spellStart"/>
       <w:r>
         <w:rPr>
           <w:b/>
           <w:bCs/>
         </w:rPr>
-        <w:t xml:space="preserve"> – Programa Brasileiro de Álcool</w:t>
-      </w:r>
-      <w:r>
-        <w:t>.</w:t>
-      </w:r>
+        <w:t>PróAlcool</w:t>
+      </w:r>
+      <w:proofErr w:type="spellEnd"/>
       <w:r>
         <w:rPr>
           <w:b/>
           <w:bCs/>
         </w:rPr>
-        <w:t xml:space="preserve"> </w:t>
-      </w:r>
-      <w:r>
-        <w:t xml:space="preserve">BIODISELBR, </w:t>
-      </w:r>
-      <w:r>
-        <w:t>2016. Disponível em: &lt;</w:t>
-      </w:r>
-      <w:r>
-        <w:t>www.biodieselbr.com/</w:t>
-      </w:r>
-      <w:proofErr w:type="spellStart"/>
-      <w:r>
-        <w:t>proalcool</w:t>
-      </w:r>
-      <w:proofErr w:type="spellEnd"/>
-      <w:r>
-        <w:t>/</w:t>
-      </w:r>
-      <w:proofErr w:type="spellStart"/>
-      <w:r>
-        <w:t>pro-alcool</w:t>
-      </w:r>
-      <w:proofErr w:type="spellEnd"/>
-      <w:r>
-        <w:t>/programa-etanol</w:t>
-      </w:r>
-      <w:r>
-        <w:t>&gt;. Acesso em: 27 março 2020.</w:t>
-      </w:r>
-    </w:p>
-    <w:p>
+        <w:t xml:space="preserve"> – Programa Brasileiro de Álcool</w:t>
+      </w:r>
+      <w:r>
+        <w:t>.</w:t>
+      </w:r>
       <w:r>
         <w:rPr>
           <w:b/>
           <w:bCs/>
         </w:rPr>
-        <w:t>Rodovia Fernão Dias deve ter fluxo de mais de 1 milhão de veículos no carnaval</w:t>
-      </w:r>
-      <w:r>
-        <w:t>.</w:t>
-      </w:r>
+        <w:t xml:space="preserve"> </w:t>
+      </w:r>
+      <w:r>
+        <w:t xml:space="preserve">BIODISELBR, </w:t>
+      </w:r>
+      <w:r>
+        <w:t>2016. Disponível em: &lt;</w:t>
+      </w:r>
+      <w:r>
+        <w:t>www.biodieselbr.com/</w:t>
+      </w:r>
+      <w:proofErr w:type="spellStart"/>
+      <w:r>
+        <w:t>proalcool</w:t>
+      </w:r>
+      <w:proofErr w:type="spellEnd"/>
+      <w:r>
+        <w:t>/</w:t>
+      </w:r>
+      <w:proofErr w:type="spellStart"/>
+      <w:r>
+        <w:t>pro-alcool</w:t>
+      </w:r>
+      <w:proofErr w:type="spellEnd"/>
+      <w:r>
+        <w:t>/programa-etanol</w:t>
+      </w:r>
+      <w:r>
+        <w:t>&gt;. Acesso em: 27 março 2020.</w:t>
+      </w:r>
+    </w:p>
+    <w:p>
       <w:r>
         <w:rPr>
           <w:b/>
           <w:bCs/>
         </w:rPr>
-        <w:t xml:space="preserve"> </w:t>
-      </w:r>
-      <w:r>
-        <w:t>G1</w:t>
-      </w:r>
-      <w:r>
-        <w:t>, 20</w:t>
-      </w:r>
-      <w:r>
-        <w:t>20</w:t>
-      </w:r>
-      <w:r>
-        <w:t>. Disponível em: &lt;</w:t>
-      </w:r>
-      <w:r>
-        <w:t>https://g1.globo.com/mg/sul-de-minas/noticia/2020/02/21/rodovia-fernao-dias-deve-ter-fluxo-de-mais-de-1-milhao-de-veiculos-no-carnaval.ghtml</w:t>
-      </w:r>
-      <w:r>
-        <w:t>&gt;. Acesso em: 27 março 2020.</w:t>
-      </w:r>
-    </w:p>
-    <w:p>
-      <w:r>
-        <w:t xml:space="preserve">SAVINI, Roberta R. </w:t>
+        <w:t>Rodovia Fernão Dias deve ter fluxo de mais de 1 milhão de veículos no carnaval</w:t>
+      </w:r>
+      <w:r>
+        <w:t>.</w:t>
       </w:r>
       <w:r>
         <w:rPr>
           <w:b/>
           <w:bCs/>
         </w:rPr>
-        <w:t>Investigando a assimetria na transmissão dos preços dos combustíveis no Estado de São Paulo</w:t>
-      </w:r>
-      <w:r>
-        <w:t>. Dissertação</w:t>
-      </w:r>
-      <w:r>
-        <w:t xml:space="preserve"> (Mestrado em Economia Aplicada)</w:t>
-      </w:r>
-      <w:r>
-        <w:t xml:space="preserve"> – Escola Superior de Agricultura Luiz de Queiroz,</w:t>
-      </w:r>
-      <w:r>
-        <w:t xml:space="preserve"> São Paulo,</w:t>
-      </w:r>
-      <w:r>
-        <w:t xml:space="preserve"> 2016.</w:t>
-      </w:r>
-    </w:p>
-    <w:p>
-      <w:r>
-        <w:t xml:space="preserve">SALVANI, Roberta R.; BURNQUIST, Heloisa L.; JACOMINI, Rafael L. </w:t>
-      </w:r>
-      <w:r>
-        <w:t xml:space="preserve">Investigando a assimetria na transmissão dos preços dos combustíveis no Estado de São Paulo. </w:t>
+        <w:t xml:space="preserve"> </w:t>
+      </w:r>
+      <w:r>
+        <w:t>G1</w:t>
+      </w:r>
+      <w:r>
+        <w:t>, 20</w:t>
+      </w:r>
+      <w:r>
+        <w:t>20</w:t>
+      </w:r>
+      <w:r>
+        <w:t>. Disponível em: &lt;</w:t>
+      </w:r>
+      <w:r>
+        <w:t>https://g1.globo.com/mg/sul-de-minas/noticia/2020/02/21/rodovia-fernao-dias-deve-ter-fluxo-de-mais-de-1-milhao-de-veiculos-no-carnaval.ghtml</w:t>
+      </w:r>
+      <w:r>
+        <w:t>&gt;. Acesso em: 27 março 2020.</w:t>
+      </w:r>
+    </w:p>
+    <w:p>
+      <w:r>
+        <w:t xml:space="preserve">SAVINI, Roberta R. </w:t>
       </w:r>
       <w:r>
         <w:rPr>
           <w:b/>
           <w:bCs/>
         </w:rPr>
+        <w:t>Investigando a assimetria na transmissão dos preços dos combustíveis no Estado de São Paulo</w:t>
+      </w:r>
+      <w:r>
+        <w:t>. Dissertação</w:t>
+      </w:r>
+      <w:r>
+        <w:t xml:space="preserve"> (Mestrado em Economia Aplicada)</w:t>
+      </w:r>
+      <w:r>
+        <w:t xml:space="preserve"> – Escola Superior de Agricultura Luiz de Queiroz,</w:t>
+      </w:r>
+      <w:r>
+        <w:t xml:space="preserve"> São Paulo,</w:t>
+      </w:r>
+      <w:r>
+        <w:t xml:space="preserve"> 2016.</w:t>
+      </w:r>
+    </w:p>
+    <w:p>
+      <w:r>
+        <w:t xml:space="preserve">SALVANI, Roberta R.; BURNQUIST, Heloisa L.; JACOMINI, Rafael L. </w:t>
+      </w:r>
+      <w:r>
+        <w:t xml:space="preserve">Investigando a assimetria na transmissão dos preços dos combustíveis no Estado de São Paulo. </w:t>
+      </w:r>
+      <w:r>
+        <w:rPr>
+          <w:b/>
+          <w:bCs/>
+        </w:rPr>
         <w:t>II Seminário Científico da FACIG</w:t>
       </w:r>
       <w:r>
@@ -36601,6 +36647,54 @@
     </w:p>
     <w:p>
       <w:pPr>
+        <w:spacing w:before="0"/>
+      </w:pPr>
+      <w:r>
+        <w:t>SOMMERVILLE, Ian</w:t>
+      </w:r>
+      <w:r>
+        <w:t>.</w:t>
+      </w:r>
+      <w:r>
+        <w:t xml:space="preserve"> </w:t>
+      </w:r>
+      <w:r>
+        <w:rPr>
+          <w:b/>
+          <w:bCs/>
+        </w:rPr>
+        <w:t>Engenharia de Software</w:t>
+      </w:r>
+      <w:r>
+        <w:t xml:space="preserve">. </w:t>
+      </w:r>
+      <w:r>
+        <w:t>9</w:t>
+      </w:r>
+      <w:r>
+        <w:t xml:space="preserve">. ed. </w:t>
+      </w:r>
+      <w:r>
+        <w:t>São Paulo: Pearson</w:t>
+      </w:r>
+      <w:r>
+        <w:t>, 2011</w:t>
+      </w:r>
+      <w:r>
+        <w:t xml:space="preserve">. </w:t>
+      </w:r>
+      <w:r>
+        <w:t>5</w:t>
+      </w:r>
+      <w:r>
+        <w:t xml:space="preserve">29 </w:t>
+      </w:r>
+      <w:r>
+        <w:t>p.</w:t>
+      </w:r>
+    </w:p>
+    <w:p>
+      <w:pPr>
         <w:spacing w:before="0" w:after="160" w:line="259" w:lineRule="auto"/>
         <w:jc w:val="left"/>
       </w:pPr>
@@ -36628,7 +36722,7 @@
           <w:b/>
           <w:bCs/>
         </w:rPr>
-        <w:t>GPS</w:t>
+        <w:t>Ferramentas CASE</w:t>
       </w:r>
       <w:r>
         <w:t>.</w:t>
@@ -36641,13 +36735,14 @@
         <w:t xml:space="preserve"> </w:t>
       </w:r>
       <w:r>
-        <w:t xml:space="preserve">Tech </w:t>
-      </w:r>
-      <w:proofErr w:type="spellStart"/>
-      <w:r>
-        <w:t>Terms</w:t>
-      </w:r>
-      <w:proofErr w:type="spellEnd"/>
+        <w:t>NOÇÕES DE ENGENHARIA DE SOFTWARE</w:t>
+      </w:r>
+      <w:r>
+        <w:t>, 201</w:t>
+      </w:r>
+      <w:r>
+        <w:t>0</w:t>
+      </w:r>
       <w:r>
         <w:rPr>
           <w:b/>
@@ -36660,25 +36755,12 @@
       </w:r>
       <w:proofErr w:type="spellStart"/>
       <w:r>
-        <w:t>https</w:t>
+        <w:t>http</w:t>
       </w:r>
       <w:proofErr w:type="spellEnd"/>
       <w:r>
-        <w:t>://techterms.com/</w:t>
-      </w:r>
-      <w:proofErr w:type="spellStart"/>
-      <w:r>
-        <w:t>definition</w:t>
-      </w:r>
-      <w:proofErr w:type="spellEnd"/>
-      <w:r>
-        <w:t>/</w:t>
-      </w:r>
-      <w:proofErr w:type="spellStart"/>
-      <w:r>
-        <w:t>gps</w:t>
-      </w:r>
-      <w:proofErr w:type="spellEnd"/>
+        <w:t>://nocoesengsw.blogspot.com/2010/03/ferramentas-case.html</w:t>
+      </w:r>
       <w:r>
         <w:t>&gt;. Acesso em: 7 março 2020.</w:t>
       </w:r>
@@ -36692,7 +36774,7 @@
           <w:b/>
           <w:bCs/>
         </w:rPr>
-        <w:t>Nível de Decisão – Estratégico, Tático e Operacional</w:t>
+        <w:t>GPS</w:t>
       </w:r>
       <w:r>
         <w:t>.</w:t>
@@ -36705,10 +36787,7 @@
         <w:t xml:space="preserve"> </w:t>
       </w:r>
       <w:r>
-        <w:t>ABCPNL Desenvolvimento Humano</w:t>
-      </w:r>
-      <w:r>
-        <w:t>, 2018</w:t>
+        <w:t>TECH TERMS</w:t>
       </w:r>
       <w:r>
         <w:rPr>
@@ -36726,16 +36805,21 @@
       </w:r>
       <w:proofErr w:type="spellEnd"/>
       <w:r>
-        <w:t>://abcpnl.com.br/</w:t>
+        <w:t>://techterms.com/</w:t>
       </w:r>
       <w:proofErr w:type="spellStart"/>
       <w:r>
-        <w:t>niveis-de-decisoes-e-t-o</w:t>
+        <w:t>definition</w:t>
       </w:r>
       <w:proofErr w:type="spellEnd"/>
       <w:r>
         <w:t>/</w:t>
       </w:r>
+      <w:proofErr w:type="spellStart"/>
+      <w:r>
+        <w:t>gps</w:t>
+      </w:r>
+      <w:proofErr w:type="spellEnd"/>
       <w:r>
         <w:t>&gt;. Acesso em: 7 março 2020.</w:t>
       </w:r>
@@ -36749,7 +36833,7 @@
           <w:b/>
           <w:bCs/>
         </w:rPr>
-        <w:t>Objetivo geral e objetivo específico: como fazer e quais verbos utilizar</w:t>
+        <w:t>Nível de Decisão – Estratégico, Tático e Operacional</w:t>
       </w:r>
       <w:r>
         <w:t>.</w:t>
@@ -36761,13 +36845,14 @@
         </w:rPr>
         <w:t xml:space="preserve"> </w:t>
       </w:r>
-      <w:proofErr w:type="spellStart"/>
-      <w:r>
-        <w:t>Mettzer</w:t>
-      </w:r>
-      <w:proofErr w:type="spellEnd"/>
-      <w:r>
-        <w:t>, 2017</w:t>
+      <w:r>
+        <w:t xml:space="preserve">ABCPNL </w:t>
+      </w:r>
+      <w:r>
+        <w:t>DESENVOLVIMENTO HUMANO</w:t>
+      </w:r>
+      <w:r>
+        <w:t>, 2018</w:t>
       </w:r>
       <w:r>
         <w:rPr>
@@ -36779,11 +36864,117 @@
       <w:r>
         <w:t>Disponível em: &lt;</w:t>
       </w:r>
+      <w:proofErr w:type="spellStart"/>
+      <w:r>
+        <w:t>https</w:t>
+      </w:r>
+      <w:proofErr w:type="spellEnd"/>
+      <w:r>
+        <w:t>://abcpnl.com.br/</w:t>
+      </w:r>
+      <w:proofErr w:type="spellStart"/>
+      <w:r>
+        <w:t>niveis-de-decisoes-e-t-o</w:t>
+      </w:r>
+      <w:proofErr w:type="spellEnd"/>
+      <w:r>
+        <w:t>/</w:t>
+      </w:r>
+      <w:r>
+        <w:t>&gt;. Acesso em: 7 março 2020.</w:t>
+      </w:r>
+    </w:p>
+    <w:p>
+      <w:pPr>
+        <w:spacing w:before="0"/>
+      </w:pPr>
+      <w:r>
+        <w:rPr>
+          <w:b/>
+          <w:bCs/>
+        </w:rPr>
+        <w:t>Objetivo geral e objetivo específico: como fazer e quais verbos utilizar</w:t>
+      </w:r>
+      <w:r>
+        <w:t>.</w:t>
+      </w:r>
+      <w:r>
+        <w:rPr>
+          <w:b/>
+          <w:bCs/>
+        </w:rPr>
+        <w:t xml:space="preserve"> </w:t>
+      </w:r>
+      <w:r>
+        <w:t>METTZER</w:t>
+      </w:r>
+      <w:r>
+        <w:t>, 2017</w:t>
+      </w:r>
+      <w:r>
+        <w:rPr>
+          <w:b/>
+          <w:bCs/>
+        </w:rPr>
+        <w:t xml:space="preserve">. </w:t>
+      </w:r>
+      <w:r>
+        <w:t>Disponível em: &lt;</w:t>
+      </w:r>
       <w:r>
         <w:t>https://blog.mettzer.com/diferenca-entre-objetivo-geral-e-objetivo-especifico/</w:t>
       </w:r>
       <w:r>
         <w:t>&gt;. Acesso em: 7 março 2020.</w:t>
+      </w:r>
+    </w:p>
+    <w:p>
+      <w:pPr>
+        <w:spacing w:before="0"/>
+      </w:pPr>
+      <w:r>
+        <w:rPr>
+          <w:b/>
+          <w:bCs/>
+        </w:rPr>
+        <w:t xml:space="preserve">O que é CVV do cartão de </w:t>
+      </w:r>
+      <w:proofErr w:type="gramStart"/>
+      <w:r>
+        <w:rPr>
+          <w:b/>
+          <w:bCs/>
+        </w:rPr>
+        <w:t>crédito?</w:t>
+      </w:r>
+      <w:r>
+        <w:t>.</w:t>
+      </w:r>
+      <w:proofErr w:type="gramEnd"/>
+      <w:r>
+        <w:t xml:space="preserve"> SERASA ENSINA</w:t>
+      </w:r>
+      <w:r>
+        <w:rPr>
+          <w:b/>
+          <w:bCs/>
+        </w:rPr>
+        <w:t xml:space="preserve">. </w:t>
+      </w:r>
+      <w:r>
+        <w:t>Disponível em: &lt;</w:t>
+      </w:r>
+      <w:r>
+        <w:t>https://www.serasaconsumidor.com.br/ensina/seu-credito/o-que-e-cvv-do-cartao-de-credito/</w:t>
+      </w:r>
+      <w:r>
+        <w:t xml:space="preserve">&gt;. Acesso em: </w:t>
+      </w:r>
+      <w:r>
+        <w:t>20</w:t>
+      </w:r>
+      <w:r>
+        <w:t xml:space="preserve"> março 2020.</w:t>
       </w:r>
     </w:p>
     <w:p>
@@ -36839,7 +37030,7 @@
         <w:t xml:space="preserve"> </w:t>
       </w:r>
       <w:r>
-        <w:t>Significados</w:t>
+        <w:t>SIGNIFICADOS</w:t>
       </w:r>
       <w:r>
         <w:rPr>
@@ -36892,13 +37083,8 @@
         </w:rPr>
         <w:t xml:space="preserve"> </w:t>
       </w:r>
-      <w:proofErr w:type="spellStart"/>
-      <w:r>
-        <w:t>Pag</w:t>
-      </w:r>
-      <w:proofErr w:type="spellEnd"/>
-      <w:r>
-        <w:t xml:space="preserve"> Seguro</w:t>
+      <w:r>
+        <w:t>PAG SEGURO</w:t>
       </w:r>
       <w:r>
         <w:t>, 2020</w:t>
@@ -36929,11 +37115,51 @@
       <w:pPr>
         <w:spacing w:before="0"/>
       </w:pPr>
-    </w:p>
-    <w:p>
-      <w:pPr>
-        <w:spacing w:before="0"/>
-      </w:pPr>
+      <w:r>
+        <w:rPr>
+          <w:b/>
+          <w:bCs/>
+        </w:rPr>
+        <w:t xml:space="preserve">Você sabe o que é o QR </w:t>
+      </w:r>
+      <w:proofErr w:type="spellStart"/>
+      <w:r>
+        <w:rPr>
+          <w:b/>
+          <w:bCs/>
+        </w:rPr>
+        <w:t>Code</w:t>
+      </w:r>
+      <w:proofErr w:type="spellEnd"/>
+      <w:r>
+        <w:rPr>
+          <w:b/>
+          <w:bCs/>
+        </w:rPr>
+        <w:t>? A gente explica</w:t>
+      </w:r>
+      <w:r>
+        <w:t xml:space="preserve">. </w:t>
+      </w:r>
+      <w:r>
+        <w:t>OLHAR DIGITAL</w:t>
+      </w:r>
+      <w:r>
+        <w:rPr>
+          <w:b/>
+          <w:bCs/>
+        </w:rPr>
+        <w:t xml:space="preserve">. </w:t>
+      </w:r>
+      <w:r>
+        <w:t>Disponível em: &lt;</w:t>
+      </w:r>
+      <w:r>
+        <w:t>https://olhardigital.com.br/fique_seguro/noticia/voce-sabe-o-que-e-o-qr-code-a-gente-explica/90319</w:t>
+      </w:r>
+      <w:r>
+        <w:t>&gt;. Acesso em: 20 março 2020.</w:t>
+      </w:r>
     </w:p>
     <w:p>
       <w:r>

</xml_diff>

<commit_message>
Início dos Métodos Gerenciais e adição do Relatório de Desempenho
</commit_message>
<xml_diff>
--- a/docs/projeto-final/documento-final/etanois-pfc.docx
+++ b/docs/projeto-final/documento-final/etanois-pfc.docx
@@ -8368,7 +8368,21 @@
                 <w:rStyle w:val="Hyperlink"/>
                 <w:noProof/>
               </w:rPr>
-              <w:t>4.1 PLANO DE ELABORAÇÃO E GERENCIAMENTO DO PROJETO</w:t>
+              <w:t xml:space="preserve">4.1 PLANO </w:t>
+            </w:r>
+            <w:r>
+              <w:rPr>
+                <w:rStyle w:val="Hyperlink"/>
+                <w:noProof/>
+              </w:rPr>
+              <w:t>D</w:t>
+            </w:r>
+            <w:r>
+              <w:rPr>
+                <w:rStyle w:val="Hyperlink"/>
+                <w:noProof/>
+              </w:rPr>
+              <w:t>E ELABORAÇÃO E GERENCIAMENTO DO PROJETO</w:t>
             </w:r>
             <w:r>
               <w:rPr>
@@ -13504,9 +13518,46 @@
       </w:r>
       <w:bookmarkEnd w:id="17"/>
     </w:p>
+    <w:p>
+      <w:r>
+        <w:t>Esta seção consiste na gerência do projeto como um todo, considerando a ideia inicial, o ciclo de vida que o projeto Etanóis utilizou, os recursos necessários e o desempenho da equipe durante os ciclos.</w:t>
+      </w:r>
+    </w:p>
     <w:p/>
     <w:p>
       <w:pPr>
+        <w:spacing w:after="0" w:line="240" w:lineRule="auto"/>
+        <w:ind w:left="2268" w:firstLine="709"/>
+        <w:textAlignment w:val="baseline"/>
+        <w:rPr>
+          <w:rFonts w:eastAsia="Times New Roman" w:cs="Times New Roman"/>
+          <w:sz w:val="20"/>
+          <w:szCs w:val="20"/>
+          <w:lang w:eastAsia="pt-BR"/>
+        </w:rPr>
+      </w:pPr>
+      <w:r>
+        <w:rPr>
+          <w:rFonts w:eastAsia="Times New Roman" w:cs="Times New Roman"/>
+          <w:sz w:val="20"/>
+          <w:szCs w:val="20"/>
+          <w:lang w:eastAsia="pt-BR"/>
+        </w:rPr>
+        <w:t>O gerenciamento de projetos de software é uma parte essencial da engenharia de software. Os projetos precisam ser gerenciados, pois a engenharia de software profissional está sempre sujeita a orçamentos organizacionais e restrições de cronograma. O trabalho do gerente de projetos é garantir que o projeto de software atenda e supere essas restrições, além de oferecer softwares de alta qualidade.</w:t>
+      </w:r>
+      <w:r>
+        <w:rPr>
+          <w:rFonts w:eastAsia="Times New Roman" w:cs="Times New Roman"/>
+          <w:sz w:val="20"/>
+          <w:szCs w:val="20"/>
+          <w:lang w:eastAsia="pt-BR"/>
+        </w:rPr>
+        <w:t xml:space="preserve"> (SOMMERVILLE, 2011, p. 414)</w:t>
+      </w:r>
+    </w:p>
+    <w:p/>
+    <w:p>
+      <w:pPr>
         <w:pStyle w:val="Ttulo2"/>
       </w:pPr>
       <w:bookmarkStart w:id="18" w:name="_Toc36325041"/>
@@ -13515,66 +13566,747 @@
       </w:r>
       <w:bookmarkEnd w:id="18"/>
     </w:p>
+    <w:p>
+      <w:pPr>
+        <w:spacing w:before="0"/>
+      </w:pPr>
+      <w:r>
+        <w:t xml:space="preserve">O Plano de Elaboração e Gerenciamento do Projeto é um documento baseado no </w:t>
+      </w:r>
+      <w:r>
+        <w:rPr>
+          <w:i/>
+          <w:iCs/>
+        </w:rPr>
+        <w:t>Project Management Body of Knowledge</w:t>
+      </w:r>
+      <w:r>
+        <w:rPr>
+          <w:i/>
+          <w:iCs/>
+        </w:rPr>
+        <w:t xml:space="preserve"> </w:t>
+      </w:r>
+      <w:r>
+        <w:t>(PMBOK) 5º edição.</w:t>
+      </w:r>
+    </w:p>
+    <w:p>
+      <w:pPr>
+        <w:spacing w:before="0"/>
+      </w:pPr>
+      <w:r>
+        <w:t xml:space="preserve">No Apêndice </w:t>
+      </w:r>
+      <w:r>
+        <w:t xml:space="preserve">A </w:t>
+      </w:r>
+      <w:r>
+        <w:t>deste documento pode ser consultado o Plano de Elaboração e Gerenciamento do Etanóis.</w:t>
+      </w:r>
+    </w:p>
+    <w:p>
+      <w:pPr>
+        <w:spacing w:before="0"/>
+      </w:pPr>
+    </w:p>
+    <w:p>
+      <w:pPr>
+        <w:pStyle w:val="Ttulo2"/>
+      </w:pPr>
+      <w:bookmarkStart w:id="19" w:name="_Toc36325042"/>
+      <w:r>
+        <w:t>4.2 MODELO DE CICLO DE VIDA</w:t>
+      </w:r>
+      <w:bookmarkEnd w:id="19"/>
+    </w:p>
     <w:p/>
     <w:p>
       <w:pPr>
         <w:pStyle w:val="Ttulo2"/>
       </w:pPr>
-      <w:bookmarkStart w:id="19" w:name="_Toc36325042"/>
-      <w:r>
-        <w:t>4.2 MODELO DE CICLO DE VIDA</w:t>
-      </w:r>
-      <w:bookmarkEnd w:id="19"/>
+      <w:bookmarkStart w:id="20" w:name="_Toc36325043"/>
+      <w:r>
+        <w:t>4.3 RECURSOS NECESSÁRIOS</w:t>
+      </w:r>
+      <w:bookmarkEnd w:id="20"/>
+    </w:p>
+    <w:p>
+      <w:r>
+        <w:t xml:space="preserve">Nesta seção são mostrados os recursos humanos, de </w:t>
+      </w:r>
+      <w:r>
+        <w:rPr>
+          <w:i/>
+          <w:iCs/>
+        </w:rPr>
+        <w:t>hardware</w:t>
+      </w:r>
+      <w:r>
+        <w:t xml:space="preserve"> e de </w:t>
+      </w:r>
+      <w:r>
+        <w:rPr>
+          <w:i/>
+          <w:iCs/>
+        </w:rPr>
+        <w:t>software</w:t>
+      </w:r>
+      <w:r>
+        <w:t xml:space="preserve"> necessários para a realização deste projeto.</w:t>
+      </w:r>
     </w:p>
     <w:p/>
     <w:p>
       <w:pPr>
+        <w:pStyle w:val="Ttulo3"/>
+      </w:pPr>
+      <w:r>
+        <w:t>4.3.1 Recursos humanos</w:t>
+      </w:r>
+    </w:p>
+    <w:p>
+      <w:pPr>
+        <w:spacing w:before="0" w:after="0"/>
+      </w:pPr>
+      <w:r>
+        <w:t>A equipe de desenvolvimento do Etanóis é constituída por três membros e estes desempenham as seguintes funções:</w:t>
+      </w:r>
+    </w:p>
+    <w:p>
+      <w:pPr>
+        <w:pStyle w:val="PargrafodaLista"/>
+        <w:numPr>
+          <w:ilvl w:val="0"/>
+          <w:numId w:val="18"/>
+        </w:numPr>
+        <w:spacing w:before="0" w:after="0"/>
+        <w:ind w:left="568" w:hanging="284"/>
+      </w:pPr>
+      <w:r>
+        <w:t xml:space="preserve">Júlio César Carvalho: desenvolvedor da aplicação </w:t>
+      </w:r>
+      <w:r>
+        <w:rPr>
+          <w:i/>
+          <w:iCs/>
+        </w:rPr>
+        <w:t>web</w:t>
+      </w:r>
+      <w:r>
+        <w:t>;</w:t>
+      </w:r>
+    </w:p>
+    <w:p>
+      <w:pPr>
+        <w:pStyle w:val="PargrafodaLista"/>
+        <w:numPr>
+          <w:ilvl w:val="0"/>
+          <w:numId w:val="18"/>
+        </w:numPr>
+        <w:spacing w:before="0" w:after="0"/>
+        <w:ind w:left="568" w:hanging="284"/>
+      </w:pPr>
+      <w:r>
+        <w:lastRenderedPageBreak/>
+        <w:t>João Vitor Teixeira: desenvolvedor das APIs Etanóis;</w:t>
+      </w:r>
+    </w:p>
+    <w:p>
+      <w:pPr>
+        <w:pStyle w:val="PargrafodaLista"/>
+        <w:numPr>
+          <w:ilvl w:val="0"/>
+          <w:numId w:val="18"/>
+        </w:numPr>
+        <w:spacing w:before="0" w:after="0"/>
+        <w:ind w:left="568" w:hanging="284"/>
+      </w:pPr>
+      <w:r>
+        <w:t>Mateus</w:t>
+      </w:r>
+      <w:r>
+        <w:t xml:space="preserve"> José Barbosa: gestor do projeto e desenvolvedor das aplicações </w:t>
+      </w:r>
+      <w:r>
+        <w:rPr>
+          <w:i/>
+          <w:iCs/>
+        </w:rPr>
+        <w:t>mobile</w:t>
+      </w:r>
+      <w:r>
+        <w:t>.</w:t>
+      </w:r>
+    </w:p>
+    <w:p/>
+    <w:p>
+      <w:pPr>
+        <w:pStyle w:val="Ttulo3"/>
+      </w:pPr>
+      <w:r>
+        <w:t>4.3.2 Recursos de Hardware</w:t>
+      </w:r>
+    </w:p>
+    <w:p>
+      <w:pPr>
+        <w:spacing w:before="0" w:after="0"/>
+      </w:pPr>
+      <w:r>
+        <w:t xml:space="preserve">Para o desenvolvimento do Etanóis são utilizados três </w:t>
+      </w:r>
+      <w:r>
+        <w:rPr>
+          <w:i/>
+          <w:iCs/>
+        </w:rPr>
+        <w:t>notebooks</w:t>
+      </w:r>
+      <w:r>
+        <w:t>, sendo:</w:t>
+      </w:r>
+    </w:p>
+    <w:p>
+      <w:pPr>
+        <w:pStyle w:val="PargrafodaLista"/>
+        <w:numPr>
+          <w:ilvl w:val="0"/>
+          <w:numId w:val="19"/>
+        </w:numPr>
+        <w:spacing w:before="0" w:after="0"/>
+        <w:ind w:left="568" w:hanging="284"/>
+      </w:pPr>
+      <w:r>
+        <w:t xml:space="preserve">Um </w:t>
+      </w:r>
+      <w:r>
+        <w:rPr>
+          <w:i/>
+          <w:iCs/>
+        </w:rPr>
+        <w:t>MacBook Air</w:t>
+      </w:r>
+      <w:r>
+        <w:t xml:space="preserve"> 13” 2015, processador i5 1,6 GHz, 4 </w:t>
+      </w:r>
+      <w:r>
+        <w:rPr>
+          <w:i/>
+          <w:iCs/>
+        </w:rPr>
+        <w:t>Gigabytes</w:t>
+      </w:r>
+      <w:r>
+        <w:t xml:space="preserve"> de RAM e 128 </w:t>
+      </w:r>
+      <w:r>
+        <w:rPr>
+          <w:i/>
+          <w:iCs/>
+        </w:rPr>
+        <w:t>Gigabytes</w:t>
+      </w:r>
+      <w:r>
+        <w:t xml:space="preserve"> de SSD;</w:t>
+      </w:r>
+    </w:p>
+    <w:p>
+      <w:pPr>
+        <w:pStyle w:val="PargrafodaLista"/>
+        <w:numPr>
+          <w:ilvl w:val="0"/>
+          <w:numId w:val="19"/>
+        </w:numPr>
+        <w:spacing w:before="0" w:after="0"/>
+        <w:ind w:left="568" w:hanging="284"/>
+      </w:pPr>
+      <w:r>
+        <w:t xml:space="preserve">Um </w:t>
+      </w:r>
+      <w:r>
+        <w:rPr>
+          <w:i/>
+          <w:iCs/>
+        </w:rPr>
+        <w:t>MacBook</w:t>
+      </w:r>
+      <w:r>
+        <w:t xml:space="preserve"> </w:t>
+      </w:r>
+      <w:r>
+        <w:rPr>
+          <w:i/>
+          <w:iCs/>
+        </w:rPr>
+        <w:t>Air</w:t>
+      </w:r>
+      <w:r>
+        <w:t xml:space="preserve">, 13” 2019, processador i5 1,6 GHz, 8 </w:t>
+      </w:r>
+      <w:r>
+        <w:rPr>
+          <w:i/>
+          <w:iCs/>
+        </w:rPr>
+        <w:t>Gigabytes</w:t>
+      </w:r>
+      <w:r>
+        <w:t xml:space="preserve"> de RAM e 128 </w:t>
+      </w:r>
+      <w:r>
+        <w:rPr>
+          <w:i/>
+          <w:iCs/>
+        </w:rPr>
+        <w:t>Gigabytes</w:t>
+      </w:r>
+      <w:r>
+        <w:t xml:space="preserve"> de SSD</w:t>
+      </w:r>
+      <w:r>
+        <w:t>.</w:t>
+      </w:r>
+    </w:p>
+    <w:p/>
+    <w:p>
+      <w:pPr>
+        <w:pStyle w:val="Ttulo3"/>
+      </w:pPr>
+      <w:r>
+        <w:t xml:space="preserve"> 4.3.3 Recursos de Software</w:t>
+      </w:r>
+    </w:p>
+    <w:p>
+      <w:pPr>
+        <w:spacing w:before="0" w:after="0"/>
+      </w:pPr>
+      <w:r>
+        <w:t xml:space="preserve">Para o desenvolvimento do Etanóis são utilizados os seguintes </w:t>
+      </w:r>
+      <w:r>
+        <w:rPr>
+          <w:i/>
+          <w:iCs/>
+        </w:rPr>
+        <w:t>softwares</w:t>
+      </w:r>
+      <w:r>
+        <w:t>:</w:t>
+      </w:r>
+    </w:p>
+    <w:p>
+      <w:pPr>
+        <w:pStyle w:val="PargrafodaLista"/>
+        <w:numPr>
+          <w:ilvl w:val="0"/>
+          <w:numId w:val="20"/>
+        </w:numPr>
+        <w:spacing w:before="0" w:after="0"/>
+        <w:ind w:left="568" w:hanging="284"/>
+      </w:pPr>
+      <w:r>
+        <w:t>Sistemas operacionais</w:t>
+      </w:r>
+    </w:p>
+    <w:p>
+      <w:pPr>
+        <w:pStyle w:val="PargrafodaLista"/>
+        <w:numPr>
+          <w:ilvl w:val="1"/>
+          <w:numId w:val="20"/>
+        </w:numPr>
+        <w:spacing w:before="0" w:after="0"/>
+        <w:ind w:left="1135" w:hanging="284"/>
+      </w:pPr>
+      <w:r>
+        <w:rPr>
+          <w:i/>
+          <w:iCs/>
+        </w:rPr>
+        <w:t>macOS</w:t>
+      </w:r>
+      <w:r>
+        <w:t xml:space="preserve"> </w:t>
+      </w:r>
+      <w:r>
+        <w:rPr>
+          <w:i/>
+          <w:iCs/>
+        </w:rPr>
+        <w:t>Catalina</w:t>
+      </w:r>
+      <w:r>
+        <w:t xml:space="preserve"> 10.15.3</w:t>
+      </w:r>
+      <w:r>
+        <w:t>;</w:t>
+      </w:r>
+    </w:p>
+    <w:p>
+      <w:pPr>
+        <w:pStyle w:val="PargrafodaLista"/>
+        <w:numPr>
+          <w:ilvl w:val="1"/>
+          <w:numId w:val="20"/>
+        </w:numPr>
+        <w:spacing w:before="0" w:after="0"/>
+        <w:ind w:left="1135" w:hanging="284"/>
+      </w:pPr>
+      <w:r>
+        <w:rPr>
+          <w:i/>
+          <w:iCs/>
+        </w:rPr>
+        <w:t>Windows 10</w:t>
+      </w:r>
+      <w:r>
+        <w:rPr>
+          <w:i/>
+          <w:iCs/>
+        </w:rPr>
+        <w:t>;</w:t>
+      </w:r>
+    </w:p>
+    <w:p>
+      <w:pPr>
+        <w:pStyle w:val="PargrafodaLista"/>
+        <w:numPr>
+          <w:ilvl w:val="0"/>
+          <w:numId w:val="20"/>
+        </w:numPr>
+        <w:spacing w:before="0" w:after="0"/>
+        <w:ind w:left="568" w:hanging="284"/>
+      </w:pPr>
+      <w:r>
+        <w:t>Ferramentas CASE</w:t>
+      </w:r>
+    </w:p>
+    <w:p>
+      <w:pPr>
+        <w:pStyle w:val="PargrafodaLista"/>
+        <w:numPr>
+          <w:ilvl w:val="1"/>
+          <w:numId w:val="20"/>
+        </w:numPr>
+        <w:spacing w:before="0" w:after="0"/>
+        <w:ind w:left="1135" w:hanging="284"/>
+      </w:pPr>
+      <w:r>
+        <w:rPr>
+          <w:i/>
+          <w:iCs/>
+        </w:rPr>
+        <w:t>Adobe XD</w:t>
+      </w:r>
+      <w:r>
+        <w:rPr>
+          <w:i/>
+          <w:iCs/>
+        </w:rPr>
+        <w:t>;</w:t>
+      </w:r>
+    </w:p>
+    <w:p>
+      <w:pPr>
+        <w:pStyle w:val="PargrafodaLista"/>
+        <w:numPr>
+          <w:ilvl w:val="1"/>
+          <w:numId w:val="20"/>
+        </w:numPr>
+        <w:spacing w:before="0" w:after="0"/>
+        <w:ind w:left="1135" w:hanging="284"/>
+      </w:pPr>
+      <w:r>
+        <w:rPr>
+          <w:i/>
+          <w:iCs/>
+        </w:rPr>
+        <w:t>Adobe Photoshop CC 2020</w:t>
+      </w:r>
+      <w:r>
+        <w:rPr>
+          <w:i/>
+          <w:iCs/>
+        </w:rPr>
+        <w:t>;</w:t>
+      </w:r>
+    </w:p>
+    <w:p>
+      <w:pPr>
+        <w:pStyle w:val="PargrafodaLista"/>
+        <w:numPr>
+          <w:ilvl w:val="1"/>
+          <w:numId w:val="20"/>
+        </w:numPr>
+        <w:spacing w:before="0" w:after="0"/>
+        <w:ind w:left="1135" w:hanging="284"/>
+      </w:pPr>
+      <w:r>
+        <w:rPr>
+          <w:i/>
+          <w:iCs/>
+        </w:rPr>
+        <w:t>LucidChart</w:t>
+      </w:r>
+      <w:r>
+        <w:rPr>
+          <w:i/>
+          <w:iCs/>
+        </w:rPr>
+        <w:t>;</w:t>
+      </w:r>
+    </w:p>
+    <w:p>
+      <w:pPr>
+        <w:pStyle w:val="PargrafodaLista"/>
+        <w:numPr>
+          <w:ilvl w:val="1"/>
+          <w:numId w:val="20"/>
+        </w:numPr>
+        <w:spacing w:before="0" w:after="0"/>
+        <w:ind w:left="1135" w:hanging="284"/>
+      </w:pPr>
+      <w:r>
+        <w:rPr>
+          <w:i/>
+          <w:iCs/>
+        </w:rPr>
+        <w:t>Software Idea Modeler</w:t>
+      </w:r>
+      <w:r>
+        <w:rPr>
+          <w:i/>
+          <w:iCs/>
+        </w:rPr>
+        <w:t>;</w:t>
+      </w:r>
+    </w:p>
+    <w:p>
+      <w:pPr>
+        <w:pStyle w:val="PargrafodaLista"/>
+        <w:numPr>
+          <w:ilvl w:val="0"/>
+          <w:numId w:val="20"/>
+        </w:numPr>
+        <w:spacing w:before="0" w:after="0"/>
+        <w:ind w:left="568" w:hanging="284"/>
+      </w:pPr>
+      <w:r>
+        <w:t>Ferramentas de versionamento</w:t>
+      </w:r>
+    </w:p>
+    <w:p>
+      <w:pPr>
+        <w:pStyle w:val="PargrafodaLista"/>
+        <w:numPr>
+          <w:ilvl w:val="1"/>
+          <w:numId w:val="20"/>
+        </w:numPr>
+        <w:spacing w:before="0" w:after="0"/>
+        <w:ind w:left="1135" w:hanging="284"/>
+      </w:pPr>
+      <w:r>
+        <w:rPr>
+          <w:i/>
+          <w:iCs/>
+        </w:rPr>
+        <w:t>Github</w:t>
+      </w:r>
+      <w:r>
+        <w:rPr>
+          <w:i/>
+          <w:iCs/>
+        </w:rPr>
+        <w:t>;</w:t>
+      </w:r>
+    </w:p>
+    <w:p>
+      <w:pPr>
+        <w:pStyle w:val="PargrafodaLista"/>
+        <w:numPr>
+          <w:ilvl w:val="0"/>
+          <w:numId w:val="20"/>
+        </w:numPr>
+        <w:spacing w:before="0" w:after="0"/>
+        <w:ind w:left="568" w:hanging="284"/>
+      </w:pPr>
+      <w:r>
+        <w:t>Ferramentas de desenvolvimento</w:t>
+      </w:r>
+    </w:p>
+    <w:p>
+      <w:pPr>
+        <w:pStyle w:val="PargrafodaLista"/>
+        <w:numPr>
+          <w:ilvl w:val="1"/>
+          <w:numId w:val="20"/>
+        </w:numPr>
+        <w:spacing w:before="0" w:after="0"/>
+        <w:ind w:left="1135" w:hanging="284"/>
+      </w:pPr>
+      <w:r>
+        <w:rPr>
+          <w:i/>
+          <w:iCs/>
+        </w:rPr>
+        <w:t>Microsoft Visual Studio Code</w:t>
+      </w:r>
+      <w:r>
+        <w:rPr>
+          <w:i/>
+          <w:iCs/>
+        </w:rPr>
+        <w:t>;</w:t>
+      </w:r>
+    </w:p>
+    <w:p>
+      <w:pPr>
+        <w:pStyle w:val="PargrafodaLista"/>
+        <w:numPr>
+          <w:ilvl w:val="1"/>
+          <w:numId w:val="20"/>
+        </w:numPr>
+        <w:spacing w:before="0" w:after="0"/>
+        <w:ind w:left="1135" w:hanging="284"/>
+      </w:pPr>
+      <w:r>
+        <w:rPr>
+          <w:i/>
+          <w:iCs/>
+        </w:rPr>
+        <w:t>PostgreSQL</w:t>
+      </w:r>
+      <w:r>
+        <w:rPr>
+          <w:i/>
+          <w:iCs/>
+        </w:rPr>
+        <w:t>;</w:t>
+      </w:r>
+    </w:p>
+    <w:p>
+      <w:pPr>
+        <w:pStyle w:val="PargrafodaLista"/>
+        <w:numPr>
+          <w:ilvl w:val="1"/>
+          <w:numId w:val="20"/>
+        </w:numPr>
+        <w:spacing w:before="0" w:after="0"/>
+        <w:ind w:left="1135" w:hanging="284"/>
+      </w:pPr>
+      <w:r>
+        <w:rPr>
+          <w:i/>
+          <w:iCs/>
+        </w:rPr>
+        <w:t>PgAdmin</w:t>
+      </w:r>
+      <w:r>
+        <w:rPr>
+          <w:i/>
+          <w:iCs/>
+        </w:rPr>
+        <w:t>;</w:t>
+      </w:r>
+    </w:p>
+    <w:p>
+      <w:pPr>
+        <w:pStyle w:val="PargrafodaLista"/>
+        <w:numPr>
+          <w:ilvl w:val="1"/>
+          <w:numId w:val="20"/>
+        </w:numPr>
+        <w:spacing w:before="0" w:after="0"/>
+        <w:ind w:left="1135" w:hanging="284"/>
+      </w:pPr>
+      <w:r>
+        <w:rPr>
+          <w:i/>
+          <w:iCs/>
+        </w:rPr>
+        <w:t>Node.js</w:t>
+      </w:r>
+      <w:r>
+        <w:rPr>
+          <w:i/>
+          <w:iCs/>
+        </w:rPr>
+        <w:t>;</w:t>
+      </w:r>
+    </w:p>
+    <w:p>
+      <w:pPr>
+        <w:pStyle w:val="PargrafodaLista"/>
+        <w:numPr>
+          <w:ilvl w:val="1"/>
+          <w:numId w:val="20"/>
+        </w:numPr>
+        <w:spacing w:before="0" w:after="0"/>
+        <w:ind w:left="1135" w:hanging="284"/>
+      </w:pPr>
+      <w:r>
+        <w:rPr>
+          <w:i/>
+          <w:iCs/>
+        </w:rPr>
+        <w:t>Flutter</w:t>
+      </w:r>
+      <w:r>
+        <w:rPr>
+          <w:i/>
+          <w:iCs/>
+        </w:rPr>
+        <w:t>;</w:t>
+      </w:r>
+    </w:p>
+    <w:p>
+      <w:pPr>
+        <w:pStyle w:val="PargrafodaLista"/>
+        <w:numPr>
+          <w:ilvl w:val="1"/>
+          <w:numId w:val="20"/>
+        </w:numPr>
+        <w:spacing w:before="0" w:after="0"/>
+        <w:ind w:left="1135" w:hanging="284"/>
+      </w:pPr>
+      <w:r>
+        <w:rPr>
+          <w:i/>
+          <w:iCs/>
+        </w:rPr>
+        <w:t>Angular</w:t>
+      </w:r>
+      <w:r>
+        <w:rPr>
+          <w:i/>
+          <w:iCs/>
+        </w:rPr>
+        <w:t>.</w:t>
+      </w:r>
+    </w:p>
+    <w:p/>
+    <w:p>
+      <w:pPr>
         <w:pStyle w:val="Ttulo2"/>
       </w:pPr>
-      <w:bookmarkStart w:id="20" w:name="_Toc36325043"/>
-      <w:r>
-        <w:t>4.3 RECURSOS NECESSÁRIOS</w:t>
-      </w:r>
-      <w:bookmarkEnd w:id="20"/>
+      <w:bookmarkStart w:id="21" w:name="_Toc36325044"/>
+      <w:r>
+        <w:lastRenderedPageBreak/>
+        <w:t>4.4 RELATÓRIO DE DESEMPENHO</w:t>
+      </w:r>
+      <w:bookmarkEnd w:id="21"/>
+    </w:p>
+    <w:p>
+      <w:r>
+        <w:t>O Relatório de Desempenho consiste no auto avaliação da equipe sobre o desenvolvimento do projeto.</w:t>
+      </w:r>
+    </w:p>
+    <w:p>
+      <w:r>
+        <w:t>Esse relatório pode ser encontrado no Apêndice B deste documento.</w:t>
+      </w:r>
     </w:p>
     <w:p/>
-    <w:p>
-      <w:pPr>
-        <w:pStyle w:val="Ttulo2"/>
-      </w:pPr>
-      <w:bookmarkStart w:id="21" w:name="_Toc36325044"/>
-      <w:r>
-        <w:t>4.4 RELATÓRIO DE DESEMPENHO</w:t>
-      </w:r>
-      <w:bookmarkEnd w:id="21"/>
-    </w:p>
-    <w:p/>
-    <w:p>
-      <w:pPr>
-        <w:pStyle w:val="Ttulo2"/>
-      </w:pPr>
-      <w:bookmarkStart w:id="22" w:name="_Toc36325045"/>
-      <w:r>
-        <w:t>4.5 ESTIMATIVAS DE TAMANHO E ESFORÇO</w:t>
-      </w:r>
-      <w:bookmarkEnd w:id="22"/>
-    </w:p>
-    <w:p/>
-    <w:p>
-      <w:pPr>
-        <w:pStyle w:val="Ttulo2"/>
-      </w:pPr>
-      <w:bookmarkStart w:id="23" w:name="_Toc36325046"/>
-      <w:r>
-        <w:t>4.6 GERENCIAMENTO DE CONFIGURAÇÃO</w:t>
-      </w:r>
-      <w:bookmarkEnd w:id="23"/>
-    </w:p>
-    <w:p>
-      <w:pPr>
-        <w:pStyle w:val="Ttulo1"/>
-      </w:pPr>
-    </w:p>
     <w:p>
       <w:pPr>
         <w:pStyle w:val="Ttulo1"/>
@@ -13592,12 +14324,12 @@
       <w:pPr>
         <w:pStyle w:val="Ttulo1"/>
       </w:pPr>
-      <w:bookmarkStart w:id="24" w:name="_Toc36325047"/>
+      <w:bookmarkStart w:id="22" w:name="_Toc36325047"/>
       <w:r>
         <w:lastRenderedPageBreak/>
         <w:t>5 ESPECIFICAÇÃO E ANÁLISE DOS REQUISITOS</w:t>
       </w:r>
-      <w:bookmarkEnd w:id="24"/>
+      <w:bookmarkEnd w:id="22"/>
     </w:p>
     <w:p>
       <w:r>
@@ -13626,14 +14358,14 @@
       <w:pPr>
         <w:pStyle w:val="Ttulo2"/>
       </w:pPr>
-      <w:bookmarkStart w:id="25" w:name="_Toc36325048"/>
+      <w:bookmarkStart w:id="23" w:name="_Toc36325048"/>
       <w:r>
         <w:t xml:space="preserve">5.1 REQUISITOS DO SISTEMA </w:t>
       </w:r>
       <w:r>
         <w:t>DE SOFTWARE</w:t>
       </w:r>
-      <w:bookmarkEnd w:id="25"/>
+      <w:bookmarkEnd w:id="23"/>
     </w:p>
     <w:p>
       <w:r>
@@ -14024,7 +14756,7 @@
       <w:pPr>
         <w:pStyle w:val="Legenda"/>
       </w:pPr>
-      <w:bookmarkStart w:id="26" w:name="_Toc36324958"/>
+      <w:bookmarkStart w:id="24" w:name="_Toc36324958"/>
       <w:r>
         <w:t xml:space="preserve">QUADRO </w:t>
       </w:r>
@@ -14042,7 +14774,7 @@
       <w:r>
         <w:t>Requisito funcional 01: cadastrar usuário</w:t>
       </w:r>
-      <w:bookmarkEnd w:id="26"/>
+      <w:bookmarkEnd w:id="24"/>
     </w:p>
     <w:p>
       <w:pPr>
@@ -14302,7 +15034,7 @@
       <w:pPr>
         <w:pStyle w:val="Legenda"/>
       </w:pPr>
-      <w:bookmarkStart w:id="27" w:name="_Toc36324959"/>
+      <w:bookmarkStart w:id="25" w:name="_Toc36324959"/>
       <w:r>
         <w:t xml:space="preserve">QUADRO </w:t>
       </w:r>
@@ -14320,7 +15052,7 @@
       <w:r>
         <w:t>- Requisito funcional 02: iniciar sessão do usuário</w:t>
       </w:r>
-      <w:bookmarkEnd w:id="27"/>
+      <w:bookmarkEnd w:id="25"/>
     </w:p>
     <w:p>
       <w:pPr>
@@ -14614,7 +15346,7 @@
       <w:pPr>
         <w:pStyle w:val="Legenda"/>
       </w:pPr>
-      <w:bookmarkStart w:id="28" w:name="_Toc36324960"/>
+      <w:bookmarkStart w:id="26" w:name="_Toc36324960"/>
       <w:r>
         <w:t xml:space="preserve">QUADRO </w:t>
       </w:r>
@@ -14632,7 +15364,7 @@
       <w:r>
         <w:t>- Requisito funcional 03: enviar senha temporária para o usuário</w:t>
       </w:r>
-      <w:bookmarkEnd w:id="28"/>
+      <w:bookmarkEnd w:id="26"/>
     </w:p>
     <w:p>
       <w:pPr>
@@ -14941,7 +15673,7 @@
       <w:pPr>
         <w:pStyle w:val="Legenda"/>
       </w:pPr>
-      <w:bookmarkStart w:id="29" w:name="_Toc36324961"/>
+      <w:bookmarkStart w:id="27" w:name="_Toc36324961"/>
       <w:r>
         <w:t xml:space="preserve">QUADRO </w:t>
       </w:r>
@@ -14959,7 +15691,7 @@
       <w:r>
         <w:t>- Requisito funcional 04: editar perfil do usuário</w:t>
       </w:r>
-      <w:bookmarkEnd w:id="29"/>
+      <w:bookmarkEnd w:id="27"/>
     </w:p>
     <w:p>
       <w:pPr>
@@ -15217,7 +15949,7 @@
       <w:pPr>
         <w:pStyle w:val="Legenda"/>
       </w:pPr>
-      <w:bookmarkStart w:id="30" w:name="_Toc36324962"/>
+      <w:bookmarkStart w:id="28" w:name="_Toc36324962"/>
       <w:r>
         <w:t xml:space="preserve">QUADRO </w:t>
       </w:r>
@@ -15238,7 +15970,7 @@
       <w:r>
         <w:t>Requisito funcional 05: inativar perfil do usuário</w:t>
       </w:r>
-      <w:bookmarkEnd w:id="30"/>
+      <w:bookmarkEnd w:id="28"/>
     </w:p>
     <w:p>
       <w:pPr>
@@ -15595,7 +16327,7 @@
       <w:pPr>
         <w:pStyle w:val="Legenda"/>
       </w:pPr>
-      <w:bookmarkStart w:id="31" w:name="_Toc36324963"/>
+      <w:bookmarkStart w:id="29" w:name="_Toc36324963"/>
       <w:r>
         <w:lastRenderedPageBreak/>
         <w:t xml:space="preserve">QUADRO </w:t>
@@ -15614,7 +16346,7 @@
       <w:r>
         <w:t>- Requisito funcional 06: cadastrar posto de combustível</w:t>
       </w:r>
-      <w:bookmarkEnd w:id="31"/>
+      <w:bookmarkEnd w:id="29"/>
     </w:p>
     <w:p>
       <w:pPr>
@@ -15942,7 +16674,7 @@
       <w:pPr>
         <w:pStyle w:val="Legenda"/>
       </w:pPr>
-      <w:bookmarkStart w:id="32" w:name="_Toc36324964"/>
+      <w:bookmarkStart w:id="30" w:name="_Toc36324964"/>
       <w:r>
         <w:t xml:space="preserve">QUADRO </w:t>
       </w:r>
@@ -15960,7 +16692,7 @@
       <w:r>
         <w:t>Requisito funcional 07: editar informações do posto de combustível</w:t>
       </w:r>
-      <w:bookmarkEnd w:id="32"/>
+      <w:bookmarkEnd w:id="30"/>
     </w:p>
     <w:p>
       <w:pPr>
@@ -16251,7 +16983,7 @@
       <w:pPr>
         <w:pStyle w:val="Legenda"/>
       </w:pPr>
-      <w:bookmarkStart w:id="33" w:name="_Toc36324965"/>
+      <w:bookmarkStart w:id="31" w:name="_Toc36324965"/>
       <w:r>
         <w:t xml:space="preserve">QUADRO </w:t>
       </w:r>
@@ -16269,7 +17001,7 @@
       <w:r>
         <w:t>- Requisito funcional 08: cadastrar serviços do posto de combustível</w:t>
       </w:r>
-      <w:bookmarkEnd w:id="33"/>
+      <w:bookmarkEnd w:id="31"/>
     </w:p>
     <w:p>
       <w:pPr>
@@ -16567,7 +17299,7 @@
       <w:pPr>
         <w:pStyle w:val="Legenda"/>
       </w:pPr>
-      <w:bookmarkStart w:id="34" w:name="_Toc36324966"/>
+      <w:bookmarkStart w:id="32" w:name="_Toc36324966"/>
       <w:r>
         <w:t xml:space="preserve">QUADRO </w:t>
       </w:r>
@@ -16585,7 +17317,7 @@
       <w:r>
         <w:t>Requisito funcional 09: editar serviços do posto de combustível</w:t>
       </w:r>
-      <w:bookmarkEnd w:id="34"/>
+      <w:bookmarkEnd w:id="32"/>
     </w:p>
     <w:p>
       <w:pPr>
@@ -16853,7 +17585,7 @@
       <w:pPr>
         <w:pStyle w:val="Legenda"/>
       </w:pPr>
-      <w:bookmarkStart w:id="35" w:name="_Toc36324967"/>
+      <w:bookmarkStart w:id="33" w:name="_Toc36324967"/>
       <w:r>
         <w:t xml:space="preserve">QUADRO </w:t>
       </w:r>
@@ -16871,7 +17603,7 @@
       <w:r>
         <w:t>- Requisito funcional 10: inativar posto de combustível</w:t>
       </w:r>
-      <w:bookmarkEnd w:id="35"/>
+      <w:bookmarkEnd w:id="33"/>
     </w:p>
     <w:p>
       <w:pPr>
@@ -17202,7 +17934,7 @@
       <w:pPr>
         <w:pStyle w:val="Legenda"/>
       </w:pPr>
-      <w:bookmarkStart w:id="36" w:name="_Toc36324968"/>
+      <w:bookmarkStart w:id="34" w:name="_Toc36324968"/>
       <w:r>
         <w:t xml:space="preserve">QUADRO </w:t>
       </w:r>
@@ -17220,7 +17952,7 @@
       <w:r>
         <w:t>- Requisito funcional 11: cadastrar combustíveis disponíveis no posto de combustível</w:t>
       </w:r>
-      <w:bookmarkEnd w:id="36"/>
+      <w:bookmarkEnd w:id="34"/>
     </w:p>
     <w:p>
       <w:pPr>
@@ -17523,7 +18255,7 @@
       <w:pPr>
         <w:pStyle w:val="Legenda"/>
       </w:pPr>
-      <w:bookmarkStart w:id="37" w:name="_Toc36324969"/>
+      <w:bookmarkStart w:id="35" w:name="_Toc36324969"/>
       <w:r>
         <w:t xml:space="preserve">QUADRO </w:t>
       </w:r>
@@ -17541,7 +18273,7 @@
       <w:r>
         <w:t>Requisito funcional 12: editar valores dos combustíveis no posto de combustível</w:t>
       </w:r>
-      <w:bookmarkEnd w:id="37"/>
+      <w:bookmarkEnd w:id="35"/>
     </w:p>
     <w:p>
       <w:pPr>
@@ -17831,7 +18563,7 @@
       <w:pPr>
         <w:pStyle w:val="Legenda"/>
       </w:pPr>
-      <w:bookmarkStart w:id="38" w:name="_Toc36324970"/>
+      <w:bookmarkStart w:id="36" w:name="_Toc36324970"/>
       <w:r>
         <w:t xml:space="preserve">QUADRO </w:t>
       </w:r>
@@ -17849,7 +18581,7 @@
       <w:r>
         <w:t>- Requisito funcional 13: inativar combustíveis disponíveis no posto de combustível</w:t>
       </w:r>
-      <w:bookmarkEnd w:id="38"/>
+      <w:bookmarkEnd w:id="36"/>
     </w:p>
     <w:p>
       <w:pPr>
@@ -18196,7 +18928,7 @@
       <w:pPr>
         <w:pStyle w:val="Legenda"/>
       </w:pPr>
-      <w:bookmarkStart w:id="39" w:name="_Toc36324971"/>
+      <w:bookmarkStart w:id="37" w:name="_Toc36324971"/>
       <w:r>
         <w:t xml:space="preserve">QUADRO </w:t>
       </w:r>
@@ -18214,7 +18946,7 @@
       <w:r>
         <w:t>- Requisito funcional 14: cadastrar combustível preferido pelo usuário</w:t>
       </w:r>
-      <w:bookmarkEnd w:id="39"/>
+      <w:bookmarkEnd w:id="37"/>
     </w:p>
     <w:p>
       <w:pPr>
@@ -18493,7 +19225,7 @@
       <w:pPr>
         <w:pStyle w:val="Legenda"/>
       </w:pPr>
-      <w:bookmarkStart w:id="40" w:name="_Toc36324972"/>
+      <w:bookmarkStart w:id="38" w:name="_Toc36324972"/>
       <w:r>
         <w:t xml:space="preserve">QUADRO </w:t>
       </w:r>
@@ -18511,7 +19243,7 @@
       <w:r>
         <w:t xml:space="preserve"> Requisito funcional 15: editar combustível preferido pelo usuário</w:t>
       </w:r>
-      <w:bookmarkEnd w:id="40"/>
+      <w:bookmarkEnd w:id="38"/>
     </w:p>
     <w:p>
       <w:pPr>
@@ -18790,7 +19522,7 @@
       <w:pPr>
         <w:pStyle w:val="Legenda"/>
       </w:pPr>
-      <w:bookmarkStart w:id="41" w:name="_Toc36324973"/>
+      <w:bookmarkStart w:id="39" w:name="_Toc36324973"/>
       <w:r>
         <w:t xml:space="preserve">QUADRO </w:t>
       </w:r>
@@ -18808,7 +19540,7 @@
       <w:r>
         <w:t>- Requisito funcional 16: inativar combustível preferido pelo usuário</w:t>
       </w:r>
-      <w:bookmarkEnd w:id="41"/>
+      <w:bookmarkEnd w:id="39"/>
     </w:p>
     <w:p>
       <w:pPr>
@@ -19080,7 +19812,7 @@
       <w:pPr>
         <w:pStyle w:val="Legenda"/>
       </w:pPr>
-      <w:bookmarkStart w:id="42" w:name="_Toc36324974"/>
+      <w:bookmarkStart w:id="40" w:name="_Toc36324974"/>
       <w:r>
         <w:t xml:space="preserve">QUADRO </w:t>
       </w:r>
@@ -19104,7 +19836,7 @@
       <w:r>
         <w:t xml:space="preserve"> 17: cadastrar distância máxima de busca por postos de combustível sem rotas</w:t>
       </w:r>
-      <w:bookmarkEnd w:id="42"/>
+      <w:bookmarkEnd w:id="40"/>
     </w:p>
     <w:p>
       <w:pPr>
@@ -19374,7 +20106,7 @@
       <w:pPr>
         <w:pStyle w:val="Legenda"/>
       </w:pPr>
-      <w:bookmarkStart w:id="43" w:name="_Toc36324975"/>
+      <w:bookmarkStart w:id="41" w:name="_Toc36324975"/>
       <w:r>
         <w:t xml:space="preserve">QUADRO </w:t>
       </w:r>
@@ -19392,7 +20124,7 @@
       <w:r>
         <w:t>- Requisito funcional 18: editar distância máxima de busca por postos de combustível sem rotas</w:t>
       </w:r>
-      <w:bookmarkEnd w:id="43"/>
+      <w:bookmarkEnd w:id="41"/>
     </w:p>
     <w:p>
       <w:pPr>
@@ -19642,7 +20374,7 @@
       <w:pPr>
         <w:pStyle w:val="Legenda"/>
       </w:pPr>
-      <w:bookmarkStart w:id="44" w:name="_Toc36324976"/>
+      <w:bookmarkStart w:id="42" w:name="_Toc36324976"/>
       <w:r>
         <w:t xml:space="preserve">QUADRO </w:t>
       </w:r>
@@ -19660,7 +20392,7 @@
       <w:r>
         <w:t>- Requisito funcional 19: cadastrar distância máxima de busca por postos de combustível com rotas</w:t>
       </w:r>
-      <w:bookmarkEnd w:id="44"/>
+      <w:bookmarkEnd w:id="42"/>
     </w:p>
     <w:p>
       <w:pPr>
@@ -19919,7 +20651,7 @@
       <w:pPr>
         <w:pStyle w:val="Legenda"/>
       </w:pPr>
-      <w:bookmarkStart w:id="45" w:name="_Toc36324977"/>
+      <w:bookmarkStart w:id="43" w:name="_Toc36324977"/>
       <w:r>
         <w:t xml:space="preserve">QUADRO </w:t>
       </w:r>
@@ -19937,7 +20669,7 @@
       <w:r>
         <w:t>- Requisito funcional 20: editar distância máxima de busca por postos de combustível com rotas</w:t>
       </w:r>
-      <w:bookmarkEnd w:id="45"/>
+      <w:bookmarkEnd w:id="43"/>
     </w:p>
     <w:p>
       <w:pPr>
@@ -20187,7 +20919,7 @@
       <w:pPr>
         <w:pStyle w:val="Legenda"/>
       </w:pPr>
-      <w:bookmarkStart w:id="46" w:name="_Toc36324978"/>
+      <w:bookmarkStart w:id="44" w:name="_Toc36324978"/>
       <w:r>
         <w:t xml:space="preserve">QUADRO </w:t>
       </w:r>
@@ -20205,7 +20937,7 @@
       <w:r>
         <w:t>- Requisito funcional 21: cadastrar Código de Endereço Postal (CEP) do usuário</w:t>
       </w:r>
-      <w:bookmarkEnd w:id="46"/>
+      <w:bookmarkEnd w:id="44"/>
     </w:p>
     <w:p>
       <w:pPr>
@@ -20457,7 +21189,7 @@
       <w:pPr>
         <w:pStyle w:val="Legenda"/>
       </w:pPr>
-      <w:bookmarkStart w:id="47" w:name="_Toc36324979"/>
+      <w:bookmarkStart w:id="45" w:name="_Toc36324979"/>
       <w:r>
         <w:t xml:space="preserve">QUADRO </w:t>
       </w:r>
@@ -20475,7 +21207,7 @@
       <w:r>
         <w:t>- Requisito funcional: 22: editar CEP do usuário</w:t>
       </w:r>
-      <w:bookmarkEnd w:id="47"/>
+      <w:bookmarkEnd w:id="45"/>
     </w:p>
     <w:p>
       <w:pPr>
@@ -20733,7 +21465,7 @@
       <w:pPr>
         <w:pStyle w:val="Legenda"/>
       </w:pPr>
-      <w:bookmarkStart w:id="48" w:name="_Toc36324980"/>
+      <w:bookmarkStart w:id="46" w:name="_Toc36324980"/>
       <w:r>
         <w:t xml:space="preserve">QUADRO </w:t>
       </w:r>
@@ -20751,7 +21483,7 @@
       <w:r>
         <w:t>- Requisito funcional 23: inativar CEP do usuário</w:t>
       </w:r>
-      <w:bookmarkEnd w:id="48"/>
+      <w:bookmarkEnd w:id="46"/>
     </w:p>
     <w:p>
       <w:pPr>
@@ -21095,7 +21827,7 @@
       <w:pPr>
         <w:pStyle w:val="Legenda"/>
       </w:pPr>
-      <w:bookmarkStart w:id="49" w:name="_Toc36324981"/>
+      <w:bookmarkStart w:id="47" w:name="_Toc36324981"/>
       <w:r>
         <w:lastRenderedPageBreak/>
         <w:t xml:space="preserve">QUADRO </w:t>
@@ -21114,7 +21846,7 @@
       <w:r>
         <w:t>- Requisito funcional 24: cadastrar cartão de crédito/débito do usuário</w:t>
       </w:r>
-      <w:bookmarkEnd w:id="49"/>
+      <w:bookmarkEnd w:id="47"/>
     </w:p>
     <w:p>
       <w:pPr>
@@ -21422,7 +22154,7 @@
       <w:pPr>
         <w:pStyle w:val="Legenda"/>
       </w:pPr>
-      <w:bookmarkStart w:id="50" w:name="_Toc36324982"/>
+      <w:bookmarkStart w:id="48" w:name="_Toc36324982"/>
       <w:r>
         <w:t xml:space="preserve">QUADRO </w:t>
       </w:r>
@@ -21440,7 +22172,7 @@
       <w:r>
         <w:t>- Requisito funcional 25: editar cartão de crédito/débito do usuário</w:t>
       </w:r>
-      <w:bookmarkEnd w:id="50"/>
+      <w:bookmarkEnd w:id="48"/>
     </w:p>
     <w:p>
       <w:pPr>
@@ -21706,7 +22438,7 @@
       <w:pPr>
         <w:pStyle w:val="Legenda"/>
       </w:pPr>
-      <w:bookmarkStart w:id="51" w:name="_Toc36324983"/>
+      <w:bookmarkStart w:id="49" w:name="_Toc36324983"/>
       <w:r>
         <w:t xml:space="preserve">QUADRO </w:t>
       </w:r>
@@ -21724,7 +22456,7 @@
       <w:r>
         <w:t>Requisito funcional 26: inativar cartão de crédito/débito do usuário</w:t>
       </w:r>
-      <w:bookmarkEnd w:id="51"/>
+      <w:bookmarkEnd w:id="49"/>
     </w:p>
     <w:p>
       <w:pPr>
@@ -22044,7 +22776,7 @@
       <w:pPr>
         <w:pStyle w:val="Legenda"/>
       </w:pPr>
-      <w:bookmarkStart w:id="52" w:name="_Toc36324984"/>
+      <w:bookmarkStart w:id="50" w:name="_Toc36324984"/>
       <w:r>
         <w:t xml:space="preserve">QUADRO </w:t>
       </w:r>
@@ -22062,7 +22794,7 @@
       <w:r>
         <w:t>- Requisito funcional 27: mostrar localização do usuário no mapa</w:t>
       </w:r>
-      <w:bookmarkEnd w:id="52"/>
+      <w:bookmarkEnd w:id="50"/>
     </w:p>
     <w:p>
       <w:pPr>
@@ -22365,7 +23097,7 @@
       <w:pPr>
         <w:pStyle w:val="Legenda"/>
       </w:pPr>
-      <w:bookmarkStart w:id="53" w:name="_Toc36324985"/>
+      <w:bookmarkStart w:id="51" w:name="_Toc36324985"/>
       <w:r>
         <w:t xml:space="preserve">QUADRO </w:t>
       </w:r>
@@ -22389,7 +23121,7 @@
       <w:r>
         <w:t xml:space="preserve"> no mapa</w:t>
       </w:r>
-      <w:bookmarkEnd w:id="53"/>
+      <w:bookmarkEnd w:id="51"/>
     </w:p>
     <w:p>
       <w:pPr>
@@ -22657,7 +23389,7 @@
       <w:pPr>
         <w:pStyle w:val="Legenda"/>
       </w:pPr>
-      <w:bookmarkStart w:id="54" w:name="_Toc36324986"/>
+      <w:bookmarkStart w:id="52" w:name="_Toc36324986"/>
       <w:r>
         <w:t xml:space="preserve">QUADRO </w:t>
       </w:r>
@@ -22675,7 +23407,7 @@
       <w:r>
         <w:t xml:space="preserve"> Requisito funcional 29: mostrar raio de busca por postos de combustível no mapa</w:t>
       </w:r>
-      <w:bookmarkEnd w:id="54"/>
+      <w:bookmarkEnd w:id="52"/>
     </w:p>
     <w:p>
       <w:pPr>
@@ -22990,7 +23722,7 @@
       <w:pPr>
         <w:pStyle w:val="Legenda"/>
       </w:pPr>
-      <w:bookmarkStart w:id="55" w:name="_Toc36324987"/>
+      <w:bookmarkStart w:id="53" w:name="_Toc36324987"/>
       <w:r>
         <w:t xml:space="preserve">QUADRO </w:t>
       </w:r>
@@ -23008,7 +23740,7 @@
       <w:r>
         <w:t>- Requisito funcional 30: listar postos de combustível visíveis dentro do raio de busca</w:t>
       </w:r>
-      <w:bookmarkEnd w:id="55"/>
+      <w:bookmarkEnd w:id="53"/>
     </w:p>
     <w:p>
       <w:pPr>
@@ -23302,7 +24034,7 @@
       <w:pPr>
         <w:pStyle w:val="Legenda"/>
       </w:pPr>
-      <w:bookmarkStart w:id="56" w:name="_Toc36324988"/>
+      <w:bookmarkStart w:id="54" w:name="_Toc36324988"/>
       <w:r>
         <w:lastRenderedPageBreak/>
         <w:t xml:space="preserve">QUADRO </w:t>
@@ -23321,7 +24053,7 @@
       <w:r>
         <w:t>- Requisito funcional 31: listar postos de combustível disponíveis fora do raio de busca</w:t>
       </w:r>
-      <w:bookmarkEnd w:id="56"/>
+      <w:bookmarkEnd w:id="54"/>
     </w:p>
     <w:p>
       <w:pPr>
@@ -23606,7 +24338,7 @@
       <w:pPr>
         <w:pStyle w:val="Legenda"/>
       </w:pPr>
-      <w:bookmarkStart w:id="57" w:name="_Toc36324989"/>
+      <w:bookmarkStart w:id="55" w:name="_Toc36324989"/>
       <w:r>
         <w:t xml:space="preserve">QUADRO </w:t>
       </w:r>
@@ -23624,7 +24356,7 @@
       <w:r>
         <w:t>Requisito funcional 32: listar todos os postos disponíveis na cidade do usuário</w:t>
       </w:r>
-      <w:bookmarkEnd w:id="57"/>
+      <w:bookmarkEnd w:id="55"/>
     </w:p>
     <w:p>
       <w:pPr>
@@ -23915,7 +24647,7 @@
       <w:pPr>
         <w:pStyle w:val="Legenda"/>
       </w:pPr>
-      <w:bookmarkStart w:id="58" w:name="_Toc36324990"/>
+      <w:bookmarkStart w:id="56" w:name="_Toc36324990"/>
       <w:r>
         <w:t xml:space="preserve">QUADRO </w:t>
       </w:r>
@@ -23933,7 +24665,7 @@
       <w:r>
         <w:t>- Requisito funcional 33: mostrar dados do posto de combustível</w:t>
       </w:r>
-      <w:bookmarkEnd w:id="58"/>
+      <w:bookmarkEnd w:id="56"/>
     </w:p>
     <w:p>
       <w:pPr>
@@ -24195,7 +24927,7 @@
       <w:pPr>
         <w:pStyle w:val="Legenda"/>
       </w:pPr>
-      <w:bookmarkStart w:id="59" w:name="_Toc36324991"/>
+      <w:bookmarkStart w:id="57" w:name="_Toc36324991"/>
       <w:r>
         <w:t xml:space="preserve">QUADRO </w:t>
       </w:r>
@@ -24213,7 +24945,7 @@
       <w:r>
         <w:t>- Requisito funcional 34: mostrar valor dos combustíveis preferidos do usuário</w:t>
       </w:r>
-      <w:bookmarkEnd w:id="59"/>
+      <w:bookmarkEnd w:id="57"/>
     </w:p>
     <w:p>
       <w:pPr>
@@ -24471,7 +25203,7 @@
       <w:pPr>
         <w:pStyle w:val="Legenda"/>
       </w:pPr>
-      <w:bookmarkStart w:id="60" w:name="_Toc36324992"/>
+      <w:bookmarkStart w:id="58" w:name="_Toc36324992"/>
       <w:r>
         <w:t xml:space="preserve">QUADRO </w:t>
       </w:r>
@@ -24489,7 +25221,7 @@
       <w:r>
         <w:t>- Requisito funcional 35: mostrar distância do usuário até os postos de combustível</w:t>
       </w:r>
-      <w:bookmarkEnd w:id="60"/>
+      <w:bookmarkEnd w:id="58"/>
     </w:p>
     <w:p>
       <w:pPr>
@@ -24740,7 +25472,7 @@
       <w:pPr>
         <w:pStyle w:val="Legenda"/>
       </w:pPr>
-      <w:bookmarkStart w:id="61" w:name="_Toc36324993"/>
+      <w:bookmarkStart w:id="59" w:name="_Toc36324993"/>
       <w:r>
         <w:t xml:space="preserve">QUADRO </w:t>
       </w:r>
@@ -24758,7 +25490,7 @@
       <w:r>
         <w:t xml:space="preserve"> Requisito funcional 36: traçar rota até o posto de combustível selecionado</w:t>
       </w:r>
-      <w:bookmarkEnd w:id="61"/>
+      <w:bookmarkEnd w:id="59"/>
     </w:p>
     <w:p>
       <w:pPr>
@@ -25016,7 +25748,7 @@
       <w:pPr>
         <w:pStyle w:val="Legenda"/>
       </w:pPr>
-      <w:bookmarkStart w:id="62" w:name="_Toc36324994"/>
+      <w:bookmarkStart w:id="60" w:name="_Toc36324994"/>
       <w:r>
         <w:t xml:space="preserve">QUADRO </w:t>
       </w:r>
@@ -25034,7 +25766,7 @@
       <w:r>
         <w:t>- Requisito funcional 37: cancelar rota traçada entre o usuário e o posto de combustível</w:t>
       </w:r>
-      <w:bookmarkEnd w:id="62"/>
+      <w:bookmarkEnd w:id="60"/>
     </w:p>
     <w:p>
       <w:pPr>
@@ -25342,7 +26074,7 @@
       <w:pPr>
         <w:pStyle w:val="Legenda"/>
       </w:pPr>
-      <w:bookmarkStart w:id="63" w:name="_Toc36324995"/>
+      <w:bookmarkStart w:id="61" w:name="_Toc36324995"/>
       <w:r>
         <w:t xml:space="preserve">QUADRO </w:t>
       </w:r>
@@ -25360,7 +26092,7 @@
       <w:r>
         <w:t>- Requisito funcional 38: permitir que o usuário defina novos filtros para busca dos postos</w:t>
       </w:r>
-      <w:bookmarkEnd w:id="63"/>
+      <w:bookmarkEnd w:id="61"/>
     </w:p>
     <w:p>
       <w:pPr>
@@ -25672,7 +26404,7 @@
       <w:pPr>
         <w:pStyle w:val="Legenda"/>
       </w:pPr>
-      <w:bookmarkStart w:id="64" w:name="_Toc36324996"/>
+      <w:bookmarkStart w:id="62" w:name="_Toc36324996"/>
       <w:r>
         <w:t xml:space="preserve">QUADRO </w:t>
       </w:r>
@@ -25690,7 +26422,7 @@
       <w:r>
         <w:t>- Requisito funcional 39: traçar rotas entre duas localizações</w:t>
       </w:r>
-      <w:bookmarkEnd w:id="64"/>
+      <w:bookmarkEnd w:id="62"/>
     </w:p>
     <w:p>
       <w:pPr>
@@ -25940,7 +26672,7 @@
       <w:pPr>
         <w:pStyle w:val="Legenda"/>
       </w:pPr>
-      <w:bookmarkStart w:id="65" w:name="_Toc36324997"/>
+      <w:bookmarkStart w:id="63" w:name="_Toc36324997"/>
       <w:r>
         <w:t xml:space="preserve">QUADRO </w:t>
       </w:r>
@@ -25958,7 +26690,7 @@
       <w:r>
         <w:t>- Requisito funcional 40: cancelar rota traçada</w:t>
       </w:r>
-      <w:bookmarkEnd w:id="65"/>
+      <w:bookmarkEnd w:id="63"/>
     </w:p>
     <w:p>
       <w:pPr>
@@ -26217,7 +26949,7 @@
       <w:pPr>
         <w:pStyle w:val="Legenda"/>
       </w:pPr>
-      <w:bookmarkStart w:id="66" w:name="_Toc36324998"/>
+      <w:bookmarkStart w:id="64" w:name="_Toc36324998"/>
       <w:r>
         <w:t xml:space="preserve">QUADRO </w:t>
       </w:r>
@@ -26235,7 +26967,7 @@
       <w:r>
         <w:t>- Requisito funcional 41: mostrar todos os postos de combustível disponíveis na rota definida</w:t>
       </w:r>
-      <w:bookmarkEnd w:id="66"/>
+      <w:bookmarkEnd w:id="64"/>
     </w:p>
     <w:p>
       <w:pPr>
@@ -26651,7 +27383,7 @@
       <w:pPr>
         <w:pStyle w:val="Legenda"/>
       </w:pPr>
-      <w:bookmarkStart w:id="67" w:name="_Toc36324999"/>
+      <w:bookmarkStart w:id="65" w:name="_Toc36324999"/>
       <w:r>
         <w:t xml:space="preserve">QUADRO </w:t>
       </w:r>
@@ -26679,7 +27411,7 @@
       <w:r>
         <w:t xml:space="preserve"> para pagamento</w:t>
       </w:r>
-      <w:bookmarkEnd w:id="67"/>
+      <w:bookmarkEnd w:id="65"/>
     </w:p>
     <w:p>
       <w:pPr>
@@ -26975,7 +27707,7 @@
       <w:pPr>
         <w:pStyle w:val="Legenda"/>
       </w:pPr>
-      <w:bookmarkStart w:id="68" w:name="_Toc36325000"/>
+      <w:bookmarkStart w:id="66" w:name="_Toc36325000"/>
       <w:r>
         <w:t xml:space="preserve">QUADRO </w:t>
       </w:r>
@@ -27003,7 +27735,7 @@
       <w:r>
         <w:t xml:space="preserve"> para pagamento</w:t>
       </w:r>
-      <w:bookmarkEnd w:id="68"/>
+      <w:bookmarkEnd w:id="66"/>
     </w:p>
     <w:p>
       <w:pPr>
@@ -27275,7 +28007,7 @@
       <w:pPr>
         <w:pStyle w:val="Legenda"/>
       </w:pPr>
-      <w:bookmarkStart w:id="69" w:name="_Toc36325001"/>
+      <w:bookmarkStart w:id="67" w:name="_Toc36325001"/>
       <w:r>
         <w:t xml:space="preserve">QUADRO </w:t>
       </w:r>
@@ -27293,7 +28025,7 @@
       <w:r>
         <w:t>- Requisito funcional 44: visualizar vendas diárias de combustível</w:t>
       </w:r>
-      <w:bookmarkEnd w:id="69"/>
+      <w:bookmarkEnd w:id="67"/>
     </w:p>
     <w:p>
       <w:pPr>
@@ -27563,7 +28295,7 @@
       <w:pPr>
         <w:pStyle w:val="Legenda"/>
       </w:pPr>
-      <w:bookmarkStart w:id="70" w:name="_Toc36325002"/>
+      <w:bookmarkStart w:id="68" w:name="_Toc36325002"/>
       <w:r>
         <w:t xml:space="preserve">QUADRO </w:t>
       </w:r>
@@ -27581,7 +28313,7 @@
       <w:r>
         <w:t>- Requisito funcional 45: visualizar vendas mensais de combustível</w:t>
       </w:r>
-      <w:bookmarkEnd w:id="70"/>
+      <w:bookmarkEnd w:id="68"/>
     </w:p>
     <w:p>
       <w:pPr>
@@ -27867,7 +28599,7 @@
       <w:pPr>
         <w:pStyle w:val="Legenda"/>
       </w:pPr>
-      <w:bookmarkStart w:id="71" w:name="_Toc36325003"/>
+      <w:bookmarkStart w:id="69" w:name="_Toc36325003"/>
       <w:r>
         <w:t xml:space="preserve">QUADRO </w:t>
       </w:r>
@@ -27885,7 +28617,7 @@
       <w:r>
         <w:t>- Requisito funcional 46: visualizar repasse de vendas para o Etanóis</w:t>
       </w:r>
-      <w:bookmarkEnd w:id="71"/>
+      <w:bookmarkEnd w:id="69"/>
     </w:p>
     <w:p>
       <w:pPr>
@@ -28166,7 +28898,7 @@
       <w:pPr>
         <w:pStyle w:val="Legenda"/>
       </w:pPr>
-      <w:bookmarkStart w:id="72" w:name="_Toc36325004"/>
+      <w:bookmarkStart w:id="70" w:name="_Toc36325004"/>
       <w:r>
         <w:t xml:space="preserve">QUADRO </w:t>
       </w:r>
@@ -28184,7 +28916,7 @@
       <w:r>
         <w:t>Requisito funcional 47: visualizar avaliação geral do posto de combustível</w:t>
       </w:r>
-      <w:bookmarkEnd w:id="72"/>
+      <w:bookmarkEnd w:id="70"/>
     </w:p>
     <w:p>
       <w:pPr>
@@ -28533,7 +29265,7 @@
       <w:pPr>
         <w:pStyle w:val="Legenda"/>
       </w:pPr>
-      <w:bookmarkStart w:id="73" w:name="_Toc36325005"/>
+      <w:bookmarkStart w:id="71" w:name="_Toc36325005"/>
       <w:r>
         <w:t xml:space="preserve">QUADRO </w:t>
       </w:r>
@@ -28558,7 +29290,7 @@
         </w:rPr>
         <w:t>QR Code</w:t>
       </w:r>
-      <w:bookmarkEnd w:id="73"/>
+      <w:bookmarkEnd w:id="71"/>
     </w:p>
     <w:p>
       <w:pPr>
@@ -28851,7 +29583,7 @@
       <w:pPr>
         <w:pStyle w:val="Legenda"/>
       </w:pPr>
-      <w:bookmarkStart w:id="74" w:name="_Toc36325006"/>
+      <w:bookmarkStart w:id="72" w:name="_Toc36325006"/>
       <w:r>
         <w:t xml:space="preserve">QUADRO </w:t>
       </w:r>
@@ -28869,7 +29601,7 @@
       <w:r>
         <w:t>- Requisito funcional 49: cancelar pagamento</w:t>
       </w:r>
-      <w:bookmarkEnd w:id="74"/>
+      <w:bookmarkEnd w:id="72"/>
     </w:p>
     <w:p>
       <w:pPr>
@@ -29176,7 +29908,7 @@
       <w:pPr>
         <w:pStyle w:val="Legenda"/>
       </w:pPr>
-      <w:bookmarkStart w:id="75" w:name="_Toc36325007"/>
+      <w:bookmarkStart w:id="73" w:name="_Toc36325007"/>
       <w:r>
         <w:t xml:space="preserve">QUADRO </w:t>
       </w:r>
@@ -29204,7 +29936,7 @@
       <w:r>
         <w:t xml:space="preserve"> após o pagamento</w:t>
       </w:r>
-      <w:bookmarkEnd w:id="75"/>
+      <w:bookmarkEnd w:id="73"/>
     </w:p>
     <w:p>
       <w:pPr>
@@ -29533,7 +30265,7 @@
       <w:pPr>
         <w:pStyle w:val="Legenda"/>
       </w:pPr>
-      <w:bookmarkStart w:id="76" w:name="_Toc36325008"/>
+      <w:bookmarkStart w:id="74" w:name="_Toc36325008"/>
       <w:r>
         <w:t xml:space="preserve">QUADRO </w:t>
       </w:r>
@@ -29551,7 +30283,7 @@
       <w:r>
         <w:t>- Requisito funcional 51: visualizar Etacoins disponíveis</w:t>
       </w:r>
-      <w:bookmarkEnd w:id="76"/>
+      <w:bookmarkEnd w:id="74"/>
     </w:p>
     <w:p>
       <w:pPr>
@@ -29830,7 +30562,7 @@
       <w:pPr>
         <w:pStyle w:val="Legenda"/>
       </w:pPr>
-      <w:bookmarkStart w:id="77" w:name="_Toc36325009"/>
+      <w:bookmarkStart w:id="75" w:name="_Toc36325009"/>
       <w:r>
         <w:t xml:space="preserve">QUADRO </w:t>
       </w:r>
@@ -29848,7 +30580,7 @@
       <w:r>
         <w:t>- Requisito funcional 52: visualizar gastos do motorista no mês corrente</w:t>
       </w:r>
-      <w:bookmarkEnd w:id="77"/>
+      <w:bookmarkEnd w:id="75"/>
     </w:p>
     <w:p>
       <w:pPr>
@@ -30124,7 +30856,7 @@
       <w:pPr>
         <w:pStyle w:val="Legenda"/>
       </w:pPr>
-      <w:bookmarkStart w:id="78" w:name="_Toc36325010"/>
+      <w:bookmarkStart w:id="76" w:name="_Toc36325010"/>
       <w:r>
         <w:lastRenderedPageBreak/>
         <w:t xml:space="preserve">QUADRO </w:t>
@@ -30143,7 +30875,7 @@
       <w:r>
         <w:t>- Requisito funcional 53: visualizar consumo do veículo</w:t>
       </w:r>
-      <w:bookmarkEnd w:id="78"/>
+      <w:bookmarkEnd w:id="76"/>
     </w:p>
     <w:p>
       <w:pPr>
@@ -30396,7 +31128,7 @@
       <w:pPr>
         <w:pStyle w:val="Legenda"/>
       </w:pPr>
-      <w:bookmarkStart w:id="79" w:name="_Toc36325011"/>
+      <w:bookmarkStart w:id="77" w:name="_Toc36325011"/>
       <w:r>
         <w:t xml:space="preserve">QUADRO </w:t>
       </w:r>
@@ -30414,7 +31146,7 @@
       <w:r>
         <w:t>- Requisito funcional 54: possuir um manual de utilização do Etanóis</w:t>
       </w:r>
-      <w:bookmarkEnd w:id="79"/>
+      <w:bookmarkEnd w:id="77"/>
     </w:p>
     <w:p>
       <w:pPr>
@@ -30601,7 +31333,7 @@
       <w:pPr>
         <w:pStyle w:val="Legenda"/>
       </w:pPr>
-      <w:bookmarkStart w:id="80" w:name="_Toc36325012"/>
+      <w:bookmarkStart w:id="78" w:name="_Toc36325012"/>
       <w:r>
         <w:lastRenderedPageBreak/>
         <w:t xml:space="preserve">QUADRO </w:t>
@@ -30630,7 +31362,7 @@
       <w:r>
         <w:t xml:space="preserve"> responsivo</w:t>
       </w:r>
-      <w:bookmarkEnd w:id="80"/>
+      <w:bookmarkEnd w:id="78"/>
     </w:p>
     <w:p>
       <w:pPr>
@@ -30802,7 +31534,7 @@
       <w:pPr>
         <w:pStyle w:val="Legenda"/>
       </w:pPr>
-      <w:bookmarkStart w:id="81" w:name="_Toc36325013"/>
+      <w:bookmarkStart w:id="79" w:name="_Toc36325013"/>
       <w:r>
         <w:t xml:space="preserve">QUADRO </w:t>
       </w:r>
@@ -30820,7 +31552,7 @@
       <w:r>
         <w:t>- Requisito não funcional 02: processar as informações adquiridas nas APIs</w:t>
       </w:r>
-      <w:bookmarkEnd w:id="81"/>
+      <w:bookmarkEnd w:id="79"/>
     </w:p>
     <w:p>
       <w:pPr>
@@ -30954,7 +31686,7 @@
       <w:pPr>
         <w:pStyle w:val="Legenda"/>
       </w:pPr>
-      <w:bookmarkStart w:id="82" w:name="_Toc36325014"/>
+      <w:bookmarkStart w:id="80" w:name="_Toc36325014"/>
       <w:r>
         <w:t xml:space="preserve">QUADRO </w:t>
       </w:r>
@@ -30972,7 +31704,7 @@
       <w:r>
         <w:t>- Requisito não funcional 03: garantir a segurança nos dados dos usuários</w:t>
       </w:r>
-      <w:bookmarkEnd w:id="82"/>
+      <w:bookmarkEnd w:id="80"/>
     </w:p>
     <w:p>
       <w:pPr>
@@ -31107,7 +31839,7 @@
       <w:pPr>
         <w:pStyle w:val="Legenda"/>
       </w:pPr>
-      <w:bookmarkStart w:id="83" w:name="_Toc36325015"/>
+      <w:bookmarkStart w:id="81" w:name="_Toc36325015"/>
       <w:r>
         <w:t xml:space="preserve">QUADRO </w:t>
       </w:r>
@@ -31125,7 +31857,7 @@
       <w:r>
         <w:t>- Requisito não funcional 04: garantir a confiança nas informações dos postos de combustível disponíveis, seus valores e serviços</w:t>
       </w:r>
-      <w:bookmarkEnd w:id="83"/>
+      <w:bookmarkEnd w:id="81"/>
     </w:p>
     <w:p>
       <w:pPr>
@@ -31312,7 +32044,7 @@
       <w:pPr>
         <w:pStyle w:val="Legenda"/>
       </w:pPr>
-      <w:bookmarkStart w:id="84" w:name="_Toc36325016"/>
+      <w:bookmarkStart w:id="82" w:name="_Toc36325016"/>
       <w:r>
         <w:t xml:space="preserve">QUADRO </w:t>
       </w:r>
@@ -31340,7 +32072,7 @@
       <w:r>
         <w:t xml:space="preserve"> disponíveis</w:t>
       </w:r>
-      <w:bookmarkEnd w:id="84"/>
+      <w:bookmarkEnd w:id="82"/>
     </w:p>
     <w:p>
       <w:pPr>
@@ -31487,7 +32219,7 @@
       <w:pPr>
         <w:pStyle w:val="Legenda"/>
       </w:pPr>
-      <w:bookmarkStart w:id="85" w:name="_Toc36325017"/>
+      <w:bookmarkStart w:id="83" w:name="_Toc36325017"/>
       <w:r>
         <w:t xml:space="preserve">QUADRO </w:t>
       </w:r>
@@ -31505,7 +32237,7 @@
       <w:r>
         <w:t>- Requisito não funcional 06: executar nos principais navegadores disponíveis</w:t>
       </w:r>
-      <w:bookmarkEnd w:id="85"/>
+      <w:bookmarkEnd w:id="83"/>
     </w:p>
     <w:p>
       <w:pPr>
@@ -31670,7 +32402,7 @@
       <w:pPr>
         <w:pStyle w:val="Legenda"/>
       </w:pPr>
-      <w:bookmarkStart w:id="86" w:name="_Toc36325018"/>
+      <w:bookmarkStart w:id="84" w:name="_Toc36325018"/>
       <w:r>
         <w:t xml:space="preserve">QUADRO </w:t>
       </w:r>
@@ -31688,7 +32420,7 @@
       <w:r>
         <w:t xml:space="preserve"> Requisito funcional 07: manter as aplicações disponíveis</w:t>
       </w:r>
-      <w:bookmarkEnd w:id="86"/>
+      <w:bookmarkEnd w:id="84"/>
     </w:p>
     <w:p>
       <w:pPr>
@@ -31885,7 +32617,7 @@
       <w:pPr>
         <w:pStyle w:val="Legenda"/>
       </w:pPr>
-      <w:bookmarkStart w:id="87" w:name="_Toc36325019"/>
+      <w:bookmarkStart w:id="85" w:name="_Toc36325019"/>
       <w:r>
         <w:t xml:space="preserve">QUADRO </w:t>
       </w:r>
@@ -31913,7 +32645,7 @@
       <w:r>
         <w:t xml:space="preserve"> para a criação das APIs do Etanóis</w:t>
       </w:r>
-      <w:bookmarkEnd w:id="87"/>
+      <w:bookmarkEnd w:id="85"/>
     </w:p>
     <w:p>
       <w:pPr>
@@ -32146,7 +32878,7 @@
       <w:pPr>
         <w:pStyle w:val="Legenda"/>
       </w:pPr>
-      <w:bookmarkStart w:id="88" w:name="_Toc36325020"/>
+      <w:bookmarkStart w:id="86" w:name="_Toc36325020"/>
       <w:r>
         <w:lastRenderedPageBreak/>
         <w:t xml:space="preserve">QUADRO </w:t>
@@ -32182,7 +32914,7 @@
         </w:rPr>
         <w:t>mobile</w:t>
       </w:r>
-      <w:bookmarkEnd w:id="88"/>
+      <w:bookmarkEnd w:id="86"/>
     </w:p>
     <w:p>
       <w:pPr>
@@ -32391,7 +33123,7 @@
       <w:pPr>
         <w:pStyle w:val="Legenda"/>
       </w:pPr>
-      <w:bookmarkStart w:id="89" w:name="_Toc36325021"/>
+      <w:bookmarkStart w:id="87" w:name="_Toc36325021"/>
       <w:r>
         <w:t xml:space="preserve">QUADRO </w:t>
       </w:r>
@@ -32426,7 +33158,7 @@
         </w:rPr>
         <w:t>web</w:t>
       </w:r>
-      <w:bookmarkEnd w:id="89"/>
+      <w:bookmarkEnd w:id="87"/>
     </w:p>
     <w:p>
       <w:pPr>
@@ -32760,7 +33492,7 @@
       <w:pPr>
         <w:pStyle w:val="Legenda"/>
       </w:pPr>
-      <w:bookmarkStart w:id="90" w:name="_Toc36325022"/>
+      <w:bookmarkStart w:id="88" w:name="_Toc36325022"/>
       <w:r>
         <w:lastRenderedPageBreak/>
         <w:t xml:space="preserve">QUADRO </w:t>
@@ -32798,7 +33530,7 @@
       <w:r>
         <w:t>(CASE) no desenvolvimento do Etanóis</w:t>
       </w:r>
-      <w:bookmarkEnd w:id="90"/>
+      <w:bookmarkEnd w:id="88"/>
     </w:p>
     <w:p>
       <w:pPr>
@@ -32955,7 +33687,7 @@
       <w:pPr>
         <w:pStyle w:val="Legenda"/>
       </w:pPr>
-      <w:bookmarkStart w:id="91" w:name="_Toc36325023"/>
+      <w:bookmarkStart w:id="89" w:name="_Toc36325023"/>
       <w:r>
         <w:t xml:space="preserve">QUADRO </w:t>
       </w:r>
@@ -32980,7 +33712,7 @@
         </w:rPr>
         <w:t>PostgreSQL</w:t>
       </w:r>
-      <w:bookmarkEnd w:id="91"/>
+      <w:bookmarkEnd w:id="89"/>
     </w:p>
     <w:p>
       <w:pPr>
@@ -33138,7 +33870,7 @@
       <w:pPr>
         <w:pStyle w:val="Legenda"/>
       </w:pPr>
-      <w:bookmarkStart w:id="92" w:name="_Toc36325024"/>
+      <w:bookmarkStart w:id="90" w:name="_Toc36325024"/>
       <w:r>
         <w:t xml:space="preserve">QUADRO </w:t>
       </w:r>
@@ -33166,7 +33898,7 @@
       <w:r>
         <w:t xml:space="preserve"> (AWS)</w:t>
       </w:r>
-      <w:bookmarkEnd w:id="92"/>
+      <w:bookmarkEnd w:id="90"/>
     </w:p>
     <w:p>
       <w:pPr>
@@ -33360,7 +34092,7 @@
       <w:pPr>
         <w:pStyle w:val="Legenda"/>
       </w:pPr>
-      <w:bookmarkStart w:id="93" w:name="_Toc36325025"/>
+      <w:bookmarkStart w:id="91" w:name="_Toc36325025"/>
       <w:r>
         <w:t xml:space="preserve">QUADRO </w:t>
       </w:r>
@@ -33388,7 +34120,7 @@
       <w:r>
         <w:t xml:space="preserve"> nas lojas de aplicativos</w:t>
       </w:r>
-      <w:bookmarkEnd w:id="93"/>
+      <w:bookmarkEnd w:id="91"/>
     </w:p>
     <w:p>
       <w:pPr>
@@ -33552,7 +34284,7 @@
       <w:pPr>
         <w:pStyle w:val="Legenda"/>
       </w:pPr>
-      <w:bookmarkStart w:id="94" w:name="_Toc36325026"/>
+      <w:bookmarkStart w:id="92" w:name="_Toc36325026"/>
       <w:r>
         <w:t xml:space="preserve">QUADRO </w:t>
       </w:r>
@@ -33580,7 +34312,7 @@
       <w:r>
         <w:t xml:space="preserve"> do Etanóis em um domínio público</w:t>
       </w:r>
-      <w:bookmarkEnd w:id="94"/>
+      <w:bookmarkEnd w:id="92"/>
     </w:p>
     <w:p>
       <w:pPr>
@@ -33714,7 +34446,7 @@
       <w:pPr>
         <w:pStyle w:val="Legenda"/>
       </w:pPr>
-      <w:bookmarkStart w:id="95" w:name="_Toc36325027"/>
+      <w:bookmarkStart w:id="93" w:name="_Toc36325027"/>
       <w:r>
         <w:t xml:space="preserve">QUADRO </w:t>
       </w:r>
@@ -33732,7 +34464,7 @@
       <w:r>
         <w:t>- Requisito não funcional 16: manter documentações sobre o Etanóis atualizadas</w:t>
       </w:r>
-      <w:bookmarkEnd w:id="95"/>
+      <w:bookmarkEnd w:id="93"/>
     </w:p>
     <w:p>
       <w:pPr>
@@ -33869,7 +34601,7 @@
       <w:pPr>
         <w:pStyle w:val="Legenda"/>
       </w:pPr>
-      <w:bookmarkStart w:id="96" w:name="_Toc36325028"/>
+      <w:bookmarkStart w:id="94" w:name="_Toc36325028"/>
       <w:r>
         <w:t xml:space="preserve">QUADRO </w:t>
       </w:r>
@@ -33887,28 +34619,28 @@
       <w:r>
         <w:t>Requisito funcional 17: garantir confiabilidade nas informações disponíveis</w:t>
       </w:r>
+      <w:bookmarkEnd w:id="94"/>
+    </w:p>
+    <w:p>
+      <w:pPr>
+        <w:pStyle w:val="Legenda"/>
+      </w:pPr>
+      <w:r>
+        <w:t>FONTE: Elaboração própria</w:t>
+      </w:r>
+    </w:p>
+    <w:p/>
+    <w:p>
+      <w:pPr>
+        <w:pStyle w:val="Ttulo2"/>
+      </w:pPr>
+      <w:bookmarkStart w:id="95" w:name="_Toc35694243"/>
+      <w:bookmarkStart w:id="96" w:name="_Toc36325049"/>
+      <w:r>
+        <w:t>5.2 ANÁLISE DOS REQUISITOS</w:t>
+      </w:r>
+      <w:bookmarkEnd w:id="95"/>
       <w:bookmarkEnd w:id="96"/>
-    </w:p>
-    <w:p>
-      <w:pPr>
-        <w:pStyle w:val="Legenda"/>
-      </w:pPr>
-      <w:r>
-        <w:t>FONTE: Elaboração própria</w:t>
-      </w:r>
-    </w:p>
-    <w:p/>
-    <w:p>
-      <w:pPr>
-        <w:pStyle w:val="Ttulo2"/>
-      </w:pPr>
-      <w:bookmarkStart w:id="97" w:name="_Toc35694243"/>
-      <w:bookmarkStart w:id="98" w:name="_Toc36325049"/>
-      <w:r>
-        <w:t>5.2 ANÁLISE DOS REQUISITOS</w:t>
-      </w:r>
-      <w:bookmarkEnd w:id="97"/>
-      <w:bookmarkEnd w:id="98"/>
     </w:p>
     <w:p>
       <w:r>
@@ -34117,7 +34849,7 @@
       <w:pPr>
         <w:pStyle w:val="Ttulo1"/>
       </w:pPr>
-      <w:bookmarkStart w:id="99" w:name="_Toc36325050"/>
+      <w:bookmarkStart w:id="97" w:name="_Toc36325050"/>
       <w:r>
         <w:lastRenderedPageBreak/>
         <w:t>REFERÊN</w:t>
@@ -34125,7 +34857,7 @@
       <w:r>
         <w:t>CIAS</w:t>
       </w:r>
-      <w:bookmarkEnd w:id="99"/>
+      <w:bookmarkEnd w:id="97"/>
     </w:p>
     <w:p>
       <w:pPr>
@@ -34795,12 +35527,12 @@
       <w:pPr>
         <w:pStyle w:val="Ttulo1"/>
       </w:pPr>
-      <w:bookmarkStart w:id="100" w:name="_Toc36325051"/>
+      <w:bookmarkStart w:id="98" w:name="_Toc36325051"/>
       <w:r>
         <w:lastRenderedPageBreak/>
         <w:t>OBRAS CONSULTADAS</w:t>
       </w:r>
-      <w:bookmarkEnd w:id="100"/>
+      <w:bookmarkEnd w:id="98"/>
     </w:p>
     <w:p>
       <w:pPr>
@@ -35171,12 +35903,42 @@
       <w:pPr>
         <w:pStyle w:val="Ttulo1"/>
       </w:pPr>
-      <w:bookmarkStart w:id="101" w:name="_Toc36325052"/>
+      <w:bookmarkStart w:id="99" w:name="_Toc36325052"/>
       <w:r>
         <w:lastRenderedPageBreak/>
-        <w:t>APÊNDICE A – PLANO DE GERENCIAMENTO DO PROJETO</w:t>
-      </w:r>
-      <w:bookmarkEnd w:id="101"/>
+        <w:t xml:space="preserve">APÊNDICE A – PLANO DE </w:t>
+      </w:r>
+      <w:r>
+        <w:t xml:space="preserve">ELABORAÇÃO E </w:t>
+      </w:r>
+      <w:r>
+        <w:t>GERENCIAMENTO DO PROJETO</w:t>
+      </w:r>
+      <w:bookmarkEnd w:id="99"/>
+    </w:p>
+    <w:p>
+      <w:r>
+        <w:t>O Plano de Elaboração e Gerenciamento do projeto</w:t>
+      </w:r>
+      <w:r>
+        <w:t xml:space="preserve"> encontra-se como documento </w:t>
+      </w:r>
+      <w:r>
+        <w:rPr>
+          <w:i/>
+          <w:iCs/>
+        </w:rPr>
+        <w:t>.docx</w:t>
+      </w:r>
+      <w:r>
+        <w:t xml:space="preserve"> </w:t>
+      </w:r>
+      <w:r>
+        <w:t>no</w:t>
+      </w:r>
+      <w:r>
+        <w:t xml:space="preserve"> diretório “APÊNDICES” que acompanha este documento.</w:t>
+      </w:r>
     </w:p>
     <w:p>
       <w:pPr>
@@ -35191,12 +35953,39 @@
       <w:pPr>
         <w:pStyle w:val="Ttulo1"/>
       </w:pPr>
-      <w:bookmarkStart w:id="102" w:name="_Toc36325053"/>
+      <w:bookmarkStart w:id="100" w:name="_Toc36325053"/>
       <w:r>
         <w:lastRenderedPageBreak/>
         <w:t>APÊNCIDE B – RELATÓRIO DE DESEMPENHO</w:t>
       </w:r>
-      <w:bookmarkEnd w:id="102"/>
+      <w:bookmarkEnd w:id="100"/>
+    </w:p>
+    <w:p>
+      <w:r>
+        <w:t xml:space="preserve">O </w:t>
+      </w:r>
+      <w:r>
+        <w:t>Relatório de Desempenho</w:t>
+      </w:r>
+      <w:r>
+        <w:t xml:space="preserve"> encontra-se como documento </w:t>
+      </w:r>
+      <w:r>
+        <w:rPr>
+          <w:i/>
+          <w:iCs/>
+        </w:rPr>
+        <w:t>.doc</w:t>
+      </w:r>
+      <w:r>
+        <w:t xml:space="preserve"> </w:t>
+      </w:r>
+      <w:r>
+        <w:t>no</w:t>
+      </w:r>
+      <w:r>
+        <w:t xml:space="preserve"> diretório “APÊNDICES” que acompanha este documento.</w:t>
+      </w:r>
     </w:p>
     <w:p>
       <w:pPr>
@@ -35211,12 +36000,12 @@
       <w:pPr>
         <w:pStyle w:val="Ttulo1"/>
       </w:pPr>
-      <w:bookmarkStart w:id="103" w:name="_Toc36325054"/>
+      <w:bookmarkStart w:id="101" w:name="_Toc36325054"/>
       <w:r>
         <w:lastRenderedPageBreak/>
         <w:t>APÊNDICE C – DIAGRAMAS DE CASO DE USO E FLUXO DE EVENTOS</w:t>
       </w:r>
-      <w:bookmarkEnd w:id="103"/>
+      <w:bookmarkEnd w:id="101"/>
     </w:p>
     <w:p>
       <w:r>
@@ -35257,16 +36046,22 @@
       <w:pPr>
         <w:pStyle w:val="Ttulo1"/>
       </w:pPr>
-      <w:bookmarkStart w:id="104" w:name="_Toc36325055"/>
+      <w:bookmarkStart w:id="102" w:name="_Toc36325055"/>
       <w:r>
         <w:lastRenderedPageBreak/>
         <w:t>APÊNCIDE D – MODELO CONCEITUAL DOS DADOS</w:t>
       </w:r>
-      <w:bookmarkEnd w:id="104"/>
-    </w:p>
-    <w:p>
-      <w:r>
-        <w:t>O MER do Etanóis encontra-se no diretório “APÊNDICES” que acompanha este documento.</w:t>
+      <w:bookmarkEnd w:id="102"/>
+    </w:p>
+    <w:p>
+      <w:r>
+        <w:t xml:space="preserve">O MER do Etanóis encontra-se </w:t>
+      </w:r>
+      <w:r>
+        <w:t xml:space="preserve">em formato PNG </w:t>
+      </w:r>
+      <w:r>
+        <w:t>no diretório “APÊNDICES” que acompanha este documento.</w:t>
       </w:r>
     </w:p>
     <w:p>
@@ -35282,19 +36077,16 @@
       <w:pPr>
         <w:pStyle w:val="Ttulo1"/>
       </w:pPr>
-      <w:bookmarkStart w:id="105" w:name="_Toc36325056"/>
+      <w:bookmarkStart w:id="103" w:name="_Toc36325056"/>
       <w:r>
         <w:lastRenderedPageBreak/>
         <w:t>APÊNDICE E – MOCKUPS DO ETANÓIS</w:t>
       </w:r>
-      <w:bookmarkEnd w:id="105"/>
-    </w:p>
-    <w:p>
-      <w:r>
-        <w:t>O</w:t>
-      </w:r>
-      <w:r>
-        <w:t xml:space="preserve">s </w:t>
+      <w:bookmarkEnd w:id="103"/>
+    </w:p>
+    <w:p>
+      <w:r>
+        <w:t xml:space="preserve">Os </w:t>
       </w:r>
       <w:r>
         <w:rPr>
@@ -35304,16 +36096,13 @@
         <w:t>mockups</w:t>
       </w:r>
       <w:r>
-        <w:t xml:space="preserve"> iniciais </w:t>
-      </w:r>
-      <w:r>
-        <w:t>do Etanóis encontra</w:t>
-      </w:r>
-      <w:r>
-        <w:t>m</w:t>
-      </w:r>
-      <w:r>
-        <w:t>-se no diretório “APÊNDICES” que acompanha este documento.</w:t>
+        <w:t xml:space="preserve"> iniciais do Etanóis encontram-se </w:t>
+      </w:r>
+      <w:r>
+        <w:t xml:space="preserve">em formato PNG </w:t>
+      </w:r>
+      <w:r>
+        <w:t>no diretório “APÊNDICES” que acompanha este documento.</w:t>
       </w:r>
     </w:p>
     <w:p/>
@@ -35580,7 +36369,6 @@
         <w:docPartUnique/>
       </w:docPartObj>
     </w:sdtPr>
-    <w:sdtEndPr/>
     <w:sdtContent>
       <w:p>
         <w:pPr>
@@ -35656,6 +36444,178 @@
 <file path=word/numbering.xml><?xml version="1.0" encoding="utf-8"?>
 <w:numbering xmlns:wpc="http://schemas.microsoft.com/office/word/2010/wordprocessingCanvas" xmlns:cx="http://schemas.microsoft.com/office/drawing/2014/chartex" xmlns:cx1="http://schemas.microsoft.com/office/drawing/2015/9/8/chartex" xmlns:cx2="http://schemas.microsoft.com/office/drawing/2015/10/21/chartex" xmlns:cx3="http://schemas.microsoft.com/office/drawing/2016/5/9/chartex" xmlns:cx4="http://schemas.microsoft.com/office/drawing/2016/5/10/chartex" xmlns:cx5="http://schemas.microsoft.com/office/drawing/2016/5/11/chartex" xmlns:cx6="http://schemas.microsoft.com/office/drawing/2016/5/12/chartex" xmlns:cx7="http://schemas.microsoft.com/office/drawing/2016/5/13/chartex" xmlns:cx8="http://schemas.microsoft.com/office/drawing/2016/5/14/chartex" xmlns:mc="http://schemas.openxmlformats.org/markup-compatibility/2006" xmlns:aink="http://schemas.microsoft.com/office/drawing/2016/ink" xmlns:am3d="http://schemas.microsoft.com/office/drawing/2017/model3d" xmlns:o="urn:schemas-microsoft-com:office:office" xmlns:r="http://schemas.openxmlformats.org/officeDocument/2006/relationships" xmlns:m="http://schemas.openxmlformats.org/officeDocument/2006/math" xmlns:v="urn:schemas-microsoft-com:vml" xmlns:wp14="http://schemas.microsoft.com/office/word/2010/wordprocessingDrawing" xmlns:wp="http://schemas.openxmlformats.org/drawingml/2006/wordprocessingDrawing" xmlns:w10="urn:schemas-microsoft-com:office:word" xmlns:w="http://schemas.openxmlformats.org/wordprocessingml/2006/main" xmlns:w14="http://schemas.microsoft.com/office/word/2010/wordml" xmlns:w15="http://schemas.microsoft.com/office/word/2012/wordml" xmlns:w16cid="http://schemas.microsoft.com/office/word/2016/wordml/cid" xmlns:w16se="http://schemas.microsoft.com/office/word/2015/wordml/symex" xmlns:wpg="http://schemas.microsoft.com/office/word/2010/wordprocessingGroup" xmlns:wpi="http://schemas.microsoft.com/office/word/2010/wordprocessingInk" xmlns:wne="http://schemas.microsoft.com/office/word/2006/wordml" xmlns:wps="http://schemas.microsoft.com/office/word/2010/wordprocessingShape" mc:Ignorable="w14 w15 w16se w16cid wp14">
   <w:abstractNum w:abstractNumId="0" w15:restartNumberingAfterBreak="0">
+    <w:nsid w:val="02E11067"/>
+    <w:multiLevelType w:val="hybridMultilevel"/>
+    <w:tmpl w:val="CB6A3C38"/>
+    <w:lvl w:ilvl="0" w:tplc="04160017">
+      <w:start w:val="1"/>
+      <w:numFmt w:val="lowerLetter"/>
+      <w:lvlText w:val="%1)"/>
+      <w:lvlJc w:val="left"/>
+      <w:pPr>
+        <w:ind w:left="720" w:hanging="360"/>
+      </w:pPr>
+    </w:lvl>
+    <w:lvl w:ilvl="1" w:tplc="04160019">
+      <w:start w:val="1"/>
+      <w:numFmt w:val="lowerLetter"/>
+      <w:lvlText w:val="%2."/>
+      <w:lvlJc w:val="left"/>
+      <w:pPr>
+        <w:ind w:left="1440" w:hanging="360"/>
+      </w:pPr>
+    </w:lvl>
+    <w:lvl w:ilvl="2" w:tplc="0416001B" w:tentative="1">
+      <w:start w:val="1"/>
+      <w:numFmt w:val="lowerRoman"/>
+      <w:lvlText w:val="%3."/>
+      <w:lvlJc w:val="right"/>
+      <w:pPr>
+        <w:ind w:left="2160" w:hanging="180"/>
+      </w:pPr>
+    </w:lvl>
+    <w:lvl w:ilvl="3" w:tplc="0416000F" w:tentative="1">
+      <w:start w:val="1"/>
+      <w:numFmt w:val="decimal"/>
+      <w:lvlText w:val="%4."/>
+      <w:lvlJc w:val="left"/>
+      <w:pPr>
+        <w:ind w:left="2880" w:hanging="360"/>
+      </w:pPr>
+    </w:lvl>
+    <w:lvl w:ilvl="4" w:tplc="04160019" w:tentative="1">
+      <w:start w:val="1"/>
+      <w:numFmt w:val="lowerLetter"/>
+      <w:lvlText w:val="%5."/>
+      <w:lvlJc w:val="left"/>
+      <w:pPr>
+        <w:ind w:left="3600" w:hanging="360"/>
+      </w:pPr>
+    </w:lvl>
+    <w:lvl w:ilvl="5" w:tplc="0416001B" w:tentative="1">
+      <w:start w:val="1"/>
+      <w:numFmt w:val="lowerRoman"/>
+      <w:lvlText w:val="%6."/>
+      <w:lvlJc w:val="right"/>
+      <w:pPr>
+        <w:ind w:left="4320" w:hanging="180"/>
+      </w:pPr>
+    </w:lvl>
+    <w:lvl w:ilvl="6" w:tplc="0416000F" w:tentative="1">
+      <w:start w:val="1"/>
+      <w:numFmt w:val="decimal"/>
+      <w:lvlText w:val="%7."/>
+      <w:lvlJc w:val="left"/>
+      <w:pPr>
+        <w:ind w:left="5040" w:hanging="360"/>
+      </w:pPr>
+    </w:lvl>
+    <w:lvl w:ilvl="7" w:tplc="04160019" w:tentative="1">
+      <w:start w:val="1"/>
+      <w:numFmt w:val="lowerLetter"/>
+      <w:lvlText w:val="%8."/>
+      <w:lvlJc w:val="left"/>
+      <w:pPr>
+        <w:ind w:left="5760" w:hanging="360"/>
+      </w:pPr>
+    </w:lvl>
+    <w:lvl w:ilvl="8" w:tplc="0416001B" w:tentative="1">
+      <w:start w:val="1"/>
+      <w:numFmt w:val="lowerRoman"/>
+      <w:lvlText w:val="%9."/>
+      <w:lvlJc w:val="right"/>
+      <w:pPr>
+        <w:ind w:left="6480" w:hanging="180"/>
+      </w:pPr>
+    </w:lvl>
+  </w:abstractNum>
+  <w:abstractNum w:abstractNumId="1" w15:restartNumberingAfterBreak="0">
+    <w:nsid w:val="065A5AA4"/>
+    <w:multiLevelType w:val="hybridMultilevel"/>
+    <w:tmpl w:val="0D7C9180"/>
+    <w:lvl w:ilvl="0" w:tplc="04160017">
+      <w:start w:val="1"/>
+      <w:numFmt w:val="lowerLetter"/>
+      <w:lvlText w:val="%1)"/>
+      <w:lvlJc w:val="left"/>
+      <w:pPr>
+        <w:ind w:left="720" w:hanging="360"/>
+      </w:pPr>
+    </w:lvl>
+    <w:lvl w:ilvl="1" w:tplc="04160019" w:tentative="1">
+      <w:start w:val="1"/>
+      <w:numFmt w:val="lowerLetter"/>
+      <w:lvlText w:val="%2."/>
+      <w:lvlJc w:val="left"/>
+      <w:pPr>
+        <w:ind w:left="1440" w:hanging="360"/>
+      </w:pPr>
+    </w:lvl>
+    <w:lvl w:ilvl="2" w:tplc="0416001B" w:tentative="1">
+      <w:start w:val="1"/>
+      <w:numFmt w:val="lowerRoman"/>
+      <w:lvlText w:val="%3."/>
+      <w:lvlJc w:val="right"/>
+      <w:pPr>
+        <w:ind w:left="2160" w:hanging="180"/>
+      </w:pPr>
+    </w:lvl>
+    <w:lvl w:ilvl="3" w:tplc="0416000F" w:tentative="1">
+      <w:start w:val="1"/>
+      <w:numFmt w:val="decimal"/>
+      <w:lvlText w:val="%4."/>
+      <w:lvlJc w:val="left"/>
+      <w:pPr>
+        <w:ind w:left="2880" w:hanging="360"/>
+      </w:pPr>
+    </w:lvl>
+    <w:lvl w:ilvl="4" w:tplc="04160019" w:tentative="1">
+      <w:start w:val="1"/>
+      <w:numFmt w:val="lowerLetter"/>
+      <w:lvlText w:val="%5."/>
+      <w:lvlJc w:val="left"/>
+      <w:pPr>
+        <w:ind w:left="3600" w:hanging="360"/>
+      </w:pPr>
+    </w:lvl>
+    <w:lvl w:ilvl="5" w:tplc="0416001B" w:tentative="1">
+      <w:start w:val="1"/>
+      <w:numFmt w:val="lowerRoman"/>
+      <w:lvlText w:val="%6."/>
+      <w:lvlJc w:val="right"/>
+      <w:pPr>
+        <w:ind w:left="4320" w:hanging="180"/>
+      </w:pPr>
+    </w:lvl>
+    <w:lvl w:ilvl="6" w:tplc="0416000F" w:tentative="1">
+      <w:start w:val="1"/>
+      <w:numFmt w:val="decimal"/>
+      <w:lvlText w:val="%7."/>
+      <w:lvlJc w:val="left"/>
+      <w:pPr>
+        <w:ind w:left="5040" w:hanging="360"/>
+      </w:pPr>
+    </w:lvl>
+    <w:lvl w:ilvl="7" w:tplc="04160019" w:tentative="1">
+      <w:start w:val="1"/>
+      <w:numFmt w:val="lowerLetter"/>
+      <w:lvlText w:val="%8."/>
+      <w:lvlJc w:val="left"/>
+      <w:pPr>
+        <w:ind w:left="5760" w:hanging="360"/>
+      </w:pPr>
+    </w:lvl>
+    <w:lvl w:ilvl="8" w:tplc="0416001B" w:tentative="1">
+      <w:start w:val="1"/>
+      <w:numFmt w:val="lowerRoman"/>
+      <w:lvlText w:val="%9."/>
+      <w:lvlJc w:val="right"/>
+      <w:pPr>
+        <w:ind w:left="6480" w:hanging="180"/>
+      </w:pPr>
+    </w:lvl>
+  </w:abstractNum>
+  <w:abstractNum w:abstractNumId="2" w15:restartNumberingAfterBreak="0">
     <w:nsid w:val="06BA50B9"/>
     <w:multiLevelType w:val="hybridMultilevel"/>
     <w:tmpl w:val="1714AF40"/>
@@ -35741,7 +36701,7 @@
       </w:pPr>
     </w:lvl>
   </w:abstractNum>
-  <w:abstractNum w:abstractNumId="1" w15:restartNumberingAfterBreak="0">
+  <w:abstractNum w:abstractNumId="3" w15:restartNumberingAfterBreak="0">
     <w:nsid w:val="0BBE32E2"/>
     <w:multiLevelType w:val="hybridMultilevel"/>
     <w:tmpl w:val="90ACB8C0"/>
@@ -35854,7 +36814,7 @@
       </w:rPr>
     </w:lvl>
   </w:abstractNum>
-  <w:abstractNum w:abstractNumId="2" w15:restartNumberingAfterBreak="0">
+  <w:abstractNum w:abstractNumId="4" w15:restartNumberingAfterBreak="0">
     <w:nsid w:val="1A67131A"/>
     <w:multiLevelType w:val="hybridMultilevel"/>
     <w:tmpl w:val="0FAC8212"/>
@@ -35967,7 +36927,7 @@
       </w:rPr>
     </w:lvl>
   </w:abstractNum>
-  <w:abstractNum w:abstractNumId="3" w15:restartNumberingAfterBreak="0">
+  <w:abstractNum w:abstractNumId="5" w15:restartNumberingAfterBreak="0">
     <w:nsid w:val="209935BD"/>
     <w:multiLevelType w:val="hybridMultilevel"/>
     <w:tmpl w:val="8E48FD5E"/>
@@ -36053,7 +37013,7 @@
       </w:pPr>
     </w:lvl>
   </w:abstractNum>
-  <w:abstractNum w:abstractNumId="4" w15:restartNumberingAfterBreak="0">
+  <w:abstractNum w:abstractNumId="6" w15:restartNumberingAfterBreak="0">
     <w:nsid w:val="29432A7C"/>
     <w:multiLevelType w:val="hybridMultilevel"/>
     <w:tmpl w:val="7A44FBA4"/>
@@ -36139,7 +37099,7 @@
       </w:pPr>
     </w:lvl>
   </w:abstractNum>
-  <w:abstractNum w:abstractNumId="5" w15:restartNumberingAfterBreak="0">
+  <w:abstractNum w:abstractNumId="7" w15:restartNumberingAfterBreak="0">
     <w:nsid w:val="299B5884"/>
     <w:multiLevelType w:val="hybridMultilevel"/>
     <w:tmpl w:val="F23A36C4"/>
@@ -36225,7 +37185,7 @@
       </w:pPr>
     </w:lvl>
   </w:abstractNum>
-  <w:abstractNum w:abstractNumId="6" w15:restartNumberingAfterBreak="0">
+  <w:abstractNum w:abstractNumId="8" w15:restartNumberingAfterBreak="0">
     <w:nsid w:val="3EEA57E8"/>
     <w:multiLevelType w:val="hybridMultilevel"/>
     <w:tmpl w:val="3F30A234"/>
@@ -36311,7 +37271,7 @@
       </w:pPr>
     </w:lvl>
   </w:abstractNum>
-  <w:abstractNum w:abstractNumId="7" w15:restartNumberingAfterBreak="0">
+  <w:abstractNum w:abstractNumId="9" w15:restartNumberingAfterBreak="0">
     <w:nsid w:val="469B7BDC"/>
     <w:multiLevelType w:val="hybridMultilevel"/>
     <w:tmpl w:val="DD86E470"/>
@@ -36397,7 +37357,93 @@
       </w:pPr>
     </w:lvl>
   </w:abstractNum>
-  <w:abstractNum w:abstractNumId="8" w15:restartNumberingAfterBreak="0">
+  <w:abstractNum w:abstractNumId="10" w15:restartNumberingAfterBreak="0">
+    <w:nsid w:val="516D0DC4"/>
+    <w:multiLevelType w:val="hybridMultilevel"/>
+    <w:tmpl w:val="931C3C86"/>
+    <w:lvl w:ilvl="0" w:tplc="04160017">
+      <w:start w:val="1"/>
+      <w:numFmt w:val="lowerLetter"/>
+      <w:lvlText w:val="%1)"/>
+      <w:lvlJc w:val="left"/>
+      <w:pPr>
+        <w:ind w:left="720" w:hanging="360"/>
+      </w:pPr>
+    </w:lvl>
+    <w:lvl w:ilvl="1" w:tplc="04160019" w:tentative="1">
+      <w:start w:val="1"/>
+      <w:numFmt w:val="lowerLetter"/>
+      <w:lvlText w:val="%2."/>
+      <w:lvlJc w:val="left"/>
+      <w:pPr>
+        <w:ind w:left="1440" w:hanging="360"/>
+      </w:pPr>
+    </w:lvl>
+    <w:lvl w:ilvl="2" w:tplc="0416001B" w:tentative="1">
+      <w:start w:val="1"/>
+      <w:numFmt w:val="lowerRoman"/>
+      <w:lvlText w:val="%3."/>
+      <w:lvlJc w:val="right"/>
+      <w:pPr>
+        <w:ind w:left="2160" w:hanging="180"/>
+      </w:pPr>
+    </w:lvl>
+    <w:lvl w:ilvl="3" w:tplc="0416000F" w:tentative="1">
+      <w:start w:val="1"/>
+      <w:numFmt w:val="decimal"/>
+      <w:lvlText w:val="%4."/>
+      <w:lvlJc w:val="left"/>
+      <w:pPr>
+        <w:ind w:left="2880" w:hanging="360"/>
+      </w:pPr>
+    </w:lvl>
+    <w:lvl w:ilvl="4" w:tplc="04160019" w:tentative="1">
+      <w:start w:val="1"/>
+      <w:numFmt w:val="lowerLetter"/>
+      <w:lvlText w:val="%5."/>
+      <w:lvlJc w:val="left"/>
+      <w:pPr>
+        <w:ind w:left="3600" w:hanging="360"/>
+      </w:pPr>
+    </w:lvl>
+    <w:lvl w:ilvl="5" w:tplc="0416001B" w:tentative="1">
+      <w:start w:val="1"/>
+      <w:numFmt w:val="lowerRoman"/>
+      <w:lvlText w:val="%6."/>
+      <w:lvlJc w:val="right"/>
+      <w:pPr>
+        <w:ind w:left="4320" w:hanging="180"/>
+      </w:pPr>
+    </w:lvl>
+    <w:lvl w:ilvl="6" w:tplc="0416000F" w:tentative="1">
+      <w:start w:val="1"/>
+      <w:numFmt w:val="decimal"/>
+      <w:lvlText w:val="%7."/>
+      <w:lvlJc w:val="left"/>
+      <w:pPr>
+        <w:ind w:left="5040" w:hanging="360"/>
+      </w:pPr>
+    </w:lvl>
+    <w:lvl w:ilvl="7" w:tplc="04160019" w:tentative="1">
+      <w:start w:val="1"/>
+      <w:numFmt w:val="lowerLetter"/>
+      <w:lvlText w:val="%8."/>
+      <w:lvlJc w:val="left"/>
+      <w:pPr>
+        <w:ind w:left="5760" w:hanging="360"/>
+      </w:pPr>
+    </w:lvl>
+    <w:lvl w:ilvl="8" w:tplc="0416001B" w:tentative="1">
+      <w:start w:val="1"/>
+      <w:numFmt w:val="lowerRoman"/>
+      <w:lvlText w:val="%9."/>
+      <w:lvlJc w:val="right"/>
+      <w:pPr>
+        <w:ind w:left="6480" w:hanging="180"/>
+      </w:pPr>
+    </w:lvl>
+  </w:abstractNum>
+  <w:abstractNum w:abstractNumId="11" w15:restartNumberingAfterBreak="0">
     <w:nsid w:val="54075810"/>
     <w:multiLevelType w:val="hybridMultilevel"/>
     <w:tmpl w:val="3D3A57CE"/>
@@ -36483,7 +37529,7 @@
       </w:pPr>
     </w:lvl>
   </w:abstractNum>
-  <w:abstractNum w:abstractNumId="9" w15:restartNumberingAfterBreak="0">
+  <w:abstractNum w:abstractNumId="12" w15:restartNumberingAfterBreak="0">
     <w:nsid w:val="59BA0D2D"/>
     <w:multiLevelType w:val="hybridMultilevel"/>
     <w:tmpl w:val="3A16EC4A"/>
@@ -36569,7 +37615,7 @@
       </w:pPr>
     </w:lvl>
   </w:abstractNum>
-  <w:abstractNum w:abstractNumId="10" w15:restartNumberingAfterBreak="0">
+  <w:abstractNum w:abstractNumId="13" w15:restartNumberingAfterBreak="0">
     <w:nsid w:val="5B6506D4"/>
     <w:multiLevelType w:val="hybridMultilevel"/>
     <w:tmpl w:val="425C3902"/>
@@ -36655,7 +37701,7 @@
       </w:pPr>
     </w:lvl>
   </w:abstractNum>
-  <w:abstractNum w:abstractNumId="11" w15:restartNumberingAfterBreak="0">
+  <w:abstractNum w:abstractNumId="14" w15:restartNumberingAfterBreak="0">
     <w:nsid w:val="5FD71737"/>
     <w:multiLevelType w:val="hybridMultilevel"/>
     <w:tmpl w:val="78945EC6"/>
@@ -36768,7 +37814,7 @@
       </w:rPr>
     </w:lvl>
   </w:abstractNum>
-  <w:abstractNum w:abstractNumId="12" w15:restartNumberingAfterBreak="0">
+  <w:abstractNum w:abstractNumId="15" w15:restartNumberingAfterBreak="0">
     <w:nsid w:val="65ED09E8"/>
     <w:multiLevelType w:val="hybridMultilevel"/>
     <w:tmpl w:val="461E70BA"/>
@@ -36854,7 +37900,7 @@
       </w:pPr>
     </w:lvl>
   </w:abstractNum>
-  <w:abstractNum w:abstractNumId="13" w15:restartNumberingAfterBreak="0">
+  <w:abstractNum w:abstractNumId="16" w15:restartNumberingAfterBreak="0">
     <w:nsid w:val="69E77FF6"/>
     <w:multiLevelType w:val="hybridMultilevel"/>
     <w:tmpl w:val="A4467A86"/>
@@ -36940,7 +37986,7 @@
       </w:pPr>
     </w:lvl>
   </w:abstractNum>
-  <w:abstractNum w:abstractNumId="14" w15:restartNumberingAfterBreak="0">
+  <w:abstractNum w:abstractNumId="17" w15:restartNumberingAfterBreak="0">
     <w:nsid w:val="6D244F14"/>
     <w:multiLevelType w:val="hybridMultilevel"/>
     <w:tmpl w:val="DBBC388A"/>
@@ -37053,7 +38099,7 @@
       </w:rPr>
     </w:lvl>
   </w:abstractNum>
-  <w:abstractNum w:abstractNumId="15" w15:restartNumberingAfterBreak="0">
+  <w:abstractNum w:abstractNumId="18" w15:restartNumberingAfterBreak="0">
     <w:nsid w:val="739D262F"/>
     <w:multiLevelType w:val="hybridMultilevel"/>
     <w:tmpl w:val="30766D9C"/>
@@ -37139,7 +38185,7 @@
       </w:pPr>
     </w:lvl>
   </w:abstractNum>
-  <w:abstractNum w:abstractNumId="16" w15:restartNumberingAfterBreak="0">
+  <w:abstractNum w:abstractNumId="19" w15:restartNumberingAfterBreak="0">
     <w:nsid w:val="74FC2BE0"/>
     <w:multiLevelType w:val="hybridMultilevel"/>
     <w:tmpl w:val="D38AE3DE"/>
@@ -37226,55 +38272,64 @@
     </w:lvl>
   </w:abstractNum>
   <w:num w:numId="1">
+    <w:abstractNumId w:val="6"/>
+  </w:num>
+  <w:num w:numId="2">
+    <w:abstractNumId w:val="5"/>
+  </w:num>
+  <w:num w:numId="3">
+    <w:abstractNumId w:val="7"/>
+  </w:num>
+  <w:num w:numId="4">
+    <w:abstractNumId w:val="9"/>
+  </w:num>
+  <w:num w:numId="5">
+    <w:abstractNumId w:val="14"/>
+  </w:num>
+  <w:num w:numId="6">
+    <w:abstractNumId w:val="13"/>
+  </w:num>
+  <w:num w:numId="7">
+    <w:abstractNumId w:val="8"/>
+  </w:num>
+  <w:num w:numId="8">
+    <w:abstractNumId w:val="12"/>
+  </w:num>
+  <w:num w:numId="9">
+    <w:abstractNumId w:val="19"/>
+  </w:num>
+  <w:num w:numId="10">
+    <w:abstractNumId w:val="17"/>
+  </w:num>
+  <w:num w:numId="11">
     <w:abstractNumId w:val="4"/>
   </w:num>
-  <w:num w:numId="2">
+  <w:num w:numId="12">
+    <w:abstractNumId w:val="2"/>
+  </w:num>
+  <w:num w:numId="13">
+    <w:abstractNumId w:val="11"/>
+  </w:num>
+  <w:num w:numId="14">
+    <w:abstractNumId w:val="18"/>
+  </w:num>
+  <w:num w:numId="15">
     <w:abstractNumId w:val="3"/>
   </w:num>
-  <w:num w:numId="3">
-    <w:abstractNumId w:val="5"/>
+  <w:num w:numId="16">
+    <w:abstractNumId w:val="15"/>
   </w:num>
-  <w:num w:numId="4">
-    <w:abstractNumId w:val="7"/>
+  <w:num w:numId="17">
+    <w:abstractNumId w:val="16"/>
   </w:num>
-  <w:num w:numId="5">
-    <w:abstractNumId w:val="11"/>
-  </w:num>
-  <w:num w:numId="6">
+  <w:num w:numId="18">
     <w:abstractNumId w:val="10"/>
   </w:num>
-  <w:num w:numId="7">
-    <w:abstractNumId w:val="6"/>
-  </w:num>
-  <w:num w:numId="8">
-    <w:abstractNumId w:val="9"/>
-  </w:num>
-  <w:num w:numId="9">
-    <w:abstractNumId w:val="16"/>
-  </w:num>
-  <w:num w:numId="10">
-    <w:abstractNumId w:val="14"/>
-  </w:num>
-  <w:num w:numId="11">
-    <w:abstractNumId w:val="2"/>
-  </w:num>
-  <w:num w:numId="12">
-    <w:abstractNumId w:val="0"/>
-  </w:num>
-  <w:num w:numId="13">
-    <w:abstractNumId w:val="8"/>
-  </w:num>
-  <w:num w:numId="14">
-    <w:abstractNumId w:val="15"/>
-  </w:num>
-  <w:num w:numId="15">
+  <w:num w:numId="19">
     <w:abstractNumId w:val="1"/>
   </w:num>
-  <w:num w:numId="16">
-    <w:abstractNumId w:val="12"/>
-  </w:num>
-  <w:num w:numId="17">
-    <w:abstractNumId w:val="13"/>
+  <w:num w:numId="20">
+    <w:abstractNumId w:val="0"/>
   </w:num>
 </w:numbering>
 </file>

</xml_diff>